<commit_message>
More refs for posture controversy
</commit_message>
<xml_diff>
--- a/TaylorEtAl-composition-of-the-Carnegie-Diplodocus.docx
+++ b/TaylorEtAl-composition-of-the-Carnegie-Diplodocus.docx
@@ -1,6 +1,6 @@
 
 <file path=word/document.xml><?xml version="1.0" encoding="utf-8"?>
-<w:document xmlns:o="urn:schemas-microsoft-com:office:office" xmlns:r="http://schemas.openxmlformats.org/officeDocument/2006/relationships" xmlns:v="urn:schemas-microsoft-com:vml" xmlns:w="http://schemas.openxmlformats.org/wordprocessingml/2006/main" xmlns:w10="urn:schemas-microsoft-com:office:word" xmlns:wp="http://schemas.openxmlformats.org/drawingml/2006/wordprocessingDrawing" xmlns:wps="http://schemas.microsoft.com/office/word/2010/wordprocessingShape" xmlns:wpg="http://schemas.microsoft.com/office/word/2010/wordprocessingGroup" xmlns:mc="http://schemas.openxmlformats.org/markup-compatibility/2006" xmlns:wp14="http://schemas.microsoft.com/office/word/2010/wordprocessingDrawing" xmlns:w14="http://schemas.microsoft.com/office/word/2010/wordml" mc:Ignorable="w14 wp14">
+<w:document xmlns:o="urn:schemas-microsoft-com:office:office" xmlns:r="http://schemas.openxmlformats.org/officeDocument/2006/relationships" xmlns:v="urn:schemas-microsoft-com:vml" xmlns:w="http://schemas.openxmlformats.org/wordprocessingml/2006/main" xmlns:w10="urn:schemas-microsoft-com:office:word" xmlns:wp="http://schemas.openxmlformats.org/drawingml/2006/wordprocessingDrawing" xmlns:wps="http://schemas.microsoft.com/office/word/2010/wordprocessingShape" xmlns:wpg="http://schemas.microsoft.com/office/word/2010/wordprocessingGroup" xmlns:mc="http://schemas.openxmlformats.org/markup-compatibility/2006" xmlns:wp14="http://schemas.microsoft.com/office/word/2010/wordprocessingDrawing" xmlns:w14="http://schemas.microsoft.com/office/word/2010/wordml" xmlns:w15="http://schemas.microsoft.com/office/word/2012/wordml" mc:Ignorable="w14 wp14 w15">
   <w:body>
     <w:p>
       <w:pPr>
@@ -327,275 +327,264 @@
         <w:t>Table of Contents</w:t>
       </w:r>
     </w:p>
-    <w:p>
-      <w:pPr>
-        <w:pStyle w:val="Contents1"/>
-        <w:tabs>
-          <w:tab w:val="right" w:pos="9638" w:leader="dot"/>
-        </w:tabs>
-        <w:rPr/>
-      </w:pPr>
-      <w:r>
-        <w:fldChar w:fldCharType="begin"/>
-      </w:r>
-      <w:r>
-        <w:rPr>
-          <w:rStyle w:val="IndexLink"/>
-        </w:rPr>
-        <w:instrText> TOC \f \o "1-9" \h</w:instrText>
-      </w:r>
-      <w:r>
-        <w:rPr>
-          <w:rStyle w:val="IndexLink"/>
-        </w:rPr>
-        <w:fldChar w:fldCharType="separate"/>
-      </w:r>
-      <w:hyperlink w:anchor="__RefHeading___Toc473_2886139872">
-        <w:r>
-          <w:rPr>
-            <w:rStyle w:val="IndexLink"/>
-          </w:rPr>
-          <w:t>Introduction</w:t>
-          <w:tab/>
-          <w:t>1</w:t>
-        </w:r>
-      </w:hyperlink>
-    </w:p>
-    <w:p>
-      <w:pPr>
-        <w:pStyle w:val="Contents2"/>
-        <w:tabs>
-          <w:tab w:val="clear" w:pos="9355"/>
-          <w:tab w:val="right" w:pos="9638" w:leader="dot"/>
-        </w:tabs>
-        <w:rPr/>
-      </w:pPr>
-      <w:hyperlink w:anchor="__RefHeading___Toc943_1155462304">
-        <w:r>
-          <w:rPr>
-            <w:rStyle w:val="IndexLink"/>
-          </w:rPr>
-          <w:t>Nomenclature</w:t>
-          <w:tab/>
-          <w:t>2</w:t>
-        </w:r>
-      </w:hyperlink>
-    </w:p>
-    <w:p>
-      <w:pPr>
-        <w:pStyle w:val="Contents2"/>
-        <w:tabs>
-          <w:tab w:val="clear" w:pos="9355"/>
-          <w:tab w:val="right" w:pos="9638" w:leader="dot"/>
-        </w:tabs>
-        <w:rPr/>
-      </w:pPr>
-      <w:hyperlink w:anchor="__RefHeading___Toc5349_68767826">
-        <w:r>
-          <w:rPr>
-            <w:rStyle w:val="IndexLink"/>
-          </w:rPr>
-          <w:t>Institutional abbreviations</w:t>
-          <w:tab/>
-          <w:t>2</w:t>
-        </w:r>
-      </w:hyperlink>
-    </w:p>
-    <w:p>
-      <w:pPr>
-        <w:pStyle w:val="Contents1"/>
-        <w:tabs>
-          <w:tab w:val="right" w:pos="9638" w:leader="dot"/>
-        </w:tabs>
-        <w:rPr/>
-      </w:pPr>
-      <w:hyperlink w:anchor="__RefHeading___Toc4316_68767826">
-        <w:r>
-          <w:rPr>
-            <w:rStyle w:val="IndexLink"/>
-          </w:rPr>
-          <w:t>Historical background</w:t>
-          <w:tab/>
-          <w:t>3</w:t>
-        </w:r>
-      </w:hyperlink>
-    </w:p>
-    <w:p>
-      <w:pPr>
-        <w:pStyle w:val="Contents1"/>
-        <w:tabs>
-          <w:tab w:val="right" w:pos="9638" w:leader="dot"/>
-        </w:tabs>
-        <w:rPr/>
-      </w:pPr>
-      <w:hyperlink w:anchor="__RefHeading___Toc1836_55120580">
-        <w:r>
-          <w:rPr>
-            <w:rStyle w:val="IndexLink"/>
-          </w:rPr>
-          <w:t>Material in the mounted skeleton</w:t>
-          <w:tab/>
-          <w:t>6</w:t>
-        </w:r>
-      </w:hyperlink>
-    </w:p>
-    <w:p>
-      <w:pPr>
-        <w:pStyle w:val="Contents2"/>
-        <w:tabs>
-          <w:tab w:val="clear" w:pos="9355"/>
-          <w:tab w:val="right" w:pos="9638" w:leader="dot"/>
-        </w:tabs>
-        <w:rPr/>
-      </w:pPr>
-      <w:hyperlink w:anchor="__RefHeading___Toc1838_55120580">
-        <w:r>
-          <w:rPr>
-            <w:rStyle w:val="IndexLink"/>
-          </w:rPr>
-          <w:t>The original mount at the Carnegie Museum</w:t>
-          <w:tab/>
-          <w:t>6</w:t>
-        </w:r>
-      </w:hyperlink>
-    </w:p>
-    <w:p>
-      <w:pPr>
-        <w:pStyle w:val="Contents2"/>
-        <w:tabs>
-          <w:tab w:val="clear" w:pos="9355"/>
-          <w:tab w:val="right" w:pos="9638" w:leader="dot"/>
-        </w:tabs>
-        <w:rPr/>
-      </w:pPr>
-      <w:hyperlink w:anchor="__RefHeading___Toc3280_55120580">
-        <w:r>
-          <w:rPr>
-            <w:rStyle w:val="IndexLink"/>
-          </w:rPr>
-          <w:t>Changes made to the mount at the Carnegie Museum</w:t>
-          <w:tab/>
-          <w:t>8</w:t>
-        </w:r>
-      </w:hyperlink>
-    </w:p>
-    <w:p>
-      <w:pPr>
-        <w:pStyle w:val="Contents2"/>
-        <w:tabs>
-          <w:tab w:val="clear" w:pos="9355"/>
-          <w:tab w:val="right" w:pos="9638" w:leader="dot"/>
-        </w:tabs>
-        <w:rPr/>
-      </w:pPr>
-      <w:hyperlink w:anchor="__RefHeading___Toc3282_55120580">
-        <w:r>
-          <w:rPr>
-            <w:rStyle w:val="IndexLink"/>
-          </w:rPr>
-          <w:t>The casts made from the Carnegie molds</w:t>
-          <w:tab/>
-          <w:t>9</w:t>
-        </w:r>
-      </w:hyperlink>
-    </w:p>
-    <w:p>
-      <w:pPr>
-        <w:pStyle w:val="Contents1"/>
-        <w:tabs>
-          <w:tab w:val="right" w:pos="9638" w:leader="dot"/>
-        </w:tabs>
-        <w:rPr/>
-      </w:pPr>
-      <w:hyperlink w:anchor="__RefHeading___Toc3401_68767826">
-        <w:r>
-          <w:rPr>
-            <w:rStyle w:val="IndexLink"/>
-          </w:rPr>
-          <w:t>Discussion</w:t>
-          <w:tab/>
-          <w:t>9</w:t>
-        </w:r>
-      </w:hyperlink>
-    </w:p>
-    <w:p>
-      <w:pPr>
-        <w:pStyle w:val="Contents1"/>
-        <w:tabs>
-          <w:tab w:val="right" w:pos="9638" w:leader="dot"/>
-        </w:tabs>
-        <w:rPr/>
-      </w:pPr>
-      <w:hyperlink w:anchor="__RefHeading___Toc1833_55120580">
-        <w:r>
-          <w:rPr>
-            <w:rStyle w:val="IndexLink"/>
-          </w:rPr>
-          <w:t>Acknowledgements</w:t>
-          <w:tab/>
-          <w:t>10</w:t>
-        </w:r>
-      </w:hyperlink>
-    </w:p>
-    <w:p>
-      <w:pPr>
-        <w:pStyle w:val="Contents1"/>
-        <w:tabs>
-          <w:tab w:val="right" w:pos="9638" w:leader="dot"/>
-        </w:tabs>
-        <w:rPr/>
-      </w:pPr>
-      <w:hyperlink w:anchor="__RefHeading___Toc3405_68767826">
-        <w:r>
-          <w:rPr>
-            <w:rStyle w:val="IndexLink"/>
-          </w:rPr>
-          <w:t>References</w:t>
-          <w:tab/>
-          <w:t>10</w:t>
-        </w:r>
-      </w:hyperlink>
-    </w:p>
-    <w:p>
-      <w:pPr>
-        <w:pStyle w:val="Contents1"/>
-        <w:tabs>
-          <w:tab w:val="right" w:pos="9638" w:leader="dot"/>
-        </w:tabs>
-        <w:rPr/>
-      </w:pPr>
-      <w:hyperlink w:anchor="__RefHeading___Toc3407_68767826">
-        <w:r>
-          <w:rPr>
-            <w:rStyle w:val="IndexLink"/>
-          </w:rPr>
-          <w:t>Figure Captions</w:t>
-          <w:tab/>
-          <w:t>12</w:t>
-        </w:r>
-      </w:hyperlink>
-    </w:p>
-    <w:p>
-      <w:pPr>
-        <w:pStyle w:val="Heading1"/>
-        <w:numPr>
-          <w:ilvl w:val="0"/>
-          <w:numId w:val="2"/>
-        </w:numPr>
-        <w:ind w:left="0" w:right="0" w:hanging="0"/>
-        <w:rPr/>
-      </w:pPr>
-      <w:bookmarkStart w:id="1" w:name="__RefHeading___Toc473_2886139872"/>
-      <w:bookmarkEnd w:id="1"/>
-      <w:r>
-        <w:rPr/>
-        <w:t>Introduction</w:t>
-      </w:r>
-      <w:r>
-        <w:rPr/>
-        <w:fldChar w:fldCharType="end"/>
-      </w:r>
-    </w:p>
+    <w:sdt>
+      <w:sdtPr>
+        <w:docPartObj>
+          <w:docPartGallery w:val="Table of Contents"/>
+          <w:docPartUnique w:val="true"/>
+        </w:docPartObj>
+      </w:sdtPr>
+      <w:sdtContent>
+        <w:p>
+          <w:pPr>
+            <w:pStyle w:val="Contents1"/>
+            <w:rPr/>
+          </w:pPr>
+          <w:r>
+            <w:fldChar w:fldCharType="begin"/>
+          </w:r>
+          <w:r>
+            <w:rPr>
+              <w:rStyle w:val="IndexLink"/>
+            </w:rPr>
+            <w:instrText xml:space="preserve"> TOC \f \o "1-9" \h</w:instrText>
+          </w:r>
+          <w:r>
+            <w:rPr>
+              <w:rStyle w:val="IndexLink"/>
+            </w:rPr>
+            <w:fldChar w:fldCharType="separate"/>
+          </w:r>
+          <w:hyperlink w:anchor="__RefHeading___Toc473_2886139872">
+            <w:r>
+              <w:rPr>
+                <w:rStyle w:val="IndexLink"/>
+              </w:rPr>
+              <w:t>Introduction</w:t>
+              <w:tab/>
+              <w:t>1</w:t>
+            </w:r>
+          </w:hyperlink>
+        </w:p>
+        <w:p>
+          <w:pPr>
+            <w:pStyle w:val="Contents2"/>
+            <w:tabs>
+              <w:tab w:val="clear" w:pos="9355"/>
+              <w:tab w:val="right" w:pos="9638" w:leader="dot"/>
+            </w:tabs>
+            <w:rPr/>
+          </w:pPr>
+          <w:hyperlink w:anchor="__RefHeading___Toc943_1155462304">
+            <w:r>
+              <w:rPr>
+                <w:rStyle w:val="IndexLink"/>
+              </w:rPr>
+              <w:t>Nomenclature</w:t>
+              <w:tab/>
+              <w:t>2</w:t>
+            </w:r>
+          </w:hyperlink>
+        </w:p>
+        <w:p>
+          <w:pPr>
+            <w:pStyle w:val="Contents2"/>
+            <w:tabs>
+              <w:tab w:val="clear" w:pos="9355"/>
+              <w:tab w:val="right" w:pos="9638" w:leader="dot"/>
+            </w:tabs>
+            <w:rPr/>
+          </w:pPr>
+          <w:hyperlink w:anchor="__RefHeading___Toc5349_68767826">
+            <w:r>
+              <w:rPr>
+                <w:rStyle w:val="IndexLink"/>
+              </w:rPr>
+              <w:t>Institutional abbreviations</w:t>
+              <w:tab/>
+              <w:t>2</w:t>
+            </w:r>
+          </w:hyperlink>
+        </w:p>
+        <w:p>
+          <w:pPr>
+            <w:pStyle w:val="Contents1"/>
+            <w:rPr/>
+          </w:pPr>
+          <w:hyperlink w:anchor="__RefHeading___Toc4316_68767826">
+            <w:r>
+              <w:rPr>
+                <w:rStyle w:val="IndexLink"/>
+              </w:rPr>
+              <w:t>Historical background</w:t>
+              <w:tab/>
+              <w:t>3</w:t>
+            </w:r>
+          </w:hyperlink>
+        </w:p>
+        <w:p>
+          <w:pPr>
+            <w:pStyle w:val="Contents1"/>
+            <w:rPr/>
+          </w:pPr>
+          <w:hyperlink w:anchor="__RefHeading___Toc1836_55120580">
+            <w:r>
+              <w:rPr>
+                <w:rStyle w:val="IndexLink"/>
+              </w:rPr>
+              <w:t>Material in the mounted skeleton</w:t>
+              <w:tab/>
+              <w:t>6</w:t>
+            </w:r>
+          </w:hyperlink>
+        </w:p>
+        <w:p>
+          <w:pPr>
+            <w:pStyle w:val="Contents2"/>
+            <w:tabs>
+              <w:tab w:val="clear" w:pos="9355"/>
+              <w:tab w:val="right" w:pos="9638" w:leader="dot"/>
+            </w:tabs>
+            <w:rPr/>
+          </w:pPr>
+          <w:hyperlink w:anchor="__RefHeading___Toc1838_55120580">
+            <w:r>
+              <w:rPr>
+                <w:rStyle w:val="IndexLink"/>
+              </w:rPr>
+              <w:t>The original mount at the Carnegie Museum</w:t>
+              <w:tab/>
+              <w:t>6</w:t>
+            </w:r>
+          </w:hyperlink>
+        </w:p>
+        <w:p>
+          <w:pPr>
+            <w:pStyle w:val="Contents2"/>
+            <w:tabs>
+              <w:tab w:val="clear" w:pos="9355"/>
+              <w:tab w:val="right" w:pos="9638" w:leader="dot"/>
+            </w:tabs>
+            <w:rPr/>
+          </w:pPr>
+          <w:hyperlink w:anchor="__RefHeading___Toc3280_55120580">
+            <w:r>
+              <w:rPr>
+                <w:rStyle w:val="IndexLink"/>
+              </w:rPr>
+              <w:t>Changes made to the mount at the Carnegie Museum</w:t>
+              <w:tab/>
+              <w:t>8</w:t>
+            </w:r>
+          </w:hyperlink>
+        </w:p>
+        <w:p>
+          <w:pPr>
+            <w:pStyle w:val="Contents2"/>
+            <w:tabs>
+              <w:tab w:val="clear" w:pos="9355"/>
+              <w:tab w:val="right" w:pos="9638" w:leader="dot"/>
+            </w:tabs>
+            <w:rPr/>
+          </w:pPr>
+          <w:hyperlink w:anchor="__RefHeading___Toc3282_55120580">
+            <w:r>
+              <w:rPr>
+                <w:rStyle w:val="IndexLink"/>
+              </w:rPr>
+              <w:t>The casts made from the Carnegie molds</w:t>
+              <w:tab/>
+              <w:t>9</w:t>
+            </w:r>
+          </w:hyperlink>
+        </w:p>
+        <w:p>
+          <w:pPr>
+            <w:pStyle w:val="Contents1"/>
+            <w:rPr/>
+          </w:pPr>
+          <w:hyperlink w:anchor="__RefHeading___Toc3401_68767826">
+            <w:r>
+              <w:rPr>
+                <w:rStyle w:val="IndexLink"/>
+              </w:rPr>
+              <w:t>Discussion</w:t>
+              <w:tab/>
+              <w:t>9</w:t>
+            </w:r>
+          </w:hyperlink>
+        </w:p>
+        <w:p>
+          <w:pPr>
+            <w:pStyle w:val="Contents1"/>
+            <w:rPr/>
+          </w:pPr>
+          <w:hyperlink w:anchor="__RefHeading___Toc1833_55120580">
+            <w:r>
+              <w:rPr>
+                <w:rStyle w:val="IndexLink"/>
+              </w:rPr>
+              <w:t>Acknowledgements</w:t>
+              <w:tab/>
+              <w:t>10</w:t>
+            </w:r>
+          </w:hyperlink>
+        </w:p>
+        <w:p>
+          <w:pPr>
+            <w:pStyle w:val="Contents1"/>
+            <w:rPr/>
+          </w:pPr>
+          <w:hyperlink w:anchor="__RefHeading___Toc3405_68767826">
+            <w:r>
+              <w:rPr>
+                <w:rStyle w:val="IndexLink"/>
+              </w:rPr>
+              <w:t>References</w:t>
+              <w:tab/>
+              <w:t>10</w:t>
+            </w:r>
+          </w:hyperlink>
+        </w:p>
+        <w:p>
+          <w:pPr>
+            <w:pStyle w:val="Contents1"/>
+            <w:rPr/>
+          </w:pPr>
+          <w:hyperlink w:anchor="__RefHeading___Toc3407_68767826">
+            <w:r>
+              <w:rPr>
+                <w:rStyle w:val="IndexLink"/>
+              </w:rPr>
+              <w:t>Figure Captions</w:t>
+              <w:tab/>
+              <w:t>12</w:t>
+            </w:r>
+          </w:hyperlink>
+        </w:p>
+        <w:p>
+          <w:pPr>
+            <w:pStyle w:val="Heading1"/>
+            <w:numPr>
+              <w:ilvl w:val="0"/>
+              <w:numId w:val="2"/>
+            </w:numPr>
+            <w:ind w:left="0" w:right="0" w:hanging="0"/>
+            <w:rPr/>
+          </w:pPr>
+          <w:bookmarkStart w:id="1" w:name="__RefHeading___Toc473_2886139872"/>
+          <w:bookmarkEnd w:id="1"/>
+          <w:r>
+            <w:rPr/>
+            <w:t>Introduction</w:t>
+          </w:r>
+          <w:r>
+            <w:rPr/>
+            <w:fldChar w:fldCharType="end"/>
+          </w:r>
+        </w:p>
+      </w:sdtContent>
+    </w:sdt>
     <w:p>
       <w:pPr>
         <w:pStyle w:val="TextBody"/>
@@ -863,11 +852,7 @@
       </w:pPr>
       <w:r>
         <w:rPr/>
-        <w:t xml:space="preserve">MNHN — Muséum National d’Histoire Naturelle, </w:t>
-      </w:r>
-      <w:r>
-        <w:rPr/>
-        <w:t>Paris, France.</w:t>
+        <w:t>MNHN — Muséum National d’Histoire Naturelle, Paris, France.</w:t>
       </w:r>
     </w:p>
     <w:p>
@@ -940,15 +925,7 @@
       </w:pPr>
       <w:r>
         <w:rPr/>
-        <w:t>In 1900, Mr. Olof A. Peterson collected another, slightly smaller, specimen of the same species of sauropod from the same quarry (Hatcher 1901:3). This specimen was designated CM 94. It consisted of nine cervical vertebrae, nine dorsal vertebrae, sacrum, 39 caudal vertebrae, fragments of ribs, five chevrons, both sternal plates and scapulocoracoids, the complete pelvis, left femur, and right tibia, fibula, astrag</w:t>
-      </w:r>
-      <w:r>
-        <w:rPr/>
-        <w:t>al</w:t>
-      </w:r>
-      <w:r>
-        <w:rPr/>
-        <w:t>us and pes (McIntosh 1981:20).</w:t>
+        <w:t>In 1900, Mr. Olof A. Peterson collected another, slightly smaller, specimen of the same species of sauropod from the same quarry (Hatcher 1901:3). This specimen was designated CM 94. It consisted of nine cervical vertebrae, nine dorsal vertebrae, sacrum, 39 caudal vertebrae, fragments of ribs, five chevrons, both sternal plates and scapulocoracoids, the complete pelvis, left femur, and right tibia, fibula, astragalus and pes (McIntosh 1981:20).</w:t>
       </w:r>
     </w:p>
     <w:p>
@@ -979,15 +956,7 @@
       </w:r>
       <w:r>
         <w:rPr/>
-        <w:t xml:space="preserve"> was published (Hatcher 1901), written by John Bell Hatcher, the Carnegie Museum’s head of palaeontology. This monograph illustrated CM 84 in some detail and named it as the </w:t>
-      </w:r>
-      <w:r>
-        <w:rPr/>
-        <w:t>holotype</w:t>
-      </w:r>
-      <w:r>
-        <w:rPr/>
-        <w:t xml:space="preserve"> of the new species </w:t>
+        <w:t xml:space="preserve"> was published (Hatcher 1901), written by John Bell Hatcher, the Carnegie Museum’s head of palaeontology. This monograph illustrated CM 84 in some detail and named it as the holotype of the new species </w:t>
       </w:r>
       <w:r>
         <w:rPr>
@@ -1252,29 +1221,17 @@
       </w:pPr>
       <w:r>
         <w:rPr/>
-        <w:t xml:space="preserve">On 22 May, Holland and Coggleshall arrived in Paris to erect the third cast at the Muséum National d’Histoire Naturelle (MNHN), to find that the French press were already raising public excitement. The work was completed in time for a lavish public ceremony on 15 June, in the great contrast to the muted launch of the Berlin mount. The Paris unveiling was attended by the French president, prime minister and police prefect, the American Ambassador, and a </w:t>
-      </w:r>
-      <w:r>
-        <w:rPr/>
-        <w:t>selection of scientists and artists (Nieuwland 2019:139–140). Carnegie himself was strangely unconcerned, and did not attend the festivities.</w:t>
-      </w:r>
-    </w:p>
-    <w:p>
-      <w:pPr>
-        <w:pStyle w:val="TextBody"/>
-        <w:rPr/>
-      </w:pPr>
-      <w:r>
-        <w:rPr/>
-        <w:t xml:space="preserve">The </w:t>
-      </w:r>
-      <w:r>
-        <w:rPr/>
-        <w:t xml:space="preserve">visibility </w:t>
-      </w:r>
-      <w:r>
-        <w:rPr/>
-        <w:t xml:space="preserve">of the Carnegie </w:t>
+        <w:t>On 22 May, Holland and Coggleshall arrived in Paris to erect the third cast at the Muséum National d’Histoire Naturelle (MNHN), to find that the French press were already raising public excitement. The work was completed in time for a lavish public ceremony on 15 June, in the great contrast to the muted launch of the Berlin mount. The Paris unveiling was attended by the French president, prime minister and police prefect, the American Ambassador, and a selection of scientists and artists (Nieuwland 2019:139–140). Carnegie himself was strangely unconcerned, and did not attend the festivities.</w:t>
+      </w:r>
+    </w:p>
+    <w:p>
+      <w:pPr>
+        <w:pStyle w:val="TextBody"/>
+        <w:rPr/>
+      </w:pPr>
+      <w:r>
+        <w:rPr/>
+        <w:t xml:space="preserve">The visibility of the Carnegie </w:t>
       </w:r>
       <w:r>
         <w:rPr>
@@ -1286,31 +1243,31 @@
       </w:r>
       <w:r>
         <w:rPr/>
-        <w:t xml:space="preserve"> in </w:t>
-      </w:r>
-      <w:r>
-        <w:rPr/>
-        <w:t>various locations, in its mammal-like upright posture, provoked some controversy</w:t>
-      </w:r>
-      <w:r>
-        <w:rPr/>
-        <w:t xml:space="preserve">: Hay (1908, 1910) and </w:t>
-      </w:r>
-      <w:r>
-        <w:rPr/>
-        <w:t xml:space="preserve">independently </w:t>
-      </w:r>
-      <w:r>
-        <w:rPr/>
-        <w:t xml:space="preserve">Tornier (1909) argued that its erect-legged posture was incorrect, and it should sprawl like a lizard. Holland (1910) emphatically rebutted these suggestions; </w:t>
-      </w:r>
-      <w:r>
-        <w:rPr/>
-        <w:t>Matthew (1910) also disagreed — showing rather more respect to Hay than Holland did, but dismissive enough of Tornier to write that “t</w:t>
-      </w:r>
-      <w:r>
-        <w:rPr/>
-        <w:t>he subject appears, frankly, to be somewhat outside the range of his studies, and his comparisons are not broad or thorough enough to be at all convincing”.</w:t>
+        <w:t xml:space="preserve"> in various locations, in its mammal-like upright posture, provoked some controversy: Hay (1908, 1910, </w:t>
+      </w:r>
+      <w:r>
+        <w:rPr/>
+        <w:t>1911</w:t>
+      </w:r>
+      <w:r>
+        <w:rPr/>
+        <w:t xml:space="preserve">) and independently Tornier (1909) argued that its erect-legged posture was incorrect, and it should sprawl like a lizard. </w:t>
+      </w:r>
+      <w:r>
+        <w:rPr/>
+        <w:t xml:space="preserve">Abel (1910) and </w:t>
+      </w:r>
+      <w:r>
+        <w:rPr/>
+        <w:t xml:space="preserve">Holland (1910) emphatically rebutted these suggestions; Matthew (1910) also disagreed — showing rather more respect to Hay than Holland did, </w:t>
+      </w:r>
+      <w:r>
+        <w:rPr/>
+        <w:t xml:space="preserve">and critical of Holland’s tone, </w:t>
+      </w:r>
+      <w:r>
+        <w:rPr/>
+        <w:t>but dismissive enough of Tornier to write that “the subject appears, frankly, to be somewhat outside the range of his studies, and his comparisons are not broad or thorough enough to be at all convincing”.</w:t>
       </w:r>
     </w:p>
     <w:p>
@@ -1587,6 +1544,7 @@
           <w:ilvl w:val="0"/>
           <w:numId w:val="7"/>
         </w:numPr>
+        <w:ind w:left="720" w:right="0" w:hanging="360"/>
         <w:rPr/>
       </w:pPr>
       <w:r>
@@ -1645,6 +1603,7 @@
           <w:ilvl w:val="0"/>
           <w:numId w:val="7"/>
         </w:numPr>
+        <w:ind w:left="720" w:right="0" w:hanging="360"/>
         <w:rPr/>
       </w:pPr>
       <w:r>
@@ -1724,57 +1683,17 @@
       </w:pPr>
       <w:r>
         <w:rPr/>
-        <w:t xml:space="preserve">Holland (1906:246–249) </w:t>
-      </w:r>
-      <w:r>
-        <w:rPr/>
-        <w:t>also described and illustrated in detail the atlas of AMNH 969, but did not specify that it was the one used as the basis for the model used in the mount — and indeed it does not appear to be, as his illustrations of the disarticulated odontoid, atlas intercentrum and neural-arch halves (figures 11–21) do not resemble the fully ossified atlas depicted in his photograph of the mounted skull and anterior neck (figure 1).</w:t>
-      </w:r>
-    </w:p>
-    <w:p>
-      <w:pPr>
-        <w:pStyle w:val="TextBody"/>
-        <w:rPr/>
-      </w:pPr>
-      <w:r>
-        <w:rPr/>
-        <w:t>Holland (1906:257–</w:t>
-      </w:r>
-      <w:r>
-        <w:rPr/>
-        <w:t>264)</w:t>
-      </w:r>
-      <w:r>
-        <w:rPr/>
-        <w:t xml:space="preserve"> </w:t>
-      </w:r>
-      <w:r>
-        <w:rPr/>
-        <w:t xml:space="preserve">also discussed the bone that Hatcher (1901:41) tentatively described as a clavicle, but he was unable to reach a conclusion as to its true identity, dismissing the suggestion of Nopcsa (1905) that it was a baculum and suggesting they it could be a sternal rib. A pair of modelled clavicles based on a similar element from CM 662 were tentatively included in the BMNH cast during the mounting, and photographed (Holland 1906:figures 25–26), but were removed after a few days due to the uncertainty about their true identity </w:t>
-      </w:r>
-      <w:r>
-        <w:rPr/>
-        <w:t xml:space="preserve">(Holland 1906:263–264; </w:t>
-      </w:r>
-      <w:r>
-        <w:rPr/>
-        <w:t>see photograph in Holland 1905:plate XVIII).</w:t>
-      </w:r>
-      <w:r>
-        <w:rPr/>
-        <w:t xml:space="preserve"> </w:t>
-      </w:r>
-      <w:r>
-        <w:rPr/>
-        <w:t xml:space="preserve">They do not seem ever to have been incorporated in the Carnegie mount, and are not present in the current mount </w:t>
-      </w:r>
-      <w:r>
-        <w:rPr/>
-        <w:t xml:space="preserve">(Figure C). </w:t>
-      </w:r>
-      <w:r>
-        <w:rPr/>
-        <w:t>More recently, it has been suggested thst this bone in CM 84 is an interclavicle (Tschopp and Mateus, 2012).</w:t>
+        <w:t>Holland (1906:246–249) also described and illustrated in detail the atlas of AMNH 969, but did not specify that it was the one used as the basis for the model used in the mount — and indeed it does not appear to be, as his illustrations of the disarticulated odontoid, atlas intercentrum and neural-arch halves (figures 11–21) do not resemble the fully ossified atlas depicted in his photograph of the mounted skull and anterior neck (figure 1).</w:t>
+      </w:r>
+    </w:p>
+    <w:p>
+      <w:pPr>
+        <w:pStyle w:val="TextBody"/>
+        <w:rPr/>
+      </w:pPr>
+      <w:r>
+        <w:rPr/>
+        <w:t>Holland (1906:257–264) also discussed the bone that Hatcher (1901:41) tentatively described as a clavicle, but he was unable to reach a conclusion as to its true identity, dismissing the suggestion of Nopcsa (1905) that it was a baculum and suggesting they it could be a sternal rib. A pair of modelled clavicles based on a similar element from CM 662 were tentatively included in the BMNH cast during the mounting, and photographed (Holland 1906:figures 25–26), but were removed after a few days due to the uncertainty about their true identity (Holland 1906:263–264; see photograph in Holland 1905:plate XVIII). They do not seem ever to have been incorporated in the Carnegie mount, and are not present in the current mount (Figure C). More recently, it has been suggested thst this bone in CM 84 is an interclavicle (Tschopp and Mateus, 2012).</w:t>
       </w:r>
     </w:p>
     <w:p>
@@ -1791,15 +1710,7 @@
       </w:r>
       <w:r>
         <w:rPr/>
-        <w:t xml:space="preserve">In fact, we have not been able to locate any published  </w:t>
-      </w:r>
-      <w:r>
-        <w:rPr/>
-        <w:t xml:space="preserve">detailed </w:t>
-      </w:r>
-      <w:r>
-        <w:rPr/>
-        <w:t>account of the material used in the mounted skeleton before that of McIntosh’s (1981) catalog of the Carnegie dinosaurs. McIntosh’s account is understandably terse, given that he was writing notes on hundreds of specimens, so we reproduce the relevant sections in full here:</w:t>
+        <w:t>In fact, we have not been able to locate any published  detailed account of the material used in the mounted skeleton before that of McIntosh’s (1981) catalog of the Carnegie dinosaurs. McIntosh’s account is understandably terse, given that he was writing notes on hundreds of specimens, so we reproduce the relevant sections in full here:</w:t>
       </w:r>
     </w:p>
     <w:p>
@@ -2231,6 +2142,49 @@
       <w:r>
         <w:rPr/>
         <w:t>References</w:t>
+      </w:r>
+    </w:p>
+    <w:p>
+      <w:pPr>
+        <w:pStyle w:val="Reference"/>
+        <w:rPr/>
+      </w:pPr>
+      <w:r>
+        <w:rPr/>
+        <w:t xml:space="preserve">Abel, Othenio. 1910. Die Rekonstruktion des </w:t>
+      </w:r>
+      <w:r>
+        <w:rPr>
+          <w:i/>
+          <w:iCs/>
+        </w:rPr>
+        <w:t>Diplodocus</w:t>
+      </w:r>
+      <w:r>
+        <w:rPr/>
+        <w:t xml:space="preserve">. </w:t>
+      </w:r>
+      <w:r>
+        <w:rPr>
+          <w:i/>
+          <w:iCs/>
+        </w:rPr>
+        <w:t>Abhandlungen der K.K. Zoologisch-botanischen Gesellschaft in Wien</w:t>
+      </w:r>
+      <w:r>
+        <w:rPr/>
+        <w:t xml:space="preserve"> </w:t>
+      </w:r>
+      <w:r>
+        <w:rPr>
+          <w:b/>
+          <w:bCs/>
+        </w:rPr>
+        <w:t>5(3)</w:t>
+      </w:r>
+      <w:r>
+        <w:rPr/>
+        <w:t>:1–59.</w:t>
       </w:r>
     </w:p>
     <w:p>
@@ -2637,25 +2591,30 @@
       </w:pPr>
       <w:r>
         <w:rPr/>
-        <w:t xml:space="preserve">Holland, William J. 1905. The presentation of a reproduction of </w:t>
-      </w:r>
-      <w:r>
-        <w:rPr>
-          <w:i/>
-          <w:iCs/>
-        </w:rPr>
-        <w:t>Diplodocus carnegiei</w:t>
-      </w:r>
-      <w:r>
-        <w:rPr/>
-        <w:t xml:space="preserve"> to the trustees of the British Museum. </w:t>
-      </w:r>
-      <w:r>
-        <w:rPr>
-          <w:i/>
-          <w:iCs/>
-        </w:rPr>
-        <w:t>Annals of the Carnegie Museum</w:t>
+        <w:t>H</w:t>
+      </w:r>
+      <w:r>
+        <w:rPr/>
+        <w:t>ay</w:t>
+      </w:r>
+      <w:r>
+        <w:rPr/>
+        <w:t>, O</w:t>
+      </w:r>
+      <w:r>
+        <w:rPr/>
+        <w:t xml:space="preserve">liver </w:t>
+      </w:r>
+      <w:r>
+        <w:rPr/>
+        <w:t xml:space="preserve">P. 1911. Further observations on the pose of the sauropodous dinosaurs. </w:t>
+      </w:r>
+      <w:r>
+        <w:rPr>
+          <w:i/>
+          <w:iCs/>
+        </w:rPr>
+        <w:t>The American Naturalist</w:t>
       </w:r>
       <w:r>
         <w:rPr/>
@@ -2666,11 +2625,11 @@
           <w:b/>
           <w:bCs/>
         </w:rPr>
-        <w:t>3(3)</w:t>
-      </w:r>
-      <w:r>
-        <w:rPr/>
-        <w:t>:443–452 and plates XVII-XVIII.</w:t>
+        <w:t>45</w:t>
+      </w:r>
+      <w:r>
+        <w:rPr/>
+        <w:t>:396–412.</w:t>
       </w:r>
     </w:p>
     <w:p>
@@ -2680,18 +2639,7 @@
       </w:pPr>
       <w:r>
         <w:rPr/>
-        <w:t xml:space="preserve">Holland, William J. 1906. Osteology of </w:t>
-      </w:r>
-      <w:r>
-        <w:rPr>
-          <w:i/>
-          <w:iCs/>
-        </w:rPr>
-        <w:t>Diplodocus</w:t>
-      </w:r>
-      <w:r>
-        <w:rPr/>
-        <w:t xml:space="preserve"> Marsh with special reference to the restoration of the skeleton of </w:t>
+        <w:t xml:space="preserve">Holland, William J. 1905. The presentation of a reproduction of </w:t>
       </w:r>
       <w:r>
         <w:rPr>
@@ -2702,14 +2650,14 @@
       </w:r>
       <w:r>
         <w:rPr/>
-        <w:t xml:space="preserve"> Hatcher presented by Mr. Andrew Carnegie to the British Museum, May 12 1905. </w:t>
-      </w:r>
-      <w:r>
-        <w:rPr>
-          <w:i/>
-          <w:iCs/>
-        </w:rPr>
-        <w:t>Memoirs of the Carnegie Museum</w:t>
+        <w:t xml:space="preserve"> to the trustees of the British Museum. </w:t>
+      </w:r>
+      <w:r>
+        <w:rPr>
+          <w:i/>
+          <w:iCs/>
+        </w:rPr>
+        <w:t>Annals of the Carnegie Museum</w:t>
       </w:r>
       <w:r>
         <w:rPr/>
@@ -2720,11 +2668,11 @@
           <w:b/>
           <w:bCs/>
         </w:rPr>
-        <w:t>2(6)</w:t>
-      </w:r>
-      <w:r>
-        <w:rPr/>
-        <w:t>:225–278.</w:t>
+        <w:t>3(3)</w:t>
+      </w:r>
+      <w:r>
+        <w:rPr/>
+        <w:t>:443–452 and plates XVII-XVIII.</w:t>
       </w:r>
     </w:p>
     <w:p>
@@ -2734,7 +2682,18 @@
       </w:pPr>
       <w:r>
         <w:rPr/>
-        <w:t xml:space="preserve">Holland, William J. 1910. A review of some recent criticisms of the restorations of sauropod dinosaurs existing in the museums of the United States, with special reference to that of </w:t>
+        <w:t xml:space="preserve">Holland, William J. 1906. Osteology of </w:t>
+      </w:r>
+      <w:r>
+        <w:rPr>
+          <w:i/>
+          <w:iCs/>
+        </w:rPr>
+        <w:t>Diplodocus</w:t>
+      </w:r>
+      <w:r>
+        <w:rPr/>
+        <w:t xml:space="preserve"> Marsh with special reference to the restoration of the skeleton of </w:t>
       </w:r>
       <w:r>
         <w:rPr>
@@ -2745,14 +2704,14 @@
       </w:r>
       <w:r>
         <w:rPr/>
-        <w:t xml:space="preserve"> in the Carnegie museum. </w:t>
-      </w:r>
-      <w:r>
-        <w:rPr>
-          <w:i/>
-          <w:iCs/>
-        </w:rPr>
-        <w:t>American Naturalist</w:t>
+        <w:t xml:space="preserve"> Hatcher presented by Mr. Andrew Carnegie to the British Museum, May 12 1905. </w:t>
+      </w:r>
+      <w:r>
+        <w:rPr>
+          <w:i/>
+          <w:iCs/>
+        </w:rPr>
+        <w:t>Memoirs of the Carnegie Museum</w:t>
       </w:r>
       <w:r>
         <w:rPr/>
@@ -2763,11 +2722,11 @@
           <w:b/>
           <w:bCs/>
         </w:rPr>
-        <w:t>44</w:t>
-      </w:r>
-      <w:r>
-        <w:rPr/>
-        <w:t>:259–283.</w:t>
+        <w:t>2(6)</w:t>
+      </w:r>
+      <w:r>
+        <w:rPr/>
+        <w:t>:225–278.</w:t>
       </w:r>
     </w:p>
     <w:p>
@@ -2777,25 +2736,25 @@
       </w:pPr>
       <w:r>
         <w:rPr/>
-        <w:t xml:space="preserve">Holland, William J. 1924. The skull of </w:t>
-      </w:r>
-      <w:r>
-        <w:rPr>
-          <w:i/>
-          <w:iCs/>
-        </w:rPr>
-        <w:t>Diplodocus</w:t>
-      </w:r>
-      <w:r>
-        <w:rPr/>
-        <w:t xml:space="preserve">. </w:t>
-      </w:r>
-      <w:r>
-        <w:rPr>
-          <w:i/>
-          <w:iCs/>
-        </w:rPr>
-        <w:t>Memoirs of the Carnegie Museum</w:t>
+        <w:t xml:space="preserve">Holland, William J. 1910. A review of some recent criticisms of the restorations of sauropod dinosaurs existing in the museums of the United States, with special reference to that of </w:t>
+      </w:r>
+      <w:r>
+        <w:rPr>
+          <w:i/>
+          <w:iCs/>
+        </w:rPr>
+        <w:t>Diplodocus carnegiei</w:t>
+      </w:r>
+      <w:r>
+        <w:rPr/>
+        <w:t xml:space="preserve"> in the Carnegie museum. </w:t>
+      </w:r>
+      <w:r>
+        <w:rPr>
+          <w:i/>
+          <w:iCs/>
+        </w:rPr>
+        <w:t>American Naturalist</w:t>
       </w:r>
       <w:r>
         <w:rPr/>
@@ -2806,6 +2765,49 @@
           <w:b/>
           <w:bCs/>
         </w:rPr>
+        <w:t>44</w:t>
+      </w:r>
+      <w:r>
+        <w:rPr/>
+        <w:t>:259–283.</w:t>
+      </w:r>
+    </w:p>
+    <w:p>
+      <w:pPr>
+        <w:pStyle w:val="Reference"/>
+        <w:rPr/>
+      </w:pPr>
+      <w:r>
+        <w:rPr/>
+        <w:t xml:space="preserve">Holland, William J. 1924. The skull of </w:t>
+      </w:r>
+      <w:r>
+        <w:rPr>
+          <w:i/>
+          <w:iCs/>
+        </w:rPr>
+        <w:t>Diplodocus</w:t>
+      </w:r>
+      <w:r>
+        <w:rPr/>
+        <w:t xml:space="preserve">. </w:t>
+      </w:r>
+      <w:r>
+        <w:rPr>
+          <w:i/>
+          <w:iCs/>
+        </w:rPr>
+        <w:t>Memoirs of the Carnegie Museum</w:t>
+      </w:r>
+      <w:r>
+        <w:rPr/>
+        <w:t xml:space="preserve"> </w:t>
+      </w:r>
+      <w:r>
+        <w:rPr>
+          <w:b/>
+          <w:bCs/>
+        </w:rPr>
         <w:t>9(3)</w:t>
       </w:r>
       <w:r>
@@ -3044,11 +3046,7 @@
       </w:r>
       <w:r>
         <w:rPr/>
-        <w:t>. Proceedings of Zoological Society of Londo</w:t>
-      </w:r>
-      <w:r>
-        <w:rPr/>
-        <w:t xml:space="preserve">n </w:t>
+        <w:t xml:space="preserve">. Proceedings of Zoological Society of London </w:t>
       </w:r>
       <w:r>
         <w:rPr>
@@ -3391,47 +3389,14 @@
       </w:pPr>
       <w:r>
         <w:rPr/>
-        <w:t xml:space="preserve">Tschopp, Emanuel, </w:t>
-      </w:r>
-      <w:r>
-        <w:rPr/>
-        <w:t xml:space="preserve">and </w:t>
-      </w:r>
-      <w:r>
-        <w:rPr/>
-        <w:t xml:space="preserve">Octávio Mateus. </w:t>
-      </w:r>
-      <w:r>
-        <w:rPr/>
-        <w:t xml:space="preserve">2012. Clavicles, interclavicles, gastralia, and sternal ribs in sauropod dinosaurs: new reports from Diplodocidae and their morphological, functional and evolutionary implications. </w:t>
-      </w:r>
-      <w:r>
-        <w:rPr>
-          <w:i/>
-          <w:iCs/>
-        </w:rPr>
-        <w:t>J</w:t>
-      </w:r>
-      <w:r>
-        <w:rPr>
-          <w:i/>
-          <w:iCs/>
-        </w:rPr>
-        <w:t>ournal of</w:t>
-      </w:r>
-      <w:r>
-        <w:rPr>
-          <w:i/>
-          <w:iCs/>
-        </w:rPr>
-        <w:t xml:space="preserve"> Anat</w:t>
-      </w:r>
-      <w:r>
-        <w:rPr>
-          <w:i/>
-          <w:iCs/>
-        </w:rPr>
-        <w:t>omy</w:t>
+        <w:t xml:space="preserve">Tschopp, Emanuel, and Octávio Mateus. 2012. Clavicles, interclavicles, gastralia, and sternal ribs in sauropod dinosaurs: new reports from Diplodocidae and their morphological, functional and evolutionary implications. </w:t>
+      </w:r>
+      <w:r>
+        <w:rPr>
+          <w:i/>
+          <w:iCs/>
+        </w:rPr>
+        <w:t>Journal of Anatomy</w:t>
       </w:r>
       <w:r>
         <w:rPr/>
@@ -3764,15 +3729,7 @@
       </w:r>
       <w:r>
         <w:rPr/>
-        <w:t xml:space="preserve"> CM 84, s it is today, in left anterolateral view. Highlighted bones: scapulae in blue, coracoids in red and sternal plates in yellow. Note the absence of the putative </w:t>
-      </w:r>
-      <w:r>
-        <w:rPr/>
-        <w:t>clavicles</w:t>
-      </w:r>
-      <w:r>
-        <w:rPr/>
-        <w:t xml:space="preserve"> that Holland tentatively added to the BMNH mount in May 1905, as shown in his photographs (Holland 1906:figures 25–26), before removing them.</w:t>
+        <w:t xml:space="preserve"> CM 84, s it is today, in left anterolateral view. Highlighted bones: scapulae in blue, coracoids in red and sternal plates in yellow. Note the absence of the putative clavicles that Holland tentatively added to the BMNH mount in May 1905, as shown in his photographs (Holland 1906:figures 25–26), before removing them.</w:t>
       </w:r>
     </w:p>
     <w:p>
@@ -3978,7 +3935,7 @@
     <w:sectPr>
       <w:type w:val="nextPage"/>
       <w:pgSz w:w="11906" w:h="16838"/>
-      <w:pgMar w:left="1134" w:right="1134" w:header="0" w:top="1134" w:footer="0" w:bottom="1134" w:gutter="0"/>
+      <w:pgMar w:left="1134" w:right="1134" w:gutter="0" w:header="0" w:top="1134" w:footer="0" w:bottom="1134"/>
       <w:pgNumType w:fmt="decimal"/>
       <w:formProt w:val="false"/>
       <w:textDirection w:val="lrTb"/>
@@ -3989,18 +3946,21 @@
 </file>
 
 <file path=word/numbering.xml><?xml version="1.0" encoding="utf-8"?>
-<w:numbering xmlns:w="http://schemas.openxmlformats.org/wordprocessingml/2006/main" xmlns:o="urn:schemas-microsoft-com:office:office" xmlns:r="http://schemas.openxmlformats.org/officeDocument/2006/relationships" xmlns:v="urn:schemas-microsoft-com:vml">
+<w:numbering xmlns:w="http://schemas.openxmlformats.org/wordprocessingml/2006/main" xmlns:o="urn:schemas-microsoft-com:office:office" xmlns:r="http://schemas.openxmlformats.org/officeDocument/2006/relationships" xmlns:v="urn:schemas-microsoft-com:vml" xmlns:mc="http://schemas.openxmlformats.org/markup-compatibility/2006" xmlns:w14="http://schemas.microsoft.com/office/word/2010/wordml" mc:Ignorable="w14">
   <w:abstractNum w:abstractNumId="1">
     <w:lvl w:ilvl="0">
       <w:start w:val="1"/>
-      <w:pStyle w:val="Heading1"/>
       <w:numFmt w:val="none"/>
       <w:suff w:val="nothing"/>
       <w:lvlText w:val=""/>
       <w:lvlJc w:val="left"/>
       <w:pPr>
+        <w:tabs>
+          <w:tab w:val="num" w:pos="0"/>
+        </w:tabs>
         <w:ind w:left="0" w:hanging="0"/>
       </w:pPr>
+      <w:rPr/>
     </w:lvl>
     <w:lvl w:ilvl="1">
       <w:start w:val="1"/>
@@ -4009,19 +3969,26 @@
       <w:lvlText w:val=""/>
       <w:lvlJc w:val="left"/>
       <w:pPr>
+        <w:tabs>
+          <w:tab w:val="num" w:pos="0"/>
+        </w:tabs>
         <w:ind w:left="0" w:hanging="0"/>
       </w:pPr>
+      <w:rPr/>
     </w:lvl>
     <w:lvl w:ilvl="2">
       <w:start w:val="1"/>
-      <w:pStyle w:val="Heading3"/>
       <w:numFmt w:val="none"/>
       <w:suff w:val="nothing"/>
       <w:lvlText w:val=""/>
       <w:lvlJc w:val="left"/>
       <w:pPr>
+        <w:tabs>
+          <w:tab w:val="num" w:pos="0"/>
+        </w:tabs>
         <w:ind w:left="0" w:hanging="0"/>
       </w:pPr>
+      <w:rPr/>
     </w:lvl>
     <w:lvl w:ilvl="3">
       <w:start w:val="1"/>
@@ -4030,8 +3997,12 @@
       <w:lvlText w:val=""/>
       <w:lvlJc w:val="left"/>
       <w:pPr>
+        <w:tabs>
+          <w:tab w:val="num" w:pos="0"/>
+        </w:tabs>
         <w:ind w:left="0" w:hanging="0"/>
       </w:pPr>
+      <w:rPr/>
     </w:lvl>
     <w:lvl w:ilvl="4">
       <w:start w:val="1"/>
@@ -4040,8 +4011,12 @@
       <w:lvlText w:val=""/>
       <w:lvlJc w:val="left"/>
       <w:pPr>
+        <w:tabs>
+          <w:tab w:val="num" w:pos="0"/>
+        </w:tabs>
         <w:ind w:left="0" w:hanging="0"/>
       </w:pPr>
+      <w:rPr/>
     </w:lvl>
     <w:lvl w:ilvl="5">
       <w:start w:val="1"/>
@@ -4050,8 +4025,12 @@
       <w:lvlText w:val=""/>
       <w:lvlJc w:val="left"/>
       <w:pPr>
+        <w:tabs>
+          <w:tab w:val="num" w:pos="0"/>
+        </w:tabs>
         <w:ind w:left="0" w:hanging="0"/>
       </w:pPr>
+      <w:rPr/>
     </w:lvl>
     <w:lvl w:ilvl="6">
       <w:start w:val="1"/>
@@ -4060,8 +4039,12 @@
       <w:lvlText w:val=""/>
       <w:lvlJc w:val="left"/>
       <w:pPr>
+        <w:tabs>
+          <w:tab w:val="num" w:pos="0"/>
+        </w:tabs>
         <w:ind w:left="0" w:hanging="0"/>
       </w:pPr>
+      <w:rPr/>
     </w:lvl>
     <w:lvl w:ilvl="7">
       <w:start w:val="1"/>
@@ -4070,8 +4053,12 @@
       <w:lvlText w:val=""/>
       <w:lvlJc w:val="left"/>
       <w:pPr>
+        <w:tabs>
+          <w:tab w:val="num" w:pos="0"/>
+        </w:tabs>
         <w:ind w:left="0" w:hanging="0"/>
       </w:pPr>
+      <w:rPr/>
     </w:lvl>
     <w:lvl w:ilvl="8">
       <w:start w:val="1"/>
@@ -4080,8 +4067,12 @@
       <w:lvlText w:val=""/>
       <w:lvlJc w:val="left"/>
       <w:pPr>
+        <w:tabs>
+          <w:tab w:val="num" w:pos="0"/>
+        </w:tabs>
         <w:ind w:left="0" w:hanging="0"/>
       </w:pPr>
+      <w:rPr/>
     </w:lvl>
   </w:abstractNum>
   <w:abstractNum w:abstractNumId="2">
@@ -4092,8 +4083,12 @@
       <w:lvlText w:val=""/>
       <w:lvlJc w:val="left"/>
       <w:pPr>
+        <w:tabs>
+          <w:tab w:val="num" w:pos="0"/>
+        </w:tabs>
         <w:ind w:left="0" w:hanging="0"/>
       </w:pPr>
+      <w:rPr/>
     </w:lvl>
     <w:lvl w:ilvl="1">
       <w:start w:val="1"/>
@@ -4102,8 +4097,12 @@
       <w:lvlText w:val=""/>
       <w:lvlJc w:val="left"/>
       <w:pPr>
+        <w:tabs>
+          <w:tab w:val="num" w:pos="0"/>
+        </w:tabs>
         <w:ind w:left="0" w:hanging="0"/>
       </w:pPr>
+      <w:rPr/>
     </w:lvl>
     <w:lvl w:ilvl="2">
       <w:start w:val="1"/>
@@ -4112,8 +4111,12 @@
       <w:lvlText w:val=""/>
       <w:lvlJc w:val="left"/>
       <w:pPr>
+        <w:tabs>
+          <w:tab w:val="num" w:pos="0"/>
+        </w:tabs>
         <w:ind w:left="0" w:hanging="0"/>
       </w:pPr>
+      <w:rPr/>
     </w:lvl>
     <w:lvl w:ilvl="3">
       <w:start w:val="1"/>
@@ -4122,8 +4125,12 @@
       <w:lvlText w:val=""/>
       <w:lvlJc w:val="left"/>
       <w:pPr>
+        <w:tabs>
+          <w:tab w:val="num" w:pos="0"/>
+        </w:tabs>
         <w:ind w:left="0" w:hanging="0"/>
       </w:pPr>
+      <w:rPr/>
     </w:lvl>
     <w:lvl w:ilvl="4">
       <w:start w:val="1"/>
@@ -4132,8 +4139,12 @@
       <w:lvlText w:val=""/>
       <w:lvlJc w:val="left"/>
       <w:pPr>
+        <w:tabs>
+          <w:tab w:val="num" w:pos="0"/>
+        </w:tabs>
         <w:ind w:left="0" w:hanging="0"/>
       </w:pPr>
+      <w:rPr/>
     </w:lvl>
     <w:lvl w:ilvl="5">
       <w:start w:val="1"/>
@@ -4142,8 +4153,12 @@
       <w:lvlText w:val=""/>
       <w:lvlJc w:val="left"/>
       <w:pPr>
+        <w:tabs>
+          <w:tab w:val="num" w:pos="0"/>
+        </w:tabs>
         <w:ind w:left="0" w:hanging="0"/>
       </w:pPr>
+      <w:rPr/>
     </w:lvl>
     <w:lvl w:ilvl="6">
       <w:start w:val="1"/>
@@ -4152,8 +4167,12 @@
       <w:lvlText w:val=""/>
       <w:lvlJc w:val="left"/>
       <w:pPr>
+        <w:tabs>
+          <w:tab w:val="num" w:pos="0"/>
+        </w:tabs>
         <w:ind w:left="0" w:hanging="0"/>
       </w:pPr>
+      <w:rPr/>
     </w:lvl>
     <w:lvl w:ilvl="7">
       <w:start w:val="1"/>
@@ -4162,8 +4181,12 @@
       <w:lvlText w:val=""/>
       <w:lvlJc w:val="left"/>
       <w:pPr>
+        <w:tabs>
+          <w:tab w:val="num" w:pos="0"/>
+        </w:tabs>
         <w:ind w:left="0" w:hanging="0"/>
       </w:pPr>
+      <w:rPr/>
     </w:lvl>
     <w:lvl w:ilvl="8">
       <w:start w:val="1"/>
@@ -4172,8 +4195,12 @@
       <w:lvlText w:val=""/>
       <w:lvlJc w:val="left"/>
       <w:pPr>
+        <w:tabs>
+          <w:tab w:val="num" w:pos="0"/>
+        </w:tabs>
         <w:ind w:left="0" w:hanging="0"/>
       </w:pPr>
+      <w:rPr/>
     </w:lvl>
   </w:abstractNum>
   <w:abstractNum w:abstractNumId="3">
@@ -4184,8 +4211,12 @@
       <w:lvlText w:val=""/>
       <w:lvlJc w:val="left"/>
       <w:pPr>
+        <w:tabs>
+          <w:tab w:val="num" w:pos="0"/>
+        </w:tabs>
         <w:ind w:left="0" w:hanging="0"/>
       </w:pPr>
+      <w:rPr/>
     </w:lvl>
     <w:lvl w:ilvl="1">
       <w:start w:val="1"/>
@@ -4194,8 +4225,12 @@
       <w:lvlText w:val=""/>
       <w:lvlJc w:val="left"/>
       <w:pPr>
+        <w:tabs>
+          <w:tab w:val="num" w:pos="0"/>
+        </w:tabs>
         <w:ind w:left="0" w:hanging="0"/>
       </w:pPr>
+      <w:rPr/>
     </w:lvl>
     <w:lvl w:ilvl="2">
       <w:start w:val="1"/>
@@ -4204,8 +4239,12 @@
       <w:lvlText w:val=""/>
       <w:lvlJc w:val="left"/>
       <w:pPr>
+        <w:tabs>
+          <w:tab w:val="num" w:pos="0"/>
+        </w:tabs>
         <w:ind w:left="0" w:hanging="0"/>
       </w:pPr>
+      <w:rPr/>
     </w:lvl>
     <w:lvl w:ilvl="3">
       <w:start w:val="1"/>
@@ -4214,8 +4253,12 @@
       <w:lvlText w:val=""/>
       <w:lvlJc w:val="left"/>
       <w:pPr>
+        <w:tabs>
+          <w:tab w:val="num" w:pos="0"/>
+        </w:tabs>
         <w:ind w:left="0" w:hanging="0"/>
       </w:pPr>
+      <w:rPr/>
     </w:lvl>
     <w:lvl w:ilvl="4">
       <w:start w:val="1"/>
@@ -4224,8 +4267,12 @@
       <w:lvlText w:val=""/>
       <w:lvlJc w:val="left"/>
       <w:pPr>
+        <w:tabs>
+          <w:tab w:val="num" w:pos="0"/>
+        </w:tabs>
         <w:ind w:left="0" w:hanging="0"/>
       </w:pPr>
+      <w:rPr/>
     </w:lvl>
     <w:lvl w:ilvl="5">
       <w:start w:val="1"/>
@@ -4234,8 +4281,12 @@
       <w:lvlText w:val=""/>
       <w:lvlJc w:val="left"/>
       <w:pPr>
+        <w:tabs>
+          <w:tab w:val="num" w:pos="0"/>
+        </w:tabs>
         <w:ind w:left="0" w:hanging="0"/>
       </w:pPr>
+      <w:rPr/>
     </w:lvl>
     <w:lvl w:ilvl="6">
       <w:start w:val="1"/>
@@ -4244,8 +4295,12 @@
       <w:lvlText w:val=""/>
       <w:lvlJc w:val="left"/>
       <w:pPr>
+        <w:tabs>
+          <w:tab w:val="num" w:pos="0"/>
+        </w:tabs>
         <w:ind w:left="0" w:hanging="0"/>
       </w:pPr>
+      <w:rPr/>
     </w:lvl>
     <w:lvl w:ilvl="7">
       <w:start w:val="1"/>
@@ -4254,8 +4309,12 @@
       <w:lvlText w:val=""/>
       <w:lvlJc w:val="left"/>
       <w:pPr>
+        <w:tabs>
+          <w:tab w:val="num" w:pos="0"/>
+        </w:tabs>
         <w:ind w:left="0" w:hanging="0"/>
       </w:pPr>
+      <w:rPr/>
     </w:lvl>
     <w:lvl w:ilvl="8">
       <w:start w:val="1"/>
@@ -4264,8 +4323,12 @@
       <w:lvlText w:val=""/>
       <w:lvlJc w:val="left"/>
       <w:pPr>
+        <w:tabs>
+          <w:tab w:val="num" w:pos="0"/>
+        </w:tabs>
         <w:ind w:left="0" w:hanging="0"/>
       </w:pPr>
+      <w:rPr/>
     </w:lvl>
   </w:abstractNum>
   <w:abstractNum w:abstractNumId="4">
@@ -4276,8 +4339,12 @@
       <w:lvlText w:val=""/>
       <w:lvlJc w:val="left"/>
       <w:pPr>
+        <w:tabs>
+          <w:tab w:val="num" w:pos="0"/>
+        </w:tabs>
         <w:ind w:left="0" w:hanging="0"/>
       </w:pPr>
+      <w:rPr/>
     </w:lvl>
     <w:lvl w:ilvl="1">
       <w:start w:val="1"/>
@@ -4286,8 +4353,12 @@
       <w:lvlText w:val=""/>
       <w:lvlJc w:val="left"/>
       <w:pPr>
+        <w:tabs>
+          <w:tab w:val="num" w:pos="0"/>
+        </w:tabs>
         <w:ind w:left="0" w:hanging="0"/>
       </w:pPr>
+      <w:rPr/>
     </w:lvl>
     <w:lvl w:ilvl="2">
       <w:start w:val="1"/>
@@ -4296,8 +4367,12 @@
       <w:lvlText w:val=""/>
       <w:lvlJc w:val="left"/>
       <w:pPr>
+        <w:tabs>
+          <w:tab w:val="num" w:pos="0"/>
+        </w:tabs>
         <w:ind w:left="0" w:hanging="0"/>
       </w:pPr>
+      <w:rPr/>
     </w:lvl>
     <w:lvl w:ilvl="3">
       <w:start w:val="1"/>
@@ -4306,8 +4381,12 @@
       <w:lvlText w:val=""/>
       <w:lvlJc w:val="left"/>
       <w:pPr>
+        <w:tabs>
+          <w:tab w:val="num" w:pos="0"/>
+        </w:tabs>
         <w:ind w:left="0" w:hanging="0"/>
       </w:pPr>
+      <w:rPr/>
     </w:lvl>
     <w:lvl w:ilvl="4">
       <w:start w:val="1"/>
@@ -4316,8 +4395,12 @@
       <w:lvlText w:val=""/>
       <w:lvlJc w:val="left"/>
       <w:pPr>
+        <w:tabs>
+          <w:tab w:val="num" w:pos="0"/>
+        </w:tabs>
         <w:ind w:left="0" w:hanging="0"/>
       </w:pPr>
+      <w:rPr/>
     </w:lvl>
     <w:lvl w:ilvl="5">
       <w:start w:val="1"/>
@@ -4326,8 +4409,12 @@
       <w:lvlText w:val=""/>
       <w:lvlJc w:val="left"/>
       <w:pPr>
+        <w:tabs>
+          <w:tab w:val="num" w:pos="0"/>
+        </w:tabs>
         <w:ind w:left="0" w:hanging="0"/>
       </w:pPr>
+      <w:rPr/>
     </w:lvl>
     <w:lvl w:ilvl="6">
       <w:start w:val="1"/>
@@ -4336,8 +4423,12 @@
       <w:lvlText w:val=""/>
       <w:lvlJc w:val="left"/>
       <w:pPr>
+        <w:tabs>
+          <w:tab w:val="num" w:pos="0"/>
+        </w:tabs>
         <w:ind w:left="0" w:hanging="0"/>
       </w:pPr>
+      <w:rPr/>
     </w:lvl>
     <w:lvl w:ilvl="7">
       <w:start w:val="1"/>
@@ -4346,8 +4437,12 @@
       <w:lvlText w:val=""/>
       <w:lvlJc w:val="left"/>
       <w:pPr>
+        <w:tabs>
+          <w:tab w:val="num" w:pos="0"/>
+        </w:tabs>
         <w:ind w:left="0" w:hanging="0"/>
       </w:pPr>
+      <w:rPr/>
     </w:lvl>
     <w:lvl w:ilvl="8">
       <w:start w:val="1"/>
@@ -4356,8 +4451,12 @@
       <w:lvlText w:val=""/>
       <w:lvlJc w:val="left"/>
       <w:pPr>
+        <w:tabs>
+          <w:tab w:val="num" w:pos="0"/>
+        </w:tabs>
         <w:ind w:left="0" w:hanging="0"/>
       </w:pPr>
+      <w:rPr/>
     </w:lvl>
   </w:abstractNum>
   <w:abstractNum w:abstractNumId="5">
@@ -4368,8 +4467,12 @@
       <w:lvlText w:val=""/>
       <w:lvlJc w:val="left"/>
       <w:pPr>
+        <w:tabs>
+          <w:tab w:val="num" w:pos="0"/>
+        </w:tabs>
         <w:ind w:left="0" w:hanging="0"/>
       </w:pPr>
+      <w:rPr/>
     </w:lvl>
     <w:lvl w:ilvl="1">
       <w:start w:val="1"/>
@@ -4378,8 +4481,12 @@
       <w:lvlText w:val=""/>
       <w:lvlJc w:val="left"/>
       <w:pPr>
+        <w:tabs>
+          <w:tab w:val="num" w:pos="0"/>
+        </w:tabs>
         <w:ind w:left="0" w:hanging="0"/>
       </w:pPr>
+      <w:rPr/>
     </w:lvl>
     <w:lvl w:ilvl="2">
       <w:start w:val="1"/>
@@ -4388,8 +4495,12 @@
       <w:lvlText w:val=""/>
       <w:lvlJc w:val="left"/>
       <w:pPr>
+        <w:tabs>
+          <w:tab w:val="num" w:pos="0"/>
+        </w:tabs>
         <w:ind w:left="0" w:hanging="0"/>
       </w:pPr>
+      <w:rPr/>
     </w:lvl>
     <w:lvl w:ilvl="3">
       <w:start w:val="1"/>
@@ -4398,8 +4509,12 @@
       <w:lvlText w:val=""/>
       <w:lvlJc w:val="left"/>
       <w:pPr>
+        <w:tabs>
+          <w:tab w:val="num" w:pos="0"/>
+        </w:tabs>
         <w:ind w:left="0" w:hanging="0"/>
       </w:pPr>
+      <w:rPr/>
     </w:lvl>
     <w:lvl w:ilvl="4">
       <w:start w:val="1"/>
@@ -4408,8 +4523,12 @@
       <w:lvlText w:val=""/>
       <w:lvlJc w:val="left"/>
       <w:pPr>
+        <w:tabs>
+          <w:tab w:val="num" w:pos="0"/>
+        </w:tabs>
         <w:ind w:left="0" w:hanging="0"/>
       </w:pPr>
+      <w:rPr/>
     </w:lvl>
     <w:lvl w:ilvl="5">
       <w:start w:val="1"/>
@@ -4418,8 +4537,12 @@
       <w:lvlText w:val=""/>
       <w:lvlJc w:val="left"/>
       <w:pPr>
+        <w:tabs>
+          <w:tab w:val="num" w:pos="0"/>
+        </w:tabs>
         <w:ind w:left="0" w:hanging="0"/>
       </w:pPr>
+      <w:rPr/>
     </w:lvl>
     <w:lvl w:ilvl="6">
       <w:start w:val="1"/>
@@ -4428,8 +4551,12 @@
       <w:lvlText w:val=""/>
       <w:lvlJc w:val="left"/>
       <w:pPr>
+        <w:tabs>
+          <w:tab w:val="num" w:pos="0"/>
+        </w:tabs>
         <w:ind w:left="0" w:hanging="0"/>
       </w:pPr>
+      <w:rPr/>
     </w:lvl>
     <w:lvl w:ilvl="7">
       <w:start w:val="1"/>
@@ -4438,8 +4565,12 @@
       <w:lvlText w:val=""/>
       <w:lvlJc w:val="left"/>
       <w:pPr>
+        <w:tabs>
+          <w:tab w:val="num" w:pos="0"/>
+        </w:tabs>
         <w:ind w:left="0" w:hanging="0"/>
       </w:pPr>
+      <w:rPr/>
     </w:lvl>
     <w:lvl w:ilvl="8">
       <w:start w:val="1"/>
@@ -4448,8 +4579,12 @@
       <w:lvlText w:val=""/>
       <w:lvlJc w:val="left"/>
       <w:pPr>
+        <w:tabs>
+          <w:tab w:val="num" w:pos="0"/>
+        </w:tabs>
         <w:ind w:left="0" w:hanging="0"/>
       </w:pPr>
+      <w:rPr/>
     </w:lvl>
   </w:abstractNum>
   <w:abstractNum w:abstractNumId="6">
@@ -4466,7 +4601,6 @@
       </w:pPr>
       <w:rPr>
         <w:rFonts w:ascii="Symbol" w:hAnsi="Symbol" w:cs="Symbol" w:hint="default"/>
-        <w:rFonts w:cs="Symbol"/>
       </w:rPr>
     </w:lvl>
     <w:lvl w:ilvl="1">
@@ -4482,7 +4616,6 @@
       </w:pPr>
       <w:rPr>
         <w:rFonts w:ascii="OpenSymbol" w:hAnsi="OpenSymbol" w:cs="OpenSymbol" w:hint="default"/>
-        <w:rFonts w:cs="OpenSymbol"/>
       </w:rPr>
     </w:lvl>
     <w:lvl w:ilvl="2">
@@ -4498,7 +4631,6 @@
       </w:pPr>
       <w:rPr>
         <w:rFonts w:ascii="OpenSymbol" w:hAnsi="OpenSymbol" w:cs="OpenSymbol" w:hint="default"/>
-        <w:rFonts w:cs="OpenSymbol"/>
       </w:rPr>
     </w:lvl>
     <w:lvl w:ilvl="3">
@@ -4514,7 +4646,6 @@
       </w:pPr>
       <w:rPr>
         <w:rFonts w:ascii="Symbol" w:hAnsi="Symbol" w:cs="Symbol" w:hint="default"/>
-        <w:rFonts w:cs="Symbol"/>
       </w:rPr>
     </w:lvl>
     <w:lvl w:ilvl="4">
@@ -4530,7 +4661,6 @@
       </w:pPr>
       <w:rPr>
         <w:rFonts w:ascii="OpenSymbol" w:hAnsi="OpenSymbol" w:cs="OpenSymbol" w:hint="default"/>
-        <w:rFonts w:cs="OpenSymbol"/>
       </w:rPr>
     </w:lvl>
     <w:lvl w:ilvl="5">
@@ -4546,7 +4676,6 @@
       </w:pPr>
       <w:rPr>
         <w:rFonts w:ascii="OpenSymbol" w:hAnsi="OpenSymbol" w:cs="OpenSymbol" w:hint="default"/>
-        <w:rFonts w:cs="OpenSymbol"/>
       </w:rPr>
     </w:lvl>
     <w:lvl w:ilvl="6">
@@ -4562,7 +4691,6 @@
       </w:pPr>
       <w:rPr>
         <w:rFonts w:ascii="Symbol" w:hAnsi="Symbol" w:cs="Symbol" w:hint="default"/>
-        <w:rFonts w:cs="Symbol"/>
       </w:rPr>
     </w:lvl>
     <w:lvl w:ilvl="7">
@@ -4578,7 +4706,6 @@
       </w:pPr>
       <w:rPr>
         <w:rFonts w:ascii="OpenSymbol" w:hAnsi="OpenSymbol" w:cs="OpenSymbol" w:hint="default"/>
-        <w:rFonts w:cs="OpenSymbol"/>
       </w:rPr>
     </w:lvl>
     <w:lvl w:ilvl="8">
@@ -4594,7 +4721,6 @@
       </w:pPr>
       <w:rPr>
         <w:rFonts w:ascii="OpenSymbol" w:hAnsi="OpenSymbol" w:cs="OpenSymbol" w:hint="default"/>
-        <w:rFonts w:cs="OpenSymbol"/>
       </w:rPr>
     </w:lvl>
   </w:abstractNum>
@@ -4612,7 +4738,6 @@
       </w:pPr>
       <w:rPr>
         <w:rFonts w:ascii="Symbol" w:hAnsi="Symbol" w:cs="Symbol" w:hint="default"/>
-        <w:rFonts w:cs="OpenSymbol"/>
       </w:rPr>
     </w:lvl>
     <w:lvl w:ilvl="1">
@@ -4628,7 +4753,6 @@
       </w:pPr>
       <w:rPr>
         <w:rFonts w:ascii="OpenSymbol" w:hAnsi="OpenSymbol" w:cs="OpenSymbol" w:hint="default"/>
-        <w:rFonts w:cs="OpenSymbol"/>
       </w:rPr>
     </w:lvl>
     <w:lvl w:ilvl="2">
@@ -4644,7 +4768,6 @@
       </w:pPr>
       <w:rPr>
         <w:rFonts w:ascii="OpenSymbol" w:hAnsi="OpenSymbol" w:cs="OpenSymbol" w:hint="default"/>
-        <w:rFonts w:cs="OpenSymbol"/>
       </w:rPr>
     </w:lvl>
     <w:lvl w:ilvl="3">
@@ -4660,7 +4783,6 @@
       </w:pPr>
       <w:rPr>
         <w:rFonts w:ascii="Symbol" w:hAnsi="Symbol" w:cs="Symbol" w:hint="default"/>
-        <w:rFonts w:cs="OpenSymbol"/>
       </w:rPr>
     </w:lvl>
     <w:lvl w:ilvl="4">
@@ -4676,7 +4798,6 @@
       </w:pPr>
       <w:rPr>
         <w:rFonts w:ascii="OpenSymbol" w:hAnsi="OpenSymbol" w:cs="OpenSymbol" w:hint="default"/>
-        <w:rFonts w:cs="OpenSymbol"/>
       </w:rPr>
     </w:lvl>
     <w:lvl w:ilvl="5">
@@ -4692,7 +4813,6 @@
       </w:pPr>
       <w:rPr>
         <w:rFonts w:ascii="OpenSymbol" w:hAnsi="OpenSymbol" w:cs="OpenSymbol" w:hint="default"/>
-        <w:rFonts w:cs="OpenSymbol"/>
       </w:rPr>
     </w:lvl>
     <w:lvl w:ilvl="6">
@@ -4708,7 +4828,6 @@
       </w:pPr>
       <w:rPr>
         <w:rFonts w:ascii="Symbol" w:hAnsi="Symbol" w:cs="Symbol" w:hint="default"/>
-        <w:rFonts w:cs="OpenSymbol"/>
       </w:rPr>
     </w:lvl>
     <w:lvl w:ilvl="7">
@@ -4724,7 +4843,6 @@
       </w:pPr>
       <w:rPr>
         <w:rFonts w:ascii="OpenSymbol" w:hAnsi="OpenSymbol" w:cs="OpenSymbol" w:hint="default"/>
-        <w:rFonts w:cs="OpenSymbol"/>
       </w:rPr>
     </w:lvl>
     <w:lvl w:ilvl="8">
@@ -4740,8 +4858,126 @@
       </w:pPr>
       <w:rPr>
         <w:rFonts w:ascii="OpenSymbol" w:hAnsi="OpenSymbol" w:cs="OpenSymbol" w:hint="default"/>
-        <w:rFonts w:cs="OpenSymbol"/>
       </w:rPr>
+    </w:lvl>
+  </w:abstractNum>
+  <w:abstractNum w:abstractNumId="8">
+    <w:lvl w:ilvl="0">
+      <w:start w:val="1"/>
+      <w:numFmt w:val="none"/>
+      <w:suff w:val="nothing"/>
+      <w:lvlText w:val=""/>
+      <w:lvlJc w:val="left"/>
+      <w:pPr>
+        <w:tabs>
+          <w:tab w:val="num" w:pos="0"/>
+        </w:tabs>
+        <w:ind w:left="0" w:hanging="0"/>
+      </w:pPr>
+    </w:lvl>
+    <w:lvl w:ilvl="1">
+      <w:start w:val="1"/>
+      <w:numFmt w:val="none"/>
+      <w:suff w:val="nothing"/>
+      <w:lvlText w:val=""/>
+      <w:lvlJc w:val="left"/>
+      <w:pPr>
+        <w:tabs>
+          <w:tab w:val="num" w:pos="0"/>
+        </w:tabs>
+        <w:ind w:left="0" w:hanging="0"/>
+      </w:pPr>
+    </w:lvl>
+    <w:lvl w:ilvl="2">
+      <w:start w:val="1"/>
+      <w:numFmt w:val="none"/>
+      <w:suff w:val="nothing"/>
+      <w:lvlText w:val=""/>
+      <w:lvlJc w:val="left"/>
+      <w:pPr>
+        <w:tabs>
+          <w:tab w:val="num" w:pos="0"/>
+        </w:tabs>
+        <w:ind w:left="0" w:hanging="0"/>
+      </w:pPr>
+    </w:lvl>
+    <w:lvl w:ilvl="3">
+      <w:start w:val="1"/>
+      <w:numFmt w:val="none"/>
+      <w:suff w:val="nothing"/>
+      <w:lvlText w:val=""/>
+      <w:lvlJc w:val="left"/>
+      <w:pPr>
+        <w:tabs>
+          <w:tab w:val="num" w:pos="0"/>
+        </w:tabs>
+        <w:ind w:left="0" w:hanging="0"/>
+      </w:pPr>
+    </w:lvl>
+    <w:lvl w:ilvl="4">
+      <w:start w:val="1"/>
+      <w:numFmt w:val="none"/>
+      <w:suff w:val="nothing"/>
+      <w:lvlText w:val=""/>
+      <w:lvlJc w:val="left"/>
+      <w:pPr>
+        <w:tabs>
+          <w:tab w:val="num" w:pos="0"/>
+        </w:tabs>
+        <w:ind w:left="0" w:hanging="0"/>
+      </w:pPr>
+    </w:lvl>
+    <w:lvl w:ilvl="5">
+      <w:start w:val="1"/>
+      <w:numFmt w:val="none"/>
+      <w:suff w:val="nothing"/>
+      <w:lvlText w:val=""/>
+      <w:lvlJc w:val="left"/>
+      <w:pPr>
+        <w:tabs>
+          <w:tab w:val="num" w:pos="0"/>
+        </w:tabs>
+        <w:ind w:left="0" w:hanging="0"/>
+      </w:pPr>
+    </w:lvl>
+    <w:lvl w:ilvl="6">
+      <w:start w:val="1"/>
+      <w:numFmt w:val="none"/>
+      <w:suff w:val="nothing"/>
+      <w:lvlText w:val=""/>
+      <w:lvlJc w:val="left"/>
+      <w:pPr>
+        <w:tabs>
+          <w:tab w:val="num" w:pos="0"/>
+        </w:tabs>
+        <w:ind w:left="0" w:hanging="0"/>
+      </w:pPr>
+    </w:lvl>
+    <w:lvl w:ilvl="7">
+      <w:start w:val="1"/>
+      <w:numFmt w:val="none"/>
+      <w:suff w:val="nothing"/>
+      <w:lvlText w:val=""/>
+      <w:lvlJc w:val="left"/>
+      <w:pPr>
+        <w:tabs>
+          <w:tab w:val="num" w:pos="0"/>
+        </w:tabs>
+        <w:ind w:left="0" w:hanging="0"/>
+      </w:pPr>
+    </w:lvl>
+    <w:lvl w:ilvl="8">
+      <w:start w:val="1"/>
+      <w:numFmt w:val="none"/>
+      <w:suff w:val="nothing"/>
+      <w:lvlText w:val=""/>
+      <w:lvlJc w:val="left"/>
+      <w:pPr>
+        <w:tabs>
+          <w:tab w:val="num" w:pos="0"/>
+        </w:tabs>
+        <w:ind w:left="0" w:hanging="0"/>
+      </w:pPr>
     </w:lvl>
   </w:abstractNum>
   <w:num w:numId="1">
@@ -4765,6 +5001,9 @@
   <w:num w:numId="7">
     <w:abstractNumId w:val="7"/>
   </w:num>
+  <w:num w:numId="8">
+    <w:abstractNumId w:val="8"/>
+  </w:num>
 </w:numbering>
 </file>
 
@@ -4775,13 +5014,14 @@
       <w:rPr>
         <w:rFonts w:ascii="Liberation Serif" w:hAnsi="Liberation Serif" w:eastAsia="Songti SC" w:cs="Arial Unicode MS"/>
         <w:kern w:val="2"/>
-        <w:sz w:val="20"/>
         <w:szCs w:val="24"/>
         <w:lang w:val="en-GB" w:eastAsia="zh-CN" w:bidi="hi-IN"/>
       </w:rPr>
     </w:rPrDefault>
     <w:pPrDefault>
-      <w:pPr/>
+      <w:pPr>
+        <w:suppressAutoHyphens w:val="true"/>
+      </w:pPr>
     </w:pPrDefault>
   </w:docDefaults>
   <w:style w:type="paragraph" w:styleId="Normal">
@@ -4790,7 +5030,7 @@
     <w:pPr>
       <w:widowControl/>
       <w:suppressAutoHyphens w:val="true"/>
-      <w:overflowPunct w:val="true"/>
+      <w:overflowPunct w:val="false"/>
       <w:bidi w:val="0"/>
       <w:spacing w:before="0" w:after="0"/>
       <w:ind w:left="0" w:right="0" w:hanging="0"/>
@@ -4867,14 +5107,14 @@
     </w:rPr>
   </w:style>
   <w:style w:type="character" w:styleId="InternetLink">
-    <w:name w:val="Internet Link"/>
+    <w:name w:val="Hyperlink"/>
     <w:rPr>
       <w:color w:val="000080"/>
       <w:u w:val="single"/>
       <w:lang w:val="zxx" w:eastAsia="zxx" w:bidi="zxx"/>
     </w:rPr>
   </w:style>
-  <w:style w:type="character" w:styleId="FollowedHyperlink">
+  <w:style w:type="character" w:styleId="VisitedInternetLink">
     <w:name w:val="FollowedHyperlink"/>
     <w:qFormat/>
     <w:rPr>
@@ -4917,1548 +5157,6 @@
       <w:i/>
       <w:iCs/>
     </w:rPr>
-  </w:style>
-  <w:style w:type="character" w:styleId="ListLabel1">
-    <w:name w:val="ListLabel 1"/>
-    <w:qFormat/>
-    <w:rPr>
-      <w:rFonts w:cs="Symbol"/>
-    </w:rPr>
-  </w:style>
-  <w:style w:type="character" w:styleId="ListLabel2">
-    <w:name w:val="ListLabel 2"/>
-    <w:qFormat/>
-    <w:rPr>
-      <w:rFonts w:cs="OpenSymbol"/>
-    </w:rPr>
-  </w:style>
-  <w:style w:type="character" w:styleId="ListLabel3">
-    <w:name w:val="ListLabel 3"/>
-    <w:qFormat/>
-    <w:rPr>
-      <w:rFonts w:cs="OpenSymbol"/>
-    </w:rPr>
-  </w:style>
-  <w:style w:type="character" w:styleId="ListLabel4">
-    <w:name w:val="ListLabel 4"/>
-    <w:qFormat/>
-    <w:rPr>
-      <w:rFonts w:cs="Symbol"/>
-    </w:rPr>
-  </w:style>
-  <w:style w:type="character" w:styleId="ListLabel5">
-    <w:name w:val="ListLabel 5"/>
-    <w:qFormat/>
-    <w:rPr>
-      <w:rFonts w:cs="OpenSymbol"/>
-    </w:rPr>
-  </w:style>
-  <w:style w:type="character" w:styleId="ListLabel6">
-    <w:name w:val="ListLabel 6"/>
-    <w:qFormat/>
-    <w:rPr>
-      <w:rFonts w:cs="OpenSymbol"/>
-    </w:rPr>
-  </w:style>
-  <w:style w:type="character" w:styleId="ListLabel7">
-    <w:name w:val="ListLabel 7"/>
-    <w:qFormat/>
-    <w:rPr>
-      <w:rFonts w:cs="Symbol"/>
-    </w:rPr>
-  </w:style>
-  <w:style w:type="character" w:styleId="ListLabel8">
-    <w:name w:val="ListLabel 8"/>
-    <w:qFormat/>
-    <w:rPr>
-      <w:rFonts w:cs="OpenSymbol"/>
-    </w:rPr>
-  </w:style>
-  <w:style w:type="character" w:styleId="ListLabel9">
-    <w:name w:val="ListLabel 9"/>
-    <w:qFormat/>
-    <w:rPr>
-      <w:rFonts w:cs="OpenSymbol"/>
-    </w:rPr>
-  </w:style>
-  <w:style w:type="character" w:styleId="ListLabel10">
-    <w:name w:val="ListLabel 10"/>
-    <w:qFormat/>
-    <w:rPr>
-      <w:rFonts w:cs="Symbol"/>
-    </w:rPr>
-  </w:style>
-  <w:style w:type="character" w:styleId="ListLabel11">
-    <w:name w:val="ListLabel 11"/>
-    <w:qFormat/>
-    <w:rPr>
-      <w:rFonts w:cs="OpenSymbol"/>
-    </w:rPr>
-  </w:style>
-  <w:style w:type="character" w:styleId="ListLabel12">
-    <w:name w:val="ListLabel 12"/>
-    <w:qFormat/>
-    <w:rPr>
-      <w:rFonts w:cs="OpenSymbol"/>
-    </w:rPr>
-  </w:style>
-  <w:style w:type="character" w:styleId="ListLabel13">
-    <w:name w:val="ListLabel 13"/>
-    <w:qFormat/>
-    <w:rPr>
-      <w:rFonts w:cs="Symbol"/>
-    </w:rPr>
-  </w:style>
-  <w:style w:type="character" w:styleId="ListLabel14">
-    <w:name w:val="ListLabel 14"/>
-    <w:qFormat/>
-    <w:rPr>
-      <w:rFonts w:cs="OpenSymbol"/>
-    </w:rPr>
-  </w:style>
-  <w:style w:type="character" w:styleId="ListLabel15">
-    <w:name w:val="ListLabel 15"/>
-    <w:qFormat/>
-    <w:rPr>
-      <w:rFonts w:cs="OpenSymbol"/>
-    </w:rPr>
-  </w:style>
-  <w:style w:type="character" w:styleId="ListLabel16">
-    <w:name w:val="ListLabel 16"/>
-    <w:qFormat/>
-    <w:rPr>
-      <w:rFonts w:cs="Symbol"/>
-    </w:rPr>
-  </w:style>
-  <w:style w:type="character" w:styleId="ListLabel17">
-    <w:name w:val="ListLabel 17"/>
-    <w:qFormat/>
-    <w:rPr>
-      <w:rFonts w:cs="OpenSymbol"/>
-    </w:rPr>
-  </w:style>
-  <w:style w:type="character" w:styleId="ListLabel18">
-    <w:name w:val="ListLabel 18"/>
-    <w:qFormat/>
-    <w:rPr>
-      <w:rFonts w:cs="OpenSymbol"/>
-    </w:rPr>
-  </w:style>
-  <w:style w:type="character" w:styleId="ListLabel19">
-    <w:name w:val="ListLabel 19"/>
-    <w:qFormat/>
-    <w:rPr>
-      <w:i w:val="false"/>
-      <w:iCs w:val="false"/>
-    </w:rPr>
-  </w:style>
-  <w:style w:type="character" w:styleId="ListLabel20">
-    <w:name w:val="ListLabel 20"/>
-    <w:qFormat/>
-    <w:rPr/>
-  </w:style>
-  <w:style w:type="character" w:styleId="ListLabel21">
-    <w:name w:val="ListLabel 21"/>
-    <w:qFormat/>
-    <w:rPr>
-      <w:rFonts w:cs="Symbol"/>
-    </w:rPr>
-  </w:style>
-  <w:style w:type="character" w:styleId="ListLabel22">
-    <w:name w:val="ListLabel 22"/>
-    <w:qFormat/>
-    <w:rPr>
-      <w:rFonts w:cs="OpenSymbol"/>
-    </w:rPr>
-  </w:style>
-  <w:style w:type="character" w:styleId="ListLabel23">
-    <w:name w:val="ListLabel 23"/>
-    <w:qFormat/>
-    <w:rPr>
-      <w:rFonts w:cs="OpenSymbol"/>
-    </w:rPr>
-  </w:style>
-  <w:style w:type="character" w:styleId="ListLabel24">
-    <w:name w:val="ListLabel 24"/>
-    <w:qFormat/>
-    <w:rPr>
-      <w:rFonts w:cs="Symbol"/>
-    </w:rPr>
-  </w:style>
-  <w:style w:type="character" w:styleId="ListLabel25">
-    <w:name w:val="ListLabel 25"/>
-    <w:qFormat/>
-    <w:rPr>
-      <w:rFonts w:cs="OpenSymbol"/>
-    </w:rPr>
-  </w:style>
-  <w:style w:type="character" w:styleId="ListLabel26">
-    <w:name w:val="ListLabel 26"/>
-    <w:qFormat/>
-    <w:rPr>
-      <w:rFonts w:cs="OpenSymbol"/>
-    </w:rPr>
-  </w:style>
-  <w:style w:type="character" w:styleId="ListLabel27">
-    <w:name w:val="ListLabel 27"/>
-    <w:qFormat/>
-    <w:rPr>
-      <w:rFonts w:cs="Symbol"/>
-    </w:rPr>
-  </w:style>
-  <w:style w:type="character" w:styleId="ListLabel28">
-    <w:name w:val="ListLabel 28"/>
-    <w:qFormat/>
-    <w:rPr>
-      <w:rFonts w:cs="OpenSymbol"/>
-    </w:rPr>
-  </w:style>
-  <w:style w:type="character" w:styleId="ListLabel29">
-    <w:name w:val="ListLabel 29"/>
-    <w:qFormat/>
-    <w:rPr>
-      <w:rFonts w:cs="OpenSymbol"/>
-    </w:rPr>
-  </w:style>
-  <w:style w:type="character" w:styleId="ListLabel30">
-    <w:name w:val="ListLabel 30"/>
-    <w:qFormat/>
-    <w:rPr>
-      <w:i w:val="false"/>
-      <w:iCs w:val="false"/>
-    </w:rPr>
-  </w:style>
-  <w:style w:type="character" w:styleId="ListLabel31">
-    <w:name w:val="ListLabel 31"/>
-    <w:qFormat/>
-    <w:rPr/>
-  </w:style>
-  <w:style w:type="character" w:styleId="ListLabel32">
-    <w:name w:val="ListLabel 32"/>
-    <w:qFormat/>
-    <w:rPr>
-      <w:rFonts w:cs="Symbol"/>
-    </w:rPr>
-  </w:style>
-  <w:style w:type="character" w:styleId="ListLabel33">
-    <w:name w:val="ListLabel 33"/>
-    <w:qFormat/>
-    <w:rPr>
-      <w:rFonts w:cs="OpenSymbol"/>
-    </w:rPr>
-  </w:style>
-  <w:style w:type="character" w:styleId="ListLabel34">
-    <w:name w:val="ListLabel 34"/>
-    <w:qFormat/>
-    <w:rPr>
-      <w:rFonts w:cs="OpenSymbol"/>
-    </w:rPr>
-  </w:style>
-  <w:style w:type="character" w:styleId="ListLabel35">
-    <w:name w:val="ListLabel 35"/>
-    <w:qFormat/>
-    <w:rPr>
-      <w:rFonts w:cs="Symbol"/>
-    </w:rPr>
-  </w:style>
-  <w:style w:type="character" w:styleId="ListLabel36">
-    <w:name w:val="ListLabel 36"/>
-    <w:qFormat/>
-    <w:rPr>
-      <w:rFonts w:cs="OpenSymbol"/>
-    </w:rPr>
-  </w:style>
-  <w:style w:type="character" w:styleId="ListLabel37">
-    <w:name w:val="ListLabel 37"/>
-    <w:qFormat/>
-    <w:rPr>
-      <w:rFonts w:cs="OpenSymbol"/>
-    </w:rPr>
-  </w:style>
-  <w:style w:type="character" w:styleId="ListLabel38">
-    <w:name w:val="ListLabel 38"/>
-    <w:qFormat/>
-    <w:rPr>
-      <w:rFonts w:cs="Symbol"/>
-    </w:rPr>
-  </w:style>
-  <w:style w:type="character" w:styleId="ListLabel39">
-    <w:name w:val="ListLabel 39"/>
-    <w:qFormat/>
-    <w:rPr>
-      <w:rFonts w:cs="OpenSymbol"/>
-    </w:rPr>
-  </w:style>
-  <w:style w:type="character" w:styleId="ListLabel40">
-    <w:name w:val="ListLabel 40"/>
-    <w:qFormat/>
-    <w:rPr>
-      <w:rFonts w:cs="OpenSymbol"/>
-    </w:rPr>
-  </w:style>
-  <w:style w:type="character" w:styleId="ListLabel41">
-    <w:name w:val="ListLabel 41"/>
-    <w:qFormat/>
-    <w:rPr>
-      <w:i w:val="false"/>
-      <w:iCs w:val="false"/>
-    </w:rPr>
-  </w:style>
-  <w:style w:type="character" w:styleId="ListLabel42">
-    <w:name w:val="ListLabel 42"/>
-    <w:qFormat/>
-    <w:rPr/>
-  </w:style>
-  <w:style w:type="character" w:styleId="ListLabel43">
-    <w:name w:val="ListLabel 43"/>
-    <w:qFormat/>
-    <w:rPr>
-      <w:rFonts w:cs="Symbol"/>
-    </w:rPr>
-  </w:style>
-  <w:style w:type="character" w:styleId="ListLabel44">
-    <w:name w:val="ListLabel 44"/>
-    <w:qFormat/>
-    <w:rPr>
-      <w:rFonts w:cs="OpenSymbol"/>
-    </w:rPr>
-  </w:style>
-  <w:style w:type="character" w:styleId="ListLabel45">
-    <w:name w:val="ListLabel 45"/>
-    <w:qFormat/>
-    <w:rPr>
-      <w:rFonts w:cs="OpenSymbol"/>
-    </w:rPr>
-  </w:style>
-  <w:style w:type="character" w:styleId="ListLabel46">
-    <w:name w:val="ListLabel 46"/>
-    <w:qFormat/>
-    <w:rPr>
-      <w:rFonts w:cs="Symbol"/>
-    </w:rPr>
-  </w:style>
-  <w:style w:type="character" w:styleId="ListLabel47">
-    <w:name w:val="ListLabel 47"/>
-    <w:qFormat/>
-    <w:rPr>
-      <w:rFonts w:cs="OpenSymbol"/>
-    </w:rPr>
-  </w:style>
-  <w:style w:type="character" w:styleId="ListLabel48">
-    <w:name w:val="ListLabel 48"/>
-    <w:qFormat/>
-    <w:rPr>
-      <w:rFonts w:cs="OpenSymbol"/>
-    </w:rPr>
-  </w:style>
-  <w:style w:type="character" w:styleId="ListLabel49">
-    <w:name w:val="ListLabel 49"/>
-    <w:qFormat/>
-    <w:rPr>
-      <w:rFonts w:cs="Symbol"/>
-    </w:rPr>
-  </w:style>
-  <w:style w:type="character" w:styleId="ListLabel50">
-    <w:name w:val="ListLabel 50"/>
-    <w:qFormat/>
-    <w:rPr>
-      <w:rFonts w:cs="OpenSymbol"/>
-    </w:rPr>
-  </w:style>
-  <w:style w:type="character" w:styleId="ListLabel51">
-    <w:name w:val="ListLabel 51"/>
-    <w:qFormat/>
-    <w:rPr>
-      <w:rFonts w:cs="OpenSymbol"/>
-    </w:rPr>
-  </w:style>
-  <w:style w:type="character" w:styleId="ListLabel52">
-    <w:name w:val="ListLabel 52"/>
-    <w:qFormat/>
-    <w:rPr>
-      <w:rFonts w:cs="OpenSymbol"/>
-    </w:rPr>
-  </w:style>
-  <w:style w:type="character" w:styleId="ListLabel53">
-    <w:name w:val="ListLabel 53"/>
-    <w:qFormat/>
-    <w:rPr>
-      <w:rFonts w:cs="OpenSymbol"/>
-    </w:rPr>
-  </w:style>
-  <w:style w:type="character" w:styleId="ListLabel54">
-    <w:name w:val="ListLabel 54"/>
-    <w:qFormat/>
-    <w:rPr>
-      <w:rFonts w:cs="OpenSymbol"/>
-    </w:rPr>
-  </w:style>
-  <w:style w:type="character" w:styleId="ListLabel55">
-    <w:name w:val="ListLabel 55"/>
-    <w:qFormat/>
-    <w:rPr>
-      <w:rFonts w:cs="OpenSymbol"/>
-    </w:rPr>
-  </w:style>
-  <w:style w:type="character" w:styleId="ListLabel56">
-    <w:name w:val="ListLabel 56"/>
-    <w:qFormat/>
-    <w:rPr>
-      <w:rFonts w:cs="OpenSymbol"/>
-    </w:rPr>
-  </w:style>
-  <w:style w:type="character" w:styleId="ListLabel57">
-    <w:name w:val="ListLabel 57"/>
-    <w:qFormat/>
-    <w:rPr>
-      <w:rFonts w:cs="OpenSymbol"/>
-    </w:rPr>
-  </w:style>
-  <w:style w:type="character" w:styleId="ListLabel58">
-    <w:name w:val="ListLabel 58"/>
-    <w:qFormat/>
-    <w:rPr>
-      <w:rFonts w:cs="OpenSymbol"/>
-    </w:rPr>
-  </w:style>
-  <w:style w:type="character" w:styleId="ListLabel59">
-    <w:name w:val="ListLabel 59"/>
-    <w:qFormat/>
-    <w:rPr>
-      <w:rFonts w:cs="OpenSymbol"/>
-    </w:rPr>
-  </w:style>
-  <w:style w:type="character" w:styleId="ListLabel60">
-    <w:name w:val="ListLabel 60"/>
-    <w:qFormat/>
-    <w:rPr>
-      <w:rFonts w:cs="OpenSymbol"/>
-    </w:rPr>
-  </w:style>
-  <w:style w:type="character" w:styleId="ListLabel61">
-    <w:name w:val="ListLabel 61"/>
-    <w:qFormat/>
-    <w:rPr>
-      <w:i w:val="false"/>
-      <w:iCs w:val="false"/>
-    </w:rPr>
-  </w:style>
-  <w:style w:type="character" w:styleId="ListLabel62">
-    <w:name w:val="ListLabel 62"/>
-    <w:qFormat/>
-    <w:rPr/>
-  </w:style>
-  <w:style w:type="character" w:styleId="ListLabel63">
-    <w:name w:val="ListLabel 63"/>
-    <w:qFormat/>
-    <w:rPr>
-      <w:rFonts w:cs="Symbol"/>
-    </w:rPr>
-  </w:style>
-  <w:style w:type="character" w:styleId="ListLabel64">
-    <w:name w:val="ListLabel 64"/>
-    <w:qFormat/>
-    <w:rPr>
-      <w:rFonts w:cs="OpenSymbol"/>
-    </w:rPr>
-  </w:style>
-  <w:style w:type="character" w:styleId="ListLabel65">
-    <w:name w:val="ListLabel 65"/>
-    <w:qFormat/>
-    <w:rPr>
-      <w:rFonts w:cs="OpenSymbol"/>
-    </w:rPr>
-  </w:style>
-  <w:style w:type="character" w:styleId="ListLabel66">
-    <w:name w:val="ListLabel 66"/>
-    <w:qFormat/>
-    <w:rPr>
-      <w:rFonts w:cs="Symbol"/>
-    </w:rPr>
-  </w:style>
-  <w:style w:type="character" w:styleId="ListLabel67">
-    <w:name w:val="ListLabel 67"/>
-    <w:qFormat/>
-    <w:rPr>
-      <w:rFonts w:cs="OpenSymbol"/>
-    </w:rPr>
-  </w:style>
-  <w:style w:type="character" w:styleId="ListLabel68">
-    <w:name w:val="ListLabel 68"/>
-    <w:qFormat/>
-    <w:rPr>
-      <w:rFonts w:cs="OpenSymbol"/>
-    </w:rPr>
-  </w:style>
-  <w:style w:type="character" w:styleId="ListLabel69">
-    <w:name w:val="ListLabel 69"/>
-    <w:qFormat/>
-    <w:rPr>
-      <w:rFonts w:cs="Symbol"/>
-    </w:rPr>
-  </w:style>
-  <w:style w:type="character" w:styleId="ListLabel70">
-    <w:name w:val="ListLabel 70"/>
-    <w:qFormat/>
-    <w:rPr>
-      <w:rFonts w:cs="OpenSymbol"/>
-    </w:rPr>
-  </w:style>
-  <w:style w:type="character" w:styleId="ListLabel71">
-    <w:name w:val="ListLabel 71"/>
-    <w:qFormat/>
-    <w:rPr>
-      <w:rFonts w:cs="OpenSymbol"/>
-    </w:rPr>
-  </w:style>
-  <w:style w:type="character" w:styleId="ListLabel72">
-    <w:name w:val="ListLabel 72"/>
-    <w:qFormat/>
-    <w:rPr>
-      <w:rFonts w:cs="OpenSymbol"/>
-    </w:rPr>
-  </w:style>
-  <w:style w:type="character" w:styleId="ListLabel73">
-    <w:name w:val="ListLabel 73"/>
-    <w:qFormat/>
-    <w:rPr>
-      <w:rFonts w:cs="OpenSymbol"/>
-    </w:rPr>
-  </w:style>
-  <w:style w:type="character" w:styleId="ListLabel74">
-    <w:name w:val="ListLabel 74"/>
-    <w:qFormat/>
-    <w:rPr>
-      <w:rFonts w:cs="OpenSymbol"/>
-    </w:rPr>
-  </w:style>
-  <w:style w:type="character" w:styleId="ListLabel75">
-    <w:name w:val="ListLabel 75"/>
-    <w:qFormat/>
-    <w:rPr>
-      <w:rFonts w:cs="OpenSymbol"/>
-    </w:rPr>
-  </w:style>
-  <w:style w:type="character" w:styleId="ListLabel76">
-    <w:name w:val="ListLabel 76"/>
-    <w:qFormat/>
-    <w:rPr>
-      <w:rFonts w:cs="OpenSymbol"/>
-    </w:rPr>
-  </w:style>
-  <w:style w:type="character" w:styleId="ListLabel77">
-    <w:name w:val="ListLabel 77"/>
-    <w:qFormat/>
-    <w:rPr>
-      <w:rFonts w:cs="OpenSymbol"/>
-    </w:rPr>
-  </w:style>
-  <w:style w:type="character" w:styleId="ListLabel78">
-    <w:name w:val="ListLabel 78"/>
-    <w:qFormat/>
-    <w:rPr>
-      <w:rFonts w:cs="OpenSymbol"/>
-    </w:rPr>
-  </w:style>
-  <w:style w:type="character" w:styleId="ListLabel79">
-    <w:name w:val="ListLabel 79"/>
-    <w:qFormat/>
-    <w:rPr>
-      <w:rFonts w:cs="OpenSymbol"/>
-    </w:rPr>
-  </w:style>
-  <w:style w:type="character" w:styleId="ListLabel80">
-    <w:name w:val="ListLabel 80"/>
-    <w:qFormat/>
-    <w:rPr>
-      <w:rFonts w:cs="OpenSymbol"/>
-    </w:rPr>
-  </w:style>
-  <w:style w:type="character" w:styleId="ListLabel81">
-    <w:name w:val="ListLabel 81"/>
-    <w:qFormat/>
-    <w:rPr>
-      <w:i w:val="false"/>
-      <w:iCs w:val="false"/>
-    </w:rPr>
-  </w:style>
-  <w:style w:type="character" w:styleId="ListLabel82">
-    <w:name w:val="ListLabel 82"/>
-    <w:qFormat/>
-    <w:rPr/>
-  </w:style>
-  <w:style w:type="character" w:styleId="ListLabel83">
-    <w:name w:val="ListLabel 83"/>
-    <w:qFormat/>
-    <w:rPr>
-      <w:rFonts w:cs="Symbol"/>
-    </w:rPr>
-  </w:style>
-  <w:style w:type="character" w:styleId="ListLabel84">
-    <w:name w:val="ListLabel 84"/>
-    <w:qFormat/>
-    <w:rPr>
-      <w:rFonts w:cs="OpenSymbol"/>
-    </w:rPr>
-  </w:style>
-  <w:style w:type="character" w:styleId="ListLabel85">
-    <w:name w:val="ListLabel 85"/>
-    <w:qFormat/>
-    <w:rPr>
-      <w:rFonts w:cs="OpenSymbol"/>
-    </w:rPr>
-  </w:style>
-  <w:style w:type="character" w:styleId="ListLabel86">
-    <w:name w:val="ListLabel 86"/>
-    <w:qFormat/>
-    <w:rPr>
-      <w:rFonts w:cs="Symbol"/>
-    </w:rPr>
-  </w:style>
-  <w:style w:type="character" w:styleId="ListLabel87">
-    <w:name w:val="ListLabel 87"/>
-    <w:qFormat/>
-    <w:rPr>
-      <w:rFonts w:cs="OpenSymbol"/>
-    </w:rPr>
-  </w:style>
-  <w:style w:type="character" w:styleId="ListLabel88">
-    <w:name w:val="ListLabel 88"/>
-    <w:qFormat/>
-    <w:rPr>
-      <w:rFonts w:cs="OpenSymbol"/>
-    </w:rPr>
-  </w:style>
-  <w:style w:type="character" w:styleId="ListLabel89">
-    <w:name w:val="ListLabel 89"/>
-    <w:qFormat/>
-    <w:rPr>
-      <w:rFonts w:cs="Symbol"/>
-    </w:rPr>
-  </w:style>
-  <w:style w:type="character" w:styleId="ListLabel90">
-    <w:name w:val="ListLabel 90"/>
-    <w:qFormat/>
-    <w:rPr>
-      <w:rFonts w:cs="OpenSymbol"/>
-    </w:rPr>
-  </w:style>
-  <w:style w:type="character" w:styleId="ListLabel91">
-    <w:name w:val="ListLabel 91"/>
-    <w:qFormat/>
-    <w:rPr>
-      <w:rFonts w:cs="OpenSymbol"/>
-    </w:rPr>
-  </w:style>
-  <w:style w:type="character" w:styleId="ListLabel92">
-    <w:name w:val="ListLabel 92"/>
-    <w:qFormat/>
-    <w:rPr>
-      <w:rFonts w:cs="OpenSymbol"/>
-    </w:rPr>
-  </w:style>
-  <w:style w:type="character" w:styleId="ListLabel93">
-    <w:name w:val="ListLabel 93"/>
-    <w:qFormat/>
-    <w:rPr>
-      <w:rFonts w:cs="OpenSymbol"/>
-    </w:rPr>
-  </w:style>
-  <w:style w:type="character" w:styleId="ListLabel94">
-    <w:name w:val="ListLabel 94"/>
-    <w:qFormat/>
-    <w:rPr>
-      <w:rFonts w:cs="OpenSymbol"/>
-    </w:rPr>
-  </w:style>
-  <w:style w:type="character" w:styleId="ListLabel95">
-    <w:name w:val="ListLabel 95"/>
-    <w:qFormat/>
-    <w:rPr>
-      <w:rFonts w:cs="OpenSymbol"/>
-    </w:rPr>
-  </w:style>
-  <w:style w:type="character" w:styleId="ListLabel96">
-    <w:name w:val="ListLabel 96"/>
-    <w:qFormat/>
-    <w:rPr>
-      <w:rFonts w:cs="OpenSymbol"/>
-    </w:rPr>
-  </w:style>
-  <w:style w:type="character" w:styleId="ListLabel97">
-    <w:name w:val="ListLabel 97"/>
-    <w:qFormat/>
-    <w:rPr>
-      <w:rFonts w:cs="OpenSymbol"/>
-    </w:rPr>
-  </w:style>
-  <w:style w:type="character" w:styleId="ListLabel98">
-    <w:name w:val="ListLabel 98"/>
-    <w:qFormat/>
-    <w:rPr>
-      <w:rFonts w:cs="OpenSymbol"/>
-    </w:rPr>
-  </w:style>
-  <w:style w:type="character" w:styleId="ListLabel99">
-    <w:name w:val="ListLabel 99"/>
-    <w:qFormat/>
-    <w:rPr>
-      <w:rFonts w:cs="OpenSymbol"/>
-    </w:rPr>
-  </w:style>
-  <w:style w:type="character" w:styleId="ListLabel100">
-    <w:name w:val="ListLabel 100"/>
-    <w:qFormat/>
-    <w:rPr>
-      <w:rFonts w:cs="OpenSymbol"/>
-    </w:rPr>
-  </w:style>
-  <w:style w:type="character" w:styleId="ListLabel101">
-    <w:name w:val="ListLabel 101"/>
-    <w:qFormat/>
-    <w:rPr>
-      <w:i w:val="false"/>
-      <w:iCs w:val="false"/>
-    </w:rPr>
-  </w:style>
-  <w:style w:type="character" w:styleId="ListLabel102">
-    <w:name w:val="ListLabel 102"/>
-    <w:qFormat/>
-    <w:rPr/>
-  </w:style>
-  <w:style w:type="character" w:styleId="ListLabel103">
-    <w:name w:val="ListLabel 103"/>
-    <w:qFormat/>
-    <w:rPr>
-      <w:rFonts w:cs="Symbol"/>
-    </w:rPr>
-  </w:style>
-  <w:style w:type="character" w:styleId="ListLabel104">
-    <w:name w:val="ListLabel 104"/>
-    <w:qFormat/>
-    <w:rPr>
-      <w:rFonts w:cs="OpenSymbol"/>
-    </w:rPr>
-  </w:style>
-  <w:style w:type="character" w:styleId="ListLabel105">
-    <w:name w:val="ListLabel 105"/>
-    <w:qFormat/>
-    <w:rPr>
-      <w:rFonts w:cs="OpenSymbol"/>
-    </w:rPr>
-  </w:style>
-  <w:style w:type="character" w:styleId="ListLabel106">
-    <w:name w:val="ListLabel 106"/>
-    <w:qFormat/>
-    <w:rPr>
-      <w:rFonts w:cs="Symbol"/>
-    </w:rPr>
-  </w:style>
-  <w:style w:type="character" w:styleId="ListLabel107">
-    <w:name w:val="ListLabel 107"/>
-    <w:qFormat/>
-    <w:rPr>
-      <w:rFonts w:cs="OpenSymbol"/>
-    </w:rPr>
-  </w:style>
-  <w:style w:type="character" w:styleId="ListLabel108">
-    <w:name w:val="ListLabel 108"/>
-    <w:qFormat/>
-    <w:rPr>
-      <w:rFonts w:cs="OpenSymbol"/>
-    </w:rPr>
-  </w:style>
-  <w:style w:type="character" w:styleId="ListLabel109">
-    <w:name w:val="ListLabel 109"/>
-    <w:qFormat/>
-    <w:rPr>
-      <w:rFonts w:cs="Symbol"/>
-    </w:rPr>
-  </w:style>
-  <w:style w:type="character" w:styleId="ListLabel110">
-    <w:name w:val="ListLabel 110"/>
-    <w:qFormat/>
-    <w:rPr>
-      <w:rFonts w:cs="OpenSymbol"/>
-    </w:rPr>
-  </w:style>
-  <w:style w:type="character" w:styleId="ListLabel111">
-    <w:name w:val="ListLabel 111"/>
-    <w:qFormat/>
-    <w:rPr>
-      <w:rFonts w:cs="OpenSymbol"/>
-    </w:rPr>
-  </w:style>
-  <w:style w:type="character" w:styleId="ListLabel112">
-    <w:name w:val="ListLabel 112"/>
-    <w:qFormat/>
-    <w:rPr>
-      <w:rFonts w:cs="OpenSymbol"/>
-    </w:rPr>
-  </w:style>
-  <w:style w:type="character" w:styleId="ListLabel113">
-    <w:name w:val="ListLabel 113"/>
-    <w:qFormat/>
-    <w:rPr>
-      <w:rFonts w:cs="OpenSymbol"/>
-    </w:rPr>
-  </w:style>
-  <w:style w:type="character" w:styleId="ListLabel114">
-    <w:name w:val="ListLabel 114"/>
-    <w:qFormat/>
-    <w:rPr>
-      <w:rFonts w:cs="OpenSymbol"/>
-    </w:rPr>
-  </w:style>
-  <w:style w:type="character" w:styleId="ListLabel115">
-    <w:name w:val="ListLabel 115"/>
-    <w:qFormat/>
-    <w:rPr>
-      <w:rFonts w:cs="OpenSymbol"/>
-    </w:rPr>
-  </w:style>
-  <w:style w:type="character" w:styleId="ListLabel116">
-    <w:name w:val="ListLabel 116"/>
-    <w:qFormat/>
-    <w:rPr>
-      <w:rFonts w:cs="OpenSymbol"/>
-    </w:rPr>
-  </w:style>
-  <w:style w:type="character" w:styleId="ListLabel117">
-    <w:name w:val="ListLabel 117"/>
-    <w:qFormat/>
-    <w:rPr>
-      <w:rFonts w:cs="OpenSymbol"/>
-    </w:rPr>
-  </w:style>
-  <w:style w:type="character" w:styleId="ListLabel118">
-    <w:name w:val="ListLabel 118"/>
-    <w:qFormat/>
-    <w:rPr>
-      <w:rFonts w:cs="OpenSymbol"/>
-    </w:rPr>
-  </w:style>
-  <w:style w:type="character" w:styleId="ListLabel119">
-    <w:name w:val="ListLabel 119"/>
-    <w:qFormat/>
-    <w:rPr>
-      <w:rFonts w:cs="OpenSymbol"/>
-    </w:rPr>
-  </w:style>
-  <w:style w:type="character" w:styleId="ListLabel120">
-    <w:name w:val="ListLabel 120"/>
-    <w:qFormat/>
-    <w:rPr>
-      <w:rFonts w:cs="OpenSymbol"/>
-    </w:rPr>
-  </w:style>
-  <w:style w:type="character" w:styleId="ListLabel121">
-    <w:name w:val="ListLabel 121"/>
-    <w:qFormat/>
-    <w:rPr>
-      <w:i w:val="false"/>
-      <w:iCs w:val="false"/>
-    </w:rPr>
-  </w:style>
-  <w:style w:type="character" w:styleId="ListLabel122">
-    <w:name w:val="ListLabel 122"/>
-    <w:qFormat/>
-    <w:rPr/>
-  </w:style>
-  <w:style w:type="character" w:styleId="ListLabel123">
-    <w:name w:val="ListLabel 123"/>
-    <w:qFormat/>
-    <w:rPr>
-      <w:rFonts w:cs="Symbol"/>
-    </w:rPr>
-  </w:style>
-  <w:style w:type="character" w:styleId="ListLabel124">
-    <w:name w:val="ListLabel 124"/>
-    <w:qFormat/>
-    <w:rPr>
-      <w:rFonts w:cs="OpenSymbol"/>
-    </w:rPr>
-  </w:style>
-  <w:style w:type="character" w:styleId="ListLabel125">
-    <w:name w:val="ListLabel 125"/>
-    <w:qFormat/>
-    <w:rPr>
-      <w:rFonts w:cs="OpenSymbol"/>
-    </w:rPr>
-  </w:style>
-  <w:style w:type="character" w:styleId="ListLabel126">
-    <w:name w:val="ListLabel 126"/>
-    <w:qFormat/>
-    <w:rPr>
-      <w:rFonts w:cs="Symbol"/>
-    </w:rPr>
-  </w:style>
-  <w:style w:type="character" w:styleId="ListLabel127">
-    <w:name w:val="ListLabel 127"/>
-    <w:qFormat/>
-    <w:rPr>
-      <w:rFonts w:cs="OpenSymbol"/>
-    </w:rPr>
-  </w:style>
-  <w:style w:type="character" w:styleId="ListLabel128">
-    <w:name w:val="ListLabel 128"/>
-    <w:qFormat/>
-    <w:rPr>
-      <w:rFonts w:cs="OpenSymbol"/>
-    </w:rPr>
-  </w:style>
-  <w:style w:type="character" w:styleId="ListLabel129">
-    <w:name w:val="ListLabel 129"/>
-    <w:qFormat/>
-    <w:rPr>
-      <w:rFonts w:cs="Symbol"/>
-    </w:rPr>
-  </w:style>
-  <w:style w:type="character" w:styleId="ListLabel130">
-    <w:name w:val="ListLabel 130"/>
-    <w:qFormat/>
-    <w:rPr>
-      <w:rFonts w:cs="OpenSymbol"/>
-    </w:rPr>
-  </w:style>
-  <w:style w:type="character" w:styleId="ListLabel131">
-    <w:name w:val="ListLabel 131"/>
-    <w:qFormat/>
-    <w:rPr>
-      <w:rFonts w:cs="OpenSymbol"/>
-    </w:rPr>
-  </w:style>
-  <w:style w:type="character" w:styleId="ListLabel132">
-    <w:name w:val="ListLabel 132"/>
-    <w:qFormat/>
-    <w:rPr>
-      <w:rFonts w:cs="OpenSymbol"/>
-    </w:rPr>
-  </w:style>
-  <w:style w:type="character" w:styleId="ListLabel133">
-    <w:name w:val="ListLabel 133"/>
-    <w:qFormat/>
-    <w:rPr>
-      <w:rFonts w:cs="OpenSymbol"/>
-    </w:rPr>
-  </w:style>
-  <w:style w:type="character" w:styleId="ListLabel134">
-    <w:name w:val="ListLabel 134"/>
-    <w:qFormat/>
-    <w:rPr>
-      <w:rFonts w:cs="OpenSymbol"/>
-    </w:rPr>
-  </w:style>
-  <w:style w:type="character" w:styleId="ListLabel135">
-    <w:name w:val="ListLabel 135"/>
-    <w:qFormat/>
-    <w:rPr>
-      <w:rFonts w:cs="OpenSymbol"/>
-    </w:rPr>
-  </w:style>
-  <w:style w:type="character" w:styleId="ListLabel136">
-    <w:name w:val="ListLabel 136"/>
-    <w:qFormat/>
-    <w:rPr>
-      <w:rFonts w:cs="OpenSymbol"/>
-    </w:rPr>
-  </w:style>
-  <w:style w:type="character" w:styleId="ListLabel137">
-    <w:name w:val="ListLabel 137"/>
-    <w:qFormat/>
-    <w:rPr>
-      <w:rFonts w:cs="OpenSymbol"/>
-    </w:rPr>
-  </w:style>
-  <w:style w:type="character" w:styleId="ListLabel138">
-    <w:name w:val="ListLabel 138"/>
-    <w:qFormat/>
-    <w:rPr>
-      <w:rFonts w:cs="OpenSymbol"/>
-    </w:rPr>
-  </w:style>
-  <w:style w:type="character" w:styleId="ListLabel139">
-    <w:name w:val="ListLabel 139"/>
-    <w:qFormat/>
-    <w:rPr>
-      <w:rFonts w:cs="OpenSymbol"/>
-    </w:rPr>
-  </w:style>
-  <w:style w:type="character" w:styleId="ListLabel140">
-    <w:name w:val="ListLabel 140"/>
-    <w:qFormat/>
-    <w:rPr>
-      <w:rFonts w:cs="OpenSymbol"/>
-    </w:rPr>
-  </w:style>
-  <w:style w:type="character" w:styleId="ListLabel141">
-    <w:name w:val="ListLabel 141"/>
-    <w:qFormat/>
-    <w:rPr>
-      <w:i w:val="false"/>
-      <w:iCs w:val="false"/>
-    </w:rPr>
-  </w:style>
-  <w:style w:type="character" w:styleId="ListLabel142">
-    <w:name w:val="ListLabel 142"/>
-    <w:qFormat/>
-    <w:rPr/>
-  </w:style>
-  <w:style w:type="character" w:styleId="ListLabel143">
-    <w:name w:val="ListLabel 143"/>
-    <w:qFormat/>
-    <w:rPr>
-      <w:rFonts w:cs="Symbol"/>
-    </w:rPr>
-  </w:style>
-  <w:style w:type="character" w:styleId="ListLabel144">
-    <w:name w:val="ListLabel 144"/>
-    <w:qFormat/>
-    <w:rPr>
-      <w:rFonts w:cs="OpenSymbol"/>
-    </w:rPr>
-  </w:style>
-  <w:style w:type="character" w:styleId="ListLabel145">
-    <w:name w:val="ListLabel 145"/>
-    <w:qFormat/>
-    <w:rPr>
-      <w:rFonts w:cs="OpenSymbol"/>
-    </w:rPr>
-  </w:style>
-  <w:style w:type="character" w:styleId="ListLabel146">
-    <w:name w:val="ListLabel 146"/>
-    <w:qFormat/>
-    <w:rPr>
-      <w:rFonts w:cs="Symbol"/>
-    </w:rPr>
-  </w:style>
-  <w:style w:type="character" w:styleId="ListLabel147">
-    <w:name w:val="ListLabel 147"/>
-    <w:qFormat/>
-    <w:rPr>
-      <w:rFonts w:cs="OpenSymbol"/>
-    </w:rPr>
-  </w:style>
-  <w:style w:type="character" w:styleId="ListLabel148">
-    <w:name w:val="ListLabel 148"/>
-    <w:qFormat/>
-    <w:rPr>
-      <w:rFonts w:cs="OpenSymbol"/>
-    </w:rPr>
-  </w:style>
-  <w:style w:type="character" w:styleId="ListLabel149">
-    <w:name w:val="ListLabel 149"/>
-    <w:qFormat/>
-    <w:rPr>
-      <w:rFonts w:cs="Symbol"/>
-    </w:rPr>
-  </w:style>
-  <w:style w:type="character" w:styleId="ListLabel150">
-    <w:name w:val="ListLabel 150"/>
-    <w:qFormat/>
-    <w:rPr>
-      <w:rFonts w:cs="OpenSymbol"/>
-    </w:rPr>
-  </w:style>
-  <w:style w:type="character" w:styleId="ListLabel151">
-    <w:name w:val="ListLabel 151"/>
-    <w:qFormat/>
-    <w:rPr>
-      <w:rFonts w:cs="OpenSymbol"/>
-    </w:rPr>
-  </w:style>
-  <w:style w:type="character" w:styleId="ListLabel152">
-    <w:name w:val="ListLabel 152"/>
-    <w:qFormat/>
-    <w:rPr>
-      <w:rFonts w:cs="OpenSymbol"/>
-    </w:rPr>
-  </w:style>
-  <w:style w:type="character" w:styleId="ListLabel153">
-    <w:name w:val="ListLabel 153"/>
-    <w:qFormat/>
-    <w:rPr>
-      <w:rFonts w:cs="OpenSymbol"/>
-    </w:rPr>
-  </w:style>
-  <w:style w:type="character" w:styleId="ListLabel154">
-    <w:name w:val="ListLabel 154"/>
-    <w:qFormat/>
-    <w:rPr>
-      <w:rFonts w:cs="OpenSymbol"/>
-    </w:rPr>
-  </w:style>
-  <w:style w:type="character" w:styleId="ListLabel155">
-    <w:name w:val="ListLabel 155"/>
-    <w:qFormat/>
-    <w:rPr>
-      <w:rFonts w:cs="OpenSymbol"/>
-    </w:rPr>
-  </w:style>
-  <w:style w:type="character" w:styleId="ListLabel156">
-    <w:name w:val="ListLabel 156"/>
-    <w:qFormat/>
-    <w:rPr>
-      <w:rFonts w:cs="OpenSymbol"/>
-    </w:rPr>
-  </w:style>
-  <w:style w:type="character" w:styleId="ListLabel157">
-    <w:name w:val="ListLabel 157"/>
-    <w:qFormat/>
-    <w:rPr>
-      <w:rFonts w:cs="OpenSymbol"/>
-    </w:rPr>
-  </w:style>
-  <w:style w:type="character" w:styleId="ListLabel158">
-    <w:name w:val="ListLabel 158"/>
-    <w:qFormat/>
-    <w:rPr>
-      <w:rFonts w:cs="OpenSymbol"/>
-    </w:rPr>
-  </w:style>
-  <w:style w:type="character" w:styleId="ListLabel159">
-    <w:name w:val="ListLabel 159"/>
-    <w:qFormat/>
-    <w:rPr>
-      <w:rFonts w:cs="OpenSymbol"/>
-    </w:rPr>
-  </w:style>
-  <w:style w:type="character" w:styleId="ListLabel160">
-    <w:name w:val="ListLabel 160"/>
-    <w:qFormat/>
-    <w:rPr>
-      <w:rFonts w:cs="OpenSymbol"/>
-    </w:rPr>
-  </w:style>
-  <w:style w:type="character" w:styleId="ListLabel161">
-    <w:name w:val="ListLabel 161"/>
-    <w:qFormat/>
-    <w:rPr>
-      <w:i w:val="false"/>
-      <w:iCs w:val="false"/>
-    </w:rPr>
-  </w:style>
-  <w:style w:type="character" w:styleId="ListLabel162">
-    <w:name w:val="ListLabel 162"/>
-    <w:qFormat/>
-    <w:rPr/>
-  </w:style>
-  <w:style w:type="character" w:styleId="ListLabel163">
-    <w:name w:val="ListLabel 163"/>
-    <w:qFormat/>
-    <w:rPr>
-      <w:rFonts w:cs="Symbol"/>
-    </w:rPr>
-  </w:style>
-  <w:style w:type="character" w:styleId="ListLabel164">
-    <w:name w:val="ListLabel 164"/>
-    <w:qFormat/>
-    <w:rPr>
-      <w:rFonts w:cs="OpenSymbol"/>
-    </w:rPr>
-  </w:style>
-  <w:style w:type="character" w:styleId="ListLabel165">
-    <w:name w:val="ListLabel 165"/>
-    <w:qFormat/>
-    <w:rPr>
-      <w:rFonts w:cs="OpenSymbol"/>
-    </w:rPr>
-  </w:style>
-  <w:style w:type="character" w:styleId="ListLabel166">
-    <w:name w:val="ListLabel 166"/>
-    <w:qFormat/>
-    <w:rPr>
-      <w:rFonts w:cs="Symbol"/>
-    </w:rPr>
-  </w:style>
-  <w:style w:type="character" w:styleId="ListLabel167">
-    <w:name w:val="ListLabel 167"/>
-    <w:qFormat/>
-    <w:rPr>
-      <w:rFonts w:cs="OpenSymbol"/>
-    </w:rPr>
-  </w:style>
-  <w:style w:type="character" w:styleId="ListLabel168">
-    <w:name w:val="ListLabel 168"/>
-    <w:qFormat/>
-    <w:rPr>
-      <w:rFonts w:cs="OpenSymbol"/>
-    </w:rPr>
-  </w:style>
-  <w:style w:type="character" w:styleId="ListLabel169">
-    <w:name w:val="ListLabel 169"/>
-    <w:qFormat/>
-    <w:rPr>
-      <w:rFonts w:cs="Symbol"/>
-    </w:rPr>
-  </w:style>
-  <w:style w:type="character" w:styleId="ListLabel170">
-    <w:name w:val="ListLabel 170"/>
-    <w:qFormat/>
-    <w:rPr>
-      <w:rFonts w:cs="OpenSymbol"/>
-    </w:rPr>
-  </w:style>
-  <w:style w:type="character" w:styleId="ListLabel171">
-    <w:name w:val="ListLabel 171"/>
-    <w:qFormat/>
-    <w:rPr>
-      <w:rFonts w:cs="OpenSymbol"/>
-    </w:rPr>
-  </w:style>
-  <w:style w:type="character" w:styleId="ListLabel172">
-    <w:name w:val="ListLabel 172"/>
-    <w:qFormat/>
-    <w:rPr>
-      <w:rFonts w:cs="OpenSymbol"/>
-    </w:rPr>
-  </w:style>
-  <w:style w:type="character" w:styleId="ListLabel173">
-    <w:name w:val="ListLabel 173"/>
-    <w:qFormat/>
-    <w:rPr>
-      <w:rFonts w:cs="OpenSymbol"/>
-    </w:rPr>
-  </w:style>
-  <w:style w:type="character" w:styleId="ListLabel174">
-    <w:name w:val="ListLabel 174"/>
-    <w:qFormat/>
-    <w:rPr>
-      <w:rFonts w:cs="OpenSymbol"/>
-    </w:rPr>
-  </w:style>
-  <w:style w:type="character" w:styleId="ListLabel175">
-    <w:name w:val="ListLabel 175"/>
-    <w:qFormat/>
-    <w:rPr>
-      <w:rFonts w:cs="OpenSymbol"/>
-    </w:rPr>
-  </w:style>
-  <w:style w:type="character" w:styleId="ListLabel176">
-    <w:name w:val="ListLabel 176"/>
-    <w:qFormat/>
-    <w:rPr>
-      <w:rFonts w:cs="OpenSymbol"/>
-    </w:rPr>
-  </w:style>
-  <w:style w:type="character" w:styleId="ListLabel177">
-    <w:name w:val="ListLabel 177"/>
-    <w:qFormat/>
-    <w:rPr>
-      <w:rFonts w:cs="OpenSymbol"/>
-    </w:rPr>
-  </w:style>
-  <w:style w:type="character" w:styleId="ListLabel178">
-    <w:name w:val="ListLabel 178"/>
-    <w:qFormat/>
-    <w:rPr>
-      <w:rFonts w:cs="OpenSymbol"/>
-    </w:rPr>
-  </w:style>
-  <w:style w:type="character" w:styleId="ListLabel179">
-    <w:name w:val="ListLabel 179"/>
-    <w:qFormat/>
-    <w:rPr>
-      <w:rFonts w:cs="OpenSymbol"/>
-    </w:rPr>
-  </w:style>
-  <w:style w:type="character" w:styleId="ListLabel180">
-    <w:name w:val="ListLabel 180"/>
-    <w:qFormat/>
-    <w:rPr>
-      <w:rFonts w:cs="OpenSymbol"/>
-    </w:rPr>
-  </w:style>
-  <w:style w:type="character" w:styleId="ListLabel181">
-    <w:name w:val="ListLabel 181"/>
-    <w:qFormat/>
-    <w:rPr>
-      <w:i w:val="false"/>
-      <w:iCs w:val="false"/>
-    </w:rPr>
-  </w:style>
-  <w:style w:type="character" w:styleId="ListLabel182">
-    <w:name w:val="ListLabel 182"/>
-    <w:qFormat/>
-    <w:rPr/>
-  </w:style>
-  <w:style w:type="character" w:styleId="ListLabel183">
-    <w:name w:val="ListLabel 183"/>
-    <w:qFormat/>
-    <w:rPr>
-      <w:rFonts w:cs="Symbol"/>
-    </w:rPr>
-  </w:style>
-  <w:style w:type="character" w:styleId="ListLabel184">
-    <w:name w:val="ListLabel 184"/>
-    <w:qFormat/>
-    <w:rPr>
-      <w:rFonts w:cs="OpenSymbol"/>
-    </w:rPr>
-  </w:style>
-  <w:style w:type="character" w:styleId="ListLabel185">
-    <w:name w:val="ListLabel 185"/>
-    <w:qFormat/>
-    <w:rPr>
-      <w:rFonts w:cs="OpenSymbol"/>
-    </w:rPr>
-  </w:style>
-  <w:style w:type="character" w:styleId="ListLabel186">
-    <w:name w:val="ListLabel 186"/>
-    <w:qFormat/>
-    <w:rPr>
-      <w:rFonts w:cs="Symbol"/>
-    </w:rPr>
-  </w:style>
-  <w:style w:type="character" w:styleId="ListLabel187">
-    <w:name w:val="ListLabel 187"/>
-    <w:qFormat/>
-    <w:rPr>
-      <w:rFonts w:cs="OpenSymbol"/>
-    </w:rPr>
-  </w:style>
-  <w:style w:type="character" w:styleId="ListLabel188">
-    <w:name w:val="ListLabel 188"/>
-    <w:qFormat/>
-    <w:rPr>
-      <w:rFonts w:cs="OpenSymbol"/>
-    </w:rPr>
-  </w:style>
-  <w:style w:type="character" w:styleId="ListLabel189">
-    <w:name w:val="ListLabel 189"/>
-    <w:qFormat/>
-    <w:rPr>
-      <w:rFonts w:cs="Symbol"/>
-    </w:rPr>
-  </w:style>
-  <w:style w:type="character" w:styleId="ListLabel190">
-    <w:name w:val="ListLabel 190"/>
-    <w:qFormat/>
-    <w:rPr>
-      <w:rFonts w:cs="OpenSymbol"/>
-    </w:rPr>
-  </w:style>
-  <w:style w:type="character" w:styleId="ListLabel191">
-    <w:name w:val="ListLabel 191"/>
-    <w:qFormat/>
-    <w:rPr>
-      <w:rFonts w:cs="OpenSymbol"/>
-    </w:rPr>
-  </w:style>
-  <w:style w:type="character" w:styleId="ListLabel192">
-    <w:name w:val="ListLabel 192"/>
-    <w:qFormat/>
-    <w:rPr>
-      <w:rFonts w:cs="OpenSymbol"/>
-    </w:rPr>
-  </w:style>
-  <w:style w:type="character" w:styleId="ListLabel193">
-    <w:name w:val="ListLabel 193"/>
-    <w:qFormat/>
-    <w:rPr>
-      <w:rFonts w:cs="OpenSymbol"/>
-    </w:rPr>
-  </w:style>
-  <w:style w:type="character" w:styleId="ListLabel194">
-    <w:name w:val="ListLabel 194"/>
-    <w:qFormat/>
-    <w:rPr>
-      <w:rFonts w:cs="OpenSymbol"/>
-    </w:rPr>
-  </w:style>
-  <w:style w:type="character" w:styleId="ListLabel195">
-    <w:name w:val="ListLabel 195"/>
-    <w:qFormat/>
-    <w:rPr>
-      <w:rFonts w:cs="OpenSymbol"/>
-    </w:rPr>
-  </w:style>
-  <w:style w:type="character" w:styleId="ListLabel196">
-    <w:name w:val="ListLabel 196"/>
-    <w:qFormat/>
-    <w:rPr>
-      <w:rFonts w:cs="OpenSymbol"/>
-    </w:rPr>
-  </w:style>
-  <w:style w:type="character" w:styleId="ListLabel197">
-    <w:name w:val="ListLabel 197"/>
-    <w:qFormat/>
-    <w:rPr>
-      <w:rFonts w:cs="OpenSymbol"/>
-    </w:rPr>
-  </w:style>
-  <w:style w:type="character" w:styleId="ListLabel198">
-    <w:name w:val="ListLabel 198"/>
-    <w:qFormat/>
-    <w:rPr>
-      <w:rFonts w:cs="OpenSymbol"/>
-    </w:rPr>
-  </w:style>
-  <w:style w:type="character" w:styleId="ListLabel199">
-    <w:name w:val="ListLabel 199"/>
-    <w:qFormat/>
-    <w:rPr>
-      <w:rFonts w:cs="OpenSymbol"/>
-    </w:rPr>
-  </w:style>
-  <w:style w:type="character" w:styleId="ListLabel200">
-    <w:name w:val="ListLabel 200"/>
-    <w:qFormat/>
-    <w:rPr>
-      <w:rFonts w:cs="OpenSymbol"/>
-    </w:rPr>
-  </w:style>
-  <w:style w:type="character" w:styleId="ListLabel201">
-    <w:name w:val="ListLabel 201"/>
-    <w:qFormat/>
-    <w:rPr>
-      <w:i w:val="false"/>
-      <w:iCs w:val="false"/>
-    </w:rPr>
-  </w:style>
-  <w:style w:type="character" w:styleId="ListLabel202">
-    <w:name w:val="ListLabel 202"/>
-    <w:qFormat/>
-    <w:rPr/>
-  </w:style>
-  <w:style w:type="character" w:styleId="ListLabel203">
-    <w:name w:val="ListLabel 203"/>
-    <w:qFormat/>
-    <w:rPr>
-      <w:rFonts w:cs="Symbol"/>
-    </w:rPr>
-  </w:style>
-  <w:style w:type="character" w:styleId="ListLabel204">
-    <w:name w:val="ListLabel 204"/>
-    <w:qFormat/>
-    <w:rPr>
-      <w:rFonts w:cs="OpenSymbol"/>
-    </w:rPr>
-  </w:style>
-  <w:style w:type="character" w:styleId="ListLabel205">
-    <w:name w:val="ListLabel 205"/>
-    <w:qFormat/>
-    <w:rPr>
-      <w:rFonts w:cs="OpenSymbol"/>
-    </w:rPr>
-  </w:style>
-  <w:style w:type="character" w:styleId="ListLabel206">
-    <w:name w:val="ListLabel 206"/>
-    <w:qFormat/>
-    <w:rPr>
-      <w:rFonts w:cs="Symbol"/>
-    </w:rPr>
-  </w:style>
-  <w:style w:type="character" w:styleId="ListLabel207">
-    <w:name w:val="ListLabel 207"/>
-    <w:qFormat/>
-    <w:rPr>
-      <w:rFonts w:cs="OpenSymbol"/>
-    </w:rPr>
-  </w:style>
-  <w:style w:type="character" w:styleId="ListLabel208">
-    <w:name w:val="ListLabel 208"/>
-    <w:qFormat/>
-    <w:rPr>
-      <w:rFonts w:cs="OpenSymbol"/>
-    </w:rPr>
-  </w:style>
-  <w:style w:type="character" w:styleId="ListLabel209">
-    <w:name w:val="ListLabel 209"/>
-    <w:qFormat/>
-    <w:rPr>
-      <w:rFonts w:cs="Symbol"/>
-    </w:rPr>
-  </w:style>
-  <w:style w:type="character" w:styleId="ListLabel210">
-    <w:name w:val="ListLabel 210"/>
-    <w:qFormat/>
-    <w:rPr>
-      <w:rFonts w:cs="OpenSymbol"/>
-    </w:rPr>
-  </w:style>
-  <w:style w:type="character" w:styleId="ListLabel211">
-    <w:name w:val="ListLabel 211"/>
-    <w:qFormat/>
-    <w:rPr>
-      <w:rFonts w:cs="OpenSymbol"/>
-    </w:rPr>
-  </w:style>
-  <w:style w:type="character" w:styleId="ListLabel212">
-    <w:name w:val="ListLabel 212"/>
-    <w:qFormat/>
-    <w:rPr>
-      <w:rFonts w:cs="OpenSymbol"/>
-    </w:rPr>
-  </w:style>
-  <w:style w:type="character" w:styleId="ListLabel213">
-    <w:name w:val="ListLabel 213"/>
-    <w:qFormat/>
-    <w:rPr>
-      <w:rFonts w:cs="OpenSymbol"/>
-    </w:rPr>
-  </w:style>
-  <w:style w:type="character" w:styleId="ListLabel214">
-    <w:name w:val="ListLabel 214"/>
-    <w:qFormat/>
-    <w:rPr>
-      <w:rFonts w:cs="OpenSymbol"/>
-    </w:rPr>
-  </w:style>
-  <w:style w:type="character" w:styleId="ListLabel215">
-    <w:name w:val="ListLabel 215"/>
-    <w:qFormat/>
-    <w:rPr>
-      <w:rFonts w:cs="OpenSymbol"/>
-    </w:rPr>
-  </w:style>
-  <w:style w:type="character" w:styleId="ListLabel216">
-    <w:name w:val="ListLabel 216"/>
-    <w:qFormat/>
-    <w:rPr>
-      <w:rFonts w:cs="OpenSymbol"/>
-    </w:rPr>
-  </w:style>
-  <w:style w:type="character" w:styleId="ListLabel217">
-    <w:name w:val="ListLabel 217"/>
-    <w:qFormat/>
-    <w:rPr>
-      <w:rFonts w:cs="OpenSymbol"/>
-    </w:rPr>
-  </w:style>
-  <w:style w:type="character" w:styleId="ListLabel218">
-    <w:name w:val="ListLabel 218"/>
-    <w:qFormat/>
-    <w:rPr>
-      <w:rFonts w:cs="OpenSymbol"/>
-    </w:rPr>
-  </w:style>
-  <w:style w:type="character" w:styleId="ListLabel219">
-    <w:name w:val="ListLabel 219"/>
-    <w:qFormat/>
-    <w:rPr>
-      <w:rFonts w:cs="OpenSymbol"/>
-    </w:rPr>
-  </w:style>
-  <w:style w:type="character" w:styleId="ListLabel220">
-    <w:name w:val="ListLabel 220"/>
-    <w:qFormat/>
-    <w:rPr>
-      <w:rFonts w:cs="OpenSymbol"/>
-    </w:rPr>
-  </w:style>
-  <w:style w:type="character" w:styleId="ListLabel221">
-    <w:name w:val="ListLabel 221"/>
-    <w:qFormat/>
-    <w:rPr>
-      <w:i w:val="false"/>
-      <w:iCs w:val="false"/>
-    </w:rPr>
-  </w:style>
-  <w:style w:type="character" w:styleId="ListLabel222">
-    <w:name w:val="ListLabel 222"/>
-    <w:qFormat/>
-    <w:rPr/>
   </w:style>
   <w:style w:type="paragraph" w:styleId="Heading">
     <w:name w:val="Heading"/>

</xml_diff>

<commit_message>
Add note on La Plata mount
</commit_message>
<xml_diff>
--- a/TaylorEtAl-composition-of-the-Carnegie-Diplodocus.docx
+++ b/TaylorEtAl-composition-of-the-Carnegie-Diplodocus.docx
@@ -1243,31 +1243,7 @@
       </w:r>
       <w:r>
         <w:rPr/>
-        <w:t xml:space="preserve"> in various locations, in its mammal-like upright posture, provoked some controversy: Hay (1908, 1910, </w:t>
-      </w:r>
-      <w:r>
-        <w:rPr/>
-        <w:t>1911</w:t>
-      </w:r>
-      <w:r>
-        <w:rPr/>
-        <w:t xml:space="preserve">) and independently Tornier (1909) argued that its erect-legged posture was incorrect, and it should sprawl like a lizard. </w:t>
-      </w:r>
-      <w:r>
-        <w:rPr/>
-        <w:t xml:space="preserve">Abel (1910) and </w:t>
-      </w:r>
-      <w:r>
-        <w:rPr/>
-        <w:t xml:space="preserve">Holland (1910) emphatically rebutted these suggestions; Matthew (1910) also disagreed — showing rather more respect to Hay than Holland did, </w:t>
-      </w:r>
-      <w:r>
-        <w:rPr/>
-        <w:t xml:space="preserve">and critical of Holland’s tone, </w:t>
-      </w:r>
-      <w:r>
-        <w:rPr/>
-        <w:t>but dismissive enough of Tornier to write that “the subject appears, frankly, to be somewhat outside the range of his studies, and his comparisons are not broad or thorough enough to be at all convincing”.</w:t>
+        <w:t xml:space="preserve"> in various locations, in its mammal-like upright posture, provoked some controversy: Hay (1908, 1910, 1911) and independently Tornier (1909) argued that its erect-legged posture was incorrect, and it should sprawl like a lizard. Abel (1910) and Holland (1910) emphatically rebutted these suggestions; Matthew (1910) also disagreed — showing rather more respect to Hay than Holland did, and critical of Holland’s tone, but dismissive enough of Tornier to write that “the subject appears, frankly, to be somewhat outside the range of his studies, and his comparisons are not broad or thorough enough to be at all convincing”.</w:t>
       </w:r>
     </w:p>
     <w:p>
@@ -1307,8 +1283,26 @@
       </w:pPr>
       <w:r>
         <w:rPr/>
-        <w:t>1912: another cast is mounted in La Plata, on the outskirts of Buenos Aires, Argentina.</w:t>
-      </w:r>
+        <w:t xml:space="preserve">1912: another cast is mounted in La Plata, on the outskirts of Buenos Aires, Argentina. </w:t>
+      </w:r>
+      <w:r>
+        <w:rPr/>
+        <w:t xml:space="preserve">See Otero and Gasparini 2014 at </w:t>
+      </w:r>
+      <w:hyperlink r:id="rId3">
+        <w:r>
+          <w:rPr>
+            <w:rStyle w:val="InternetLink"/>
+          </w:rPr>
+          <w:t>https://bioone.org/journals/annals-of-carnegie-museum/volume-82/issue-3/007.082.0301/The-History-of-the-Cast-Skeleton-of-Diplodocus-carnegii-Hatcher/10.2992/007.082.0301.short</w:t>
+        </w:r>
+      </w:hyperlink>
+      <w:hyperlink r:id="rId4">
+        <w:r>
+          <w:rPr/>
+          <w:t xml:space="preserve"> </w:t>
+        </w:r>
+      </w:hyperlink>
     </w:p>
     <w:p>
       <w:pPr>
@@ -2207,7 +2201,7 @@
         <w:rPr/>
         <w:t xml:space="preserve">, 11 December 1898, p29. </w:t>
       </w:r>
-      <w:hyperlink r:id="rId3">
+      <w:hyperlink r:id="rId5">
         <w:r>
           <w:rPr>
             <w:rStyle w:val="InternetLink"/>
@@ -2264,7 +2258,7 @@
         <w:rPr/>
         <w:t xml:space="preserve">:98–100. </w:t>
       </w:r>
-      <w:hyperlink r:id="rId4">
+      <w:hyperlink r:id="rId6">
         <w:r>
           <w:rPr>
             <w:rStyle w:val="InternetLink"/>
@@ -2591,23 +2585,7 @@
       </w:pPr>
       <w:r>
         <w:rPr/>
-        <w:t>H</w:t>
-      </w:r>
-      <w:r>
-        <w:rPr/>
-        <w:t>ay</w:t>
-      </w:r>
-      <w:r>
-        <w:rPr/>
-        <w:t>, O</w:t>
-      </w:r>
-      <w:r>
-        <w:rPr/>
-        <w:t xml:space="preserve">liver </w:t>
-      </w:r>
-      <w:r>
-        <w:rPr/>
-        <w:t xml:space="preserve">P. 1911. Further observations on the pose of the sauropodous dinosaurs. </w:t>
+        <w:t xml:space="preserve">Hay, Oliver P. 1911. Further observations on the pose of the sauropodous dinosaurs. </w:t>
       </w:r>
       <w:r>
         <w:rPr>
@@ -3102,7 +3080,7 @@
         <w:rPr/>
         <w:t xml:space="preserve">:36-41. </w:t>
       </w:r>
-      <w:hyperlink r:id="rId5">
+      <w:hyperlink r:id="rId7">
         <w:r>
           <w:rPr>
             <w:rStyle w:val="InternetLink"/>
@@ -3277,7 +3255,7 @@
         <w:rPr/>
         <w:t xml:space="preserve">, peace diplomacy by dinosaur. Peace Palace Library, 13 July 2017. </w:t>
       </w:r>
-      <w:hyperlink r:id="rId6">
+      <w:hyperlink r:id="rId8">
         <w:r>
           <w:rPr>
             <w:rStyle w:val="InternetLink"/>
@@ -5030,7 +5008,7 @@
     <w:pPr>
       <w:widowControl/>
       <w:suppressAutoHyphens w:val="true"/>
-      <w:overflowPunct w:val="false"/>
+      <w:overflowPunct w:val="true"/>
       <w:bidi w:val="0"/>
       <w:spacing w:before="0" w:after="0"/>
       <w:ind w:left="0" w:right="0" w:hanging="0"/>

</xml_diff>

<commit_message>
Begin section on chages to mount
</commit_message>
<xml_diff>
--- a/TaylorEtAl-composition-of-the-Carnegie-Diplodocus.docx
+++ b/TaylorEtAl-composition-of-the-Carnegie-Diplodocus.docx
@@ -327,259 +327,381 @@
         <w:t>Table of Contents</w:t>
       </w:r>
     </w:p>
-    <w:sdt>
-      <w:sdtPr>
-        <w:docPartObj>
-          <w:docPartGallery w:val="Table of Contents"/>
-          <w:docPartUnique w:val="true"/>
-        </w:docPartObj>
-      </w:sdtPr>
-      <w:sdtContent>
-        <w:p>
-          <w:pPr>
-            <w:pStyle w:val="Contents1"/>
-            <w:rPr/>
-          </w:pPr>
-          <w:r>
-            <w:fldChar w:fldCharType="begin"/>
-          </w:r>
-          <w:r>
-            <w:rPr>
-              <w:rStyle w:val="IndexLink"/>
-            </w:rPr>
-            <w:instrText> TOC \f \o "1-9" \h</w:instrText>
-          </w:r>
-          <w:r>
-            <w:rPr>
-              <w:rStyle w:val="IndexLink"/>
-            </w:rPr>
-            <w:fldChar w:fldCharType="separate"/>
-          </w:r>
-          <w:hyperlink w:anchor="__RefHeading___Toc5235_14216418">
-            <w:r>
-              <w:rPr>
-                <w:rStyle w:val="IndexLink"/>
-              </w:rPr>
-              <w:t>Introduction</w:t>
-              <w:tab/>
-              <w:t>2</w:t>
-            </w:r>
-          </w:hyperlink>
-        </w:p>
-        <w:p>
-          <w:pPr>
-            <w:pStyle w:val="Contents2"/>
-            <w:tabs>
-              <w:tab w:val="clear" w:pos="9355"/>
-              <w:tab w:val="right" w:pos="9638" w:leader="dot"/>
-            </w:tabs>
-            <w:rPr/>
-          </w:pPr>
-          <w:hyperlink w:anchor="__RefHeading___Toc943_1155462304">
-            <w:r>
-              <w:rPr>
-                <w:rStyle w:val="IndexLink"/>
-              </w:rPr>
-              <w:t>Nomenclature</w:t>
-              <w:tab/>
-              <w:t>2</w:t>
-            </w:r>
-          </w:hyperlink>
-        </w:p>
-        <w:p>
-          <w:pPr>
-            <w:pStyle w:val="Contents2"/>
-            <w:tabs>
-              <w:tab w:val="clear" w:pos="9355"/>
-              <w:tab w:val="right" w:pos="9638" w:leader="dot"/>
-            </w:tabs>
-            <w:rPr/>
-          </w:pPr>
-          <w:hyperlink w:anchor="__RefHeading___Toc5349_68767826">
-            <w:r>
-              <w:rPr>
-                <w:rStyle w:val="IndexLink"/>
-              </w:rPr>
-              <w:t>Institutional abbreviations</w:t>
-              <w:tab/>
-              <w:t>2</w:t>
-            </w:r>
-          </w:hyperlink>
-        </w:p>
-        <w:p>
-          <w:pPr>
-            <w:pStyle w:val="Contents1"/>
-            <w:rPr/>
-          </w:pPr>
-          <w:hyperlink w:anchor="__RefHeading___Toc4316_68767826">
-            <w:r>
-              <w:rPr>
-                <w:rStyle w:val="IndexLink"/>
-              </w:rPr>
-              <w:t>Historical background</w:t>
-              <w:tab/>
-              <w:t>3</w:t>
-            </w:r>
-          </w:hyperlink>
-        </w:p>
-        <w:p>
-          <w:pPr>
-            <w:pStyle w:val="Contents1"/>
-            <w:rPr/>
-          </w:pPr>
-          <w:hyperlink w:anchor="__RefHeading___Toc1836_55120580">
-            <w:r>
-              <w:rPr>
-                <w:rStyle w:val="IndexLink"/>
-              </w:rPr>
-              <w:t>Material in the mounted skeleton</w:t>
-              <w:tab/>
-              <w:t>6</w:t>
-            </w:r>
-          </w:hyperlink>
-        </w:p>
-        <w:p>
-          <w:pPr>
-            <w:pStyle w:val="Contents2"/>
-            <w:tabs>
-              <w:tab w:val="clear" w:pos="9355"/>
-              <w:tab w:val="right" w:pos="9638" w:leader="dot"/>
-            </w:tabs>
-            <w:rPr/>
-          </w:pPr>
-          <w:hyperlink w:anchor="__RefHeading___Toc1838_55120580">
-            <w:r>
-              <w:rPr>
-                <w:rStyle w:val="IndexLink"/>
-              </w:rPr>
-              <w:t>The original mount at the Carnegie Museum</w:t>
-              <w:tab/>
-              <w:t>6</w:t>
-            </w:r>
-          </w:hyperlink>
-        </w:p>
-        <w:p>
-          <w:pPr>
-            <w:pStyle w:val="Contents2"/>
-            <w:tabs>
-              <w:tab w:val="clear" w:pos="9355"/>
-              <w:tab w:val="right" w:pos="9638" w:leader="dot"/>
-            </w:tabs>
-            <w:rPr/>
-          </w:pPr>
-          <w:hyperlink w:anchor="__RefHeading___Toc3280_55120580">
-            <w:r>
-              <w:rPr>
-                <w:rStyle w:val="IndexLink"/>
-              </w:rPr>
-              <w:t>Changes made to the mount at the Carnegie Museum</w:t>
-              <w:tab/>
-              <w:t>9</w:t>
-            </w:r>
-          </w:hyperlink>
-        </w:p>
-        <w:p>
-          <w:pPr>
-            <w:pStyle w:val="Contents2"/>
-            <w:tabs>
-              <w:tab w:val="clear" w:pos="9355"/>
-              <w:tab w:val="right" w:pos="9638" w:leader="dot"/>
-            </w:tabs>
-            <w:rPr/>
-          </w:pPr>
-          <w:hyperlink w:anchor="__RefHeading___Toc3282_55120580">
-            <w:r>
-              <w:rPr>
-                <w:rStyle w:val="IndexLink"/>
-              </w:rPr>
-              <w:t>The casts made from the Carnegie molds</w:t>
-              <w:tab/>
-              <w:t>10</w:t>
-            </w:r>
-          </w:hyperlink>
-        </w:p>
-        <w:p>
-          <w:pPr>
-            <w:pStyle w:val="Contents1"/>
-            <w:rPr/>
-          </w:pPr>
-          <w:hyperlink w:anchor="__RefHeading___Toc3401_68767826">
-            <w:r>
-              <w:rPr>
-                <w:rStyle w:val="IndexLink"/>
-              </w:rPr>
-              <w:t>Discussion</w:t>
-              <w:tab/>
-              <w:t>10</w:t>
-            </w:r>
-          </w:hyperlink>
-        </w:p>
-        <w:p>
-          <w:pPr>
-            <w:pStyle w:val="Contents1"/>
-            <w:rPr/>
-          </w:pPr>
-          <w:hyperlink w:anchor="__RefHeading___Toc1833_55120580">
-            <w:r>
-              <w:rPr>
-                <w:rStyle w:val="IndexLink"/>
-              </w:rPr>
-              <w:t>Acknowledgements</w:t>
-              <w:tab/>
-              <w:t>10</w:t>
-            </w:r>
-          </w:hyperlink>
-        </w:p>
-        <w:p>
-          <w:pPr>
-            <w:pStyle w:val="Contents1"/>
-            <w:rPr/>
-          </w:pPr>
-          <w:hyperlink w:anchor="__RefHeading___Toc3405_68767826">
-            <w:r>
-              <w:rPr>
-                <w:rStyle w:val="IndexLink"/>
-              </w:rPr>
-              <w:t>References</w:t>
-              <w:tab/>
-              <w:t>10</w:t>
-            </w:r>
-          </w:hyperlink>
-        </w:p>
-        <w:p>
-          <w:pPr>
-            <w:pStyle w:val="Contents1"/>
-            <w:rPr/>
-          </w:pPr>
-          <w:hyperlink w:anchor="__RefHeading___Toc5233_14216418">
-            <w:r>
-              <w:rPr>
-                <w:rStyle w:val="IndexLink"/>
-              </w:rPr>
-              <w:t>Tables</w:t>
-              <w:tab/>
-              <w:t>14</w:t>
-            </w:r>
-          </w:hyperlink>
-        </w:p>
-        <w:p>
-          <w:pPr>
-            <w:pStyle w:val="Contents1"/>
-            <w:rPr/>
-          </w:pPr>
-          <w:hyperlink w:anchor="__RefHeading___Toc3407_68767826">
-            <w:r>
-              <w:rPr>
-                <w:rStyle w:val="IndexLink"/>
-              </w:rPr>
-              <w:t>Figure Captions</w:t>
-              <w:tab/>
-              <w:t>16</w:t>
-            </w:r>
-          </w:hyperlink>
-        </w:p>
-      </w:sdtContent>
-    </w:sdt>
+    <w:p>
+      <w:pPr>
+        <w:pStyle w:val="Contents1"/>
+        <w:tabs>
+          <w:tab w:val="right" w:pos="9638" w:leader="dot"/>
+        </w:tabs>
+        <w:rPr/>
+      </w:pPr>
+      <w:r>
+        <w:fldChar w:fldCharType="begin"/>
+      </w:r>
+      <w:r>
+        <w:rPr>
+          <w:rStyle w:val="IndexLink"/>
+        </w:rPr>
+        <w:instrText> TOC \f \o "1-9" \h</w:instrText>
+      </w:r>
+      <w:r>
+        <w:rPr>
+          <w:rStyle w:val="IndexLink"/>
+        </w:rPr>
+        <w:fldChar w:fldCharType="separate"/>
+      </w:r>
+      <w:hyperlink w:anchor="__RefHeading___Toc3736_2834848739">
+        <w:r>
+          <w:rPr>
+            <w:rStyle w:val="IndexLink"/>
+          </w:rPr>
+          <w:t>Introduction</w:t>
+          <w:tab/>
+          <w:t>2</w:t>
+        </w:r>
+      </w:hyperlink>
+    </w:p>
+    <w:p>
+      <w:pPr>
+        <w:pStyle w:val="Contents2"/>
+        <w:tabs>
+          <w:tab w:val="clear" w:pos="9355"/>
+          <w:tab w:val="right" w:pos="9638" w:leader="dot"/>
+        </w:tabs>
+        <w:rPr/>
+      </w:pPr>
+      <w:hyperlink w:anchor="__RefHeading___Toc943_1155462304">
+        <w:r>
+          <w:rPr>
+            <w:rStyle w:val="IndexLink"/>
+          </w:rPr>
+          <w:t>Nomenclature</w:t>
+          <w:tab/>
+          <w:t>2</w:t>
+        </w:r>
+      </w:hyperlink>
+    </w:p>
+    <w:p>
+      <w:pPr>
+        <w:pStyle w:val="Contents2"/>
+        <w:tabs>
+          <w:tab w:val="clear" w:pos="9355"/>
+          <w:tab w:val="right" w:pos="9638" w:leader="dot"/>
+        </w:tabs>
+        <w:rPr/>
+      </w:pPr>
+      <w:hyperlink w:anchor="__RefHeading___Toc5349_68767826">
+        <w:r>
+          <w:rPr>
+            <w:rStyle w:val="IndexLink"/>
+          </w:rPr>
+          <w:t>Institutional abbreviations</w:t>
+          <w:tab/>
+          <w:t>2</w:t>
+        </w:r>
+      </w:hyperlink>
+    </w:p>
+    <w:p>
+      <w:pPr>
+        <w:pStyle w:val="Contents1"/>
+        <w:tabs>
+          <w:tab w:val="right" w:pos="9638" w:leader="dot"/>
+        </w:tabs>
+        <w:rPr/>
+      </w:pPr>
+      <w:hyperlink w:anchor="__RefHeading___Toc4316_68767826">
+        <w:r>
+          <w:rPr>
+            <w:rStyle w:val="IndexLink"/>
+          </w:rPr>
+          <w:t>Historical background</w:t>
+          <w:tab/>
+          <w:t>3</w:t>
+        </w:r>
+      </w:hyperlink>
+    </w:p>
+    <w:p>
+      <w:pPr>
+        <w:pStyle w:val="Contents1"/>
+        <w:tabs>
+          <w:tab w:val="right" w:pos="9638" w:leader="dot"/>
+        </w:tabs>
+        <w:rPr/>
+      </w:pPr>
+      <w:hyperlink w:anchor="__RefHeading___Toc1836_55120580">
+        <w:r>
+          <w:rPr>
+            <w:rStyle w:val="IndexLink"/>
+          </w:rPr>
+          <w:t>Material in the mounted skeleton</w:t>
+          <w:tab/>
+          <w:t>6</w:t>
+        </w:r>
+      </w:hyperlink>
+    </w:p>
+    <w:p>
+      <w:pPr>
+        <w:pStyle w:val="Contents2"/>
+        <w:tabs>
+          <w:tab w:val="clear" w:pos="9355"/>
+          <w:tab w:val="right" w:pos="9638" w:leader="dot"/>
+        </w:tabs>
+        <w:rPr/>
+      </w:pPr>
+      <w:hyperlink w:anchor="__RefHeading___Toc1838_55120580">
+        <w:r>
+          <w:rPr>
+            <w:rStyle w:val="IndexLink"/>
+          </w:rPr>
+          <w:t>The original mount at the Carnegie Museum</w:t>
+          <w:tab/>
+          <w:t>6</w:t>
+        </w:r>
+      </w:hyperlink>
+    </w:p>
+    <w:p>
+      <w:pPr>
+        <w:pStyle w:val="Contents2"/>
+        <w:tabs>
+          <w:tab w:val="clear" w:pos="9355"/>
+          <w:tab w:val="right" w:pos="9638" w:leader="dot"/>
+        </w:tabs>
+        <w:rPr/>
+      </w:pPr>
+      <w:hyperlink w:anchor="__RefHeading___Toc3280_55120580">
+        <w:r>
+          <w:rPr>
+            <w:rStyle w:val="IndexLink"/>
+          </w:rPr>
+          <w:t>Changes made to the mount at the Carnegie Museum</w:t>
+          <w:tab/>
+          <w:t>10</w:t>
+        </w:r>
+      </w:hyperlink>
+    </w:p>
+    <w:p>
+      <w:pPr>
+        <w:pStyle w:val="Contents3"/>
+        <w:tabs>
+          <w:tab w:val="clear" w:pos="9072"/>
+          <w:tab w:val="right" w:pos="9638" w:leader="dot"/>
+        </w:tabs>
+        <w:rPr/>
+      </w:pPr>
+      <w:hyperlink w:anchor="__RefHeading___Toc3738_2834848739">
+        <w:bookmarkStart w:id="1" w:name="__DdeLink__3747_2834848739"/>
+        <w:r>
+          <w:rPr>
+            <w:rStyle w:val="IndexLink"/>
+          </w:rPr>
+          <w:t>The skull CM</w:t>
+        </w:r>
+        <w:bookmarkEnd w:id="1"/>
+        <w:r>
+          <w:rPr>
+            <w:rStyle w:val="IndexLink"/>
+          </w:rPr>
+          <w:t xml:space="preserve"> 11161</w:t>
+          <w:tab/>
+          <w:t>10</w:t>
+        </w:r>
+      </w:hyperlink>
+    </w:p>
+    <w:p>
+      <w:pPr>
+        <w:pStyle w:val="Contents3"/>
+        <w:tabs>
+          <w:tab w:val="clear" w:pos="9072"/>
+          <w:tab w:val="right" w:pos="9638" w:leader="dot"/>
+        </w:tabs>
+        <w:rPr/>
+      </w:pPr>
+      <w:hyperlink w:anchor="__RefHeading___Toc3740_2834848739">
+        <w:r>
+          <w:rPr>
+            <w:rStyle w:val="IndexLink"/>
+          </w:rPr>
+          <w:t>Manus CM 662</w:t>
+          <w:tab/>
+          <w:t>10</w:t>
+        </w:r>
+      </w:hyperlink>
+    </w:p>
+    <w:p>
+      <w:pPr>
+        <w:pStyle w:val="Contents3"/>
+        <w:tabs>
+          <w:tab w:val="clear" w:pos="9072"/>
+          <w:tab w:val="right" w:pos="9638" w:leader="dot"/>
+        </w:tabs>
+        <w:rPr/>
+      </w:pPr>
+      <w:hyperlink w:anchor="__RefHeading___Toc3742_2834848739">
+        <w:r>
+          <w:rPr>
+            <w:rStyle w:val="IndexLink"/>
+          </w:rPr>
+          <w:t>Manus WDC-FS001A</w:t>
+          <w:tab/>
+          <w:t>10</w:t>
+        </w:r>
+      </w:hyperlink>
+    </w:p>
+    <w:p>
+      <w:pPr>
+        <w:pStyle w:val="Contents3"/>
+        <w:tabs>
+          <w:tab w:val="clear" w:pos="9072"/>
+          <w:tab w:val="right" w:pos="9638" w:leader="dot"/>
+        </w:tabs>
+        <w:rPr/>
+      </w:pPr>
+      <w:hyperlink w:anchor="__RefHeading___Toc3744_2834848739">
+        <w:r>
+          <w:rPr>
+            <w:rStyle w:val="IndexLink"/>
+          </w:rPr>
+          <w:t>Forelimbs from BYU material</w:t>
+          <w:tab/>
+          <w:t>10</w:t>
+        </w:r>
+      </w:hyperlink>
+    </w:p>
+    <w:p>
+      <w:pPr>
+        <w:pStyle w:val="Contents3"/>
+        <w:tabs>
+          <w:tab w:val="clear" w:pos="9072"/>
+          <w:tab w:val="right" w:pos="9638" w:leader="dot"/>
+        </w:tabs>
+        <w:rPr/>
+      </w:pPr>
+      <w:hyperlink w:anchor="__RefHeading___Toc3746_2834848739">
+        <w:r>
+          <w:rPr>
+            <w:rStyle w:val="IndexLink"/>
+          </w:rPr>
+          <w:t>Distal caudal vertebrae</w:t>
+          <w:tab/>
+          <w:t>11</w:t>
+        </w:r>
+      </w:hyperlink>
+    </w:p>
+    <w:p>
+      <w:pPr>
+        <w:pStyle w:val="Contents2"/>
+        <w:tabs>
+          <w:tab w:val="clear" w:pos="9355"/>
+          <w:tab w:val="right" w:pos="9638" w:leader="dot"/>
+        </w:tabs>
+        <w:rPr/>
+      </w:pPr>
+      <w:hyperlink w:anchor="__RefHeading___Toc3282_55120580">
+        <w:r>
+          <w:rPr>
+            <w:rStyle w:val="IndexLink"/>
+          </w:rPr>
+          <w:t>The casts made from the Carnegie molds</w:t>
+          <w:tab/>
+          <w:t>11</w:t>
+        </w:r>
+      </w:hyperlink>
+    </w:p>
+    <w:p>
+      <w:pPr>
+        <w:pStyle w:val="Contents1"/>
+        <w:tabs>
+          <w:tab w:val="right" w:pos="9638" w:leader="dot"/>
+        </w:tabs>
+        <w:rPr/>
+      </w:pPr>
+      <w:hyperlink w:anchor="__RefHeading___Toc3401_68767826">
+        <w:r>
+          <w:rPr>
+            <w:rStyle w:val="IndexLink"/>
+          </w:rPr>
+          <w:t>Discussion</w:t>
+          <w:tab/>
+          <w:t>11</w:t>
+        </w:r>
+      </w:hyperlink>
+    </w:p>
+    <w:p>
+      <w:pPr>
+        <w:pStyle w:val="Contents1"/>
+        <w:tabs>
+          <w:tab w:val="right" w:pos="9638" w:leader="dot"/>
+        </w:tabs>
+        <w:rPr/>
+      </w:pPr>
+      <w:hyperlink w:anchor="__RefHeading___Toc1833_55120580">
+        <w:r>
+          <w:rPr>
+            <w:rStyle w:val="IndexLink"/>
+          </w:rPr>
+          <w:t>Acknowledgements</w:t>
+          <w:tab/>
+          <w:t>11</w:t>
+        </w:r>
+      </w:hyperlink>
+    </w:p>
+    <w:p>
+      <w:pPr>
+        <w:pStyle w:val="Contents1"/>
+        <w:tabs>
+          <w:tab w:val="right" w:pos="9638" w:leader="dot"/>
+        </w:tabs>
+        <w:rPr/>
+      </w:pPr>
+      <w:hyperlink w:anchor="__RefHeading___Toc3405_68767826">
+        <w:r>
+          <w:rPr>
+            <w:rStyle w:val="IndexLink"/>
+          </w:rPr>
+          <w:t>References</w:t>
+          <w:tab/>
+          <w:t>11</w:t>
+        </w:r>
+      </w:hyperlink>
+    </w:p>
+    <w:p>
+      <w:pPr>
+        <w:pStyle w:val="Contents1"/>
+        <w:tabs>
+          <w:tab w:val="right" w:pos="9638" w:leader="dot"/>
+        </w:tabs>
+        <w:rPr/>
+      </w:pPr>
+      <w:hyperlink w:anchor="__RefHeading___Toc5233_14216418">
+        <w:r>
+          <w:rPr>
+            <w:rStyle w:val="IndexLink"/>
+          </w:rPr>
+          <w:t>Tables</w:t>
+          <w:tab/>
+          <w:t>14</w:t>
+        </w:r>
+      </w:hyperlink>
+    </w:p>
+    <w:p>
+      <w:pPr>
+        <w:pStyle w:val="Contents1"/>
+        <w:tabs>
+          <w:tab w:val="right" w:pos="9638" w:leader="dot"/>
+        </w:tabs>
+        <w:rPr/>
+      </w:pPr>
+      <w:hyperlink w:anchor="__RefHeading___Toc3407_68767826">
+        <w:r>
+          <w:rPr>
+            <w:rStyle w:val="IndexLink"/>
+          </w:rPr>
+          <w:t>Figure Captions</w:t>
+          <w:tab/>
+          <w:t>16</w:t>
+        </w:r>
+      </w:hyperlink>
+    </w:p>
     <w:p>
       <w:pPr>
         <w:pStyle w:val="TextBody"/>
@@ -603,43 +725,60 @@
         </w:rPr>
         <w:fldChar w:fldCharType="end"/>
       </w:r>
+      <w:r>
+        <w:br w:type="page"/>
+      </w:r>
+    </w:p>
+    <w:p>
+      <w:pPr>
+        <w:pStyle w:val="Heading1"/>
+        <w:rPr/>
+      </w:pPr>
+      <w:bookmarkStart w:id="2" w:name="__RefHeading___Toc3736_2834848739"/>
+      <w:bookmarkEnd w:id="2"/>
+      <w:r>
+        <w:rPr/>
+        <w:t>Introduction</w:t>
+      </w:r>
     </w:p>
     <w:p>
       <w:pPr>
         <w:pStyle w:val="TextBody"/>
         <w:spacing w:lineRule="auto" w:line="276" w:before="0" w:after="140"/>
-        <w:rPr>
-          <w:i/>
+        <w:rPr/>
+      </w:pPr>
+      <w:r>
+        <w:rPr>
           <w:i/>
           <w:iCs/>
         </w:rPr>
-      </w:pPr>
+        <w:t>Diplodocus</w:t>
+      </w:r>
+      <w:r>
+        <w:rPr/>
+        <w:t xml:space="preserve"> is a sauropod dinosaur from the Late Jurassic of North America, found in the extensive Morrison Formation of the western states. Although larger and more complete sauropods are now known, </w:t>
+      </w:r>
       <w:r>
         <w:rPr>
           <w:i/>
           <w:iCs/>
         </w:rPr>
-      </w:r>
-      <w:r>
-        <w:br w:type="page"/>
-      </w:r>
-    </w:p>
-    <w:p>
-      <w:pPr>
-        <w:pStyle w:val="Heading1"/>
-        <w:rPr/>
-      </w:pPr>
-      <w:r>
-        <w:rPr/>
-        <w:t>Introduction</w:t>
+        <w:t>Diplodocus</w:t>
+      </w:r>
+      <w:r>
+        <w:rPr/>
+        <w:t xml:space="preserve"> was the first giant dinosaur known from a substantially complete skeleton: the Carnegie Museum’s iconic specimen CM 84 (Figure A). As explained below, casts of this important specimen were sent all around the globe, and as a result this individual became — and remains — the single best-known dinosaur in the world.</w:t>
       </w:r>
     </w:p>
     <w:p>
       <w:pPr>
         <w:pStyle w:val="TextBody"/>
-        <w:spacing w:lineRule="auto" w:line="276" w:before="0" w:after="140"/>
-        <w:rPr/>
-      </w:pPr>
+        <w:rPr/>
+      </w:pPr>
+      <w:r>
+        <w:rPr/>
+        <w:t xml:space="preserve">However, although the mounted skeleton is often referred to as CM 84, it is actually a composite containing substantial portions of CM 94 and smaller parts of other specimens, and some sculpted elements. The precise composition of the mount has changed since its initial unveiling, and the eleven casts that were made from its molds used slightly different elements again. Documentation of the choice of elements has not been comprehensive, and as a result most of the museums around the world that are exhibiting a Carnegie </w:t>
+      </w:r>
       <w:r>
         <w:rPr>
           <w:i/>
@@ -649,7 +788,17 @@
       </w:r>
       <w:r>
         <w:rPr/>
-        <w:t xml:space="preserve"> is a sauropod dinosaur from the Late Jurassic of North America, found in the extensive Morrison Formation of the western states. Although larger and more complete sauropods are now known, </w:t>
+        <w:t xml:space="preserve"> do not know exactly what bones when into making it up.</w:t>
+      </w:r>
+    </w:p>
+    <w:p>
+      <w:pPr>
+        <w:pStyle w:val="TextBody"/>
+        <w:rPr/>
+      </w:pPr>
+      <w:r>
+        <w:rPr/>
+        <w:t xml:space="preserve">In this paper, we will summarise the history of the original Carnegie </w:t>
       </w:r>
       <w:r>
         <w:rPr>
@@ -660,7 +809,19 @@
       </w:r>
       <w:r>
         <w:rPr/>
-        <w:t xml:space="preserve"> was the first giant dinosaur known from a substantially complete skeleton: the Carnegie Museum’s iconic specimen CM 84 (Figure A). As explained below, casts of this important specimen were sent all around the globe, and as a result this individual became — and remains — the single best-known dinosaur in the world.</w:t>
+        <w:t>, and determine which fossil elements are included both in the fossil mount at the Carnegie Museum and in the many mounted casts based on this material.</w:t>
+      </w:r>
+    </w:p>
+    <w:p>
+      <w:pPr>
+        <w:pStyle w:val="Heading2"/>
+        <w:rPr/>
+      </w:pPr>
+      <w:bookmarkStart w:id="3" w:name="__RefHeading___Toc943_1155462304"/>
+      <w:bookmarkEnd w:id="3"/>
+      <w:r>
+        <w:rPr/>
+        <w:t>Nomenclature</w:t>
       </w:r>
     </w:p>
     <w:p>
@@ -670,7 +831,7 @@
       </w:pPr>
       <w:r>
         <w:rPr/>
-        <w:t xml:space="preserve">However, although the mounted skeleton is often referred to as CM 84, it is actually a composite containing substantial portions of CM 94 and smaller parts of other specimens, and some sculpted elements. The precise composition of the mount has changed since its initial unveiling, and the eleven casts that were made from its molds used slightly different elements again. Documentation of the choice of elements has not been comprehensive, and as a result most of the museums around the world that are exhibiting a Carnegie </w:t>
+        <w:t xml:space="preserve">The mounted </w:t>
       </w:r>
       <w:r>
         <w:rPr>
@@ -681,7 +842,7 @@
       </w:r>
       <w:r>
         <w:rPr/>
-        <w:t xml:space="preserve"> do not know exactly what bones when into making it up.</w:t>
+        <w:t xml:space="preserve"> skeleton at the Carnegie Museum does not have a specimen number of its own. It is often referred to loosely as CM 84, since that is the specimen that contributes most of the fossil material to the mount; or, more carefully, as CM 84/94/307, since those are the three specimens that currently contribute original fossil material. In this paper, we will refer to it as “the Carnegie mount”; when we refer to CM 84, we mean the particular individual specimen, not the mount. When referring to the various cast mounts, we refer to them by the name of the city that they were originally mounted in, e.g. the London cast, the Berlin cast and the Vernal cast. XXX make sure this is consistently the case.</w:t>
       </w:r>
     </w:p>
     <w:p>
@@ -691,71 +852,39 @@
       </w:pPr>
       <w:r>
         <w:rPr/>
-        <w:t xml:space="preserve">In this paper, we will summarise the history of the original Carnegie </w:t>
+        <w:t>A distinction is made between molds and casts. A mold is a negative structure made from an original  specimen (or, less commonly, a cast), in which the spaces inside the mold match the shapes of the original specimen. A cast is a positive structure, a copy made of a specimen made by filling a mold, and its shape matches that of the original specimen.</w:t>
+      </w:r>
+    </w:p>
+    <w:p>
+      <w:pPr>
+        <w:pStyle w:val="TextBody"/>
+        <w:rPr/>
+      </w:pPr>
+      <w:r>
+        <w:rPr/>
+        <w:t xml:space="preserve">Vertebrae are designated as follows, for a vertebra at position </w:t>
       </w:r>
       <w:r>
         <w:rPr>
           <w:i/>
           <w:iCs/>
         </w:rPr>
-        <w:t>Diplodocus</w:t>
-      </w:r>
-      <w:r>
-        <w:rPr/>
-        <w:t>, and determine which fossil elements are included both in the fossil mount at the Carnegie Museum and in the many mounted casts based on this material.</w:t>
-      </w:r>
-    </w:p>
-    <w:p>
-      <w:pPr>
-        <w:pStyle w:val="Heading2"/>
-        <w:rPr/>
-      </w:pPr>
-      <w:bookmarkStart w:id="1" w:name="__RefHeading___Toc943_1155462304"/>
-      <w:bookmarkEnd w:id="1"/>
-      <w:r>
-        <w:rPr/>
-        <w:t>Nomenclature</w:t>
-      </w:r>
-    </w:p>
-    <w:p>
-      <w:pPr>
-        <w:pStyle w:val="TextBody"/>
-        <w:rPr/>
-      </w:pPr>
-      <w:r>
-        <w:rPr/>
-        <w:t xml:space="preserve">The mounted </w:t>
+        <w:t>n</w:t>
+      </w:r>
+      <w:r>
+        <w:rPr/>
+        <w:t xml:space="preserve"> in a part of the spinal column: cervical vertebrae C</w:t>
       </w:r>
       <w:r>
         <w:rPr>
           <w:i/>
           <w:iCs/>
         </w:rPr>
-        <w:t>Diplodocus</w:t>
-      </w:r>
-      <w:r>
-        <w:rPr/>
-        <w:t xml:space="preserve"> skeleton at the Carnegie Museum does not have a specimen number of its own. It is often referred to loosely as CM 84, since that is the specimen that contributes most of the fossil material to the mount; or, more carefully, as CM 84/94/307, since those are the three specimens that currently contribute original fossil material. In this paper, we will refer to it as “the Carnegie mount”; when we refer to CM 84, we mean the particular individual specimen, not the mount. When referring to the various cast mounts, we refer to them by the name of the city that they were originally mounted in, e.g. the London cast, the Berlin cast and the Vernal cast. XXX make sure this is consistently the case.</w:t>
-      </w:r>
-    </w:p>
-    <w:p>
-      <w:pPr>
-        <w:pStyle w:val="TextBody"/>
-        <w:rPr/>
-      </w:pPr>
-      <w:r>
-        <w:rPr/>
-        <w:t>A distinction is made between molds and casts. A mold is a negative structure made from an original  specimen (or, less commonly, a cast), in which the spaces inside the mold match the shapes of the original specimen. A cast is a positive structure, a copy made of a specimen made by filling a mold, and its shape matches that of the original specimen.</w:t>
-      </w:r>
-    </w:p>
-    <w:p>
-      <w:pPr>
-        <w:pStyle w:val="TextBody"/>
-        <w:rPr/>
-      </w:pPr>
-      <w:r>
-        <w:rPr/>
-        <w:t xml:space="preserve">Vertebrae are designated as follows, for a vertebra at position </w:t>
+        <w:t>n</w:t>
+      </w:r>
+      <w:r>
+        <w:rPr/>
+        <w:t>, dorsal vertebrae D</w:t>
       </w:r>
       <w:r>
         <w:rPr>
@@ -766,7 +895,7 @@
       </w:r>
       <w:r>
         <w:rPr/>
-        <w:t xml:space="preserve"> in a part of the spinal column: cervical vertebrae C</w:t>
+        <w:t>, sacral vertebrae S</w:t>
       </w:r>
       <w:r>
         <w:rPr>
@@ -777,7 +906,7 @@
       </w:r>
       <w:r>
         <w:rPr/>
-        <w:t>, dorsal vertebrae D</w:t>
+        <w:t xml:space="preserve"> and caudal vertebrae Ca</w:t>
       </w:r>
       <w:r>
         <w:rPr>
@@ -788,28 +917,6 @@
       </w:r>
       <w:r>
         <w:rPr/>
-        <w:t>, sacral vertebrae S</w:t>
-      </w:r>
-      <w:r>
-        <w:rPr>
-          <w:i/>
-          <w:iCs/>
-        </w:rPr>
-        <w:t>n</w:t>
-      </w:r>
-      <w:r>
-        <w:rPr/>
-        <w:t xml:space="preserve"> and caudal vertebrae Ca</w:t>
-      </w:r>
-      <w:r>
-        <w:rPr>
-          <w:i/>
-          <w:iCs/>
-        </w:rPr>
-        <w:t>n</w:t>
-      </w:r>
-      <w:r>
-        <w:rPr/>
         <w:t>.</w:t>
       </w:r>
     </w:p>
@@ -818,8 +925,8 @@
         <w:pStyle w:val="Heading2"/>
         <w:rPr/>
       </w:pPr>
-      <w:bookmarkStart w:id="2" w:name="__RefHeading___Toc5349_68767826"/>
-      <w:bookmarkEnd w:id="2"/>
+      <w:bookmarkStart w:id="4" w:name="__RefHeading___Toc5349_68767826"/>
+      <w:bookmarkEnd w:id="4"/>
       <w:r>
         <w:rPr/>
         <w:t>Institutional abbreviations</w:t>
@@ -869,12 +976,12 @@
         <w:rPr/>
         <w:t xml:space="preserve">BYU — Brigham Young University, </w:t>
       </w:r>
-      <w:bookmarkStart w:id="3" w:name="__DdeLink__5240_14216418"/>
+      <w:bookmarkStart w:id="5" w:name="__DdeLink__5240_14216418"/>
       <w:r>
         <w:rPr/>
         <w:t>Provo, Utah</w:t>
       </w:r>
-      <w:bookmarkEnd w:id="3"/>
+      <w:bookmarkEnd w:id="5"/>
       <w:r>
         <w:rPr/>
         <w:t>, USA.</w:t>
@@ -980,8 +1087,8 @@
         <w:ind w:left="0" w:right="0" w:hanging="0"/>
         <w:rPr/>
       </w:pPr>
-      <w:bookmarkStart w:id="4" w:name="__RefHeading___Toc4316_68767826"/>
-      <w:bookmarkEnd w:id="4"/>
+      <w:bookmarkStart w:id="6" w:name="__RefHeading___Toc4316_68767826"/>
+      <w:bookmarkEnd w:id="6"/>
       <w:r>
         <w:rPr/>
         <w:t>Historical background</w:t>
@@ -1154,7 +1261,68 @@
       </w:r>
       <w:r>
         <w:rPr/>
-        <w:t xml:space="preserve"> bones, and the first set of casts from these molds. (Some bones had to be sculpted, because the originals were either absent or in too poor a condition for the molding process.) The work was led by Arthur Coggeshall, the chief preparator of fossils at the Carnegie museum, who was also in charge of designing the armature to carry the cast bones. A crew of Italian plasterers led by Serafino Agostini was employed, thanks to their expertise in casting artworks and Agostini’s experience at the AMNH (Nieuwland 2019:71).</w:t>
+        <w:t xml:space="preserve"> bones, and the first set of casts from these molds. (Some bones had to be sculpted, because the originals were either absent or in too poor a condition for the molding process.) The work was led by Arthur Coggeshall, the chief preparator of fossils at the Carnegie </w:t>
+      </w:r>
+      <w:r>
+        <w:rPr/>
+        <w:t>M</w:t>
+      </w:r>
+      <w:r>
+        <w:rPr/>
+        <w:t xml:space="preserve">useum, who was also in charge of designing the armature to carry the cast bones. A crew of Italian plasterers led by Serafino Agostini was employed, thanks to their expertise in casting artworks and Agostini’s experience at the AMNH (Nieuwland 2019:71). </w:t>
+      </w:r>
+      <w:r>
+        <w:rPr/>
+        <w:t xml:space="preserve">(Agostini seems to have continued to work for Carnegie Museum for at least another 30 years, as the </w:t>
+      </w:r>
+      <w:r>
+        <w:rPr/>
+        <w:t xml:space="preserve">Annual report for 1934 </w:t>
+      </w:r>
+      <w:r>
+        <w:rPr/>
+        <w:t>says that</w:t>
+      </w:r>
+      <w:r>
+        <w:rPr/>
+        <w:t xml:space="preserve"> “Mr. Agostini made some excellent moulds and casts of the skulls of </w:t>
+      </w:r>
+      <w:r>
+        <w:rPr>
+          <w:i/>
+          <w:iCs/>
+        </w:rPr>
+        <w:t>Apatosaurus</w:t>
+      </w:r>
+      <w:r>
+        <w:rPr/>
+        <w:t xml:space="preserve"> and </w:t>
+      </w:r>
+      <w:r>
+        <w:rPr>
+          <w:i/>
+          <w:iCs/>
+        </w:rPr>
+        <w:t>Diplodocus</w:t>
+      </w:r>
+      <w:r>
+        <w:rPr/>
+        <w:t xml:space="preserve"> during the year and one of these skull casts has been mounted on our great skeleton of </w:t>
+      </w:r>
+      <w:r>
+        <w:rPr>
+          <w:i/>
+          <w:iCs/>
+        </w:rPr>
+        <w:t>Apatosaurus</w:t>
+      </w:r>
+      <w:r>
+        <w:rPr/>
+        <w:t xml:space="preserve"> which stands in the exhibition hall.” </w:t>
+      </w:r>
+      <w:r>
+        <w:rPr/>
+        <w:t>(XXX reference from Linsly))</w:t>
       </w:r>
     </w:p>
     <w:p>
@@ -1166,12 +1334,12 @@
         <w:rPr/>
         <w:t xml:space="preserve">In late June of 1904, the cast created for the British Museum was temporarily mounted as a trial at the Pittsburgh Exposition Society Hall — </w:t>
       </w:r>
-      <w:bookmarkStart w:id="5" w:name="__DdeLink__1838_3070709084"/>
+      <w:bookmarkStart w:id="7" w:name="__DdeLink__1838_3070709084"/>
       <w:r>
         <w:rPr/>
         <w:t>see photograph in Nieuwland 2019:figure 3.1</w:t>
       </w:r>
-      <w:bookmarkEnd w:id="5"/>
+      <w:bookmarkEnd w:id="7"/>
       <w:r>
         <w:rPr/>
         <w:t xml:space="preserve">. The skeleton was shown to an invited party on 29th June, then to the public on the 30th, before being disassembled again on the 2nd July. On the very next day, Hatcher died of typhoid fever at only 42 years of age — but he had at least seen the skeleton that he had described in its mounted state before his death (Holland 1906:226). The Carnegie Museum’s </w:t>
@@ -1353,15 +1521,7 @@
       </w:pPr>
       <w:r>
         <w:rPr/>
-        <w:t xml:space="preserve">The donation of a cast to the Kaiserliches und königliches naturhistorisches Hof-Museum </w:t>
-      </w:r>
-      <w:r>
-        <w:rPr/>
-        <w:t xml:space="preserve">in Vienna, Austria </w:t>
-      </w:r>
-      <w:r>
-        <w:rPr/>
-        <w:t xml:space="preserve">was not wholly welcome to the museum director Franz Steindachner. But once emperor Franz Joseph of the Austrian-Hungarian empire had requested the gift from Carnegie, he had little option but to find space for it somewhere. This proved difficult — a mooted new building was cancelled due to lack of funds, and in the end the skeleton was mounted in a three-meter-wide corridor (Nieuwland 2019:216–219). The emperor was present for the unveiling on 24 September, 1909, but the ceremony appears to have been an rather unspectacular affair, lasting only fifteen minutes. The novelty of the Carnegie </w:t>
+        <w:t xml:space="preserve">The donation of a cast to the Kaiserliches und königliches naturhistorisches Hof-Museum in Vienna, Austria was not wholly welcome to the museum director Franz Steindachner. But once emperor Franz Joseph of the Austrian-Hungarian empire had requested the gift from Carnegie, he had little option but to find space for it somewhere. This proved difficult — a mooted new building was cancelled due to lack of funds, and in the end the skeleton was mounted in a three-meter-wide corridor (Nieuwland 2019:216–219). The emperor was present for the unveiling on 24 September, 1909, but the ceremony appears to have been an rather unspectacular affair, lasting only fifteen minutes. The novelty of the Carnegie </w:t>
       </w:r>
       <w:r>
         <w:rPr>
@@ -1382,39 +1542,7 @@
       </w:pPr>
       <w:r>
         <w:rPr/>
-        <w:t>On 27 October 1909, t</w:t>
-      </w:r>
-      <w:r>
-        <w:rPr/>
-        <w:t xml:space="preserve">he last </w:t>
-      </w:r>
-      <w:r>
-        <w:rPr/>
-        <w:t xml:space="preserve">of the </w:t>
-      </w:r>
-      <w:r>
-        <w:rPr/>
-        <w:t xml:space="preserve">original batch </w:t>
-      </w:r>
-      <w:r>
-        <w:rPr/>
-        <w:t>of five casts was</w:t>
-      </w:r>
-      <w:r>
-        <w:rPr/>
-        <w:t xml:space="preserve"> mounted in Bologna, Italy, </w:t>
-      </w:r>
-      <w:r>
-        <w:rPr/>
-        <w:t>largely at the instigation of the university museum’s director, Giovanni Capellini — although the name of</w:t>
-      </w:r>
-      <w:r>
-        <w:rPr/>
-        <w:t xml:space="preserve"> King Victor Emmanuel </w:t>
-      </w:r>
-      <w:r>
-        <w:rPr/>
-        <w:t>III was invoked, gratifying Carnegie’s desire to be seen to be responding to requests from heads of state. (Nieuwland 2019:227–228) Although previously casts had been erected in the capital cities of the countries they were donated to, Bologna was considered an appropriate venue, perhaps partly because the University of Bologna is the oldest continuously operating university in the world.</w:t>
+        <w:t>On 27 October 1909, the last of the original batch of five casts was mounted in Bologna, Italy, largely at the instigation of the university museum’s director, Giovanni Capellini — although the name of King Victor Emmanuel III was invoked, gratifying Carnegie’s desire to be seen to be responding to requests from heads of state. (Nieuwland 2019:227–228) Although previously casts had been erected in the capital cities of the countries they were donated to, Bologna was considered an appropriate venue, perhaps partly because the University of Bologna is the oldest continuously operating university in the world.</w:t>
       </w:r>
     </w:p>
     <w:p>
@@ -1581,8 +1709,8 @@
         <w:ind w:left="0" w:right="0" w:hanging="0"/>
         <w:rPr/>
       </w:pPr>
-      <w:bookmarkStart w:id="6" w:name="__RefHeading___Toc1836_55120580"/>
-      <w:bookmarkEnd w:id="6"/>
+      <w:bookmarkStart w:id="8" w:name="__RefHeading___Toc1836_55120580"/>
+      <w:bookmarkEnd w:id="8"/>
       <w:r>
         <w:rPr/>
         <w:t>Material in the mounted skeleton</w:t>
@@ -1593,8 +1721,8 @@
         <w:pStyle w:val="Heading2"/>
         <w:rPr/>
       </w:pPr>
-      <w:bookmarkStart w:id="7" w:name="__RefHeading___Toc1838_55120580"/>
-      <w:bookmarkEnd w:id="7"/>
+      <w:bookmarkStart w:id="9" w:name="__RefHeading___Toc1838_55120580"/>
+      <w:bookmarkEnd w:id="9"/>
       <w:r>
         <w:rPr/>
         <w:t>The original mount at the Carnegie Museum</w:t>
@@ -2092,7 +2220,11 @@
       </w:r>
       <w:r>
         <w:rPr/>
-        <w:t xml:space="preserve"> CM 84/94 composite as reconstructed on paper was 68 feet (≈ 20.7 m). This estimate omitted the distal tail, and would be revised upwards in future publications. By the time Holland described the presentation of the London cast only four years later, he gave the length as 84 feet (Holland 1905:448) (≈ 25.6 m).</w:t>
+        <w:t xml:space="preserve"> CM 84/94 composite as reconstructed on paper was 68 feet (≈ 20.7 m). This estimate omitted the distal tail, and would be revised upwards in future publications. By the time Holland described the presentation of the London cast only four years later, he gave the length as 84 feet (Holland 1905:448) (≈ 25.6 m). </w:t>
+      </w:r>
+      <w:r>
+        <w:rPr/>
+        <w:t>We have not been able to locate any sourced measurement in any published source subsequent to this.</w:t>
       </w:r>
     </w:p>
     <w:p>
@@ -2100,8 +2232,8 @@
         <w:pStyle w:val="Heading2"/>
         <w:rPr/>
       </w:pPr>
-      <w:bookmarkStart w:id="8" w:name="__RefHeading___Toc3280_55120580"/>
-      <w:bookmarkEnd w:id="8"/>
+      <w:bookmarkStart w:id="10" w:name="__RefHeading___Toc3280_55120580"/>
+      <w:bookmarkEnd w:id="10"/>
       <w:r>
         <w:rPr/>
         <w:t>Changes made to the mount at the Carnegie Museum</w:t>
@@ -2109,12 +2241,60 @@
     </w:p>
     <w:p>
       <w:pPr>
+        <w:pStyle w:val="Heading3"/>
+        <w:rPr/>
+      </w:pPr>
+      <w:bookmarkStart w:id="11" w:name="__RefHeading___Toc3738_2834848739"/>
+      <w:bookmarkEnd w:id="11"/>
+      <w:r>
+        <w:rPr/>
+        <w:t>S</w:t>
+      </w:r>
+      <w:r>
+        <w:rPr/>
+        <w:t>kull CM 11161</w:t>
+      </w:r>
+    </w:p>
+    <w:p>
+      <w:pPr>
         <w:pStyle w:val="TextBody"/>
         <w:rPr/>
       </w:pPr>
       <w:r>
         <w:rPr/>
-        <w:t>XXX Annual report for 1934: “Mr. Agostini made some excellent moulds and casts of the skulls of Apatosaurus and Diplodocus during the year and one of these skull casts has been mounted on our great skeleton of Apatosaurus which stands in the exhibition hall.” XXX is that the same person as Serafino Agostini who led the casting work in 1904?</w:t>
+        <w:t xml:space="preserve">The first known change made to the Carnegie mount was replacement of the original skull sculpture based on </w:t>
+      </w:r>
+      <w:r>
+        <w:rPr/>
+        <w:t>CM 662 (</w:t>
+      </w:r>
+      <w:r>
+        <w:rPr/>
+        <w:t>now HMNS 175</w:t>
+      </w:r>
+      <w:r>
+        <w:rPr/>
+        <w:t xml:space="preserve">) </w:t>
+      </w:r>
+      <w:r>
+        <w:rPr/>
+        <w:t>and</w:t>
+      </w:r>
+      <w:r>
+        <w:rPr/>
+        <w:t xml:space="preserve"> USNM 2673, </w:t>
+      </w:r>
+      <w:r>
+        <w:rPr/>
+        <w:t xml:space="preserve">the new one being based </w:t>
+      </w:r>
+      <w:r>
+        <w:rPr/>
+        <w:t xml:space="preserve">on CM 11161. </w:t>
+      </w:r>
+      <w:r>
+        <w:rPr/>
+        <w:t>Unfortunately, extant records do not seem to say when this switch was made.</w:t>
       </w:r>
     </w:p>
     <w:p>
@@ -2124,120 +2304,266 @@
       </w:pPr>
       <w:r>
         <w:rPr/>
-        <w:t xml:space="preserve">XXX Annual report for 1962: “Mr. Yarmer also made several new molds of specimens in the collections, including one of the Diplodocus skull from which a number of casts were made.” XXX but which </w:t>
+        <w:t xml:space="preserve">CM 11161 is a complete and </w:t>
+      </w:r>
+      <w:r>
+        <w:rPr/>
+        <w:t xml:space="preserve">superbly preserved </w:t>
+      </w:r>
+      <w:r>
+        <w:rPr/>
+        <w:t xml:space="preserve">cranium and mandible, described and illustrated in detail by Holland (1924). It was </w:t>
+      </w:r>
+      <w:r>
+        <w:rPr/>
+        <w:t xml:space="preserve">discovered on Thanksgiving Day of </w:t>
+      </w:r>
+      <w:r>
+        <w:rPr/>
+        <w:t xml:space="preserve">1912 </w:t>
+      </w:r>
+      <w:r>
+        <w:rPr/>
+        <w:t>(McIntosh 1980:17)</w:t>
+      </w:r>
+      <w:r>
+        <w:rPr/>
+        <w:t xml:space="preserve">, but Carnegie Museum annual reports from then up until the turn of the millennium make no mention of its use as the basis of a new skull for the mount. It was certainly available for Serafino Agostini to have used in “[making] some excellent moulds and casts of the skulls of </w:t>
       </w:r>
       <w:r>
         <w:rPr>
           <w:i/>
           <w:iCs/>
         </w:rPr>
-        <w:t>Diplodocus</w:t>
-      </w:r>
-      <w:r>
-        <w:rPr/>
-        <w:t xml:space="preserve"> skull?</w:t>
-      </w:r>
-    </w:p>
-    <w:p>
-      <w:pPr>
-        <w:pStyle w:val="TextBody"/>
-        <w:rPr/>
-      </w:pPr>
-      <w:r>
-        <w:rPr/>
-        <w:t>XXX Amy writes: I talked to Dave yesterday, and he recalls helping Pat Martin make a mold of one of the Diplodocus skulls. He recalls that the palate was "spilling out of the skull," so it might be CM 3452. He also mentioned that they had to fix the mold to account for crushing on one side of the skull and other problems. To me this sounds like Pat made a model of the skull that was used to make a mold and then casts.</w:t>
-      </w:r>
-    </w:p>
-    <w:p>
-      <w:pPr>
-        <w:pStyle w:val="TextBody"/>
-        <w:rPr/>
-      </w:pPr>
-      <w:r>
-        <w:rPr/>
-        <w:t>XXX When? The skull was replaced with a cast of CM 11161. Done before 1979, when Henrici began working at the museum. Annual reports from 1912 (the date collected for CM 11161 in the database) thru 1999 do not mention the replacement, so the date may have been lost.</w:t>
-      </w:r>
-    </w:p>
-    <w:p>
-      <w:pPr>
-        <w:pStyle w:val="TextBody"/>
-        <w:rPr/>
-      </w:pPr>
-      <w:r>
-        <w:rPr/>
-        <w:t>XXX In the second quarter of 1999, the manus were replaced with casts of those of the former CM 662 [now the holotype of Galeamopus hayi at the Houston Museum of Natural Science], etc.) — see quarterly report (XXX reference),</w:t>
-      </w:r>
-    </w:p>
-    <w:p>
-      <w:pPr>
-        <w:pStyle w:val="TextBody"/>
-        <w:rPr/>
-      </w:pPr>
-      <w:r>
-        <w:rPr/>
-        <w:t>Still more changes were made during our remount in the late 2007:</w:t>
-      </w:r>
-    </w:p>
-    <w:p>
-      <w:pPr>
-        <w:pStyle w:val="TextBody"/>
-        <w:rPr/>
-      </w:pPr>
-      <w:r>
-        <w:rPr/>
-        <w:t xml:space="preserve">XXX the CM 662 manus casts were replaced with scaled-up replicas of a cast of the putative </w:t>
+        <w:t>Apatosaurus</w:t>
+      </w:r>
+      <w:r>
+        <w:rPr/>
+        <w:t xml:space="preserve"> and </w:t>
       </w:r>
       <w:r>
         <w:rPr>
           <w:i/>
           <w:iCs/>
         </w:rPr>
-        <w:t>Diplodocus carnegii</w:t>
-      </w:r>
-      <w:r>
-        <w:rPr/>
-        <w:t xml:space="preserve"> manus WDC-FS001A described by Bedell and Trexler (2005).</w:t>
-      </w:r>
-    </w:p>
-    <w:p>
-      <w:pPr>
-        <w:pStyle w:val="TextBody"/>
-        <w:rPr/>
-      </w:pPr>
-      <w:r>
-        <w:rPr/>
-        <w:t>XXX Ten-ish sculpted posteriormost (‘whiplash’) caudals were added to bring the total number of caudal vertebrae to ~83.</w:t>
-      </w:r>
-    </w:p>
-    <w:p>
-      <w:pPr>
-        <w:pStyle w:val="TextBody"/>
-        <w:rPr/>
-      </w:pPr>
-      <w:r>
-        <w:rPr/>
-        <w:t xml:space="preserve">XXX [if memory serves], the humeri, radii, and ulnae were replaced in 2006–2007 with replicas of cf. </w:t>
+        <w:t>Diplodocus</w:t>
+      </w:r>
+      <w:r>
+        <w:rPr/>
+        <w:t xml:space="preserve">” in1934 (XXX ref), but since this report mentions that one of those casts was used to provide a skull for the mounted </w:t>
       </w:r>
       <w:r>
         <w:rPr>
           <w:i/>
           <w:iCs/>
         </w:rPr>
+        <w:t>Apatosaurus</w:t>
+      </w:r>
+      <w:r>
+        <w:rPr/>
+        <w:t xml:space="preserve"> CM 3018 and no mention is made of one used for the </w:t>
+      </w:r>
+      <w:r>
+        <w:rPr>
+          <w:i/>
+          <w:iCs/>
+        </w:rPr>
         <w:t>Diplodocus</w:t>
       </w:r>
       <w:r>
         <w:rPr/>
+        <w:t xml:space="preserve"> mount, we can assume this was not done, and that the substitution must have happened later.</w:t>
+      </w:r>
+    </w:p>
+    <w:p>
+      <w:pPr>
+        <w:pStyle w:val="TextBody"/>
+        <w:rPr/>
+      </w:pPr>
+      <w:r>
+        <w:rPr/>
+        <w:t>XXXXX done to here</w:t>
+      </w:r>
+    </w:p>
+    <w:p>
+      <w:pPr>
+        <w:pStyle w:val="TextBody"/>
+        <w:rPr/>
+      </w:pPr>
+      <w:r>
+        <w:rPr/>
+        <w:t xml:space="preserve">XXX Annual report for 1962: “Mr. Yarmer also made several new molds of specimens in the collections, including one of the Diplodocus skull from which a number of casts were made.” XXX but which </w:t>
+      </w:r>
+      <w:r>
+        <w:rPr>
+          <w:i/>
+          <w:iCs/>
+        </w:rPr>
+        <w:t>Diplodocus</w:t>
+      </w:r>
+      <w:r>
+        <w:rPr/>
+        <w:t xml:space="preserve"> skull? </w:t>
+      </w:r>
+      <w:r>
+        <w:rPr/>
+        <w:t>XXX reference from Linsly XXX or was one of Agostini’s skulls used?</w:t>
+      </w:r>
+    </w:p>
+    <w:p>
+      <w:pPr>
+        <w:pStyle w:val="TextBody"/>
+        <w:rPr/>
+      </w:pPr>
+      <w:r>
+        <w:rPr/>
+        <w:t>XXX Amy writes: I talked to Dave yesterday, and he recalls helping Pat Martin make a mold of one of the Diplodocus skulls. He recalls that the palate was "spilling out of the skull," so it might be CM 3452. He also mentioned that they had to fix the mold to account for crushing on one side of the skull and other problems. To me this sounds like Pat made a model of the skull that was used to make a mold and then casts.</w:t>
+      </w:r>
+    </w:p>
+    <w:p>
+      <w:pPr>
+        <w:pStyle w:val="TextBody"/>
+        <w:rPr/>
+      </w:pPr>
+      <w:r>
+        <w:rPr/>
+        <w:t>XXX When? The skull was replaced with a cast of CM 11161. Done before 1979, when Henrici began working at the museum. Annual reports from 1912 (the date collected for CM 11161 in the database) thru 1999 do not mention the replacement, so the date may have been lost.</w:t>
+      </w:r>
+    </w:p>
+    <w:p>
+      <w:pPr>
+        <w:pStyle w:val="Heading3"/>
+        <w:rPr/>
+      </w:pPr>
+      <w:bookmarkStart w:id="12" w:name="__RefHeading___Toc3740_2834848739"/>
+      <w:bookmarkEnd w:id="12"/>
+      <w:r>
+        <w:rPr/>
+        <w:t>Manus CM 662</w:t>
+      </w:r>
+    </w:p>
+    <w:p>
+      <w:pPr>
+        <w:pStyle w:val="TextBody"/>
+        <w:rPr/>
+      </w:pPr>
+      <w:r>
+        <w:rPr/>
+        <w:t xml:space="preserve">XXX In the second quarter of 1999, the manus were replaced with casts of those of the former CM 662 [now the holotype of Galeamopus hayi at the Houston Museum of Natural Science], etc.) — see quarterly report (XXX reference </w:t>
+      </w:r>
+      <w:r>
+        <w:rPr/>
+        <w:t>from Amy Henrici</w:t>
+      </w:r>
+      <w:r>
+        <w:rPr/>
+        <w:t>),</w:t>
+      </w:r>
+    </w:p>
+    <w:p>
+      <w:pPr>
+        <w:pStyle w:val="Heading3"/>
+        <w:rPr/>
+      </w:pPr>
+      <w:bookmarkStart w:id="13" w:name="__RefHeading___Toc3742_2834848739"/>
+      <w:bookmarkEnd w:id="13"/>
+      <w:r>
+        <w:rPr/>
+        <w:t>Manus WDC-FS001A</w:t>
+      </w:r>
+    </w:p>
+    <w:p>
+      <w:pPr>
+        <w:pStyle w:val="TextBody"/>
+        <w:rPr/>
+      </w:pPr>
+      <w:r>
+        <w:rPr/>
+        <w:t>Still more changes were made during our remount in the late 2007:</w:t>
+      </w:r>
+    </w:p>
+    <w:p>
+      <w:pPr>
+        <w:pStyle w:val="TextBody"/>
+        <w:rPr/>
+      </w:pPr>
+      <w:r>
+        <w:rPr/>
+        <w:t xml:space="preserve">XXX the CM 662 manus casts were replaced </w:t>
+      </w:r>
+      <w:r>
+        <w:rPr/>
+        <w:t xml:space="preserve">after less than a decade </w:t>
+      </w:r>
+      <w:r>
+        <w:rPr/>
+        <w:t xml:space="preserve">with scaled-up replicas of a cast of the putative </w:t>
+      </w:r>
+      <w:r>
+        <w:rPr>
+          <w:i/>
+          <w:iCs/>
+        </w:rPr>
+        <w:t>Diplodocus carnegii</w:t>
+      </w:r>
+      <w:r>
+        <w:rPr/>
+        <w:t xml:space="preserve"> manus WDC-FS001A described by Bedell and Trexler (2005).</w:t>
+      </w:r>
+    </w:p>
+    <w:p>
+      <w:pPr>
+        <w:pStyle w:val="Heading3"/>
+        <w:rPr/>
+      </w:pPr>
+      <w:bookmarkStart w:id="14" w:name="__RefHeading___Toc3744_2834848739"/>
+      <w:bookmarkEnd w:id="14"/>
+      <w:r>
+        <w:rPr/>
+        <w:t>Forelimbs from BYU material</w:t>
+      </w:r>
+    </w:p>
+    <w:p>
+      <w:pPr>
+        <w:pStyle w:val="TextBody"/>
+        <w:rPr/>
+      </w:pPr>
+      <w:r>
+        <w:rPr/>
+        <w:t xml:space="preserve">XXX [if memory serves], the humeri, radii, and ulnae were replaced in 2006–2007 with replicas of cf. </w:t>
+      </w:r>
+      <w:r>
+        <w:rPr>
+          <w:i/>
+          <w:iCs/>
+        </w:rPr>
+        <w:t>Diplodocus</w:t>
+      </w:r>
+      <w:r>
+        <w:rPr/>
         <w:t xml:space="preserve"> specimens at Brigham Young University [specifically, I think they’re scaled-up sculptures based on the smaller forelimb bones BYU 4742, BYU 4708, and BYU 4726]) XXX check against Tschopp et al. “scaled-up sculptures based on a well-preserved but smaller diplodocine right forelimb from the Morrison Formation of Cactus Park, Utah (BYU 681/4742 [humerus], BYU 681/4726 [radius], BYU 681/4708 [ulna]).” (Tschopp et al. 2019:33).</w:t>
       </w:r>
     </w:p>
     <w:p>
       <w:pPr>
+        <w:pStyle w:val="Heading3"/>
+        <w:rPr/>
+      </w:pPr>
+      <w:bookmarkStart w:id="15" w:name="__RefHeading___Toc3746_2834848739"/>
+      <w:bookmarkEnd w:id="15"/>
+      <w:r>
+        <w:rPr/>
+        <w:t>Distal caudal vertebrae</w:t>
+      </w:r>
+    </w:p>
+    <w:p>
+      <w:pPr>
         <w:pStyle w:val="TextBody"/>
         <w:rPr/>
       </w:pPr>
       <w:r>
         <w:rPr/>
-        <w:t>XXX I can't even find a reliable statement of the total length of the Carnegie Diplodocus! Somehow, some time, the figure 27 m settled itself in my mind, but I have no idea where it came from or whether it's accurate! XXX Re: the current length of the mount, we just had it LiDAR-scanned, so if I can get ahold of the results (long story) I should be able to give you a precise number. XXX Also, I think Bates et al. (2016) (https://royalsocietypublishing.org/doi/full/10.1098/rsos.150636) may have made a photogrammetric model using pics a volunteer of mine took in the early-mid 2010s; maybe that'd be useful too?</w:t>
+        <w:t xml:space="preserve">XXX Ten-ish sculpted posteriormost (‘whiplash’) caudals were added to bring the total number of caudal vertebrae to ~83. XXX the current length of the mount, we just had it LiDAR-scanned, so if I can get ahold of the results (long story) I should be able to give you a precise number. </w:t>
       </w:r>
     </w:p>
     <w:p>
@@ -2245,8 +2571,8 @@
         <w:pStyle w:val="Heading2"/>
         <w:rPr/>
       </w:pPr>
-      <w:bookmarkStart w:id="9" w:name="__RefHeading___Toc3282_55120580"/>
-      <w:bookmarkEnd w:id="9"/>
+      <w:bookmarkStart w:id="16" w:name="__RefHeading___Toc3282_55120580"/>
+      <w:bookmarkEnd w:id="16"/>
       <w:r>
         <w:rPr/>
         <w:t>The casts made from the Carnegie molds</w:t>
@@ -2272,8 +2598,8 @@
         <w:ind w:left="0" w:right="0" w:hanging="0"/>
         <w:rPr/>
       </w:pPr>
-      <w:bookmarkStart w:id="10" w:name="__RefHeading___Toc3401_68767826"/>
-      <w:bookmarkEnd w:id="10"/>
+      <w:bookmarkStart w:id="17" w:name="__RefHeading___Toc3401_68767826"/>
+      <w:bookmarkEnd w:id="17"/>
       <w:r>
         <w:rPr/>
         <w:t>Discussion</w:t>
@@ -2309,8 +2635,8 @@
         <w:ind w:left="0" w:right="0" w:hanging="0"/>
         <w:rPr/>
       </w:pPr>
-      <w:bookmarkStart w:id="11" w:name="__RefHeading___Toc1833_55120580"/>
-      <w:bookmarkEnd w:id="11"/>
+      <w:bookmarkStart w:id="18" w:name="__RefHeading___Toc1833_55120580"/>
+      <w:bookmarkEnd w:id="18"/>
       <w:r>
         <w:rPr/>
         <w:t>Acknowledgements</w:t>
@@ -2347,8 +2673,8 @@
         <w:ind w:left="0" w:right="0" w:hanging="0"/>
         <w:rPr/>
       </w:pPr>
-      <w:bookmarkStart w:id="12" w:name="__RefHeading___Toc3405_68767826"/>
-      <w:bookmarkEnd w:id="12"/>
+      <w:bookmarkStart w:id="19" w:name="__RefHeading___Toc3405_68767826"/>
+      <w:bookmarkEnd w:id="19"/>
       <w:r>
         <w:rPr/>
         <w:t>References</w:t>
@@ -2431,12 +2757,12 @@
         <w:pStyle w:val="Reference"/>
         <w:rPr/>
       </w:pPr>
-      <w:bookmarkStart w:id="13" w:name="__DdeLink__2481_14216418"/>
+      <w:bookmarkStart w:id="20" w:name="__DdeLink__2481_14216418"/>
       <w:r>
         <w:rPr/>
         <w:t>Anonymous</w:t>
       </w:r>
-      <w:bookmarkEnd w:id="13"/>
+      <w:bookmarkEnd w:id="20"/>
       <w:r>
         <w:rPr/>
         <w:t xml:space="preserve">. 1907. A </w:t>
@@ -2973,7 +3299,15 @@
       </w:r>
       <w:r>
         <w:rPr/>
-        <w:t xml:space="preserve"> in the Carnegie museum. </w:t>
+        <w:t xml:space="preserve"> in the Carnegie </w:t>
+      </w:r>
+      <w:r>
+        <w:rPr/>
+        <w:t>M</w:t>
+      </w:r>
+      <w:r>
+        <w:rPr/>
+        <w:t xml:space="preserve">useum. </w:t>
       </w:r>
       <w:r>
         <w:rPr>
@@ -3225,12 +3559,12 @@
         <w:pStyle w:val="Reference"/>
         <w:rPr/>
       </w:pPr>
-      <w:bookmarkStart w:id="14" w:name="__DdeLink__16582_68767826"/>
+      <w:bookmarkStart w:id="21" w:name="__DdeLink__16582_68767826"/>
       <w:r>
         <w:rPr/>
         <w:t>Nieuwland</w:t>
       </w:r>
-      <w:bookmarkEnd w:id="14"/>
+      <w:bookmarkEnd w:id="21"/>
       <w:r>
         <w:rPr/>
         <w:t xml:space="preserve">, Ilja. 2019. </w:t>
@@ -3856,8 +4190,8 @@
         <w:pStyle w:val="Heading1"/>
         <w:rPr/>
       </w:pPr>
-      <w:bookmarkStart w:id="15" w:name="__RefHeading___Toc5233_14216418"/>
-      <w:bookmarkEnd w:id="15"/>
+      <w:bookmarkStart w:id="22" w:name="__RefHeading___Toc5233_14216418"/>
+      <w:bookmarkEnd w:id="22"/>
       <w:r>
         <w:rPr/>
         <w:t>Tables</w:t>
@@ -3904,8 +4238,8 @@
       <w:tblGrid>
         <w:gridCol w:w="2409"/>
         <w:gridCol w:w="2695"/>
-        <w:gridCol w:w="2269"/>
-        <w:gridCol w:w="2263"/>
+        <w:gridCol w:w="2270"/>
+        <w:gridCol w:w="2262"/>
       </w:tblGrid>
       <w:tr>
         <w:trPr/>
@@ -4019,7 +4353,7 @@
         </w:tc>
         <w:tc>
           <w:tcPr>
-            <w:tcW w:w="2269" w:type="dxa"/>
+            <w:tcW w:w="2270" w:type="dxa"/>
             <w:tcBorders>
               <w:top w:val="single" w:sz="4" w:space="0" w:color="DDDDDD"/>
               <w:left w:val="single" w:sz="4" w:space="0" w:color="DDDDDD"/>
@@ -4073,7 +4407,7 @@
         </w:tc>
         <w:tc>
           <w:tcPr>
-            <w:tcW w:w="2263" w:type="dxa"/>
+            <w:tcW w:w="2262" w:type="dxa"/>
             <w:tcBorders>
               <w:top w:val="single" w:sz="4" w:space="0" w:color="DDDDDD"/>
               <w:left w:val="single" w:sz="4" w:space="0" w:color="DDDDDD"/>
@@ -4282,7 +4616,7 @@
         </w:tc>
         <w:tc>
           <w:tcPr>
-            <w:tcW w:w="2269" w:type="dxa"/>
+            <w:tcW w:w="2270" w:type="dxa"/>
             <w:tcBorders>
               <w:top w:val="single" w:sz="4" w:space="0" w:color="DDDDDD"/>
               <w:left w:val="single" w:sz="4" w:space="0" w:color="DDDDDD"/>
@@ -4337,7 +4671,7 @@
         </w:tc>
         <w:tc>
           <w:tcPr>
-            <w:tcW w:w="2263" w:type="dxa"/>
+            <w:tcW w:w="2262" w:type="dxa"/>
             <w:tcBorders>
               <w:top w:val="single" w:sz="4" w:space="0" w:color="DDDDDD"/>
               <w:left w:val="single" w:sz="4" w:space="0" w:color="DDDDDD"/>
@@ -4503,7 +4837,7 @@
         </w:tc>
         <w:tc>
           <w:tcPr>
-            <w:tcW w:w="2269" w:type="dxa"/>
+            <w:tcW w:w="2270" w:type="dxa"/>
             <w:tcBorders>
               <w:top w:val="single" w:sz="4" w:space="0" w:color="DDDDDD"/>
               <w:left w:val="single" w:sz="4" w:space="0" w:color="DDDDDD"/>
@@ -4556,7 +4890,7 @@
         </w:tc>
         <w:tc>
           <w:tcPr>
-            <w:tcW w:w="2263" w:type="dxa"/>
+            <w:tcW w:w="2262" w:type="dxa"/>
             <w:tcBorders>
               <w:top w:val="single" w:sz="4" w:space="0" w:color="DDDDDD"/>
               <w:left w:val="single" w:sz="4" w:space="0" w:color="DDDDDD"/>
@@ -4722,7 +5056,7 @@
         </w:tc>
         <w:tc>
           <w:tcPr>
-            <w:tcW w:w="2269" w:type="dxa"/>
+            <w:tcW w:w="2270" w:type="dxa"/>
             <w:tcBorders>
               <w:top w:val="single" w:sz="4" w:space="0" w:color="DDDDDD"/>
               <w:left w:val="single" w:sz="4" w:space="0" w:color="DDDDDD"/>
@@ -4775,7 +5109,7 @@
         </w:tc>
         <w:tc>
           <w:tcPr>
-            <w:tcW w:w="2263" w:type="dxa"/>
+            <w:tcW w:w="2262" w:type="dxa"/>
             <w:tcBorders>
               <w:top w:val="single" w:sz="4" w:space="0" w:color="DDDDDD"/>
               <w:left w:val="single" w:sz="4" w:space="0" w:color="DDDDDD"/>
@@ -4941,7 +5275,7 @@
         </w:tc>
         <w:tc>
           <w:tcPr>
-            <w:tcW w:w="2269" w:type="dxa"/>
+            <w:tcW w:w="2270" w:type="dxa"/>
             <w:tcBorders>
               <w:top w:val="single" w:sz="4" w:space="0" w:color="DDDDDD"/>
               <w:left w:val="single" w:sz="4" w:space="0" w:color="DDDDDD"/>
@@ -4994,7 +5328,7 @@
         </w:tc>
         <w:tc>
           <w:tcPr>
-            <w:tcW w:w="2263" w:type="dxa"/>
+            <w:tcW w:w="2262" w:type="dxa"/>
             <w:tcBorders>
               <w:top w:val="single" w:sz="4" w:space="0" w:color="DDDDDD"/>
               <w:left w:val="single" w:sz="4" w:space="0" w:color="DDDDDD"/>
@@ -5160,7 +5494,7 @@
         </w:tc>
         <w:tc>
           <w:tcPr>
-            <w:tcW w:w="2269" w:type="dxa"/>
+            <w:tcW w:w="2270" w:type="dxa"/>
             <w:tcBorders>
               <w:top w:val="single" w:sz="4" w:space="0" w:color="DDDDDD"/>
               <w:left w:val="single" w:sz="4" w:space="0" w:color="DDDDDD"/>
@@ -5213,7 +5547,7 @@
         </w:tc>
         <w:tc>
           <w:tcPr>
-            <w:tcW w:w="2263" w:type="dxa"/>
+            <w:tcW w:w="2262" w:type="dxa"/>
             <w:tcBorders>
               <w:top w:val="single" w:sz="4" w:space="0" w:color="DDDDDD"/>
               <w:left w:val="single" w:sz="4" w:space="0" w:color="DDDDDD"/>
@@ -5379,7 +5713,7 @@
         </w:tc>
         <w:tc>
           <w:tcPr>
-            <w:tcW w:w="2269" w:type="dxa"/>
+            <w:tcW w:w="2270" w:type="dxa"/>
             <w:tcBorders>
               <w:top w:val="single" w:sz="4" w:space="0" w:color="DDDDDD"/>
               <w:left w:val="single" w:sz="4" w:space="0" w:color="DDDDDD"/>
@@ -5432,7 +5766,7 @@
         </w:tc>
         <w:tc>
           <w:tcPr>
-            <w:tcW w:w="2263" w:type="dxa"/>
+            <w:tcW w:w="2262" w:type="dxa"/>
             <w:tcBorders>
               <w:top w:val="single" w:sz="4" w:space="0" w:color="DDDDDD"/>
               <w:left w:val="single" w:sz="4" w:space="0" w:color="DDDDDD"/>
@@ -5598,7 +5932,7 @@
         </w:tc>
         <w:tc>
           <w:tcPr>
-            <w:tcW w:w="2269" w:type="dxa"/>
+            <w:tcW w:w="2270" w:type="dxa"/>
             <w:tcBorders>
               <w:top w:val="single" w:sz="4" w:space="0" w:color="DDDDDD"/>
               <w:left w:val="single" w:sz="4" w:space="0" w:color="DDDDDD"/>
@@ -5651,7 +5985,7 @@
         </w:tc>
         <w:tc>
           <w:tcPr>
-            <w:tcW w:w="2263" w:type="dxa"/>
+            <w:tcW w:w="2262" w:type="dxa"/>
             <w:tcBorders>
               <w:top w:val="single" w:sz="4" w:space="0" w:color="DDDDDD"/>
               <w:left w:val="single" w:sz="4" w:space="0" w:color="DDDDDD"/>
@@ -5817,7 +6151,7 @@
         </w:tc>
         <w:tc>
           <w:tcPr>
-            <w:tcW w:w="2269" w:type="dxa"/>
+            <w:tcW w:w="2270" w:type="dxa"/>
             <w:tcBorders>
               <w:top w:val="single" w:sz="4" w:space="0" w:color="DDDDDD"/>
               <w:left w:val="single" w:sz="4" w:space="0" w:color="DDDDDD"/>
@@ -5870,7 +6204,7 @@
         </w:tc>
         <w:tc>
           <w:tcPr>
-            <w:tcW w:w="2263" w:type="dxa"/>
+            <w:tcW w:w="2262" w:type="dxa"/>
             <w:tcBorders>
               <w:top w:val="single" w:sz="4" w:space="0" w:color="DDDDDD"/>
               <w:left w:val="single" w:sz="4" w:space="0" w:color="DDDDDD"/>
@@ -6036,7 +6370,7 @@
         </w:tc>
         <w:tc>
           <w:tcPr>
-            <w:tcW w:w="2269" w:type="dxa"/>
+            <w:tcW w:w="2270" w:type="dxa"/>
             <w:tcBorders>
               <w:top w:val="single" w:sz="4" w:space="0" w:color="DDDDDD"/>
               <w:left w:val="single" w:sz="4" w:space="0" w:color="DDDDDD"/>
@@ -6090,7 +6424,7 @@
         </w:tc>
         <w:tc>
           <w:tcPr>
-            <w:tcW w:w="2263" w:type="dxa"/>
+            <w:tcW w:w="2262" w:type="dxa"/>
             <w:tcBorders>
               <w:top w:val="single" w:sz="4" w:space="0" w:color="DDDDDD"/>
               <w:left w:val="single" w:sz="4" w:space="0" w:color="DDDDDD"/>
@@ -6256,7 +6590,7 @@
         </w:tc>
         <w:tc>
           <w:tcPr>
-            <w:tcW w:w="2269" w:type="dxa"/>
+            <w:tcW w:w="2270" w:type="dxa"/>
             <w:tcBorders>
               <w:top w:val="single" w:sz="4" w:space="0" w:color="DDDDDD"/>
               <w:left w:val="single" w:sz="4" w:space="0" w:color="DDDDDD"/>
@@ -6309,7 +6643,7 @@
         </w:tc>
         <w:tc>
           <w:tcPr>
-            <w:tcW w:w="2263" w:type="dxa"/>
+            <w:tcW w:w="2262" w:type="dxa"/>
             <w:tcBorders>
               <w:top w:val="single" w:sz="4" w:space="0" w:color="DDDDDD"/>
               <w:left w:val="single" w:sz="4" w:space="0" w:color="DDDDDD"/>
@@ -6475,7 +6809,7 @@
         </w:tc>
         <w:tc>
           <w:tcPr>
-            <w:tcW w:w="2269" w:type="dxa"/>
+            <w:tcW w:w="2270" w:type="dxa"/>
             <w:tcBorders>
               <w:top w:val="single" w:sz="4" w:space="0" w:color="DDDDDD"/>
               <w:left w:val="single" w:sz="4" w:space="0" w:color="DDDDDD"/>
@@ -6528,7 +6862,7 @@
         </w:tc>
         <w:tc>
           <w:tcPr>
-            <w:tcW w:w="2263" w:type="dxa"/>
+            <w:tcW w:w="2262" w:type="dxa"/>
             <w:tcBorders>
               <w:top w:val="single" w:sz="4" w:space="0" w:color="DDDDDD"/>
               <w:left w:val="single" w:sz="4" w:space="0" w:color="DDDDDD"/>
@@ -6662,7 +6996,7 @@
         </w:tc>
         <w:tc>
           <w:tcPr>
-            <w:tcW w:w="2269" w:type="dxa"/>
+            <w:tcW w:w="2270" w:type="dxa"/>
             <w:tcBorders>
               <w:top w:val="single" w:sz="4" w:space="0" w:color="DDDDDD"/>
               <w:left w:val="single" w:sz="4" w:space="0" w:color="DDDDDD"/>
@@ -6715,7 +7049,7 @@
         </w:tc>
         <w:tc>
           <w:tcPr>
-            <w:tcW w:w="2263" w:type="dxa"/>
+            <w:tcW w:w="2262" w:type="dxa"/>
             <w:tcBorders>
               <w:top w:val="single" w:sz="4" w:space="0" w:color="DDDDDD"/>
               <w:left w:val="single" w:sz="4" w:space="0" w:color="DDDDDD"/>
@@ -6821,7 +7155,7 @@
         </w:tc>
         <w:tc>
           <w:tcPr>
-            <w:tcW w:w="2269" w:type="dxa"/>
+            <w:tcW w:w="2270" w:type="dxa"/>
             <w:tcBorders>
               <w:top w:val="single" w:sz="4" w:space="0" w:color="000000"/>
               <w:left w:val="single" w:sz="4" w:space="0" w:color="DDDDDD"/>
@@ -6874,7 +7208,7 @@
         </w:tc>
         <w:tc>
           <w:tcPr>
-            <w:tcW w:w="2263" w:type="dxa"/>
+            <w:tcW w:w="2262" w:type="dxa"/>
             <w:tcBorders>
               <w:top w:val="single" w:sz="4" w:space="0" w:color="000000"/>
               <w:left w:val="single" w:sz="4" w:space="0" w:color="DDDDDD"/>
@@ -7040,7 +7374,7 @@
         </w:tc>
         <w:tc>
           <w:tcPr>
-            <w:tcW w:w="2269" w:type="dxa"/>
+            <w:tcW w:w="2270" w:type="dxa"/>
             <w:tcBorders>
               <w:top w:val="single" w:sz="4" w:space="0" w:color="DDDDDD"/>
               <w:left w:val="single" w:sz="4" w:space="0" w:color="DDDDDD"/>
@@ -7093,7 +7427,7 @@
         </w:tc>
         <w:tc>
           <w:tcPr>
-            <w:tcW w:w="2263" w:type="dxa"/>
+            <w:tcW w:w="2262" w:type="dxa"/>
             <w:tcBorders>
               <w:top w:val="single" w:sz="4" w:space="0" w:color="DDDDDD"/>
               <w:left w:val="single" w:sz="4" w:space="0" w:color="DDDDDD"/>
@@ -7259,7 +7593,7 @@
         </w:tc>
         <w:tc>
           <w:tcPr>
-            <w:tcW w:w="2269" w:type="dxa"/>
+            <w:tcW w:w="2270" w:type="dxa"/>
             <w:tcBorders>
               <w:top w:val="single" w:sz="4" w:space="0" w:color="DDDDDD"/>
               <w:left w:val="single" w:sz="4" w:space="0" w:color="DDDDDD"/>
@@ -7312,7 +7646,7 @@
         </w:tc>
         <w:tc>
           <w:tcPr>
-            <w:tcW w:w="2263" w:type="dxa"/>
+            <w:tcW w:w="2262" w:type="dxa"/>
             <w:tcBorders>
               <w:top w:val="single" w:sz="4" w:space="0" w:color="DDDDDD"/>
               <w:left w:val="single" w:sz="4" w:space="0" w:color="DDDDDD"/>
@@ -7478,7 +7812,7 @@
         </w:tc>
         <w:tc>
           <w:tcPr>
-            <w:tcW w:w="2269" w:type="dxa"/>
+            <w:tcW w:w="2270" w:type="dxa"/>
             <w:tcBorders>
               <w:top w:val="single" w:sz="4" w:space="0" w:color="DDDDDD"/>
               <w:left w:val="single" w:sz="4" w:space="0" w:color="DDDDDD"/>
@@ -7531,7 +7865,7 @@
         </w:tc>
         <w:tc>
           <w:tcPr>
-            <w:tcW w:w="2263" w:type="dxa"/>
+            <w:tcW w:w="2262" w:type="dxa"/>
             <w:tcBorders>
               <w:top w:val="single" w:sz="4" w:space="0" w:color="DDDDDD"/>
               <w:left w:val="single" w:sz="4" w:space="0" w:color="DDDDDD"/>
@@ -7697,7 +8031,7 @@
         </w:tc>
         <w:tc>
           <w:tcPr>
-            <w:tcW w:w="2269" w:type="dxa"/>
+            <w:tcW w:w="2270" w:type="dxa"/>
             <w:tcBorders>
               <w:top w:val="single" w:sz="4" w:space="0" w:color="DDDDDD"/>
               <w:left w:val="single" w:sz="4" w:space="0" w:color="DDDDDD"/>
@@ -7750,7 +8084,7 @@
         </w:tc>
         <w:tc>
           <w:tcPr>
-            <w:tcW w:w="2263" w:type="dxa"/>
+            <w:tcW w:w="2262" w:type="dxa"/>
             <w:tcBorders>
               <w:top w:val="single" w:sz="4" w:space="0" w:color="DDDDDD"/>
               <w:left w:val="single" w:sz="4" w:space="0" w:color="DDDDDD"/>
@@ -7916,7 +8250,7 @@
         </w:tc>
         <w:tc>
           <w:tcPr>
-            <w:tcW w:w="2269" w:type="dxa"/>
+            <w:tcW w:w="2270" w:type="dxa"/>
             <w:tcBorders>
               <w:top w:val="single" w:sz="4" w:space="0" w:color="DDDDDD"/>
               <w:left w:val="single" w:sz="4" w:space="0" w:color="DDDDDD"/>
@@ -7969,7 +8303,7 @@
         </w:tc>
         <w:tc>
           <w:tcPr>
-            <w:tcW w:w="2263" w:type="dxa"/>
+            <w:tcW w:w="2262" w:type="dxa"/>
             <w:tcBorders>
               <w:top w:val="single" w:sz="4" w:space="0" w:color="DDDDDD"/>
               <w:left w:val="single" w:sz="4" w:space="0" w:color="DDDDDD"/>
@@ -8135,7 +8469,7 @@
         </w:tc>
         <w:tc>
           <w:tcPr>
-            <w:tcW w:w="2269" w:type="dxa"/>
+            <w:tcW w:w="2270" w:type="dxa"/>
             <w:tcBorders>
               <w:top w:val="single" w:sz="4" w:space="0" w:color="DDDDDD"/>
               <w:left w:val="single" w:sz="4" w:space="0" w:color="DDDDDD"/>
@@ -8188,7 +8522,7 @@
         </w:tc>
         <w:tc>
           <w:tcPr>
-            <w:tcW w:w="2263" w:type="dxa"/>
+            <w:tcW w:w="2262" w:type="dxa"/>
             <w:tcBorders>
               <w:top w:val="single" w:sz="4" w:space="0" w:color="DDDDDD"/>
               <w:left w:val="single" w:sz="4" w:space="0" w:color="DDDDDD"/>
@@ -8355,7 +8689,7 @@
         </w:tc>
         <w:tc>
           <w:tcPr>
-            <w:tcW w:w="2269" w:type="dxa"/>
+            <w:tcW w:w="2270" w:type="dxa"/>
             <w:tcBorders>
               <w:top w:val="single" w:sz="4" w:space="0" w:color="DDDDDD"/>
               <w:left w:val="single" w:sz="4" w:space="0" w:color="DDDDDD"/>
@@ -8408,7 +8742,7 @@
         </w:tc>
         <w:tc>
           <w:tcPr>
-            <w:tcW w:w="2263" w:type="dxa"/>
+            <w:tcW w:w="2262" w:type="dxa"/>
             <w:tcBorders>
               <w:top w:val="single" w:sz="4" w:space="0" w:color="DDDDDD"/>
               <w:left w:val="single" w:sz="4" w:space="0" w:color="DDDDDD"/>
@@ -8574,7 +8908,7 @@
         </w:tc>
         <w:tc>
           <w:tcPr>
-            <w:tcW w:w="2269" w:type="dxa"/>
+            <w:tcW w:w="2270" w:type="dxa"/>
             <w:tcBorders>
               <w:top w:val="single" w:sz="4" w:space="0" w:color="DDDDDD"/>
               <w:left w:val="single" w:sz="4" w:space="0" w:color="DDDDDD"/>
@@ -8672,7 +9006,7 @@
         </w:tc>
         <w:tc>
           <w:tcPr>
-            <w:tcW w:w="2263" w:type="dxa"/>
+            <w:tcW w:w="2262" w:type="dxa"/>
             <w:tcBorders>
               <w:top w:val="single" w:sz="4" w:space="0" w:color="DDDDDD"/>
               <w:left w:val="single" w:sz="4" w:space="0" w:color="DDDDDD"/>
@@ -8838,7 +9172,7 @@
         </w:tc>
         <w:tc>
           <w:tcPr>
-            <w:tcW w:w="2269" w:type="dxa"/>
+            <w:tcW w:w="2270" w:type="dxa"/>
             <w:tcBorders>
               <w:top w:val="single" w:sz="4" w:space="0" w:color="DDDDDD"/>
               <w:left w:val="single" w:sz="4" w:space="0" w:color="DDDDDD"/>
@@ -8891,7 +9225,7 @@
         </w:tc>
         <w:tc>
           <w:tcPr>
-            <w:tcW w:w="2263" w:type="dxa"/>
+            <w:tcW w:w="2262" w:type="dxa"/>
             <w:tcBorders>
               <w:top w:val="single" w:sz="4" w:space="0" w:color="DDDDDD"/>
               <w:left w:val="single" w:sz="4" w:space="0" w:color="DDDDDD"/>
@@ -9057,7 +9391,7 @@
         </w:tc>
         <w:tc>
           <w:tcPr>
-            <w:tcW w:w="2269" w:type="dxa"/>
+            <w:tcW w:w="2270" w:type="dxa"/>
             <w:tcBorders>
               <w:top w:val="single" w:sz="4" w:space="0" w:color="DDDDDD"/>
               <w:left w:val="single" w:sz="4" w:space="0" w:color="DDDDDD"/>
@@ -9110,7 +9444,7 @@
         </w:tc>
         <w:tc>
           <w:tcPr>
-            <w:tcW w:w="2263" w:type="dxa"/>
+            <w:tcW w:w="2262" w:type="dxa"/>
             <w:tcBorders>
               <w:top w:val="single" w:sz="4" w:space="0" w:color="DDDDDD"/>
               <w:left w:val="single" w:sz="4" w:space="0" w:color="DDDDDD"/>
@@ -9276,7 +9610,7 @@
         </w:tc>
         <w:tc>
           <w:tcPr>
-            <w:tcW w:w="2269" w:type="dxa"/>
+            <w:tcW w:w="2270" w:type="dxa"/>
             <w:tcBorders>
               <w:top w:val="single" w:sz="4" w:space="0" w:color="DDDDDD"/>
               <w:left w:val="single" w:sz="4" w:space="0" w:color="DDDDDD"/>
@@ -9329,7 +9663,7 @@
         </w:tc>
         <w:tc>
           <w:tcPr>
-            <w:tcW w:w="2263" w:type="dxa"/>
+            <w:tcW w:w="2262" w:type="dxa"/>
             <w:tcBorders>
               <w:top w:val="single" w:sz="4" w:space="0" w:color="DDDDDD"/>
               <w:left w:val="single" w:sz="4" w:space="0" w:color="DDDDDD"/>
@@ -9495,7 +9829,7 @@
         </w:tc>
         <w:tc>
           <w:tcPr>
-            <w:tcW w:w="2269" w:type="dxa"/>
+            <w:tcW w:w="2270" w:type="dxa"/>
             <w:tcBorders>
               <w:top w:val="single" w:sz="4" w:space="0" w:color="DDDDDD"/>
               <w:left w:val="single" w:sz="4" w:space="0" w:color="DDDDDD"/>
@@ -9548,7 +9882,7 @@
         </w:tc>
         <w:tc>
           <w:tcPr>
-            <w:tcW w:w="2263" w:type="dxa"/>
+            <w:tcW w:w="2262" w:type="dxa"/>
             <w:tcBorders>
               <w:top w:val="single" w:sz="4" w:space="0" w:color="DDDDDD"/>
               <w:left w:val="single" w:sz="4" w:space="0" w:color="DDDDDD"/>
@@ -9714,7 +10048,7 @@
         </w:tc>
         <w:tc>
           <w:tcPr>
-            <w:tcW w:w="2269" w:type="dxa"/>
+            <w:tcW w:w="2270" w:type="dxa"/>
             <w:tcBorders>
               <w:top w:val="single" w:sz="4" w:space="0" w:color="DDDDDD"/>
               <w:left w:val="single" w:sz="4" w:space="0" w:color="DDDDDD"/>
@@ -9767,7 +10101,7 @@
         </w:tc>
         <w:tc>
           <w:tcPr>
-            <w:tcW w:w="2263" w:type="dxa"/>
+            <w:tcW w:w="2262" w:type="dxa"/>
             <w:tcBorders>
               <w:top w:val="single" w:sz="4" w:space="0" w:color="DDDDDD"/>
               <w:left w:val="single" w:sz="4" w:space="0" w:color="DDDDDD"/>
@@ -9933,7 +10267,7 @@
         </w:tc>
         <w:tc>
           <w:tcPr>
-            <w:tcW w:w="2269" w:type="dxa"/>
+            <w:tcW w:w="2270" w:type="dxa"/>
             <w:tcBorders>
               <w:top w:val="single" w:sz="4" w:space="0" w:color="DDDDDD"/>
               <w:left w:val="single" w:sz="4" w:space="0" w:color="DDDDDD"/>
@@ -9986,7 +10320,7 @@
         </w:tc>
         <w:tc>
           <w:tcPr>
-            <w:tcW w:w="2263" w:type="dxa"/>
+            <w:tcW w:w="2262" w:type="dxa"/>
             <w:tcBorders>
               <w:top w:val="single" w:sz="4" w:space="0" w:color="DDDDDD"/>
               <w:left w:val="single" w:sz="4" w:space="0" w:color="DDDDDD"/>
@@ -10152,7 +10486,7 @@
         </w:tc>
         <w:tc>
           <w:tcPr>
-            <w:tcW w:w="2269" w:type="dxa"/>
+            <w:tcW w:w="2270" w:type="dxa"/>
             <w:tcBorders>
               <w:top w:val="single" w:sz="4" w:space="0" w:color="DDDDDD"/>
               <w:left w:val="single" w:sz="4" w:space="0" w:color="DDDDDD"/>
@@ -10205,7 +10539,7 @@
         </w:tc>
         <w:tc>
           <w:tcPr>
-            <w:tcW w:w="2263" w:type="dxa"/>
+            <w:tcW w:w="2262" w:type="dxa"/>
             <w:tcBorders>
               <w:top w:val="single" w:sz="4" w:space="0" w:color="DDDDDD"/>
               <w:left w:val="single" w:sz="4" w:space="0" w:color="DDDDDD"/>
@@ -10371,7 +10705,7 @@
         </w:tc>
         <w:tc>
           <w:tcPr>
-            <w:tcW w:w="2269" w:type="dxa"/>
+            <w:tcW w:w="2270" w:type="dxa"/>
             <w:tcBorders>
               <w:top w:val="single" w:sz="4" w:space="0" w:color="DDDDDD"/>
               <w:left w:val="single" w:sz="4" w:space="0" w:color="DDDDDD"/>
@@ -10424,7 +10758,7 @@
         </w:tc>
         <w:tc>
           <w:tcPr>
-            <w:tcW w:w="2263" w:type="dxa"/>
+            <w:tcW w:w="2262" w:type="dxa"/>
             <w:tcBorders>
               <w:top w:val="single" w:sz="4" w:space="0" w:color="DDDDDD"/>
               <w:left w:val="single" w:sz="4" w:space="0" w:color="DDDDDD"/>
@@ -10590,7 +10924,7 @@
         </w:tc>
         <w:tc>
           <w:tcPr>
-            <w:tcW w:w="2269" w:type="dxa"/>
+            <w:tcW w:w="2270" w:type="dxa"/>
             <w:tcBorders>
               <w:top w:val="single" w:sz="4" w:space="0" w:color="DDDDDD"/>
               <w:left w:val="single" w:sz="4" w:space="0" w:color="DDDDDD"/>
@@ -10643,7 +10977,7 @@
         </w:tc>
         <w:tc>
           <w:tcPr>
-            <w:tcW w:w="2263" w:type="dxa"/>
+            <w:tcW w:w="2262" w:type="dxa"/>
             <w:tcBorders>
               <w:top w:val="single" w:sz="4" w:space="0" w:color="DDDDDD"/>
               <w:left w:val="single" w:sz="4" w:space="0" w:color="DDDDDD"/>
@@ -10810,7 +11144,7 @@
         </w:tc>
         <w:tc>
           <w:tcPr>
-            <w:tcW w:w="2269" w:type="dxa"/>
+            <w:tcW w:w="2270" w:type="dxa"/>
             <w:tcBorders>
               <w:top w:val="single" w:sz="4" w:space="0" w:color="DDDDDD"/>
               <w:left w:val="single" w:sz="4" w:space="0" w:color="DDDDDD"/>
@@ -10863,7 +11197,7 @@
         </w:tc>
         <w:tc>
           <w:tcPr>
-            <w:tcW w:w="2263" w:type="dxa"/>
+            <w:tcW w:w="2262" w:type="dxa"/>
             <w:tcBorders>
               <w:top w:val="single" w:sz="4" w:space="0" w:color="DDDDDD"/>
               <w:left w:val="single" w:sz="4" w:space="0" w:color="DDDDDD"/>
@@ -11029,7 +11363,7 @@
         </w:tc>
         <w:tc>
           <w:tcPr>
-            <w:tcW w:w="2269" w:type="dxa"/>
+            <w:tcW w:w="2270" w:type="dxa"/>
             <w:tcBorders>
               <w:top w:val="single" w:sz="4" w:space="0" w:color="DDDDDD"/>
               <w:left w:val="single" w:sz="4" w:space="0" w:color="DDDDDD"/>
@@ -11082,7 +11416,7 @@
         </w:tc>
         <w:tc>
           <w:tcPr>
-            <w:tcW w:w="2263" w:type="dxa"/>
+            <w:tcW w:w="2262" w:type="dxa"/>
             <w:tcBorders>
               <w:top w:val="single" w:sz="4" w:space="0" w:color="DDDDDD"/>
               <w:left w:val="single" w:sz="4" w:space="0" w:color="DDDDDD"/>
@@ -11248,7 +11582,7 @@
         </w:tc>
         <w:tc>
           <w:tcPr>
-            <w:tcW w:w="2269" w:type="dxa"/>
+            <w:tcW w:w="2270" w:type="dxa"/>
             <w:tcBorders>
               <w:top w:val="single" w:sz="4" w:space="0" w:color="DDDDDD"/>
               <w:left w:val="single" w:sz="4" w:space="0" w:color="DDDDDD"/>
@@ -11301,7 +11635,7 @@
         </w:tc>
         <w:tc>
           <w:tcPr>
-            <w:tcW w:w="2263" w:type="dxa"/>
+            <w:tcW w:w="2262" w:type="dxa"/>
             <w:tcBorders>
               <w:top w:val="single" w:sz="4" w:space="0" w:color="DDDDDD"/>
               <w:left w:val="single" w:sz="4" w:space="0" w:color="DDDDDD"/>
@@ -12724,25 +13058,7 @@
                 <w:szCs w:val="24"/>
                 <w:u w:val="none"/>
               </w:rPr>
-              <w:t xml:space="preserve">24 </w:t>
-            </w:r>
-            <w:r>
-              <w:rPr>
-                <w:rFonts w:ascii="Liberation Serif" w:hAnsi="Liberation Serif"/>
-                <w:b w:val="false"/>
-                <w:bCs w:val="false"/>
-                <w:i w:val="false"/>
-                <w:iCs w:val="false"/>
-                <w:strike w:val="false"/>
-                <w:dstrike w:val="false"/>
-                <w:outline w:val="false"/>
-                <w:shadow w:val="false"/>
-                <w:color w:val="000000"/>
-                <w:sz w:val="24"/>
-                <w:szCs w:val="24"/>
-                <w:u w:val="none"/>
-              </w:rPr>
-              <w:t>September 1909</w:t>
+              <w:t>24 September 1909</w:t>
             </w:r>
           </w:p>
         </w:tc>
@@ -12906,25 +13222,7 @@
                 <w:szCs w:val="24"/>
                 <w:u w:val="none"/>
               </w:rPr>
-              <w:t xml:space="preserve">King Victor Emmanuel </w:t>
-            </w:r>
-            <w:r>
-              <w:rPr>
-                <w:rFonts w:ascii="Liberation Serif" w:hAnsi="Liberation Serif"/>
-                <w:b w:val="false"/>
-                <w:bCs w:val="false"/>
-                <w:i w:val="false"/>
-                <w:iCs w:val="false"/>
-                <w:strike w:val="false"/>
-                <w:dstrike w:val="false"/>
-                <w:outline w:val="false"/>
-                <w:shadow w:val="false"/>
-                <w:color w:val="000000"/>
-                <w:sz w:val="24"/>
-                <w:szCs w:val="24"/>
-                <w:u w:val="none"/>
-              </w:rPr>
-              <w:t>III</w:t>
+              <w:t>King Victor Emmanuel III</w:t>
             </w:r>
           </w:p>
         </w:tc>
@@ -12980,25 +13278,7 @@
                 <w:szCs w:val="24"/>
                 <w:u w:val="none"/>
               </w:rPr>
-              <w:t xml:space="preserve">27 </w:t>
-            </w:r>
-            <w:r>
-              <w:rPr>
-                <w:rFonts w:ascii="Liberation Serif" w:hAnsi="Liberation Serif"/>
-                <w:b w:val="false"/>
-                <w:bCs w:val="false"/>
-                <w:i w:val="false"/>
-                <w:iCs w:val="false"/>
-                <w:strike w:val="false"/>
-                <w:dstrike w:val="false"/>
-                <w:outline w:val="false"/>
-                <w:shadow w:val="false"/>
-                <w:color w:val="000000"/>
-                <w:sz w:val="24"/>
-                <w:szCs w:val="24"/>
-                <w:u w:val="none"/>
-              </w:rPr>
-              <w:t>October 1909</w:t>
+              <w:t>27 October 1909</w:t>
             </w:r>
           </w:p>
         </w:tc>
@@ -14335,8 +14615,8 @@
         <w:ind w:left="0" w:right="0" w:hanging="0"/>
         <w:rPr/>
       </w:pPr>
-      <w:bookmarkStart w:id="16" w:name="__RefHeading___Toc3407_68767826"/>
-      <w:bookmarkEnd w:id="16"/>
+      <w:bookmarkStart w:id="23" w:name="__RefHeading___Toc3407_68767826"/>
+      <w:bookmarkEnd w:id="23"/>
       <w:r>
         <w:rPr/>
         <w:t>Figure Captions</w:t>
@@ -14611,7 +14891,21 @@
           <w:i/>
           <w:iCs/>
         </w:rPr>
-        <w:t>Galemopus</w:t>
+        <w:t>Gale</w:t>
+      </w:r>
+      <w:r>
+        <w:rPr>
+          <w:i/>
+          <w:iCs/>
+        </w:rPr>
+        <w:t>a</w:t>
+      </w:r>
+      <w:r>
+        <w:rPr>
+          <w:i/>
+          <w:iCs/>
+        </w:rPr>
+        <w:t>mopus</w:t>
       </w:r>
       <w:r>
         <w:rPr/>
@@ -15401,7 +15695,7 @@
     <w:pPr>
       <w:widowControl/>
       <w:suppressAutoHyphens w:val="true"/>
-      <w:overflowPunct w:val="false"/>
+      <w:overflowPunct w:val="true"/>
       <w:bidi w:val="0"/>
       <w:spacing w:before="0" w:after="0"/>
       <w:ind w:left="0" w:right="0" w:hanging="0"/>
@@ -15799,6 +16093,145 @@
     <w:qFormat/>
     <w:rPr/>
   </w:style>
+  <w:style w:type="character" w:styleId="ListLabel41">
+    <w:name w:val="ListLabel 41"/>
+    <w:qFormat/>
+    <w:rPr>
+      <w:rFonts w:cs="Symbol"/>
+    </w:rPr>
+  </w:style>
+  <w:style w:type="character" w:styleId="ListLabel42">
+    <w:name w:val="ListLabel 42"/>
+    <w:qFormat/>
+    <w:rPr>
+      <w:rFonts w:cs="OpenSymbol"/>
+    </w:rPr>
+  </w:style>
+  <w:style w:type="character" w:styleId="ListLabel43">
+    <w:name w:val="ListLabel 43"/>
+    <w:qFormat/>
+    <w:rPr>
+      <w:rFonts w:cs="OpenSymbol"/>
+    </w:rPr>
+  </w:style>
+  <w:style w:type="character" w:styleId="ListLabel44">
+    <w:name w:val="ListLabel 44"/>
+    <w:qFormat/>
+    <w:rPr>
+      <w:rFonts w:cs="Symbol"/>
+    </w:rPr>
+  </w:style>
+  <w:style w:type="character" w:styleId="ListLabel45">
+    <w:name w:val="ListLabel 45"/>
+    <w:qFormat/>
+    <w:rPr>
+      <w:rFonts w:cs="OpenSymbol"/>
+    </w:rPr>
+  </w:style>
+  <w:style w:type="character" w:styleId="ListLabel46">
+    <w:name w:val="ListLabel 46"/>
+    <w:qFormat/>
+    <w:rPr>
+      <w:rFonts w:cs="OpenSymbol"/>
+    </w:rPr>
+  </w:style>
+  <w:style w:type="character" w:styleId="ListLabel47">
+    <w:name w:val="ListLabel 47"/>
+    <w:qFormat/>
+    <w:rPr>
+      <w:rFonts w:cs="Symbol"/>
+    </w:rPr>
+  </w:style>
+  <w:style w:type="character" w:styleId="ListLabel48">
+    <w:name w:val="ListLabel 48"/>
+    <w:qFormat/>
+    <w:rPr>
+      <w:rFonts w:cs="OpenSymbol"/>
+    </w:rPr>
+  </w:style>
+  <w:style w:type="character" w:styleId="ListLabel49">
+    <w:name w:val="ListLabel 49"/>
+    <w:qFormat/>
+    <w:rPr>
+      <w:rFonts w:cs="OpenSymbol"/>
+    </w:rPr>
+  </w:style>
+  <w:style w:type="character" w:styleId="ListLabel50">
+    <w:name w:val="ListLabel 50"/>
+    <w:qFormat/>
+    <w:rPr>
+      <w:rFonts w:cs="Symbol"/>
+    </w:rPr>
+  </w:style>
+  <w:style w:type="character" w:styleId="ListLabel51">
+    <w:name w:val="ListLabel 51"/>
+    <w:qFormat/>
+    <w:rPr>
+      <w:rFonts w:cs="OpenSymbol"/>
+    </w:rPr>
+  </w:style>
+  <w:style w:type="character" w:styleId="ListLabel52">
+    <w:name w:val="ListLabel 52"/>
+    <w:qFormat/>
+    <w:rPr>
+      <w:rFonts w:cs="OpenSymbol"/>
+    </w:rPr>
+  </w:style>
+  <w:style w:type="character" w:styleId="ListLabel53">
+    <w:name w:val="ListLabel 53"/>
+    <w:qFormat/>
+    <w:rPr>
+      <w:rFonts w:cs="Symbol"/>
+    </w:rPr>
+  </w:style>
+  <w:style w:type="character" w:styleId="ListLabel54">
+    <w:name w:val="ListLabel 54"/>
+    <w:qFormat/>
+    <w:rPr>
+      <w:rFonts w:cs="OpenSymbol"/>
+    </w:rPr>
+  </w:style>
+  <w:style w:type="character" w:styleId="ListLabel55">
+    <w:name w:val="ListLabel 55"/>
+    <w:qFormat/>
+    <w:rPr>
+      <w:rFonts w:cs="OpenSymbol"/>
+    </w:rPr>
+  </w:style>
+  <w:style w:type="character" w:styleId="ListLabel56">
+    <w:name w:val="ListLabel 56"/>
+    <w:qFormat/>
+    <w:rPr>
+      <w:rFonts w:cs="Symbol"/>
+    </w:rPr>
+  </w:style>
+  <w:style w:type="character" w:styleId="ListLabel57">
+    <w:name w:val="ListLabel 57"/>
+    <w:qFormat/>
+    <w:rPr>
+      <w:rFonts w:cs="OpenSymbol"/>
+    </w:rPr>
+  </w:style>
+  <w:style w:type="character" w:styleId="ListLabel58">
+    <w:name w:val="ListLabel 58"/>
+    <w:qFormat/>
+    <w:rPr>
+      <w:rFonts w:cs="OpenSymbol"/>
+    </w:rPr>
+  </w:style>
+  <w:style w:type="character" w:styleId="ListLabel59">
+    <w:name w:val="ListLabel 59"/>
+    <w:qFormat/>
+    <w:rPr>
+      <w:i w:val="false"/>
+      <w:iCs w:val="false"/>
+    </w:rPr>
+  </w:style>
+  <w:style w:type="character" w:styleId="ListLabel60">
+    <w:name w:val="ListLabel 60"/>
+    <w:qFormat/>
+    <w:rPr/>
+  </w:style>
   <w:style w:type="paragraph" w:styleId="Heading">
     <w:name w:val="Heading"/>
     <w:basedOn w:val="Normal"/>

</xml_diff>

<commit_message>
Describe updater cast skull
</commit_message>
<xml_diff>
--- a/TaylorEtAl-composition-of-the-Carnegie-Diplodocus.docx
+++ b/TaylorEtAl-composition-of-the-Carnegie-Diplodocus.docx
@@ -272,38 +272,7 @@
     <w:p>
       <w:pPr>
         <w:pStyle w:val="Abstract"/>
-        <w:rPr>
-          <w:i w:val="false"/>
-          <w:i w:val="false"/>
-          <w:iCs w:val="false"/>
-        </w:rPr>
-      </w:pPr>
-      <w:r>
-        <w:rPr>
-          <w:i w:val="false"/>
-          <w:iCs w:val="false"/>
-        </w:rPr>
-      </w:r>
-    </w:p>
-    <w:p>
-      <w:pPr>
-        <w:pStyle w:val="Abstract"/>
-        <w:rPr>
-          <w:i w:val="false"/>
-          <w:i w:val="false"/>
-          <w:iCs w:val="false"/>
-        </w:rPr>
-      </w:pPr>
-      <w:r>
-        <w:rPr>
-          <w:i w:val="false"/>
-          <w:iCs w:val="false"/>
-        </w:rPr>
-      </w:r>
-    </w:p>
-    <w:p>
-      <w:pPr>
-        <w:pStyle w:val="Abstract"/>
+        <w:ind w:left="0" w:right="567" w:hanging="0"/>
         <w:rPr>
           <w:i w:val="false"/>
           <w:i w:val="false"/>
@@ -350,7 +319,7 @@
         </w:rPr>
         <w:fldChar w:fldCharType="separate"/>
       </w:r>
-      <w:hyperlink w:anchor="__RefHeading___Toc3736_2834848739">
+      <w:hyperlink w:anchor="__RefHeading___Toc10108_2834848739">
         <w:r>
           <w:rPr>
             <w:rStyle w:val="IndexLink"/>
@@ -397,7 +366,7 @@
           </w:rPr>
           <w:t>Institutional abbreviations</w:t>
           <w:tab/>
-          <w:t>2</w:t>
+          <w:t>3</w:t>
         </w:r>
       </w:hyperlink>
     </w:p>
@@ -515,7 +484,7 @@
           </w:rPr>
           <w:t>Manus CM 662</w:t>
           <w:tab/>
-          <w:t>10</w:t>
+          <w:t>11</w:t>
         </w:r>
       </w:hyperlink>
     </w:p>
@@ -535,7 +504,7 @@
           </w:rPr>
           <w:t>Manus WDC-FS001A</w:t>
           <w:tab/>
-          <w:t>10</w:t>
+          <w:t>11</w:t>
         </w:r>
       </w:hyperlink>
     </w:p>
@@ -555,7 +524,7 @@
           </w:rPr>
           <w:t>Forelimbs from BYU material</w:t>
           <w:tab/>
-          <w:t>10</w:t>
+          <w:t>11</w:t>
         </w:r>
       </w:hyperlink>
     </w:p>
@@ -696,27 +665,49 @@
     </w:p>
     <w:p>
       <w:pPr>
-        <w:pStyle w:val="Heading1"/>
-        <w:rPr/>
-      </w:pPr>
-      <w:bookmarkStart w:id="1" w:name="__RefHeading___Toc3736_2834848739"/>
-      <w:bookmarkEnd w:id="1"/>
-      <w:r>
-        <w:rPr/>
-        <w:t>Introduction</w:t>
-      </w:r>
-      <w:r>
-        <w:rPr/>
-        <w:fldChar w:fldCharType="end"/>
-      </w:r>
-    </w:p>
-    <w:p>
-      <w:pPr>
         <w:pStyle w:val="TextBody"/>
         <w:spacing w:lineRule="auto" w:line="276" w:before="0" w:after="140"/>
         <w:rPr/>
       </w:pPr>
       <w:r>
+        <w:rPr/>
+      </w:r>
+      <w:r>
+        <w:rPr/>
+        <w:fldChar w:fldCharType="end"/>
+      </w:r>
+    </w:p>
+    <w:p>
+      <w:pPr>
+        <w:pStyle w:val="Heading1"/>
+        <w:rPr/>
+      </w:pPr>
+      <w:r>
+        <w:rPr/>
+      </w:r>
+      <w:r>
+        <w:br w:type="page"/>
+      </w:r>
+    </w:p>
+    <w:p>
+      <w:pPr>
+        <w:pStyle w:val="Heading1"/>
+        <w:rPr/>
+      </w:pPr>
+      <w:bookmarkStart w:id="1" w:name="__RefHeading___Toc10108_2834848739"/>
+      <w:bookmarkEnd w:id="1"/>
+      <w:r>
+        <w:rPr/>
+        <w:t>Introduction</w:t>
+      </w:r>
+    </w:p>
+    <w:p>
+      <w:pPr>
+        <w:pStyle w:val="TextBody"/>
+        <w:spacing w:lineRule="auto" w:line="276" w:before="0" w:after="140"/>
+        <w:rPr/>
+      </w:pPr>
+      <w:r>
         <w:rPr>
           <w:i/>
           <w:iCs/>
@@ -821,31 +812,7 @@
       </w:pPr>
       <w:r>
         <w:rPr/>
-        <w:t>The diplodocine specimen initially designated</w:t>
-      </w:r>
-      <w:r>
-        <w:rPr/>
-        <w:t xml:space="preserve"> </w:t>
-      </w:r>
-      <w:r>
-        <w:rPr/>
-        <w:t xml:space="preserve">CM 662 was </w:t>
-      </w:r>
-      <w:r>
-        <w:rPr/>
-        <w:t xml:space="preserve">moved to the Cleveland Museum of Natural History </w:t>
-      </w:r>
-      <w:r>
-        <w:rPr/>
-        <w:t xml:space="preserve">in 1956, museum director Graham Netting having told head of vertebrate paleontology J. LeRoy Kay to trade large dinosaur specimens due to lack of storage space. It was there given the specimen number </w:t>
-      </w:r>
-      <w:r>
-        <w:rPr/>
-        <w:t xml:space="preserve">CMNH 10670. </w:t>
-      </w:r>
-      <w:r>
-        <w:rPr/>
-        <w:t>Some time later, the specimen was sold for $15,000 to the Houston Museum of Natural History, where it was catalogued as HMNS 175 and mounted in 1975. For simplicity we refer to this specimen throughout by its original designation CM 662, as it was under this specimen number that most of its role in this story was played out.</w:t>
+        <w:t>The diplodocine specimen initially designated CM 662 was moved to the Cleveland Museum of Natural History in 1956, museum director Graham Netting having told head of vertebrate paleontology J. LeRoy Kay to trade large dinosaur specimens due to lack of storage space. It was there given the specimen number CMNH 10670. Some time later, the specimen was sold for $15,000 to the Houston Museum of Natural History, where it was catalogued as HMNS 175 and mounted in 1975. For simplicity we refer to this specimen throughout by its original designation CM 662, as it was under this specimen number that most of its role in this story was played out.</w:t>
       </w:r>
     </w:p>
     <w:p>
@@ -1527,7 +1494,15 @@
       </w:pPr>
       <w:r>
         <w:rPr/>
-        <w:t>XXX Ija, can you please take it from here?</w:t>
+        <w:t>XXX I</w:t>
+      </w:r>
+      <w:r>
+        <w:rPr/>
+        <w:t>l</w:t>
+      </w:r>
+      <w:r>
+        <w:rPr/>
+        <w:t>ja, can you please take it from here?</w:t>
       </w:r>
     </w:p>
     <w:p>
@@ -1852,15 +1827,7 @@
       </w:pPr>
       <w:r>
         <w:rPr/>
-        <w:t xml:space="preserve">The posterior portion was modelled on material from CM 662, described in detail by Holland (1906:230–246) and illustrated by Holland (1906:plates XXVII–XXVIII). </w:t>
-      </w:r>
-      <w:r>
-        <w:rPr/>
-        <w:t>This</w:t>
-      </w:r>
-      <w:r>
-        <w:rPr/>
-        <w:t xml:space="preserve"> specimen was initially referred by Holland (1906) to the genus </w:t>
+        <w:t xml:space="preserve">The posterior portion was modelled on material from CM 662, described in detail by Holland (1906:230–246) and illustrated by Holland (1906:plates XXVII–XXVIII). This specimen was initially referred by Holland (1906) to the genus </w:t>
       </w:r>
       <w:r>
         <w:rPr>
@@ -2257,15 +2224,7 @@
       </w:pPr>
       <w:r>
         <w:rPr/>
-        <w:t xml:space="preserve">The first known change made to the Carnegie mount was replacement of the original skull sculpture based on CM 662 and USNM 2673, the new one being based on CM 11161. </w:t>
-      </w:r>
-      <w:r>
-        <w:rPr/>
-        <w:t xml:space="preserve">This specimen </w:t>
-      </w:r>
-      <w:r>
-        <w:rPr/>
-        <w:t>is a complete and superbly preserved cranium and mandible, described and illustrated in detail by Holland (1924). It was discovered on Thanksgiving Day of 1912 (McIntosh 1980:17).</w:t>
+        <w:t>The first known change made to the Carnegie mount was replacement of the original skull sculpture based on CM 662 and USNM 2673, the new one being based on CM 11161. This specimen is a complete and superbly preserved cranium and mandible, described and illustrated in detail by Holland (1924). It was discovered on Thanksgiving Day of 1912 (McIntosh 1980:17).</w:t>
       </w:r>
     </w:p>
     <w:p>
@@ -2275,15 +2234,15 @@
       </w:pPr>
       <w:r>
         <w:rPr/>
-        <w:t xml:space="preserve">Unfortunately, extant records do not seem to say when this switch was made. Carnegie Museum annual reports from </w:t>
-      </w:r>
-      <w:r>
-        <w:rPr/>
-        <w:t xml:space="preserve">1912 </w:t>
-      </w:r>
-      <w:r>
-        <w:rPr/>
-        <w:t xml:space="preserve">up until the turn of the millennium make no mention of its use as the basis of a new skull for the mount. It was certainly available for Serafino Agostini to have used when he “made some excellent moulds and casts of the skulls of </w:t>
+        <w:t xml:space="preserve">Unfortunately, extant records do not seem to say when this switch was made, </w:t>
+      </w:r>
+      <w:r>
+        <w:rPr/>
+        <w:t>or whether the new skull is a cast or a model of CM 11161</w:t>
+      </w:r>
+      <w:r>
+        <w:rPr/>
+        <w:t xml:space="preserve">. Carnegie Museum annual reports from 1912 up until the turn of the millennium make no mention of its use as the basis of a new skull for the mount. It was certainly available for Serafino Agostini to have used when he “made some excellent moulds and casts of the skulls of </w:t>
       </w:r>
       <w:r>
         <w:rPr>
@@ -2337,27 +2296,7 @@
       </w:pPr>
       <w:r>
         <w:rPr/>
-        <w:t>The a</w:t>
-      </w:r>
-      <w:r>
-        <w:rPr/>
-        <w:t xml:space="preserve">nnual report for 1962 </w:t>
-      </w:r>
-      <w:r>
-        <w:rPr/>
-        <w:t>says</w:t>
-      </w:r>
-      <w:r>
-        <w:rPr/>
-        <w:t xml:space="preserve"> </w:t>
-      </w:r>
-      <w:r>
-        <w:rPr/>
-        <w:t>that chief preparator Joseph</w:t>
-      </w:r>
-      <w:r>
-        <w:rPr/>
-        <w:t xml:space="preserve"> Yarmer “made several new molds of specimens in the collections, including one of the </w:t>
+        <w:t xml:space="preserve">The annual report for 1962 says that chief preparator Joseph Yarmer “made several new molds of specimens in the collections, including one of the </w:t>
       </w:r>
       <w:r>
         <w:rPr>
@@ -2368,11 +2307,7 @@
       </w:r>
       <w:r>
         <w:rPr/>
-        <w:t xml:space="preserve"> skull from which a number of casts were made.” (Carnegie Institute 1962:16). </w:t>
-      </w:r>
-      <w:r>
-        <w:rPr/>
-        <w:t xml:space="preserve">Unfortunately, the report does not specify which </w:t>
+        <w:t xml:space="preserve"> skull from which a number of casts were made.” (Carnegie Institute 1962:16). Unfortunately, the report does not specify which </w:t>
       </w:r>
       <w:r>
         <w:rPr>
@@ -2383,7 +2318,15 @@
       </w:r>
       <w:r>
         <w:rPr/>
-        <w:t xml:space="preserve"> skull was used. CM 11161 would certainly have been a strong contender, and it may have been around this time that the cast was added to the mounted skeleton, but it is impossible to be sure.</w:t>
+        <w:t xml:space="preserve"> skull was used. CM 11161 would certainly have been a strong contender, and it may have been around this time that the </w:t>
+      </w:r>
+      <w:r>
+        <w:rPr/>
+        <w:t xml:space="preserve">new skull </w:t>
+      </w:r>
+      <w:r>
+        <w:rPr/>
+        <w:t>was added to the mounted skeleton, but it is impossible to be sure.</w:t>
       </w:r>
     </w:p>
     <w:p>
@@ -2393,23 +2336,21 @@
       </w:pPr>
       <w:r>
         <w:rPr/>
-        <w:t>We know at least that the skull replacement was d</w:t>
-      </w:r>
-      <w:r>
-        <w:rPr/>
-        <w:t xml:space="preserve">one before 1979, when </w:t>
-      </w:r>
-      <w:r>
-        <w:rPr/>
-        <w:t xml:space="preserve">Amy </w:t>
-      </w:r>
-      <w:r>
-        <w:rPr/>
-        <w:t xml:space="preserve">Henrici began working at the museum, </w:t>
-      </w:r>
-      <w:r>
-        <w:rPr/>
-        <w:t>as it was already in place at that point. We might guess that it happened not long before then, as it is not mentioned in McIntosh’s (1981) account of all the dinosaur specimens at the Carnegie museum, and in particular not in the section on the mount on page 20. Perhaps, then, a date in the mid-1970s is most likely.</w:t>
+        <w:t>We know at least that the skull replacement was done before 1979, when Amy Henrici began working at the museum, as it was already in place at that point. We might guess that it happened not long before then, as it is not mentioned in McIntosh’s (1981) account of all the dinosaur specimens at the Carnegie museum, and in particular not in the section on the mount on page 20. Perhaps, then, a date in the mid-1970s is most likely.</w:t>
+      </w:r>
+    </w:p>
+    <w:p>
+      <w:pPr>
+        <w:pStyle w:val="TextBody"/>
+        <w:rPr/>
+      </w:pPr>
+      <w:r>
+        <w:rPr/>
+        <w:t>Regarding whether the present skull is a cast or a model, it preserves bone texture, including damage, very accurately (Figure F). This skull includes the sclerotic ring in the left orbit (Tschopp et al. 2015:figure 1D) but omits it from the right orbit (Tschopp et al. 2015:figure 3E). This is the condition in the original CM 11161 fossil, and while this asymmetric preservation would be replicated by a cast, it would not likely be included in a sculpture. For these reasons, we believe the skull is a cast.</w:t>
+      </w:r>
+      <w:r>
+        <w:rPr/>
+        <w:t xml:space="preserve"> </w:t>
       </w:r>
     </w:p>
     <w:p>
@@ -2431,23 +2372,11 @@
       </w:pPr>
       <w:r>
         <w:rPr/>
-        <w:t xml:space="preserve">In the second quarter of 1999, </w:t>
-      </w:r>
-      <w:r>
-        <w:rPr/>
-        <w:t xml:space="preserve">both forefeet </w:t>
-      </w:r>
-      <w:r>
-        <w:rPr/>
-        <w:t xml:space="preserve">were replaced with casts of those of CM 662, </w:t>
-      </w:r>
-      <w:r>
-        <w:rPr/>
-        <w:t xml:space="preserve">which by that point was at the </w:t>
-      </w:r>
-      <w:r>
-        <w:rPr/>
-        <w:t>Houston Museum of Natural Science. — see quarterly report (XXX reference from Amy Henrici),</w:t>
+        <w:t xml:space="preserve">XXX </w:t>
+      </w:r>
+      <w:r>
+        <w:rPr/>
+        <w:t>In the second quarter of 1999, both forefeet were replaced with casts of those of CM 662, which by that point was at the Houston Museum of Natural Science. — see quarterly report (XXX reference from Amy Henrici),</w:t>
       </w:r>
     </w:p>
     <w:p>
@@ -4259,8 +4188,8 @@
       <w:tblGrid>
         <w:gridCol w:w="2409"/>
         <w:gridCol w:w="2695"/>
-        <w:gridCol w:w="2272"/>
-        <w:gridCol w:w="2260"/>
+        <w:gridCol w:w="2273"/>
+        <w:gridCol w:w="2259"/>
       </w:tblGrid>
       <w:tr>
         <w:trPr/>
@@ -4374,7 +4303,7 @@
         </w:tc>
         <w:tc>
           <w:tcPr>
-            <w:tcW w:w="2272" w:type="dxa"/>
+            <w:tcW w:w="2273" w:type="dxa"/>
             <w:tcBorders>
               <w:top w:val="single" w:sz="4" w:space="0" w:color="DDDDDD"/>
               <w:left w:val="single" w:sz="4" w:space="0" w:color="DDDDDD"/>
@@ -4428,7 +4357,7 @@
         </w:tc>
         <w:tc>
           <w:tcPr>
-            <w:tcW w:w="2260" w:type="dxa"/>
+            <w:tcW w:w="2259" w:type="dxa"/>
             <w:tcBorders>
               <w:top w:val="single" w:sz="4" w:space="0" w:color="DDDDDD"/>
               <w:left w:val="single" w:sz="4" w:space="0" w:color="DDDDDD"/>
@@ -4573,25 +4502,7 @@
                 <w:szCs w:val="24"/>
                 <w:u w:val="none"/>
               </w:rPr>
-              <w:t>CM 622</w:t>
-            </w:r>
-            <w:r>
-              <w:rPr>
-                <w:rFonts w:ascii="Liberation Serif" w:hAnsi="Liberation Serif"/>
-                <w:b w:val="false"/>
-                <w:bCs w:val="false"/>
-                <w:i w:val="false"/>
-                <w:iCs w:val="false"/>
-                <w:strike w:val="false"/>
-                <w:dstrike w:val="false"/>
-                <w:outline w:val="false"/>
-                <w:shadow w:val="false"/>
-                <w:color w:val="000000"/>
-                <w:sz w:val="24"/>
-                <w:szCs w:val="24"/>
-                <w:u w:val="none"/>
-              </w:rPr>
-              <w:t xml:space="preserve"> (S) +</w:t>
+              <w:t>CM 622 (S) +</w:t>
             </w:r>
           </w:p>
           <w:p>
@@ -4639,7 +4550,7 @@
         </w:tc>
         <w:tc>
           <w:tcPr>
-            <w:tcW w:w="2272" w:type="dxa"/>
+            <w:tcW w:w="2273" w:type="dxa"/>
             <w:tcBorders>
               <w:top w:val="single" w:sz="4" w:space="0" w:color="DDDDDD"/>
               <w:left w:val="single" w:sz="4" w:space="0" w:color="DDDDDD"/>
@@ -4694,7 +4605,7 @@
         </w:tc>
         <w:tc>
           <w:tcPr>
-            <w:tcW w:w="2260" w:type="dxa"/>
+            <w:tcW w:w="2259" w:type="dxa"/>
             <w:tcBorders>
               <w:top w:val="single" w:sz="4" w:space="0" w:color="DDDDDD"/>
               <w:left w:val="single" w:sz="4" w:space="0" w:color="DDDDDD"/>
@@ -4860,7 +4771,7 @@
         </w:tc>
         <w:tc>
           <w:tcPr>
-            <w:tcW w:w="2272" w:type="dxa"/>
+            <w:tcW w:w="2273" w:type="dxa"/>
             <w:tcBorders>
               <w:top w:val="single" w:sz="4" w:space="0" w:color="DDDDDD"/>
               <w:left w:val="single" w:sz="4" w:space="0" w:color="DDDDDD"/>
@@ -4913,7 +4824,7 @@
         </w:tc>
         <w:tc>
           <w:tcPr>
-            <w:tcW w:w="2260" w:type="dxa"/>
+            <w:tcW w:w="2259" w:type="dxa"/>
             <w:tcBorders>
               <w:top w:val="single" w:sz="4" w:space="0" w:color="DDDDDD"/>
               <w:left w:val="single" w:sz="4" w:space="0" w:color="DDDDDD"/>
@@ -5079,7 +4990,7 @@
         </w:tc>
         <w:tc>
           <w:tcPr>
-            <w:tcW w:w="2272" w:type="dxa"/>
+            <w:tcW w:w="2273" w:type="dxa"/>
             <w:tcBorders>
               <w:top w:val="single" w:sz="4" w:space="0" w:color="DDDDDD"/>
               <w:left w:val="single" w:sz="4" w:space="0" w:color="DDDDDD"/>
@@ -5132,7 +5043,7 @@
         </w:tc>
         <w:tc>
           <w:tcPr>
-            <w:tcW w:w="2260" w:type="dxa"/>
+            <w:tcW w:w="2259" w:type="dxa"/>
             <w:tcBorders>
               <w:top w:val="single" w:sz="4" w:space="0" w:color="DDDDDD"/>
               <w:left w:val="single" w:sz="4" w:space="0" w:color="DDDDDD"/>
@@ -5298,7 +5209,7 @@
         </w:tc>
         <w:tc>
           <w:tcPr>
-            <w:tcW w:w="2272" w:type="dxa"/>
+            <w:tcW w:w="2273" w:type="dxa"/>
             <w:tcBorders>
               <w:top w:val="single" w:sz="4" w:space="0" w:color="DDDDDD"/>
               <w:left w:val="single" w:sz="4" w:space="0" w:color="DDDDDD"/>
@@ -5351,7 +5262,7 @@
         </w:tc>
         <w:tc>
           <w:tcPr>
-            <w:tcW w:w="2260" w:type="dxa"/>
+            <w:tcW w:w="2259" w:type="dxa"/>
             <w:tcBorders>
               <w:top w:val="single" w:sz="4" w:space="0" w:color="DDDDDD"/>
               <w:left w:val="single" w:sz="4" w:space="0" w:color="DDDDDD"/>
@@ -5517,7 +5428,7 @@
         </w:tc>
         <w:tc>
           <w:tcPr>
-            <w:tcW w:w="2272" w:type="dxa"/>
+            <w:tcW w:w="2273" w:type="dxa"/>
             <w:tcBorders>
               <w:top w:val="single" w:sz="4" w:space="0" w:color="DDDDDD"/>
               <w:left w:val="single" w:sz="4" w:space="0" w:color="DDDDDD"/>
@@ -5570,7 +5481,7 @@
         </w:tc>
         <w:tc>
           <w:tcPr>
-            <w:tcW w:w="2260" w:type="dxa"/>
+            <w:tcW w:w="2259" w:type="dxa"/>
             <w:tcBorders>
               <w:top w:val="single" w:sz="4" w:space="0" w:color="DDDDDD"/>
               <w:left w:val="single" w:sz="4" w:space="0" w:color="DDDDDD"/>
@@ -5736,7 +5647,7 @@
         </w:tc>
         <w:tc>
           <w:tcPr>
-            <w:tcW w:w="2272" w:type="dxa"/>
+            <w:tcW w:w="2273" w:type="dxa"/>
             <w:tcBorders>
               <w:top w:val="single" w:sz="4" w:space="0" w:color="DDDDDD"/>
               <w:left w:val="single" w:sz="4" w:space="0" w:color="DDDDDD"/>
@@ -5789,7 +5700,7 @@
         </w:tc>
         <w:tc>
           <w:tcPr>
-            <w:tcW w:w="2260" w:type="dxa"/>
+            <w:tcW w:w="2259" w:type="dxa"/>
             <w:tcBorders>
               <w:top w:val="single" w:sz="4" w:space="0" w:color="DDDDDD"/>
               <w:left w:val="single" w:sz="4" w:space="0" w:color="DDDDDD"/>
@@ -5955,7 +5866,7 @@
         </w:tc>
         <w:tc>
           <w:tcPr>
-            <w:tcW w:w="2272" w:type="dxa"/>
+            <w:tcW w:w="2273" w:type="dxa"/>
             <w:tcBorders>
               <w:top w:val="single" w:sz="4" w:space="0" w:color="DDDDDD"/>
               <w:left w:val="single" w:sz="4" w:space="0" w:color="DDDDDD"/>
@@ -6008,7 +5919,7 @@
         </w:tc>
         <w:tc>
           <w:tcPr>
-            <w:tcW w:w="2260" w:type="dxa"/>
+            <w:tcW w:w="2259" w:type="dxa"/>
             <w:tcBorders>
               <w:top w:val="single" w:sz="4" w:space="0" w:color="DDDDDD"/>
               <w:left w:val="single" w:sz="4" w:space="0" w:color="DDDDDD"/>
@@ -6174,7 +6085,7 @@
         </w:tc>
         <w:tc>
           <w:tcPr>
-            <w:tcW w:w="2272" w:type="dxa"/>
+            <w:tcW w:w="2273" w:type="dxa"/>
             <w:tcBorders>
               <w:top w:val="single" w:sz="4" w:space="0" w:color="DDDDDD"/>
               <w:left w:val="single" w:sz="4" w:space="0" w:color="DDDDDD"/>
@@ -6227,7 +6138,7 @@
         </w:tc>
         <w:tc>
           <w:tcPr>
-            <w:tcW w:w="2260" w:type="dxa"/>
+            <w:tcW w:w="2259" w:type="dxa"/>
             <w:tcBorders>
               <w:top w:val="single" w:sz="4" w:space="0" w:color="DDDDDD"/>
               <w:left w:val="single" w:sz="4" w:space="0" w:color="DDDDDD"/>
@@ -6393,7 +6304,7 @@
         </w:tc>
         <w:tc>
           <w:tcPr>
-            <w:tcW w:w="2272" w:type="dxa"/>
+            <w:tcW w:w="2273" w:type="dxa"/>
             <w:tcBorders>
               <w:top w:val="single" w:sz="4" w:space="0" w:color="DDDDDD"/>
               <w:left w:val="single" w:sz="4" w:space="0" w:color="DDDDDD"/>
@@ -6447,7 +6358,7 @@
         </w:tc>
         <w:tc>
           <w:tcPr>
-            <w:tcW w:w="2260" w:type="dxa"/>
+            <w:tcW w:w="2259" w:type="dxa"/>
             <w:tcBorders>
               <w:top w:val="single" w:sz="4" w:space="0" w:color="DDDDDD"/>
               <w:left w:val="single" w:sz="4" w:space="0" w:color="DDDDDD"/>
@@ -6613,7 +6524,7 @@
         </w:tc>
         <w:tc>
           <w:tcPr>
-            <w:tcW w:w="2272" w:type="dxa"/>
+            <w:tcW w:w="2273" w:type="dxa"/>
             <w:tcBorders>
               <w:top w:val="single" w:sz="4" w:space="0" w:color="DDDDDD"/>
               <w:left w:val="single" w:sz="4" w:space="0" w:color="DDDDDD"/>
@@ -6666,7 +6577,7 @@
         </w:tc>
         <w:tc>
           <w:tcPr>
-            <w:tcW w:w="2260" w:type="dxa"/>
+            <w:tcW w:w="2259" w:type="dxa"/>
             <w:tcBorders>
               <w:top w:val="single" w:sz="4" w:space="0" w:color="DDDDDD"/>
               <w:left w:val="single" w:sz="4" w:space="0" w:color="DDDDDD"/>
@@ -6832,7 +6743,7 @@
         </w:tc>
         <w:tc>
           <w:tcPr>
-            <w:tcW w:w="2272" w:type="dxa"/>
+            <w:tcW w:w="2273" w:type="dxa"/>
             <w:tcBorders>
               <w:top w:val="single" w:sz="4" w:space="0" w:color="DDDDDD"/>
               <w:left w:val="single" w:sz="4" w:space="0" w:color="DDDDDD"/>
@@ -6885,7 +6796,7 @@
         </w:tc>
         <w:tc>
           <w:tcPr>
-            <w:tcW w:w="2260" w:type="dxa"/>
+            <w:tcW w:w="2259" w:type="dxa"/>
             <w:tcBorders>
               <w:top w:val="single" w:sz="4" w:space="0" w:color="DDDDDD"/>
               <w:left w:val="single" w:sz="4" w:space="0" w:color="DDDDDD"/>
@@ -7019,7 +6930,7 @@
         </w:tc>
         <w:tc>
           <w:tcPr>
-            <w:tcW w:w="2272" w:type="dxa"/>
+            <w:tcW w:w="2273" w:type="dxa"/>
             <w:tcBorders>
               <w:top w:val="single" w:sz="4" w:space="0" w:color="DDDDDD"/>
               <w:left w:val="single" w:sz="4" w:space="0" w:color="DDDDDD"/>
@@ -7072,7 +6983,7 @@
         </w:tc>
         <w:tc>
           <w:tcPr>
-            <w:tcW w:w="2260" w:type="dxa"/>
+            <w:tcW w:w="2259" w:type="dxa"/>
             <w:tcBorders>
               <w:top w:val="single" w:sz="4" w:space="0" w:color="DDDDDD"/>
               <w:left w:val="single" w:sz="4" w:space="0" w:color="DDDDDD"/>
@@ -7178,7 +7089,7 @@
         </w:tc>
         <w:tc>
           <w:tcPr>
-            <w:tcW w:w="2272" w:type="dxa"/>
+            <w:tcW w:w="2273" w:type="dxa"/>
             <w:tcBorders>
               <w:top w:val="single" w:sz="4" w:space="0" w:color="000000"/>
               <w:left w:val="single" w:sz="4" w:space="0" w:color="DDDDDD"/>
@@ -7231,7 +7142,7 @@
         </w:tc>
         <w:tc>
           <w:tcPr>
-            <w:tcW w:w="2260" w:type="dxa"/>
+            <w:tcW w:w="2259" w:type="dxa"/>
             <w:tcBorders>
               <w:top w:val="single" w:sz="4" w:space="0" w:color="000000"/>
               <w:left w:val="single" w:sz="4" w:space="0" w:color="DDDDDD"/>
@@ -7397,7 +7308,7 @@
         </w:tc>
         <w:tc>
           <w:tcPr>
-            <w:tcW w:w="2272" w:type="dxa"/>
+            <w:tcW w:w="2273" w:type="dxa"/>
             <w:tcBorders>
               <w:top w:val="single" w:sz="4" w:space="0" w:color="DDDDDD"/>
               <w:left w:val="single" w:sz="4" w:space="0" w:color="DDDDDD"/>
@@ -7450,7 +7361,7 @@
         </w:tc>
         <w:tc>
           <w:tcPr>
-            <w:tcW w:w="2260" w:type="dxa"/>
+            <w:tcW w:w="2259" w:type="dxa"/>
             <w:tcBorders>
               <w:top w:val="single" w:sz="4" w:space="0" w:color="DDDDDD"/>
               <w:left w:val="single" w:sz="4" w:space="0" w:color="DDDDDD"/>
@@ -7616,7 +7527,7 @@
         </w:tc>
         <w:tc>
           <w:tcPr>
-            <w:tcW w:w="2272" w:type="dxa"/>
+            <w:tcW w:w="2273" w:type="dxa"/>
             <w:tcBorders>
               <w:top w:val="single" w:sz="4" w:space="0" w:color="DDDDDD"/>
               <w:left w:val="single" w:sz="4" w:space="0" w:color="DDDDDD"/>
@@ -7669,7 +7580,7 @@
         </w:tc>
         <w:tc>
           <w:tcPr>
-            <w:tcW w:w="2260" w:type="dxa"/>
+            <w:tcW w:w="2259" w:type="dxa"/>
             <w:tcBorders>
               <w:top w:val="single" w:sz="4" w:space="0" w:color="DDDDDD"/>
               <w:left w:val="single" w:sz="4" w:space="0" w:color="DDDDDD"/>
@@ -7835,7 +7746,7 @@
         </w:tc>
         <w:tc>
           <w:tcPr>
-            <w:tcW w:w="2272" w:type="dxa"/>
+            <w:tcW w:w="2273" w:type="dxa"/>
             <w:tcBorders>
               <w:top w:val="single" w:sz="4" w:space="0" w:color="DDDDDD"/>
               <w:left w:val="single" w:sz="4" w:space="0" w:color="DDDDDD"/>
@@ -7888,7 +7799,7 @@
         </w:tc>
         <w:tc>
           <w:tcPr>
-            <w:tcW w:w="2260" w:type="dxa"/>
+            <w:tcW w:w="2259" w:type="dxa"/>
             <w:tcBorders>
               <w:top w:val="single" w:sz="4" w:space="0" w:color="DDDDDD"/>
               <w:left w:val="single" w:sz="4" w:space="0" w:color="DDDDDD"/>
@@ -8054,7 +7965,7 @@
         </w:tc>
         <w:tc>
           <w:tcPr>
-            <w:tcW w:w="2272" w:type="dxa"/>
+            <w:tcW w:w="2273" w:type="dxa"/>
             <w:tcBorders>
               <w:top w:val="single" w:sz="4" w:space="0" w:color="DDDDDD"/>
               <w:left w:val="single" w:sz="4" w:space="0" w:color="DDDDDD"/>
@@ -8107,7 +8018,7 @@
         </w:tc>
         <w:tc>
           <w:tcPr>
-            <w:tcW w:w="2260" w:type="dxa"/>
+            <w:tcW w:w="2259" w:type="dxa"/>
             <w:tcBorders>
               <w:top w:val="single" w:sz="4" w:space="0" w:color="DDDDDD"/>
               <w:left w:val="single" w:sz="4" w:space="0" w:color="DDDDDD"/>
@@ -8273,7 +8184,7 @@
         </w:tc>
         <w:tc>
           <w:tcPr>
-            <w:tcW w:w="2272" w:type="dxa"/>
+            <w:tcW w:w="2273" w:type="dxa"/>
             <w:tcBorders>
               <w:top w:val="single" w:sz="4" w:space="0" w:color="DDDDDD"/>
               <w:left w:val="single" w:sz="4" w:space="0" w:color="DDDDDD"/>
@@ -8326,7 +8237,7 @@
         </w:tc>
         <w:tc>
           <w:tcPr>
-            <w:tcW w:w="2260" w:type="dxa"/>
+            <w:tcW w:w="2259" w:type="dxa"/>
             <w:tcBorders>
               <w:top w:val="single" w:sz="4" w:space="0" w:color="DDDDDD"/>
               <w:left w:val="single" w:sz="4" w:space="0" w:color="DDDDDD"/>
@@ -8492,7 +8403,7 @@
         </w:tc>
         <w:tc>
           <w:tcPr>
-            <w:tcW w:w="2272" w:type="dxa"/>
+            <w:tcW w:w="2273" w:type="dxa"/>
             <w:tcBorders>
               <w:top w:val="single" w:sz="4" w:space="0" w:color="DDDDDD"/>
               <w:left w:val="single" w:sz="4" w:space="0" w:color="DDDDDD"/>
@@ -8545,7 +8456,7 @@
         </w:tc>
         <w:tc>
           <w:tcPr>
-            <w:tcW w:w="2260" w:type="dxa"/>
+            <w:tcW w:w="2259" w:type="dxa"/>
             <w:tcBorders>
               <w:top w:val="single" w:sz="4" w:space="0" w:color="DDDDDD"/>
               <w:left w:val="single" w:sz="4" w:space="0" w:color="DDDDDD"/>
@@ -8579,25 +8490,7 @@
                 <w:szCs w:val="24"/>
                 <w:u w:val="none"/>
               </w:rPr>
-              <w:t>CM 662</w:t>
-            </w:r>
-            <w:r>
-              <w:rPr>
-                <w:rFonts w:ascii="Liberation Serif" w:hAnsi="Liberation Serif"/>
-                <w:b w:val="false"/>
-                <w:bCs w:val="false"/>
-                <w:i w:val="false"/>
-                <w:iCs w:val="false"/>
-                <w:strike w:val="false"/>
-                <w:dstrike w:val="false"/>
-                <w:outline w:val="false"/>
-                <w:shadow w:val="false"/>
-                <w:color w:val="000000"/>
-                <w:sz w:val="24"/>
-                <w:szCs w:val="24"/>
-                <w:u w:val="none"/>
-              </w:rPr>
-              <w:t xml:space="preserve"> (S)</w:t>
+              <w:t>CM 662 (S)</w:t>
             </w:r>
           </w:p>
         </w:tc>
@@ -8708,31 +8601,13 @@
                 <w:szCs w:val="24"/>
                 <w:u w:val="none"/>
               </w:rPr>
-              <w:t>CM 662</w:t>
-            </w:r>
-            <w:r>
-              <w:rPr>
-                <w:rFonts w:ascii="Liberation Serif" w:hAnsi="Liberation Serif"/>
-                <w:b w:val="false"/>
-                <w:bCs w:val="false"/>
-                <w:i w:val="false"/>
-                <w:iCs w:val="false"/>
-                <w:strike w:val="false"/>
-                <w:dstrike w:val="false"/>
-                <w:outline w:val="false"/>
-                <w:shadow w:val="false"/>
-                <w:color w:val="000000"/>
-                <w:sz w:val="24"/>
-                <w:szCs w:val="24"/>
-                <w:u w:val="none"/>
-              </w:rPr>
-              <w:t xml:space="preserve"> (S)</w:t>
-            </w:r>
-          </w:p>
-        </w:tc>
-        <w:tc>
-          <w:tcPr>
-            <w:tcW w:w="2272" w:type="dxa"/>
+              <w:t>CM 662 (S)</w:t>
+            </w:r>
+          </w:p>
+        </w:tc>
+        <w:tc>
+          <w:tcPr>
+            <w:tcW w:w="2273" w:type="dxa"/>
             <w:tcBorders>
               <w:top w:val="single" w:sz="4" w:space="0" w:color="DDDDDD"/>
               <w:left w:val="single" w:sz="4" w:space="0" w:color="DDDDDD"/>
@@ -8785,7 +8660,7 @@
         </w:tc>
         <w:tc>
           <w:tcPr>
-            <w:tcW w:w="2260" w:type="dxa"/>
+            <w:tcW w:w="2259" w:type="dxa"/>
             <w:tcBorders>
               <w:top w:val="single" w:sz="4" w:space="0" w:color="DDDDDD"/>
               <w:left w:val="single" w:sz="4" w:space="0" w:color="DDDDDD"/>
@@ -8951,7 +8826,7 @@
         </w:tc>
         <w:tc>
           <w:tcPr>
-            <w:tcW w:w="2272" w:type="dxa"/>
+            <w:tcW w:w="2273" w:type="dxa"/>
             <w:tcBorders>
               <w:top w:val="single" w:sz="4" w:space="0" w:color="DDDDDD"/>
               <w:left w:val="single" w:sz="4" w:space="0" w:color="DDDDDD"/>
@@ -8983,25 +8858,7 @@
                 <w:szCs w:val="24"/>
                 <w:u w:val="none"/>
               </w:rPr>
-              <w:t>CM 662</w:t>
-            </w:r>
-            <w:r>
-              <w:rPr>
-                <w:rFonts w:ascii="Liberation Serif" w:hAnsi="Liberation Serif"/>
-                <w:b w:val="false"/>
-                <w:bCs w:val="false"/>
-                <w:i w:val="false"/>
-                <w:iCs w:val="false"/>
-                <w:strike w:val="false"/>
-                <w:dstrike w:val="false"/>
-                <w:outline w:val="false"/>
-                <w:shadow w:val="false"/>
-                <w:color w:val="000000"/>
-                <w:sz w:val="24"/>
-                <w:szCs w:val="24"/>
-                <w:u w:val="none"/>
-              </w:rPr>
-              <w:t xml:space="preserve"> (C);</w:t>
+              <w:t>CM 662 (C);</w:t>
               <w:br/>
               <w:t>replaced again by</w:t>
             </w:r>
@@ -9051,7 +8908,7 @@
         </w:tc>
         <w:tc>
           <w:tcPr>
-            <w:tcW w:w="2260" w:type="dxa"/>
+            <w:tcW w:w="2259" w:type="dxa"/>
             <w:tcBorders>
               <w:top w:val="single" w:sz="4" w:space="0" w:color="DDDDDD"/>
               <w:left w:val="single" w:sz="4" w:space="0" w:color="DDDDDD"/>
@@ -9217,7 +9074,7 @@
         </w:tc>
         <w:tc>
           <w:tcPr>
-            <w:tcW w:w="2272" w:type="dxa"/>
+            <w:tcW w:w="2273" w:type="dxa"/>
             <w:tcBorders>
               <w:top w:val="single" w:sz="4" w:space="0" w:color="DDDDDD"/>
               <w:left w:val="single" w:sz="4" w:space="0" w:color="DDDDDD"/>
@@ -9270,7 +9127,7 @@
         </w:tc>
         <w:tc>
           <w:tcPr>
-            <w:tcW w:w="2260" w:type="dxa"/>
+            <w:tcW w:w="2259" w:type="dxa"/>
             <w:tcBorders>
               <w:top w:val="single" w:sz="4" w:space="0" w:color="DDDDDD"/>
               <w:left w:val="single" w:sz="4" w:space="0" w:color="DDDDDD"/>
@@ -9436,7 +9293,7 @@
         </w:tc>
         <w:tc>
           <w:tcPr>
-            <w:tcW w:w="2272" w:type="dxa"/>
+            <w:tcW w:w="2273" w:type="dxa"/>
             <w:tcBorders>
               <w:top w:val="single" w:sz="4" w:space="0" w:color="DDDDDD"/>
               <w:left w:val="single" w:sz="4" w:space="0" w:color="DDDDDD"/>
@@ -9489,7 +9346,7 @@
         </w:tc>
         <w:tc>
           <w:tcPr>
-            <w:tcW w:w="2260" w:type="dxa"/>
+            <w:tcW w:w="2259" w:type="dxa"/>
             <w:tcBorders>
               <w:top w:val="single" w:sz="4" w:space="0" w:color="DDDDDD"/>
               <w:left w:val="single" w:sz="4" w:space="0" w:color="DDDDDD"/>
@@ -9655,7 +9512,7 @@
         </w:tc>
         <w:tc>
           <w:tcPr>
-            <w:tcW w:w="2272" w:type="dxa"/>
+            <w:tcW w:w="2273" w:type="dxa"/>
             <w:tcBorders>
               <w:top w:val="single" w:sz="4" w:space="0" w:color="DDDDDD"/>
               <w:left w:val="single" w:sz="4" w:space="0" w:color="DDDDDD"/>
@@ -9708,7 +9565,7 @@
         </w:tc>
         <w:tc>
           <w:tcPr>
-            <w:tcW w:w="2260" w:type="dxa"/>
+            <w:tcW w:w="2259" w:type="dxa"/>
             <w:tcBorders>
               <w:top w:val="single" w:sz="4" w:space="0" w:color="DDDDDD"/>
               <w:left w:val="single" w:sz="4" w:space="0" w:color="DDDDDD"/>
@@ -9874,7 +9731,7 @@
         </w:tc>
         <w:tc>
           <w:tcPr>
-            <w:tcW w:w="2272" w:type="dxa"/>
+            <w:tcW w:w="2273" w:type="dxa"/>
             <w:tcBorders>
               <w:top w:val="single" w:sz="4" w:space="0" w:color="DDDDDD"/>
               <w:left w:val="single" w:sz="4" w:space="0" w:color="DDDDDD"/>
@@ -9927,7 +9784,7 @@
         </w:tc>
         <w:tc>
           <w:tcPr>
-            <w:tcW w:w="2260" w:type="dxa"/>
+            <w:tcW w:w="2259" w:type="dxa"/>
             <w:tcBorders>
               <w:top w:val="single" w:sz="4" w:space="0" w:color="DDDDDD"/>
               <w:left w:val="single" w:sz="4" w:space="0" w:color="DDDDDD"/>
@@ -10093,7 +9950,7 @@
         </w:tc>
         <w:tc>
           <w:tcPr>
-            <w:tcW w:w="2272" w:type="dxa"/>
+            <w:tcW w:w="2273" w:type="dxa"/>
             <w:tcBorders>
               <w:top w:val="single" w:sz="4" w:space="0" w:color="DDDDDD"/>
               <w:left w:val="single" w:sz="4" w:space="0" w:color="DDDDDD"/>
@@ -10146,7 +10003,7 @@
         </w:tc>
         <w:tc>
           <w:tcPr>
-            <w:tcW w:w="2260" w:type="dxa"/>
+            <w:tcW w:w="2259" w:type="dxa"/>
             <w:tcBorders>
               <w:top w:val="single" w:sz="4" w:space="0" w:color="DDDDDD"/>
               <w:left w:val="single" w:sz="4" w:space="0" w:color="DDDDDD"/>
@@ -10312,7 +10169,7 @@
         </w:tc>
         <w:tc>
           <w:tcPr>
-            <w:tcW w:w="2272" w:type="dxa"/>
+            <w:tcW w:w="2273" w:type="dxa"/>
             <w:tcBorders>
               <w:top w:val="single" w:sz="4" w:space="0" w:color="DDDDDD"/>
               <w:left w:val="single" w:sz="4" w:space="0" w:color="DDDDDD"/>
@@ -10365,7 +10222,7 @@
         </w:tc>
         <w:tc>
           <w:tcPr>
-            <w:tcW w:w="2260" w:type="dxa"/>
+            <w:tcW w:w="2259" w:type="dxa"/>
             <w:tcBorders>
               <w:top w:val="single" w:sz="4" w:space="0" w:color="DDDDDD"/>
               <w:left w:val="single" w:sz="4" w:space="0" w:color="DDDDDD"/>
@@ -10531,7 +10388,7 @@
         </w:tc>
         <w:tc>
           <w:tcPr>
-            <w:tcW w:w="2272" w:type="dxa"/>
+            <w:tcW w:w="2273" w:type="dxa"/>
             <w:tcBorders>
               <w:top w:val="single" w:sz="4" w:space="0" w:color="DDDDDD"/>
               <w:left w:val="single" w:sz="4" w:space="0" w:color="DDDDDD"/>
@@ -10584,7 +10441,7 @@
         </w:tc>
         <w:tc>
           <w:tcPr>
-            <w:tcW w:w="2260" w:type="dxa"/>
+            <w:tcW w:w="2259" w:type="dxa"/>
             <w:tcBorders>
               <w:top w:val="single" w:sz="4" w:space="0" w:color="DDDDDD"/>
               <w:left w:val="single" w:sz="4" w:space="0" w:color="DDDDDD"/>
@@ -10750,7 +10607,7 @@
         </w:tc>
         <w:tc>
           <w:tcPr>
-            <w:tcW w:w="2272" w:type="dxa"/>
+            <w:tcW w:w="2273" w:type="dxa"/>
             <w:tcBorders>
               <w:top w:val="single" w:sz="4" w:space="0" w:color="DDDDDD"/>
               <w:left w:val="single" w:sz="4" w:space="0" w:color="DDDDDD"/>
@@ -10803,7 +10660,7 @@
         </w:tc>
         <w:tc>
           <w:tcPr>
-            <w:tcW w:w="2260" w:type="dxa"/>
+            <w:tcW w:w="2259" w:type="dxa"/>
             <w:tcBorders>
               <w:top w:val="single" w:sz="4" w:space="0" w:color="DDDDDD"/>
               <w:left w:val="single" w:sz="4" w:space="0" w:color="DDDDDD"/>
@@ -10969,7 +10826,7 @@
         </w:tc>
         <w:tc>
           <w:tcPr>
-            <w:tcW w:w="2272" w:type="dxa"/>
+            <w:tcW w:w="2273" w:type="dxa"/>
             <w:tcBorders>
               <w:top w:val="single" w:sz="4" w:space="0" w:color="DDDDDD"/>
               <w:left w:val="single" w:sz="4" w:space="0" w:color="DDDDDD"/>
@@ -11022,7 +10879,7 @@
         </w:tc>
         <w:tc>
           <w:tcPr>
-            <w:tcW w:w="2260" w:type="dxa"/>
+            <w:tcW w:w="2259" w:type="dxa"/>
             <w:tcBorders>
               <w:top w:val="single" w:sz="4" w:space="0" w:color="DDDDDD"/>
               <w:left w:val="single" w:sz="4" w:space="0" w:color="DDDDDD"/>
@@ -11189,7 +11046,7 @@
         </w:tc>
         <w:tc>
           <w:tcPr>
-            <w:tcW w:w="2272" w:type="dxa"/>
+            <w:tcW w:w="2273" w:type="dxa"/>
             <w:tcBorders>
               <w:top w:val="single" w:sz="4" w:space="0" w:color="DDDDDD"/>
               <w:left w:val="single" w:sz="4" w:space="0" w:color="DDDDDD"/>
@@ -11242,7 +11099,7 @@
         </w:tc>
         <w:tc>
           <w:tcPr>
-            <w:tcW w:w="2260" w:type="dxa"/>
+            <w:tcW w:w="2259" w:type="dxa"/>
             <w:tcBorders>
               <w:top w:val="single" w:sz="4" w:space="0" w:color="DDDDDD"/>
               <w:left w:val="single" w:sz="4" w:space="0" w:color="DDDDDD"/>
@@ -11408,7 +11265,7 @@
         </w:tc>
         <w:tc>
           <w:tcPr>
-            <w:tcW w:w="2272" w:type="dxa"/>
+            <w:tcW w:w="2273" w:type="dxa"/>
             <w:tcBorders>
               <w:top w:val="single" w:sz="4" w:space="0" w:color="DDDDDD"/>
               <w:left w:val="single" w:sz="4" w:space="0" w:color="DDDDDD"/>
@@ -11461,7 +11318,7 @@
         </w:tc>
         <w:tc>
           <w:tcPr>
-            <w:tcW w:w="2260" w:type="dxa"/>
+            <w:tcW w:w="2259" w:type="dxa"/>
             <w:tcBorders>
               <w:top w:val="single" w:sz="4" w:space="0" w:color="DDDDDD"/>
               <w:left w:val="single" w:sz="4" w:space="0" w:color="DDDDDD"/>
@@ -11627,7 +11484,7 @@
         </w:tc>
         <w:tc>
           <w:tcPr>
-            <w:tcW w:w="2272" w:type="dxa"/>
+            <w:tcW w:w="2273" w:type="dxa"/>
             <w:tcBorders>
               <w:top w:val="single" w:sz="4" w:space="0" w:color="DDDDDD"/>
               <w:left w:val="single" w:sz="4" w:space="0" w:color="DDDDDD"/>
@@ -11680,7 +11537,7 @@
         </w:tc>
         <w:tc>
           <w:tcPr>
-            <w:tcW w:w="2260" w:type="dxa"/>
+            <w:tcW w:w="2259" w:type="dxa"/>
             <w:tcBorders>
               <w:top w:val="single" w:sz="4" w:space="0" w:color="DDDDDD"/>
               <w:left w:val="single" w:sz="4" w:space="0" w:color="DDDDDD"/>
@@ -12574,41 +12431,25 @@
             <w:pPr>
               <w:pStyle w:val="TableContents"/>
               <w:jc w:val="left"/>
-              <w:rPr>
-                <w:rFonts w:ascii="Liberation Serif" w:hAnsi="Liberation Serif"/>
-                <w:b w:val="false"/>
-                <w:b w:val="false"/>
-                <w:bCs w:val="false"/>
-                <w:i w:val="false"/>
-                <w:i w:val="false"/>
-                <w:iCs w:val="false"/>
-                <w:strike w:val="false"/>
-                <w:dstrike w:val="false"/>
-                <w:outline w:val="false"/>
-                <w:shadow w:val="false"/>
-                <w:color w:val="000000"/>
-                <w:sz w:val="24"/>
-                <w:szCs w:val="24"/>
-                <w:u w:val="none"/>
-              </w:rPr>
-            </w:pPr>
-            <w:r>
-              <w:rPr>
-                <w:rFonts w:ascii="Liberation Serif" w:hAnsi="Liberation Serif"/>
-                <w:b w:val="false"/>
-                <w:bCs w:val="false"/>
-                <w:i w:val="false"/>
-                <w:iCs w:val="false"/>
-                <w:strike w:val="false"/>
-                <w:dstrike w:val="false"/>
-                <w:outline w:val="false"/>
-                <w:shadow w:val="false"/>
-                <w:color w:val="000000"/>
-                <w:sz w:val="24"/>
-                <w:szCs w:val="24"/>
-                <w:u w:val="none"/>
-              </w:rPr>
-              <w:t>XXX</w:t>
+              <w:rPr/>
+            </w:pPr>
+            <w:r>
+              <w:rPr>
+                <w:rFonts w:ascii="Liberation Serif" w:hAnsi="Liberation Serif"/>
+                <w:b w:val="false"/>
+                <w:bCs w:val="false"/>
+                <w:i w:val="false"/>
+                <w:iCs w:val="false"/>
+                <w:strike w:val="false"/>
+                <w:dstrike w:val="false"/>
+                <w:outline w:val="false"/>
+                <w:shadow w:val="false"/>
+                <w:color w:val="000000"/>
+                <w:sz w:val="24"/>
+                <w:szCs w:val="24"/>
+                <w:u w:val="none"/>
+              </w:rPr>
+              <w:t>Kaiser Wilhelm II</w:t>
             </w:r>
           </w:p>
         </w:tc>
@@ -12793,41 +12634,43 @@
             <w:pPr>
               <w:pStyle w:val="TableContents"/>
               <w:jc w:val="left"/>
-              <w:rPr>
-                <w:rFonts w:ascii="Liberation Serif" w:hAnsi="Liberation Serif"/>
-                <w:b w:val="false"/>
-                <w:b w:val="false"/>
-                <w:bCs w:val="false"/>
-                <w:i w:val="false"/>
-                <w:i w:val="false"/>
-                <w:iCs w:val="false"/>
-                <w:strike w:val="false"/>
-                <w:dstrike w:val="false"/>
-                <w:outline w:val="false"/>
-                <w:shadow w:val="false"/>
-                <w:color w:val="000000"/>
-                <w:sz w:val="24"/>
-                <w:szCs w:val="24"/>
-                <w:u w:val="none"/>
-              </w:rPr>
-            </w:pPr>
-            <w:r>
-              <w:rPr>
-                <w:rFonts w:ascii="Liberation Serif" w:hAnsi="Liberation Serif"/>
-                <w:b w:val="false"/>
-                <w:bCs w:val="false"/>
-                <w:i w:val="false"/>
-                <w:iCs w:val="false"/>
-                <w:strike w:val="false"/>
-                <w:dstrike w:val="false"/>
-                <w:outline w:val="false"/>
-                <w:shadow w:val="false"/>
-                <w:color w:val="000000"/>
-                <w:sz w:val="24"/>
-                <w:szCs w:val="24"/>
-                <w:u w:val="none"/>
-              </w:rPr>
-              <w:t>XXX</w:t>
+              <w:rPr/>
+            </w:pPr>
+            <w:r>
+              <w:rPr>
+                <w:rFonts w:ascii="Liberation Serif" w:hAnsi="Liberation Serif"/>
+                <w:b w:val="false"/>
+                <w:bCs w:val="false"/>
+                <w:i w:val="false"/>
+                <w:iCs w:val="false"/>
+                <w:strike w:val="false"/>
+                <w:dstrike w:val="false"/>
+                <w:outline w:val="false"/>
+                <w:shadow w:val="false"/>
+                <w:color w:val="000000"/>
+                <w:sz w:val="24"/>
+                <w:szCs w:val="24"/>
+                <w:u w:val="none"/>
+              </w:rPr>
+              <w:t>P</w:t>
+            </w:r>
+            <w:r>
+              <w:rPr>
+                <w:rFonts w:ascii="Liberation Serif" w:hAnsi="Liberation Serif"/>
+                <w:b w:val="false"/>
+                <w:bCs w:val="false"/>
+                <w:i w:val="false"/>
+                <w:iCs w:val="false"/>
+                <w:strike w:val="false"/>
+                <w:dstrike w:val="false"/>
+                <w:outline w:val="false"/>
+                <w:shadow w:val="false"/>
+                <w:color w:val="000000"/>
+                <w:sz w:val="24"/>
+                <w:szCs w:val="24"/>
+                <w:u w:val="none"/>
+              </w:rPr>
+              <w:t>résident Ar- mand Fallières</w:t>
             </w:r>
           </w:p>
         </w:tc>
@@ -14805,23 +14648,7 @@
       </w:r>
       <w:r>
         <w:rPr/>
-        <w:t xml:space="preserve"> CM 84, s it is today, in left anterolateral view. Highlighted bones: scapulae in blue, coracoids in red and sternal plates in yellow. Note the absence of the putative clavicles that Holland tentatively added to the </w:t>
-      </w:r>
-      <w:r>
-        <w:rPr/>
-        <w:t xml:space="preserve">mounted </w:t>
-      </w:r>
-      <w:r>
-        <w:rPr/>
-        <w:t xml:space="preserve">BMNH </w:t>
-      </w:r>
-      <w:r>
-        <w:rPr/>
-        <w:t xml:space="preserve">cast </w:t>
-      </w:r>
-      <w:r>
-        <w:rPr/>
-        <w:t>in May 1905, as shown in his photographs (Holland 1906:figures 25–26), before removing them.</w:t>
+        <w:t xml:space="preserve"> CM 84, s it is today, in left anterolateral view. Highlighted bones: scapulae in blue, coracoids in red and sternal plates in yellow. Note the absence of the putative clavicles that Holland tentatively added to the mounted BMNH cast in May 1905, as shown in his photographs (Holland 1906:figures 25–26), before removing them.</w:t>
       </w:r>
     </w:p>
     <w:p>
@@ -14923,15 +14750,7 @@
       </w:r>
       <w:r>
         <w:rPr/>
-        <w:t xml:space="preserve"> Right humerus of the Carnegie mount in left anterolateral view, enlarged from part A, modelled from CM 6</w:t>
-      </w:r>
-      <w:r>
-        <w:rPr/>
-        <w:t>6</w:t>
-      </w:r>
-      <w:r>
-        <w:rPr/>
-        <w:t xml:space="preserve">2, a smaller diplodocine individual then thought to belong to </w:t>
+        <w:t xml:space="preserve"> Right humerus of the Carnegie mount in left anterolateral view, enlarged from part A, modelled from CM 662, a smaller diplodocine individual then thought to belong to </w:t>
       </w:r>
       <w:r>
         <w:rPr>
@@ -15020,6 +14839,46 @@
           <w:iCs w:val="false"/>
         </w:rPr>
         <w:t xml:space="preserve"> AMNH 5761/H.1 in anterior view, modified from Osborn and Mook (1921:figure 84B). Parts B and E scaled to the same heights as parts C and D respectively.</w:t>
+      </w:r>
+    </w:p>
+    <w:p>
+      <w:pPr>
+        <w:pStyle w:val="FigureCaption"/>
+        <w:spacing w:before="0" w:after="142"/>
+        <w:rPr/>
+      </w:pPr>
+      <w:r>
+        <w:rPr>
+          <w:b/>
+          <w:bCs/>
+        </w:rPr>
+        <w:t>Figure F.</w:t>
+      </w:r>
+      <w:r>
+        <w:rPr/>
+        <w:t xml:space="preserve"> The present skull on the mounted skeleton of </w:t>
+      </w:r>
+      <w:r>
+        <w:rPr>
+          <w:i/>
+          <w:iCs/>
+        </w:rPr>
+        <w:t>Diplodocus carnegii</w:t>
+      </w:r>
+      <w:r>
+        <w:rPr/>
+        <w:t xml:space="preserve"> at the Carnegie Museum, in right anterolateral view. This is believed to be a cast of the complete and largely undistorted </w:t>
+      </w:r>
+      <w:r>
+        <w:rPr>
+          <w:i/>
+          <w:iCs/>
+        </w:rPr>
+        <w:t>Diplodocus</w:t>
+      </w:r>
+      <w:r>
+        <w:rPr/>
+        <w:t xml:space="preserve"> sp. cranium and mandible CM 11161. Note the realistic bone texture, including damage, especially on the mandible.</w:t>
       </w:r>
     </w:p>
     <w:p>
@@ -15750,7 +15609,7 @@
     <w:pPr>
       <w:widowControl/>
       <w:suppressAutoHyphens w:val="true"/>
-      <w:overflowPunct w:val="true"/>
+      <w:overflowPunct w:val="false"/>
       <w:bidi w:val="0"/>
       <w:spacing w:before="0" w:after="0"/>
       <w:ind w:left="0" w:right="0" w:hanging="0"/>
@@ -16565,6 +16424,145 @@
     <w:qFormat/>
     <w:rPr/>
   </w:style>
+  <w:style w:type="character" w:styleId="ListLabel101">
+    <w:name w:val="ListLabel 101"/>
+    <w:qFormat/>
+    <w:rPr>
+      <w:rFonts w:cs="Symbol"/>
+    </w:rPr>
+  </w:style>
+  <w:style w:type="character" w:styleId="ListLabel102">
+    <w:name w:val="ListLabel 102"/>
+    <w:qFormat/>
+    <w:rPr>
+      <w:rFonts w:cs="OpenSymbol"/>
+    </w:rPr>
+  </w:style>
+  <w:style w:type="character" w:styleId="ListLabel103">
+    <w:name w:val="ListLabel 103"/>
+    <w:qFormat/>
+    <w:rPr>
+      <w:rFonts w:cs="OpenSymbol"/>
+    </w:rPr>
+  </w:style>
+  <w:style w:type="character" w:styleId="ListLabel104">
+    <w:name w:val="ListLabel 104"/>
+    <w:qFormat/>
+    <w:rPr>
+      <w:rFonts w:cs="Symbol"/>
+    </w:rPr>
+  </w:style>
+  <w:style w:type="character" w:styleId="ListLabel105">
+    <w:name w:val="ListLabel 105"/>
+    <w:qFormat/>
+    <w:rPr>
+      <w:rFonts w:cs="OpenSymbol"/>
+    </w:rPr>
+  </w:style>
+  <w:style w:type="character" w:styleId="ListLabel106">
+    <w:name w:val="ListLabel 106"/>
+    <w:qFormat/>
+    <w:rPr>
+      <w:rFonts w:cs="OpenSymbol"/>
+    </w:rPr>
+  </w:style>
+  <w:style w:type="character" w:styleId="ListLabel107">
+    <w:name w:val="ListLabel 107"/>
+    <w:qFormat/>
+    <w:rPr>
+      <w:rFonts w:cs="Symbol"/>
+    </w:rPr>
+  </w:style>
+  <w:style w:type="character" w:styleId="ListLabel108">
+    <w:name w:val="ListLabel 108"/>
+    <w:qFormat/>
+    <w:rPr>
+      <w:rFonts w:cs="OpenSymbol"/>
+    </w:rPr>
+  </w:style>
+  <w:style w:type="character" w:styleId="ListLabel109">
+    <w:name w:val="ListLabel 109"/>
+    <w:qFormat/>
+    <w:rPr>
+      <w:rFonts w:cs="OpenSymbol"/>
+    </w:rPr>
+  </w:style>
+  <w:style w:type="character" w:styleId="ListLabel110">
+    <w:name w:val="ListLabel 110"/>
+    <w:qFormat/>
+    <w:rPr>
+      <w:rFonts w:cs="Symbol"/>
+    </w:rPr>
+  </w:style>
+  <w:style w:type="character" w:styleId="ListLabel111">
+    <w:name w:val="ListLabel 111"/>
+    <w:qFormat/>
+    <w:rPr>
+      <w:rFonts w:cs="OpenSymbol"/>
+    </w:rPr>
+  </w:style>
+  <w:style w:type="character" w:styleId="ListLabel112">
+    <w:name w:val="ListLabel 112"/>
+    <w:qFormat/>
+    <w:rPr>
+      <w:rFonts w:cs="OpenSymbol"/>
+    </w:rPr>
+  </w:style>
+  <w:style w:type="character" w:styleId="ListLabel113">
+    <w:name w:val="ListLabel 113"/>
+    <w:qFormat/>
+    <w:rPr>
+      <w:rFonts w:cs="Symbol"/>
+    </w:rPr>
+  </w:style>
+  <w:style w:type="character" w:styleId="ListLabel114">
+    <w:name w:val="ListLabel 114"/>
+    <w:qFormat/>
+    <w:rPr>
+      <w:rFonts w:cs="OpenSymbol"/>
+    </w:rPr>
+  </w:style>
+  <w:style w:type="character" w:styleId="ListLabel115">
+    <w:name w:val="ListLabel 115"/>
+    <w:qFormat/>
+    <w:rPr>
+      <w:rFonts w:cs="OpenSymbol"/>
+    </w:rPr>
+  </w:style>
+  <w:style w:type="character" w:styleId="ListLabel116">
+    <w:name w:val="ListLabel 116"/>
+    <w:qFormat/>
+    <w:rPr>
+      <w:rFonts w:cs="Symbol"/>
+    </w:rPr>
+  </w:style>
+  <w:style w:type="character" w:styleId="ListLabel117">
+    <w:name w:val="ListLabel 117"/>
+    <w:qFormat/>
+    <w:rPr>
+      <w:rFonts w:cs="OpenSymbol"/>
+    </w:rPr>
+  </w:style>
+  <w:style w:type="character" w:styleId="ListLabel118">
+    <w:name w:val="ListLabel 118"/>
+    <w:qFormat/>
+    <w:rPr>
+      <w:rFonts w:cs="OpenSymbol"/>
+    </w:rPr>
+  </w:style>
+  <w:style w:type="character" w:styleId="ListLabel119">
+    <w:name w:val="ListLabel 119"/>
+    <w:qFormat/>
+    <w:rPr>
+      <w:i w:val="false"/>
+      <w:iCs w:val="false"/>
+    </w:rPr>
+  </w:style>
+  <w:style w:type="character" w:styleId="ListLabel120">
+    <w:name w:val="ListLabel 120"/>
+    <w:qFormat/>
+    <w:rPr/>
+  </w:style>
   <w:style w:type="paragraph" w:styleId="Heading">
     <w:name w:val="Heading"/>
     <w:basedOn w:val="Normal"/>

</xml_diff>

<commit_message>
Incorporate comments from Lammana's email
</commit_message>
<xml_diff>
--- a/TaylorEtAl-composition-of-the-Carnegie-Diplodocus.docx
+++ b/TaylorEtAl-composition-of-the-Carnegie-Diplodocus.docx
@@ -1389,7 +1389,15 @@
       </w:r>
       <w:r>
         <w:rPr/>
-        <w:t xml:space="preserve"> fossils were mounted at the Carnegie Museum (Nieuwland 2019:92), nearly two years after the London cast. The skeleton was unveiled as part of the opening of a new Carnegie Museum building on Forbes Avenue in the Oakland suburb of Pittsburgh, the original building having quickly been outgrown. As will be discussed in detail, below, this “original material” mount in fact included elements from multiple specimens, cast of several more, and modelled elements based on yet other specimens. The next day, Carnegie met with the German Theodor von Möller and the Frenchman Paul Doumer, each of whom asked him to gift </w:t>
+        <w:t xml:space="preserve"> fossils were mounted at the Carnegie Museum (Nieuwland 2019:92), nearly two years after the London cast. The skeleton was unveiled as part of the opening of a new Carnegie Museum building on Forbes Avenue in the Oakland suburb of Pittsburgh, the original building having quickly been outgrown. As will be discussed in detail, below, this “original material” mount in fact included elements from multiple specimens, cast of several more, and </w:t>
+      </w:r>
+      <w:r>
+        <w:rPr/>
+        <w:t>sculpted</w:t>
+      </w:r>
+      <w:r>
+        <w:rPr/>
+        <w:t xml:space="preserve"> elements based on yet other specimens. The next day, Carnegie met with the German Theodor von Möller and the Frenchman Paul Doumer, each of whom asked him to gift </w:t>
       </w:r>
       <w:r>
         <w:rPr>
@@ -1494,15 +1502,7 @@
       </w:pPr>
       <w:r>
         <w:rPr/>
-        <w:t>XXX I</w:t>
-      </w:r>
-      <w:r>
-        <w:rPr/>
-        <w:t>l</w:t>
-      </w:r>
-      <w:r>
-        <w:rPr/>
-        <w:t>ja, can you please take it from here?</w:t>
+        <w:t>XXX Ilja, can you please take it from here?</w:t>
       </w:r>
     </w:p>
     <w:p>
@@ -1827,7 +1827,23 @@
       </w:pPr>
       <w:r>
         <w:rPr/>
-        <w:t xml:space="preserve">The posterior portion was modelled on material from CM 662, described in detail by Holland (1906:230–246) and illustrated by Holland (1906:plates XXVII–XXVIII). This specimen was initially referred by Holland (1906) to the genus </w:t>
+        <w:t xml:space="preserve">The posterior portion was </w:t>
+      </w:r>
+      <w:r>
+        <w:rPr/>
+        <w:t>sculpted based</w:t>
+      </w:r>
+      <w:r>
+        <w:rPr/>
+        <w:t xml:space="preserve"> on material from CM 662, </w:t>
+      </w:r>
+      <w:r>
+        <w:rPr/>
+        <w:t xml:space="preserve">which was </w:t>
+      </w:r>
+      <w:r>
+        <w:rPr/>
+        <w:t xml:space="preserve">described in detail by Holland (1906:230–246) and illustrated by Holland (1906:plates XXVII–XXVIII). This specimen was initially referred by Holland (1906) to the genus </w:t>
       </w:r>
       <w:r>
         <w:rPr>
@@ -1961,7 +1977,19 @@
       </w:pPr>
       <w:r>
         <w:rPr/>
-        <w:t>Holland (1906:246–249) also described and illustrated in detail the atlas of AMNH 969, but did not specify that it was the one used as the basis for the model used in the mount — and indeed it does not appear to be, as his illustrations of the disarticulated odontoid, atlas intercentrum and neural-arch halves (figures 11–21) do not resemble the fully ossified atlas depicted in his photograph of the mounted skull and anterior neck (figure 1).</w:t>
+        <w:t xml:space="preserve">Holland (1906:246–249) also described and illustrated in detail the atlas of AMNH 969, but did not specify that it was the one used as the basis for the </w:t>
+      </w:r>
+      <w:r>
+        <w:rPr/>
+        <w:t>sculpture</w:t>
+      </w:r>
+      <w:r>
+        <w:rPr/>
+        <w:t xml:space="preserve"> used in the mount — and indeed it does not appear to be, as his illustrations of the disarticulated odontoid, atlas intercentrum and neural-arch halves (figures 11–21) do not resemble the fully ossified atlas depicted in his photograph of the mounted skull and anterior neck (figure 1). </w:t>
+      </w:r>
+      <w:r>
+        <w:rPr/>
+        <w:t>XXX can we know more about the atlas in the mount?</w:t>
       </w:r>
     </w:p>
     <w:p>
@@ -1971,7 +1999,15 @@
       </w:pPr>
       <w:r>
         <w:rPr/>
-        <w:t>Holland (1906:257–264) also discussed the bone that Hatcher (1901:41) tentatively described as a clavicle, but he was unable to reach a conclusion as to its true identity, dismissing the suggestion of Nopcsa (1905) that it was a baculum and suggesting they it could be a sternal rib. A pair of modelled clavicles based on a similar element from CM 662 were tentatively included in the BMNH cast during the mounting, and photographed (Holland 1906:figures 25–26), but were removed after a few days due to the uncertainty about their true identity (Holland 1906:263–264; see photograph in Holland 1905:plate XVIII). They do not seem ever to have been incorporated in the Carnegie mount, and are not present in the current mount (Figure C). More recently, it has been suggested thst this bone in CM 84 is an interclavicle (Tschopp and Mateus, 2012).</w:t>
+        <w:t xml:space="preserve">Holland (1906:257–264) also discussed the bone that Hatcher (1901:41) tentatively described as a clavicle, but he was unable to reach a conclusion as to its true identity, dismissing the suggestion of Nopcsa (1905) that it was a baculum and suggesting they it could be a sternal rib. A pair of </w:t>
+      </w:r>
+      <w:r>
+        <w:rPr/>
+        <w:t>sculpted</w:t>
+      </w:r>
+      <w:r>
+        <w:rPr/>
+        <w:t xml:space="preserve"> clavicles based on a similar element from CM 662 were tentatively included in the BMNH cast during the mounting, and photographed (Holland 1906:figures 25–26), but were removed after a few days due to the uncertainty about their true identity (Holland 1906:263–264; see photograph in Holland 1905:plate XVIII). They do not seem ever to have been incorporated in the Carnegie mount, and are not present in the current mount (Figure C). More recently, it has been suggested thst this bone in CM 84 is an interclavicle (Tschopp and Mateus, 2012).</w:t>
       </w:r>
     </w:p>
     <w:p>
@@ -2224,7 +2260,23 @@
       </w:pPr>
       <w:r>
         <w:rPr/>
-        <w:t>The first known change made to the Carnegie mount was replacement of the original skull sculpture based on CM 662 and USNM 2673, the new one being based on CM 11161. This specimen is a complete and superbly preserved cranium and mandible, described and illustrated in detail by Holland (1924). It was discovered on Thanksgiving Day of 1912 (McIntosh 1980:17).</w:t>
+        <w:t xml:space="preserve">The first known change made to the Carnegie mount was replacement of the original skull sculpture based on CM 662 and USNM 2673. </w:t>
+      </w:r>
+      <w:r>
+        <w:rPr/>
+        <w:t>We have ben unable to locate record stating which skull was used in the replacement</w:t>
+      </w:r>
+      <w:r>
+        <w:rPr/>
+        <w:t xml:space="preserve">, </w:t>
+      </w:r>
+      <w:r>
+        <w:rPr/>
+        <w:t xml:space="preserve">which is still in place today, but by inspection it is evidently </w:t>
+      </w:r>
+      <w:r>
+        <w:rPr/>
+        <w:t>based on CM 11161. This specimen is a complete and superbly preserved cranium and mandible, described and illustrated in detail by Holland (1924). It was discovered on Thanksgiving Day of 1912 (McIntosh 1980:17).</w:t>
       </w:r>
     </w:p>
     <w:p>
@@ -2234,15 +2286,43 @@
       </w:pPr>
       <w:r>
         <w:rPr/>
-        <w:t xml:space="preserve">Unfortunately, extant records do not seem to say when this switch was made, </w:t>
-      </w:r>
-      <w:r>
-        <w:rPr/>
-        <w:t>or whether the new skull is a cast or a model of CM 11161</w:t>
-      </w:r>
-      <w:r>
-        <w:rPr/>
-        <w:t xml:space="preserve">. Carnegie Museum annual reports from 1912 up until the turn of the millennium make no mention of its use as the basis of a new skull for the mount. It was certainly available for Serafino Agostini to have used when he “made some excellent moulds and casts of the skulls of </w:t>
+        <w:t>In the absence of</w:t>
+      </w:r>
+      <w:r>
+        <w:rPr/>
+        <w:t xml:space="preserve"> extant records, </w:t>
+      </w:r>
+      <w:r>
+        <w:rPr/>
+        <w:t xml:space="preserve">it cannot be stated when precisely </w:t>
+      </w:r>
+      <w:r>
+        <w:rPr/>
+        <w:t xml:space="preserve">this switch was made, or </w:t>
+      </w:r>
+      <w:r>
+        <w:rPr/>
+        <w:t>even</w:t>
+      </w:r>
+      <w:r>
+        <w:rPr/>
+        <w:t xml:space="preserve"> whether the new skull is a cast or a </w:t>
+      </w:r>
+      <w:r>
+        <w:rPr/>
+        <w:t>sculpture</w:t>
+      </w:r>
+      <w:r>
+        <w:rPr/>
+        <w:t xml:space="preserve">. Carnegie Museum annual reports from 1912 </w:t>
+      </w:r>
+      <w:r>
+        <w:rPr/>
+        <w:t xml:space="preserve">(when CM 11161 was discovered) </w:t>
+      </w:r>
+      <w:r>
+        <w:rPr/>
+        <w:t xml:space="preserve">up until the turn of the millennium make no mention of its use as the basis of a new skull for the mount. It was certainly available for Serafino Agostini to have used when he “made some excellent moulds and casts of the skulls of </w:t>
       </w:r>
       <w:r>
         <w:rPr>
@@ -2318,15 +2398,7 @@
       </w:r>
       <w:r>
         <w:rPr/>
-        <w:t xml:space="preserve"> skull was used. CM 11161 would certainly have been a strong contender, and it may have been around this time that the </w:t>
-      </w:r>
-      <w:r>
-        <w:rPr/>
-        <w:t xml:space="preserve">new skull </w:t>
-      </w:r>
-      <w:r>
-        <w:rPr/>
-        <w:t>was added to the mounted skeleton, but it is impossible to be sure.</w:t>
+        <w:t xml:space="preserve"> skull was used. CM 11161 would certainly have been a strong contender, and it may have been around this time that the new skull was added to the mounted skeleton, but it is impossible to be sure.</w:t>
       </w:r>
     </w:p>
     <w:p>
@@ -2346,11 +2418,39 @@
       </w:pPr>
       <w:r>
         <w:rPr/>
-        <w:t>Regarding whether the present skull is a cast or a model, it preserves bone texture, including damage, very accurately (Figure F). This skull includes the sclerotic ring in the left orbit (Tschopp et al. 2015:figure 1D) but omits it from the right orbit (Tschopp et al. 2015:figure 3E). This is the condition in the original CM 11161 fossil, and while this asymmetric preservation would be replicated by a cast, it would not likely be included in a sculpture. For these reasons, we believe the skull is a cast.</w:t>
-      </w:r>
-      <w:r>
-        <w:rPr/>
-        <w:t xml:space="preserve"> </w:t>
+        <w:t xml:space="preserve">Regarding whether the present skull is a cast or a </w:t>
+      </w:r>
+      <w:r>
+        <w:rPr/>
+        <w:t>scupture</w:t>
+      </w:r>
+      <w:r>
+        <w:rPr/>
+        <w:t>: it preserves bone texture, including damage, very accurately (Figure F). Th</w:t>
+      </w:r>
+      <w:r>
+        <w:rPr/>
+        <w:t>e mounted</w:t>
+      </w:r>
+      <w:r>
+        <w:rPr/>
+        <w:t xml:space="preserve"> skull includes the sclerotic ring in the left orbit </w:t>
+      </w:r>
+      <w:r>
+        <w:rPr/>
+        <w:t>but omits it from the right orbit.</w:t>
+      </w:r>
+      <w:r>
+        <w:rPr/>
+        <w:t xml:space="preserve"> This is the condition in the original CM 11161 fossil </w:t>
+      </w:r>
+      <w:r>
+        <w:rPr/>
+        <w:t>(compare Tschopp et al. 2015:figure 1D with figure 3E)</w:t>
+      </w:r>
+      <w:r>
+        <w:rPr/>
+        <w:t xml:space="preserve">, and while this asymmetric preservation would be replicated by a cast, it would not likely be included in a sculpture. For these reasons, we believe the skull is a cast. </w:t>
       </w:r>
     </w:p>
     <w:p>
@@ -2372,11 +2472,7 @@
       </w:pPr>
       <w:r>
         <w:rPr/>
-        <w:t xml:space="preserve">XXX </w:t>
-      </w:r>
-      <w:r>
-        <w:rPr/>
-        <w:t>In the second quarter of 1999, both forefeet were replaced with casts of those of CM 662, which by that point was at the Houston Museum of Natural Science. — see quarterly report (XXX reference from Amy Henrici),</w:t>
+        <w:t>XXX In the second quarter of 1999, both forefeet were replaced with casts of those of CM 662, which by that point was at the Houston Museum of Natural Science. — see quarterly report (XXX reference from Amy Henrici),</w:t>
       </w:r>
     </w:p>
     <w:p>
@@ -2571,7 +2667,27 @@
       </w:r>
       <w:r>
         <w:rPr/>
-        <w:t>.</w:t>
+        <w:t xml:space="preserve">. </w:t>
+      </w:r>
+      <w:r>
+        <w:rPr/>
+        <w:t>(Figure D)</w:t>
+      </w:r>
+      <w:r>
+        <w:rPr/>
+        <w:t xml:space="preserve"> </w:t>
+      </w:r>
+      <w:r>
+        <w:rPr/>
+        <w:t xml:space="preserve">We are grateful to Mathew J. Wedel </w:t>
+      </w:r>
+      <w:r>
+        <w:rPr/>
+        <w:t xml:space="preserve">Josh Franzos </w:t>
+      </w:r>
+      <w:r>
+        <w:rPr/>
+        <w:t>for allowing us to use his photograph of the cast skull of the Carnegie mount (Figure F).</w:t>
       </w:r>
     </w:p>
     <w:p>
@@ -4188,8 +4304,8 @@
       <w:tblGrid>
         <w:gridCol w:w="2409"/>
         <w:gridCol w:w="2695"/>
-        <w:gridCol w:w="2273"/>
-        <w:gridCol w:w="2259"/>
+        <w:gridCol w:w="2274"/>
+        <w:gridCol w:w="2258"/>
       </w:tblGrid>
       <w:tr>
         <w:trPr/>
@@ -4303,7 +4419,7 @@
         </w:tc>
         <w:tc>
           <w:tcPr>
-            <w:tcW w:w="2273" w:type="dxa"/>
+            <w:tcW w:w="2274" w:type="dxa"/>
             <w:tcBorders>
               <w:top w:val="single" w:sz="4" w:space="0" w:color="DDDDDD"/>
               <w:left w:val="single" w:sz="4" w:space="0" w:color="DDDDDD"/>
@@ -4357,7 +4473,7 @@
         </w:tc>
         <w:tc>
           <w:tcPr>
-            <w:tcW w:w="2259" w:type="dxa"/>
+            <w:tcW w:w="2258" w:type="dxa"/>
             <w:tcBorders>
               <w:top w:val="single" w:sz="4" w:space="0" w:color="DDDDDD"/>
               <w:left w:val="single" w:sz="4" w:space="0" w:color="DDDDDD"/>
@@ -4550,7 +4666,7 @@
         </w:tc>
         <w:tc>
           <w:tcPr>
-            <w:tcW w:w="2273" w:type="dxa"/>
+            <w:tcW w:w="2274" w:type="dxa"/>
             <w:tcBorders>
               <w:top w:val="single" w:sz="4" w:space="0" w:color="DDDDDD"/>
               <w:left w:val="single" w:sz="4" w:space="0" w:color="DDDDDD"/>
@@ -4565,47 +4681,49 @@
               <w:widowControl w:val="false"/>
               <w:spacing w:before="0" w:after="140"/>
               <w:jc w:val="left"/>
-              <w:rPr>
-                <w:rFonts w:ascii="Liberation Serif" w:hAnsi="Liberation Serif"/>
-                <w:b w:val="false"/>
-                <w:b w:val="false"/>
-                <w:bCs w:val="false"/>
-                <w:i w:val="false"/>
-                <w:i w:val="false"/>
-                <w:iCs w:val="false"/>
-                <w:strike w:val="false"/>
-                <w:dstrike w:val="false"/>
-                <w:outline w:val="false"/>
-                <w:shadow w:val="false"/>
-                <w:color w:val="000000"/>
-                <w:sz w:val="24"/>
-                <w:szCs w:val="24"/>
-                <w:u w:val="none"/>
-              </w:rPr>
-            </w:pPr>
-            <w:r>
-              <w:rPr>
-                <w:rFonts w:ascii="Liberation Serif" w:hAnsi="Liberation Serif"/>
-                <w:b w:val="false"/>
-                <w:bCs w:val="false"/>
-                <w:i w:val="false"/>
-                <w:iCs w:val="false"/>
-                <w:strike w:val="false"/>
-                <w:dstrike w:val="false"/>
-                <w:outline w:val="false"/>
-                <w:shadow w:val="false"/>
-                <w:color w:val="000000"/>
-                <w:sz w:val="24"/>
-                <w:szCs w:val="24"/>
-                <w:u w:val="none"/>
-              </w:rPr>
-              <w:t>CM 11161 (C)</w:t>
-            </w:r>
-          </w:p>
-        </w:tc>
-        <w:tc>
-          <w:tcPr>
-            <w:tcW w:w="2259" w:type="dxa"/>
+              <w:rPr/>
+            </w:pPr>
+            <w:r>
+              <w:rPr>
+                <w:rFonts w:ascii="Liberation Serif" w:hAnsi="Liberation Serif"/>
+                <w:b w:val="false"/>
+                <w:bCs w:val="false"/>
+                <w:i w:val="false"/>
+                <w:iCs w:val="false"/>
+                <w:strike w:val="false"/>
+                <w:dstrike w:val="false"/>
+                <w:outline w:val="false"/>
+                <w:shadow w:val="false"/>
+                <w:color w:val="000000"/>
+                <w:sz w:val="24"/>
+                <w:szCs w:val="24"/>
+                <w:u w:val="none"/>
+              </w:rPr>
+              <w:t xml:space="preserve">CM 11161 (C), </w:t>
+            </w:r>
+            <w:r>
+              <w:rPr>
+                <w:rFonts w:ascii="Liberation Serif" w:hAnsi="Liberation Serif"/>
+                <w:b w:val="false"/>
+                <w:bCs w:val="false"/>
+                <w:i w:val="false"/>
+                <w:iCs w:val="false"/>
+                <w:strike w:val="false"/>
+                <w:dstrike w:val="false"/>
+                <w:outline w:val="false"/>
+                <w:shadow w:val="false"/>
+                <w:color w:val="000000"/>
+                <w:sz w:val="24"/>
+                <w:szCs w:val="24"/>
+                <w:u w:val="none"/>
+              </w:rPr>
+              <w:t>probably late 1970s.</w:t>
+            </w:r>
+          </w:p>
+        </w:tc>
+        <w:tc>
+          <w:tcPr>
+            <w:tcW w:w="2258" w:type="dxa"/>
             <w:tcBorders>
               <w:top w:val="single" w:sz="4" w:space="0" w:color="DDDDDD"/>
               <w:left w:val="single" w:sz="4" w:space="0" w:color="DDDDDD"/>
@@ -4771,7 +4889,7 @@
         </w:tc>
         <w:tc>
           <w:tcPr>
-            <w:tcW w:w="2273" w:type="dxa"/>
+            <w:tcW w:w="2274" w:type="dxa"/>
             <w:tcBorders>
               <w:top w:val="single" w:sz="4" w:space="0" w:color="DDDDDD"/>
               <w:left w:val="single" w:sz="4" w:space="0" w:color="DDDDDD"/>
@@ -4824,7 +4942,7 @@
         </w:tc>
         <w:tc>
           <w:tcPr>
-            <w:tcW w:w="2259" w:type="dxa"/>
+            <w:tcW w:w="2258" w:type="dxa"/>
             <w:tcBorders>
               <w:top w:val="single" w:sz="4" w:space="0" w:color="DDDDDD"/>
               <w:left w:val="single" w:sz="4" w:space="0" w:color="DDDDDD"/>
@@ -4990,7 +5108,7 @@
         </w:tc>
         <w:tc>
           <w:tcPr>
-            <w:tcW w:w="2273" w:type="dxa"/>
+            <w:tcW w:w="2274" w:type="dxa"/>
             <w:tcBorders>
               <w:top w:val="single" w:sz="4" w:space="0" w:color="DDDDDD"/>
               <w:left w:val="single" w:sz="4" w:space="0" w:color="DDDDDD"/>
@@ -5043,7 +5161,7 @@
         </w:tc>
         <w:tc>
           <w:tcPr>
-            <w:tcW w:w="2259" w:type="dxa"/>
+            <w:tcW w:w="2258" w:type="dxa"/>
             <w:tcBorders>
               <w:top w:val="single" w:sz="4" w:space="0" w:color="DDDDDD"/>
               <w:left w:val="single" w:sz="4" w:space="0" w:color="DDDDDD"/>
@@ -5209,7 +5327,7 @@
         </w:tc>
         <w:tc>
           <w:tcPr>
-            <w:tcW w:w="2273" w:type="dxa"/>
+            <w:tcW w:w="2274" w:type="dxa"/>
             <w:tcBorders>
               <w:top w:val="single" w:sz="4" w:space="0" w:color="DDDDDD"/>
               <w:left w:val="single" w:sz="4" w:space="0" w:color="DDDDDD"/>
@@ -5262,7 +5380,7 @@
         </w:tc>
         <w:tc>
           <w:tcPr>
-            <w:tcW w:w="2259" w:type="dxa"/>
+            <w:tcW w:w="2258" w:type="dxa"/>
             <w:tcBorders>
               <w:top w:val="single" w:sz="4" w:space="0" w:color="DDDDDD"/>
               <w:left w:val="single" w:sz="4" w:space="0" w:color="DDDDDD"/>
@@ -5428,7 +5546,7 @@
         </w:tc>
         <w:tc>
           <w:tcPr>
-            <w:tcW w:w="2273" w:type="dxa"/>
+            <w:tcW w:w="2274" w:type="dxa"/>
             <w:tcBorders>
               <w:top w:val="single" w:sz="4" w:space="0" w:color="DDDDDD"/>
               <w:left w:val="single" w:sz="4" w:space="0" w:color="DDDDDD"/>
@@ -5481,7 +5599,7 @@
         </w:tc>
         <w:tc>
           <w:tcPr>
-            <w:tcW w:w="2259" w:type="dxa"/>
+            <w:tcW w:w="2258" w:type="dxa"/>
             <w:tcBorders>
               <w:top w:val="single" w:sz="4" w:space="0" w:color="DDDDDD"/>
               <w:left w:val="single" w:sz="4" w:space="0" w:color="DDDDDD"/>
@@ -5647,7 +5765,7 @@
         </w:tc>
         <w:tc>
           <w:tcPr>
-            <w:tcW w:w="2273" w:type="dxa"/>
+            <w:tcW w:w="2274" w:type="dxa"/>
             <w:tcBorders>
               <w:top w:val="single" w:sz="4" w:space="0" w:color="DDDDDD"/>
               <w:left w:val="single" w:sz="4" w:space="0" w:color="DDDDDD"/>
@@ -5700,7 +5818,7 @@
         </w:tc>
         <w:tc>
           <w:tcPr>
-            <w:tcW w:w="2259" w:type="dxa"/>
+            <w:tcW w:w="2258" w:type="dxa"/>
             <w:tcBorders>
               <w:top w:val="single" w:sz="4" w:space="0" w:color="DDDDDD"/>
               <w:left w:val="single" w:sz="4" w:space="0" w:color="DDDDDD"/>
@@ -5866,7 +5984,7 @@
         </w:tc>
         <w:tc>
           <w:tcPr>
-            <w:tcW w:w="2273" w:type="dxa"/>
+            <w:tcW w:w="2274" w:type="dxa"/>
             <w:tcBorders>
               <w:top w:val="single" w:sz="4" w:space="0" w:color="DDDDDD"/>
               <w:left w:val="single" w:sz="4" w:space="0" w:color="DDDDDD"/>
@@ -5919,7 +6037,7 @@
         </w:tc>
         <w:tc>
           <w:tcPr>
-            <w:tcW w:w="2259" w:type="dxa"/>
+            <w:tcW w:w="2258" w:type="dxa"/>
             <w:tcBorders>
               <w:top w:val="single" w:sz="4" w:space="0" w:color="DDDDDD"/>
               <w:left w:val="single" w:sz="4" w:space="0" w:color="DDDDDD"/>
@@ -6085,7 +6203,7 @@
         </w:tc>
         <w:tc>
           <w:tcPr>
-            <w:tcW w:w="2273" w:type="dxa"/>
+            <w:tcW w:w="2274" w:type="dxa"/>
             <w:tcBorders>
               <w:top w:val="single" w:sz="4" w:space="0" w:color="DDDDDD"/>
               <w:left w:val="single" w:sz="4" w:space="0" w:color="DDDDDD"/>
@@ -6138,7 +6256,7 @@
         </w:tc>
         <w:tc>
           <w:tcPr>
-            <w:tcW w:w="2259" w:type="dxa"/>
+            <w:tcW w:w="2258" w:type="dxa"/>
             <w:tcBorders>
               <w:top w:val="single" w:sz="4" w:space="0" w:color="DDDDDD"/>
               <w:left w:val="single" w:sz="4" w:space="0" w:color="DDDDDD"/>
@@ -6304,7 +6422,7 @@
         </w:tc>
         <w:tc>
           <w:tcPr>
-            <w:tcW w:w="2273" w:type="dxa"/>
+            <w:tcW w:w="2274" w:type="dxa"/>
             <w:tcBorders>
               <w:top w:val="single" w:sz="4" w:space="0" w:color="DDDDDD"/>
               <w:left w:val="single" w:sz="4" w:space="0" w:color="DDDDDD"/>
@@ -6358,7 +6476,7 @@
         </w:tc>
         <w:tc>
           <w:tcPr>
-            <w:tcW w:w="2259" w:type="dxa"/>
+            <w:tcW w:w="2258" w:type="dxa"/>
             <w:tcBorders>
               <w:top w:val="single" w:sz="4" w:space="0" w:color="DDDDDD"/>
               <w:left w:val="single" w:sz="4" w:space="0" w:color="DDDDDD"/>
@@ -6524,7 +6642,7 @@
         </w:tc>
         <w:tc>
           <w:tcPr>
-            <w:tcW w:w="2273" w:type="dxa"/>
+            <w:tcW w:w="2274" w:type="dxa"/>
             <w:tcBorders>
               <w:top w:val="single" w:sz="4" w:space="0" w:color="DDDDDD"/>
               <w:left w:val="single" w:sz="4" w:space="0" w:color="DDDDDD"/>
@@ -6577,7 +6695,7 @@
         </w:tc>
         <w:tc>
           <w:tcPr>
-            <w:tcW w:w="2259" w:type="dxa"/>
+            <w:tcW w:w="2258" w:type="dxa"/>
             <w:tcBorders>
               <w:top w:val="single" w:sz="4" w:space="0" w:color="DDDDDD"/>
               <w:left w:val="single" w:sz="4" w:space="0" w:color="DDDDDD"/>
@@ -6743,7 +6861,7 @@
         </w:tc>
         <w:tc>
           <w:tcPr>
-            <w:tcW w:w="2273" w:type="dxa"/>
+            <w:tcW w:w="2274" w:type="dxa"/>
             <w:tcBorders>
               <w:top w:val="single" w:sz="4" w:space="0" w:color="DDDDDD"/>
               <w:left w:val="single" w:sz="4" w:space="0" w:color="DDDDDD"/>
@@ -6796,7 +6914,7 @@
         </w:tc>
         <w:tc>
           <w:tcPr>
-            <w:tcW w:w="2259" w:type="dxa"/>
+            <w:tcW w:w="2258" w:type="dxa"/>
             <w:tcBorders>
               <w:top w:val="single" w:sz="4" w:space="0" w:color="DDDDDD"/>
               <w:left w:val="single" w:sz="4" w:space="0" w:color="DDDDDD"/>
@@ -6930,7 +7048,7 @@
         </w:tc>
         <w:tc>
           <w:tcPr>
-            <w:tcW w:w="2273" w:type="dxa"/>
+            <w:tcW w:w="2274" w:type="dxa"/>
             <w:tcBorders>
               <w:top w:val="single" w:sz="4" w:space="0" w:color="DDDDDD"/>
               <w:left w:val="single" w:sz="4" w:space="0" w:color="DDDDDD"/>
@@ -6983,7 +7101,7 @@
         </w:tc>
         <w:tc>
           <w:tcPr>
-            <w:tcW w:w="2259" w:type="dxa"/>
+            <w:tcW w:w="2258" w:type="dxa"/>
             <w:tcBorders>
               <w:top w:val="single" w:sz="4" w:space="0" w:color="DDDDDD"/>
               <w:left w:val="single" w:sz="4" w:space="0" w:color="DDDDDD"/>
@@ -7089,7 +7207,7 @@
         </w:tc>
         <w:tc>
           <w:tcPr>
-            <w:tcW w:w="2273" w:type="dxa"/>
+            <w:tcW w:w="2274" w:type="dxa"/>
             <w:tcBorders>
               <w:top w:val="single" w:sz="4" w:space="0" w:color="000000"/>
               <w:left w:val="single" w:sz="4" w:space="0" w:color="DDDDDD"/>
@@ -7142,7 +7260,7 @@
         </w:tc>
         <w:tc>
           <w:tcPr>
-            <w:tcW w:w="2259" w:type="dxa"/>
+            <w:tcW w:w="2258" w:type="dxa"/>
             <w:tcBorders>
               <w:top w:val="single" w:sz="4" w:space="0" w:color="000000"/>
               <w:left w:val="single" w:sz="4" w:space="0" w:color="DDDDDD"/>
@@ -7308,7 +7426,7 @@
         </w:tc>
         <w:tc>
           <w:tcPr>
-            <w:tcW w:w="2273" w:type="dxa"/>
+            <w:tcW w:w="2274" w:type="dxa"/>
             <w:tcBorders>
               <w:top w:val="single" w:sz="4" w:space="0" w:color="DDDDDD"/>
               <w:left w:val="single" w:sz="4" w:space="0" w:color="DDDDDD"/>
@@ -7361,7 +7479,7 @@
         </w:tc>
         <w:tc>
           <w:tcPr>
-            <w:tcW w:w="2259" w:type="dxa"/>
+            <w:tcW w:w="2258" w:type="dxa"/>
             <w:tcBorders>
               <w:top w:val="single" w:sz="4" w:space="0" w:color="DDDDDD"/>
               <w:left w:val="single" w:sz="4" w:space="0" w:color="DDDDDD"/>
@@ -7527,7 +7645,7 @@
         </w:tc>
         <w:tc>
           <w:tcPr>
-            <w:tcW w:w="2273" w:type="dxa"/>
+            <w:tcW w:w="2274" w:type="dxa"/>
             <w:tcBorders>
               <w:top w:val="single" w:sz="4" w:space="0" w:color="DDDDDD"/>
               <w:left w:val="single" w:sz="4" w:space="0" w:color="DDDDDD"/>
@@ -7580,7 +7698,7 @@
         </w:tc>
         <w:tc>
           <w:tcPr>
-            <w:tcW w:w="2259" w:type="dxa"/>
+            <w:tcW w:w="2258" w:type="dxa"/>
             <w:tcBorders>
               <w:top w:val="single" w:sz="4" w:space="0" w:color="DDDDDD"/>
               <w:left w:val="single" w:sz="4" w:space="0" w:color="DDDDDD"/>
@@ -7746,7 +7864,7 @@
         </w:tc>
         <w:tc>
           <w:tcPr>
-            <w:tcW w:w="2273" w:type="dxa"/>
+            <w:tcW w:w="2274" w:type="dxa"/>
             <w:tcBorders>
               <w:top w:val="single" w:sz="4" w:space="0" w:color="DDDDDD"/>
               <w:left w:val="single" w:sz="4" w:space="0" w:color="DDDDDD"/>
@@ -7799,7 +7917,7 @@
         </w:tc>
         <w:tc>
           <w:tcPr>
-            <w:tcW w:w="2259" w:type="dxa"/>
+            <w:tcW w:w="2258" w:type="dxa"/>
             <w:tcBorders>
               <w:top w:val="single" w:sz="4" w:space="0" w:color="DDDDDD"/>
               <w:left w:val="single" w:sz="4" w:space="0" w:color="DDDDDD"/>
@@ -7965,7 +8083,7 @@
         </w:tc>
         <w:tc>
           <w:tcPr>
-            <w:tcW w:w="2273" w:type="dxa"/>
+            <w:tcW w:w="2274" w:type="dxa"/>
             <w:tcBorders>
               <w:top w:val="single" w:sz="4" w:space="0" w:color="DDDDDD"/>
               <w:left w:val="single" w:sz="4" w:space="0" w:color="DDDDDD"/>
@@ -8018,7 +8136,7 @@
         </w:tc>
         <w:tc>
           <w:tcPr>
-            <w:tcW w:w="2259" w:type="dxa"/>
+            <w:tcW w:w="2258" w:type="dxa"/>
             <w:tcBorders>
               <w:top w:val="single" w:sz="4" w:space="0" w:color="DDDDDD"/>
               <w:left w:val="single" w:sz="4" w:space="0" w:color="DDDDDD"/>
@@ -8184,7 +8302,7 @@
         </w:tc>
         <w:tc>
           <w:tcPr>
-            <w:tcW w:w="2273" w:type="dxa"/>
+            <w:tcW w:w="2274" w:type="dxa"/>
             <w:tcBorders>
               <w:top w:val="single" w:sz="4" w:space="0" w:color="DDDDDD"/>
               <w:left w:val="single" w:sz="4" w:space="0" w:color="DDDDDD"/>
@@ -8237,7 +8355,7 @@
         </w:tc>
         <w:tc>
           <w:tcPr>
-            <w:tcW w:w="2259" w:type="dxa"/>
+            <w:tcW w:w="2258" w:type="dxa"/>
             <w:tcBorders>
               <w:top w:val="single" w:sz="4" w:space="0" w:color="DDDDDD"/>
               <w:left w:val="single" w:sz="4" w:space="0" w:color="DDDDDD"/>
@@ -8403,7 +8521,7 @@
         </w:tc>
         <w:tc>
           <w:tcPr>
-            <w:tcW w:w="2273" w:type="dxa"/>
+            <w:tcW w:w="2274" w:type="dxa"/>
             <w:tcBorders>
               <w:top w:val="single" w:sz="4" w:space="0" w:color="DDDDDD"/>
               <w:left w:val="single" w:sz="4" w:space="0" w:color="DDDDDD"/>
@@ -8456,7 +8574,7 @@
         </w:tc>
         <w:tc>
           <w:tcPr>
-            <w:tcW w:w="2259" w:type="dxa"/>
+            <w:tcW w:w="2258" w:type="dxa"/>
             <w:tcBorders>
               <w:top w:val="single" w:sz="4" w:space="0" w:color="DDDDDD"/>
               <w:left w:val="single" w:sz="4" w:space="0" w:color="DDDDDD"/>
@@ -8607,7 +8725,7 @@
         </w:tc>
         <w:tc>
           <w:tcPr>
-            <w:tcW w:w="2273" w:type="dxa"/>
+            <w:tcW w:w="2274" w:type="dxa"/>
             <w:tcBorders>
               <w:top w:val="single" w:sz="4" w:space="0" w:color="DDDDDD"/>
               <w:left w:val="single" w:sz="4" w:space="0" w:color="DDDDDD"/>
@@ -8660,7 +8778,7 @@
         </w:tc>
         <w:tc>
           <w:tcPr>
-            <w:tcW w:w="2259" w:type="dxa"/>
+            <w:tcW w:w="2258" w:type="dxa"/>
             <w:tcBorders>
               <w:top w:val="single" w:sz="4" w:space="0" w:color="DDDDDD"/>
               <w:left w:val="single" w:sz="4" w:space="0" w:color="DDDDDD"/>
@@ -8826,7 +8944,7 @@
         </w:tc>
         <w:tc>
           <w:tcPr>
-            <w:tcW w:w="2273" w:type="dxa"/>
+            <w:tcW w:w="2274" w:type="dxa"/>
             <w:tcBorders>
               <w:top w:val="single" w:sz="4" w:space="0" w:color="DDDDDD"/>
               <w:left w:val="single" w:sz="4" w:space="0" w:color="DDDDDD"/>
@@ -8908,7 +9026,7 @@
         </w:tc>
         <w:tc>
           <w:tcPr>
-            <w:tcW w:w="2259" w:type="dxa"/>
+            <w:tcW w:w="2258" w:type="dxa"/>
             <w:tcBorders>
               <w:top w:val="single" w:sz="4" w:space="0" w:color="DDDDDD"/>
               <w:left w:val="single" w:sz="4" w:space="0" w:color="DDDDDD"/>
@@ -9074,7 +9192,7 @@
         </w:tc>
         <w:tc>
           <w:tcPr>
-            <w:tcW w:w="2273" w:type="dxa"/>
+            <w:tcW w:w="2274" w:type="dxa"/>
             <w:tcBorders>
               <w:top w:val="single" w:sz="4" w:space="0" w:color="DDDDDD"/>
               <w:left w:val="single" w:sz="4" w:space="0" w:color="DDDDDD"/>
@@ -9127,7 +9245,7 @@
         </w:tc>
         <w:tc>
           <w:tcPr>
-            <w:tcW w:w="2259" w:type="dxa"/>
+            <w:tcW w:w="2258" w:type="dxa"/>
             <w:tcBorders>
               <w:top w:val="single" w:sz="4" w:space="0" w:color="DDDDDD"/>
               <w:left w:val="single" w:sz="4" w:space="0" w:color="DDDDDD"/>
@@ -9293,7 +9411,7 @@
         </w:tc>
         <w:tc>
           <w:tcPr>
-            <w:tcW w:w="2273" w:type="dxa"/>
+            <w:tcW w:w="2274" w:type="dxa"/>
             <w:tcBorders>
               <w:top w:val="single" w:sz="4" w:space="0" w:color="DDDDDD"/>
               <w:left w:val="single" w:sz="4" w:space="0" w:color="DDDDDD"/>
@@ -9346,7 +9464,7 @@
         </w:tc>
         <w:tc>
           <w:tcPr>
-            <w:tcW w:w="2259" w:type="dxa"/>
+            <w:tcW w:w="2258" w:type="dxa"/>
             <w:tcBorders>
               <w:top w:val="single" w:sz="4" w:space="0" w:color="DDDDDD"/>
               <w:left w:val="single" w:sz="4" w:space="0" w:color="DDDDDD"/>
@@ -9512,7 +9630,7 @@
         </w:tc>
         <w:tc>
           <w:tcPr>
-            <w:tcW w:w="2273" w:type="dxa"/>
+            <w:tcW w:w="2274" w:type="dxa"/>
             <w:tcBorders>
               <w:top w:val="single" w:sz="4" w:space="0" w:color="DDDDDD"/>
               <w:left w:val="single" w:sz="4" w:space="0" w:color="DDDDDD"/>
@@ -9565,7 +9683,7 @@
         </w:tc>
         <w:tc>
           <w:tcPr>
-            <w:tcW w:w="2259" w:type="dxa"/>
+            <w:tcW w:w="2258" w:type="dxa"/>
             <w:tcBorders>
               <w:top w:val="single" w:sz="4" w:space="0" w:color="DDDDDD"/>
               <w:left w:val="single" w:sz="4" w:space="0" w:color="DDDDDD"/>
@@ -9731,7 +9849,7 @@
         </w:tc>
         <w:tc>
           <w:tcPr>
-            <w:tcW w:w="2273" w:type="dxa"/>
+            <w:tcW w:w="2274" w:type="dxa"/>
             <w:tcBorders>
               <w:top w:val="single" w:sz="4" w:space="0" w:color="DDDDDD"/>
               <w:left w:val="single" w:sz="4" w:space="0" w:color="DDDDDD"/>
@@ -9784,7 +9902,7 @@
         </w:tc>
         <w:tc>
           <w:tcPr>
-            <w:tcW w:w="2259" w:type="dxa"/>
+            <w:tcW w:w="2258" w:type="dxa"/>
             <w:tcBorders>
               <w:top w:val="single" w:sz="4" w:space="0" w:color="DDDDDD"/>
               <w:left w:val="single" w:sz="4" w:space="0" w:color="DDDDDD"/>
@@ -9950,7 +10068,7 @@
         </w:tc>
         <w:tc>
           <w:tcPr>
-            <w:tcW w:w="2273" w:type="dxa"/>
+            <w:tcW w:w="2274" w:type="dxa"/>
             <w:tcBorders>
               <w:top w:val="single" w:sz="4" w:space="0" w:color="DDDDDD"/>
               <w:left w:val="single" w:sz="4" w:space="0" w:color="DDDDDD"/>
@@ -10003,7 +10121,7 @@
         </w:tc>
         <w:tc>
           <w:tcPr>
-            <w:tcW w:w="2259" w:type="dxa"/>
+            <w:tcW w:w="2258" w:type="dxa"/>
             <w:tcBorders>
               <w:top w:val="single" w:sz="4" w:space="0" w:color="DDDDDD"/>
               <w:left w:val="single" w:sz="4" w:space="0" w:color="DDDDDD"/>
@@ -10169,7 +10287,7 @@
         </w:tc>
         <w:tc>
           <w:tcPr>
-            <w:tcW w:w="2273" w:type="dxa"/>
+            <w:tcW w:w="2274" w:type="dxa"/>
             <w:tcBorders>
               <w:top w:val="single" w:sz="4" w:space="0" w:color="DDDDDD"/>
               <w:left w:val="single" w:sz="4" w:space="0" w:color="DDDDDD"/>
@@ -10222,7 +10340,7 @@
         </w:tc>
         <w:tc>
           <w:tcPr>
-            <w:tcW w:w="2259" w:type="dxa"/>
+            <w:tcW w:w="2258" w:type="dxa"/>
             <w:tcBorders>
               <w:top w:val="single" w:sz="4" w:space="0" w:color="DDDDDD"/>
               <w:left w:val="single" w:sz="4" w:space="0" w:color="DDDDDD"/>
@@ -10388,7 +10506,7 @@
         </w:tc>
         <w:tc>
           <w:tcPr>
-            <w:tcW w:w="2273" w:type="dxa"/>
+            <w:tcW w:w="2274" w:type="dxa"/>
             <w:tcBorders>
               <w:top w:val="single" w:sz="4" w:space="0" w:color="DDDDDD"/>
               <w:left w:val="single" w:sz="4" w:space="0" w:color="DDDDDD"/>
@@ -10441,7 +10559,7 @@
         </w:tc>
         <w:tc>
           <w:tcPr>
-            <w:tcW w:w="2259" w:type="dxa"/>
+            <w:tcW w:w="2258" w:type="dxa"/>
             <w:tcBorders>
               <w:top w:val="single" w:sz="4" w:space="0" w:color="DDDDDD"/>
               <w:left w:val="single" w:sz="4" w:space="0" w:color="DDDDDD"/>
@@ -10607,7 +10725,7 @@
         </w:tc>
         <w:tc>
           <w:tcPr>
-            <w:tcW w:w="2273" w:type="dxa"/>
+            <w:tcW w:w="2274" w:type="dxa"/>
             <w:tcBorders>
               <w:top w:val="single" w:sz="4" w:space="0" w:color="DDDDDD"/>
               <w:left w:val="single" w:sz="4" w:space="0" w:color="DDDDDD"/>
@@ -10660,7 +10778,7 @@
         </w:tc>
         <w:tc>
           <w:tcPr>
-            <w:tcW w:w="2259" w:type="dxa"/>
+            <w:tcW w:w="2258" w:type="dxa"/>
             <w:tcBorders>
               <w:top w:val="single" w:sz="4" w:space="0" w:color="DDDDDD"/>
               <w:left w:val="single" w:sz="4" w:space="0" w:color="DDDDDD"/>
@@ -10826,7 +10944,7 @@
         </w:tc>
         <w:tc>
           <w:tcPr>
-            <w:tcW w:w="2273" w:type="dxa"/>
+            <w:tcW w:w="2274" w:type="dxa"/>
             <w:tcBorders>
               <w:top w:val="single" w:sz="4" w:space="0" w:color="DDDDDD"/>
               <w:left w:val="single" w:sz="4" w:space="0" w:color="DDDDDD"/>
@@ -10879,7 +10997,7 @@
         </w:tc>
         <w:tc>
           <w:tcPr>
-            <w:tcW w:w="2259" w:type="dxa"/>
+            <w:tcW w:w="2258" w:type="dxa"/>
             <w:tcBorders>
               <w:top w:val="single" w:sz="4" w:space="0" w:color="DDDDDD"/>
               <w:left w:val="single" w:sz="4" w:space="0" w:color="DDDDDD"/>
@@ -11046,7 +11164,7 @@
         </w:tc>
         <w:tc>
           <w:tcPr>
-            <w:tcW w:w="2273" w:type="dxa"/>
+            <w:tcW w:w="2274" w:type="dxa"/>
             <w:tcBorders>
               <w:top w:val="single" w:sz="4" w:space="0" w:color="DDDDDD"/>
               <w:left w:val="single" w:sz="4" w:space="0" w:color="DDDDDD"/>
@@ -11099,7 +11217,7 @@
         </w:tc>
         <w:tc>
           <w:tcPr>
-            <w:tcW w:w="2259" w:type="dxa"/>
+            <w:tcW w:w="2258" w:type="dxa"/>
             <w:tcBorders>
               <w:top w:val="single" w:sz="4" w:space="0" w:color="DDDDDD"/>
               <w:left w:val="single" w:sz="4" w:space="0" w:color="DDDDDD"/>
@@ -11265,7 +11383,7 @@
         </w:tc>
         <w:tc>
           <w:tcPr>
-            <w:tcW w:w="2273" w:type="dxa"/>
+            <w:tcW w:w="2274" w:type="dxa"/>
             <w:tcBorders>
               <w:top w:val="single" w:sz="4" w:space="0" w:color="DDDDDD"/>
               <w:left w:val="single" w:sz="4" w:space="0" w:color="DDDDDD"/>
@@ -11318,7 +11436,7 @@
         </w:tc>
         <w:tc>
           <w:tcPr>
-            <w:tcW w:w="2259" w:type="dxa"/>
+            <w:tcW w:w="2258" w:type="dxa"/>
             <w:tcBorders>
               <w:top w:val="single" w:sz="4" w:space="0" w:color="DDDDDD"/>
               <w:left w:val="single" w:sz="4" w:space="0" w:color="DDDDDD"/>
@@ -11484,7 +11602,7 @@
         </w:tc>
         <w:tc>
           <w:tcPr>
-            <w:tcW w:w="2273" w:type="dxa"/>
+            <w:tcW w:w="2274" w:type="dxa"/>
             <w:tcBorders>
               <w:top w:val="single" w:sz="4" w:space="0" w:color="DDDDDD"/>
               <w:left w:val="single" w:sz="4" w:space="0" w:color="DDDDDD"/>
@@ -11537,7 +11655,7 @@
         </w:tc>
         <w:tc>
           <w:tcPr>
-            <w:tcW w:w="2259" w:type="dxa"/>
+            <w:tcW w:w="2258" w:type="dxa"/>
             <w:tcBorders>
               <w:top w:val="single" w:sz="4" w:space="0" w:color="DDDDDD"/>
               <w:left w:val="single" w:sz="4" w:space="0" w:color="DDDDDD"/>
@@ -12652,25 +12770,7 @@
                 <w:szCs w:val="24"/>
                 <w:u w:val="none"/>
               </w:rPr>
-              <w:t>P</w:t>
-            </w:r>
-            <w:r>
-              <w:rPr>
-                <w:rFonts w:ascii="Liberation Serif" w:hAnsi="Liberation Serif"/>
-                <w:b w:val="false"/>
-                <w:bCs w:val="false"/>
-                <w:i w:val="false"/>
-                <w:iCs w:val="false"/>
-                <w:strike w:val="false"/>
-                <w:dstrike w:val="false"/>
-                <w:outline w:val="false"/>
-                <w:shadow w:val="false"/>
-                <w:color w:val="000000"/>
-                <w:sz w:val="24"/>
-                <w:szCs w:val="24"/>
-                <w:u w:val="none"/>
-              </w:rPr>
-              <w:t>résident Ar- mand Fallières</w:t>
+              <w:t>Président Ar- mand Fallières</w:t>
             </w:r>
           </w:p>
         </w:tc>
@@ -14750,7 +14850,15 @@
       </w:r>
       <w:r>
         <w:rPr/>
-        <w:t xml:space="preserve"> Right humerus of the Carnegie mount in left anterolateral view, enlarged from part A, modelled from CM 662, a smaller diplodocine individual then thought to belong to </w:t>
+        <w:t xml:space="preserve"> Right humerus of the Carnegie mount in left anterolateral view, enlarged from part A, </w:t>
+      </w:r>
+      <w:r>
+        <w:rPr/>
+        <w:t>sculpted</w:t>
+      </w:r>
+      <w:r>
+        <w:rPr/>
+        <w:t xml:space="preserve"> from CM 662, a smaller diplodocine individual then thought to belong to </w:t>
       </w:r>
       <w:r>
         <w:rPr>
@@ -14878,7 +14986,19 @@
       </w:r>
       <w:r>
         <w:rPr/>
-        <w:t xml:space="preserve"> sp. cranium and mandible CM 11161. Note the realistic bone texture, including damage, especially on the mandible.</w:t>
+        <w:t xml:space="preserve"> sp. cranium and mandible CM 11161. Note the realistic bone texture, including damage, especially on the mandible. </w:t>
+      </w:r>
+      <w:r>
+        <w:rPr/>
+        <w:t xml:space="preserve">Photograph by </w:t>
+      </w:r>
+      <w:r>
+        <w:rPr/>
+        <w:t xml:space="preserve">Josh Franzos, </w:t>
+      </w:r>
+      <w:r>
+        <w:rPr/>
+        <w:t>used with permission.</w:t>
       </w:r>
     </w:p>
     <w:p>
@@ -15609,7 +15729,7 @@
     <w:pPr>
       <w:widowControl/>
       <w:suppressAutoHyphens w:val="true"/>
-      <w:overflowPunct w:val="false"/>
+      <w:overflowPunct w:val="true"/>
       <w:bidi w:val="0"/>
       <w:spacing w:before="0" w:after="0"/>
       <w:ind w:left="0" w:right="0" w:hanging="0"/>
@@ -16563,6 +16683,145 @@
     <w:qFormat/>
     <w:rPr/>
   </w:style>
+  <w:style w:type="character" w:styleId="ListLabel121">
+    <w:name w:val="ListLabel 121"/>
+    <w:qFormat/>
+    <w:rPr>
+      <w:rFonts w:cs="Symbol"/>
+    </w:rPr>
+  </w:style>
+  <w:style w:type="character" w:styleId="ListLabel122">
+    <w:name w:val="ListLabel 122"/>
+    <w:qFormat/>
+    <w:rPr>
+      <w:rFonts w:cs="OpenSymbol"/>
+    </w:rPr>
+  </w:style>
+  <w:style w:type="character" w:styleId="ListLabel123">
+    <w:name w:val="ListLabel 123"/>
+    <w:qFormat/>
+    <w:rPr>
+      <w:rFonts w:cs="OpenSymbol"/>
+    </w:rPr>
+  </w:style>
+  <w:style w:type="character" w:styleId="ListLabel124">
+    <w:name w:val="ListLabel 124"/>
+    <w:qFormat/>
+    <w:rPr>
+      <w:rFonts w:cs="Symbol"/>
+    </w:rPr>
+  </w:style>
+  <w:style w:type="character" w:styleId="ListLabel125">
+    <w:name w:val="ListLabel 125"/>
+    <w:qFormat/>
+    <w:rPr>
+      <w:rFonts w:cs="OpenSymbol"/>
+    </w:rPr>
+  </w:style>
+  <w:style w:type="character" w:styleId="ListLabel126">
+    <w:name w:val="ListLabel 126"/>
+    <w:qFormat/>
+    <w:rPr>
+      <w:rFonts w:cs="OpenSymbol"/>
+    </w:rPr>
+  </w:style>
+  <w:style w:type="character" w:styleId="ListLabel127">
+    <w:name w:val="ListLabel 127"/>
+    <w:qFormat/>
+    <w:rPr>
+      <w:rFonts w:cs="Symbol"/>
+    </w:rPr>
+  </w:style>
+  <w:style w:type="character" w:styleId="ListLabel128">
+    <w:name w:val="ListLabel 128"/>
+    <w:qFormat/>
+    <w:rPr>
+      <w:rFonts w:cs="OpenSymbol"/>
+    </w:rPr>
+  </w:style>
+  <w:style w:type="character" w:styleId="ListLabel129">
+    <w:name w:val="ListLabel 129"/>
+    <w:qFormat/>
+    <w:rPr>
+      <w:rFonts w:cs="OpenSymbol"/>
+    </w:rPr>
+  </w:style>
+  <w:style w:type="character" w:styleId="ListLabel130">
+    <w:name w:val="ListLabel 130"/>
+    <w:qFormat/>
+    <w:rPr>
+      <w:rFonts w:cs="Symbol"/>
+    </w:rPr>
+  </w:style>
+  <w:style w:type="character" w:styleId="ListLabel131">
+    <w:name w:val="ListLabel 131"/>
+    <w:qFormat/>
+    <w:rPr>
+      <w:rFonts w:cs="OpenSymbol"/>
+    </w:rPr>
+  </w:style>
+  <w:style w:type="character" w:styleId="ListLabel132">
+    <w:name w:val="ListLabel 132"/>
+    <w:qFormat/>
+    <w:rPr>
+      <w:rFonts w:cs="OpenSymbol"/>
+    </w:rPr>
+  </w:style>
+  <w:style w:type="character" w:styleId="ListLabel133">
+    <w:name w:val="ListLabel 133"/>
+    <w:qFormat/>
+    <w:rPr>
+      <w:rFonts w:cs="Symbol"/>
+    </w:rPr>
+  </w:style>
+  <w:style w:type="character" w:styleId="ListLabel134">
+    <w:name w:val="ListLabel 134"/>
+    <w:qFormat/>
+    <w:rPr>
+      <w:rFonts w:cs="OpenSymbol"/>
+    </w:rPr>
+  </w:style>
+  <w:style w:type="character" w:styleId="ListLabel135">
+    <w:name w:val="ListLabel 135"/>
+    <w:qFormat/>
+    <w:rPr>
+      <w:rFonts w:cs="OpenSymbol"/>
+    </w:rPr>
+  </w:style>
+  <w:style w:type="character" w:styleId="ListLabel136">
+    <w:name w:val="ListLabel 136"/>
+    <w:qFormat/>
+    <w:rPr>
+      <w:rFonts w:cs="Symbol"/>
+    </w:rPr>
+  </w:style>
+  <w:style w:type="character" w:styleId="ListLabel137">
+    <w:name w:val="ListLabel 137"/>
+    <w:qFormat/>
+    <w:rPr>
+      <w:rFonts w:cs="OpenSymbol"/>
+    </w:rPr>
+  </w:style>
+  <w:style w:type="character" w:styleId="ListLabel138">
+    <w:name w:val="ListLabel 138"/>
+    <w:qFormat/>
+    <w:rPr>
+      <w:rFonts w:cs="OpenSymbol"/>
+    </w:rPr>
+  </w:style>
+  <w:style w:type="character" w:styleId="ListLabel139">
+    <w:name w:val="ListLabel 139"/>
+    <w:qFormat/>
+    <w:rPr>
+      <w:i w:val="false"/>
+      <w:iCs w:val="false"/>
+    </w:rPr>
+  </w:style>
+  <w:style w:type="character" w:styleId="ListLabel140">
+    <w:name w:val="ListLabel 140"/>
+    <w:qFormat/>
+    <w:rPr/>
+  </w:style>
   <w:style w:type="paragraph" w:styleId="Heading">
     <w:name w:val="Heading"/>
     <w:basedOn w:val="Normal"/>

</xml_diff>

<commit_message>
Write up forefoot/limb replacements
</commit_message>
<xml_diff>
--- a/TaylorEtAl-composition-of-the-Carnegie-Diplodocus.docx
+++ b/TaylorEtAl-composition-of-the-Carnegie-Diplodocus.docx
@@ -1876,7 +1876,15 @@
       </w:r>
       <w:r>
         <w:rPr/>
-        <w:t xml:space="preserve"> (Holland 1924). The species has since been moved to its own new genus </w:t>
+        <w:t xml:space="preserve"> (Holland 1924:</w:t>
+      </w:r>
+      <w:r>
+        <w:rPr/>
+        <w:t>399</w:t>
+      </w:r>
+      <w:r>
+        <w:rPr/>
+        <w:t xml:space="preserve">). The species has since been moved to its own new genus </w:t>
       </w:r>
       <w:r>
         <w:rPr>
@@ -2016,15 +2024,12 @@
         <w:rPr/>
       </w:pPr>
       <w:r>
-        <w:rPr>
-          <w:rStyle w:val="InternetLink"/>
-          <w:u w:val="none"/>
-        </w:rPr>
-        <w:t xml:space="preserve">These scraps of information can be found in Hatcher's and Holland's publications. </w:t>
-      </w:r>
-      <w:r>
-        <w:rPr/>
-        <w:t>In fact, we have not been able to locate any published  detailed account of the material used in the mounted skeleton before that of McIntosh’s (1981) catalog of the Carnegie dinosaurs. McIntosh’s account is understandably terse, given that he was writing notes on hundreds of specimens, so we reproduce the relevant sections in full here:</w:t>
+        <w:rPr/>
+        <w:t>These scraps of information can be found in Hatcher's and Holland's publications. In fact, we have not been able to locate any published  detailed account of the material used in the mounted skeletonb</w:t>
+      </w:r>
+      <w:r>
+        <w:rPr/>
+        <w:t>efore that of McIntosh’s (1981) catalog of the Carnegie dinosaurs. McIntosh’s account is understandably terse, given that he was writing notes on hundreds of specimens, so we reproduce the relevant sections in full here:</w:t>
       </w:r>
     </w:p>
     <w:p>
@@ -2472,7 +2477,85 @@
       </w:pPr>
       <w:r>
         <w:rPr/>
-        <w:t>XXX In the second quarter of 1999, both forefeet were replaced with casts of those of CM 662, which by that point was at the Houston Museum of Natural Science. — see quarterly report (XXX reference from Amy Henrici),</w:t>
+        <w:t xml:space="preserve">The forefeet of the original mount were sculpted from those of a </w:t>
+      </w:r>
+      <w:r>
+        <w:rPr>
+          <w:i/>
+          <w:iCs/>
+        </w:rPr>
+        <w:t>Camarasaurus</w:t>
+      </w:r>
+      <w:r>
+        <w:rPr/>
+        <w:t xml:space="preserve"> specimen AMNH 965, the forefeet of </w:t>
+      </w:r>
+      <w:r>
+        <w:rPr>
+          <w:i/>
+          <w:iCs/>
+        </w:rPr>
+        <w:t>Diplodocus</w:t>
+      </w:r>
+      <w:r>
+        <w:rPr/>
+        <w:t xml:space="preserve"> being unknown at the time. Only nearly a century later, in </w:t>
+      </w:r>
+      <w:r>
+        <w:rPr/>
+        <w:t xml:space="preserve">the second quarter of 1999, </w:t>
+      </w:r>
+      <w:r>
+        <w:rPr/>
+        <w:t xml:space="preserve">was this error remedied, when they </w:t>
+      </w:r>
+      <w:r>
+        <w:rPr/>
+        <w:t xml:space="preserve">were replaced with casts of </w:t>
+      </w:r>
+      <w:r>
+        <w:rPr/>
+        <w:t xml:space="preserve">the forefeet </w:t>
+      </w:r>
+      <w:r>
+        <w:rPr/>
+        <w:t xml:space="preserve">of CM 662 </w:t>
+      </w:r>
+      <w:r>
+        <w:rPr/>
+        <w:t>(XXX reference quarterly report from Amy)</w:t>
+      </w:r>
+      <w:r>
+        <w:rPr/>
+        <w:t xml:space="preserve">. </w:t>
+      </w:r>
+      <w:r>
+        <w:rPr/>
+        <w:t>Although this individual was originally a Carnegie Museum specimen</w:t>
+      </w:r>
+      <w:r>
+        <w:rPr/>
+        <w:t>, by th</w:t>
+      </w:r>
+      <w:r>
+        <w:rPr/>
+        <w:t>is</w:t>
+      </w:r>
+      <w:r>
+        <w:rPr/>
+        <w:t xml:space="preserve"> point </w:t>
+      </w:r>
+      <w:r>
+        <w:rPr/>
+        <w:t xml:space="preserve">it </w:t>
+      </w:r>
+      <w:r>
+        <w:rPr/>
+        <w:t xml:space="preserve">was at the Houston Museum of Natural Science. </w:t>
+      </w:r>
+      <w:r>
+        <w:rPr/>
+        <w:t>XXX more details from the report: who made the models, how they were scaled, etc.</w:t>
       </w:r>
     </w:p>
     <w:p>
@@ -2494,28 +2577,131 @@
       </w:pPr>
       <w:r>
         <w:rPr/>
-        <w:t>Still more changes were made during our remount in the late 2007:</w:t>
-      </w:r>
-    </w:p>
-    <w:p>
-      <w:pPr>
-        <w:pStyle w:val="TextBody"/>
-        <w:rPr/>
-      </w:pPr>
-      <w:r>
-        <w:rPr/>
-        <w:t xml:space="preserve">XXX the CM 662 manus casts were replaced after less than a decade with scaled-up replicas of a cast of the putative </w:t>
+        <w:t xml:space="preserve">As noted above, CM 662 has been recognised since 1924 as representing a different species from CM 82, </w:t>
+      </w:r>
+      <w:r>
+        <w:rPr/>
+        <w:t>“</w:t>
       </w:r>
       <w:r>
         <w:rPr>
           <w:i/>
           <w:iCs/>
         </w:rPr>
+        <w:t>Diplodocus</w:t>
+      </w:r>
+      <w:r>
+        <w:rPr/>
+        <w:t xml:space="preserve">” </w:t>
+      </w:r>
+      <w:r>
+        <w:rPr>
+          <w:i/>
+          <w:iCs/>
+        </w:rPr>
+        <w:t>hayi</w:t>
+      </w:r>
+      <w:r>
+        <w:rPr/>
+        <w:t xml:space="preserve"> (Holland 1924:399). </w:t>
+      </w:r>
+      <w:r>
+        <w:rPr/>
+        <w:t xml:space="preserve">It was perhaps for this reason (XXX Matt, was it?) that, unlike their predecessors, the sculptures based on these forefeet remained in the Carnegie mount for less than a decade. During the remount of late 2007, carried out primarily to update the posture of the skeleton (XXX is this right? Is there a published account of the remounting?), the forefeet were replaced once more, this time with </w:t>
+      </w:r>
+      <w:r>
+        <w:rPr/>
+        <w:t xml:space="preserve">scaled-up </w:t>
+      </w:r>
+      <w:r>
+        <w:rPr/>
+        <w:t>sculptures based on c</w:t>
+      </w:r>
+      <w:r>
+        <w:rPr/>
+        <w:t>ast</w:t>
+      </w:r>
+      <w:r>
+        <w:rPr/>
+        <w:t xml:space="preserve">s </w:t>
+      </w:r>
+      <w:r>
+        <w:rPr/>
+        <w:t xml:space="preserve">of the putative </w:t>
+      </w:r>
+      <w:r>
+        <w:rPr>
+          <w:i/>
+          <w:iCs/>
+        </w:rPr>
         <w:t>Diplodocus carnegii</w:t>
       </w:r>
       <w:r>
         <w:rPr/>
         <w:t xml:space="preserve"> manus WDC-FS001A described by Bedell and Trexler (2005).</w:t>
+      </w:r>
+    </w:p>
+    <w:p>
+      <w:pPr>
+        <w:pStyle w:val="TextBody"/>
+        <w:rPr/>
+      </w:pPr>
+      <w:r>
+        <w:rPr/>
+        <w:t>Since the remove, t</w:t>
+      </w:r>
+      <w:r>
+        <w:rPr/>
+        <w:t xml:space="preserve">he species </w:t>
+      </w:r>
+      <w:r>
+        <w:rPr>
+          <w:i/>
+          <w:iCs/>
+        </w:rPr>
+        <w:t>hayi</w:t>
+      </w:r>
+      <w:r>
+        <w:rPr/>
+        <w:t xml:space="preserve"> </w:t>
+      </w:r>
+      <w:r>
+        <w:rPr/>
+        <w:t xml:space="preserve">been moved to its own genus </w:t>
+      </w:r>
+      <w:r>
+        <w:rPr>
+          <w:i/>
+          <w:iCs/>
+        </w:rPr>
+        <w:t>Galeamopus</w:t>
+      </w:r>
+      <w:r>
+        <w:rPr/>
+        <w:t xml:space="preserve"> </w:t>
+      </w:r>
+      <w:r>
+        <w:rPr/>
+        <w:t>(</w:t>
+      </w:r>
+      <w:r>
+        <w:rPr/>
+        <w:t xml:space="preserve">Tschopp et al. 2015:267), </w:t>
+      </w:r>
+      <w:r>
+        <w:rPr/>
+        <w:t xml:space="preserve">further justifying the decision to replace the CM 662 forefeet with those of </w:t>
+      </w:r>
+      <w:r>
+        <w:rPr>
+          <w:i/>
+          <w:iCs/>
+        </w:rPr>
+        <w:t>Diplodocus</w:t>
+      </w:r>
+      <w:r>
+        <w:rPr/>
+        <w:t xml:space="preserve"> proper.</w:t>
       </w:r>
     </w:p>
     <w:p>
@@ -2537,18 +2723,65 @@
       </w:pPr>
       <w:r>
         <w:rPr/>
-        <w:t xml:space="preserve">XXX [if memory serves], the humeri, radii, and ulnae were replaced in 2006–2007 with replicas of cf. </w:t>
+        <w:t xml:space="preserve">Until the 2007 remount, the Carnegie mount had retained the obviously incorrect left forelimb of the </w:t>
       </w:r>
       <w:r>
         <w:rPr>
           <w:i/>
           <w:iCs/>
         </w:rPr>
+        <w:t>Camarasaurus</w:t>
+      </w:r>
+      <w:r>
+        <w:rPr/>
+        <w:t xml:space="preserve"> </w:t>
+      </w:r>
+      <w:r>
+        <w:rPr/>
+        <w:t xml:space="preserve">specimen CM 21775 (Figure E). </w:t>
+      </w:r>
+      <w:r>
+        <w:rPr/>
+        <w:t xml:space="preserve">(This specimen is described and illustrated by Tschopp et al. 2019:33–37). The right forelimb, having been based on the diplodocine CM 622, was a better match for CM 82, but not perfect as discussed above. For this reason, both forelimbs were replaced in the remount by </w:t>
+      </w:r>
+      <w:r>
+        <w:rPr/>
+        <w:t xml:space="preserve">scaled-up sculptures based on the forelimb bones </w:t>
+      </w:r>
+      <w:r>
+        <w:rPr/>
+        <w:t xml:space="preserve">of a well preserved but smaller specimen of </w:t>
+      </w:r>
+      <w:r>
+        <w:rPr>
+          <w:i/>
+          <w:iCs/>
+        </w:rPr>
         <w:t>Diplodocus</w:t>
       </w:r>
       <w:r>
         <w:rPr/>
-        <w:t xml:space="preserve"> specimens at Brigham Young University [specifically, I think they’re scaled-up sculptures based on the smaller forelimb bones BYU 4742, BYU 4708, and BYU 4726]) XXX check against Tschopp et al. “scaled-up sculptures based on a well-preserved but smaller diplodocine right forelimb from the Morrison Formation of Cactus Park, Utah (BYU 681/4742 [humerus], BYU 681/4726 [radius], BYU 681/4708 [ulna]).” (Tschopp et al. 2019:33).</w:t>
+        <w:t xml:space="preserve">,  BYU 681: specifically, the humerus </w:t>
+      </w:r>
+      <w:r>
+        <w:rPr/>
+        <w:t xml:space="preserve">BYU 681/4742, </w:t>
+      </w:r>
+      <w:r>
+        <w:rPr/>
+        <w:t>the radius</w:t>
+      </w:r>
+      <w:r>
+        <w:rPr/>
+        <w:t xml:space="preserve"> BYU 681/4726 </w:t>
+      </w:r>
+      <w:r>
+        <w:rPr/>
+        <w:t xml:space="preserve">and the ulna </w:t>
+      </w:r>
+      <w:r>
+        <w:rPr/>
+        <w:t>BYU 681/4708 (Tschopp et al. 2019:33).</w:t>
       </w:r>
     </w:p>
     <w:p>
@@ -2570,7 +2803,119 @@
       </w:pPr>
       <w:r>
         <w:rPr/>
-        <w:t xml:space="preserve">XXX Ten-ish sculpted posteriormost (‘whiplash’) caudals were added to bring the total number of caudal vertebrae to ~83. XXX the current length of the mount, we just had it LiDAR-scanned, so if I can get ahold of the results (long story) I should be able to give you a precise number. </w:t>
+        <w:t xml:space="preserve">Also included in the 2007 remount were about ten additional distal “whiplash” caudals, </w:t>
+      </w:r>
+      <w:r>
+        <w:rPr/>
+        <w:t>bring</w:t>
+      </w:r>
+      <w:r>
+        <w:rPr/>
+        <w:t xml:space="preserve">ing the </w:t>
+      </w:r>
+      <w:r>
+        <w:rPr/>
+        <w:t xml:space="preserve">total number of caudal vertebrae to ~83. </w:t>
+      </w:r>
+      <w:r>
+        <w:rPr/>
+        <w:t xml:space="preserve">The </w:t>
+      </w:r>
+      <w:r>
+        <w:rPr/>
+        <w:t xml:space="preserve">rationale was that the complete tail of the </w:t>
+      </w:r>
+      <w:r>
+        <w:rPr/>
+        <w:t xml:space="preserve">small </w:t>
+      </w:r>
+      <w:r>
+        <w:rPr/>
+        <w:t xml:space="preserve">apatosaurine specimen </w:t>
+      </w:r>
+      <w:bookmarkStart w:id="15" w:name="__DdeLink__1281_802501007"/>
+      <w:r>
+        <w:rPr/>
+        <w:t>CM 3378</w:t>
+      </w:r>
+      <w:bookmarkEnd w:id="15"/>
+      <w:r>
+        <w:rPr/>
+        <w:t xml:space="preserve"> </w:t>
+      </w:r>
+      <w:r>
+        <w:rPr/>
+        <w:t>(</w:t>
+      </w:r>
+      <w:r>
+        <w:rPr/>
+        <w:t xml:space="preserve">probably </w:t>
+      </w:r>
+      <w:r>
+        <w:rPr>
+          <w:i/>
+          <w:iCs/>
+        </w:rPr>
+        <w:t>Apatosaurus louisae</w:t>
+      </w:r>
+      <w:r>
+        <w:rPr/>
+        <w:t xml:space="preserve">) </w:t>
+      </w:r>
+      <w:r>
+        <w:rPr/>
+        <w:t xml:space="preserve">contains 82 vertebrae; given that diplodocines are generally more elongate, gracile animals than apatosaurines, </w:t>
+      </w:r>
+      <w:r>
+        <w:rPr/>
+        <w:t xml:space="preserve">it was </w:t>
+      </w:r>
+      <w:r>
+        <w:rPr/>
+        <w:t xml:space="preserve">esstimated that </w:t>
+      </w:r>
+      <w:r>
+        <w:rPr>
+          <w:i/>
+          <w:iCs/>
+        </w:rPr>
+        <w:t>D</w:t>
+      </w:r>
+      <w:r>
+        <w:rPr>
+          <w:i/>
+          <w:iCs/>
+        </w:rPr>
+        <w:t>iplodocus</w:t>
+      </w:r>
+      <w:r>
+        <w:rPr>
+          <w:i/>
+          <w:iCs/>
+        </w:rPr>
+        <w:t xml:space="preserve"> carnegii</w:t>
+      </w:r>
+      <w:r>
+        <w:rPr/>
+        <w:t xml:space="preserve"> would </w:t>
+      </w:r>
+      <w:r>
+        <w:rPr/>
+        <w:t>have</w:t>
+      </w:r>
+      <w:r>
+        <w:rPr/>
+        <w:t xml:space="preserve"> had at least 83 caudals in life.</w:t>
+      </w:r>
+    </w:p>
+    <w:p>
+      <w:pPr>
+        <w:pStyle w:val="TextBody"/>
+        <w:rPr/>
+      </w:pPr>
+      <w:r>
+        <w:rPr/>
+        <w:t xml:space="preserve">XXX the current length of the mount, we just had it LiDAR-scanned, so if I can get ahold of the results (long story) I should be able to give you a precise number. </w:t>
       </w:r>
     </w:p>
     <w:p>
@@ -2578,8 +2923,8 @@
         <w:pStyle w:val="Heading2"/>
         <w:rPr/>
       </w:pPr>
-      <w:bookmarkStart w:id="15" w:name="__RefHeading___Toc3282_55120580"/>
-      <w:bookmarkEnd w:id="15"/>
+      <w:bookmarkStart w:id="16" w:name="__RefHeading___Toc3282_55120580"/>
+      <w:bookmarkEnd w:id="16"/>
       <w:r>
         <w:rPr/>
         <w:t>The casts made from the Carnegie molds</w:t>
@@ -2605,8 +2950,8 @@
         <w:ind w:left="0" w:right="0" w:hanging="0"/>
         <w:rPr/>
       </w:pPr>
-      <w:bookmarkStart w:id="16" w:name="__RefHeading___Toc3401_68767826"/>
-      <w:bookmarkEnd w:id="16"/>
+      <w:bookmarkStart w:id="17" w:name="__RefHeading___Toc3401_68767826"/>
+      <w:bookmarkEnd w:id="17"/>
       <w:r>
         <w:rPr/>
         <w:t>Discussion</w:t>
@@ -2629,7 +2974,15 @@
       </w:pPr>
       <w:r>
         <w:rPr/>
-        <w:t>XXX Links to the past: numebr of years between key incidents: we are part of a story</w:t>
+        <w:t>XXX Links to the past: numb</w:t>
+      </w:r>
+      <w:r>
+        <w:rPr/>
+        <w:t>e</w:t>
+      </w:r>
+      <w:r>
+        <w:rPr/>
+        <w:t>r of years between key incidents: we are part of a story</w:t>
       </w:r>
     </w:p>
     <w:p>
@@ -2642,8 +2995,8 @@
         <w:ind w:left="0" w:right="0" w:hanging="0"/>
         <w:rPr/>
       </w:pPr>
-      <w:bookmarkStart w:id="17" w:name="__RefHeading___Toc1833_55120580"/>
-      <w:bookmarkEnd w:id="17"/>
+      <w:bookmarkStart w:id="18" w:name="__RefHeading___Toc1833_55120580"/>
+      <w:bookmarkEnd w:id="18"/>
       <w:r>
         <w:rPr/>
         <w:t>Acknowledgements</w:t>
@@ -2700,8 +3053,8 @@
         <w:ind w:left="0" w:right="0" w:hanging="0"/>
         <w:rPr/>
       </w:pPr>
-      <w:bookmarkStart w:id="18" w:name="__RefHeading___Toc3405_68767826"/>
-      <w:bookmarkEnd w:id="18"/>
+      <w:bookmarkStart w:id="19" w:name="__RefHeading___Toc3405_68767826"/>
+      <w:bookmarkEnd w:id="19"/>
       <w:r>
         <w:rPr/>
         <w:t>References</w:t>
@@ -2784,12 +3137,12 @@
         <w:pStyle w:val="Reference"/>
         <w:rPr/>
       </w:pPr>
-      <w:bookmarkStart w:id="19" w:name="__DdeLink__2481_14216418"/>
+      <w:bookmarkStart w:id="20" w:name="__DdeLink__2481_14216418"/>
       <w:r>
         <w:rPr/>
         <w:t>Anonymous</w:t>
       </w:r>
-      <w:bookmarkEnd w:id="19"/>
+      <w:bookmarkEnd w:id="20"/>
       <w:r>
         <w:rPr/>
         <w:t xml:space="preserve">. 1907. A </w:t>
@@ -2905,7 +3258,7 @@
         <w:pStyle w:val="Reference"/>
         <w:rPr/>
       </w:pPr>
-      <w:bookmarkStart w:id="20" w:name="__DdeLink__5014_2834848739"/>
+      <w:bookmarkStart w:id="21" w:name="__DdeLink__5014_2834848739"/>
       <w:r>
         <w:rPr/>
         <w:t xml:space="preserve">Carnegie Institute. 1934. </w:t>
@@ -2921,7 +3274,7 @@
         <w:rPr/>
         <w:t>.</w:t>
       </w:r>
-      <w:bookmarkEnd w:id="20"/>
+      <w:bookmarkEnd w:id="21"/>
     </w:p>
     <w:p>
       <w:pPr>
@@ -3625,12 +3978,12 @@
         <w:pStyle w:val="Reference"/>
         <w:rPr/>
       </w:pPr>
-      <w:bookmarkStart w:id="21" w:name="__DdeLink__16582_68767826"/>
+      <w:bookmarkStart w:id="22" w:name="__DdeLink__16582_68767826"/>
       <w:r>
         <w:rPr/>
         <w:t>Nieuwland</w:t>
       </w:r>
-      <w:bookmarkEnd w:id="21"/>
+      <w:bookmarkEnd w:id="22"/>
       <w:r>
         <w:rPr/>
         <w:t xml:space="preserve">, Ilja. 2019. </w:t>
@@ -4256,8 +4609,8 @@
         <w:pStyle w:val="Heading1"/>
         <w:rPr/>
       </w:pPr>
-      <w:bookmarkStart w:id="22" w:name="__RefHeading___Toc5233_14216418"/>
-      <w:bookmarkEnd w:id="22"/>
+      <w:bookmarkStart w:id="23" w:name="__RefHeading___Toc5233_14216418"/>
+      <w:bookmarkEnd w:id="23"/>
       <w:r>
         <w:rPr/>
         <w:t>Tables</w:t>
@@ -14603,8 +14956,8 @@
         <w:ind w:left="0" w:right="0" w:hanging="0"/>
         <w:rPr/>
       </w:pPr>
-      <w:bookmarkStart w:id="23" w:name="__RefHeading___Toc3407_68767826"/>
-      <w:bookmarkEnd w:id="23"/>
+      <w:bookmarkStart w:id="24" w:name="__RefHeading___Toc3407_68767826"/>
+      <w:bookmarkEnd w:id="24"/>
       <w:r>
         <w:rPr/>
         <w:t>Figure Captions</w:t>

</xml_diff>

<commit_message>
First section of discussion
</commit_message>
<xml_diff>
--- a/TaylorEtAl-composition-of-the-Carnegie-Diplodocus.docx
+++ b/TaylorEtAl-composition-of-the-Carnegie-Diplodocus.docx
@@ -1647,6 +1647,27 @@
       </w:pPr>
       <w:r>
         <w:rPr/>
+        <w:t xml:space="preserve">See Taylor et al. In prep. On the AMNH rearing </w:t>
+      </w:r>
+      <w:r>
+        <w:rPr>
+          <w:i/>
+          <w:iCs/>
+        </w:rPr>
+        <w:t>Barosaurus</w:t>
+      </w:r>
+      <w:r>
+        <w:rPr/>
+        <w:t xml:space="preserve"> mount.</w:t>
+      </w:r>
+    </w:p>
+    <w:p>
+      <w:pPr>
+        <w:pStyle w:val="TextBody"/>
+        <w:rPr/>
+      </w:pPr>
+      <w:r>
+        <w:rPr/>
         <w:t xml:space="preserve">See Table B for a summary of all the Carnegie </w:t>
       </w:r>
       <w:r>
@@ -2315,7 +2336,15 @@
       </w:pPr>
       <w:r>
         <w:rPr/>
-        <w:t xml:space="preserve">Regarding whether the present skull is a cast or a scupture: it preserves bone texture, including damage, very accurately (Figure F). The mounted skull includes the sclerotic ring in the left orbit but omits it from the right orbit. This is the condition in the original CM 11161 fossil (compare Tschopp et al. 2015:figure 1D with figure 3E), and while this asymmetric preservation would be replicated by a cast, it would not likely be included in a sculpture. For these reasons, we believe the skull is a cast. </w:t>
+        <w:t>Regarding whether the present skull is a cast or a scu</w:t>
+      </w:r>
+      <w:r>
+        <w:rPr/>
+        <w:t>l</w:t>
+      </w:r>
+      <w:r>
+        <w:rPr/>
+        <w:t xml:space="preserve">pture: it preserves bone texture, including damage, very accurately (Figure F). The mounted skull includes the sclerotic ring in the left orbit but omits it from the right orbit. This is the condition in the original CM 11161 fossil (compare Tschopp et al. 2015:figure 1D with figure 3E), and while this asymmetric preservation would be replicated by a cast, it would not likely be included in a sculpture. For these reasons, we believe the skull is a cast. </w:t>
       </w:r>
     </w:p>
     <w:p>
@@ -2359,47 +2388,7 @@
       </w:r>
       <w:r>
         <w:rPr/>
-        <w:t xml:space="preserve"> being unknown at the time. </w:t>
-      </w:r>
-      <w:r>
-        <w:rPr/>
-        <w:t>They were reconstructed in a semi-plantigrade posture now known to be inaccurate, and reconstructed with unguals on each of the first three digits (Figure E.A–B), although it was already known at the time of mounting that sauropod forefeet had claws on only the first digit (Osborn 1904:181)</w:t>
-      </w:r>
-      <w:r>
-        <w:rPr/>
-        <w:t>. Only nearly a century later, in the second quarter of 1999, w</w:t>
-      </w:r>
-      <w:r>
-        <w:rPr/>
-        <w:t xml:space="preserve">ere </w:t>
-      </w:r>
-      <w:r>
-        <w:rPr/>
-        <w:t>th</w:t>
-      </w:r>
-      <w:r>
-        <w:rPr/>
-        <w:t>e</w:t>
-      </w:r>
-      <w:r>
-        <w:rPr/>
-        <w:t>s</w:t>
-      </w:r>
-      <w:r>
-        <w:rPr/>
-        <w:t>e</w:t>
-      </w:r>
-      <w:r>
-        <w:rPr/>
-        <w:t xml:space="preserve"> error remedied, when the </w:t>
-      </w:r>
-      <w:r>
-        <w:rPr/>
-        <w:t xml:space="preserve">original forefeet </w:t>
-      </w:r>
-      <w:r>
-        <w:rPr/>
-        <w:t>were replaced with casts of the forefeet of CM 662 (XXX reference quarterly report from Amy). Although this individual was originally a Carnegie Museum specimen, by this point it was at the Houston Museum of Natural Science. XXX more details from the report: who made the models, how they were scaled, etc.</w:t>
+        <w:t xml:space="preserve"> being unknown at the time. They were reconstructed in a semi-plantigrade posture now known to be inaccurate, and reconstructed with unguals on each of the first three digits (Figure E.A–B), although it was already known at the time of mounting that sauropod forefeet had claws on only the first digit (Osborn 1904:181). Only nearly a century later, in the second quarter of 1999, were these error remedied, when the original forefeet were replaced with casts of the forefeet of CM 662 (XXX reference quarterly report from Amy). Although this individual was originally a Carnegie Museum specimen, by this point it was at the Houston Museum of Natural Science. XXX more details from the report: who made the models, how they were scaled, etc.</w:t>
       </w:r>
     </w:p>
     <w:p>
@@ -2464,7 +2453,15 @@
       </w:pPr>
       <w:r>
         <w:rPr/>
-        <w:t xml:space="preserve">Since the remove, the species </w:t>
+        <w:t>Since the remov</w:t>
+      </w:r>
+      <w:r>
+        <w:rPr/>
+        <w:t>al of the CM 662 forefeet</w:t>
+      </w:r>
+      <w:r>
+        <w:rPr/>
+        <w:t xml:space="preserve">, the species </w:t>
       </w:r>
       <w:r>
         <w:rPr>
@@ -2486,7 +2483,15 @@
       </w:r>
       <w:r>
         <w:rPr/>
-        <w:t xml:space="preserve"> (Tschopp et al. 2015:267), further justifying the decision to replace the CM 662 forefeet with those of </w:t>
+        <w:t xml:space="preserve"> (Tschopp et al. 2015:267), further justifying the decision to replace the</w:t>
+      </w:r>
+      <w:r>
+        <w:rPr/>
+        <w:t xml:space="preserve">se </w:t>
+      </w:r>
+      <w:r>
+        <w:rPr/>
+        <w:t xml:space="preserve">forefeet with those of </w:t>
       </w:r>
       <w:r>
         <w:rPr>
@@ -2664,7 +2669,40 @@
       </w:pPr>
       <w:r>
         <w:rPr/>
-        <w:t>XXX Links to the past: number of years between key incidents: we are part of a story</w:t>
+        <w:t xml:space="preserve">In working on this paper, it has become apparent how much the work we do now is part of a continuing story. Only six years elapsed from the discovery of CM 84 to the mounting of the London cast; two more years until the Carnegie mount of the original fossil material was erected; only six more years until the last pre-war cast, the eighth, was mounted in Madrid; 21 years until the last of the Carnegie Museum’s ten plaster casts was donated to the Munich museum that never mounted it; 18 years until the molds themselves were donated to the Field House museum in Vernal and five more years until the concrete cast was set up outside the Field House; 22 years until the original cast in London was moved into its natural home in the main gallery of the Natural History Museum (1979), with the skull of the Carnegie mount being replaced at around the same time; 12 years until a fresh mold made from the concrete cast was used to supply </w:t>
+      </w:r>
+      <w:r>
+        <w:rPr>
+          <w:i/>
+          <w:iCs/>
+        </w:rPr>
+        <w:t>Diplodocus</w:t>
+      </w:r>
+      <w:r>
+        <w:rPr/>
+        <w:t xml:space="preserve"> parts for the AMNH’s iconic rearing </w:t>
+      </w:r>
+      <w:r>
+        <w:rPr>
+          <w:i/>
+          <w:iCs/>
+        </w:rPr>
+        <w:t>Barosaurus</w:t>
+      </w:r>
+      <w:r>
+        <w:rPr/>
+        <w:t xml:space="preserve"> mount (Taylor et al. in prep.); eight years until the forefeet of the Carnegie mount were replaced; eight more years until the remount of the Carnegie mount; ten years until the Natural History Museum removed the first ever </w:t>
+      </w:r>
+      <w:r>
+        <w:rPr>
+          <w:i/>
+          <w:iCs/>
+        </w:rPr>
+        <w:t>Diplodocus</w:t>
+      </w:r>
+      <w:r>
+        <w:rPr/>
+        <w:t xml:space="preserve"> cast from display to make more room for corporate events. Now, five years on, we hope that in writing up some of this history we are making our own contribution to the ongoing story of this most historic, charismatic and important of fossils.</w:t>
       </w:r>
     </w:p>
     <w:p>
@@ -2691,15 +2729,7 @@
       </w:pPr>
       <w:r>
         <w:rPr/>
-        <w:t xml:space="preserve">We thank Scott Hartman </w:t>
-      </w:r>
-      <w:r>
-        <w:rPr/>
-        <w:t xml:space="preserve">(University of Wisconsin-Madison) </w:t>
-      </w:r>
-      <w:r>
-        <w:rPr/>
-        <w:t xml:space="preserve">for kindly allowing us to use his skeletal reconstruction of </w:t>
+        <w:t xml:space="preserve">We thank Scott Hartman (University of Wisconsin-Madison) for kindly allowing us to use his skeletal reconstruction of </w:t>
       </w:r>
       <w:r>
         <w:rPr>
@@ -2710,23 +2740,7 @@
       </w:r>
       <w:r>
         <w:rPr/>
-        <w:t xml:space="preserve">. (Figure D) We are grateful to Mathew J. Wedel </w:t>
-      </w:r>
-      <w:r>
-        <w:rPr/>
-        <w:t xml:space="preserve">and </w:t>
-      </w:r>
-      <w:r>
-        <w:rPr/>
-        <w:t xml:space="preserve">Josh Franzos for allowing us to use </w:t>
-      </w:r>
-      <w:r>
-        <w:rPr/>
-        <w:t xml:space="preserve">their photographs of the Carnegie mount (Figure A) and </w:t>
-      </w:r>
-      <w:r>
-        <w:rPr/>
-        <w:t>of the cast skull of the Carnegie mount (Figure F).</w:t>
+        <w:t>. (Figure D) We are grateful to Mathew J. Wedel and Josh Franzos for allowing us to use their photographs of the Carnegie mount (Figure A) and of the cast skull of the Carnegie mount (Figure F).</w:t>
       </w:r>
     </w:p>
     <w:p>
@@ -4045,6 +4059,39 @@
       <w:r>
         <w:rPr/>
         <w:t xml:space="preserve"> of Vernal. XXX update this reference to preprint.</w:t>
+      </w:r>
+    </w:p>
+    <w:p>
+      <w:pPr>
+        <w:pStyle w:val="Reference"/>
+        <w:rPr/>
+      </w:pPr>
+      <w:r>
+        <w:rPr/>
+        <w:t xml:space="preserve">Taylor, Michael P., Peter May, Lowell Dingus </w:t>
+      </w:r>
+      <w:r>
+        <w:rPr/>
+        <w:t xml:space="preserve">and </w:t>
+      </w:r>
+      <w:r>
+        <w:rPr/>
+        <w:t xml:space="preserve">Eugene S. Gaffney. </w:t>
+      </w:r>
+      <w:r>
+        <w:rPr/>
+        <w:t xml:space="preserve">In prep. The skeletal reconstruction of </w:t>
+      </w:r>
+      <w:r>
+        <w:rPr>
+          <w:i/>
+          <w:iCs/>
+        </w:rPr>
+        <w:t>Barosaurus lentus</w:t>
+      </w:r>
+      <w:r>
+        <w:rPr/>
+        <w:t xml:space="preserve"> in the American Museum of Natural History. XXX update this reference to preprint.</w:t>
       </w:r>
     </w:p>
     <w:p>
@@ -4343,8 +4390,8 @@
       <w:tblGrid>
         <w:gridCol w:w="2409"/>
         <w:gridCol w:w="2695"/>
-        <w:gridCol w:w="2275"/>
-        <w:gridCol w:w="2257"/>
+        <w:gridCol w:w="2276"/>
+        <w:gridCol w:w="2256"/>
       </w:tblGrid>
       <w:tr>
         <w:trPr/>
@@ -4458,7 +4505,7 @@
         </w:tc>
         <w:tc>
           <w:tcPr>
-            <w:tcW w:w="2275" w:type="dxa"/>
+            <w:tcW w:w="2276" w:type="dxa"/>
             <w:tcBorders>
               <w:top w:val="single" w:sz="4" w:space="0" w:color="DDDDDD"/>
               <w:left w:val="single" w:sz="4" w:space="0" w:color="DDDDDD"/>
@@ -4512,7 +4559,7 @@
         </w:tc>
         <w:tc>
           <w:tcPr>
-            <w:tcW w:w="2257" w:type="dxa"/>
+            <w:tcW w:w="2256" w:type="dxa"/>
             <w:tcBorders>
               <w:top w:val="single" w:sz="4" w:space="0" w:color="DDDDDD"/>
               <w:left w:val="single" w:sz="4" w:space="0" w:color="DDDDDD"/>
@@ -4705,7 +4752,7 @@
         </w:tc>
         <w:tc>
           <w:tcPr>
-            <w:tcW w:w="2275" w:type="dxa"/>
+            <w:tcW w:w="2276" w:type="dxa"/>
             <w:tcBorders>
               <w:top w:val="single" w:sz="4" w:space="0" w:color="DDDDDD"/>
               <w:left w:val="single" w:sz="4" w:space="0" w:color="DDDDDD"/>
@@ -4744,7 +4791,7 @@
         </w:tc>
         <w:tc>
           <w:tcPr>
-            <w:tcW w:w="2257" w:type="dxa"/>
+            <w:tcW w:w="2256" w:type="dxa"/>
             <w:tcBorders>
               <w:top w:val="single" w:sz="4" w:space="0" w:color="DDDDDD"/>
               <w:left w:val="single" w:sz="4" w:space="0" w:color="DDDDDD"/>
@@ -4910,7 +4957,7 @@
         </w:tc>
         <w:tc>
           <w:tcPr>
-            <w:tcW w:w="2275" w:type="dxa"/>
+            <w:tcW w:w="2276" w:type="dxa"/>
             <w:tcBorders>
               <w:top w:val="single" w:sz="4" w:space="0" w:color="DDDDDD"/>
               <w:left w:val="single" w:sz="4" w:space="0" w:color="DDDDDD"/>
@@ -4963,7 +5010,7 @@
         </w:tc>
         <w:tc>
           <w:tcPr>
-            <w:tcW w:w="2257" w:type="dxa"/>
+            <w:tcW w:w="2256" w:type="dxa"/>
             <w:tcBorders>
               <w:top w:val="single" w:sz="4" w:space="0" w:color="DDDDDD"/>
               <w:left w:val="single" w:sz="4" w:space="0" w:color="DDDDDD"/>
@@ -5129,7 +5176,7 @@
         </w:tc>
         <w:tc>
           <w:tcPr>
-            <w:tcW w:w="2275" w:type="dxa"/>
+            <w:tcW w:w="2276" w:type="dxa"/>
             <w:tcBorders>
               <w:top w:val="single" w:sz="4" w:space="0" w:color="DDDDDD"/>
               <w:left w:val="single" w:sz="4" w:space="0" w:color="DDDDDD"/>
@@ -5182,7 +5229,7 @@
         </w:tc>
         <w:tc>
           <w:tcPr>
-            <w:tcW w:w="2257" w:type="dxa"/>
+            <w:tcW w:w="2256" w:type="dxa"/>
             <w:tcBorders>
               <w:top w:val="single" w:sz="4" w:space="0" w:color="DDDDDD"/>
               <w:left w:val="single" w:sz="4" w:space="0" w:color="DDDDDD"/>
@@ -5348,7 +5395,7 @@
         </w:tc>
         <w:tc>
           <w:tcPr>
-            <w:tcW w:w="2275" w:type="dxa"/>
+            <w:tcW w:w="2276" w:type="dxa"/>
             <w:tcBorders>
               <w:top w:val="single" w:sz="4" w:space="0" w:color="DDDDDD"/>
               <w:left w:val="single" w:sz="4" w:space="0" w:color="DDDDDD"/>
@@ -5401,7 +5448,7 @@
         </w:tc>
         <w:tc>
           <w:tcPr>
-            <w:tcW w:w="2257" w:type="dxa"/>
+            <w:tcW w:w="2256" w:type="dxa"/>
             <w:tcBorders>
               <w:top w:val="single" w:sz="4" w:space="0" w:color="DDDDDD"/>
               <w:left w:val="single" w:sz="4" w:space="0" w:color="DDDDDD"/>
@@ -5567,7 +5614,7 @@
         </w:tc>
         <w:tc>
           <w:tcPr>
-            <w:tcW w:w="2275" w:type="dxa"/>
+            <w:tcW w:w="2276" w:type="dxa"/>
             <w:tcBorders>
               <w:top w:val="single" w:sz="4" w:space="0" w:color="DDDDDD"/>
               <w:left w:val="single" w:sz="4" w:space="0" w:color="DDDDDD"/>
@@ -5620,7 +5667,7 @@
         </w:tc>
         <w:tc>
           <w:tcPr>
-            <w:tcW w:w="2257" w:type="dxa"/>
+            <w:tcW w:w="2256" w:type="dxa"/>
             <w:tcBorders>
               <w:top w:val="single" w:sz="4" w:space="0" w:color="DDDDDD"/>
               <w:left w:val="single" w:sz="4" w:space="0" w:color="DDDDDD"/>
@@ -5786,7 +5833,7 @@
         </w:tc>
         <w:tc>
           <w:tcPr>
-            <w:tcW w:w="2275" w:type="dxa"/>
+            <w:tcW w:w="2276" w:type="dxa"/>
             <w:tcBorders>
               <w:top w:val="single" w:sz="4" w:space="0" w:color="DDDDDD"/>
               <w:left w:val="single" w:sz="4" w:space="0" w:color="DDDDDD"/>
@@ -5839,7 +5886,7 @@
         </w:tc>
         <w:tc>
           <w:tcPr>
-            <w:tcW w:w="2257" w:type="dxa"/>
+            <w:tcW w:w="2256" w:type="dxa"/>
             <w:tcBorders>
               <w:top w:val="single" w:sz="4" w:space="0" w:color="DDDDDD"/>
               <w:left w:val="single" w:sz="4" w:space="0" w:color="DDDDDD"/>
@@ -6005,7 +6052,7 @@
         </w:tc>
         <w:tc>
           <w:tcPr>
-            <w:tcW w:w="2275" w:type="dxa"/>
+            <w:tcW w:w="2276" w:type="dxa"/>
             <w:tcBorders>
               <w:top w:val="single" w:sz="4" w:space="0" w:color="DDDDDD"/>
               <w:left w:val="single" w:sz="4" w:space="0" w:color="DDDDDD"/>
@@ -6058,7 +6105,7 @@
         </w:tc>
         <w:tc>
           <w:tcPr>
-            <w:tcW w:w="2257" w:type="dxa"/>
+            <w:tcW w:w="2256" w:type="dxa"/>
             <w:tcBorders>
               <w:top w:val="single" w:sz="4" w:space="0" w:color="DDDDDD"/>
               <w:left w:val="single" w:sz="4" w:space="0" w:color="DDDDDD"/>
@@ -6224,7 +6271,7 @@
         </w:tc>
         <w:tc>
           <w:tcPr>
-            <w:tcW w:w="2275" w:type="dxa"/>
+            <w:tcW w:w="2276" w:type="dxa"/>
             <w:tcBorders>
               <w:top w:val="single" w:sz="4" w:space="0" w:color="DDDDDD"/>
               <w:left w:val="single" w:sz="4" w:space="0" w:color="DDDDDD"/>
@@ -6277,7 +6324,7 @@
         </w:tc>
         <w:tc>
           <w:tcPr>
-            <w:tcW w:w="2257" w:type="dxa"/>
+            <w:tcW w:w="2256" w:type="dxa"/>
             <w:tcBorders>
               <w:top w:val="single" w:sz="4" w:space="0" w:color="DDDDDD"/>
               <w:left w:val="single" w:sz="4" w:space="0" w:color="DDDDDD"/>
@@ -6443,7 +6490,7 @@
         </w:tc>
         <w:tc>
           <w:tcPr>
-            <w:tcW w:w="2275" w:type="dxa"/>
+            <w:tcW w:w="2276" w:type="dxa"/>
             <w:tcBorders>
               <w:top w:val="single" w:sz="4" w:space="0" w:color="DDDDDD"/>
               <w:left w:val="single" w:sz="4" w:space="0" w:color="DDDDDD"/>
@@ -6497,7 +6544,7 @@
         </w:tc>
         <w:tc>
           <w:tcPr>
-            <w:tcW w:w="2257" w:type="dxa"/>
+            <w:tcW w:w="2256" w:type="dxa"/>
             <w:tcBorders>
               <w:top w:val="single" w:sz="4" w:space="0" w:color="DDDDDD"/>
               <w:left w:val="single" w:sz="4" w:space="0" w:color="DDDDDD"/>
@@ -6663,7 +6710,7 @@
         </w:tc>
         <w:tc>
           <w:tcPr>
-            <w:tcW w:w="2275" w:type="dxa"/>
+            <w:tcW w:w="2276" w:type="dxa"/>
             <w:tcBorders>
               <w:top w:val="single" w:sz="4" w:space="0" w:color="DDDDDD"/>
               <w:left w:val="single" w:sz="4" w:space="0" w:color="DDDDDD"/>
@@ -6716,7 +6763,7 @@
         </w:tc>
         <w:tc>
           <w:tcPr>
-            <w:tcW w:w="2257" w:type="dxa"/>
+            <w:tcW w:w="2256" w:type="dxa"/>
             <w:tcBorders>
               <w:top w:val="single" w:sz="4" w:space="0" w:color="DDDDDD"/>
               <w:left w:val="single" w:sz="4" w:space="0" w:color="DDDDDD"/>
@@ -6882,7 +6929,7 @@
         </w:tc>
         <w:tc>
           <w:tcPr>
-            <w:tcW w:w="2275" w:type="dxa"/>
+            <w:tcW w:w="2276" w:type="dxa"/>
             <w:tcBorders>
               <w:top w:val="single" w:sz="4" w:space="0" w:color="DDDDDD"/>
               <w:left w:val="single" w:sz="4" w:space="0" w:color="DDDDDD"/>
@@ -6935,7 +6982,7 @@
         </w:tc>
         <w:tc>
           <w:tcPr>
-            <w:tcW w:w="2257" w:type="dxa"/>
+            <w:tcW w:w="2256" w:type="dxa"/>
             <w:tcBorders>
               <w:top w:val="single" w:sz="4" w:space="0" w:color="DDDDDD"/>
               <w:left w:val="single" w:sz="4" w:space="0" w:color="DDDDDD"/>
@@ -7069,7 +7116,7 @@
         </w:tc>
         <w:tc>
           <w:tcPr>
-            <w:tcW w:w="2275" w:type="dxa"/>
+            <w:tcW w:w="2276" w:type="dxa"/>
             <w:tcBorders>
               <w:top w:val="single" w:sz="4" w:space="0" w:color="DDDDDD"/>
               <w:left w:val="single" w:sz="4" w:space="0" w:color="DDDDDD"/>
@@ -7122,7 +7169,7 @@
         </w:tc>
         <w:tc>
           <w:tcPr>
-            <w:tcW w:w="2257" w:type="dxa"/>
+            <w:tcW w:w="2256" w:type="dxa"/>
             <w:tcBorders>
               <w:top w:val="single" w:sz="4" w:space="0" w:color="DDDDDD"/>
               <w:left w:val="single" w:sz="4" w:space="0" w:color="DDDDDD"/>
@@ -7228,7 +7275,7 @@
         </w:tc>
         <w:tc>
           <w:tcPr>
-            <w:tcW w:w="2275" w:type="dxa"/>
+            <w:tcW w:w="2276" w:type="dxa"/>
             <w:tcBorders>
               <w:top w:val="single" w:sz="4" w:space="0" w:color="000000"/>
               <w:left w:val="single" w:sz="4" w:space="0" w:color="DDDDDD"/>
@@ -7281,7 +7328,7 @@
         </w:tc>
         <w:tc>
           <w:tcPr>
-            <w:tcW w:w="2257" w:type="dxa"/>
+            <w:tcW w:w="2256" w:type="dxa"/>
             <w:tcBorders>
               <w:top w:val="single" w:sz="4" w:space="0" w:color="000000"/>
               <w:left w:val="single" w:sz="4" w:space="0" w:color="DDDDDD"/>
@@ -7447,7 +7494,7 @@
         </w:tc>
         <w:tc>
           <w:tcPr>
-            <w:tcW w:w="2275" w:type="dxa"/>
+            <w:tcW w:w="2276" w:type="dxa"/>
             <w:tcBorders>
               <w:top w:val="single" w:sz="4" w:space="0" w:color="DDDDDD"/>
               <w:left w:val="single" w:sz="4" w:space="0" w:color="DDDDDD"/>
@@ -7500,7 +7547,7 @@
         </w:tc>
         <w:tc>
           <w:tcPr>
-            <w:tcW w:w="2257" w:type="dxa"/>
+            <w:tcW w:w="2256" w:type="dxa"/>
             <w:tcBorders>
               <w:top w:val="single" w:sz="4" w:space="0" w:color="DDDDDD"/>
               <w:left w:val="single" w:sz="4" w:space="0" w:color="DDDDDD"/>
@@ -7666,7 +7713,7 @@
         </w:tc>
         <w:tc>
           <w:tcPr>
-            <w:tcW w:w="2275" w:type="dxa"/>
+            <w:tcW w:w="2276" w:type="dxa"/>
             <w:tcBorders>
               <w:top w:val="single" w:sz="4" w:space="0" w:color="DDDDDD"/>
               <w:left w:val="single" w:sz="4" w:space="0" w:color="DDDDDD"/>
@@ -7719,7 +7766,7 @@
         </w:tc>
         <w:tc>
           <w:tcPr>
-            <w:tcW w:w="2257" w:type="dxa"/>
+            <w:tcW w:w="2256" w:type="dxa"/>
             <w:tcBorders>
               <w:top w:val="single" w:sz="4" w:space="0" w:color="DDDDDD"/>
               <w:left w:val="single" w:sz="4" w:space="0" w:color="DDDDDD"/>
@@ -7885,7 +7932,7 @@
         </w:tc>
         <w:tc>
           <w:tcPr>
-            <w:tcW w:w="2275" w:type="dxa"/>
+            <w:tcW w:w="2276" w:type="dxa"/>
             <w:tcBorders>
               <w:top w:val="single" w:sz="4" w:space="0" w:color="DDDDDD"/>
               <w:left w:val="single" w:sz="4" w:space="0" w:color="DDDDDD"/>
@@ -7938,7 +7985,7 @@
         </w:tc>
         <w:tc>
           <w:tcPr>
-            <w:tcW w:w="2257" w:type="dxa"/>
+            <w:tcW w:w="2256" w:type="dxa"/>
             <w:tcBorders>
               <w:top w:val="single" w:sz="4" w:space="0" w:color="DDDDDD"/>
               <w:left w:val="single" w:sz="4" w:space="0" w:color="DDDDDD"/>
@@ -8104,7 +8151,7 @@
         </w:tc>
         <w:tc>
           <w:tcPr>
-            <w:tcW w:w="2275" w:type="dxa"/>
+            <w:tcW w:w="2276" w:type="dxa"/>
             <w:tcBorders>
               <w:top w:val="single" w:sz="4" w:space="0" w:color="DDDDDD"/>
               <w:left w:val="single" w:sz="4" w:space="0" w:color="DDDDDD"/>
@@ -8157,7 +8204,7 @@
         </w:tc>
         <w:tc>
           <w:tcPr>
-            <w:tcW w:w="2257" w:type="dxa"/>
+            <w:tcW w:w="2256" w:type="dxa"/>
             <w:tcBorders>
               <w:top w:val="single" w:sz="4" w:space="0" w:color="DDDDDD"/>
               <w:left w:val="single" w:sz="4" w:space="0" w:color="DDDDDD"/>
@@ -8323,7 +8370,7 @@
         </w:tc>
         <w:tc>
           <w:tcPr>
-            <w:tcW w:w="2275" w:type="dxa"/>
+            <w:tcW w:w="2276" w:type="dxa"/>
             <w:tcBorders>
               <w:top w:val="single" w:sz="4" w:space="0" w:color="DDDDDD"/>
               <w:left w:val="single" w:sz="4" w:space="0" w:color="DDDDDD"/>
@@ -8376,7 +8423,7 @@
         </w:tc>
         <w:tc>
           <w:tcPr>
-            <w:tcW w:w="2257" w:type="dxa"/>
+            <w:tcW w:w="2256" w:type="dxa"/>
             <w:tcBorders>
               <w:top w:val="single" w:sz="4" w:space="0" w:color="DDDDDD"/>
               <w:left w:val="single" w:sz="4" w:space="0" w:color="DDDDDD"/>
@@ -8542,7 +8589,7 @@
         </w:tc>
         <w:tc>
           <w:tcPr>
-            <w:tcW w:w="2275" w:type="dxa"/>
+            <w:tcW w:w="2276" w:type="dxa"/>
             <w:tcBorders>
               <w:top w:val="single" w:sz="4" w:space="0" w:color="DDDDDD"/>
               <w:left w:val="single" w:sz="4" w:space="0" w:color="DDDDDD"/>
@@ -8595,7 +8642,7 @@
         </w:tc>
         <w:tc>
           <w:tcPr>
-            <w:tcW w:w="2257" w:type="dxa"/>
+            <w:tcW w:w="2256" w:type="dxa"/>
             <w:tcBorders>
               <w:top w:val="single" w:sz="4" w:space="0" w:color="DDDDDD"/>
               <w:left w:val="single" w:sz="4" w:space="0" w:color="DDDDDD"/>
@@ -8746,7 +8793,7 @@
         </w:tc>
         <w:tc>
           <w:tcPr>
-            <w:tcW w:w="2275" w:type="dxa"/>
+            <w:tcW w:w="2276" w:type="dxa"/>
             <w:tcBorders>
               <w:top w:val="single" w:sz="4" w:space="0" w:color="DDDDDD"/>
               <w:left w:val="single" w:sz="4" w:space="0" w:color="DDDDDD"/>
@@ -8799,7 +8846,7 @@
         </w:tc>
         <w:tc>
           <w:tcPr>
-            <w:tcW w:w="2257" w:type="dxa"/>
+            <w:tcW w:w="2256" w:type="dxa"/>
             <w:tcBorders>
               <w:top w:val="single" w:sz="4" w:space="0" w:color="DDDDDD"/>
               <w:left w:val="single" w:sz="4" w:space="0" w:color="DDDDDD"/>
@@ -8965,7 +9012,7 @@
         </w:tc>
         <w:tc>
           <w:tcPr>
-            <w:tcW w:w="2275" w:type="dxa"/>
+            <w:tcW w:w="2276" w:type="dxa"/>
             <w:tcBorders>
               <w:top w:val="single" w:sz="4" w:space="0" w:color="DDDDDD"/>
               <w:left w:val="single" w:sz="4" w:space="0" w:color="DDDDDD"/>
@@ -9047,7 +9094,7 @@
         </w:tc>
         <w:tc>
           <w:tcPr>
-            <w:tcW w:w="2257" w:type="dxa"/>
+            <w:tcW w:w="2256" w:type="dxa"/>
             <w:tcBorders>
               <w:top w:val="single" w:sz="4" w:space="0" w:color="DDDDDD"/>
               <w:left w:val="single" w:sz="4" w:space="0" w:color="DDDDDD"/>
@@ -9213,7 +9260,7 @@
         </w:tc>
         <w:tc>
           <w:tcPr>
-            <w:tcW w:w="2275" w:type="dxa"/>
+            <w:tcW w:w="2276" w:type="dxa"/>
             <w:tcBorders>
               <w:top w:val="single" w:sz="4" w:space="0" w:color="DDDDDD"/>
               <w:left w:val="single" w:sz="4" w:space="0" w:color="DDDDDD"/>
@@ -9266,7 +9313,7 @@
         </w:tc>
         <w:tc>
           <w:tcPr>
-            <w:tcW w:w="2257" w:type="dxa"/>
+            <w:tcW w:w="2256" w:type="dxa"/>
             <w:tcBorders>
               <w:top w:val="single" w:sz="4" w:space="0" w:color="DDDDDD"/>
               <w:left w:val="single" w:sz="4" w:space="0" w:color="DDDDDD"/>
@@ -9432,7 +9479,7 @@
         </w:tc>
         <w:tc>
           <w:tcPr>
-            <w:tcW w:w="2275" w:type="dxa"/>
+            <w:tcW w:w="2276" w:type="dxa"/>
             <w:tcBorders>
               <w:top w:val="single" w:sz="4" w:space="0" w:color="DDDDDD"/>
               <w:left w:val="single" w:sz="4" w:space="0" w:color="DDDDDD"/>
@@ -9485,7 +9532,7 @@
         </w:tc>
         <w:tc>
           <w:tcPr>
-            <w:tcW w:w="2257" w:type="dxa"/>
+            <w:tcW w:w="2256" w:type="dxa"/>
             <w:tcBorders>
               <w:top w:val="single" w:sz="4" w:space="0" w:color="DDDDDD"/>
               <w:left w:val="single" w:sz="4" w:space="0" w:color="DDDDDD"/>
@@ -9651,7 +9698,7 @@
         </w:tc>
         <w:tc>
           <w:tcPr>
-            <w:tcW w:w="2275" w:type="dxa"/>
+            <w:tcW w:w="2276" w:type="dxa"/>
             <w:tcBorders>
               <w:top w:val="single" w:sz="4" w:space="0" w:color="DDDDDD"/>
               <w:left w:val="single" w:sz="4" w:space="0" w:color="DDDDDD"/>
@@ -9704,7 +9751,7 @@
         </w:tc>
         <w:tc>
           <w:tcPr>
-            <w:tcW w:w="2257" w:type="dxa"/>
+            <w:tcW w:w="2256" w:type="dxa"/>
             <w:tcBorders>
               <w:top w:val="single" w:sz="4" w:space="0" w:color="DDDDDD"/>
               <w:left w:val="single" w:sz="4" w:space="0" w:color="DDDDDD"/>
@@ -9870,7 +9917,7 @@
         </w:tc>
         <w:tc>
           <w:tcPr>
-            <w:tcW w:w="2275" w:type="dxa"/>
+            <w:tcW w:w="2276" w:type="dxa"/>
             <w:tcBorders>
               <w:top w:val="single" w:sz="4" w:space="0" w:color="DDDDDD"/>
               <w:left w:val="single" w:sz="4" w:space="0" w:color="DDDDDD"/>
@@ -9923,7 +9970,7 @@
         </w:tc>
         <w:tc>
           <w:tcPr>
-            <w:tcW w:w="2257" w:type="dxa"/>
+            <w:tcW w:w="2256" w:type="dxa"/>
             <w:tcBorders>
               <w:top w:val="single" w:sz="4" w:space="0" w:color="DDDDDD"/>
               <w:left w:val="single" w:sz="4" w:space="0" w:color="DDDDDD"/>
@@ -10089,7 +10136,7 @@
         </w:tc>
         <w:tc>
           <w:tcPr>
-            <w:tcW w:w="2275" w:type="dxa"/>
+            <w:tcW w:w="2276" w:type="dxa"/>
             <w:tcBorders>
               <w:top w:val="single" w:sz="4" w:space="0" w:color="DDDDDD"/>
               <w:left w:val="single" w:sz="4" w:space="0" w:color="DDDDDD"/>
@@ -10142,7 +10189,7 @@
         </w:tc>
         <w:tc>
           <w:tcPr>
-            <w:tcW w:w="2257" w:type="dxa"/>
+            <w:tcW w:w="2256" w:type="dxa"/>
             <w:tcBorders>
               <w:top w:val="single" w:sz="4" w:space="0" w:color="DDDDDD"/>
               <w:left w:val="single" w:sz="4" w:space="0" w:color="DDDDDD"/>
@@ -10308,7 +10355,7 @@
         </w:tc>
         <w:tc>
           <w:tcPr>
-            <w:tcW w:w="2275" w:type="dxa"/>
+            <w:tcW w:w="2276" w:type="dxa"/>
             <w:tcBorders>
               <w:top w:val="single" w:sz="4" w:space="0" w:color="DDDDDD"/>
               <w:left w:val="single" w:sz="4" w:space="0" w:color="DDDDDD"/>
@@ -10361,7 +10408,7 @@
         </w:tc>
         <w:tc>
           <w:tcPr>
-            <w:tcW w:w="2257" w:type="dxa"/>
+            <w:tcW w:w="2256" w:type="dxa"/>
             <w:tcBorders>
               <w:top w:val="single" w:sz="4" w:space="0" w:color="DDDDDD"/>
               <w:left w:val="single" w:sz="4" w:space="0" w:color="DDDDDD"/>
@@ -10527,7 +10574,7 @@
         </w:tc>
         <w:tc>
           <w:tcPr>
-            <w:tcW w:w="2275" w:type="dxa"/>
+            <w:tcW w:w="2276" w:type="dxa"/>
             <w:tcBorders>
               <w:top w:val="single" w:sz="4" w:space="0" w:color="DDDDDD"/>
               <w:left w:val="single" w:sz="4" w:space="0" w:color="DDDDDD"/>
@@ -10580,7 +10627,7 @@
         </w:tc>
         <w:tc>
           <w:tcPr>
-            <w:tcW w:w="2257" w:type="dxa"/>
+            <w:tcW w:w="2256" w:type="dxa"/>
             <w:tcBorders>
               <w:top w:val="single" w:sz="4" w:space="0" w:color="DDDDDD"/>
               <w:left w:val="single" w:sz="4" w:space="0" w:color="DDDDDD"/>
@@ -10746,7 +10793,7 @@
         </w:tc>
         <w:tc>
           <w:tcPr>
-            <w:tcW w:w="2275" w:type="dxa"/>
+            <w:tcW w:w="2276" w:type="dxa"/>
             <w:tcBorders>
               <w:top w:val="single" w:sz="4" w:space="0" w:color="DDDDDD"/>
               <w:left w:val="single" w:sz="4" w:space="0" w:color="DDDDDD"/>
@@ -10799,7 +10846,7 @@
         </w:tc>
         <w:tc>
           <w:tcPr>
-            <w:tcW w:w="2257" w:type="dxa"/>
+            <w:tcW w:w="2256" w:type="dxa"/>
             <w:tcBorders>
               <w:top w:val="single" w:sz="4" w:space="0" w:color="DDDDDD"/>
               <w:left w:val="single" w:sz="4" w:space="0" w:color="DDDDDD"/>
@@ -10965,7 +11012,7 @@
         </w:tc>
         <w:tc>
           <w:tcPr>
-            <w:tcW w:w="2275" w:type="dxa"/>
+            <w:tcW w:w="2276" w:type="dxa"/>
             <w:tcBorders>
               <w:top w:val="single" w:sz="4" w:space="0" w:color="DDDDDD"/>
               <w:left w:val="single" w:sz="4" w:space="0" w:color="DDDDDD"/>
@@ -11018,7 +11065,7 @@
         </w:tc>
         <w:tc>
           <w:tcPr>
-            <w:tcW w:w="2257" w:type="dxa"/>
+            <w:tcW w:w="2256" w:type="dxa"/>
             <w:tcBorders>
               <w:top w:val="single" w:sz="4" w:space="0" w:color="DDDDDD"/>
               <w:left w:val="single" w:sz="4" w:space="0" w:color="DDDDDD"/>
@@ -11185,7 +11232,7 @@
         </w:tc>
         <w:tc>
           <w:tcPr>
-            <w:tcW w:w="2275" w:type="dxa"/>
+            <w:tcW w:w="2276" w:type="dxa"/>
             <w:tcBorders>
               <w:top w:val="single" w:sz="4" w:space="0" w:color="DDDDDD"/>
               <w:left w:val="single" w:sz="4" w:space="0" w:color="DDDDDD"/>
@@ -11238,7 +11285,7 @@
         </w:tc>
         <w:tc>
           <w:tcPr>
-            <w:tcW w:w="2257" w:type="dxa"/>
+            <w:tcW w:w="2256" w:type="dxa"/>
             <w:tcBorders>
               <w:top w:val="single" w:sz="4" w:space="0" w:color="DDDDDD"/>
               <w:left w:val="single" w:sz="4" w:space="0" w:color="DDDDDD"/>
@@ -11404,7 +11451,7 @@
         </w:tc>
         <w:tc>
           <w:tcPr>
-            <w:tcW w:w="2275" w:type="dxa"/>
+            <w:tcW w:w="2276" w:type="dxa"/>
             <w:tcBorders>
               <w:top w:val="single" w:sz="4" w:space="0" w:color="DDDDDD"/>
               <w:left w:val="single" w:sz="4" w:space="0" w:color="DDDDDD"/>
@@ -11457,7 +11504,7 @@
         </w:tc>
         <w:tc>
           <w:tcPr>
-            <w:tcW w:w="2257" w:type="dxa"/>
+            <w:tcW w:w="2256" w:type="dxa"/>
             <w:tcBorders>
               <w:top w:val="single" w:sz="4" w:space="0" w:color="DDDDDD"/>
               <w:left w:val="single" w:sz="4" w:space="0" w:color="DDDDDD"/>
@@ -11623,7 +11670,7 @@
         </w:tc>
         <w:tc>
           <w:tcPr>
-            <w:tcW w:w="2275" w:type="dxa"/>
+            <w:tcW w:w="2276" w:type="dxa"/>
             <w:tcBorders>
               <w:top w:val="single" w:sz="4" w:space="0" w:color="DDDDDD"/>
               <w:left w:val="single" w:sz="4" w:space="0" w:color="DDDDDD"/>
@@ -11676,7 +11723,7 @@
         </w:tc>
         <w:tc>
           <w:tcPr>
-            <w:tcW w:w="2257" w:type="dxa"/>
+            <w:tcW w:w="2256" w:type="dxa"/>
             <w:tcBorders>
               <w:top w:val="single" w:sz="4" w:space="0" w:color="DDDDDD"/>
               <w:left w:val="single" w:sz="4" w:space="0" w:color="DDDDDD"/>
@@ -14798,19 +14845,7 @@
       </w:r>
       <w:r>
         <w:rPr/>
-        <w:t xml:space="preserve"> as originally erected in 1907, with bones color-coded according to the specimen they belonged to or were cast or sculpted from. Modified from a skeletal reconstruction by Scott Hartman, used with permission. Bones are coloured as follows: CM 84 (most of the skeleton), yellow; CM 94 (lower right hindlimb and much of the tail), red; CM 307 (the rest of the tail), blue; CM 662 (sculpted right forelimb), green; AMNH 965 (sculpted forefeet), purple; CM 21775 (left forelimb), cyan; CM 33985 (left hindlimb), orange; CM 662 (sculpted braincase), indigo; USNM 2673 (sculpted remainder of skull), gold. </w:t>
-      </w:r>
-      <w:r>
-        <w:rPr/>
-        <w:t xml:space="preserve">Clavicles, interclavicle, sternal ribs and gastralia were all omitted from the mounted skeleton. </w:t>
-      </w:r>
-      <w:r>
-        <w:rPr/>
-        <w:t xml:space="preserve">See Table A </w:t>
-      </w:r>
-      <w:r>
-        <w:rPr/>
-        <w:t>for more detail.</w:t>
+        <w:t xml:space="preserve"> as originally erected in 1907, with bones color-coded according to the specimen they belonged to or were cast or sculpted from. Modified from a skeletal reconstruction by Scott Hartman, used with permission. Bones are coloured as follows: CM 84 (most of the skeleton), yellow; CM 94 (lower right hindlimb and much of the tail), red; CM 307 (the rest of the tail), blue; CM 662 (sculpted right forelimb), green; AMNH 965 (sculpted forefeet), purple; CM 21775 (left forelimb), cyan; CM 33985 (left hindlimb), orange; CM 662 (sculpted braincase), indigo; USNM 2673 (sculpted remainder of skull), gold. Clavicles, interclavicle, sternal ribs and gastralia were all omitted from the mounted skeleton. See Table A for more detail.</w:t>
       </w:r>
     </w:p>
     <w:p>
@@ -14828,15 +14863,7 @@
       </w:r>
       <w:r>
         <w:rPr/>
-        <w:t xml:space="preserve"> </w:t>
-      </w:r>
-      <w:r>
-        <w:rPr/>
-        <w:t>Two views of the m</w:t>
-      </w:r>
-      <w:r>
-        <w:rPr/>
-        <w:t xml:space="preserve">ounted skeleton of </w:t>
+        <w:t xml:space="preserve"> Two views of the mounted skeleton of </w:t>
       </w:r>
       <w:r>
         <w:rPr>
@@ -14858,19 +14885,7 @@
       </w:r>
       <w:r>
         <w:rPr/>
-        <w:t xml:space="preserve"> </w:t>
-      </w:r>
-      <w:r>
-        <w:rPr/>
-        <w:t>S</w:t>
-      </w:r>
-      <w:r>
-        <w:rPr/>
-        <w:t xml:space="preserve">keleton in </w:t>
-      </w:r>
-      <w:r>
-        <w:rPr/>
-        <w:t xml:space="preserve">almost directly anterior view, taken between 1932 and 1936, part of photo used by Gilmore (1936:plate XXXV). </w:t>
+        <w:t xml:space="preserve"> Skeleton in almost directly anterior view, taken between 1932 and 1936, part of photo used by Gilmore (1936:plate XXXV). </w:t>
       </w:r>
       <w:r>
         <w:rPr>
@@ -14881,41 +14896,40 @@
       </w:r>
       <w:r>
         <w:rPr/>
-        <w:t xml:space="preserve"> Skeleton in </w:t>
-      </w:r>
-      <w:r>
-        <w:rPr/>
-        <w:t xml:space="preserve">right anterolateral view, </w:t>
-      </w:r>
-      <w:r>
-        <w:rPr/>
-        <w:t>taken in 1907, the year of the unveiling</w:t>
-      </w:r>
-      <w:r>
-        <w:rPr/>
-        <w:t xml:space="preserve">. </w:t>
-      </w:r>
-      <w:r>
-        <w:rPr/>
-        <w:t xml:space="preserve">Note that in both A and B, the left humerus is significantly shorter and more robust than the right, and that the forefeet are splayed and carry unguals on all of the first three digits. </w:t>
+        <w:t xml:space="preserve"> Skeleton in right anterolateral view, taken in 1907, the year of the unveiling. Note that in both A and B, the left humerus is significantly shorter and more robust than the right, and that the forefeet are splayed and carry unguals on all of the first three digits. </w:t>
       </w:r>
       <w:r>
         <w:rPr>
           <w:b/>
           <w:bCs/>
         </w:rPr>
-        <w:t>C</w:t>
+        <w:t>C.</w:t>
+      </w:r>
+      <w:r>
+        <w:rPr/>
+        <w:t xml:space="preserve"> Line drawing of right humerus of </w:t>
+      </w:r>
+      <w:r>
+        <w:rPr>
+          <w:i/>
+          <w:iCs/>
+        </w:rPr>
+        <w:t>Diplodocus</w:t>
+      </w:r>
+      <w:r>
+        <w:rPr/>
+        <w:t xml:space="preserve"> sp. AMNH 5855 in anterior view, modified from Mook (1917:figure 2A). </w:t>
       </w:r>
       <w:r>
         <w:rPr>
           <w:b/>
           <w:bCs/>
         </w:rPr>
-        <w:t>.</w:t>
-      </w:r>
-      <w:r>
-        <w:rPr/>
-        <w:t xml:space="preserve"> Line drawing of right humerus of </w:t>
+        <w:t>D.</w:t>
+      </w:r>
+      <w:r>
+        <w:rPr/>
+        <w:t xml:space="preserve"> Right humerus of the Carnegie mount in left anterolateral view, enlarged from part B, sculpted from CM 662, a smaller diplodocine individual then thought to belong to </w:t>
       </w:r>
       <w:r>
         <w:rPr>
@@ -14926,92 +14940,40 @@
       </w:r>
       <w:r>
         <w:rPr/>
-        <w:t xml:space="preserve"> sp. AMNH 5855 in anterior view, modified from Mook (1917:figure 2A). </w:t>
+        <w:t xml:space="preserve">, subsequently referred to the new species </w:t>
+      </w:r>
+      <w:r>
+        <w:rPr>
+          <w:i/>
+          <w:iCs/>
+        </w:rPr>
+        <w:t>Diplodocus hayi</w:t>
+      </w:r>
+      <w:r>
+        <w:rPr/>
+        <w:t xml:space="preserve"> Holland 1924, and now referred to its own genus </w:t>
+      </w:r>
+      <w:r>
+        <w:rPr>
+          <w:i/>
+          <w:iCs/>
+        </w:rPr>
+        <w:t>Galeamopus</w:t>
+      </w:r>
+      <w:r>
+        <w:rPr/>
+        <w:t xml:space="preserve"> Tschopp et al. 2015. </w:t>
       </w:r>
       <w:r>
         <w:rPr>
           <w:b/>
           <w:bCs/>
         </w:rPr>
-        <w:t>D</w:t>
-      </w:r>
-      <w:r>
-        <w:rPr>
-          <w:b/>
-          <w:bCs/>
-        </w:rPr>
-        <w:t>.</w:t>
-      </w:r>
-      <w:r>
-        <w:rPr/>
-        <w:t xml:space="preserve"> Right humerus of the Carnegie mount in left anterolateral view, enlarged from part </w:t>
-      </w:r>
-      <w:r>
-        <w:rPr/>
-        <w:t>B</w:t>
-      </w:r>
-      <w:r>
-        <w:rPr/>
-        <w:t xml:space="preserve">, sculpted from CM 662, a smaller diplodocine individual then thought to belong to </w:t>
-      </w:r>
-      <w:r>
-        <w:rPr>
-          <w:i/>
-          <w:iCs/>
-        </w:rPr>
-        <w:t>Diplodocus</w:t>
-      </w:r>
-      <w:r>
-        <w:rPr/>
-        <w:t xml:space="preserve">, subsequently referred to the new species </w:t>
-      </w:r>
-      <w:r>
-        <w:rPr>
-          <w:i/>
-          <w:iCs/>
-        </w:rPr>
-        <w:t>Diplodocus hayi</w:t>
-      </w:r>
-      <w:r>
-        <w:rPr/>
-        <w:t xml:space="preserve"> Holland 1924, and now referred to its own genus </w:t>
-      </w:r>
-      <w:r>
-        <w:rPr>
-          <w:i/>
-          <w:iCs/>
-        </w:rPr>
-        <w:t>Galeamopus</w:t>
-      </w:r>
-      <w:r>
-        <w:rPr/>
-        <w:t xml:space="preserve"> Tschopp et al. 2015. </w:t>
-      </w:r>
-      <w:r>
-        <w:rPr>
-          <w:b/>
-          <w:bCs/>
-        </w:rPr>
-        <w:t>E</w:t>
-      </w:r>
-      <w:r>
-        <w:rPr>
-          <w:b/>
-          <w:bCs/>
-        </w:rPr>
-        <w:t>.</w:t>
-      </w:r>
-      <w:r>
-        <w:rPr/>
-        <w:t xml:space="preserve"> Left humerus of the Carnegie mount in anterior view, enlarged from part </w:t>
-      </w:r>
-      <w:r>
-        <w:rPr/>
-        <w:t>B</w:t>
-      </w:r>
-      <w:r>
-        <w:rPr/>
-        <w:t xml:space="preserve">, CM 21775, assigned by McIntosh (1981:16) to </w:t>
+        <w:t>E.</w:t>
+      </w:r>
+      <w:r>
+        <w:rPr/>
+        <w:t xml:space="preserve"> Left humerus of the Carnegie mount in anterior view, enlarged from part B, CM 21775, assigned by McIntosh (1981:16) to </w:t>
       </w:r>
       <w:r>
         <w:rPr>
@@ -15034,16 +14996,7 @@
           <w:i w:val="false"/>
           <w:iCs w:val="false"/>
         </w:rPr>
-        <w:t>F</w:t>
-      </w:r>
-      <w:r>
-        <w:rPr>
-          <w:b/>
-          <w:bCs/>
-          <w:i w:val="false"/>
-          <w:iCs w:val="false"/>
-        </w:rPr>
-        <w:t>.</w:t>
+        <w:t>F.</w:t>
       </w:r>
       <w:r>
         <w:rPr>
@@ -15835,7 +15788,7 @@
     <w:pPr>
       <w:widowControl/>
       <w:suppressAutoHyphens w:val="true"/>
-      <w:overflowPunct w:val="false"/>
+      <w:overflowPunct w:val="true"/>
       <w:bidi w:val="0"/>
       <w:spacing w:before="0" w:after="0"/>
       <w:ind w:left="0" w:right="0" w:hanging="0"/>
@@ -17064,6 +17017,145 @@
   </w:style>
   <w:style w:type="character" w:styleId="ListLabel160">
     <w:name w:val="ListLabel 160"/>
+    <w:qFormat/>
+    <w:rPr/>
+  </w:style>
+  <w:style w:type="character" w:styleId="ListLabel161">
+    <w:name w:val="ListLabel 161"/>
+    <w:qFormat/>
+    <w:rPr>
+      <w:rFonts w:cs="Symbol"/>
+    </w:rPr>
+  </w:style>
+  <w:style w:type="character" w:styleId="ListLabel162">
+    <w:name w:val="ListLabel 162"/>
+    <w:qFormat/>
+    <w:rPr>
+      <w:rFonts w:cs="OpenSymbol"/>
+    </w:rPr>
+  </w:style>
+  <w:style w:type="character" w:styleId="ListLabel163">
+    <w:name w:val="ListLabel 163"/>
+    <w:qFormat/>
+    <w:rPr>
+      <w:rFonts w:cs="OpenSymbol"/>
+    </w:rPr>
+  </w:style>
+  <w:style w:type="character" w:styleId="ListLabel164">
+    <w:name w:val="ListLabel 164"/>
+    <w:qFormat/>
+    <w:rPr>
+      <w:rFonts w:cs="Symbol"/>
+    </w:rPr>
+  </w:style>
+  <w:style w:type="character" w:styleId="ListLabel165">
+    <w:name w:val="ListLabel 165"/>
+    <w:qFormat/>
+    <w:rPr>
+      <w:rFonts w:cs="OpenSymbol"/>
+    </w:rPr>
+  </w:style>
+  <w:style w:type="character" w:styleId="ListLabel166">
+    <w:name w:val="ListLabel 166"/>
+    <w:qFormat/>
+    <w:rPr>
+      <w:rFonts w:cs="OpenSymbol"/>
+    </w:rPr>
+  </w:style>
+  <w:style w:type="character" w:styleId="ListLabel167">
+    <w:name w:val="ListLabel 167"/>
+    <w:qFormat/>
+    <w:rPr>
+      <w:rFonts w:cs="Symbol"/>
+    </w:rPr>
+  </w:style>
+  <w:style w:type="character" w:styleId="ListLabel168">
+    <w:name w:val="ListLabel 168"/>
+    <w:qFormat/>
+    <w:rPr>
+      <w:rFonts w:cs="OpenSymbol"/>
+    </w:rPr>
+  </w:style>
+  <w:style w:type="character" w:styleId="ListLabel169">
+    <w:name w:val="ListLabel 169"/>
+    <w:qFormat/>
+    <w:rPr>
+      <w:rFonts w:cs="OpenSymbol"/>
+    </w:rPr>
+  </w:style>
+  <w:style w:type="character" w:styleId="ListLabel170">
+    <w:name w:val="ListLabel 170"/>
+    <w:qFormat/>
+    <w:rPr>
+      <w:rFonts w:cs="Symbol"/>
+    </w:rPr>
+  </w:style>
+  <w:style w:type="character" w:styleId="ListLabel171">
+    <w:name w:val="ListLabel 171"/>
+    <w:qFormat/>
+    <w:rPr>
+      <w:rFonts w:cs="OpenSymbol"/>
+    </w:rPr>
+  </w:style>
+  <w:style w:type="character" w:styleId="ListLabel172">
+    <w:name w:val="ListLabel 172"/>
+    <w:qFormat/>
+    <w:rPr>
+      <w:rFonts w:cs="OpenSymbol"/>
+    </w:rPr>
+  </w:style>
+  <w:style w:type="character" w:styleId="ListLabel173">
+    <w:name w:val="ListLabel 173"/>
+    <w:qFormat/>
+    <w:rPr>
+      <w:rFonts w:cs="Symbol"/>
+    </w:rPr>
+  </w:style>
+  <w:style w:type="character" w:styleId="ListLabel174">
+    <w:name w:val="ListLabel 174"/>
+    <w:qFormat/>
+    <w:rPr>
+      <w:rFonts w:cs="OpenSymbol"/>
+    </w:rPr>
+  </w:style>
+  <w:style w:type="character" w:styleId="ListLabel175">
+    <w:name w:val="ListLabel 175"/>
+    <w:qFormat/>
+    <w:rPr>
+      <w:rFonts w:cs="OpenSymbol"/>
+    </w:rPr>
+  </w:style>
+  <w:style w:type="character" w:styleId="ListLabel176">
+    <w:name w:val="ListLabel 176"/>
+    <w:qFormat/>
+    <w:rPr>
+      <w:rFonts w:cs="Symbol"/>
+    </w:rPr>
+  </w:style>
+  <w:style w:type="character" w:styleId="ListLabel177">
+    <w:name w:val="ListLabel 177"/>
+    <w:qFormat/>
+    <w:rPr>
+      <w:rFonts w:cs="OpenSymbol"/>
+    </w:rPr>
+  </w:style>
+  <w:style w:type="character" w:styleId="ListLabel178">
+    <w:name w:val="ListLabel 178"/>
+    <w:qFormat/>
+    <w:rPr>
+      <w:rFonts w:cs="OpenSymbol"/>
+    </w:rPr>
+  </w:style>
+  <w:style w:type="character" w:styleId="ListLabel179">
+    <w:name w:val="ListLabel 179"/>
+    <w:qFormat/>
+    <w:rPr>
+      <w:i w:val="false"/>
+      <w:iCs w:val="false"/>
+    </w:rPr>
+  </w:style>
+  <w:style w:type="character" w:styleId="ListLabel180">
+    <w:name w:val="ListLabel 180"/>
     <w:qFormat/>
     <w:rPr/>
   </w:style>

</xml_diff>

<commit_message>
Mark all XXX sections
</commit_message>
<xml_diff>
--- a/TaylorEtAl-composition-of-the-Carnegie-Diplodocus.docx
+++ b/TaylorEtAl-composition-of-the-Carnegie-Diplodocus.docx
@@ -223,14 +223,25 @@
     <w:p>
       <w:pPr>
         <w:pStyle w:val="Abstract"/>
-        <w:rPr/>
+        <w:rPr>
+          <w:highlight w:val="yellow"/>
+        </w:rPr>
       </w:pPr>
       <w:r>
         <w:rPr>
           <w:i w:val="false"/>
           <w:iCs w:val="false"/>
-        </w:rPr>
-        <w:t>XXX to follow</w:t>
+          <w:highlight w:val="yellow"/>
+        </w:rPr>
+        <w:t xml:space="preserve">XXX </w:t>
+      </w:r>
+      <w:r>
+        <w:rPr>
+          <w:i w:val="false"/>
+          <w:iCs w:val="false"/>
+          <w:highlight w:val="yellow"/>
+        </w:rPr>
+        <w:t>Mike to write this when everything else has been done.</w:t>
       </w:r>
     </w:p>
     <w:p>
@@ -462,7 +473,7 @@
           <w:rPr>
             <w:rStyle w:val="IndexLink"/>
           </w:rPr>
-          <w:t>Skull CM 11161</w:t>
+          <w:t>Replacement of skull with CM 11161</w:t>
           <w:tab/>
           <w:t>10</w:t>
         </w:r>
@@ -482,7 +493,27 @@
           <w:rPr>
             <w:rStyle w:val="IndexLink"/>
           </w:rPr>
-          <w:t>Manus CM 662</w:t>
+          <w:t>1999 replacement of manus with CM 662 sculptures</w:t>
+          <w:tab/>
+          <w:t>11</w:t>
+        </w:r>
+      </w:hyperlink>
+    </w:p>
+    <w:p>
+      <w:pPr>
+        <w:pStyle w:val="Contents3"/>
+        <w:tabs>
+          <w:tab w:val="clear" w:pos="9072"/>
+          <w:tab w:val="right" w:pos="9638" w:leader="dot"/>
+        </w:tabs>
+        <w:rPr/>
+      </w:pPr>
+      <w:hyperlink w:anchor="__RefHeading___Toc6555_802501007">
+        <w:r>
+          <w:rPr>
+            <w:rStyle w:val="IndexLink"/>
+          </w:rPr>
+          <w:t>2007 refurbishment of the dinosaur exhibition</w:t>
           <w:tab/>
           <w:t>11</w:t>
         </w:r>
@@ -564,7 +595,7 @@
           </w:rPr>
           <w:t>The casts made from the Carnegie molds</w:t>
           <w:tab/>
-          <w:t>11</w:t>
+          <w:t>12</w:t>
         </w:r>
       </w:hyperlink>
     </w:p>
@@ -583,7 +614,7 @@
           </w:rPr>
           <w:t>Discussion</w:t>
           <w:tab/>
-          <w:t>11</w:t>
+          <w:t>12</w:t>
         </w:r>
       </w:hyperlink>
     </w:p>
@@ -602,7 +633,7 @@
           </w:rPr>
           <w:t>Acknowledgements</w:t>
           <w:tab/>
-          <w:t>11</w:t>
+          <w:t>12</w:t>
         </w:r>
       </w:hyperlink>
     </w:p>
@@ -621,7 +652,7 @@
           </w:rPr>
           <w:t>References</w:t>
           <w:tab/>
-          <w:t>11</w:t>
+          <w:t>12</w:t>
         </w:r>
       </w:hyperlink>
     </w:p>
@@ -640,7 +671,7 @@
           </w:rPr>
           <w:t>Tables</w:t>
           <w:tab/>
-          <w:t>15</w:t>
+          <w:t>16</w:t>
         </w:r>
       </w:hyperlink>
     </w:p>
@@ -659,55 +690,45 @@
           </w:rPr>
           <w:t>Figure Captions</w:t>
           <w:tab/>
-          <w:t>17</w:t>
+          <w:t>18</w:t>
         </w:r>
       </w:hyperlink>
     </w:p>
     <w:p>
       <w:pPr>
+        <w:pStyle w:val="Heading1"/>
+        <w:rPr/>
+      </w:pPr>
+      <w:r>
+        <w:rPr/>
+      </w:r>
+      <w:r>
+        <w:rPr/>
+        <w:fldChar w:fldCharType="end"/>
+      </w:r>
+      <w:r>
+        <w:br w:type="page"/>
+      </w:r>
+    </w:p>
+    <w:p>
+      <w:pPr>
+        <w:pStyle w:val="Heading1"/>
+        <w:rPr/>
+      </w:pPr>
+      <w:bookmarkStart w:id="1" w:name="__RefHeading___Toc10108_2834848739"/>
+      <w:bookmarkEnd w:id="1"/>
+      <w:r>
+        <w:rPr/>
+        <w:t>Introduction</w:t>
+      </w:r>
+    </w:p>
+    <w:p>
+      <w:pPr>
         <w:pStyle w:val="TextBody"/>
         <w:spacing w:lineRule="auto" w:line="276" w:before="0" w:after="140"/>
         <w:rPr/>
       </w:pPr>
       <w:r>
-        <w:rPr/>
-      </w:r>
-      <w:r>
-        <w:rPr/>
-        <w:fldChar w:fldCharType="end"/>
-      </w:r>
-    </w:p>
-    <w:p>
-      <w:pPr>
-        <w:pStyle w:val="Heading1"/>
-        <w:rPr/>
-      </w:pPr>
-      <w:r>
-        <w:rPr/>
-      </w:r>
-      <w:r>
-        <w:br w:type="page"/>
-      </w:r>
-    </w:p>
-    <w:p>
-      <w:pPr>
-        <w:pStyle w:val="Heading1"/>
-        <w:rPr/>
-      </w:pPr>
-      <w:bookmarkStart w:id="1" w:name="__RefHeading___Toc10108_2834848739"/>
-      <w:bookmarkEnd w:id="1"/>
-      <w:r>
-        <w:rPr/>
-        <w:t>Introduction</w:t>
-      </w:r>
-    </w:p>
-    <w:p>
-      <w:pPr>
-        <w:pStyle w:val="TextBody"/>
-        <w:spacing w:lineRule="auto" w:line="276" w:before="0" w:after="140"/>
-        <w:rPr/>
-      </w:pPr>
-      <w:r>
         <w:rPr>
           <w:i/>
           <w:iCs/>
@@ -802,7 +823,25 @@
       </w:r>
       <w:r>
         <w:rPr/>
-        <w:t xml:space="preserve"> skeleton at the Carnegie Museum does not have a specimen number of its own. It is often referred to loosely as CM 84, since that is the specimen that contributes most of the fossil material to the mount; or, more carefully, as CM 84/94/307, since those are the three specimens that currently contribute original fossil material. In this paper, we will refer to it as “the Carnegie mount”; when we refer to CM 84, we mean the particular individual specimen, not the mount. When referring to the various cast mounts, we refer to them by the name of the city that they were originally mounted in, e.g. the London cast, the Berlin cast and the Vernal cast. XXX make sure this is consistently the case.</w:t>
+        <w:t xml:space="preserve"> skeleton at the Carnegie Museum does not have a specimen number of its own. It is often referred to loosely as CM 84, since that is the specimen that contributes most of the fossil material to the mount; or, more carefully, as CM 84/94/307, since those are the three specimens that currently contribute original fossil material. In this paper, we will refer to it as “the Carnegie mount”; when we refer to CM 84, we mean the particular individual specimen, not the mount. When referring to the various cast mounts, we refer to them by the name of the city that they were originally mounted in, e.g. the London cast, the Berlin cast and the Vernal cast. </w:t>
+      </w:r>
+      <w:r>
+        <w:rPr>
+          <w:highlight w:val="yellow"/>
+        </w:rPr>
+        <w:t xml:space="preserve">XXX </w:t>
+      </w:r>
+      <w:r>
+        <w:rPr>
+          <w:highlight w:val="yellow"/>
+        </w:rPr>
+        <w:t xml:space="preserve">Mike, </w:t>
+      </w:r>
+      <w:r>
+        <w:rPr>
+          <w:highlight w:val="yellow"/>
+        </w:rPr>
+        <w:t>make sure this is consistently the case.</w:t>
       </w:r>
     </w:p>
     <w:p>
@@ -1490,11 +1529,27 @@
     <w:p>
       <w:pPr>
         <w:pStyle w:val="TextBody"/>
-        <w:rPr/>
-      </w:pPr>
-      <w:r>
-        <w:rPr/>
-        <w:t>XXX Ilja, can you please take it from here?</w:t>
+        <w:rPr>
+          <w:highlight w:val="yellow"/>
+        </w:rPr>
+      </w:pPr>
+      <w:r>
+        <w:rPr>
+          <w:highlight w:val="yellow"/>
+        </w:rPr>
+        <w:t xml:space="preserve">XXX Ilja, can you please </w:t>
+      </w:r>
+      <w:r>
+        <w:rPr>
+          <w:highlight w:val="yellow"/>
+        </w:rPr>
+        <w:t xml:space="preserve">flesh out the remainder of the timeline </w:t>
+      </w:r>
+      <w:r>
+        <w:rPr>
+          <w:highlight w:val="yellow"/>
+        </w:rPr>
+        <w:t>from here?</w:t>
       </w:r>
     </w:p>
     <w:p>
@@ -1647,7 +1702,15 @@
       </w:pPr>
       <w:r>
         <w:rPr/>
-        <w:t xml:space="preserve">See Taylor et al. In prep. On the AMNH rearing </w:t>
+        <w:t xml:space="preserve">See Taylor et al. In prep. </w:t>
+      </w:r>
+      <w:r>
+        <w:rPr/>
+        <w:t>o</w:t>
+      </w:r>
+      <w:r>
+        <w:rPr/>
+        <w:t xml:space="preserve">n the AMNH rearing </w:t>
       </w:r>
       <w:r>
         <w:rPr>
@@ -1974,7 +2037,25 @@
       </w:pPr>
       <w:r>
         <w:rPr/>
-        <w:t>Holland (1906:246–249) also described and illustrated in detail the atlas of AMNH 969, but did not specify that it was the one used as the basis for the sculpture used in the mount — and indeed it does not appear to be, as his illustrations of the disarticulated odontoid, atlas intercentrum and neural-arch halves (figures 11–21) do not resemble the fully ossified atlas depicted in his photograph of the mounted skull and anterior neck (figure 1). XXX can we know more about the atlas in the mount?</w:t>
+        <w:t xml:space="preserve">Holland (1906:246–249) also described and illustrated in detail the atlas of AMNH 969, but did not specify that it was the one used as the basis for the sculpture used in the mount — and indeed it does not appear to be, as his illustrations of the disarticulated odontoid, atlas intercentrum and neural-arch halves (figures 11–21) do not resemble the fully ossified atlas depicted in his photograph of the mounted skull and anterior neck (figure 1). </w:t>
+      </w:r>
+      <w:r>
+        <w:rPr>
+          <w:highlight w:val="yellow"/>
+        </w:rPr>
+        <w:t xml:space="preserve">XXX </w:t>
+      </w:r>
+      <w:r>
+        <w:rPr>
+          <w:highlight w:val="yellow"/>
+        </w:rPr>
+        <w:t>Matt, do</w:t>
+      </w:r>
+      <w:r>
+        <w:rPr>
+          <w:highlight w:val="yellow"/>
+        </w:rPr>
+        <w:t xml:space="preserve"> we know more about the atlas in the mount?</w:t>
       </w:r>
     </w:p>
     <w:p>
@@ -2113,7 +2194,39 @@
       </w:pPr>
       <w:r>
         <w:rPr/>
-        <w:t>McIntosh’s account of the mounted skeleton omits the source of several elements, and these omissions have not been remedied by any subsequent publication known to us. The elements of unspecific origin are the atlas (C1), chevrons, and left ilium, femur and tibia. Furthermore, while McIntosh noted that the left fibula and pes of the original mount were taken from CM 33985 and that these were not used in the casts, he did not say how the left fibula and pes were furnished in the casts. XXX find this out!</w:t>
+        <w:t xml:space="preserve">McIntosh’s account of the mounted skeleton omits the source of several elements, and these omissions have not been remedied by any subsequent publication known to us. The elements of unspecific origin are the atlas (C1), chevrons, and left ilium, femur and tibia. </w:t>
+      </w:r>
+      <w:r>
+        <w:rPr>
+          <w:highlight w:val="yellow"/>
+        </w:rPr>
+        <w:t>XXX Matt, can we track this information down?</w:t>
+      </w:r>
+      <w:r>
+        <w:rPr/>
+        <w:t xml:space="preserve"> </w:t>
+      </w:r>
+      <w:r>
+        <w:rPr/>
+        <w:t xml:space="preserve">Furthermore, while McIntosh noted that the left fibula and pes of the original mount were taken from CM 33985 and that these were not used in the casts, he did not say how the left fibula and pes were furnished in the casts. </w:t>
+      </w:r>
+      <w:r>
+        <w:rPr>
+          <w:highlight w:val="yellow"/>
+        </w:rPr>
+        <w:t xml:space="preserve">XXX </w:t>
+      </w:r>
+      <w:r>
+        <w:rPr>
+          <w:highlight w:val="yellow"/>
+        </w:rPr>
+        <w:t xml:space="preserve">Matt, can we </w:t>
+      </w:r>
+      <w:r>
+        <w:rPr>
+          <w:highlight w:val="yellow"/>
+        </w:rPr>
+        <w:t>find this out?</w:t>
       </w:r>
     </w:p>
     <w:p>
@@ -2220,7 +2333,19 @@
       <w:bookmarkEnd w:id="10"/>
       <w:r>
         <w:rPr/>
-        <w:t>Skull CM 11161</w:t>
+        <w:t>Replacement of s</w:t>
+      </w:r>
+      <w:r>
+        <w:rPr/>
+        <w:t xml:space="preserve">kull </w:t>
+      </w:r>
+      <w:r>
+        <w:rPr/>
+        <w:t xml:space="preserve">with </w:t>
+      </w:r>
+      <w:r>
+        <w:rPr/>
+        <w:t>CM 11161</w:t>
       </w:r>
     </w:p>
     <w:p>
@@ -2336,15 +2461,7 @@
       </w:pPr>
       <w:r>
         <w:rPr/>
-        <w:t>Regarding whether the present skull is a cast or a scu</w:t>
-      </w:r>
-      <w:r>
-        <w:rPr/>
-        <w:t>l</w:t>
-      </w:r>
-      <w:r>
-        <w:rPr/>
-        <w:t xml:space="preserve">pture: it preserves bone texture, including damage, very accurately (Figure F). The mounted skull includes the sclerotic ring in the left orbit but omits it from the right orbit. This is the condition in the original CM 11161 fossil (compare Tschopp et al. 2015:figure 1D with figure 3E), and while this asymmetric preservation would be replicated by a cast, it would not likely be included in a sculpture. For these reasons, we believe the skull is a cast. </w:t>
+        <w:t xml:space="preserve">Regarding whether the present skull is a cast or a sculpture: it preserves bone texture, including damage, very accurately (Figure F). The mounted skull includes the sclerotic ring in the left orbit but omits it from the right orbit. This is the condition in the original CM 11161 fossil (compare Tschopp et al. 2015:figure 1D with figure 3E), and while this asymmetric preservation would be replicated by a cast, it would not likely be included in a sculpture. For these reasons, we believe the skull is a cast. </w:t>
       </w:r>
     </w:p>
     <w:p>
@@ -2356,7 +2473,23 @@
       <w:bookmarkEnd w:id="11"/>
       <w:r>
         <w:rPr/>
-        <w:t>Manus CM 662</w:t>
+        <w:t>1999 replacement of m</w:t>
+      </w:r>
+      <w:r>
+        <w:rPr/>
+        <w:t xml:space="preserve">anus </w:t>
+      </w:r>
+      <w:r>
+        <w:rPr/>
+        <w:t xml:space="preserve">with </w:t>
+      </w:r>
+      <w:r>
+        <w:rPr/>
+        <w:t xml:space="preserve">CM 662 </w:t>
+      </w:r>
+      <w:r>
+        <w:rPr/>
+        <w:t>sculptures</w:t>
       </w:r>
     </w:p>
     <w:p>
@@ -2388,7 +2521,47 @@
       </w:r>
       <w:r>
         <w:rPr/>
-        <w:t xml:space="preserve"> being unknown at the time. They were reconstructed in a semi-plantigrade posture now known to be inaccurate, and reconstructed with unguals on each of the first three digits (Figure E.A–B), although it was already known at the time of mounting that sauropod forefeet had claws on only the first digit (Osborn 1904:181). Only nearly a century later, in the second quarter of 1999, were these error remedied, when the original forefeet were replaced with casts of the forefeet of CM 662 (XXX reference quarterly report from Amy). Although this individual was originally a Carnegie Museum specimen, by this point it was at the Houston Museum of Natural Science. XXX more details from the report: who made the models, how they were scaled, etc.</w:t>
+        <w:t xml:space="preserve"> being unknown at the time. They were reconstructed in a semi-plantigrade posture now known to be inaccurate, and reconstructed with unguals on each of the first three digits (Figure E.A–B), although it was already known at the time of mounting that sauropod forefeet had claws on only the first digit (Osborn 1904:181). Only nearly a century later, in the second quarter of 1999, were these error remedied, when the original forefeet were replaced with casts of the forefeet of CM 662 (</w:t>
+      </w:r>
+      <w:r>
+        <w:rPr>
+          <w:highlight w:val="yellow"/>
+        </w:rPr>
+        <w:t xml:space="preserve">XXX </w:t>
+      </w:r>
+      <w:r>
+        <w:rPr>
+          <w:highlight w:val="yellow"/>
+        </w:rPr>
+        <w:t xml:space="preserve">Amy, can we get this </w:t>
+      </w:r>
+      <w:r>
+        <w:rPr>
+          <w:highlight w:val="yellow"/>
+        </w:rPr>
+        <w:t>quarterly report?</w:t>
+      </w:r>
+      <w:r>
+        <w:rPr/>
+        <w:t xml:space="preserve">). Although this individual was originally a Carnegie Museum specimen, by this point it was at the Houston Museum of Natural Science. </w:t>
+      </w:r>
+      <w:r>
+        <w:rPr>
+          <w:highlight w:val="yellow"/>
+        </w:rPr>
+        <w:t xml:space="preserve">XXX </w:t>
+      </w:r>
+      <w:r>
+        <w:rPr>
+          <w:highlight w:val="yellow"/>
+        </w:rPr>
+        <w:t xml:space="preserve">Mike to include </w:t>
+      </w:r>
+      <w:r>
+        <w:rPr>
+          <w:highlight w:val="yellow"/>
+        </w:rPr>
+        <w:t>more details from the report: who made the models, how they were scaled, etc.</w:t>
       </w:r>
     </w:p>
     <w:p>
@@ -2396,8 +2569,34 @@
         <w:pStyle w:val="Heading3"/>
         <w:rPr/>
       </w:pPr>
-      <w:bookmarkStart w:id="12" w:name="__RefHeading___Toc3742_2834848739"/>
+      <w:bookmarkStart w:id="12" w:name="__RefHeading___Toc6555_802501007"/>
       <w:bookmarkEnd w:id="12"/>
+      <w:r>
+        <w:rPr/>
+        <w:t>2007 r</w:t>
+      </w:r>
+      <w:r>
+        <w:rPr/>
+        <w:t>efurbishment of the dinosaur exhibition</w:t>
+      </w:r>
+    </w:p>
+    <w:p>
+      <w:pPr>
+        <w:pStyle w:val="TextBody"/>
+        <w:rPr/>
+      </w:pPr>
+      <w:r>
+        <w:rPr/>
+        <w:t>XXX Mike to restructure the next few sections</w:t>
+      </w:r>
+    </w:p>
+    <w:p>
+      <w:pPr>
+        <w:pStyle w:val="Heading3"/>
+        <w:rPr/>
+      </w:pPr>
+      <w:bookmarkStart w:id="13" w:name="__RefHeading___Toc3742_2834848739"/>
+      <w:bookmarkEnd w:id="13"/>
       <w:r>
         <w:rPr/>
         <w:t>Manus WDC-FS001A</w:t>
@@ -2432,7 +2631,15 @@
       </w:r>
       <w:r>
         <w:rPr/>
-        <w:t xml:space="preserve"> (Holland 1924:399). It was perhaps for this reason (XXX Matt, was it?) that, unlike their predecessors, the sculptures based on these forefeet remained in the Carnegie mount for less than a decade. During the remount of late 2007, carried out primarily to update the posture of the skeleton (XXX is this right? Is there a published account of the remounting?), the forefeet were replaced once more, this time with scaled-up sculptures based on casts of the putative </w:t>
+        <w:t xml:space="preserve"> (Holland 1924:399). It was perhaps for this reason (XXX Matt, was it?) that, unlike their predecessors, the sculptures based on these forefeet remained in the Carnegie mount for less than a decade. During the remount of late 2007, carried out primarily to update the posture of the skeleton (XXX </w:t>
+      </w:r>
+      <w:r>
+        <w:rPr/>
+        <w:t xml:space="preserve">Matt, </w:t>
+      </w:r>
+      <w:r>
+        <w:rPr/>
+        <w:t xml:space="preserve">is this right?), the forefeet were replaced once more, this time with scaled-up sculptures based on casts of the putative </w:t>
       </w:r>
       <w:r>
         <w:rPr>
@@ -2453,15 +2660,7 @@
       </w:pPr>
       <w:r>
         <w:rPr/>
-        <w:t>Since the remov</w:t>
-      </w:r>
-      <w:r>
-        <w:rPr/>
-        <w:t>al of the CM 662 forefeet</w:t>
-      </w:r>
-      <w:r>
-        <w:rPr/>
-        <w:t xml:space="preserve">, the species </w:t>
+        <w:t xml:space="preserve">Since the removal of the CM 662 forefeet, the species </w:t>
       </w:r>
       <w:r>
         <w:rPr>
@@ -2483,15 +2682,7 @@
       </w:r>
       <w:r>
         <w:rPr/>
-        <w:t xml:space="preserve"> (Tschopp et al. 2015:267), further justifying the decision to replace the</w:t>
-      </w:r>
-      <w:r>
-        <w:rPr/>
-        <w:t xml:space="preserve">se </w:t>
-      </w:r>
-      <w:r>
-        <w:rPr/>
-        <w:t xml:space="preserve">forefeet with those of </w:t>
+        <w:t xml:space="preserve"> (Tschopp et al. 2015:267), further justifying the decision to replace these forefeet with those of </w:t>
       </w:r>
       <w:r>
         <w:rPr>
@@ -2510,8 +2701,8 @@
         <w:pStyle w:val="Heading3"/>
         <w:rPr/>
       </w:pPr>
-      <w:bookmarkStart w:id="13" w:name="__RefHeading___Toc3744_2834848739"/>
-      <w:bookmarkEnd w:id="13"/>
+      <w:bookmarkStart w:id="14" w:name="__RefHeading___Toc3744_2834848739"/>
+      <w:bookmarkEnd w:id="14"/>
       <w:r>
         <w:rPr/>
         <w:t>Forelimbs from BYU material</w:t>
@@ -2554,8 +2745,8 @@
         <w:pStyle w:val="Heading3"/>
         <w:rPr/>
       </w:pPr>
-      <w:bookmarkStart w:id="14" w:name="__RefHeading___Toc3746_2834848739"/>
-      <w:bookmarkEnd w:id="14"/>
+      <w:bookmarkStart w:id="15" w:name="__RefHeading___Toc3746_2834848739"/>
+      <w:bookmarkEnd w:id="15"/>
       <w:r>
         <w:rPr/>
         <w:t>Distal caudal vertebrae</w:t>
@@ -2570,12 +2761,12 @@
         <w:rPr/>
         <w:t xml:space="preserve">Also included in the 2007 remount were about ten additional distal “whiplash” caudals, bringing the total number of caudal vertebrae to ~83. The rationale was that the complete tail of the small apatosaurine specimen </w:t>
       </w:r>
-      <w:bookmarkStart w:id="15" w:name="__DdeLink__1281_802501007"/>
+      <w:bookmarkStart w:id="16" w:name="__DdeLink__1281_802501007"/>
       <w:r>
         <w:rPr/>
         <w:t>CM 3378</w:t>
       </w:r>
-      <w:bookmarkEnd w:id="15"/>
+      <w:bookmarkEnd w:id="16"/>
       <w:r>
         <w:rPr/>
         <w:t xml:space="preserve"> (probably </w:t>
@@ -2606,11 +2797,33 @@
     <w:p>
       <w:pPr>
         <w:pStyle w:val="TextBody"/>
-        <w:rPr/>
-      </w:pPr>
-      <w:r>
-        <w:rPr/>
-        <w:t xml:space="preserve">XXX the current length of the mount, we just had it LiDAR-scanned, so if I can get ahold of the results (long story) I should be able to give you a precise number. </w:t>
+        <w:rPr>
+          <w:highlight w:val="yellow"/>
+        </w:rPr>
+      </w:pPr>
+      <w:r>
+        <w:rPr>
+          <w:highlight w:val="yellow"/>
+        </w:rPr>
+        <w:t xml:space="preserve">XXX </w:t>
+      </w:r>
+      <w:r>
+        <w:rPr>
+          <w:highlight w:val="yellow"/>
+        </w:rPr>
+        <w:t xml:space="preserve">Matt, what is </w:t>
+      </w:r>
+      <w:r>
+        <w:rPr>
+          <w:highlight w:val="yellow"/>
+        </w:rPr>
+        <w:t xml:space="preserve">the current length of the mount </w:t>
+      </w:r>
+      <w:r>
+        <w:rPr>
+          <w:highlight w:val="yellow"/>
+        </w:rPr>
+        <w:t>and how was it measured? Photogrammetry, LiDAR scan, string?</w:t>
       </w:r>
     </w:p>
     <w:p>
@@ -2618,8 +2831,8 @@
         <w:pStyle w:val="Heading2"/>
         <w:rPr/>
       </w:pPr>
-      <w:bookmarkStart w:id="16" w:name="__RefHeading___Toc3282_55120580"/>
-      <w:bookmarkEnd w:id="16"/>
+      <w:bookmarkStart w:id="17" w:name="__RefHeading___Toc3282_55120580"/>
+      <w:bookmarkEnd w:id="17"/>
       <w:r>
         <w:rPr/>
         <w:t>The casts made from the Carnegie molds</w:t>
@@ -2628,11 +2841,21 @@
     <w:p>
       <w:pPr>
         <w:pStyle w:val="TextBody"/>
-        <w:rPr/>
-      </w:pPr>
-      <w:r>
-        <w:rPr/>
-        <w:t>XXX</w:t>
+        <w:rPr>
+          <w:highlight w:val="yellow"/>
+        </w:rPr>
+      </w:pPr>
+      <w:r>
+        <w:rPr>
+          <w:highlight w:val="yellow"/>
+        </w:rPr>
+        <w:t xml:space="preserve">XXX </w:t>
+      </w:r>
+      <w:r>
+        <w:rPr>
+          <w:highlight w:val="yellow"/>
+        </w:rPr>
+        <w:t>Mike to write</w:t>
       </w:r>
     </w:p>
     <w:p>
@@ -2645,8 +2868,8 @@
         <w:ind w:left="0" w:right="0" w:hanging="0"/>
         <w:rPr/>
       </w:pPr>
-      <w:bookmarkStart w:id="17" w:name="__RefHeading___Toc3401_68767826"/>
-      <w:bookmarkEnd w:id="17"/>
+      <w:bookmarkStart w:id="18" w:name="__RefHeading___Toc3401_68767826"/>
+      <w:bookmarkEnd w:id="18"/>
       <w:r>
         <w:rPr/>
         <w:t>Discussion</w:t>
@@ -2655,11 +2878,27 @@
     <w:p>
       <w:pPr>
         <w:pStyle w:val="TextBody"/>
-        <w:rPr/>
-      </w:pPr>
-      <w:r>
-        <w:rPr/>
-        <w:t>XXX Difficulty of tracking down all this information, importance of records</w:t>
+        <w:rPr>
+          <w:highlight w:val="yellow"/>
+        </w:rPr>
+      </w:pPr>
+      <w:r>
+        <w:rPr>
+          <w:highlight w:val="yellow"/>
+        </w:rPr>
+        <w:t xml:space="preserve">XXX </w:t>
+      </w:r>
+      <w:r>
+        <w:rPr>
+          <w:highlight w:val="yellow"/>
+        </w:rPr>
+        <w:t>Mike: d</w:t>
+      </w:r>
+      <w:r>
+        <w:rPr>
+          <w:highlight w:val="yellow"/>
+        </w:rPr>
+        <w:t>ifficulty of tracking down all this information, importance of records</w:t>
       </w:r>
     </w:p>
     <w:p>
@@ -2715,8 +2954,8 @@
         <w:ind w:left="0" w:right="0" w:hanging="0"/>
         <w:rPr/>
       </w:pPr>
-      <w:bookmarkStart w:id="18" w:name="__RefHeading___Toc1833_55120580"/>
-      <w:bookmarkEnd w:id="18"/>
+      <w:bookmarkStart w:id="19" w:name="__RefHeading___Toc1833_55120580"/>
+      <w:bookmarkEnd w:id="19"/>
       <w:r>
         <w:rPr/>
         <w:t>Acknowledgements</w:t>
@@ -2753,8 +2992,8 @@
         <w:ind w:left="0" w:right="0" w:hanging="0"/>
         <w:rPr/>
       </w:pPr>
-      <w:bookmarkStart w:id="19" w:name="__RefHeading___Toc3405_68767826"/>
-      <w:bookmarkEnd w:id="19"/>
+      <w:bookmarkStart w:id="20" w:name="__RefHeading___Toc3405_68767826"/>
+      <w:bookmarkEnd w:id="20"/>
       <w:r>
         <w:rPr/>
         <w:t>References</w:t>
@@ -2837,12 +3076,12 @@
         <w:pStyle w:val="Reference"/>
         <w:rPr/>
       </w:pPr>
-      <w:bookmarkStart w:id="20" w:name="__DdeLink__2481_14216418"/>
+      <w:bookmarkStart w:id="21" w:name="__DdeLink__2481_14216418"/>
       <w:r>
         <w:rPr/>
         <w:t>Anonymous</w:t>
       </w:r>
-      <w:bookmarkEnd w:id="20"/>
+      <w:bookmarkEnd w:id="21"/>
       <w:r>
         <w:rPr/>
         <w:t xml:space="preserve">. 1907. A </w:t>
@@ -2958,7 +3197,7 @@
         <w:pStyle w:val="Reference"/>
         <w:rPr/>
       </w:pPr>
-      <w:bookmarkStart w:id="21" w:name="__DdeLink__5014_2834848739"/>
+      <w:bookmarkStart w:id="22" w:name="__DdeLink__5014_2834848739"/>
       <w:r>
         <w:rPr/>
         <w:t xml:space="preserve">Carnegie Institute. 1934. </w:t>
@@ -2974,7 +3213,7 @@
         <w:rPr/>
         <w:t>.</w:t>
       </w:r>
-      <w:bookmarkEnd w:id="21"/>
+      <w:bookmarkEnd w:id="22"/>
     </w:p>
     <w:p>
       <w:pPr>
@@ -3678,12 +3917,12 @@
         <w:pStyle w:val="Reference"/>
         <w:rPr/>
       </w:pPr>
-      <w:bookmarkStart w:id="22" w:name="__DdeLink__16582_68767826"/>
+      <w:bookmarkStart w:id="23" w:name="__DdeLink__16582_68767826"/>
       <w:r>
         <w:rPr/>
         <w:t>Nieuwland</w:t>
       </w:r>
-      <w:bookmarkEnd w:id="22"/>
+      <w:bookmarkEnd w:id="23"/>
       <w:r>
         <w:rPr/>
         <w:t xml:space="preserve">, Ilja. 2019. </w:t>
@@ -4058,7 +4297,37 @@
       </w:r>
       <w:r>
         <w:rPr/>
-        <w:t xml:space="preserve"> of Vernal. XXX update this reference to preprint.</w:t>
+        <w:t xml:space="preserve"> of Vernal. </w:t>
+      </w:r>
+      <w:r>
+        <w:rPr>
+          <w:highlight w:val="yellow"/>
+        </w:rPr>
+        <w:t xml:space="preserve">XXX </w:t>
+      </w:r>
+      <w:r>
+        <w:rPr>
+          <w:highlight w:val="yellow"/>
+        </w:rPr>
+        <w:t xml:space="preserve">Mike, </w:t>
+      </w:r>
+      <w:r>
+        <w:rPr>
+          <w:highlight w:val="yellow"/>
+        </w:rPr>
+        <w:t xml:space="preserve">update this reference to </w:t>
+      </w:r>
+      <w:r>
+        <w:rPr>
+          <w:highlight w:val="yellow"/>
+        </w:rPr>
+        <w:t xml:space="preserve">a </w:t>
+      </w:r>
+      <w:r>
+        <w:rPr>
+          <w:highlight w:val="yellow"/>
+        </w:rPr>
+        <w:t>preprint.</w:t>
       </w:r>
     </w:p>
     <w:p>
@@ -4068,19 +4337,7 @@
       </w:pPr>
       <w:r>
         <w:rPr/>
-        <w:t xml:space="preserve">Taylor, Michael P., Peter May, Lowell Dingus </w:t>
-      </w:r>
-      <w:r>
-        <w:rPr/>
-        <w:t xml:space="preserve">and </w:t>
-      </w:r>
-      <w:r>
-        <w:rPr/>
-        <w:t xml:space="preserve">Eugene S. Gaffney. </w:t>
-      </w:r>
-      <w:r>
-        <w:rPr/>
-        <w:t xml:space="preserve">In prep. The skeletal reconstruction of </w:t>
+        <w:t xml:space="preserve">Taylor, Michael P., Peter May, Lowell Dingus and Eugene S. Gaffney. In prep. The skeletal reconstruction of </w:t>
       </w:r>
       <w:r>
         <w:rPr>
@@ -4091,7 +4348,31 @@
       </w:r>
       <w:r>
         <w:rPr/>
-        <w:t xml:space="preserve"> in the American Museum of Natural History. XXX update this reference to preprint.</w:t>
+        <w:t xml:space="preserve"> in the American Museum of Natural History. </w:t>
+      </w:r>
+      <w:r>
+        <w:rPr>
+          <w:highlight w:val="yellow"/>
+        </w:rPr>
+        <w:t xml:space="preserve">XXX Mike, </w:t>
+      </w:r>
+      <w:r>
+        <w:rPr>
+          <w:highlight w:val="yellow"/>
+        </w:rPr>
+        <w:t xml:space="preserve">update this reference to </w:t>
+      </w:r>
+      <w:r>
+        <w:rPr>
+          <w:highlight w:val="yellow"/>
+        </w:rPr>
+        <w:t xml:space="preserve">a </w:t>
+      </w:r>
+      <w:r>
+        <w:rPr>
+          <w:highlight w:val="yellow"/>
+        </w:rPr>
+        <w:t>preprint.</w:t>
       </w:r>
     </w:p>
     <w:p>
@@ -4342,8 +4623,8 @@
         <w:pStyle w:val="Heading1"/>
         <w:rPr/>
       </w:pPr>
-      <w:bookmarkStart w:id="23" w:name="__RefHeading___Toc5233_14216418"/>
-      <w:bookmarkEnd w:id="23"/>
+      <w:bookmarkStart w:id="24" w:name="__RefHeading___Toc5233_14216418"/>
+      <w:bookmarkEnd w:id="24"/>
       <w:r>
         <w:rPr/>
         <w:t>Tables</w:t>
@@ -13876,6 +14157,7 @@
                 <w:szCs w:val="24"/>
                 <w:u w:val="none"/>
               </w:rPr>
+              <w:t>Museo Nacional de Ciencias Naturales</w:t>
             </w:r>
           </w:p>
         </w:tc>
@@ -13928,6 +14210,25 @@
                 <w:szCs w:val="24"/>
                 <w:u w:val="none"/>
               </w:rPr>
+              <w:t xml:space="preserve">King </w:t>
+            </w:r>
+            <w:r>
+              <w:rPr>
+                <w:rFonts w:ascii="Liberation Serif" w:hAnsi="Liberation Serif"/>
+                <w:b w:val="false"/>
+                <w:bCs w:val="false"/>
+                <w:i w:val="false"/>
+                <w:iCs w:val="false"/>
+                <w:strike w:val="false"/>
+                <w:dstrike w:val="false"/>
+                <w:outline w:val="false"/>
+                <w:shadow w:val="false"/>
+                <w:color w:val="000000"/>
+                <w:sz w:val="24"/>
+                <w:szCs w:val="24"/>
+                <w:u w:val="none"/>
+              </w:rPr>
+              <w:t>Alfonso XIII</w:t>
             </w:r>
           </w:p>
         </w:tc>
@@ -13983,6 +14284,43 @@
                 <w:szCs w:val="24"/>
                 <w:u w:val="none"/>
               </w:rPr>
+              <w:t xml:space="preserve">28 </w:t>
+            </w:r>
+            <w:r>
+              <w:rPr>
+                <w:rFonts w:ascii="Liberation Serif" w:hAnsi="Liberation Serif"/>
+                <w:b w:val="false"/>
+                <w:bCs w:val="false"/>
+                <w:i w:val="false"/>
+                <w:iCs w:val="false"/>
+                <w:strike w:val="false"/>
+                <w:dstrike w:val="false"/>
+                <w:outline w:val="false"/>
+                <w:shadow w:val="false"/>
+                <w:color w:val="000000"/>
+                <w:sz w:val="24"/>
+                <w:szCs w:val="24"/>
+                <w:u w:val="none"/>
+              </w:rPr>
+              <w:t xml:space="preserve">November </w:t>
+            </w:r>
+            <w:r>
+              <w:rPr>
+                <w:rFonts w:ascii="Liberation Serif" w:hAnsi="Liberation Serif"/>
+                <w:b w:val="false"/>
+                <w:bCs w:val="false"/>
+                <w:i w:val="false"/>
+                <w:iCs w:val="false"/>
+                <w:strike w:val="false"/>
+                <w:dstrike w:val="false"/>
+                <w:outline w:val="false"/>
+                <w:shadow w:val="false"/>
+                <w:color w:val="000000"/>
+                <w:sz w:val="24"/>
+                <w:szCs w:val="24"/>
+                <w:u w:val="none"/>
+              </w:rPr>
+              <w:t>1913</w:t>
             </w:r>
           </w:p>
         </w:tc>
@@ -14600,41 +14938,43 @@
               <w:pStyle w:val="TextBody"/>
               <w:spacing w:before="0" w:after="140"/>
               <w:jc w:val="left"/>
-              <w:rPr>
-                <w:rFonts w:ascii="Liberation Serif" w:hAnsi="Liberation Serif"/>
-                <w:b w:val="false"/>
-                <w:b w:val="false"/>
-                <w:bCs w:val="false"/>
-                <w:i w:val="false"/>
-                <w:i w:val="false"/>
-                <w:iCs w:val="false"/>
-                <w:strike w:val="false"/>
-                <w:dstrike w:val="false"/>
-                <w:outline w:val="false"/>
-                <w:shadow w:val="false"/>
-                <w:color w:val="000000"/>
-                <w:sz w:val="24"/>
-                <w:szCs w:val="24"/>
-                <w:u w:val="none"/>
-              </w:rPr>
-            </w:pPr>
-            <w:r>
-              <w:rPr>
-                <w:rFonts w:ascii="Liberation Serif" w:hAnsi="Liberation Serif"/>
-                <w:b w:val="false"/>
-                <w:bCs w:val="false"/>
-                <w:i w:val="false"/>
-                <w:iCs w:val="false"/>
-                <w:strike w:val="false"/>
-                <w:dstrike w:val="false"/>
-                <w:outline w:val="false"/>
-                <w:shadow w:val="false"/>
-                <w:color w:val="000000"/>
-                <w:sz w:val="24"/>
-                <w:szCs w:val="24"/>
-                <w:u w:val="none"/>
-              </w:rPr>
-              <w:t>XXX 1957</w:t>
+              <w:rPr/>
+            </w:pPr>
+            <w:r>
+              <w:rPr>
+                <w:rFonts w:ascii="Liberation Serif" w:hAnsi="Liberation Serif"/>
+                <w:b w:val="false"/>
+                <w:bCs w:val="false"/>
+                <w:i w:val="false"/>
+                <w:iCs w:val="false"/>
+                <w:strike w:val="false"/>
+                <w:dstrike w:val="false"/>
+                <w:outline w:val="false"/>
+                <w:shadow w:val="false"/>
+                <w:color w:val="000000"/>
+                <w:sz w:val="24"/>
+                <w:szCs w:val="24"/>
+                <w:u w:val="none"/>
+              </w:rPr>
+              <w:t>6 June</w:t>
+            </w:r>
+            <w:r>
+              <w:rPr>
+                <w:rFonts w:ascii="Liberation Serif" w:hAnsi="Liberation Serif"/>
+                <w:b w:val="false"/>
+                <w:bCs w:val="false"/>
+                <w:i w:val="false"/>
+                <w:iCs w:val="false"/>
+                <w:strike w:val="false"/>
+                <w:dstrike w:val="false"/>
+                <w:outline w:val="false"/>
+                <w:shadow w:val="false"/>
+                <w:color w:val="000000"/>
+                <w:sz w:val="24"/>
+                <w:szCs w:val="24"/>
+                <w:u w:val="none"/>
+              </w:rPr>
+              <w:t xml:space="preserve"> 1957</w:t>
             </w:r>
           </w:p>
         </w:tc>
@@ -14671,8 +15011,8 @@
         <w:ind w:left="0" w:right="0" w:hanging="0"/>
         <w:rPr/>
       </w:pPr>
-      <w:bookmarkStart w:id="24" w:name="__RefHeading___Toc3407_68767826"/>
-      <w:bookmarkEnd w:id="24"/>
+      <w:bookmarkStart w:id="25" w:name="__RefHeading___Toc3407_68767826"/>
+      <w:bookmarkEnd w:id="25"/>
       <w:r>
         <w:rPr/>
         <w:t>Figure Captions</w:t>
@@ -15788,7 +16128,7 @@
     <w:pPr>
       <w:widowControl/>
       <w:suppressAutoHyphens w:val="true"/>
-      <w:overflowPunct w:val="true"/>
+      <w:overflowPunct w:val="false"/>
       <w:bidi w:val="0"/>
       <w:spacing w:before="0" w:after="0"/>
       <w:ind w:left="0" w:right="0" w:hanging="0"/>
@@ -17156,6 +17496,145 @@
   </w:style>
   <w:style w:type="character" w:styleId="ListLabel180">
     <w:name w:val="ListLabel 180"/>
+    <w:qFormat/>
+    <w:rPr/>
+  </w:style>
+  <w:style w:type="character" w:styleId="ListLabel181">
+    <w:name w:val="ListLabel 181"/>
+    <w:qFormat/>
+    <w:rPr>
+      <w:rFonts w:cs="Symbol"/>
+    </w:rPr>
+  </w:style>
+  <w:style w:type="character" w:styleId="ListLabel182">
+    <w:name w:val="ListLabel 182"/>
+    <w:qFormat/>
+    <w:rPr>
+      <w:rFonts w:cs="OpenSymbol"/>
+    </w:rPr>
+  </w:style>
+  <w:style w:type="character" w:styleId="ListLabel183">
+    <w:name w:val="ListLabel 183"/>
+    <w:qFormat/>
+    <w:rPr>
+      <w:rFonts w:cs="OpenSymbol"/>
+    </w:rPr>
+  </w:style>
+  <w:style w:type="character" w:styleId="ListLabel184">
+    <w:name w:val="ListLabel 184"/>
+    <w:qFormat/>
+    <w:rPr>
+      <w:rFonts w:cs="Symbol"/>
+    </w:rPr>
+  </w:style>
+  <w:style w:type="character" w:styleId="ListLabel185">
+    <w:name w:val="ListLabel 185"/>
+    <w:qFormat/>
+    <w:rPr>
+      <w:rFonts w:cs="OpenSymbol"/>
+    </w:rPr>
+  </w:style>
+  <w:style w:type="character" w:styleId="ListLabel186">
+    <w:name w:val="ListLabel 186"/>
+    <w:qFormat/>
+    <w:rPr>
+      <w:rFonts w:cs="OpenSymbol"/>
+    </w:rPr>
+  </w:style>
+  <w:style w:type="character" w:styleId="ListLabel187">
+    <w:name w:val="ListLabel 187"/>
+    <w:qFormat/>
+    <w:rPr>
+      <w:rFonts w:cs="Symbol"/>
+    </w:rPr>
+  </w:style>
+  <w:style w:type="character" w:styleId="ListLabel188">
+    <w:name w:val="ListLabel 188"/>
+    <w:qFormat/>
+    <w:rPr>
+      <w:rFonts w:cs="OpenSymbol"/>
+    </w:rPr>
+  </w:style>
+  <w:style w:type="character" w:styleId="ListLabel189">
+    <w:name w:val="ListLabel 189"/>
+    <w:qFormat/>
+    <w:rPr>
+      <w:rFonts w:cs="OpenSymbol"/>
+    </w:rPr>
+  </w:style>
+  <w:style w:type="character" w:styleId="ListLabel190">
+    <w:name w:val="ListLabel 190"/>
+    <w:qFormat/>
+    <w:rPr>
+      <w:rFonts w:cs="Symbol"/>
+    </w:rPr>
+  </w:style>
+  <w:style w:type="character" w:styleId="ListLabel191">
+    <w:name w:val="ListLabel 191"/>
+    <w:qFormat/>
+    <w:rPr>
+      <w:rFonts w:cs="OpenSymbol"/>
+    </w:rPr>
+  </w:style>
+  <w:style w:type="character" w:styleId="ListLabel192">
+    <w:name w:val="ListLabel 192"/>
+    <w:qFormat/>
+    <w:rPr>
+      <w:rFonts w:cs="OpenSymbol"/>
+    </w:rPr>
+  </w:style>
+  <w:style w:type="character" w:styleId="ListLabel193">
+    <w:name w:val="ListLabel 193"/>
+    <w:qFormat/>
+    <w:rPr>
+      <w:rFonts w:cs="Symbol"/>
+    </w:rPr>
+  </w:style>
+  <w:style w:type="character" w:styleId="ListLabel194">
+    <w:name w:val="ListLabel 194"/>
+    <w:qFormat/>
+    <w:rPr>
+      <w:rFonts w:cs="OpenSymbol"/>
+    </w:rPr>
+  </w:style>
+  <w:style w:type="character" w:styleId="ListLabel195">
+    <w:name w:val="ListLabel 195"/>
+    <w:qFormat/>
+    <w:rPr>
+      <w:rFonts w:cs="OpenSymbol"/>
+    </w:rPr>
+  </w:style>
+  <w:style w:type="character" w:styleId="ListLabel196">
+    <w:name w:val="ListLabel 196"/>
+    <w:qFormat/>
+    <w:rPr>
+      <w:rFonts w:cs="Symbol"/>
+    </w:rPr>
+  </w:style>
+  <w:style w:type="character" w:styleId="ListLabel197">
+    <w:name w:val="ListLabel 197"/>
+    <w:qFormat/>
+    <w:rPr>
+      <w:rFonts w:cs="OpenSymbol"/>
+    </w:rPr>
+  </w:style>
+  <w:style w:type="character" w:styleId="ListLabel198">
+    <w:name w:val="ListLabel 198"/>
+    <w:qFormat/>
+    <w:rPr>
+      <w:rFonts w:cs="OpenSymbol"/>
+    </w:rPr>
+  </w:style>
+  <w:style w:type="character" w:styleId="ListLabel199">
+    <w:name w:val="ListLabel 199"/>
+    <w:qFormat/>
+    <w:rPr>
+      <w:i w:val="false"/>
+      <w:iCs w:val="false"/>
+    </w:rPr>
+  </w:style>
+  <w:style w:type="character" w:styleId="ListLabel200">
+    <w:name w:val="ListLabel 200"/>
     <w:qFormat/>
     <w:rPr/>
   </w:style>

</xml_diff>

<commit_message>
More on 2007 refurb
</commit_message>
<xml_diff>
--- a/TaylorEtAl-composition-of-the-Carnegie-Diplodocus.docx
+++ b/TaylorEtAl-composition-of-the-Carnegie-Diplodocus.docx
@@ -575,7 +575,7 @@
           </w:rPr>
           <w:t>Distal caudal vertebrae</w:t>
           <w:tab/>
-          <w:t>11</w:t>
+          <w:t>12</w:t>
         </w:r>
       </w:hyperlink>
     </w:p>
@@ -652,7 +652,7 @@
           </w:rPr>
           <w:t>References</w:t>
           <w:tab/>
-          <w:t>12</w:t>
+          <w:t>13</w:t>
         </w:r>
       </w:hyperlink>
     </w:p>
@@ -2136,6 +2136,34 @@
     <w:p>
       <w:pPr>
         <w:pStyle w:val="TextBody"/>
+        <w:rPr>
+          <w:highlight w:val="yellow"/>
+        </w:rPr>
+      </w:pPr>
+      <w:r>
+        <w:rPr>
+          <w:highlight w:val="yellow"/>
+        </w:rPr>
+        <w:t>XXX Mike: size of CM 94</w:t>
+      </w:r>
+    </w:p>
+    <w:p>
+      <w:pPr>
+        <w:pStyle w:val="TextBody"/>
+        <w:rPr>
+          <w:highlight w:val="yellow"/>
+        </w:rPr>
+      </w:pPr>
+      <w:r>
+        <w:rPr>
+          <w:highlight w:val="yellow"/>
+        </w:rPr>
+        <w:t>XXX Mike: size of CM 662</w:t>
+      </w:r>
+    </w:p>
+    <w:p>
+      <w:pPr>
+        <w:pStyle w:val="TextBody"/>
         <w:rPr/>
       </w:pPr>
       <w:r>
@@ -2587,7 +2615,102 @@
       </w:pPr>
       <w:r>
         <w:rPr/>
-        <w:t>XXX Mike to restructure the next few sections</w:t>
+        <w:t>By</w:t>
+      </w:r>
+      <w:r>
+        <w:rPr/>
+        <w:t xml:space="preserve"> the turn of the millennium, the original 1907 Hall of Dinosaurs had been in place for nearly a century with no major renovations. Plans were laid early in the 2000s not just to renovate the hall </w:t>
+      </w:r>
+      <w:r>
+        <w:rPr/>
+        <w:t xml:space="preserve">but </w:t>
+      </w:r>
+      <w:r>
+        <w:rPr/>
+        <w:t>to add additional space in a newly constructed atrium, add more mounted skeletons and other specimens, and remount the existing skeletons.</w:t>
+      </w:r>
+    </w:p>
+    <w:p>
+      <w:pPr>
+        <w:pStyle w:val="TextBody"/>
+        <w:rPr/>
+      </w:pPr>
+      <w:r>
+        <w:rPr/>
+        <w:t>XXX Expansion announced on Thursday 11 April, 2002 (Siemers 2007).</w:t>
+      </w:r>
+    </w:p>
+    <w:p>
+      <w:pPr>
+        <w:pStyle w:val="TextBody"/>
+        <w:rPr/>
+      </w:pPr>
+      <w:r>
+        <w:rPr/>
+        <w:t>XXX Hall closed on Friday 11 March 2005 at a special event (Horne 2005).</w:t>
+      </w:r>
+    </w:p>
+    <w:p>
+      <w:pPr>
+        <w:pStyle w:val="TextBody"/>
+        <w:rPr/>
+      </w:pPr>
+      <w:r>
+        <w:rPr/>
+        <w:t>XXX “The expanded dinosaur hall has required an extensive amount of work over the course of more than five years — from the 2002 master plan, through fund-raising, to the hiring of architects in 2004 and the main exhibition space closing in spring 2005 for the construction phase” (Hopey and McNulty 2007).</w:t>
+      </w:r>
+    </w:p>
+    <w:p>
+      <w:pPr>
+        <w:pStyle w:val="TextBody"/>
+        <w:rPr/>
+      </w:pPr>
+      <w:r>
+        <w:rPr/>
+        <w:t xml:space="preserve">The new dinosaur exhibition, titled </w:t>
+      </w:r>
+      <w:r>
+        <w:rPr>
+          <w:i/>
+          <w:iCs/>
+        </w:rPr>
+        <w:t>Dinosaurs in the their world</w:t>
+      </w:r>
+      <w:r>
+        <w:rPr/>
+        <w:t xml:space="preserve">, was opened in two phases: the Triassic and Jurassic sections in November 2007, and the Cretaceous section in June 2008. The Jurassic section, including </w:t>
+      </w:r>
+      <w:r>
+        <w:rPr>
+          <w:i/>
+          <w:iCs/>
+        </w:rPr>
+        <w:t>Diplodocus</w:t>
+      </w:r>
+      <w:r>
+        <w:rPr/>
+        <w:t>, was opened for ticketed previews at 6am on Saturday 17 November 2007 (Roddy 2007) and for general admission on 21 November 2007 (McNulty 2007).</w:t>
+      </w:r>
+    </w:p>
+    <w:p>
+      <w:pPr>
+        <w:pStyle w:val="TextBody"/>
+        <w:rPr/>
+      </w:pPr>
+      <w:r>
+        <w:rPr/>
+        <w:t xml:space="preserve">As part of the broader renovation project, the Carnegie </w:t>
+      </w:r>
+      <w:r>
+        <w:rPr>
+          <w:i/>
+          <w:iCs/>
+        </w:rPr>
+        <w:t>Diplodocus</w:t>
+      </w:r>
+      <w:r>
+        <w:rPr/>
+        <w:t xml:space="preserve"> was remounted in a new, more dynamic posture, and several changes were made to the materials incorporated in the mount, as follows.</w:t>
       </w:r>
     </w:p>
     <w:p>
@@ -2631,15 +2754,17 @@
       </w:r>
       <w:r>
         <w:rPr/>
-        <w:t xml:space="preserve"> (Holland 1924:399). It was perhaps for this reason (XXX Matt, was it?) that, unlike their predecessors, the sculptures based on these forefeet remained in the Carnegie mount for less than a decade. During the remount of late 2007, carried out primarily to update the posture of the skeleton (XXX </w:t>
-      </w:r>
-      <w:r>
-        <w:rPr/>
-        <w:t xml:space="preserve">Matt, </w:t>
-      </w:r>
-      <w:r>
-        <w:rPr/>
-        <w:t xml:space="preserve">is this right?), the forefeet were replaced once more, this time with scaled-up sculptures based on casts of the putative </w:t>
+        <w:t xml:space="preserve"> (Holland 1924:399). It was perhaps for this reason (</w:t>
+      </w:r>
+      <w:r>
+        <w:rPr>
+          <w:highlight w:val="yellow"/>
+        </w:rPr>
+        <w:t>XXX Matt, was it?</w:t>
+      </w:r>
+      <w:r>
+        <w:rPr/>
+        <w:t xml:space="preserve">) that, unlike their predecessors, the sculptures based on these forefeet remained in the Carnegie mount for less than a decade. During the remount of 2007, the forefeet were replaced once more, this time with scaled-up sculptures based on casts of the putative </w:t>
       </w:r>
       <w:r>
         <w:rPr>
@@ -2671,7 +2796,15 @@
       </w:r>
       <w:r>
         <w:rPr/>
-        <w:t xml:space="preserve"> been moved to its own genus </w:t>
+        <w:t xml:space="preserve"> </w:t>
+      </w:r>
+      <w:r>
+        <w:rPr/>
+        <w:t xml:space="preserve">has </w:t>
+      </w:r>
+      <w:r>
+        <w:rPr/>
+        <w:t xml:space="preserve">been moved to its own genus </w:t>
       </w:r>
       <w:r>
         <w:rPr>
@@ -2726,7 +2859,37 @@
       </w:r>
       <w:r>
         <w:rPr/>
-        <w:t xml:space="preserve"> specimen CM 21775 (Figure E). (This specimen is described and illustrated by Tschopp et al. 2019:33–37). The right forelimb, having been based on the diplodocine CM 622, was a better match for CM 82, but not perfect as discussed above. For this reason, both forelimbs were replaced in the remount by scaled-up sculptures based on the forelimb bones of a well preserved but smaller specimen of </w:t>
+        <w:t xml:space="preserve"> specimen CM 21775 (Figure E). </w:t>
+      </w:r>
+      <w:r>
+        <w:rPr>
+          <w:highlight w:val="yellow"/>
+        </w:rPr>
+        <w:t>XXX Matt, is this true? See email thread</w:t>
+      </w:r>
+      <w:r>
+        <w:rPr/>
+        <w:t xml:space="preserve"> </w:t>
+      </w:r>
+      <w:r>
+        <w:rPr/>
+        <w:t xml:space="preserve">(This specimen is described and illustrated by Tschopp et al. 2019:33–37 </w:t>
+      </w:r>
+      <w:r>
+        <w:rPr/>
+        <w:t>and referred by them to Camarasauridae indet.</w:t>
+      </w:r>
+      <w:r>
+        <w:rPr/>
+        <w:t xml:space="preserve">) The right forelimb, having been based on the diplodocine CM 622, was a better match for CM 82, but not perfect as discussed above. For this reason, both forelimbs were replaced in the </w:t>
+      </w:r>
+      <w:r>
+        <w:rPr/>
+        <w:t xml:space="preserve">2007 </w:t>
+      </w:r>
+      <w:r>
+        <w:rPr/>
+        <w:t xml:space="preserve">remount by scaled-up sculptures based on the forelimb bones of a well preserved but smaller specimen of </w:t>
       </w:r>
       <w:r>
         <w:rPr>
@@ -2737,7 +2900,17 @@
       </w:r>
       <w:r>
         <w:rPr/>
-        <w:t>,  BYU 681: specifically, the humerus BYU 681/4742, the radius BYU 681/4726 and the ulna BYU 681/4708 (Tschopp et al. 2019:33).</w:t>
+        <w:t xml:space="preserve">, BYU 681: specifically, the humerus BYU 681/4742, the radius BYU 681/4726 and the ulna BYU 681/4708 (Tschopp et al. 2019:33). </w:t>
+      </w:r>
+      <w:r>
+        <w:rPr/>
+        <w:t xml:space="preserve">XXX </w:t>
+      </w:r>
+      <w:r>
+        <w:rPr>
+          <w:highlight w:val="yellow"/>
+        </w:rPr>
+        <w:t>Matt, who did this work?</w:t>
       </w:r>
     </w:p>
     <w:p>
@@ -2780,7 +2953,7 @@
       </w:r>
       <w:r>
         <w:rPr/>
-        <w:t xml:space="preserve">) contains 82 vertebrae; given that diplodocines are generally more elongate, gracile animals than apatosaurines, it was esstimated that </w:t>
+        <w:t xml:space="preserve">) contains 82 vertebrae; given that diplodocines are generally more elongate, gracile animals than apatosaurines, it was estimated that </w:t>
       </w:r>
       <w:r>
         <w:rPr>
@@ -2841,21 +3014,82 @@
     <w:p>
       <w:pPr>
         <w:pStyle w:val="TextBody"/>
+        <w:rPr/>
+      </w:pPr>
+      <w:r>
+        <w:rPr/>
+        <w:t xml:space="preserve">As noted above, McIntosh (1981:20) reported that the casts of the Carnegie </w:t>
+      </w:r>
+      <w:r>
+        <w:rPr>
+          <w:i/>
+          <w:iCs/>
+        </w:rPr>
+        <w:t>Diplodocus</w:t>
+      </w:r>
+      <w:r>
+        <w:rPr/>
+        <w:t xml:space="preserve">, starting with the BMNH cast in 1905, were different in some details from the original-material mount erected in 1907 at the Carnegie Museum. Specifically, the left forelimb of the casts was sculpted from the smaller diplodocine individual CM 662 rather than from the camarasaurid forelimb CM 21775. Not only was this forelimb inherently more appropriate for </w:t>
+      </w:r>
+      <w:r>
+        <w:rPr>
+          <w:i/>
+          <w:iCs/>
+        </w:rPr>
+        <w:t>Diplodocus</w:t>
+      </w:r>
+      <w:r>
+        <w:rPr/>
+        <w:t>, it was also a better match for the right forelimb, which in both the Carnegie mount and the casts was based on CM 662. In this respect, the casts were better than the original mount.</w:t>
+      </w:r>
+    </w:p>
+    <w:p>
+      <w:pPr>
+        <w:pStyle w:val="TextBody"/>
+        <w:rPr/>
+      </w:pPr>
+      <w:r>
+        <w:rPr/>
+        <w:t xml:space="preserve">As noted above, the referred </w:t>
+      </w:r>
+      <w:r>
+        <w:rPr>
+          <w:i/>
+          <w:iCs/>
+        </w:rPr>
+        <w:t>Diplodocus carnegii</w:t>
+      </w:r>
+      <w:r>
+        <w:rPr/>
+        <w:t xml:space="preserve"> specimen CM 33985 provided the left fibula and partial pes (metatarsals III, IV and V, see McIntosh 1981:21) of the original mount. For unknown reasons, however, these were not used in the casts. No documentation survives indicating what material was used to create the casts for these elements. </w:t>
+      </w:r>
+      <w:r>
         <w:rPr>
           <w:highlight w:val="yellow"/>
         </w:rPr>
-      </w:pPr>
+        <w:t>XXX Matt: or does it?</w:t>
+      </w:r>
+      <w:r>
+        <w:rPr/>
+        <w:t xml:space="preserve"> </w:t>
+      </w:r>
       <w:r>
         <w:rPr>
           <w:highlight w:val="yellow"/>
         </w:rPr>
-        <w:t xml:space="preserve">XXX </w:t>
-      </w:r>
+        <w:t>XXX Mike: perhaps visit the Paris mount and see if they are mirrored?</w:t>
+      </w:r>
+    </w:p>
+    <w:p>
+      <w:pPr>
+        <w:pStyle w:val="TextBody"/>
+        <w:rPr/>
+      </w:pPr>
       <w:r>
         <w:rPr>
           <w:highlight w:val="yellow"/>
         </w:rPr>
-        <w:t>Mike to write</w:t>
+        <w:t>XXX Mike: replacement of skulls etc. in casts</w:t>
       </w:r>
     </w:p>
     <w:p>
@@ -2908,7 +3142,39 @@
       </w:pPr>
       <w:r>
         <w:rPr/>
-        <w:t xml:space="preserve">In working on this paper, it has become apparent how much the work we do now is part of a continuing story. Only six years elapsed from the discovery of CM 84 to the mounting of the London cast; two more years until the Carnegie mount of the original fossil material was erected; only six more years until the last pre-war cast, the eighth, was mounted in Madrid; 21 years until the last of the Carnegie Museum’s ten plaster casts was donated to the Munich museum that never mounted it; 18 years until the molds themselves were donated to the Field House museum in Vernal and five more years until the concrete cast was set up outside the Field House; 22 years until the original cast in London was moved into its natural home in the main gallery of the Natural History Museum (1979), with the skull of the Carnegie mount being replaced at around the same time; 12 years until a fresh mold made from the concrete cast was used to supply </w:t>
+        <w:t xml:space="preserve">In working on this paper, it has become apparent how much the work we do now is part of a continuing story. Only six years elapsed from the discovery of CM 84 to the mounting of the London cast; two more years until the Carnegie mount of the original fossil material was erected; only six more years </w:t>
+      </w:r>
+      <w:r>
+        <w:rPr/>
+        <w:t xml:space="preserve">elapsed before </w:t>
+      </w:r>
+      <w:r>
+        <w:rPr/>
+        <w:t>the last pre-</w:t>
+      </w:r>
+      <w:r>
+        <w:rPr/>
+        <w:t>WWI</w:t>
+      </w:r>
+      <w:r>
+        <w:rPr/>
+        <w:t xml:space="preserve"> cast, the eighth, was mounted in Madrid; 21 years </w:t>
+      </w:r>
+      <w:r>
+        <w:rPr/>
+        <w:t xml:space="preserve">after that </w:t>
+      </w:r>
+      <w:r>
+        <w:rPr/>
+        <w:t xml:space="preserve">until the last of the Carnegie Museum’s ten plaster casts was donated to the Munich museum that never mounted it; 18 years until the molds themselves were donated to the Field House museum in Vernal and five more years until the concrete cast was set up outside the Field House </w:t>
+      </w:r>
+      <w:r>
+        <w:rPr/>
+        <w:t>(Taylor and Sroka in prep.)</w:t>
+      </w:r>
+      <w:r>
+        <w:rPr/>
+        <w:t xml:space="preserve">; 22 years until the original cast in London was moved into its natural home in the main gallery of the Natural History Museum, with the skull of the Carnegie mount being replaced at around the same time; 12 years until a fresh mold made from the concrete cast was used to supply </w:t>
       </w:r>
       <w:r>
         <w:rPr>
@@ -2930,7 +3196,15 @@
       </w:r>
       <w:r>
         <w:rPr/>
-        <w:t xml:space="preserve"> mount (Taylor et al. in prep.); eight years until the forefeet of the Carnegie mount were replaced; eight more years until the remount of the Carnegie mount; ten years until the Natural History Museum removed the first ever </w:t>
+        <w:t xml:space="preserve"> mount (Taylor et al. in prep.); eight years until the forefeet of the Carnegie mount were replaced; eight more years until the re</w:t>
+      </w:r>
+      <w:r>
+        <w:rPr/>
+        <w:t>novation</w:t>
+      </w:r>
+      <w:r>
+        <w:rPr/>
+        <w:t xml:space="preserve">of the Carnegie mount; ten years until the Natural History Museum removed the first ever </w:t>
       </w:r>
       <w:r>
         <w:rPr>
@@ -2979,7 +3253,11 @@
       </w:r>
       <w:r>
         <w:rPr/>
-        <w:t>. (Figure D) We are grateful to Mathew J. Wedel and Josh Franzos for allowing us to use their photographs of the Carnegie mount (Figure A) and of the cast skull of the Carnegie mount (Figure F).</w:t>
+        <w:t xml:space="preserve">. (Figure D) We are grateful to Mathew J. Wedel and Josh Franzos for allowing us to use their photographs of the Carnegie mount (Figure A) and of the cast skull of the Carnegie mount (Figure F). </w:t>
+      </w:r>
+      <w:r>
+        <w:rPr/>
+        <w:t>Mike Taylor thanks his wife Fiona for tolerating his obsession with historical sauropod mounts that has consumed many months of evenings.</w:t>
       </w:r>
     </w:p>
     <w:p>
@@ -3740,6 +4018,48 @@
       </w:pPr>
       <w:r>
         <w:rPr/>
+        <w:t xml:space="preserve">Hopey, Don, and Timothy McNulty. 2007. Meet the key players who brought the Carnegie's new dinosaur hall to life. </w:t>
+      </w:r>
+      <w:r>
+        <w:rPr>
+          <w:i/>
+          <w:iCs/>
+        </w:rPr>
+        <w:t>Pittsburgh Post-Gazette</w:t>
+      </w:r>
+      <w:r>
+        <w:rPr/>
+        <w:t>, 18 November 2007.</w:t>
+      </w:r>
+    </w:p>
+    <w:p>
+      <w:pPr>
+        <w:pStyle w:val="Reference"/>
+        <w:rPr/>
+      </w:pPr>
+      <w:r>
+        <w:rPr/>
+        <w:t xml:space="preserve">Horne, Jean. 2005. Dino's last dance. </w:t>
+      </w:r>
+      <w:r>
+        <w:rPr>
+          <w:i/>
+          <w:iCs/>
+        </w:rPr>
+        <w:t>Pittsburgh Tribune-Review</w:t>
+      </w:r>
+      <w:r>
+        <w:rPr/>
+        <w:t>, 14 March 2005.</w:t>
+      </w:r>
+    </w:p>
+    <w:p>
+      <w:pPr>
+        <w:pStyle w:val="Reference"/>
+        <w:rPr/>
+      </w:pPr>
+      <w:r>
+        <w:rPr/>
         <w:t xml:space="preserve">Lindsay, William. 1992. </w:t>
       </w:r>
       <w:r>
@@ -3851,6 +4171,42 @@
           <w:bCs w:val="false"/>
         </w:rPr>
         <w:t>:1–67.</w:t>
+      </w:r>
+    </w:p>
+    <w:p>
+      <w:pPr>
+        <w:pStyle w:val="Reference"/>
+        <w:rPr/>
+      </w:pPr>
+      <w:r>
+        <w:rPr>
+          <w:b w:val="false"/>
+          <w:bCs w:val="false"/>
+        </w:rPr>
+        <w:t xml:space="preserve">McNulty, Timothy. 2007. Dino Might! Carnegie Museum's new exhibit has more dinosaurs, more </w:t>
+      </w:r>
+      <w:r>
+        <w:rPr/>
+        <w:t xml:space="preserve">action. </w:t>
+      </w:r>
+      <w:r>
+        <w:rPr>
+          <w:i/>
+          <w:iCs/>
+        </w:rPr>
+        <w:t>Pittsburgh Post-Gazette</w:t>
+      </w:r>
+      <w:r>
+        <w:rPr/>
+        <w:t xml:space="preserve">, Sunday, </w:t>
+      </w:r>
+      <w:r>
+        <w:rPr/>
+        <w:t xml:space="preserve">18 </w:t>
+      </w:r>
+      <w:r>
+        <w:rPr/>
+        <w:t>November, 2007.</w:t>
       </w:r>
     </w:p>
     <w:p>
@@ -4186,13 +4542,34 @@
       </w:pPr>
       <w:r>
         <w:rPr/>
-        <w:t xml:space="preserve">Sassaman, Richard. 1988. Carnegie had a dinosaur too. </w:t>
+        <w:t xml:space="preserve">Roddy, Dennis B. 2007. Starting at 6 a.m., crowds get first look at Carnegie's new dinosaur exhibit. </w:t>
       </w:r>
       <w:r>
         <w:rPr>
           <w:i/>
           <w:iCs/>
         </w:rPr>
+        <w:t>Pittsburgh Post-Gazette</w:t>
+      </w:r>
+      <w:r>
+        <w:rPr/>
+        <w:t>, 18 November, 2007.</w:t>
+      </w:r>
+    </w:p>
+    <w:p>
+      <w:pPr>
+        <w:pStyle w:val="Reference"/>
+        <w:rPr/>
+      </w:pPr>
+      <w:r>
+        <w:rPr/>
+        <w:t xml:space="preserve">Sassaman, Richard. 1988. Carnegie had a dinosaur too. </w:t>
+      </w:r>
+      <w:r>
+        <w:rPr>
+          <w:i/>
+          <w:iCs/>
+        </w:rPr>
         <w:t>American Heritage</w:t>
       </w:r>
       <w:r>
@@ -4216,6 +4593,27 @@
       <w:r>
         <w:rPr/>
         <w:t>.</w:t>
+      </w:r>
+    </w:p>
+    <w:p>
+      <w:pPr>
+        <w:pStyle w:val="Reference"/>
+        <w:rPr/>
+      </w:pPr>
+      <w:r>
+        <w:rPr/>
+        <w:t xml:space="preserve">Siermers, Erik. 2007. Dinosaur Hall's evolution mapped. </w:t>
+      </w:r>
+      <w:r>
+        <w:rPr>
+          <w:i/>
+          <w:iCs/>
+        </w:rPr>
+        <w:t>Pittsburgh Tribune-Review</w:t>
+      </w:r>
+      <w:r>
+        <w:rPr/>
+        <w:t>, 12 April, 2002.</w:t>
       </w:r>
     </w:p>
     <w:p>

</xml_diff>

<commit_message>
More on 1999 forefeet
</commit_message>
<xml_diff>
--- a/TaylorEtAl-composition-of-the-Carnegie-Diplodocus.docx
+++ b/TaylorEtAl-composition-of-the-Carnegie-Diplodocus.docx
@@ -233,15 +233,7 @@
           <w:iCs w:val="false"/>
           <w:highlight w:val="yellow"/>
         </w:rPr>
-        <w:t xml:space="preserve">XXX </w:t>
-      </w:r>
-      <w:r>
-        <w:rPr>
-          <w:i w:val="false"/>
-          <w:iCs w:val="false"/>
-          <w:highlight w:val="yellow"/>
-        </w:rPr>
-        <w:t>Mike to write this when everything else has been done.</w:t>
+        <w:t>XXX Mike to write this when everything else has been done.</w:t>
       </w:r>
     </w:p>
     <w:p>
@@ -706,9 +698,6 @@
         <w:rPr/>
         <w:fldChar w:fldCharType="end"/>
       </w:r>
-      <w:r>
-        <w:br w:type="page"/>
-      </w:r>
     </w:p>
     <w:p>
       <w:pPr>
@@ -829,19 +818,7 @@
         <w:rPr>
           <w:highlight w:val="yellow"/>
         </w:rPr>
-        <w:t xml:space="preserve">XXX </w:t>
-      </w:r>
-      <w:r>
-        <w:rPr>
-          <w:highlight w:val="yellow"/>
-        </w:rPr>
-        <w:t xml:space="preserve">Mike, </w:t>
-      </w:r>
-      <w:r>
-        <w:rPr>
-          <w:highlight w:val="yellow"/>
-        </w:rPr>
-        <w:t>make sure this is consistently the case.</w:t>
+        <w:t>XXX Mike, make sure this is consistently the case.</w:t>
       </w:r>
     </w:p>
     <w:p>
@@ -1537,19 +1514,7 @@
         <w:rPr>
           <w:highlight w:val="yellow"/>
         </w:rPr>
-        <w:t xml:space="preserve">XXX Ilja, can you please </w:t>
-      </w:r>
-      <w:r>
-        <w:rPr>
-          <w:highlight w:val="yellow"/>
-        </w:rPr>
-        <w:t xml:space="preserve">flesh out the remainder of the timeline </w:t>
-      </w:r>
-      <w:r>
-        <w:rPr>
-          <w:highlight w:val="yellow"/>
-        </w:rPr>
-        <w:t>from here?</w:t>
+        <w:t>XXX Ilja, can you please flesh out the remainder of the timeline from here?</w:t>
       </w:r>
     </w:p>
     <w:p>
@@ -1702,15 +1667,7 @@
       </w:pPr>
       <w:r>
         <w:rPr/>
-        <w:t xml:space="preserve">See Taylor et al. In prep. </w:t>
-      </w:r>
-      <w:r>
-        <w:rPr/>
-        <w:t>o</w:t>
-      </w:r>
-      <w:r>
-        <w:rPr/>
-        <w:t xml:space="preserve">n the AMNH rearing </w:t>
+        <w:t xml:space="preserve">See Taylor et al. In prep. on the AMNH rearing </w:t>
       </w:r>
       <w:r>
         <w:rPr>
@@ -2043,19 +2000,7 @@
         <w:rPr>
           <w:highlight w:val="yellow"/>
         </w:rPr>
-        <w:t xml:space="preserve">XXX </w:t>
-      </w:r>
-      <w:r>
-        <w:rPr>
-          <w:highlight w:val="yellow"/>
-        </w:rPr>
-        <w:t>Matt, do</w:t>
-      </w:r>
-      <w:r>
-        <w:rPr>
-          <w:highlight w:val="yellow"/>
-        </w:rPr>
-        <w:t xml:space="preserve"> we know more about the atlas in the mount?</w:t>
+        <w:t>XXX Matt, do we know more about the atlas in the mount?</w:t>
       </w:r>
     </w:p>
     <w:p>
@@ -2232,29 +2177,13 @@
       </w:r>
       <w:r>
         <w:rPr/>
-        <w:t xml:space="preserve"> </w:t>
-      </w:r>
-      <w:r>
-        <w:rPr/>
-        <w:t xml:space="preserve">Furthermore, while McIntosh noted that the left fibula and pes of the original mount were taken from CM 33985 and that these were not used in the casts, he did not say how the left fibula and pes were furnished in the casts. </w:t>
+        <w:t xml:space="preserve"> Furthermore, while McIntosh noted that the left fibula and pes of the original mount were taken from CM 33985 and that these were not used in the casts, he did not say how the left fibula and pes were furnished in the casts. </w:t>
       </w:r>
       <w:r>
         <w:rPr>
           <w:highlight w:val="yellow"/>
         </w:rPr>
-        <w:t xml:space="preserve">XXX </w:t>
-      </w:r>
-      <w:r>
-        <w:rPr>
-          <w:highlight w:val="yellow"/>
-        </w:rPr>
-        <w:t xml:space="preserve">Matt, can we </w:t>
-      </w:r>
-      <w:r>
-        <w:rPr>
-          <w:highlight w:val="yellow"/>
-        </w:rPr>
-        <w:t>find this out?</w:t>
+        <w:t>XXX Matt, can we find this out?</w:t>
       </w:r>
     </w:p>
     <w:p>
@@ -2361,19 +2290,7 @@
       <w:bookmarkEnd w:id="10"/>
       <w:r>
         <w:rPr/>
-        <w:t>Replacement of s</w:t>
-      </w:r>
-      <w:r>
-        <w:rPr/>
-        <w:t xml:space="preserve">kull </w:t>
-      </w:r>
-      <w:r>
-        <w:rPr/>
-        <w:t xml:space="preserve">with </w:t>
-      </w:r>
-      <w:r>
-        <w:rPr/>
-        <w:t>CM 11161</w:t>
+        <w:t>Replacement of skull with CM 11161</w:t>
       </w:r>
     </w:p>
     <w:p>
@@ -2501,23 +2418,7 @@
       <w:bookmarkEnd w:id="11"/>
       <w:r>
         <w:rPr/>
-        <w:t>1999 replacement of m</w:t>
-      </w:r>
-      <w:r>
-        <w:rPr/>
-        <w:t xml:space="preserve">anus </w:t>
-      </w:r>
-      <w:r>
-        <w:rPr/>
-        <w:t xml:space="preserve">with </w:t>
-      </w:r>
-      <w:r>
-        <w:rPr/>
-        <w:t xml:space="preserve">CM 662 </w:t>
-      </w:r>
-      <w:r>
-        <w:rPr/>
-        <w:t>sculptures</w:t>
+        <w:t>1999 replacement of manus with CM 662 sculptures</w:t>
       </w:r>
     </w:p>
     <w:p>
@@ -2549,47 +2450,39 @@
       </w:r>
       <w:r>
         <w:rPr/>
-        <w:t xml:space="preserve"> being unknown at the time. They were reconstructed in a semi-plantigrade posture now known to be inaccurate, and reconstructed with unguals on each of the first three digits (Figure E.A–B), although it was already known at the time of mounting that sauropod forefeet had claws on only the first digit (Osborn 1904:181). Only nearly a century later, in the second quarter of 1999, were these error remedied, when the original forefeet were replaced with casts of the forefeet of CM 662 (</w:t>
-      </w:r>
-      <w:r>
-        <w:rPr>
-          <w:highlight w:val="yellow"/>
-        </w:rPr>
-        <w:t xml:space="preserve">XXX </w:t>
-      </w:r>
-      <w:r>
-        <w:rPr>
-          <w:highlight w:val="yellow"/>
-        </w:rPr>
-        <w:t xml:space="preserve">Amy, can we get this </w:t>
-      </w:r>
-      <w:r>
-        <w:rPr>
-          <w:highlight w:val="yellow"/>
-        </w:rPr>
-        <w:t>quarterly report?</w:t>
-      </w:r>
-      <w:r>
-        <w:rPr/>
-        <w:t xml:space="preserve">). Although this individual was originally a Carnegie Museum specimen, by this point it was at the Houston Museum of Natural Science. </w:t>
-      </w:r>
-      <w:r>
-        <w:rPr>
-          <w:highlight w:val="yellow"/>
-        </w:rPr>
-        <w:t xml:space="preserve">XXX </w:t>
-      </w:r>
-      <w:r>
-        <w:rPr>
-          <w:highlight w:val="yellow"/>
-        </w:rPr>
-        <w:t xml:space="preserve">Mike to include </w:t>
-      </w:r>
-      <w:r>
-        <w:rPr>
-          <w:highlight w:val="yellow"/>
-        </w:rPr>
-        <w:t>more details from the report: who made the models, how they were scaled, etc.</w:t>
+        <w:t xml:space="preserve"> being unknown at the time. They were reconstructed in a semi-plantigrade posture now known to be inaccurate, and reconstructed with unguals on each of the first three digits (Figure E.A–B), although it was already known at the time of mounting that sauropod forefeet had claws on only the first digit (Osborn 1904:181). Only nearly a century later, in the second quarter of 1999, were these error remedied, when Norman Wuerthele and </w:t>
+      </w:r>
+      <w:r>
+        <w:rPr/>
+        <w:t xml:space="preserve">Amy </w:t>
+      </w:r>
+      <w:r>
+        <w:rPr/>
+        <w:t xml:space="preserve">Henrici </w:t>
+      </w:r>
+      <w:r>
+        <w:rPr/>
+        <w:t xml:space="preserve">made casts of </w:t>
+      </w:r>
+      <w:r>
+        <w:rPr/>
+        <w:t>the forefeet of CM 662 (</w:t>
+      </w:r>
+      <w:r>
+        <w:rPr/>
+        <w:t>Carnegie Institute 1999</w:t>
+      </w:r>
+      <w:r>
+        <w:rPr/>
+        <w:t xml:space="preserve">), </w:t>
+      </w:r>
+      <w:r>
+        <w:rPr/>
+        <w:t>which were installed shortly afterwards</w:t>
+      </w:r>
+      <w:r>
+        <w:rPr/>
+        <w:t>. Although this individual was originally a Carnegie Museum specimen, by this point it was at the Houston Museum of Natural Science.</w:t>
       </w:r>
     </w:p>
     <w:p>
@@ -2601,11 +2494,7 @@
       <w:bookmarkEnd w:id="12"/>
       <w:r>
         <w:rPr/>
-        <w:t>2007 r</w:t>
-      </w:r>
-      <w:r>
-        <w:rPr/>
-        <w:t>efurbishment of the dinosaur exhibition</w:t>
+        <w:t>2007 refurbishment of the dinosaur exhibition</w:t>
       </w:r>
     </w:p>
     <w:p>
@@ -2615,19 +2504,7 @@
       </w:pPr>
       <w:r>
         <w:rPr/>
-        <w:t>By</w:t>
-      </w:r>
-      <w:r>
-        <w:rPr/>
-        <w:t xml:space="preserve"> the turn of the millennium, the original 1907 Hall of Dinosaurs had been in place for nearly a century with no major renovations. Plans were laid early in the 2000s not just to renovate the hall </w:t>
-      </w:r>
-      <w:r>
-        <w:rPr/>
-        <w:t xml:space="preserve">but </w:t>
-      </w:r>
-      <w:r>
-        <w:rPr/>
-        <w:t>to add additional space in a newly constructed atrium, add more mounted skeletons and other specimens, and remount the existing skeletons.</w:t>
+        <w:t>By the turn of the millennium, the original 1907 Hall of Dinosaurs had been in place for nearly a century with no major renovations. Plans were laid early in the 2000s not just to renovate the hall but to add additional space in a newly constructed atrium, add more mounted skeletons and other specimens, and remount the existing skeletons.</w:t>
       </w:r>
     </w:p>
     <w:p>
@@ -2796,15 +2673,7 @@
       </w:r>
       <w:r>
         <w:rPr/>
-        <w:t xml:space="preserve"> </w:t>
-      </w:r>
-      <w:r>
-        <w:rPr/>
-        <w:t xml:space="preserve">has </w:t>
-      </w:r>
-      <w:r>
-        <w:rPr/>
-        <w:t xml:space="preserve">been moved to its own genus </w:t>
+        <w:t xml:space="preserve"> has been moved to its own genus </w:t>
       </w:r>
       <w:r>
         <w:rPr>
@@ -2869,27 +2738,7 @@
       </w:r>
       <w:r>
         <w:rPr/>
-        <w:t xml:space="preserve"> </w:t>
-      </w:r>
-      <w:r>
-        <w:rPr/>
-        <w:t xml:space="preserve">(This specimen is described and illustrated by Tschopp et al. 2019:33–37 </w:t>
-      </w:r>
-      <w:r>
-        <w:rPr/>
-        <w:t>and referred by them to Camarasauridae indet.</w:t>
-      </w:r>
-      <w:r>
-        <w:rPr/>
-        <w:t xml:space="preserve">) The right forelimb, having been based on the diplodocine CM 622, was a better match for CM 82, but not perfect as discussed above. For this reason, both forelimbs were replaced in the </w:t>
-      </w:r>
-      <w:r>
-        <w:rPr/>
-        <w:t xml:space="preserve">2007 </w:t>
-      </w:r>
-      <w:r>
-        <w:rPr/>
-        <w:t xml:space="preserve">remount by scaled-up sculptures based on the forelimb bones of a well preserved but smaller specimen of </w:t>
+        <w:t xml:space="preserve"> (This specimen is described and illustrated by Tschopp et al. 2019:33–37 and referred by them to Camarasauridae indet.) The right forelimb, having been based on the diplodocine CM 622, was a better match for CM 82, but not perfect as discussed above. For this reason, both forelimbs were replaced in the 2007 remount by scaled-up sculptures based on the forelimb bones of a well preserved but smaller specimen of </w:t>
       </w:r>
       <w:r>
         <w:rPr>
@@ -2900,11 +2749,7 @@
       </w:r>
       <w:r>
         <w:rPr/>
-        <w:t xml:space="preserve">, BYU 681: specifically, the humerus BYU 681/4742, the radius BYU 681/4726 and the ulna BYU 681/4708 (Tschopp et al. 2019:33). </w:t>
-      </w:r>
-      <w:r>
-        <w:rPr/>
-        <w:t xml:space="preserve">XXX </w:t>
+        <w:t xml:space="preserve">, BYU 681: specifically, the humerus BYU 681/4742, the radius BYU 681/4726 and the ulna BYU 681/4708 (Tschopp et al. 2019:33). XXX </w:t>
       </w:r>
       <w:r>
         <w:rPr>
@@ -2978,25 +2823,7 @@
         <w:rPr>
           <w:highlight w:val="yellow"/>
         </w:rPr>
-        <w:t xml:space="preserve">XXX </w:t>
-      </w:r>
-      <w:r>
-        <w:rPr>
-          <w:highlight w:val="yellow"/>
-        </w:rPr>
-        <w:t xml:space="preserve">Matt, what is </w:t>
-      </w:r>
-      <w:r>
-        <w:rPr>
-          <w:highlight w:val="yellow"/>
-        </w:rPr>
-        <w:t xml:space="preserve">the current length of the mount </w:t>
-      </w:r>
-      <w:r>
-        <w:rPr>
-          <w:highlight w:val="yellow"/>
-        </w:rPr>
-        <w:t>and how was it measured? Photogrammetry, LiDAR scan, string?</w:t>
+        <w:t>XXX Matt, what is the current length of the mount and how was it measured? Photogrammetry, LiDAR scan, string?</w:t>
       </w:r>
     </w:p>
     <w:p>
@@ -3120,19 +2947,7 @@
         <w:rPr>
           <w:highlight w:val="yellow"/>
         </w:rPr>
-        <w:t xml:space="preserve">XXX </w:t>
-      </w:r>
-      <w:r>
-        <w:rPr>
-          <w:highlight w:val="yellow"/>
-        </w:rPr>
-        <w:t>Mike: d</w:t>
-      </w:r>
-      <w:r>
-        <w:rPr>
-          <w:highlight w:val="yellow"/>
-        </w:rPr>
-        <w:t>ifficulty of tracking down all this information, importance of records</w:t>
+        <w:t>XXX Mike: difficulty of tracking down all this information, importance of records</w:t>
       </w:r>
     </w:p>
     <w:p>
@@ -3142,39 +2957,7 @@
       </w:pPr>
       <w:r>
         <w:rPr/>
-        <w:t xml:space="preserve">In working on this paper, it has become apparent how much the work we do now is part of a continuing story. Only six years elapsed from the discovery of CM 84 to the mounting of the London cast; two more years until the Carnegie mount of the original fossil material was erected; only six more years </w:t>
-      </w:r>
-      <w:r>
-        <w:rPr/>
-        <w:t xml:space="preserve">elapsed before </w:t>
-      </w:r>
-      <w:r>
-        <w:rPr/>
-        <w:t>the last pre-</w:t>
-      </w:r>
-      <w:r>
-        <w:rPr/>
-        <w:t>WWI</w:t>
-      </w:r>
-      <w:r>
-        <w:rPr/>
-        <w:t xml:space="preserve"> cast, the eighth, was mounted in Madrid; 21 years </w:t>
-      </w:r>
-      <w:r>
-        <w:rPr/>
-        <w:t xml:space="preserve">after that </w:t>
-      </w:r>
-      <w:r>
-        <w:rPr/>
-        <w:t xml:space="preserve">until the last of the Carnegie Museum’s ten plaster casts was donated to the Munich museum that never mounted it; 18 years until the molds themselves were donated to the Field House museum in Vernal and five more years until the concrete cast was set up outside the Field House </w:t>
-      </w:r>
-      <w:r>
-        <w:rPr/>
-        <w:t>(Taylor and Sroka in prep.)</w:t>
-      </w:r>
-      <w:r>
-        <w:rPr/>
-        <w:t xml:space="preserve">; 22 years until the original cast in London was moved into its natural home in the main gallery of the Natural History Museum, with the skull of the Carnegie mount being replaced at around the same time; 12 years until a fresh mold made from the concrete cast was used to supply </w:t>
+        <w:t xml:space="preserve">In working on this paper, it has become apparent how much the work we do now is part of a continuing story. Only six years elapsed from the discovery of CM 84 to the mounting of the London cast; two more years until the Carnegie mount of the original fossil material was erected; only six more years elapsed before the last pre-WWI cast, the eighth, was mounted in Madrid; 21 years after that until the last of the Carnegie Museum’s ten plaster casts was donated to the Munich museum that never mounted it; 18 years until the molds themselves were donated to the Field House museum in Vernal and five more years until the concrete cast was set up outside the Field House (Taylor and Sroka in prep.); 22 years until the original cast in London was moved into its natural home in the main gallery of the Natural History Museum, with the skull of the Carnegie mount being replaced at around the same time; 12 years until a fresh mold made from the concrete cast was used to supply </w:t>
       </w:r>
       <w:r>
         <w:rPr>
@@ -3196,15 +2979,7 @@
       </w:r>
       <w:r>
         <w:rPr/>
-        <w:t xml:space="preserve"> mount (Taylor et al. in prep.); eight years until the forefeet of the Carnegie mount were replaced; eight more years until the re</w:t>
-      </w:r>
-      <w:r>
-        <w:rPr/>
-        <w:t>novation</w:t>
-      </w:r>
-      <w:r>
-        <w:rPr/>
-        <w:t xml:space="preserve">of the Carnegie mount; ten years until the Natural History Museum removed the first ever </w:t>
+        <w:t xml:space="preserve"> mount (Taylor et al. in prep.); eight years until the forefeet of the Carnegie mount were replaced; eight more years until the renovationof the Carnegie mount; ten years until the Natural History Museum removed the first ever </w:t>
       </w:r>
       <w:r>
         <w:rPr>
@@ -3253,11 +3028,7 @@
       </w:r>
       <w:r>
         <w:rPr/>
-        <w:t xml:space="preserve">. (Figure D) We are grateful to Mathew J. Wedel and Josh Franzos for allowing us to use their photographs of the Carnegie mount (Figure A) and of the cast skull of the Carnegie mount (Figure F). </w:t>
-      </w:r>
-      <w:r>
-        <w:rPr/>
-        <w:t>Mike Taylor thanks his wife Fiona for tolerating his obsession with historical sauropod mounts that has consumed many months of evenings.</w:t>
+        <w:t>. (Figure D) We are grateful to Mathew J. Wedel and Josh Franzos for allowing us to use their photographs of the Carnegie mount (Figure A) and of the cast skull of the Carnegie mount (Figure F). Mike Taylor thanks his wife Fiona for tolerating his obsession with historical sauropod mounts that has consumed many months of evenings.</w:t>
       </w:r>
     </w:p>
     <w:p>
@@ -4198,15 +3969,7 @@
       </w:r>
       <w:r>
         <w:rPr/>
-        <w:t xml:space="preserve">, Sunday, </w:t>
-      </w:r>
-      <w:r>
-        <w:rPr/>
-        <w:t xml:space="preserve">18 </w:t>
-      </w:r>
-      <w:r>
-        <w:rPr/>
-        <w:t>November, 2007.</w:t>
+        <w:t>, Sunday, 18 November, 2007.</w:t>
       </w:r>
     </w:p>
     <w:p>
@@ -4701,31 +4464,7 @@
         <w:rPr>
           <w:highlight w:val="yellow"/>
         </w:rPr>
-        <w:t xml:space="preserve">XXX </w:t>
-      </w:r>
-      <w:r>
-        <w:rPr>
-          <w:highlight w:val="yellow"/>
-        </w:rPr>
-        <w:t xml:space="preserve">Mike, </w:t>
-      </w:r>
-      <w:r>
-        <w:rPr>
-          <w:highlight w:val="yellow"/>
-        </w:rPr>
-        <w:t xml:space="preserve">update this reference to </w:t>
-      </w:r>
-      <w:r>
-        <w:rPr>
-          <w:highlight w:val="yellow"/>
-        </w:rPr>
-        <w:t xml:space="preserve">a </w:t>
-      </w:r>
-      <w:r>
-        <w:rPr>
-          <w:highlight w:val="yellow"/>
-        </w:rPr>
-        <w:t>preprint.</w:t>
+        <w:t>XXX Mike, update this reference to a preprint.</w:t>
       </w:r>
     </w:p>
     <w:p>
@@ -4752,25 +4491,7 @@
         <w:rPr>
           <w:highlight w:val="yellow"/>
         </w:rPr>
-        <w:t xml:space="preserve">XXX Mike, </w:t>
-      </w:r>
-      <w:r>
-        <w:rPr>
-          <w:highlight w:val="yellow"/>
-        </w:rPr>
-        <w:t xml:space="preserve">update this reference to </w:t>
-      </w:r>
-      <w:r>
-        <w:rPr>
-          <w:highlight w:val="yellow"/>
-        </w:rPr>
-        <w:t xml:space="preserve">a </w:t>
-      </w:r>
-      <w:r>
-        <w:rPr>
-          <w:highlight w:val="yellow"/>
-        </w:rPr>
-        <w:t>preprint.</w:t>
+        <w:t>XXX Mike, update this reference to a preprint.</w:t>
       </w:r>
     </w:p>
     <w:p>
@@ -14608,25 +14329,7 @@
                 <w:szCs w:val="24"/>
                 <w:u w:val="none"/>
               </w:rPr>
-              <w:t xml:space="preserve">King </w:t>
-            </w:r>
-            <w:r>
-              <w:rPr>
-                <w:rFonts w:ascii="Liberation Serif" w:hAnsi="Liberation Serif"/>
-                <w:b w:val="false"/>
-                <w:bCs w:val="false"/>
-                <w:i w:val="false"/>
-                <w:iCs w:val="false"/>
-                <w:strike w:val="false"/>
-                <w:dstrike w:val="false"/>
-                <w:outline w:val="false"/>
-                <w:shadow w:val="false"/>
-                <w:color w:val="000000"/>
-                <w:sz w:val="24"/>
-                <w:szCs w:val="24"/>
-                <w:u w:val="none"/>
-              </w:rPr>
-              <w:t>Alfonso XIII</w:t>
+              <w:t>King Alfonso XIII</w:t>
             </w:r>
           </w:p>
         </w:tc>
@@ -14682,43 +14385,7 @@
                 <w:szCs w:val="24"/>
                 <w:u w:val="none"/>
               </w:rPr>
-              <w:t xml:space="preserve">28 </w:t>
-            </w:r>
-            <w:r>
-              <w:rPr>
-                <w:rFonts w:ascii="Liberation Serif" w:hAnsi="Liberation Serif"/>
-                <w:b w:val="false"/>
-                <w:bCs w:val="false"/>
-                <w:i w:val="false"/>
-                <w:iCs w:val="false"/>
-                <w:strike w:val="false"/>
-                <w:dstrike w:val="false"/>
-                <w:outline w:val="false"/>
-                <w:shadow w:val="false"/>
-                <w:color w:val="000000"/>
-                <w:sz w:val="24"/>
-                <w:szCs w:val="24"/>
-                <w:u w:val="none"/>
-              </w:rPr>
-              <w:t xml:space="preserve">November </w:t>
-            </w:r>
-            <w:r>
-              <w:rPr>
-                <w:rFonts w:ascii="Liberation Serif" w:hAnsi="Liberation Serif"/>
-                <w:b w:val="false"/>
-                <w:bCs w:val="false"/>
-                <w:i w:val="false"/>
-                <w:iCs w:val="false"/>
-                <w:strike w:val="false"/>
-                <w:dstrike w:val="false"/>
-                <w:outline w:val="false"/>
-                <w:shadow w:val="false"/>
-                <w:color w:val="000000"/>
-                <w:sz w:val="24"/>
-                <w:szCs w:val="24"/>
-                <w:u w:val="none"/>
-              </w:rPr>
-              <w:t>1913</w:t>
+              <w:t>28 November 1913</w:t>
             </w:r>
           </w:p>
         </w:tc>
@@ -15354,25 +15021,7 @@
                 <w:szCs w:val="24"/>
                 <w:u w:val="none"/>
               </w:rPr>
-              <w:t>6 June</w:t>
-            </w:r>
-            <w:r>
-              <w:rPr>
-                <w:rFonts w:ascii="Liberation Serif" w:hAnsi="Liberation Serif"/>
-                <w:b w:val="false"/>
-                <w:bCs w:val="false"/>
-                <w:i w:val="false"/>
-                <w:iCs w:val="false"/>
-                <w:strike w:val="false"/>
-                <w:dstrike w:val="false"/>
-                <w:outline w:val="false"/>
-                <w:shadow w:val="false"/>
-                <w:color w:val="000000"/>
-                <w:sz w:val="24"/>
-                <w:szCs w:val="24"/>
-                <w:u w:val="none"/>
-              </w:rPr>
-              <w:t xml:space="preserve"> 1957</w:t>
+              <w:t>6 June 1957</w:t>
             </w:r>
           </w:p>
         </w:tc>
@@ -16526,7 +16175,7 @@
     <w:pPr>
       <w:widowControl/>
       <w:suppressAutoHyphens w:val="true"/>
-      <w:overflowPunct w:val="false"/>
+      <w:overflowPunct w:val="true"/>
       <w:bidi w:val="0"/>
       <w:spacing w:before="0" w:after="0"/>
       <w:ind w:left="0" w:right="0" w:hanging="0"/>
@@ -18033,6 +17682,145 @@
   </w:style>
   <w:style w:type="character" w:styleId="ListLabel200">
     <w:name w:val="ListLabel 200"/>
+    <w:qFormat/>
+    <w:rPr/>
+  </w:style>
+  <w:style w:type="character" w:styleId="ListLabel201">
+    <w:name w:val="ListLabel 201"/>
+    <w:qFormat/>
+    <w:rPr>
+      <w:rFonts w:cs="Symbol"/>
+    </w:rPr>
+  </w:style>
+  <w:style w:type="character" w:styleId="ListLabel202">
+    <w:name w:val="ListLabel 202"/>
+    <w:qFormat/>
+    <w:rPr>
+      <w:rFonts w:cs="OpenSymbol"/>
+    </w:rPr>
+  </w:style>
+  <w:style w:type="character" w:styleId="ListLabel203">
+    <w:name w:val="ListLabel 203"/>
+    <w:qFormat/>
+    <w:rPr>
+      <w:rFonts w:cs="OpenSymbol"/>
+    </w:rPr>
+  </w:style>
+  <w:style w:type="character" w:styleId="ListLabel204">
+    <w:name w:val="ListLabel 204"/>
+    <w:qFormat/>
+    <w:rPr>
+      <w:rFonts w:cs="Symbol"/>
+    </w:rPr>
+  </w:style>
+  <w:style w:type="character" w:styleId="ListLabel205">
+    <w:name w:val="ListLabel 205"/>
+    <w:qFormat/>
+    <w:rPr>
+      <w:rFonts w:cs="OpenSymbol"/>
+    </w:rPr>
+  </w:style>
+  <w:style w:type="character" w:styleId="ListLabel206">
+    <w:name w:val="ListLabel 206"/>
+    <w:qFormat/>
+    <w:rPr>
+      <w:rFonts w:cs="OpenSymbol"/>
+    </w:rPr>
+  </w:style>
+  <w:style w:type="character" w:styleId="ListLabel207">
+    <w:name w:val="ListLabel 207"/>
+    <w:qFormat/>
+    <w:rPr>
+      <w:rFonts w:cs="Symbol"/>
+    </w:rPr>
+  </w:style>
+  <w:style w:type="character" w:styleId="ListLabel208">
+    <w:name w:val="ListLabel 208"/>
+    <w:qFormat/>
+    <w:rPr>
+      <w:rFonts w:cs="OpenSymbol"/>
+    </w:rPr>
+  </w:style>
+  <w:style w:type="character" w:styleId="ListLabel209">
+    <w:name w:val="ListLabel 209"/>
+    <w:qFormat/>
+    <w:rPr>
+      <w:rFonts w:cs="OpenSymbol"/>
+    </w:rPr>
+  </w:style>
+  <w:style w:type="character" w:styleId="ListLabel210">
+    <w:name w:val="ListLabel 210"/>
+    <w:qFormat/>
+    <w:rPr>
+      <w:rFonts w:cs="Symbol"/>
+    </w:rPr>
+  </w:style>
+  <w:style w:type="character" w:styleId="ListLabel211">
+    <w:name w:val="ListLabel 211"/>
+    <w:qFormat/>
+    <w:rPr>
+      <w:rFonts w:cs="OpenSymbol"/>
+    </w:rPr>
+  </w:style>
+  <w:style w:type="character" w:styleId="ListLabel212">
+    <w:name w:val="ListLabel 212"/>
+    <w:qFormat/>
+    <w:rPr>
+      <w:rFonts w:cs="OpenSymbol"/>
+    </w:rPr>
+  </w:style>
+  <w:style w:type="character" w:styleId="ListLabel213">
+    <w:name w:val="ListLabel 213"/>
+    <w:qFormat/>
+    <w:rPr>
+      <w:rFonts w:cs="Symbol"/>
+    </w:rPr>
+  </w:style>
+  <w:style w:type="character" w:styleId="ListLabel214">
+    <w:name w:val="ListLabel 214"/>
+    <w:qFormat/>
+    <w:rPr>
+      <w:rFonts w:cs="OpenSymbol"/>
+    </w:rPr>
+  </w:style>
+  <w:style w:type="character" w:styleId="ListLabel215">
+    <w:name w:val="ListLabel 215"/>
+    <w:qFormat/>
+    <w:rPr>
+      <w:rFonts w:cs="OpenSymbol"/>
+    </w:rPr>
+  </w:style>
+  <w:style w:type="character" w:styleId="ListLabel216">
+    <w:name w:val="ListLabel 216"/>
+    <w:qFormat/>
+    <w:rPr>
+      <w:rFonts w:cs="Symbol"/>
+    </w:rPr>
+  </w:style>
+  <w:style w:type="character" w:styleId="ListLabel217">
+    <w:name w:val="ListLabel 217"/>
+    <w:qFormat/>
+    <w:rPr>
+      <w:rFonts w:cs="OpenSymbol"/>
+    </w:rPr>
+  </w:style>
+  <w:style w:type="character" w:styleId="ListLabel218">
+    <w:name w:val="ListLabel 218"/>
+    <w:qFormat/>
+    <w:rPr>
+      <w:rFonts w:cs="OpenSymbol"/>
+    </w:rPr>
+  </w:style>
+  <w:style w:type="character" w:styleId="ListLabel219">
+    <w:name w:val="ListLabel 219"/>
+    <w:qFormat/>
+    <w:rPr>
+      <w:i w:val="false"/>
+      <w:iCs w:val="false"/>
+    </w:rPr>
+  </w:style>
+  <w:style w:type="character" w:styleId="ListLabel220">
+    <w:name w:val="ListLabel 220"/>
     <w:qFormat/>
     <w:rPr/>
   </w:style>

</xml_diff>

<commit_message>
More on skull replacement date
</commit_message>
<xml_diff>
--- a/TaylorEtAl-composition-of-the-Carnegie-Diplodocus.docx
+++ b/TaylorEtAl-composition-of-the-Carnegie-Diplodocus.docx
@@ -2290,7 +2290,15 @@
       <w:bookmarkEnd w:id="10"/>
       <w:r>
         <w:rPr/>
-        <w:t>Replacement of skull with CM 11161</w:t>
+        <w:t xml:space="preserve">Replacement of skull with </w:t>
+      </w:r>
+      <w:r>
+        <w:rPr/>
+        <w:t xml:space="preserve">cast of </w:t>
+      </w:r>
+      <w:r>
+        <w:rPr/>
+        <w:t>CM 11161</w:t>
       </w:r>
     </w:p>
     <w:p>
@@ -2300,7 +2308,47 @@
       </w:pPr>
       <w:r>
         <w:rPr/>
-        <w:t>The first known change made to the Carnegie mount was replacement of the original skull sculpture based on CM 662 and USNM 2673. We have ben unable to locate record stating which skull was used in the replacement, which is still in place today, but by inspection it is evidently based on CM 11161. This specimen is a complete and superbly preserved cranium and mandible, described and illustrated in detail by Holland (1924). It was discovered on Thanksgiving Day of 1912 (McIntosh 1980:17).</w:t>
+        <w:t xml:space="preserve">The first known change made to the Carnegie mount was </w:t>
+      </w:r>
+      <w:r>
+        <w:rPr/>
+        <w:t xml:space="preserve">the </w:t>
+      </w:r>
+      <w:r>
+        <w:rPr/>
+        <w:t>replacement of the original skull sculpture based on CM 662 and USNM 2673. We have be</w:t>
+      </w:r>
+      <w:r>
+        <w:rPr/>
+        <w:t>e</w:t>
+      </w:r>
+      <w:r>
+        <w:rPr/>
+        <w:t>n unable to locate record</w:t>
+      </w:r>
+      <w:r>
+        <w:rPr/>
+        <w:t>s</w:t>
+      </w:r>
+      <w:r>
+        <w:rPr/>
+        <w:t xml:space="preserve"> stating which skull was used in the replacement, </w:t>
+      </w:r>
+      <w:r>
+        <w:rPr/>
+        <w:t xml:space="preserve">but it </w:t>
+      </w:r>
+      <w:r>
+        <w:rPr/>
+        <w:t xml:space="preserve">is still in place today </w:t>
+      </w:r>
+      <w:r>
+        <w:rPr/>
+        <w:t xml:space="preserve">and </w:t>
+      </w:r>
+      <w:r>
+        <w:rPr/>
+        <w:t>by inspection it is evidently based on CM 11161. This specimen is a complete and superbly preserved cranium and mandible, described and illustrated in detail by Holland (1924). It was discovered on Thanksgiving Day of 1912 (McIntosh 1980:17).</w:t>
       </w:r>
     </w:p>
     <w:p>
@@ -2396,7 +2444,108 @@
       </w:pPr>
       <w:r>
         <w:rPr/>
-        <w:t>We know at least that the skull replacement was done before 1979, when Amy Henrici began working at the museum, as it was already in place at that point. We might guess that it happened not long before then, as it is not mentioned in McIntosh’s (1981) account of all the dinosaur specimens at the Carnegie museum, and in particular not in the section on the mount on page 20. Perhaps, then, a date in the mid-1970s is most likely.</w:t>
+        <w:t xml:space="preserve">We know at least that the skull replacement was done before 1979, when Amy Henrici began working at the museum, as it was already in place at that point. </w:t>
+      </w:r>
+      <w:r>
+        <w:rPr/>
+        <w:t xml:space="preserve">In a personal communication from the Carnegie Museum’s former Exhibits Preparator, who began </w:t>
+      </w:r>
+      <w:r>
+        <w:rPr/>
+        <w:t xml:space="preserve">working there in 1971, </w:t>
+      </w:r>
+      <w:r>
+        <w:rPr/>
+        <w:t>h</w:t>
+      </w:r>
+      <w:r>
+        <w:rPr/>
+        <w:t xml:space="preserve">e recalls making a model of the </w:t>
+      </w:r>
+      <w:r>
+        <w:rPr>
+          <w:i/>
+          <w:iCs/>
+        </w:rPr>
+        <w:t>Apatosaurus</w:t>
+      </w:r>
+      <w:r>
+        <w:rPr/>
+        <w:t xml:space="preserve"> skull, </w:t>
+      </w:r>
+      <w:r>
+        <w:rPr/>
+        <w:t xml:space="preserve">but </w:t>
+      </w:r>
+      <w:r>
+        <w:rPr/>
+        <w:t xml:space="preserve">that he never made a model or a cast of the </w:t>
+      </w:r>
+      <w:r>
+        <w:rPr>
+          <w:i/>
+          <w:iCs/>
+        </w:rPr>
+        <w:t>Diplo</w:t>
+      </w:r>
+      <w:r>
+        <w:rPr>
+          <w:i/>
+          <w:iCs/>
+        </w:rPr>
+        <w:t>doc</w:t>
+      </w:r>
+      <w:r>
+        <w:rPr>
+          <w:i/>
+          <w:iCs/>
+        </w:rPr>
+        <w:t>us</w:t>
+      </w:r>
+      <w:r>
+        <w:rPr/>
+        <w:t xml:space="preserve"> skull. </w:t>
+      </w:r>
+      <w:r>
+        <w:rPr/>
+        <w:t xml:space="preserve">This suggests that the replacement of the skull was completed before 1971 – perhaps, then, when Agostini created the </w:t>
+      </w:r>
+      <w:r>
+        <w:rPr>
+          <w:i/>
+          <w:iCs/>
+        </w:rPr>
+        <w:t>Diplodocus</w:t>
+      </w:r>
+      <w:r>
+        <w:rPr/>
+        <w:t xml:space="preserve"> mold in 1962.</w:t>
+      </w:r>
+    </w:p>
+    <w:p>
+      <w:pPr>
+        <w:pStyle w:val="TextBody"/>
+        <w:rPr/>
+      </w:pPr>
+      <w:r>
+        <w:rPr/>
+        <w:t>Curiously</w:t>
+      </w:r>
+      <w:r>
+        <w:rPr/>
+        <w:t xml:space="preserve">, </w:t>
+      </w:r>
+      <w:r>
+        <w:rPr/>
+        <w:t xml:space="preserve">the skull replacement </w:t>
+      </w:r>
+      <w:r>
+        <w:rPr/>
+        <w:t xml:space="preserve">it is not mentioned in McIntosh’s (1981) account of all the dinosaur specimens at the Carnegie museum, and in particular not in the section on the mount on page 20. </w:t>
+      </w:r>
+      <w:r>
+        <w:rPr/>
+        <w:t>Given McIntosh’s habitual thoroughness, the omission from his account of the mounted skeleton is anomalous.</w:t>
       </w:r>
     </w:p>
     <w:p>
@@ -2450,39 +2599,7 @@
       </w:r>
       <w:r>
         <w:rPr/>
-        <w:t xml:space="preserve"> being unknown at the time. They were reconstructed in a semi-plantigrade posture now known to be inaccurate, and reconstructed with unguals on each of the first three digits (Figure E.A–B), although it was already known at the time of mounting that sauropod forefeet had claws on only the first digit (Osborn 1904:181). Only nearly a century later, in the second quarter of 1999, were these error remedied, when Norman Wuerthele and </w:t>
-      </w:r>
-      <w:r>
-        <w:rPr/>
-        <w:t xml:space="preserve">Amy </w:t>
-      </w:r>
-      <w:r>
-        <w:rPr/>
-        <w:t xml:space="preserve">Henrici </w:t>
-      </w:r>
-      <w:r>
-        <w:rPr/>
-        <w:t xml:space="preserve">made casts of </w:t>
-      </w:r>
-      <w:r>
-        <w:rPr/>
-        <w:t>the forefeet of CM 662 (</w:t>
-      </w:r>
-      <w:r>
-        <w:rPr/>
-        <w:t>Carnegie Institute 1999</w:t>
-      </w:r>
-      <w:r>
-        <w:rPr/>
-        <w:t xml:space="preserve">), </w:t>
-      </w:r>
-      <w:r>
-        <w:rPr/>
-        <w:t>which were installed shortly afterwards</w:t>
-      </w:r>
-      <w:r>
-        <w:rPr/>
-        <w:t>. Although this individual was originally a Carnegie Museum specimen, by this point it was at the Houston Museum of Natural Science.</w:t>
+        <w:t xml:space="preserve"> being unknown at the time. They were reconstructed in a semi-plantigrade posture now known to be inaccurate, and reconstructed with unguals on each of the first three digits (Figure E.A–B), although it was already known at the time of mounting that sauropod forefeet had claws on only the first digit (Osborn 1904:181). Only nearly a century later, in the second quarter of 1999, were these error remedied, when Norman Wuerthele and Amy Henrici made casts of the forefeet of CM 662 (Carnegie Institute 1999), which were installed shortly afterwards. Although this individual was originally a Carnegie Museum specimen, by this point it was at the Houston Museum of Natural Science.</w:t>
       </w:r>
     </w:p>
     <w:p>
@@ -16175,7 +16292,7 @@
     <w:pPr>
       <w:widowControl/>
       <w:suppressAutoHyphens w:val="true"/>
-      <w:overflowPunct w:val="true"/>
+      <w:overflowPunct w:val="false"/>
       <w:bidi w:val="0"/>
       <w:spacing w:before="0" w:after="0"/>
       <w:ind w:left="0" w:right="0" w:hanging="0"/>
@@ -17821,6 +17938,145 @@
   </w:style>
   <w:style w:type="character" w:styleId="ListLabel220">
     <w:name w:val="ListLabel 220"/>
+    <w:qFormat/>
+    <w:rPr/>
+  </w:style>
+  <w:style w:type="character" w:styleId="ListLabel221">
+    <w:name w:val="ListLabel 221"/>
+    <w:qFormat/>
+    <w:rPr>
+      <w:rFonts w:cs="Symbol"/>
+    </w:rPr>
+  </w:style>
+  <w:style w:type="character" w:styleId="ListLabel222">
+    <w:name w:val="ListLabel 222"/>
+    <w:qFormat/>
+    <w:rPr>
+      <w:rFonts w:cs="OpenSymbol"/>
+    </w:rPr>
+  </w:style>
+  <w:style w:type="character" w:styleId="ListLabel223">
+    <w:name w:val="ListLabel 223"/>
+    <w:qFormat/>
+    <w:rPr>
+      <w:rFonts w:cs="OpenSymbol"/>
+    </w:rPr>
+  </w:style>
+  <w:style w:type="character" w:styleId="ListLabel224">
+    <w:name w:val="ListLabel 224"/>
+    <w:qFormat/>
+    <w:rPr>
+      <w:rFonts w:cs="Symbol"/>
+    </w:rPr>
+  </w:style>
+  <w:style w:type="character" w:styleId="ListLabel225">
+    <w:name w:val="ListLabel 225"/>
+    <w:qFormat/>
+    <w:rPr>
+      <w:rFonts w:cs="OpenSymbol"/>
+    </w:rPr>
+  </w:style>
+  <w:style w:type="character" w:styleId="ListLabel226">
+    <w:name w:val="ListLabel 226"/>
+    <w:qFormat/>
+    <w:rPr>
+      <w:rFonts w:cs="OpenSymbol"/>
+    </w:rPr>
+  </w:style>
+  <w:style w:type="character" w:styleId="ListLabel227">
+    <w:name w:val="ListLabel 227"/>
+    <w:qFormat/>
+    <w:rPr>
+      <w:rFonts w:cs="Symbol"/>
+    </w:rPr>
+  </w:style>
+  <w:style w:type="character" w:styleId="ListLabel228">
+    <w:name w:val="ListLabel 228"/>
+    <w:qFormat/>
+    <w:rPr>
+      <w:rFonts w:cs="OpenSymbol"/>
+    </w:rPr>
+  </w:style>
+  <w:style w:type="character" w:styleId="ListLabel229">
+    <w:name w:val="ListLabel 229"/>
+    <w:qFormat/>
+    <w:rPr>
+      <w:rFonts w:cs="OpenSymbol"/>
+    </w:rPr>
+  </w:style>
+  <w:style w:type="character" w:styleId="ListLabel230">
+    <w:name w:val="ListLabel 230"/>
+    <w:qFormat/>
+    <w:rPr>
+      <w:rFonts w:cs="Symbol"/>
+    </w:rPr>
+  </w:style>
+  <w:style w:type="character" w:styleId="ListLabel231">
+    <w:name w:val="ListLabel 231"/>
+    <w:qFormat/>
+    <w:rPr>
+      <w:rFonts w:cs="OpenSymbol"/>
+    </w:rPr>
+  </w:style>
+  <w:style w:type="character" w:styleId="ListLabel232">
+    <w:name w:val="ListLabel 232"/>
+    <w:qFormat/>
+    <w:rPr>
+      <w:rFonts w:cs="OpenSymbol"/>
+    </w:rPr>
+  </w:style>
+  <w:style w:type="character" w:styleId="ListLabel233">
+    <w:name w:val="ListLabel 233"/>
+    <w:qFormat/>
+    <w:rPr>
+      <w:rFonts w:cs="Symbol"/>
+    </w:rPr>
+  </w:style>
+  <w:style w:type="character" w:styleId="ListLabel234">
+    <w:name w:val="ListLabel 234"/>
+    <w:qFormat/>
+    <w:rPr>
+      <w:rFonts w:cs="OpenSymbol"/>
+    </w:rPr>
+  </w:style>
+  <w:style w:type="character" w:styleId="ListLabel235">
+    <w:name w:val="ListLabel 235"/>
+    <w:qFormat/>
+    <w:rPr>
+      <w:rFonts w:cs="OpenSymbol"/>
+    </w:rPr>
+  </w:style>
+  <w:style w:type="character" w:styleId="ListLabel236">
+    <w:name w:val="ListLabel 236"/>
+    <w:qFormat/>
+    <w:rPr>
+      <w:rFonts w:cs="Symbol"/>
+    </w:rPr>
+  </w:style>
+  <w:style w:type="character" w:styleId="ListLabel237">
+    <w:name w:val="ListLabel 237"/>
+    <w:qFormat/>
+    <w:rPr>
+      <w:rFonts w:cs="OpenSymbol"/>
+    </w:rPr>
+  </w:style>
+  <w:style w:type="character" w:styleId="ListLabel238">
+    <w:name w:val="ListLabel 238"/>
+    <w:qFormat/>
+    <w:rPr>
+      <w:rFonts w:cs="OpenSymbol"/>
+    </w:rPr>
+  </w:style>
+  <w:style w:type="character" w:styleId="ListLabel239">
+    <w:name w:val="ListLabel 239"/>
+    <w:qFormat/>
+    <w:rPr>
+      <w:i w:val="false"/>
+      <w:iCs w:val="false"/>
+    </w:rPr>
+  </w:style>
+  <w:style w:type="character" w:styleId="ListLabel240">
+    <w:name w:val="ListLabel 240"/>
     <w:qFormat/>
     <w:rPr/>
   </w:style>

</xml_diff>

<commit_message>
Something on relative sizes of specimens
</commit_message>
<xml_diff>
--- a/TaylorEtAl-composition-of-the-Carnegie-Diplodocus.docx
+++ b/TaylorEtAl-composition-of-the-Carnegie-Diplodocus.docx
@@ -2081,29 +2081,47 @@
     <w:p>
       <w:pPr>
         <w:pStyle w:val="TextBody"/>
+        <w:rPr/>
+      </w:pPr>
+      <w:r>
+        <w:rPr/>
+        <w:t xml:space="preserve">Hatcher (1901:) </w:t>
+      </w:r>
+      <w:r>
+        <w:rPr/>
+        <w:t>noted that CM 94 “pertained to a somewhat smaller individual” than CM 84. Frustratingly, he gave few measurements of CM 94, and those he did give (e.g. of the ilium, p. 46) mostly do not have corresponding measurements of CM 84. The exception is in the femora, which Hatcher reported as 1542 mm in length for CM 84 and 1470 mm for CM 94. On this basis, CM 94 is 95% as large as CM 94, and including elements from it in the skeletal mount based primarily on CM 84 is warranted. (The CM 94 femur is proportionally less robust than that of CM 84, though, being only 78% as broad across the proximal end and 89% as broad across the distal end.)</w:t>
+      </w:r>
+    </w:p>
+    <w:p>
+      <w:pPr>
+        <w:pStyle w:val="TextBody"/>
+        <w:rPr/>
+      </w:pPr>
+      <w:r>
+        <w:rPr/>
+        <w:t>CM 662 had not been discovered at the time Hatcher wrote his 1901 monograph. It is described in Holland (190</w:t>
+      </w:r>
+      <w:r>
+        <w:rPr/>
+        <w:t>6</w:t>
+      </w:r>
+      <w:r>
+        <w:rPr/>
+        <w:t xml:space="preserve">) </w:t>
+      </w:r>
+      <w:r>
+        <w:rPr/>
+        <w:t>but with a strong focus on the skull, and no measurements are given. No subsequent description has been published of this excellent specimen, neither while it was at the Carnegie Museum, nor during its time at the Cleveland Museum of Natural History, nor since its arrival at the Houston Museum of Natural History (</w:t>
+      </w:r>
+      <w:r>
         <w:rPr>
           <w:highlight w:val="yellow"/>
         </w:rPr>
-      </w:pPr>
-      <w:r>
-        <w:rPr>
-          <w:highlight w:val="yellow"/>
-        </w:rPr>
-        <w:t>XXX Mike: size of CM 94</w:t>
-      </w:r>
-    </w:p>
-    <w:p>
-      <w:pPr>
-        <w:pStyle w:val="TextBody"/>
-        <w:rPr>
-          <w:highlight w:val="yellow"/>
-        </w:rPr>
-      </w:pPr>
-      <w:r>
-        <w:rPr>
-          <w:highlight w:val="yellow"/>
-        </w:rPr>
-        <w:t>XXX Mike: size of CM 662</w:t>
+        <w:t>XXX all, is this really true?</w:t>
+      </w:r>
+      <w:r>
+        <w:rPr/>
+        <w:t>). We cannot therefore say with any confidence how large the specimen is compared with CM 84, beyond McIntosh’s (1981:20) mention of it being “the smaller individual”.</w:t>
       </w:r>
     </w:p>
     <w:p>
@@ -2167,7 +2185,15 @@
       </w:pPr>
       <w:r>
         <w:rPr/>
-        <w:t xml:space="preserve">McIntosh’s account of the mounted skeleton omits the source of several elements, and these omissions have not been remedied by any subsequent publication known to us. The elements of unspecific origin are the atlas (C1), chevrons, and left ilium, femur and tibia. </w:t>
+        <w:t>McIntosh’s account of the mounted skeleton omits the source of several elements, and these omissions have not been remedied by any subsequent publication known to us. The elements of unspecifi</w:t>
+      </w:r>
+      <w:r>
+        <w:rPr/>
+        <w:t>ed</w:t>
+      </w:r>
+      <w:r>
+        <w:rPr/>
+        <w:t xml:space="preserve"> origin are the atlas (C1), chevrons, and left ilium, femur and tibia. </w:t>
       </w:r>
       <w:r>
         <w:rPr>
@@ -2177,7 +2203,25 @@
       </w:r>
       <w:r>
         <w:rPr/>
-        <w:t xml:space="preserve"> Furthermore, while McIntosh noted that the left fibula and pes of the original mount were taken from CM 33985 and that these were not used in the casts, he did not say how the left fibula and pes were furnished in the casts. </w:t>
+        <w:t xml:space="preserve"> </w:t>
+      </w:r>
+      <w:r>
+        <w:rPr/>
+        <w:t>The paratype specimen CM 94 includes a left femur, which may have been used. (</w:t>
+      </w:r>
+      <w:r>
+        <w:rPr>
+          <w:highlight w:val="yellow"/>
+        </w:rPr>
+        <w:t>XXX Matt, was it?</w:t>
+      </w:r>
+      <w:r>
+        <w:rPr/>
+        <w:t xml:space="preserve">) </w:t>
+      </w:r>
+      <w:r>
+        <w:rPr/>
+        <w:t xml:space="preserve">Furthermore, while McIntosh noted that the left fibula and pes of the original mount were taken from CM 33985 and that these were not used in the casts, he did not say how the left fibula and pes were furnished in the casts. </w:t>
       </w:r>
       <w:r>
         <w:rPr>

</xml_diff>

<commit_message>
Incorporate CM 662 size notes into ms.
</commit_message>
<xml_diff>
--- a/TaylorEtAl-composition-of-the-Carnegie-Diplodocus.docx
+++ b/TaylorEtAl-composition-of-the-Carnegie-Diplodocus.docx
@@ -2085,11 +2085,15 @@
       </w:pPr>
       <w:r>
         <w:rPr/>
-        <w:t xml:space="preserve">Hatcher (1901:) </w:t>
-      </w:r>
-      <w:r>
-        <w:rPr/>
-        <w:t>noted that CM 94 “pertained to a somewhat smaller individual” than CM 84. Frustratingly, he gave few measurements of CM 94, and those he did give (e.g. of the ilium, p. 46) mostly do not have corresponding measurements of CM 84. The exception is in the femora, which Hatcher reported as 1542 mm in length for CM 84 and 1470 mm for CM 94. On this basis, CM 94 is 95% as large as CM 94, and including elements from it in the skeletal mount based primarily on CM 84 is warranted. (The CM 94 femur is proportionally less robust than that of CM 84, though, being only 78% as broad across the proximal end and 89% as broad across the distal end.)</w:t>
+        <w:t xml:space="preserve">Hatcher (1901:) noted that CM 94 “pertained to a somewhat smaller individual” than CM 84. Frustratingly, he gave few measurements of CM 94, and those he did give (e.g. of the ilium, p. 46) mostly do not have corresponding measurements of CM 84. The exception is in the femora, which Hatcher </w:t>
+      </w:r>
+      <w:r>
+        <w:rPr/>
+        <w:t xml:space="preserve">(1901:47) </w:t>
+      </w:r>
+      <w:r>
+        <w:rPr/>
+        <w:t>reported as 1542 mm in length for CM 84 and 1470 mm for CM 94. On this basis, CM 94 is 95% as large as CM 94, and including elements from it in the skeletal mount based primarily on CM 84 is warranted. (The CM 94 femur is proportionally less robust than that of CM 84, though, being only 78% as broad across the proximal end and 89% as broad across the distal end.)</w:t>
       </w:r>
     </w:p>
     <w:p>
@@ -2099,29 +2103,19 @@
       </w:pPr>
       <w:r>
         <w:rPr/>
-        <w:t>CM 662 had not been discovered at the time Hatcher wrote his 1901 monograph. It is described in Holland (190</w:t>
-      </w:r>
-      <w:r>
-        <w:rPr/>
-        <w:t>6</w:t>
-      </w:r>
-      <w:r>
-        <w:rPr/>
-        <w:t xml:space="preserve">) </w:t>
-      </w:r>
-      <w:r>
-        <w:rPr/>
-        <w:t>but with a strong focus on the skull, and no measurements are given. No subsequent description has been published of this excellent specimen, neither while it was at the Carnegie Museum, nor during its time at the Cleveland Museum of Natural History, nor since its arrival at the Houston Museum of Natural History (</w:t>
-      </w:r>
-      <w:r>
-        <w:rPr>
-          <w:highlight w:val="yellow"/>
-        </w:rPr>
-        <w:t>XXX all, is this really true?</w:t>
-      </w:r>
-      <w:r>
-        <w:rPr/>
-        <w:t>). We cannot therefore say with any confidence how large the specimen is compared with CM 84, beyond McIntosh’s (1981:20) mention of it being “the smaller individual”.</w:t>
+        <w:t>CM 662 had not been discovered at the time Hatcher wrote his 1901 monograph. It is described in Holland (1906) but with a strong focus on the skull, and no measurements are given. No subsequent description has been published of this excellent specimen, neither while it was at the Carnegie Museum, nor during its time at the Cleveland Museum of Natural History, nor since its arrival at the Houston Museum of Natural History. McIntosh’s (1981:20) mention</w:t>
+      </w:r>
+      <w:r>
+        <w:rPr/>
+        <w:t xml:space="preserve">ed </w:t>
+      </w:r>
+      <w:r>
+        <w:rPr/>
+        <w:t xml:space="preserve">it being “the smaller individual” </w:t>
+      </w:r>
+      <w:r>
+        <w:rPr/>
+        <w:t>compared with CM 84, but did not quantify this. However, McIntosh (2005:68) gives the femur length of CM 662 as 1448 mm. As a cross-check, he also (p61) gives the humerus length as 910 mm (left) and 936 mm (right), and on the previous page gives the humerus:femur ratio as 0.64, implying femur lengths of 1422 mm (left) and 1463 mm (right) — and the given femur length falls close to the middle of this range. Given 1542 mm femur length of CM 84, CM 662 is 94% as large: very similar in size to CM 94, and close enough to CM 84 that inclusion of casts in the mount is justified.</w:t>
       </w:r>
     </w:p>
     <w:p>
@@ -2185,15 +2179,7 @@
       </w:pPr>
       <w:r>
         <w:rPr/>
-        <w:t>McIntosh’s account of the mounted skeleton omits the source of several elements, and these omissions have not been remedied by any subsequent publication known to us. The elements of unspecifi</w:t>
-      </w:r>
-      <w:r>
-        <w:rPr/>
-        <w:t>ed</w:t>
-      </w:r>
-      <w:r>
-        <w:rPr/>
-        <w:t xml:space="preserve"> origin are the atlas (C1), chevrons, and left ilium, femur and tibia. </w:t>
+        <w:t xml:space="preserve">McIntosh’s account of the mounted skeleton omits the source of several elements, and these omissions have not been remedied by any subsequent publication known to us. The elements of unspecified origin are the atlas (C1), chevrons, and left ilium, femur and tibia. </w:t>
       </w:r>
       <w:r>
         <w:rPr>
@@ -2203,11 +2189,7 @@
       </w:r>
       <w:r>
         <w:rPr/>
-        <w:t xml:space="preserve"> </w:t>
-      </w:r>
-      <w:r>
-        <w:rPr/>
-        <w:t>The paratype specimen CM 94 includes a left femur, which may have been used. (</w:t>
+        <w:t xml:space="preserve"> The paratype specimen CM 94 includes a left femur, which may have been used. (</w:t>
       </w:r>
       <w:r>
         <w:rPr>
@@ -2217,11 +2199,7 @@
       </w:r>
       <w:r>
         <w:rPr/>
-        <w:t xml:space="preserve">) </w:t>
-      </w:r>
-      <w:r>
-        <w:rPr/>
-        <w:t xml:space="preserve">Furthermore, while McIntosh noted that the left fibula and pes of the original mount were taken from CM 33985 and that these were not used in the casts, he did not say how the left fibula and pes were furnished in the casts. </w:t>
+        <w:t xml:space="preserve">) Furthermore, while McIntosh noted that the left fibula and pes of the original mount were taken from CM 33985 and that these were not used in the casts, he did not say how the left fibula and pes were furnished in the casts. </w:t>
       </w:r>
       <w:r>
         <w:rPr>
@@ -2334,15 +2312,7 @@
       <w:bookmarkEnd w:id="10"/>
       <w:r>
         <w:rPr/>
-        <w:t xml:space="preserve">Replacement of skull with </w:t>
-      </w:r>
-      <w:r>
-        <w:rPr/>
-        <w:t xml:space="preserve">cast of </w:t>
-      </w:r>
-      <w:r>
-        <w:rPr/>
-        <w:t>CM 11161</w:t>
+        <w:t>Replacement of skull with cast of CM 11161</w:t>
       </w:r>
     </w:p>
     <w:p>
@@ -2352,47 +2322,7 @@
       </w:pPr>
       <w:r>
         <w:rPr/>
-        <w:t xml:space="preserve">The first known change made to the Carnegie mount was </w:t>
-      </w:r>
-      <w:r>
-        <w:rPr/>
-        <w:t xml:space="preserve">the </w:t>
-      </w:r>
-      <w:r>
-        <w:rPr/>
-        <w:t>replacement of the original skull sculpture based on CM 662 and USNM 2673. We have be</w:t>
-      </w:r>
-      <w:r>
-        <w:rPr/>
-        <w:t>e</w:t>
-      </w:r>
-      <w:r>
-        <w:rPr/>
-        <w:t>n unable to locate record</w:t>
-      </w:r>
-      <w:r>
-        <w:rPr/>
-        <w:t>s</w:t>
-      </w:r>
-      <w:r>
-        <w:rPr/>
-        <w:t xml:space="preserve"> stating which skull was used in the replacement, </w:t>
-      </w:r>
-      <w:r>
-        <w:rPr/>
-        <w:t xml:space="preserve">but it </w:t>
-      </w:r>
-      <w:r>
-        <w:rPr/>
-        <w:t xml:space="preserve">is still in place today </w:t>
-      </w:r>
-      <w:r>
-        <w:rPr/>
-        <w:t xml:space="preserve">and </w:t>
-      </w:r>
-      <w:r>
-        <w:rPr/>
-        <w:t>by inspection it is evidently based on CM 11161. This specimen is a complete and superbly preserved cranium and mandible, described and illustrated in detail by Holland (1924). It was discovered on Thanksgiving Day of 1912 (McIntosh 1980:17).</w:t>
+        <w:t>The first known change made to the Carnegie mount was the replacement of the original skull sculpture based on CM 662 and USNM 2673. We have been unable to locate records stating which skull was used in the replacement, but it is still in place today and by inspection it is evidently based on CM 11161. This specimen is a complete and superbly preserved cranium and mandible, described and illustrated in detail by Holland (1924). It was discovered on Thanksgiving Day of 1912 (McIntosh 1980:17).</w:t>
       </w:r>
     </w:p>
     <w:p>
@@ -2488,23 +2418,7 @@
       </w:pPr>
       <w:r>
         <w:rPr/>
-        <w:t xml:space="preserve">We know at least that the skull replacement was done before 1979, when Amy Henrici began working at the museum, as it was already in place at that point. </w:t>
-      </w:r>
-      <w:r>
-        <w:rPr/>
-        <w:t xml:space="preserve">In a personal communication from the Carnegie Museum’s former Exhibits Preparator, who began </w:t>
-      </w:r>
-      <w:r>
-        <w:rPr/>
-        <w:t xml:space="preserve">working there in 1971, </w:t>
-      </w:r>
-      <w:r>
-        <w:rPr/>
-        <w:t>h</w:t>
-      </w:r>
-      <w:r>
-        <w:rPr/>
-        <w:t xml:space="preserve">e recalls making a model of the </w:t>
+        <w:t xml:space="preserve">We know at least that the skull replacement was done before 1979, when Amy Henrici began working at the museum, as it was already in place at that point. In a personal communication from the Carnegie Museum’s former Exhibits Preparator, who began working there in 1971, he recalls making a model of the </w:t>
       </w:r>
       <w:r>
         <w:rPr>
@@ -2515,50 +2429,24 @@
       </w:r>
       <w:r>
         <w:rPr/>
-        <w:t xml:space="preserve"> skull, </w:t>
-      </w:r>
-      <w:r>
-        <w:rPr/>
-        <w:t xml:space="preserve">but </w:t>
-      </w:r>
-      <w:r>
-        <w:rPr/>
-        <w:t xml:space="preserve">that he never made a model or a cast of the </w:t>
+        <w:t xml:space="preserve"> skull, but that he never made a model or a cast of the </w:t>
       </w:r>
       <w:r>
         <w:rPr>
           <w:i/>
           <w:iCs/>
         </w:rPr>
-        <w:t>Diplo</w:t>
+        <w:t>Diplodocus</w:t>
+      </w:r>
+      <w:r>
+        <w:rPr/>
+        <w:t xml:space="preserve"> skull. This suggests that the replacement of the skull was completed before 1971 – perhaps, then, when Agostini created the </w:t>
       </w:r>
       <w:r>
         <w:rPr>
           <w:i/>
           <w:iCs/>
         </w:rPr>
-        <w:t>doc</w:t>
-      </w:r>
-      <w:r>
-        <w:rPr>
-          <w:i/>
-          <w:iCs/>
-        </w:rPr>
-        <w:t>us</w:t>
-      </w:r>
-      <w:r>
-        <w:rPr/>
-        <w:t xml:space="preserve"> skull. </w:t>
-      </w:r>
-      <w:r>
-        <w:rPr/>
-        <w:t xml:space="preserve">This suggests that the replacement of the skull was completed before 1971 – perhaps, then, when Agostini created the </w:t>
-      </w:r>
-      <w:r>
-        <w:rPr>
-          <w:i/>
-          <w:iCs/>
-        </w:rPr>
         <w:t>Diplodocus</w:t>
       </w:r>
       <w:r>
@@ -2573,23 +2461,7 @@
       </w:pPr>
       <w:r>
         <w:rPr/>
-        <w:t>Curiously</w:t>
-      </w:r>
-      <w:r>
-        <w:rPr/>
-        <w:t xml:space="preserve">, </w:t>
-      </w:r>
-      <w:r>
-        <w:rPr/>
-        <w:t xml:space="preserve">the skull replacement </w:t>
-      </w:r>
-      <w:r>
-        <w:rPr/>
-        <w:t xml:space="preserve">it is not mentioned in McIntosh’s (1981) account of all the dinosaur specimens at the Carnegie museum, and in particular not in the section on the mount on page 20. </w:t>
-      </w:r>
-      <w:r>
-        <w:rPr/>
-        <w:t>Given McIntosh’s habitual thoroughness, the omission from his account of the mounted skeleton is anomalous.</w:t>
+        <w:t>Curiously, the skull replacement it is not mentioned in McIntosh’s (1981) account of all the dinosaur specimens at the Carnegie museum, and in particular not in the section on the mount on page 20. Given McIntosh’s habitual thoroughness, the omission from his account of the mounted skeleton is anomalous.</w:t>
       </w:r>
     </w:p>
     <w:p>
@@ -16336,7 +16208,7 @@
     <w:pPr>
       <w:widowControl/>
       <w:suppressAutoHyphens w:val="true"/>
-      <w:overflowPunct w:val="false"/>
+      <w:overflowPunct w:val="true"/>
       <w:bidi w:val="0"/>
       <w:spacing w:before="0" w:after="0"/>
       <w:ind w:left="0" w:right="0" w:hanging="0"/>
@@ -18121,6 +17993,145 @@
   </w:style>
   <w:style w:type="character" w:styleId="ListLabel240">
     <w:name w:val="ListLabel 240"/>
+    <w:qFormat/>
+    <w:rPr/>
+  </w:style>
+  <w:style w:type="character" w:styleId="ListLabel241">
+    <w:name w:val="ListLabel 241"/>
+    <w:qFormat/>
+    <w:rPr>
+      <w:rFonts w:cs="Symbol"/>
+    </w:rPr>
+  </w:style>
+  <w:style w:type="character" w:styleId="ListLabel242">
+    <w:name w:val="ListLabel 242"/>
+    <w:qFormat/>
+    <w:rPr>
+      <w:rFonts w:cs="OpenSymbol"/>
+    </w:rPr>
+  </w:style>
+  <w:style w:type="character" w:styleId="ListLabel243">
+    <w:name w:val="ListLabel 243"/>
+    <w:qFormat/>
+    <w:rPr>
+      <w:rFonts w:cs="OpenSymbol"/>
+    </w:rPr>
+  </w:style>
+  <w:style w:type="character" w:styleId="ListLabel244">
+    <w:name w:val="ListLabel 244"/>
+    <w:qFormat/>
+    <w:rPr>
+      <w:rFonts w:cs="Symbol"/>
+    </w:rPr>
+  </w:style>
+  <w:style w:type="character" w:styleId="ListLabel245">
+    <w:name w:val="ListLabel 245"/>
+    <w:qFormat/>
+    <w:rPr>
+      <w:rFonts w:cs="OpenSymbol"/>
+    </w:rPr>
+  </w:style>
+  <w:style w:type="character" w:styleId="ListLabel246">
+    <w:name w:val="ListLabel 246"/>
+    <w:qFormat/>
+    <w:rPr>
+      <w:rFonts w:cs="OpenSymbol"/>
+    </w:rPr>
+  </w:style>
+  <w:style w:type="character" w:styleId="ListLabel247">
+    <w:name w:val="ListLabel 247"/>
+    <w:qFormat/>
+    <w:rPr>
+      <w:rFonts w:cs="Symbol"/>
+    </w:rPr>
+  </w:style>
+  <w:style w:type="character" w:styleId="ListLabel248">
+    <w:name w:val="ListLabel 248"/>
+    <w:qFormat/>
+    <w:rPr>
+      <w:rFonts w:cs="OpenSymbol"/>
+    </w:rPr>
+  </w:style>
+  <w:style w:type="character" w:styleId="ListLabel249">
+    <w:name w:val="ListLabel 249"/>
+    <w:qFormat/>
+    <w:rPr>
+      <w:rFonts w:cs="OpenSymbol"/>
+    </w:rPr>
+  </w:style>
+  <w:style w:type="character" w:styleId="ListLabel250">
+    <w:name w:val="ListLabel 250"/>
+    <w:qFormat/>
+    <w:rPr>
+      <w:rFonts w:cs="Symbol"/>
+    </w:rPr>
+  </w:style>
+  <w:style w:type="character" w:styleId="ListLabel251">
+    <w:name w:val="ListLabel 251"/>
+    <w:qFormat/>
+    <w:rPr>
+      <w:rFonts w:cs="OpenSymbol"/>
+    </w:rPr>
+  </w:style>
+  <w:style w:type="character" w:styleId="ListLabel252">
+    <w:name w:val="ListLabel 252"/>
+    <w:qFormat/>
+    <w:rPr>
+      <w:rFonts w:cs="OpenSymbol"/>
+    </w:rPr>
+  </w:style>
+  <w:style w:type="character" w:styleId="ListLabel253">
+    <w:name w:val="ListLabel 253"/>
+    <w:qFormat/>
+    <w:rPr>
+      <w:rFonts w:cs="Symbol"/>
+    </w:rPr>
+  </w:style>
+  <w:style w:type="character" w:styleId="ListLabel254">
+    <w:name w:val="ListLabel 254"/>
+    <w:qFormat/>
+    <w:rPr>
+      <w:rFonts w:cs="OpenSymbol"/>
+    </w:rPr>
+  </w:style>
+  <w:style w:type="character" w:styleId="ListLabel255">
+    <w:name w:val="ListLabel 255"/>
+    <w:qFormat/>
+    <w:rPr>
+      <w:rFonts w:cs="OpenSymbol"/>
+    </w:rPr>
+  </w:style>
+  <w:style w:type="character" w:styleId="ListLabel256">
+    <w:name w:val="ListLabel 256"/>
+    <w:qFormat/>
+    <w:rPr>
+      <w:rFonts w:cs="Symbol"/>
+    </w:rPr>
+  </w:style>
+  <w:style w:type="character" w:styleId="ListLabel257">
+    <w:name w:val="ListLabel 257"/>
+    <w:qFormat/>
+    <w:rPr>
+      <w:rFonts w:cs="OpenSymbol"/>
+    </w:rPr>
+  </w:style>
+  <w:style w:type="character" w:styleId="ListLabel258">
+    <w:name w:val="ListLabel 258"/>
+    <w:qFormat/>
+    <w:rPr>
+      <w:rFonts w:cs="OpenSymbol"/>
+    </w:rPr>
+  </w:style>
+  <w:style w:type="character" w:styleId="ListLabel259">
+    <w:name w:val="ListLabel 259"/>
+    <w:qFormat/>
+    <w:rPr>
+      <w:i w:val="false"/>
+      <w:iCs w:val="false"/>
+    </w:rPr>
+  </w:style>
+  <w:style w:type="character" w:styleId="ListLabel260">
+    <w:name w:val="ListLabel 260"/>
     <w:qFormat/>
     <w:rPr/>
   </w:style>

</xml_diff>

<commit_message>
Integrate Ilja's comments and contributions
</commit_message>
<xml_diff>
--- a/TaylorEtAl-composition-of-the-Carnegie-Diplodocus.docx
+++ b/TaylorEtAl-composition-of-the-Carnegie-Diplodocus.docx
@@ -1237,7 +1237,34 @@
       </w:pPr>
       <w:r>
         <w:rPr/>
-        <w:t>To defray the high cost of producing the cast, Holland suggested that the molds could be used to create multiple casts which Carnegie could gift to other heads of state — and idea that appealed greatly to Carnegie.</w:t>
+        <w:t xml:space="preserve">To defray the high cost of producing the cast, Holland suggested that the molds could be used to create multiple casts which Carnegie could gift to other heads of state. </w:t>
+      </w:r>
+      <w:r>
+        <w:rPr/>
+        <w:t xml:space="preserve">This </w:t>
+      </w:r>
+      <w:r>
+        <w:rPr/>
+        <w:t xml:space="preserve">idea appealed greatly to Carnegie as it allowed him to instrumentalise </w:t>
+      </w:r>
+      <w:r>
+        <w:rPr>
+          <w:i/>
+          <w:iCs/>
+        </w:rPr>
+        <w:t>Diplodocus</w:t>
+      </w:r>
+      <w:r>
+        <w:rPr/>
+        <w:t xml:space="preserve"> to gain support from those </w:t>
+      </w:r>
+      <w:r>
+        <w:rPr/>
+        <w:t>with potential</w:t>
+      </w:r>
+      <w:r>
+        <w:rPr/>
+        <w:t xml:space="preserve"> for peace arbitration, the main focus of his philanthropy at this time.</w:t>
       </w:r>
     </w:p>
     <w:p>
@@ -1258,7 +1285,15 @@
       </w:r>
       <w:r>
         <w:rPr/>
-        <w:t xml:space="preserve"> bones, and the first set of casts from these molds. (Some bones had to be sculpted, because the originals were either absent or in too poor a condition for the molding process.) The work was led by Arthur Coggeshall, the chief preparator of fossils at the Carnegie Museum, who was also in charge of designing the armature to carry the cast bones. A crew of Italian plasterers led by Serafino Agostini was employed, thanks to their expertise in casting artworks and Agostini’s experience at the AMNH (Nieuwland 2019:71). (Agostini seems to have continued to work for Carnegie Museum for at least another 30 years, as the Annual report for 1934 says that “Mr. Agostini made some excellent moulds and casts of the skulls of </w:t>
+        <w:t xml:space="preserve"> bones, and the first set of casts from these molds. (Some bones had to be sculpted, because the originals were either absent, </w:t>
+      </w:r>
+      <w:r>
+        <w:rPr/>
+        <w:t>too complex,</w:t>
+      </w:r>
+      <w:r>
+        <w:rPr/>
+        <w:t xml:space="preserve"> or in too poor a condition for the molding process.) The work was led by Arthur Coggeshall, the chief preparator of fossils at the Carnegie Museum, who was also in charge of designing the armature to carry the cast bones. A crew of Italian plasterers led by Serafino Agostini was employed, thanks to their expertise in casting artworks and Agostini’s experience at the AMNH (Nieuwland 2019:71). (Agostini seems to have continued to work for Carnegie Museum for at least another 30 years, as the Annual report for 1934 says that “Mr. Agostini made some excellent moulds and casts of the skulls of </w:t>
       </w:r>
       <w:r>
         <w:rPr>
@@ -1448,7 +1483,15 @@
       </w:pPr>
       <w:r>
         <w:rPr/>
-        <w:t>Holland and Coggleshall worked on the casts destined for Berlin and Paris, hoping initially to install the Paris cast first but finding it difficult to get the necessary arrangements solidified. In the end, both casts were constructed on the same European trip. The German cast was erected at the Humboldt Museum für Naturkunde Berlin beginning on 14 April 2008, and the work was complete by 13 May. The exhibition was opened to little fanfare, with no formal unveiling event, and the mounted skeleton was positioned off to the side of the museum’s main hall, which remained dominated by whale skeletons (Nieuwland 2019:115–118).</w:t>
+        <w:t xml:space="preserve">Holland and Coggleshall worked on the casts destined for Berlin and Paris, hoping initially to install the Paris cast first but finding it difficult to get the necessary arrangements solidified. In the end, both casts were constructed on the same European trip. The German cast was erected at the Berlin Museum für Naturkunde beginning on 14 April 2008, and the work was complete by 13 May. The exhibition was opened to little fanfare, with no formal unveiling event </w:t>
+      </w:r>
+      <w:r>
+        <w:rPr/>
+        <w:t>at the museum</w:t>
+      </w:r>
+      <w:r>
+        <w:rPr/>
+        <w:t>, and the mounted skeleton was positioned off to the side of the main hall, which remained dominated by whale skeletons (Nieuwland 2019:115–118).</w:t>
       </w:r>
     </w:p>
     <w:p>
@@ -1458,7 +1501,23 @@
       </w:pPr>
       <w:r>
         <w:rPr/>
-        <w:t>On 22 May, Holland and Coggleshall arrived in Paris to erect the third cast at the Muséum National d’Histoire Naturelle (MNHN), to find that the French press were already raising public excitement. The work was completed in time for a lavish public ceremony on 15 June, in the great contrast to the muted launch of the Berlin mount. The Paris unveiling was attended by the French president, prime minister and police prefect, the American Ambassador, and a selection of scientists and artists (Nieuwland 2019:139–140). Carnegie himself was strangely unconcerned, and did not attend the festivities.</w:t>
+        <w:t xml:space="preserve">On 22 May, Holland and Coggleshall arrived in Paris to erect the third cast at the Muséum National d’Histoire Naturelle (MNHN), to find that the French press were already raising public excitement. It had already been decided beforehand  to mount the cast with its tail curled back in a loop, because of space restrictions. The work was completed in time for a lavish public ceremony on 15 June, in great contrast to the muted launch of the Berlin mount. The Paris unveiling was attended by the French president </w:t>
+      </w:r>
+      <w:r>
+        <w:rPr/>
+        <w:t>and</w:t>
+      </w:r>
+      <w:r>
+        <w:rPr/>
+        <w:t xml:space="preserve"> prime minister, </w:t>
+      </w:r>
+      <w:r>
+        <w:rPr/>
+        <w:t xml:space="preserve">the Parisian </w:t>
+      </w:r>
+      <w:r>
+        <w:rPr/>
+        <w:t>police prefect, the American Ambassador, and a selection of scientists and artists (Nieuwland 2019:139–140). Carnegie himself was strangely unconcerned, and did not attend the festivities.</w:t>
       </w:r>
     </w:p>
     <w:p>
@@ -1480,7 +1539,15 @@
       </w:r>
       <w:r>
         <w:rPr/>
-        <w:t xml:space="preserve"> in various locations, in its mammal-like upright posture, provoked some controversy: Hay (1908, 1910, 1911) and independently Tornier (1909) argued that its erect-legged posture was incorrect, and it should sprawl like a lizard. Abel (1910) and Holland (1910) emphatically rebutted these suggestions; Matthew (1910) also disagreed — showing rather more respect to Hay than Holland did, and critical of Holland’s tone, but dismissive enough of Tornier to write that “the subject appears, frankly, to be somewhat outside the range of his studies, and his comparisons are not broad or thorough enough to be at all convincing”.</w:t>
+        <w:t xml:space="preserve"> in various locations, in its mammal-like upright posture, provoked some controversy: Hay (1908, 1910, 1911) and Tornier (1909) — </w:t>
+      </w:r>
+      <w:r>
+        <w:rPr/>
+        <w:t xml:space="preserve">independently, so he claimed — </w:t>
+      </w:r>
+      <w:r>
+        <w:rPr/>
+        <w:t>argued that its erect-legged posture was incorrect, and it should sprawl like a lizard. Tornier also criticized the position of the neck and tail. Abel (1910) and Holland (1910) emphatically rebutted these suggestions; Matthew (1910) also disagreed — showing rather more respect to Hay than Holland did, and critical of Holland’s tone, but dismissive enough of Tornier to write that “the subject appears, frankly, to be somewhat outside the range of his studies, and his comparisons are not broad or thorough enough to be at all convincing”.</w:t>
       </w:r>
     </w:p>
     <w:p>
@@ -1490,7 +1557,7 @@
       </w:pPr>
       <w:r>
         <w:rPr/>
-        <w:t xml:space="preserve">The donation of a cast to the Kaiserliches und königliches naturhistorisches Hof-Museum in Vienna, Austria was not wholly welcome to the museum director Franz Steindachner. But once emperor Franz Joseph of the Austrian-Hungarian empire had requested the gift from Carnegie, he had little option but to find space for it somewhere. This proved difficult — a mooted new building was cancelled due to lack of funds, and in the end the skeleton was mounted in a three-meter-wide corridor (Nieuwland 2019:216–219). The emperor was present for the unveiling on 24 September, 1909, but the ceremony appears to have been an rather unspectacular affair, lasting only fifteen minutes. The novelty of the Carnegie </w:t>
+        <w:t xml:space="preserve">The donation of a cast to the Kaiserliches und königliches naturhistorisches Hof-Museum in Vienna, Austria was not wholly welcome to the museum director Franz Steindachner. But once emperor Franz Joseph of the Austrian-Hungarian empire had requested the gift from Carnegie, he had little option but to find space for it somewhere. This proved difficult — a mooted new building was cancelled due to lack of funds, and in the end the skeleton was mounted in a three-meter-wide corridor (Nieuwland 2019:216–219). The emperor was present for the unveiling on 24 September, 1909, but the ceremony appears to have been a rather unspectacular affair, lasting only fifteen minutes. The novelty of the Carnegie </w:t>
       </w:r>
       <w:r>
         <w:rPr>
@@ -1517,15 +1584,10 @@
     <w:p>
       <w:pPr>
         <w:pStyle w:val="TextBody"/>
-        <w:rPr>
-          <w:highlight w:val="yellow"/>
-        </w:rPr>
-      </w:pPr>
-      <w:r>
-        <w:rPr>
-          <w:highlight w:val="yellow"/>
-        </w:rPr>
-        <w:t>XXX Ilja, can you please flesh out the remainder of the timeline from here?</w:t>
+        <w:rPr/>
+      </w:pPr>
+      <w:r>
+        <w:rPr/>
       </w:r>
     </w:p>
     <w:p>
@@ -1535,7 +1597,6 @@
       </w:pPr>
       <w:r>
         <w:rPr/>
-        <w:t>1909–1910: five further casts are made from the molds</w:t>
       </w:r>
     </w:p>
     <w:p>
@@ -1545,7 +1606,7 @@
       </w:pPr>
       <w:r>
         <w:rPr/>
-        <w:t>1910: a cast is mounted in St. Petersburgh (now Leningrad), Russia. Discuss posture.</w:t>
+        <w:t>ZZZ BEGIN</w:t>
       </w:r>
     </w:p>
     <w:p>
@@ -1555,19 +1616,23 @@
       </w:pPr>
       <w:r>
         <w:rPr/>
-        <w:t xml:space="preserve">1912: another cast is mounted in La Plata, on the outskirts of Buenos Aires, Argentina. See Otero and Gasparini 2014 at </w:t>
-      </w:r>
-      <w:hyperlink r:id="rId3">
-        <w:r>
-          <w:rPr>
-            <w:rStyle w:val="InternetLink"/>
-          </w:rPr>
-          <w:t>https://bioone.org/journals/annals-of-carnegie-museum/volume-82/issue-3/007.082.0301/The-History-of-the-Cast-Skeleton-of-Diplodocus-carnegii-Hatcher/10.2992/007.082.0301.short</w:t>
-        </w:r>
-      </w:hyperlink>
-      <w:r>
-        <w:rPr/>
-        <w:t xml:space="preserve"> </w:t>
+        <w:t xml:space="preserve">The original casts had now all been given away, but requests kept coming in, which led Carnegie and Holland to have another five casts prepared. The first planned donation, to Rio de Janeiro, stranded in the </w:t>
+      </w:r>
+      <w:commentRangeStart w:id="0"/>
+      <w:r>
+        <w:rPr/>
+        <w:t xml:space="preserve">tumultuous quagmire </w:t>
+      </w:r>
+      <w:r>
+        <w:rPr/>
+      </w:r>
+      <w:commentRangeEnd w:id="0"/>
+      <w:r>
+        <w:commentReference w:id="0"/>
+      </w:r>
+      <w:r>
+        <w:rPr/>
+        <w:t>of Brazilian politics. However, a Russian cast could be installed in June of 1910, again supervised by Holland (who confided to Carnegie that he was “really getting tired of 'the old Dip’”) and Coggeshall.</w:t>
       </w:r>
     </w:p>
     <w:p>
@@ -1577,7 +1642,15 @@
       </w:pPr>
       <w:r>
         <w:rPr/>
-        <w:t>1913: another cast is mounted in Madrid, Spain.</w:t>
+        <w:t>This particular cast would lead a turbulent life, being relocated to Moscow along with the other collections of the Russian Academy of Sciences to Moscow. From 1937 it was displayed in the Neshkuchny Palace, an 18th-century complex next to Gorki Park, with a wartime intermezzo to Almaty in Kazahstan, then into storage following the Palace’s closure as a museum in 1954, and from 1987 onward in Moscow’s new Orlov Museum of Natural History. The cast went through two re-mounts: in the Neskuchny it was put in a posture with an extremely extended gait in the front legs, probably following Abel’s suggestion (Abel 1910). When it was exhibited in the Orlov Museum, it was re-mounted again in more traditional fashion, but also one that was already strikingly old-fashioned at that time</w:t>
+      </w:r>
+      <w:r>
+        <w:rPr/>
+        <w:commentReference w:id="1"/>
+      </w:r>
+      <w:r>
+        <w:rPr/>
+        <w:t>.</w:t>
       </w:r>
     </w:p>
     <w:p>
@@ -1587,7 +1660,40 @@
       </w:pPr>
       <w:r>
         <w:rPr/>
-        <w:t>1914: The Great War breaks out, ending Carnegie's arbitration campaign that was the main reason for donating casts, and reducing the pace of creating new casts.</w:t>
+        <w:t xml:space="preserve">Although Holland had by now grown tired of traveling across the Atlantic each summer to set up yet another Diplodocus cast, he was persuaded to travel to Argentina for that purpose in 1912 (Otero and Gasparini 2014). The request had come from Argentinian President Sáenz Peña via the American ambassador in Buenos Aires, Charles Sherill. While Carnegie's efforts had thus far been aimed at European states, 1911 Argentina was looking as though it could well become the most influential state in the southern hemisphere, and even rival the power of some of Europe’s nations. For those reasons, it was therefore an interesting nation for Carnegie to ply with a </w:t>
+      </w:r>
+      <w:r>
+        <w:rPr>
+          <w:i/>
+          <w:iCs/>
+        </w:rPr>
+        <w:t>Diplodocus</w:t>
+      </w:r>
+      <w:r>
+        <w:rPr/>
+        <w:t xml:space="preserve"> copy. Carnegie briefly even threatened to send the </w:t>
+      </w:r>
+      <w:r>
+        <w:rPr>
+          <w:i/>
+          <w:iCs/>
+        </w:rPr>
+        <w:t>original</w:t>
+      </w:r>
+      <w:r>
+        <w:rPr/>
+        <w:t xml:space="preserve"> Diplodocus to the museum in La Plata, but was stopped from doing so by Holland (Nieuwland 2019: 238-239). By this time, </w:t>
+      </w:r>
+      <w:r>
+        <w:rPr>
+          <w:i/>
+          <w:iCs/>
+        </w:rPr>
+        <w:t>Diplodocus</w:t>
+      </w:r>
+      <w:r>
+        <w:rPr/>
+        <w:t xml:space="preserve"> itself had begun to fade in the light of, for instance, the German discoveries of huge sauropods in their East African colony, which in this period began to get noticed in earnest, and had stopped being the yardstick by which dinosaurian hugeness was measured. </w:t>
       </w:r>
     </w:p>
     <w:p>
@@ -1597,6 +1703,51 @@
       </w:pPr>
       <w:r>
         <w:rPr/>
+        <w:t>By July of 1912, the Argentinean cast was ready for shipment, and it arrived at the La Plata museum in August; Holland and Coggeshall followed a month later. Constructing the dinosaur itself presented no meaningful challenges. Of course, the reception of a 28-meter object caused some discussion, mainly about the direction of the skeleton and the position of the tail. In the end, it was decided to “point” the dinosaur towards rather than away from the main hall of the building, and to introduce a Parisian-style curl of the tail. By mid-October, the project had been finished. The Argentinian president was unable to conduct an official opening himself, because the departure from Buenos Aires to La Plata involved a formal handing over of authority to the vice president (Coggeshall 1951: 314-315). The donation received very little publicity at the time, although Holland's memoir of the trip gave it some notoriety afterward (Holland 1913).</w:t>
+      </w:r>
+    </w:p>
+    <w:p>
+      <w:pPr>
+        <w:pStyle w:val="TextBody"/>
+        <w:rPr/>
+      </w:pPr>
+      <w:r>
+        <w:rPr/>
+        <w:t xml:space="preserve">Briefly after the preparations for the La Plata cast had begun, in January of 1912, the Spanish ambassador was ordered to request a Diplodocus from Carnegie on behalf of King Alfonso XIII (Pérez Garcá and Sánchez Chillón 2009). In marked contrast to Argentina, public attention in the Spanish </w:t>
+      </w:r>
+      <w:r>
+        <w:rPr>
+          <w:i/>
+          <w:iCs/>
+        </w:rPr>
+        <w:t>Diplodocus</w:t>
+      </w:r>
+      <w:r>
+        <w:rPr/>
+        <w:t xml:space="preserve"> cast far greater widespread than it had been in any country since France (Nieuwland 2019: 243-246). The Madrid cast was prepared concurrently with the Argentine one, and sent to Spain in September of 1913. Holland and Coggeshall, who arrived in Madrid on November 11, 1913, were treated as guests of honour, and took longer to complete their work than they had in La Plata due to all sorts of social obligations (Coggeshall 1951: 314). On November 28, the official unveiling took place, albeit again without the monarch that had been the cast's reciptient.</w:t>
+      </w:r>
+    </w:p>
+    <w:p>
+      <w:pPr>
+        <w:pStyle w:val="TextBody"/>
+        <w:rPr/>
+      </w:pPr>
+      <w:r>
+        <w:rPr/>
+        <w:t>The outbreak of World War One put an end to Carnegie’s arbitration campaign, and affected him heavily as a person: he retreated almost entirely from public life to his New York apartment, where he died in 1919. As a consequence, the Diplodocus donation scheme, a part of the arbitration lobby, came to a halt. Moreover, by now he had mostly succeeded in giving away his fortune, and it soon became clear that he had allocated no permanent endowment to the various institutions he had created, including the natural history museum in Pittsburgh (Brinkman 2010:109). This meant that its previously luxurious financial circumstances were suddenly exchanged for extremely spartan ones, and the museum had to halt its ambitions to compete with better-funded institutions in Chicago and most of all, New York. Work at the Carnegie Quarry in Utah, which was far from exhausted, had to be abandoned as well.</w:t>
+      </w:r>
+    </w:p>
+    <w:p>
+      <w:pPr>
+        <w:pStyle w:val="TextBody"/>
+        <w:rPr/>
+      </w:pPr>
+      <w:r>
+        <w:rPr/>
+        <w:t xml:space="preserve">XXX </w:t>
+      </w:r>
+      <w:r>
+        <w:rPr/>
         <w:t>1917 at the latest: the molds went into storage and are not used again, according to Untermann (1959:364).</w:t>
       </w:r>
     </w:p>
@@ -1607,7 +1758,66 @@
       </w:pPr>
       <w:r>
         <w:rPr/>
-        <w:t>1919: Carnegie dies, leaving no permanent endowment for vertebrate palaeontology at the Carnegie Museum (Brinkman 2010:109), plunging the department into financial difficulty.</w:t>
+        <w:t>In 1922 Holland retired from the museum, aged seventy-four, but his involvement with Diplodocus would require one last trip. Seemingly unaware of rising political tensions between the United States and Mexico, he supported a request for a Diplodocus cast from the Mexican ambassador in a letter to Carnegie’s widow Louise in 1927 (Rea 2001: 204-207). She was persuaded to spend part of the money in the Diplodocus restoration fund on a gift to Mexico and have the casts completed. As had been the case with every previous facsimile, it was a Carnegie rather than the museum that made the gift. The 81-year-old Holland arrived in Mexico City on April 6, 1930 together with Coggeshall’s brother Louis, to set up his last Diplodocus; a year and a half later, he passed away.</w:t>
+      </w:r>
+    </w:p>
+    <w:p>
+      <w:pPr>
+        <w:pStyle w:val="TextBody"/>
+        <w:rPr/>
+      </w:pPr>
+      <w:r>
+        <w:rPr/>
+        <w:t xml:space="preserve">The two remaining casts had been completed simultaneously, and the remaining Diplodocus was given to the Staatssammlung für Paläontologie und Geologie in Munich in 1934, in exchange for a number of fossils from Germany (Nieuwland 2019: 250-251). Once arrived, however, the cast was not mounted, but instead stored in the basement of the Alte Akademie, which also housed the rest of the paleontological collections. Long assumed lost during bombing in 1944, the cast nonetheless resurfaced in 1977. However, it has remained in storage ever since. </w:t>
+      </w:r>
+      <w:commentRangeStart w:id="2"/>
+      <w:r>
+        <w:rPr/>
+        <w:t>Calls for it to be remounted as one of the attractions of a new museum at the Nymphenburg castle came to nothing, not in the last place because of the resistance by museum authorities that favored a much lighter and stronger resin cast over the maintenance-intensive plaster one.</w:t>
+      </w:r>
+      <w:commentRangeEnd w:id="2"/>
+      <w:r>
+        <w:commentReference w:id="2"/>
+      </w:r>
+      <w:r>
+        <w:rPr/>
+      </w:r>
+    </w:p>
+    <w:p>
+      <w:pPr>
+        <w:pStyle w:val="TextBody"/>
+        <w:rPr/>
+      </w:pPr>
+      <w:r>
+        <w:rPr/>
+        <w:t>ZZZ END</w:t>
+      </w:r>
+    </w:p>
+    <w:p>
+      <w:pPr>
+        <w:pStyle w:val="TextBody"/>
+        <w:rPr/>
+      </w:pPr>
+      <w:r>
+        <w:rPr/>
+      </w:r>
+    </w:p>
+    <w:p>
+      <w:pPr>
+        <w:pStyle w:val="TextBody"/>
+        <w:rPr/>
+      </w:pPr>
+      <w:r>
+        <w:rPr/>
+      </w:r>
+    </w:p>
+    <w:p>
+      <w:pPr>
+        <w:pStyle w:val="TextBody"/>
+        <w:rPr/>
+      </w:pPr>
+      <w:r>
+        <w:rPr/>
       </w:r>
     </w:p>
     <w:p>
@@ -2513,15 +2723,7 @@
       <w:bookmarkEnd w:id="12"/>
       <w:r>
         <w:rPr/>
-        <w:t xml:space="preserve">1999 replacement of </w:t>
-      </w:r>
-      <w:r>
-        <w:rPr/>
-        <w:t>forefeet</w:t>
-      </w:r>
-      <w:r>
-        <w:rPr/>
-        <w:t xml:space="preserve"> with CM 662 sculptures</w:t>
+        <w:t>1999 replacement of forefeet with CM 662 sculptures</w:t>
       </w:r>
     </w:p>
     <w:p>
@@ -2553,15 +2755,7 @@
       </w:r>
       <w:r>
         <w:rPr/>
-        <w:t xml:space="preserve"> being unknown at the time. They were reconstructed in a semi-plantigrade posture now known to be inaccurate, and reconstructed with unguals on each of the first three digits (Figure E.A–B, </w:t>
-      </w:r>
-      <w:r>
-        <w:rPr/>
-        <w:t>G</w:t>
-      </w:r>
-      <w:r>
-        <w:rPr/>
-        <w:t>), although it was already known at the time of mounting that sauropod forefeet had claws on only the first digit (Osborn 1904:181). Only nearly a century later, in the second quarter of 1999, were these error remedied, when Norman Wuerthele and Amy Henrici made casts of the forefeet of CM 662 (Carnegie Institute 1999), which were installed shortly afterwards. Although this individual was originally a Carnegie Museum specimen, by this point it was at the Houston Museum of Natural Science.</w:t>
+        <w:t xml:space="preserve"> being unknown at the time. They were reconstructed in a semi-plantigrade posture now known to be inaccurate, and reconstructed with unguals on each of the first three digits (Figure E.A–B, G), although it was already known at the time of mounting that sauropod forefeet had claws on only the first digit (Osborn 1904:181). Only nearly a century later, in the second quarter of 1999, were these error remedied, when Norman Wuerthele and Amy Henrici made casts of the forefeet of CM 662 (Carnegie Institute 1999), which were installed shortly afterwards. Although this individual was originally a Carnegie Museum specimen, by this point it was at the Houston Museum of Natural Science.</w:t>
       </w:r>
     </w:p>
     <w:p>
@@ -2583,55 +2777,7 @@
       </w:pPr>
       <w:r>
         <w:rPr/>
-        <w:t xml:space="preserve">By the turn of the millennium, the original 1907 Hall of Dinosaurs had been in place for nearly a century with no major renovations. Plans were laid early in the 2000s not just to renovate the hall but to add additional space in a newly constructed atrium, add more mounted skeletons and other specimens, and remount the existing skeletons. </w:t>
-      </w:r>
-      <w:r>
-        <w:rPr/>
-        <w:t>The e</w:t>
-      </w:r>
-      <w:r>
-        <w:rPr/>
-        <w:t xml:space="preserve">xpansion </w:t>
-      </w:r>
-      <w:r>
-        <w:rPr/>
-        <w:t xml:space="preserve">was </w:t>
-      </w:r>
-      <w:r>
-        <w:rPr/>
-        <w:t xml:space="preserve">announced on Thursday 11 April, 2002 (Siemers 2007); </w:t>
-      </w:r>
-      <w:r>
-        <w:rPr/>
-        <w:t xml:space="preserve">architects were hired in 2004 (Hopey and McNulty 2007) and the hall was </w:t>
-      </w:r>
-      <w:r>
-        <w:rPr/>
-        <w:t xml:space="preserve">closed </w:t>
-      </w:r>
-      <w:r>
-        <w:rPr/>
-        <w:t xml:space="preserve">for refurbishment </w:t>
-      </w:r>
-      <w:r>
-        <w:rPr/>
-        <w:t xml:space="preserve">on Friday 11 March 2005 </w:t>
-      </w:r>
-      <w:r>
-        <w:rPr/>
-        <w:t>with</w:t>
-      </w:r>
-      <w:r>
-        <w:rPr/>
-        <w:t xml:space="preserve"> a special event </w:t>
-      </w:r>
-      <w:r>
-        <w:rPr/>
-        <w:t xml:space="preserve">that evening marking the occasion </w:t>
-      </w:r>
-      <w:r>
-        <w:rPr/>
-        <w:t>(Horne 2005).</w:t>
+        <w:t>By the turn of the millennium, the original 1907 Hall of Dinosaurs had been in place for nearly a century with no major renovations. Plans were laid early in the 2000s not just to renovate the hall but to add additional space in a newly constructed atrium, add more mounted skeletons and other specimens, and remount the existing skeletons. The expansion was announced on Thursday 11 April, 2002 (Siemers 2007); architects were hired in 2004 (Hopey and McNulty 2007) and the hall was closed for refurbishment on Friday 11 March 2005 with a special event that evening marking the occasion (Horne 2005).</w:t>
       </w:r>
     </w:p>
     <w:p>
@@ -2696,11 +2842,7 @@
       <w:bookmarkEnd w:id="14"/>
       <w:r>
         <w:rPr/>
-        <w:t xml:space="preserve">Forefeet </w:t>
-      </w:r>
-      <w:r>
-        <w:rPr/>
-        <w:t xml:space="preserve"> WDC-FS001A</w:t>
+        <w:t>Forefeet  WDC-FS001A</w:t>
       </w:r>
     </w:p>
     <w:p>
@@ -2763,23 +2905,7 @@
       </w:pPr>
       <w:r>
         <w:rPr/>
-        <w:t xml:space="preserve">Since the </w:t>
-      </w:r>
-      <w:r>
-        <w:rPr/>
-        <w:t>replacement</w:t>
-      </w:r>
-      <w:r>
-        <w:rPr/>
-        <w:t xml:space="preserve"> of the CM 662-</w:t>
-      </w:r>
-      <w:r>
-        <w:rPr/>
-        <w:t>based</w:t>
-      </w:r>
-      <w:r>
-        <w:rPr/>
-        <w:t xml:space="preserve"> forefeet, the species </w:t>
+        <w:t xml:space="preserve">Since the replacement of the CM 662-based forefeet, the species </w:t>
       </w:r>
       <w:r>
         <w:rPr>
@@ -2851,17 +2977,38 @@
         <w:rPr>
           <w:highlight w:val="yellow"/>
         </w:rPr>
-        <w:t>XXX Matt, is this true? See email threa</w:t>
+        <w:t>XXX Matt, is this true? See email thread and Figure G.</w:t>
+      </w:r>
+      <w:r>
+        <w:rPr/>
+        <w:t xml:space="preserve"> (This specimen is described and illustrated by Tschopp et al. 2019:33–37 and referred by them to Camarasauridae indet.) The right forelimb, having been based on the diplodocine CM 622, was a better match for CM 82, but not perfect as discussed above. For this reason, both forelimbs were replaced in the 2007 remount by scaled-up sculptures based on the forelimb bones of a well preserved but smaller specimen of </w:t>
+      </w:r>
+      <w:r>
+        <w:rPr>
+          <w:i/>
+          <w:iCs/>
+        </w:rPr>
+        <w:t>Diplodocus</w:t>
+      </w:r>
+      <w:r>
+        <w:rPr/>
+        <w:t xml:space="preserve">, BYU 681: specifically, the humerus BYU 681/4742, the radius BYU 681/4726 and the ulna BYU 681/4708 (Tschopp et al. 2019:33). </w:t>
       </w:r>
       <w:r>
         <w:rPr>
           <w:highlight w:val="yellow"/>
         </w:rPr>
-        <w:t>d and Figure G.</w:t>
-      </w:r>
-      <w:r>
-        <w:rPr/>
-        <w:t xml:space="preserve"> (This specimen is described and illustrated by Tschopp et al. 2019:33–37 and referred by them to Camarasauridae indet.) The right forelimb, having been based on the diplodocine CM 622, was a better match for CM 82, but not perfect as discussed above. For this reason, both forelimbs were replaced in the 2007 remount by scaled-up sculptures based on the forelimb bones of a well preserved but smaller specimen of </w:t>
+        <w:t>XXX Matt, who did this work?</w:t>
+      </w:r>
+    </w:p>
+    <w:p>
+      <w:pPr>
+        <w:pStyle w:val="TextBody"/>
+        <w:rPr/>
+      </w:pPr>
+      <w:r>
+        <w:rPr/>
+        <w:t xml:space="preserve">Wilhite (2003:33) assigns the humerus BYU 681/4742 to </w:t>
       </w:r>
       <w:r>
         <w:rPr>
@@ -2872,19 +3019,29 @@
       </w:r>
       <w:r>
         <w:rPr/>
-        <w:t xml:space="preserve">, BYU 681: specifically, the humerus BYU 681/4742, the radius BYU 681/4726 and the ulna BYU 681/4708 (Tschopp et al. 2019:33). </w:t>
-      </w:r>
-      <w:r>
-        <w:rPr>
-          <w:highlight w:val="yellow"/>
-        </w:rPr>
-        <w:t>XXX M</w:t>
-      </w:r>
-      <w:r>
-        <w:rPr>
-          <w:highlight w:val="yellow"/>
-        </w:rPr>
-        <w:t>att, who did this work?</w:t>
+        <w:t xml:space="preserve">, but Bonnan (2007:1111) lists it as belonging to </w:t>
+      </w:r>
+      <w:r>
+        <w:rPr>
+          <w:i/>
+          <w:iCs/>
+        </w:rPr>
+        <w:t xml:space="preserve">Camarasaurus. </w:t>
+      </w:r>
+      <w:r>
+        <w:rPr/>
+        <w:t xml:space="preserve">Hedrick et al. (2012:301), Mitchell and Sander (2014:768) and Dumont et al. (2014:783) all list the femur BYU 681/11940 as belonging to </w:t>
+      </w:r>
+      <w:r>
+        <w:rPr>
+          <w:i/>
+          <w:iCs/>
+        </w:rPr>
+        <w:t>Apatosaurus</w:t>
+      </w:r>
+      <w:r>
+        <w:rPr/>
+        <w:t>, but it seems from Wilhite (2003:148) that BYU 681 is a composite of elements from different taxa.</w:t>
       </w:r>
     </w:p>
     <w:p>
@@ -2894,74 +3051,7 @@
       </w:pPr>
       <w:r>
         <w:rPr/>
-        <w:t xml:space="preserve">Wilhite (2003:33) assigns the humerus BYU 681/4742 to </w:t>
-      </w:r>
-      <w:r>
-        <w:rPr>
-          <w:i/>
-          <w:iCs/>
-        </w:rPr>
-        <w:t>Diplodocus</w:t>
-      </w:r>
-      <w:r>
-        <w:rPr/>
-        <w:t xml:space="preserve">, but </w:t>
-      </w:r>
-      <w:r>
-        <w:rPr/>
-        <w:t>Bonnan (2007:1111) list</w:t>
-      </w:r>
-      <w:r>
-        <w:rPr/>
-        <w:t xml:space="preserve">s it </w:t>
-      </w:r>
-      <w:r>
-        <w:rPr/>
-        <w:t xml:space="preserve">as belonging to </w:t>
-      </w:r>
-      <w:r>
-        <w:rPr>
-          <w:i/>
-          <w:iCs/>
-        </w:rPr>
-        <w:t xml:space="preserve">Camarasaurus. </w:t>
-      </w:r>
-      <w:r>
-        <w:rPr/>
-        <w:t xml:space="preserve">Hedrick et al. (2012:301), Mitchell and Sander (2014:768) and Dumont et al. (2014:783) all list the femur BYU 681/11940 as belonging to </w:t>
-      </w:r>
-      <w:r>
-        <w:rPr>
-          <w:i/>
-          <w:iCs/>
-        </w:rPr>
-        <w:t>Apatosaurus</w:t>
-      </w:r>
-      <w:r>
-        <w:rPr/>
-        <w:t>, but it seems from Wilhite (2003:148) that BYU 681 is a composite of elements from different taxa.</w:t>
-      </w:r>
-    </w:p>
-    <w:p>
-      <w:pPr>
-        <w:pStyle w:val="TextBody"/>
-        <w:rPr/>
-      </w:pPr>
-      <w:r>
-        <w:rPr/>
-        <w:t xml:space="preserve">The femur </w:t>
-      </w:r>
-      <w:r>
-        <w:rPr/>
-        <w:t xml:space="preserve">of </w:t>
-      </w:r>
-      <w:r>
-        <w:rPr/>
-        <w:t xml:space="preserve">BYU 681/11940 </w:t>
-      </w:r>
-      <w:r>
-        <w:rPr/>
-        <w:t>is 1330 mm in length (Klein and Sander 2008:256), compared with 1542 mm for CM 84 (Hatcher 1901:47). If BYU 681 were a single individual, this would indicate that it was 86% as large in linear dimension as CM 84, but the assignment of different parts of BYU 681 to different taxa makes this dubious. At any rate, 86% is too small an individual for casts of its bones to have been incorporated directly into the mount, hence the scaling of the sculptures.</w:t>
+        <w:t>The femur of BYU 681/11940 is 1330 mm in length (Klein and Sander 2008:256), compared with 1542 mm for CM 84 (Hatcher 1901:47). If BYU 681 were a single individual, this would indicate that it was 86% as large in linear dimension as CM 84, but the assignment of different parts of BYU 681 to different taxa makes this dubious. At any rate, 86% is too small an individual for casts of its bones to have been incorporated directly into the mount, hence the scaling of the sculptures.</w:t>
       </w:r>
     </w:p>
     <w:p>
@@ -3062,15 +3152,7 @@
       </w:r>
       <w:r>
         <w:rPr/>
-        <w:t xml:space="preserve">, starting with the BMNH cast in 1905, were different in some details from the original-material mount erected in 1907 at the Carnegie Museum. Specifically, the left forelimb of the casts was sculpted from the </w:t>
-      </w:r>
-      <w:r>
-        <w:rPr/>
-        <w:t xml:space="preserve">slightly </w:t>
-      </w:r>
-      <w:r>
-        <w:rPr/>
-        <w:t xml:space="preserve">smaller diplodocine individual CM 662 rather than from the camarasaurid forelimb CM 21775. Not only was this forelimb inherently more appropriate for </w:t>
+        <w:t xml:space="preserve">, starting with the BMNH cast in 1905, were different in some details from the original-material mount erected in 1907 at the Carnegie Museum. Specifically, the left forelimb of the casts was sculpted from the slightly smaller diplodocine individual CM 662 rather than from the camarasaurid forelimb CM 21775. Not only was this forelimb inherently more appropriate for </w:t>
       </w:r>
       <w:r>
         <w:rPr>
@@ -3323,7 +3405,7 @@
         <w:rPr/>
         <w:t xml:space="preserve">, 11 December 1898, p29. </w:t>
       </w:r>
-      <w:hyperlink r:id="rId4">
+      <w:hyperlink r:id="rId3">
         <w:r>
           <w:rPr>
             <w:rStyle w:val="InternetLink"/>
@@ -3380,7 +3462,7 @@
         <w:rPr/>
         <w:t xml:space="preserve">:98–100. </w:t>
       </w:r>
-      <w:hyperlink r:id="rId5">
+      <w:hyperlink r:id="rId4">
         <w:r>
           <w:rPr>
             <w:rStyle w:val="InternetLink"/>
@@ -3428,111 +3510,7 @@
       </w:pPr>
       <w:r>
         <w:rPr/>
-        <w:t xml:space="preserve">Bonnan, Matthew F. 2007. Linear and </w:t>
-      </w:r>
-      <w:r>
-        <w:rPr/>
-        <w:t>g</w:t>
-      </w:r>
-      <w:r>
-        <w:rPr/>
-        <w:t xml:space="preserve">eometric </w:t>
-      </w:r>
-      <w:r>
-        <w:rPr/>
-        <w:t>m</w:t>
-      </w:r>
-      <w:r>
-        <w:rPr/>
-        <w:t xml:space="preserve">orphometric </w:t>
-      </w:r>
-      <w:r>
-        <w:rPr/>
-        <w:t>a</w:t>
-      </w:r>
-      <w:r>
-        <w:rPr/>
-        <w:t xml:space="preserve">nalysis of </w:t>
-      </w:r>
-      <w:r>
-        <w:rPr/>
-        <w:t>l</w:t>
-      </w:r>
-      <w:r>
-        <w:rPr/>
-        <w:t xml:space="preserve">ong </w:t>
-      </w:r>
-      <w:r>
-        <w:rPr/>
-        <w:t>b</w:t>
-      </w:r>
-      <w:r>
-        <w:rPr/>
-        <w:t xml:space="preserve">one </w:t>
-      </w:r>
-      <w:r>
-        <w:rPr/>
-        <w:t>s</w:t>
-      </w:r>
-      <w:r>
-        <w:rPr/>
-        <w:t xml:space="preserve">caling </w:t>
-      </w:r>
-      <w:r>
-        <w:rPr/>
-        <w:t>p</w:t>
-      </w:r>
-      <w:r>
-        <w:rPr/>
-        <w:t xml:space="preserve">atterns in Jurassic </w:t>
-      </w:r>
-      <w:r>
-        <w:rPr/>
-        <w:t>n</w:t>
-      </w:r>
-      <w:r>
-        <w:rPr/>
-        <w:t xml:space="preserve">eosauropod </w:t>
-      </w:r>
-      <w:r>
-        <w:rPr/>
-        <w:t>d</w:t>
-      </w:r>
-      <w:r>
-        <w:rPr/>
-        <w:t xml:space="preserve">inosaurs: </w:t>
-      </w:r>
-      <w:r>
-        <w:rPr/>
-        <w:t>t</w:t>
-      </w:r>
-      <w:r>
-        <w:rPr/>
-        <w:t xml:space="preserve">heir </w:t>
-      </w:r>
-      <w:r>
-        <w:rPr/>
-        <w:t>f</w:t>
-      </w:r>
-      <w:r>
-        <w:rPr/>
-        <w:t xml:space="preserve">unctional and </w:t>
-      </w:r>
-      <w:r>
-        <w:rPr/>
-        <w:t>p</w:t>
-      </w:r>
-      <w:r>
-        <w:rPr/>
-        <w:t xml:space="preserve">aleobiological </w:t>
-      </w:r>
-      <w:r>
-        <w:rPr/>
-        <w:t>i</w:t>
-      </w:r>
-      <w:r>
-        <w:rPr/>
-        <w:t xml:space="preserve">mplications. </w:t>
+        <w:t xml:space="preserve">Bonnan, Matthew F. 2007. Linear and geometric morphometric analysis of long bone scaling patterns in Jurassic neosauropod dinosaurs: their functional and paleobiological implications. </w:t>
       </w:r>
       <w:r>
         <w:rPr>
@@ -3643,87 +3621,14 @@
       </w:pPr>
       <w:r>
         <w:rPr/>
-        <w:t xml:space="preserve">Curtice Brian D. 1996. </w:t>
-      </w:r>
-      <w:r>
-        <w:rPr>
-          <w:i/>
-          <w:iCs/>
-        </w:rPr>
-        <w:t>Codex of diplodocid caudal vertebrae from the Dry Mesa dinosaur quarry</w:t>
-      </w:r>
-      <w:r>
-        <w:rPr/>
-        <w:t>. Masters Thesis, Brigham Young University, Department of Geology.</w:t>
-      </w:r>
-    </w:p>
-    <w:p>
-      <w:pPr>
-        <w:pStyle w:val="Reference"/>
-        <w:rPr/>
-      </w:pPr>
-      <w:r>
-        <w:rPr/>
-        <w:t xml:space="preserve">Dingus, Lowell. 1996. </w:t>
-      </w:r>
-      <w:r>
-        <w:rPr>
-          <w:i/>
-          <w:iCs/>
-        </w:rPr>
-        <w:t>Next of Kin: Great Fossils at the American Museum of Natural History</w:t>
-      </w:r>
-      <w:r>
-        <w:rPr/>
-        <w:t>. Rizzoli, New York.</w:t>
-      </w:r>
-    </w:p>
-    <w:p>
-      <w:pPr>
-        <w:pStyle w:val="Reference"/>
-        <w:rPr/>
-      </w:pPr>
-      <w:r>
-        <w:rPr/>
-        <w:t xml:space="preserve">Dumont, </w:t>
-      </w:r>
-      <w:r>
-        <w:rPr/>
-        <w:t xml:space="preserve">Maitena, Andras Borbely, Anke Kaysser-Pyzalla </w:t>
-      </w:r>
-      <w:r>
-        <w:rPr/>
-        <w:t>and</w:t>
-      </w:r>
-      <w:r>
-        <w:rPr/>
-        <w:t xml:space="preserve"> P. Martin Sander. </w:t>
-      </w:r>
-      <w:r>
-        <w:rPr/>
-        <w:t xml:space="preserve">2014. </w:t>
-      </w:r>
-      <w:r>
-        <w:rPr/>
-        <w:t xml:space="preserve">Long bone cortices in a growth series of </w:t>
-      </w:r>
-      <w:r>
-        <w:rPr>
-          <w:i/>
-          <w:iCs/>
-        </w:rPr>
-        <w:t>Apatosaurus</w:t>
-      </w:r>
-      <w:r>
-        <w:rPr/>
-        <w:t xml:space="preserve"> sp. (Dinosauria: Diplodocidae): geometry, body mass, and crystallite orientation of giant animals. </w:t>
-      </w:r>
-      <w:r>
-        <w:rPr>
-          <w:i/>
-          <w:iCs/>
-        </w:rPr>
-        <w:t>Biological Journal of the Linnean Society</w:t>
+        <w:t xml:space="preserve">Coggeshall, Arthur Sterry. 1951. More about “Dippy” and Royalty. </w:t>
+      </w:r>
+      <w:r>
+        <w:rPr>
+          <w:i/>
+          <w:iCs/>
+        </w:rPr>
+        <w:t>Carnegie Magazine</w:t>
       </w:r>
       <w:r>
         <w:rPr/>
@@ -3734,36 +3639,96 @@
           <w:b/>
           <w:bCs/>
         </w:rPr>
-        <w:t>112</w:t>
+        <w:t>25</w:t>
+      </w:r>
+      <w:r>
+        <w:rPr/>
+        <w:t>:312–15.</w:t>
+      </w:r>
+    </w:p>
+    <w:p>
+      <w:pPr>
+        <w:pStyle w:val="Reference"/>
+        <w:rPr/>
+      </w:pPr>
+      <w:r>
+        <w:rPr/>
+        <w:t xml:space="preserve">Curtice Brian D. 1996. </w:t>
+      </w:r>
+      <w:r>
+        <w:rPr>
+          <w:i/>
+          <w:iCs/>
+        </w:rPr>
+        <w:t>Codex of diplodocid caudal vertebrae from the Dry Mesa dinosaur quarry</w:t>
+      </w:r>
+      <w:r>
+        <w:rPr/>
+        <w:t>. Masters Thesis, Brigham Young University, Department of Geology.</w:t>
+      </w:r>
+    </w:p>
+    <w:p>
+      <w:pPr>
+        <w:pStyle w:val="Reference"/>
+        <w:rPr/>
+      </w:pPr>
+      <w:r>
+        <w:rPr/>
+        <w:t xml:space="preserve">Dingus, Lowell. 1996. </w:t>
+      </w:r>
+      <w:r>
+        <w:rPr>
+          <w:i/>
+          <w:iCs/>
+        </w:rPr>
+        <w:t>Next of Kin: Great Fossils at the American Museum of Natural History</w:t>
+      </w:r>
+      <w:r>
+        <w:rPr/>
+        <w:t>. Rizzoli, New York.</w:t>
+      </w:r>
+    </w:p>
+    <w:p>
+      <w:pPr>
+        <w:pStyle w:val="Reference"/>
+        <w:rPr/>
+      </w:pPr>
+      <w:r>
+        <w:rPr/>
+        <w:t xml:space="preserve">Dumont, Maitena, Andras Borbely, Anke Kaysser-Pyzalla and P. Martin Sander. 2014. Long bone cortices in a growth series of </w:t>
+      </w:r>
+      <w:r>
+        <w:rPr>
+          <w:i/>
+          <w:iCs/>
+        </w:rPr>
+        <w:t>Apatosaurus</w:t>
+      </w:r>
+      <w:r>
+        <w:rPr/>
+        <w:t xml:space="preserve"> sp. (Dinosauria: Diplodocidae): geometry, body mass, and crystallite orientation of giant animals. </w:t>
+      </w:r>
+      <w:r>
+        <w:rPr>
+          <w:i/>
+          <w:iCs/>
+        </w:rPr>
+        <w:t>Biological Journal of the Linnean Society</w:t>
+      </w:r>
+      <w:r>
+        <w:rPr/>
+        <w:t xml:space="preserve"> </w:t>
       </w:r>
       <w:r>
         <w:rPr>
           <w:b/>
           <w:bCs/>
         </w:rPr>
-        <w:t>(</w:t>
-      </w:r>
-      <w:r>
-        <w:rPr>
-          <w:b/>
-          <w:bCs/>
-        </w:rPr>
-        <w:t>4</w:t>
-      </w:r>
-      <w:r>
-        <w:rPr>
-          <w:b/>
-          <w:bCs/>
-        </w:rPr>
-        <w:t>)</w:t>
-      </w:r>
-      <w:r>
-        <w:rPr/>
-        <w:t>:</w:t>
-      </w:r>
-      <w:r>
-        <w:rPr/>
-        <w:t>782–798. doi:10.1111/bij.12335</w:t>
+        <w:t>112(4)</w:t>
+      </w:r>
+      <w:r>
+        <w:rPr/>
+        <w:t>:782–798. doi:10.1111/bij.12335</w:t>
       </w:r>
     </w:p>
     <w:p>
@@ -4225,6 +4190,27 @@
       </w:pPr>
       <w:r>
         <w:rPr/>
+        <w:t xml:space="preserve">Holland, William J. 1913 </w:t>
+      </w:r>
+      <w:r>
+        <w:rPr>
+          <w:i/>
+          <w:iCs/>
+        </w:rPr>
+        <w:t>To the River Plate and Back. The Narrative of a Scientific Mission to South America, with Observations upon Things Seen and Suggested</w:t>
+      </w:r>
+      <w:r>
+        <w:rPr/>
+        <w:t>. G. P. Putnam’s Sons, New York.</w:t>
+      </w:r>
+    </w:p>
+    <w:p>
+      <w:pPr>
+        <w:pStyle w:val="Reference"/>
+        <w:rPr/>
+      </w:pPr>
+      <w:r>
+        <w:rPr/>
         <w:t xml:space="preserve">Holland, William J. 1924. The skull of </w:t>
       </w:r>
       <w:r>
@@ -4332,15 +4318,7 @@
       </w:r>
       <w:r>
         <w:rPr/>
-        <w:t>:247–263. doi:</w:t>
-      </w:r>
-      <w:r>
-        <w:rPr/>
-        <w:t>1</w:t>
-      </w:r>
-      <w:r>
-        <w:rPr/>
-        <w:t>0.1666/0094-8373(2008)034[0247:OSITLB]2.0.CO;2</w:t>
+        <w:t>:247–263. doi:10.1666/0094-8373(2008)034[0247:OSITLB]2.0.CO;2</w:t>
       </w:r>
     </w:p>
     <w:p>
@@ -4543,23 +4521,7 @@
       </w:pPr>
       <w:r>
         <w:rPr/>
-        <w:t>Mitchell, Jessica,</w:t>
-      </w:r>
-      <w:r>
-        <w:rPr/>
-        <w:t xml:space="preserve"> and </w:t>
-      </w:r>
-      <w:r>
-        <w:rPr/>
-        <w:t xml:space="preserve">P. Martin Sander. </w:t>
-      </w:r>
-      <w:r>
-        <w:rPr/>
-        <w:t xml:space="preserve">2014. </w:t>
-      </w:r>
-      <w:r>
-        <w:rPr/>
-        <w:t xml:space="preserve">The three-front model: a developmental explanation of long bone diaphyseal histology of Sauropoda. </w:t>
+        <w:t xml:space="preserve">Mitchell, Jessica, and P. Martin Sander. 2014. The three-front model: a developmental explanation of long bone diaphyseal histology of Sauropoda. </w:t>
       </w:r>
       <w:r>
         <w:rPr>
@@ -4577,214 +4539,181 @@
           <w:b/>
           <w:bCs/>
         </w:rPr>
-        <w:t>112</w:t>
+        <w:t>112(4)</w:t>
+      </w:r>
+      <w:r>
+        <w:rPr/>
+        <w:t>:765–781. doi:10.1111/bij.12324</w:t>
+      </w:r>
+    </w:p>
+    <w:p>
+      <w:pPr>
+        <w:pStyle w:val="Reference"/>
+        <w:rPr/>
+      </w:pPr>
+      <w:r>
+        <w:rPr>
+          <w:b w:val="false"/>
+          <w:bCs w:val="false"/>
+        </w:rPr>
+        <w:t xml:space="preserve">Mook, Charles C. 1917. The fore and hind limbs of </w:t>
+      </w:r>
+      <w:r>
+        <w:rPr>
+          <w:b w:val="false"/>
+          <w:bCs w:val="false"/>
+          <w:i/>
+          <w:iCs/>
+        </w:rPr>
+        <w:t>Diplodocus</w:t>
+      </w:r>
+      <w:r>
+        <w:rPr>
+          <w:b w:val="false"/>
+          <w:bCs w:val="false"/>
+        </w:rPr>
+        <w:t xml:space="preserve">. </w:t>
+      </w:r>
+      <w:r>
+        <w:rPr>
+          <w:b w:val="false"/>
+          <w:bCs w:val="false"/>
+          <w:i/>
+          <w:iCs/>
+        </w:rPr>
+        <w:t>Bulletin of the American Museum of Natural History</w:t>
+      </w:r>
+      <w:r>
+        <w:rPr>
+          <w:b w:val="false"/>
+          <w:bCs w:val="false"/>
+        </w:rPr>
+        <w:t xml:space="preserve"> </w:t>
       </w:r>
       <w:r>
         <w:rPr>
           <w:b/>
           <w:bCs/>
         </w:rPr>
-        <w:t>(</w:t>
+        <w:t>37</w:t>
+      </w:r>
+      <w:r>
+        <w:rPr>
+          <w:b w:val="false"/>
+          <w:bCs w:val="false"/>
+        </w:rPr>
+        <w:t>:815–819.</w:t>
+      </w:r>
+    </w:p>
+    <w:p>
+      <w:pPr>
+        <w:pStyle w:val="Reference"/>
+        <w:rPr/>
+      </w:pPr>
+      <w:bookmarkStart w:id="24" w:name="__DdeLink__16582_68767826"/>
+      <w:r>
+        <w:rPr/>
+        <w:t>Nieuwland</w:t>
+      </w:r>
+      <w:bookmarkEnd w:id="24"/>
+      <w:r>
+        <w:rPr/>
+        <w:t xml:space="preserve">, Ilja. 2019. </w:t>
+      </w:r>
+      <w:r>
+        <w:rPr>
+          <w:i/>
+          <w:iCs/>
+        </w:rPr>
+        <w:t xml:space="preserve">American dinosaur abroad: a cultural history of Carnegie’s plaster </w:t>
+      </w:r>
+      <w:r>
+        <w:rPr>
+          <w:i w:val="false"/>
+          <w:iCs w:val="false"/>
+        </w:rPr>
+        <w:t>Diplodocus</w:t>
+      </w:r>
+      <w:r>
+        <w:rPr/>
+        <w:t>. University of Pittsburgh Press. ISBN: 978-0822945574. doi:10.2307/j.ctvh4zh5n</w:t>
+      </w:r>
+    </w:p>
+    <w:p>
+      <w:pPr>
+        <w:pStyle w:val="Reference"/>
+        <w:rPr/>
+      </w:pPr>
+      <w:r>
+        <w:rPr/>
+        <w:t xml:space="preserve">Nopcsa, Francis, Baron. 1905. Remarks on the supposed clavicle of the sauropodous dinosaur </w:t>
+      </w:r>
+      <w:r>
+        <w:rPr>
+          <w:i/>
+          <w:iCs/>
+        </w:rPr>
+        <w:t>Diplodocus</w:t>
+      </w:r>
+      <w:r>
+        <w:rPr/>
+        <w:t xml:space="preserve">. Proceedings of Zoological Society of London </w:t>
       </w:r>
       <w:r>
         <w:rPr>
           <w:b/>
           <w:bCs/>
         </w:rPr>
-        <w:t>4</w:t>
+        <w:t>XIX (II, part I)</w:t>
+      </w:r>
+      <w:r>
+        <w:rPr/>
+        <w:t>:289–294.</w:t>
+      </w:r>
+    </w:p>
+    <w:p>
+      <w:pPr>
+        <w:pStyle w:val="Reference"/>
+        <w:rPr/>
+      </w:pPr>
+      <w:r>
+        <w:rPr/>
+        <w:t xml:space="preserve">Norell, Mark A., Lowell W. Dingus and Eugene S. Gaffney. 1991. </w:t>
+      </w:r>
+      <w:r>
+        <w:rPr>
+          <w:i/>
+          <w:iCs/>
+        </w:rPr>
+        <w:t>Barosaurus</w:t>
+      </w:r>
+      <w:r>
+        <w:rPr/>
+        <w:t xml:space="preserve"> on Central Park West. </w:t>
+      </w:r>
+      <w:r>
+        <w:rPr>
+          <w:i/>
+          <w:iCs/>
+        </w:rPr>
+        <w:t>Natural History</w:t>
+      </w:r>
+      <w:r>
+        <w:rPr/>
+        <w:t xml:space="preserve"> </w:t>
       </w:r>
       <w:r>
         <w:rPr>
           <w:b/>
           <w:bCs/>
         </w:rPr>
-        <w:t>)</w:t>
-      </w:r>
-      <w:r>
-        <w:rPr/>
-        <w:t>:</w:t>
-      </w:r>
-      <w:r>
-        <w:rPr/>
-        <w:t xml:space="preserve">765–781. </w:t>
-      </w:r>
-      <w:r>
-        <w:rPr/>
-        <w:t>doi:</w:t>
-      </w:r>
-      <w:r>
-        <w:rPr/>
-        <w:t>10.1111/bij.12324</w:t>
-      </w:r>
-    </w:p>
-    <w:p>
-      <w:pPr>
-        <w:pStyle w:val="Reference"/>
-        <w:rPr/>
-      </w:pPr>
-      <w:r>
-        <w:rPr>
-          <w:b w:val="false"/>
-          <w:bCs w:val="false"/>
-        </w:rPr>
-        <w:t xml:space="preserve">Mook, Charles C. 1917. The fore and hind limbs of </w:t>
-      </w:r>
-      <w:r>
-        <w:rPr>
-          <w:b w:val="false"/>
-          <w:bCs w:val="false"/>
-          <w:i/>
-          <w:iCs/>
-        </w:rPr>
-        <w:t>Diplodocus</w:t>
-      </w:r>
-      <w:r>
-        <w:rPr>
-          <w:b w:val="false"/>
-          <w:bCs w:val="false"/>
-        </w:rPr>
-        <w:t xml:space="preserve">. </w:t>
-      </w:r>
-      <w:r>
-        <w:rPr>
-          <w:b w:val="false"/>
-          <w:bCs w:val="false"/>
-          <w:i/>
-          <w:iCs/>
-        </w:rPr>
-        <w:t>Bulletin of the American Museum of Natural History</w:t>
-      </w:r>
-      <w:r>
-        <w:rPr>
-          <w:b w:val="false"/>
-          <w:bCs w:val="false"/>
-        </w:rPr>
-        <w:t xml:space="preserve"> </w:t>
-      </w:r>
-      <w:r>
-        <w:rPr>
-          <w:b/>
-          <w:bCs/>
-        </w:rPr>
-        <w:t>37</w:t>
-      </w:r>
-      <w:r>
-        <w:rPr>
-          <w:b w:val="false"/>
-          <w:bCs w:val="false"/>
-        </w:rPr>
-        <w:t>:815–819.</w:t>
-      </w:r>
-    </w:p>
-    <w:p>
-      <w:pPr>
-        <w:pStyle w:val="Reference"/>
-        <w:rPr/>
-      </w:pPr>
-      <w:bookmarkStart w:id="24" w:name="__DdeLink__16582_68767826"/>
-      <w:r>
-        <w:rPr/>
-        <w:t>Nieuwland</w:t>
-      </w:r>
-      <w:bookmarkEnd w:id="24"/>
-      <w:r>
-        <w:rPr/>
-        <w:t xml:space="preserve">, Ilja. 2019. </w:t>
-      </w:r>
-      <w:r>
-        <w:rPr>
-          <w:i/>
-          <w:iCs/>
-        </w:rPr>
-        <w:t xml:space="preserve">American dinosaur abroad: a cultural history of Carnegie’s plaster </w:t>
-      </w:r>
-      <w:r>
-        <w:rPr>
-          <w:i w:val="false"/>
-          <w:iCs w:val="false"/>
-        </w:rPr>
-        <w:t>Diplodocus</w:t>
-      </w:r>
-      <w:r>
-        <w:rPr/>
-        <w:t>. University of Pittsburgh Press. ISBN: 978-0822945574. doi:10.2307/j.ctvh4zh5n</w:t>
-      </w:r>
-    </w:p>
-    <w:p>
-      <w:pPr>
-        <w:pStyle w:val="Reference"/>
-        <w:rPr/>
-      </w:pPr>
-      <w:r>
-        <w:rPr/>
-        <w:t xml:space="preserve">Nopcsa, Francis, Baron. 1905. Remarks on the supposed clavicle of the sauropodous dinosaur </w:t>
-      </w:r>
-      <w:r>
-        <w:rPr>
-          <w:i/>
-          <w:iCs/>
-        </w:rPr>
-        <w:t>Diplodocus</w:t>
-      </w:r>
-      <w:r>
-        <w:rPr/>
-        <w:t xml:space="preserve">. Proceedings of Zoological Society of London </w:t>
-      </w:r>
-      <w:r>
-        <w:rPr>
-          <w:b/>
-          <w:bCs/>
-        </w:rPr>
-        <w:t>XIX (II, part I)</w:t>
-      </w:r>
-      <w:r>
-        <w:rPr/>
-        <w:t>:289–294.</w:t>
-      </w:r>
-    </w:p>
-    <w:p>
-      <w:pPr>
-        <w:pStyle w:val="Reference"/>
-        <w:rPr/>
-      </w:pPr>
-      <w:r>
-        <w:rPr/>
-        <w:t xml:space="preserve">Norell, Mark A., Lowell W. Dingus and Eugene S. Gaffney. 1991. </w:t>
-      </w:r>
-      <w:r>
-        <w:rPr>
-          <w:i/>
-          <w:iCs/>
-        </w:rPr>
-        <w:t>Barosaurus</w:t>
-      </w:r>
-      <w:r>
-        <w:rPr/>
-        <w:t xml:space="preserve"> on Central Park West. </w:t>
-      </w:r>
-      <w:r>
-        <w:rPr>
-          <w:i/>
-          <w:iCs/>
-        </w:rPr>
-        <w:t>Natural History</w:t>
-      </w:r>
-      <w:r>
-        <w:rPr/>
-        <w:t xml:space="preserve"> </w:t>
-      </w:r>
-      <w:r>
-        <w:rPr>
-          <w:b/>
-          <w:bCs/>
-        </w:rPr>
         <w:t>100(12)</w:t>
       </w:r>
       <w:r>
         <w:rPr/>
         <w:t xml:space="preserve">:36-41. </w:t>
       </w:r>
-      <w:hyperlink r:id="rId6">
+      <w:hyperlink r:id="rId5">
         <w:r>
           <w:rPr>
             <w:rStyle w:val="InternetLink"/>
@@ -4950,35 +4879,49 @@
       </w:pPr>
       <w:r>
         <w:rPr/>
-        <w:t xml:space="preserve">Roddy, Dennis B. 2007. Starting at 6 a.m., crowds get first look at Carnegie's new dinosaur exhibit. </w:t>
-      </w:r>
-      <w:r>
-        <w:rPr>
-          <w:i/>
-          <w:iCs/>
-        </w:rPr>
-        <w:t>Pittsburgh Post-Gazette</w:t>
-      </w:r>
-      <w:r>
-        <w:rPr/>
-        <w:t>, 18 November, 2007.</w:t>
-      </w:r>
-    </w:p>
-    <w:p>
-      <w:pPr>
-        <w:pStyle w:val="Reference"/>
-        <w:rPr/>
-      </w:pPr>
-      <w:r>
-        <w:rPr/>
-        <w:t xml:space="preserve">Sassaman, Richard. 1988. Carnegie had a dinosaur too. </w:t>
-      </w:r>
-      <w:r>
-        <w:rPr>
-          <w:i/>
-          <w:iCs/>
-        </w:rPr>
-        <w:t>American Heritage</w:t>
+        <w:t xml:space="preserve">Otero, Alejandro, and Zulma Gasparini. 2014. The </w:t>
+      </w:r>
+      <w:r>
+        <w:rPr/>
+        <w:t>h</w:t>
+      </w:r>
+      <w:r>
+        <w:rPr/>
+        <w:t xml:space="preserve">istory of the </w:t>
+      </w:r>
+      <w:r>
+        <w:rPr/>
+        <w:t>c</w:t>
+      </w:r>
+      <w:r>
+        <w:rPr/>
+        <w:t xml:space="preserve">ast </w:t>
+      </w:r>
+      <w:r>
+        <w:rPr/>
+        <w:t>s</w:t>
+      </w:r>
+      <w:r>
+        <w:rPr/>
+        <w:t xml:space="preserve">keleton of </w:t>
+      </w:r>
+      <w:r>
+        <w:rPr>
+          <w:i/>
+          <w:iCs/>
+        </w:rPr>
+        <w:t>Diplodocus carnegii</w:t>
+      </w:r>
+      <w:r>
+        <w:rPr/>
+        <w:t xml:space="preserve"> Hatcher, 1901, at the Museo De La Plata, Argentina. </w:t>
+      </w:r>
+      <w:r>
+        <w:rPr>
+          <w:i/>
+          <w:iCs/>
+        </w:rPr>
+        <w:t>Annals of Carnegie Museum</w:t>
       </w:r>
       <w:r>
         <w:rPr/>
@@ -4989,6 +4932,160 @@
           <w:b/>
           <w:bCs/>
         </w:rPr>
+        <w:t>82</w:t>
+      </w:r>
+      <w:r>
+        <w:rPr>
+          <w:b/>
+          <w:bCs/>
+        </w:rPr>
+        <w:t>(3)</w:t>
+      </w:r>
+      <w:r>
+        <w:rPr/>
+        <w:t>:291–304.</w:t>
+      </w:r>
+    </w:p>
+    <w:p>
+      <w:pPr>
+        <w:pStyle w:val="Reference"/>
+        <w:rPr/>
+      </w:pPr>
+      <w:r>
+        <w:rPr>
+          <w:rFonts w:cs="Alkes" w:ascii="Baskerville Old Face" w:hAnsi="Baskerville Old Face"/>
+          <w:kern w:val="0"/>
+          <w:lang w:bidi="ar-SA"/>
+        </w:rPr>
+        <w:t xml:space="preserve">Pérez-Garcia, Adán, and Begoña Sánchez Chillón. 2009. Historia de </w:t>
+      </w:r>
+      <w:r>
+        <w:rPr>
+          <w:rFonts w:cs="Alkes" w:ascii="Baskerville Old Face" w:hAnsi="Baskerville Old Face"/>
+          <w:i/>
+          <w:iCs/>
+          <w:kern w:val="0"/>
+          <w:lang w:bidi="ar-SA"/>
+        </w:rPr>
+        <w:t>Diplodocus carnegii</w:t>
+      </w:r>
+      <w:r>
+        <w:rPr>
+          <w:rFonts w:cs="Alkes" w:ascii="Baskerville Old Face" w:hAnsi="Baskerville Old Face"/>
+          <w:kern w:val="0"/>
+          <w:lang w:bidi="ar-SA"/>
+        </w:rPr>
+        <w:t xml:space="preserve"> del MNCN: primer esqueleto de dinosaurio en la Peninsula Iberica. </w:t>
+      </w:r>
+      <w:r>
+        <w:rPr>
+          <w:rFonts w:cs="Alkes" w:ascii="Baskerville Old Face" w:hAnsi="Baskerville Old Face"/>
+          <w:i/>
+          <w:iCs/>
+          <w:kern w:val="0"/>
+          <w:lang w:bidi="ar-SA"/>
+        </w:rPr>
+        <w:t>Revista Española de Paleontologiá</w:t>
+      </w:r>
+      <w:r>
+        <w:rPr>
+          <w:rFonts w:cs="Alkes" w:ascii="Baskerville Old Face" w:hAnsi="Baskerville Old Face"/>
+          <w:kern w:val="0"/>
+          <w:lang w:bidi="ar-SA"/>
+        </w:rPr>
+        <w:t xml:space="preserve"> </w:t>
+      </w:r>
+      <w:r>
+        <w:rPr>
+          <w:rFonts w:cs="Alkes" w:ascii="Baskerville Old Face" w:hAnsi="Baskerville Old Face"/>
+          <w:b/>
+          <w:bCs/>
+          <w:kern w:val="0"/>
+          <w:lang w:bidi="ar-SA"/>
+        </w:rPr>
+        <w:t>24</w:t>
+      </w:r>
+      <w:r>
+        <w:rPr>
+          <w:rFonts w:cs="Alkes" w:ascii="Baskerville Old Face" w:hAnsi="Baskerville Old Face"/>
+          <w:kern w:val="0"/>
+          <w:lang w:bidi="ar-SA"/>
+        </w:rPr>
+        <w:t>:133–48.</w:t>
+      </w:r>
+    </w:p>
+    <w:p>
+      <w:pPr>
+        <w:pStyle w:val="Reference"/>
+        <w:rPr/>
+      </w:pPr>
+      <w:r>
+        <w:rPr>
+          <w:rFonts w:ascii="Baskerville Old Face" w:hAnsi="Baskerville Old Face"/>
+        </w:rPr>
+        <w:t xml:space="preserve">Rea, Tom. 2001. </w:t>
+      </w:r>
+      <w:r>
+        <w:rPr>
+          <w:rFonts w:ascii="Baskerville Old Face" w:hAnsi="Baskerville Old Face"/>
+          <w:i/>
+          <w:iCs/>
+        </w:rPr>
+        <w:t>Bone Wars. The Excavation and Celebrity of Andrew Carnegie’s Dinosaur</w:t>
+      </w:r>
+      <w:r>
+        <w:rPr>
+          <w:rFonts w:ascii="Baskerville Old Face" w:hAnsi="Baskerville Old Face"/>
+        </w:rPr>
+        <w:t>. University of Pittsburgh Press, Pittsburgh.</w:t>
+      </w:r>
+    </w:p>
+    <w:p>
+      <w:pPr>
+        <w:pStyle w:val="Reference"/>
+        <w:rPr/>
+      </w:pPr>
+      <w:r>
+        <w:rPr/>
+        <w:t xml:space="preserve">Roddy, Dennis B. 2007. Starting at 6 a.m., crowds get first look at Carnegie's new dinosaur exhibit. </w:t>
+      </w:r>
+      <w:r>
+        <w:rPr>
+          <w:i/>
+          <w:iCs/>
+        </w:rPr>
+        <w:t>Pittsburgh Post-Gazette</w:t>
+      </w:r>
+      <w:r>
+        <w:rPr/>
+        <w:t>, 18 November, 2007.</w:t>
+      </w:r>
+    </w:p>
+    <w:p>
+      <w:pPr>
+        <w:pStyle w:val="Reference"/>
+        <w:rPr/>
+      </w:pPr>
+      <w:r>
+        <w:rPr/>
+        <w:t xml:space="preserve">Sassaman, Richard. 1988. Carnegie had a dinosaur too. </w:t>
+      </w:r>
+      <w:r>
+        <w:rPr>
+          <w:i/>
+          <w:iCs/>
+        </w:rPr>
+        <w:t>American Heritage</w:t>
+      </w:r>
+      <w:r>
+        <w:rPr/>
+        <w:t xml:space="preserve"> </w:t>
+      </w:r>
+      <w:r>
+        <w:rPr>
+          <w:b/>
+          <w:bCs/>
+        </w:rPr>
         <w:t>39(2)</w:t>
       </w:r>
       <w:r>
@@ -5044,7 +5141,7 @@
         <w:rPr/>
         <w:t xml:space="preserve">, peace diplomacy by dinosaur. Peace Palace Library, 13 July 2017. </w:t>
       </w:r>
-      <w:hyperlink r:id="rId7">
+      <w:hyperlink r:id="rId6">
         <w:r>
           <w:rPr>
             <w:rStyle w:val="InternetLink"/>
@@ -5380,35 +5477,7 @@
           <w:b w:val="false"/>
           <w:bCs w:val="false"/>
         </w:rPr>
-        <w:t xml:space="preserve">Wilhite, </w:t>
-      </w:r>
-      <w:r>
-        <w:rPr>
-          <w:b w:val="false"/>
-          <w:bCs w:val="false"/>
-        </w:rPr>
-        <w:t xml:space="preserve">Ray. </w:t>
-      </w:r>
-      <w:r>
-        <w:rPr>
-          <w:b w:val="false"/>
-          <w:bCs w:val="false"/>
-        </w:rPr>
-        <w:t>2003. Biomechanical reconstruction of the appendicular skeleton in three North American Jurassic sauropods.</w:t>
-      </w:r>
-      <w:r>
-        <w:rPr>
-          <w:b w:val="false"/>
-          <w:bCs w:val="false"/>
-        </w:rPr>
-        <w:t xml:space="preserve"> Ph.D dissertation, </w:t>
-      </w:r>
-      <w:r>
-        <w:rPr>
-          <w:b w:val="false"/>
-          <w:bCs w:val="false"/>
-        </w:rPr>
-        <w:t>Louisiana State University.</w:t>
+        <w:t>Wilhite, Ray. 2003. Biomechanical reconstruction of the appendicular skeleton in three North American Jurassic sauropods. Ph.D dissertation, Louisiana State University.</w:t>
       </w:r>
     </w:p>
     <w:p>
@@ -5421,7 +5490,10 @@
         </w:rPr>
       </w:pPr>
       <w:r>
-        <w:rPr/>
+        <w:rPr>
+          <w:b w:val="false"/>
+          <w:bCs w:val="false"/>
+        </w:rPr>
       </w:r>
       <w:r>
         <w:br w:type="page"/>
@@ -16006,15 +16078,7 @@
       </w:r>
       <w:r>
         <w:rPr/>
-        <w:t xml:space="preserve"> Right humerus of the Carnegie mount in left anterolateral view, enlarged from part B, sculpted from CM 662, a </w:t>
-      </w:r>
-      <w:r>
-        <w:rPr/>
-        <w:t xml:space="preserve">slightly </w:t>
-      </w:r>
-      <w:r>
-        <w:rPr/>
-        <w:t xml:space="preserve">smaller diplodocine individual then thought to belong to </w:t>
+        <w:t xml:space="preserve"> Right humerus of the Carnegie mount in left anterolateral view, enlarged from part B, sculpted from CM 662, a slightly smaller diplodocine individual then thought to belong to </w:t>
       </w:r>
       <w:r>
         <w:rPr>
@@ -16195,6 +16259,47 @@
     </w:sectPr>
   </w:body>
 </w:document>
+</file>
+
+<file path=word/comments.xml><?xml version="1.0" encoding="utf-8"?>
+<w:comments xmlns:o="urn:schemas-microsoft-com:office:office" xmlns:r="http://schemas.openxmlformats.org/officeDocument/2006/relationships" xmlns:v="urn:schemas-microsoft-com:vml" xmlns:w="http://schemas.openxmlformats.org/wordprocessingml/2006/main" xmlns:w10="urn:schemas-microsoft-com:office:word" xmlns:wp="http://schemas.openxmlformats.org/drawingml/2006/wordprocessingDrawing" xmlns:wps="http://schemas.microsoft.com/office/word/2010/wordprocessingShape" xmlns:wpg="http://schemas.microsoft.com/office/word/2010/wordprocessingGroup" xmlns:mc="http://schemas.openxmlformats.org/markup-compatibility/2006" xmlns:wp14="http://schemas.microsoft.com/office/word/2010/wordprocessingDrawing" xmlns:w14="http://schemas.microsoft.com/office/word/2010/wordml" mc:Ignorable="w14 wp14">
+  <w:comment w:id="0" w:author="Ilja Nieuwland" w:date="2022-05-26T12:48:00Z" w:initials="IN">
+    <w:p>
+      <w:r>
+        <w:rPr>
+          <w:rFonts w:ascii="Liberation Serif" w:hAnsi="Liberation Serif" w:eastAsia="Tahoma" w:cs="Tahoma"/>
+          <w:kern w:val="0"/>
+          <w:lang w:val="en-US" w:eastAsia="en-US" w:bidi="en-US"/>
+        </w:rPr>
+        <w:t>A bit of a contradiction in terms, I know, but strangely accurate if you look into it.</w:t>
+      </w:r>
+    </w:p>
+  </w:comment>
+  <w:comment w:id="1" w:author="Ilja Nieuwland" w:date="2022-05-26T12:50:00Z" w:initials="IN">
+    <w:p>
+      <w:r>
+        <w:rPr>
+          <w:rFonts w:ascii="Liberation Serif" w:hAnsi="Liberation Serif" w:eastAsia="Tahoma" w:cs="Tahoma"/>
+          <w:kern w:val="0"/>
+          <w:lang w:val="en-US" w:eastAsia="en-US" w:bidi="en-US"/>
+        </w:rPr>
+        <w:t>Mike, you're more qualified to say something here than I am. It's a very weird pose for 1990, though.</w:t>
+      </w:r>
+    </w:p>
+  </w:comment>
+  <w:comment w:id="2" w:author="Ilja Nieuwland" w:date="2022-05-26T13:43:00Z" w:initials="IN">
+    <w:p>
+      <w:r>
+        <w:rPr>
+          <w:rFonts w:ascii="Liberation Serif" w:hAnsi="Liberation Serif" w:eastAsia="Tahoma" w:cs="Tahoma"/>
+          <w:kern w:val="0"/>
+          <w:lang w:val="en-US" w:eastAsia="en-US" w:bidi="en-US"/>
+        </w:rPr>
+        <w:t>Might need to leave this out. I learnt this through an interview with an employee of the museum, but they'll never assent to have their name tied to a pers. comm. Do as you see fit.</w:t>
+      </w:r>
+    </w:p>
+  </w:comment>
+</w:comments>
 </file>
 
 <file path=word/numbering.xml><?xml version="1.0" encoding="utf-8"?>
@@ -16902,7 +17007,7 @@
     <w:pPr>
       <w:widowControl/>
       <w:suppressAutoHyphens w:val="true"/>
-      <w:overflowPunct w:val="false"/>
+      <w:overflowPunct w:val="true"/>
       <w:bidi w:val="0"/>
       <w:spacing w:before="0" w:after="0"/>
       <w:ind w:left="0" w:right="0" w:hanging="0"/>
@@ -18965,6 +19070,145 @@
   </w:style>
   <w:style w:type="character" w:styleId="ListLabel280">
     <w:name w:val="ListLabel 280"/>
+    <w:qFormat/>
+    <w:rPr/>
+  </w:style>
+  <w:style w:type="character" w:styleId="ListLabel281">
+    <w:name w:val="ListLabel 281"/>
+    <w:qFormat/>
+    <w:rPr>
+      <w:rFonts w:cs="Symbol"/>
+    </w:rPr>
+  </w:style>
+  <w:style w:type="character" w:styleId="ListLabel282">
+    <w:name w:val="ListLabel 282"/>
+    <w:qFormat/>
+    <w:rPr>
+      <w:rFonts w:cs="OpenSymbol"/>
+    </w:rPr>
+  </w:style>
+  <w:style w:type="character" w:styleId="ListLabel283">
+    <w:name w:val="ListLabel 283"/>
+    <w:qFormat/>
+    <w:rPr>
+      <w:rFonts w:cs="OpenSymbol"/>
+    </w:rPr>
+  </w:style>
+  <w:style w:type="character" w:styleId="ListLabel284">
+    <w:name w:val="ListLabel 284"/>
+    <w:qFormat/>
+    <w:rPr>
+      <w:rFonts w:cs="Symbol"/>
+    </w:rPr>
+  </w:style>
+  <w:style w:type="character" w:styleId="ListLabel285">
+    <w:name w:val="ListLabel 285"/>
+    <w:qFormat/>
+    <w:rPr>
+      <w:rFonts w:cs="OpenSymbol"/>
+    </w:rPr>
+  </w:style>
+  <w:style w:type="character" w:styleId="ListLabel286">
+    <w:name w:val="ListLabel 286"/>
+    <w:qFormat/>
+    <w:rPr>
+      <w:rFonts w:cs="OpenSymbol"/>
+    </w:rPr>
+  </w:style>
+  <w:style w:type="character" w:styleId="ListLabel287">
+    <w:name w:val="ListLabel 287"/>
+    <w:qFormat/>
+    <w:rPr>
+      <w:rFonts w:cs="Symbol"/>
+    </w:rPr>
+  </w:style>
+  <w:style w:type="character" w:styleId="ListLabel288">
+    <w:name w:val="ListLabel 288"/>
+    <w:qFormat/>
+    <w:rPr>
+      <w:rFonts w:cs="OpenSymbol"/>
+    </w:rPr>
+  </w:style>
+  <w:style w:type="character" w:styleId="ListLabel289">
+    <w:name w:val="ListLabel 289"/>
+    <w:qFormat/>
+    <w:rPr>
+      <w:rFonts w:cs="OpenSymbol"/>
+    </w:rPr>
+  </w:style>
+  <w:style w:type="character" w:styleId="ListLabel290">
+    <w:name w:val="ListLabel 290"/>
+    <w:qFormat/>
+    <w:rPr>
+      <w:rFonts w:cs="Symbol"/>
+    </w:rPr>
+  </w:style>
+  <w:style w:type="character" w:styleId="ListLabel291">
+    <w:name w:val="ListLabel 291"/>
+    <w:qFormat/>
+    <w:rPr>
+      <w:rFonts w:cs="OpenSymbol"/>
+    </w:rPr>
+  </w:style>
+  <w:style w:type="character" w:styleId="ListLabel292">
+    <w:name w:val="ListLabel 292"/>
+    <w:qFormat/>
+    <w:rPr>
+      <w:rFonts w:cs="OpenSymbol"/>
+    </w:rPr>
+  </w:style>
+  <w:style w:type="character" w:styleId="ListLabel293">
+    <w:name w:val="ListLabel 293"/>
+    <w:qFormat/>
+    <w:rPr>
+      <w:rFonts w:cs="Symbol"/>
+    </w:rPr>
+  </w:style>
+  <w:style w:type="character" w:styleId="ListLabel294">
+    <w:name w:val="ListLabel 294"/>
+    <w:qFormat/>
+    <w:rPr>
+      <w:rFonts w:cs="OpenSymbol"/>
+    </w:rPr>
+  </w:style>
+  <w:style w:type="character" w:styleId="ListLabel295">
+    <w:name w:val="ListLabel 295"/>
+    <w:qFormat/>
+    <w:rPr>
+      <w:rFonts w:cs="OpenSymbol"/>
+    </w:rPr>
+  </w:style>
+  <w:style w:type="character" w:styleId="ListLabel296">
+    <w:name w:val="ListLabel 296"/>
+    <w:qFormat/>
+    <w:rPr>
+      <w:rFonts w:cs="Symbol"/>
+    </w:rPr>
+  </w:style>
+  <w:style w:type="character" w:styleId="ListLabel297">
+    <w:name w:val="ListLabel 297"/>
+    <w:qFormat/>
+    <w:rPr>
+      <w:rFonts w:cs="OpenSymbol"/>
+    </w:rPr>
+  </w:style>
+  <w:style w:type="character" w:styleId="ListLabel298">
+    <w:name w:val="ListLabel 298"/>
+    <w:qFormat/>
+    <w:rPr>
+      <w:rFonts w:cs="OpenSymbol"/>
+    </w:rPr>
+  </w:style>
+  <w:style w:type="character" w:styleId="ListLabel299">
+    <w:name w:val="ListLabel 299"/>
+    <w:qFormat/>
+    <w:rPr>
+      <w:i w:val="false"/>
+      <w:iCs w:val="false"/>
+    </w:rPr>
+  </w:style>
+  <w:style w:type="character" w:styleId="ListLabel300">
+    <w:name w:val="ListLabel 300"/>
     <w:qFormat/>
     <w:rPr/>
   </w:style>

</xml_diff>

<commit_message>
Integrate email comments from Matt
</commit_message>
<xml_diff>
--- a/TaylorEtAl-composition-of-the-Carnegie-Diplodocus.docx
+++ b/TaylorEtAl-composition-of-the-Carnegie-Diplodocus.docx
@@ -708,24 +708,36 @@
     </w:p>
     <w:p>
       <w:pPr>
-        <w:pStyle w:val="Heading1"/>
-        <w:rPr/>
-      </w:pPr>
-      <w:bookmarkStart w:id="1" w:name="__RefHeading___Toc10108_2834848739"/>
-      <w:bookmarkEnd w:id="1"/>
-      <w:r>
-        <w:rPr/>
-        <w:t>Introduction</w:t>
-      </w:r>
-      <w:r>
-        <w:rPr/>
-        <w:fldChar w:fldCharType="end"/>
-      </w:r>
-    </w:p>
-    <w:p>
-      <w:pPr>
         <w:pStyle w:val="TextBody"/>
         <w:spacing w:lineRule="auto" w:line="276" w:before="0" w:after="140"/>
+        <w:rPr>
+          <w:i/>
+          <w:i/>
+          <w:iCs/>
+        </w:rPr>
+      </w:pPr>
+      <w:r>
+        <w:rPr/>
+      </w:r>
+      <w:r>
+        <w:rPr/>
+        <w:fldChar w:fldCharType="end"/>
+      </w:r>
+    </w:p>
+    <w:p>
+      <w:pPr>
+        <w:pStyle w:val="Heading1"/>
+        <w:rPr/>
+      </w:pPr>
+      <w:r>
+        <w:rPr/>
+        <w:t>Introduction</w:t>
+      </w:r>
+    </w:p>
+    <w:p>
+      <w:pPr>
+        <w:pStyle w:val="TextBody"/>
+        <w:spacing w:lineRule="auto" w:line="276" w:before="0" w:after="140"/>
         <w:rPr/>
       </w:pPr>
       <w:r>
@@ -798,49 +810,51 @@
         <w:pStyle w:val="Heading2"/>
         <w:rPr/>
       </w:pPr>
-      <w:bookmarkStart w:id="2" w:name="__RefHeading___Toc943_1155462304"/>
+      <w:bookmarkStart w:id="1" w:name="__RefHeading___Toc943_1155462304"/>
+      <w:bookmarkEnd w:id="1"/>
+      <w:r>
+        <w:rPr/>
+        <w:t>Nomenclature</w:t>
+      </w:r>
+    </w:p>
+    <w:p>
+      <w:pPr>
+        <w:pStyle w:val="TextBody"/>
+        <w:rPr/>
+      </w:pPr>
+      <w:r>
+        <w:rPr/>
+        <w:t xml:space="preserve">The mounted </w:t>
+      </w:r>
+      <w:r>
+        <w:rPr>
+          <w:i/>
+          <w:iCs/>
+        </w:rPr>
+        <w:t>Diplodocus</w:t>
+      </w:r>
+      <w:r>
+        <w:rPr/>
+        <w:t xml:space="preserve"> skeleton at the Carnegie Museum does not have a specimen number of its own. It is often referred to loosely as CM 84, since that is the specimen that contributes most of the fossil material to the mount; or, more carefully, as CM 84/94/307, since those are the three specimens that currently contribute original fossil material. In this paper, we will refer to it as “the Carnegie mount”; when we refer to CM 84, we mean the particular individual specimen, not the mount. When referring to the various cast mounts, we refer to them by the name of the city that they were originally mounted in, e.g. the London cast, the Berlin cast and the Vernal cast. </w:t>
+      </w:r>
+      <w:r>
+        <w:rPr>
+          <w:highlight w:val="yellow"/>
+        </w:rPr>
+        <w:t>XXX Mike, make sure this is consistently the case.</w:t>
+      </w:r>
+    </w:p>
+    <w:p>
+      <w:pPr>
+        <w:pStyle w:val="TextBody"/>
+        <w:rPr/>
+      </w:pPr>
+      <w:bookmarkStart w:id="2" w:name="__DdeLink__23596_802501007"/>
+      <w:r>
+        <w:rPr/>
+        <w:t>The diplodocine specimen initially designated CM 662 was moved to the Cleveland Museum of Natural History in 1956, museum director Graham Netting having told head of vertebrate paleontology J. LeRoy Kay to trade large dinosaur specimens due to lack of storage space. It was there given the specimen number CMNH 10670. Some time later, the specimen was sold for $15,000 to the Houston Museum of Natural History, where it was catalogued as HMNS 175 and mounted in 1975. For simplicity we refer to this specimen throughout by its original designation CM 662, as it was under this specimen number that most of its role in this story was played out.</w:t>
+      </w:r>
       <w:bookmarkEnd w:id="2"/>
-      <w:r>
-        <w:rPr/>
-        <w:t>Nomenclature</w:t>
-      </w:r>
-    </w:p>
-    <w:p>
-      <w:pPr>
-        <w:pStyle w:val="TextBody"/>
-        <w:rPr/>
-      </w:pPr>
-      <w:r>
-        <w:rPr/>
-        <w:t xml:space="preserve">The mounted </w:t>
-      </w:r>
-      <w:r>
-        <w:rPr>
-          <w:i/>
-          <w:iCs/>
-        </w:rPr>
-        <w:t>Diplodocus</w:t>
-      </w:r>
-      <w:r>
-        <w:rPr/>
-        <w:t xml:space="preserve"> skeleton at the Carnegie Museum does not have a specimen number of its own. It is often referred to loosely as CM 84, since that is the specimen that contributes most of the fossil material to the mount; or, more carefully, as CM 84/94/307, since those are the three specimens that currently contribute original fossil material. In this paper, we will refer to it as “the Carnegie mount”; when we refer to CM 84, we mean the particular individual specimen, not the mount. When referring to the various cast mounts, we refer to them by the name of the city that they were originally mounted in, e.g. the London cast, the Berlin cast and the Vernal cast. </w:t>
-      </w:r>
-      <w:r>
-        <w:rPr>
-          <w:highlight w:val="yellow"/>
-        </w:rPr>
-        <w:t>XXX Mike, make sure this is consistently the case.</w:t>
-      </w:r>
-    </w:p>
-    <w:p>
-      <w:pPr>
-        <w:pStyle w:val="TextBody"/>
-        <w:rPr/>
-      </w:pPr>
-      <w:r>
-        <w:rPr/>
-        <w:t>The diplodocine specimen initially designated CM 662 was moved to the Cleveland Museum of Natural History in 1956, museum director Graham Netting having told head of vertebrate paleontology J. LeRoy Kay to trade large dinosaur specimens due to lack of storage space. It was there given the specimen number CMNH 10670. Some time later, the specimen was sold for $15,000 to the Houston Museum of Natural History, where it was catalogued as HMNS 175 and mounted in 1975. For simplicity we refer to this specimen throughout by its original designation CM 662, as it was under this specimen number that most of its role in this story was played out.</w:t>
-      </w:r>
     </w:p>
     <w:p>
       <w:pPr>
@@ -1237,15 +1251,7 @@
       </w:pPr>
       <w:r>
         <w:rPr/>
-        <w:t xml:space="preserve">To defray the high cost of producing the cast, Holland suggested that the molds could be used to create multiple casts which Carnegie could gift to other heads of state. </w:t>
-      </w:r>
-      <w:r>
-        <w:rPr/>
-        <w:t xml:space="preserve">This </w:t>
-      </w:r>
-      <w:r>
-        <w:rPr/>
-        <w:t xml:space="preserve">idea appealed greatly to Carnegie as it allowed him to instrumentalise </w:t>
+        <w:t xml:space="preserve">To defray the high cost of producing the cast, Holland suggested that the molds could be used to create multiple casts which Carnegie could gift to other heads of state. This idea appealed greatly to Carnegie as it allowed him to instrumentalise </w:t>
       </w:r>
       <w:r>
         <w:rPr>
@@ -1256,15 +1262,15 @@
       </w:r>
       <w:r>
         <w:rPr/>
-        <w:t xml:space="preserve"> to gain support from those </w:t>
-      </w:r>
-      <w:r>
-        <w:rPr/>
-        <w:t>with potential</w:t>
-      </w:r>
-      <w:r>
-        <w:rPr/>
-        <w:t xml:space="preserve"> for peace arbitration, the main focus of his philanthropy at this time.</w:t>
+        <w:t xml:space="preserve"> to gain support from those with </w:t>
+      </w:r>
+      <w:r>
+        <w:rPr/>
+        <w:t xml:space="preserve">authority to advance </w:t>
+      </w:r>
+      <w:r>
+        <w:rPr/>
+        <w:t>peace arbitration, the main focus of his philanthropy at this time.</w:t>
       </w:r>
     </w:p>
     <w:p>
@@ -1285,15 +1291,7 @@
       </w:r>
       <w:r>
         <w:rPr/>
-        <w:t xml:space="preserve"> bones, and the first set of casts from these molds. (Some bones had to be sculpted, because the originals were either absent, </w:t>
-      </w:r>
-      <w:r>
-        <w:rPr/>
-        <w:t>too complex,</w:t>
-      </w:r>
-      <w:r>
-        <w:rPr/>
-        <w:t xml:space="preserve"> or in too poor a condition for the molding process.) The work was led by Arthur Coggeshall, the chief preparator of fossils at the Carnegie Museum, who was also in charge of designing the armature to carry the cast bones. A crew of Italian plasterers led by Serafino Agostini was employed, thanks to their expertise in casting artworks and Agostini’s experience at the AMNH (Nieuwland 2019:71). (Agostini seems to have continued to work for Carnegie Museum for at least another 30 years, as the Annual report for 1934 says that “Mr. Agostini made some excellent moulds and casts of the skulls of </w:t>
+        <w:t xml:space="preserve"> bones, and the first set of casts from these molds. (Some bones had to be sculpted, because the originals were either absent, too complex, or in too poor a condition for the molding process.) The work was led by Arthur Coggeshall, the chief preparator of fossils at the Carnegie Museum, who was also in charge of designing the armature to carry the cast bones. A crew of Italian plasterers led by Serafino Agostini was employed, thanks to their expertise in casting artworks and Agostini’s experience at the AMNH (Nieuwland 2019:71). (Agostini seems to have continued to work for Carnegie Museum for at least another 30 years, as the Annual report for 1934 says that “Mr. Agostini made some excellent moulds and casts of the skulls of </w:t>
       </w:r>
       <w:r>
         <w:rPr>
@@ -1483,15 +1481,7 @@
       </w:pPr>
       <w:r>
         <w:rPr/>
-        <w:t xml:space="preserve">Holland and Coggleshall worked on the casts destined for Berlin and Paris, hoping initially to install the Paris cast first but finding it difficult to get the necessary arrangements solidified. In the end, both casts were constructed on the same European trip. The German cast was erected at the Berlin Museum für Naturkunde beginning on 14 April 2008, and the work was complete by 13 May. The exhibition was opened to little fanfare, with no formal unveiling event </w:t>
-      </w:r>
-      <w:r>
-        <w:rPr/>
-        <w:t>at the museum</w:t>
-      </w:r>
-      <w:r>
-        <w:rPr/>
-        <w:t>, and the mounted skeleton was positioned off to the side of the main hall, which remained dominated by whale skeletons (Nieuwland 2019:115–118).</w:t>
+        <w:t>Holland and Coggleshall worked on the casts destined for Berlin and Paris, hoping initially to install the Paris cast first but finding it difficult to get the necessary arrangements solidified. In the end, both casts were constructed on the same European trip. The German cast was erected at the Berlin Museum für Naturkunde beginning on 14 April 2008, and the work was complete by 13 May. The exhibition was opened to little fanfare, with no formal unveiling event at the museum, and the mounted skeleton was positioned off to the side of the main hall, which remained dominated by whale skeletons (Nieuwland 2019:115–118).</w:t>
       </w:r>
     </w:p>
     <w:p>
@@ -1501,23 +1491,7 @@
       </w:pPr>
       <w:r>
         <w:rPr/>
-        <w:t xml:space="preserve">On 22 May, Holland and Coggleshall arrived in Paris to erect the third cast at the Muséum National d’Histoire Naturelle (MNHN), to find that the French press were already raising public excitement. It had already been decided beforehand  to mount the cast with its tail curled back in a loop, because of space restrictions. The work was completed in time for a lavish public ceremony on 15 June, in great contrast to the muted launch of the Berlin mount. The Paris unveiling was attended by the French president </w:t>
-      </w:r>
-      <w:r>
-        <w:rPr/>
-        <w:t>and</w:t>
-      </w:r>
-      <w:r>
-        <w:rPr/>
-        <w:t xml:space="preserve"> prime minister, </w:t>
-      </w:r>
-      <w:r>
-        <w:rPr/>
-        <w:t xml:space="preserve">the Parisian </w:t>
-      </w:r>
-      <w:r>
-        <w:rPr/>
-        <w:t>police prefect, the American Ambassador, and a selection of scientists and artists (Nieuwland 2019:139–140). Carnegie himself was strangely unconcerned, and did not attend the festivities.</w:t>
+        <w:t>On 22 May, Holland and Coggleshall arrived in Paris to erect the third cast at the Muséum National d’Histoire Naturelle (MNHN), to find that the French press were already raising public excitement. It had already been decided beforehand  to mount the cast with its tail curled back in a loop, because of space restrictions. The work was completed in time for a lavish public ceremony on 15 June, in great contrast to the muted launch of the Berlin mount. The Paris unveiling was attended by the French president and prime minister, the Parisian police prefect, the American Ambassador, and a selection of scientists and artists (Nieuwland 2019:139–140). Carnegie himself was strangely unconcerned, and did not attend the festivities.</w:t>
       </w:r>
     </w:p>
     <w:p>
@@ -1539,15 +1513,7 @@
       </w:r>
       <w:r>
         <w:rPr/>
-        <w:t xml:space="preserve"> in various locations, in its mammal-like upright posture, provoked some controversy: Hay (1908, 1910, 1911) and Tornier (1909) — </w:t>
-      </w:r>
-      <w:r>
-        <w:rPr/>
-        <w:t xml:space="preserve">independently, so he claimed — </w:t>
-      </w:r>
-      <w:r>
-        <w:rPr/>
-        <w:t>argued that its erect-legged posture was incorrect, and it should sprawl like a lizard. Tornier also criticized the position of the neck and tail. Abel (1910) and Holland (1910) emphatically rebutted these suggestions; Matthew (1910) also disagreed — showing rather more respect to Hay than Holland did, and critical of Holland’s tone, but dismissive enough of Tornier to write that “the subject appears, frankly, to be somewhat outside the range of his studies, and his comparisons are not broad or thorough enough to be at all convincing”.</w:t>
+        <w:t xml:space="preserve"> in various locations, in its mammal-like upright posture, provoked some controversy: Hay (1908, 1910, 1911) and Tornier (1909) — independently, so he claimed — argued that its erect-legged posture was incorrect, and it should sprawl like a lizard. Tornier also criticized the position of the neck and tail. Abel (1910) and Holland (1910) emphatically rebutted these suggestions; Matthew (1910) also disagreed — showing rather more respect to Hay than Holland did, and critical of Holland’s tone, but dismissive enough of Tornier to write that “the subject appears, frankly, to be somewhat outside the range of his studies, and his comparisons are not broad or thorough enough to be at all convincing”.</w:t>
       </w:r>
     </w:p>
     <w:p>
@@ -1616,47 +1582,7 @@
       </w:pPr>
       <w:r>
         <w:rPr/>
-        <w:t xml:space="preserve">The original casts had now all been given away, but requests kept coming in, which led Carnegie and Holland to have another five casts prepared. The first planned donation, to Rio de Janeiro, </w:t>
-      </w:r>
-      <w:r>
-        <w:rPr/>
-        <w:t xml:space="preserve">thwarted by </w:t>
-      </w:r>
-      <w:r>
-        <w:rPr/>
-        <w:t xml:space="preserve">the tumultuous quagmire of Brazilian politics. However, a Russian cast </w:t>
-      </w:r>
-      <w:r>
-        <w:rPr/>
-        <w:t xml:space="preserve">was </w:t>
-      </w:r>
-      <w:r>
-        <w:rPr/>
-        <w:t xml:space="preserve">installed in </w:t>
-      </w:r>
-      <w:r>
-        <w:rPr/>
-        <w:t>St. Petersburg in</w:t>
-      </w:r>
-      <w:r>
-        <w:rPr/>
-        <w:t xml:space="preserve"> June of 1910, again supervised by Holland (who confided to Carnegie that he was “really getting tired of ‘the old Dip’”, </w:t>
-      </w:r>
-      <w:r>
-        <w:rPr/>
-        <w:t>Nieuwland 2019:232</w:t>
-      </w:r>
-      <w:r>
-        <w:rPr/>
-        <w:t xml:space="preserve">) </w:t>
-      </w:r>
-      <w:r>
-        <w:rPr/>
-        <w:t xml:space="preserve">together with </w:t>
-      </w:r>
-      <w:r>
-        <w:rPr/>
-        <w:t>Coggeshall.</w:t>
+        <w:t>The original casts had now all been given away, but requests kept coming in, which led Carnegie and Holland to have another five casts prepared. The first planned donation, to Rio de Janeiro, thwarted by the tumultuous quagmire of Brazilian politics. However, a Russian cast was installed in St. Petersburg in June of 1910, again supervised by Holland (who confided to Carnegie that he was “really getting tired of ‘the old Dip’”, Nieuwland 2019:232) together with Coggeshall.</w:t>
       </w:r>
     </w:p>
     <w:p>
@@ -1666,15 +1592,7 @@
       </w:pPr>
       <w:r>
         <w:rPr/>
-        <w:t xml:space="preserve">This particular cast would lead a turbulent life, being relocated to Moscow along with the other collections of the Russian Academy of Sciences. From 1937 it was displayed in the Neshkuchny Palace, an 18th-century complex next to Gorki Park, with a wartime </w:t>
-      </w:r>
-      <w:r>
-        <w:rPr/>
-        <w:t>interlude</w:t>
-      </w:r>
-      <w:r>
-        <w:rPr/>
-        <w:t xml:space="preserve"> to Almaty in Kazahstan, then into storage following the Palace’s closure as a museum in 1954, and from 1987 onward in Moscow’s new Orlov Museum of Natural History. The cast went through two re-mounts: in the Neskuchny it was put in a posture with an extremely extended gait in the front legs, probably following Abel’s suggestion (Abel 1910). When it was exhibited in the Orlov Museum, it was re-mounted again in more traditional fashion, but also one that was already strikingly old-fashioned at that time. </w:t>
+        <w:t xml:space="preserve">This particular cast would lead a turbulent life, being relocated to Moscow along with the other collections of the Russian Academy of Sciences. From 1937 it was displayed in the Neshkuchny Palace, an 18th-century complex next to Gorki Park, with a wartime interlude to Almaty in Kazahstan, then into storage following the Palace’s closure as a museum in 1954, and from 1987 onward in Moscow’s new Orlov Museum of Natural History. The cast went through two re-mounts: in the Neskuchny it was put in a posture with an extremely extended gait in the front legs, probably following Abel’s suggestion (Abel 1910). When it was exhibited in the Orlov Museum, it was re-mounted again in more traditional fashion, but also one that was already strikingly old-fashioned at that time. </w:t>
       </w:r>
       <w:r>
         <w:rPr>
@@ -1701,23 +1619,7 @@
       </w:r>
       <w:r>
         <w:rPr/>
-        <w:t xml:space="preserve"> cast, he was persuaded to travel to Argentina for that purpose in 1912 (Otero and Gasparini 2014). The request had come from Argentinian President Sáenz Peña via the American ambassador in Buenos Aires, Charles Sherill. While Carnegie's efforts had thus far been aimed at European states, </w:t>
-      </w:r>
-      <w:r>
-        <w:rPr/>
-        <w:t xml:space="preserve">by </w:t>
-      </w:r>
-      <w:r>
-        <w:rPr/>
-        <w:t xml:space="preserve">1911 Argentina was looking as though it could well become the most influential state in the southern hemisphere, and even rival the power of some of Europe’s nations. </w:t>
-      </w:r>
-      <w:r>
-        <w:rPr/>
-        <w:t>I</w:t>
-      </w:r>
-      <w:r>
-        <w:rPr/>
-        <w:t xml:space="preserve">t was therefore an interesting nation for Carnegie to ply with a </w:t>
+        <w:t xml:space="preserve"> cast, he was persuaded to travel to Argentina for that purpose in 1912 (Otero and Gasparini 2014). The request had come from Argentinian President Sáenz Peña via the American ambassador in Buenos Aires, Charles Sherill. While Carnegie's efforts had thus far been aimed at European states, by 1911 Argentina was looking as though it could well become the most influential state in the southern hemisphere, and even rival the power of some of Europe’s nations. It was therefore an interesting nation for Carnegie to ply with a </w:t>
       </w:r>
       <w:r>
         <w:rPr>
@@ -1761,15 +1663,7 @@
       </w:r>
       <w:r>
         <w:rPr/>
-        <w:t xml:space="preserve"> itself had begun to fade in the light of the German discoveries of huge sauropods in their East African colony, which in this period began to </w:t>
-      </w:r>
-      <w:r>
-        <w:rPr/>
-        <w:t xml:space="preserve">become </w:t>
-      </w:r>
-      <w:r>
-        <w:rPr/>
-        <w:t xml:space="preserve">the yardstick by which dinosaurian hugeness was measured. </w:t>
+        <w:t xml:space="preserve"> itself had begun to fade in the light of the German discoveries of huge sauropods in their East African colony, which in this period began to become the yardstick by which dinosaurian hugeness was measured. </w:t>
       </w:r>
     </w:p>
     <w:p>
@@ -1779,31 +1673,7 @@
       </w:pPr>
       <w:r>
         <w:rPr/>
-        <w:t>By July of 1912, the Argentinean cast was ready for shipment, and it arrived at the La Plata museum in August; Holland and Coggeshall followed a month later. Constructing the dinosaur itself presented no meaningful challenges. Of course, the reception of a 2</w:t>
-      </w:r>
-      <w:r>
-        <w:rPr/>
-        <w:t>6</w:t>
-      </w:r>
-      <w:r>
-        <w:rPr/>
-        <w:t xml:space="preserve">-meter object caused some discussion, mainly about the </w:t>
-      </w:r>
-      <w:r>
-        <w:rPr/>
-        <w:t>orientation</w:t>
-      </w:r>
-      <w:r>
-        <w:rPr/>
-        <w:t xml:space="preserve"> of the skeleton and the position of the tail. In the end, it was decided to </w:t>
-      </w:r>
-      <w:r>
-        <w:rPr/>
-        <w:t>orient</w:t>
-      </w:r>
-      <w:r>
-        <w:rPr/>
-        <w:t xml:space="preserve"> </w:t>
+        <w:t xml:space="preserve">By July of 1912, the Argentinean cast was ready for shipment, and it arrived at the La Plata museum in August; Holland and Coggeshall followed a month later. Constructing the dinosaur itself presented no meaningful challenges. Of course, the reception of a 26-meter object caused some discussion, mainly about the orientation of the skeleton and the position of the tail. In the end, it was decided to orient </w:t>
       </w:r>
       <w:r>
         <w:rPr>
@@ -1814,19 +1684,7 @@
       </w:r>
       <w:r>
         <w:rPr/>
-        <w:t xml:space="preserve"> </w:t>
-      </w:r>
-      <w:r>
-        <w:rPr/>
-        <w:t xml:space="preserve">towards rather than away from the main hall of the building, and to introduce a Parisian-style curl of the tail. By mid-October, the project had been finished. The Argentinian president was unable to conduct an official opening himself, because the departure from Buenos Aires to La Plata </w:t>
-      </w:r>
-      <w:r>
-        <w:rPr/>
-        <w:t xml:space="preserve">would have </w:t>
-      </w:r>
-      <w:r>
-        <w:rPr/>
-        <w:t>involved a formal handing over of authority to the vice president (Coggeshall 1951: 314–315). The donation received very little publicity at the time, although Holland's memoir of the trip gave it some notoriety afterward (Holland 1913).</w:t>
+        <w:t xml:space="preserve"> towards rather than away from the main hall of the building, and to introduce a Parisian-style curl of the tail. By mid-October, the project had been finished. The Argentinian president was unable to conduct an official opening himself, because the departure from Buenos Aires to La Plata would have involved a formal handing over of authority to the vice president (Coggeshall 1951: 314–315). The donation received very little publicity at the time, although Holland's memoir of the trip gave it some notoriety afterward (Holland 1913).</w:t>
       </w:r>
     </w:p>
     <w:p>
@@ -1836,11 +1694,7 @@
       </w:pPr>
       <w:r>
         <w:rPr/>
-        <w:t xml:space="preserve">Shortly </w:t>
-      </w:r>
-      <w:r>
-        <w:rPr/>
-        <w:t xml:space="preserve">after the preparations for the La Plata cast had begun, in January of 1912, the Spanish ambassador was ordered to request a </w:t>
+        <w:t xml:space="preserve">Shortly after the preparations for the La Plata cast had begun, in January of 1912, the Spanish ambassador was ordered to request a </w:t>
       </w:r>
       <w:r>
         <w:rPr>
@@ -1862,31 +1716,7 @@
       </w:r>
       <w:r>
         <w:rPr/>
-        <w:t xml:space="preserve"> </w:t>
-      </w:r>
-      <w:r>
-        <w:rPr/>
-        <w:t>was</w:t>
-      </w:r>
-      <w:r>
-        <w:rPr/>
-        <w:t xml:space="preserve"> far greater than it had been in any country since France (Nieuwland 2019: 243–246). The Madrid cast was prepared concurrently with the Argentine one, and sent to Spain in September of 1913. Holland and Coggeshall, who arrived in Madrid on </w:t>
-      </w:r>
-      <w:r>
-        <w:rPr/>
-        <w:t xml:space="preserve">11 </w:t>
-      </w:r>
-      <w:r>
-        <w:rPr/>
-        <w:t xml:space="preserve">November 1913, were treated as guests of honour, and took longer to complete their work than they had in La Plata due to all sorts of social obligations (Coggeshall 1951:314). On </w:t>
-      </w:r>
-      <w:r>
-        <w:rPr/>
-        <w:t xml:space="preserve">28 </w:t>
-      </w:r>
-      <w:r>
-        <w:rPr/>
-        <w:t>November, the official unveiling took place, albeit again without the monarch that had been the cast's recipient.</w:t>
+        <w:t xml:space="preserve"> was far greater than it had been in any country since France (Nieuwland 2019: 243–246). The Madrid cast was prepared concurrently with the Argentine one, and sent to Spain in September of 1913. Holland and Coggeshall, who arrived in Madrid on 11 November 1913, were treated as guests of honour, and took longer to complete their work than they had in La Plata due to all sorts of social obligations (Coggeshall 1951:314). On 28 November, the official unveiling took place, albeit again without the monarch that had been the cast's recipient.</w:t>
       </w:r>
     </w:p>
     <w:p>
@@ -1907,23 +1737,7 @@
       </w:r>
       <w:r>
         <w:rPr/>
-        <w:t xml:space="preserve"> donation scheme came to a halt. Moreover, by now he had mostly succeeded in giving away his fortune, and it soon became clear that he had allocated no permanent endowment to the various institutions he had created, including the natural history museum in Pittsburgh (Brinkman 2010:109). This meant that its previously luxurious financial circumstances were suddenly exchanged for extremely spartan ones, and the museum had to halt its ambitions to compete with better-funded institutions in </w:t>
-      </w:r>
-      <w:r>
-        <w:rPr/>
-        <w:t xml:space="preserve">New York and </w:t>
-      </w:r>
-      <w:r>
-        <w:rPr/>
-        <w:t xml:space="preserve">Chicago. Work at the Carnegie Quarry in Utah, which was far from exhausted, </w:t>
-      </w:r>
-      <w:r>
-        <w:rPr/>
-        <w:t xml:space="preserve">also </w:t>
-      </w:r>
-      <w:r>
-        <w:rPr/>
-        <w:t>had to be abandoned.</w:t>
+        <w:t xml:space="preserve"> donation scheme came to a halt. Moreover, by now he had mostly succeeded in giving away his fortune, and it soon became clear that he had allocated no permanent endowment to the various institutions he had created, including the natural history museum in Pittsburgh (Brinkman 2010:109). This meant that its previously luxurious financial circumstances were suddenly exchanged for extremely spartan ones, and the museum had to halt its ambitions to compete with better-funded institutions in New York and Chicago. Work at the Carnegie Quarry in Utah, which was far from exhausted, also had to be abandoned.</w:t>
       </w:r>
     </w:p>
     <w:p>
@@ -1933,23 +1747,7 @@
       </w:pPr>
       <w:r>
         <w:rPr/>
-        <w:t xml:space="preserve">Around this time, the molds from which the casts had been made went into storage, and were </w:t>
-      </w:r>
-      <w:r>
-        <w:rPr/>
-        <w:t xml:space="preserve">not used again </w:t>
-      </w:r>
-      <w:r>
-        <w:rPr/>
-        <w:t>for forty years (</w:t>
-      </w:r>
-      <w:r>
-        <w:rPr/>
-        <w:t xml:space="preserve">Untermann 1959:364). </w:t>
-      </w:r>
-      <w:r>
-        <w:rPr/>
-        <w:t>However, of the ten casts that had been created from them, two still remained, though incomplete.</w:t>
+        <w:t>Around this time, the molds from which the casts had been made went into storage, and were not used again for forty years (Untermann 1959:364). However, of the ten casts that had been created from them, two still remained, though incomplete.</w:t>
       </w:r>
     </w:p>
     <w:p>
@@ -1992,55 +1790,7 @@
       </w:r>
       <w:r>
         <w:rPr/>
-        <w:t xml:space="preserve"> restoration fund on hav</w:t>
-      </w:r>
-      <w:r>
-        <w:rPr/>
-        <w:t xml:space="preserve">ing </w:t>
-      </w:r>
-      <w:r>
-        <w:rPr/>
-        <w:t xml:space="preserve">the </w:t>
-      </w:r>
-      <w:r>
-        <w:rPr/>
-        <w:t xml:space="preserve">last two </w:t>
-      </w:r>
-      <w:r>
-        <w:rPr/>
-        <w:t>casts completed a</w:t>
-      </w:r>
-      <w:r>
-        <w:rPr/>
-        <w:t>nd</w:t>
-      </w:r>
-      <w:r>
-        <w:rPr/>
-        <w:t xml:space="preserve"> gift</w:t>
-      </w:r>
-      <w:r>
-        <w:rPr/>
-        <w:t>ing one of them</w:t>
-      </w:r>
-      <w:r>
-        <w:rPr/>
-        <w:t xml:space="preserve"> to Mexico. On </w:t>
-      </w:r>
-      <w:r>
-        <w:rPr/>
-        <w:t xml:space="preserve">6 </w:t>
-      </w:r>
-      <w:r>
-        <w:rPr/>
-        <w:t xml:space="preserve">April 1930, </w:t>
-      </w:r>
-      <w:r>
-        <w:rPr/>
-        <w:t xml:space="preserve">at the age of 81 (not 81 as stated by Nieuwland 2019:250), </w:t>
-      </w:r>
-      <w:r>
-        <w:rPr/>
-        <w:t xml:space="preserve">Holland arrived in Mexico City together with Coggeshall’s brother Louis, to set up his last </w:t>
+        <w:t xml:space="preserve"> restoration fund on having the last two casts completed and gifting one of them to Mexico. On 6 April 1930, at the age of 81 (not 81 as stated by Nieuwland 2019:250), Holland arrived in Mexico City together with Coggeshall’s brother Louis, to set up his last </w:t>
       </w:r>
       <w:r>
         <w:rPr>
@@ -2061,11 +1811,7 @@
       </w:pPr>
       <w:r>
         <w:rPr/>
-        <w:t>T</w:t>
-      </w:r>
-      <w:r>
-        <w:rPr/>
-        <w:t xml:space="preserve">he remaining </w:t>
+        <w:t xml:space="preserve">The remaining </w:t>
       </w:r>
       <w:r>
         <w:rPr>
@@ -2076,87 +1822,7 @@
       </w:r>
       <w:r>
         <w:rPr/>
-        <w:t xml:space="preserve"> </w:t>
-      </w:r>
-      <w:r>
-        <w:rPr/>
-        <w:t xml:space="preserve">was assembled, repaired, boxed, and shipped to Munich’s </w:t>
-      </w:r>
-      <w:r>
-        <w:rPr/>
-        <w:t xml:space="preserve">Staatssammlung für Paläontologie und Geologie in </w:t>
-      </w:r>
-      <w:r>
-        <w:rPr/>
-        <w:t xml:space="preserve">November and December of </w:t>
-      </w:r>
-      <w:r>
-        <w:rPr/>
-        <w:t xml:space="preserve">1934, </w:t>
-      </w:r>
-      <w:r>
-        <w:rPr/>
-        <w:t xml:space="preserve">completing an </w:t>
-      </w:r>
-      <w:r>
-        <w:rPr/>
-        <w:t xml:space="preserve">exchange for fossils </w:t>
-      </w:r>
-      <w:r>
-        <w:rPr/>
-        <w:t xml:space="preserve">received </w:t>
-      </w:r>
-      <w:r>
-        <w:rPr/>
-        <w:t xml:space="preserve">from Germany </w:t>
-      </w:r>
-      <w:r>
-        <w:rPr/>
-        <w:t xml:space="preserve">five years previously </w:t>
-      </w:r>
-      <w:r>
-        <w:rPr/>
-        <w:t xml:space="preserve">(Carnegie Institute 1934:40). </w:t>
-      </w:r>
-      <w:r>
-        <w:rPr/>
-        <w:t xml:space="preserve">On </w:t>
-      </w:r>
-      <w:r>
-        <w:rPr/>
-        <w:t>arriv</w:t>
-      </w:r>
-      <w:r>
-        <w:rPr/>
-        <w:t>al</w:t>
-      </w:r>
-      <w:r>
-        <w:rPr/>
-        <w:t xml:space="preserve">, however, the cast was not mounted, but instead stored in the basement of the Alte Akademie, which also housed the rest of the paleontological collections. Long assumed lost during bombing in 1944, the cast resurfaced in 1977, </w:t>
-      </w:r>
-      <w:r>
-        <w:rPr/>
-        <w:t xml:space="preserve">but </w:t>
-      </w:r>
-      <w:r>
-        <w:rPr/>
-        <w:t xml:space="preserve">has remained in storage ever since. Calls for it to be remounted as one of the attractions of a new museum at the Nymphenburg castle came to nothing, </w:t>
-      </w:r>
-      <w:r>
-        <w:rPr/>
-        <w:t xml:space="preserve">partly </w:t>
-      </w:r>
-      <w:r>
-        <w:rPr/>
-        <w:t>because of the museum authorities favo</w:t>
-      </w:r>
-      <w:r>
-        <w:rPr/>
-        <w:t>u</w:t>
-      </w:r>
-      <w:r>
-        <w:rPr/>
-        <w:t>red a lighter and stronger resin cast over the maintenance-intensive plaster one.</w:t>
+        <w:t xml:space="preserve"> was assembled, repaired, boxed, and shipped to Munich’s Staatssammlung für Paläontologie und Geologie in November and December of 1934, completing an exchange for fossils received from Germany five years previously (Carnegie Institute 1934:40). On arrival, however, the cast was not mounted, but instead stored in the basement of the Alte Akademie, which also housed the rest of the paleontological collections. Long assumed lost during bombing in 1944, the cast resurfaced in 1977, but has remained in storage ever since. Calls for it to be remounted as one of the attractions of a new museum at the Nymphenburg castle came to nothing, partly because of the museum authorities favoured a lighter and stronger resin cast over the maintenance-intensive plaster one.</w:t>
       </w:r>
     </w:p>
     <w:p>
@@ -2166,11 +1832,7 @@
       </w:pPr>
       <w:r>
         <w:rPr/>
-        <w:t xml:space="preserve">XXX </w:t>
-      </w:r>
-      <w:r>
-        <w:rPr/>
-        <w:t xml:space="preserve">See Taylor and Sroka in prep. on the Concrete </w:t>
+        <w:t xml:space="preserve">XXX See Taylor and Sroka in prep. on the Concrete </w:t>
       </w:r>
       <w:r>
         <w:rPr>
@@ -2191,11 +1853,7 @@
       </w:pPr>
       <w:r>
         <w:rPr/>
-        <w:t xml:space="preserve">XXX </w:t>
-      </w:r>
-      <w:r>
-        <w:rPr/>
-        <w:t xml:space="preserve">See Taylor et al. In prep. on the AMNH rearing </w:t>
+        <w:t xml:space="preserve">XXX See Taylor et al. In prep. on the AMNH rearing </w:t>
       </w:r>
       <w:r>
         <w:rPr>
@@ -2216,11 +1874,7 @@
       </w:pPr>
       <w:r>
         <w:rPr/>
-        <w:t xml:space="preserve">XXX </w:t>
-      </w:r>
-      <w:r>
-        <w:rPr/>
-        <w:t xml:space="preserve">See Table B for a summary of all the Carnegie </w:t>
+        <w:t xml:space="preserve">XXX See Table B for a summary of all the Carnegie </w:t>
       </w:r>
       <w:r>
         <w:rPr>
@@ -3016,13 +2670,140 @@
       </w:r>
       <w:r>
         <w:rPr/>
-        <w:t xml:space="preserve"> taken some time between 1980 and 1999 (Figure G), the neck is shown in a somewhat raised posture and is suspended from the ceiling. This is in contrast to older photos in which it is horizontal and supported from beneath by a pole. However, the tail remained in its old dragging posture. </w:t>
-      </w:r>
+        <w:t xml:space="preserve"> taken some time between 1980 and 1999 (Figure G), the neck is shown in a somewhat raised posture and is suspended from the ceiling. This is in contrast to older photos in which it is horizontal and supported from beneath by a pole. However, the tail remained in its old dragging posture.</w:t>
+      </w:r>
+    </w:p>
+    <w:p>
+      <w:pPr>
+        <w:pStyle w:val="TextBody"/>
+        <w:rPr/>
+      </w:pPr>
+      <w:r>
+        <w:rPr/>
+        <w:t>I</w:t>
+      </w:r>
+      <w:r>
+        <w:rPr/>
+        <w:t xml:space="preserve">t is possible that </w:t>
+      </w:r>
+      <w:r>
+        <w:rPr/>
+        <w:t xml:space="preserve">the </w:t>
+      </w:r>
+      <w:r>
+        <w:rPr/>
+        <w:t xml:space="preserve">change in </w:t>
+      </w:r>
+      <w:r>
+        <w:rPr/>
+        <w:t xml:space="preserve">neck support was </w:t>
+      </w:r>
+      <w:r>
+        <w:rPr/>
+        <w:t xml:space="preserve">made </w:t>
+      </w:r>
+      <w:r>
+        <w:rPr/>
+        <w:t xml:space="preserve">in </w:t>
+      </w:r>
+      <w:r>
+        <w:rPr/>
+        <w:t xml:space="preserve">1938 </w:t>
+      </w:r>
+      <w:r>
+        <w:rPr/>
+        <w:t xml:space="preserve">to </w:t>
+      </w:r>
+      <w:r>
+        <w:rPr/>
+        <w:t xml:space="preserve">free the space under the neck and so </w:t>
+      </w:r>
+      <w:r>
+        <w:rPr/>
+        <w:t xml:space="preserve">make space for the </w:t>
+      </w:r>
+      <w:r>
+        <w:rPr/>
+        <w:t xml:space="preserve">tail of the </w:t>
+      </w:r>
+      <w:r>
+        <w:rPr>
+          <w:i/>
+          <w:iCs/>
+        </w:rPr>
+        <w:t>Allosaurus</w:t>
+      </w:r>
+      <w:r>
+        <w:rPr/>
+        <w:t xml:space="preserve"> </w:t>
+      </w:r>
+      <w:r>
+        <w:rPr/>
+        <w:t xml:space="preserve">mount </w:t>
+      </w:r>
+      <w:r>
+        <w:rPr/>
+        <w:t xml:space="preserve">CM 11844 that was </w:t>
+      </w:r>
+      <w:r>
+        <w:rPr/>
+        <w:t xml:space="preserve">then </w:t>
+      </w:r>
+      <w:r>
+        <w:rPr/>
+        <w:t xml:space="preserve">put on display in front of </w:t>
+      </w:r>
+      <w:r>
+        <w:rPr/>
+        <w:t xml:space="preserve">the Dipodocus </w:t>
+      </w:r>
+      <w:r>
+        <w:rPr/>
+        <w:t>(</w:t>
+      </w:r>
+      <w:r>
+        <w:rPr/>
+        <w:t>visible in Figure G</w:t>
+      </w:r>
+      <w:r>
+        <w:rPr/>
+        <w:t>).</w:t>
+      </w:r>
+    </w:p>
+    <w:p>
+      <w:pPr>
+        <w:pStyle w:val="TextBody"/>
+        <w:rPr/>
+      </w:pPr>
       <w:r>
         <w:rPr>
           <w:highlight w:val="yellow"/>
         </w:rPr>
-        <w:t>XXX Matt, do you know when this neck elevation was done and by whom?</w:t>
+        <w:t xml:space="preserve">XXX Matt, do you know </w:t>
+      </w:r>
+      <w:r>
+        <w:rPr>
+          <w:highlight w:val="yellow"/>
+        </w:rPr>
+        <w:t xml:space="preserve">with more precision </w:t>
+      </w:r>
+      <w:r>
+        <w:rPr>
+          <w:highlight w:val="yellow"/>
+        </w:rPr>
+        <w:t xml:space="preserve">when </w:t>
+      </w:r>
+      <w:r>
+        <w:rPr>
+          <w:highlight w:val="yellow"/>
+        </w:rPr>
+        <w:t xml:space="preserve">and why </w:t>
+      </w:r>
+      <w:r>
+        <w:rPr>
+          <w:highlight w:val="yellow"/>
+        </w:rPr>
+        <w:t>this neck elevation was done and by whom?</w:t>
       </w:r>
     </w:p>
     <w:p>
@@ -3153,7 +2934,7 @@
       <w:bookmarkEnd w:id="14"/>
       <w:r>
         <w:rPr/>
-        <w:t>Forefeet  WDC-FS001A</w:t>
+        <w:t>Forefeet WDC-FS001A</w:t>
       </w:r>
     </w:p>
     <w:p>
@@ -3288,11 +3069,47 @@
         <w:rPr>
           <w:highlight w:val="yellow"/>
         </w:rPr>
-        <w:t>XXX Matt, is this true? See email thread and Figure G.</w:t>
-      </w:r>
-      <w:r>
-        <w:rPr/>
-        <w:t xml:space="preserve"> (This specimen is described and illustrated by Tschopp et al. 2019:33–37 and referred by them to Camarasauridae indet.) The right forelimb, having been based on the diplodocine CM 622, was a better match for CM 82, but not perfect as discussed above. For this reason, both forelimbs were replaced in the 2007 remount by scaled-up sculptures based on the forelimb bones of a well preserved but smaller specimen of </w:t>
+        <w:t xml:space="preserve">XXX Matt, is this true? See Figure G  </w:t>
+      </w:r>
+      <w:r>
+        <w:rPr>
+          <w:highlight w:val="yellow"/>
+        </w:rPr>
+        <w:t xml:space="preserve">and </w:t>
+      </w:r>
+      <w:r>
+        <w:rPr>
+          <w:highlight w:val="yellow"/>
+        </w:rPr>
+        <w:t>email thread “Replacement of left humerus”.</w:t>
+      </w:r>
+      <w:r>
+        <w:rPr/>
+        <w:t xml:space="preserve"> (This specimen is described and illustrated by Tschopp et al. 2019:33–37 and referred by them to Camarasauridae indet.) The right forelimb, having been based on the diplodocine CM 622, was a better match for CM 82, but not perfect as discussed above. For this reason, both forelimbs were replaced </w:t>
+      </w:r>
+      <w:r>
+        <w:rPr/>
+        <w:t xml:space="preserve">by Phil </w:t>
+      </w:r>
+      <w:r>
+        <w:rPr/>
+        <w:t>F</w:t>
+      </w:r>
+      <w:r>
+        <w:rPr/>
+        <w:t xml:space="preserve">raley </w:t>
+      </w:r>
+      <w:r>
+        <w:rPr/>
+        <w:t>P</w:t>
+      </w:r>
+      <w:r>
+        <w:rPr/>
+        <w:t xml:space="preserve">roductions </w:t>
+      </w:r>
+      <w:r>
+        <w:rPr/>
+        <w:t xml:space="preserve">in the 2007 remount by scaled-up sculptures based on the forelimb bones of a well preserved but smaller specimen of </w:t>
       </w:r>
       <w:r>
         <w:rPr>
@@ -3309,7 +3126,13 @@
         <w:rPr>
           <w:highlight w:val="yellow"/>
         </w:rPr>
-        <w:t>XXX Matt, who did this work?</w:t>
+        <w:t xml:space="preserve">XXX Matt, </w:t>
+      </w:r>
+      <w:r>
+        <w:rPr>
+          <w:highlight w:val="yellow"/>
+        </w:rPr>
+        <w:t>was the entire remount done by Phil Fraley Productions?</w:t>
       </w:r>
     </w:p>
     <w:p>
@@ -3319,6 +3142,16 @@
       </w:pPr>
       <w:r>
         <w:rPr/>
+        <w:t>The femur of BYU 681/11940 is 1330 mm in length (Klein and Sander 2008:256), compared with 1542 mm for CM 84 (Hatcher 1901:47). If BYU 681 were a single individual, this would indicate that it was 86% as large in linear dimension as CM 84, but the assignment of different parts of BYU 681 to different taxa makes this dubious. At any rate, 86% is too small an individual for casts of its bones to have been incorporated directly into the mount, hence the scaling of the sculptures.</w:t>
+      </w:r>
+    </w:p>
+    <w:p>
+      <w:pPr>
+        <w:pStyle w:val="TextBody"/>
+        <w:rPr/>
+      </w:pPr>
+      <w:r>
+        <w:rPr/>
         <w:t xml:space="preserve">Wilhite (2003:33) assigns the humerus BYU 681/4742 to </w:t>
       </w:r>
       <w:r>
@@ -3352,17 +3185,11 @@
       </w:r>
       <w:r>
         <w:rPr/>
-        <w:t>, but it seems from Wilhite (2003:148) that BYU 681 is a composite of elements from different taxa.</w:t>
-      </w:r>
-    </w:p>
-    <w:p>
-      <w:pPr>
-        <w:pStyle w:val="TextBody"/>
-        <w:rPr/>
-      </w:pPr>
-      <w:r>
-        <w:rPr/>
-        <w:t>The femur of BYU 681/11940 is 1330 mm in length (Klein and Sander 2008:256), compared with 1542 mm for CM 84 (Hatcher 1901:47). If BYU 681 were a single individual, this would indicate that it was 86% as large in linear dimension as CM 84, but the assignment of different parts of BYU 681 to different taxa makes this dubious. At any rate, 86% is too small an individual for casts of its bones to have been incorporated directly into the mount, hence the scaling of the sculptures.</w:t>
+        <w:t xml:space="preserve">, but it seems from Wilhite (2003:148) that BYU 681 is a composite of elements from different taxa — </w:t>
+      </w:r>
+      <w:r>
+        <w:rPr/>
+        <w:t>in which the scaling calculation above may be poorly founded.</w:t>
       </w:r>
     </w:p>
     <w:p>
@@ -3384,7 +3211,15 @@
       </w:pPr>
       <w:r>
         <w:rPr/>
-        <w:t xml:space="preserve">Also included in the 2007 remount were about ten additional distal “whiplash” caudals, bringing the total number of caudal vertebrae to ~83. The rationale was that the complete tail of the small apatosaurine specimen </w:t>
+        <w:t xml:space="preserve">Also included in the 2007 remount were about ten additional distal “whiplash” caudals, </w:t>
+      </w:r>
+      <w:r>
+        <w:rPr/>
+        <w:t xml:space="preserve">made by Western Paleontological Laboratories, </w:t>
+      </w:r>
+      <w:r>
+        <w:rPr/>
+        <w:t xml:space="preserve">bringing the total number of caudal vertebrae to 83. The rationale was that the complete tail of the small apatosaurine specimen </w:t>
       </w:r>
       <w:bookmarkStart w:id="17" w:name="__DdeLink__1281_802501007"/>
       <w:r>
@@ -3417,6 +3252,32 @@
       <w:r>
         <w:rPr/>
         <w:t xml:space="preserve"> would have had at least 83 caudals in life.</w:t>
+      </w:r>
+    </w:p>
+    <w:p>
+      <w:pPr>
+        <w:pStyle w:val="TextBody"/>
+        <w:rPr>
+          <w:highlight w:val="yellow"/>
+        </w:rPr>
+      </w:pPr>
+      <w:r>
+        <w:rPr>
+          <w:highlight w:val="yellow"/>
+        </w:rPr>
+        <w:t xml:space="preserve">XXX ONE CAUDAL ADDED FROM CM 94. </w:t>
+      </w:r>
+      <w:r>
+        <w:rPr>
+          <w:highlight w:val="yellow"/>
+        </w:rPr>
+        <w:t xml:space="preserve">CAUDALS 37-73 WERE CASTS IN ORIGINAL MOUNT AND REPLACED WITH CAUDALS FROM CM 307. </w:t>
+      </w:r>
+      <w:r>
+        <w:rPr>
+          <w:highlight w:val="yellow"/>
+        </w:rPr>
+        <w:t>This contradicts McIntosh (1981:20) and Curtice’s dissertation.</w:t>
       </w:r>
     </w:p>
     <w:p>
@@ -5190,31 +5051,7 @@
       </w:pPr>
       <w:r>
         <w:rPr/>
-        <w:t xml:space="preserve">Otero, Alejandro, and Zulma Gasparini. 2014. The </w:t>
-      </w:r>
-      <w:r>
-        <w:rPr/>
-        <w:t>h</w:t>
-      </w:r>
-      <w:r>
-        <w:rPr/>
-        <w:t xml:space="preserve">istory of the </w:t>
-      </w:r>
-      <w:r>
-        <w:rPr/>
-        <w:t>c</w:t>
-      </w:r>
-      <w:r>
-        <w:rPr/>
-        <w:t xml:space="preserve">ast </w:t>
-      </w:r>
-      <w:r>
-        <w:rPr/>
-        <w:t>s</w:t>
-      </w:r>
-      <w:r>
-        <w:rPr/>
-        <w:t xml:space="preserve">keleton of </w:t>
+        <w:t xml:space="preserve">Otero, Alejandro, and Zulma Gasparini. 2014. The history of the cast skeleton of </w:t>
       </w:r>
       <w:r>
         <w:rPr>
@@ -5243,14 +5080,7 @@
           <w:b/>
           <w:bCs/>
         </w:rPr>
-        <w:t>82</w:t>
-      </w:r>
-      <w:r>
-        <w:rPr>
-          <w:b/>
-          <w:bCs/>
-        </w:rPr>
-        <w:t>(3)</w:t>
+        <w:t>82(3)</w:t>
       </w:r>
       <w:r>
         <w:rPr/>
@@ -14917,25 +14747,7 @@
                 <w:szCs w:val="24"/>
                 <w:u w:val="none"/>
               </w:rPr>
-              <w:t xml:space="preserve">The </w:t>
-            </w:r>
-            <w:r>
-              <w:rPr>
-                <w:rFonts w:ascii="Liberation Serif" w:hAnsi="Liberation Serif"/>
-                <w:b w:val="false"/>
-                <w:bCs w:val="false"/>
-                <w:i w:val="false"/>
-                <w:iCs w:val="false"/>
-                <w:strike w:val="false"/>
-                <w:dstrike w:val="false"/>
-                <w:outline w:val="false"/>
-                <w:shadow w:val="false"/>
-                <w:color w:val="000000"/>
-                <w:sz w:val="24"/>
-                <w:szCs w:val="24"/>
-                <w:u w:val="none"/>
-              </w:rPr>
-              <w:t>Imperial Museum</w:t>
+              <w:t>The Imperial Museum</w:t>
             </w:r>
           </w:p>
         </w:tc>
@@ -15226,25 +15038,7 @@
                 <w:szCs w:val="24"/>
                 <w:u w:val="none"/>
               </w:rPr>
-              <w:t>P</w:t>
-            </w:r>
-            <w:r>
-              <w:rPr>
-                <w:rFonts w:ascii="Liberation Serif" w:hAnsi="Liberation Serif"/>
-                <w:b w:val="false"/>
-                <w:bCs w:val="false"/>
-                <w:i w:val="false"/>
-                <w:iCs w:val="false"/>
-                <w:strike w:val="false"/>
-                <w:dstrike w:val="false"/>
-                <w:outline w:val="false"/>
-                <w:shadow w:val="false"/>
-                <w:color w:val="000000"/>
-                <w:sz w:val="24"/>
-                <w:szCs w:val="24"/>
-                <w:u w:val="none"/>
-              </w:rPr>
-              <w:t>resident Roque Sáenz Peña Lahitte</w:t>
+              <w:t>President Roque Sáenz Peña Lahitte</w:t>
             </w:r>
           </w:p>
         </w:tc>
@@ -15558,25 +15352,7 @@
                 <w:szCs w:val="24"/>
                 <w:u w:val="none"/>
               </w:rPr>
-              <w:t>Mexico City cas</w:t>
-            </w:r>
-            <w:r>
-              <w:rPr>
-                <w:rFonts w:ascii="Liberation Serif" w:hAnsi="Liberation Serif"/>
-                <w:b w:val="false"/>
-                <w:bCs w:val="false"/>
-                <w:i w:val="false"/>
-                <w:iCs w:val="false"/>
-                <w:strike w:val="false"/>
-                <w:dstrike w:val="false"/>
-                <w:outline w:val="false"/>
-                <w:shadow w:val="false"/>
-                <w:color w:val="000000"/>
-                <w:sz w:val="24"/>
-                <w:szCs w:val="24"/>
-                <w:u w:val="none"/>
-              </w:rPr>
-              <w:t>t</w:t>
+              <w:t>Mexico City cast</w:t>
             </w:r>
           </w:p>
         </w:tc>
@@ -15930,61 +15706,7 @@
                 <w:szCs w:val="24"/>
                 <w:u w:val="none"/>
               </w:rPr>
-              <w:t>(</w:t>
-            </w:r>
-            <w:r>
-              <w:rPr>
-                <w:rFonts w:ascii="Liberation Serif" w:hAnsi="Liberation Serif"/>
-                <w:b w:val="false"/>
-                <w:bCs w:val="false"/>
-                <w:i w:val="false"/>
-                <w:iCs w:val="false"/>
-                <w:strike w:val="false"/>
-                <w:dstrike w:val="false"/>
-                <w:outline w:val="false"/>
-                <w:shadow w:val="false"/>
-                <w:color w:val="000000"/>
-                <w:sz w:val="24"/>
-                <w:szCs w:val="24"/>
-                <w:u w:val="none"/>
-              </w:rPr>
-              <w:t>Arrived in 1934; n</w:t>
-            </w:r>
-            <w:r>
-              <w:rPr>
-                <w:rFonts w:ascii="Liberation Serif" w:hAnsi="Liberation Serif"/>
-                <w:b w:val="false"/>
-                <w:bCs w:val="false"/>
-                <w:i w:val="false"/>
-                <w:iCs w:val="false"/>
-                <w:strike w:val="false"/>
-                <w:dstrike w:val="false"/>
-                <w:outline w:val="false"/>
-                <w:shadow w:val="false"/>
-                <w:color w:val="000000"/>
-                <w:sz w:val="24"/>
-                <w:szCs w:val="24"/>
-                <w:u w:val="none"/>
-              </w:rPr>
-              <w:t xml:space="preserve">ever </w:t>
-            </w:r>
-            <w:r>
-              <w:rPr>
-                <w:rFonts w:ascii="Liberation Serif" w:hAnsi="Liberation Serif"/>
-                <w:b w:val="false"/>
-                <w:bCs w:val="false"/>
-                <w:i w:val="false"/>
-                <w:iCs w:val="false"/>
-                <w:strike w:val="false"/>
-                <w:dstrike w:val="false"/>
-                <w:outline w:val="false"/>
-                <w:shadow w:val="false"/>
-                <w:color w:val="000000"/>
-                <w:sz w:val="24"/>
-                <w:szCs w:val="24"/>
-                <w:u w:val="none"/>
-              </w:rPr>
-              <w:t>mounted)</w:t>
+              <w:t>(Arrived in 1934; never mounted)</w:t>
             </w:r>
           </w:p>
         </w:tc>
@@ -16639,7 +16361,31 @@
       </w:r>
       <w:r>
         <w:rPr/>
-        <w:t xml:space="preserve"> at the Carnegie Museum in left anterolateral view, taken some time between 1980 and 1999. The photograph cannot date from later than 1999 because the old forefeet are still in position, with their splayed metacarpals and unguals on digits 1–3. Note that the neck had by this time been reposed since earlier photographs (Figure E), in a more elevated posture, and was now suspended from the ceiling rather than supported from below by scaffolds.</w:t>
+        <w:t xml:space="preserve"> at the Carnegie Museum in left anterolateral view, </w:t>
+      </w:r>
+      <w:r>
+        <w:rPr/>
+        <w:t xml:space="preserve">by </w:t>
+      </w:r>
+      <w:r>
+        <w:rPr/>
+        <w:t xml:space="preserve">Melinda McNaugher/Carnegie Museum of Natural History. </w:t>
+      </w:r>
+      <w:r>
+        <w:rPr/>
+        <w:t xml:space="preserve">This photograph was </w:t>
+      </w:r>
+      <w:r>
+        <w:rPr/>
+        <w:t xml:space="preserve">taken some time between 1980 and 1999. </w:t>
+      </w:r>
+      <w:r>
+        <w:rPr/>
+        <w:t xml:space="preserve">It </w:t>
+      </w:r>
+      <w:r>
+        <w:rPr/>
+        <w:t>cannot date from later than 1999 because the old forefeet are still in position, with their splayed metacarpals and unguals on digits 1–3. Note that the neck had by this time been reposed since earlier photographs (Figure E), in a more elevated posture, and was now suspended from the ceiling rather than supported from below by scaffolds.</w:t>
       </w:r>
     </w:p>
     <w:p>
@@ -17370,7 +17116,7 @@
     <w:pPr>
       <w:widowControl/>
       <w:suppressAutoHyphens w:val="true"/>
-      <w:overflowPunct w:val="true"/>
+      <w:overflowPunct w:val="false"/>
       <w:bidi w:val="0"/>
       <w:spacing w:before="0" w:after="0"/>
       <w:ind w:left="0" w:right="0" w:hanging="0"/>
@@ -19572,6 +19318,145 @@
   </w:style>
   <w:style w:type="character" w:styleId="ListLabel300">
     <w:name w:val="ListLabel 300"/>
+    <w:qFormat/>
+    <w:rPr/>
+  </w:style>
+  <w:style w:type="character" w:styleId="ListLabel301">
+    <w:name w:val="ListLabel 301"/>
+    <w:qFormat/>
+    <w:rPr>
+      <w:rFonts w:cs="Symbol"/>
+    </w:rPr>
+  </w:style>
+  <w:style w:type="character" w:styleId="ListLabel302">
+    <w:name w:val="ListLabel 302"/>
+    <w:qFormat/>
+    <w:rPr>
+      <w:rFonts w:cs="OpenSymbol"/>
+    </w:rPr>
+  </w:style>
+  <w:style w:type="character" w:styleId="ListLabel303">
+    <w:name w:val="ListLabel 303"/>
+    <w:qFormat/>
+    <w:rPr>
+      <w:rFonts w:cs="OpenSymbol"/>
+    </w:rPr>
+  </w:style>
+  <w:style w:type="character" w:styleId="ListLabel304">
+    <w:name w:val="ListLabel 304"/>
+    <w:qFormat/>
+    <w:rPr>
+      <w:rFonts w:cs="Symbol"/>
+    </w:rPr>
+  </w:style>
+  <w:style w:type="character" w:styleId="ListLabel305">
+    <w:name w:val="ListLabel 305"/>
+    <w:qFormat/>
+    <w:rPr>
+      <w:rFonts w:cs="OpenSymbol"/>
+    </w:rPr>
+  </w:style>
+  <w:style w:type="character" w:styleId="ListLabel306">
+    <w:name w:val="ListLabel 306"/>
+    <w:qFormat/>
+    <w:rPr>
+      <w:rFonts w:cs="OpenSymbol"/>
+    </w:rPr>
+  </w:style>
+  <w:style w:type="character" w:styleId="ListLabel307">
+    <w:name w:val="ListLabel 307"/>
+    <w:qFormat/>
+    <w:rPr>
+      <w:rFonts w:cs="Symbol"/>
+    </w:rPr>
+  </w:style>
+  <w:style w:type="character" w:styleId="ListLabel308">
+    <w:name w:val="ListLabel 308"/>
+    <w:qFormat/>
+    <w:rPr>
+      <w:rFonts w:cs="OpenSymbol"/>
+    </w:rPr>
+  </w:style>
+  <w:style w:type="character" w:styleId="ListLabel309">
+    <w:name w:val="ListLabel 309"/>
+    <w:qFormat/>
+    <w:rPr>
+      <w:rFonts w:cs="OpenSymbol"/>
+    </w:rPr>
+  </w:style>
+  <w:style w:type="character" w:styleId="ListLabel310">
+    <w:name w:val="ListLabel 310"/>
+    <w:qFormat/>
+    <w:rPr>
+      <w:rFonts w:cs="Symbol"/>
+    </w:rPr>
+  </w:style>
+  <w:style w:type="character" w:styleId="ListLabel311">
+    <w:name w:val="ListLabel 311"/>
+    <w:qFormat/>
+    <w:rPr>
+      <w:rFonts w:cs="OpenSymbol"/>
+    </w:rPr>
+  </w:style>
+  <w:style w:type="character" w:styleId="ListLabel312">
+    <w:name w:val="ListLabel 312"/>
+    <w:qFormat/>
+    <w:rPr>
+      <w:rFonts w:cs="OpenSymbol"/>
+    </w:rPr>
+  </w:style>
+  <w:style w:type="character" w:styleId="ListLabel313">
+    <w:name w:val="ListLabel 313"/>
+    <w:qFormat/>
+    <w:rPr>
+      <w:rFonts w:cs="Symbol"/>
+    </w:rPr>
+  </w:style>
+  <w:style w:type="character" w:styleId="ListLabel314">
+    <w:name w:val="ListLabel 314"/>
+    <w:qFormat/>
+    <w:rPr>
+      <w:rFonts w:cs="OpenSymbol"/>
+    </w:rPr>
+  </w:style>
+  <w:style w:type="character" w:styleId="ListLabel315">
+    <w:name w:val="ListLabel 315"/>
+    <w:qFormat/>
+    <w:rPr>
+      <w:rFonts w:cs="OpenSymbol"/>
+    </w:rPr>
+  </w:style>
+  <w:style w:type="character" w:styleId="ListLabel316">
+    <w:name w:val="ListLabel 316"/>
+    <w:qFormat/>
+    <w:rPr>
+      <w:rFonts w:cs="Symbol"/>
+    </w:rPr>
+  </w:style>
+  <w:style w:type="character" w:styleId="ListLabel317">
+    <w:name w:val="ListLabel 317"/>
+    <w:qFormat/>
+    <w:rPr>
+      <w:rFonts w:cs="OpenSymbol"/>
+    </w:rPr>
+  </w:style>
+  <w:style w:type="character" w:styleId="ListLabel318">
+    <w:name w:val="ListLabel 318"/>
+    <w:qFormat/>
+    <w:rPr>
+      <w:rFonts w:cs="OpenSymbol"/>
+    </w:rPr>
+  </w:style>
+  <w:style w:type="character" w:styleId="ListLabel319">
+    <w:name w:val="ListLabel 319"/>
+    <w:qFormat/>
+    <w:rPr>
+      <w:i w:val="false"/>
+      <w:iCs w:val="false"/>
+    </w:rPr>
+  </w:style>
+  <w:style w:type="character" w:styleId="ListLabel320">
+    <w:name w:val="ListLabel 320"/>
     <w:qFormat/>
     <w:rPr/>
   </w:style>

</xml_diff>

<commit_message>
More on the Russian cast
</commit_message>
<xml_diff>
--- a/TaylorEtAl-composition-of-the-Carnegie-Diplodocus.docx
+++ b/TaylorEtAl-composition-of-the-Carnegie-Diplodocus.docx
@@ -1562,31 +1562,137 @@
       </w:pPr>
       <w:r>
         <w:rPr/>
-        <w:t xml:space="preserve">This particular cast would lead a turbulent life, being relocated to Moscow along with the other collections of the Russian Academy of Sciences. From 1937 it was displayed in the Neshkuchny Palace, an 18th-century complex next to Gorki Park, with a wartime interlude to Almaty in Kazahstan, then into storage following the Palace’s closure as a museum in 1954, and from 1987 onward in Moscow’s new Orlov Museum of Natural History. The cast went through two re-mounts: in the Neskuchny it was put in a </w:t>
-      </w:r>
-      <w:r>
-        <w:rPr/>
-        <w:t xml:space="preserve">bizarre </w:t>
-      </w:r>
-      <w:r>
-        <w:rPr/>
-        <w:t xml:space="preserve">posture with </w:t>
-      </w:r>
-      <w:r>
-        <w:rPr/>
-        <w:t>parasagittal hindlimbs but strongly everted elbows</w:t>
-      </w:r>
-      <w:r>
-        <w:rPr/>
-        <w:t>, p</w:t>
-      </w:r>
-      <w:r>
-        <w:rPr/>
-        <w:t xml:space="preserve">ossibly </w:t>
-      </w:r>
-      <w:r>
-        <w:rPr/>
-        <w:t>following Abel’s suggestion (Abel 1910). When it was exhibited in the Orlov Museum, it was re-mounted again in more traditional fashion, but also one that was already strikingly old-fashioned at that time.</w:t>
+        <w:t xml:space="preserve">This particular cast would lead a turbulent life, being relocated to Moscow </w:t>
+      </w:r>
+      <w:r>
+        <w:rPr/>
+        <w:t xml:space="preserve">in 1934 </w:t>
+      </w:r>
+      <w:r>
+        <w:rPr/>
+        <w:t xml:space="preserve">along with the other collections of the Russian Academy of Sciences. </w:t>
+      </w:r>
+      <w:r>
+        <w:rPr/>
+        <w:t>In</w:t>
+      </w:r>
+      <w:r>
+        <w:rPr/>
+        <w:t xml:space="preserve"> 1937 it was </w:t>
+      </w:r>
+      <w:r>
+        <w:rPr/>
+        <w:t>remounted</w:t>
+      </w:r>
+      <w:r>
+        <w:rPr/>
+        <w:t xml:space="preserve"> in the </w:t>
+      </w:r>
+      <w:bookmarkStart w:id="7" w:name="__DdeLink__28830_802501007"/>
+      <w:r>
+        <w:rPr/>
+        <w:t>Neshkuchny Palace</w:t>
+      </w:r>
+      <w:bookmarkEnd w:id="7"/>
+      <w:r>
+        <w:rPr/>
+        <w:t>, an 18th-century complex next to Gork</w:t>
+      </w:r>
+      <w:r>
+        <w:rPr/>
+        <w:t>y</w:t>
+      </w:r>
+      <w:r>
+        <w:rPr/>
+        <w:t xml:space="preserve"> Park, </w:t>
+      </w:r>
+      <w:r>
+        <w:rPr/>
+        <w:t xml:space="preserve">as part of </w:t>
+      </w:r>
+      <w:r>
+        <w:rPr/>
+        <w:t xml:space="preserve">the XVIIth International Geological Congress, which was held in Moscow in that year </w:t>
+      </w:r>
+      <w:r>
+        <w:rPr/>
+        <w:t>(Bodylevskaya 2007)</w:t>
+      </w:r>
+      <w:r>
+        <w:rPr/>
+        <w:t xml:space="preserve">. </w:t>
+      </w:r>
+      <w:r>
+        <w:rPr/>
+        <w:t xml:space="preserve">After </w:t>
+      </w:r>
+      <w:r>
+        <w:rPr/>
+        <w:t xml:space="preserve">a wartime interlude </w:t>
+      </w:r>
+      <w:r>
+        <w:rPr/>
+        <w:t>in</w:t>
+      </w:r>
+      <w:r>
+        <w:rPr/>
+        <w:t xml:space="preserve"> Almaty, Kaza</w:t>
+      </w:r>
+      <w:r>
+        <w:rPr/>
+        <w:t>k</w:t>
+      </w:r>
+      <w:r>
+        <w:rPr/>
+        <w:t xml:space="preserve">hstan </w:t>
+      </w:r>
+      <w:r>
+        <w:rPr/>
+        <w:t>(1942–1944)</w:t>
+      </w:r>
+      <w:r>
+        <w:rPr/>
+        <w:t xml:space="preserve">, </w:t>
+      </w:r>
+      <w:r>
+        <w:rPr/>
+        <w:t xml:space="preserve">it returned to the  Neshkuchny Palace, then went </w:t>
+      </w:r>
+      <w:r>
+        <w:rPr/>
+        <w:t xml:space="preserve">into storage following the Palace’s closure as a museum in 1954. </w:t>
+      </w:r>
+      <w:r>
+        <w:rPr/>
+        <w:t xml:space="preserve">Since </w:t>
+      </w:r>
+      <w:r>
+        <w:rPr/>
+        <w:t xml:space="preserve">1987 </w:t>
+      </w:r>
+      <w:r>
+        <w:rPr/>
+        <w:t xml:space="preserve">it has been displayed </w:t>
+      </w:r>
+      <w:r>
+        <w:rPr/>
+        <w:t xml:space="preserve">in Moscow’s new Orlov Museum of Natural History. The cast went through two re-mounts: in the Neskuchny it was put in a bizarre posture with parasagittal hindlimbs but strongly everted elbows, possibly following Abel’s suggestion (Abel 1910). When it was exhibited in the Orlov Museum, it was re-mounted again in more traditional fashion </w:t>
+      </w:r>
+      <w:r>
+        <w:rPr/>
+        <w:t>with erect limbs</w:t>
+      </w:r>
+      <w:r>
+        <w:rPr/>
+        <w:t xml:space="preserve">, but </w:t>
+      </w:r>
+      <w:r>
+        <w:rPr/>
+        <w:t xml:space="preserve">with a dragging tail </w:t>
+      </w:r>
+      <w:r>
+        <w:rPr/>
+        <w:t>that was already strikingly old-fashioned at that time.</w:t>
       </w:r>
     </w:p>
     <w:p>
@@ -1829,7 +1935,7 @@
         </w:rPr>
         <w:t>Utah Field House of Natural History in his home town of Vernal, Utah. There they were used to create a concrete cast which was erected outside the Field House in 1957 (</w:t>
       </w:r>
-      <w:bookmarkStart w:id="7" w:name="__DdeLink__25488_802501007"/>
+      <w:bookmarkStart w:id="8" w:name="__DdeLink__25488_802501007"/>
       <w:r>
         <w:rPr>
           <w:b w:val="false"/>
@@ -1837,7 +1943,7 @@
         </w:rPr>
         <w:t>Untermann</w:t>
       </w:r>
-      <w:bookmarkEnd w:id="7"/>
+      <w:bookmarkEnd w:id="8"/>
       <w:r>
         <w:rPr>
           <w:b w:val="false"/>
@@ -1896,11 +2002,7 @@
       </w:r>
       <w:r>
         <w:rPr/>
-        <w:t xml:space="preserve"> casts </w:t>
-      </w:r>
-      <w:r>
-        <w:rPr/>
-        <w:t>and the original mount, in chronological order.</w:t>
+        <w:t xml:space="preserve"> casts and the original mount, in chronological order.</w:t>
       </w:r>
     </w:p>
     <w:p>
@@ -1913,8 +2015,8 @@
         <w:ind w:left="0" w:right="0" w:hanging="0"/>
         <w:rPr/>
       </w:pPr>
-      <w:bookmarkStart w:id="8" w:name="__RefHeading___Toc1836_55120580"/>
-      <w:bookmarkEnd w:id="8"/>
+      <w:bookmarkStart w:id="9" w:name="__RefHeading___Toc1836_55120580"/>
+      <w:bookmarkEnd w:id="9"/>
       <w:r>
         <w:rPr/>
         <w:t>Material in the mounted skeleton</w:t>
@@ -1925,8 +2027,8 @@
         <w:pStyle w:val="Heading2"/>
         <w:rPr/>
       </w:pPr>
-      <w:bookmarkStart w:id="9" w:name="__RefHeading___Toc1838_55120580"/>
-      <w:bookmarkEnd w:id="9"/>
+      <w:bookmarkStart w:id="10" w:name="__RefHeading___Toc1838_55120580"/>
+      <w:bookmarkEnd w:id="10"/>
       <w:r>
         <w:rPr/>
         <w:t>The original mount at the Carnegie Museum</w:t>
@@ -2477,8 +2579,8 @@
         <w:pStyle w:val="Heading2"/>
         <w:rPr/>
       </w:pPr>
-      <w:bookmarkStart w:id="10" w:name="__RefHeading___Toc3280_55120580"/>
-      <w:bookmarkEnd w:id="10"/>
+      <w:bookmarkStart w:id="11" w:name="__RefHeading___Toc3280_55120580"/>
+      <w:bookmarkEnd w:id="11"/>
       <w:r>
         <w:rPr/>
         <w:t>Changes made to the mount at the Carnegie Museum</w:t>
@@ -2489,8 +2591,8 @@
         <w:pStyle w:val="Heading3"/>
         <w:rPr/>
       </w:pPr>
-      <w:bookmarkStart w:id="11" w:name="__RefHeading___Toc3738_2834848739"/>
-      <w:bookmarkEnd w:id="11"/>
+      <w:bookmarkStart w:id="12" w:name="__RefHeading___Toc3738_2834848739"/>
+      <w:bookmarkEnd w:id="12"/>
       <w:r>
         <w:rPr/>
         <w:t>Replacement of skull with cast of CM 11161</w:t>
@@ -2660,8 +2762,8 @@
         <w:pStyle w:val="Heading3"/>
         <w:rPr/>
       </w:pPr>
-      <w:bookmarkStart w:id="12" w:name="__RefHeading___Toc16707_802501007"/>
-      <w:bookmarkEnd w:id="12"/>
+      <w:bookmarkStart w:id="13" w:name="__RefHeading___Toc16707_802501007"/>
+      <w:bookmarkEnd w:id="13"/>
       <w:r>
         <w:rPr/>
         <w:t>Re-pose of neck</w:t>
@@ -2726,8 +2828,8 @@
         <w:pStyle w:val="Heading3"/>
         <w:rPr/>
       </w:pPr>
-      <w:bookmarkStart w:id="13" w:name="__RefHeading___Toc3740_2834848739"/>
-      <w:bookmarkEnd w:id="13"/>
+      <w:bookmarkStart w:id="14" w:name="__RefHeading___Toc3740_2834848739"/>
+      <w:bookmarkEnd w:id="14"/>
       <w:r>
         <w:rPr/>
         <w:t>1999 replacement of forefeet with CM 662 sculptures</w:t>
@@ -2770,8 +2872,8 @@
         <w:pStyle w:val="Heading3"/>
         <w:rPr/>
       </w:pPr>
-      <w:bookmarkStart w:id="14" w:name="__RefHeading___Toc6555_802501007"/>
-      <w:bookmarkEnd w:id="14"/>
+      <w:bookmarkStart w:id="15" w:name="__RefHeading___Toc6555_802501007"/>
+      <w:bookmarkEnd w:id="15"/>
       <w:r>
         <w:rPr/>
         <w:t>2007 refurbishment of the dinosaur exhibition</w:t>
@@ -2845,8 +2947,8 @@
         <w:pStyle w:val="Heading3"/>
         <w:rPr/>
       </w:pPr>
-      <w:bookmarkStart w:id="15" w:name="__RefHeading___Toc3742_2834848739"/>
-      <w:bookmarkEnd w:id="15"/>
+      <w:bookmarkStart w:id="16" w:name="__RefHeading___Toc3742_2834848739"/>
+      <w:bookmarkEnd w:id="16"/>
       <w:r>
         <w:rPr/>
         <w:t>Forefeet WDC-FS001A</w:t>
@@ -2953,8 +3055,8 @@
         <w:pStyle w:val="Heading3"/>
         <w:rPr/>
       </w:pPr>
-      <w:bookmarkStart w:id="16" w:name="__RefHeading___Toc3744_2834848739"/>
-      <w:bookmarkEnd w:id="16"/>
+      <w:bookmarkStart w:id="17" w:name="__RefHeading___Toc3744_2834848739"/>
+      <w:bookmarkEnd w:id="17"/>
       <w:r>
         <w:rPr/>
         <w:t>Forelimbs from BYU material</w:t>
@@ -3066,8 +3168,8 @@
         <w:pStyle w:val="Heading3"/>
         <w:rPr/>
       </w:pPr>
-      <w:bookmarkStart w:id="17" w:name="__RefHeading___Toc3746_2834848739"/>
-      <w:bookmarkEnd w:id="17"/>
+      <w:bookmarkStart w:id="18" w:name="__RefHeading___Toc3746_2834848739"/>
+      <w:bookmarkEnd w:id="18"/>
       <w:r>
         <w:rPr/>
         <w:t>Distal caudal vertebrae</w:t>
@@ -3082,12 +3184,12 @@
         <w:rPr/>
         <w:t xml:space="preserve">Also included in the 2007 remount were about ten additional distal “whiplash” caudals, made by Western Paleontological Laboratories, bringing the total number of caudal vertebrae to 83. The rationale was that the complete tail of the small apatosaurine specimen </w:t>
       </w:r>
-      <w:bookmarkStart w:id="18" w:name="__DdeLink__1281_802501007"/>
+      <w:bookmarkStart w:id="19" w:name="__DdeLink__1281_802501007"/>
       <w:r>
         <w:rPr/>
         <w:t>CM 3378</w:t>
       </w:r>
-      <w:bookmarkEnd w:id="18"/>
+      <w:bookmarkEnd w:id="19"/>
       <w:r>
         <w:rPr/>
         <w:t xml:space="preserve"> (probably </w:t>
@@ -3148,8 +3250,8 @@
         <w:pStyle w:val="Heading2"/>
         <w:rPr/>
       </w:pPr>
-      <w:bookmarkStart w:id="19" w:name="__RefHeading___Toc3282_55120580"/>
-      <w:bookmarkEnd w:id="19"/>
+      <w:bookmarkStart w:id="20" w:name="__RefHeading___Toc3282_55120580"/>
+      <w:bookmarkEnd w:id="20"/>
       <w:r>
         <w:rPr/>
         <w:t>The casts made from the Carnegie molds</w:t>
@@ -3244,8 +3346,8 @@
         <w:ind w:left="0" w:right="0" w:hanging="0"/>
         <w:rPr/>
       </w:pPr>
-      <w:bookmarkStart w:id="20" w:name="__RefHeading___Toc3401_68767826"/>
-      <w:bookmarkEnd w:id="20"/>
+      <w:bookmarkStart w:id="21" w:name="__RefHeading___Toc3401_68767826"/>
+      <w:bookmarkEnd w:id="21"/>
       <w:r>
         <w:rPr/>
         <w:t>Discussion</w:t>
@@ -3318,8 +3420,8 @@
         <w:ind w:left="0" w:right="0" w:hanging="0"/>
         <w:rPr/>
       </w:pPr>
-      <w:bookmarkStart w:id="21" w:name="__RefHeading___Toc1833_55120580"/>
-      <w:bookmarkEnd w:id="21"/>
+      <w:bookmarkStart w:id="22" w:name="__RefHeading___Toc1833_55120580"/>
+      <w:bookmarkEnd w:id="22"/>
       <w:r>
         <w:rPr/>
         <w:t>Acknowledgements</w:t>
@@ -3356,8 +3458,8 @@
         <w:ind w:left="0" w:right="0" w:hanging="0"/>
         <w:rPr/>
       </w:pPr>
-      <w:bookmarkStart w:id="22" w:name="__RefHeading___Toc3405_68767826"/>
-      <w:bookmarkEnd w:id="22"/>
+      <w:bookmarkStart w:id="23" w:name="__RefHeading___Toc3405_68767826"/>
+      <w:bookmarkEnd w:id="23"/>
       <w:r>
         <w:rPr/>
         <w:t>References</w:t>
@@ -3440,12 +3542,12 @@
         <w:pStyle w:val="Reference"/>
         <w:rPr/>
       </w:pPr>
-      <w:bookmarkStart w:id="23" w:name="__DdeLink__2481_14216418"/>
+      <w:bookmarkStart w:id="24" w:name="__DdeLink__2481_14216418"/>
       <w:r>
         <w:rPr/>
         <w:t>Anonymous</w:t>
       </w:r>
-      <w:bookmarkEnd w:id="23"/>
+      <w:bookmarkEnd w:id="24"/>
       <w:r>
         <w:rPr/>
         <w:t xml:space="preserve">. 1907. A </w:t>
@@ -3531,14 +3633,14 @@
       </w:pPr>
       <w:r>
         <w:rPr/>
-        <w:t xml:space="preserve">Bonnan, Matthew F. 2007. Linear and geometric morphometric analysis of long bone scaling patterns in Jurassic neosauropod dinosaurs: their functional and paleobiological implications. </w:t>
-      </w:r>
-      <w:r>
-        <w:rPr>
-          <w:i/>
-          <w:iCs/>
-        </w:rPr>
-        <w:t>The Anatomical Record</w:t>
+        <w:t xml:space="preserve">Bodylevskaya, I. V. 2007. The Paleontological Institute during World War II: Academician A. A. Borissiak and the Moscow Group. </w:t>
+      </w:r>
+      <w:r>
+        <w:rPr>
+          <w:i/>
+          <w:iCs/>
+        </w:rPr>
+        <w:t>Paleontological Journal</w:t>
       </w:r>
       <w:r>
         <w:rPr/>
@@ -3549,38 +3651,91 @@
           <w:b/>
           <w:bCs/>
         </w:rPr>
-        <w:t>290</w:t>
-      </w:r>
-      <w:r>
-        <w:rPr/>
-        <w:t>:1089–1111. doi:10.1002/ar.20578</w:t>
-      </w:r>
-    </w:p>
-    <w:p>
-      <w:pPr>
-        <w:pStyle w:val="Reference"/>
-        <w:rPr/>
-      </w:pPr>
-      <w:r>
-        <w:rPr/>
-        <w:t xml:space="preserve">Brinkman, Paul. D. 2010. The second Jurassic dinosaur rush and the dawn of dinomania. </w:t>
-      </w:r>
-      <w:r>
-        <w:rPr>
-          <w:i/>
-          <w:iCs/>
-        </w:rPr>
-        <w:t>Endeavour</w:t>
-      </w:r>
-      <w:r>
-        <w:rPr/>
-        <w:t xml:space="preserve"> </w:t>
+        <w:t>41</w:t>
       </w:r>
       <w:r>
         <w:rPr>
           <w:b/>
           <w:bCs/>
         </w:rPr>
+        <w:t>(</w:t>
+      </w:r>
+      <w:r>
+        <w:rPr>
+          <w:b/>
+          <w:bCs/>
+        </w:rPr>
+        <w:t>2</w:t>
+      </w:r>
+      <w:r>
+        <w:rPr>
+          <w:b/>
+          <w:bCs/>
+        </w:rPr>
+        <w:t>)</w:t>
+      </w:r>
+      <w:r>
+        <w:rPr/>
+        <w:t>:212–21.</w:t>
+      </w:r>
+    </w:p>
+    <w:p>
+      <w:pPr>
+        <w:pStyle w:val="Reference"/>
+        <w:rPr/>
+      </w:pPr>
+      <w:r>
+        <w:rPr/>
+        <w:t xml:space="preserve">Bonnan, Matthew F. 2007. Linear and geometric morphometric analysis of long bone scaling patterns in Jurassic neosauropod dinosaurs: their functional and paleobiological implications. </w:t>
+      </w:r>
+      <w:r>
+        <w:rPr>
+          <w:i/>
+          <w:iCs/>
+        </w:rPr>
+        <w:t>The Anatomical Record</w:t>
+      </w:r>
+      <w:r>
+        <w:rPr/>
+        <w:t xml:space="preserve"> </w:t>
+      </w:r>
+      <w:r>
+        <w:rPr>
+          <w:b/>
+          <w:bCs/>
+        </w:rPr>
+        <w:t>290</w:t>
+      </w:r>
+      <w:r>
+        <w:rPr/>
+        <w:t>:1089–1111. doi:10.1002/ar.20578</w:t>
+      </w:r>
+    </w:p>
+    <w:p>
+      <w:pPr>
+        <w:pStyle w:val="Reference"/>
+        <w:rPr/>
+      </w:pPr>
+      <w:r>
+        <w:rPr/>
+        <w:t xml:space="preserve">Brinkman, Paul. D. 2010. The second Jurassic dinosaur rush and the dawn of dinomania. </w:t>
+      </w:r>
+      <w:r>
+        <w:rPr>
+          <w:i/>
+          <w:iCs/>
+        </w:rPr>
+        <w:t>Endeavour</w:t>
+      </w:r>
+      <w:r>
+        <w:rPr/>
+        <w:t xml:space="preserve"> </w:t>
+      </w:r>
+      <w:r>
+        <w:rPr>
+          <w:b/>
+          <w:bCs/>
+        </w:rPr>
         <w:t>34(3)</w:t>
       </w:r>
       <w:r>
@@ -3593,7 +3748,7 @@
         <w:pStyle w:val="Reference"/>
         <w:rPr/>
       </w:pPr>
-      <w:bookmarkStart w:id="24" w:name="__DdeLink__5014_2834848739"/>
+      <w:bookmarkStart w:id="25" w:name="__DdeLink__5014_2834848739"/>
       <w:r>
         <w:rPr/>
         <w:t xml:space="preserve">Carnegie Institute. 1934. </w:t>
@@ -3609,7 +3764,7 @@
         <w:rPr/>
         <w:t>.</w:t>
       </w:r>
-      <w:bookmarkEnd w:id="24"/>
+      <w:bookmarkEnd w:id="25"/>
     </w:p>
     <w:p>
       <w:pPr>
@@ -4631,12 +4786,12 @@
         <w:pStyle w:val="Reference"/>
         <w:rPr/>
       </w:pPr>
-      <w:bookmarkStart w:id="25" w:name="__DdeLink__16582_68767826"/>
+      <w:bookmarkStart w:id="26" w:name="__DdeLink__16582_68767826"/>
       <w:r>
         <w:rPr/>
         <w:t>Nieuwland</w:t>
       </w:r>
-      <w:bookmarkEnd w:id="25"/>
+      <w:bookmarkEnd w:id="26"/>
       <w:r>
         <w:rPr/>
         <w:t xml:space="preserve">, Ilja. 2019. </w:t>
@@ -5494,8 +5649,8 @@
         <w:pStyle w:val="Heading1"/>
         <w:rPr/>
       </w:pPr>
-      <w:bookmarkStart w:id="26" w:name="__RefHeading___Toc5233_14216418"/>
-      <w:bookmarkEnd w:id="26"/>
+      <w:bookmarkStart w:id="27" w:name="__RefHeading___Toc5233_14216418"/>
+      <w:bookmarkEnd w:id="27"/>
       <w:r>
         <w:rPr/>
         <w:t>Tables</w:t>
@@ -15795,8 +15950,8 @@
         <w:ind w:left="0" w:right="0" w:hanging="0"/>
         <w:rPr/>
       </w:pPr>
-      <w:bookmarkStart w:id="27" w:name="__RefHeading___Toc3407_68767826"/>
-      <w:bookmarkEnd w:id="27"/>
+      <w:bookmarkStart w:id="28" w:name="__RefHeading___Toc3407_68767826"/>
+      <w:bookmarkEnd w:id="28"/>
       <w:r>
         <w:rPr/>
         <w:t>Figure Captions</w:t>
@@ -16941,7 +17096,7 @@
     <w:pPr>
       <w:widowControl/>
       <w:suppressAutoHyphens w:val="true"/>
-      <w:overflowPunct w:val="true"/>
+      <w:overflowPunct w:val="false"/>
       <w:bidi w:val="0"/>
       <w:spacing w:before="0" w:after="0"/>
       <w:ind w:left="0" w:right="0" w:hanging="0"/>
@@ -19421,6 +19576,145 @@
   </w:style>
   <w:style w:type="character" w:styleId="ListLabel340">
     <w:name w:val="ListLabel 340"/>
+    <w:qFormat/>
+    <w:rPr/>
+  </w:style>
+  <w:style w:type="character" w:styleId="ListLabel341">
+    <w:name w:val="ListLabel 341"/>
+    <w:qFormat/>
+    <w:rPr>
+      <w:rFonts w:cs="Symbol"/>
+    </w:rPr>
+  </w:style>
+  <w:style w:type="character" w:styleId="ListLabel342">
+    <w:name w:val="ListLabel 342"/>
+    <w:qFormat/>
+    <w:rPr>
+      <w:rFonts w:cs="OpenSymbol"/>
+    </w:rPr>
+  </w:style>
+  <w:style w:type="character" w:styleId="ListLabel343">
+    <w:name w:val="ListLabel 343"/>
+    <w:qFormat/>
+    <w:rPr>
+      <w:rFonts w:cs="OpenSymbol"/>
+    </w:rPr>
+  </w:style>
+  <w:style w:type="character" w:styleId="ListLabel344">
+    <w:name w:val="ListLabel 344"/>
+    <w:qFormat/>
+    <w:rPr>
+      <w:rFonts w:cs="Symbol"/>
+    </w:rPr>
+  </w:style>
+  <w:style w:type="character" w:styleId="ListLabel345">
+    <w:name w:val="ListLabel 345"/>
+    <w:qFormat/>
+    <w:rPr>
+      <w:rFonts w:cs="OpenSymbol"/>
+    </w:rPr>
+  </w:style>
+  <w:style w:type="character" w:styleId="ListLabel346">
+    <w:name w:val="ListLabel 346"/>
+    <w:qFormat/>
+    <w:rPr>
+      <w:rFonts w:cs="OpenSymbol"/>
+    </w:rPr>
+  </w:style>
+  <w:style w:type="character" w:styleId="ListLabel347">
+    <w:name w:val="ListLabel 347"/>
+    <w:qFormat/>
+    <w:rPr>
+      <w:rFonts w:cs="Symbol"/>
+    </w:rPr>
+  </w:style>
+  <w:style w:type="character" w:styleId="ListLabel348">
+    <w:name w:val="ListLabel 348"/>
+    <w:qFormat/>
+    <w:rPr>
+      <w:rFonts w:cs="OpenSymbol"/>
+    </w:rPr>
+  </w:style>
+  <w:style w:type="character" w:styleId="ListLabel349">
+    <w:name w:val="ListLabel 349"/>
+    <w:qFormat/>
+    <w:rPr>
+      <w:rFonts w:cs="OpenSymbol"/>
+    </w:rPr>
+  </w:style>
+  <w:style w:type="character" w:styleId="ListLabel350">
+    <w:name w:val="ListLabel 350"/>
+    <w:qFormat/>
+    <w:rPr>
+      <w:rFonts w:cs="Symbol"/>
+    </w:rPr>
+  </w:style>
+  <w:style w:type="character" w:styleId="ListLabel351">
+    <w:name w:val="ListLabel 351"/>
+    <w:qFormat/>
+    <w:rPr>
+      <w:rFonts w:cs="OpenSymbol"/>
+    </w:rPr>
+  </w:style>
+  <w:style w:type="character" w:styleId="ListLabel352">
+    <w:name w:val="ListLabel 352"/>
+    <w:qFormat/>
+    <w:rPr>
+      <w:rFonts w:cs="OpenSymbol"/>
+    </w:rPr>
+  </w:style>
+  <w:style w:type="character" w:styleId="ListLabel353">
+    <w:name w:val="ListLabel 353"/>
+    <w:qFormat/>
+    <w:rPr>
+      <w:rFonts w:cs="Symbol"/>
+    </w:rPr>
+  </w:style>
+  <w:style w:type="character" w:styleId="ListLabel354">
+    <w:name w:val="ListLabel 354"/>
+    <w:qFormat/>
+    <w:rPr>
+      <w:rFonts w:cs="OpenSymbol"/>
+    </w:rPr>
+  </w:style>
+  <w:style w:type="character" w:styleId="ListLabel355">
+    <w:name w:val="ListLabel 355"/>
+    <w:qFormat/>
+    <w:rPr>
+      <w:rFonts w:cs="OpenSymbol"/>
+    </w:rPr>
+  </w:style>
+  <w:style w:type="character" w:styleId="ListLabel356">
+    <w:name w:val="ListLabel 356"/>
+    <w:qFormat/>
+    <w:rPr>
+      <w:rFonts w:cs="Symbol"/>
+    </w:rPr>
+  </w:style>
+  <w:style w:type="character" w:styleId="ListLabel357">
+    <w:name w:val="ListLabel 357"/>
+    <w:qFormat/>
+    <w:rPr>
+      <w:rFonts w:cs="OpenSymbol"/>
+    </w:rPr>
+  </w:style>
+  <w:style w:type="character" w:styleId="ListLabel358">
+    <w:name w:val="ListLabel 358"/>
+    <w:qFormat/>
+    <w:rPr>
+      <w:rFonts w:cs="OpenSymbol"/>
+    </w:rPr>
+  </w:style>
+  <w:style w:type="character" w:styleId="ListLabel359">
+    <w:name w:val="ListLabel 359"/>
+    <w:qFormat/>
+    <w:rPr>
+      <w:i w:val="false"/>
+      <w:iCs w:val="false"/>
+    </w:rPr>
+  </w:style>
+  <w:style w:type="character" w:styleId="ListLabel360">
+    <w:name w:val="ListLabel 360"/>
     <w:qFormat/>
     <w:rPr/>
   </w:style>

</xml_diff>

<commit_message>
Write section on fading memories
</commit_message>
<xml_diff>
--- a/TaylorEtAl-composition-of-the-Carnegie-Diplodocus.docx
+++ b/TaylorEtAl-composition-of-the-Carnegie-Diplodocus.docx
@@ -11,6 +11,10 @@
       <w:r>
         <w:rPr/>
         <w:t xml:space="preserve">The </w:t>
+      </w:r>
+      <w:r>
+        <w:rPr/>
+        <w:t xml:space="preserve">history and </w:t>
       </w:r>
       <w:r>
         <w:rPr>
@@ -322,7 +326,7 @@
         </w:rPr>
         <w:fldChar w:fldCharType="separate"/>
       </w:r>
-      <w:hyperlink w:anchor="__RefHeading___Toc10108_2834848739">
+      <w:hyperlink w:anchor="__RefHeading___Toc2466_3009427828">
         <w:r>
           <w:rPr>
             <w:rStyle w:val="IndexLink"/>
@@ -407,7 +411,7 @@
           </w:rPr>
           <w:t>Material in the mounted skeleton</w:t>
           <w:tab/>
-          <w:t>7</w:t>
+          <w:t>8</w:t>
         </w:r>
       </w:hyperlink>
     </w:p>
@@ -427,7 +431,7 @@
           </w:rPr>
           <w:t>The original mount at the Carnegie Museum</w:t>
           <w:tab/>
-          <w:t>7</w:t>
+          <w:t>8</w:t>
         </w:r>
       </w:hyperlink>
     </w:p>
@@ -447,7 +451,7 @@
           </w:rPr>
           <w:t>Changes made to the mount at the Carnegie Museum</w:t>
           <w:tab/>
-          <w:t>10</w:t>
+          <w:t>12</w:t>
         </w:r>
       </w:hyperlink>
     </w:p>
@@ -467,7 +471,7 @@
           </w:rPr>
           <w:t>Replacement of skull with cast of CM 11161</w:t>
           <w:tab/>
-          <w:t>10</w:t>
+          <w:t>12</w:t>
         </w:r>
       </w:hyperlink>
     </w:p>
@@ -487,7 +491,7 @@
           </w:rPr>
           <w:t>Re-pose of neck</w:t>
           <w:tab/>
-          <w:t>11</w:t>
+          <w:t>13</w:t>
         </w:r>
       </w:hyperlink>
     </w:p>
@@ -507,7 +511,7 @@
           </w:rPr>
           <w:t>1999 replacement of forefeet with CM 662 sculptures</w:t>
           <w:tab/>
-          <w:t>11</w:t>
+          <w:t>13</w:t>
         </w:r>
       </w:hyperlink>
     </w:p>
@@ -527,7 +531,7 @@
           </w:rPr>
           <w:t>2007 refurbishment of the dinosaur exhibition</w:t>
           <w:tab/>
-          <w:t>12</w:t>
+          <w:t>13</w:t>
         </w:r>
       </w:hyperlink>
     </w:p>
@@ -547,7 +551,7 @@
           </w:rPr>
           <w:t>Forefeet WDC-FS001A</w:t>
           <w:tab/>
-          <w:t>12</w:t>
+          <w:t>14</w:t>
         </w:r>
       </w:hyperlink>
     </w:p>
@@ -567,7 +571,7 @@
           </w:rPr>
           <w:t>Forelimbs from BYU material</w:t>
           <w:tab/>
-          <w:t>12</w:t>
+          <w:t>14</w:t>
         </w:r>
       </w:hyperlink>
     </w:p>
@@ -587,7 +591,7 @@
           </w:rPr>
           <w:t>Distal caudal vertebrae</w:t>
           <w:tab/>
-          <w:t>12</w:t>
+          <w:t>14</w:t>
         </w:r>
       </w:hyperlink>
     </w:p>
@@ -607,7 +611,7 @@
           </w:rPr>
           <w:t>The casts made from the Carnegie molds</w:t>
           <w:tab/>
-          <w:t>13</w:t>
+          <w:t>15</w:t>
         </w:r>
       </w:hyperlink>
     </w:p>
@@ -626,7 +630,7 @@
           </w:rPr>
           <w:t>Discussion</w:t>
           <w:tab/>
-          <w:t>13</w:t>
+          <w:t>15</w:t>
         </w:r>
       </w:hyperlink>
     </w:p>
@@ -645,7 +649,7 @@
           </w:rPr>
           <w:t>Acknowledgements</w:t>
           <w:tab/>
-          <w:t>14</w:t>
+          <w:t>16</w:t>
         </w:r>
       </w:hyperlink>
     </w:p>
@@ -664,7 +668,7 @@
           </w:rPr>
           <w:t>References</w:t>
           <w:tab/>
-          <w:t>14</w:t>
+          <w:t>16</w:t>
         </w:r>
       </w:hyperlink>
     </w:p>
@@ -683,7 +687,7 @@
           </w:rPr>
           <w:t>Tables</w:t>
           <w:tab/>
-          <w:t>18</w:t>
+          <w:t>21</w:t>
         </w:r>
       </w:hyperlink>
     </w:p>
@@ -702,50 +706,64 @@
           </w:rPr>
           <w:t>Figure Captions</w:t>
           <w:tab/>
-          <w:t>20</w:t>
+          <w:t>23</w:t>
         </w:r>
       </w:hyperlink>
     </w:p>
     <w:p>
       <w:pPr>
+        <w:pStyle w:val="Heading1"/>
+        <w:rPr/>
+      </w:pPr>
+      <w:bookmarkStart w:id="1" w:name="__RefHeading___Toc2466_3009427828"/>
+      <w:bookmarkEnd w:id="1"/>
+      <w:r>
+        <w:rPr/>
+        <w:t>Introduction</w:t>
+      </w:r>
+      <w:r>
+        <w:rPr/>
+        <w:fldChar w:fldCharType="end"/>
+      </w:r>
+    </w:p>
+    <w:p>
+      <w:pPr>
         <w:pStyle w:val="TextBody"/>
         <w:spacing w:lineRule="auto" w:line="276" w:before="0" w:after="140"/>
-        <w:rPr>
-          <w:i/>
-          <w:i/>
-          <w:iCs/>
-        </w:rPr>
-      </w:pPr>
-      <w:r>
-        <w:rPr>
-          <w:i/>
-          <w:iCs/>
-        </w:rPr>
-      </w:r>
-      <w:r>
-        <w:rPr>
-          <w:i/>
-          <w:iCs/>
-        </w:rPr>
-        <w:fldChar w:fldCharType="end"/>
-      </w:r>
-    </w:p>
-    <w:p>
-      <w:pPr>
-        <w:pStyle w:val="Heading1"/>
-        <w:rPr/>
-      </w:pPr>
-      <w:r>
-        <w:rPr/>
-        <w:t>Introduction</w:t>
+        <w:rPr/>
+      </w:pPr>
+      <w:r>
+        <w:rPr>
+          <w:i/>
+          <w:iCs/>
+        </w:rPr>
+        <w:t>Diplodocus</w:t>
+      </w:r>
+      <w:r>
+        <w:rPr/>
+        <w:t xml:space="preserve"> is a sauropod dinosaur from the Late Jurassic of North America, found in the extensive Morrison Formation of the western states. Although larger and more complete sauropods are now known, </w:t>
+      </w:r>
+      <w:r>
+        <w:rPr>
+          <w:i/>
+          <w:iCs/>
+        </w:rPr>
+        <w:t>Diplodocus</w:t>
+      </w:r>
+      <w:r>
+        <w:rPr/>
+        <w:t xml:space="preserve"> was the first giant dinosaur known from a substantially complete skeleton: the Carnegie Museum’s iconic specimen CM 84 (Figure A). As explained below, casts of this important specimen were sent all around the globe, and as a result this individual became — and remains — the single best-known dinosaur in the world.</w:t>
       </w:r>
     </w:p>
     <w:p>
       <w:pPr>
         <w:pStyle w:val="TextBody"/>
-        <w:spacing w:lineRule="auto" w:line="276" w:before="0" w:after="140"/>
-        <w:rPr/>
-      </w:pPr>
+        <w:rPr/>
+      </w:pPr>
+      <w:r>
+        <w:rPr/>
+        <w:t xml:space="preserve">However, although the mounted skeleton is often referred to as CM 84, it is actually a composite containing substantial portions of CM 94 and smaller parts of other specimens, and some sculpted elements. The precise composition of the mount has changed since its initial unveiling, and the eleven casts that were made from its molds used slightly different elements again. Documentation of the choice of elements has not been comprehensive, and as a result most of the museums around the world that are exhibiting a Carnegie </w:t>
+      </w:r>
       <w:r>
         <w:rPr>
           <w:i/>
@@ -755,7 +773,17 @@
       </w:r>
       <w:r>
         <w:rPr/>
-        <w:t xml:space="preserve"> is a sauropod dinosaur from the Late Jurassic of North America, found in the extensive Morrison Formation of the western states. Although larger and more complete sauropods are now known, </w:t>
+        <w:t xml:space="preserve"> do not know exactly what bones when into making it up.</w:t>
+      </w:r>
+    </w:p>
+    <w:p>
+      <w:pPr>
+        <w:pStyle w:val="TextBody"/>
+        <w:rPr/>
+      </w:pPr>
+      <w:r>
+        <w:rPr/>
+        <w:t xml:space="preserve">In this paper, we will summarise the history of the original Carnegie </w:t>
       </w:r>
       <w:r>
         <w:rPr>
@@ -766,7 +794,19 @@
       </w:r>
       <w:r>
         <w:rPr/>
-        <w:t xml:space="preserve"> was the first giant dinosaur known from a substantially complete skeleton: the Carnegie Museum’s iconic specimen CM 84 (Figure A). As explained below, casts of this important specimen were sent all around the globe, and as a result this individual became — and remains — the single best-known dinosaur in the world.</w:t>
+        <w:t>, and determine which fossil elements are included both in the fossil mount at the Carnegie Museum and in the many mounted casts based on this material.</w:t>
+      </w:r>
+    </w:p>
+    <w:p>
+      <w:pPr>
+        <w:pStyle w:val="Heading2"/>
+        <w:rPr/>
+      </w:pPr>
+      <w:bookmarkStart w:id="2" w:name="__RefHeading___Toc943_1155462304"/>
+      <w:bookmarkEnd w:id="2"/>
+      <w:r>
+        <w:rPr/>
+        <w:t>Nomenclature</w:t>
       </w:r>
     </w:p>
     <w:p>
@@ -776,7 +816,7 @@
       </w:pPr>
       <w:r>
         <w:rPr/>
-        <w:t xml:space="preserve">However, although the mounted skeleton is often referred to as CM 84, it is actually a composite containing substantial portions of CM 94 and smaller parts of other specimens, and some sculpted elements. The precise composition of the mount has changed since its initial unveiling, and the eleven casts that were made from its molds used slightly different elements again. Documentation of the choice of elements has not been comprehensive, and as a result most of the museums around the world that are exhibiting a Carnegie </w:t>
+        <w:t xml:space="preserve">The mounted </w:t>
       </w:r>
       <w:r>
         <w:rPr>
@@ -787,7 +827,25 @@
       </w:r>
       <w:r>
         <w:rPr/>
-        <w:t xml:space="preserve"> do not know exactly what bones when into making it up.</w:t>
+        <w:t xml:space="preserve"> skeleton at the Carnegie Museum does not have a specimen number of its own. It is often referred to loosely as CM 84, since that is the specimen that contributes most of the fossil material to the mount; or, more carefully, as CM 84/94/307, since those are the three specimens that currently contribute original fossil material. In this paper, we will refer to it as “the Carnegie mount”; when we refer to CM 84, we mean the particular individual specimen, not the mount. When referring to the various cast mounts, we refer to them by the name of the city that they were originally mounted in, e.g. the London cast, the Berlin cast and the Vernal cast. </w:t>
+      </w:r>
+      <w:r>
+        <w:rPr>
+          <w:highlight w:val="yellow"/>
+        </w:rPr>
+        <w:t xml:space="preserve">XXX Mike </w:t>
+      </w:r>
+      <w:r>
+        <w:rPr>
+          <w:highlight w:val="yellow"/>
+        </w:rPr>
+        <w:t>to</w:t>
+      </w:r>
+      <w:r>
+        <w:rPr>
+          <w:highlight w:val="yellow"/>
+        </w:rPr>
+        <w:t xml:space="preserve"> make sure this is consistently the case.</w:t>
       </w:r>
     </w:p>
     <w:p>
@@ -795,20 +853,86 @@
         <w:pStyle w:val="TextBody"/>
         <w:rPr/>
       </w:pPr>
-      <w:r>
-        <w:rPr/>
-        <w:t xml:space="preserve">In this paper, we will summarise the history of the original Carnegie </w:t>
-      </w:r>
-      <w:r>
-        <w:rPr>
-          <w:i/>
-          <w:iCs/>
-        </w:rPr>
-        <w:t>Diplodocus</w:t>
-      </w:r>
-      <w:r>
-        <w:rPr/>
-        <w:t>, and determine which fossil elements are included both in the fossil mount at the Carnegie Museum and in the many mounted casts based on this material.</w:t>
+      <w:bookmarkStart w:id="3" w:name="__DdeLink__23596_802501007"/>
+      <w:r>
+        <w:rPr/>
+        <w:t>The diplodocine specimen initially designated CM 662 was moved to the Cleveland Museum of Natural History in 1956, museum director Graham Netting having told head of vertebrate paleontology J. LeRoy Kay to trade large dinosaur specimens due to lack of storage space. It was there given the specimen number CMNH 10670. Some time later, the specimen was sold for $15,000 to the Houston Museum of Natural History, where it was catalogued as HMNS 175 and mounted in 1975. For simplicity we refer to this specimen throughout by its original designation CM 662, as it was under this specimen number that most of its role in this story was played out.</w:t>
+      </w:r>
+      <w:bookmarkEnd w:id="3"/>
+    </w:p>
+    <w:p>
+      <w:pPr>
+        <w:pStyle w:val="TextBody"/>
+        <w:rPr/>
+      </w:pPr>
+      <w:r>
+        <w:rPr/>
+        <w:t>A distinction is made between molds and casts. A mold is a negative structure made from an original  specimen (or, less commonly, a cast), in which the spaces inside the mold match the shapes of the original specimen. A cast is a positive structure, a copy made of a specimen made by filling a mold, and its shape matches that of the original specimen.</w:t>
+      </w:r>
+    </w:p>
+    <w:p>
+      <w:pPr>
+        <w:pStyle w:val="TextBody"/>
+        <w:rPr/>
+      </w:pPr>
+      <w:r>
+        <w:rPr/>
+        <w:t xml:space="preserve">Vertebrae are designated as follows, for a vertebra at position </w:t>
+      </w:r>
+      <w:r>
+        <w:rPr>
+          <w:i/>
+          <w:iCs/>
+        </w:rPr>
+        <w:t>n</w:t>
+      </w:r>
+      <w:r>
+        <w:rPr/>
+        <w:t xml:space="preserve"> in a part of the spinal column: cervical vertebrae C</w:t>
+      </w:r>
+      <w:r>
+        <w:rPr>
+          <w:i/>
+          <w:iCs/>
+        </w:rPr>
+        <w:t>n</w:t>
+      </w:r>
+      <w:r>
+        <w:rPr/>
+        <w:t>, dorsal vertebrae D</w:t>
+      </w:r>
+      <w:r>
+        <w:rPr>
+          <w:i/>
+          <w:iCs/>
+        </w:rPr>
+        <w:t>n</w:t>
+      </w:r>
+      <w:r>
+        <w:rPr/>
+        <w:t>, sacral vertebrae S</w:t>
+      </w:r>
+      <w:r>
+        <w:rPr>
+          <w:i/>
+          <w:iCs/>
+        </w:rPr>
+        <w:t>n</w:t>
+      </w:r>
+      <w:r>
+        <w:rPr/>
+        <w:t xml:space="preserve"> and caudal vertebrae Ca</w:t>
+      </w:r>
+      <w:r>
+        <w:rPr>
+          <w:i/>
+          <w:iCs/>
+        </w:rPr>
+        <w:t>n</w:t>
+      </w:r>
+      <w:r>
+        <w:rPr/>
+        <w:t>.</w:t>
       </w:r>
     </w:p>
     <w:p>
@@ -816,134 +940,8 @@
         <w:pStyle w:val="Heading2"/>
         <w:rPr/>
       </w:pPr>
-      <w:bookmarkStart w:id="1" w:name="__RefHeading___Toc943_1155462304"/>
-      <w:bookmarkEnd w:id="1"/>
-      <w:r>
-        <w:rPr/>
-        <w:t>Nomenclature</w:t>
-      </w:r>
-    </w:p>
-    <w:p>
-      <w:pPr>
-        <w:pStyle w:val="TextBody"/>
-        <w:rPr/>
-      </w:pPr>
-      <w:r>
-        <w:rPr/>
-        <w:t xml:space="preserve">The mounted </w:t>
-      </w:r>
-      <w:r>
-        <w:rPr>
-          <w:i/>
-          <w:iCs/>
-        </w:rPr>
-        <w:t>Diplodocus</w:t>
-      </w:r>
-      <w:r>
-        <w:rPr/>
-        <w:t xml:space="preserve"> skeleton at the Carnegie Museum does not have a specimen number of its own. It is often referred to loosely as CM 84, since that is the specimen that contributes most of the fossil material to the mount; or, more carefully, as CM 84/94/307, since those are the three specimens that currently contribute original fossil material. In this paper, we will refer to it as “the Carnegie mount”; when we refer to CM 84, we mean the particular individual specimen, not the mount. When referring to the various cast mounts, we refer to them by the name of the city that they were originally mounted in, e.g. the London cast, the Berlin cast and the Vernal cast. </w:t>
-      </w:r>
-      <w:r>
-        <w:rPr>
-          <w:highlight w:val="yellow"/>
-        </w:rPr>
-        <w:t>XXX Mike, make sure this is consistently the case.</w:t>
-      </w:r>
-    </w:p>
-    <w:p>
-      <w:pPr>
-        <w:pStyle w:val="TextBody"/>
-        <w:rPr/>
-      </w:pPr>
-      <w:bookmarkStart w:id="2" w:name="__DdeLink__23596_802501007"/>
-      <w:r>
-        <w:rPr/>
-        <w:t>The diplodocine specimen initially designated CM 662 was moved to the Cleveland Museum of Natural History in 1956, museum director Graham Netting having told head of vertebrate paleontology J. LeRoy Kay to trade large dinosaur specimens due to lack of storage space. It was there given the specimen number CMNH 10670. Some time later, the specimen was sold for $15,000 to the Houston Museum of Natural History, where it was catalogued as HMNS 175 and mounted in 1975. For simplicity we refer to this specimen throughout by its original designation CM 662, as it was under this specimen number that most of its role in this story was played out.</w:t>
-      </w:r>
-      <w:bookmarkEnd w:id="2"/>
-    </w:p>
-    <w:p>
-      <w:pPr>
-        <w:pStyle w:val="TextBody"/>
-        <w:rPr/>
-      </w:pPr>
-      <w:r>
-        <w:rPr/>
-        <w:t>A distinction is made between molds and casts. A mold is a negative structure made from an original  specimen (or, less commonly, a cast), in which the spaces inside the mold match the shapes of the original specimen. A cast is a positive structure, a copy made of a specimen made by filling a mold, and its shape matches that of the original specimen.</w:t>
-      </w:r>
-    </w:p>
-    <w:p>
-      <w:pPr>
-        <w:pStyle w:val="TextBody"/>
-        <w:rPr/>
-      </w:pPr>
-      <w:r>
-        <w:rPr/>
-        <w:t xml:space="preserve">Vertebrae are designated as follows, for a vertebra at position </w:t>
-      </w:r>
-      <w:r>
-        <w:rPr>
-          <w:i/>
-          <w:iCs/>
-        </w:rPr>
-        <w:t>n</w:t>
-      </w:r>
-      <w:r>
-        <w:rPr/>
-        <w:t xml:space="preserve"> in a part of the spinal column: cervical vertebrae C</w:t>
-      </w:r>
-      <w:r>
-        <w:rPr>
-          <w:i/>
-          <w:iCs/>
-        </w:rPr>
-        <w:t>n</w:t>
-      </w:r>
-      <w:r>
-        <w:rPr/>
-        <w:t>, dorsal vertebrae D</w:t>
-      </w:r>
-      <w:r>
-        <w:rPr>
-          <w:i/>
-          <w:iCs/>
-        </w:rPr>
-        <w:t>n</w:t>
-      </w:r>
-      <w:r>
-        <w:rPr/>
-        <w:t>, sacral vertebrae S</w:t>
-      </w:r>
-      <w:r>
-        <w:rPr>
-          <w:i/>
-          <w:iCs/>
-        </w:rPr>
-        <w:t>n</w:t>
-      </w:r>
-      <w:r>
-        <w:rPr/>
-        <w:t xml:space="preserve"> and caudal vertebrae Ca</w:t>
-      </w:r>
-      <w:r>
-        <w:rPr>
-          <w:i/>
-          <w:iCs/>
-        </w:rPr>
-        <w:t>n</w:t>
-      </w:r>
-      <w:r>
-        <w:rPr/>
-        <w:t>.</w:t>
-      </w:r>
-    </w:p>
-    <w:p>
-      <w:pPr>
-        <w:pStyle w:val="Heading2"/>
-        <w:rPr/>
-      </w:pPr>
-      <w:bookmarkStart w:id="3" w:name="__RefHeading___Toc5349_68767826"/>
-      <w:bookmarkEnd w:id="3"/>
+      <w:bookmarkStart w:id="4" w:name="__RefHeading___Toc5349_68767826"/>
+      <w:bookmarkEnd w:id="4"/>
       <w:r>
         <w:rPr/>
         <w:t>Institutional abbreviations</w:t>
@@ -993,12 +991,12 @@
         <w:rPr/>
         <w:t xml:space="preserve">BYU — Brigham Young University, </w:t>
       </w:r>
-      <w:bookmarkStart w:id="4" w:name="__DdeLink__5240_14216418"/>
+      <w:bookmarkStart w:id="5" w:name="__DdeLink__5240_14216418"/>
       <w:r>
         <w:rPr/>
         <w:t>Provo, Utah</w:t>
       </w:r>
-      <w:bookmarkEnd w:id="4"/>
+      <w:bookmarkEnd w:id="5"/>
       <w:r>
         <w:rPr/>
         <w:t>, USA.</w:t>
@@ -1046,7 +1044,7 @@
       </w:pPr>
       <w:r>
         <w:rPr/>
-        <w:t>HMNS — Houston Museum of Nature and Science, Houston, Texas, USA.</w:t>
+        <w:t>HMN — Humboldt Museum für Naturkunde, Berlin, Germany (now MB).</w:t>
       </w:r>
     </w:p>
     <w:p>
@@ -1061,7 +1059,7 @@
       </w:pPr>
       <w:r>
         <w:rPr/>
-        <w:t>MNHN — Muséum National d’Histoire Naturelle, Paris, France.</w:t>
+        <w:t>HMNS — Houston Museum of Nature and Science, Houston, Texas, USA.</w:t>
       </w:r>
     </w:p>
     <w:p>
@@ -1076,7 +1074,7 @@
       </w:pPr>
       <w:r>
         <w:rPr/>
-        <w:t>USNM — United States National Museum, Washington DC, USA.</w:t>
+        <w:t>MB — Museum für Naturkunde Berlin, Berlin, Germany (previously HMN). Fossil reptile specimens are designated MB.R.xxxx.</w:t>
       </w:r>
     </w:p>
     <w:p>
@@ -1091,6 +1089,36 @@
       </w:pPr>
       <w:r>
         <w:rPr/>
+        <w:t>MNHN — Muséum National d’Histoire Naturelle, Paris, France.</w:t>
+      </w:r>
+    </w:p>
+    <w:p>
+      <w:pPr>
+        <w:pStyle w:val="TextBody"/>
+        <w:numPr>
+          <w:ilvl w:val="0"/>
+          <w:numId w:val="4"/>
+        </w:numPr>
+        <w:ind w:left="720" w:right="0" w:hanging="360"/>
+        <w:rPr/>
+      </w:pPr>
+      <w:r>
+        <w:rPr/>
+        <w:t>USNM — United States National Museum, Washington DC, USA.</w:t>
+      </w:r>
+    </w:p>
+    <w:p>
+      <w:pPr>
+        <w:pStyle w:val="TextBody"/>
+        <w:numPr>
+          <w:ilvl w:val="0"/>
+          <w:numId w:val="4"/>
+        </w:numPr>
+        <w:ind w:left="720" w:right="0" w:hanging="360"/>
+        <w:rPr/>
+      </w:pPr>
+      <w:r>
+        <w:rPr/>
         <w:t>WDC — Wyoming Dinosaur Centre, Thermopolis, Wyoming, USA.</w:t>
       </w:r>
     </w:p>
@@ -1104,8 +1132,8 @@
         <w:ind w:left="0" w:right="0" w:hanging="0"/>
         <w:rPr/>
       </w:pPr>
-      <w:bookmarkStart w:id="5" w:name="__RefHeading___Toc4316_68767826"/>
-      <w:bookmarkEnd w:id="5"/>
+      <w:bookmarkStart w:id="6" w:name="__RefHeading___Toc4316_68767826"/>
+      <w:bookmarkEnd w:id="6"/>
       <w:r>
         <w:rPr/>
         <w:t>Historical background</w:t>
@@ -1334,12 +1362,12 @@
         <w:rPr/>
         <w:t xml:space="preserve">In late June of 1904, the cast created for the British Museum was temporarily mounted as a trial at the Pittsburgh Exposition Society Hall — </w:t>
       </w:r>
-      <w:bookmarkStart w:id="6" w:name="__DdeLink__1838_3070709084"/>
+      <w:bookmarkStart w:id="7" w:name="__DdeLink__1838_3070709084"/>
       <w:r>
         <w:rPr/>
         <w:t>see photograph in Nieuwland 2019:figure 3.1</w:t>
       </w:r>
-      <w:bookmarkEnd w:id="6"/>
+      <w:bookmarkEnd w:id="7"/>
       <w:r>
         <w:rPr/>
         <w:t xml:space="preserve">. The skeleton was shown to an invited party on 29th June, then to the public on the 30th, before being disassembled again on the 2nd July. On the very next day, Hatcher died of typhoid fever at only 42 years of age — but he had at least seen the skeleton that he had described in its mounted state before his death (Holland 1906:226). The Carnegie Museum’s </w:t>
@@ -1564,23 +1592,15 @@
         <w:rPr/>
         <w:t xml:space="preserve">This particular cast would lead a turbulent life, being relocated to Moscow in 1934 along with the other collections of the Russian Academy of Sciences. In 1937 it was remounted in the </w:t>
       </w:r>
-      <w:bookmarkStart w:id="7" w:name="__DdeLink__28830_802501007"/>
+      <w:bookmarkStart w:id="8" w:name="__DdeLink__28830_802501007"/>
       <w:r>
         <w:rPr/>
         <w:t>Neshkuchny Palace</w:t>
       </w:r>
-      <w:bookmarkEnd w:id="7"/>
-      <w:r>
-        <w:rPr/>
-        <w:t xml:space="preserve">, an 18th-century complex next to Gorky Park, as part of the XVIIth International Geological Congress, which was held in Moscow in that year (Bodylevskaya 2007). After a wartime interlude in Almaty, Kazakhstan (1942–1944), it returned to the  Neshkuchny Palace, then went into storage following the Palace’s closure as a museum in 1954. Since 1987 it has been displayed in Moscow’s new Orlov Museum of Natural History. The cast went through two re-mounts: in the Neskuchny it was put in a bizarre posture with parasagittal hindlimbs but strongly everted elbows, possibly following Abel’s suggestion (Abel 1910). When it was exhibited in the Orlov Museum, it was re-mounted again in more traditional fashion with erect limbs, but with a dragging tail that was strikingly old-fashioned </w:t>
-      </w:r>
-      <w:r>
-        <w:rPr/>
-        <w:t xml:space="preserve">by </w:t>
-      </w:r>
-      <w:r>
-        <w:rPr/>
-        <w:t>that time.</w:t>
+      <w:bookmarkEnd w:id="8"/>
+      <w:r>
+        <w:rPr/>
+        <w:t>, an 18th-century complex next to Gorky Park, as part of the XVIIth International Geological Congress, which was held in Moscow in that year (Bodylevskaya 2007). After a wartime interlude in Almaty, Kazakhstan (1942–1944), it returned to the  Neshkuchny Palace, then went into storage following the Palace’s closure as a museum in 1954. Since 1987 it has been displayed in Moscow’s new Orlov Museum of Natural History. The cast went through two re-mounts: in the Neskuchny it was put in a bizarre posture with parasagittal hindlimbs but strongly everted elbows, possibly following Abel’s suggestion (Abel 1910). When it was exhibited in the Orlov Museum, it was re-mounted again in more traditional fashion with erect limbs, but with a dragging tail that was strikingly old-fashioned by that time.</w:t>
       </w:r>
     </w:p>
     <w:p>
@@ -1823,7 +1843,7 @@
         </w:rPr>
         <w:t>Utah Field House of Natural History in his home town of Vernal, Utah. There they were used to create a concrete cast which was erected outside the Field House in 1957 (</w:t>
       </w:r>
-      <w:bookmarkStart w:id="8" w:name="__DdeLink__25488_802501007"/>
+      <w:bookmarkStart w:id="9" w:name="__DdeLink__25488_802501007"/>
       <w:r>
         <w:rPr>
           <w:b w:val="false"/>
@@ -1831,7 +1851,7 @@
         </w:rPr>
         <w:t>Untermann</w:t>
       </w:r>
-      <w:bookmarkEnd w:id="8"/>
+      <w:bookmarkEnd w:id="9"/>
       <w:r>
         <w:rPr>
           <w:b w:val="false"/>
@@ -1903,8 +1923,8 @@
         <w:ind w:left="0" w:right="0" w:hanging="0"/>
         <w:rPr/>
       </w:pPr>
-      <w:bookmarkStart w:id="9" w:name="__RefHeading___Toc1836_55120580"/>
-      <w:bookmarkEnd w:id="9"/>
+      <w:bookmarkStart w:id="10" w:name="__RefHeading___Toc1836_55120580"/>
+      <w:bookmarkEnd w:id="10"/>
       <w:r>
         <w:rPr/>
         <w:t>Material in the mounted skeleton</w:t>
@@ -1915,8 +1935,8 @@
         <w:pStyle w:val="Heading2"/>
         <w:rPr/>
       </w:pPr>
-      <w:bookmarkStart w:id="10" w:name="__RefHeading___Toc1838_55120580"/>
-      <w:bookmarkEnd w:id="10"/>
+      <w:bookmarkStart w:id="11" w:name="__RefHeading___Toc1838_55120580"/>
+      <w:bookmarkEnd w:id="11"/>
       <w:r>
         <w:rPr/>
         <w:t>The original mount at the Carnegie Museum</w:t>
@@ -2467,8 +2487,8 @@
         <w:pStyle w:val="Heading2"/>
         <w:rPr/>
       </w:pPr>
-      <w:bookmarkStart w:id="11" w:name="__RefHeading___Toc3280_55120580"/>
-      <w:bookmarkEnd w:id="11"/>
+      <w:bookmarkStart w:id="12" w:name="__RefHeading___Toc3280_55120580"/>
+      <w:bookmarkEnd w:id="12"/>
       <w:r>
         <w:rPr/>
         <w:t>Changes made to the mount at the Carnegie Museum</w:t>
@@ -2479,8 +2499,8 @@
         <w:pStyle w:val="Heading3"/>
         <w:rPr/>
       </w:pPr>
-      <w:bookmarkStart w:id="12" w:name="__RefHeading___Toc3738_2834848739"/>
-      <w:bookmarkEnd w:id="12"/>
+      <w:bookmarkStart w:id="13" w:name="__RefHeading___Toc3738_2834848739"/>
+      <w:bookmarkEnd w:id="13"/>
       <w:r>
         <w:rPr/>
         <w:t>Replacement of skull with cast of CM 11161</w:t>
@@ -2650,8 +2670,8 @@
         <w:pStyle w:val="Heading3"/>
         <w:rPr/>
       </w:pPr>
-      <w:bookmarkStart w:id="13" w:name="__RefHeading___Toc16707_802501007"/>
-      <w:bookmarkEnd w:id="13"/>
+      <w:bookmarkStart w:id="14" w:name="__RefHeading___Toc16707_802501007"/>
+      <w:bookmarkEnd w:id="14"/>
       <w:r>
         <w:rPr/>
         <w:t>Re-pose of neck</w:t>
@@ -2716,8 +2736,8 @@
         <w:pStyle w:val="Heading3"/>
         <w:rPr/>
       </w:pPr>
-      <w:bookmarkStart w:id="14" w:name="__RefHeading___Toc3740_2834848739"/>
-      <w:bookmarkEnd w:id="14"/>
+      <w:bookmarkStart w:id="15" w:name="__RefHeading___Toc3740_2834848739"/>
+      <w:bookmarkEnd w:id="15"/>
       <w:r>
         <w:rPr/>
         <w:t>1999 replacement of forefeet with CM 662 sculptures</w:t>
@@ -2760,8 +2780,8 @@
         <w:pStyle w:val="Heading3"/>
         <w:rPr/>
       </w:pPr>
-      <w:bookmarkStart w:id="15" w:name="__RefHeading___Toc6555_802501007"/>
-      <w:bookmarkEnd w:id="15"/>
+      <w:bookmarkStart w:id="16" w:name="__RefHeading___Toc6555_802501007"/>
+      <w:bookmarkEnd w:id="16"/>
       <w:r>
         <w:rPr/>
         <w:t>2007 refurbishment of the dinosaur exhibition</w:t>
@@ -2835,8 +2855,8 @@
         <w:pStyle w:val="Heading3"/>
         <w:rPr/>
       </w:pPr>
-      <w:bookmarkStart w:id="16" w:name="__RefHeading___Toc3742_2834848739"/>
-      <w:bookmarkEnd w:id="16"/>
+      <w:bookmarkStart w:id="17" w:name="__RefHeading___Toc3742_2834848739"/>
+      <w:bookmarkEnd w:id="17"/>
       <w:r>
         <w:rPr/>
         <w:t>Forefeet WDC-FS001A</w:t>
@@ -2943,8 +2963,8 @@
         <w:pStyle w:val="Heading3"/>
         <w:rPr/>
       </w:pPr>
-      <w:bookmarkStart w:id="17" w:name="__RefHeading___Toc3744_2834848739"/>
-      <w:bookmarkEnd w:id="17"/>
+      <w:bookmarkStart w:id="18" w:name="__RefHeading___Toc3744_2834848739"/>
+      <w:bookmarkEnd w:id="18"/>
       <w:r>
         <w:rPr/>
         <w:t>Forelimbs from BYU material</w:t>
@@ -2978,7 +2998,15 @@
       </w:r>
       <w:r>
         <w:rPr/>
-        <w:t xml:space="preserve"> (This specimen is described and illustrated by Tschopp et al. 2019:33–37 and referred by them to Camarasauridae indet.) The right forelimb, having been based on the diplodocine CM 622, was a better match for CM 82, but not perfect as discussed above. For this reason, both forelimbs were replaced by Phil Fraley Productions in the 2007 remount by scaled-up sculptures based on the forelimb bones of a well preserved but smaller specimen of </w:t>
+        <w:t xml:space="preserve"> (This specimen is described and illustrated by Tschopp et al. 2019:33–37 and referred by them to Camarasauridae indet.) The right forelimb, having been based on the diplodocine CM 6</w:t>
+      </w:r>
+      <w:r>
+        <w:rPr/>
+        <w:t>6</w:t>
+      </w:r>
+      <w:r>
+        <w:rPr/>
+        <w:t xml:space="preserve">2, was a better match for CM 82, but not perfect as discussed above. For this reason, both forelimbs were replaced by Phil Fraley Productions in the 2007 remount by scaled-up sculptures based on the forelimb bones of a well preserved but smaller specimen of </w:t>
       </w:r>
       <w:r>
         <w:rPr>
@@ -3056,8 +3084,8 @@
         <w:pStyle w:val="Heading3"/>
         <w:rPr/>
       </w:pPr>
-      <w:bookmarkStart w:id="18" w:name="__RefHeading___Toc3746_2834848739"/>
-      <w:bookmarkEnd w:id="18"/>
+      <w:bookmarkStart w:id="19" w:name="__RefHeading___Toc3746_2834848739"/>
+      <w:bookmarkEnd w:id="19"/>
       <w:r>
         <w:rPr/>
         <w:t>Distal caudal vertebrae</w:t>
@@ -3072,12 +3100,12 @@
         <w:rPr/>
         <w:t xml:space="preserve">Also included in the 2007 remount were about ten additional distal “whiplash” caudals, made by Western Paleontological Laboratories, bringing the total number of caudal vertebrae to 83. The rationale was that the complete tail of the small apatosaurine specimen </w:t>
       </w:r>
-      <w:bookmarkStart w:id="19" w:name="__DdeLink__1281_802501007"/>
+      <w:bookmarkStart w:id="20" w:name="__DdeLink__1281_802501007"/>
       <w:r>
         <w:rPr/>
         <w:t>CM 3378</w:t>
       </w:r>
-      <w:bookmarkEnd w:id="19"/>
+      <w:bookmarkEnd w:id="20"/>
       <w:r>
         <w:rPr/>
         <w:t xml:space="preserve"> (probably </w:t>
@@ -3108,15 +3136,31 @@
     <w:p>
       <w:pPr>
         <w:pStyle w:val="TextBody"/>
+        <w:rPr/>
+      </w:pPr>
+      <w:r>
         <w:rPr>
           <w:highlight w:val="yellow"/>
         </w:rPr>
-      </w:pPr>
+        <w:t xml:space="preserve">XXX </w:t>
+      </w:r>
       <w:r>
         <w:rPr>
           <w:highlight w:val="yellow"/>
         </w:rPr>
-        <w:t>XXX ONE CAUDAL ADDED FROM CM 94. CAUDALS 37-73 WERE CASTS IN ORIGINAL MOUNT AND REPLACED WITH CAUDALS FROM CM 307. This contradicts McIntosh (1981:20) and Curtice’s dissertation.</w:t>
+        <w:t>Amy Henrici’s note for Tschopp et al. 2019 says “One caudal added from CM 94. Caudals 37-73 were casts in original mount and replaced with caudals from Cm 307”</w:t>
+      </w:r>
+      <w:r>
+        <w:rPr>
+          <w:highlight w:val="yellow"/>
+        </w:rPr>
+        <w:t xml:space="preserve">. This contradicts McIntosh (1981:20) and Curtice’s dissertation. </w:t>
+      </w:r>
+      <w:r>
+        <w:rPr>
+          <w:highlight w:val="yellow"/>
+        </w:rPr>
+        <w:t>Matt, what do we make of this?</w:t>
       </w:r>
     </w:p>
     <w:p>
@@ -3138,8 +3182,8 @@
         <w:pStyle w:val="Heading2"/>
         <w:rPr/>
       </w:pPr>
-      <w:bookmarkStart w:id="20" w:name="__RefHeading___Toc3282_55120580"/>
-      <w:bookmarkEnd w:id="20"/>
+      <w:bookmarkStart w:id="21" w:name="__RefHeading___Toc3282_55120580"/>
+      <w:bookmarkEnd w:id="21"/>
       <w:r>
         <w:rPr/>
         <w:t>The casts made from the Carnegie molds</w:t>
@@ -3180,7 +3224,9 @@
     <w:p>
       <w:pPr>
         <w:pStyle w:val="TextBody"/>
-        <w:rPr/>
+        <w:rPr>
+          <w:highlight w:val="yellow"/>
+        </w:rPr>
       </w:pPr>
       <w:r>
         <w:rPr/>
@@ -3202,16 +3248,6 @@
           <w:highlight w:val="yellow"/>
         </w:rPr>
         <w:t>XXX Matt: or does it?</w:t>
-      </w:r>
-      <w:r>
-        <w:rPr/>
-        <w:t xml:space="preserve"> </w:t>
-      </w:r>
-      <w:r>
-        <w:rPr>
-          <w:highlight w:val="yellow"/>
-        </w:rPr>
-        <w:t>XXX Mike: perhaps visit the Paris mount and see if they are mirrored?</w:t>
       </w:r>
     </w:p>
     <w:p>
@@ -3234,8 +3270,8 @@
         <w:ind w:left="0" w:right="0" w:hanging="0"/>
         <w:rPr/>
       </w:pPr>
-      <w:bookmarkStart w:id="21" w:name="__RefHeading___Toc3401_68767826"/>
-      <w:bookmarkEnd w:id="21"/>
+      <w:bookmarkStart w:id="22" w:name="__RefHeading___Toc3401_68767826"/>
+      <w:bookmarkEnd w:id="22"/>
       <w:r>
         <w:rPr/>
         <w:t>Discussion</w:t>
@@ -3252,7 +3288,7 @@
         <w:rPr>
           <w:highlight w:val="yellow"/>
         </w:rPr>
-        <w:t>XXX Mike: difficulty of tracking down all this information, importance of records</w:t>
+        <w:t>XXX Matt, please help me judge the paragraph that follows. It makes what I think is a really important point, but I am wary of being over-critical. I would appreciate your input in workshopping the language here.</w:t>
       </w:r>
     </w:p>
     <w:p>
@@ -3262,6 +3298,112 @@
       </w:pPr>
       <w:r>
         <w:rPr/>
+        <w:t xml:space="preserve">The mounted skeleton of </w:t>
+      </w:r>
+      <w:r>
+        <w:rPr>
+          <w:i/>
+          <w:iCs/>
+        </w:rPr>
+        <w:t>Giraffatitan brancai</w:t>
+      </w:r>
+      <w:r>
+        <w:rPr/>
+        <w:t>, based on its paralectotype specimen MB.R.2181 (then “</w:t>
+      </w:r>
+      <w:r>
+        <w:rPr>
+          <w:i/>
+          <w:iCs/>
+        </w:rPr>
+        <w:t>Brachiosaurus</w:t>
+      </w:r>
+      <w:r>
+        <w:rPr/>
+        <w:t xml:space="preserve">” </w:t>
+      </w:r>
+      <w:r>
+        <w:rPr>
+          <w:i/>
+          <w:iCs/>
+        </w:rPr>
+        <w:t>brancai</w:t>
+      </w:r>
+      <w:r>
+        <w:rPr/>
+        <w:t xml:space="preserve"> HMN S II) was unveiled in </w:t>
+      </w:r>
+      <w:r>
+        <w:rPr/>
+        <w:t xml:space="preserve">August 1937. </w:t>
+      </w:r>
+      <w:r>
+        <w:rPr/>
+        <w:t xml:space="preserve">With understandable delays due to the 2nd World War, Werner Janensch (1950b) published his account of the mount 13 years later, specifying which elements were from the paralectotype, which had been filled in from other comparable specimens, and which were sculpted. The Berlin museum’s atrium was renovated and the skeletons remounted between 2005–2007, and the new </w:t>
+      </w:r>
+      <w:r>
+        <w:rPr>
+          <w:i/>
+          <w:iCs/>
+        </w:rPr>
+        <w:t>Giraffatitan</w:t>
+      </w:r>
+      <w:r>
+        <w:rPr/>
+        <w:t xml:space="preserve"> mount unveiled in 2007; only four years later Remes et al. (2011) gave a comprehensive account of the remount. Unfortunately, such published documentation is the exception rather than the rule, and the composition of many important sauropod mounts remain essentially undocumented. For example, in Matthew’s (1905) nine-page account of the AMNH’s newly mounted </w:t>
+      </w:r>
+      <w:r>
+        <w:rPr>
+          <w:i/>
+          <w:iCs/>
+        </w:rPr>
+        <w:t>Brontosaurus</w:t>
+      </w:r>
+      <w:r>
+        <w:rPr/>
+        <w:t xml:space="preserve">, only half a page is dedicated to summarising the actual fossil material included; and almost nothing is known about the Yale Peabody Museum’s </w:t>
+      </w:r>
+      <w:r>
+        <w:rPr>
+          <w:i/>
+          <w:iCs/>
+        </w:rPr>
+        <w:t>Brontosaurus excelsus</w:t>
+      </w:r>
+      <w:r>
+        <w:rPr/>
+        <w:t xml:space="preserve"> mount based on the holotype YPM 1980. Over time, primary documentation is lost, memories fade, and the principals retire or die. There is no way now to ask Hatcher or Holland what was the source of the left ilium, femur and tibia in the Carnegie </w:t>
+      </w:r>
+      <w:r>
+        <w:rPr>
+          <w:i/>
+          <w:iCs/>
+        </w:rPr>
+        <w:t>Diplodocus</w:t>
+      </w:r>
+      <w:r>
+        <w:rPr/>
+        <w:t xml:space="preserve"> mount; or, in relation to a mounted skeleton erected only 30 years ago, to ask John S. McIntosh about the choices made in creating the rearing </w:t>
+      </w:r>
+      <w:r>
+        <w:rPr>
+          <w:i/>
+          <w:iCs/>
+        </w:rPr>
+        <w:t>Barosaurus</w:t>
+      </w:r>
+      <w:r>
+        <w:rPr/>
+        <w:t xml:space="preserve"> in the rotunda of the American Museum of Natural History. Every mounted dinosaur skeleton is an important scientific and historical artefact: those of large and generally incomplete dinosaurs such as sauropods arise from complex processes involving myriad controversies and decisions. We urge those who have the privilege of working on them to write up their choices for publication before memories fade and records are lost.</w:t>
+      </w:r>
+    </w:p>
+    <w:p>
+      <w:pPr>
+        <w:pStyle w:val="TextBody"/>
+        <w:rPr/>
+      </w:pPr>
+      <w:r>
+        <w:rPr/>
         <w:t xml:space="preserve">In working on this paper, it has become apparent how much the work we do now is part of a continuing story. Only six years elapsed from the discovery of CM 84 to the mounting of the London cast; two more years until the Carnegie mount of the original fossil material was erected; only six more years elapsed before the last pre-WWI cast, the eighth, was mounted in Madrid; 21 years after that until the last of the Carnegie Museum’s ten plaster casts was donated to the Munich museum that never mounted it; 18 years until the molds themselves were donated to the Field House museum in Vernal and five more years until the concrete cast was set up outside the Field House (Taylor and Sroka in prep.); 22 years until the original cast in London was moved into its natural home in the main gallery of the Natural History Museum, with the skull of the Carnegie mount being replaced at around the same time; 12 years until a fresh mold made from the concrete cast was used to supply </w:t>
       </w:r>
       <w:r>
@@ -3284,7 +3426,7 @@
       </w:r>
       <w:r>
         <w:rPr/>
-        <w:t xml:space="preserve"> mount (Taylor et al. in prep.); eight years until the forefeet of the Carnegie mount were replaced; eight more years until the renovationof the Carnegie mount; ten years until the Natural History Museum removed the first ever </w:t>
+        <w:t xml:space="preserve"> mount (Taylor et al. in prep.); eight years until the forefeet of the Carnegie mount were replaced; eight more years until the renovation of the Carnegie mount; ten years until the Natural History Museum removed the first ever </w:t>
       </w:r>
       <w:r>
         <w:rPr>
@@ -3295,7 +3437,15 @@
       </w:r>
       <w:r>
         <w:rPr/>
-        <w:t xml:space="preserve"> cast from display to make more room for corporate events. Now, five years on, we hope that in writing up some of this history we are making our own contribution to the ongoing story of this most historic, charismatic and important of fossils.</w:t>
+        <w:t xml:space="preserve"> cast from display to make more room for corporate events. </w:t>
+      </w:r>
+      <w:r>
+        <w:rPr/>
+        <w:t xml:space="preserve">A single narrative thread winds through all these events. </w:t>
+      </w:r>
+      <w:r>
+        <w:rPr/>
+        <w:t>Now, five years on, we hope that in writing up some of this history we are making our own contribution to the ongoing story of this most historic, charismatic and important of fossils.</w:t>
       </w:r>
     </w:p>
     <w:p>
@@ -3308,8 +3458,8 @@
         <w:ind w:left="0" w:right="0" w:hanging="0"/>
         <w:rPr/>
       </w:pPr>
-      <w:bookmarkStart w:id="22" w:name="__RefHeading___Toc1833_55120580"/>
-      <w:bookmarkEnd w:id="22"/>
+      <w:bookmarkStart w:id="23" w:name="__RefHeading___Toc1833_55120580"/>
+      <w:bookmarkEnd w:id="23"/>
       <w:r>
         <w:rPr/>
         <w:t>Acknowledgements</w:t>
@@ -3346,8 +3496,8 @@
         <w:ind w:left="0" w:right="0" w:hanging="0"/>
         <w:rPr/>
       </w:pPr>
-      <w:bookmarkStart w:id="23" w:name="__RefHeading___Toc3405_68767826"/>
-      <w:bookmarkEnd w:id="23"/>
+      <w:bookmarkStart w:id="24" w:name="__RefHeading___Toc3405_68767826"/>
+      <w:bookmarkEnd w:id="24"/>
       <w:r>
         <w:rPr/>
         <w:t>References</w:t>
@@ -3430,12 +3580,12 @@
         <w:pStyle w:val="Reference"/>
         <w:rPr/>
       </w:pPr>
-      <w:bookmarkStart w:id="24" w:name="__DdeLink__2481_14216418"/>
+      <w:bookmarkStart w:id="25" w:name="__DdeLink__2481_14216418"/>
       <w:r>
         <w:rPr/>
         <w:t>Anonymous</w:t>
       </w:r>
-      <w:bookmarkEnd w:id="24"/>
+      <w:bookmarkEnd w:id="25"/>
       <w:r>
         <w:rPr/>
         <w:t xml:space="preserve">. 1907. A </w:t>
@@ -3615,7 +3765,7 @@
         <w:pStyle w:val="Reference"/>
         <w:rPr/>
       </w:pPr>
-      <w:bookmarkStart w:id="25" w:name="__DdeLink__5014_2834848739"/>
+      <w:bookmarkStart w:id="26" w:name="__DdeLink__5014_2834848739"/>
       <w:r>
         <w:rPr/>
         <w:t xml:space="preserve">Carnegie Institute. 1934. </w:t>
@@ -3631,7 +3781,7 @@
         <w:rPr/>
         <w:t>.</w:t>
       </w:r>
-      <w:bookmarkEnd w:id="25"/>
+      <w:bookmarkEnd w:id="26"/>
     </w:p>
     <w:p>
       <w:pPr>
@@ -4339,24 +4489,67 @@
       </w:pPr>
       <w:r>
         <w:rPr/>
-        <w:t xml:space="preserve">Klein, Nicole, and Martin Sander. 2008. Ontogenetic stages in the long bone histology of sauropod dinosaurs. </w:t>
-      </w:r>
-      <w:r>
-        <w:rPr>
-          <w:i/>
-          <w:iCs/>
-        </w:rPr>
-        <w:t>Paleobiology</w:t>
-      </w:r>
-      <w:r>
-        <w:rPr/>
-        <w:t xml:space="preserve"> </w:t>
+        <w:t xml:space="preserve">Janensch, Werner. 1950. Die Skelettrekonstruktion von </w:t>
+      </w:r>
+      <w:r>
+        <w:rPr>
+          <w:i/>
+          <w:iCs/>
+        </w:rPr>
+        <w:t>Brachiosaurus brancai</w:t>
+      </w:r>
+      <w:r>
+        <w:rPr/>
+        <w:t xml:space="preserve">. </w:t>
+      </w:r>
+      <w:r>
+        <w:rPr>
+          <w:i/>
+          <w:iCs/>
+        </w:rPr>
+        <w:t>Palaeontographica</w:t>
+      </w:r>
+      <w:r>
+        <w:rPr/>
+        <w:t xml:space="preserve"> (Supplement 7) </w:t>
       </w:r>
       <w:r>
         <w:rPr>
           <w:b/>
           <w:bCs/>
         </w:rPr>
+        <w:t>3</w:t>
+      </w:r>
+      <w:r>
+        <w:rPr/>
+        <w:t>:97–103 and plates VI–VIII.</w:t>
+      </w:r>
+    </w:p>
+    <w:p>
+      <w:pPr>
+        <w:pStyle w:val="Reference"/>
+        <w:rPr/>
+      </w:pPr>
+      <w:r>
+        <w:rPr/>
+        <w:t xml:space="preserve">Klein, Nicole, and Martin Sander. 2008. Ontogenetic stages in the long bone histology of sauropod dinosaurs. </w:t>
+      </w:r>
+      <w:r>
+        <w:rPr>
+          <w:i/>
+          <w:iCs/>
+        </w:rPr>
+        <w:t>Paleobiology</w:t>
+      </w:r>
+      <w:r>
+        <w:rPr/>
+        <w:t xml:space="preserve"> </w:t>
+      </w:r>
+      <w:r>
+        <w:rPr>
+          <w:b/>
+          <w:bCs/>
+        </w:rPr>
         <w:t>34(2)</w:t>
       </w:r>
       <w:r>
@@ -4408,22 +4601,66 @@
           <w:b w:val="false"/>
           <w:bCs w:val="false"/>
         </w:rPr>
-        <w:t xml:space="preserve">Matthew, William D. 1910. The pose of sauropodous dinosaurs. </w:t>
+        <w:t>Matthew, W</w:t>
       </w:r>
       <w:r>
         <w:rPr>
           <w:b w:val="false"/>
           <w:bCs w:val="false"/>
-          <w:i/>
-          <w:iCs/>
-        </w:rPr>
-        <w:t>The American Naturalist</w:t>
+        </w:rPr>
+        <w:t>illiam</w:t>
       </w:r>
       <w:r>
         <w:rPr>
           <w:b w:val="false"/>
           <w:bCs w:val="false"/>
         </w:rPr>
+        <w:t xml:space="preserve"> D. 1905. The mounted </w:t>
+      </w:r>
+      <w:r>
+        <w:rPr>
+          <w:b w:val="false"/>
+          <w:bCs w:val="false"/>
+        </w:rPr>
+        <w:t>s</w:t>
+      </w:r>
+      <w:r>
+        <w:rPr>
+          <w:b w:val="false"/>
+          <w:bCs w:val="false"/>
+        </w:rPr>
+        <w:t xml:space="preserve">keleton of </w:t>
+      </w:r>
+      <w:r>
+        <w:rPr>
+          <w:b w:val="false"/>
+          <w:bCs w:val="false"/>
+          <w:i/>
+          <w:iCs/>
+        </w:rPr>
+        <w:t>Brontosaurus</w:t>
+      </w:r>
+      <w:r>
+        <w:rPr>
+          <w:b w:val="false"/>
+          <w:bCs w:val="false"/>
+        </w:rPr>
+        <w:t xml:space="preserve">. </w:t>
+      </w:r>
+      <w:r>
+        <w:rPr>
+          <w:b w:val="false"/>
+          <w:bCs w:val="false"/>
+          <w:i/>
+          <w:iCs/>
+        </w:rPr>
+        <w:t>American Museum Journal</w:t>
+      </w:r>
+      <w:r>
+        <w:rPr>
+          <w:b w:val="false"/>
+          <w:bCs w:val="false"/>
+        </w:rPr>
         <w:t xml:space="preserve"> </w:t>
       </w:r>
       <w:r>
@@ -4431,14 +4668,14 @@
           <w:b/>
           <w:bCs/>
         </w:rPr>
-        <w:t>44(525)</w:t>
+        <w:t>5</w:t>
       </w:r>
       <w:r>
         <w:rPr>
           <w:b w:val="false"/>
           <w:bCs w:val="false"/>
         </w:rPr>
-        <w:t>:547–560.</w:t>
+        <w:t>:62–70.</w:t>
       </w:r>
     </w:p>
     <w:p>
@@ -4451,7 +4688,7 @@
           <w:b w:val="false"/>
           <w:bCs w:val="false"/>
         </w:rPr>
-        <w:t xml:space="preserve">McIntosh, John S. 1981. Annotated catalogue of the dinosaurs (Reptilia, Archosauria) in the collections of Carnegie Museum of Natural History. </w:t>
+        <w:t xml:space="preserve">Matthew, William D. 1910. The pose of sauropodous dinosaurs. </w:t>
       </w:r>
       <w:r>
         <w:rPr>
@@ -4460,7 +4697,7 @@
           <w:i/>
           <w:iCs/>
         </w:rPr>
-        <w:t>Bulletin of the Carnegie Museum</w:t>
+        <w:t>The American Naturalist</w:t>
       </w:r>
       <w:r>
         <w:rPr>
@@ -4474,14 +4711,14 @@
           <w:b/>
           <w:bCs/>
         </w:rPr>
-        <w:t>18</w:t>
+        <w:t>44(525)</w:t>
       </w:r>
       <w:r>
         <w:rPr>
           <w:b w:val="false"/>
           <w:bCs w:val="false"/>
         </w:rPr>
-        <w:t>:1–67.</w:t>
+        <w:t>:547–560.</w:t>
       </w:r>
     </w:p>
     <w:p>
@@ -4494,7 +4731,7 @@
           <w:b w:val="false"/>
           <w:bCs w:val="false"/>
         </w:rPr>
-        <w:t xml:space="preserve">McIntosh, John S. 2005. The Genus </w:t>
+        <w:t xml:space="preserve">McIntosh, John S. 1981. Annotated catalogue of the dinosaurs (Reptilia, Archosauria) in the collections of Carnegie Museum of Natural History. </w:t>
       </w:r>
       <w:r>
         <w:rPr>
@@ -4503,41 +4740,84 @@
           <w:i/>
           <w:iCs/>
         </w:rPr>
-        <w:t>Barosaurus</w:t>
+        <w:t>Bulletin of the Carnegie Museum</w:t>
       </w:r>
       <w:r>
         <w:rPr>
           <w:b w:val="false"/>
           <w:bCs w:val="false"/>
         </w:rPr>
-        <w:t xml:space="preserve"> Marsh (Sauropoda, Diplodocidae). pp. 38–77 in Virginia Tidwell and Ken Carpenter (eds.), </w:t>
+        <w:t xml:space="preserve"> </w:t>
+      </w:r>
+      <w:r>
+        <w:rPr>
+          <w:b/>
+          <w:bCs/>
+        </w:rPr>
+        <w:t>18</w:t>
       </w:r>
       <w:r>
         <w:rPr>
           <w:b w:val="false"/>
           <w:bCs w:val="false"/>
-          <w:i/>
-          <w:iCs/>
-        </w:rPr>
-        <w:t>Thunder Lizards: the Sauropodomorph Dinosaurs</w:t>
-      </w:r>
+        </w:rPr>
+        <w:t>:1–67.</w:t>
+      </w:r>
+    </w:p>
+    <w:p>
+      <w:pPr>
+        <w:pStyle w:val="Reference"/>
+        <w:rPr/>
+      </w:pPr>
       <w:r>
         <w:rPr>
           <w:b w:val="false"/>
           <w:bCs w:val="false"/>
         </w:rPr>
-        <w:t>. Indiana University Press, Bloomington, Indiana. 495 pp.</w:t>
-      </w:r>
-    </w:p>
-    <w:p>
-      <w:pPr>
-        <w:pStyle w:val="Reference"/>
-        <w:rPr/>
-      </w:pPr>
+        <w:t xml:space="preserve">McIntosh, John S. 2005. The Genus </w:t>
+      </w:r>
       <w:r>
         <w:rPr>
           <w:b w:val="false"/>
           <w:bCs w:val="false"/>
+          <w:i/>
+          <w:iCs/>
+        </w:rPr>
+        <w:t>Barosaurus</w:t>
+      </w:r>
+      <w:r>
+        <w:rPr>
+          <w:b w:val="false"/>
+          <w:bCs w:val="false"/>
+        </w:rPr>
+        <w:t xml:space="preserve"> Marsh (Sauropoda, Diplodocidae). pp. 38–77 in Virginia Tidwell and Ken Carpenter (eds.), </w:t>
+      </w:r>
+      <w:r>
+        <w:rPr>
+          <w:b w:val="false"/>
+          <w:bCs w:val="false"/>
+          <w:i/>
+          <w:iCs/>
+        </w:rPr>
+        <w:t>Thunder Lizards: the Sauropodomorph Dinosaurs</w:t>
+      </w:r>
+      <w:r>
+        <w:rPr>
+          <w:b w:val="false"/>
+          <w:bCs w:val="false"/>
+        </w:rPr>
+        <w:t>. Indiana University Press, Bloomington, Indiana. 495 pp.</w:t>
+      </w:r>
+    </w:p>
+    <w:p>
+      <w:pPr>
+        <w:pStyle w:val="Reference"/>
+        <w:rPr/>
+      </w:pPr>
+      <w:r>
+        <w:rPr>
+          <w:b w:val="false"/>
+          <w:bCs w:val="false"/>
         </w:rPr>
         <w:t xml:space="preserve">McNulty, Timothy. 2007. Dino Might! Carnegie Museum's new exhibit has more dinosaurs, more </w:t>
       </w:r>
@@ -4653,12 +4933,12 @@
         <w:pStyle w:val="Reference"/>
         <w:rPr/>
       </w:pPr>
-      <w:bookmarkStart w:id="26" w:name="__DdeLink__16582_68767826"/>
+      <w:bookmarkStart w:id="27" w:name="__DdeLink__16582_68767826"/>
       <w:r>
         <w:rPr/>
         <w:t>Nieuwland</w:t>
       </w:r>
-      <w:bookmarkEnd w:id="26"/>
+      <w:bookmarkEnd w:id="27"/>
       <w:r>
         <w:rPr/>
         <w:t xml:space="preserve">, Ilja. 2019. </w:t>
@@ -5058,6 +5338,58 @@
         <w:rPr/>
       </w:pPr>
       <w:r>
+        <w:rPr>
+          <w:rFonts w:ascii="Baskerville Old Face" w:hAnsi="Baskerville Old Face"/>
+        </w:rPr>
+        <w:t xml:space="preserve">Remes, Kristian, David M. Unwin, Nicole Klein, Wolf-Dieter Heinrich and Oliver Hampe. 2011. Skeletal </w:t>
+      </w:r>
+      <w:r>
+        <w:rPr>
+          <w:rFonts w:ascii="Baskerville Old Face" w:hAnsi="Baskerville Old Face"/>
+        </w:rPr>
+        <w:t>r</w:t>
+      </w:r>
+      <w:r>
+        <w:rPr>
+          <w:rFonts w:ascii="Baskerville Old Face" w:hAnsi="Baskerville Old Face"/>
+        </w:rPr>
+        <w:t xml:space="preserve">econstruction of </w:t>
+      </w:r>
+      <w:r>
+        <w:rPr>
+          <w:rFonts w:ascii="Baskerville Old Face" w:hAnsi="Baskerville Old Face"/>
+          <w:i/>
+          <w:iCs/>
+        </w:rPr>
+        <w:t>Brachiosaurus brancai</w:t>
+      </w:r>
+      <w:r>
+        <w:rPr>
+          <w:rFonts w:ascii="Baskerville Old Face" w:hAnsi="Baskerville Old Face"/>
+        </w:rPr>
+        <w:t xml:space="preserve"> in the Museum für Naturkunde, Berlin: summarizing 70 years of sauropod research. pp. 305-316 in: Nicole Klein, Kristian Remes, Carole T. Gee and Martin P. Sander (eds.), </w:t>
+      </w:r>
+      <w:r>
+        <w:rPr>
+          <w:rFonts w:ascii="Baskerville Old Face" w:hAnsi="Baskerville Old Face"/>
+          <w:i/>
+          <w:iCs/>
+        </w:rPr>
+        <w:t>Biology of the Sauropod Dinosaurs: Understanding the Life of Giants</w:t>
+      </w:r>
+      <w:r>
+        <w:rPr>
+          <w:rFonts w:ascii="Baskerville Old Face" w:hAnsi="Baskerville Old Face"/>
+        </w:rPr>
+        <w:t>. Indiana University Press, Bloomington, Indiana.</w:t>
+      </w:r>
+    </w:p>
+    <w:p>
+      <w:pPr>
+        <w:pStyle w:val="Reference"/>
+        <w:rPr/>
+      </w:pPr>
+      <w:r>
         <w:rPr/>
         <w:t xml:space="preserve">Roddy, Dennis B. 2007. Starting at 6 a.m., crowds get first look at Carnegie's new dinosaur exhibit. </w:t>
       </w:r>
@@ -5516,8 +5848,8 @@
         <w:pStyle w:val="Heading1"/>
         <w:rPr/>
       </w:pPr>
-      <w:bookmarkStart w:id="27" w:name="__RefHeading___Toc5233_14216418"/>
-      <w:bookmarkEnd w:id="27"/>
+      <w:bookmarkStart w:id="28" w:name="__RefHeading___Toc5233_14216418"/>
+      <w:bookmarkEnd w:id="28"/>
       <w:r>
         <w:rPr/>
         <w:t>Tables</w:t>
@@ -5878,7 +6210,43 @@
                 <w:szCs w:val="24"/>
                 <w:u w:val="none"/>
               </w:rPr>
-              <w:t>CM 622 (S) +</w:t>
+              <w:t>CM 6</w:t>
+            </w:r>
+            <w:r>
+              <w:rPr>
+                <w:rFonts w:ascii="Liberation Serif" w:hAnsi="Liberation Serif"/>
+                <w:b w:val="false"/>
+                <w:bCs w:val="false"/>
+                <w:i w:val="false"/>
+                <w:iCs w:val="false"/>
+                <w:strike w:val="false"/>
+                <w:dstrike w:val="false"/>
+                <w:outline w:val="false"/>
+                <w:shadow w:val="false"/>
+                <w:color w:val="000000"/>
+                <w:sz w:val="24"/>
+                <w:szCs w:val="24"/>
+                <w:u w:val="none"/>
+              </w:rPr>
+              <w:t>6</w:t>
+            </w:r>
+            <w:r>
+              <w:rPr>
+                <w:rFonts w:ascii="Liberation Serif" w:hAnsi="Liberation Serif"/>
+                <w:b w:val="false"/>
+                <w:bCs w:val="false"/>
+                <w:i w:val="false"/>
+                <w:iCs w:val="false"/>
+                <w:strike w:val="false"/>
+                <w:dstrike w:val="false"/>
+                <w:outline w:val="false"/>
+                <w:shadow w:val="false"/>
+                <w:color w:val="000000"/>
+                <w:sz w:val="24"/>
+                <w:szCs w:val="24"/>
+                <w:u w:val="none"/>
+              </w:rPr>
+              <w:t>2 (S) +</w:t>
             </w:r>
           </w:p>
           <w:p>
@@ -15111,6 +15479,7 @@
                 <w:u w:val="none"/>
               </w:rPr>
             </w:pPr>
+            <w:bookmarkStart w:id="29" w:name="__DdeLink__2464_3009427828"/>
             <w:r>
               <w:rPr>
                 <w:rFonts w:ascii="Liberation Serif" w:hAnsi="Liberation Serif"/>
@@ -15129,6 +15498,7 @@
               </w:rPr>
               <w:t>King Alfonso XIII</w:t>
             </w:r>
+            <w:bookmarkEnd w:id="29"/>
           </w:p>
         </w:tc>
         <w:tc>
@@ -15817,8 +16187,8 @@
         <w:ind w:left="0" w:right="0" w:hanging="0"/>
         <w:rPr/>
       </w:pPr>
-      <w:bookmarkStart w:id="28" w:name="__RefHeading___Toc3407_68767826"/>
-      <w:bookmarkEnd w:id="28"/>
+      <w:bookmarkStart w:id="30" w:name="__RefHeading___Toc3407_68767826"/>
+      <w:bookmarkEnd w:id="30"/>
       <w:r>
         <w:rPr/>
         <w:t>Figure Captions</w:t>
@@ -16963,7 +17333,7 @@
     <w:pPr>
       <w:widowControl/>
       <w:suppressAutoHyphens w:val="true"/>
-      <w:overflowPunct w:val="true"/>
+      <w:overflowPunct w:val="false"/>
       <w:bidi w:val="0"/>
       <w:spacing w:before="0" w:after="0"/>
       <w:ind w:left="0" w:right="0" w:hanging="0"/>
@@ -19721,6 +20091,145 @@
   </w:style>
   <w:style w:type="character" w:styleId="ListLabel380">
     <w:name w:val="ListLabel 380"/>
+    <w:qFormat/>
+    <w:rPr/>
+  </w:style>
+  <w:style w:type="character" w:styleId="ListLabel381">
+    <w:name w:val="ListLabel 381"/>
+    <w:qFormat/>
+    <w:rPr>
+      <w:rFonts w:cs="Symbol"/>
+    </w:rPr>
+  </w:style>
+  <w:style w:type="character" w:styleId="ListLabel382">
+    <w:name w:val="ListLabel 382"/>
+    <w:qFormat/>
+    <w:rPr>
+      <w:rFonts w:cs="OpenSymbol"/>
+    </w:rPr>
+  </w:style>
+  <w:style w:type="character" w:styleId="ListLabel383">
+    <w:name w:val="ListLabel 383"/>
+    <w:qFormat/>
+    <w:rPr>
+      <w:rFonts w:cs="OpenSymbol"/>
+    </w:rPr>
+  </w:style>
+  <w:style w:type="character" w:styleId="ListLabel384">
+    <w:name w:val="ListLabel 384"/>
+    <w:qFormat/>
+    <w:rPr>
+      <w:rFonts w:cs="Symbol"/>
+    </w:rPr>
+  </w:style>
+  <w:style w:type="character" w:styleId="ListLabel385">
+    <w:name w:val="ListLabel 385"/>
+    <w:qFormat/>
+    <w:rPr>
+      <w:rFonts w:cs="OpenSymbol"/>
+    </w:rPr>
+  </w:style>
+  <w:style w:type="character" w:styleId="ListLabel386">
+    <w:name w:val="ListLabel 386"/>
+    <w:qFormat/>
+    <w:rPr>
+      <w:rFonts w:cs="OpenSymbol"/>
+    </w:rPr>
+  </w:style>
+  <w:style w:type="character" w:styleId="ListLabel387">
+    <w:name w:val="ListLabel 387"/>
+    <w:qFormat/>
+    <w:rPr>
+      <w:rFonts w:cs="Symbol"/>
+    </w:rPr>
+  </w:style>
+  <w:style w:type="character" w:styleId="ListLabel388">
+    <w:name w:val="ListLabel 388"/>
+    <w:qFormat/>
+    <w:rPr>
+      <w:rFonts w:cs="OpenSymbol"/>
+    </w:rPr>
+  </w:style>
+  <w:style w:type="character" w:styleId="ListLabel389">
+    <w:name w:val="ListLabel 389"/>
+    <w:qFormat/>
+    <w:rPr>
+      <w:rFonts w:cs="OpenSymbol"/>
+    </w:rPr>
+  </w:style>
+  <w:style w:type="character" w:styleId="ListLabel390">
+    <w:name w:val="ListLabel 390"/>
+    <w:qFormat/>
+    <w:rPr>
+      <w:rFonts w:cs="Symbol"/>
+    </w:rPr>
+  </w:style>
+  <w:style w:type="character" w:styleId="ListLabel391">
+    <w:name w:val="ListLabel 391"/>
+    <w:qFormat/>
+    <w:rPr>
+      <w:rFonts w:cs="OpenSymbol"/>
+    </w:rPr>
+  </w:style>
+  <w:style w:type="character" w:styleId="ListLabel392">
+    <w:name w:val="ListLabel 392"/>
+    <w:qFormat/>
+    <w:rPr>
+      <w:rFonts w:cs="OpenSymbol"/>
+    </w:rPr>
+  </w:style>
+  <w:style w:type="character" w:styleId="ListLabel393">
+    <w:name w:val="ListLabel 393"/>
+    <w:qFormat/>
+    <w:rPr>
+      <w:rFonts w:cs="Symbol"/>
+    </w:rPr>
+  </w:style>
+  <w:style w:type="character" w:styleId="ListLabel394">
+    <w:name w:val="ListLabel 394"/>
+    <w:qFormat/>
+    <w:rPr>
+      <w:rFonts w:cs="OpenSymbol"/>
+    </w:rPr>
+  </w:style>
+  <w:style w:type="character" w:styleId="ListLabel395">
+    <w:name w:val="ListLabel 395"/>
+    <w:qFormat/>
+    <w:rPr>
+      <w:rFonts w:cs="OpenSymbol"/>
+    </w:rPr>
+  </w:style>
+  <w:style w:type="character" w:styleId="ListLabel396">
+    <w:name w:val="ListLabel 396"/>
+    <w:qFormat/>
+    <w:rPr>
+      <w:rFonts w:cs="Symbol"/>
+    </w:rPr>
+  </w:style>
+  <w:style w:type="character" w:styleId="ListLabel397">
+    <w:name w:val="ListLabel 397"/>
+    <w:qFormat/>
+    <w:rPr>
+      <w:rFonts w:cs="OpenSymbol"/>
+    </w:rPr>
+  </w:style>
+  <w:style w:type="character" w:styleId="ListLabel398">
+    <w:name w:val="ListLabel 398"/>
+    <w:qFormat/>
+    <w:rPr>
+      <w:rFonts w:cs="OpenSymbol"/>
+    </w:rPr>
+  </w:style>
+  <w:style w:type="character" w:styleId="ListLabel399">
+    <w:name w:val="ListLabel 399"/>
+    <w:qFormat/>
+    <w:rPr>
+      <w:i w:val="false"/>
+      <w:iCs w:val="false"/>
+    </w:rPr>
+  </w:style>
+  <w:style w:type="character" w:styleId="ListLabel400">
+    <w:name w:val="ListLabel 400"/>
     <w:qFormat/>
     <w:rPr/>
   </w:style>

</xml_diff>

<commit_message>
Date of CM 662 sale to Houston
</commit_message>
<xml_diff>
--- a/TaylorEtAl-composition-of-the-Carnegie-Diplodocus.docx
+++ b/TaylorEtAl-composition-of-the-Carnegie-Diplodocus.docx
@@ -826,9 +826,37 @@
       <w:bookmarkStart w:id="3" w:name="__DdeLink__23596_802501007"/>
       <w:r>
         <w:rPr/>
-        <w:t>The diplodocine specimen initially designated CM 662 was moved to the Cleveland Museum of Natural History in 1956, museum director Graham Netting having told head of vertebrate paleontology J. LeRoy Kay to trade large dinosaur specimens due to lack of storage space. It was there given the specimen number CMNH 10670. Some time later, the specimen was sold for $15,000 to the Houston Museum of Natural History, where it was catalogued as HMNS 175 and mounted in 1975. For simplicity we refer to this specimen throughout by its original designation CM 662, as it was under this specimen number that most of its role in this story was played out.</w:t>
+        <w:t xml:space="preserve">The diplodocine specimen initially designated CM 662 was moved to the Cleveland Museum of Natural History in </w:t>
+      </w:r>
+      <w:r>
+        <w:rPr/>
+        <w:t xml:space="preserve">November </w:t>
+      </w:r>
+      <w:r>
+        <w:rPr/>
+        <w:t xml:space="preserve">1956, museum director Graham Netting having told head of vertebrate paleontology J. LeRoy Kay to trade large dinosaur specimens due to lack of storage space. It was there given the specimen number CMNH 10670. </w:t>
+      </w:r>
+      <w:r>
+        <w:rPr/>
+        <w:t>In 1963, however</w:t>
+      </w:r>
+      <w:r>
+        <w:rPr/>
+        <w:t xml:space="preserve">, the specimen was sold for $15,000 to the Houston Museum of Natural History, where it was catalogued as HMNS 175 and mounted in 1975, </w:t>
+      </w:r>
+      <w:r>
+        <w:rPr/>
+        <w:t>then</w:t>
+      </w:r>
+      <w:r>
+        <w:rPr/>
+        <w:t xml:space="preserve"> restored and remounted between 2013 and 2015. For simplicity we refer to this specimen throughout by its original designation CM 662, as it was under this specimen number that most of its role in this story was played out</w:t>
       </w:r>
       <w:bookmarkEnd w:id="3"/>
+      <w:r>
+        <w:rPr/>
+        <w:t>.</w:t>
+      </w:r>
     </w:p>
     <w:p>
       <w:pPr>
@@ -2817,15 +2845,7 @@
       </w:r>
       <w:r>
         <w:rPr/>
-        <w:t xml:space="preserve"> was remounted in a new, more dynamic posture </w:t>
-      </w:r>
-      <w:r>
-        <w:rPr/>
-        <w:t>by Phil Fraley Productions</w:t>
-      </w:r>
-      <w:r>
-        <w:rPr/>
-        <w:t>, and several changes were made to the materials incorporated in the mount, as follows.</w:t>
+        <w:t xml:space="preserve"> was remounted in a new, more dynamic posture by Phil Fraley Productions, and several changes were made to the materials incorporated in the mount, as follows.</w:t>
       </w:r>
     </w:p>
     <w:p>
@@ -17118,7 +17138,7 @@
     <w:pPr>
       <w:widowControl/>
       <w:suppressAutoHyphens w:val="true"/>
-      <w:overflowPunct w:val="true"/>
+      <w:overflowPunct w:val="false"/>
       <w:bidi w:val="0"/>
       <w:spacing w:before="0" w:after="0"/>
       <w:ind w:left="0" w:right="0" w:hanging="0"/>

</xml_diff>

<commit_message>
I think I have done all I can for now
</commit_message>
<xml_diff>
--- a/TaylorEtAl-composition-of-the-Carnegie-Diplodocus.docx
+++ b/TaylorEtAl-composition-of-the-Carnegie-Diplodocus.docx
@@ -223,9 +223,7 @@
     <w:p>
       <w:pPr>
         <w:pStyle w:val="Abstract"/>
-        <w:rPr>
-          <w:highlight w:val="yellow"/>
-        </w:rPr>
+        <w:rPr/>
       </w:pPr>
       <w:r>
         <w:rPr>
@@ -269,7 +267,7 @@
           <w:i w:val="false"/>
           <w:iCs w:val="false"/>
         </w:rPr>
-        <w:t>, sauropod, skeletal mount, casting, history, Carnegie</w:t>
+        <w:t>, sauropod, skeletal mount, cast, history, Carnegie</w:t>
       </w:r>
     </w:p>
     <w:p>
@@ -299,415 +297,429 @@
         <w:t>Table of Contents</w:t>
       </w:r>
     </w:p>
-    <w:sdt>
-      <w:sdtPr>
-        <w:docPartObj>
-          <w:docPartGallery w:val="Table of Contents"/>
-          <w:docPartUnique w:val="true"/>
-        </w:docPartObj>
-      </w:sdtPr>
-      <w:sdtContent>
-        <w:p>
-          <w:pPr>
-            <w:pStyle w:val="Contents1"/>
-            <w:rPr/>
-          </w:pPr>
-          <w:r>
-            <w:fldChar w:fldCharType="begin"/>
-          </w:r>
-          <w:r>
-            <w:rPr>
-              <w:rStyle w:val="IndexLink"/>
-            </w:rPr>
-            <w:instrText> TOC \f \o "1-9" \h</w:instrText>
-          </w:r>
-          <w:r>
-            <w:rPr>
-              <w:rStyle w:val="IndexLink"/>
-            </w:rPr>
-            <w:fldChar w:fldCharType="separate"/>
-          </w:r>
-          <w:hyperlink w:anchor="__RefHeading___Toc2466_3009427828">
-            <w:r>
-              <w:rPr>
-                <w:rStyle w:val="IndexLink"/>
-              </w:rPr>
-              <w:t>Introduction</w:t>
-              <w:tab/>
-              <w:t>2</w:t>
-            </w:r>
-          </w:hyperlink>
-        </w:p>
-        <w:p>
-          <w:pPr>
-            <w:pStyle w:val="Contents2"/>
-            <w:tabs>
-              <w:tab w:val="clear" w:pos="9355"/>
-              <w:tab w:val="right" w:pos="9638" w:leader="dot"/>
-            </w:tabs>
-            <w:rPr/>
-          </w:pPr>
-          <w:hyperlink w:anchor="__RefHeading___Toc943_1155462304">
-            <w:r>
-              <w:rPr>
-                <w:rStyle w:val="IndexLink"/>
-              </w:rPr>
-              <w:t>Nomenclature</w:t>
-              <w:tab/>
-              <w:t>2</w:t>
-            </w:r>
-          </w:hyperlink>
-        </w:p>
-        <w:p>
-          <w:pPr>
-            <w:pStyle w:val="Contents2"/>
-            <w:tabs>
-              <w:tab w:val="clear" w:pos="9355"/>
-              <w:tab w:val="right" w:pos="9638" w:leader="dot"/>
-            </w:tabs>
-            <w:rPr/>
-          </w:pPr>
-          <w:hyperlink w:anchor="__RefHeading___Toc5349_68767826">
-            <w:r>
-              <w:rPr>
-                <w:rStyle w:val="IndexLink"/>
-              </w:rPr>
-              <w:t>Institutional abbreviations</w:t>
-              <w:tab/>
-              <w:t>2</w:t>
-            </w:r>
-          </w:hyperlink>
-        </w:p>
-        <w:p>
-          <w:pPr>
-            <w:pStyle w:val="Contents1"/>
-            <w:rPr/>
-          </w:pPr>
-          <w:hyperlink w:anchor="__RefHeading___Toc4316_68767826">
-            <w:r>
-              <w:rPr>
-                <w:rStyle w:val="IndexLink"/>
-              </w:rPr>
-              <w:t>Historical background</w:t>
-              <w:tab/>
-              <w:t>3</w:t>
-            </w:r>
-          </w:hyperlink>
-        </w:p>
-        <w:p>
-          <w:pPr>
-            <w:pStyle w:val="Contents1"/>
-            <w:rPr/>
-          </w:pPr>
-          <w:hyperlink w:anchor="__RefHeading___Toc1836_55120580">
-            <w:r>
-              <w:rPr>
-                <w:rStyle w:val="IndexLink"/>
-              </w:rPr>
-              <w:t>Material in the mounted skeleton</w:t>
-              <w:tab/>
-              <w:t>8</w:t>
-            </w:r>
-          </w:hyperlink>
-        </w:p>
-        <w:p>
-          <w:pPr>
-            <w:pStyle w:val="Contents2"/>
-            <w:tabs>
-              <w:tab w:val="clear" w:pos="9355"/>
-              <w:tab w:val="right" w:pos="9638" w:leader="dot"/>
-            </w:tabs>
-            <w:rPr/>
-          </w:pPr>
-          <w:hyperlink w:anchor="__RefHeading___Toc1838_55120580">
-            <w:r>
-              <w:rPr>
-                <w:rStyle w:val="IndexLink"/>
-              </w:rPr>
-              <w:t>The original mount at the Carnegie Museum</w:t>
-              <w:tab/>
-              <w:t>8</w:t>
-            </w:r>
-          </w:hyperlink>
-        </w:p>
-        <w:p>
-          <w:pPr>
-            <w:pStyle w:val="Contents2"/>
-            <w:tabs>
-              <w:tab w:val="clear" w:pos="9355"/>
-              <w:tab w:val="right" w:pos="9638" w:leader="dot"/>
-            </w:tabs>
-            <w:rPr/>
-          </w:pPr>
-          <w:hyperlink w:anchor="__RefHeading___Toc3280_55120580">
-            <w:r>
-              <w:rPr>
-                <w:rStyle w:val="IndexLink"/>
-              </w:rPr>
-              <w:t>Changes made to the mount at the Carnegie Museum</w:t>
-              <w:tab/>
-              <w:t>12</w:t>
-            </w:r>
-          </w:hyperlink>
-        </w:p>
-        <w:p>
-          <w:pPr>
-            <w:pStyle w:val="Contents3"/>
-            <w:tabs>
-              <w:tab w:val="clear" w:pos="9072"/>
-              <w:tab w:val="right" w:pos="9638" w:leader="dot"/>
-            </w:tabs>
-            <w:rPr/>
-          </w:pPr>
-          <w:hyperlink w:anchor="__RefHeading___Toc3738_2834848739">
-            <w:r>
-              <w:rPr>
-                <w:rStyle w:val="IndexLink"/>
-              </w:rPr>
-              <w:t>Replacement of skull with cast of CM 11161</w:t>
-              <w:tab/>
-              <w:t>12</w:t>
-            </w:r>
-          </w:hyperlink>
-        </w:p>
-        <w:p>
-          <w:pPr>
-            <w:pStyle w:val="Contents3"/>
-            <w:tabs>
-              <w:tab w:val="clear" w:pos="9072"/>
-              <w:tab w:val="right" w:pos="9638" w:leader="dot"/>
-            </w:tabs>
-            <w:rPr/>
-          </w:pPr>
-          <w:hyperlink w:anchor="__RefHeading___Toc16707_802501007">
-            <w:r>
-              <w:rPr>
-                <w:rStyle w:val="IndexLink"/>
-              </w:rPr>
-              <w:t>Re-pose of neck</w:t>
-              <w:tab/>
-              <w:t>13</w:t>
-            </w:r>
-          </w:hyperlink>
-        </w:p>
-        <w:p>
-          <w:pPr>
-            <w:pStyle w:val="Contents3"/>
-            <w:tabs>
-              <w:tab w:val="clear" w:pos="9072"/>
-              <w:tab w:val="right" w:pos="9638" w:leader="dot"/>
-            </w:tabs>
-            <w:rPr/>
-          </w:pPr>
-          <w:hyperlink w:anchor="__RefHeading___Toc3740_2834848739">
-            <w:r>
-              <w:rPr>
-                <w:rStyle w:val="IndexLink"/>
-              </w:rPr>
-              <w:t>1999 replacement of forefeet with CM 662 sculptures</w:t>
-              <w:tab/>
-              <w:t>13</w:t>
-            </w:r>
-          </w:hyperlink>
-        </w:p>
-        <w:p>
-          <w:pPr>
-            <w:pStyle w:val="Contents3"/>
-            <w:tabs>
-              <w:tab w:val="clear" w:pos="9072"/>
-              <w:tab w:val="right" w:pos="9638" w:leader="dot"/>
-            </w:tabs>
-            <w:rPr/>
-          </w:pPr>
-          <w:hyperlink w:anchor="__RefHeading___Toc6555_802501007">
-            <w:r>
-              <w:rPr>
-                <w:rStyle w:val="IndexLink"/>
-              </w:rPr>
-              <w:t>2007 refurbishment of the dinosaur exhibition</w:t>
-              <w:tab/>
-              <w:t>13</w:t>
-            </w:r>
-          </w:hyperlink>
-        </w:p>
-        <w:p>
-          <w:pPr>
-            <w:pStyle w:val="Contents3"/>
-            <w:tabs>
-              <w:tab w:val="clear" w:pos="9072"/>
-              <w:tab w:val="right" w:pos="9638" w:leader="dot"/>
-            </w:tabs>
-            <w:rPr/>
-          </w:pPr>
-          <w:hyperlink w:anchor="__RefHeading___Toc3742_2834848739">
-            <w:r>
-              <w:rPr>
-                <w:rStyle w:val="IndexLink"/>
-              </w:rPr>
-              <w:t>Forefeet WDC-FS001A</w:t>
-              <w:tab/>
-              <w:t>14</w:t>
-            </w:r>
-          </w:hyperlink>
-        </w:p>
-        <w:p>
-          <w:pPr>
-            <w:pStyle w:val="Contents3"/>
-            <w:tabs>
-              <w:tab w:val="clear" w:pos="9072"/>
-              <w:tab w:val="right" w:pos="9638" w:leader="dot"/>
-            </w:tabs>
-            <w:rPr/>
-          </w:pPr>
-          <w:hyperlink w:anchor="__RefHeading___Toc3744_2834848739">
-            <w:r>
-              <w:rPr>
-                <w:rStyle w:val="IndexLink"/>
-              </w:rPr>
-              <w:t>Forelimbs from BYU material</w:t>
-              <w:tab/>
-              <w:t>14</w:t>
-            </w:r>
-          </w:hyperlink>
-        </w:p>
-        <w:p>
-          <w:pPr>
-            <w:pStyle w:val="Contents3"/>
-            <w:tabs>
-              <w:tab w:val="clear" w:pos="9072"/>
-              <w:tab w:val="right" w:pos="9638" w:leader="dot"/>
-            </w:tabs>
-            <w:rPr/>
-          </w:pPr>
-          <w:hyperlink w:anchor="__RefHeading___Toc3746_2834848739">
-            <w:r>
-              <w:rPr>
-                <w:rStyle w:val="IndexLink"/>
-              </w:rPr>
-              <w:t>Distal caudal vertebrae</w:t>
-              <w:tab/>
-              <w:t>14</w:t>
-            </w:r>
-          </w:hyperlink>
-        </w:p>
-        <w:p>
-          <w:pPr>
-            <w:pStyle w:val="Contents2"/>
-            <w:tabs>
-              <w:tab w:val="clear" w:pos="9355"/>
-              <w:tab w:val="right" w:pos="9638" w:leader="dot"/>
-            </w:tabs>
-            <w:rPr/>
-          </w:pPr>
-          <w:hyperlink w:anchor="__RefHeading___Toc3282_55120580">
-            <w:r>
-              <w:rPr>
-                <w:rStyle w:val="IndexLink"/>
-              </w:rPr>
-              <w:t>The casts made from the Carnegie molds</w:t>
-              <w:tab/>
-              <w:t>15</w:t>
-            </w:r>
-          </w:hyperlink>
-        </w:p>
-        <w:p>
-          <w:pPr>
-            <w:pStyle w:val="Contents1"/>
-            <w:rPr/>
-          </w:pPr>
-          <w:hyperlink w:anchor="__RefHeading___Toc3401_68767826">
-            <w:r>
-              <w:rPr>
-                <w:rStyle w:val="IndexLink"/>
-              </w:rPr>
-              <w:t>Discussion</w:t>
-              <w:tab/>
-              <w:t>15</w:t>
-            </w:r>
-          </w:hyperlink>
-        </w:p>
-        <w:p>
-          <w:pPr>
-            <w:pStyle w:val="Contents1"/>
-            <w:rPr/>
-          </w:pPr>
-          <w:hyperlink w:anchor="__RefHeading___Toc1833_55120580">
-            <w:r>
-              <w:rPr>
-                <w:rStyle w:val="IndexLink"/>
-              </w:rPr>
-              <w:t>Acknowledgements</w:t>
-              <w:tab/>
-              <w:t>16</w:t>
-            </w:r>
-          </w:hyperlink>
-        </w:p>
-        <w:p>
-          <w:pPr>
-            <w:pStyle w:val="Contents1"/>
-            <w:rPr/>
-          </w:pPr>
-          <w:hyperlink w:anchor="__RefHeading___Toc3405_68767826">
-            <w:r>
-              <w:rPr>
-                <w:rStyle w:val="IndexLink"/>
-              </w:rPr>
-              <w:t>References</w:t>
-              <w:tab/>
-              <w:t>16</w:t>
-            </w:r>
-          </w:hyperlink>
-        </w:p>
-        <w:p>
-          <w:pPr>
-            <w:pStyle w:val="Contents1"/>
-            <w:rPr/>
-          </w:pPr>
-          <w:hyperlink w:anchor="__RefHeading___Toc5233_14216418">
-            <w:r>
-              <w:rPr>
-                <w:rStyle w:val="IndexLink"/>
-              </w:rPr>
-              <w:t>Tables</w:t>
-              <w:tab/>
-              <w:t>21</w:t>
-            </w:r>
-          </w:hyperlink>
-        </w:p>
-        <w:p>
-          <w:pPr>
-            <w:pStyle w:val="Contents1"/>
-            <w:rPr/>
-          </w:pPr>
-          <w:hyperlink w:anchor="__RefHeading___Toc3407_68767826">
-            <w:r>
-              <w:rPr>
-                <w:rStyle w:val="IndexLink"/>
-              </w:rPr>
-              <w:t>Figure Captions</w:t>
-              <w:tab/>
-              <w:t>23</w:t>
-            </w:r>
-          </w:hyperlink>
-        </w:p>
-        <w:p>
-          <w:pPr>
-            <w:pStyle w:val="Heading1"/>
-            <w:rPr/>
-          </w:pPr>
-          <w:bookmarkStart w:id="1" w:name="__RefHeading___Toc2466_3009427828"/>
-          <w:bookmarkEnd w:id="1"/>
-          <w:r>
-            <w:rPr/>
-            <w:t>Introduction</w:t>
-          </w:r>
-          <w:r>
-            <w:rPr/>
-            <w:fldChar w:fldCharType="end"/>
-          </w:r>
-        </w:p>
-      </w:sdtContent>
-    </w:sdt>
+    <w:p>
+      <w:pPr>
+        <w:pStyle w:val="Contents1"/>
+        <w:tabs>
+          <w:tab w:val="right" w:pos="9638" w:leader="dot"/>
+        </w:tabs>
+        <w:rPr/>
+      </w:pPr>
+      <w:r>
+        <w:fldChar w:fldCharType="begin"/>
+      </w:r>
+      <w:r>
+        <w:rPr>
+          <w:rStyle w:val="IndexLink"/>
+        </w:rPr>
+        <w:instrText> TOC \f \o "1-9" \h</w:instrText>
+      </w:r>
+      <w:r>
+        <w:rPr>
+          <w:rStyle w:val="IndexLink"/>
+        </w:rPr>
+        <w:fldChar w:fldCharType="separate"/>
+      </w:r>
+      <w:hyperlink w:anchor="__RefHeading___Toc4018_3009427828">
+        <w:r>
+          <w:rPr>
+            <w:rStyle w:val="IndexLink"/>
+          </w:rPr>
+          <w:t>Introduction</w:t>
+          <w:tab/>
+          <w:t>2</w:t>
+        </w:r>
+      </w:hyperlink>
+    </w:p>
+    <w:p>
+      <w:pPr>
+        <w:pStyle w:val="Contents2"/>
+        <w:tabs>
+          <w:tab w:val="clear" w:pos="9355"/>
+          <w:tab w:val="right" w:pos="9638" w:leader="dot"/>
+        </w:tabs>
+        <w:rPr/>
+      </w:pPr>
+      <w:hyperlink w:anchor="__RefHeading___Toc943_1155462304">
+        <w:r>
+          <w:rPr>
+            <w:rStyle w:val="IndexLink"/>
+          </w:rPr>
+          <w:t>Nomenclature</w:t>
+          <w:tab/>
+          <w:t>2</w:t>
+        </w:r>
+      </w:hyperlink>
+    </w:p>
+    <w:p>
+      <w:pPr>
+        <w:pStyle w:val="Contents2"/>
+        <w:tabs>
+          <w:tab w:val="clear" w:pos="9355"/>
+          <w:tab w:val="right" w:pos="9638" w:leader="dot"/>
+        </w:tabs>
+        <w:rPr/>
+      </w:pPr>
+      <w:hyperlink w:anchor="__RefHeading___Toc5349_68767826">
+        <w:r>
+          <w:rPr>
+            <w:rStyle w:val="IndexLink"/>
+          </w:rPr>
+          <w:t>Institutional abbreviations</w:t>
+          <w:tab/>
+          <w:t>3</w:t>
+        </w:r>
+      </w:hyperlink>
+    </w:p>
+    <w:p>
+      <w:pPr>
+        <w:pStyle w:val="Contents1"/>
+        <w:tabs>
+          <w:tab w:val="right" w:pos="9638" w:leader="dot"/>
+        </w:tabs>
+        <w:rPr/>
+      </w:pPr>
+      <w:hyperlink w:anchor="__RefHeading___Toc4316_68767826">
+        <w:r>
+          <w:rPr>
+            <w:rStyle w:val="IndexLink"/>
+          </w:rPr>
+          <w:t>Historical background</w:t>
+          <w:tab/>
+          <w:t>3</w:t>
+        </w:r>
+      </w:hyperlink>
+    </w:p>
+    <w:p>
+      <w:pPr>
+        <w:pStyle w:val="Contents1"/>
+        <w:tabs>
+          <w:tab w:val="right" w:pos="9638" w:leader="dot"/>
+        </w:tabs>
+        <w:rPr/>
+      </w:pPr>
+      <w:hyperlink w:anchor="__RefHeading___Toc1836_55120580">
+        <w:r>
+          <w:rPr>
+            <w:rStyle w:val="IndexLink"/>
+          </w:rPr>
+          <w:t>Material in the mounted skeleton</w:t>
+          <w:tab/>
+          <w:t>8</w:t>
+        </w:r>
+      </w:hyperlink>
+    </w:p>
+    <w:p>
+      <w:pPr>
+        <w:pStyle w:val="Contents2"/>
+        <w:tabs>
+          <w:tab w:val="clear" w:pos="9355"/>
+          <w:tab w:val="right" w:pos="9638" w:leader="dot"/>
+        </w:tabs>
+        <w:rPr/>
+      </w:pPr>
+      <w:hyperlink w:anchor="__RefHeading___Toc1838_55120580">
+        <w:r>
+          <w:rPr>
+            <w:rStyle w:val="IndexLink"/>
+          </w:rPr>
+          <w:t>The original mount at the Carnegie Museum</w:t>
+          <w:tab/>
+          <w:t>8</w:t>
+        </w:r>
+      </w:hyperlink>
+    </w:p>
+    <w:p>
+      <w:pPr>
+        <w:pStyle w:val="Contents2"/>
+        <w:tabs>
+          <w:tab w:val="clear" w:pos="9355"/>
+          <w:tab w:val="right" w:pos="9638" w:leader="dot"/>
+        </w:tabs>
+        <w:rPr/>
+      </w:pPr>
+      <w:hyperlink w:anchor="__RefHeading___Toc3280_55120580">
+        <w:r>
+          <w:rPr>
+            <w:rStyle w:val="IndexLink"/>
+          </w:rPr>
+          <w:t>Changes made to the mount at the Carnegie Museum</w:t>
+          <w:tab/>
+          <w:t>12</w:t>
+        </w:r>
+      </w:hyperlink>
+    </w:p>
+    <w:p>
+      <w:pPr>
+        <w:pStyle w:val="Contents3"/>
+        <w:tabs>
+          <w:tab w:val="clear" w:pos="9072"/>
+          <w:tab w:val="right" w:pos="9638" w:leader="dot"/>
+        </w:tabs>
+        <w:rPr/>
+      </w:pPr>
+      <w:hyperlink w:anchor="__RefHeading___Toc3738_2834848739">
+        <w:r>
+          <w:rPr>
+            <w:rStyle w:val="IndexLink"/>
+          </w:rPr>
+          <w:t>Replacement of skull with cast of CM 11161</w:t>
+          <w:tab/>
+          <w:t>12</w:t>
+        </w:r>
+      </w:hyperlink>
+    </w:p>
+    <w:p>
+      <w:pPr>
+        <w:pStyle w:val="Contents3"/>
+        <w:tabs>
+          <w:tab w:val="clear" w:pos="9072"/>
+          <w:tab w:val="right" w:pos="9638" w:leader="dot"/>
+        </w:tabs>
+        <w:rPr/>
+      </w:pPr>
+      <w:hyperlink w:anchor="__RefHeading___Toc16707_802501007">
+        <w:r>
+          <w:rPr>
+            <w:rStyle w:val="IndexLink"/>
+          </w:rPr>
+          <w:t>Re-pose of neck</w:t>
+          <w:tab/>
+          <w:t>13</w:t>
+        </w:r>
+      </w:hyperlink>
+    </w:p>
+    <w:p>
+      <w:pPr>
+        <w:pStyle w:val="Contents3"/>
+        <w:tabs>
+          <w:tab w:val="clear" w:pos="9072"/>
+          <w:tab w:val="right" w:pos="9638" w:leader="dot"/>
+        </w:tabs>
+        <w:rPr/>
+      </w:pPr>
+      <w:hyperlink w:anchor="__RefHeading___Toc3740_2834848739">
+        <w:r>
+          <w:rPr>
+            <w:rStyle w:val="IndexLink"/>
+          </w:rPr>
+          <w:t>1999 replacement of forefeet with CM 662 sculptures</w:t>
+          <w:tab/>
+          <w:t>13</w:t>
+        </w:r>
+      </w:hyperlink>
+    </w:p>
+    <w:p>
+      <w:pPr>
+        <w:pStyle w:val="Contents3"/>
+        <w:tabs>
+          <w:tab w:val="clear" w:pos="9072"/>
+          <w:tab w:val="right" w:pos="9638" w:leader="dot"/>
+        </w:tabs>
+        <w:rPr/>
+      </w:pPr>
+      <w:hyperlink w:anchor="__RefHeading___Toc6555_802501007">
+        <w:r>
+          <w:rPr>
+            <w:rStyle w:val="IndexLink"/>
+          </w:rPr>
+          <w:t>2007 refurbishment of the dinosaur exhibition</w:t>
+          <w:tab/>
+          <w:t>13</w:t>
+        </w:r>
+      </w:hyperlink>
+    </w:p>
+    <w:p>
+      <w:pPr>
+        <w:pStyle w:val="Contents3"/>
+        <w:tabs>
+          <w:tab w:val="clear" w:pos="9072"/>
+          <w:tab w:val="right" w:pos="9638" w:leader="dot"/>
+        </w:tabs>
+        <w:rPr/>
+      </w:pPr>
+      <w:hyperlink w:anchor="__RefHeading___Toc3742_2834848739">
+        <w:r>
+          <w:rPr>
+            <w:rStyle w:val="IndexLink"/>
+          </w:rPr>
+          <w:t>Forefeet WDC-FS001A</w:t>
+          <w:tab/>
+          <w:t>14</w:t>
+        </w:r>
+      </w:hyperlink>
+    </w:p>
+    <w:p>
+      <w:pPr>
+        <w:pStyle w:val="Contents3"/>
+        <w:tabs>
+          <w:tab w:val="clear" w:pos="9072"/>
+          <w:tab w:val="right" w:pos="9638" w:leader="dot"/>
+        </w:tabs>
+        <w:rPr/>
+      </w:pPr>
+      <w:hyperlink w:anchor="__RefHeading___Toc3744_2834848739">
+        <w:r>
+          <w:rPr>
+            <w:rStyle w:val="IndexLink"/>
+          </w:rPr>
+          <w:t>Forelimbs from BYU material</w:t>
+          <w:tab/>
+          <w:t>14</w:t>
+        </w:r>
+      </w:hyperlink>
+    </w:p>
+    <w:p>
+      <w:pPr>
+        <w:pStyle w:val="Contents3"/>
+        <w:tabs>
+          <w:tab w:val="clear" w:pos="9072"/>
+          <w:tab w:val="right" w:pos="9638" w:leader="dot"/>
+        </w:tabs>
+        <w:rPr/>
+      </w:pPr>
+      <w:hyperlink w:anchor="__RefHeading___Toc3746_2834848739">
+        <w:r>
+          <w:rPr>
+            <w:rStyle w:val="IndexLink"/>
+          </w:rPr>
+          <w:t>Distal caudal vertebrae</w:t>
+          <w:tab/>
+          <w:t>14</w:t>
+        </w:r>
+      </w:hyperlink>
+    </w:p>
+    <w:p>
+      <w:pPr>
+        <w:pStyle w:val="Contents2"/>
+        <w:tabs>
+          <w:tab w:val="clear" w:pos="9355"/>
+          <w:tab w:val="right" w:pos="9638" w:leader="dot"/>
+        </w:tabs>
+        <w:rPr/>
+      </w:pPr>
+      <w:hyperlink w:anchor="__RefHeading___Toc3282_55120580">
+        <w:r>
+          <w:rPr>
+            <w:rStyle w:val="IndexLink"/>
+          </w:rPr>
+          <w:t>The casts made from the Carnegie molds</w:t>
+          <w:tab/>
+          <w:t>15</w:t>
+        </w:r>
+      </w:hyperlink>
+    </w:p>
+    <w:p>
+      <w:pPr>
+        <w:pStyle w:val="Contents1"/>
+        <w:tabs>
+          <w:tab w:val="right" w:pos="9638" w:leader="dot"/>
+        </w:tabs>
+        <w:rPr/>
+      </w:pPr>
+      <w:hyperlink w:anchor="__RefHeading___Toc3401_68767826">
+        <w:r>
+          <w:rPr>
+            <w:rStyle w:val="IndexLink"/>
+          </w:rPr>
+          <w:t>Discussion</w:t>
+          <w:tab/>
+          <w:t>15</w:t>
+        </w:r>
+      </w:hyperlink>
+    </w:p>
+    <w:p>
+      <w:pPr>
+        <w:pStyle w:val="Contents1"/>
+        <w:tabs>
+          <w:tab w:val="right" w:pos="9638" w:leader="dot"/>
+        </w:tabs>
+        <w:rPr/>
+      </w:pPr>
+      <w:hyperlink w:anchor="__RefHeading___Toc1833_55120580">
+        <w:r>
+          <w:rPr>
+            <w:rStyle w:val="IndexLink"/>
+          </w:rPr>
+          <w:t>Acknowledgements</w:t>
+          <w:tab/>
+          <w:t>16</w:t>
+        </w:r>
+      </w:hyperlink>
+    </w:p>
+    <w:p>
+      <w:pPr>
+        <w:pStyle w:val="Contents1"/>
+        <w:tabs>
+          <w:tab w:val="right" w:pos="9638" w:leader="dot"/>
+        </w:tabs>
+        <w:rPr/>
+      </w:pPr>
+      <w:hyperlink w:anchor="__RefHeading___Toc3405_68767826">
+        <w:r>
+          <w:rPr>
+            <w:rStyle w:val="IndexLink"/>
+          </w:rPr>
+          <w:t>References</w:t>
+          <w:tab/>
+          <w:t>16</w:t>
+        </w:r>
+      </w:hyperlink>
+    </w:p>
+    <w:p>
+      <w:pPr>
+        <w:pStyle w:val="Contents1"/>
+        <w:tabs>
+          <w:tab w:val="right" w:pos="9638" w:leader="dot"/>
+        </w:tabs>
+        <w:rPr/>
+      </w:pPr>
+      <w:hyperlink w:anchor="__RefHeading___Toc5233_14216418">
+        <w:r>
+          <w:rPr>
+            <w:rStyle w:val="IndexLink"/>
+          </w:rPr>
+          <w:t>Tables</w:t>
+          <w:tab/>
+          <w:t>21</w:t>
+        </w:r>
+      </w:hyperlink>
+    </w:p>
+    <w:p>
+      <w:pPr>
+        <w:pStyle w:val="Contents1"/>
+        <w:tabs>
+          <w:tab w:val="right" w:pos="9638" w:leader="dot"/>
+        </w:tabs>
+        <w:rPr/>
+      </w:pPr>
+      <w:hyperlink w:anchor="__RefHeading___Toc3407_68767826">
+        <w:r>
+          <w:rPr>
+            <w:rStyle w:val="IndexLink"/>
+          </w:rPr>
+          <w:t>Figure Captions</w:t>
+          <w:tab/>
+          <w:t>23</w:t>
+        </w:r>
+      </w:hyperlink>
+    </w:p>
+    <w:p>
+      <w:pPr>
+        <w:pStyle w:val="Heading1"/>
+        <w:rPr/>
+      </w:pPr>
+      <w:bookmarkStart w:id="1" w:name="__RefHeading___Toc4018_3009427828"/>
+      <w:bookmarkEnd w:id="1"/>
+      <w:r>
+        <w:rPr/>
+        <w:t>Introduction</w:t>
+      </w:r>
+      <w:r>
+        <w:rPr/>
+        <w:fldChar w:fldCharType="end"/>
+      </w:r>
+    </w:p>
     <w:p>
       <w:pPr>
         <w:pStyle w:val="TextBody"/>
@@ -794,7 +806,9 @@
     <w:p>
       <w:pPr>
         <w:pStyle w:val="TextBody"/>
-        <w:rPr/>
+        <w:rPr>
+          <w:highlight w:val="yellow"/>
+        </w:rPr>
       </w:pPr>
       <w:r>
         <w:rPr/>
@@ -809,13 +823,11 @@
       </w:r>
       <w:r>
         <w:rPr/>
-        <w:t xml:space="preserve"> skeleton at the Carnegie Museum does not have a specimen number of its own. It is often referred to loosely as CM 84, since that is the specimen that contributes most of the fossil material to the mount; or, more carefully, as CM 84/94/307, since those are the three specimens that currently contribute original fossil material. In this paper, we will refer to it as “the Carnegie mount”; when we refer to CM 84, we mean the particular individual specimen, not the mount. When referring to the various cast mounts, we refer to them by the name of the city that they were originally mounted in, e.g. the London cast, the Berlin cast and the Vernal cast. </w:t>
-      </w:r>
-      <w:r>
-        <w:rPr>
-          <w:highlight w:val="yellow"/>
-        </w:rPr>
-        <w:t>XXX Mike to make sure this is consistently the case.</w:t>
+        <w:t xml:space="preserve"> skeleton at the Carnegie Museum does not have a specimen number of its own. It is often referred to loosely as CM 84, since that is the specimen that contributes most of the fossil material to the mount; or, more carefully, as CM 84/94/307, since those are the three specimens that currently contribute original fossil material. In this paper, we will refer to it as “the Carnegie mount”; when we refer to CM 84, we mean the particular individual specimen, not the mount. When referring to the various cast mounts, we refer to them by the name of the city that they were originally mounted in, e.g. the London cast, the Berlin cast and the Vernal cast; </w:t>
+      </w:r>
+      <w:r>
+        <w:rPr/>
+        <w:t>the sole exception is that we refer to the Russian cast, as it was initially installed in St. Petersburg but currently stands in Moscow.</w:t>
       </w:r>
     </w:p>
     <w:p>
@@ -823,8 +835,7 @@
         <w:pStyle w:val="TextBody"/>
         <w:rPr/>
       </w:pPr>
-      <w:bookmarkStart w:id="3" w:name="__DdeLink__4013_3009427828"/>
-      <w:bookmarkStart w:id="4" w:name="__DdeLink__23596_802501007"/>
+      <w:bookmarkStart w:id="3" w:name="__DdeLink__23596_802501007"/>
       <w:r>
         <w:rPr/>
         <w:t xml:space="preserve">The diplodocine specimen initially designated CM 662 was moved to the Cleveland Museum of Natural History in November 1956, </w:t>
@@ -899,95 +910,94 @@
         <w:rPr/>
         <w:t>between 2013 and 2015. For simplicity we refer to this specimen throughout by its original designation CM 662, as it was under this specimen number that most of its role in this story was played out</w:t>
       </w:r>
+      <w:bookmarkEnd w:id="3"/>
+      <w:r>
+        <w:rPr/>
+        <w:t>.</w:t>
+      </w:r>
+    </w:p>
+    <w:p>
+      <w:pPr>
+        <w:pStyle w:val="TextBody"/>
+        <w:rPr/>
+      </w:pPr>
+      <w:r>
+        <w:rPr/>
+        <w:t>A distinction is made between molds and casts. A mold is a negative structure made from an original  specimen (or, less commonly, a cast), in which the spaces inside the mold match the shapes of the original specimen. A cast is a positive structure, a copy made of a specimen made by filling a mold, and its shape matches that of the original specimen.</w:t>
+      </w:r>
+    </w:p>
+    <w:p>
+      <w:pPr>
+        <w:pStyle w:val="TextBody"/>
+        <w:rPr/>
+      </w:pPr>
+      <w:r>
+        <w:rPr/>
+        <w:t xml:space="preserve">Vertebrae are designated as follows, for a vertebra at position </w:t>
+      </w:r>
+      <w:r>
+        <w:rPr>
+          <w:i/>
+          <w:iCs/>
+        </w:rPr>
+        <w:t>n</w:t>
+      </w:r>
+      <w:r>
+        <w:rPr/>
+        <w:t xml:space="preserve"> in a part of the spinal column: cervical vertebrae C</w:t>
+      </w:r>
+      <w:r>
+        <w:rPr>
+          <w:i/>
+          <w:iCs/>
+        </w:rPr>
+        <w:t>n</w:t>
+      </w:r>
+      <w:r>
+        <w:rPr/>
+        <w:t>, dorsal vertebrae D</w:t>
+      </w:r>
+      <w:r>
+        <w:rPr>
+          <w:i/>
+          <w:iCs/>
+        </w:rPr>
+        <w:t>n</w:t>
+      </w:r>
+      <w:r>
+        <w:rPr/>
+        <w:t>, sacral vertebrae S</w:t>
+      </w:r>
+      <w:r>
+        <w:rPr>
+          <w:i/>
+          <w:iCs/>
+        </w:rPr>
+        <w:t>n</w:t>
+      </w:r>
+      <w:r>
+        <w:rPr/>
+        <w:t xml:space="preserve"> and caudal vertebrae Ca</w:t>
+      </w:r>
+      <w:r>
+        <w:rPr>
+          <w:i/>
+          <w:iCs/>
+        </w:rPr>
+        <w:t>n</w:t>
+      </w:r>
+      <w:r>
+        <w:rPr/>
+        <w:t>.</w:t>
+      </w:r>
+    </w:p>
+    <w:p>
+      <w:pPr>
+        <w:pStyle w:val="Heading2"/>
+        <w:rPr/>
+      </w:pPr>
+      <w:bookmarkStart w:id="4" w:name="__RefHeading___Toc5349_68767826"/>
       <w:bookmarkEnd w:id="4"/>
-      <w:r>
-        <w:rPr/>
-        <w:t>.</w:t>
-      </w:r>
-      <w:bookmarkEnd w:id="3"/>
-    </w:p>
-    <w:p>
-      <w:pPr>
-        <w:pStyle w:val="TextBody"/>
-        <w:rPr/>
-      </w:pPr>
-      <w:r>
-        <w:rPr/>
-        <w:t>A distinction is made between molds and casts. A mold is a negative structure made from an original  specimen (or, less commonly, a cast), in which the spaces inside the mold match the shapes of the original specimen. A cast is a positive structure, a copy made of a specimen made by filling a mold, and its shape matches that of the original specimen.</w:t>
-      </w:r>
-    </w:p>
-    <w:p>
-      <w:pPr>
-        <w:pStyle w:val="TextBody"/>
-        <w:rPr/>
-      </w:pPr>
-      <w:r>
-        <w:rPr/>
-        <w:t xml:space="preserve">Vertebrae are designated as follows, for a vertebra at position </w:t>
-      </w:r>
-      <w:r>
-        <w:rPr>
-          <w:i/>
-          <w:iCs/>
-        </w:rPr>
-        <w:t>n</w:t>
-      </w:r>
-      <w:r>
-        <w:rPr/>
-        <w:t xml:space="preserve"> in a part of the spinal column: cervical vertebrae C</w:t>
-      </w:r>
-      <w:r>
-        <w:rPr>
-          <w:i/>
-          <w:iCs/>
-        </w:rPr>
-        <w:t>n</w:t>
-      </w:r>
-      <w:r>
-        <w:rPr/>
-        <w:t>, dorsal vertebrae D</w:t>
-      </w:r>
-      <w:r>
-        <w:rPr>
-          <w:i/>
-          <w:iCs/>
-        </w:rPr>
-        <w:t>n</w:t>
-      </w:r>
-      <w:r>
-        <w:rPr/>
-        <w:t>, sacral vertebrae S</w:t>
-      </w:r>
-      <w:r>
-        <w:rPr>
-          <w:i/>
-          <w:iCs/>
-        </w:rPr>
-        <w:t>n</w:t>
-      </w:r>
-      <w:r>
-        <w:rPr/>
-        <w:t xml:space="preserve"> and caudal vertebrae Ca</w:t>
-      </w:r>
-      <w:r>
-        <w:rPr>
-          <w:i/>
-          <w:iCs/>
-        </w:rPr>
-        <w:t>n</w:t>
-      </w:r>
-      <w:r>
-        <w:rPr/>
-        <w:t>.</w:t>
-      </w:r>
-    </w:p>
-    <w:p>
-      <w:pPr>
-        <w:pStyle w:val="Heading2"/>
-        <w:rPr/>
-      </w:pPr>
-      <w:bookmarkStart w:id="5" w:name="__RefHeading___Toc5349_68767826"/>
-      <w:bookmarkEnd w:id="5"/>
       <w:r>
         <w:rPr/>
         <w:t>Institutional abbreviations</w:t>
@@ -1037,12 +1047,12 @@
         <w:rPr/>
         <w:t xml:space="preserve">BYU — Brigham Young University, </w:t>
       </w:r>
-      <w:bookmarkStart w:id="6" w:name="__DdeLink__5240_14216418"/>
+      <w:bookmarkStart w:id="5" w:name="__DdeLink__5240_14216418"/>
       <w:r>
         <w:rPr/>
         <w:t>Provo, Utah</w:t>
       </w:r>
-      <w:bookmarkEnd w:id="6"/>
+      <w:bookmarkEnd w:id="5"/>
       <w:r>
         <w:rPr/>
         <w:t>, USA.</w:t>
@@ -1120,7 +1130,18 @@
       </w:pPr>
       <w:r>
         <w:rPr/>
-        <w:t>MB — Museum für Naturkunde Berlin, Berlin, Germany (previously HMN). Fossil reptile specimens are designated MB.R.xxxx.</w:t>
+        <w:t>MB — Museum für Naturkunde Berlin, Berlin, Germany (previously HMN). Fossil reptile specimens are designated MB.R.</w:t>
+      </w:r>
+      <w:r>
+        <w:rPr>
+          <w:i/>
+          <w:iCs/>
+        </w:rPr>
+        <w:t>nnnn</w:t>
+      </w:r>
+      <w:r>
+        <w:rPr/>
+        <w:t>.</w:t>
       </w:r>
     </w:p>
     <w:p>
@@ -1178,8 +1199,8 @@
         <w:ind w:left="0" w:right="0" w:hanging="0"/>
         <w:rPr/>
       </w:pPr>
-      <w:bookmarkStart w:id="7" w:name="__RefHeading___Toc4316_68767826"/>
-      <w:bookmarkEnd w:id="7"/>
+      <w:bookmarkStart w:id="6" w:name="__RefHeading___Toc4316_68767826"/>
+      <w:bookmarkEnd w:id="6"/>
       <w:r>
         <w:rPr/>
         <w:t>Historical background</w:t>
@@ -1408,15 +1429,303 @@
         <w:rPr/>
         <w:t xml:space="preserve">In late June of 1904, the cast created for the British Museum was temporarily mounted as a trial at the Pittsburgh Exposition Society Hall — </w:t>
       </w:r>
-      <w:bookmarkStart w:id="8" w:name="__DdeLink__1838_3070709084"/>
+      <w:bookmarkStart w:id="7" w:name="__DdeLink__1838_3070709084"/>
       <w:r>
         <w:rPr/>
         <w:t>see photograph in Nieuwland 2019:figure 3.1</w:t>
       </w:r>
+      <w:bookmarkEnd w:id="7"/>
+      <w:r>
+        <w:rPr/>
+        <w:t xml:space="preserve">. The skeleton was shown to an invited party on 29th June, then to the public on the 30th, before being disassembled again on the 2nd July. On the very next day, Hatcher died of typhoid fever at only 42 years of age — but he had at least seen the skeleton that he had described in its mounted state before his death (Holland 1906:226). The Carnegie Museum’s </w:t>
+      </w:r>
+      <w:r>
+        <w:rPr>
+          <w:i/>
+          <w:iCs/>
+        </w:rPr>
+        <w:t>Diplodocus</w:t>
+      </w:r>
+      <w:r>
+        <w:rPr/>
+        <w:t xml:space="preserve"> cast was therefore (albeit briefly) the first mounted sauropod in the world, six months ahead of the AMNH’s composite </w:t>
+      </w:r>
+      <w:r>
+        <w:rPr>
+          <w:i/>
+          <w:iCs/>
+        </w:rPr>
+        <w:t>Brontosaurus</w:t>
+      </w:r>
+      <w:r>
+        <w:rPr/>
+        <w:t>, AMNH 460, which was to be unveiled on 16th February 1905 (Brinkman 2010:104).</w:t>
+      </w:r>
+    </w:p>
+    <w:p>
+      <w:pPr>
+        <w:pStyle w:val="TextBody"/>
+        <w:rPr/>
+      </w:pPr>
+      <w:r>
+        <w:rPr/>
+        <w:t>The casts were shipped from Pittsburgh on 3rd December 1904 and arrived safely at the British Museum on 11 January 1905.</w:t>
+      </w:r>
+    </w:p>
+    <w:p>
+      <w:pPr>
+        <w:pStyle w:val="TextBody"/>
+        <w:rPr/>
+      </w:pPr>
+      <w:r>
+        <w:rPr/>
+        <w:t>By February 1905, not only were the molds and the BMNH cast complete, but four additional sets of cast elements had been made, all at a total cost of $8,558 (Nieuwland 2019:75). This cost did not include that of shipping and mounting the casts, which was typically rather more expensive than their production had been.</w:t>
+      </w:r>
+    </w:p>
+    <w:p>
+      <w:pPr>
+        <w:pStyle w:val="TextBody"/>
+        <w:rPr/>
+      </w:pPr>
+      <w:r>
+        <w:rPr/>
+        <w:t>In April 1905, Holland and Coggleshall arrived at South Kensington and supervised the assembly of the first cast skeleton (Holland 1905:443). At 1pm on 12th May 1905, the mount</w:t>
+      </w:r>
+      <w:r>
+        <w:rPr/>
+        <w:t>ed cast</w:t>
+      </w:r>
+      <w:r>
+        <w:rPr/>
+        <w:t xml:space="preserve"> was unveiled at the BMNH — see photographs in Holland </w:t>
+      </w:r>
+      <w:r>
+        <w:rPr/>
+        <w:t>(</w:t>
+      </w:r>
+      <w:r>
+        <w:rPr/>
+        <w:t>1905:plates XVII and XVIII</w:t>
+      </w:r>
+      <w:r>
+        <w:rPr/>
+        <w:t>)</w:t>
+      </w:r>
+      <w:r>
+        <w:rPr/>
+        <w:t>. Speeches were given by Ray Lankester, Andrew Carnegie, Lord Avebury speaking for the trustees, Holland (including a tribute to the recently deceased Hatcher), Sir George Trevalyan (the longest-serving of the trustees) and Sir Archibald Geikie (representing British geologists). Although the material for the mount had been completed as early as October the previous year, the public unveiling had been delayed until spring of 1905 in the hope that more of London’s dignitaries could be present. The king himself, disappointingly to Lankester and Carnegie, was not among those in attendance. However, the events attracted a great deal of press coverage, not only in London and Pittsburgh but across Britain and America, and even in Canada and Australia. The next day, the exhibit was opened to the general public, and attracted the largest crowds that had ever attended the museum (Holland 1906:264).</w:t>
+      </w:r>
+    </w:p>
+    <w:p>
+      <w:pPr>
+        <w:pStyle w:val="TextBody"/>
+        <w:rPr/>
+      </w:pPr>
+      <w:r>
+        <w:rPr/>
+        <w:t xml:space="preserve">After Hatcher’s death, Holland had succeeded him as the scientific leader of the work on </w:t>
+      </w:r>
+      <w:r>
+        <w:rPr>
+          <w:i/>
+          <w:iCs/>
+        </w:rPr>
+        <w:t>Diplodocus</w:t>
+      </w:r>
+      <w:r>
+        <w:rPr/>
+        <w:t xml:space="preserve">, even though his principal field of study was lepidoptery. In 1906, his monograph on </w:t>
+      </w:r>
+      <w:r>
+        <w:rPr>
+          <w:i/>
+          <w:iCs/>
+        </w:rPr>
+        <w:t>Diplodocus</w:t>
+      </w:r>
+      <w:r>
+        <w:rPr/>
+        <w:t xml:space="preserve"> osteology (Holland 1906) was published, using two new specimens to expand on Hatcher’s (1901) description with more detail especially on the skull, atlas, tail, sternal plates and supposed clavicles.</w:t>
+      </w:r>
+    </w:p>
+    <w:p>
+      <w:pPr>
+        <w:pStyle w:val="TextBody"/>
+        <w:rPr/>
+      </w:pPr>
+      <w:r>
+        <w:rPr/>
+        <w:t xml:space="preserve">On 11 April 1907, the original </w:t>
+      </w:r>
+      <w:r>
+        <w:rPr>
+          <w:i/>
+          <w:iCs/>
+        </w:rPr>
+        <w:t>Diplodocus</w:t>
+      </w:r>
+      <w:r>
+        <w:rPr/>
+        <w:t xml:space="preserve"> fossils were mounted at the Carnegie Museum (Nieuwland 2019:92), nearly two years after the London cast. The skeleton was unveiled as part of the opening of a new Carnegie Museum building on Forbes Avenue in the Oakland suburb of Pittsburgh, the original building having quickly been outgrown. As will be discussed in detail, below, this “original material” mount in fact included elements from multiple specimens, cast of several more, and sculpted elements based on yet other specimens. The next day, Carnegie met with the German Theodor von Möller and the Frenchman Paul Doumer, each of whom asked him to gift </w:t>
+      </w:r>
+      <w:r>
+        <w:rPr>
+          <w:i/>
+          <w:iCs/>
+        </w:rPr>
+        <w:t>Diplodocus</w:t>
+      </w:r>
+      <w:r>
+        <w:rPr/>
+        <w:t xml:space="preserve"> casts to their respective countries. Carnegie agreed, and on the next day — the last of the three-day inaugural festival — Holland announced the gifts to all the guests. Although the </w:t>
+      </w:r>
+      <w:r>
+        <w:rPr>
+          <w:i/>
+          <w:iCs/>
+        </w:rPr>
+        <w:t>Diplodocus</w:t>
+      </w:r>
+      <w:r>
+        <w:rPr/>
+        <w:t xml:space="preserve"> mount had been only one part of the Carnegie festival, its fame quickly grew with the local population, and it “became increasingly identified with the museum itself to the point where one could wonder whether it contained anything else” (Nieuwland 2019:97).</w:t>
+      </w:r>
+    </w:p>
+    <w:p>
+      <w:pPr>
+        <w:pStyle w:val="TextBody"/>
+        <w:rPr/>
+      </w:pPr>
+      <w:r>
+        <w:rPr/>
+        <w:t xml:space="preserve">Holland and Coggleshall worked on the casts destined for Berlin and Paris, hoping initially to install the Paris cast first but finding it difficult to get the necessary arrangements solidified. In the end, both casts were constructed on the same European trip. The German cast was erected at the Berlin Museum für Naturkunde beginning on 14 April 2008, and the work was complete by 13 May. The exhibition was opened to little fanfare, with no formal unveiling event at the museum, and the mounted </w:t>
+      </w:r>
+      <w:r>
+        <w:rPr/>
+        <w:t xml:space="preserve">cast </w:t>
+      </w:r>
+      <w:r>
+        <w:rPr/>
+        <w:t>was positioned off to the side of the main hall, which remained dominated by whale skeletons (Nieuwland 2019:115–118).</w:t>
+      </w:r>
+    </w:p>
+    <w:p>
+      <w:pPr>
+        <w:pStyle w:val="TextBody"/>
+        <w:rPr/>
+      </w:pPr>
+      <w:r>
+        <w:rPr/>
+        <w:t xml:space="preserve">On 22 May, Holland and Coggleshall arrived in Paris to erect the third cast at the Muséum National d’Histoire Naturelle (MNHN), to find that the French press were already raising public excitement. It had already been decided beforehand to mount the cast with its tail curled back in a loop, because of space restrictions. The work was completed in time for a lavish public ceremony on 15 June, in great contrast to the muted launch of the Berlin </w:t>
+      </w:r>
+      <w:r>
+        <w:rPr/>
+        <w:t>cast</w:t>
+      </w:r>
+      <w:r>
+        <w:rPr/>
+        <w:t>. The Paris unveiling was attended by the French president and prime minister, the Parisian police prefect, the American Ambassador, and a selection of scientists and artists (Nieuwland 2019:139–140). Carnegie himself was strangely unconcerned, and did not attend the festivities.</w:t>
+      </w:r>
+    </w:p>
+    <w:p>
+      <w:pPr>
+        <w:pStyle w:val="TextBody"/>
+        <w:rPr/>
+      </w:pPr>
+      <w:r>
+        <w:rPr/>
+        <w:t xml:space="preserve">The visibility of the Carnegie </w:t>
+      </w:r>
+      <w:r>
+        <w:rPr>
+          <w:i/>
+          <w:iCs/>
+          <w:u w:val="none"/>
+        </w:rPr>
+        <w:t>Diplodocus</w:t>
+      </w:r>
+      <w:r>
+        <w:rPr/>
+        <w:t xml:space="preserve"> in various locations, in its mammal-like upright posture, provoked some controversy: Hay (1908, 1910, 1911) and Tornier (1909) — independently, so he claimed — argued that its erect-legged posture was incorrect, and it should sprawl like a lizard. Tornier also criticized the position of the neck and tail. Abel (1910) and Holland (1910) emphatically rebutted these suggestions; Matthew (1910) also disagreed — showing rather more respect to Hay than Holland did, and critical of Holland’s tone, but dismissive enough of Tornier to write that “the subject appears, frankly, to be somewhat outside the range of his studies, and his comparisons are not broad or thorough enough to be at all convincing”.</w:t>
+      </w:r>
+    </w:p>
+    <w:p>
+      <w:pPr>
+        <w:pStyle w:val="TextBody"/>
+        <w:rPr/>
+      </w:pPr>
+      <w:r>
+        <w:rPr/>
+        <w:t>The donation of a cast to the Kaiserliches und königliches naturhistorisches Hof-Museum in Vienna, Austria was not wholly welcome to the museum director Franz Steindachner. But once emperor Franz Joseph of the Austrian-Hungarian empire had requested the gift from Carnegie, he had little option but to find space for it somewhere. This proved difficult — a mooted new building was cancelled due to lack of funds, and in the end the skelet</w:t>
+      </w:r>
+      <w:r>
+        <w:rPr/>
+        <w:t>al cast</w:t>
+      </w:r>
+      <w:r>
+        <w:rPr/>
+        <w:t xml:space="preserve"> was mounted in a three-meter-wide corridor (Nieuwland 2019:216–219). The emperor was present for the unveiling on 24 September, 1909, but the ceremony appears to have been a rather unspectacular affair, lasting only fifteen minutes. The novelty of the Carnegie </w:t>
+      </w:r>
+      <w:r>
+        <w:rPr>
+          <w:i/>
+          <w:iCs/>
+        </w:rPr>
+        <w:t>Diplodocus</w:t>
+      </w:r>
+      <w:r>
+        <w:rPr/>
+        <w:t xml:space="preserve"> was wearing off, and most of the subsequent gifts would be received with less than extravagant gratitude.</w:t>
+      </w:r>
+    </w:p>
+    <w:p>
+      <w:pPr>
+        <w:pStyle w:val="TextBody"/>
+        <w:rPr/>
+      </w:pPr>
+      <w:r>
+        <w:rPr/>
+        <w:t>On 27 October 1909, the last of the original batch of five casts was mounted in Bologna, Italy, largely at the instigation of the university museum’s director, Giovanni Capellini — although the name of King Victor Emmanuel III was invoked, gratifying Carnegie’s desire to be seen to be responding to requests from heads of state. (Nieuwland 2019:227–228) Although previously casts had been erected in the capital cities of the countries they were donated to, Bologna was considered an appropriate venue, perhaps partly because the University of Bologna is the oldest continuously operating university in the world.</w:t>
+      </w:r>
+    </w:p>
+    <w:p>
+      <w:pPr>
+        <w:pStyle w:val="TextBody"/>
+        <w:rPr/>
+      </w:pPr>
+      <w:r>
+        <w:rPr/>
+        <w:t>The original casts had now all been given away, but requests kept coming in, which led Carnegie and Holland to have another five casts prepared. The first planned donation, to Rio de Janeiro, thwarted by the tumultuous quagmire of Brazilian politics. However, a Russian cast was installed in St. Petersburg in June of 1910, again supervised by Holland (who confided to Carnegie that he was “really getting tired of ‘the old Dip’”, Nieuwland 2019:232) together with Coggeshall.</w:t>
+      </w:r>
+    </w:p>
+    <w:p>
+      <w:pPr>
+        <w:pStyle w:val="TextBody"/>
+        <w:rPr/>
+      </w:pPr>
+      <w:r>
+        <w:rPr/>
+        <w:t xml:space="preserve">This particular cast would lead a turbulent life, being relocated to Moscow in 1934 along with the other collections of the Russian Academy of Sciences. In 1937 it was remounted in the </w:t>
+      </w:r>
+      <w:bookmarkStart w:id="8" w:name="__DdeLink__28830_802501007"/>
+      <w:r>
+        <w:rPr/>
+        <w:t>Neshkuchny Palace</w:t>
+      </w:r>
       <w:bookmarkEnd w:id="8"/>
       <w:r>
         <w:rPr/>
-        <w:t xml:space="preserve">. The skeleton was shown to an invited party on 29th June, then to the public on the 30th, before being disassembled again on the 2nd July. On the very next day, Hatcher died of typhoid fever at only 42 years of age — but he had at least seen the skeleton that he had described in its mounted state before his death (Holland 1906:226). The Carnegie Museum’s </w:t>
+        <w:t>, an 18th-century complex next to Gorky Park, as part of the XVIIth International Geological Congress, which was held in Moscow in that year (Bodylevskaya 2007). After a wartime interlude in Almaty, Kazakhstan (1942–1944), it returned to the  Neshkuchny Palace, then went into storage following the Palace’s closure as a museum in 1954. Since 1987 it has been displayed in Moscow’s new Orlov Museum of Natural History. The cast went through two re-mounts: in the Neskuchny it was put in a bizarre posture with parasagittal hindlimbs but strongly everted elbows, possibly following Abel’s suggestion (Abel 1910). When it was exhibited in the Orlov Museum, it was re-mounted again in more traditional fashion with erect limbs, but with a dragging tail that was strikingly old-fashioned by that time.</w:t>
+      </w:r>
+    </w:p>
+    <w:p>
+      <w:pPr>
+        <w:pStyle w:val="TextBody"/>
+        <w:rPr/>
+      </w:pPr>
+      <w:r>
+        <w:rPr/>
+        <w:t xml:space="preserve">Although Holland had by now grown tired of traveling across the Atlantic each summer to set up yet another </w:t>
       </w:r>
       <w:r>
         <w:rPr>
@@ -1427,18 +1736,51 @@
       </w:r>
       <w:r>
         <w:rPr/>
-        <w:t xml:space="preserve"> cast was therefore (albeit briefly) the first mounted sauropod in the world, six months ahead of the AMNH’s composite </w:t>
-      </w:r>
-      <w:r>
-        <w:rPr>
-          <w:i/>
-          <w:iCs/>
-        </w:rPr>
-        <w:t>Brontosaurus</w:t>
-      </w:r>
-      <w:r>
-        <w:rPr/>
-        <w:t>, AMNH 460, which was to be unveiled on 16th February 1905 (Brinkman 2010:104).</w:t>
+        <w:t xml:space="preserve"> cast, he was persuaded to travel to Argentina for that purpose in 1912 (Otero and Gasparini 2014). The request had come from Argentinian President Sáenz Peña via the American ambassador in Buenos Aires, Charles Sherill. While Carnegie's efforts had thus far been aimed at European states, by 1911 Argentina was looking as though it could well become the most influential state in the southern hemisphere, and even rival the power of some of Europe’s nations. It was therefore an interesting nation for Carnegie to ply with a </w:t>
+      </w:r>
+      <w:r>
+        <w:rPr>
+          <w:i/>
+          <w:iCs/>
+        </w:rPr>
+        <w:t>Diplodocus</w:t>
+      </w:r>
+      <w:r>
+        <w:rPr/>
+        <w:t xml:space="preserve"> copy. Carnegie briefly even threatened to send the </w:t>
+      </w:r>
+      <w:r>
+        <w:rPr>
+          <w:i/>
+          <w:iCs/>
+        </w:rPr>
+        <w:t>original</w:t>
+      </w:r>
+      <w:r>
+        <w:rPr/>
+        <w:t xml:space="preserve"> </w:t>
+      </w:r>
+      <w:r>
+        <w:rPr>
+          <w:i/>
+          <w:iCs/>
+        </w:rPr>
+        <w:t>Diplodocus</w:t>
+      </w:r>
+      <w:r>
+        <w:rPr/>
+        <w:t xml:space="preserve"> to the museum in La Plata, but was stopped from doing so by Holland (Nieuwland 2019: 238–239). By this time, </w:t>
+      </w:r>
+      <w:r>
+        <w:rPr>
+          <w:i/>
+          <w:iCs/>
+        </w:rPr>
+        <w:t>Diplodocus</w:t>
+      </w:r>
+      <w:r>
+        <w:rPr/>
+        <w:t xml:space="preserve"> itself had begun to fade in the light of the German discoveries of huge sauropods in their East African colony, which in this period began to become the yardstick by which dinosaurian hugeness was measured. </w:t>
       </w:r>
     </w:p>
     <w:p>
@@ -1448,7 +1790,18 @@
       </w:pPr>
       <w:r>
         <w:rPr/>
-        <w:t>The casts were shipped from Pittsburgh on 3rd December 1904 and arrived safely at the British Museum on 11 January 1905.</w:t>
+        <w:t xml:space="preserve">By July of 1912, the Argentinean cast was ready for shipment, and it arrived at the La Plata museum in August; Holland and Coggeshall followed a month later. Constructing the dinosaur itself presented no meaningful challenges. Of course, the reception of a 26-meter object caused some discussion, mainly about the orientation of the skeleton and the position of the tail. In the end, it was decided to orient </w:t>
+      </w:r>
+      <w:r>
+        <w:rPr>
+          <w:i/>
+          <w:iCs/>
+        </w:rPr>
+        <w:t>Diplodocus</w:t>
+      </w:r>
+      <w:r>
+        <w:rPr/>
+        <w:t xml:space="preserve"> towards rather than away from the main hall of the building, and to introduce a Parisian-style curl of the tail. By mid-October, the project had been finished. The Argentinian president was unable to conduct an official opening himself, because the departure from Buenos Aires to La Plata would have involved a formal handing over of authority to the vice president (Coggeshall 1951: 314–315). The donation received very little publicity at the time, although Holland's memoir of the trip gave it some notoriety afterward (Holland 1913).</w:t>
       </w:r>
     </w:p>
     <w:p>
@@ -1458,7 +1811,29 @@
       </w:pPr>
       <w:r>
         <w:rPr/>
-        <w:t>By February 1905, not only were the molds and the BMNH cast complete, but four additional sets of cast elements had been made, all at a total cost of $8,558 (Nieuwland 2019:75). This cost did not include that of shipping and mounting the casts, which was typically rather more expensive than their production had been.</w:t>
+        <w:t xml:space="preserve">Shortly after the preparations for the La Plata cast had begun, in January of 1912, the Spanish ambassador was ordered to request a </w:t>
+      </w:r>
+      <w:r>
+        <w:rPr>
+          <w:i/>
+          <w:iCs/>
+        </w:rPr>
+        <w:t>Diplodocus</w:t>
+      </w:r>
+      <w:r>
+        <w:rPr/>
+        <w:t xml:space="preserve"> from Carnegie on behalf of King Alfonso XIII (Pérez Garcá and Sánchez Chillón 2009). In marked contrast to Argentina, public attention in the Spanish </w:t>
+      </w:r>
+      <w:r>
+        <w:rPr>
+          <w:i/>
+          <w:iCs/>
+        </w:rPr>
+        <w:t>Diplodocus</w:t>
+      </w:r>
+      <w:r>
+        <w:rPr/>
+        <w:t xml:space="preserve"> was far greater than it had been in any country since France (Nieuwland 2019: 243–246). The Madrid cast was prepared concurrently with the Argentine one, and sent to Spain in September of 1913. Holland and Coggeshall, who arrived in Madrid on 11 November 1913, were treated as guests of honour, and took longer to complete their work than they had in La Plata due to all sorts of social obligations (Coggeshall 1951:314). On 28 November, the official unveiling took place, albeit again without the monarch that had been the cast's recipient.</w:t>
       </w:r>
     </w:p>
     <w:p>
@@ -1468,7 +1843,18 @@
       </w:pPr>
       <w:r>
         <w:rPr/>
-        <w:t>In April 1905, Holland and Coggleshall arrived at South Kensington and supervised the assembly of the first cast skeleton (Holland 1905:443). At 1pm on 12th May 1905, the mount was unveiled at the BMNH — see photographs in Holland 1905:plates XVII and XVIII. Speeches were given by Ray Lankester, Andrew Carnegie, Lord Avebury speaking for the trustees, Holland (including a tribute to the recently deceased Hatcher), Sir George Trevalyan (the longest-serving of the trustees) and Sir Archibald Geikie (representing British geologists). Although the material for the mount had been completed as early as October the previous year, the public unveiling had been delayed until spring of 1905 in the hope that more of London’s dignitaries could be present. The king himself, disappointingly to Lankester and Carnegie, was not among those in attendance. However, the events attracted a great deal of press coverage, not only in London and Pittsburgh but across Britain and America, and even in Canada and Australia. The next day, the exhibit was opened to the general public, and attracted the largest crowds that had ever attended the museum (Holland 1906:264).</w:t>
+        <w:t xml:space="preserve">The outbreak of World War One put an end to Carnegie’s arbitration campaign, and affected him heavily as a person: he retreated almost entirely from public life to his New York apartment, where he died in 1919. As a consequence, the </w:t>
+      </w:r>
+      <w:r>
+        <w:rPr>
+          <w:i/>
+          <w:iCs/>
+        </w:rPr>
+        <w:t>Diplodocus</w:t>
+      </w:r>
+      <w:r>
+        <w:rPr/>
+        <w:t xml:space="preserve"> donation scheme came to a halt. Moreover, by now he had mostly succeeded in giving away his fortune, and it soon became clear that he had allocated no permanent endowment to the various institutions he had created, including the natural history museum in Pittsburgh (Brinkman 2010:109). This meant that its previously luxurious financial circumstances were suddenly exchanged for extremely spartan ones, and the museum had to halt its ambitions to compete with better-funded institutions in New York and Chicago. Work at the Carnegie Quarry in Utah, which was far from exhausted, also had to be abandoned.</w:t>
       </w:r>
     </w:p>
     <w:p>
@@ -1478,7 +1864,17 @@
       </w:pPr>
       <w:r>
         <w:rPr/>
-        <w:t xml:space="preserve">After Hatcher’s death, Holland had succeeded him as the scientific leader of the work on </w:t>
+        <w:t>Around this time, the molds from which the casts had been made went into storage, and were not used again for forty years (Untermann 1959:364). However, of the ten casts that had been created from them, two still remained, though incomplete.</w:t>
+      </w:r>
+    </w:p>
+    <w:p>
+      <w:pPr>
+        <w:pStyle w:val="TextBody"/>
+        <w:rPr/>
+      </w:pPr>
+      <w:r>
+        <w:rPr/>
+        <w:t xml:space="preserve">In 1922 Holland retired from the museum, aged seventy-four, but his involvement with </w:t>
       </w:r>
       <w:r>
         <w:rPr>
@@ -1489,7 +1885,7 @@
       </w:r>
       <w:r>
         <w:rPr/>
-        <w:t xml:space="preserve">, even though his principal field of study was lepidoptery. In 1906, his monograph on </w:t>
+        <w:t xml:space="preserve"> would require one last trip. Seemingly unaware of rising political tensions between the United States and Mexico, he supported a request for a </w:t>
       </w:r>
       <w:r>
         <w:rPr>
@@ -1500,7 +1896,29 @@
       </w:r>
       <w:r>
         <w:rPr/>
-        <w:t xml:space="preserve"> osteology (Holland 1906) was published, using two new specimens to expand on Hatcher’s (1901) description with more detail especially on the skull, atlas, tail, sternal plates and supposed clavicles.</w:t>
+        <w:t xml:space="preserve"> cast from the Mexican ambassador in a letter to Carnegie’s widow Louise in 1927 (Rea 2001:204–207). She was persuaded to spend part of the money in the </w:t>
+      </w:r>
+      <w:r>
+        <w:rPr>
+          <w:i/>
+          <w:iCs/>
+        </w:rPr>
+        <w:t>Diplodocus</w:t>
+      </w:r>
+      <w:r>
+        <w:rPr/>
+        <w:t xml:space="preserve"> restoration fund on having the last two casts completed and gifting one of them to Mexico. On 6 April 1930, at the age of 81 (not 81 as stated by Nieuwland 2019:250), Holland arrived in Mexico City together with Coggeshall’s brother Louis, to set up his last </w:t>
+      </w:r>
+      <w:r>
+        <w:rPr>
+          <w:i/>
+          <w:iCs/>
+        </w:rPr>
+        <w:t>Diplodocus</w:t>
+      </w:r>
+      <w:r>
+        <w:rPr/>
+        <w:t>; a year and a half later, he passed away.</w:t>
       </w:r>
     </w:p>
     <w:p>
@@ -1510,7 +1928,7 @@
       </w:pPr>
       <w:r>
         <w:rPr/>
-        <w:t xml:space="preserve">On 11 April 1907, the original </w:t>
+        <w:t xml:space="preserve">The remaining </w:t>
       </w:r>
       <w:r>
         <w:rPr>
@@ -1521,356 +1939,7 @@
       </w:r>
       <w:r>
         <w:rPr/>
-        <w:t xml:space="preserve"> fossils were mounted at the Carnegie Museum (Nieuwland 2019:92), nearly two years after the London cast. The skeleton was unveiled as part of the opening of a new Carnegie Museum building on Forbes Avenue in the Oakland suburb of Pittsburgh, the original building having quickly been outgrown. As will be discussed in detail, below, this “original material” mount in fact included elements from multiple specimens, cast of several more, and sculpted elements based on yet other specimens. The next day, Carnegie met with the German Theodor von Möller and the Frenchman Paul Doumer, each of whom asked him to gift </w:t>
-      </w:r>
-      <w:r>
-        <w:rPr>
-          <w:i/>
-          <w:iCs/>
-        </w:rPr>
-        <w:t>Diplodocus</w:t>
-      </w:r>
-      <w:r>
-        <w:rPr/>
-        <w:t xml:space="preserve"> casts to their respective countries. Carnegie agreed, and on the next day — the last of the three-day inaugural festival — Holland announced the gifts to all the guests. Although the </w:t>
-      </w:r>
-      <w:r>
-        <w:rPr>
-          <w:i/>
-          <w:iCs/>
-        </w:rPr>
-        <w:t>Diplodocus</w:t>
-      </w:r>
-      <w:r>
-        <w:rPr/>
-        <w:t xml:space="preserve"> mount had been only one part of the Carnegie festival, its fame quickly grew with the local population, and it “became increasingly identified with the museum itself to the point where one could wonder whether it contained anything else” (Nieuwland 2019:97).</w:t>
-      </w:r>
-    </w:p>
-    <w:p>
-      <w:pPr>
-        <w:pStyle w:val="TextBody"/>
-        <w:rPr/>
-      </w:pPr>
-      <w:r>
-        <w:rPr/>
-        <w:t>Holland and Coggleshall worked on the casts destined for Berlin and Paris, hoping initially to install the Paris cast first but finding it difficult to get the necessary arrangements solidified. In the end, both casts were constructed on the same European trip. The German cast was erected at the Berlin Museum für Naturkunde beginning on 14 April 2008, and the work was complete by 13 May. The exhibition was opened to little fanfare, with no formal unveiling event at the museum, and the mounted skeleton was positioned off to the side of the main hall, which remained dominated by whale skeletons (Nieuwland 2019:115–118).</w:t>
-      </w:r>
-    </w:p>
-    <w:p>
-      <w:pPr>
-        <w:pStyle w:val="TextBody"/>
-        <w:rPr/>
-      </w:pPr>
-      <w:r>
-        <w:rPr/>
-        <w:t>On 22 May, Holland and Coggleshall arrived in Paris to erect the third cast at the Muséum National d’Histoire Naturelle (MNHN), to find that the French press were already raising public excitement. It had already been decided beforehand  to mount the cast with its tail curled back in a loop, because of space restrictions. The work was completed in time for a lavish public ceremony on 15 June, in great contrast to the muted launch of the Berlin mount. The Paris unveiling was attended by the French president and prime minister, the Parisian police prefect, the American Ambassador, and a selection of scientists and artists (Nieuwland 2019:139–140). Carnegie himself was strangely unconcerned, and did not attend the festivities.</w:t>
-      </w:r>
-    </w:p>
-    <w:p>
-      <w:pPr>
-        <w:pStyle w:val="TextBody"/>
-        <w:rPr/>
-      </w:pPr>
-      <w:r>
-        <w:rPr/>
-        <w:t xml:space="preserve">The visibility of the Carnegie </w:t>
-      </w:r>
-      <w:r>
-        <w:rPr>
-          <w:i/>
-          <w:iCs/>
-          <w:u w:val="none"/>
-        </w:rPr>
-        <w:t>Diplodocus</w:t>
-      </w:r>
-      <w:r>
-        <w:rPr/>
-        <w:t xml:space="preserve"> in various locations, in its mammal-like upright posture, provoked some controversy: Hay (1908, 1910, 1911) and Tornier (1909) — independently, so he claimed — argued that its erect-legged posture was incorrect, and it should sprawl like a lizard. Tornier also criticized the position of the neck and tail. Abel (1910) and Holland (1910) emphatically rebutted these suggestions; Matthew (1910) also disagreed — showing rather more respect to Hay than Holland did, and critical of Holland’s tone, but dismissive enough of Tornier to write that “the subject appears, frankly, to be somewhat outside the range of his studies, and his comparisons are not broad or thorough enough to be at all convincing”.</w:t>
-      </w:r>
-    </w:p>
-    <w:p>
-      <w:pPr>
-        <w:pStyle w:val="TextBody"/>
-        <w:rPr/>
-      </w:pPr>
-      <w:r>
-        <w:rPr/>
-        <w:t xml:space="preserve">The donation of a cast to the Kaiserliches und königliches naturhistorisches Hof-Museum in Vienna, Austria was not wholly welcome to the museum director Franz Steindachner. But once emperor Franz Joseph of the Austrian-Hungarian empire had requested the gift from Carnegie, he had little option but to find space for it somewhere. This proved difficult — a mooted new building was cancelled due to lack of funds, and in the end the skeleton was mounted in a three-meter-wide corridor (Nieuwland 2019:216–219). The emperor was present for the unveiling on 24 September, 1909, but the ceremony appears to have been a rather unspectacular affair, lasting only fifteen minutes. The novelty of the Carnegie </w:t>
-      </w:r>
-      <w:r>
-        <w:rPr>
-          <w:i/>
-          <w:iCs/>
-        </w:rPr>
-        <w:t>Diplodocus</w:t>
-      </w:r>
-      <w:r>
-        <w:rPr/>
-        <w:t xml:space="preserve"> was wearing off, and most of the subsequent gifts would be received with less than extravagant gratitude.</w:t>
-      </w:r>
-    </w:p>
-    <w:p>
-      <w:pPr>
-        <w:pStyle w:val="TextBody"/>
-        <w:rPr/>
-      </w:pPr>
-      <w:r>
-        <w:rPr/>
-        <w:t>On 27 October 1909, the last of the original batch of five casts was mounted in Bologna, Italy, largely at the instigation of the university museum’s director, Giovanni Capellini — although the name of King Victor Emmanuel III was invoked, gratifying Carnegie’s desire to be seen to be responding to requests from heads of state. (Nieuwland 2019:227–228) Although previously casts had been erected in the capital cities of the countries they were donated to, Bologna was considered an appropriate venue, perhaps partly because the University of Bologna is the oldest continuously operating university in the world.</w:t>
-      </w:r>
-    </w:p>
-    <w:p>
-      <w:pPr>
-        <w:pStyle w:val="TextBody"/>
-        <w:rPr/>
-      </w:pPr>
-      <w:r>
-        <w:rPr/>
-        <w:t>The original casts had now all been given away, but requests kept coming in, which led Carnegie and Holland to have another five casts prepared. The first planned donation, to Rio de Janeiro, thwarted by the tumultuous quagmire of Brazilian politics. However, a Russian cast was installed in St. Petersburg in June of 1910, again supervised by Holland (who confided to Carnegie that he was “really getting tired of ‘the old Dip’”, Nieuwland 2019:232) together with Coggeshall.</w:t>
-      </w:r>
-    </w:p>
-    <w:p>
-      <w:pPr>
-        <w:pStyle w:val="TextBody"/>
-        <w:rPr/>
-      </w:pPr>
-      <w:r>
-        <w:rPr/>
-        <w:t xml:space="preserve">This particular cast would lead a turbulent life, being relocated to Moscow in 1934 along with the other collections of the Russian Academy of Sciences. In 1937 it was remounted in the </w:t>
-      </w:r>
-      <w:bookmarkStart w:id="9" w:name="__DdeLink__28830_802501007"/>
-      <w:r>
-        <w:rPr/>
-        <w:t>Neshkuchny Palace</w:t>
-      </w:r>
-      <w:bookmarkEnd w:id="9"/>
-      <w:r>
-        <w:rPr/>
-        <w:t>, an 18th-century complex next to Gorky Park, as part of the XVIIth International Geological Congress, which was held in Moscow in that year (Bodylevskaya 2007). After a wartime interlude in Almaty, Kazakhstan (1942–1944), it returned to the  Neshkuchny Palace, then went into storage following the Palace’s closure as a museum in 1954. Since 1987 it has been displayed in Moscow’s new Orlov Museum of Natural History. The cast went through two re-mounts: in the Neskuchny it was put in a bizarre posture with parasagittal hindlimbs but strongly everted elbows, possibly following Abel’s suggestion (Abel 1910). When it was exhibited in the Orlov Museum, it was re-mounted again in more traditional fashion with erect limbs, but with a dragging tail that was strikingly old-fashioned by that time.</w:t>
-      </w:r>
-    </w:p>
-    <w:p>
-      <w:pPr>
-        <w:pStyle w:val="TextBody"/>
-        <w:rPr/>
-      </w:pPr>
-      <w:r>
-        <w:rPr/>
-        <w:t xml:space="preserve">Although Holland had by now grown tired of traveling across the Atlantic each summer to set up yet another </w:t>
-      </w:r>
-      <w:r>
-        <w:rPr>
-          <w:i/>
-          <w:iCs/>
-        </w:rPr>
-        <w:t>Diplodocus</w:t>
-      </w:r>
-      <w:r>
-        <w:rPr/>
-        <w:t xml:space="preserve"> cast, he was persuaded to travel to Argentina for that purpose in 1912 (Otero and Gasparini 2014). The request had come from Argentinian President Sáenz Peña via the American ambassador in Buenos Aires, Charles Sherill. While Carnegie's efforts had thus far been aimed at European states, by 1911 Argentina was looking as though it could well become the most influential state in the southern hemisphere, and even rival the power of some of Europe’s nations. It was therefore an interesting nation for Carnegie to ply with a </w:t>
-      </w:r>
-      <w:r>
-        <w:rPr>
-          <w:i/>
-          <w:iCs/>
-        </w:rPr>
-        <w:t>Diplodocus</w:t>
-      </w:r>
-      <w:r>
-        <w:rPr/>
-        <w:t xml:space="preserve"> copy. Carnegie briefly even threatened to send the </w:t>
-      </w:r>
-      <w:r>
-        <w:rPr>
-          <w:i/>
-          <w:iCs/>
-        </w:rPr>
-        <w:t>original</w:t>
-      </w:r>
-      <w:r>
-        <w:rPr/>
-        <w:t xml:space="preserve"> </w:t>
-      </w:r>
-      <w:r>
-        <w:rPr>
-          <w:i/>
-          <w:iCs/>
-        </w:rPr>
-        <w:t>Diplodocus</w:t>
-      </w:r>
-      <w:r>
-        <w:rPr/>
-        <w:t xml:space="preserve"> to the museum in La Plata, but was stopped from doing so by Holland (Nieuwland 2019: 238–239). By this time, </w:t>
-      </w:r>
-      <w:r>
-        <w:rPr>
-          <w:i/>
-          <w:iCs/>
-        </w:rPr>
-        <w:t>Diplodocus</w:t>
-      </w:r>
-      <w:r>
-        <w:rPr/>
-        <w:t xml:space="preserve"> itself had begun to fade in the light of the German discoveries of huge sauropods in their East African colony, which in this period began to become the yardstick by which dinosaurian hugeness was measured. </w:t>
-      </w:r>
-    </w:p>
-    <w:p>
-      <w:pPr>
-        <w:pStyle w:val="TextBody"/>
-        <w:rPr/>
-      </w:pPr>
-      <w:r>
-        <w:rPr/>
-        <w:t xml:space="preserve">By July of 1912, the Argentinean cast was ready for shipment, and it arrived at the La Plata museum in August; Holland and Coggeshall followed a month later. Constructing the dinosaur itself presented no meaningful challenges. Of course, the reception of a 26-meter object caused some discussion, mainly about the orientation of the skeleton and the position of the tail. In the end, it was decided to orient </w:t>
-      </w:r>
-      <w:r>
-        <w:rPr>
-          <w:i/>
-          <w:iCs/>
-        </w:rPr>
-        <w:t>Diplodocus</w:t>
-      </w:r>
-      <w:r>
-        <w:rPr/>
-        <w:t xml:space="preserve"> towards rather than away from the main hall of the building, and to introduce a Parisian-style curl of the tail. By mid-October, the project had been finished. The Argentinian president was unable to conduct an official opening himself, because the departure from Buenos Aires to La Plata would have involved a formal handing over of authority to the vice president (Coggeshall 1951: 314–315). The donation received very little publicity at the time, although Holland's memoir of the trip gave it some notoriety afterward (Holland 1913).</w:t>
-      </w:r>
-    </w:p>
-    <w:p>
-      <w:pPr>
-        <w:pStyle w:val="TextBody"/>
-        <w:rPr/>
-      </w:pPr>
-      <w:r>
-        <w:rPr/>
-        <w:t xml:space="preserve">Shortly after the preparations for the La Plata cast had begun, in January of 1912, the Spanish ambassador was ordered to request a </w:t>
-      </w:r>
-      <w:r>
-        <w:rPr>
-          <w:i/>
-          <w:iCs/>
-        </w:rPr>
-        <w:t>Diplodocus</w:t>
-      </w:r>
-      <w:r>
-        <w:rPr/>
-        <w:t xml:space="preserve"> from Carnegie on behalf of King Alfonso XIII (Pérez Garcá and Sánchez Chillón 2009). In marked contrast to Argentina, public attention in the Spanish </w:t>
-      </w:r>
-      <w:r>
-        <w:rPr>
-          <w:i/>
-          <w:iCs/>
-        </w:rPr>
-        <w:t>Diplodocus</w:t>
-      </w:r>
-      <w:r>
-        <w:rPr/>
-        <w:t xml:space="preserve"> was far greater than it had been in any country since France (Nieuwland 2019: 243–246). The Madrid cast was prepared concurrently with the Argentine one, and sent to Spain in September of 1913. Holland and Coggeshall, who arrived in Madrid on 11 November 1913, were treated as guests of honour, and took longer to complete their work than they had in La Plata due to all sorts of social obligations (Coggeshall 1951:314). On 28 November, the official unveiling took place, albeit again without the monarch that had been the cast's recipient.</w:t>
-      </w:r>
-    </w:p>
-    <w:p>
-      <w:pPr>
-        <w:pStyle w:val="TextBody"/>
-        <w:rPr/>
-      </w:pPr>
-      <w:r>
-        <w:rPr/>
-        <w:t xml:space="preserve">The outbreak of World War One put an end to Carnegie’s arbitration campaign, and affected him heavily as a person: he retreated almost entirely from public life to his New York apartment, where he died in 1919. As a consequence, the </w:t>
-      </w:r>
-      <w:r>
-        <w:rPr>
-          <w:i/>
-          <w:iCs/>
-        </w:rPr>
-        <w:t>Diplodocus</w:t>
-      </w:r>
-      <w:r>
-        <w:rPr/>
-        <w:t xml:space="preserve"> donation scheme came to a halt. Moreover, by now he had mostly succeeded in giving away his fortune, and it soon became clear that he had allocated no permanent endowment to the various institutions he had created, including the natural history museum in Pittsburgh (Brinkman 2010:109). This meant that its previously luxurious financial circumstances were suddenly exchanged for extremely spartan ones, and the museum had to halt its ambitions to compete with better-funded institutions in New York and Chicago. Work at the Carnegie Quarry in Utah, which was far from exhausted, also had to be abandoned.</w:t>
-      </w:r>
-    </w:p>
-    <w:p>
-      <w:pPr>
-        <w:pStyle w:val="TextBody"/>
-        <w:rPr/>
-      </w:pPr>
-      <w:r>
-        <w:rPr/>
-        <w:t>Around this time, the molds from which the casts had been made went into storage, and were not used again for forty years (Untermann 1959:364). However, of the ten casts that had been created from them, two still remained, though incomplete.</w:t>
-      </w:r>
-    </w:p>
-    <w:p>
-      <w:pPr>
-        <w:pStyle w:val="TextBody"/>
-        <w:rPr/>
-      </w:pPr>
-      <w:r>
-        <w:rPr/>
-        <w:t xml:space="preserve">In 1922 Holland retired from the museum, aged seventy-four, but his involvement with </w:t>
-      </w:r>
-      <w:r>
-        <w:rPr>
-          <w:i/>
-          <w:iCs/>
-        </w:rPr>
-        <w:t>Diplodocus</w:t>
-      </w:r>
-      <w:r>
-        <w:rPr/>
-        <w:t xml:space="preserve"> would require one last trip. Seemingly unaware of rising political tensions between the United States and Mexico, he supported a request for a </w:t>
-      </w:r>
-      <w:r>
-        <w:rPr>
-          <w:i/>
-          <w:iCs/>
-        </w:rPr>
-        <w:t>Diplodocus</w:t>
-      </w:r>
-      <w:r>
-        <w:rPr/>
-        <w:t xml:space="preserve"> cast from the Mexican ambassador in a letter to Carnegie’s widow Louise in 1927 (Rea 2001:204–207). She was persuaded to spend part of the money in the </w:t>
-      </w:r>
-      <w:r>
-        <w:rPr>
-          <w:i/>
-          <w:iCs/>
-        </w:rPr>
-        <w:t>Diplodocus</w:t>
-      </w:r>
-      <w:r>
-        <w:rPr/>
-        <w:t xml:space="preserve"> restoration fund on having the last two casts completed and gifting one of them to Mexico. On 6 April 1930, at the age of 81 (not 81 as stated by Nieuwland 2019:250), Holland arrived in Mexico City together with Coggeshall’s brother Louis, to set up his last </w:t>
-      </w:r>
-      <w:r>
-        <w:rPr>
-          <w:i/>
-          <w:iCs/>
-        </w:rPr>
-        <w:t>Diplodocus</w:t>
-      </w:r>
-      <w:r>
-        <w:rPr/>
-        <w:t>; a year and a half later, he passed away.</w:t>
-      </w:r>
-    </w:p>
-    <w:p>
-      <w:pPr>
-        <w:pStyle w:val="TextBody"/>
-        <w:rPr/>
-      </w:pPr>
-      <w:r>
-        <w:rPr/>
-        <w:t xml:space="preserve">The remaining </w:t>
-      </w:r>
-      <w:r>
-        <w:rPr>
-          <w:i/>
-          <w:iCs/>
-        </w:rPr>
-        <w:t>Diplodocus</w:t>
-      </w:r>
-      <w:r>
-        <w:rPr/>
-        <w:t xml:space="preserve"> was assembled, repaired, boxed, and shipped to Munich’s Staatssammlung für Paläontologie und Geologie in November and December of 1934, completing an exchange for fossils received from Germany five years previously (Carnegie Institute 1934:40). On arrival, however, the cast was not mounted, but instead stored in the basement of the Alte Akademie, which also housed the rest of the paleontological collections. Long assumed lost during bombing in 1944, the cast resurfaced in 1977, but has remained in storage ever since. Calls for it to be remounted as one of the attractions of a new museum at the Nymphenburg castle came to nothing, partly because of the museum authorities favoured a lighter and stronger resin cast over the maintenance-intensive plaster one.</w:t>
+        <w:t xml:space="preserve"> was assembled, repaired, boxed, and shipped to Munich’s Staatssammlung für Paläontologie und Geologie in November and December of 1934, completing an exchange for fossils received from Germany five years previously (Carnegie Institute 1934:40). On arrival, however, the cast was not mounted, but instead stored in the basement of the Alte Akademie, which also housed the rest of the paleontological collections. Long assumed lost during bombing in 1944, the cast resurfaced in 1977, but has remained in storage ever since. Calls for it to be mounted as one of the attractions of a new museum at the Nymphenburg castle came to nothing, partly because of the museum authorities favoured a lighter and stronger resin cast over the maintenance-intensive plaster one.</w:t>
       </w:r>
     </w:p>
     <w:p>
@@ -1889,7 +1958,7 @@
         </w:rPr>
         <w:t>Utah Field House of Natural History in his home town of Vernal, Utah. There they were used to create a concrete cast which was erected outside the Field House in 1957 (</w:t>
       </w:r>
-      <w:bookmarkStart w:id="10" w:name="__DdeLink__25488_802501007"/>
+      <w:bookmarkStart w:id="9" w:name="__DdeLink__25488_802501007"/>
       <w:r>
         <w:rPr>
           <w:b w:val="false"/>
@@ -1897,7 +1966,7 @@
         </w:rPr>
         <w:t>Untermann</w:t>
       </w:r>
-      <w:bookmarkEnd w:id="10"/>
+      <w:bookmarkEnd w:id="9"/>
       <w:r>
         <w:rPr>
           <w:b w:val="false"/>
@@ -1969,20 +2038,20 @@
         <w:ind w:left="0" w:right="0" w:hanging="0"/>
         <w:rPr/>
       </w:pPr>
-      <w:bookmarkStart w:id="11" w:name="__RefHeading___Toc1836_55120580"/>
+      <w:bookmarkStart w:id="10" w:name="__RefHeading___Toc1836_55120580"/>
+      <w:bookmarkEnd w:id="10"/>
+      <w:r>
+        <w:rPr/>
+        <w:t>Material in the mounted skeleton</w:t>
+      </w:r>
+    </w:p>
+    <w:p>
+      <w:pPr>
+        <w:pStyle w:val="Heading2"/>
+        <w:rPr/>
+      </w:pPr>
+      <w:bookmarkStart w:id="11" w:name="__RefHeading___Toc1838_55120580"/>
       <w:bookmarkEnd w:id="11"/>
-      <w:r>
-        <w:rPr/>
-        <w:t>Material in the mounted skeleton</w:t>
-      </w:r>
-    </w:p>
-    <w:p>
-      <w:pPr>
-        <w:pStyle w:val="Heading2"/>
-        <w:rPr/>
-      </w:pPr>
-      <w:bookmarkStart w:id="12" w:name="__RefHeading___Toc1838_55120580"/>
-      <w:bookmarkEnd w:id="12"/>
       <w:r>
         <w:rPr/>
         <w:t>The original mount at the Carnegie Museum</w:t>
@@ -2169,7 +2238,7 @@
         <w:pStyle w:val="TextBody"/>
         <w:numPr>
           <w:ilvl w:val="0"/>
-          <w:numId w:val="5"/>
+          <w:numId w:val="7"/>
         </w:numPr>
         <w:ind w:left="720" w:right="0" w:hanging="360"/>
         <w:rPr/>
@@ -2267,7 +2336,15 @@
       </w:pPr>
       <w:r>
         <w:rPr/>
-        <w:t>Holland (1906:257–264) also discussed the bone that Hatcher (1901:41) tentatively described as a clavicle, but he was unable to reach a conclusion as to its true identity, dismissing the suggestion of Nopcsa (1905) that it was a baculum and suggesting they it could be a sternal rib. A pair of sculpted clavicles based on a similar element from CM 662 were tentatively included in the BMNH cast during the mounting, and photographed (Holland 1906:figures 25–26), but were removed after a few days due to the uncertainty about their true identity (Holland 1906:263–264; see photograph in Holland 1905:plate XVIII). They do not seem ever to have been incorporated in the Carnegie mount, and are not present in the current mount (Figure C). More recently, it has been suggested thst this bone in CM 84 is an interclavicle (Tschopp and Mateus, 2012).</w:t>
+        <w:t xml:space="preserve">Holland (1906:257–264) also discussed the bone that Hatcher (1901:41) tentatively described as a clavicle, but he was unable to reach a conclusion as to its true identity, dismissing the suggestion of Nopcsa (1905) that it was a baculum and suggesting they it could be a sternal rib. A pair of sculpted clavicles based on a similar element from CM 662 were tentatively included in the BMNH cast during </w:t>
+      </w:r>
+      <w:r>
+        <w:rPr/>
+        <w:t>its</w:t>
+      </w:r>
+      <w:r>
+        <w:rPr/>
+        <w:t xml:space="preserve"> mounting, and photographed (Holland 1906:figures 25–26), but were removed after a few days due to the uncertainty about their true identity (Holland 1906:263–264; see photograph in Holland 1905:plate XVIII). They do not seem ever to have been incorporated in the Carnegie mount, and are not present in the current mount (Figure C). More recently, it has been suggested thst this bone in CM 84 is an interclavicle (Tschopp and Mateus, 2012).</w:t>
       </w:r>
     </w:p>
     <w:p>
@@ -2277,7 +2354,15 @@
       </w:pPr>
       <w:r>
         <w:rPr/>
-        <w:t>These scraps of information can be found in Hatcher's and Holland's publications. In fact, we have not been able to locate any published  detailed account of the material used in the mounted skeletonbefore that of McIntosh’s (1981) catalog of the Carnegie dinosaurs. McIntosh’s account is understandably terse, given that he was writing notes on hundreds of specimens, so we reproduce the relevant sections in full here:</w:t>
+        <w:t xml:space="preserve">These scraps of information can be found in Hatcher's and Holland's publications. In fact, we have not been able to locate any published  detailed account of the material used in the mounted skeleton </w:t>
+      </w:r>
+      <w:r>
+        <w:rPr/>
+        <w:t xml:space="preserve">earlier than </w:t>
+      </w:r>
+      <w:r>
+        <w:rPr/>
+        <w:t>that of McIntosh’s (1981) catalog of the Carnegie dinosaurs. McIntosh’s account is understandably terse, given that he was writing notes on hundreds of specimens, so we reproduce the relevant sections in full here:</w:t>
       </w:r>
     </w:p>
     <w:p>
@@ -2533,11 +2618,182 @@
         <w:pStyle w:val="Heading2"/>
         <w:rPr/>
       </w:pPr>
-      <w:bookmarkStart w:id="13" w:name="__RefHeading___Toc3280_55120580"/>
+      <w:bookmarkStart w:id="12" w:name="__RefHeading___Toc3280_55120580"/>
+      <w:bookmarkEnd w:id="12"/>
+      <w:r>
+        <w:rPr/>
+        <w:t>Changes made to the mount at the Carnegie Museum</w:t>
+      </w:r>
+    </w:p>
+    <w:p>
+      <w:pPr>
+        <w:pStyle w:val="Heading3"/>
+        <w:rPr/>
+      </w:pPr>
+      <w:bookmarkStart w:id="13" w:name="__RefHeading___Toc3738_2834848739"/>
       <w:bookmarkEnd w:id="13"/>
       <w:r>
         <w:rPr/>
-        <w:t>Changes made to the mount at the Carnegie Museum</w:t>
+        <w:t>Replacement of skull with cast of CM 11161</w:t>
+      </w:r>
+    </w:p>
+    <w:p>
+      <w:pPr>
+        <w:pStyle w:val="TextBody"/>
+        <w:rPr/>
+      </w:pPr>
+      <w:r>
+        <w:rPr/>
+        <w:t>The first known change made to the Carnegie mount was the replacement of the original skull sculpture based on CM 662 and USNM 2673. We have been unable to locate records stating which skull was used in the replacement, but it is still in place today and by inspection it is evidently based on CM 11161. This specimen is a complete and superbly preserved cranium and mandible, described and illustrated in detail by Holland (1924). It was discovered on Thanksgiving Day of 1912 (McIntosh 1980:17).</w:t>
+      </w:r>
+    </w:p>
+    <w:p>
+      <w:pPr>
+        <w:pStyle w:val="TextBody"/>
+        <w:rPr/>
+      </w:pPr>
+      <w:r>
+        <w:rPr/>
+        <w:t xml:space="preserve">In the absence of extant records, it cannot be stated when precisely this switch was made, or even whether the new skull is a cast or a sculpture. Carnegie Museum annual reports from 1912 (when CM 11161 was discovered) up until the turn of the millennium make no mention of its use as the basis of a new skull for the mount. It was certainly available for Serafino Agostini to have used when he “made some excellent moulds and casts of the skulls of </w:t>
+      </w:r>
+      <w:r>
+        <w:rPr>
+          <w:i/>
+          <w:iCs/>
+        </w:rPr>
+        <w:t>Apatosaurus</w:t>
+      </w:r>
+      <w:r>
+        <w:rPr/>
+        <w:t xml:space="preserve"> and </w:t>
+      </w:r>
+      <w:r>
+        <w:rPr>
+          <w:i/>
+          <w:iCs/>
+        </w:rPr>
+        <w:t>Diplodocus</w:t>
+      </w:r>
+      <w:r>
+        <w:rPr/>
+        <w:t xml:space="preserve">” in 1934 (Carnegie Institute 1934:40), but since this report mentions that one of those casts was used to provide a skull for the mounted </w:t>
+      </w:r>
+      <w:r>
+        <w:rPr>
+          <w:i/>
+          <w:iCs/>
+        </w:rPr>
+        <w:t>Apatosaurus</w:t>
+      </w:r>
+      <w:r>
+        <w:rPr/>
+        <w:t xml:space="preserve"> CM 3018 and no mention is made of one used for the </w:t>
+      </w:r>
+      <w:r>
+        <w:rPr>
+          <w:i/>
+          <w:iCs/>
+        </w:rPr>
+        <w:t>Diplodocus</w:t>
+      </w:r>
+      <w:r>
+        <w:rPr/>
+        <w:t xml:space="preserve"> mount, we can assume this was not done, and that the substitution must have happened later.</w:t>
+      </w:r>
+    </w:p>
+    <w:p>
+      <w:pPr>
+        <w:pStyle w:val="TextBody"/>
+        <w:rPr/>
+      </w:pPr>
+      <w:r>
+        <w:rPr/>
+        <w:t xml:space="preserve">The annual report for 1962 says that chief preparator Joseph Yarmer “made several new molds of specimens in the collections, including one of the </w:t>
+      </w:r>
+      <w:r>
+        <w:rPr>
+          <w:i/>
+          <w:iCs/>
+        </w:rPr>
+        <w:t>Diplodocus</w:t>
+      </w:r>
+      <w:r>
+        <w:rPr/>
+        <w:t xml:space="preserve"> skull from which a number of casts were made.” (Carnegie Institute 1962:16). Unfortunately, the report does not specify which </w:t>
+      </w:r>
+      <w:r>
+        <w:rPr>
+          <w:i/>
+          <w:iCs/>
+        </w:rPr>
+        <w:t>Diplodocus</w:t>
+      </w:r>
+      <w:r>
+        <w:rPr/>
+        <w:t xml:space="preserve"> skull was used. CM 11161 would certainly have been a strong contender, and it may have been around this time that the new skull was added to the mounted skeleton, but it is impossible to be sure.</w:t>
+      </w:r>
+    </w:p>
+    <w:p>
+      <w:pPr>
+        <w:pStyle w:val="TextBody"/>
+        <w:rPr/>
+      </w:pPr>
+      <w:r>
+        <w:rPr/>
+        <w:t xml:space="preserve">We know at least that the skull replacement was done before 1979, when Amy Henrici began working at the museum, as it was already in place at that point. In a personal communication from the Carnegie Museum’s former Exhibits Preparator, who began working there in 1971, he recalls making a model of the </w:t>
+      </w:r>
+      <w:r>
+        <w:rPr>
+          <w:i/>
+          <w:iCs/>
+        </w:rPr>
+        <w:t>Apatosaurus</w:t>
+      </w:r>
+      <w:r>
+        <w:rPr/>
+        <w:t xml:space="preserve"> skull, but that he never made a model or a cast of the </w:t>
+      </w:r>
+      <w:r>
+        <w:rPr>
+          <w:i/>
+          <w:iCs/>
+        </w:rPr>
+        <w:t>Diplodocus</w:t>
+      </w:r>
+      <w:r>
+        <w:rPr/>
+        <w:t xml:space="preserve"> skull. This suggests that the replacement of the skull was completed before 1971 – perhaps, then, when Agostini created the </w:t>
+      </w:r>
+      <w:r>
+        <w:rPr>
+          <w:i/>
+          <w:iCs/>
+        </w:rPr>
+        <w:t>Diplodocus</w:t>
+      </w:r>
+      <w:r>
+        <w:rPr/>
+        <w:t xml:space="preserve"> mold in 1962.</w:t>
+      </w:r>
+    </w:p>
+    <w:p>
+      <w:pPr>
+        <w:pStyle w:val="TextBody"/>
+        <w:rPr/>
+      </w:pPr>
+      <w:r>
+        <w:rPr/>
+        <w:t>Curiously, the skull replacement it is not mentioned in McIntosh’s (1981) account of all the dinosaur specimens at the Carnegie museum, and in particular not in the section on the mount on page 20. Given McIntosh’s habitual thoroughness, the omission from his account of the mounted skeleton is anomalous.</w:t>
+      </w:r>
+    </w:p>
+    <w:p>
+      <w:pPr>
+        <w:pStyle w:val="TextBody"/>
+        <w:rPr/>
+      </w:pPr>
+      <w:r>
+        <w:rPr/>
+        <w:t>Regarding whether the present skull is a cast or a sculpture: it preserves bone texture, including damage, very accurately (Figure F). The mounted skull includes the sclerotic ring in the left orbit but omits it from the right orbit. This is the condition in the original CM 11161 fossil (compare Tschopp et al. 2015:figure 1D with figure 3E), and while this asymmetric preservation would be replicated by a cast, it would not likely be included in a sculpture. For these reasons, we believe the skull is a cast.</w:t>
       </w:r>
     </w:p>
     <w:p>
@@ -2545,11 +2801,11 @@
         <w:pStyle w:val="Heading3"/>
         <w:rPr/>
       </w:pPr>
-      <w:bookmarkStart w:id="14" w:name="__RefHeading___Toc3738_2834848739"/>
+      <w:bookmarkStart w:id="14" w:name="__RefHeading___Toc16707_802501007"/>
       <w:bookmarkEnd w:id="14"/>
       <w:r>
         <w:rPr/>
-        <w:t>Replacement of skull with cast of CM 11161</w:t>
+        <w:t>Re-pose of neck</w:t>
       </w:r>
     </w:p>
     <w:p>
@@ -2559,7 +2815,18 @@
       </w:pPr>
       <w:r>
         <w:rPr/>
-        <w:t>The first known change made to the Carnegie mount was the replacement of the original skull sculpture based on CM 662 and USNM 2673. We have been unable to locate records stating which skull was used in the replacement, but it is still in place today and by inspection it is evidently based on CM 11161. This specimen is a complete and superbly preserved cranium and mandible, described and illustrated in detail by Holland (1924). It was discovered on Thanksgiving Day of 1912 (McIntosh 1980:17).</w:t>
+        <w:t xml:space="preserve">In a photograph of the mounted </w:t>
+      </w:r>
+      <w:r>
+        <w:rPr>
+          <w:i/>
+          <w:iCs/>
+        </w:rPr>
+        <w:t>Diplodocus</w:t>
+      </w:r>
+      <w:r>
+        <w:rPr/>
+        <w:t xml:space="preserve"> taken some time between 1980 and 1999 (Figure G), the neck is shown in a somewhat raised posture and is suspended from the ceiling. This is in contrast to older photos in which it is horizontal and supported from beneath by a pole. However, the tail remained in its old dragging posture.</w:t>
       </w:r>
     </w:p>
     <w:p>
@@ -2569,7 +2836,355 @@
       </w:pPr>
       <w:r>
         <w:rPr/>
-        <w:t xml:space="preserve">In the absence of extant records, it cannot be stated when precisely this switch was made, or even whether the new skull is a cast or a sculpture. Carnegie Museum annual reports from 1912 (when CM 11161 was discovered) up until the turn of the millennium make no mention of its use as the basis of a new skull for the mount. It was certainly available for Serafino Agostini to have used when he “made some excellent moulds and casts of the skulls of </w:t>
+        <w:t xml:space="preserve">It is possible that the change in neck support was made in 1938 to free the space under the neck and so make space for the tail of the </w:t>
+      </w:r>
+      <w:r>
+        <w:rPr>
+          <w:i/>
+          <w:iCs/>
+        </w:rPr>
+        <w:t>Allosaurus</w:t>
+      </w:r>
+      <w:r>
+        <w:rPr/>
+        <w:t xml:space="preserve"> mount CM 11844 that was then put on display in front of the Dipodocus (visible in Figure G).</w:t>
+      </w:r>
+    </w:p>
+    <w:p>
+      <w:pPr>
+        <w:pStyle w:val="TextBody"/>
+        <w:rPr/>
+      </w:pPr>
+      <w:r>
+        <w:rPr>
+          <w:highlight w:val="yellow"/>
+        </w:rPr>
+        <w:t>XXX Matt, do you know with more precision when and why this neck elevation was done and by whom?</w:t>
+      </w:r>
+    </w:p>
+    <w:p>
+      <w:pPr>
+        <w:pStyle w:val="Heading3"/>
+        <w:rPr/>
+      </w:pPr>
+      <w:bookmarkStart w:id="15" w:name="__RefHeading___Toc3740_2834848739"/>
+      <w:bookmarkEnd w:id="15"/>
+      <w:r>
+        <w:rPr/>
+        <w:t>1999 replacement of forefeet with CM 662 sculptures</w:t>
+      </w:r>
+    </w:p>
+    <w:p>
+      <w:pPr>
+        <w:pStyle w:val="TextBody"/>
+        <w:rPr/>
+      </w:pPr>
+      <w:r>
+        <w:rPr/>
+        <w:t xml:space="preserve">The forefeet of the original mount were sculpted from those of a </w:t>
+      </w:r>
+      <w:r>
+        <w:rPr>
+          <w:i/>
+          <w:iCs/>
+        </w:rPr>
+        <w:t>Camarasaurus</w:t>
+      </w:r>
+      <w:r>
+        <w:rPr/>
+        <w:t xml:space="preserve"> specimen AMNH 965, the forefeet of </w:t>
+      </w:r>
+      <w:r>
+        <w:rPr>
+          <w:i/>
+          <w:iCs/>
+        </w:rPr>
+        <w:t>Diplodocus</w:t>
+      </w:r>
+      <w:r>
+        <w:rPr/>
+        <w:t xml:space="preserve"> being unknown at the time. They were reconstructed in a semi-plantigrade posture now known to be inaccurate, and reconstructed with unguals on each of the first three digits (Figure E.A–B, G), although it was already known at the time of mounting that sauropod forefeet had claws on only the first digit (Osborn 1904:181). Only nearly a century later, in the second quarter of 1999, were these error remedied, when Norman Wuerthele and Amy Henrici made casts of the forefeet of CM 662 (Carnegie Institute 1999), which were installed shortly afterwards. Although this individual was originally a Carnegie Museum specimen, by this point it was at the Houston Museum of Natural Science.</w:t>
+      </w:r>
+    </w:p>
+    <w:p>
+      <w:pPr>
+        <w:pStyle w:val="Heading3"/>
+        <w:rPr/>
+      </w:pPr>
+      <w:bookmarkStart w:id="16" w:name="__RefHeading___Toc6555_802501007"/>
+      <w:bookmarkEnd w:id="16"/>
+      <w:r>
+        <w:rPr/>
+        <w:t>2007 refurbishment of the dinosaur exhibition</w:t>
+      </w:r>
+    </w:p>
+    <w:p>
+      <w:pPr>
+        <w:pStyle w:val="TextBody"/>
+        <w:rPr/>
+      </w:pPr>
+      <w:r>
+        <w:rPr/>
+        <w:t>By the turn of the millennium, the original 1907 Hall of Dinosaurs had been in place for nearly a century with no major renovations. Plans were laid early in the 2000s not just to renovate the hall but to add additional space in a newly constructed atrium, add more mounted skeletons and other specimens, and remount the existing skeletons. The expansion was announced on Thursday 11 April, 2002 (Siemers 2007); architects were hired in 2004 (Hopey and McNulty 2007) and the hall was closed for refurbishment on Friday 11 March 2005 with a special event that evening marking the occasion (Horne 2005).</w:t>
+      </w:r>
+    </w:p>
+    <w:p>
+      <w:pPr>
+        <w:pStyle w:val="TextBody"/>
+        <w:rPr/>
+      </w:pPr>
+      <w:r>
+        <w:rPr/>
+        <w:t xml:space="preserve">The new dinosaur exhibition, titled </w:t>
+      </w:r>
+      <w:r>
+        <w:rPr>
+          <w:i/>
+          <w:iCs/>
+        </w:rPr>
+        <w:t>Dinosaurs in the their world</w:t>
+      </w:r>
+      <w:r>
+        <w:rPr/>
+        <w:t xml:space="preserve">, was opened in two phases: the Triassic and Jurassic sections in November 2007, and the Cretaceous section in June 2008. The Jurassic section, including </w:t>
+      </w:r>
+      <w:r>
+        <w:rPr>
+          <w:i/>
+          <w:iCs/>
+        </w:rPr>
+        <w:t>Diplodocus</w:t>
+      </w:r>
+      <w:r>
+        <w:rPr/>
+        <w:t>, was opened for ticketed previews at 6 am on Saturday 17 November 2007 (Roddy 2007) and for general admission on 21 November 2007 (McNulty 2007).</w:t>
+      </w:r>
+    </w:p>
+    <w:p>
+      <w:pPr>
+        <w:pStyle w:val="TextBody"/>
+        <w:rPr/>
+      </w:pPr>
+      <w:r>
+        <w:rPr/>
+        <w:t xml:space="preserve">As part of the broader renovation project, the Carnegie </w:t>
+      </w:r>
+      <w:r>
+        <w:rPr>
+          <w:i/>
+          <w:iCs/>
+        </w:rPr>
+        <w:t>Diplodocus</w:t>
+      </w:r>
+      <w:r>
+        <w:rPr/>
+        <w:t xml:space="preserve"> was remounted in a new, more dynamic posture by Phil Fraley Productions, and several changes were made to the materials incorporated in the mount, as follows.</w:t>
+      </w:r>
+    </w:p>
+    <w:p>
+      <w:pPr>
+        <w:pStyle w:val="Heading3"/>
+        <w:rPr/>
+      </w:pPr>
+      <w:bookmarkStart w:id="17" w:name="__RefHeading___Toc3742_2834848739"/>
+      <w:bookmarkEnd w:id="17"/>
+      <w:r>
+        <w:rPr/>
+        <w:t>Forefeet WDC-FS001A</w:t>
+      </w:r>
+    </w:p>
+    <w:p>
+      <w:pPr>
+        <w:pStyle w:val="TextBody"/>
+        <w:rPr/>
+      </w:pPr>
+      <w:r>
+        <w:rPr/>
+        <w:t>As noted above, CM 662 has been recognised since 1924 as representing a different species from CM 82, “</w:t>
+      </w:r>
+      <w:r>
+        <w:rPr>
+          <w:i/>
+          <w:iCs/>
+        </w:rPr>
+        <w:t>Diplodocus</w:t>
+      </w:r>
+      <w:r>
+        <w:rPr/>
+        <w:t xml:space="preserve">” </w:t>
+      </w:r>
+      <w:r>
+        <w:rPr>
+          <w:i/>
+          <w:iCs/>
+        </w:rPr>
+        <w:t>hayi</w:t>
+      </w:r>
+      <w:r>
+        <w:rPr/>
+        <w:t xml:space="preserve"> (Holland 1924:399). It was perhaps for this reason (</w:t>
+      </w:r>
+      <w:r>
+        <w:rPr>
+          <w:highlight w:val="yellow"/>
+        </w:rPr>
+        <w:t>XXX Matt, was it?</w:t>
+      </w:r>
+      <w:r>
+        <w:rPr/>
+        <w:t xml:space="preserve">) that, unlike their predecessors, the sculptures based on these forefeet remained in the Carnegie mount for less than a decade. During the remount of 2007, the forefeet were replaced once more, this time with scaled-up sculptures based on casts of the putative </w:t>
+      </w:r>
+      <w:r>
+        <w:rPr>
+          <w:i/>
+          <w:iCs/>
+        </w:rPr>
+        <w:t>Diplodocus carnegii</w:t>
+      </w:r>
+      <w:r>
+        <w:rPr/>
+        <w:t xml:space="preserve"> manus WDC-FS001A described by Bedell and Trexler (2005).</w:t>
+      </w:r>
+    </w:p>
+    <w:p>
+      <w:pPr>
+        <w:pStyle w:val="TextBody"/>
+        <w:rPr/>
+      </w:pPr>
+      <w:r>
+        <w:rPr/>
+        <w:t xml:space="preserve">Since the replacement of the CM 662-based forefeet, the species </w:t>
+      </w:r>
+      <w:r>
+        <w:rPr>
+          <w:i/>
+          <w:iCs/>
+        </w:rPr>
+        <w:t>hayi</w:t>
+      </w:r>
+      <w:r>
+        <w:rPr/>
+        <w:t xml:space="preserve"> has been moved to its own genus </w:t>
+      </w:r>
+      <w:r>
+        <w:rPr>
+          <w:i/>
+          <w:iCs/>
+        </w:rPr>
+        <w:t>Galeamopus</w:t>
+      </w:r>
+      <w:r>
+        <w:rPr/>
+        <w:t xml:space="preserve"> (Tschopp et al. 2015:267), further justifying the decision to replace these forefeet with those of </w:t>
+      </w:r>
+      <w:r>
+        <w:rPr>
+          <w:i/>
+          <w:iCs/>
+        </w:rPr>
+        <w:t>Diplodocus</w:t>
+      </w:r>
+      <w:r>
+        <w:rPr/>
+        <w:t xml:space="preserve"> proper.</w:t>
+      </w:r>
+    </w:p>
+    <w:p>
+      <w:pPr>
+        <w:pStyle w:val="Heading3"/>
+        <w:rPr/>
+      </w:pPr>
+      <w:bookmarkStart w:id="18" w:name="__RefHeading___Toc3744_2834848739"/>
+      <w:bookmarkEnd w:id="18"/>
+      <w:r>
+        <w:rPr/>
+        <w:t>Forelimbs from BYU material</w:t>
+      </w:r>
+    </w:p>
+    <w:p>
+      <w:pPr>
+        <w:pStyle w:val="TextBody"/>
+        <w:rPr>
+          <w:highlight w:val="yellow"/>
+        </w:rPr>
+      </w:pPr>
+      <w:r>
+        <w:rPr/>
+        <w:t xml:space="preserve">Until the 2007 remount, the Carnegie mount had retained the obviously incorrect left forelimb of the </w:t>
+      </w:r>
+      <w:r>
+        <w:rPr>
+          <w:i/>
+          <w:iCs/>
+        </w:rPr>
+        <w:t>Camarasaurus</w:t>
+      </w:r>
+      <w:r>
+        <w:rPr/>
+        <w:t xml:space="preserve"> specimen CM 21775 (Figure E). </w:t>
+      </w:r>
+      <w:r>
+        <w:rPr>
+          <w:highlight w:val="yellow"/>
+        </w:rPr>
+        <w:t>XXX Matt, is this true? See Figure G and email thread “Replacement of left humerus”.</w:t>
+      </w:r>
+      <w:r>
+        <w:rPr/>
+        <w:t xml:space="preserve"> (This specimen is described and illustrated by Tschopp et al. 2019:33–37 and referred by them to Camarasauridae indet.) The right forelimb, having been based on the diplodocine CM 662, was a better match for CM 82, but not perfect as discussed above. For this reason, both forelimbs were replaced in the 2007 remount by scaled-up sculptures based on the forelimb bones of a well preserved but smaller specimen of </w:t>
+      </w:r>
+      <w:r>
+        <w:rPr>
+          <w:i/>
+          <w:iCs/>
+        </w:rPr>
+        <w:t>Diplodocus</w:t>
+      </w:r>
+      <w:r>
+        <w:rPr/>
+        <w:t>, BYU 681: specifically, the humerus BYU 681/4742, the radius BYU 681/4726 and the ulna BYU 681/4708 (Tschopp et al. 2019:33).</w:t>
+      </w:r>
+    </w:p>
+    <w:p>
+      <w:pPr>
+        <w:pStyle w:val="TextBody"/>
+        <w:rPr/>
+      </w:pPr>
+      <w:r>
+        <w:rPr/>
+        <w:t>The femur of BYU 681/11940 is 1330 mm in length (Klein and Sander 2008:256), compared with 1542 mm for CM 84 (Hatcher 1901:47). If BYU 681 were a single individual, this would indicate that it was 86% as large in linear dimension as CM 84, but the assignment of different parts of BYU 681 to different taxa makes this dubious. At any rate, 86% is too small an individual for casts of its bones to have been incorporated directly into the mount, hence the scaling of the sculptures.</w:t>
+      </w:r>
+    </w:p>
+    <w:p>
+      <w:pPr>
+        <w:pStyle w:val="TextBody"/>
+        <w:rPr/>
+      </w:pPr>
+      <w:r>
+        <w:rPr/>
+        <w:t xml:space="preserve">Wilhite (2003:33) assigns the humerus BYU 681/4742 to </w:t>
+      </w:r>
+      <w:r>
+        <w:rPr>
+          <w:i/>
+          <w:iCs/>
+        </w:rPr>
+        <w:t>Diplodocus</w:t>
+      </w:r>
+      <w:r>
+        <w:rPr/>
+        <w:t xml:space="preserve">, but Bonnan (2007:1111) lists it as belonging to </w:t>
+      </w:r>
+      <w:r>
+        <w:rPr>
+          <w:i/>
+          <w:iCs/>
+        </w:rPr>
+        <w:t xml:space="preserve">Camarasaurus. </w:t>
+      </w:r>
+      <w:r>
+        <w:rPr/>
+        <w:t xml:space="preserve">Hedrick et al. (2012:301), Mitchell and Sander (2014:768) and Dumont et al. (2014:783) all list the femur BYU 681/11940 as belonging to </w:t>
       </w:r>
       <w:r>
         <w:rPr>
@@ -2580,7 +3195,133 @@
       </w:r>
       <w:r>
         <w:rPr/>
-        <w:t xml:space="preserve"> and </w:t>
+        <w:t>, but it seems from Wilhite (2003:148) that BYU 681 is a composite of elements from different taxa — in which the scaling calculation above may be poorly founded.</w:t>
+      </w:r>
+    </w:p>
+    <w:p>
+      <w:pPr>
+        <w:pStyle w:val="Heading3"/>
+        <w:rPr/>
+      </w:pPr>
+      <w:bookmarkStart w:id="19" w:name="__RefHeading___Toc3746_2834848739"/>
+      <w:bookmarkEnd w:id="19"/>
+      <w:r>
+        <w:rPr/>
+        <w:t>Distal caudal vertebrae</w:t>
+      </w:r>
+    </w:p>
+    <w:p>
+      <w:pPr>
+        <w:pStyle w:val="TextBody"/>
+        <w:rPr/>
+      </w:pPr>
+      <w:r>
+        <w:rPr/>
+        <w:t xml:space="preserve">Also included in the 2007 remount were about ten additional distal “whiplash” caudals, made by Western Paleontological Laboratories, bringing the total number of caudal vertebrae to 83. The rationale was that the complete tail of the small apatosaurine specimen </w:t>
+      </w:r>
+      <w:bookmarkStart w:id="20" w:name="__DdeLink__1281_802501007"/>
+      <w:r>
+        <w:rPr/>
+        <w:t>CM 3378</w:t>
+      </w:r>
+      <w:bookmarkEnd w:id="20"/>
+      <w:r>
+        <w:rPr/>
+        <w:t xml:space="preserve"> (probably </w:t>
+      </w:r>
+      <w:r>
+        <w:rPr>
+          <w:i/>
+          <w:iCs/>
+        </w:rPr>
+        <w:t>Apatosaurus louisae</w:t>
+      </w:r>
+      <w:r>
+        <w:rPr/>
+        <w:t xml:space="preserve">) contains 82 vertebrae; given that diplodocines are generally more elongate, gracile animals than apatosaurines, it was estimated that </w:t>
+      </w:r>
+      <w:r>
+        <w:rPr>
+          <w:i/>
+          <w:iCs/>
+        </w:rPr>
+        <w:t>Diplodocus carnegii</w:t>
+      </w:r>
+      <w:r>
+        <w:rPr/>
+        <w:t xml:space="preserve"> would have had at least 83 caudals in life.</w:t>
+      </w:r>
+    </w:p>
+    <w:p>
+      <w:pPr>
+        <w:pStyle w:val="TextBody"/>
+        <w:rPr/>
+      </w:pPr>
+      <w:r>
+        <w:rPr>
+          <w:highlight w:val="yellow"/>
+        </w:rPr>
+        <w:t xml:space="preserve">XXX </w:t>
+      </w:r>
+      <w:r>
+        <w:rPr>
+          <w:highlight w:val="yellow"/>
+        </w:rPr>
+        <w:t xml:space="preserve">Matt, </w:t>
+      </w:r>
+      <w:r>
+        <w:rPr>
+          <w:highlight w:val="yellow"/>
+        </w:rPr>
+        <w:t xml:space="preserve">Amy Henrici’s note for Tschopp et al. 2019 says “One caudal added from CM 94. Caudals 37-73 were casts in original mount and replaced with caudals from Cm 307”. This contradicts McIntosh (1981:20) and Curtice’s dissertation. </w:t>
+      </w:r>
+      <w:r>
+        <w:rPr>
+          <w:highlight w:val="yellow"/>
+        </w:rPr>
+        <w:t>W</w:t>
+      </w:r>
+      <w:r>
+        <w:rPr>
+          <w:highlight w:val="yellow"/>
+        </w:rPr>
+        <w:t>hat do we make of this?</w:t>
+      </w:r>
+    </w:p>
+    <w:p>
+      <w:pPr>
+        <w:pStyle w:val="TextBody"/>
+        <w:rPr>
+          <w:highlight w:val="yellow"/>
+        </w:rPr>
+      </w:pPr>
+      <w:r>
+        <w:rPr>
+          <w:highlight w:val="yellow"/>
+        </w:rPr>
+        <w:t>XXX Matt, what is the current length of the mount and how was it measured? Photogrammetry, LiDAR scan, string?</w:t>
+      </w:r>
+    </w:p>
+    <w:p>
+      <w:pPr>
+        <w:pStyle w:val="Heading2"/>
+        <w:rPr/>
+      </w:pPr>
+      <w:bookmarkStart w:id="21" w:name="__RefHeading___Toc3282_55120580"/>
+      <w:bookmarkEnd w:id="21"/>
+      <w:r>
+        <w:rPr/>
+        <w:t>The casts made from the Carnegie molds</w:t>
+      </w:r>
+    </w:p>
+    <w:p>
+      <w:pPr>
+        <w:pStyle w:val="TextBody"/>
+        <w:rPr/>
+      </w:pPr>
+      <w:r>
+        <w:rPr/>
+        <w:t xml:space="preserve">As noted above, McIntosh (1981:20) reported that the casts of the Carnegie </w:t>
       </w:r>
       <w:r>
         <w:rPr>
@@ -2591,18 +3332,7 @@
       </w:r>
       <w:r>
         <w:rPr/>
-        <w:t xml:space="preserve">” in 1934 (Carnegie Institute 1934:40), but since this report mentions that one of those casts was used to provide a skull for the mounted </w:t>
-      </w:r>
-      <w:r>
-        <w:rPr>
-          <w:i/>
-          <w:iCs/>
-        </w:rPr>
-        <w:t>Apatosaurus</w:t>
-      </w:r>
-      <w:r>
-        <w:rPr/>
-        <w:t xml:space="preserve"> CM 3018 and no mention is made of one used for the </w:t>
+        <w:t xml:space="preserve">, starting with the BMNH cast in 1905, were different in some details from the original-material mount erected in 1907 at the Carnegie Museum. Specifically, the left forelimb of the casts was sculpted from the slightly smaller diplodocine individual CM 662 rather than from the camarasaurid forelimb CM 21775. Not only was this forelimb inherently more appropriate for </w:t>
       </w:r>
       <w:r>
         <w:rPr>
@@ -2613,39 +3343,36 @@
       </w:r>
       <w:r>
         <w:rPr/>
-        <w:t xml:space="preserve"> mount, we can assume this was not done, and that the substitution must have happened later.</w:t>
+        <w:t>, it was also a better match for the right forelimb, which in both the Carnegie mount and the casts was based on CM 662. In this respect, the casts were better than the original mount.</w:t>
       </w:r>
     </w:p>
     <w:p>
       <w:pPr>
         <w:pStyle w:val="TextBody"/>
-        <w:rPr/>
-      </w:pPr>
-      <w:r>
-        <w:rPr/>
-        <w:t xml:space="preserve">The annual report for 1962 says that chief preparator Joseph Yarmer “made several new molds of specimens in the collections, including one of the </w:t>
-      </w:r>
-      <w:r>
-        <w:rPr>
-          <w:i/>
-          <w:iCs/>
-        </w:rPr>
-        <w:t>Diplodocus</w:t>
-      </w:r>
-      <w:r>
-        <w:rPr/>
-        <w:t xml:space="preserve"> skull from which a number of casts were made.” (Carnegie Institute 1962:16). Unfortunately, the report does not specify which </w:t>
-      </w:r>
-      <w:r>
-        <w:rPr>
-          <w:i/>
-          <w:iCs/>
-        </w:rPr>
-        <w:t>Diplodocus</w:t>
-      </w:r>
-      <w:r>
-        <w:rPr/>
-        <w:t xml:space="preserve"> skull was used. CM 11161 would certainly have been a strong contender, and it may have been around this time that the new skull was added to the mounted skeleton, but it is impossible to be sure.</w:t>
+        <w:rPr>
+          <w:highlight w:val="yellow"/>
+        </w:rPr>
+      </w:pPr>
+      <w:r>
+        <w:rPr/>
+        <w:t xml:space="preserve">As noted above, the referred </w:t>
+      </w:r>
+      <w:r>
+        <w:rPr>
+          <w:i/>
+          <w:iCs/>
+        </w:rPr>
+        <w:t>Diplodocus carnegii</w:t>
+      </w:r>
+      <w:r>
+        <w:rPr/>
+        <w:t xml:space="preserve"> specimen CM 33985 provided the left fibula and partial pes (metatarsals III, IV and V, see McIntosh 1981:21) of the original mount. For unknown reasons, however, these were not used in the casts. No documentation survives indicating what material was used to create the casts for these elements. </w:t>
+      </w:r>
+      <w:r>
+        <w:rPr>
+          <w:highlight w:val="yellow"/>
+        </w:rPr>
+        <w:t>XXX Matt: or does it?</w:t>
       </w:r>
     </w:p>
     <w:p>
@@ -2655,629 +3382,13 @@
       </w:pPr>
       <w:r>
         <w:rPr/>
-        <w:t xml:space="preserve">We know at least that the skull replacement was done before 1979, when Amy Henrici began working at the museum, as it was already in place at that point. In a personal communication from the Carnegie Museum’s former Exhibits Preparator, who began working there in 1971, he recalls making a model of the </w:t>
-      </w:r>
-      <w:r>
-        <w:rPr>
-          <w:i/>
-          <w:iCs/>
-        </w:rPr>
-        <w:t>Apatosaurus</w:t>
-      </w:r>
-      <w:r>
-        <w:rPr/>
-        <w:t xml:space="preserve"> skull, but that he never made a model or a cast of the </w:t>
-      </w:r>
-      <w:r>
-        <w:rPr>
-          <w:i/>
-          <w:iCs/>
-        </w:rPr>
-        <w:t>Diplodocus</w:t>
-      </w:r>
-      <w:r>
-        <w:rPr/>
-        <w:t xml:space="preserve"> skull. This suggests that the replacement of the skull was completed before 1971 – perhaps, then, when Agostini created the </w:t>
-      </w:r>
-      <w:r>
-        <w:rPr>
-          <w:i/>
-          <w:iCs/>
-        </w:rPr>
-        <w:t>Diplodocus</w:t>
-      </w:r>
-      <w:r>
-        <w:rPr/>
-        <w:t xml:space="preserve"> mold in 1962.</w:t>
-      </w:r>
-    </w:p>
-    <w:p>
-      <w:pPr>
-        <w:pStyle w:val="TextBody"/>
-        <w:rPr/>
-      </w:pPr>
-      <w:r>
-        <w:rPr/>
-        <w:t>Curiously, the skull replacement it is not mentioned in McIntosh’s (1981) account of all the dinosaur specimens at the Carnegie museum, and in particular not in the section on the mount on page 20. Given McIntosh’s habitual thoroughness, the omission from his account of the mounted skeleton is anomalous.</w:t>
-      </w:r>
-    </w:p>
-    <w:p>
-      <w:pPr>
-        <w:pStyle w:val="TextBody"/>
-        <w:rPr/>
-      </w:pPr>
-      <w:r>
-        <w:rPr/>
-        <w:t>Regarding whether the present skull is a cast or a sculpture: it preserves bone texture, including damage, very accurately (Figure F). The mounted skull includes the sclerotic ring in the left orbit but omits it from the right orbit. This is the condition in the original CM 11161 fossil (compare Tschopp et al. 2015:figure 1D with figure 3E), and while this asymmetric preservation would be replicated by a cast, it would not likely be included in a sculpture. For these reasons, we believe the skull is a cast.</w:t>
-      </w:r>
-    </w:p>
-    <w:p>
-      <w:pPr>
-        <w:pStyle w:val="Heading3"/>
-        <w:rPr/>
-      </w:pPr>
-      <w:bookmarkStart w:id="15" w:name="__RefHeading___Toc16707_802501007"/>
-      <w:bookmarkEnd w:id="15"/>
-      <w:r>
-        <w:rPr/>
-        <w:t>Re-pose of neck</w:t>
-      </w:r>
-    </w:p>
-    <w:p>
-      <w:pPr>
-        <w:pStyle w:val="TextBody"/>
-        <w:rPr/>
-      </w:pPr>
-      <w:r>
-        <w:rPr/>
-        <w:t xml:space="preserve">In a photograph of the mounted </w:t>
-      </w:r>
-      <w:r>
-        <w:rPr>
-          <w:i/>
-          <w:iCs/>
-        </w:rPr>
-        <w:t>Diplodocus</w:t>
-      </w:r>
-      <w:r>
-        <w:rPr/>
-        <w:t xml:space="preserve"> taken some time between 1980 and 1999 (Figure G), the neck is shown in a somewhat raised posture and is suspended from the ceiling. This is in contrast to older photos in which it is horizontal and supported from beneath by a pole. However, the tail remained in its old dragging posture.</w:t>
-      </w:r>
-    </w:p>
-    <w:p>
-      <w:pPr>
-        <w:pStyle w:val="TextBody"/>
-        <w:rPr/>
-      </w:pPr>
-      <w:r>
-        <w:rPr/>
-        <w:t xml:space="preserve">It is possible that the change in neck support was made in 1938 to free the space under the neck and so make space for the tail of the </w:t>
-      </w:r>
-      <w:r>
-        <w:rPr>
-          <w:i/>
-          <w:iCs/>
-        </w:rPr>
-        <w:t>Allosaurus</w:t>
-      </w:r>
-      <w:r>
-        <w:rPr/>
-        <w:t xml:space="preserve"> mount CM 11844 that was then put on display in front of the Dipodocus (visible in Figure G).</w:t>
-      </w:r>
-    </w:p>
-    <w:p>
-      <w:pPr>
-        <w:pStyle w:val="TextBody"/>
-        <w:rPr/>
-      </w:pPr>
+        <w:t xml:space="preserve">Since the mounting of the ten original casts, some updates have taken place: for example, the skull of the Madrid cast was replaced by “a new Carnegie replica” when the exhibit was moved to a new hall in 1935 (Nieuwland 2019:247) and the posture of the La Plata cast was updated when it was moved from Hall V to Hall II in 2012 (Nieuwland 2019:247). </w:t>
+      </w:r>
       <w:r>
         <w:rPr>
           <w:highlight w:val="yellow"/>
         </w:rPr>
-        <w:t>XXX Matt, do you know with more precision when and why this neck elevation was done and by whom?</w:t>
-      </w:r>
-    </w:p>
-    <w:p>
-      <w:pPr>
-        <w:pStyle w:val="Heading3"/>
-        <w:rPr/>
-      </w:pPr>
-      <w:bookmarkStart w:id="16" w:name="__RefHeading___Toc3740_2834848739"/>
-      <w:bookmarkEnd w:id="16"/>
-      <w:r>
-        <w:rPr/>
-        <w:t>1999 replacement of forefeet with CM 662 sculptures</w:t>
-      </w:r>
-    </w:p>
-    <w:p>
-      <w:pPr>
-        <w:pStyle w:val="TextBody"/>
-        <w:rPr/>
-      </w:pPr>
-      <w:r>
-        <w:rPr/>
-        <w:t xml:space="preserve">The forefeet of the original mount were sculpted from those of a </w:t>
-      </w:r>
-      <w:r>
-        <w:rPr>
-          <w:i/>
-          <w:iCs/>
-        </w:rPr>
-        <w:t>Camarasaurus</w:t>
-      </w:r>
-      <w:r>
-        <w:rPr/>
-        <w:t xml:space="preserve"> specimen AMNH 965, the forefeet of </w:t>
-      </w:r>
-      <w:r>
-        <w:rPr>
-          <w:i/>
-          <w:iCs/>
-        </w:rPr>
-        <w:t>Diplodocus</w:t>
-      </w:r>
-      <w:r>
-        <w:rPr/>
-        <w:t xml:space="preserve"> being unknown at the time. They were reconstructed in a semi-plantigrade posture now known to be inaccurate, and reconstructed with unguals on each of the first three digits (Figure E.A–B, G), although it was already known at the time of mounting that sauropod forefeet had claws on only the first digit (Osborn 1904:181). Only nearly a century later, in the second quarter of 1999, were these error remedied, when Norman Wuerthele and Amy Henrici made casts of the forefeet of CM 662 (Carnegie Institute 1999), which were installed shortly afterwards. Although this individual was originally a Carnegie Museum specimen, by this point it was at the Houston Museum of Natural Science.</w:t>
-      </w:r>
-    </w:p>
-    <w:p>
-      <w:pPr>
-        <w:pStyle w:val="Heading3"/>
-        <w:rPr/>
-      </w:pPr>
-      <w:bookmarkStart w:id="17" w:name="__RefHeading___Toc6555_802501007"/>
-      <w:bookmarkEnd w:id="17"/>
-      <w:r>
-        <w:rPr/>
-        <w:t>2007 refurbishment of the dinosaur exhibition</w:t>
-      </w:r>
-    </w:p>
-    <w:p>
-      <w:pPr>
-        <w:pStyle w:val="TextBody"/>
-        <w:rPr/>
-      </w:pPr>
-      <w:r>
-        <w:rPr/>
-        <w:t>By the turn of the millennium, the original 1907 Hall of Dinosaurs had been in place for nearly a century with no major renovations. Plans were laid early in the 2000s not just to renovate the hall but to add additional space in a newly constructed atrium, add more mounted skeletons and other specimens, and remount the existing skeletons. The expansion was announced on Thursday 11 April, 2002 (Siemers 2007); architects were hired in 2004 (Hopey and McNulty 2007) and the hall was closed for refurbishment on Friday 11 March 2005 with a special event that evening marking the occasion (Horne 2005).</w:t>
-      </w:r>
-    </w:p>
-    <w:p>
-      <w:pPr>
-        <w:pStyle w:val="TextBody"/>
-        <w:rPr/>
-      </w:pPr>
-      <w:r>
-        <w:rPr/>
-        <w:t xml:space="preserve">The new dinosaur exhibition, titled </w:t>
-      </w:r>
-      <w:r>
-        <w:rPr>
-          <w:i/>
-          <w:iCs/>
-        </w:rPr>
-        <w:t>Dinosaurs in the their world</w:t>
-      </w:r>
-      <w:r>
-        <w:rPr/>
-        <w:t xml:space="preserve">, was opened in two phases: the Triassic and Jurassic sections in November 2007, and the Cretaceous section in June 2008. The Jurassic section, including </w:t>
-      </w:r>
-      <w:r>
-        <w:rPr>
-          <w:i/>
-          <w:iCs/>
-        </w:rPr>
-        <w:t>Diplodocus</w:t>
-      </w:r>
-      <w:r>
-        <w:rPr/>
-        <w:t>, was opened for ticketed previews at 6 am on Saturday 17 November 2007 (Roddy 2007) and for general admission on 21 November 2007 (McNulty 2007).</w:t>
-      </w:r>
-    </w:p>
-    <w:p>
-      <w:pPr>
-        <w:pStyle w:val="TextBody"/>
-        <w:rPr/>
-      </w:pPr>
-      <w:r>
-        <w:rPr/>
-        <w:t xml:space="preserve">As part of the broader renovation project, the Carnegie </w:t>
-      </w:r>
-      <w:r>
-        <w:rPr>
-          <w:i/>
-          <w:iCs/>
-        </w:rPr>
-        <w:t>Diplodocus</w:t>
-      </w:r>
-      <w:r>
-        <w:rPr/>
-        <w:t xml:space="preserve"> was remounted in a new, more dynamic posture by Phil Fraley Productions, and several changes were made to the materials incorporated in the mount, as follows.</w:t>
-      </w:r>
-    </w:p>
-    <w:p>
-      <w:pPr>
-        <w:pStyle w:val="Heading3"/>
-        <w:rPr/>
-      </w:pPr>
-      <w:bookmarkStart w:id="18" w:name="__RefHeading___Toc3742_2834848739"/>
-      <w:bookmarkEnd w:id="18"/>
-      <w:r>
-        <w:rPr/>
-        <w:t>Forefeet WDC-FS001A</w:t>
-      </w:r>
-    </w:p>
-    <w:p>
-      <w:pPr>
-        <w:pStyle w:val="TextBody"/>
-        <w:rPr/>
-      </w:pPr>
-      <w:r>
-        <w:rPr/>
-        <w:t>As noted above, CM 662 has been recognised since 1924 as representing a different species from CM 82, “</w:t>
-      </w:r>
-      <w:r>
-        <w:rPr>
-          <w:i/>
-          <w:iCs/>
-        </w:rPr>
-        <w:t>Diplodocus</w:t>
-      </w:r>
-      <w:r>
-        <w:rPr/>
-        <w:t xml:space="preserve">” </w:t>
-      </w:r>
-      <w:r>
-        <w:rPr>
-          <w:i/>
-          <w:iCs/>
-        </w:rPr>
-        <w:t>hayi</w:t>
-      </w:r>
-      <w:r>
-        <w:rPr/>
-        <w:t xml:space="preserve"> (Holland 1924:399). It was perhaps for this reason (</w:t>
-      </w:r>
-      <w:r>
-        <w:rPr>
-          <w:highlight w:val="yellow"/>
-        </w:rPr>
-        <w:t>XXX Matt, was it?</w:t>
-      </w:r>
-      <w:r>
-        <w:rPr/>
-        <w:t xml:space="preserve">) that, unlike their predecessors, the sculptures based on these forefeet remained in the Carnegie mount for less than a decade. During the remount of 2007, the forefeet were replaced once more, this time with scaled-up sculptures based on casts of the putative </w:t>
-      </w:r>
-      <w:r>
-        <w:rPr>
-          <w:i/>
-          <w:iCs/>
-        </w:rPr>
-        <w:t>Diplodocus carnegii</w:t>
-      </w:r>
-      <w:r>
-        <w:rPr/>
-        <w:t xml:space="preserve"> manus WDC-FS001A described by Bedell and Trexler (2005).</w:t>
-      </w:r>
-    </w:p>
-    <w:p>
-      <w:pPr>
-        <w:pStyle w:val="TextBody"/>
-        <w:rPr/>
-      </w:pPr>
-      <w:r>
-        <w:rPr/>
-        <w:t xml:space="preserve">Since the replacement of the CM 662-based forefeet, the species </w:t>
-      </w:r>
-      <w:r>
-        <w:rPr>
-          <w:i/>
-          <w:iCs/>
-        </w:rPr>
-        <w:t>hayi</w:t>
-      </w:r>
-      <w:r>
-        <w:rPr/>
-        <w:t xml:space="preserve"> has been moved to its own genus </w:t>
-      </w:r>
-      <w:r>
-        <w:rPr>
-          <w:i/>
-          <w:iCs/>
-        </w:rPr>
-        <w:t>Galeamopus</w:t>
-      </w:r>
-      <w:r>
-        <w:rPr/>
-        <w:t xml:space="preserve"> (Tschopp et al. 2015:267), further justifying the decision to replace these forefeet with those of </w:t>
-      </w:r>
-      <w:r>
-        <w:rPr>
-          <w:i/>
-          <w:iCs/>
-        </w:rPr>
-        <w:t>Diplodocus</w:t>
-      </w:r>
-      <w:r>
-        <w:rPr/>
-        <w:t xml:space="preserve"> proper.</w:t>
-      </w:r>
-    </w:p>
-    <w:p>
-      <w:pPr>
-        <w:pStyle w:val="Heading3"/>
-        <w:rPr/>
-      </w:pPr>
-      <w:bookmarkStart w:id="19" w:name="__RefHeading___Toc3744_2834848739"/>
-      <w:bookmarkEnd w:id="19"/>
-      <w:r>
-        <w:rPr/>
-        <w:t>Forelimbs from BYU material</w:t>
-      </w:r>
-    </w:p>
-    <w:p>
-      <w:pPr>
-        <w:pStyle w:val="TextBody"/>
-        <w:rPr/>
-      </w:pPr>
-      <w:r>
-        <w:rPr/>
-        <w:t xml:space="preserve">Until the 2007 remount, the Carnegie mount had retained the obviously incorrect left forelimb of the </w:t>
-      </w:r>
-      <w:r>
-        <w:rPr>
-          <w:i/>
-          <w:iCs/>
-        </w:rPr>
-        <w:t>Camarasaurus</w:t>
-      </w:r>
-      <w:r>
-        <w:rPr/>
-        <w:t xml:space="preserve"> specimen CM 21775 (Figure E). </w:t>
-      </w:r>
-      <w:r>
-        <w:rPr>
-          <w:highlight w:val="yellow"/>
-        </w:rPr>
-        <w:t>XXX Matt, is this true? See Figure G  and email thread “Replacement of left humerus”.</w:t>
-      </w:r>
-      <w:r>
-        <w:rPr/>
-        <w:t xml:space="preserve"> (This specimen is described and illustrated by Tschopp et al. 2019:33–37 and referred by them to Camarasauridae indet.) The right forelimb, having been based on the diplodocine CM 662, was a better match for CM 82, but not perfect as discussed above. For this reason, both forelimbs were replaced in the 2007 remount by scaled-up sculptures based on the forelimb bones of a well preserved but smaller specimen of </w:t>
-      </w:r>
-      <w:r>
-        <w:rPr>
-          <w:i/>
-          <w:iCs/>
-        </w:rPr>
-        <w:t>Diplodocus</w:t>
-      </w:r>
-      <w:r>
-        <w:rPr/>
-        <w:t xml:space="preserve">, BYU 681: specifically, the humerus BYU 681/4742, the radius BYU 681/4726 and the ulna BYU 681/4708 (Tschopp et al. 2019:33). </w:t>
-      </w:r>
-      <w:r>
-        <w:rPr>
-          <w:highlight w:val="yellow"/>
-        </w:rPr>
-        <w:t>XXX Matt, was the entire remount done by Phil Fraley Productions?</w:t>
-      </w:r>
-    </w:p>
-    <w:p>
-      <w:pPr>
-        <w:pStyle w:val="TextBody"/>
-        <w:rPr/>
-      </w:pPr>
-      <w:r>
-        <w:rPr/>
-        <w:t>The femur of BYU 681/11940 is 1330 mm in length (Klein and Sander 2008:256), compared with 1542 mm for CM 84 (Hatcher 1901:47). If BYU 681 were a single individual, this would indicate that it was 86% as large in linear dimension as CM 84, but the assignment of different parts of BYU 681 to different taxa makes this dubious. At any rate, 86% is too small an individual for casts of its bones to have been incorporated directly into the mount, hence the scaling of the sculptures.</w:t>
-      </w:r>
-    </w:p>
-    <w:p>
-      <w:pPr>
-        <w:pStyle w:val="TextBody"/>
-        <w:rPr/>
-      </w:pPr>
-      <w:r>
-        <w:rPr/>
-        <w:t xml:space="preserve">Wilhite (2003:33) assigns the humerus BYU 681/4742 to </w:t>
-      </w:r>
-      <w:r>
-        <w:rPr>
-          <w:i/>
-          <w:iCs/>
-        </w:rPr>
-        <w:t>Diplodocus</w:t>
-      </w:r>
-      <w:r>
-        <w:rPr/>
-        <w:t xml:space="preserve">, but Bonnan (2007:1111) lists it as belonging to </w:t>
-      </w:r>
-      <w:r>
-        <w:rPr>
-          <w:i/>
-          <w:iCs/>
-        </w:rPr>
-        <w:t xml:space="preserve">Camarasaurus. </w:t>
-      </w:r>
-      <w:r>
-        <w:rPr/>
-        <w:t xml:space="preserve">Hedrick et al. (2012:301), Mitchell and Sander (2014:768) and Dumont et al. (2014:783) all list the femur BYU 681/11940 as belonging to </w:t>
-      </w:r>
-      <w:r>
-        <w:rPr>
-          <w:i/>
-          <w:iCs/>
-        </w:rPr>
-        <w:t>Apatosaurus</w:t>
-      </w:r>
-      <w:r>
-        <w:rPr/>
-        <w:t>, but it seems from Wilhite (2003:148) that BYU 681 is a composite of elements from different taxa — in which the scaling calculation above may be poorly founded.</w:t>
-      </w:r>
-    </w:p>
-    <w:p>
-      <w:pPr>
-        <w:pStyle w:val="Heading3"/>
-        <w:rPr/>
-      </w:pPr>
-      <w:bookmarkStart w:id="20" w:name="__RefHeading___Toc3746_2834848739"/>
-      <w:bookmarkEnd w:id="20"/>
-      <w:r>
-        <w:rPr/>
-        <w:t>Distal caudal vertebrae</w:t>
-      </w:r>
-    </w:p>
-    <w:p>
-      <w:pPr>
-        <w:pStyle w:val="TextBody"/>
-        <w:rPr/>
-      </w:pPr>
-      <w:r>
-        <w:rPr/>
-        <w:t xml:space="preserve">Also included in the 2007 remount were about ten additional distal “whiplash” caudals, made by Western Paleontological Laboratories, bringing the total number of caudal vertebrae to 83. The rationale was that the complete tail of the small apatosaurine specimen </w:t>
-      </w:r>
-      <w:bookmarkStart w:id="21" w:name="__DdeLink__1281_802501007"/>
-      <w:r>
-        <w:rPr/>
-        <w:t>CM 3378</w:t>
-      </w:r>
-      <w:bookmarkEnd w:id="21"/>
-      <w:r>
-        <w:rPr/>
-        <w:t xml:space="preserve"> (probably </w:t>
-      </w:r>
-      <w:r>
-        <w:rPr>
-          <w:i/>
-          <w:iCs/>
-        </w:rPr>
-        <w:t>Apatosaurus louisae</w:t>
-      </w:r>
-      <w:r>
-        <w:rPr/>
-        <w:t xml:space="preserve">) contains 82 vertebrae; given that diplodocines are generally more elongate, gracile animals than apatosaurines, it was estimated that </w:t>
-      </w:r>
-      <w:r>
-        <w:rPr>
-          <w:i/>
-          <w:iCs/>
-        </w:rPr>
-        <w:t>Diplodocus carnegii</w:t>
-      </w:r>
-      <w:r>
-        <w:rPr/>
-        <w:t xml:space="preserve"> would have had at least 83 caudals in life.</w:t>
-      </w:r>
-    </w:p>
-    <w:p>
-      <w:pPr>
-        <w:pStyle w:val="TextBody"/>
-        <w:rPr/>
-      </w:pPr>
-      <w:r>
-        <w:rPr>
-          <w:highlight w:val="yellow"/>
-        </w:rPr>
-        <w:t>XXX Amy Henrici’s note for Tschopp et al. 2019 says “One caudal added from CM 94. Caudals 37-73 were casts in original mount and replaced with caudals from Cm 307”. This contradicts McIntosh (1981:20) and Curtice’s dissertation. Matt, what do we make of this?</w:t>
-      </w:r>
-    </w:p>
-    <w:p>
-      <w:pPr>
-        <w:pStyle w:val="TextBody"/>
-        <w:rPr>
-          <w:highlight w:val="yellow"/>
-        </w:rPr>
-      </w:pPr>
-      <w:r>
-        <w:rPr>
-          <w:highlight w:val="yellow"/>
-        </w:rPr>
-        <w:t>XXX Matt, what is the current length of the mount and how was it measured? Photogrammetry, LiDAR scan, string?</w:t>
-      </w:r>
-    </w:p>
-    <w:p>
-      <w:pPr>
-        <w:pStyle w:val="Heading2"/>
-        <w:rPr/>
-      </w:pPr>
-      <w:bookmarkStart w:id="22" w:name="__RefHeading___Toc3282_55120580"/>
-      <w:bookmarkEnd w:id="22"/>
-      <w:r>
-        <w:rPr/>
-        <w:t>The casts made from the Carnegie molds</w:t>
-      </w:r>
-    </w:p>
-    <w:p>
-      <w:pPr>
-        <w:pStyle w:val="TextBody"/>
-        <w:rPr/>
-      </w:pPr>
-      <w:r>
-        <w:rPr/>
-        <w:t xml:space="preserve">As noted above, McIntosh (1981:20) reported that the casts of the Carnegie </w:t>
-      </w:r>
-      <w:r>
-        <w:rPr>
-          <w:i/>
-          <w:iCs/>
-        </w:rPr>
-        <w:t>Diplodocus</w:t>
-      </w:r>
-      <w:r>
-        <w:rPr/>
-        <w:t xml:space="preserve">, starting with the BMNH cast in 1905, were different in some details from the original-material mount erected in 1907 at the Carnegie Museum. Specifically, the left forelimb of the casts was sculpted from the slightly smaller diplodocine individual CM 662 rather than from the camarasaurid forelimb CM 21775. Not only was this forelimb inherently more appropriate for </w:t>
-      </w:r>
-      <w:r>
-        <w:rPr>
-          <w:i/>
-          <w:iCs/>
-        </w:rPr>
-        <w:t>Diplodocus</w:t>
-      </w:r>
-      <w:r>
-        <w:rPr/>
-        <w:t>, it was also a better match for the right forelimb, which in both the Carnegie mount and the casts was based on CM 662. In this respect, the casts were better than the original mount.</w:t>
-      </w:r>
-    </w:p>
-    <w:p>
-      <w:pPr>
-        <w:pStyle w:val="TextBody"/>
-        <w:rPr>
-          <w:highlight w:val="yellow"/>
-        </w:rPr>
-      </w:pPr>
-      <w:r>
-        <w:rPr/>
-        <w:t xml:space="preserve">As noted above, the referred </w:t>
-      </w:r>
-      <w:r>
-        <w:rPr>
-          <w:i/>
-          <w:iCs/>
-        </w:rPr>
-        <w:t>Diplodocus carnegii</w:t>
-      </w:r>
-      <w:r>
-        <w:rPr/>
-        <w:t xml:space="preserve"> specimen CM 33985 provided the left fibula and partial pes (metatarsals III, IV and V, see McIntosh 1981:21) of the original mount. For unknown reasons, however, these were not used in the casts. No documentation survives indicating what material was used to create the casts for these elements. </w:t>
-      </w:r>
-      <w:r>
-        <w:rPr>
-          <w:highlight w:val="yellow"/>
-        </w:rPr>
-        <w:t>XXX Matt: or does it?</w:t>
-      </w:r>
-    </w:p>
-    <w:p>
-      <w:pPr>
-        <w:pStyle w:val="TextBody"/>
-        <w:rPr/>
-      </w:pPr>
-      <w:r>
-        <w:rPr/>
-        <w:t>Since the mounting of the ten original casts, some updates have taken place: for example, the skull of the Madrid cast was replaced by “a new Carnegie replica” when the exhibit was moved to a new hall in 1935 (Nieuwland 2019:247) and the posture of the La Plata cast was updated when it was moved from Hall V to Hall II in 2012 ( Nieuwland 2019:247).</w:t>
+        <w:t>XXX Ilja, do we know of other changes?</w:t>
       </w:r>
     </w:p>
     <w:p>
@@ -3290,8 +3401,8 @@
         <w:ind w:left="0" w:right="0" w:hanging="0"/>
         <w:rPr/>
       </w:pPr>
-      <w:bookmarkStart w:id="23" w:name="__RefHeading___Toc3401_68767826"/>
-      <w:bookmarkEnd w:id="23"/>
+      <w:bookmarkStart w:id="22" w:name="__RefHeading___Toc3401_68767826"/>
+      <w:bookmarkEnd w:id="22"/>
       <w:r>
         <w:rPr/>
         <w:t>Discussion</w:t>
@@ -3462,8 +3573,8 @@
         <w:ind w:left="0" w:right="0" w:hanging="0"/>
         <w:rPr/>
       </w:pPr>
-      <w:bookmarkStart w:id="24" w:name="__RefHeading___Toc1833_55120580"/>
-      <w:bookmarkEnd w:id="24"/>
+      <w:bookmarkStart w:id="23" w:name="__RefHeading___Toc1833_55120580"/>
+      <w:bookmarkEnd w:id="23"/>
       <w:r>
         <w:rPr/>
         <w:t>Acknowledgements</w:t>
@@ -3500,8 +3611,8 @@
         <w:ind w:left="0" w:right="0" w:hanging="0"/>
         <w:rPr/>
       </w:pPr>
-      <w:bookmarkStart w:id="25" w:name="__RefHeading___Toc3405_68767826"/>
-      <w:bookmarkEnd w:id="25"/>
+      <w:bookmarkStart w:id="24" w:name="__RefHeading___Toc3405_68767826"/>
+      <w:bookmarkEnd w:id="24"/>
       <w:r>
         <w:rPr/>
         <w:t>References</w:t>
@@ -3584,12 +3695,12 @@
         <w:pStyle w:val="Reference"/>
         <w:rPr/>
       </w:pPr>
-      <w:bookmarkStart w:id="26" w:name="__DdeLink__2481_14216418"/>
+      <w:bookmarkStart w:id="25" w:name="__DdeLink__2481_14216418"/>
       <w:r>
         <w:rPr/>
         <w:t>Anonymous</w:t>
       </w:r>
-      <w:bookmarkEnd w:id="26"/>
+      <w:bookmarkEnd w:id="25"/>
       <w:r>
         <w:rPr/>
         <w:t xml:space="preserve">. 1907. A </w:t>
@@ -3769,7 +3880,7 @@
         <w:pStyle w:val="Reference"/>
         <w:rPr/>
       </w:pPr>
-      <w:bookmarkStart w:id="27" w:name="__DdeLink__5014_2834848739"/>
+      <w:bookmarkStart w:id="26" w:name="__DdeLink__5014_2834848739"/>
       <w:r>
         <w:rPr/>
         <w:t xml:space="preserve">Carnegie Institute. 1934. </w:t>
@@ -3785,7 +3896,7 @@
         <w:rPr/>
         <w:t>.</w:t>
       </w:r>
-      <w:bookmarkEnd w:id="27"/>
+      <w:bookmarkEnd w:id="26"/>
     </w:p>
     <w:p>
       <w:pPr>
@@ -5000,12 +5111,12 @@
         <w:pStyle w:val="Reference"/>
         <w:rPr/>
       </w:pPr>
-      <w:bookmarkStart w:id="28" w:name="__DdeLink__16582_68767826"/>
+      <w:bookmarkStart w:id="27" w:name="__DdeLink__16582_68767826"/>
       <w:r>
         <w:rPr/>
         <w:t>Nieuwland</w:t>
       </w:r>
-      <w:bookmarkEnd w:id="28"/>
+      <w:bookmarkEnd w:id="27"/>
       <w:r>
         <w:rPr/>
         <w:t xml:space="preserve">, Ilja. 2019. </w:t>
@@ -5903,8 +6014,8 @@
         <w:pStyle w:val="Heading1"/>
         <w:rPr/>
       </w:pPr>
-      <w:bookmarkStart w:id="29" w:name="__RefHeading___Toc5233_14216418"/>
-      <w:bookmarkEnd w:id="29"/>
+      <w:bookmarkStart w:id="28" w:name="__RefHeading___Toc5233_14216418"/>
+      <w:bookmarkEnd w:id="28"/>
       <w:r>
         <w:rPr/>
         <w:t>Tables</w:t>
@@ -5927,7 +6038,21 @@
           <w:b w:val="false"/>
           <w:bCs w:val="false"/>
         </w:rPr>
-        <w:t xml:space="preserve"> Source of the skeletal elements of the original Carnegie mount, modifications subsequently made to that mount, and sources of elements of the casts where they differ from the original material mount. (C) indicates that a cast was used for an element rather than real bone; this is omitted in the casts column; (S) indicates that a sculpture was used, based on the named specimen. No attempt is made to track changed made to the casts subsequent to their original erection.</w:t>
+        <w:t xml:space="preserve"> Source of the skeletal elements of the original Carnegie mount, modifications subsequently made to that mount, and sources of elements of the casts where they differ from the original material mount. (C) indicates that a cast was used for an element rather than real bone; this is omitted in the casts column; (S) indicates that a sculpture was used, based on the named specimen. No attempt is made to track change</w:t>
+      </w:r>
+      <w:r>
+        <w:rPr>
+          <w:b w:val="false"/>
+          <w:bCs w:val="false"/>
+        </w:rPr>
+        <w:t>s</w:t>
+      </w:r>
+      <w:r>
+        <w:rPr>
+          <w:b w:val="false"/>
+          <w:bCs w:val="false"/>
+        </w:rPr>
+        <w:t xml:space="preserve"> made to the casts subsequent to their original erection.</w:t>
       </w:r>
     </w:p>
     <w:tbl>
@@ -15537,7 +15662,7 @@
                 <w:u w:val="none"/>
               </w:rPr>
             </w:pPr>
-            <w:bookmarkStart w:id="30" w:name="__DdeLink__2464_3009427828"/>
+            <w:bookmarkStart w:id="29" w:name="__DdeLink__2464_3009427828"/>
             <w:r>
               <w:rPr>
                 <w:rFonts w:ascii="Liberation Serif" w:hAnsi="Liberation Serif"/>
@@ -15556,7 +15681,7 @@
               </w:rPr>
               <w:t>King Alfonso XIII</w:t>
             </w:r>
-            <w:bookmarkEnd w:id="30"/>
+            <w:bookmarkEnd w:id="29"/>
           </w:p>
         </w:tc>
         <w:tc>
@@ -16258,8 +16383,8 @@
         <w:ind w:left="0" w:right="0" w:hanging="0"/>
         <w:rPr/>
       </w:pPr>
-      <w:bookmarkStart w:id="31" w:name="__RefHeading___Toc3407_68767826"/>
-      <w:bookmarkEnd w:id="31"/>
+      <w:bookmarkStart w:id="30" w:name="__RefHeading___Toc3407_68767826"/>
+      <w:bookmarkEnd w:id="30"/>
       <w:r>
         <w:rPr/>
         <w:t>Figure Captions</w:t>
@@ -17361,6 +17486,152 @@
       </w:pPr>
     </w:lvl>
   </w:abstractNum>
+  <w:abstractNum w:abstractNumId="7">
+    <w:lvl w:ilvl="0">
+      <w:start w:val="1"/>
+      <w:numFmt w:val="bullet"/>
+      <w:lvlText w:val=""/>
+      <w:lvlJc w:val="left"/>
+      <w:pPr>
+        <w:tabs>
+          <w:tab w:val="num" w:pos="720"/>
+        </w:tabs>
+        <w:ind w:left="720" w:hanging="360"/>
+      </w:pPr>
+      <w:rPr>
+        <w:rFonts w:ascii="Symbol" w:hAnsi="Symbol" w:cs="Symbol" w:hint="default"/>
+        <w:rFonts w:cs="Symbol"/>
+      </w:rPr>
+    </w:lvl>
+    <w:lvl w:ilvl="1">
+      <w:start w:val="1"/>
+      <w:numFmt w:val="bullet"/>
+      <w:lvlText w:val="◦"/>
+      <w:lvlJc w:val="left"/>
+      <w:pPr>
+        <w:tabs>
+          <w:tab w:val="num" w:pos="1080"/>
+        </w:tabs>
+        <w:ind w:left="1080" w:hanging="360"/>
+      </w:pPr>
+      <w:rPr>
+        <w:rFonts w:ascii="OpenSymbol" w:hAnsi="OpenSymbol" w:cs="OpenSymbol" w:hint="default"/>
+        <w:rFonts w:cs="OpenSymbol"/>
+      </w:rPr>
+    </w:lvl>
+    <w:lvl w:ilvl="2">
+      <w:start w:val="1"/>
+      <w:numFmt w:val="bullet"/>
+      <w:lvlText w:val="▪"/>
+      <w:lvlJc w:val="left"/>
+      <w:pPr>
+        <w:tabs>
+          <w:tab w:val="num" w:pos="1440"/>
+        </w:tabs>
+        <w:ind w:left="1440" w:hanging="360"/>
+      </w:pPr>
+      <w:rPr>
+        <w:rFonts w:ascii="OpenSymbol" w:hAnsi="OpenSymbol" w:cs="OpenSymbol" w:hint="default"/>
+        <w:rFonts w:cs="OpenSymbol"/>
+      </w:rPr>
+    </w:lvl>
+    <w:lvl w:ilvl="3">
+      <w:start w:val="1"/>
+      <w:numFmt w:val="bullet"/>
+      <w:lvlText w:val=""/>
+      <w:lvlJc w:val="left"/>
+      <w:pPr>
+        <w:tabs>
+          <w:tab w:val="num" w:pos="1800"/>
+        </w:tabs>
+        <w:ind w:left="1800" w:hanging="360"/>
+      </w:pPr>
+      <w:rPr>
+        <w:rFonts w:ascii="Symbol" w:hAnsi="Symbol" w:cs="Symbol" w:hint="default"/>
+        <w:rFonts w:cs="Symbol"/>
+      </w:rPr>
+    </w:lvl>
+    <w:lvl w:ilvl="4">
+      <w:start w:val="1"/>
+      <w:numFmt w:val="bullet"/>
+      <w:lvlText w:val="◦"/>
+      <w:lvlJc w:val="left"/>
+      <w:pPr>
+        <w:tabs>
+          <w:tab w:val="num" w:pos="2160"/>
+        </w:tabs>
+        <w:ind w:left="2160" w:hanging="360"/>
+      </w:pPr>
+      <w:rPr>
+        <w:rFonts w:ascii="OpenSymbol" w:hAnsi="OpenSymbol" w:cs="OpenSymbol" w:hint="default"/>
+        <w:rFonts w:cs="OpenSymbol"/>
+      </w:rPr>
+    </w:lvl>
+    <w:lvl w:ilvl="5">
+      <w:start w:val="1"/>
+      <w:numFmt w:val="bullet"/>
+      <w:lvlText w:val="▪"/>
+      <w:lvlJc w:val="left"/>
+      <w:pPr>
+        <w:tabs>
+          <w:tab w:val="num" w:pos="2520"/>
+        </w:tabs>
+        <w:ind w:left="2520" w:hanging="360"/>
+      </w:pPr>
+      <w:rPr>
+        <w:rFonts w:ascii="OpenSymbol" w:hAnsi="OpenSymbol" w:cs="OpenSymbol" w:hint="default"/>
+        <w:rFonts w:cs="OpenSymbol"/>
+      </w:rPr>
+    </w:lvl>
+    <w:lvl w:ilvl="6">
+      <w:start w:val="1"/>
+      <w:numFmt w:val="bullet"/>
+      <w:lvlText w:val=""/>
+      <w:lvlJc w:val="left"/>
+      <w:pPr>
+        <w:tabs>
+          <w:tab w:val="num" w:pos="2880"/>
+        </w:tabs>
+        <w:ind w:left="2880" w:hanging="360"/>
+      </w:pPr>
+      <w:rPr>
+        <w:rFonts w:ascii="Symbol" w:hAnsi="Symbol" w:cs="Symbol" w:hint="default"/>
+        <w:rFonts w:cs="Symbol"/>
+      </w:rPr>
+    </w:lvl>
+    <w:lvl w:ilvl="7">
+      <w:start w:val="1"/>
+      <w:numFmt w:val="bullet"/>
+      <w:lvlText w:val="◦"/>
+      <w:lvlJc w:val="left"/>
+      <w:pPr>
+        <w:tabs>
+          <w:tab w:val="num" w:pos="3240"/>
+        </w:tabs>
+        <w:ind w:left="3240" w:hanging="360"/>
+      </w:pPr>
+      <w:rPr>
+        <w:rFonts w:ascii="OpenSymbol" w:hAnsi="OpenSymbol" w:cs="OpenSymbol" w:hint="default"/>
+        <w:rFonts w:cs="OpenSymbol"/>
+      </w:rPr>
+    </w:lvl>
+    <w:lvl w:ilvl="8">
+      <w:start w:val="1"/>
+      <w:numFmt w:val="bullet"/>
+      <w:lvlText w:val="▪"/>
+      <w:lvlJc w:val="left"/>
+      <w:pPr>
+        <w:tabs>
+          <w:tab w:val="num" w:pos="3600"/>
+        </w:tabs>
+        <w:ind w:left="3600" w:hanging="360"/>
+      </w:pPr>
+      <w:rPr>
+        <w:rFonts w:ascii="OpenSymbol" w:hAnsi="OpenSymbol" w:cs="OpenSymbol" w:hint="default"/>
+        <w:rFonts w:cs="OpenSymbol"/>
+      </w:rPr>
+    </w:lvl>
+  </w:abstractNum>
   <w:num w:numId="1">
     <w:abstractNumId w:val="1"/>
   </w:num>
@@ -17378,6 +17649,9 @@
   </w:num>
   <w:num w:numId="6">
     <w:abstractNumId w:val="6"/>
+  </w:num>
+  <w:num w:numId="7">
+    <w:abstractNumId w:val="7"/>
   </w:num>
 </w:numbering>
 </file>

</xml_diff>

<commit_message>
Fix a few minor TODOs
</commit_message>
<xml_diff>
--- a/TaylorEtAl-composition-of-the-Carnegie-Diplodocus.docx
+++ b/TaylorEtAl-composition-of-the-Carnegie-Diplodocus.docx
@@ -823,11 +823,7 @@
       </w:r>
       <w:r>
         <w:rPr/>
-        <w:t xml:space="preserve"> skeleton at the Carnegie Museum does not have a specimen number of its own. It is often referred to loosely as CM 84, since that is the specimen that contributes most of the fossil material to the mount; or, more carefully, as CM 84/94/307, since those are the three specimens that currently contribute original fossil material. In this paper, we will refer to it as “the Carnegie mount”; when we refer to CM 84, we mean the particular individual specimen, not the mount. When referring to the various cast mounts, we refer to them by the name of the city that they were originally mounted in, e.g. the London cast, the Berlin cast and the Vernal cast; </w:t>
-      </w:r>
-      <w:r>
-        <w:rPr/>
-        <w:t>the sole exception is that we refer to the Russian cast, as it was initially installed in St. Petersburg but currently stands in Moscow.</w:t>
+        <w:t xml:space="preserve"> skeleton at the Carnegie Museum does not have a specimen number of its own. It is often referred to loosely as CM 84, since that is the specimen that contributes most of the fossil material to the mount; or, more carefully, as CM 84/94/307, since those are the three specimens that currently contribute original fossil material. In this paper, we will refer to it as “the Carnegie mount”; when we refer to CM 84, we mean the particular individual specimen, not the mount. When referring to the various cast mounts, we refer to them by the name of the city that they were originally mounted in, e.g. the London cast, the Berlin cast and the Vernal cast; the sole exception is that we refer to the Russian cast, as it was initially installed in St. Petersburg but currently stands in Moscow.</w:t>
       </w:r>
     </w:p>
     <w:p>
@@ -838,27 +834,7 @@
       <w:bookmarkStart w:id="3" w:name="__DdeLink__23596_802501007"/>
       <w:r>
         <w:rPr/>
-        <w:t xml:space="preserve">The diplodocine specimen initially designated CM 662 was moved to the Cleveland Museum of Natural History in November 1956, </w:t>
-      </w:r>
-      <w:r>
-        <w:rPr/>
-        <w:t xml:space="preserve">because </w:t>
-      </w:r>
-      <w:r>
-        <w:rPr/>
-        <w:t>museum director Graham Netting ha</w:t>
-      </w:r>
-      <w:r>
-        <w:rPr/>
-        <w:t xml:space="preserve">d directed </w:t>
-      </w:r>
-      <w:r>
-        <w:rPr/>
-        <w:t xml:space="preserve">head of vertebrate paleontology J. LeRoy Kay to trade large dinosaur specimens due to lack of storage space. It was there given the specimen number CMNH 10670. In 1963, however, the specimen was sold for $15,000 to the Houston Museum of Natural History, where it was catalogued as HMNS 175. </w:t>
-      </w:r>
-      <w:r>
-        <w:rPr/>
-        <w:t xml:space="preserve">(The CMNH’s </w:t>
+        <w:t xml:space="preserve">The diplodocine specimen initially designated CM 662 was moved to the Cleveland Museum of Natural History in November 1956, because museum director Graham Netting had directed head of vertebrate paleontology J. LeRoy Kay to trade large dinosaur specimens due to lack of storage space. It was there given the specimen number CMNH 10670. In 1963, however, the specimen was sold for $15,000 to the Houston Museum of Natural History, where it was catalogued as HMNS 175. (The CMNH’s </w:t>
       </w:r>
       <w:r>
         <w:rPr>
@@ -880,35 +856,7 @@
       </w:r>
       <w:r>
         <w:rPr/>
-        <w:t xml:space="preserve"> CMNH 10670 was moved on because it became apparent that there was not enough space to mount two large sauropods.] The Houston</w:t>
-      </w:r>
-      <w:r>
-        <w:rPr/>
-        <w:t xml:space="preserve"> </w:t>
-      </w:r>
-      <w:r>
-        <w:rPr/>
-        <w:t xml:space="preserve">museum </w:t>
-      </w:r>
-      <w:r>
-        <w:rPr/>
-        <w:t xml:space="preserve">mounted </w:t>
-      </w:r>
-      <w:r>
-        <w:rPr/>
-        <w:t xml:space="preserve">the skeleton </w:t>
-      </w:r>
-      <w:r>
-        <w:rPr/>
-        <w:t xml:space="preserve">in 1975, then restored and remounted </w:t>
-      </w:r>
-      <w:r>
-        <w:rPr/>
-        <w:t xml:space="preserve">it </w:t>
-      </w:r>
-      <w:r>
-        <w:rPr/>
-        <w:t>between 2013 and 2015. For simplicity we refer to this specimen throughout by its original designation CM 662, as it was under this specimen number that most of its role in this story was played out</w:t>
+        <w:t xml:space="preserve"> CMNH 10670 was moved on because it became apparent that there was not enough space to mount two large sauropods.] The Houston museum mounted the skeleton in 1975, then restored and remounted it between 2013 and 2015. For simplicity we refer to this specimen throughout by its original designation CM 662, as it was under this specimen number that most of its role in this story was played out</w:t>
       </w:r>
       <w:bookmarkEnd w:id="3"/>
       <w:r>
@@ -1489,31 +1437,7 @@
       </w:pPr>
       <w:r>
         <w:rPr/>
-        <w:t>In April 1905, Holland and Coggleshall arrived at South Kensington and supervised the assembly of the first cast skeleton (Holland 1905:443). At 1pm on 12th May 1905, the mount</w:t>
-      </w:r>
-      <w:r>
-        <w:rPr/>
-        <w:t>ed cast</w:t>
-      </w:r>
-      <w:r>
-        <w:rPr/>
-        <w:t xml:space="preserve"> was unveiled at the BMNH — see photographs in Holland </w:t>
-      </w:r>
-      <w:r>
-        <w:rPr/>
-        <w:t>(</w:t>
-      </w:r>
-      <w:r>
-        <w:rPr/>
-        <w:t>1905:plates XVII and XVIII</w:t>
-      </w:r>
-      <w:r>
-        <w:rPr/>
-        <w:t>)</w:t>
-      </w:r>
-      <w:r>
-        <w:rPr/>
-        <w:t>. Speeches were given by Ray Lankester, Andrew Carnegie, Lord Avebury speaking for the trustees, Holland (including a tribute to the recently deceased Hatcher), Sir George Trevalyan (the longest-serving of the trustees) and Sir Archibald Geikie (representing British geologists). Although the material for the mount had been completed as early as October the previous year, the public unveiling had been delayed until spring of 1905 in the hope that more of London’s dignitaries could be present. The king himself, disappointingly to Lankester and Carnegie, was not among those in attendance. However, the events attracted a great deal of press coverage, not only in London and Pittsburgh but across Britain and America, and even in Canada and Australia. The next day, the exhibit was opened to the general public, and attracted the largest crowds that had ever attended the museum (Holland 1906:264).</w:t>
+        <w:t>In April 1905, Holland and Coggleshall arrived at South Kensington and supervised the assembly of the first cast skeleton (Holland 1905:443). At 1pm on 12th May 1905, the mounted cast was unveiled at the BMNH — see photographs in Holland (1905:plates XVII and XVIII). Speeches were given by Ray Lankester, Andrew Carnegie, Lord Avebury speaking for the trustees, Holland (including a tribute to the recently deceased Hatcher), Sir George Trevalyan (the longest-serving of the trustees) and Sir Archibald Geikie (representing British geologists). Although the material for the mount had been completed as early as October the previous year, the public unveiling had been delayed until spring of 1905 in the hope that more of London’s dignitaries could be present. The king himself, disappointingly to Lankester and Carnegie, was not among those in attendance. However, the events attracted a great deal of press coverage, not only in London and Pittsburgh but across Britain and America, and even in Canada and Australia. The next day, the exhibit was opened to the general public, and attracted the largest crowds that had ever attended the museum (Holland 1906:264).</w:t>
       </w:r>
     </w:p>
     <w:p>
@@ -1598,15 +1522,7 @@
       </w:pPr>
       <w:r>
         <w:rPr/>
-        <w:t xml:space="preserve">Holland and Coggleshall worked on the casts destined for Berlin and Paris, hoping initially to install the Paris cast first but finding it difficult to get the necessary arrangements solidified. In the end, both casts were constructed on the same European trip. The German cast was erected at the Berlin Museum für Naturkunde beginning on 14 April 2008, and the work was complete by 13 May. The exhibition was opened to little fanfare, with no formal unveiling event at the museum, and the mounted </w:t>
-      </w:r>
-      <w:r>
-        <w:rPr/>
-        <w:t xml:space="preserve">cast </w:t>
-      </w:r>
-      <w:r>
-        <w:rPr/>
-        <w:t>was positioned off to the side of the main hall, which remained dominated by whale skeletons (Nieuwland 2019:115–118).</w:t>
+        <w:t>Holland and Coggleshall worked on the casts destined for Berlin and Paris, hoping initially to install the Paris cast first but finding it difficult to get the necessary arrangements solidified. In the end, both casts were constructed on the same European trip. The German cast was erected at the Berlin Museum für Naturkunde beginning on 14 April 2008, and the work was complete by 13 May. The exhibition was opened to little fanfare, with no formal unveiling event at the museum, and the mounted cast was positioned off to the side of the main hall, which remained dominated by whale skeletons (Nieuwland 2019:115–118).</w:t>
       </w:r>
     </w:p>
     <w:p>
@@ -1616,15 +1532,7 @@
       </w:pPr>
       <w:r>
         <w:rPr/>
-        <w:t xml:space="preserve">On 22 May, Holland and Coggleshall arrived in Paris to erect the third cast at the Muséum National d’Histoire Naturelle (MNHN), to find that the French press were already raising public excitement. It had already been decided beforehand to mount the cast with its tail curled back in a loop, because of space restrictions. The work was completed in time for a lavish public ceremony on 15 June, in great contrast to the muted launch of the Berlin </w:t>
-      </w:r>
-      <w:r>
-        <w:rPr/>
-        <w:t>cast</w:t>
-      </w:r>
-      <w:r>
-        <w:rPr/>
-        <w:t>. The Paris unveiling was attended by the French president and prime minister, the Parisian police prefect, the American Ambassador, and a selection of scientists and artists (Nieuwland 2019:139–140). Carnegie himself was strangely unconcerned, and did not attend the festivities.</w:t>
+        <w:t>On 22 May, Holland and Coggleshall arrived in Paris to erect the third cast at the Muséum National d’Histoire Naturelle (MNHN), to find that the French press were already raising public excitement. It had already been decided beforehand to mount the cast with its tail curled back in a loop, because of space restrictions. The work was completed in time for a lavish public ceremony on 15 June, in great contrast to the muted launch of the Berlin cast. The Paris unveiling was attended by the French president and prime minister, the Parisian police prefect, the American Ambassador, and a selection of scientists and artists (Nieuwland 2019:139–140). Carnegie himself was strangely unconcerned, and did not attend the festivities.</w:t>
       </w:r>
     </w:p>
     <w:p>
@@ -1656,15 +1564,7 @@
       </w:pPr>
       <w:r>
         <w:rPr/>
-        <w:t>The donation of a cast to the Kaiserliches und königliches naturhistorisches Hof-Museum in Vienna, Austria was not wholly welcome to the museum director Franz Steindachner. But once emperor Franz Joseph of the Austrian-Hungarian empire had requested the gift from Carnegie, he had little option but to find space for it somewhere. This proved difficult — a mooted new building was cancelled due to lack of funds, and in the end the skelet</w:t>
-      </w:r>
-      <w:r>
-        <w:rPr/>
-        <w:t>al cast</w:t>
-      </w:r>
-      <w:r>
-        <w:rPr/>
-        <w:t xml:space="preserve"> was mounted in a three-meter-wide corridor (Nieuwland 2019:216–219). The emperor was present for the unveiling on 24 September, 1909, but the ceremony appears to have been a rather unspectacular affair, lasting only fifteen minutes. The novelty of the Carnegie </w:t>
+        <w:t xml:space="preserve">The donation of a cast to the Kaiserliches und königliches naturhistorisches Hof-Museum in Vienna, Austria was not wholly welcome to the museum director Franz Steindachner. But once emperor Franz Joseph of the Austrian-Hungarian empire had requested the gift from Carnegie, he had little option but to find space for it somewhere. This proved difficult — a mooted new building was cancelled due to lack of funds, and in the end the skeletal cast was mounted in a three-meter-wide corridor (Nieuwland 2019:216–219). The emperor was present for the unveiling on 24 September, 1909, but the ceremony appears to have been a rather unspectacular affair, lasting only fifteen minutes. The novelty of the Carnegie </w:t>
       </w:r>
       <w:r>
         <w:rPr>
@@ -2238,7 +2138,7 @@
         <w:pStyle w:val="TextBody"/>
         <w:numPr>
           <w:ilvl w:val="0"/>
-          <w:numId w:val="7"/>
+          <w:numId w:val="6"/>
         </w:numPr>
         <w:ind w:left="720" w:right="0" w:hanging="360"/>
         <w:rPr/>
@@ -2336,15 +2236,7 @@
       </w:pPr>
       <w:r>
         <w:rPr/>
-        <w:t xml:space="preserve">Holland (1906:257–264) also discussed the bone that Hatcher (1901:41) tentatively described as a clavicle, but he was unable to reach a conclusion as to its true identity, dismissing the suggestion of Nopcsa (1905) that it was a baculum and suggesting they it could be a sternal rib. A pair of sculpted clavicles based on a similar element from CM 662 were tentatively included in the BMNH cast during </w:t>
-      </w:r>
-      <w:r>
-        <w:rPr/>
-        <w:t>its</w:t>
-      </w:r>
-      <w:r>
-        <w:rPr/>
-        <w:t xml:space="preserve"> mounting, and photographed (Holland 1906:figures 25–26), but were removed after a few days due to the uncertainty about their true identity (Holland 1906:263–264; see photograph in Holland 1905:plate XVIII). They do not seem ever to have been incorporated in the Carnegie mount, and are not present in the current mount (Figure C). More recently, it has been suggested thst this bone in CM 84 is an interclavicle (Tschopp and Mateus, 2012).</w:t>
+        <w:t>Holland (1906:257–264) also discussed the bone that Hatcher (1901:41) tentatively described as a clavicle, but he was unable to reach a conclusion as to its true identity, dismissing the suggestion of Nopcsa (1905) that it was a baculum and suggesting they it could be a sternal rib. A pair of sculpted clavicles based on a similar element from CM 662 were tentatively included in the BMNH cast during its mounting, and photographed (Holland 1906:figures 25–26), but were removed after a few days due to the uncertainty about their true identity (Holland 1906:263–264; see photograph in Holland 1905:plate XVIII). They do not seem ever to have been incorporated in the Carnegie mount, and are not present in the current mount (Figure C). More recently, it has been suggested thst this bone in CM 84 is an interclavicle (Tschopp and Mateus, 2012).</w:t>
       </w:r>
     </w:p>
     <w:p>
@@ -2354,15 +2246,7 @@
       </w:pPr>
       <w:r>
         <w:rPr/>
-        <w:t xml:space="preserve">These scraps of information can be found in Hatcher's and Holland's publications. In fact, we have not been able to locate any published  detailed account of the material used in the mounted skeleton </w:t>
-      </w:r>
-      <w:r>
-        <w:rPr/>
-        <w:t xml:space="preserve">earlier than </w:t>
-      </w:r>
-      <w:r>
-        <w:rPr/>
-        <w:t>that of McIntosh’s (1981) catalog of the Carnegie dinosaurs. McIntosh’s account is understandably terse, given that he was writing notes on hundreds of specimens, so we reproduce the relevant sections in full here:</w:t>
+        <w:t>These scraps of information can be found in Hatcher's and Holland's publications. In fact, we have not been able to locate any published  detailed account of the material used in the mounted skeleton earlier than that of McIntosh’s (1981) catalog of the Carnegie dinosaurs. McIntosh’s account is understandably terse, given that he was writing notes on hundreds of specimens, so we reproduce the relevant sections in full here:</w:t>
       </w:r>
     </w:p>
     <w:p>
@@ -2507,7 +2391,13 @@
         <w:rPr>
           <w:highlight w:val="yellow"/>
         </w:rPr>
-        <w:t>XXX Matt, can we track this information down?</w:t>
+        <w:t xml:space="preserve">XXX Matt, can we track </w:t>
+      </w:r>
+      <w:r>
+        <w:rPr>
+          <w:highlight w:val="yellow"/>
+        </w:rPr>
+        <w:t>down the ilium, femur and tibia?</w:t>
       </w:r>
       <w:r>
         <w:rPr/>
@@ -2569,7 +2459,11 @@
       </w:r>
       <w:r>
         <w:rPr/>
-        <w:t>”, i.e. AMNH 223, described by Osborn (1899).</w:t>
+        <w:t xml:space="preserve">”, i.e. AMNH 223, described by Osborn (1899). </w:t>
+      </w:r>
+      <w:r>
+        <w:rPr/>
+        <w:t>This is corroborated by Brinkman’s (2010:240) observation that the London cast “was also missing a long series of chevrons, casts of which had been urgently requested from the American Museum, which was slow to fill the order”.</w:t>
       </w:r>
     </w:p>
     <w:p>
@@ -2990,8 +2884,14 @@
       <w:bookmarkEnd w:id="17"/>
       <w:r>
         <w:rPr/>
-        <w:t>Forefeet WDC-FS001A</w:t>
-      </w:r>
+        <w:t xml:space="preserve">Forefeet </w:t>
+      </w:r>
+      <w:bookmarkStart w:id="18" w:name="__DdeLink__2734_4144573659"/>
+      <w:r>
+        <w:rPr/>
+        <w:t>WDC-FS001A</w:t>
+      </w:r>
+      <w:bookmarkEnd w:id="18"/>
     </w:p>
     <w:p>
       <w:pPr>
@@ -3000,7 +2900,15 @@
       </w:pPr>
       <w:r>
         <w:rPr/>
-        <w:t>As noted above, CM 662 has been recognised since 1924 as representing a different species from CM 82, “</w:t>
+        <w:t>As noted above, CM 662 has been recognised since 1924 as representing a different species from CM 8</w:t>
+      </w:r>
+      <w:r>
+        <w:rPr/>
+        <w:t>4</w:t>
+      </w:r>
+      <w:r>
+        <w:rPr/>
+        <w:t>, “</w:t>
       </w:r>
       <w:r>
         <w:rPr>
@@ -3086,7 +2994,22 @@
       </w:r>
       <w:r>
         <w:rPr/>
-        <w:t xml:space="preserve"> proper.</w:t>
+        <w:t xml:space="preserve"> proper. </w:t>
+      </w:r>
+      <w:r>
+        <w:rPr/>
+        <w:t xml:space="preserve">However, the phylogenetic analysis of Tschopp et al. (2015:229–230) found WDC-FS001A as a basal diplodocine not included in </w:t>
+      </w:r>
+      <w:r>
+        <w:rPr>
+          <w:i/>
+          <w:iCs/>
+        </w:rPr>
+        <w:t>Diplodocus</w:t>
+      </w:r>
+      <w:r>
+        <w:rPr/>
+        <w:t>, suggesting that even this third set of forefeet may not be correct.</w:t>
       </w:r>
     </w:p>
     <w:p>
@@ -3094,8 +3017,8 @@
         <w:pStyle w:val="Heading3"/>
         <w:rPr/>
       </w:pPr>
-      <w:bookmarkStart w:id="18" w:name="__RefHeading___Toc3744_2834848739"/>
-      <w:bookmarkEnd w:id="18"/>
+      <w:bookmarkStart w:id="19" w:name="__RefHeading___Toc3744_2834848739"/>
+      <w:bookmarkEnd w:id="19"/>
       <w:r>
         <w:rPr/>
         <w:t>Forelimbs from BYU material</w:t>
@@ -3104,201 +3027,183 @@
     <w:p>
       <w:pPr>
         <w:pStyle w:val="TextBody"/>
+        <w:rPr/>
+      </w:pPr>
+      <w:r>
+        <w:rPr/>
+        <w:t xml:space="preserve">Until the 2007 remount, the Carnegie mount had retained the obviously incorrect left forelimb of the </w:t>
+      </w:r>
+      <w:r>
+        <w:rPr>
+          <w:i/>
+          <w:iCs/>
+        </w:rPr>
+        <w:t>Camarasaurus</w:t>
+      </w:r>
+      <w:r>
+        <w:rPr/>
+        <w:t xml:space="preserve"> specimen CM 21775 (Figure E). </w:t>
+      </w:r>
+      <w:r>
         <w:rPr>
           <w:highlight w:val="yellow"/>
         </w:rPr>
-      </w:pPr>
-      <w:r>
-        <w:rPr/>
-        <w:t xml:space="preserve">Until the 2007 remount, the Carnegie mount had retained the obviously incorrect left forelimb of the </w:t>
-      </w:r>
-      <w:r>
-        <w:rPr>
-          <w:i/>
-          <w:iCs/>
-        </w:rPr>
-        <w:t>Camarasaurus</w:t>
-      </w:r>
-      <w:r>
-        <w:rPr/>
-        <w:t xml:space="preserve"> specimen CM 21775 (Figure E). </w:t>
-      </w:r>
+        <w:t>XXX Matt, is this true? See Figure G and email thread “Replacement of left humerus”.</w:t>
+      </w:r>
+      <w:r>
+        <w:rPr/>
+        <w:t xml:space="preserve"> (This specimen is described and illustrated by Tschopp et al. 2019:33–37 and referred by them to Camarasauridae indet.) The right forelimb, having been based on the diplodocine CM 662, was a better match for CM 8</w:t>
+      </w:r>
+      <w:r>
+        <w:rPr/>
+        <w:t>4</w:t>
+      </w:r>
+      <w:r>
+        <w:rPr/>
+        <w:t xml:space="preserve">, but not perfect as discussed above. For this reason, both forelimbs were replaced in the 2007 remount by scaled-up sculptures based on the forelimb bones of a well preserved but smaller specimen of </w:t>
+      </w:r>
+      <w:r>
+        <w:rPr>
+          <w:i/>
+          <w:iCs/>
+        </w:rPr>
+        <w:t>Diplodocus</w:t>
+      </w:r>
+      <w:r>
+        <w:rPr/>
+        <w:t>, BYU 681: specifically, the humerus BYU 681/4742, the radius BYU 681/4726 and the ulna BYU 681/4708 (Tschopp et al. 2019:33).</w:t>
+      </w:r>
+    </w:p>
+    <w:p>
+      <w:pPr>
+        <w:pStyle w:val="TextBody"/>
+        <w:rPr/>
+      </w:pPr>
+      <w:r>
+        <w:rPr/>
+        <w:t>The femur of BYU 681/11940 is 1330 mm in length (Klein and Sander 2008:256), compared with 1542 mm for CM 84 (Hatcher 1901:47). If BYU 681 were a single individual, this would indicate that it was 86% as large in linear dimension as CM 84, but the assignment of different parts of BYU 681 to different taxa makes this dubious. At any rate, 86% is too small an individual for casts of its bones to have been incorporated directly into the mount, hence the scaling of the sculptures.</w:t>
+      </w:r>
+    </w:p>
+    <w:p>
+      <w:pPr>
+        <w:pStyle w:val="TextBody"/>
+        <w:rPr/>
+      </w:pPr>
+      <w:r>
+        <w:rPr/>
+        <w:t xml:space="preserve">Wilhite (2003:33) assigns the humerus BYU 681/4742 to </w:t>
+      </w:r>
+      <w:r>
+        <w:rPr>
+          <w:i/>
+          <w:iCs/>
+        </w:rPr>
+        <w:t>Diplodocus</w:t>
+      </w:r>
+      <w:r>
+        <w:rPr/>
+        <w:t xml:space="preserve">, but Bonnan (2007:1111) lists it as belonging to </w:t>
+      </w:r>
+      <w:r>
+        <w:rPr>
+          <w:i/>
+          <w:iCs/>
+        </w:rPr>
+        <w:t xml:space="preserve">Camarasaurus. </w:t>
+      </w:r>
+      <w:r>
+        <w:rPr/>
+        <w:t xml:space="preserve">Hedrick et al. (2012:301), Mitchell and Sander (2014:768) and Dumont et al. (2014:783) all list the femur BYU 681/11940 as belonging to </w:t>
+      </w:r>
+      <w:r>
+        <w:rPr>
+          <w:i/>
+          <w:iCs/>
+        </w:rPr>
+        <w:t>Apatosaurus</w:t>
+      </w:r>
+      <w:r>
+        <w:rPr/>
+        <w:t>, but it seems from Wilhite (2003:148) that BYU 681 is a composite of elements from different taxa — in which the scaling calculation above may be poorly founded.</w:t>
+      </w:r>
+    </w:p>
+    <w:p>
+      <w:pPr>
+        <w:pStyle w:val="Heading3"/>
+        <w:rPr/>
+      </w:pPr>
+      <w:bookmarkStart w:id="20" w:name="__RefHeading___Toc3746_2834848739"/>
+      <w:bookmarkEnd w:id="20"/>
+      <w:r>
+        <w:rPr/>
+        <w:t>Distal caudal vertebrae</w:t>
+      </w:r>
+    </w:p>
+    <w:p>
+      <w:pPr>
+        <w:pStyle w:val="TextBody"/>
+        <w:rPr/>
+      </w:pPr>
+      <w:r>
+        <w:rPr/>
+        <w:t xml:space="preserve">Also included in the 2007 remount were about ten additional distal “whiplash” caudals, made by Western Paleontological Laboratories, bringing the total number of caudal vertebrae to 83. The rationale was that the complete tail of the small apatosaurine specimen </w:t>
+      </w:r>
+      <w:bookmarkStart w:id="21" w:name="__DdeLink__1281_802501007"/>
+      <w:r>
+        <w:rPr/>
+        <w:t>CM 3378</w:t>
+      </w:r>
+      <w:bookmarkEnd w:id="21"/>
+      <w:r>
+        <w:rPr/>
+        <w:t xml:space="preserve"> (probably </w:t>
+      </w:r>
+      <w:r>
+        <w:rPr>
+          <w:i/>
+          <w:iCs/>
+        </w:rPr>
+        <w:t>Apatosaurus louisae</w:t>
+      </w:r>
+      <w:r>
+        <w:rPr/>
+        <w:t xml:space="preserve">) contains 82 vertebrae; given that diplodocines are generally more elongate, gracile animals than apatosaurines, it was estimated that </w:t>
+      </w:r>
+      <w:r>
+        <w:rPr>
+          <w:i/>
+          <w:iCs/>
+        </w:rPr>
+        <w:t>Diplodocus carnegii</w:t>
+      </w:r>
+      <w:r>
+        <w:rPr/>
+        <w:t xml:space="preserve"> would have had at least 83 caudals in life.</w:t>
+      </w:r>
+    </w:p>
+    <w:p>
+      <w:pPr>
+        <w:pStyle w:val="TextBody"/>
+        <w:rPr/>
+      </w:pPr>
       <w:r>
         <w:rPr>
           <w:highlight w:val="yellow"/>
         </w:rPr>
-        <w:t>XXX Matt, is this true? See Figure G and email thread “Replacement of left humerus”.</w:t>
-      </w:r>
-      <w:r>
-        <w:rPr/>
-        <w:t xml:space="preserve"> (This specimen is described and illustrated by Tschopp et al. 2019:33–37 and referred by them to Camarasauridae indet.) The right forelimb, having been based on the diplodocine CM 662, was a better match for CM 82, but not perfect as discussed above. For this reason, both forelimbs were replaced in the 2007 remount by scaled-up sculptures based on the forelimb bones of a well preserved but smaller specimen of </w:t>
-      </w:r>
-      <w:r>
-        <w:rPr>
-          <w:i/>
-          <w:iCs/>
-        </w:rPr>
-        <w:t>Diplodocus</w:t>
-      </w:r>
-      <w:r>
-        <w:rPr/>
-        <w:t>, BYU 681: specifically, the humerus BYU 681/4742, the radius BYU 681/4726 and the ulna BYU 681/4708 (Tschopp et al. 2019:33).</w:t>
+        <w:t>XXX Matt, Amy Henrici’s note for Tschopp et al. 2019 says “One caudal added from CM 94. Caudals 37-73 were casts in original mount and replaced with caudals from Cm 307”. This contradicts McIntosh (1981:20) and Curtice’s dissertation. What do we make of this?</w:t>
       </w:r>
     </w:p>
     <w:p>
       <w:pPr>
         <w:pStyle w:val="TextBody"/>
-        <w:rPr/>
-      </w:pPr>
-      <w:r>
-        <w:rPr/>
-        <w:t>The femur of BYU 681/11940 is 1330 mm in length (Klein and Sander 2008:256), compared with 1542 mm for CM 84 (Hatcher 1901:47). If BYU 681 were a single individual, this would indicate that it was 86% as large in linear dimension as CM 84, but the assignment of different parts of BYU 681 to different taxa makes this dubious. At any rate, 86% is too small an individual for casts of its bones to have been incorporated directly into the mount, hence the scaling of the sculptures.</w:t>
-      </w:r>
-    </w:p>
-    <w:p>
-      <w:pPr>
-        <w:pStyle w:val="TextBody"/>
-        <w:rPr/>
-      </w:pPr>
-      <w:r>
-        <w:rPr/>
-        <w:t xml:space="preserve">Wilhite (2003:33) assigns the humerus BYU 681/4742 to </w:t>
-      </w:r>
-      <w:r>
-        <w:rPr>
-          <w:i/>
-          <w:iCs/>
-        </w:rPr>
-        <w:t>Diplodocus</w:t>
-      </w:r>
-      <w:r>
-        <w:rPr/>
-        <w:t xml:space="preserve">, but Bonnan (2007:1111) lists it as belonging to </w:t>
-      </w:r>
-      <w:r>
-        <w:rPr>
-          <w:i/>
-          <w:iCs/>
-        </w:rPr>
-        <w:t xml:space="preserve">Camarasaurus. </w:t>
-      </w:r>
-      <w:r>
-        <w:rPr/>
-        <w:t xml:space="preserve">Hedrick et al. (2012:301), Mitchell and Sander (2014:768) and Dumont et al. (2014:783) all list the femur BYU 681/11940 as belonging to </w:t>
-      </w:r>
-      <w:r>
-        <w:rPr>
-          <w:i/>
-          <w:iCs/>
-        </w:rPr>
-        <w:t>Apatosaurus</w:t>
-      </w:r>
-      <w:r>
-        <w:rPr/>
-        <w:t>, but it seems from Wilhite (2003:148) that BYU 681 is a composite of elements from different taxa — in which the scaling calculation above may be poorly founded.</w:t>
-      </w:r>
-    </w:p>
-    <w:p>
-      <w:pPr>
-        <w:pStyle w:val="Heading3"/>
-        <w:rPr/>
-      </w:pPr>
-      <w:bookmarkStart w:id="19" w:name="__RefHeading___Toc3746_2834848739"/>
-      <w:bookmarkEnd w:id="19"/>
-      <w:r>
-        <w:rPr/>
-        <w:t>Distal caudal vertebrae</w:t>
-      </w:r>
-    </w:p>
-    <w:p>
-      <w:pPr>
-        <w:pStyle w:val="TextBody"/>
-        <w:rPr/>
-      </w:pPr>
-      <w:r>
-        <w:rPr/>
-        <w:t xml:space="preserve">Also included in the 2007 remount were about ten additional distal “whiplash” caudals, made by Western Paleontological Laboratories, bringing the total number of caudal vertebrae to 83. The rationale was that the complete tail of the small apatosaurine specimen </w:t>
-      </w:r>
-      <w:bookmarkStart w:id="20" w:name="__DdeLink__1281_802501007"/>
-      <w:r>
-        <w:rPr/>
-        <w:t>CM 3378</w:t>
-      </w:r>
-      <w:bookmarkEnd w:id="20"/>
-      <w:r>
-        <w:rPr/>
-        <w:t xml:space="preserve"> (probably </w:t>
-      </w:r>
-      <w:r>
-        <w:rPr>
-          <w:i/>
-          <w:iCs/>
-        </w:rPr>
-        <w:t>Apatosaurus louisae</w:t>
-      </w:r>
-      <w:r>
-        <w:rPr/>
-        <w:t xml:space="preserve">) contains 82 vertebrae; given that diplodocines are generally more elongate, gracile animals than apatosaurines, it was estimated that </w:t>
-      </w:r>
-      <w:r>
-        <w:rPr>
-          <w:i/>
-          <w:iCs/>
-        </w:rPr>
-        <w:t>Diplodocus carnegii</w:t>
-      </w:r>
-      <w:r>
-        <w:rPr/>
-        <w:t xml:space="preserve"> would have had at least 83 caudals in life.</w:t>
-      </w:r>
-    </w:p>
-    <w:p>
-      <w:pPr>
-        <w:pStyle w:val="TextBody"/>
-        <w:rPr/>
-      </w:pPr>
-      <w:r>
         <w:rPr>
           <w:highlight w:val="yellow"/>
         </w:rPr>
-        <w:t xml:space="preserve">XXX </w:t>
-      </w:r>
+      </w:pPr>
       <w:r>
         <w:rPr>
           <w:highlight w:val="yellow"/>
         </w:rPr>
-        <w:t xml:space="preserve">Matt, </w:t>
-      </w:r>
-      <w:r>
-        <w:rPr>
-          <w:highlight w:val="yellow"/>
-        </w:rPr>
-        <w:t xml:space="preserve">Amy Henrici’s note for Tschopp et al. 2019 says “One caudal added from CM 94. Caudals 37-73 were casts in original mount and replaced with caudals from Cm 307”. This contradicts McIntosh (1981:20) and Curtice’s dissertation. </w:t>
-      </w:r>
-      <w:r>
-        <w:rPr>
-          <w:highlight w:val="yellow"/>
-        </w:rPr>
-        <w:t>W</w:t>
-      </w:r>
-      <w:r>
-        <w:rPr>
-          <w:highlight w:val="yellow"/>
-        </w:rPr>
-        <w:t>hat do we make of this?</w:t>
-      </w:r>
-    </w:p>
-    <w:p>
-      <w:pPr>
-        <w:pStyle w:val="TextBody"/>
-        <w:rPr>
-          <w:highlight w:val="yellow"/>
-        </w:rPr>
-      </w:pPr>
-      <w:r>
-        <w:rPr>
-          <w:highlight w:val="yellow"/>
-        </w:rPr>
         <w:t>XXX Matt, what is the current length of the mount and how was it measured? Photogrammetry, LiDAR scan, string?</w:t>
       </w:r>
     </w:p>
@@ -3307,8 +3212,8 @@
         <w:pStyle w:val="Heading2"/>
         <w:rPr/>
       </w:pPr>
-      <w:bookmarkStart w:id="21" w:name="__RefHeading___Toc3282_55120580"/>
-      <w:bookmarkEnd w:id="21"/>
+      <w:bookmarkStart w:id="22" w:name="__RefHeading___Toc3282_55120580"/>
+      <w:bookmarkEnd w:id="22"/>
       <w:r>
         <w:rPr/>
         <w:t>The casts made from the Carnegie molds</w:t>
@@ -3401,8 +3306,8 @@
         <w:ind w:left="0" w:right="0" w:hanging="0"/>
         <w:rPr/>
       </w:pPr>
-      <w:bookmarkStart w:id="22" w:name="__RefHeading___Toc3401_68767826"/>
-      <w:bookmarkEnd w:id="22"/>
+      <w:bookmarkStart w:id="23" w:name="__RefHeading___Toc3401_68767826"/>
+      <w:bookmarkEnd w:id="23"/>
       <w:r>
         <w:rPr/>
         <w:t>Discussion</w:t>
@@ -3573,8 +3478,8 @@
         <w:ind w:left="0" w:right="0" w:hanging="0"/>
         <w:rPr/>
       </w:pPr>
-      <w:bookmarkStart w:id="23" w:name="__RefHeading___Toc1833_55120580"/>
-      <w:bookmarkEnd w:id="23"/>
+      <w:bookmarkStart w:id="24" w:name="__RefHeading___Toc1833_55120580"/>
+      <w:bookmarkEnd w:id="24"/>
       <w:r>
         <w:rPr/>
         <w:t>Acknowledgements</w:t>
@@ -3611,8 +3516,8 @@
         <w:ind w:left="0" w:right="0" w:hanging="0"/>
         <w:rPr/>
       </w:pPr>
-      <w:bookmarkStart w:id="24" w:name="__RefHeading___Toc3405_68767826"/>
-      <w:bookmarkEnd w:id="24"/>
+      <w:bookmarkStart w:id="25" w:name="__RefHeading___Toc3405_68767826"/>
+      <w:bookmarkEnd w:id="25"/>
       <w:r>
         <w:rPr/>
         <w:t>References</w:t>
@@ -3695,12 +3600,12 @@
         <w:pStyle w:val="Reference"/>
         <w:rPr/>
       </w:pPr>
-      <w:bookmarkStart w:id="25" w:name="__DdeLink__2481_14216418"/>
+      <w:bookmarkStart w:id="26" w:name="__DdeLink__2481_14216418"/>
       <w:r>
         <w:rPr/>
         <w:t>Anonymous</w:t>
       </w:r>
-      <w:bookmarkEnd w:id="25"/>
+      <w:bookmarkEnd w:id="26"/>
       <w:r>
         <w:rPr/>
         <w:t xml:space="preserve">. 1907. A </w:t>
@@ -3880,7 +3785,7 @@
         <w:pStyle w:val="Reference"/>
         <w:rPr/>
       </w:pPr>
-      <w:bookmarkStart w:id="26" w:name="__DdeLink__5014_2834848739"/>
+      <w:bookmarkStart w:id="27" w:name="__DdeLink__5014_2834848739"/>
       <w:r>
         <w:rPr/>
         <w:t xml:space="preserve">Carnegie Institute. 1934. </w:t>
@@ -3896,7 +3801,7 @@
         <w:rPr/>
         <w:t>.</w:t>
       </w:r>
-      <w:bookmarkEnd w:id="26"/>
+      <w:bookmarkEnd w:id="27"/>
     </w:p>
     <w:p>
       <w:pPr>
@@ -5111,12 +5016,12 @@
         <w:pStyle w:val="Reference"/>
         <w:rPr/>
       </w:pPr>
-      <w:bookmarkStart w:id="27" w:name="__DdeLink__16582_68767826"/>
+      <w:bookmarkStart w:id="28" w:name="__DdeLink__16582_68767826"/>
       <w:r>
         <w:rPr/>
         <w:t>Nieuwland</w:t>
       </w:r>
-      <w:bookmarkEnd w:id="27"/>
+      <w:bookmarkEnd w:id="28"/>
       <w:r>
         <w:rPr/>
         <w:t xml:space="preserve">, Ilja. 2019. </w:t>
@@ -6014,8 +5919,8 @@
         <w:pStyle w:val="Heading1"/>
         <w:rPr/>
       </w:pPr>
-      <w:bookmarkStart w:id="28" w:name="__RefHeading___Toc5233_14216418"/>
-      <w:bookmarkEnd w:id="28"/>
+      <w:bookmarkStart w:id="29" w:name="__RefHeading___Toc5233_14216418"/>
+      <w:bookmarkEnd w:id="29"/>
       <w:r>
         <w:rPr/>
         <w:t>Tables</w:t>
@@ -6038,21 +5943,7 @@
           <w:b w:val="false"/>
           <w:bCs w:val="false"/>
         </w:rPr>
-        <w:t xml:space="preserve"> Source of the skeletal elements of the original Carnegie mount, modifications subsequently made to that mount, and sources of elements of the casts where they differ from the original material mount. (C) indicates that a cast was used for an element rather than real bone; this is omitted in the casts column; (S) indicates that a sculpture was used, based on the named specimen. No attempt is made to track change</w:t>
-      </w:r>
-      <w:r>
-        <w:rPr>
-          <w:b w:val="false"/>
-          <w:bCs w:val="false"/>
-        </w:rPr>
-        <w:t>s</w:t>
-      </w:r>
-      <w:r>
-        <w:rPr>
-          <w:b w:val="false"/>
-          <w:bCs w:val="false"/>
-        </w:rPr>
-        <w:t xml:space="preserve"> made to the casts subsequent to their original erection.</w:t>
+        <w:t xml:space="preserve"> Source of the skeletal elements of the original Carnegie mount, modifications subsequently made to that mount, and sources of elements of the casts where they differ from the original material mount. (C) indicates that a cast was used for an element rather than real bone; this is omitted in the casts column; (S) indicates that a sculpture was used, based on the named specimen. No attempt is made to track changes made to the casts subsequent to their original erection.</w:t>
       </w:r>
     </w:p>
     <w:tbl>
@@ -15662,7 +15553,7 @@
                 <w:u w:val="none"/>
               </w:rPr>
             </w:pPr>
-            <w:bookmarkStart w:id="29" w:name="__DdeLink__2464_3009427828"/>
+            <w:bookmarkStart w:id="30" w:name="__DdeLink__2464_3009427828"/>
             <w:r>
               <w:rPr>
                 <w:rFonts w:ascii="Liberation Serif" w:hAnsi="Liberation Serif"/>
@@ -15681,7 +15572,7 @@
               </w:rPr>
               <w:t>King Alfonso XIII</w:t>
             </w:r>
-            <w:bookmarkEnd w:id="29"/>
+            <w:bookmarkEnd w:id="30"/>
           </w:p>
         </w:tc>
         <w:tc>
@@ -16383,8 +16274,8 @@
         <w:ind w:left="0" w:right="0" w:hanging="0"/>
         <w:rPr/>
       </w:pPr>
-      <w:bookmarkStart w:id="30" w:name="__RefHeading___Toc3407_68767826"/>
-      <w:bookmarkEnd w:id="30"/>
+      <w:bookmarkStart w:id="31" w:name="__RefHeading___Toc3407_68767826"/>
+      <w:bookmarkEnd w:id="31"/>
       <w:r>
         <w:rPr/>
         <w:t>Figure Captions</w:t>
@@ -17397,98 +17288,6 @@
   <w:abstractNum w:abstractNumId="6">
     <w:lvl w:ilvl="0">
       <w:start w:val="1"/>
-      <w:numFmt w:val="none"/>
-      <w:suff w:val="nothing"/>
-      <w:lvlText w:val=""/>
-      <w:lvlJc w:val="left"/>
-      <w:pPr>
-        <w:ind w:left="0" w:hanging="0"/>
-      </w:pPr>
-    </w:lvl>
-    <w:lvl w:ilvl="1">
-      <w:start w:val="1"/>
-      <w:numFmt w:val="none"/>
-      <w:suff w:val="nothing"/>
-      <w:lvlText w:val=""/>
-      <w:lvlJc w:val="left"/>
-      <w:pPr>
-        <w:ind w:left="0" w:hanging="0"/>
-      </w:pPr>
-    </w:lvl>
-    <w:lvl w:ilvl="2">
-      <w:start w:val="1"/>
-      <w:numFmt w:val="none"/>
-      <w:suff w:val="nothing"/>
-      <w:lvlText w:val=""/>
-      <w:lvlJc w:val="left"/>
-      <w:pPr>
-        <w:ind w:left="0" w:hanging="0"/>
-      </w:pPr>
-    </w:lvl>
-    <w:lvl w:ilvl="3">
-      <w:start w:val="1"/>
-      <w:numFmt w:val="none"/>
-      <w:suff w:val="nothing"/>
-      <w:lvlText w:val=""/>
-      <w:lvlJc w:val="left"/>
-      <w:pPr>
-        <w:ind w:left="0" w:hanging="0"/>
-      </w:pPr>
-    </w:lvl>
-    <w:lvl w:ilvl="4">
-      <w:start w:val="1"/>
-      <w:numFmt w:val="none"/>
-      <w:suff w:val="nothing"/>
-      <w:lvlText w:val=""/>
-      <w:lvlJc w:val="left"/>
-      <w:pPr>
-        <w:ind w:left="0" w:hanging="0"/>
-      </w:pPr>
-    </w:lvl>
-    <w:lvl w:ilvl="5">
-      <w:start w:val="1"/>
-      <w:numFmt w:val="none"/>
-      <w:suff w:val="nothing"/>
-      <w:lvlText w:val=""/>
-      <w:lvlJc w:val="left"/>
-      <w:pPr>
-        <w:ind w:left="0" w:hanging="0"/>
-      </w:pPr>
-    </w:lvl>
-    <w:lvl w:ilvl="6">
-      <w:start w:val="1"/>
-      <w:numFmt w:val="none"/>
-      <w:suff w:val="nothing"/>
-      <w:lvlText w:val=""/>
-      <w:lvlJc w:val="left"/>
-      <w:pPr>
-        <w:ind w:left="0" w:hanging="0"/>
-      </w:pPr>
-    </w:lvl>
-    <w:lvl w:ilvl="7">
-      <w:start w:val="1"/>
-      <w:numFmt w:val="none"/>
-      <w:suff w:val="nothing"/>
-      <w:lvlText w:val=""/>
-      <w:lvlJc w:val="left"/>
-      <w:pPr>
-        <w:ind w:left="0" w:hanging="0"/>
-      </w:pPr>
-    </w:lvl>
-    <w:lvl w:ilvl="8">
-      <w:start w:val="1"/>
-      <w:numFmt w:val="none"/>
-      <w:suff w:val="nothing"/>
-      <w:lvlText w:val=""/>
-      <w:lvlJc w:val="left"/>
-      <w:pPr>
-        <w:ind w:left="0" w:hanging="0"/>
-      </w:pPr>
-    </w:lvl>
-  </w:abstractNum>
-  <w:abstractNum w:abstractNumId="7">
-    <w:lvl w:ilvl="0">
-      <w:start w:val="1"/>
       <w:numFmt w:val="bullet"/>
       <w:lvlText w:val=""/>
       <w:lvlJc w:val="left"/>
@@ -17630,6 +17429,98 @@
         <w:rFonts w:ascii="OpenSymbol" w:hAnsi="OpenSymbol" w:cs="OpenSymbol" w:hint="default"/>
         <w:rFonts w:cs="OpenSymbol"/>
       </w:rPr>
+    </w:lvl>
+  </w:abstractNum>
+  <w:abstractNum w:abstractNumId="7">
+    <w:lvl w:ilvl="0">
+      <w:start w:val="1"/>
+      <w:numFmt w:val="none"/>
+      <w:suff w:val="nothing"/>
+      <w:lvlText w:val=""/>
+      <w:lvlJc w:val="left"/>
+      <w:pPr>
+        <w:ind w:left="0" w:hanging="0"/>
+      </w:pPr>
+    </w:lvl>
+    <w:lvl w:ilvl="1">
+      <w:start w:val="1"/>
+      <w:numFmt w:val="none"/>
+      <w:suff w:val="nothing"/>
+      <w:lvlText w:val=""/>
+      <w:lvlJc w:val="left"/>
+      <w:pPr>
+        <w:ind w:left="0" w:hanging="0"/>
+      </w:pPr>
+    </w:lvl>
+    <w:lvl w:ilvl="2">
+      <w:start w:val="1"/>
+      <w:numFmt w:val="none"/>
+      <w:suff w:val="nothing"/>
+      <w:lvlText w:val=""/>
+      <w:lvlJc w:val="left"/>
+      <w:pPr>
+        <w:ind w:left="0" w:hanging="0"/>
+      </w:pPr>
+    </w:lvl>
+    <w:lvl w:ilvl="3">
+      <w:start w:val="1"/>
+      <w:numFmt w:val="none"/>
+      <w:suff w:val="nothing"/>
+      <w:lvlText w:val=""/>
+      <w:lvlJc w:val="left"/>
+      <w:pPr>
+        <w:ind w:left="0" w:hanging="0"/>
+      </w:pPr>
+    </w:lvl>
+    <w:lvl w:ilvl="4">
+      <w:start w:val="1"/>
+      <w:numFmt w:val="none"/>
+      <w:suff w:val="nothing"/>
+      <w:lvlText w:val=""/>
+      <w:lvlJc w:val="left"/>
+      <w:pPr>
+        <w:ind w:left="0" w:hanging="0"/>
+      </w:pPr>
+    </w:lvl>
+    <w:lvl w:ilvl="5">
+      <w:start w:val="1"/>
+      <w:numFmt w:val="none"/>
+      <w:suff w:val="nothing"/>
+      <w:lvlText w:val=""/>
+      <w:lvlJc w:val="left"/>
+      <w:pPr>
+        <w:ind w:left="0" w:hanging="0"/>
+      </w:pPr>
+    </w:lvl>
+    <w:lvl w:ilvl="6">
+      <w:start w:val="1"/>
+      <w:numFmt w:val="none"/>
+      <w:suff w:val="nothing"/>
+      <w:lvlText w:val=""/>
+      <w:lvlJc w:val="left"/>
+      <w:pPr>
+        <w:ind w:left="0" w:hanging="0"/>
+      </w:pPr>
+    </w:lvl>
+    <w:lvl w:ilvl="7">
+      <w:start w:val="1"/>
+      <w:numFmt w:val="none"/>
+      <w:suff w:val="nothing"/>
+      <w:lvlText w:val=""/>
+      <w:lvlJc w:val="left"/>
+      <w:pPr>
+        <w:ind w:left="0" w:hanging="0"/>
+      </w:pPr>
+    </w:lvl>
+    <w:lvl w:ilvl="8">
+      <w:start w:val="1"/>
+      <w:numFmt w:val="none"/>
+      <w:suff w:val="nothing"/>
+      <w:lvlText w:val=""/>
+      <w:lvlJc w:val="left"/>
+      <w:pPr>
+        <w:ind w:left="0" w:hanging="0"/>
+      </w:pPr>
     </w:lvl>
   </w:abstractNum>
   <w:num w:numId="1">
@@ -17678,7 +17569,7 @@
     <w:pPr>
       <w:widowControl/>
       <w:suppressAutoHyphens w:val="true"/>
-      <w:overflowPunct w:val="true"/>
+      <w:overflowPunct w:val="false"/>
       <w:bidi w:val="0"/>
       <w:spacing w:before="0" w:after="0"/>
       <w:ind w:left="0" w:right="0" w:hanging="0"/>
@@ -17942,6 +17833,208 @@
     <w:qFormat/>
     <w:rPr/>
   </w:style>
+  <w:style w:type="character" w:styleId="ListLabel21">
+    <w:name w:val="ListLabel 21"/>
+    <w:qFormat/>
+    <w:rPr>
+      <w:rFonts w:cs="Symbol"/>
+    </w:rPr>
+  </w:style>
+  <w:style w:type="character" w:styleId="ListLabel22">
+    <w:name w:val="ListLabel 22"/>
+    <w:qFormat/>
+    <w:rPr>
+      <w:rFonts w:cs="OpenSymbol"/>
+    </w:rPr>
+  </w:style>
+  <w:style w:type="character" w:styleId="ListLabel23">
+    <w:name w:val="ListLabel 23"/>
+    <w:qFormat/>
+    <w:rPr>
+      <w:rFonts w:cs="OpenSymbol"/>
+    </w:rPr>
+  </w:style>
+  <w:style w:type="character" w:styleId="ListLabel24">
+    <w:name w:val="ListLabel 24"/>
+    <w:qFormat/>
+    <w:rPr>
+      <w:rFonts w:cs="Symbol"/>
+    </w:rPr>
+  </w:style>
+  <w:style w:type="character" w:styleId="ListLabel25">
+    <w:name w:val="ListLabel 25"/>
+    <w:qFormat/>
+    <w:rPr>
+      <w:rFonts w:cs="OpenSymbol"/>
+    </w:rPr>
+  </w:style>
+  <w:style w:type="character" w:styleId="ListLabel26">
+    <w:name w:val="ListLabel 26"/>
+    <w:qFormat/>
+    <w:rPr>
+      <w:rFonts w:cs="OpenSymbol"/>
+    </w:rPr>
+  </w:style>
+  <w:style w:type="character" w:styleId="ListLabel27">
+    <w:name w:val="ListLabel 27"/>
+    <w:qFormat/>
+    <w:rPr>
+      <w:rFonts w:cs="Symbol"/>
+    </w:rPr>
+  </w:style>
+  <w:style w:type="character" w:styleId="ListLabel28">
+    <w:name w:val="ListLabel 28"/>
+    <w:qFormat/>
+    <w:rPr>
+      <w:rFonts w:cs="OpenSymbol"/>
+    </w:rPr>
+  </w:style>
+  <w:style w:type="character" w:styleId="ListLabel29">
+    <w:name w:val="ListLabel 29"/>
+    <w:qFormat/>
+    <w:rPr>
+      <w:rFonts w:cs="OpenSymbol"/>
+    </w:rPr>
+  </w:style>
+  <w:style w:type="character" w:styleId="ListLabel30">
+    <w:name w:val="ListLabel 30"/>
+    <w:qFormat/>
+    <w:rPr>
+      <w:rFonts w:cs="Symbol"/>
+    </w:rPr>
+  </w:style>
+  <w:style w:type="character" w:styleId="ListLabel31">
+    <w:name w:val="ListLabel 31"/>
+    <w:qFormat/>
+    <w:rPr>
+      <w:rFonts w:cs="OpenSymbol"/>
+    </w:rPr>
+  </w:style>
+  <w:style w:type="character" w:styleId="ListLabel32">
+    <w:name w:val="ListLabel 32"/>
+    <w:qFormat/>
+    <w:rPr>
+      <w:rFonts w:cs="OpenSymbol"/>
+    </w:rPr>
+  </w:style>
+  <w:style w:type="character" w:styleId="ListLabel33">
+    <w:name w:val="ListLabel 33"/>
+    <w:qFormat/>
+    <w:rPr>
+      <w:rFonts w:cs="Symbol"/>
+    </w:rPr>
+  </w:style>
+  <w:style w:type="character" w:styleId="ListLabel34">
+    <w:name w:val="ListLabel 34"/>
+    <w:qFormat/>
+    <w:rPr>
+      <w:rFonts w:cs="OpenSymbol"/>
+    </w:rPr>
+  </w:style>
+  <w:style w:type="character" w:styleId="ListLabel35">
+    <w:name w:val="ListLabel 35"/>
+    <w:qFormat/>
+    <w:rPr>
+      <w:rFonts w:cs="OpenSymbol"/>
+    </w:rPr>
+  </w:style>
+  <w:style w:type="character" w:styleId="ListLabel36">
+    <w:name w:val="ListLabel 36"/>
+    <w:qFormat/>
+    <w:rPr>
+      <w:rFonts w:cs="Symbol"/>
+    </w:rPr>
+  </w:style>
+  <w:style w:type="character" w:styleId="ListLabel37">
+    <w:name w:val="ListLabel 37"/>
+    <w:qFormat/>
+    <w:rPr>
+      <w:rFonts w:cs="OpenSymbol"/>
+    </w:rPr>
+  </w:style>
+  <w:style w:type="character" w:styleId="ListLabel38">
+    <w:name w:val="ListLabel 38"/>
+    <w:qFormat/>
+    <w:rPr>
+      <w:rFonts w:cs="OpenSymbol"/>
+    </w:rPr>
+  </w:style>
+  <w:style w:type="character" w:styleId="ListLabel39">
+    <w:name w:val="ListLabel 39"/>
+    <w:qFormat/>
+    <w:rPr>
+      <w:rFonts w:cs="Symbol"/>
+    </w:rPr>
+  </w:style>
+  <w:style w:type="character" w:styleId="ListLabel40">
+    <w:name w:val="ListLabel 40"/>
+    <w:qFormat/>
+    <w:rPr>
+      <w:rFonts w:cs="OpenSymbol"/>
+    </w:rPr>
+  </w:style>
+  <w:style w:type="character" w:styleId="ListLabel41">
+    <w:name w:val="ListLabel 41"/>
+    <w:qFormat/>
+    <w:rPr>
+      <w:rFonts w:cs="OpenSymbol"/>
+    </w:rPr>
+  </w:style>
+  <w:style w:type="character" w:styleId="ListLabel42">
+    <w:name w:val="ListLabel 42"/>
+    <w:qFormat/>
+    <w:rPr>
+      <w:rFonts w:cs="Symbol"/>
+    </w:rPr>
+  </w:style>
+  <w:style w:type="character" w:styleId="ListLabel43">
+    <w:name w:val="ListLabel 43"/>
+    <w:qFormat/>
+    <w:rPr>
+      <w:rFonts w:cs="OpenSymbol"/>
+    </w:rPr>
+  </w:style>
+  <w:style w:type="character" w:styleId="ListLabel44">
+    <w:name w:val="ListLabel 44"/>
+    <w:qFormat/>
+    <w:rPr>
+      <w:rFonts w:cs="OpenSymbol"/>
+    </w:rPr>
+  </w:style>
+  <w:style w:type="character" w:styleId="ListLabel45">
+    <w:name w:val="ListLabel 45"/>
+    <w:qFormat/>
+    <w:rPr>
+      <w:rFonts w:cs="Symbol"/>
+    </w:rPr>
+  </w:style>
+  <w:style w:type="character" w:styleId="ListLabel46">
+    <w:name w:val="ListLabel 46"/>
+    <w:qFormat/>
+    <w:rPr>
+      <w:rFonts w:cs="OpenSymbol"/>
+    </w:rPr>
+  </w:style>
+  <w:style w:type="character" w:styleId="ListLabel47">
+    <w:name w:val="ListLabel 47"/>
+    <w:qFormat/>
+    <w:rPr>
+      <w:rFonts w:cs="OpenSymbol"/>
+    </w:rPr>
+  </w:style>
+  <w:style w:type="character" w:styleId="ListLabel48">
+    <w:name w:val="ListLabel 48"/>
+    <w:qFormat/>
+    <w:rPr>
+      <w:i w:val="false"/>
+      <w:iCs w:val="false"/>
+    </w:rPr>
+  </w:style>
+  <w:style w:type="character" w:styleId="ListLabel49">
+    <w:name w:val="ListLabel 49"/>
+    <w:qFormat/>
+    <w:rPr/>
+  </w:style>
   <w:style w:type="paragraph" w:styleId="Heading">
     <w:name w:val="Heading"/>
     <w:basedOn w:val="Normal"/>

</xml_diff>

<commit_message>
Some notes integrated from TODOs; mount changes incomplete
</commit_message>
<xml_diff>
--- a/TaylorEtAl-composition-of-the-Carnegie-Diplodocus.docx
+++ b/TaylorEtAl-composition-of-the-Carnegie-Diplodocus.docx
@@ -2391,32 +2391,26 @@
         <w:rPr>
           <w:highlight w:val="yellow"/>
         </w:rPr>
-        <w:t xml:space="preserve">XXX Matt, can we track </w:t>
+        <w:t>XXX Matt, can we track down the ilium, femur and tibia?</w:t>
+      </w:r>
+      <w:r>
+        <w:rPr/>
+        <w:t xml:space="preserve"> The paratype specimen CM 94 includes a left femur, which may have been used. (</w:t>
       </w:r>
       <w:r>
         <w:rPr>
           <w:highlight w:val="yellow"/>
         </w:rPr>
-        <w:t>down the ilium, femur and tibia?</w:t>
-      </w:r>
-      <w:r>
-        <w:rPr/>
-        <w:t xml:space="preserve"> The paratype specimen CM 94 includes a left femur, which may have been used. (</w:t>
+        <w:t>XXX Matt, was it?</w:t>
+      </w:r>
+      <w:r>
+        <w:rPr/>
+        <w:t xml:space="preserve">) Furthermore, while McIntosh noted that the left fibula and pes of the original mount were taken from CM 33985 and that these were not used in the casts, he did not say how the left fibula and pes were furnished in the casts. </w:t>
       </w:r>
       <w:r>
         <w:rPr>
           <w:highlight w:val="yellow"/>
         </w:rPr>
-        <w:t>XXX Matt, was it?</w:t>
-      </w:r>
-      <w:r>
-        <w:rPr/>
-        <w:t xml:space="preserve">) Furthermore, while McIntosh noted that the left fibula and pes of the original mount were taken from CM 33985 and that these were not used in the casts, he did not say how the left fibula and pes were furnished in the casts. </w:t>
-      </w:r>
-      <w:r>
-        <w:rPr>
-          <w:highlight w:val="yellow"/>
-        </w:rPr>
         <w:t>XXX Matt, can we find this out?</w:t>
       </w:r>
     </w:p>
@@ -2459,11 +2453,7 @@
       </w:r>
       <w:r>
         <w:rPr/>
-        <w:t xml:space="preserve">”, i.e. AMNH 223, described by Osborn (1899). </w:t>
-      </w:r>
-      <w:r>
-        <w:rPr/>
-        <w:t>This is corroborated by Brinkman’s (2010:240) observation that the London cast “was also missing a long series of chevrons, casts of which had been urgently requested from the American Museum, which was slow to fill the order”.</w:t>
+        <w:t>”, i.e. AMNH 223, described by Osborn (1899). This is corroborated by Brinkman’s (2010:240) observation that the London cast “was also missing a long series of chevrons, casts of which had been urgently requested from the American Museum, which was slow to fill the order”.</w:t>
       </w:r>
     </w:p>
     <w:p>
@@ -2900,15 +2890,7 @@
       </w:pPr>
       <w:r>
         <w:rPr/>
-        <w:t>As noted above, CM 662 has been recognised since 1924 as representing a different species from CM 8</w:t>
-      </w:r>
-      <w:r>
-        <w:rPr/>
-        <w:t>4</w:t>
-      </w:r>
-      <w:r>
-        <w:rPr/>
-        <w:t>, “</w:t>
+        <w:t>As noted above, CM 662 has been recognised since 1924 as representing a different species from CM 84, “</w:t>
       </w:r>
       <w:r>
         <w:rPr>
@@ -2994,11 +2976,7 @@
       </w:r>
       <w:r>
         <w:rPr/>
-        <w:t xml:space="preserve"> proper. </w:t>
-      </w:r>
-      <w:r>
-        <w:rPr/>
-        <w:t xml:space="preserve">However, the phylogenetic analysis of Tschopp et al. (2015:229–230) found WDC-FS001A as a basal diplodocine not included in </w:t>
+        <w:t xml:space="preserve"> proper. However, the phylogenetic analysis of Tschopp et al. (2015:229–230) found WDC-FS001A as a basal diplodocine not included in </w:t>
       </w:r>
       <w:r>
         <w:rPr>
@@ -3052,15 +3030,7 @@
       </w:r>
       <w:r>
         <w:rPr/>
-        <w:t xml:space="preserve"> (This specimen is described and illustrated by Tschopp et al. 2019:33–37 and referred by them to Camarasauridae indet.) The right forelimb, having been based on the diplodocine CM 662, was a better match for CM 8</w:t>
-      </w:r>
-      <w:r>
-        <w:rPr/>
-        <w:t>4</w:t>
-      </w:r>
-      <w:r>
-        <w:rPr/>
-        <w:t xml:space="preserve">, but not perfect as discussed above. For this reason, both forelimbs were replaced in the 2007 remount by scaled-up sculptures based on the forelimb bones of a well preserved but smaller specimen of </w:t>
+        <w:t xml:space="preserve"> (This specimen is described and illustrated by Tschopp et al. 2019:33–37 and referred by them to Camarasauridae indet.) The right forelimb, having been based on the diplodocine CM 662, was a better match for CM 84, but not perfect as discussed above. For this reason, both forelimbs were replaced in the 2007 remount by scaled-up sculptures based on the forelimb bones of a well preserved but smaller specimen of </w:t>
       </w:r>
       <w:r>
         <w:rPr>
@@ -3287,7 +3257,336 @@
       </w:pPr>
       <w:r>
         <w:rPr/>
-        <w:t xml:space="preserve">Since the mounting of the ten original casts, some updates have taken place: for example, the skull of the Madrid cast was replaced by “a new Carnegie replica” when the exhibit was moved to a new hall in 1935 (Nieuwland 2019:247) and the posture of the La Plata cast was updated when it was moved from Hall V to Hall II in 2012 (Nieuwland 2019:247). </w:t>
+        <w:t>Since the mounting of the ten original casts, some updates have taken place:</w:t>
+      </w:r>
+    </w:p>
+    <w:p>
+      <w:pPr>
+        <w:pStyle w:val="TextBody"/>
+        <w:numPr>
+          <w:ilvl w:val="0"/>
+          <w:numId w:val="7"/>
+        </w:numPr>
+        <w:rPr/>
+      </w:pPr>
+      <w:r>
+        <w:rPr/>
+        <w:t xml:space="preserve">The London cast, having been initially mounted in the Reptile Gallery (now the Human Biology Gallery), was moved to the Fossil Reptile Gallery (now the Waterhouse Gallery) in 1931, stored in the basement for safety between in April 1940 (four months before the beginning of the Blitz), returned to the Fossil Reptile Gallery after WWII and moved to the museum’s main hall (now the Hintze Hall) in 1979 (Hendry 2018), before finally being taken down in January 2017 to make more space for corporate events (Steerpike 2015; Nieuwland 2019:260). Changes to the mount have been minimal during this time. Small caudal vertebrae have often been stolen, and the museum kept a box of spares to replace them (Hendry 2018). The only significant change has been the replacement and elevation of the tail in 1993 (Barrett et al. 2010:43), the dragging paster casts of the original being replaced by lightweight casts in a more dynamic pose. </w:t>
+      </w:r>
+      <w:r>
+        <w:rPr>
+          <w:highlight w:val="yellow"/>
+        </w:rPr>
+        <w:t>XXX Cf. Barrett et al. (2010:30)</w:t>
+      </w:r>
+    </w:p>
+    <w:p>
+      <w:pPr>
+        <w:pStyle w:val="TextBody"/>
+        <w:numPr>
+          <w:ilvl w:val="0"/>
+          <w:numId w:val="7"/>
+        </w:numPr>
+        <w:rPr/>
+      </w:pPr>
+      <w:r>
+        <w:rPr/>
+        <w:t xml:space="preserve">The </w:t>
+      </w:r>
+      <w:r>
+        <w:rPr/>
+        <w:t xml:space="preserve">Berlin </w:t>
+      </w:r>
+      <w:r>
+        <w:rPr/>
+        <w:t xml:space="preserve">cast was </w:t>
+      </w:r>
+      <w:r>
+        <w:rPr/>
+        <w:t>complete</w:t>
+      </w:r>
+      <w:r>
+        <w:rPr/>
+        <w:t xml:space="preserve">ly </w:t>
+      </w:r>
+      <w:r>
+        <w:rPr/>
+        <w:t>remount</w:t>
+      </w:r>
+      <w:r>
+        <w:rPr/>
+        <w:t xml:space="preserve">ed in </w:t>
+      </w:r>
+      <w:r>
+        <w:rPr/>
+        <w:t xml:space="preserve">2006 </w:t>
+      </w:r>
+      <w:r>
+        <w:rPr/>
+        <w:t xml:space="preserve">by Research Casting International, under the supervision of a team led by Kristian Remes, as part of a renovation of the Museum für Naturkunde’s central hall. </w:t>
+      </w:r>
+      <w:r>
+        <w:rPr>
+          <w:highlight w:val="yellow"/>
+        </w:rPr>
+        <w:t>XXX information from Daniela.</w:t>
+      </w:r>
+    </w:p>
+    <w:p>
+      <w:pPr>
+        <w:pStyle w:val="TextBody"/>
+        <w:numPr>
+          <w:ilvl w:val="0"/>
+          <w:numId w:val="7"/>
+        </w:numPr>
+        <w:rPr/>
+      </w:pPr>
+      <w:r>
+        <w:rPr/>
+        <w:t>The</w:t>
+      </w:r>
+      <w:r>
+        <w:rPr/>
+        <w:t xml:space="preserve"> Paris </w:t>
+      </w:r>
+      <w:r>
+        <w:rPr/>
+        <w:t>mount remains in its original locations, and is e</w:t>
+      </w:r>
+      <w:r>
+        <w:rPr/>
+        <w:t xml:space="preserve">ntirely </w:t>
+      </w:r>
+      <w:r>
+        <w:rPr/>
+        <w:t xml:space="preserve">unchanged since its creation in </w:t>
+      </w:r>
+      <w:r>
+        <w:rPr/>
+        <w:t xml:space="preserve">1908, </w:t>
+      </w:r>
+      <w:r>
+        <w:rPr/>
+        <w:t xml:space="preserve">with the exception that </w:t>
+      </w:r>
+      <w:r>
+        <w:rPr/>
+        <w:t xml:space="preserve">possibly a few tail vertebrae </w:t>
+      </w:r>
+      <w:r>
+        <w:rPr/>
+        <w:t xml:space="preserve">had to be </w:t>
+      </w:r>
+      <w:r>
+        <w:rPr/>
+        <w:t xml:space="preserve">replaced in the mid 20th </w:t>
+      </w:r>
+      <w:r>
+        <w:rPr/>
+        <w:t>C</w:t>
+      </w:r>
+      <w:r>
+        <w:rPr/>
+        <w:t xml:space="preserve">entury after a mishap. </w:t>
+      </w:r>
+      <w:r>
+        <w:rPr/>
+        <w:t>This makes the Paris mount an important and perhaps unique historical artifact in its own right, and it is to be hoped that the MNHN resists the temptation to modernize it.</w:t>
+      </w:r>
+    </w:p>
+    <w:p>
+      <w:pPr>
+        <w:pStyle w:val="TextBody"/>
+        <w:numPr>
+          <w:ilvl w:val="0"/>
+          <w:numId w:val="7"/>
+        </w:numPr>
+        <w:rPr/>
+      </w:pPr>
+      <w:r>
+        <w:rPr/>
+        <w:t xml:space="preserve">The </w:t>
+      </w:r>
+      <w:r>
+        <w:rPr/>
+        <w:t xml:space="preserve">Vienna </w:t>
+      </w:r>
+      <w:r>
+        <w:rPr/>
+        <w:t>mount has been</w:t>
+      </w:r>
+      <w:r>
+        <w:rPr/>
+        <w:t xml:space="preserve"> </w:t>
+      </w:r>
+      <w:r>
+        <w:rPr/>
+        <w:t>m</w:t>
+      </w:r>
+      <w:r>
+        <w:rPr/>
+        <w:t xml:space="preserve">oved twice </w:t>
+      </w:r>
+      <w:r>
+        <w:rPr/>
+        <w:t>and undergone a</w:t>
+      </w:r>
+      <w:r>
+        <w:rPr/>
+        <w:t xml:space="preserve"> partial remount (</w:t>
+      </w:r>
+      <w:r>
+        <w:rPr/>
+        <w:t xml:space="preserve">with changes to the </w:t>
+      </w:r>
+      <w:r>
+        <w:rPr/>
+        <w:t xml:space="preserve">tail and slight changes to the neck), probably before 1998 judging by photos in Riedl-Dorn </w:t>
+      </w:r>
+      <w:r>
+        <w:rPr/>
+        <w:t>(1998)</w:t>
+      </w:r>
+    </w:p>
+    <w:p>
+      <w:pPr>
+        <w:pStyle w:val="TextBody"/>
+        <w:numPr>
+          <w:ilvl w:val="0"/>
+          <w:numId w:val="7"/>
+        </w:numPr>
+        <w:rPr/>
+      </w:pPr>
+      <w:r>
+        <w:rPr/>
+        <w:t xml:space="preserve">The </w:t>
+      </w:r>
+      <w:r>
+        <w:rPr/>
+        <w:t xml:space="preserve">Bologna </w:t>
+      </w:r>
+      <w:r>
+        <w:rPr/>
+        <w:t>mount is i</w:t>
+      </w:r>
+      <w:r>
+        <w:rPr/>
+        <w:t xml:space="preserve">n original location (although </w:t>
+      </w:r>
+      <w:r>
+        <w:rPr/>
+        <w:t xml:space="preserve">it eas </w:t>
+      </w:r>
+      <w:r>
+        <w:rPr/>
+        <w:t xml:space="preserve">possibly relocated to another hall in the museum and then moved back at some point). </w:t>
+      </w:r>
+      <w:r>
+        <w:rPr/>
+        <w:t>S</w:t>
+      </w:r>
+      <w:r>
+        <w:rPr/>
+        <w:t xml:space="preserve">ome changes </w:t>
+      </w:r>
+      <w:r>
+        <w:rPr/>
+        <w:t xml:space="preserve">have been made to the pose, </w:t>
+      </w:r>
+      <w:r>
+        <w:rPr/>
+        <w:t>with the neck and tail placed in a leftward curve, probably to offer visitors a better view.</w:t>
+      </w:r>
+    </w:p>
+    <w:p>
+      <w:pPr>
+        <w:pStyle w:val="TextBody"/>
+        <w:numPr>
+          <w:ilvl w:val="0"/>
+          <w:numId w:val="7"/>
+        </w:numPr>
+        <w:rPr>
+          <w:highlight w:val="yellow"/>
+        </w:rPr>
+      </w:pPr>
+      <w:r>
+        <w:rPr>
+          <w:highlight w:val="yellow"/>
+        </w:rPr>
+        <w:t>XXX finish this section</w:t>
+      </w:r>
+    </w:p>
+    <w:p>
+      <w:pPr>
+        <w:pStyle w:val="TextBody"/>
+        <w:numPr>
+          <w:ilvl w:val="0"/>
+          <w:numId w:val="7"/>
+        </w:numPr>
+        <w:rPr>
+          <w:highlight w:val="yellow"/>
+        </w:rPr>
+      </w:pPr>
+      <w:r>
+        <w:rPr>
+          <w:highlight w:val="yellow"/>
+        </w:rPr>
+        <w:t>- St. Petersburg: moved to Moscow around 1934, and remounted 1937 in an Abel-esque fashion with widely spread front limbs, in storage 1941-1944, and again 1954-1990, remounted 1989-1990 for the present exhibit in the Orlov Museum.</w:t>
+      </w:r>
+    </w:p>
+    <w:p>
+      <w:pPr>
+        <w:pStyle w:val="TextBody"/>
+        <w:numPr>
+          <w:ilvl w:val="0"/>
+          <w:numId w:val="7"/>
+        </w:numPr>
+        <w:rPr>
+          <w:highlight w:val="yellow"/>
+        </w:rPr>
+      </w:pPr>
+      <w:r>
+        <w:rPr>
+          <w:highlight w:val="yellow"/>
+        </w:rPr>
+        <w:t>- La Plata: Moved within the museum, changes in neck and (lifted) tail similar to Vienna.</w:t>
+      </w:r>
+    </w:p>
+    <w:p>
+      <w:pPr>
+        <w:pStyle w:val="TextBody"/>
+        <w:numPr>
+          <w:ilvl w:val="0"/>
+          <w:numId w:val="7"/>
+        </w:numPr>
+        <w:rPr>
+          <w:highlight w:val="yellow"/>
+        </w:rPr>
+      </w:pPr>
+      <w:r>
+        <w:rPr>
+          <w:highlight w:val="yellow"/>
+        </w:rPr>
+        <w:t>- Madrid: Moved within the museum, original mount (as far as I could see).</w:t>
+      </w:r>
+    </w:p>
+    <w:p>
+      <w:pPr>
+        <w:pStyle w:val="TextBody"/>
+        <w:rPr/>
+      </w:pPr>
+      <w:r>
+        <w:rPr/>
+      </w:r>
+    </w:p>
+    <w:p>
+      <w:pPr>
+        <w:pStyle w:val="TextBody"/>
+        <w:rPr/>
+      </w:pPr>
+      <w:r>
+        <w:rPr/>
+        <w:t xml:space="preserve">for example, the skull of the Madrid cast was replaced by “a new Carnegie replica” when the exhibit was moved to a new hall in 1935 (Nieuwland 2019:247) and the posture of the La Plata cast was updated when it was moved from Hall V to Hall II in 2012 (Nieuwland 2019:247). </w:t>
       </w:r>
       <w:r>
         <w:rPr>
@@ -3659,6 +3958,55 @@
       </w:pPr>
       <w:r>
         <w:rPr/>
+        <w:t xml:space="preserve">Barrett, Paul </w:t>
+      </w:r>
+      <w:r>
+        <w:rPr/>
+        <w:t>M.</w:t>
+      </w:r>
+      <w:r>
+        <w:rPr/>
+        <w:t xml:space="preserve">, Polly Parry </w:t>
+      </w:r>
+      <w:r>
+        <w:rPr/>
+        <w:t>and</w:t>
+      </w:r>
+      <w:r>
+        <w:rPr/>
+        <w:t xml:space="preserve"> Sandra </w:t>
+      </w:r>
+      <w:r>
+        <w:rPr/>
+        <w:t xml:space="preserve">D. </w:t>
+      </w:r>
+      <w:r>
+        <w:rPr/>
+        <w:t xml:space="preserve">Chapman. </w:t>
+      </w:r>
+      <w:r>
+        <w:rPr/>
+        <w:t xml:space="preserve">2010. </w:t>
+      </w:r>
+      <w:r>
+        <w:rPr>
+          <w:i/>
+          <w:iCs/>
+        </w:rPr>
+        <w:t>Dippy: the Tale of a Museum Icon</w:t>
+      </w:r>
+      <w:r>
+        <w:rPr/>
+        <w:t>. The Natural History Museum, London, UK. 48 pages.</w:t>
+      </w:r>
+    </w:p>
+    <w:p>
+      <w:pPr>
+        <w:pStyle w:val="Reference"/>
+        <w:rPr/>
+      </w:pPr>
+      <w:r>
+        <w:rPr/>
         <w:t xml:space="preserve">Bedell, Malcolm W., Jr., and David L. Trexler. 2005. First articulated manus of </w:t>
       </w:r>
       <w:r>
@@ -4263,6 +4611,42 @@
       </w:pPr>
       <w:r>
         <w:rPr/>
+        <w:t xml:space="preserve">Hendry, Lisa. 2018. Dippy the dino-star. </w:t>
+      </w:r>
+      <w:hyperlink r:id="rId5">
+        <w:r>
+          <w:rPr>
+            <w:rStyle w:val="InternetLink"/>
+          </w:rPr>
+          <w:t>https://www.nhm.ac.uk/discover/dippy-the-dino-star.htm</w:t>
+        </w:r>
+        <w:r>
+          <w:rPr>
+            <w:rStyle w:val="InternetLink"/>
+          </w:rPr>
+          <w:t>l</w:t>
+        </w:r>
+      </w:hyperlink>
+      <w:r>
+        <w:rPr/>
+        <w:t xml:space="preserve">, archived at </w:t>
+      </w:r>
+      <w:hyperlink r:id="rId6">
+        <w:r>
+          <w:rPr>
+            <w:rStyle w:val="InternetLink"/>
+          </w:rPr>
+          <w:t>https://web.archive.org/web/20211218051435/https://www.nhm.ac.uk/discover/dippy-the-dino-star.html</w:t>
+        </w:r>
+      </w:hyperlink>
+    </w:p>
+    <w:p>
+      <w:pPr>
+        <w:pStyle w:val="Reference"/>
+        <w:rPr/>
+      </w:pPr>
+      <w:r>
+        <w:rPr/>
         <w:t xml:space="preserve">Holland, William J. 1905. The presentation of a reproduction of </w:t>
       </w:r>
       <w:r>
@@ -5119,7 +5503,7 @@
         <w:rPr/>
         <w:t xml:space="preserve">:36-41. </w:t>
       </w:r>
-      <w:hyperlink r:id="rId5">
+      <w:hyperlink r:id="rId7">
         <w:r>
           <w:rPr>
             <w:rStyle w:val="InternetLink"/>
@@ -5460,6 +5844,32 @@
         <w:pStyle w:val="Reference"/>
         <w:rPr/>
       </w:pPr>
+      <w:bookmarkStart w:id="29" w:name="__DdeLink__2717_3412805200"/>
+      <w:r>
+        <w:rPr>
+          <w:rFonts w:ascii="Baskerville Old Face" w:hAnsi="Baskerville Old Face"/>
+        </w:rPr>
+        <w:t>Riedl-Dorn</w:t>
+      </w:r>
+      <w:bookmarkEnd w:id="29"/>
+      <w:r>
+        <w:rPr>
+          <w:rFonts w:ascii="Baskerville Old Face" w:hAnsi="Baskerville Old Face"/>
+        </w:rPr>
+        <w:t xml:space="preserve">, Christa. 1998. Das Haus der Wunder: Zur Geschichte des Naturhistorischen Museums in Wien. Verlag Holzhausen, Vienna. </w:t>
+      </w:r>
+      <w:r>
+        <w:rPr>
+          <w:rFonts w:ascii="Baskerville Old Face" w:hAnsi="Baskerville Old Face"/>
+        </w:rPr>
+        <w:t>308 pages.</w:t>
+      </w:r>
+    </w:p>
+    <w:p>
+      <w:pPr>
+        <w:pStyle w:val="Reference"/>
+        <w:rPr/>
+      </w:pPr>
       <w:r>
         <w:rPr/>
         <w:t xml:space="preserve">Roddy, Dennis B. 2007. Starting at 6 a.m., crowds get first look at Carnegie's new dinosaur exhibit. </w:t>
@@ -5556,7 +5966,7 @@
         <w:rPr/>
         <w:t xml:space="preserve">, peace diplomacy by dinosaur. Peace Palace Library, 13 July 2017. </w:t>
       </w:r>
-      <w:hyperlink r:id="rId6">
+      <w:hyperlink r:id="rId8">
         <w:r>
           <w:rPr>
             <w:rStyle w:val="InternetLink"/>
@@ -5572,6 +5982,60 @@
       </w:pPr>
       <w:r>
         <w:rPr/>
+        <w:t xml:space="preserve">Steerpike. 2015. Dippygate: Natural History Museum’s </w:t>
+      </w:r>
+      <w:r>
+        <w:rPr>
+          <w:i/>
+          <w:iCs/>
+        </w:rPr>
+        <w:t>D</w:t>
+      </w:r>
+      <w:r>
+        <w:rPr>
+          <w:i/>
+          <w:iCs/>
+        </w:rPr>
+        <w:t>iplodocus</w:t>
+      </w:r>
+      <w:r>
+        <w:rPr/>
+        <w:t xml:space="preserve"> sacrificed on the commercial altar. </w:t>
+      </w:r>
+      <w:r>
+        <w:rPr>
+          <w:i/>
+          <w:iCs/>
+        </w:rPr>
+        <w:t>Spectator</w:t>
+      </w:r>
+      <w:r>
+        <w:rPr/>
+        <w:t xml:space="preserve">, </w:t>
+      </w:r>
+      <w:r>
+        <w:rPr>
+          <w:b w:val="false"/>
+          <w:bCs w:val="false"/>
+        </w:rPr>
+        <w:t xml:space="preserve">18 February 2015. </w:t>
+      </w:r>
+      <w:hyperlink r:id="rId9">
+        <w:r>
+          <w:rPr>
+            <w:rStyle w:val="InternetLink"/>
+          </w:rPr>
+          <w:t>https://www.spectator.co.uk/article/dippygate-natural-history-museum-s-diplodocus-sacrificed-on-the-commercial-altar</w:t>
+        </w:r>
+      </w:hyperlink>
+    </w:p>
+    <w:p>
+      <w:pPr>
+        <w:pStyle w:val="Reference"/>
+        <w:rPr/>
+      </w:pPr>
+      <w:r>
+        <w:rPr/>
         <w:t xml:space="preserve">Taylor, Michael P. 2022. Almost all known sauropod necks are incomplete and distorted. </w:t>
       </w:r>
       <w:r>
@@ -5919,8 +6383,8 @@
         <w:pStyle w:val="Heading1"/>
         <w:rPr/>
       </w:pPr>
-      <w:bookmarkStart w:id="29" w:name="__RefHeading___Toc5233_14216418"/>
-      <w:bookmarkEnd w:id="29"/>
+      <w:bookmarkStart w:id="30" w:name="__RefHeading___Toc5233_14216418"/>
+      <w:bookmarkEnd w:id="30"/>
       <w:r>
         <w:rPr/>
         <w:t>Tables</w:t>
@@ -15553,7 +16017,7 @@
                 <w:u w:val="none"/>
               </w:rPr>
             </w:pPr>
-            <w:bookmarkStart w:id="30" w:name="__DdeLink__2464_3009427828"/>
+            <w:bookmarkStart w:id="31" w:name="__DdeLink__2464_3009427828"/>
             <w:r>
               <w:rPr>
                 <w:rFonts w:ascii="Liberation Serif" w:hAnsi="Liberation Serif"/>
@@ -15572,7 +16036,7 @@
               </w:rPr>
               <w:t>King Alfonso XIII</w:t>
             </w:r>
-            <w:bookmarkEnd w:id="30"/>
+            <w:bookmarkEnd w:id="31"/>
           </w:p>
         </w:tc>
         <w:tc>
@@ -16274,8 +16738,8 @@
         <w:ind w:left="0" w:right="0" w:hanging="0"/>
         <w:rPr/>
       </w:pPr>
-      <w:bookmarkStart w:id="31" w:name="__RefHeading___Toc3407_68767826"/>
-      <w:bookmarkEnd w:id="31"/>
+      <w:bookmarkStart w:id="32" w:name="__RefHeading___Toc3407_68767826"/>
+      <w:bookmarkEnd w:id="32"/>
       <w:r>
         <w:rPr/>
         <w:t>Figure Captions</w:t>
@@ -17434,6 +17898,152 @@
   <w:abstractNum w:abstractNumId="7">
     <w:lvl w:ilvl="0">
       <w:start w:val="1"/>
+      <w:numFmt w:val="bullet"/>
+      <w:lvlText w:val=""/>
+      <w:lvlJc w:val="left"/>
+      <w:pPr>
+        <w:tabs>
+          <w:tab w:val="num" w:pos="720"/>
+        </w:tabs>
+        <w:ind w:left="720" w:hanging="360"/>
+      </w:pPr>
+      <w:rPr>
+        <w:rFonts w:ascii="Symbol" w:hAnsi="Symbol" w:cs="Symbol" w:hint="default"/>
+        <w:rFonts w:cs="OpenSymbol"/>
+      </w:rPr>
+    </w:lvl>
+    <w:lvl w:ilvl="1">
+      <w:start w:val="1"/>
+      <w:numFmt w:val="bullet"/>
+      <w:lvlText w:val="◦"/>
+      <w:lvlJc w:val="left"/>
+      <w:pPr>
+        <w:tabs>
+          <w:tab w:val="num" w:pos="1080"/>
+        </w:tabs>
+        <w:ind w:left="1080" w:hanging="360"/>
+      </w:pPr>
+      <w:rPr>
+        <w:rFonts w:ascii="OpenSymbol" w:hAnsi="OpenSymbol" w:cs="OpenSymbol" w:hint="default"/>
+        <w:rFonts w:cs="OpenSymbol"/>
+      </w:rPr>
+    </w:lvl>
+    <w:lvl w:ilvl="2">
+      <w:start w:val="1"/>
+      <w:numFmt w:val="bullet"/>
+      <w:lvlText w:val="▪"/>
+      <w:lvlJc w:val="left"/>
+      <w:pPr>
+        <w:tabs>
+          <w:tab w:val="num" w:pos="1440"/>
+        </w:tabs>
+        <w:ind w:left="1440" w:hanging="360"/>
+      </w:pPr>
+      <w:rPr>
+        <w:rFonts w:ascii="OpenSymbol" w:hAnsi="OpenSymbol" w:cs="OpenSymbol" w:hint="default"/>
+        <w:rFonts w:cs="OpenSymbol"/>
+      </w:rPr>
+    </w:lvl>
+    <w:lvl w:ilvl="3">
+      <w:start w:val="1"/>
+      <w:numFmt w:val="bullet"/>
+      <w:lvlText w:val=""/>
+      <w:lvlJc w:val="left"/>
+      <w:pPr>
+        <w:tabs>
+          <w:tab w:val="num" w:pos="1800"/>
+        </w:tabs>
+        <w:ind w:left="1800" w:hanging="360"/>
+      </w:pPr>
+      <w:rPr>
+        <w:rFonts w:ascii="Symbol" w:hAnsi="Symbol" w:cs="Symbol" w:hint="default"/>
+        <w:rFonts w:cs="OpenSymbol"/>
+      </w:rPr>
+    </w:lvl>
+    <w:lvl w:ilvl="4">
+      <w:start w:val="1"/>
+      <w:numFmt w:val="bullet"/>
+      <w:lvlText w:val="◦"/>
+      <w:lvlJc w:val="left"/>
+      <w:pPr>
+        <w:tabs>
+          <w:tab w:val="num" w:pos="2160"/>
+        </w:tabs>
+        <w:ind w:left="2160" w:hanging="360"/>
+      </w:pPr>
+      <w:rPr>
+        <w:rFonts w:ascii="OpenSymbol" w:hAnsi="OpenSymbol" w:cs="OpenSymbol" w:hint="default"/>
+        <w:rFonts w:cs="OpenSymbol"/>
+      </w:rPr>
+    </w:lvl>
+    <w:lvl w:ilvl="5">
+      <w:start w:val="1"/>
+      <w:numFmt w:val="bullet"/>
+      <w:lvlText w:val="▪"/>
+      <w:lvlJc w:val="left"/>
+      <w:pPr>
+        <w:tabs>
+          <w:tab w:val="num" w:pos="2520"/>
+        </w:tabs>
+        <w:ind w:left="2520" w:hanging="360"/>
+      </w:pPr>
+      <w:rPr>
+        <w:rFonts w:ascii="OpenSymbol" w:hAnsi="OpenSymbol" w:cs="OpenSymbol" w:hint="default"/>
+        <w:rFonts w:cs="OpenSymbol"/>
+      </w:rPr>
+    </w:lvl>
+    <w:lvl w:ilvl="6">
+      <w:start w:val="1"/>
+      <w:numFmt w:val="bullet"/>
+      <w:lvlText w:val=""/>
+      <w:lvlJc w:val="left"/>
+      <w:pPr>
+        <w:tabs>
+          <w:tab w:val="num" w:pos="2880"/>
+        </w:tabs>
+        <w:ind w:left="2880" w:hanging="360"/>
+      </w:pPr>
+      <w:rPr>
+        <w:rFonts w:ascii="Symbol" w:hAnsi="Symbol" w:cs="Symbol" w:hint="default"/>
+        <w:rFonts w:cs="OpenSymbol"/>
+      </w:rPr>
+    </w:lvl>
+    <w:lvl w:ilvl="7">
+      <w:start w:val="1"/>
+      <w:numFmt w:val="bullet"/>
+      <w:lvlText w:val="◦"/>
+      <w:lvlJc w:val="left"/>
+      <w:pPr>
+        <w:tabs>
+          <w:tab w:val="num" w:pos="3240"/>
+        </w:tabs>
+        <w:ind w:left="3240" w:hanging="360"/>
+      </w:pPr>
+      <w:rPr>
+        <w:rFonts w:ascii="OpenSymbol" w:hAnsi="OpenSymbol" w:cs="OpenSymbol" w:hint="default"/>
+        <w:rFonts w:cs="OpenSymbol"/>
+      </w:rPr>
+    </w:lvl>
+    <w:lvl w:ilvl="8">
+      <w:start w:val="1"/>
+      <w:numFmt w:val="bullet"/>
+      <w:lvlText w:val="▪"/>
+      <w:lvlJc w:val="left"/>
+      <w:pPr>
+        <w:tabs>
+          <w:tab w:val="num" w:pos="3600"/>
+        </w:tabs>
+        <w:ind w:left="3600" w:hanging="360"/>
+      </w:pPr>
+      <w:rPr>
+        <w:rFonts w:ascii="OpenSymbol" w:hAnsi="OpenSymbol" w:cs="OpenSymbol" w:hint="default"/>
+        <w:rFonts w:cs="OpenSymbol"/>
+      </w:rPr>
+    </w:lvl>
+  </w:abstractNum>
+  <w:abstractNum w:abstractNumId="8">
+    <w:lvl w:ilvl="0">
+      <w:start w:val="1"/>
       <w:numFmt w:val="none"/>
       <w:suff w:val="nothing"/>
       <w:lvlText w:val=""/>
@@ -17543,6 +18153,9 @@
   </w:num>
   <w:num w:numId="7">
     <w:abstractNumId w:val="7"/>
+  </w:num>
+  <w:num w:numId="8">
+    <w:abstractNumId w:val="8"/>
   </w:num>
 </w:numbering>
 </file>
@@ -17569,7 +18182,7 @@
     <w:pPr>
       <w:widowControl/>
       <w:suppressAutoHyphens w:val="true"/>
-      <w:overflowPunct w:val="false"/>
+      <w:overflowPunct w:val="true"/>
       <w:bidi w:val="0"/>
       <w:spacing w:before="0" w:after="0"/>
       <w:ind w:left="0" w:right="0" w:hanging="0"/>
@@ -18035,6 +18648,208 @@
     <w:qFormat/>
     <w:rPr/>
   </w:style>
+  <w:style w:type="character" w:styleId="ListLabel50">
+    <w:name w:val="ListLabel 50"/>
+    <w:qFormat/>
+    <w:rPr>
+      <w:rFonts w:cs="Symbol"/>
+    </w:rPr>
+  </w:style>
+  <w:style w:type="character" w:styleId="ListLabel51">
+    <w:name w:val="ListLabel 51"/>
+    <w:qFormat/>
+    <w:rPr>
+      <w:rFonts w:cs="OpenSymbol"/>
+    </w:rPr>
+  </w:style>
+  <w:style w:type="character" w:styleId="ListLabel52">
+    <w:name w:val="ListLabel 52"/>
+    <w:qFormat/>
+    <w:rPr>
+      <w:rFonts w:cs="OpenSymbol"/>
+    </w:rPr>
+  </w:style>
+  <w:style w:type="character" w:styleId="ListLabel53">
+    <w:name w:val="ListLabel 53"/>
+    <w:qFormat/>
+    <w:rPr>
+      <w:rFonts w:cs="Symbol"/>
+    </w:rPr>
+  </w:style>
+  <w:style w:type="character" w:styleId="ListLabel54">
+    <w:name w:val="ListLabel 54"/>
+    <w:qFormat/>
+    <w:rPr>
+      <w:rFonts w:cs="OpenSymbol"/>
+    </w:rPr>
+  </w:style>
+  <w:style w:type="character" w:styleId="ListLabel55">
+    <w:name w:val="ListLabel 55"/>
+    <w:qFormat/>
+    <w:rPr>
+      <w:rFonts w:cs="OpenSymbol"/>
+    </w:rPr>
+  </w:style>
+  <w:style w:type="character" w:styleId="ListLabel56">
+    <w:name w:val="ListLabel 56"/>
+    <w:qFormat/>
+    <w:rPr>
+      <w:rFonts w:cs="Symbol"/>
+    </w:rPr>
+  </w:style>
+  <w:style w:type="character" w:styleId="ListLabel57">
+    <w:name w:val="ListLabel 57"/>
+    <w:qFormat/>
+    <w:rPr>
+      <w:rFonts w:cs="OpenSymbol"/>
+    </w:rPr>
+  </w:style>
+  <w:style w:type="character" w:styleId="ListLabel58">
+    <w:name w:val="ListLabel 58"/>
+    <w:qFormat/>
+    <w:rPr>
+      <w:rFonts w:cs="OpenSymbol"/>
+    </w:rPr>
+  </w:style>
+  <w:style w:type="character" w:styleId="ListLabel59">
+    <w:name w:val="ListLabel 59"/>
+    <w:qFormat/>
+    <w:rPr>
+      <w:rFonts w:cs="Symbol"/>
+    </w:rPr>
+  </w:style>
+  <w:style w:type="character" w:styleId="ListLabel60">
+    <w:name w:val="ListLabel 60"/>
+    <w:qFormat/>
+    <w:rPr>
+      <w:rFonts w:cs="OpenSymbol"/>
+    </w:rPr>
+  </w:style>
+  <w:style w:type="character" w:styleId="ListLabel61">
+    <w:name w:val="ListLabel 61"/>
+    <w:qFormat/>
+    <w:rPr>
+      <w:rFonts w:cs="OpenSymbol"/>
+    </w:rPr>
+  </w:style>
+  <w:style w:type="character" w:styleId="ListLabel62">
+    <w:name w:val="ListLabel 62"/>
+    <w:qFormat/>
+    <w:rPr>
+      <w:rFonts w:cs="Symbol"/>
+    </w:rPr>
+  </w:style>
+  <w:style w:type="character" w:styleId="ListLabel63">
+    <w:name w:val="ListLabel 63"/>
+    <w:qFormat/>
+    <w:rPr>
+      <w:rFonts w:cs="OpenSymbol"/>
+    </w:rPr>
+  </w:style>
+  <w:style w:type="character" w:styleId="ListLabel64">
+    <w:name w:val="ListLabel 64"/>
+    <w:qFormat/>
+    <w:rPr>
+      <w:rFonts w:cs="OpenSymbol"/>
+    </w:rPr>
+  </w:style>
+  <w:style w:type="character" w:styleId="ListLabel65">
+    <w:name w:val="ListLabel 65"/>
+    <w:qFormat/>
+    <w:rPr>
+      <w:rFonts w:cs="Symbol"/>
+    </w:rPr>
+  </w:style>
+  <w:style w:type="character" w:styleId="ListLabel66">
+    <w:name w:val="ListLabel 66"/>
+    <w:qFormat/>
+    <w:rPr>
+      <w:rFonts w:cs="OpenSymbol"/>
+    </w:rPr>
+  </w:style>
+  <w:style w:type="character" w:styleId="ListLabel67">
+    <w:name w:val="ListLabel 67"/>
+    <w:qFormat/>
+    <w:rPr>
+      <w:rFonts w:cs="OpenSymbol"/>
+    </w:rPr>
+  </w:style>
+  <w:style w:type="character" w:styleId="ListLabel68">
+    <w:name w:val="ListLabel 68"/>
+    <w:qFormat/>
+    <w:rPr>
+      <w:rFonts w:cs="Symbol"/>
+    </w:rPr>
+  </w:style>
+  <w:style w:type="character" w:styleId="ListLabel69">
+    <w:name w:val="ListLabel 69"/>
+    <w:qFormat/>
+    <w:rPr>
+      <w:rFonts w:cs="OpenSymbol"/>
+    </w:rPr>
+  </w:style>
+  <w:style w:type="character" w:styleId="ListLabel70">
+    <w:name w:val="ListLabel 70"/>
+    <w:qFormat/>
+    <w:rPr>
+      <w:rFonts w:cs="OpenSymbol"/>
+    </w:rPr>
+  </w:style>
+  <w:style w:type="character" w:styleId="ListLabel71">
+    <w:name w:val="ListLabel 71"/>
+    <w:qFormat/>
+    <w:rPr>
+      <w:rFonts w:cs="Symbol"/>
+    </w:rPr>
+  </w:style>
+  <w:style w:type="character" w:styleId="ListLabel72">
+    <w:name w:val="ListLabel 72"/>
+    <w:qFormat/>
+    <w:rPr>
+      <w:rFonts w:cs="OpenSymbol"/>
+    </w:rPr>
+  </w:style>
+  <w:style w:type="character" w:styleId="ListLabel73">
+    <w:name w:val="ListLabel 73"/>
+    <w:qFormat/>
+    <w:rPr>
+      <w:rFonts w:cs="OpenSymbol"/>
+    </w:rPr>
+  </w:style>
+  <w:style w:type="character" w:styleId="ListLabel74">
+    <w:name w:val="ListLabel 74"/>
+    <w:qFormat/>
+    <w:rPr>
+      <w:rFonts w:cs="Symbol"/>
+    </w:rPr>
+  </w:style>
+  <w:style w:type="character" w:styleId="ListLabel75">
+    <w:name w:val="ListLabel 75"/>
+    <w:qFormat/>
+    <w:rPr>
+      <w:rFonts w:cs="OpenSymbol"/>
+    </w:rPr>
+  </w:style>
+  <w:style w:type="character" w:styleId="ListLabel76">
+    <w:name w:val="ListLabel 76"/>
+    <w:qFormat/>
+    <w:rPr>
+      <w:rFonts w:cs="OpenSymbol"/>
+    </w:rPr>
+  </w:style>
+  <w:style w:type="character" w:styleId="ListLabel77">
+    <w:name w:val="ListLabel 77"/>
+    <w:qFormat/>
+    <w:rPr>
+      <w:i w:val="false"/>
+      <w:iCs w:val="false"/>
+    </w:rPr>
+  </w:style>
+  <w:style w:type="character" w:styleId="ListLabel78">
+    <w:name w:val="ListLabel 78"/>
+    <w:qFormat/>
+    <w:rPr/>
+  </w:style>
   <w:style w:type="paragraph" w:styleId="Heading">
     <w:name w:val="Heading"/>
     <w:basedOn w:val="Normal"/>

</xml_diff>

<commit_message>
Write up La Plata mount movement
</commit_message>
<xml_diff>
--- a/TaylorEtAl-composition-of-the-Carnegie-Diplodocus.docx
+++ b/TaylorEtAl-composition-of-the-Carnegie-Diplodocus.docx
@@ -3291,39 +3291,7 @@
       </w:pPr>
       <w:r>
         <w:rPr/>
-        <w:t xml:space="preserve">The </w:t>
-      </w:r>
-      <w:r>
-        <w:rPr/>
-        <w:t xml:space="preserve">Berlin </w:t>
-      </w:r>
-      <w:r>
-        <w:rPr/>
-        <w:t xml:space="preserve">cast was </w:t>
-      </w:r>
-      <w:r>
-        <w:rPr/>
-        <w:t>complete</w:t>
-      </w:r>
-      <w:r>
-        <w:rPr/>
-        <w:t xml:space="preserve">ly </w:t>
-      </w:r>
-      <w:r>
-        <w:rPr/>
-        <w:t>remount</w:t>
-      </w:r>
-      <w:r>
-        <w:rPr/>
-        <w:t xml:space="preserve">ed in </w:t>
-      </w:r>
-      <w:r>
-        <w:rPr/>
-        <w:t xml:space="preserve">2006 </w:t>
-      </w:r>
-      <w:r>
-        <w:rPr/>
-        <w:t xml:space="preserve">by Research Casting International, under the supervision of a team led by Kristian Remes, as part of a renovation of the Museum für Naturkunde’s central hall. </w:t>
+        <w:t xml:space="preserve">The Berlin cast was completely remounted in 2006 by Research Casting International, under the supervision of a team led by Kristian Remes, as part of a renovation of the Museum für Naturkunde’s central hall. </w:t>
       </w:r>
       <w:r>
         <w:rPr>
@@ -3343,55 +3311,7 @@
       </w:pPr>
       <w:r>
         <w:rPr/>
-        <w:t>The</w:t>
-      </w:r>
-      <w:r>
-        <w:rPr/>
-        <w:t xml:space="preserve"> Paris </w:t>
-      </w:r>
-      <w:r>
-        <w:rPr/>
-        <w:t>mount remains in its original locations, and is e</w:t>
-      </w:r>
-      <w:r>
-        <w:rPr/>
-        <w:t xml:space="preserve">ntirely </w:t>
-      </w:r>
-      <w:r>
-        <w:rPr/>
-        <w:t xml:space="preserve">unchanged since its creation in </w:t>
-      </w:r>
-      <w:r>
-        <w:rPr/>
-        <w:t xml:space="preserve">1908, </w:t>
-      </w:r>
-      <w:r>
-        <w:rPr/>
-        <w:t xml:space="preserve">with the exception that </w:t>
-      </w:r>
-      <w:r>
-        <w:rPr/>
-        <w:t xml:space="preserve">possibly a few tail vertebrae </w:t>
-      </w:r>
-      <w:r>
-        <w:rPr/>
-        <w:t xml:space="preserve">had to be </w:t>
-      </w:r>
-      <w:r>
-        <w:rPr/>
-        <w:t xml:space="preserve">replaced in the mid 20th </w:t>
-      </w:r>
-      <w:r>
-        <w:rPr/>
-        <w:t>C</w:t>
-      </w:r>
-      <w:r>
-        <w:rPr/>
-        <w:t xml:space="preserve">entury after a mishap. </w:t>
-      </w:r>
-      <w:r>
-        <w:rPr/>
-        <w:t>This makes the Paris mount an important and perhaps unique historical artifact in its own right, and it is to be hoped that the MNHN resists the temptation to modernize it.</w:t>
+        <w:t>The Paris mount remains in its original locations, and is entirely unchanged since its creation in 1908, with the exception that possibly a few tail vertebrae had to be replaced in the mid 20th Century after a mishap. This makes the Paris mount an important and perhaps unique historical artifact in its own right, and it is to be hoped that the MNHN resists the temptation to modernize it.</w:t>
       </w:r>
     </w:p>
     <w:p>
@@ -3405,47 +3325,7 @@
       </w:pPr>
       <w:r>
         <w:rPr/>
-        <w:t xml:space="preserve">The </w:t>
-      </w:r>
-      <w:r>
-        <w:rPr/>
-        <w:t xml:space="preserve">Vienna </w:t>
-      </w:r>
-      <w:r>
-        <w:rPr/>
-        <w:t>mount has been</w:t>
-      </w:r>
-      <w:r>
-        <w:rPr/>
-        <w:t xml:space="preserve"> </w:t>
-      </w:r>
-      <w:r>
-        <w:rPr/>
-        <w:t>m</w:t>
-      </w:r>
-      <w:r>
-        <w:rPr/>
-        <w:t xml:space="preserve">oved twice </w:t>
-      </w:r>
-      <w:r>
-        <w:rPr/>
-        <w:t>and undergone a</w:t>
-      </w:r>
-      <w:r>
-        <w:rPr/>
-        <w:t xml:space="preserve"> partial remount (</w:t>
-      </w:r>
-      <w:r>
-        <w:rPr/>
-        <w:t xml:space="preserve">with changes to the </w:t>
-      </w:r>
-      <w:r>
-        <w:rPr/>
-        <w:t xml:space="preserve">tail and slight changes to the neck), probably before 1998 judging by photos in Riedl-Dorn </w:t>
-      </w:r>
-      <w:r>
-        <w:rPr/>
-        <w:t>(1998)</w:t>
+        <w:t>The Vienna mount has been moved twice and undergone a partial remount (with changes to the tail and slight changes to the neck), probably before 1998 judging by photos in Riedl-Dorn (1998)</w:t>
       </w:r>
     </w:p>
     <w:p>
@@ -3459,43 +3339,15 @@
       </w:pPr>
       <w:r>
         <w:rPr/>
-        <w:t xml:space="preserve">The </w:t>
-      </w:r>
-      <w:r>
-        <w:rPr/>
-        <w:t xml:space="preserve">Bologna </w:t>
-      </w:r>
-      <w:r>
-        <w:rPr/>
-        <w:t>mount is i</w:t>
-      </w:r>
-      <w:r>
-        <w:rPr/>
-        <w:t xml:space="preserve">n original location (although </w:t>
-      </w:r>
-      <w:r>
-        <w:rPr/>
-        <w:t xml:space="preserve">it eas </w:t>
-      </w:r>
-      <w:r>
-        <w:rPr/>
-        <w:t xml:space="preserve">possibly relocated to another hall in the museum and then moved back at some point). </w:t>
-      </w:r>
-      <w:r>
-        <w:rPr/>
-        <w:t>S</w:t>
-      </w:r>
-      <w:r>
-        <w:rPr/>
-        <w:t xml:space="preserve">ome changes </w:t>
-      </w:r>
-      <w:r>
-        <w:rPr/>
-        <w:t xml:space="preserve">have been made to the pose, </w:t>
-      </w:r>
-      <w:r>
-        <w:rPr/>
-        <w:t>with the neck and tail placed in a leftward curve, probably to offer visitors a better view.</w:t>
+        <w:t xml:space="preserve">The Bologna mount is in original location (although it </w:t>
+      </w:r>
+      <w:r>
+        <w:rPr/>
+        <w:t>w</w:t>
+      </w:r>
+      <w:r>
+        <w:rPr/>
+        <w:t>as possibly relocated to another hall in the museum and then moved back at some point). Some changes have been made to the pose, with the neck and tail placed in a leftward curve, probably to offer visitors a better view.</w:t>
       </w:r>
     </w:p>
     <w:p>
@@ -3505,15 +3357,83 @@
           <w:ilvl w:val="0"/>
           <w:numId w:val="7"/>
         </w:numPr>
-        <w:rPr>
-          <w:highlight w:val="yellow"/>
-        </w:rPr>
-      </w:pPr>
-      <w:r>
-        <w:rPr>
-          <w:highlight w:val="yellow"/>
-        </w:rPr>
-        <w:t>XXX finish this section</w:t>
+        <w:rPr/>
+      </w:pPr>
+      <w:r>
+        <w:rPr/>
+        <w:t>The Russian mount has undergone the most adventures of them all. As noted above, having been mounted at the The Imperial Museum at St. Petersburg cast in June 1910, it was moved t</w:t>
+      </w:r>
+      <w:r>
+        <w:rPr/>
+        <w:t xml:space="preserve">o Moscow </w:t>
+      </w:r>
+      <w:r>
+        <w:rPr/>
+        <w:t>in</w:t>
+      </w:r>
+      <w:r>
+        <w:rPr/>
+        <w:t xml:space="preserve"> 1934, remounted </w:t>
+      </w:r>
+      <w:r>
+        <w:rPr/>
+        <w:t xml:space="preserve">in </w:t>
+      </w:r>
+      <w:r>
+        <w:rPr/>
+        <w:t xml:space="preserve">1937 in the Neshkuchny Palace </w:t>
+      </w:r>
+      <w:r>
+        <w:rPr/>
+        <w:t xml:space="preserve">in a bizzare posture with everted elbows, moved to </w:t>
+      </w:r>
+      <w:r>
+        <w:rPr/>
+        <w:t xml:space="preserve">storage </w:t>
+      </w:r>
+      <w:r>
+        <w:rPr/>
+        <w:t xml:space="preserve">in </w:t>
+      </w:r>
+      <w:r>
+        <w:rPr/>
+        <w:t xml:space="preserve">Almaty, Kazakhstan </w:t>
+      </w:r>
+      <w:r>
+        <w:rPr/>
+        <w:t xml:space="preserve">from </w:t>
+      </w:r>
+      <w:r>
+        <w:rPr/>
+        <w:t xml:space="preserve">1942 </w:t>
+      </w:r>
+      <w:r>
+        <w:rPr/>
+        <w:t xml:space="preserve">to </w:t>
+      </w:r>
+      <w:r>
+        <w:rPr/>
+        <w:t xml:space="preserve">1944, </w:t>
+      </w:r>
+      <w:r>
+        <w:rPr/>
+        <w:t xml:space="preserve">returned to the Neshkuchny Palace, placed in storage in when the museum closed in 1954 and finally remounted in a surprisingly old-fashioned tail-dragging pose in 1987 for </w:t>
+      </w:r>
+      <w:r>
+        <w:rPr/>
+        <w:t xml:space="preserve">exhibit in the </w:t>
+      </w:r>
+      <w:r>
+        <w:rPr/>
+        <w:t xml:space="preserve">new </w:t>
+      </w:r>
+      <w:r>
+        <w:rPr/>
+        <w:t xml:space="preserve">Orlov Museum. </w:t>
+      </w:r>
+      <w:r>
+        <w:rPr/>
+        <w:t>So far as we are aware, however, the same original set of casts have remained in use through all these changes.</w:t>
       </w:r>
     </w:p>
     <w:p>
@@ -3523,15 +3443,29 @@
           <w:ilvl w:val="0"/>
           <w:numId w:val="7"/>
         </w:numPr>
-        <w:rPr>
-          <w:highlight w:val="yellow"/>
-        </w:rPr>
-      </w:pPr>
-      <w:r>
-        <w:rPr>
-          <w:highlight w:val="yellow"/>
-        </w:rPr>
-        <w:t>- St. Petersburg: moved to Moscow around 1934, and remounted 1937 in an Abel-esque fashion with widely spread front limbs, in storage 1941-1944, and again 1954-1990, remounted 1989-1990 for the present exhibit in the Orlov Museum.</w:t>
+        <w:rPr/>
+      </w:pPr>
+      <w:r>
+        <w:rPr/>
+        <w:t xml:space="preserve">The La Plata mount has been moved within the museum on multiple occasions, and the posture of both the neck and tail changed, similarly to the changes in the Vienna cast </w:t>
+      </w:r>
+      <w:r>
+        <w:rPr/>
+        <w:t>(Otero and Gasparini 2014:300–301)</w:t>
+      </w:r>
+      <w:r>
+        <w:rPr/>
+        <w:t xml:space="preserve">. The history of this mount is covered in detail by </w:t>
+      </w:r>
+      <w:bookmarkStart w:id="23" w:name="__DdeLink__4377_3412805200"/>
+      <w:r>
+        <w:rPr/>
+        <w:t>Otero and Gasparini</w:t>
+      </w:r>
+      <w:bookmarkEnd w:id="23"/>
+      <w:r>
+        <w:rPr/>
+        <w:t xml:space="preserve"> (2014).</w:t>
       </w:r>
     </w:p>
     <w:p>
@@ -3541,15 +3475,13 @@
           <w:ilvl w:val="0"/>
           <w:numId w:val="7"/>
         </w:numPr>
+        <w:rPr/>
+      </w:pPr>
+      <w:r>
         <w:rPr>
           <w:highlight w:val="yellow"/>
         </w:rPr>
-      </w:pPr>
-      <w:r>
-        <w:rPr>
-          <w:highlight w:val="yellow"/>
-        </w:rPr>
-        <w:t>- La Plata: Moved within the museum, changes in neck and (lifted) tail similar to Vienna.</w:t>
+        <w:t>- Madrid: Moved within the museum, original mount (as far as I could see).</w:t>
       </w:r>
     </w:p>
     <w:p>
@@ -3559,15 +3491,13 @@
           <w:ilvl w:val="0"/>
           <w:numId w:val="7"/>
         </w:numPr>
+        <w:rPr/>
+      </w:pPr>
+      <w:r>
         <w:rPr>
           <w:highlight w:val="yellow"/>
         </w:rPr>
-      </w:pPr>
-      <w:r>
-        <w:rPr>
-          <w:highlight w:val="yellow"/>
-        </w:rPr>
-        <w:t>- Madrid: Moved within the museum, original mount (as far as I could see).</w:t>
+        <w:t>XXX Mexico?</w:t>
       </w:r>
     </w:p>
     <w:p>
@@ -3605,8 +3535,8 @@
         <w:ind w:left="0" w:right="0" w:hanging="0"/>
         <w:rPr/>
       </w:pPr>
-      <w:bookmarkStart w:id="23" w:name="__RefHeading___Toc3401_68767826"/>
-      <w:bookmarkEnd w:id="23"/>
+      <w:bookmarkStart w:id="24" w:name="__RefHeading___Toc3401_68767826"/>
+      <w:bookmarkEnd w:id="24"/>
       <w:r>
         <w:rPr/>
         <w:t>Discussion</w:t>
@@ -3777,8 +3707,8 @@
         <w:ind w:left="0" w:right="0" w:hanging="0"/>
         <w:rPr/>
       </w:pPr>
-      <w:bookmarkStart w:id="24" w:name="__RefHeading___Toc1833_55120580"/>
-      <w:bookmarkEnd w:id="24"/>
+      <w:bookmarkStart w:id="25" w:name="__RefHeading___Toc1833_55120580"/>
+      <w:bookmarkEnd w:id="25"/>
       <w:r>
         <w:rPr/>
         <w:t>Acknowledgements</w:t>
@@ -3815,8 +3745,8 @@
         <w:ind w:left="0" w:right="0" w:hanging="0"/>
         <w:rPr/>
       </w:pPr>
-      <w:bookmarkStart w:id="25" w:name="__RefHeading___Toc3405_68767826"/>
-      <w:bookmarkEnd w:id="25"/>
+      <w:bookmarkStart w:id="26" w:name="__RefHeading___Toc3405_68767826"/>
+      <w:bookmarkEnd w:id="26"/>
       <w:r>
         <w:rPr/>
         <w:t>References</w:t>
@@ -3899,12 +3829,12 @@
         <w:pStyle w:val="Reference"/>
         <w:rPr/>
       </w:pPr>
-      <w:bookmarkStart w:id="26" w:name="__DdeLink__2481_14216418"/>
+      <w:bookmarkStart w:id="27" w:name="__DdeLink__2481_14216418"/>
       <w:r>
         <w:rPr/>
         <w:t>Anonymous</w:t>
       </w:r>
-      <w:bookmarkEnd w:id="26"/>
+      <w:bookmarkEnd w:id="27"/>
       <w:r>
         <w:rPr/>
         <w:t xml:space="preserve">. 1907. A </w:t>
@@ -3958,35 +3888,7 @@
       </w:pPr>
       <w:r>
         <w:rPr/>
-        <w:t xml:space="preserve">Barrett, Paul </w:t>
-      </w:r>
-      <w:r>
-        <w:rPr/>
-        <w:t>M.</w:t>
-      </w:r>
-      <w:r>
-        <w:rPr/>
-        <w:t xml:space="preserve">, Polly Parry </w:t>
-      </w:r>
-      <w:r>
-        <w:rPr/>
-        <w:t>and</w:t>
-      </w:r>
-      <w:r>
-        <w:rPr/>
-        <w:t xml:space="preserve"> Sandra </w:t>
-      </w:r>
-      <w:r>
-        <w:rPr/>
-        <w:t xml:space="preserve">D. </w:t>
-      </w:r>
-      <w:r>
-        <w:rPr/>
-        <w:t xml:space="preserve">Chapman. </w:t>
-      </w:r>
-      <w:r>
-        <w:rPr/>
-        <w:t xml:space="preserve">2010. </w:t>
+        <w:t xml:space="preserve">Barrett, Paul M., Polly Parry and Sandra D. Chapman. 2010. </w:t>
       </w:r>
       <w:r>
         <w:rPr>
@@ -4133,7 +4035,7 @@
         <w:pStyle w:val="Reference"/>
         <w:rPr/>
       </w:pPr>
-      <w:bookmarkStart w:id="27" w:name="__DdeLink__5014_2834848739"/>
+      <w:bookmarkStart w:id="28" w:name="__DdeLink__5014_2834848739"/>
       <w:r>
         <w:rPr/>
         <w:t xml:space="preserve">Carnegie Institute. 1934. </w:t>
@@ -4149,7 +4051,7 @@
         <w:rPr/>
         <w:t>.</w:t>
       </w:r>
-      <w:bookmarkEnd w:id="27"/>
+      <w:bookmarkEnd w:id="28"/>
     </w:p>
     <w:p>
       <w:pPr>
@@ -4618,13 +4520,7 @@
           <w:rPr>
             <w:rStyle w:val="InternetLink"/>
           </w:rPr>
-          <w:t>https://www.nhm.ac.uk/discover/dippy-the-dino-star.htm</w:t>
-        </w:r>
-        <w:r>
-          <w:rPr>
-            <w:rStyle w:val="InternetLink"/>
-          </w:rPr>
-          <w:t>l</w:t>
+          <w:t>https://www.nhm.ac.uk/discover/dippy-the-dino-star.html</w:t>
         </w:r>
       </w:hyperlink>
       <w:r>
@@ -5400,12 +5296,12 @@
         <w:pStyle w:val="Reference"/>
         <w:rPr/>
       </w:pPr>
-      <w:bookmarkStart w:id="28" w:name="__DdeLink__16582_68767826"/>
+      <w:bookmarkStart w:id="29" w:name="__DdeLink__16582_68767826"/>
       <w:r>
         <w:rPr/>
         <w:t>Nieuwland</w:t>
       </w:r>
-      <w:bookmarkEnd w:id="28"/>
+      <w:bookmarkEnd w:id="29"/>
       <w:r>
         <w:rPr/>
         <w:t xml:space="preserve">, Ilja. 2019. </w:t>
@@ -5844,25 +5740,19 @@
         <w:pStyle w:val="Reference"/>
         <w:rPr/>
       </w:pPr>
-      <w:bookmarkStart w:id="29" w:name="__DdeLink__2717_3412805200"/>
+      <w:bookmarkStart w:id="30" w:name="__DdeLink__2717_3412805200"/>
       <w:r>
         <w:rPr>
           <w:rFonts w:ascii="Baskerville Old Face" w:hAnsi="Baskerville Old Face"/>
         </w:rPr>
         <w:t>Riedl-Dorn</w:t>
       </w:r>
-      <w:bookmarkEnd w:id="29"/>
+      <w:bookmarkEnd w:id="30"/>
       <w:r>
         <w:rPr>
           <w:rFonts w:ascii="Baskerville Old Face" w:hAnsi="Baskerville Old Face"/>
         </w:rPr>
-        <w:t xml:space="preserve">, Christa. 1998. Das Haus der Wunder: Zur Geschichte des Naturhistorischen Museums in Wien. Verlag Holzhausen, Vienna. </w:t>
-      </w:r>
-      <w:r>
-        <w:rPr>
-          <w:rFonts w:ascii="Baskerville Old Face" w:hAnsi="Baskerville Old Face"/>
-        </w:rPr>
-        <w:t>308 pages.</w:t>
+        <w:t>, Christa. 1998. Das Haus der Wunder: Zur Geschichte des Naturhistorischen Museums in Wien. Verlag Holzhausen, Vienna. 308 pages.</w:t>
       </w:r>
     </w:p>
     <w:p>
@@ -5989,14 +5879,7 @@
           <w:i/>
           <w:iCs/>
         </w:rPr>
-        <w:t>D</w:t>
-      </w:r>
-      <w:r>
-        <w:rPr>
-          <w:i/>
-          <w:iCs/>
-        </w:rPr>
-        <w:t>iplodocus</w:t>
+        <w:t>Diplodocus</w:t>
       </w:r>
       <w:r>
         <w:rPr/>
@@ -6383,8 +6266,8 @@
         <w:pStyle w:val="Heading1"/>
         <w:rPr/>
       </w:pPr>
-      <w:bookmarkStart w:id="30" w:name="__RefHeading___Toc5233_14216418"/>
-      <w:bookmarkEnd w:id="30"/>
+      <w:bookmarkStart w:id="31" w:name="__RefHeading___Toc5233_14216418"/>
+      <w:bookmarkEnd w:id="31"/>
       <w:r>
         <w:rPr/>
         <w:t>Tables</w:t>
@@ -16017,7 +15900,7 @@
                 <w:u w:val="none"/>
               </w:rPr>
             </w:pPr>
-            <w:bookmarkStart w:id="31" w:name="__DdeLink__2464_3009427828"/>
+            <w:bookmarkStart w:id="32" w:name="__DdeLink__2464_3009427828"/>
             <w:r>
               <w:rPr>
                 <w:rFonts w:ascii="Liberation Serif" w:hAnsi="Liberation Serif"/>
@@ -16036,7 +15919,7 @@
               </w:rPr>
               <w:t>King Alfonso XIII</w:t>
             </w:r>
-            <w:bookmarkEnd w:id="31"/>
+            <w:bookmarkEnd w:id="32"/>
           </w:p>
         </w:tc>
         <w:tc>
@@ -16738,8 +16621,8 @@
         <w:ind w:left="0" w:right="0" w:hanging="0"/>
         <w:rPr/>
       </w:pPr>
-      <w:bookmarkStart w:id="32" w:name="__RefHeading___Toc3407_68767826"/>
-      <w:bookmarkEnd w:id="32"/>
+      <w:bookmarkStart w:id="33" w:name="__RefHeading___Toc3407_68767826"/>
+      <w:bookmarkEnd w:id="33"/>
       <w:r>
         <w:rPr/>
         <w:t>Figure Captions</w:t>
@@ -18182,7 +18065,7 @@
     <w:pPr>
       <w:widowControl/>
       <w:suppressAutoHyphens w:val="true"/>
-      <w:overflowPunct w:val="true"/>
+      <w:overflowPunct w:val="false"/>
       <w:bidi w:val="0"/>
       <w:spacing w:before="0" w:after="0"/>
       <w:ind w:left="0" w:right="0" w:hanging="0"/>
@@ -18850,6 +18733,271 @@
     <w:qFormat/>
     <w:rPr/>
   </w:style>
+  <w:style w:type="character" w:styleId="ListLabel79">
+    <w:name w:val="ListLabel 79"/>
+    <w:qFormat/>
+    <w:rPr>
+      <w:rFonts w:cs="Symbol"/>
+    </w:rPr>
+  </w:style>
+  <w:style w:type="character" w:styleId="ListLabel80">
+    <w:name w:val="ListLabel 80"/>
+    <w:qFormat/>
+    <w:rPr>
+      <w:rFonts w:cs="OpenSymbol"/>
+    </w:rPr>
+  </w:style>
+  <w:style w:type="character" w:styleId="ListLabel81">
+    <w:name w:val="ListLabel 81"/>
+    <w:qFormat/>
+    <w:rPr>
+      <w:rFonts w:cs="OpenSymbol"/>
+    </w:rPr>
+  </w:style>
+  <w:style w:type="character" w:styleId="ListLabel82">
+    <w:name w:val="ListLabel 82"/>
+    <w:qFormat/>
+    <w:rPr>
+      <w:rFonts w:cs="Symbol"/>
+    </w:rPr>
+  </w:style>
+  <w:style w:type="character" w:styleId="ListLabel83">
+    <w:name w:val="ListLabel 83"/>
+    <w:qFormat/>
+    <w:rPr>
+      <w:rFonts w:cs="OpenSymbol"/>
+    </w:rPr>
+  </w:style>
+  <w:style w:type="character" w:styleId="ListLabel84">
+    <w:name w:val="ListLabel 84"/>
+    <w:qFormat/>
+    <w:rPr>
+      <w:rFonts w:cs="OpenSymbol"/>
+    </w:rPr>
+  </w:style>
+  <w:style w:type="character" w:styleId="ListLabel85">
+    <w:name w:val="ListLabel 85"/>
+    <w:qFormat/>
+    <w:rPr>
+      <w:rFonts w:cs="Symbol"/>
+    </w:rPr>
+  </w:style>
+  <w:style w:type="character" w:styleId="ListLabel86">
+    <w:name w:val="ListLabel 86"/>
+    <w:qFormat/>
+    <w:rPr>
+      <w:rFonts w:cs="OpenSymbol"/>
+    </w:rPr>
+  </w:style>
+  <w:style w:type="character" w:styleId="ListLabel87">
+    <w:name w:val="ListLabel 87"/>
+    <w:qFormat/>
+    <w:rPr>
+      <w:rFonts w:cs="OpenSymbol"/>
+    </w:rPr>
+  </w:style>
+  <w:style w:type="character" w:styleId="ListLabel88">
+    <w:name w:val="ListLabel 88"/>
+    <w:qFormat/>
+    <w:rPr>
+      <w:rFonts w:cs="Symbol"/>
+    </w:rPr>
+  </w:style>
+  <w:style w:type="character" w:styleId="ListLabel89">
+    <w:name w:val="ListLabel 89"/>
+    <w:qFormat/>
+    <w:rPr>
+      <w:rFonts w:cs="OpenSymbol"/>
+    </w:rPr>
+  </w:style>
+  <w:style w:type="character" w:styleId="ListLabel90">
+    <w:name w:val="ListLabel 90"/>
+    <w:qFormat/>
+    <w:rPr>
+      <w:rFonts w:cs="OpenSymbol"/>
+    </w:rPr>
+  </w:style>
+  <w:style w:type="character" w:styleId="ListLabel91">
+    <w:name w:val="ListLabel 91"/>
+    <w:qFormat/>
+    <w:rPr>
+      <w:rFonts w:cs="Symbol"/>
+    </w:rPr>
+  </w:style>
+  <w:style w:type="character" w:styleId="ListLabel92">
+    <w:name w:val="ListLabel 92"/>
+    <w:qFormat/>
+    <w:rPr>
+      <w:rFonts w:cs="OpenSymbol"/>
+    </w:rPr>
+  </w:style>
+  <w:style w:type="character" w:styleId="ListLabel93">
+    <w:name w:val="ListLabel 93"/>
+    <w:qFormat/>
+    <w:rPr>
+      <w:rFonts w:cs="OpenSymbol"/>
+    </w:rPr>
+  </w:style>
+  <w:style w:type="character" w:styleId="ListLabel94">
+    <w:name w:val="ListLabel 94"/>
+    <w:qFormat/>
+    <w:rPr>
+      <w:rFonts w:cs="Symbol"/>
+    </w:rPr>
+  </w:style>
+  <w:style w:type="character" w:styleId="ListLabel95">
+    <w:name w:val="ListLabel 95"/>
+    <w:qFormat/>
+    <w:rPr>
+      <w:rFonts w:cs="OpenSymbol"/>
+    </w:rPr>
+  </w:style>
+  <w:style w:type="character" w:styleId="ListLabel96">
+    <w:name w:val="ListLabel 96"/>
+    <w:qFormat/>
+    <w:rPr>
+      <w:rFonts w:cs="OpenSymbol"/>
+    </w:rPr>
+  </w:style>
+  <w:style w:type="character" w:styleId="ListLabel97">
+    <w:name w:val="ListLabel 97"/>
+    <w:qFormat/>
+    <w:rPr>
+      <w:rFonts w:cs="Symbol"/>
+    </w:rPr>
+  </w:style>
+  <w:style w:type="character" w:styleId="ListLabel98">
+    <w:name w:val="ListLabel 98"/>
+    <w:qFormat/>
+    <w:rPr>
+      <w:rFonts w:cs="OpenSymbol"/>
+    </w:rPr>
+  </w:style>
+  <w:style w:type="character" w:styleId="ListLabel99">
+    <w:name w:val="ListLabel 99"/>
+    <w:qFormat/>
+    <w:rPr>
+      <w:rFonts w:cs="OpenSymbol"/>
+    </w:rPr>
+  </w:style>
+  <w:style w:type="character" w:styleId="ListLabel100">
+    <w:name w:val="ListLabel 100"/>
+    <w:qFormat/>
+    <w:rPr>
+      <w:rFonts w:cs="Symbol"/>
+    </w:rPr>
+  </w:style>
+  <w:style w:type="character" w:styleId="ListLabel101">
+    <w:name w:val="ListLabel 101"/>
+    <w:qFormat/>
+    <w:rPr>
+      <w:rFonts w:cs="OpenSymbol"/>
+    </w:rPr>
+  </w:style>
+  <w:style w:type="character" w:styleId="ListLabel102">
+    <w:name w:val="ListLabel 102"/>
+    <w:qFormat/>
+    <w:rPr>
+      <w:rFonts w:cs="OpenSymbol"/>
+    </w:rPr>
+  </w:style>
+  <w:style w:type="character" w:styleId="ListLabel103">
+    <w:name w:val="ListLabel 103"/>
+    <w:qFormat/>
+    <w:rPr>
+      <w:rFonts w:cs="Symbol"/>
+    </w:rPr>
+  </w:style>
+  <w:style w:type="character" w:styleId="ListLabel104">
+    <w:name w:val="ListLabel 104"/>
+    <w:qFormat/>
+    <w:rPr>
+      <w:rFonts w:cs="OpenSymbol"/>
+    </w:rPr>
+  </w:style>
+  <w:style w:type="character" w:styleId="ListLabel105">
+    <w:name w:val="ListLabel 105"/>
+    <w:qFormat/>
+    <w:rPr>
+      <w:rFonts w:cs="OpenSymbol"/>
+    </w:rPr>
+  </w:style>
+  <w:style w:type="character" w:styleId="ListLabel106">
+    <w:name w:val="ListLabel 106"/>
+    <w:qFormat/>
+    <w:rPr>
+      <w:rFonts w:cs="OpenSymbol"/>
+    </w:rPr>
+  </w:style>
+  <w:style w:type="character" w:styleId="ListLabel107">
+    <w:name w:val="ListLabel 107"/>
+    <w:qFormat/>
+    <w:rPr>
+      <w:rFonts w:cs="OpenSymbol"/>
+    </w:rPr>
+  </w:style>
+  <w:style w:type="character" w:styleId="ListLabel108">
+    <w:name w:val="ListLabel 108"/>
+    <w:qFormat/>
+    <w:rPr>
+      <w:rFonts w:cs="OpenSymbol"/>
+    </w:rPr>
+  </w:style>
+  <w:style w:type="character" w:styleId="ListLabel109">
+    <w:name w:val="ListLabel 109"/>
+    <w:qFormat/>
+    <w:rPr>
+      <w:rFonts w:cs="OpenSymbol"/>
+    </w:rPr>
+  </w:style>
+  <w:style w:type="character" w:styleId="ListLabel110">
+    <w:name w:val="ListLabel 110"/>
+    <w:qFormat/>
+    <w:rPr>
+      <w:rFonts w:cs="OpenSymbol"/>
+    </w:rPr>
+  </w:style>
+  <w:style w:type="character" w:styleId="ListLabel111">
+    <w:name w:val="ListLabel 111"/>
+    <w:qFormat/>
+    <w:rPr>
+      <w:rFonts w:cs="OpenSymbol"/>
+    </w:rPr>
+  </w:style>
+  <w:style w:type="character" w:styleId="ListLabel112">
+    <w:name w:val="ListLabel 112"/>
+    <w:qFormat/>
+    <w:rPr>
+      <w:rFonts w:cs="OpenSymbol"/>
+    </w:rPr>
+  </w:style>
+  <w:style w:type="character" w:styleId="ListLabel113">
+    <w:name w:val="ListLabel 113"/>
+    <w:qFormat/>
+    <w:rPr>
+      <w:rFonts w:cs="OpenSymbol"/>
+    </w:rPr>
+  </w:style>
+  <w:style w:type="character" w:styleId="ListLabel114">
+    <w:name w:val="ListLabel 114"/>
+    <w:qFormat/>
+    <w:rPr>
+      <w:rFonts w:cs="OpenSymbol"/>
+    </w:rPr>
+  </w:style>
+  <w:style w:type="character" w:styleId="ListLabel115">
+    <w:name w:val="ListLabel 115"/>
+    <w:qFormat/>
+    <w:rPr>
+      <w:i w:val="false"/>
+      <w:iCs w:val="false"/>
+    </w:rPr>
+  </w:style>
+  <w:style w:type="character" w:styleId="ListLabel116">
+    <w:name w:val="ListLabel 116"/>
+    <w:qFormat/>
+    <w:rPr/>
+  </w:style>
   <w:style w:type="paragraph" w:styleId="Heading">
     <w:name w:val="Heading"/>
     <w:basedOn w:val="Normal"/>

</xml_diff>

<commit_message>
Handle some minor TODOs
</commit_message>
<xml_diff>
--- a/TaylorEtAl-composition-of-the-Carnegie-Diplodocus.docx
+++ b/TaylorEtAl-composition-of-the-Carnegie-Diplodocus.docx
@@ -1139,6 +1139,21 @@
     </w:p>
     <w:p>
       <w:pPr>
+        <w:pStyle w:val="TextBody"/>
+        <w:numPr>
+          <w:ilvl w:val="0"/>
+          <w:numId w:val="4"/>
+        </w:numPr>
+        <w:ind w:left="720" w:right="0" w:hanging="360"/>
+        <w:rPr/>
+      </w:pPr>
+      <w:r>
+        <w:rPr/>
+        <w:t>YPM — Yale Peabody Museum, New Haven, Connecticut, USA.</w:t>
+      </w:r>
+    </w:p>
+    <w:p>
+      <w:pPr>
         <w:pStyle w:val="Heading1"/>
         <w:numPr>
           <w:ilvl w:val="0"/>
@@ -1807,7 +1822,15 @@
       </w:r>
       <w:r>
         <w:rPr/>
-        <w:t xml:space="preserve"> restoration fund on having the last two casts completed and gifting one of them to Mexico. On 6 April 1930, at the age of 81 (not 81 as stated by Nieuwland 2019:250), Holland arrived in Mexico City together with Coggeshall’s brother Louis, to set up his last </w:t>
+        <w:t xml:space="preserve"> restoration fund on having the last two casts completed and gifting one of them to Mexico. On 6 April 1930, at the age of 81 (not 8</w:t>
+      </w:r>
+      <w:r>
+        <w:rPr/>
+        <w:t>0</w:t>
+      </w:r>
+      <w:r>
+        <w:rPr/>
+        <w:t xml:space="preserve"> as stated by Nieuwland 2019:250), Holland arrived in Mexico City together with Coggeshall’s brother Louis, to set up his last </w:t>
       </w:r>
       <w:r>
         <w:rPr>
@@ -3447,25 +3470,15 @@
       </w:pPr>
       <w:r>
         <w:rPr/>
-        <w:t xml:space="preserve">The La Plata mount has been moved within the museum on multiple occasions, and the posture of both the neck and tail changed, similarly to the changes in the Vienna cast </w:t>
-      </w:r>
-      <w:r>
-        <w:rPr/>
-        <w:t>(Otero and Gasparini 2014:300–301)</w:t>
-      </w:r>
-      <w:r>
-        <w:rPr/>
-        <w:t xml:space="preserve">. The history of this mount is covered in detail by </w:t>
-      </w:r>
-      <w:bookmarkStart w:id="23" w:name="__DdeLink__4377_3412805200"/>
-      <w:r>
-        <w:rPr/>
-        <w:t>Otero and Gasparini</w:t>
-      </w:r>
-      <w:bookmarkEnd w:id="23"/>
-      <w:r>
-        <w:rPr/>
-        <w:t xml:space="preserve"> (2014).</w:t>
+        <w:t xml:space="preserve">The La Plata mount has been moved within the museum on multiple occasions, and the posture of both the neck and tail was updated when it was moved from Hall V to Hall II in 2012 (Nieuwland 2019:247, </w:t>
+      </w:r>
+      <w:r>
+        <w:rPr/>
+        <w:t>Otero and Gasparini 2014:300–301)</w:t>
+      </w:r>
+      <w:r>
+        <w:rPr/>
+        <w:t>. The history of this mount is covered in detail by Otero and Gasparini (2014).</w:t>
       </w:r>
     </w:p>
     <w:p>
@@ -3478,10 +3491,32 @@
         <w:rPr/>
       </w:pPr>
       <w:r>
-        <w:rPr>
-          <w:highlight w:val="yellow"/>
-        </w:rPr>
-        <w:t>- Madrid: Moved within the museum, original mount (as far as I could see).</w:t>
+        <w:rPr/>
+        <w:t xml:space="preserve">The Madrid mount has been moved within the museum, but in other respects seems to be </w:t>
+      </w:r>
+      <w:r>
+        <w:rPr/>
+        <w:t xml:space="preserve">largely </w:t>
+      </w:r>
+      <w:r>
+        <w:rPr/>
+        <w:t xml:space="preserve">unchanged since the original mounting. </w:t>
+      </w:r>
+      <w:r>
+        <w:rPr/>
+        <w:t>T</w:t>
+      </w:r>
+      <w:r>
+        <w:rPr/>
+        <w:t xml:space="preserve">he </w:t>
+      </w:r>
+      <w:r>
+        <w:rPr/>
+        <w:t>one significant change is that the</w:t>
+      </w:r>
+      <w:r>
+        <w:rPr/>
+        <w:t xml:space="preserve"> skull was replaced by “a new Carnegie replica” when the exhibit was moved to a new hall in 1935 (Nieuwland 2019:247)</w:t>
       </w:r>
     </w:p>
     <w:p>
@@ -3498,31 +3533,6 @@
           <w:highlight w:val="yellow"/>
         </w:rPr>
         <w:t>XXX Mexico?</w:t>
-      </w:r>
-    </w:p>
-    <w:p>
-      <w:pPr>
-        <w:pStyle w:val="TextBody"/>
-        <w:rPr/>
-      </w:pPr>
-      <w:r>
-        <w:rPr/>
-      </w:r>
-    </w:p>
-    <w:p>
-      <w:pPr>
-        <w:pStyle w:val="TextBody"/>
-        <w:rPr/>
-      </w:pPr>
-      <w:r>
-        <w:rPr/>
-        <w:t xml:space="preserve">for example, the skull of the Madrid cast was replaced by “a new Carnegie replica” when the exhibit was moved to a new hall in 1935 (Nieuwland 2019:247) and the posture of the La Plata cast was updated when it was moved from Hall V to Hall II in 2012 (Nieuwland 2019:247). </w:t>
-      </w:r>
-      <w:r>
-        <w:rPr>
-          <w:highlight w:val="yellow"/>
-        </w:rPr>
-        <w:t>XXX Ilja, do we know of other changes?</w:t>
       </w:r>
     </w:p>
     <w:p>
@@ -3535,8 +3545,8 @@
         <w:ind w:left="0" w:right="0" w:hanging="0"/>
         <w:rPr/>
       </w:pPr>
-      <w:bookmarkStart w:id="24" w:name="__RefHeading___Toc3401_68767826"/>
-      <w:bookmarkEnd w:id="24"/>
+      <w:bookmarkStart w:id="23" w:name="__RefHeading___Toc3401_68767826"/>
+      <w:bookmarkEnd w:id="23"/>
       <w:r>
         <w:rPr/>
         <w:t>Discussion</w:t>
@@ -3707,8 +3717,8 @@
         <w:ind w:left="0" w:right="0" w:hanging="0"/>
         <w:rPr/>
       </w:pPr>
-      <w:bookmarkStart w:id="25" w:name="__RefHeading___Toc1833_55120580"/>
-      <w:bookmarkEnd w:id="25"/>
+      <w:bookmarkStart w:id="24" w:name="__RefHeading___Toc1833_55120580"/>
+      <w:bookmarkEnd w:id="24"/>
       <w:r>
         <w:rPr/>
         <w:t>Acknowledgements</w:t>
@@ -3745,8 +3755,8 @@
         <w:ind w:left="0" w:right="0" w:hanging="0"/>
         <w:rPr/>
       </w:pPr>
-      <w:bookmarkStart w:id="26" w:name="__RefHeading___Toc3405_68767826"/>
-      <w:bookmarkEnd w:id="26"/>
+      <w:bookmarkStart w:id="25" w:name="__RefHeading___Toc3405_68767826"/>
+      <w:bookmarkEnd w:id="25"/>
       <w:r>
         <w:rPr/>
         <w:t>References</w:t>
@@ -3829,12 +3839,12 @@
         <w:pStyle w:val="Reference"/>
         <w:rPr/>
       </w:pPr>
-      <w:bookmarkStart w:id="27" w:name="__DdeLink__2481_14216418"/>
+      <w:bookmarkStart w:id="26" w:name="__DdeLink__2481_14216418"/>
       <w:r>
         <w:rPr/>
         <w:t>Anonymous</w:t>
       </w:r>
-      <w:bookmarkEnd w:id="27"/>
+      <w:bookmarkEnd w:id="26"/>
       <w:r>
         <w:rPr/>
         <w:t xml:space="preserve">. 1907. A </w:t>
@@ -4035,7 +4045,7 @@
         <w:pStyle w:val="Reference"/>
         <w:rPr/>
       </w:pPr>
-      <w:bookmarkStart w:id="28" w:name="__DdeLink__5014_2834848739"/>
+      <w:bookmarkStart w:id="27" w:name="__DdeLink__5014_2834848739"/>
       <w:r>
         <w:rPr/>
         <w:t xml:space="preserve">Carnegie Institute. 1934. </w:t>
@@ -4051,7 +4061,7 @@
         <w:rPr/>
         <w:t>.</w:t>
       </w:r>
-      <w:bookmarkEnd w:id="28"/>
+      <w:bookmarkEnd w:id="27"/>
     </w:p>
     <w:p>
       <w:pPr>
@@ -5296,12 +5306,12 @@
         <w:pStyle w:val="Reference"/>
         <w:rPr/>
       </w:pPr>
-      <w:bookmarkStart w:id="29" w:name="__DdeLink__16582_68767826"/>
+      <w:bookmarkStart w:id="28" w:name="__DdeLink__16582_68767826"/>
       <w:r>
         <w:rPr/>
         <w:t>Nieuwland</w:t>
       </w:r>
-      <w:bookmarkEnd w:id="29"/>
+      <w:bookmarkEnd w:id="28"/>
       <w:r>
         <w:rPr/>
         <w:t xml:space="preserve">, Ilja. 2019. </w:t>
@@ -5740,14 +5750,14 @@
         <w:pStyle w:val="Reference"/>
         <w:rPr/>
       </w:pPr>
-      <w:bookmarkStart w:id="30" w:name="__DdeLink__2717_3412805200"/>
+      <w:bookmarkStart w:id="29" w:name="__DdeLink__2717_3412805200"/>
       <w:r>
         <w:rPr>
           <w:rFonts w:ascii="Baskerville Old Face" w:hAnsi="Baskerville Old Face"/>
         </w:rPr>
         <w:t>Riedl-Dorn</w:t>
       </w:r>
-      <w:bookmarkEnd w:id="30"/>
+      <w:bookmarkEnd w:id="29"/>
       <w:r>
         <w:rPr>
           <w:rFonts w:ascii="Baskerville Old Face" w:hAnsi="Baskerville Old Face"/>
@@ -6266,8 +6276,8 @@
         <w:pStyle w:val="Heading1"/>
         <w:rPr/>
       </w:pPr>
-      <w:bookmarkStart w:id="31" w:name="__RefHeading___Toc5233_14216418"/>
-      <w:bookmarkEnd w:id="31"/>
+      <w:bookmarkStart w:id="30" w:name="__RefHeading___Toc5233_14216418"/>
+      <w:bookmarkEnd w:id="30"/>
       <w:r>
         <w:rPr/>
         <w:t>Tables</w:t>
@@ -15900,7 +15910,7 @@
                 <w:u w:val="none"/>
               </w:rPr>
             </w:pPr>
-            <w:bookmarkStart w:id="32" w:name="__DdeLink__2464_3009427828"/>
+            <w:bookmarkStart w:id="31" w:name="__DdeLink__2464_3009427828"/>
             <w:r>
               <w:rPr>
                 <w:rFonts w:ascii="Liberation Serif" w:hAnsi="Liberation Serif"/>
@@ -15919,7 +15929,7 @@
               </w:rPr>
               <w:t>King Alfonso XIII</w:t>
             </w:r>
-            <w:bookmarkEnd w:id="32"/>
+            <w:bookmarkEnd w:id="31"/>
           </w:p>
         </w:tc>
         <w:tc>
@@ -16621,8 +16631,8 @@
         <w:ind w:left="0" w:right="0" w:hanging="0"/>
         <w:rPr/>
       </w:pPr>
-      <w:bookmarkStart w:id="33" w:name="__RefHeading___Toc3407_68767826"/>
-      <w:bookmarkEnd w:id="33"/>
+      <w:bookmarkStart w:id="32" w:name="__RefHeading___Toc3407_68767826"/>
+      <w:bookmarkEnd w:id="32"/>
       <w:r>
         <w:rPr/>
         <w:t>Figure Captions</w:t>

</xml_diff>

<commit_message>
More on Berlin forefeet
</commit_message>
<xml_diff>
--- a/TaylorEtAl-composition-of-the-Carnegie-Diplodocus.docx
+++ b/TaylorEtAl-composition-of-the-Carnegie-Diplodocus.docx
@@ -2981,17 +2981,7 @@
       </w:r>
       <w:r>
         <w:rPr/>
-        <w:t xml:space="preserve"> (Holland 1924:399). It was perhaps for this reason (</w:t>
-      </w:r>
-      <w:r>
-        <w:rPr>
-          <w:highlight w:val="yellow"/>
-        </w:rPr>
-        <w:t>XXX Matt, was it?</w:t>
-      </w:r>
-      <w:r>
-        <w:rPr/>
-        <w:t xml:space="preserve">) that, unlike their predecessors, the sculptures based on these forefeet remained in the Carnegie mount for less than a decade. During the remount of 2007, the forefeet were replaced once more, this time with scaled-up sculptures based on casts of the putative </w:t>
+        <w:t xml:space="preserve"> (Holland 1924:399). It was for this reason that, unlike their predecessors, the sculptures based on these forefeet remained in the Carnegie mount for less than a decade. During the remount of 2007, the forefeet were replaced once more, this time with scaled-up sculptures based on casts of the putative </w:t>
       </w:r>
       <w:r>
         <w:rPr>
@@ -3364,43 +3354,23 @@
       </w:pPr>
       <w:r>
         <w:rPr/>
-        <w:t xml:space="preserve">The Berlin cast was completely remounted in 2006 by </w:t>
-      </w:r>
-      <w:bookmarkStart w:id="24" w:name="__DdeLink__3218_994162788"/>
-      <w:r>
-        <w:rPr/>
-        <w:t>Research Casting International, under the supervision of a team led by Kristian Remes</w:t>
-      </w:r>
-      <w:bookmarkEnd w:id="24"/>
-      <w:r>
-        <w:rPr/>
-        <w:t xml:space="preserve">, as part of a renovation of the Museum für Naturkunde’s central hall. </w:t>
-      </w:r>
-      <w:r>
-        <w:rPr/>
-        <w:t xml:space="preserve">Among other postural changes, the forefeet were reconfigured in a digitigrade pose (Figure H.D). </w:t>
-      </w:r>
-      <w:r>
-        <w:rPr/>
-        <w:t xml:space="preserve"> </w:t>
-      </w:r>
-      <w:r>
-        <w:rPr>
-          <w:highlight w:val="yellow"/>
-        </w:rPr>
-        <w:t xml:space="preserve">XXX </w:t>
-      </w:r>
-      <w:r>
-        <w:rPr>
-          <w:highlight w:val="yellow"/>
-        </w:rPr>
-        <w:t xml:space="preserve">more </w:t>
-      </w:r>
-      <w:r>
-        <w:rPr>
-          <w:highlight w:val="yellow"/>
-        </w:rPr>
-        <w:t>information from Daniela.</w:t>
+        <w:t xml:space="preserve">Some time before 2005, the excess phalanges and unguals were discarded from the forefeet of the Berlin mount, though the plantigrade pose of the forefeet was unchanged (pers. obs., Taylor). </w:t>
+      </w:r>
+      <w:r>
+        <w:rPr/>
+        <w:t xml:space="preserve">The cast was completely remounted in 2006 by Research Casting International, under the supervision of a team led by Kristian Remes, as part of a renovation of the Museum für Naturkunde’s central hall. </w:t>
+      </w:r>
+      <w:r>
+        <w:rPr/>
+        <w:t xml:space="preserve">Among other postural changes, the tail was raised and the forefeet were reconfigured in a digitigrade pose (Figure H.D), although using the original casts as no new material was added in the remounting (pers. comms., Wolf-Dieter Heinrich and MB preparators via </w:t>
+      </w:r>
+      <w:r>
+        <w:rPr/>
+        <w:t xml:space="preserve">Daniela </w:t>
+      </w:r>
+      <w:r>
+        <w:rPr/>
+        <w:t>Schwarz, 2022) and no left-over casts of manual material is in collections (pers. comm., Daniela Schwarz, 2022).</w:t>
       </w:r>
     </w:p>
     <w:p>
@@ -3513,8 +3483,8 @@
         <w:ind w:left="0" w:right="0" w:hanging="0"/>
         <w:rPr/>
       </w:pPr>
-      <w:bookmarkStart w:id="25" w:name="__RefHeading___Toc3401_68767826"/>
-      <w:bookmarkEnd w:id="25"/>
+      <w:bookmarkStart w:id="24" w:name="__RefHeading___Toc3401_68767826"/>
+      <w:bookmarkEnd w:id="24"/>
       <w:r>
         <w:rPr/>
         <w:t>Discussion</w:t>
@@ -3685,8 +3655,8 @@
         <w:ind w:left="0" w:right="0" w:hanging="0"/>
         <w:rPr/>
       </w:pPr>
-      <w:bookmarkStart w:id="26" w:name="__RefHeading___Toc1833_55120580"/>
-      <w:bookmarkEnd w:id="26"/>
+      <w:bookmarkStart w:id="25" w:name="__RefHeading___Toc1833_55120580"/>
+      <w:bookmarkEnd w:id="25"/>
       <w:r>
         <w:rPr/>
         <w:t>Acknowledgements</w:t>
@@ -3751,8 +3721,8 @@
         <w:ind w:left="0" w:right="0" w:hanging="0"/>
         <w:rPr/>
       </w:pPr>
-      <w:bookmarkStart w:id="27" w:name="__RefHeading___Toc3405_68767826"/>
-      <w:bookmarkEnd w:id="27"/>
+      <w:bookmarkStart w:id="26" w:name="__RefHeading___Toc3405_68767826"/>
+      <w:bookmarkEnd w:id="26"/>
       <w:r>
         <w:rPr/>
         <w:t>References</w:t>
@@ -3835,12 +3805,12 @@
         <w:pStyle w:val="Reference"/>
         <w:rPr/>
       </w:pPr>
-      <w:bookmarkStart w:id="28" w:name="__DdeLink__2481_14216418"/>
+      <w:bookmarkStart w:id="27" w:name="__DdeLink__2481_14216418"/>
       <w:r>
         <w:rPr/>
         <w:t>Anonymous</w:t>
       </w:r>
-      <w:bookmarkEnd w:id="28"/>
+      <w:bookmarkEnd w:id="27"/>
       <w:r>
         <w:rPr/>
         <w:t xml:space="preserve">. 1907. A </w:t>
@@ -4041,7 +4011,7 @@
         <w:pStyle w:val="Reference"/>
         <w:rPr/>
       </w:pPr>
-      <w:bookmarkStart w:id="29" w:name="__DdeLink__5014_2834848739"/>
+      <w:bookmarkStart w:id="28" w:name="__DdeLink__5014_2834848739"/>
       <w:r>
         <w:rPr/>
         <w:t xml:space="preserve">Carnegie Institute. 1934. </w:t>
@@ -4057,7 +4027,7 @@
         <w:rPr/>
         <w:t>.</w:t>
       </w:r>
-      <w:bookmarkEnd w:id="29"/>
+      <w:bookmarkEnd w:id="28"/>
     </w:p>
     <w:p>
       <w:pPr>
@@ -5302,12 +5272,12 @@
         <w:pStyle w:val="Reference"/>
         <w:rPr/>
       </w:pPr>
-      <w:bookmarkStart w:id="30" w:name="__DdeLink__16582_68767826"/>
+      <w:bookmarkStart w:id="29" w:name="__DdeLink__16582_68767826"/>
       <w:r>
         <w:rPr/>
         <w:t>Nieuwland</w:t>
       </w:r>
-      <w:bookmarkEnd w:id="30"/>
+      <w:bookmarkEnd w:id="29"/>
       <w:r>
         <w:rPr/>
         <w:t xml:space="preserve">, Ilja. 2019. </w:t>
@@ -5746,14 +5716,14 @@
         <w:pStyle w:val="Reference"/>
         <w:rPr/>
       </w:pPr>
-      <w:bookmarkStart w:id="31" w:name="__DdeLink__2717_3412805200"/>
+      <w:bookmarkStart w:id="30" w:name="__DdeLink__2717_3412805200"/>
       <w:r>
         <w:rPr>
           <w:rFonts w:ascii="Baskerville Old Face" w:hAnsi="Baskerville Old Face"/>
         </w:rPr>
         <w:t>Riedl-Dorn</w:t>
       </w:r>
-      <w:bookmarkEnd w:id="31"/>
+      <w:bookmarkEnd w:id="30"/>
       <w:r>
         <w:rPr>
           <w:rFonts w:ascii="Baskerville Old Face" w:hAnsi="Baskerville Old Face"/>
@@ -6272,8 +6242,8 @@
         <w:pStyle w:val="Heading1"/>
         <w:rPr/>
       </w:pPr>
-      <w:bookmarkStart w:id="32" w:name="__RefHeading___Toc5233_14216418"/>
-      <w:bookmarkEnd w:id="32"/>
+      <w:bookmarkStart w:id="31" w:name="__RefHeading___Toc5233_14216418"/>
+      <w:bookmarkEnd w:id="31"/>
       <w:r>
         <w:rPr/>
         <w:t>Tables</w:t>
@@ -15906,7 +15876,7 @@
                 <w:u w:val="none"/>
               </w:rPr>
             </w:pPr>
-            <w:bookmarkStart w:id="33" w:name="__DdeLink__2464_3009427828"/>
+            <w:bookmarkStart w:id="32" w:name="__DdeLink__2464_3009427828"/>
             <w:r>
               <w:rPr>
                 <w:rFonts w:ascii="Liberation Serif" w:hAnsi="Liberation Serif"/>
@@ -15925,7 +15895,7 @@
               </w:rPr>
               <w:t>King Alfonso XIII</w:t>
             </w:r>
-            <w:bookmarkEnd w:id="33"/>
+            <w:bookmarkEnd w:id="32"/>
           </w:p>
         </w:tc>
         <w:tc>
@@ -16627,8 +16597,8 @@
         <w:ind w:left="0" w:right="0" w:hanging="0"/>
         <w:rPr/>
       </w:pPr>
-      <w:bookmarkStart w:id="34" w:name="__RefHeading___Toc3407_68767826"/>
-      <w:bookmarkEnd w:id="34"/>
+      <w:bookmarkStart w:id="33" w:name="__RefHeading___Toc3407_68767826"/>
+      <w:bookmarkEnd w:id="33"/>
       <w:r>
         <w:rPr/>
         <w:t>Figure Captions</w:t>
@@ -17185,7 +17155,7 @@
       </w:r>
       <w:r>
         <w:rPr/>
-        <w:t>(HMN).</w:t>
+        <w:t>(MB).</w:t>
       </w:r>
     </w:p>
     <w:p>

</xml_diff>

<commit_message>
Some more small TODOs
</commit_message>
<xml_diff>
--- a/TaylorEtAl-composition-of-the-Carnegie-Diplodocus.docx
+++ b/TaylorEtAl-composition-of-the-Carnegie-Diplodocus.docx
@@ -1902,7 +1902,23 @@
       </w:pPr>
       <w:r>
         <w:rPr/>
-        <w:t xml:space="preserve">Although this was the last of the ten plaster casts created at the Carnegie Museum, the molds were to have one final outing. In 1952, J. LeRoy Kay, Carnegie's curator of vertebrate paleontology, gifted the now decrepit molds to the </w:t>
+        <w:t xml:space="preserve">Although this was the last of the ten plaster casts created at the Carnegie Museum, the molds were to have </w:t>
+      </w:r>
+      <w:r>
+        <w:rPr/>
+        <w:t xml:space="preserve">at least </w:t>
+      </w:r>
+      <w:r>
+        <w:rPr/>
+        <w:t xml:space="preserve">one </w:t>
+      </w:r>
+      <w:r>
+        <w:rPr/>
+        <w:t xml:space="preserve">more </w:t>
+      </w:r>
+      <w:r>
+        <w:rPr/>
+        <w:t xml:space="preserve">outing. In 1952, J. LeRoy Kay, Carnegie's curator of vertebrate paleontology, gifted the now decrepit molds to the </w:t>
       </w:r>
       <w:r>
         <w:rPr>
@@ -1925,39 +1941,95 @@
           <w:b w:val="false"/>
           <w:bCs w:val="false"/>
         </w:rPr>
-        <w:t xml:space="preserve"> 1959) and stood until 1989 (Taylor and Sroka, in prep.) The concrete cast was then dismounted and repaired and used to create a second-generation mold by Dinolab, inc. These molds have been used to create third-generation </w:t>
+        <w:t xml:space="preserve"> 1959) and stood until 1989 (Taylor </w:t>
       </w:r>
       <w:r>
         <w:rPr>
           <w:b w:val="false"/>
           <w:bCs w:val="false"/>
-          <w:i/>
-          <w:iCs/>
-        </w:rPr>
-        <w:t>Diplodocus</w:t>
+        </w:rPr>
+        <w:t>et al.</w:t>
       </w:r>
       <w:r>
         <w:rPr>
           <w:b w:val="false"/>
           <w:bCs w:val="false"/>
         </w:rPr>
-        <w:t xml:space="preserve"> casts, and also to supply missing elements for the AMNH’s rearing </w:t>
+        <w:t xml:space="preserve">, in prep., </w:t>
       </w:r>
       <w:r>
         <w:rPr>
           <w:b w:val="false"/>
           <w:bCs w:val="false"/>
-          <w:i/>
-          <w:iCs/>
-        </w:rPr>
-        <w:t>Barosaurus</w:t>
+        </w:rPr>
+        <w:t>a</w:t>
       </w:r>
       <w:r>
         <w:rPr>
           <w:b w:val="false"/>
           <w:bCs w:val="false"/>
         </w:rPr>
-        <w:t xml:space="preserve"> mount (Taylor et al., in prep.)</w:t>
+        <w:t xml:space="preserve">) </w:t>
+      </w:r>
+      <w:r>
+        <w:rPr>
+          <w:b w:val="false"/>
+          <w:bCs w:val="false"/>
+        </w:rPr>
+        <w:t xml:space="preserve">It is not clear what happened to the molds after this: see discussion in Taylor et al. (in prep., a). </w:t>
+      </w:r>
+      <w:r>
+        <w:rPr>
+          <w:b w:val="false"/>
+          <w:bCs w:val="false"/>
+        </w:rPr>
+        <w:t xml:space="preserve">The concrete cast was then dismounted and repaired and used to create a second-generation mold by Dinolab, inc. These molds have been used to create third-generation </w:t>
+      </w:r>
+      <w:r>
+        <w:rPr>
+          <w:b w:val="false"/>
+          <w:bCs w:val="false"/>
+          <w:i/>
+          <w:iCs/>
+        </w:rPr>
+        <w:t>Diplodocus</w:t>
+      </w:r>
+      <w:r>
+        <w:rPr>
+          <w:b w:val="false"/>
+          <w:bCs w:val="false"/>
+        </w:rPr>
+        <w:t xml:space="preserve"> casts, and also to supply missing elements for the AMNH’s rearing </w:t>
+      </w:r>
+      <w:r>
+        <w:rPr>
+          <w:b w:val="false"/>
+          <w:bCs w:val="false"/>
+          <w:i/>
+          <w:iCs/>
+        </w:rPr>
+        <w:t>Barosaurus</w:t>
+      </w:r>
+      <w:r>
+        <w:rPr>
+          <w:b w:val="false"/>
+          <w:bCs w:val="false"/>
+        </w:rPr>
+        <w:t xml:space="preserve"> mount (Taylor et al., in prep., </w:t>
+      </w:r>
+      <w:r>
+        <w:rPr>
+          <w:b w:val="false"/>
+          <w:bCs w:val="false"/>
+        </w:rPr>
+        <w:t>b</w:t>
+      </w:r>
+      <w:r>
+        <w:rPr>
+          <w:b w:val="false"/>
+          <w:bCs w:val="false"/>
+        </w:rPr>
+        <w:t>)</w:t>
       </w:r>
     </w:p>
     <w:p>
@@ -2384,15 +2456,7 @@
       </w:pPr>
       <w:r>
         <w:rPr/>
-        <w:t>Curtice (1996:72–73) gave a more precise account of the source of the caudal vertebrae: Ca13–31 and 33–36 were from CM 94, while Ca32 and Ca37–73 inclusive were from CM 307. He obtained this information either from Jack McIntosh or from materials found in the Carnegie library (</w:t>
-      </w:r>
-      <w:r>
-        <w:rPr/>
-        <w:t xml:space="preserve">Brian Curtice, </w:t>
-      </w:r>
-      <w:r>
-        <w:rPr/>
-        <w:t xml:space="preserve">pers. comm., 2022). Curtice (1996:73) believed that the CM 307 caudals were mounted in a position about six places further back than they should have been. (The CM 307 caudals were catalogued by McIntosh (1981:21) as </w:t>
+        <w:t xml:space="preserve">Curtice (1996:72–73) gave a more precise account of the source of the caudal vertebrae: Ca13–31 and 33–36 were from CM 94, while Ca32 and Ca37–73 inclusive were from CM 307. He obtained this information either from Jack McIntosh or from materials found in the Carnegie library (Brian Curtice, pers. comm., 2022). Curtice (1996:73) believed that the CM 307 caudals were mounted in a position about six places further back than they should have been. (The CM 307 caudals were catalogued by McIntosh (1981:21) as </w:t>
       </w:r>
       <w:r>
         <w:rPr>
@@ -3328,7 +3392,15 @@
         <w:rPr>
           <w:highlight w:val="yellow"/>
         </w:rPr>
-        <w:t>XXX Cf. Barrett et al. (2010:30)</w:t>
+        <w:t>XXX Cf. Barrett et al. (2010:30).</w:t>
+      </w:r>
+      <w:r>
+        <w:rPr/>
+        <w:t xml:space="preserve"> At </w:t>
+      </w:r>
+      <w:r>
+        <w:rPr/>
+        <w:t>some point, the London cast was assigned its own specimen number, NHMUK PV R8642 (Natural History Museum 2022).</w:t>
       </w:r>
     </w:p>
     <w:p>
@@ -3342,15 +3414,7 @@
       </w:pPr>
       <w:r>
         <w:rPr/>
-        <w:t xml:space="preserve">Some time before 2005, the excess phalanges and unguals were discarded from the forefeet of the Berlin mount, though the plantigrade pose of the forefeet was unchanged (pers. obs., Taylor). The cast was completely remounted in 2006 by Research Casting International, under the supervision of a team led by Kristian Remes, as part of a renovation of the Museum für Naturkunde’s central hall. Among other postural changes, the tail was raised and the forefeet were reconfigured in a digitigrade pose (Figure H.D), although using the original casts as no new material was added in the remounting (Wolf-Dieter Heinrich and </w:t>
-      </w:r>
-      <w:r>
-        <w:rPr/>
-        <w:t>museum</w:t>
-      </w:r>
-      <w:r>
-        <w:rPr/>
-        <w:t xml:space="preserve"> preparators via Daniela Schwarz, pers. comms., 2022) and no left-over casts of manual material is in collections (Daniela Schwarz, pers. comm., 2022).</w:t>
+        <w:t>Some time before 2005, the excess phalanges and unguals were discarded from the forefeet of the Berlin mount, though the plantigrade pose of the forefeet was unchanged (pers. obs., Taylor). The cast was completely remounted in 2006 by Research Casting International, under the supervision of a team led by Kristian Remes, as part of a renovation of the Museum für Naturkunde’s central hall. Among other postural changes, the tail was raised and the forefeet were reconfigured in a digitigrade pose (Figure H.D), although using the original casts as no new material was added in the remounting (Wolf-Dieter Heinrich and museum preparators via Daniela Schwarz, pers. comms., 2022) and no left-over casts of manual material is in collections (Daniela Schwarz, pers. comm., 2022).</w:t>
       </w:r>
     </w:p>
     <w:p>
@@ -3524,7 +3588,15 @@
       </w:r>
       <w:r>
         <w:rPr/>
-        <w:t xml:space="preserve"> HMN S II) was unveiled in August 1937. With understandable delays due to the 2nd World War, Werner Janensch (1950b) published his account of the mount 13 years later, specifying which elements were from the paralectotype, which had been filled in from other comparable specimens, and which were sculpted. The Berlin museum’s atrium was renovated and the skeletons remounted between 2005–2007, and the new </w:t>
+        <w:t xml:space="preserve"> HMN S II) was unveiled in August 1937. With understandable delays due to the 2nd World War, Werner Janensch (1950b) published his account of the mount 13 years later, specifying which elements were from the paralectotype, which had been filled in from other comparable specimens, and which were sculpted </w:t>
+      </w:r>
+      <w:r>
+        <w:rPr/>
+        <w:t>at what scales</w:t>
+      </w:r>
+      <w:r>
+        <w:rPr/>
+        <w:t xml:space="preserve">. The Berlin museum’s atrium was renovated and the skeletons remounted between 2005–2007, and the new </w:t>
       </w:r>
       <w:r>
         <w:rPr>
@@ -3546,7 +3618,15 @@
       </w:r>
       <w:r>
         <w:rPr/>
-        <w:t xml:space="preserve">, only half a page is dedicated to summarising the actual fossil material included; and almost nothing is known about the Yale Peabody Museum’s </w:t>
+        <w:t xml:space="preserve">, only half a page is dedicated to summarising the actual fossil material included. </w:t>
+      </w:r>
+      <w:r>
+        <w:rPr/>
+        <w:t xml:space="preserve">Little </w:t>
+      </w:r>
+      <w:r>
+        <w:rPr/>
+        <w:t xml:space="preserve">is known about the Yale Peabody Museum’s </w:t>
       </w:r>
       <w:r>
         <w:rPr>
@@ -3557,7 +3637,15 @@
       </w:r>
       <w:r>
         <w:rPr/>
-        <w:t xml:space="preserve"> mount based on the holotype YPM 1980. Over time, primary documentation is lost, memories fade, and the principals retire or die. There is no way now to ask Hatcher or Holland what was the source of the left ilium, femur and tibia in the Carnegie </w:t>
+        <w:t xml:space="preserve"> mount based on the holotype YPM 1980, </w:t>
+      </w:r>
+      <w:r>
+        <w:rPr/>
+        <w:t>beyond extracts of Lull’s terse account reproduced by Schuchert and LeVene (1940) and then by Padian (1978)</w:t>
+      </w:r>
+      <w:r>
+        <w:rPr/>
+        <w:t xml:space="preserve">. Over time, primary documentation is lost, memories fade, and the principals retire or die. There is no way now to ask Hatcher or Holland what was the source of the left ilium, femur and tibia in the Carnegie </w:t>
       </w:r>
       <w:r>
         <w:rPr>
@@ -3589,7 +3677,23 @@
       </w:pPr>
       <w:r>
         <w:rPr/>
-        <w:t xml:space="preserve">In working on this paper, it has become apparent how much the work we do now is part of a continuing story. Only six years elapsed from the discovery of CM 84 to the mounting of the London cast; two more years until the Carnegie mount of the original fossil material was erected; only six more years elapsed before the last pre-WWI cast, the eighth, was mounted in Madrid; 21 years after that until the last of the Carnegie Museum’s ten plaster casts was donated to the Munich museum that never mounted it; 18 years until the molds themselves were donated to the Field House museum in Vernal and five more years until the concrete cast was set up outside the Field House (Taylor and Sroka in prep.); 22 years until the original cast in London was moved into its natural home in the main gallery of the Natural History Museum, with the skull of the Carnegie mount being replaced at around the same time; 12 years until a fresh mold made from the concrete cast was used to supply </w:t>
+        <w:t xml:space="preserve">In working on this paper, it has become apparent how much the work we do now is part of a continuing story. Only six years elapsed from the discovery of CM 84 to the mounting of the London cast; two more years until the Carnegie mount of the original fossil material was erected; only six more years elapsed before the last pre-WWI cast, the eighth, was mounted in Madrid; 21 years after that until the last of the Carnegie Museum’s ten plaster casts was donated to the Munich museum that never mounted it; 18 years until the molds themselves were donated to the Field House museum in Vernal and five more years until the concrete cast was set up outside the Field House (Taylor </w:t>
+      </w:r>
+      <w:r>
+        <w:rPr/>
+        <w:t>et al.,</w:t>
+      </w:r>
+      <w:r>
+        <w:rPr/>
+        <w:t xml:space="preserve"> in prep., </w:t>
+      </w:r>
+      <w:r>
+        <w:rPr/>
+        <w:t>a</w:t>
+      </w:r>
+      <w:r>
+        <w:rPr/>
+        <w:t xml:space="preserve">); 22 years until the original cast in London was moved into its natural home in the main gallery of the Natural History Museum, with the skull of the Carnegie mount being replaced at around the same time; 12 years until a fresh mold made from the concrete cast was used to supply </w:t>
       </w:r>
       <w:r>
         <w:rPr>
@@ -3611,7 +3715,15 @@
       </w:r>
       <w:r>
         <w:rPr/>
-        <w:t xml:space="preserve"> mount (Taylor et al. in prep.); eight years until the forefeet of the Carnegie mount were replaced; eight more years until the renovation of the Carnegie mount; ten years until the Natural History Museum removed the first ever </w:t>
+        <w:t xml:space="preserve"> mount (Taylor et al. in prep., </w:t>
+      </w:r>
+      <w:r>
+        <w:rPr/>
+        <w:t>b</w:t>
+      </w:r>
+      <w:r>
+        <w:rPr/>
+        <w:t xml:space="preserve">); eight years until the forefeet of the Carnegie mount were replaced; eight more years until the renovation of the Carnegie mount; ten years until the Natural History Museum removed the first ever </w:t>
       </w:r>
       <w:r>
         <w:rPr>
@@ -3660,35 +3772,7 @@
       </w:r>
       <w:r>
         <w:rPr/>
-        <w:t xml:space="preserve">. (Figure D) We are grateful to </w:t>
-      </w:r>
-      <w:r>
-        <w:rPr/>
-        <w:t xml:space="preserve">all those who kindly allowed us to use their photographs: </w:t>
-      </w:r>
-      <w:r>
-        <w:rPr/>
-        <w:t>Mathew J. Wedel’</w:t>
-      </w:r>
-      <w:r>
-        <w:rPr/>
-        <w:t xml:space="preserve">s </w:t>
-      </w:r>
-      <w:r>
-        <w:rPr/>
-        <w:t xml:space="preserve">photograph of the Carnegie mount (Figure A), Josh Franzos’ </w:t>
-      </w:r>
-      <w:r>
-        <w:rPr/>
-        <w:t xml:space="preserve">photograph of </w:t>
-      </w:r>
-      <w:r>
-        <w:rPr/>
-        <w:t>the cast skull of the Carnegie mount (Figure F), Vincent Reneleau’</w:t>
-      </w:r>
-      <w:r>
-        <w:rPr/>
-        <w:t>s photograph of the right forefoot of the Paris case (Figure H.A), Jeremy Huff’s photograph of the forefeet of HMNS 175 (formerly CM 662) in Houston, and Verónica Díez Díaz’s photograph of the right forefoot of the Berlin mount.</w:t>
+        <w:t>. (Figure D) We are grateful to all those who kindly allowed us to use their photographs: Mathew J. Wedel’s photograph of the Carnegie mount (Figure A), Josh Franzos’ photograph of the cast skull of the Carnegie mount (Figure F), Vincent Reneleau’s photograph of the right forefoot of the Paris case (Figure H.A), Jeremy Huff’s photograph of the forefeet of HMNS 175 (formerly CM 662) in Houston, and Verónica Díez Díaz’s photograph of the right forefoot of the Berlin mount.</w:t>
       </w:r>
     </w:p>
     <w:p>
@@ -5272,6 +5356,60 @@
         <w:pStyle w:val="Reference"/>
         <w:rPr/>
       </w:pPr>
+      <w:r>
+        <w:rPr>
+          <w:b w:val="false"/>
+          <w:bCs w:val="false"/>
+        </w:rPr>
+        <w:t xml:space="preserve">Natural History Museum. 2022. </w:t>
+      </w:r>
+      <w:r>
+        <w:rPr>
+          <w:b w:val="false"/>
+          <w:bCs w:val="false"/>
+          <w:i/>
+          <w:iCs/>
+        </w:rPr>
+        <w:t>Dippy Returns: The Nation’s Favourite Dinosaur</w:t>
+      </w:r>
+      <w:r>
+        <w:rPr>
+          <w:b w:val="false"/>
+          <w:bCs w:val="false"/>
+        </w:rPr>
+        <w:t xml:space="preserve">. Exhibition text in large print. </w:t>
+      </w:r>
+      <w:hyperlink r:id="rId7">
+        <w:r>
+          <w:rPr>
+            <w:rStyle w:val="InternetLink"/>
+            <w:b w:val="false"/>
+            <w:bCs w:val="false"/>
+          </w:rPr>
+          <w:t>https://www.nhm.ac.uk/content/dam/nhmwww/visit/Exhibitions/dippy-returns/dippy-returns-large-print-guide.pdf</w:t>
+        </w:r>
+      </w:hyperlink>
+      <w:r>
+        <w:rPr>
+          <w:b w:val="false"/>
+          <w:bCs w:val="false"/>
+        </w:rPr>
+        <w:t xml:space="preserve">, archived at </w:t>
+      </w:r>
+      <w:r>
+        <w:rPr>
+          <w:b w:val="false"/>
+          <w:bCs w:val="false"/>
+          <w:highlight w:val="yellow"/>
+        </w:rPr>
+        <w:t>XXX to do</w:t>
+      </w:r>
+    </w:p>
+    <w:p>
+      <w:pPr>
+        <w:pStyle w:val="Reference"/>
+        <w:rPr/>
+      </w:pPr>
       <w:bookmarkStart w:id="29" w:name="__DdeLink__16582_68767826"/>
       <w:r>
         <w:rPr/>
@@ -5375,7 +5513,7 @@
         <w:rPr/>
         <w:t xml:space="preserve">:36-41. </w:t>
       </w:r>
-      <w:hyperlink r:id="rId7">
+      <w:hyperlink r:id="rId8">
         <w:r>
           <w:rPr>
             <w:rStyle w:val="InternetLink"/>
@@ -5588,7 +5726,7 @@
           <w:kern w:val="0"/>
           <w:lang w:bidi="ar-SA"/>
         </w:rPr>
-        <w:t xml:space="preserve">Pérez-Garcia, Adán, and Begoña Sánchez Chillón. 2009. Historia de </w:t>
+        <w:t xml:space="preserve">Padian, Kevin. 1978. The making of </w:t>
       </w:r>
       <w:r>
         <w:rPr>
@@ -5598,7 +5736,7 @@
           <w:kern w:val="0"/>
           <w:lang w:bidi="ar-SA"/>
         </w:rPr>
-        <w:t>Diplodocus carnegii</w:t>
+        <w:t>Brontosaurus</w:t>
       </w:r>
       <w:r>
         <w:rPr>
@@ -5606,7 +5744,7 @@
           <w:kern w:val="0"/>
           <w:lang w:bidi="ar-SA"/>
         </w:rPr>
-        <w:t xml:space="preserve"> del MNCN: primer esqueleto de dinosaurio en la Peninsula Iberica. </w:t>
+        <w:t xml:space="preserve">. </w:t>
       </w:r>
       <w:r>
         <w:rPr>
@@ -5616,7 +5754,7 @@
           <w:kern w:val="0"/>
           <w:lang w:bidi="ar-SA"/>
         </w:rPr>
-        <w:t>Revista Española de Paleontologiá</w:t>
+        <w:t>Discovery</w:t>
       </w:r>
       <w:r>
         <w:rPr>
@@ -5634,7 +5772,7 @@
           <w:kern w:val="0"/>
           <w:lang w:bidi="ar-SA"/>
         </w:rPr>
-        <w:t>24</w:t>
+        <w:t>13(2)</w:t>
       </w:r>
       <w:r>
         <w:rPr>
@@ -5642,7 +5780,16 @@
           <w:kern w:val="0"/>
           <w:lang w:bidi="ar-SA"/>
         </w:rPr>
-        <w:t>:133–48.</w:t>
+        <w:t xml:space="preserve">:32–35. </w:t>
+      </w:r>
+      <w:r>
+        <w:rPr>
+          <w:rFonts w:cs="Alkes" w:ascii="Baskerville Old Face" w:hAnsi="Baskerville Old Face"/>
+          <w:kern w:val="0"/>
+          <w:highlight w:val="yellow"/>
+          <w:lang w:bidi="ar-SA"/>
+        </w:rPr>
+        <w:t>XXX save a copy of this</w:t>
       </w:r>
     </w:p>
     <w:p>
@@ -5652,130 +5799,198 @@
       </w:pPr>
       <w:r>
         <w:rPr>
-          <w:rFonts w:ascii="Baskerville Old Face" w:hAnsi="Baskerville Old Face"/>
-        </w:rPr>
-        <w:t xml:space="preserve">Rea, Tom. 2001. </w:t>
-      </w:r>
-      <w:r>
-        <w:rPr>
-          <w:rFonts w:ascii="Baskerville Old Face" w:hAnsi="Baskerville Old Face"/>
-          <w:i/>
-          <w:iCs/>
-        </w:rPr>
-        <w:t>Bone Wars. The Excavation and Celebrity of Andrew Carnegie’s Dinosaur</w:t>
-      </w:r>
-      <w:r>
-        <w:rPr>
-          <w:rFonts w:ascii="Baskerville Old Face" w:hAnsi="Baskerville Old Face"/>
-        </w:rPr>
-        <w:t>. University of Pittsburgh Press, Pittsburgh.</w:t>
-      </w:r>
-    </w:p>
-    <w:p>
-      <w:pPr>
-        <w:pStyle w:val="Reference"/>
-        <w:rPr/>
-      </w:pPr>
-      <w:r>
-        <w:rPr>
-          <w:rFonts w:ascii="Baskerville Old Face" w:hAnsi="Baskerville Old Face"/>
-        </w:rPr>
-        <w:t xml:space="preserve">Remes, Kristian, David M. Unwin, Nicole Klein, Wolf-Dieter Heinrich and Oliver Hampe. 2011. Skeletal reconstruction of </w:t>
-      </w:r>
-      <w:r>
-        <w:rPr>
-          <w:rFonts w:ascii="Baskerville Old Face" w:hAnsi="Baskerville Old Face"/>
-          <w:i/>
-          <w:iCs/>
-        </w:rPr>
-        <w:t>Brachiosaurus brancai</w:t>
-      </w:r>
-      <w:r>
-        <w:rPr>
-          <w:rFonts w:ascii="Baskerville Old Face" w:hAnsi="Baskerville Old Face"/>
-        </w:rPr>
-        <w:t xml:space="preserve"> in the Museum für Naturkunde, Berlin: summarizing 70 years of sauropod research. pp. 305-316 in: Nicole Klein, Kristian Remes, Carole T. Gee and Martin P. Sander (eds.), </w:t>
-      </w:r>
-      <w:r>
-        <w:rPr>
-          <w:rFonts w:ascii="Baskerville Old Face" w:hAnsi="Baskerville Old Face"/>
-          <w:i/>
-          <w:iCs/>
-        </w:rPr>
-        <w:t>Biology of the Sauropod Dinosaurs: Understanding the Life of Giants</w:t>
-      </w:r>
-      <w:r>
-        <w:rPr>
-          <w:rFonts w:ascii="Baskerville Old Face" w:hAnsi="Baskerville Old Face"/>
-        </w:rPr>
-        <w:t>. Indiana University Press, Bloomington, Indiana.</w:t>
-      </w:r>
-    </w:p>
-    <w:p>
-      <w:pPr>
-        <w:pStyle w:val="Reference"/>
-        <w:rPr/>
-      </w:pPr>
-      <w:bookmarkStart w:id="30" w:name="__DdeLink__2717_3412805200"/>
-      <w:r>
-        <w:rPr>
-          <w:rFonts w:ascii="Baskerville Old Face" w:hAnsi="Baskerville Old Face"/>
-        </w:rPr>
-        <w:t>Riedl-Dorn</w:t>
-      </w:r>
-      <w:bookmarkEnd w:id="30"/>
-      <w:r>
-        <w:rPr>
-          <w:rFonts w:ascii="Baskerville Old Face" w:hAnsi="Baskerville Old Face"/>
-        </w:rPr>
-        <w:t>, Christa. 1998. Das Haus der Wunder: Zur Geschichte des Naturhistorischen Museums in Wien. Verlag Holzhausen, Vienna. 308 pages.</w:t>
-      </w:r>
-    </w:p>
-    <w:p>
-      <w:pPr>
-        <w:pStyle w:val="Reference"/>
-        <w:rPr/>
-      </w:pPr>
-      <w:r>
-        <w:rPr/>
-        <w:t xml:space="preserve">Roddy, Dennis B. 2007. Starting at 6 a.m., crowds get first look at Carnegie's new dinosaur exhibit. </w:t>
-      </w:r>
-      <w:r>
-        <w:rPr>
-          <w:i/>
-          <w:iCs/>
-        </w:rPr>
-        <w:t>Pittsburgh Post-Gazette</w:t>
-      </w:r>
-      <w:r>
-        <w:rPr/>
-        <w:t>, 18 November, 2007.</w:t>
-      </w:r>
-    </w:p>
-    <w:p>
-      <w:pPr>
-        <w:pStyle w:val="Reference"/>
-        <w:rPr/>
-      </w:pPr>
-      <w:r>
-        <w:rPr/>
-        <w:t xml:space="preserve">Sassaman, Richard. 1988. Carnegie had a dinosaur too. </w:t>
-      </w:r>
-      <w:r>
-        <w:rPr>
-          <w:i/>
-          <w:iCs/>
-        </w:rPr>
-        <w:t>American Heritage</w:t>
-      </w:r>
-      <w:r>
-        <w:rPr/>
+          <w:rFonts w:cs="Alkes" w:ascii="Baskerville Old Face" w:hAnsi="Baskerville Old Face"/>
+          <w:kern w:val="0"/>
+          <w:lang w:bidi="ar-SA"/>
+        </w:rPr>
+        <w:t xml:space="preserve">Pérez-Garcia, Adán, and Begoña Sánchez Chillón. 2009. Historia de </w:t>
+      </w:r>
+      <w:r>
+        <w:rPr>
+          <w:rFonts w:cs="Alkes" w:ascii="Baskerville Old Face" w:hAnsi="Baskerville Old Face"/>
+          <w:i/>
+          <w:iCs/>
+          <w:kern w:val="0"/>
+          <w:lang w:bidi="ar-SA"/>
+        </w:rPr>
+        <w:t>Diplodocus carnegii</w:t>
+      </w:r>
+      <w:r>
+        <w:rPr>
+          <w:rFonts w:cs="Alkes" w:ascii="Baskerville Old Face" w:hAnsi="Baskerville Old Face"/>
+          <w:kern w:val="0"/>
+          <w:lang w:bidi="ar-SA"/>
+        </w:rPr>
+        <w:t xml:space="preserve"> del MNCN: primer esqueleto de dinosaurio en la Peninsula Iberica. </w:t>
+      </w:r>
+      <w:r>
+        <w:rPr>
+          <w:rFonts w:cs="Alkes" w:ascii="Baskerville Old Face" w:hAnsi="Baskerville Old Face"/>
+          <w:i/>
+          <w:iCs/>
+          <w:kern w:val="0"/>
+          <w:lang w:bidi="ar-SA"/>
+        </w:rPr>
+        <w:t>Revista Española de Paleontologiá</w:t>
+      </w:r>
+      <w:r>
+        <w:rPr>
+          <w:rFonts w:cs="Alkes" w:ascii="Baskerville Old Face" w:hAnsi="Baskerville Old Face"/>
+          <w:kern w:val="0"/>
+          <w:lang w:bidi="ar-SA"/>
+        </w:rPr>
         <w:t xml:space="preserve"> </w:t>
       </w:r>
       <w:r>
         <w:rPr>
+          <w:rFonts w:cs="Alkes" w:ascii="Baskerville Old Face" w:hAnsi="Baskerville Old Face"/>
           <w:b/>
           <w:bCs/>
+          <w:kern w:val="0"/>
+          <w:lang w:bidi="ar-SA"/>
+        </w:rPr>
+        <w:t>24</w:t>
+      </w:r>
+      <w:r>
+        <w:rPr>
+          <w:rFonts w:cs="Alkes" w:ascii="Baskerville Old Face" w:hAnsi="Baskerville Old Face"/>
+          <w:kern w:val="0"/>
+          <w:lang w:bidi="ar-SA"/>
+        </w:rPr>
+        <w:t>:133–48.</w:t>
+      </w:r>
+    </w:p>
+    <w:p>
+      <w:pPr>
+        <w:pStyle w:val="Reference"/>
+        <w:rPr/>
+      </w:pPr>
+      <w:r>
+        <w:rPr>
+          <w:rFonts w:ascii="Baskerville Old Face" w:hAnsi="Baskerville Old Face"/>
+        </w:rPr>
+        <w:t xml:space="preserve">Rea, Tom. 2001. </w:t>
+      </w:r>
+      <w:r>
+        <w:rPr>
+          <w:rFonts w:ascii="Baskerville Old Face" w:hAnsi="Baskerville Old Face"/>
+          <w:i/>
+          <w:iCs/>
+        </w:rPr>
+        <w:t>Bone Wars. The Excavation and Celebrity of Andrew Carnegie’s Dinosaur</w:t>
+      </w:r>
+      <w:r>
+        <w:rPr>
+          <w:rFonts w:ascii="Baskerville Old Face" w:hAnsi="Baskerville Old Face"/>
+        </w:rPr>
+        <w:t>. University of Pittsburgh Press, Pittsburgh.</w:t>
+      </w:r>
+    </w:p>
+    <w:p>
+      <w:pPr>
+        <w:pStyle w:val="Reference"/>
+        <w:rPr/>
+      </w:pPr>
+      <w:r>
+        <w:rPr>
+          <w:rFonts w:ascii="Baskerville Old Face" w:hAnsi="Baskerville Old Face"/>
+        </w:rPr>
+        <w:t xml:space="preserve">Remes, Kristian, David M. Unwin, Nicole Klein, Wolf-Dieter Heinrich and Oliver Hampe. 2011. Skeletal reconstruction of </w:t>
+      </w:r>
+      <w:r>
+        <w:rPr>
+          <w:rFonts w:ascii="Baskerville Old Face" w:hAnsi="Baskerville Old Face"/>
+          <w:i/>
+          <w:iCs/>
+        </w:rPr>
+        <w:t>Brachiosaurus brancai</w:t>
+      </w:r>
+      <w:r>
+        <w:rPr>
+          <w:rFonts w:ascii="Baskerville Old Face" w:hAnsi="Baskerville Old Face"/>
+        </w:rPr>
+        <w:t xml:space="preserve"> in the Museum für Naturkunde, Berlin: summarizing 70 years of sauropod research. pp. 305-316 in: Nicole Klein, Kristian Remes, Carole T. Gee and Martin P. Sander (eds.), </w:t>
+      </w:r>
+      <w:r>
+        <w:rPr>
+          <w:rFonts w:ascii="Baskerville Old Face" w:hAnsi="Baskerville Old Face"/>
+          <w:i/>
+          <w:iCs/>
+        </w:rPr>
+        <w:t>Biology of the Sauropod Dinosaurs: Understanding the Life of Giants</w:t>
+      </w:r>
+      <w:r>
+        <w:rPr>
+          <w:rFonts w:ascii="Baskerville Old Face" w:hAnsi="Baskerville Old Face"/>
+        </w:rPr>
+        <w:t>. Indiana University Press, Bloomington, Indiana.</w:t>
+      </w:r>
+    </w:p>
+    <w:p>
+      <w:pPr>
+        <w:pStyle w:val="Reference"/>
+        <w:rPr/>
+      </w:pPr>
+      <w:bookmarkStart w:id="30" w:name="__DdeLink__2717_3412805200"/>
+      <w:r>
+        <w:rPr>
+          <w:rFonts w:ascii="Baskerville Old Face" w:hAnsi="Baskerville Old Face"/>
+        </w:rPr>
+        <w:t>Riedl-Dorn</w:t>
+      </w:r>
+      <w:bookmarkEnd w:id="30"/>
+      <w:r>
+        <w:rPr>
+          <w:rFonts w:ascii="Baskerville Old Face" w:hAnsi="Baskerville Old Face"/>
+        </w:rPr>
+        <w:t>, Christa. 1998. Das Haus der Wunder: Zur Geschichte des Naturhistorischen Museums in Wien. Verlag Holzhausen, Vienna. 308 pages.</w:t>
+      </w:r>
+    </w:p>
+    <w:p>
+      <w:pPr>
+        <w:pStyle w:val="Reference"/>
+        <w:rPr/>
+      </w:pPr>
+      <w:r>
+        <w:rPr/>
+        <w:t xml:space="preserve">Roddy, Dennis B. 2007. Starting at 6 a.m., crowds get first look at Carnegie's new dinosaur exhibit. </w:t>
+      </w:r>
+      <w:r>
+        <w:rPr>
+          <w:i/>
+          <w:iCs/>
+        </w:rPr>
+        <w:t>Pittsburgh Post-Gazette</w:t>
+      </w:r>
+      <w:r>
+        <w:rPr/>
+        <w:t>, 18 November, 2007.</w:t>
+      </w:r>
+    </w:p>
+    <w:p>
+      <w:pPr>
+        <w:pStyle w:val="Reference"/>
+        <w:rPr/>
+      </w:pPr>
+      <w:r>
+        <w:rPr/>
+        <w:t xml:space="preserve">Sassaman, Richard. 1988. Carnegie had a dinosaur too. </w:t>
+      </w:r>
+      <w:r>
+        <w:rPr>
+          <w:i/>
+          <w:iCs/>
+        </w:rPr>
+        <w:t>American Heritage</w:t>
+      </w:r>
+      <w:r>
+        <w:rPr/>
+        <w:t xml:space="preserve"> </w:t>
+      </w:r>
+      <w:r>
+        <w:rPr>
+          <w:b/>
+          <w:bCs/>
         </w:rPr>
         <w:t>39(2)</w:t>
       </w:r>
@@ -5796,6 +6011,48 @@
         <w:pStyle w:val="Reference"/>
         <w:rPr/>
       </w:pPr>
+      <w:bookmarkStart w:id="31" w:name="__DdeLink__1645_2410814995"/>
+      <w:r>
+        <w:rPr>
+          <w:rFonts w:cs="Alkes" w:ascii="Baskerville Old Face" w:hAnsi="Baskerville Old Face"/>
+          <w:kern w:val="0"/>
+          <w:lang w:bidi="ar-SA"/>
+        </w:rPr>
+        <w:t>Schuchert, C. and LeVene, C.M. 1940</w:t>
+      </w:r>
+      <w:bookmarkEnd w:id="31"/>
+      <w:r>
+        <w:rPr>
+          <w:rFonts w:cs="Alkes" w:ascii="Baskerville Old Face" w:hAnsi="Baskerville Old Face"/>
+          <w:kern w:val="0"/>
+          <w:lang w:bidi="ar-SA"/>
+        </w:rPr>
+        <w:t xml:space="preserve">. </w:t>
+      </w:r>
+      <w:r>
+        <w:rPr>
+          <w:rFonts w:cs="Alkes" w:ascii="Baskerville Old Face" w:hAnsi="Baskerville Old Face"/>
+          <w:i/>
+          <w:iCs/>
+          <w:kern w:val="0"/>
+          <w:lang w:bidi="ar-SA"/>
+        </w:rPr>
+        <w:t>O. C. Marsh, Pioneer in Paleontology</w:t>
+      </w:r>
+      <w:r>
+        <w:rPr>
+          <w:rFonts w:cs="Alkes" w:ascii="Baskerville Old Face" w:hAnsi="Baskerville Old Face"/>
+          <w:kern w:val="0"/>
+          <w:lang w:bidi="ar-SA"/>
+        </w:rPr>
+        <w:t>. Yale University Press, New Haven, 541 pp.</w:t>
+      </w:r>
+    </w:p>
+    <w:p>
+      <w:pPr>
+        <w:pStyle w:val="Reference"/>
+        <w:rPr/>
+      </w:pPr>
       <w:r>
         <w:rPr/>
         <w:t xml:space="preserve">Siermers, Erik. 2007. Dinosaur Hall's evolution mapped. </w:t>
@@ -5832,7 +6089,7 @@
         <w:rPr/>
         <w:t xml:space="preserve">, peace diplomacy by dinosaur. Peace Palace Library, 13 July 2017. </w:t>
       </w:r>
-      <w:hyperlink r:id="rId8">
+      <w:hyperlink r:id="rId9">
         <w:r>
           <w:rPr>
             <w:rStyle w:val="InternetLink"/>
@@ -5879,7 +6136,7 @@
         </w:rPr>
         <w:t xml:space="preserve">18 February 2015. </w:t>
       </w:r>
-      <w:hyperlink r:id="rId9">
+      <w:hyperlink r:id="rId10">
         <w:r>
           <w:rPr>
             <w:rStyle w:val="InternetLink"/>
@@ -5927,7 +6184,23 @@
       </w:pPr>
       <w:r>
         <w:rPr/>
-        <w:t xml:space="preserve">Taylor, Michael P., and Steven D. Sroka. In prep. The concrete </w:t>
+        <w:t xml:space="preserve">Taylor, Michael P., Steven D. Sroka </w:t>
+      </w:r>
+      <w:r>
+        <w:rPr/>
+        <w:t>and Kenneth Carpenter</w:t>
+      </w:r>
+      <w:r>
+        <w:rPr/>
+        <w:t xml:space="preserve">. In prep, </w:t>
+      </w:r>
+      <w:r>
+        <w:rPr/>
+        <w:t>a.</w:t>
+      </w:r>
+      <w:r>
+        <w:rPr/>
+        <w:t xml:space="preserve"> The concrete </w:t>
       </w:r>
       <w:r>
         <w:rPr>
@@ -5954,7 +6227,15 @@
       </w:pPr>
       <w:r>
         <w:rPr/>
-        <w:t xml:space="preserve">Taylor, Michael P., Peter May, Lowell Dingus and Eugene S. Gaffney. In prep. The skeletal reconstruction of </w:t>
+        <w:t xml:space="preserve">Taylor, Michael P., Peter May, Lowell Dingus and Eugene S. Gaffney. In prep, </w:t>
+      </w:r>
+      <w:r>
+        <w:rPr/>
+        <w:t>b</w:t>
+      </w:r>
+      <w:r>
+        <w:rPr/>
+        <w:t xml:space="preserve">. The skeletal reconstruction of </w:t>
       </w:r>
       <w:r>
         <w:rPr>
@@ -6242,8 +6523,8 @@
         <w:pStyle w:val="Heading1"/>
         <w:rPr/>
       </w:pPr>
-      <w:bookmarkStart w:id="31" w:name="__RefHeading___Toc5233_14216418"/>
-      <w:bookmarkEnd w:id="31"/>
+      <w:bookmarkStart w:id="32" w:name="__RefHeading___Toc5233_14216418"/>
+      <w:bookmarkEnd w:id="32"/>
       <w:r>
         <w:rPr/>
         <w:t>Tables</w:t>
@@ -15876,7 +16157,7 @@
                 <w:u w:val="none"/>
               </w:rPr>
             </w:pPr>
-            <w:bookmarkStart w:id="32" w:name="__DdeLink__2464_3009427828"/>
+            <w:bookmarkStart w:id="33" w:name="__DdeLink__2464_3009427828"/>
             <w:r>
               <w:rPr>
                 <w:rFonts w:ascii="Liberation Serif" w:hAnsi="Liberation Serif"/>
@@ -15895,7 +16176,7 @@
               </w:rPr>
               <w:t>King Alfonso XIII</w:t>
             </w:r>
-            <w:bookmarkEnd w:id="32"/>
+            <w:bookmarkEnd w:id="33"/>
           </w:p>
         </w:tc>
         <w:tc>
@@ -16597,8 +16878,8 @@
         <w:ind w:left="0" w:right="0" w:hanging="0"/>
         <w:rPr/>
       </w:pPr>
-      <w:bookmarkStart w:id="33" w:name="__RefHeading___Toc3407_68767826"/>
-      <w:bookmarkEnd w:id="33"/>
+      <w:bookmarkStart w:id="34" w:name="__RefHeading___Toc3407_68767826"/>
+      <w:bookmarkEnd w:id="34"/>
       <w:r>
         <w:rPr/>
         <w:t>Figure Captions</w:t>
@@ -16697,36 +16978,22 @@
           <w:b w:val="false"/>
           <w:bCs w:val="false"/>
         </w:rPr>
-        <w:t xml:space="preserve"> (Hatcher 1901:plate XIII). Andrew Carnegie ha</w:t>
+        <w:t xml:space="preserve"> (Hatcher 1901:plate XIII). Andrew Carnegie had a framed print of this reconstruction at his home at Skibo Castle, and it was seeing this that provoked King Edward VII of England to ask Carnegie for a Diplodocus for the British Museum — a request that led ultimately to the creation of the concrete </w:t>
       </w:r>
       <w:r>
         <w:rPr>
           <w:b w:val="false"/>
           <w:bCs w:val="false"/>
-        </w:rPr>
-        <w:t>d</w:t>
+          <w:i/>
+          <w:iCs/>
+        </w:rPr>
+        <w:t>Diplodocus</w:t>
       </w:r>
       <w:r>
         <w:rPr>
           <w:b w:val="false"/>
           <w:bCs w:val="false"/>
         </w:rPr>
-        <w:t xml:space="preserve"> a framed print of this reconstruction at his home at Skibo Castle, and it was seeing this that provoked King Edward VII of England to ask Carnegie for a Diplodocus for the British Museum — a request that led ultimately to the creation of the concrete </w:t>
-      </w:r>
-      <w:r>
-        <w:rPr>
-          <w:b w:val="false"/>
-          <w:bCs w:val="false"/>
-          <w:i/>
-          <w:iCs/>
-        </w:rPr>
-        <w:t>Diplodocus</w:t>
-      </w:r>
-      <w:r>
-        <w:rPr>
-          <w:b w:val="false"/>
-          <w:bCs w:val="false"/>
-        </w:rPr>
         <w:t xml:space="preserve"> of Vernal. Hatcher’s reconstruction, now over 120 years old, mostly holds up well: only the forefeet, which were unknown to Hatcher, are badly wrong., with splayed fingers rather then vertical arcade of metacarpals that is now known to make up the sauropod manus. The dragging posture of the tail is also wrong: sauropod tails were held above ground level, and the base of the tail should be distinctly inclined upwards from the sacrum rather than downwards as here. The low posture of the neck illustrated by Hatcher was probably not habitual, but certainly could be attained in order to drink.</w:t>
       </w:r>
     </w:p>
@@ -16756,11 +17023,7 @@
       </w:r>
       <w:r>
         <w:rPr/>
-        <w:t xml:space="preserve"> CM 84, s it is today, in left anterolateral view. Highlighted bones: scapulae in blue, coracoids in red and sternal plates in yellow. Note the absence of the putative clavicles that Holland tentatively added to the mounted BMNH cast in May 1905, as shown in his photographs (Holland 1906:figures 25–26), before removing them. </w:t>
-      </w:r>
-      <w:r>
-        <w:rPr/>
-        <w:t>Photograph by Michael P. Taylor.</w:t>
+        <w:t xml:space="preserve"> CM 84, s it is today, in left anterolateral view. Highlighted bones: scapulae in blue, coracoids in red and sternal plates in yellow. Note the absence of the putative clavicles that Holland tentatively added to the mounted BMNH cast in May 1905, as shown in his photographs (Holland 1906:figures 25–26), before removing them. Photograph by Michael P. Taylor.</w:t>
       </w:r>
     </w:p>
     <w:p>
@@ -17159,12 +17422,12 @@
         <w:rPr/>
         <w:t xml:space="preserve"> The right forefoot of the Berlin mount, as remounted in 2006 by Research Casting International, supervised by Kristian Remes. This consists of the original casts mounted in 2008 by Holland and Coggleshall, reposed in a more modern digitigrade posture, with superfluous phalanges and unguals discarded (Peter May, pers. comm. 2022). Photograph by </w:t>
       </w:r>
-      <w:bookmarkStart w:id="34" w:name="__DdeLink__1645_3185452779"/>
+      <w:bookmarkStart w:id="35" w:name="__DdeLink__1645_3185452779"/>
       <w:r>
         <w:rPr/>
         <w:t>Verónica Díez Díaz</w:t>
       </w:r>
-      <w:bookmarkEnd w:id="34"/>
+      <w:bookmarkEnd w:id="35"/>
       <w:r>
         <w:rPr/>
         <w:t xml:space="preserve"> (MB).</w:t>
@@ -18196,7 +18459,7 @@
     <w:pPr>
       <w:widowControl/>
       <w:suppressAutoHyphens w:val="true"/>
-      <w:overflowPunct w:val="false"/>
+      <w:overflowPunct w:val="true"/>
       <w:bidi w:val="0"/>
       <w:spacing w:before="0" w:after="0"/>
       <w:ind w:left="0" w:right="0" w:hanging="0"/>
@@ -20186,6 +20449,271 @@
   </w:style>
   <w:style w:type="character" w:styleId="ListLabel268">
     <w:name w:val="ListLabel 268"/>
+    <w:qFormat/>
+    <w:rPr/>
+  </w:style>
+  <w:style w:type="character" w:styleId="ListLabel269">
+    <w:name w:val="ListLabel 269"/>
+    <w:qFormat/>
+    <w:rPr>
+      <w:rFonts w:cs="Symbol"/>
+    </w:rPr>
+  </w:style>
+  <w:style w:type="character" w:styleId="ListLabel270">
+    <w:name w:val="ListLabel 270"/>
+    <w:qFormat/>
+    <w:rPr>
+      <w:rFonts w:cs="OpenSymbol"/>
+    </w:rPr>
+  </w:style>
+  <w:style w:type="character" w:styleId="ListLabel271">
+    <w:name w:val="ListLabel 271"/>
+    <w:qFormat/>
+    <w:rPr>
+      <w:rFonts w:cs="OpenSymbol"/>
+    </w:rPr>
+  </w:style>
+  <w:style w:type="character" w:styleId="ListLabel272">
+    <w:name w:val="ListLabel 272"/>
+    <w:qFormat/>
+    <w:rPr>
+      <w:rFonts w:cs="Symbol"/>
+    </w:rPr>
+  </w:style>
+  <w:style w:type="character" w:styleId="ListLabel273">
+    <w:name w:val="ListLabel 273"/>
+    <w:qFormat/>
+    <w:rPr>
+      <w:rFonts w:cs="OpenSymbol"/>
+    </w:rPr>
+  </w:style>
+  <w:style w:type="character" w:styleId="ListLabel274">
+    <w:name w:val="ListLabel 274"/>
+    <w:qFormat/>
+    <w:rPr>
+      <w:rFonts w:cs="OpenSymbol"/>
+    </w:rPr>
+  </w:style>
+  <w:style w:type="character" w:styleId="ListLabel275">
+    <w:name w:val="ListLabel 275"/>
+    <w:qFormat/>
+    <w:rPr>
+      <w:rFonts w:cs="Symbol"/>
+    </w:rPr>
+  </w:style>
+  <w:style w:type="character" w:styleId="ListLabel276">
+    <w:name w:val="ListLabel 276"/>
+    <w:qFormat/>
+    <w:rPr>
+      <w:rFonts w:cs="OpenSymbol"/>
+    </w:rPr>
+  </w:style>
+  <w:style w:type="character" w:styleId="ListLabel277">
+    <w:name w:val="ListLabel 277"/>
+    <w:qFormat/>
+    <w:rPr>
+      <w:rFonts w:cs="OpenSymbol"/>
+    </w:rPr>
+  </w:style>
+  <w:style w:type="character" w:styleId="ListLabel278">
+    <w:name w:val="ListLabel 278"/>
+    <w:qFormat/>
+    <w:rPr>
+      <w:rFonts w:cs="Symbol"/>
+    </w:rPr>
+  </w:style>
+  <w:style w:type="character" w:styleId="ListLabel279">
+    <w:name w:val="ListLabel 279"/>
+    <w:qFormat/>
+    <w:rPr>
+      <w:rFonts w:cs="OpenSymbol"/>
+    </w:rPr>
+  </w:style>
+  <w:style w:type="character" w:styleId="ListLabel280">
+    <w:name w:val="ListLabel 280"/>
+    <w:qFormat/>
+    <w:rPr>
+      <w:rFonts w:cs="OpenSymbol"/>
+    </w:rPr>
+  </w:style>
+  <w:style w:type="character" w:styleId="ListLabel281">
+    <w:name w:val="ListLabel 281"/>
+    <w:qFormat/>
+    <w:rPr>
+      <w:rFonts w:cs="Symbol"/>
+    </w:rPr>
+  </w:style>
+  <w:style w:type="character" w:styleId="ListLabel282">
+    <w:name w:val="ListLabel 282"/>
+    <w:qFormat/>
+    <w:rPr>
+      <w:rFonts w:cs="OpenSymbol"/>
+    </w:rPr>
+  </w:style>
+  <w:style w:type="character" w:styleId="ListLabel283">
+    <w:name w:val="ListLabel 283"/>
+    <w:qFormat/>
+    <w:rPr>
+      <w:rFonts w:cs="OpenSymbol"/>
+    </w:rPr>
+  </w:style>
+  <w:style w:type="character" w:styleId="ListLabel284">
+    <w:name w:val="ListLabel 284"/>
+    <w:qFormat/>
+    <w:rPr>
+      <w:rFonts w:cs="Symbol"/>
+    </w:rPr>
+  </w:style>
+  <w:style w:type="character" w:styleId="ListLabel285">
+    <w:name w:val="ListLabel 285"/>
+    <w:qFormat/>
+    <w:rPr>
+      <w:rFonts w:cs="OpenSymbol"/>
+    </w:rPr>
+  </w:style>
+  <w:style w:type="character" w:styleId="ListLabel286">
+    <w:name w:val="ListLabel 286"/>
+    <w:qFormat/>
+    <w:rPr>
+      <w:rFonts w:cs="OpenSymbol"/>
+    </w:rPr>
+  </w:style>
+  <w:style w:type="character" w:styleId="ListLabel287">
+    <w:name w:val="ListLabel 287"/>
+    <w:qFormat/>
+    <w:rPr>
+      <w:rFonts w:cs="Symbol"/>
+    </w:rPr>
+  </w:style>
+  <w:style w:type="character" w:styleId="ListLabel288">
+    <w:name w:val="ListLabel 288"/>
+    <w:qFormat/>
+    <w:rPr>
+      <w:rFonts w:cs="OpenSymbol"/>
+    </w:rPr>
+  </w:style>
+  <w:style w:type="character" w:styleId="ListLabel289">
+    <w:name w:val="ListLabel 289"/>
+    <w:qFormat/>
+    <w:rPr>
+      <w:rFonts w:cs="OpenSymbol"/>
+    </w:rPr>
+  </w:style>
+  <w:style w:type="character" w:styleId="ListLabel290">
+    <w:name w:val="ListLabel 290"/>
+    <w:qFormat/>
+    <w:rPr>
+      <w:rFonts w:cs="Symbol"/>
+    </w:rPr>
+  </w:style>
+  <w:style w:type="character" w:styleId="ListLabel291">
+    <w:name w:val="ListLabel 291"/>
+    <w:qFormat/>
+    <w:rPr>
+      <w:rFonts w:cs="OpenSymbol"/>
+    </w:rPr>
+  </w:style>
+  <w:style w:type="character" w:styleId="ListLabel292">
+    <w:name w:val="ListLabel 292"/>
+    <w:qFormat/>
+    <w:rPr>
+      <w:rFonts w:cs="OpenSymbol"/>
+    </w:rPr>
+  </w:style>
+  <w:style w:type="character" w:styleId="ListLabel293">
+    <w:name w:val="ListLabel 293"/>
+    <w:qFormat/>
+    <w:rPr>
+      <w:rFonts w:cs="Symbol"/>
+    </w:rPr>
+  </w:style>
+  <w:style w:type="character" w:styleId="ListLabel294">
+    <w:name w:val="ListLabel 294"/>
+    <w:qFormat/>
+    <w:rPr>
+      <w:rFonts w:cs="OpenSymbol"/>
+    </w:rPr>
+  </w:style>
+  <w:style w:type="character" w:styleId="ListLabel295">
+    <w:name w:val="ListLabel 295"/>
+    <w:qFormat/>
+    <w:rPr>
+      <w:rFonts w:cs="OpenSymbol"/>
+    </w:rPr>
+  </w:style>
+  <w:style w:type="character" w:styleId="ListLabel296">
+    <w:name w:val="ListLabel 296"/>
+    <w:qFormat/>
+    <w:rPr>
+      <w:rFonts w:cs="OpenSymbol"/>
+    </w:rPr>
+  </w:style>
+  <w:style w:type="character" w:styleId="ListLabel297">
+    <w:name w:val="ListLabel 297"/>
+    <w:qFormat/>
+    <w:rPr>
+      <w:rFonts w:cs="OpenSymbol"/>
+    </w:rPr>
+  </w:style>
+  <w:style w:type="character" w:styleId="ListLabel298">
+    <w:name w:val="ListLabel 298"/>
+    <w:qFormat/>
+    <w:rPr>
+      <w:rFonts w:cs="OpenSymbol"/>
+    </w:rPr>
+  </w:style>
+  <w:style w:type="character" w:styleId="ListLabel299">
+    <w:name w:val="ListLabel 299"/>
+    <w:qFormat/>
+    <w:rPr>
+      <w:rFonts w:cs="OpenSymbol"/>
+    </w:rPr>
+  </w:style>
+  <w:style w:type="character" w:styleId="ListLabel300">
+    <w:name w:val="ListLabel 300"/>
+    <w:qFormat/>
+    <w:rPr>
+      <w:rFonts w:cs="OpenSymbol"/>
+    </w:rPr>
+  </w:style>
+  <w:style w:type="character" w:styleId="ListLabel301">
+    <w:name w:val="ListLabel 301"/>
+    <w:qFormat/>
+    <w:rPr>
+      <w:rFonts w:cs="OpenSymbol"/>
+    </w:rPr>
+  </w:style>
+  <w:style w:type="character" w:styleId="ListLabel302">
+    <w:name w:val="ListLabel 302"/>
+    <w:qFormat/>
+    <w:rPr>
+      <w:rFonts w:cs="OpenSymbol"/>
+    </w:rPr>
+  </w:style>
+  <w:style w:type="character" w:styleId="ListLabel303">
+    <w:name w:val="ListLabel 303"/>
+    <w:qFormat/>
+    <w:rPr>
+      <w:rFonts w:cs="OpenSymbol"/>
+    </w:rPr>
+  </w:style>
+  <w:style w:type="character" w:styleId="ListLabel304">
+    <w:name w:val="ListLabel 304"/>
+    <w:qFormat/>
+    <w:rPr>
+      <w:rFonts w:cs="OpenSymbol"/>
+    </w:rPr>
+  </w:style>
+  <w:style w:type="character" w:styleId="ListLabel305">
+    <w:name w:val="ListLabel 305"/>
+    <w:qFormat/>
+    <w:rPr>
+      <w:i w:val="false"/>
+      <w:iCs w:val="false"/>
+    </w:rPr>
+  </w:style>
+  <w:style w:type="character" w:styleId="ListLabel306">
+    <w:name w:val="ListLabel 306"/>
     <w:qFormat/>
     <w:rPr/>
   </w:style>

</xml_diff>

<commit_message>
A bit more on the La Plata mount
</commit_message>
<xml_diff>
--- a/TaylorEtAl-composition-of-the-Carnegie-Diplodocus.docx
+++ b/TaylorEtAl-composition-of-the-Carnegie-Diplodocus.docx
@@ -1,6 +1,6 @@
 
 <file path=word/document.xml><?xml version="1.0" encoding="utf-8"?>
-<w:document xmlns:o="urn:schemas-microsoft-com:office:office" xmlns:r="http://schemas.openxmlformats.org/officeDocument/2006/relationships" xmlns:v="urn:schemas-microsoft-com:vml" xmlns:w="http://schemas.openxmlformats.org/wordprocessingml/2006/main" xmlns:w10="urn:schemas-microsoft-com:office:word" xmlns:wp="http://schemas.openxmlformats.org/drawingml/2006/wordprocessingDrawing" xmlns:wps="http://schemas.microsoft.com/office/word/2010/wordprocessingShape" xmlns:wpg="http://schemas.microsoft.com/office/word/2010/wordprocessingGroup" xmlns:mc="http://schemas.openxmlformats.org/markup-compatibility/2006" xmlns:wp14="http://schemas.microsoft.com/office/word/2010/wordprocessingDrawing" xmlns:w14="http://schemas.microsoft.com/office/word/2010/wordml" xmlns:w15="http://schemas.microsoft.com/office/word/2012/wordml" mc:Ignorable="w14 wp14 w15">
+<w:document xmlns:o="urn:schemas-microsoft-com:office:office" xmlns:r="http://schemas.openxmlformats.org/officeDocument/2006/relationships" xmlns:v="urn:schemas-microsoft-com:vml" xmlns:w="http://schemas.openxmlformats.org/wordprocessingml/2006/main" xmlns:w10="urn:schemas-microsoft-com:office:word" xmlns:wp="http://schemas.openxmlformats.org/drawingml/2006/wordprocessingDrawing" xmlns:wps="http://schemas.microsoft.com/office/word/2010/wordprocessingShape" xmlns:wpg="http://schemas.microsoft.com/office/word/2010/wordprocessingGroup" xmlns:mc="http://schemas.openxmlformats.org/markup-compatibility/2006" xmlns:wp14="http://schemas.microsoft.com/office/word/2010/wordprocessingDrawing" xmlns:w14="http://schemas.microsoft.com/office/word/2010/wordml" mc:Ignorable="w14 wp14">
   <w:body>
     <w:p>
       <w:pPr>
@@ -317,7 +317,7 @@
             <w:rPr>
               <w:rStyle w:val="IndexLink"/>
             </w:rPr>
-            <w:instrText xml:space="preserve"> TOC \f \o "1-9" \h</w:instrText>
+            <w:instrText> TOC \f \o "1-9" \h</w:instrText>
           </w:r>
           <w:r>
             <w:rPr>
@@ -3391,7 +3391,55 @@
       </w:pPr>
       <w:r>
         <w:rPr/>
-        <w:t>The La Plata mount has been moved within the museum on multiple occasions, and the posture of both the neck and tail was updated when it was moved from Hall V to Hall II in 2012 (Nieuwland 2019:247, Otero and Gasparini 2014:300–301). The history of this mount is covered in detail by Otero and Gasparini (2014).</w:t>
+        <w:t xml:space="preserve">The La Plata mount </w:t>
+      </w:r>
+      <w:r>
+        <w:rPr/>
+        <w:t xml:space="preserve">was repaired and repainted a brick-red colour in 1977. It </w:t>
+      </w:r>
+      <w:r>
+        <w:rPr/>
+        <w:t xml:space="preserve">has been moved within the museum on multiple occasions — </w:t>
+      </w:r>
+      <w:r>
+        <w:rPr/>
+        <w:t>from Hall III to Hall V in 1987,</w:t>
+      </w:r>
+      <w:r>
+        <w:rPr/>
+        <w:t xml:space="preserve"> </w:t>
+      </w:r>
+      <w:r>
+        <w:rPr/>
+        <w:t xml:space="preserve">and </w:t>
+      </w:r>
+      <w:r>
+        <w:rPr/>
+        <w:t xml:space="preserve">to Hall II in </w:t>
+      </w:r>
+      <w:r>
+        <w:rPr/>
+        <w:t>2003</w:t>
+      </w:r>
+      <w:r>
+        <w:rPr/>
+        <w:t xml:space="preserve"> (Otero and Gasparini 2014:300–301), </w:t>
+      </w:r>
+      <w:r>
+        <w:rPr/>
+        <w:t xml:space="preserve">at which time </w:t>
+      </w:r>
+      <w:r>
+        <w:rPr/>
+        <w:t xml:space="preserve">the posture of both the neck and tail was updated </w:t>
+      </w:r>
+      <w:r>
+        <w:rPr/>
+        <w:t>and the colour reverted to its original dark grey</w:t>
+      </w:r>
+      <w:r>
+        <w:rPr/>
+        <w:t>. The history of this mount is covered in detail by Otero and Gasparini (2014).</w:t>
       </w:r>
     </w:p>
     <w:p>
@@ -6431,10 +6479,15 @@
         <w:tblW w:w="9637" w:type="dxa"/>
         <w:jc w:val="left"/>
         <w:tblInd w:w="0" w:type="dxa"/>
-        <w:tblLayout w:type="fixed"/>
+        <w:tblBorders>
+          <w:top w:val="single" w:sz="4" w:space="0" w:color="DDDDDD"/>
+          <w:left w:val="single" w:sz="4" w:space="0" w:color="DDDDDD"/>
+          <w:bottom w:val="single" w:sz="4" w:space="0" w:color="000000"/>
+          <w:insideH w:val="single" w:sz="4" w:space="0" w:color="000000"/>
+        </w:tblBorders>
         <w:tblCellMar>
           <w:top w:w="55" w:type="dxa"/>
-          <w:left w:w="40" w:type="dxa"/>
+          <w:left w:w="35" w:type="dxa"/>
           <w:bottom w:w="55" w:type="dxa"/>
           <w:right w:w="55" w:type="dxa"/>
         </w:tblCellMar>
@@ -6454,6 +6507,7 @@
               <w:top w:val="single" w:sz="4" w:space="0" w:color="DDDDDD"/>
               <w:left w:val="single" w:sz="4" w:space="0" w:color="DDDDDD"/>
               <w:bottom w:val="single" w:sz="4" w:space="0" w:color="000000"/>
+              <w:insideH w:val="single" w:sz="4" w:space="0" w:color="000000"/>
             </w:tcBorders>
             <w:shd w:fill="auto" w:val="clear"/>
           </w:tcPr>
@@ -6507,6 +6561,7 @@
               <w:top w:val="single" w:sz="4" w:space="0" w:color="DDDDDD"/>
               <w:left w:val="single" w:sz="4" w:space="0" w:color="DDDDDD"/>
               <w:bottom w:val="single" w:sz="4" w:space="0" w:color="000000"/>
+              <w:insideH w:val="single" w:sz="4" w:space="0" w:color="000000"/>
             </w:tcBorders>
             <w:shd w:fill="auto" w:val="clear"/>
           </w:tcPr>
@@ -6560,6 +6615,7 @@
               <w:top w:val="single" w:sz="4" w:space="0" w:color="DDDDDD"/>
               <w:left w:val="single" w:sz="4" w:space="0" w:color="DDDDDD"/>
               <w:bottom w:val="single" w:sz="4" w:space="0" w:color="000000"/>
+              <w:insideH w:val="single" w:sz="4" w:space="0" w:color="000000"/>
             </w:tcBorders>
             <w:shd w:fill="auto" w:val="clear"/>
           </w:tcPr>
@@ -6614,6 +6670,8 @@
               <w:left w:val="single" w:sz="4" w:space="0" w:color="DDDDDD"/>
               <w:bottom w:val="single" w:sz="4" w:space="0" w:color="000000"/>
               <w:right w:val="single" w:sz="4" w:space="0" w:color="DDDDDD"/>
+              <w:insideH w:val="single" w:sz="4" w:space="0" w:color="000000"/>
+              <w:insideV w:val="single" w:sz="4" w:space="0" w:color="DDDDDD"/>
             </w:tcBorders>
             <w:shd w:fill="auto" w:val="clear"/>
           </w:tcPr>
@@ -6670,6 +6728,7 @@
               <w:top w:val="single" w:sz="4" w:space="0" w:color="DDDDDD"/>
               <w:left w:val="single" w:sz="4" w:space="0" w:color="DDDDDD"/>
               <w:bottom w:val="single" w:sz="4" w:space="0" w:color="DDDDDD"/>
+              <w:insideH w:val="single" w:sz="4" w:space="0" w:color="DDDDDD"/>
             </w:tcBorders>
             <w:shd w:fill="auto" w:val="clear"/>
           </w:tcPr>
@@ -6723,6 +6782,7 @@
               <w:top w:val="single" w:sz="4" w:space="0" w:color="DDDDDD"/>
               <w:left w:val="single" w:sz="4" w:space="0" w:color="DDDDDD"/>
               <w:bottom w:val="single" w:sz="4" w:space="0" w:color="DDDDDD"/>
+              <w:insideH w:val="single" w:sz="4" w:space="0" w:color="DDDDDD"/>
             </w:tcBorders>
             <w:shd w:fill="auto" w:val="clear"/>
           </w:tcPr>
@@ -6802,6 +6862,7 @@
               <w:top w:val="single" w:sz="4" w:space="0" w:color="DDDDDD"/>
               <w:left w:val="single" w:sz="4" w:space="0" w:color="DDDDDD"/>
               <w:bottom w:val="single" w:sz="4" w:space="0" w:color="DDDDDD"/>
+              <w:insideH w:val="single" w:sz="4" w:space="0" w:color="DDDDDD"/>
             </w:tcBorders>
             <w:shd w:fill="auto" w:val="clear"/>
           </w:tcPr>
@@ -6841,6 +6902,8 @@
               <w:left w:val="single" w:sz="4" w:space="0" w:color="DDDDDD"/>
               <w:bottom w:val="single" w:sz="4" w:space="0" w:color="DDDDDD"/>
               <w:right w:val="single" w:sz="4" w:space="0" w:color="DDDDDD"/>
+              <w:insideH w:val="single" w:sz="4" w:space="0" w:color="DDDDDD"/>
+              <w:insideV w:val="single" w:sz="4" w:space="0" w:color="DDDDDD"/>
             </w:tcBorders>
             <w:shd w:fill="auto" w:val="clear"/>
           </w:tcPr>
@@ -6896,6 +6959,7 @@
               <w:top w:val="single" w:sz="4" w:space="0" w:color="DDDDDD"/>
               <w:left w:val="single" w:sz="4" w:space="0" w:color="DDDDDD"/>
               <w:bottom w:val="single" w:sz="4" w:space="0" w:color="DDDDDD"/>
+              <w:insideH w:val="single" w:sz="4" w:space="0" w:color="DDDDDD"/>
             </w:tcBorders>
             <w:shd w:fill="auto" w:val="clear"/>
           </w:tcPr>
@@ -6949,6 +7013,7 @@
               <w:top w:val="single" w:sz="4" w:space="0" w:color="DDDDDD"/>
               <w:left w:val="single" w:sz="4" w:space="0" w:color="DDDDDD"/>
               <w:bottom w:val="single" w:sz="4" w:space="0" w:color="DDDDDD"/>
+              <w:insideH w:val="single" w:sz="4" w:space="0" w:color="DDDDDD"/>
             </w:tcBorders>
             <w:shd w:fill="auto" w:val="clear"/>
           </w:tcPr>
@@ -7002,6 +7067,7 @@
               <w:top w:val="single" w:sz="4" w:space="0" w:color="DDDDDD"/>
               <w:left w:val="single" w:sz="4" w:space="0" w:color="DDDDDD"/>
               <w:bottom w:val="single" w:sz="4" w:space="0" w:color="DDDDDD"/>
+              <w:insideH w:val="single" w:sz="4" w:space="0" w:color="DDDDDD"/>
             </w:tcBorders>
             <w:shd w:fill="auto" w:val="clear"/>
           </w:tcPr>
@@ -7055,6 +7121,8 @@
               <w:left w:val="single" w:sz="4" w:space="0" w:color="DDDDDD"/>
               <w:bottom w:val="single" w:sz="4" w:space="0" w:color="DDDDDD"/>
               <w:right w:val="single" w:sz="4" w:space="0" w:color="DDDDDD"/>
+              <w:insideH w:val="single" w:sz="4" w:space="0" w:color="DDDDDD"/>
+              <w:insideV w:val="single" w:sz="4" w:space="0" w:color="DDDDDD"/>
             </w:tcBorders>
             <w:shd w:fill="auto" w:val="clear"/>
           </w:tcPr>
@@ -7110,6 +7178,7 @@
               <w:top w:val="single" w:sz="4" w:space="0" w:color="DDDDDD"/>
               <w:left w:val="single" w:sz="4" w:space="0" w:color="DDDDDD"/>
               <w:bottom w:val="single" w:sz="4" w:space="0" w:color="DDDDDD"/>
+              <w:insideH w:val="single" w:sz="4" w:space="0" w:color="DDDDDD"/>
             </w:tcBorders>
             <w:shd w:fill="auto" w:val="clear"/>
           </w:tcPr>
@@ -7163,6 +7232,7 @@
               <w:top w:val="single" w:sz="4" w:space="0" w:color="DDDDDD"/>
               <w:left w:val="single" w:sz="4" w:space="0" w:color="DDDDDD"/>
               <w:bottom w:val="single" w:sz="4" w:space="0" w:color="DDDDDD"/>
+              <w:insideH w:val="single" w:sz="4" w:space="0" w:color="DDDDDD"/>
             </w:tcBorders>
             <w:shd w:fill="auto" w:val="clear"/>
           </w:tcPr>
@@ -7216,6 +7286,7 @@
               <w:top w:val="single" w:sz="4" w:space="0" w:color="DDDDDD"/>
               <w:left w:val="single" w:sz="4" w:space="0" w:color="DDDDDD"/>
               <w:bottom w:val="single" w:sz="4" w:space="0" w:color="DDDDDD"/>
+              <w:insideH w:val="single" w:sz="4" w:space="0" w:color="DDDDDD"/>
             </w:tcBorders>
             <w:shd w:fill="auto" w:val="clear"/>
           </w:tcPr>
@@ -7269,6 +7340,8 @@
               <w:left w:val="single" w:sz="4" w:space="0" w:color="DDDDDD"/>
               <w:bottom w:val="single" w:sz="4" w:space="0" w:color="DDDDDD"/>
               <w:right w:val="single" w:sz="4" w:space="0" w:color="DDDDDD"/>
+              <w:insideH w:val="single" w:sz="4" w:space="0" w:color="DDDDDD"/>
+              <w:insideV w:val="single" w:sz="4" w:space="0" w:color="DDDDDD"/>
             </w:tcBorders>
             <w:shd w:fill="auto" w:val="clear"/>
           </w:tcPr>
@@ -7324,6 +7397,7 @@
               <w:top w:val="single" w:sz="4" w:space="0" w:color="DDDDDD"/>
               <w:left w:val="single" w:sz="4" w:space="0" w:color="DDDDDD"/>
               <w:bottom w:val="single" w:sz="4" w:space="0" w:color="DDDDDD"/>
+              <w:insideH w:val="single" w:sz="4" w:space="0" w:color="DDDDDD"/>
             </w:tcBorders>
             <w:shd w:fill="auto" w:val="clear"/>
           </w:tcPr>
@@ -7377,6 +7451,7 @@
               <w:top w:val="single" w:sz="4" w:space="0" w:color="DDDDDD"/>
               <w:left w:val="single" w:sz="4" w:space="0" w:color="DDDDDD"/>
               <w:bottom w:val="single" w:sz="4" w:space="0" w:color="DDDDDD"/>
+              <w:insideH w:val="single" w:sz="4" w:space="0" w:color="DDDDDD"/>
             </w:tcBorders>
             <w:shd w:fill="auto" w:val="clear"/>
           </w:tcPr>
@@ -7430,6 +7505,7 @@
               <w:top w:val="single" w:sz="4" w:space="0" w:color="DDDDDD"/>
               <w:left w:val="single" w:sz="4" w:space="0" w:color="DDDDDD"/>
               <w:bottom w:val="single" w:sz="4" w:space="0" w:color="DDDDDD"/>
+              <w:insideH w:val="single" w:sz="4" w:space="0" w:color="DDDDDD"/>
             </w:tcBorders>
             <w:shd w:fill="auto" w:val="clear"/>
           </w:tcPr>
@@ -7483,6 +7559,8 @@
               <w:left w:val="single" w:sz="4" w:space="0" w:color="DDDDDD"/>
               <w:bottom w:val="single" w:sz="4" w:space="0" w:color="DDDDDD"/>
               <w:right w:val="single" w:sz="4" w:space="0" w:color="DDDDDD"/>
+              <w:insideH w:val="single" w:sz="4" w:space="0" w:color="DDDDDD"/>
+              <w:insideV w:val="single" w:sz="4" w:space="0" w:color="DDDDDD"/>
             </w:tcBorders>
             <w:shd w:fill="auto" w:val="clear"/>
           </w:tcPr>
@@ -7538,6 +7616,7 @@
               <w:top w:val="single" w:sz="4" w:space="0" w:color="DDDDDD"/>
               <w:left w:val="single" w:sz="4" w:space="0" w:color="DDDDDD"/>
               <w:bottom w:val="single" w:sz="4" w:space="0" w:color="DDDDDD"/>
+              <w:insideH w:val="single" w:sz="4" w:space="0" w:color="DDDDDD"/>
             </w:tcBorders>
             <w:shd w:fill="auto" w:val="clear"/>
           </w:tcPr>
@@ -7591,6 +7670,7 @@
               <w:top w:val="single" w:sz="4" w:space="0" w:color="DDDDDD"/>
               <w:left w:val="single" w:sz="4" w:space="0" w:color="DDDDDD"/>
               <w:bottom w:val="single" w:sz="4" w:space="0" w:color="DDDDDD"/>
+              <w:insideH w:val="single" w:sz="4" w:space="0" w:color="DDDDDD"/>
             </w:tcBorders>
             <w:shd w:fill="auto" w:val="clear"/>
           </w:tcPr>
@@ -7644,6 +7724,7 @@
               <w:top w:val="single" w:sz="4" w:space="0" w:color="DDDDDD"/>
               <w:left w:val="single" w:sz="4" w:space="0" w:color="DDDDDD"/>
               <w:bottom w:val="single" w:sz="4" w:space="0" w:color="DDDDDD"/>
+              <w:insideH w:val="single" w:sz="4" w:space="0" w:color="DDDDDD"/>
             </w:tcBorders>
             <w:shd w:fill="auto" w:val="clear"/>
           </w:tcPr>
@@ -7697,6 +7778,8 @@
               <w:left w:val="single" w:sz="4" w:space="0" w:color="DDDDDD"/>
               <w:bottom w:val="single" w:sz="4" w:space="0" w:color="DDDDDD"/>
               <w:right w:val="single" w:sz="4" w:space="0" w:color="DDDDDD"/>
+              <w:insideH w:val="single" w:sz="4" w:space="0" w:color="DDDDDD"/>
+              <w:insideV w:val="single" w:sz="4" w:space="0" w:color="DDDDDD"/>
             </w:tcBorders>
             <w:shd w:fill="auto" w:val="clear"/>
           </w:tcPr>
@@ -7752,6 +7835,7 @@
               <w:top w:val="single" w:sz="4" w:space="0" w:color="DDDDDD"/>
               <w:left w:val="single" w:sz="4" w:space="0" w:color="DDDDDD"/>
               <w:bottom w:val="single" w:sz="4" w:space="0" w:color="DDDDDD"/>
+              <w:insideH w:val="single" w:sz="4" w:space="0" w:color="DDDDDD"/>
             </w:tcBorders>
             <w:shd w:fill="auto" w:val="clear"/>
           </w:tcPr>
@@ -7805,6 +7889,7 @@
               <w:top w:val="single" w:sz="4" w:space="0" w:color="DDDDDD"/>
               <w:left w:val="single" w:sz="4" w:space="0" w:color="DDDDDD"/>
               <w:bottom w:val="single" w:sz="4" w:space="0" w:color="DDDDDD"/>
+              <w:insideH w:val="single" w:sz="4" w:space="0" w:color="DDDDDD"/>
             </w:tcBorders>
             <w:shd w:fill="auto" w:val="clear"/>
           </w:tcPr>
@@ -7858,6 +7943,7 @@
               <w:top w:val="single" w:sz="4" w:space="0" w:color="DDDDDD"/>
               <w:left w:val="single" w:sz="4" w:space="0" w:color="DDDDDD"/>
               <w:bottom w:val="single" w:sz="4" w:space="0" w:color="DDDDDD"/>
+              <w:insideH w:val="single" w:sz="4" w:space="0" w:color="DDDDDD"/>
             </w:tcBorders>
             <w:shd w:fill="auto" w:val="clear"/>
           </w:tcPr>
@@ -7911,6 +7997,8 @@
               <w:left w:val="single" w:sz="4" w:space="0" w:color="DDDDDD"/>
               <w:bottom w:val="single" w:sz="4" w:space="0" w:color="DDDDDD"/>
               <w:right w:val="single" w:sz="4" w:space="0" w:color="DDDDDD"/>
+              <w:insideH w:val="single" w:sz="4" w:space="0" w:color="DDDDDD"/>
+              <w:insideV w:val="single" w:sz="4" w:space="0" w:color="DDDDDD"/>
             </w:tcBorders>
             <w:shd w:fill="auto" w:val="clear"/>
           </w:tcPr>
@@ -7966,6 +8054,7 @@
               <w:top w:val="single" w:sz="4" w:space="0" w:color="DDDDDD"/>
               <w:left w:val="single" w:sz="4" w:space="0" w:color="DDDDDD"/>
               <w:bottom w:val="single" w:sz="4" w:space="0" w:color="DDDDDD"/>
+              <w:insideH w:val="single" w:sz="4" w:space="0" w:color="DDDDDD"/>
             </w:tcBorders>
             <w:shd w:fill="auto" w:val="clear"/>
           </w:tcPr>
@@ -8019,6 +8108,7 @@
               <w:top w:val="single" w:sz="4" w:space="0" w:color="DDDDDD"/>
               <w:left w:val="single" w:sz="4" w:space="0" w:color="DDDDDD"/>
               <w:bottom w:val="single" w:sz="4" w:space="0" w:color="DDDDDD"/>
+              <w:insideH w:val="single" w:sz="4" w:space="0" w:color="DDDDDD"/>
             </w:tcBorders>
             <w:shd w:fill="auto" w:val="clear"/>
           </w:tcPr>
@@ -8072,6 +8162,7 @@
               <w:top w:val="single" w:sz="4" w:space="0" w:color="DDDDDD"/>
               <w:left w:val="single" w:sz="4" w:space="0" w:color="DDDDDD"/>
               <w:bottom w:val="single" w:sz="4" w:space="0" w:color="DDDDDD"/>
+              <w:insideH w:val="single" w:sz="4" w:space="0" w:color="DDDDDD"/>
             </w:tcBorders>
             <w:shd w:fill="auto" w:val="clear"/>
           </w:tcPr>
@@ -8125,6 +8216,8 @@
               <w:left w:val="single" w:sz="4" w:space="0" w:color="DDDDDD"/>
               <w:bottom w:val="single" w:sz="4" w:space="0" w:color="DDDDDD"/>
               <w:right w:val="single" w:sz="4" w:space="0" w:color="DDDDDD"/>
+              <w:insideH w:val="single" w:sz="4" w:space="0" w:color="DDDDDD"/>
+              <w:insideV w:val="single" w:sz="4" w:space="0" w:color="DDDDDD"/>
             </w:tcBorders>
             <w:shd w:fill="auto" w:val="clear"/>
           </w:tcPr>
@@ -8180,6 +8273,7 @@
               <w:top w:val="single" w:sz="4" w:space="0" w:color="DDDDDD"/>
               <w:left w:val="single" w:sz="4" w:space="0" w:color="DDDDDD"/>
               <w:bottom w:val="single" w:sz="4" w:space="0" w:color="DDDDDD"/>
+              <w:insideH w:val="single" w:sz="4" w:space="0" w:color="DDDDDD"/>
             </w:tcBorders>
             <w:shd w:fill="auto" w:val="clear"/>
           </w:tcPr>
@@ -8233,6 +8327,7 @@
               <w:top w:val="single" w:sz="4" w:space="0" w:color="DDDDDD"/>
               <w:left w:val="single" w:sz="4" w:space="0" w:color="DDDDDD"/>
               <w:bottom w:val="single" w:sz="4" w:space="0" w:color="DDDDDD"/>
+              <w:insideH w:val="single" w:sz="4" w:space="0" w:color="DDDDDD"/>
             </w:tcBorders>
             <w:shd w:fill="auto" w:val="clear"/>
           </w:tcPr>
@@ -8286,6 +8381,7 @@
               <w:top w:val="single" w:sz="4" w:space="0" w:color="DDDDDD"/>
               <w:left w:val="single" w:sz="4" w:space="0" w:color="DDDDDD"/>
               <w:bottom w:val="single" w:sz="4" w:space="0" w:color="DDDDDD"/>
+              <w:insideH w:val="single" w:sz="4" w:space="0" w:color="DDDDDD"/>
             </w:tcBorders>
             <w:shd w:fill="auto" w:val="clear"/>
           </w:tcPr>
@@ -8339,6 +8435,8 @@
               <w:left w:val="single" w:sz="4" w:space="0" w:color="DDDDDD"/>
               <w:bottom w:val="single" w:sz="4" w:space="0" w:color="DDDDDD"/>
               <w:right w:val="single" w:sz="4" w:space="0" w:color="DDDDDD"/>
+              <w:insideH w:val="single" w:sz="4" w:space="0" w:color="DDDDDD"/>
+              <w:insideV w:val="single" w:sz="4" w:space="0" w:color="DDDDDD"/>
             </w:tcBorders>
             <w:shd w:fill="auto" w:val="clear"/>
           </w:tcPr>
@@ -8394,6 +8492,7 @@
               <w:top w:val="single" w:sz="4" w:space="0" w:color="DDDDDD"/>
               <w:left w:val="single" w:sz="4" w:space="0" w:color="DDDDDD"/>
               <w:bottom w:val="single" w:sz="4" w:space="0" w:color="DDDDDD"/>
+              <w:insideH w:val="single" w:sz="4" w:space="0" w:color="DDDDDD"/>
             </w:tcBorders>
             <w:shd w:fill="auto" w:val="clear"/>
           </w:tcPr>
@@ -8447,6 +8546,7 @@
               <w:top w:val="single" w:sz="4" w:space="0" w:color="DDDDDD"/>
               <w:left w:val="single" w:sz="4" w:space="0" w:color="DDDDDD"/>
               <w:bottom w:val="single" w:sz="4" w:space="0" w:color="DDDDDD"/>
+              <w:insideH w:val="single" w:sz="4" w:space="0" w:color="DDDDDD"/>
             </w:tcBorders>
             <w:shd w:fill="auto" w:val="clear"/>
           </w:tcPr>
@@ -8500,6 +8600,7 @@
               <w:top w:val="single" w:sz="4" w:space="0" w:color="DDDDDD"/>
               <w:left w:val="single" w:sz="4" w:space="0" w:color="DDDDDD"/>
               <w:bottom w:val="single" w:sz="4" w:space="0" w:color="DDDDDD"/>
+              <w:insideH w:val="single" w:sz="4" w:space="0" w:color="DDDDDD"/>
             </w:tcBorders>
             <w:shd w:fill="auto" w:val="clear"/>
           </w:tcPr>
@@ -8554,6 +8655,8 @@
               <w:left w:val="single" w:sz="4" w:space="0" w:color="DDDDDD"/>
               <w:bottom w:val="single" w:sz="4" w:space="0" w:color="DDDDDD"/>
               <w:right w:val="single" w:sz="4" w:space="0" w:color="DDDDDD"/>
+              <w:insideH w:val="single" w:sz="4" w:space="0" w:color="DDDDDD"/>
+              <w:insideV w:val="single" w:sz="4" w:space="0" w:color="DDDDDD"/>
             </w:tcBorders>
             <w:shd w:fill="auto" w:val="clear"/>
           </w:tcPr>
@@ -8609,6 +8712,7 @@
               <w:top w:val="single" w:sz="4" w:space="0" w:color="DDDDDD"/>
               <w:left w:val="single" w:sz="4" w:space="0" w:color="DDDDDD"/>
               <w:bottom w:val="single" w:sz="4" w:space="0" w:color="DDDDDD"/>
+              <w:insideH w:val="single" w:sz="4" w:space="0" w:color="DDDDDD"/>
             </w:tcBorders>
             <w:shd w:fill="auto" w:val="clear"/>
           </w:tcPr>
@@ -8662,6 +8766,7 @@
               <w:top w:val="single" w:sz="4" w:space="0" w:color="DDDDDD"/>
               <w:left w:val="single" w:sz="4" w:space="0" w:color="DDDDDD"/>
               <w:bottom w:val="single" w:sz="4" w:space="0" w:color="DDDDDD"/>
+              <w:insideH w:val="single" w:sz="4" w:space="0" w:color="DDDDDD"/>
             </w:tcBorders>
             <w:shd w:fill="auto" w:val="clear"/>
           </w:tcPr>
@@ -8715,6 +8820,7 @@
               <w:top w:val="single" w:sz="4" w:space="0" w:color="DDDDDD"/>
               <w:left w:val="single" w:sz="4" w:space="0" w:color="DDDDDD"/>
               <w:bottom w:val="single" w:sz="4" w:space="0" w:color="DDDDDD"/>
+              <w:insideH w:val="single" w:sz="4" w:space="0" w:color="DDDDDD"/>
             </w:tcBorders>
             <w:shd w:fill="auto" w:val="clear"/>
           </w:tcPr>
@@ -8768,6 +8874,8 @@
               <w:left w:val="single" w:sz="4" w:space="0" w:color="DDDDDD"/>
               <w:bottom w:val="single" w:sz="4" w:space="0" w:color="DDDDDD"/>
               <w:right w:val="single" w:sz="4" w:space="0" w:color="DDDDDD"/>
+              <w:insideH w:val="single" w:sz="4" w:space="0" w:color="DDDDDD"/>
+              <w:insideV w:val="single" w:sz="4" w:space="0" w:color="DDDDDD"/>
             </w:tcBorders>
             <w:shd w:fill="auto" w:val="clear"/>
           </w:tcPr>
@@ -8823,6 +8931,7 @@
               <w:top w:val="single" w:sz="4" w:space="0" w:color="DDDDDD"/>
               <w:left w:val="single" w:sz="4" w:space="0" w:color="DDDDDD"/>
               <w:bottom w:val="single" w:sz="4" w:space="0" w:color="DDDDDD"/>
+              <w:insideH w:val="single" w:sz="4" w:space="0" w:color="DDDDDD"/>
             </w:tcBorders>
             <w:shd w:fill="auto" w:val="clear"/>
           </w:tcPr>
@@ -8876,6 +8985,7 @@
               <w:top w:val="single" w:sz="4" w:space="0" w:color="DDDDDD"/>
               <w:left w:val="single" w:sz="4" w:space="0" w:color="DDDDDD"/>
               <w:bottom w:val="single" w:sz="4" w:space="0" w:color="DDDDDD"/>
+              <w:insideH w:val="single" w:sz="4" w:space="0" w:color="DDDDDD"/>
             </w:tcBorders>
             <w:shd w:fill="auto" w:val="clear"/>
           </w:tcPr>
@@ -8929,6 +9039,7 @@
               <w:top w:val="single" w:sz="4" w:space="0" w:color="DDDDDD"/>
               <w:left w:val="single" w:sz="4" w:space="0" w:color="DDDDDD"/>
               <w:bottom w:val="single" w:sz="4" w:space="0" w:color="DDDDDD"/>
+              <w:insideH w:val="single" w:sz="4" w:space="0" w:color="DDDDDD"/>
             </w:tcBorders>
             <w:shd w:fill="auto" w:val="clear"/>
           </w:tcPr>
@@ -8982,6 +9093,8 @@
               <w:left w:val="single" w:sz="4" w:space="0" w:color="DDDDDD"/>
               <w:bottom w:val="single" w:sz="4" w:space="0" w:color="DDDDDD"/>
               <w:right w:val="single" w:sz="4" w:space="0" w:color="DDDDDD"/>
+              <w:insideH w:val="single" w:sz="4" w:space="0" w:color="DDDDDD"/>
+              <w:insideV w:val="single" w:sz="4" w:space="0" w:color="DDDDDD"/>
             </w:tcBorders>
             <w:shd w:fill="auto" w:val="clear"/>
           </w:tcPr>
@@ -9037,6 +9150,7 @@
               <w:top w:val="single" w:sz="4" w:space="0" w:color="DDDDDD"/>
               <w:left w:val="single" w:sz="4" w:space="0" w:color="DDDDDD"/>
               <w:bottom w:val="single" w:sz="4" w:space="0" w:color="DDDDDD"/>
+              <w:insideH w:val="single" w:sz="4" w:space="0" w:color="DDDDDD"/>
             </w:tcBorders>
             <w:shd w:fill="auto" w:val="clear"/>
           </w:tcPr>
@@ -9074,6 +9188,7 @@
               <w:top w:val="single" w:sz="4" w:space="0" w:color="DDDDDD"/>
               <w:left w:val="single" w:sz="4" w:space="0" w:color="DDDDDD"/>
               <w:bottom w:val="single" w:sz="4" w:space="0" w:color="DDDDDD"/>
+              <w:insideH w:val="single" w:sz="4" w:space="0" w:color="DDDDDD"/>
             </w:tcBorders>
             <w:shd w:fill="auto" w:val="clear"/>
           </w:tcPr>
@@ -9111,6 +9226,7 @@
               <w:top w:val="single" w:sz="4" w:space="0" w:color="DDDDDD"/>
               <w:left w:val="single" w:sz="4" w:space="0" w:color="DDDDDD"/>
               <w:bottom w:val="single" w:sz="4" w:space="0" w:color="DDDDDD"/>
+              <w:insideH w:val="single" w:sz="4" w:space="0" w:color="DDDDDD"/>
             </w:tcBorders>
             <w:shd w:fill="auto" w:val="clear"/>
           </w:tcPr>
@@ -9164,6 +9280,8 @@
               <w:left w:val="single" w:sz="4" w:space="0" w:color="DDDDDD"/>
               <w:bottom w:val="single" w:sz="4" w:space="0" w:color="DDDDDD"/>
               <w:right w:val="single" w:sz="4" w:space="0" w:color="DDDDDD"/>
+              <w:insideH w:val="single" w:sz="4" w:space="0" w:color="DDDDDD"/>
+              <w:insideV w:val="single" w:sz="4" w:space="0" w:color="DDDDDD"/>
             </w:tcBorders>
             <w:shd w:fill="auto" w:val="clear"/>
           </w:tcPr>
@@ -9219,6 +9337,7 @@
               <w:top w:val="single" w:sz="4" w:space="0" w:color="000000"/>
               <w:left w:val="single" w:sz="4" w:space="0" w:color="DDDDDD"/>
               <w:bottom w:val="single" w:sz="4" w:space="0" w:color="DDDDDD"/>
+              <w:insideH w:val="single" w:sz="4" w:space="0" w:color="DDDDDD"/>
             </w:tcBorders>
             <w:shd w:fill="auto" w:val="clear"/>
           </w:tcPr>
@@ -9242,6 +9361,7 @@
               <w:top w:val="single" w:sz="4" w:space="0" w:color="000000"/>
               <w:left w:val="single" w:sz="4" w:space="0" w:color="DDDDDD"/>
               <w:bottom w:val="single" w:sz="4" w:space="0" w:color="DDDDDD"/>
+              <w:insideH w:val="single" w:sz="4" w:space="0" w:color="DDDDDD"/>
             </w:tcBorders>
             <w:shd w:fill="auto" w:val="clear"/>
           </w:tcPr>
@@ -9265,6 +9385,7 @@
               <w:top w:val="single" w:sz="4" w:space="0" w:color="000000"/>
               <w:left w:val="single" w:sz="4" w:space="0" w:color="DDDDDD"/>
               <w:bottom w:val="single" w:sz="4" w:space="0" w:color="DDDDDD"/>
+              <w:insideH w:val="single" w:sz="4" w:space="0" w:color="DDDDDD"/>
             </w:tcBorders>
             <w:shd w:fill="auto" w:val="clear"/>
           </w:tcPr>
@@ -9318,6 +9439,8 @@
               <w:left w:val="single" w:sz="4" w:space="0" w:color="DDDDDD"/>
               <w:bottom w:val="single" w:sz="4" w:space="0" w:color="DDDDDD"/>
               <w:right w:val="single" w:sz="4" w:space="0" w:color="DDDDDD"/>
+              <w:insideH w:val="single" w:sz="4" w:space="0" w:color="DDDDDD"/>
+              <w:insideV w:val="single" w:sz="4" w:space="0" w:color="DDDDDD"/>
             </w:tcBorders>
             <w:shd w:fill="auto" w:val="clear"/>
           </w:tcPr>
@@ -9373,6 +9496,7 @@
               <w:top w:val="single" w:sz="4" w:space="0" w:color="DDDDDD"/>
               <w:left w:val="single" w:sz="4" w:space="0" w:color="DDDDDD"/>
               <w:bottom w:val="single" w:sz="4" w:space="0" w:color="DDDDDD"/>
+              <w:insideH w:val="single" w:sz="4" w:space="0" w:color="DDDDDD"/>
             </w:tcBorders>
             <w:shd w:fill="auto" w:val="clear"/>
           </w:tcPr>
@@ -9426,6 +9550,7 @@
               <w:top w:val="single" w:sz="4" w:space="0" w:color="DDDDDD"/>
               <w:left w:val="single" w:sz="4" w:space="0" w:color="DDDDDD"/>
               <w:bottom w:val="single" w:sz="4" w:space="0" w:color="DDDDDD"/>
+              <w:insideH w:val="single" w:sz="4" w:space="0" w:color="DDDDDD"/>
             </w:tcBorders>
             <w:shd w:fill="auto" w:val="clear"/>
           </w:tcPr>
@@ -9479,6 +9604,7 @@
               <w:top w:val="single" w:sz="4" w:space="0" w:color="DDDDDD"/>
               <w:left w:val="single" w:sz="4" w:space="0" w:color="DDDDDD"/>
               <w:bottom w:val="single" w:sz="4" w:space="0" w:color="DDDDDD"/>
+              <w:insideH w:val="single" w:sz="4" w:space="0" w:color="DDDDDD"/>
             </w:tcBorders>
             <w:shd w:fill="auto" w:val="clear"/>
           </w:tcPr>
@@ -9532,6 +9658,8 @@
               <w:left w:val="single" w:sz="4" w:space="0" w:color="DDDDDD"/>
               <w:bottom w:val="single" w:sz="4" w:space="0" w:color="DDDDDD"/>
               <w:right w:val="single" w:sz="4" w:space="0" w:color="DDDDDD"/>
+              <w:insideH w:val="single" w:sz="4" w:space="0" w:color="DDDDDD"/>
+              <w:insideV w:val="single" w:sz="4" w:space="0" w:color="DDDDDD"/>
             </w:tcBorders>
             <w:shd w:fill="auto" w:val="clear"/>
           </w:tcPr>
@@ -9587,6 +9715,7 @@
               <w:top w:val="single" w:sz="4" w:space="0" w:color="DDDDDD"/>
               <w:left w:val="single" w:sz="4" w:space="0" w:color="DDDDDD"/>
               <w:bottom w:val="single" w:sz="4" w:space="0" w:color="DDDDDD"/>
+              <w:insideH w:val="single" w:sz="4" w:space="0" w:color="DDDDDD"/>
             </w:tcBorders>
             <w:shd w:fill="auto" w:val="clear"/>
           </w:tcPr>
@@ -9640,6 +9769,7 @@
               <w:top w:val="single" w:sz="4" w:space="0" w:color="DDDDDD"/>
               <w:left w:val="single" w:sz="4" w:space="0" w:color="DDDDDD"/>
               <w:bottom w:val="single" w:sz="4" w:space="0" w:color="DDDDDD"/>
+              <w:insideH w:val="single" w:sz="4" w:space="0" w:color="DDDDDD"/>
             </w:tcBorders>
             <w:shd w:fill="auto" w:val="clear"/>
           </w:tcPr>
@@ -9693,6 +9823,7 @@
               <w:top w:val="single" w:sz="4" w:space="0" w:color="DDDDDD"/>
               <w:left w:val="single" w:sz="4" w:space="0" w:color="DDDDDD"/>
               <w:bottom w:val="single" w:sz="4" w:space="0" w:color="DDDDDD"/>
+              <w:insideH w:val="single" w:sz="4" w:space="0" w:color="DDDDDD"/>
             </w:tcBorders>
             <w:shd w:fill="auto" w:val="clear"/>
           </w:tcPr>
@@ -9746,6 +9877,8 @@
               <w:left w:val="single" w:sz="4" w:space="0" w:color="DDDDDD"/>
               <w:bottom w:val="single" w:sz="4" w:space="0" w:color="DDDDDD"/>
               <w:right w:val="single" w:sz="4" w:space="0" w:color="DDDDDD"/>
+              <w:insideH w:val="single" w:sz="4" w:space="0" w:color="DDDDDD"/>
+              <w:insideV w:val="single" w:sz="4" w:space="0" w:color="DDDDDD"/>
             </w:tcBorders>
             <w:shd w:fill="auto" w:val="clear"/>
           </w:tcPr>
@@ -9801,6 +9934,7 @@
               <w:top w:val="single" w:sz="4" w:space="0" w:color="DDDDDD"/>
               <w:left w:val="single" w:sz="4" w:space="0" w:color="DDDDDD"/>
               <w:bottom w:val="single" w:sz="4" w:space="0" w:color="DDDDDD"/>
+              <w:insideH w:val="single" w:sz="4" w:space="0" w:color="DDDDDD"/>
             </w:tcBorders>
             <w:shd w:fill="auto" w:val="clear"/>
           </w:tcPr>
@@ -9854,6 +9988,7 @@
               <w:top w:val="single" w:sz="4" w:space="0" w:color="DDDDDD"/>
               <w:left w:val="single" w:sz="4" w:space="0" w:color="DDDDDD"/>
               <w:bottom w:val="single" w:sz="4" w:space="0" w:color="DDDDDD"/>
+              <w:insideH w:val="single" w:sz="4" w:space="0" w:color="DDDDDD"/>
             </w:tcBorders>
             <w:shd w:fill="auto" w:val="clear"/>
           </w:tcPr>
@@ -9907,6 +10042,7 @@
               <w:top w:val="single" w:sz="4" w:space="0" w:color="DDDDDD"/>
               <w:left w:val="single" w:sz="4" w:space="0" w:color="DDDDDD"/>
               <w:bottom w:val="single" w:sz="4" w:space="0" w:color="DDDDDD"/>
+              <w:insideH w:val="single" w:sz="4" w:space="0" w:color="DDDDDD"/>
             </w:tcBorders>
             <w:shd w:fill="auto" w:val="clear"/>
           </w:tcPr>
@@ -9960,6 +10096,8 @@
               <w:left w:val="single" w:sz="4" w:space="0" w:color="DDDDDD"/>
               <w:bottom w:val="single" w:sz="4" w:space="0" w:color="DDDDDD"/>
               <w:right w:val="single" w:sz="4" w:space="0" w:color="DDDDDD"/>
+              <w:insideH w:val="single" w:sz="4" w:space="0" w:color="DDDDDD"/>
+              <w:insideV w:val="single" w:sz="4" w:space="0" w:color="DDDDDD"/>
             </w:tcBorders>
             <w:shd w:fill="auto" w:val="clear"/>
           </w:tcPr>
@@ -10015,6 +10153,7 @@
               <w:top w:val="single" w:sz="4" w:space="0" w:color="DDDDDD"/>
               <w:left w:val="single" w:sz="4" w:space="0" w:color="DDDDDD"/>
               <w:bottom w:val="single" w:sz="4" w:space="0" w:color="DDDDDD"/>
+              <w:insideH w:val="single" w:sz="4" w:space="0" w:color="DDDDDD"/>
             </w:tcBorders>
             <w:shd w:fill="auto" w:val="clear"/>
           </w:tcPr>
@@ -10068,6 +10207,7 @@
               <w:top w:val="single" w:sz="4" w:space="0" w:color="DDDDDD"/>
               <w:left w:val="single" w:sz="4" w:space="0" w:color="DDDDDD"/>
               <w:bottom w:val="single" w:sz="4" w:space="0" w:color="DDDDDD"/>
+              <w:insideH w:val="single" w:sz="4" w:space="0" w:color="DDDDDD"/>
             </w:tcBorders>
             <w:shd w:fill="auto" w:val="clear"/>
           </w:tcPr>
@@ -10121,6 +10261,7 @@
               <w:top w:val="single" w:sz="4" w:space="0" w:color="DDDDDD"/>
               <w:left w:val="single" w:sz="4" w:space="0" w:color="DDDDDD"/>
               <w:bottom w:val="single" w:sz="4" w:space="0" w:color="DDDDDD"/>
+              <w:insideH w:val="single" w:sz="4" w:space="0" w:color="DDDDDD"/>
             </w:tcBorders>
             <w:shd w:fill="auto" w:val="clear"/>
           </w:tcPr>
@@ -10174,6 +10315,8 @@
               <w:left w:val="single" w:sz="4" w:space="0" w:color="DDDDDD"/>
               <w:bottom w:val="single" w:sz="4" w:space="0" w:color="DDDDDD"/>
               <w:right w:val="single" w:sz="4" w:space="0" w:color="DDDDDD"/>
+              <w:insideH w:val="single" w:sz="4" w:space="0" w:color="DDDDDD"/>
+              <w:insideV w:val="single" w:sz="4" w:space="0" w:color="DDDDDD"/>
             </w:tcBorders>
             <w:shd w:fill="auto" w:val="clear"/>
           </w:tcPr>
@@ -10229,6 +10372,7 @@
               <w:top w:val="single" w:sz="4" w:space="0" w:color="DDDDDD"/>
               <w:left w:val="single" w:sz="4" w:space="0" w:color="DDDDDD"/>
               <w:bottom w:val="single" w:sz="4" w:space="0" w:color="DDDDDD"/>
+              <w:insideH w:val="single" w:sz="4" w:space="0" w:color="DDDDDD"/>
             </w:tcBorders>
             <w:shd w:fill="auto" w:val="clear"/>
           </w:tcPr>
@@ -10282,6 +10426,7 @@
               <w:top w:val="single" w:sz="4" w:space="0" w:color="DDDDDD"/>
               <w:left w:val="single" w:sz="4" w:space="0" w:color="DDDDDD"/>
               <w:bottom w:val="single" w:sz="4" w:space="0" w:color="DDDDDD"/>
+              <w:insideH w:val="single" w:sz="4" w:space="0" w:color="DDDDDD"/>
             </w:tcBorders>
             <w:shd w:fill="auto" w:val="clear"/>
           </w:tcPr>
@@ -10335,6 +10480,7 @@
               <w:top w:val="single" w:sz="4" w:space="0" w:color="DDDDDD"/>
               <w:left w:val="single" w:sz="4" w:space="0" w:color="DDDDDD"/>
               <w:bottom w:val="single" w:sz="4" w:space="0" w:color="DDDDDD"/>
+              <w:insideH w:val="single" w:sz="4" w:space="0" w:color="DDDDDD"/>
             </w:tcBorders>
             <w:shd w:fill="auto" w:val="clear"/>
           </w:tcPr>
@@ -10388,6 +10534,8 @@
               <w:left w:val="single" w:sz="4" w:space="0" w:color="DDDDDD"/>
               <w:bottom w:val="single" w:sz="4" w:space="0" w:color="DDDDDD"/>
               <w:right w:val="single" w:sz="4" w:space="0" w:color="DDDDDD"/>
+              <w:insideH w:val="single" w:sz="4" w:space="0" w:color="DDDDDD"/>
+              <w:insideV w:val="single" w:sz="4" w:space="0" w:color="DDDDDD"/>
             </w:tcBorders>
             <w:shd w:fill="auto" w:val="clear"/>
           </w:tcPr>
@@ -10443,6 +10591,7 @@
               <w:top w:val="single" w:sz="4" w:space="0" w:color="DDDDDD"/>
               <w:left w:val="single" w:sz="4" w:space="0" w:color="DDDDDD"/>
               <w:bottom w:val="single" w:sz="4" w:space="0" w:color="DDDDDD"/>
+              <w:insideH w:val="single" w:sz="4" w:space="0" w:color="DDDDDD"/>
             </w:tcBorders>
             <w:shd w:fill="auto" w:val="clear"/>
           </w:tcPr>
@@ -10496,6 +10645,7 @@
               <w:top w:val="single" w:sz="4" w:space="0" w:color="DDDDDD"/>
               <w:left w:val="single" w:sz="4" w:space="0" w:color="DDDDDD"/>
               <w:bottom w:val="single" w:sz="4" w:space="0" w:color="DDDDDD"/>
+              <w:insideH w:val="single" w:sz="4" w:space="0" w:color="DDDDDD"/>
             </w:tcBorders>
             <w:shd w:fill="auto" w:val="clear"/>
           </w:tcPr>
@@ -10549,6 +10699,7 @@
               <w:top w:val="single" w:sz="4" w:space="0" w:color="DDDDDD"/>
               <w:left w:val="single" w:sz="4" w:space="0" w:color="DDDDDD"/>
               <w:bottom w:val="single" w:sz="4" w:space="0" w:color="DDDDDD"/>
+              <w:insideH w:val="single" w:sz="4" w:space="0" w:color="DDDDDD"/>
             </w:tcBorders>
             <w:shd w:fill="auto" w:val="clear"/>
           </w:tcPr>
@@ -10602,6 +10753,8 @@
               <w:left w:val="single" w:sz="4" w:space="0" w:color="DDDDDD"/>
               <w:bottom w:val="single" w:sz="4" w:space="0" w:color="DDDDDD"/>
               <w:right w:val="single" w:sz="4" w:space="0" w:color="DDDDDD"/>
+              <w:insideH w:val="single" w:sz="4" w:space="0" w:color="DDDDDD"/>
+              <w:insideV w:val="single" w:sz="4" w:space="0" w:color="DDDDDD"/>
             </w:tcBorders>
             <w:shd w:fill="auto" w:val="clear"/>
           </w:tcPr>
@@ -10642,6 +10795,7 @@
               <w:top w:val="single" w:sz="4" w:space="0" w:color="DDDDDD"/>
               <w:left w:val="single" w:sz="4" w:space="0" w:color="DDDDDD"/>
               <w:bottom w:val="single" w:sz="4" w:space="0" w:color="DDDDDD"/>
+              <w:insideH w:val="single" w:sz="4" w:space="0" w:color="DDDDDD"/>
             </w:tcBorders>
             <w:shd w:fill="auto" w:val="clear"/>
           </w:tcPr>
@@ -10695,6 +10849,7 @@
               <w:top w:val="single" w:sz="4" w:space="0" w:color="DDDDDD"/>
               <w:left w:val="single" w:sz="4" w:space="0" w:color="DDDDDD"/>
               <w:bottom w:val="single" w:sz="4" w:space="0" w:color="DDDDDD"/>
+              <w:insideH w:val="single" w:sz="4" w:space="0" w:color="DDDDDD"/>
             </w:tcBorders>
             <w:shd w:fill="auto" w:val="clear"/>
           </w:tcPr>
@@ -10748,6 +10903,7 @@
               <w:top w:val="single" w:sz="4" w:space="0" w:color="DDDDDD"/>
               <w:left w:val="single" w:sz="4" w:space="0" w:color="DDDDDD"/>
               <w:bottom w:val="single" w:sz="4" w:space="0" w:color="DDDDDD"/>
+              <w:insideH w:val="single" w:sz="4" w:space="0" w:color="DDDDDD"/>
             </w:tcBorders>
             <w:shd w:fill="auto" w:val="clear"/>
           </w:tcPr>
@@ -10801,6 +10957,8 @@
               <w:left w:val="single" w:sz="4" w:space="0" w:color="DDDDDD"/>
               <w:bottom w:val="single" w:sz="4" w:space="0" w:color="DDDDDD"/>
               <w:right w:val="single" w:sz="4" w:space="0" w:color="DDDDDD"/>
+              <w:insideH w:val="single" w:sz="4" w:space="0" w:color="DDDDDD"/>
+              <w:insideV w:val="single" w:sz="4" w:space="0" w:color="DDDDDD"/>
             </w:tcBorders>
             <w:shd w:fill="auto" w:val="clear"/>
           </w:tcPr>
@@ -10856,6 +11014,7 @@
               <w:top w:val="single" w:sz="4" w:space="0" w:color="DDDDDD"/>
               <w:left w:val="single" w:sz="4" w:space="0" w:color="DDDDDD"/>
               <w:bottom w:val="single" w:sz="4" w:space="0" w:color="DDDDDD"/>
+              <w:insideH w:val="single" w:sz="4" w:space="0" w:color="DDDDDD"/>
             </w:tcBorders>
             <w:shd w:fill="auto" w:val="clear"/>
           </w:tcPr>
@@ -10909,6 +11068,7 @@
               <w:top w:val="single" w:sz="4" w:space="0" w:color="DDDDDD"/>
               <w:left w:val="single" w:sz="4" w:space="0" w:color="DDDDDD"/>
               <w:bottom w:val="single" w:sz="4" w:space="0" w:color="DDDDDD"/>
+              <w:insideH w:val="single" w:sz="4" w:space="0" w:color="DDDDDD"/>
             </w:tcBorders>
             <w:shd w:fill="auto" w:val="clear"/>
           </w:tcPr>
@@ -10962,6 +11122,7 @@
               <w:top w:val="single" w:sz="4" w:space="0" w:color="DDDDDD"/>
               <w:left w:val="single" w:sz="4" w:space="0" w:color="DDDDDD"/>
               <w:bottom w:val="single" w:sz="4" w:space="0" w:color="DDDDDD"/>
+              <w:insideH w:val="single" w:sz="4" w:space="0" w:color="DDDDDD"/>
             </w:tcBorders>
             <w:shd w:fill="auto" w:val="clear"/>
           </w:tcPr>
@@ -11044,6 +11205,8 @@
               <w:left w:val="single" w:sz="4" w:space="0" w:color="DDDDDD"/>
               <w:bottom w:val="single" w:sz="4" w:space="0" w:color="DDDDDD"/>
               <w:right w:val="single" w:sz="4" w:space="0" w:color="DDDDDD"/>
+              <w:insideH w:val="single" w:sz="4" w:space="0" w:color="DDDDDD"/>
+              <w:insideV w:val="single" w:sz="4" w:space="0" w:color="DDDDDD"/>
             </w:tcBorders>
             <w:shd w:fill="auto" w:val="clear"/>
           </w:tcPr>
@@ -11099,6 +11262,7 @@
               <w:top w:val="single" w:sz="4" w:space="0" w:color="DDDDDD"/>
               <w:left w:val="single" w:sz="4" w:space="0" w:color="DDDDDD"/>
               <w:bottom w:val="single" w:sz="4" w:space="0" w:color="DDDDDD"/>
+              <w:insideH w:val="single" w:sz="4" w:space="0" w:color="DDDDDD"/>
             </w:tcBorders>
             <w:shd w:fill="auto" w:val="clear"/>
           </w:tcPr>
@@ -11152,6 +11316,7 @@
               <w:top w:val="single" w:sz="4" w:space="0" w:color="DDDDDD"/>
               <w:left w:val="single" w:sz="4" w:space="0" w:color="DDDDDD"/>
               <w:bottom w:val="single" w:sz="4" w:space="0" w:color="DDDDDD"/>
+              <w:insideH w:val="single" w:sz="4" w:space="0" w:color="DDDDDD"/>
             </w:tcBorders>
             <w:shd w:fill="auto" w:val="clear"/>
           </w:tcPr>
@@ -11205,6 +11370,7 @@
               <w:top w:val="single" w:sz="4" w:space="0" w:color="DDDDDD"/>
               <w:left w:val="single" w:sz="4" w:space="0" w:color="DDDDDD"/>
               <w:bottom w:val="single" w:sz="4" w:space="0" w:color="DDDDDD"/>
+              <w:insideH w:val="single" w:sz="4" w:space="0" w:color="DDDDDD"/>
             </w:tcBorders>
             <w:shd w:fill="auto" w:val="clear"/>
           </w:tcPr>
@@ -11258,6 +11424,8 @@
               <w:left w:val="single" w:sz="4" w:space="0" w:color="DDDDDD"/>
               <w:bottom w:val="single" w:sz="4" w:space="0" w:color="DDDDDD"/>
               <w:right w:val="single" w:sz="4" w:space="0" w:color="DDDDDD"/>
+              <w:insideH w:val="single" w:sz="4" w:space="0" w:color="DDDDDD"/>
+              <w:insideV w:val="single" w:sz="4" w:space="0" w:color="DDDDDD"/>
             </w:tcBorders>
             <w:shd w:fill="auto" w:val="clear"/>
           </w:tcPr>
@@ -11313,6 +11481,7 @@
               <w:top w:val="single" w:sz="4" w:space="0" w:color="DDDDDD"/>
               <w:left w:val="single" w:sz="4" w:space="0" w:color="DDDDDD"/>
               <w:bottom w:val="single" w:sz="4" w:space="0" w:color="DDDDDD"/>
+              <w:insideH w:val="single" w:sz="4" w:space="0" w:color="DDDDDD"/>
             </w:tcBorders>
             <w:shd w:fill="auto" w:val="clear"/>
           </w:tcPr>
@@ -11366,6 +11535,7 @@
               <w:top w:val="single" w:sz="4" w:space="0" w:color="DDDDDD"/>
               <w:left w:val="single" w:sz="4" w:space="0" w:color="DDDDDD"/>
               <w:bottom w:val="single" w:sz="4" w:space="0" w:color="DDDDDD"/>
+              <w:insideH w:val="single" w:sz="4" w:space="0" w:color="DDDDDD"/>
             </w:tcBorders>
             <w:shd w:fill="auto" w:val="clear"/>
           </w:tcPr>
@@ -11419,6 +11589,7 @@
               <w:top w:val="single" w:sz="4" w:space="0" w:color="DDDDDD"/>
               <w:left w:val="single" w:sz="4" w:space="0" w:color="DDDDDD"/>
               <w:bottom w:val="single" w:sz="4" w:space="0" w:color="DDDDDD"/>
+              <w:insideH w:val="single" w:sz="4" w:space="0" w:color="DDDDDD"/>
             </w:tcBorders>
             <w:shd w:fill="auto" w:val="clear"/>
           </w:tcPr>
@@ -11472,6 +11643,8 @@
               <w:left w:val="single" w:sz="4" w:space="0" w:color="DDDDDD"/>
               <w:bottom w:val="single" w:sz="4" w:space="0" w:color="DDDDDD"/>
               <w:right w:val="single" w:sz="4" w:space="0" w:color="DDDDDD"/>
+              <w:insideH w:val="single" w:sz="4" w:space="0" w:color="DDDDDD"/>
+              <w:insideV w:val="single" w:sz="4" w:space="0" w:color="DDDDDD"/>
             </w:tcBorders>
             <w:shd w:fill="auto" w:val="clear"/>
           </w:tcPr>
@@ -11527,6 +11700,7 @@
               <w:top w:val="single" w:sz="4" w:space="0" w:color="DDDDDD"/>
               <w:left w:val="single" w:sz="4" w:space="0" w:color="DDDDDD"/>
               <w:bottom w:val="single" w:sz="4" w:space="0" w:color="DDDDDD"/>
+              <w:insideH w:val="single" w:sz="4" w:space="0" w:color="DDDDDD"/>
             </w:tcBorders>
             <w:shd w:fill="auto" w:val="clear"/>
           </w:tcPr>
@@ -11580,6 +11754,7 @@
               <w:top w:val="single" w:sz="4" w:space="0" w:color="DDDDDD"/>
               <w:left w:val="single" w:sz="4" w:space="0" w:color="DDDDDD"/>
               <w:bottom w:val="single" w:sz="4" w:space="0" w:color="DDDDDD"/>
+              <w:insideH w:val="single" w:sz="4" w:space="0" w:color="DDDDDD"/>
             </w:tcBorders>
             <w:shd w:fill="auto" w:val="clear"/>
           </w:tcPr>
@@ -11633,6 +11808,7 @@
               <w:top w:val="single" w:sz="4" w:space="0" w:color="DDDDDD"/>
               <w:left w:val="single" w:sz="4" w:space="0" w:color="DDDDDD"/>
               <w:bottom w:val="single" w:sz="4" w:space="0" w:color="DDDDDD"/>
+              <w:insideH w:val="single" w:sz="4" w:space="0" w:color="DDDDDD"/>
             </w:tcBorders>
             <w:shd w:fill="auto" w:val="clear"/>
           </w:tcPr>
@@ -11686,6 +11862,8 @@
               <w:left w:val="single" w:sz="4" w:space="0" w:color="DDDDDD"/>
               <w:bottom w:val="single" w:sz="4" w:space="0" w:color="DDDDDD"/>
               <w:right w:val="single" w:sz="4" w:space="0" w:color="DDDDDD"/>
+              <w:insideH w:val="single" w:sz="4" w:space="0" w:color="DDDDDD"/>
+              <w:insideV w:val="single" w:sz="4" w:space="0" w:color="DDDDDD"/>
             </w:tcBorders>
             <w:shd w:fill="auto" w:val="clear"/>
           </w:tcPr>
@@ -11741,6 +11919,7 @@
               <w:top w:val="single" w:sz="4" w:space="0" w:color="DDDDDD"/>
               <w:left w:val="single" w:sz="4" w:space="0" w:color="DDDDDD"/>
               <w:bottom w:val="single" w:sz="4" w:space="0" w:color="DDDDDD"/>
+              <w:insideH w:val="single" w:sz="4" w:space="0" w:color="DDDDDD"/>
             </w:tcBorders>
             <w:shd w:fill="auto" w:val="clear"/>
           </w:tcPr>
@@ -11794,6 +11973,7 @@
               <w:top w:val="single" w:sz="4" w:space="0" w:color="DDDDDD"/>
               <w:left w:val="single" w:sz="4" w:space="0" w:color="DDDDDD"/>
               <w:bottom w:val="single" w:sz="4" w:space="0" w:color="DDDDDD"/>
+              <w:insideH w:val="single" w:sz="4" w:space="0" w:color="DDDDDD"/>
             </w:tcBorders>
             <w:shd w:fill="auto" w:val="clear"/>
           </w:tcPr>
@@ -11847,6 +12027,7 @@
               <w:top w:val="single" w:sz="4" w:space="0" w:color="DDDDDD"/>
               <w:left w:val="single" w:sz="4" w:space="0" w:color="DDDDDD"/>
               <w:bottom w:val="single" w:sz="4" w:space="0" w:color="DDDDDD"/>
+              <w:insideH w:val="single" w:sz="4" w:space="0" w:color="DDDDDD"/>
             </w:tcBorders>
             <w:shd w:fill="auto" w:val="clear"/>
           </w:tcPr>
@@ -11900,6 +12081,8 @@
               <w:left w:val="single" w:sz="4" w:space="0" w:color="DDDDDD"/>
               <w:bottom w:val="single" w:sz="4" w:space="0" w:color="DDDDDD"/>
               <w:right w:val="single" w:sz="4" w:space="0" w:color="DDDDDD"/>
+              <w:insideH w:val="single" w:sz="4" w:space="0" w:color="DDDDDD"/>
+              <w:insideV w:val="single" w:sz="4" w:space="0" w:color="DDDDDD"/>
             </w:tcBorders>
             <w:shd w:fill="auto" w:val="clear"/>
           </w:tcPr>
@@ -11955,6 +12138,7 @@
               <w:top w:val="single" w:sz="4" w:space="0" w:color="DDDDDD"/>
               <w:left w:val="single" w:sz="4" w:space="0" w:color="DDDDDD"/>
               <w:bottom w:val="single" w:sz="4" w:space="0" w:color="DDDDDD"/>
+              <w:insideH w:val="single" w:sz="4" w:space="0" w:color="DDDDDD"/>
             </w:tcBorders>
             <w:shd w:fill="auto" w:val="clear"/>
           </w:tcPr>
@@ -12008,6 +12192,7 @@
               <w:top w:val="single" w:sz="4" w:space="0" w:color="DDDDDD"/>
               <w:left w:val="single" w:sz="4" w:space="0" w:color="DDDDDD"/>
               <w:bottom w:val="single" w:sz="4" w:space="0" w:color="DDDDDD"/>
+              <w:insideH w:val="single" w:sz="4" w:space="0" w:color="DDDDDD"/>
             </w:tcBorders>
             <w:shd w:fill="auto" w:val="clear"/>
           </w:tcPr>
@@ -12061,6 +12246,7 @@
               <w:top w:val="single" w:sz="4" w:space="0" w:color="DDDDDD"/>
               <w:left w:val="single" w:sz="4" w:space="0" w:color="DDDDDD"/>
               <w:bottom w:val="single" w:sz="4" w:space="0" w:color="DDDDDD"/>
+              <w:insideH w:val="single" w:sz="4" w:space="0" w:color="DDDDDD"/>
             </w:tcBorders>
             <w:shd w:fill="auto" w:val="clear"/>
           </w:tcPr>
@@ -12114,6 +12300,8 @@
               <w:left w:val="single" w:sz="4" w:space="0" w:color="DDDDDD"/>
               <w:bottom w:val="single" w:sz="4" w:space="0" w:color="DDDDDD"/>
               <w:right w:val="single" w:sz="4" w:space="0" w:color="DDDDDD"/>
+              <w:insideH w:val="single" w:sz="4" w:space="0" w:color="DDDDDD"/>
+              <w:insideV w:val="single" w:sz="4" w:space="0" w:color="DDDDDD"/>
             </w:tcBorders>
             <w:shd w:fill="auto" w:val="clear"/>
           </w:tcPr>
@@ -12169,6 +12357,7 @@
               <w:top w:val="single" w:sz="4" w:space="0" w:color="DDDDDD"/>
               <w:left w:val="single" w:sz="4" w:space="0" w:color="DDDDDD"/>
               <w:bottom w:val="single" w:sz="4" w:space="0" w:color="DDDDDD"/>
+              <w:insideH w:val="single" w:sz="4" w:space="0" w:color="DDDDDD"/>
             </w:tcBorders>
             <w:shd w:fill="auto" w:val="clear"/>
           </w:tcPr>
@@ -12222,6 +12411,7 @@
               <w:top w:val="single" w:sz="4" w:space="0" w:color="DDDDDD"/>
               <w:left w:val="single" w:sz="4" w:space="0" w:color="DDDDDD"/>
               <w:bottom w:val="single" w:sz="4" w:space="0" w:color="DDDDDD"/>
+              <w:insideH w:val="single" w:sz="4" w:space="0" w:color="DDDDDD"/>
             </w:tcBorders>
             <w:shd w:fill="auto" w:val="clear"/>
           </w:tcPr>
@@ -12275,6 +12465,7 @@
               <w:top w:val="single" w:sz="4" w:space="0" w:color="DDDDDD"/>
               <w:left w:val="single" w:sz="4" w:space="0" w:color="DDDDDD"/>
               <w:bottom w:val="single" w:sz="4" w:space="0" w:color="DDDDDD"/>
+              <w:insideH w:val="single" w:sz="4" w:space="0" w:color="DDDDDD"/>
             </w:tcBorders>
             <w:shd w:fill="auto" w:val="clear"/>
           </w:tcPr>
@@ -12328,6 +12519,8 @@
               <w:left w:val="single" w:sz="4" w:space="0" w:color="DDDDDD"/>
               <w:bottom w:val="single" w:sz="4" w:space="0" w:color="DDDDDD"/>
               <w:right w:val="single" w:sz="4" w:space="0" w:color="DDDDDD"/>
+              <w:insideH w:val="single" w:sz="4" w:space="0" w:color="DDDDDD"/>
+              <w:insideV w:val="single" w:sz="4" w:space="0" w:color="DDDDDD"/>
             </w:tcBorders>
             <w:shd w:fill="auto" w:val="clear"/>
           </w:tcPr>
@@ -12383,6 +12576,7 @@
               <w:top w:val="single" w:sz="4" w:space="0" w:color="DDDDDD"/>
               <w:left w:val="single" w:sz="4" w:space="0" w:color="DDDDDD"/>
               <w:bottom w:val="single" w:sz="4" w:space="0" w:color="DDDDDD"/>
+              <w:insideH w:val="single" w:sz="4" w:space="0" w:color="DDDDDD"/>
             </w:tcBorders>
             <w:shd w:fill="auto" w:val="clear"/>
           </w:tcPr>
@@ -12436,6 +12630,7 @@
               <w:top w:val="single" w:sz="4" w:space="0" w:color="DDDDDD"/>
               <w:left w:val="single" w:sz="4" w:space="0" w:color="DDDDDD"/>
               <w:bottom w:val="single" w:sz="4" w:space="0" w:color="DDDDDD"/>
+              <w:insideH w:val="single" w:sz="4" w:space="0" w:color="DDDDDD"/>
             </w:tcBorders>
             <w:shd w:fill="auto" w:val="clear"/>
           </w:tcPr>
@@ -12489,6 +12684,7 @@
               <w:top w:val="single" w:sz="4" w:space="0" w:color="DDDDDD"/>
               <w:left w:val="single" w:sz="4" w:space="0" w:color="DDDDDD"/>
               <w:bottom w:val="single" w:sz="4" w:space="0" w:color="DDDDDD"/>
+              <w:insideH w:val="single" w:sz="4" w:space="0" w:color="DDDDDD"/>
             </w:tcBorders>
             <w:shd w:fill="auto" w:val="clear"/>
           </w:tcPr>
@@ -12542,6 +12738,8 @@
               <w:left w:val="single" w:sz="4" w:space="0" w:color="DDDDDD"/>
               <w:bottom w:val="single" w:sz="4" w:space="0" w:color="DDDDDD"/>
               <w:right w:val="single" w:sz="4" w:space="0" w:color="DDDDDD"/>
+              <w:insideH w:val="single" w:sz="4" w:space="0" w:color="DDDDDD"/>
+              <w:insideV w:val="single" w:sz="4" w:space="0" w:color="DDDDDD"/>
             </w:tcBorders>
             <w:shd w:fill="auto" w:val="clear"/>
           </w:tcPr>
@@ -12597,6 +12795,7 @@
               <w:top w:val="single" w:sz="4" w:space="0" w:color="DDDDDD"/>
               <w:left w:val="single" w:sz="4" w:space="0" w:color="DDDDDD"/>
               <w:bottom w:val="single" w:sz="4" w:space="0" w:color="DDDDDD"/>
+              <w:insideH w:val="single" w:sz="4" w:space="0" w:color="DDDDDD"/>
             </w:tcBorders>
             <w:shd w:fill="auto" w:val="clear"/>
           </w:tcPr>
@@ -12650,6 +12849,7 @@
               <w:top w:val="single" w:sz="4" w:space="0" w:color="DDDDDD"/>
               <w:left w:val="single" w:sz="4" w:space="0" w:color="DDDDDD"/>
               <w:bottom w:val="single" w:sz="4" w:space="0" w:color="DDDDDD"/>
+              <w:insideH w:val="single" w:sz="4" w:space="0" w:color="DDDDDD"/>
             </w:tcBorders>
             <w:shd w:fill="auto" w:val="clear"/>
           </w:tcPr>
@@ -12703,6 +12903,7 @@
               <w:top w:val="single" w:sz="4" w:space="0" w:color="DDDDDD"/>
               <w:left w:val="single" w:sz="4" w:space="0" w:color="DDDDDD"/>
               <w:bottom w:val="single" w:sz="4" w:space="0" w:color="DDDDDD"/>
+              <w:insideH w:val="single" w:sz="4" w:space="0" w:color="DDDDDD"/>
             </w:tcBorders>
             <w:shd w:fill="auto" w:val="clear"/>
           </w:tcPr>
@@ -12756,6 +12957,8 @@
               <w:left w:val="single" w:sz="4" w:space="0" w:color="DDDDDD"/>
               <w:bottom w:val="single" w:sz="4" w:space="0" w:color="DDDDDD"/>
               <w:right w:val="single" w:sz="4" w:space="0" w:color="DDDDDD"/>
+              <w:insideH w:val="single" w:sz="4" w:space="0" w:color="DDDDDD"/>
+              <w:insideV w:val="single" w:sz="4" w:space="0" w:color="DDDDDD"/>
             </w:tcBorders>
             <w:shd w:fill="auto" w:val="clear"/>
           </w:tcPr>
@@ -12811,6 +13014,7 @@
               <w:top w:val="single" w:sz="4" w:space="0" w:color="DDDDDD"/>
               <w:left w:val="single" w:sz="4" w:space="0" w:color="DDDDDD"/>
               <w:bottom w:val="single" w:sz="4" w:space="0" w:color="DDDDDD"/>
+              <w:insideH w:val="single" w:sz="4" w:space="0" w:color="DDDDDD"/>
             </w:tcBorders>
             <w:shd w:fill="auto" w:val="clear"/>
           </w:tcPr>
@@ -12864,6 +13068,7 @@
               <w:top w:val="single" w:sz="4" w:space="0" w:color="DDDDDD"/>
               <w:left w:val="single" w:sz="4" w:space="0" w:color="DDDDDD"/>
               <w:bottom w:val="single" w:sz="4" w:space="0" w:color="DDDDDD"/>
+              <w:insideH w:val="single" w:sz="4" w:space="0" w:color="DDDDDD"/>
             </w:tcBorders>
             <w:shd w:fill="auto" w:val="clear"/>
           </w:tcPr>
@@ -12917,6 +13122,7 @@
               <w:top w:val="single" w:sz="4" w:space="0" w:color="DDDDDD"/>
               <w:left w:val="single" w:sz="4" w:space="0" w:color="DDDDDD"/>
               <w:bottom w:val="single" w:sz="4" w:space="0" w:color="DDDDDD"/>
+              <w:insideH w:val="single" w:sz="4" w:space="0" w:color="DDDDDD"/>
             </w:tcBorders>
             <w:shd w:fill="auto" w:val="clear"/>
           </w:tcPr>
@@ -12970,6 +13176,8 @@
               <w:left w:val="single" w:sz="4" w:space="0" w:color="DDDDDD"/>
               <w:bottom w:val="single" w:sz="4" w:space="0" w:color="DDDDDD"/>
               <w:right w:val="single" w:sz="4" w:space="0" w:color="DDDDDD"/>
+              <w:insideH w:val="single" w:sz="4" w:space="0" w:color="DDDDDD"/>
+              <w:insideV w:val="single" w:sz="4" w:space="0" w:color="DDDDDD"/>
             </w:tcBorders>
             <w:shd w:fill="auto" w:val="clear"/>
           </w:tcPr>
@@ -13026,6 +13234,7 @@
               <w:top w:val="single" w:sz="4" w:space="0" w:color="DDDDDD"/>
               <w:left w:val="single" w:sz="4" w:space="0" w:color="DDDDDD"/>
               <w:bottom w:val="single" w:sz="4" w:space="0" w:color="DDDDDD"/>
+              <w:insideH w:val="single" w:sz="4" w:space="0" w:color="DDDDDD"/>
             </w:tcBorders>
             <w:shd w:fill="auto" w:val="clear"/>
           </w:tcPr>
@@ -13079,6 +13288,7 @@
               <w:top w:val="single" w:sz="4" w:space="0" w:color="DDDDDD"/>
               <w:left w:val="single" w:sz="4" w:space="0" w:color="DDDDDD"/>
               <w:bottom w:val="single" w:sz="4" w:space="0" w:color="DDDDDD"/>
+              <w:insideH w:val="single" w:sz="4" w:space="0" w:color="DDDDDD"/>
             </w:tcBorders>
             <w:shd w:fill="auto" w:val="clear"/>
           </w:tcPr>
@@ -13132,6 +13342,7 @@
               <w:top w:val="single" w:sz="4" w:space="0" w:color="DDDDDD"/>
               <w:left w:val="single" w:sz="4" w:space="0" w:color="DDDDDD"/>
               <w:bottom w:val="single" w:sz="4" w:space="0" w:color="DDDDDD"/>
+              <w:insideH w:val="single" w:sz="4" w:space="0" w:color="DDDDDD"/>
             </w:tcBorders>
             <w:shd w:fill="auto" w:val="clear"/>
           </w:tcPr>
@@ -13185,6 +13396,8 @@
               <w:left w:val="single" w:sz="4" w:space="0" w:color="DDDDDD"/>
               <w:bottom w:val="single" w:sz="4" w:space="0" w:color="DDDDDD"/>
               <w:right w:val="single" w:sz="4" w:space="0" w:color="DDDDDD"/>
+              <w:insideH w:val="single" w:sz="4" w:space="0" w:color="DDDDDD"/>
+              <w:insideV w:val="single" w:sz="4" w:space="0" w:color="DDDDDD"/>
             </w:tcBorders>
             <w:shd w:fill="auto" w:val="clear"/>
           </w:tcPr>
@@ -13240,6 +13453,7 @@
               <w:top w:val="single" w:sz="4" w:space="0" w:color="DDDDDD"/>
               <w:left w:val="single" w:sz="4" w:space="0" w:color="DDDDDD"/>
               <w:bottom w:val="single" w:sz="4" w:space="0" w:color="DDDDDD"/>
+              <w:insideH w:val="single" w:sz="4" w:space="0" w:color="DDDDDD"/>
             </w:tcBorders>
             <w:shd w:fill="auto" w:val="clear"/>
           </w:tcPr>
@@ -13293,6 +13507,7 @@
               <w:top w:val="single" w:sz="4" w:space="0" w:color="DDDDDD"/>
               <w:left w:val="single" w:sz="4" w:space="0" w:color="DDDDDD"/>
               <w:bottom w:val="single" w:sz="4" w:space="0" w:color="DDDDDD"/>
+              <w:insideH w:val="single" w:sz="4" w:space="0" w:color="DDDDDD"/>
             </w:tcBorders>
             <w:shd w:fill="auto" w:val="clear"/>
           </w:tcPr>
@@ -13346,6 +13561,7 @@
               <w:top w:val="single" w:sz="4" w:space="0" w:color="DDDDDD"/>
               <w:left w:val="single" w:sz="4" w:space="0" w:color="DDDDDD"/>
               <w:bottom w:val="single" w:sz="4" w:space="0" w:color="DDDDDD"/>
+              <w:insideH w:val="single" w:sz="4" w:space="0" w:color="DDDDDD"/>
             </w:tcBorders>
             <w:shd w:fill="auto" w:val="clear"/>
           </w:tcPr>
@@ -13399,6 +13615,8 @@
               <w:left w:val="single" w:sz="4" w:space="0" w:color="DDDDDD"/>
               <w:bottom w:val="single" w:sz="4" w:space="0" w:color="DDDDDD"/>
               <w:right w:val="single" w:sz="4" w:space="0" w:color="DDDDDD"/>
+              <w:insideH w:val="single" w:sz="4" w:space="0" w:color="DDDDDD"/>
+              <w:insideV w:val="single" w:sz="4" w:space="0" w:color="DDDDDD"/>
             </w:tcBorders>
             <w:shd w:fill="auto" w:val="clear"/>
           </w:tcPr>
@@ -13454,6 +13672,7 @@
               <w:top w:val="single" w:sz="4" w:space="0" w:color="DDDDDD"/>
               <w:left w:val="single" w:sz="4" w:space="0" w:color="DDDDDD"/>
               <w:bottom w:val="single" w:sz="4" w:space="0" w:color="DDDDDD"/>
+              <w:insideH w:val="single" w:sz="4" w:space="0" w:color="DDDDDD"/>
             </w:tcBorders>
             <w:shd w:fill="auto" w:val="clear"/>
           </w:tcPr>
@@ -13507,6 +13726,7 @@
               <w:top w:val="single" w:sz="4" w:space="0" w:color="DDDDDD"/>
               <w:left w:val="single" w:sz="4" w:space="0" w:color="DDDDDD"/>
               <w:bottom w:val="single" w:sz="4" w:space="0" w:color="DDDDDD"/>
+              <w:insideH w:val="single" w:sz="4" w:space="0" w:color="DDDDDD"/>
             </w:tcBorders>
             <w:shd w:fill="auto" w:val="clear"/>
           </w:tcPr>
@@ -13560,6 +13780,7 @@
               <w:top w:val="single" w:sz="4" w:space="0" w:color="DDDDDD"/>
               <w:left w:val="single" w:sz="4" w:space="0" w:color="DDDDDD"/>
               <w:bottom w:val="single" w:sz="4" w:space="0" w:color="DDDDDD"/>
+              <w:insideH w:val="single" w:sz="4" w:space="0" w:color="DDDDDD"/>
             </w:tcBorders>
             <w:shd w:fill="auto" w:val="clear"/>
           </w:tcPr>
@@ -13613,6 +13834,8 @@
               <w:left w:val="single" w:sz="4" w:space="0" w:color="DDDDDD"/>
               <w:bottom w:val="single" w:sz="4" w:space="0" w:color="DDDDDD"/>
               <w:right w:val="single" w:sz="4" w:space="0" w:color="DDDDDD"/>
+              <w:insideH w:val="single" w:sz="4" w:space="0" w:color="DDDDDD"/>
+              <w:insideV w:val="single" w:sz="4" w:space="0" w:color="DDDDDD"/>
             </w:tcBorders>
             <w:shd w:fill="auto" w:val="clear"/>
           </w:tcPr>
@@ -13703,10 +13926,15 @@
         <w:tblW w:w="9638" w:type="dxa"/>
         <w:jc w:val="left"/>
         <w:tblInd w:w="55" w:type="dxa"/>
-        <w:tblLayout w:type="fixed"/>
+        <w:tblBorders>
+          <w:top w:val="single" w:sz="4" w:space="0" w:color="DDDDDD"/>
+          <w:left w:val="single" w:sz="4" w:space="0" w:color="DDDDDD"/>
+          <w:bottom w:val="single" w:sz="4" w:space="0" w:color="DDDDDD"/>
+          <w:insideH w:val="single" w:sz="4" w:space="0" w:color="DDDDDD"/>
+        </w:tblBorders>
         <w:tblCellMar>
           <w:top w:w="55" w:type="dxa"/>
-          <w:left w:w="45" w:type="dxa"/>
+          <w:left w:w="40" w:type="dxa"/>
           <w:bottom w:w="55" w:type="dxa"/>
           <w:right w:w="55" w:type="dxa"/>
         </w:tblCellMar>
@@ -13726,6 +13954,7 @@
               <w:top w:val="single" w:sz="4" w:space="0" w:color="DDDDDD"/>
               <w:left w:val="single" w:sz="4" w:space="0" w:color="DDDDDD"/>
               <w:bottom w:val="single" w:sz="4" w:space="0" w:color="DDDDDD"/>
+              <w:insideH w:val="single" w:sz="4" w:space="0" w:color="DDDDDD"/>
             </w:tcBorders>
             <w:shd w:fill="auto" w:val="clear"/>
           </w:tcPr>
@@ -13779,6 +14008,7 @@
               <w:top w:val="single" w:sz="4" w:space="0" w:color="DDDDDD"/>
               <w:left w:val="single" w:sz="4" w:space="0" w:color="DDDDDD"/>
               <w:bottom w:val="single" w:sz="4" w:space="0" w:color="DDDDDD"/>
+              <w:insideH w:val="single" w:sz="4" w:space="0" w:color="DDDDDD"/>
             </w:tcBorders>
             <w:shd w:fill="auto" w:val="clear"/>
           </w:tcPr>
@@ -13832,6 +14062,7 @@
               <w:top w:val="single" w:sz="4" w:space="0" w:color="DDDDDD"/>
               <w:left w:val="single" w:sz="4" w:space="0" w:color="DDDDDD"/>
               <w:bottom w:val="single" w:sz="4" w:space="0" w:color="DDDDDD"/>
+              <w:insideH w:val="single" w:sz="4" w:space="0" w:color="DDDDDD"/>
             </w:tcBorders>
             <w:shd w:fill="auto" w:val="clear"/>
           </w:tcPr>
@@ -13886,6 +14117,8 @@
               <w:left w:val="single" w:sz="4" w:space="0" w:color="DDDDDD"/>
               <w:bottom w:val="single" w:sz="4" w:space="0" w:color="DDDDDD"/>
               <w:right w:val="single" w:sz="4" w:space="0" w:color="DDDDDD"/>
+              <w:insideH w:val="single" w:sz="4" w:space="0" w:color="DDDDDD"/>
+              <w:insideV w:val="single" w:sz="4" w:space="0" w:color="DDDDDD"/>
             </w:tcBorders>
             <w:shd w:fill="auto" w:val="clear"/>
           </w:tcPr>
@@ -13942,6 +14175,7 @@
               <w:top w:val="single" w:sz="4" w:space="0" w:color="DDDDDD"/>
               <w:left w:val="single" w:sz="4" w:space="0" w:color="DDDDDD"/>
               <w:bottom w:val="single" w:sz="4" w:space="0" w:color="DDDDDD"/>
+              <w:insideH w:val="single" w:sz="4" w:space="0" w:color="DDDDDD"/>
             </w:tcBorders>
             <w:shd w:fill="auto" w:val="clear"/>
           </w:tcPr>
@@ -13995,6 +14229,7 @@
               <w:top w:val="single" w:sz="4" w:space="0" w:color="DDDDDD"/>
               <w:left w:val="single" w:sz="4" w:space="0" w:color="DDDDDD"/>
               <w:bottom w:val="single" w:sz="4" w:space="0" w:color="DDDDDD"/>
+              <w:insideH w:val="single" w:sz="4" w:space="0" w:color="DDDDDD"/>
             </w:tcBorders>
             <w:shd w:fill="auto" w:val="clear"/>
           </w:tcPr>
@@ -14048,6 +14283,7 @@
               <w:top w:val="single" w:sz="4" w:space="0" w:color="DDDDDD"/>
               <w:left w:val="single" w:sz="4" w:space="0" w:color="DDDDDD"/>
               <w:bottom w:val="single" w:sz="4" w:space="0" w:color="DDDDDD"/>
+              <w:insideH w:val="single" w:sz="4" w:space="0" w:color="DDDDDD"/>
             </w:tcBorders>
             <w:shd w:fill="auto" w:val="clear"/>
           </w:tcPr>
@@ -14102,6 +14338,8 @@
               <w:left w:val="single" w:sz="4" w:space="0" w:color="DDDDDD"/>
               <w:bottom w:val="single" w:sz="4" w:space="0" w:color="DDDDDD"/>
               <w:right w:val="single" w:sz="4" w:space="0" w:color="DDDDDD"/>
+              <w:insideH w:val="single" w:sz="4" w:space="0" w:color="DDDDDD"/>
+              <w:insideV w:val="single" w:sz="4" w:space="0" w:color="DDDDDD"/>
             </w:tcBorders>
             <w:shd w:fill="auto" w:val="clear"/>
           </w:tcPr>
@@ -14159,6 +14397,7 @@
               <w:top w:val="single" w:sz="4" w:space="0" w:color="DDDDDD"/>
               <w:left w:val="single" w:sz="4" w:space="0" w:color="DDDDDD"/>
               <w:bottom w:val="single" w:sz="4" w:space="0" w:color="DDDDDD"/>
+              <w:insideH w:val="single" w:sz="4" w:space="0" w:color="DDDDDD"/>
             </w:tcBorders>
             <w:shd w:fill="auto" w:val="clear"/>
           </w:tcPr>
@@ -14212,6 +14451,7 @@
               <w:top w:val="single" w:sz="4" w:space="0" w:color="DDDDDD"/>
               <w:left w:val="single" w:sz="4" w:space="0" w:color="DDDDDD"/>
               <w:bottom w:val="single" w:sz="4" w:space="0" w:color="DDDDDD"/>
+              <w:insideH w:val="single" w:sz="4" w:space="0" w:color="DDDDDD"/>
             </w:tcBorders>
             <w:shd w:fill="auto" w:val="clear"/>
           </w:tcPr>
@@ -14265,6 +14505,7 @@
               <w:top w:val="single" w:sz="4" w:space="0" w:color="DDDDDD"/>
               <w:left w:val="single" w:sz="4" w:space="0" w:color="DDDDDD"/>
               <w:bottom w:val="single" w:sz="4" w:space="0" w:color="DDDDDD"/>
+              <w:insideH w:val="single" w:sz="4" w:space="0" w:color="DDDDDD"/>
             </w:tcBorders>
             <w:shd w:fill="auto" w:val="clear"/>
           </w:tcPr>
@@ -14319,6 +14560,8 @@
               <w:left w:val="single" w:sz="4" w:space="0" w:color="DDDDDD"/>
               <w:bottom w:val="single" w:sz="4" w:space="0" w:color="DDDDDD"/>
               <w:right w:val="single" w:sz="4" w:space="0" w:color="DDDDDD"/>
+              <w:insideH w:val="single" w:sz="4" w:space="0" w:color="DDDDDD"/>
+              <w:insideV w:val="single" w:sz="4" w:space="0" w:color="DDDDDD"/>
             </w:tcBorders>
             <w:shd w:fill="auto" w:val="clear"/>
           </w:tcPr>
@@ -14376,6 +14619,7 @@
               <w:top w:val="single" w:sz="4" w:space="0" w:color="DDDDDD"/>
               <w:left w:val="single" w:sz="4" w:space="0" w:color="DDDDDD"/>
               <w:bottom w:val="single" w:sz="4" w:space="0" w:color="DDDDDD"/>
+              <w:insideH w:val="single" w:sz="4" w:space="0" w:color="DDDDDD"/>
             </w:tcBorders>
             <w:shd w:fill="auto" w:val="clear"/>
           </w:tcPr>
@@ -14429,6 +14673,7 @@
               <w:top w:val="single" w:sz="4" w:space="0" w:color="DDDDDD"/>
               <w:left w:val="single" w:sz="4" w:space="0" w:color="DDDDDD"/>
               <w:bottom w:val="single" w:sz="4" w:space="0" w:color="DDDDDD"/>
+              <w:insideH w:val="single" w:sz="4" w:space="0" w:color="DDDDDD"/>
             </w:tcBorders>
             <w:shd w:fill="auto" w:val="clear"/>
           </w:tcPr>
@@ -14483,6 +14728,7 @@
               <w:top w:val="single" w:sz="4" w:space="0" w:color="DDDDDD"/>
               <w:left w:val="single" w:sz="4" w:space="0" w:color="DDDDDD"/>
               <w:bottom w:val="single" w:sz="4" w:space="0" w:color="DDDDDD"/>
+              <w:insideH w:val="single" w:sz="4" w:space="0" w:color="DDDDDD"/>
             </w:tcBorders>
             <w:shd w:fill="auto" w:val="clear"/>
           </w:tcPr>
@@ -14521,6 +14767,8 @@
               <w:left w:val="single" w:sz="4" w:space="0" w:color="DDDDDD"/>
               <w:bottom w:val="single" w:sz="4" w:space="0" w:color="DDDDDD"/>
               <w:right w:val="single" w:sz="4" w:space="0" w:color="DDDDDD"/>
+              <w:insideH w:val="single" w:sz="4" w:space="0" w:color="DDDDDD"/>
+              <w:insideV w:val="single" w:sz="4" w:space="0" w:color="DDDDDD"/>
             </w:tcBorders>
             <w:shd w:fill="auto" w:val="clear"/>
           </w:tcPr>
@@ -14578,6 +14826,7 @@
               <w:top w:val="single" w:sz="4" w:space="0" w:color="DDDDDD"/>
               <w:left w:val="single" w:sz="4" w:space="0" w:color="DDDDDD"/>
               <w:bottom w:val="single" w:sz="4" w:space="0" w:color="DDDDDD"/>
+              <w:insideH w:val="single" w:sz="4" w:space="0" w:color="DDDDDD"/>
             </w:tcBorders>
             <w:shd w:fill="auto" w:val="clear"/>
           </w:tcPr>
@@ -14631,6 +14880,7 @@
               <w:top w:val="single" w:sz="4" w:space="0" w:color="DDDDDD"/>
               <w:left w:val="single" w:sz="4" w:space="0" w:color="DDDDDD"/>
               <w:bottom w:val="single" w:sz="4" w:space="0" w:color="DDDDDD"/>
+              <w:insideH w:val="single" w:sz="4" w:space="0" w:color="DDDDDD"/>
             </w:tcBorders>
             <w:shd w:fill="auto" w:val="clear"/>
           </w:tcPr>
@@ -14685,6 +14935,7 @@
               <w:top w:val="single" w:sz="4" w:space="0" w:color="DDDDDD"/>
               <w:left w:val="single" w:sz="4" w:space="0" w:color="DDDDDD"/>
               <w:bottom w:val="single" w:sz="4" w:space="0" w:color="DDDDDD"/>
+              <w:insideH w:val="single" w:sz="4" w:space="0" w:color="DDDDDD"/>
             </w:tcBorders>
             <w:shd w:fill="auto" w:val="clear"/>
           </w:tcPr>
@@ -14723,6 +14974,8 @@
               <w:left w:val="single" w:sz="4" w:space="0" w:color="DDDDDD"/>
               <w:bottom w:val="single" w:sz="4" w:space="0" w:color="DDDDDD"/>
               <w:right w:val="single" w:sz="4" w:space="0" w:color="DDDDDD"/>
+              <w:insideH w:val="single" w:sz="4" w:space="0" w:color="DDDDDD"/>
+              <w:insideV w:val="single" w:sz="4" w:space="0" w:color="DDDDDD"/>
             </w:tcBorders>
             <w:shd w:fill="auto" w:val="clear"/>
           </w:tcPr>
@@ -14780,6 +15033,7 @@
               <w:top w:val="single" w:sz="4" w:space="0" w:color="DDDDDD"/>
               <w:left w:val="single" w:sz="4" w:space="0" w:color="DDDDDD"/>
               <w:bottom w:val="single" w:sz="4" w:space="0" w:color="DDDDDD"/>
+              <w:insideH w:val="single" w:sz="4" w:space="0" w:color="DDDDDD"/>
             </w:tcBorders>
             <w:shd w:fill="auto" w:val="clear"/>
           </w:tcPr>
@@ -14833,6 +15087,7 @@
               <w:top w:val="single" w:sz="4" w:space="0" w:color="DDDDDD"/>
               <w:left w:val="single" w:sz="4" w:space="0" w:color="DDDDDD"/>
               <w:bottom w:val="single" w:sz="4" w:space="0" w:color="DDDDDD"/>
+              <w:insideH w:val="single" w:sz="4" w:space="0" w:color="DDDDDD"/>
             </w:tcBorders>
             <w:shd w:fill="auto" w:val="clear"/>
           </w:tcPr>
@@ -14887,6 +15142,7 @@
               <w:top w:val="single" w:sz="4" w:space="0" w:color="DDDDDD"/>
               <w:left w:val="single" w:sz="4" w:space="0" w:color="DDDDDD"/>
               <w:bottom w:val="single" w:sz="4" w:space="0" w:color="DDDDDD"/>
+              <w:insideH w:val="single" w:sz="4" w:space="0" w:color="DDDDDD"/>
             </w:tcBorders>
             <w:shd w:fill="auto" w:val="clear"/>
           </w:tcPr>
@@ -14942,6 +15198,8 @@
               <w:left w:val="single" w:sz="4" w:space="0" w:color="DDDDDD"/>
               <w:bottom w:val="single" w:sz="4" w:space="0" w:color="DDDDDD"/>
               <w:right w:val="single" w:sz="4" w:space="0" w:color="DDDDDD"/>
+              <w:insideH w:val="single" w:sz="4" w:space="0" w:color="DDDDDD"/>
+              <w:insideV w:val="single" w:sz="4" w:space="0" w:color="DDDDDD"/>
             </w:tcBorders>
             <w:shd w:fill="auto" w:val="clear"/>
           </w:tcPr>
@@ -14999,6 +15257,7 @@
               <w:top w:val="single" w:sz="4" w:space="0" w:color="DDDDDD"/>
               <w:left w:val="single" w:sz="4" w:space="0" w:color="DDDDDD"/>
               <w:bottom w:val="single" w:sz="4" w:space="0" w:color="DDDDDD"/>
+              <w:insideH w:val="single" w:sz="4" w:space="0" w:color="DDDDDD"/>
             </w:tcBorders>
             <w:shd w:fill="auto" w:val="clear"/>
           </w:tcPr>
@@ -15052,6 +15311,7 @@
               <w:top w:val="single" w:sz="4" w:space="0" w:color="DDDDDD"/>
               <w:left w:val="single" w:sz="4" w:space="0" w:color="DDDDDD"/>
               <w:bottom w:val="single" w:sz="4" w:space="0" w:color="DDDDDD"/>
+              <w:insideH w:val="single" w:sz="4" w:space="0" w:color="DDDDDD"/>
             </w:tcBorders>
             <w:shd w:fill="auto" w:val="clear"/>
           </w:tcPr>
@@ -15106,6 +15366,7 @@
               <w:top w:val="single" w:sz="4" w:space="0" w:color="DDDDDD"/>
               <w:left w:val="single" w:sz="4" w:space="0" w:color="DDDDDD"/>
               <w:bottom w:val="single" w:sz="4" w:space="0" w:color="DDDDDD"/>
+              <w:insideH w:val="single" w:sz="4" w:space="0" w:color="DDDDDD"/>
             </w:tcBorders>
             <w:shd w:fill="auto" w:val="clear"/>
           </w:tcPr>
@@ -15161,6 +15422,8 @@
               <w:left w:val="single" w:sz="4" w:space="0" w:color="DDDDDD"/>
               <w:bottom w:val="single" w:sz="4" w:space="0" w:color="DDDDDD"/>
               <w:right w:val="single" w:sz="4" w:space="0" w:color="DDDDDD"/>
+              <w:insideH w:val="single" w:sz="4" w:space="0" w:color="DDDDDD"/>
+              <w:insideV w:val="single" w:sz="4" w:space="0" w:color="DDDDDD"/>
             </w:tcBorders>
             <w:shd w:fill="auto" w:val="clear"/>
           </w:tcPr>
@@ -15218,6 +15481,7 @@
               <w:top w:val="single" w:sz="4" w:space="0" w:color="DDDDDD"/>
               <w:left w:val="single" w:sz="4" w:space="0" w:color="DDDDDD"/>
               <w:bottom w:val="single" w:sz="4" w:space="0" w:color="DDDDDD"/>
+              <w:insideH w:val="single" w:sz="4" w:space="0" w:color="DDDDDD"/>
             </w:tcBorders>
             <w:shd w:fill="auto" w:val="clear"/>
           </w:tcPr>
@@ -15271,6 +15535,7 @@
               <w:top w:val="single" w:sz="4" w:space="0" w:color="DDDDDD"/>
               <w:left w:val="single" w:sz="4" w:space="0" w:color="DDDDDD"/>
               <w:bottom w:val="single" w:sz="4" w:space="0" w:color="DDDDDD"/>
+              <w:insideH w:val="single" w:sz="4" w:space="0" w:color="DDDDDD"/>
             </w:tcBorders>
             <w:shd w:fill="auto" w:val="clear"/>
           </w:tcPr>
@@ -15325,6 +15590,7 @@
               <w:top w:val="single" w:sz="4" w:space="0" w:color="DDDDDD"/>
               <w:left w:val="single" w:sz="4" w:space="0" w:color="DDDDDD"/>
               <w:bottom w:val="single" w:sz="4" w:space="0" w:color="DDDDDD"/>
+              <w:insideH w:val="single" w:sz="4" w:space="0" w:color="DDDDDD"/>
             </w:tcBorders>
             <w:shd w:fill="auto" w:val="clear"/>
           </w:tcPr>
@@ -15379,6 +15645,8 @@
               <w:left w:val="single" w:sz="4" w:space="0" w:color="DDDDDD"/>
               <w:bottom w:val="single" w:sz="4" w:space="0" w:color="DDDDDD"/>
               <w:right w:val="single" w:sz="4" w:space="0" w:color="DDDDDD"/>
+              <w:insideH w:val="single" w:sz="4" w:space="0" w:color="DDDDDD"/>
+              <w:insideV w:val="single" w:sz="4" w:space="0" w:color="DDDDDD"/>
             </w:tcBorders>
             <w:shd w:fill="auto" w:val="clear"/>
           </w:tcPr>
@@ -15455,6 +15723,7 @@
               <w:top w:val="single" w:sz="4" w:space="0" w:color="DDDDDD"/>
               <w:left w:val="single" w:sz="4" w:space="0" w:color="DDDDDD"/>
               <w:bottom w:val="single" w:sz="4" w:space="0" w:color="DDDDDD"/>
+              <w:insideH w:val="single" w:sz="4" w:space="0" w:color="DDDDDD"/>
             </w:tcBorders>
             <w:shd w:fill="auto" w:val="clear"/>
           </w:tcPr>
@@ -15508,6 +15777,7 @@
               <w:top w:val="single" w:sz="4" w:space="0" w:color="DDDDDD"/>
               <w:left w:val="single" w:sz="4" w:space="0" w:color="DDDDDD"/>
               <w:bottom w:val="single" w:sz="4" w:space="0" w:color="DDDDDD"/>
+              <w:insideH w:val="single" w:sz="4" w:space="0" w:color="DDDDDD"/>
             </w:tcBorders>
             <w:shd w:fill="auto" w:val="clear"/>
           </w:tcPr>
@@ -15562,6 +15832,7 @@
               <w:top w:val="single" w:sz="4" w:space="0" w:color="DDDDDD"/>
               <w:left w:val="single" w:sz="4" w:space="0" w:color="DDDDDD"/>
               <w:bottom w:val="single" w:sz="4" w:space="0" w:color="DDDDDD"/>
+              <w:insideH w:val="single" w:sz="4" w:space="0" w:color="DDDDDD"/>
             </w:tcBorders>
             <w:shd w:fill="auto" w:val="clear"/>
           </w:tcPr>
@@ -15616,6 +15887,8 @@
               <w:left w:val="single" w:sz="4" w:space="0" w:color="DDDDDD"/>
               <w:bottom w:val="single" w:sz="4" w:space="0" w:color="DDDDDD"/>
               <w:right w:val="single" w:sz="4" w:space="0" w:color="DDDDDD"/>
+              <w:insideH w:val="single" w:sz="4" w:space="0" w:color="DDDDDD"/>
+              <w:insideV w:val="single" w:sz="4" w:space="0" w:color="DDDDDD"/>
             </w:tcBorders>
             <w:shd w:fill="auto" w:val="clear"/>
           </w:tcPr>
@@ -15672,6 +15945,7 @@
               <w:top w:val="single" w:sz="4" w:space="0" w:color="DDDDDD"/>
               <w:left w:val="single" w:sz="4" w:space="0" w:color="DDDDDD"/>
               <w:bottom w:val="single" w:sz="4" w:space="0" w:color="DDDDDD"/>
+              <w:insideH w:val="single" w:sz="4" w:space="0" w:color="DDDDDD"/>
             </w:tcBorders>
             <w:shd w:fill="auto" w:val="clear"/>
           </w:tcPr>
@@ -15725,6 +15999,7 @@
               <w:top w:val="single" w:sz="4" w:space="0" w:color="DDDDDD"/>
               <w:left w:val="single" w:sz="4" w:space="0" w:color="DDDDDD"/>
               <w:bottom w:val="single" w:sz="4" w:space="0" w:color="DDDDDD"/>
+              <w:insideH w:val="single" w:sz="4" w:space="0" w:color="DDDDDD"/>
             </w:tcBorders>
             <w:shd w:fill="auto" w:val="clear"/>
           </w:tcPr>
@@ -15779,6 +16054,7 @@
               <w:top w:val="single" w:sz="4" w:space="0" w:color="DDDDDD"/>
               <w:left w:val="single" w:sz="4" w:space="0" w:color="DDDDDD"/>
               <w:bottom w:val="single" w:sz="4" w:space="0" w:color="DDDDDD"/>
+              <w:insideH w:val="single" w:sz="4" w:space="0" w:color="DDDDDD"/>
             </w:tcBorders>
             <w:shd w:fill="auto" w:val="clear"/>
           </w:tcPr>
@@ -15835,6 +16111,8 @@
               <w:left w:val="single" w:sz="4" w:space="0" w:color="DDDDDD"/>
               <w:bottom w:val="single" w:sz="4" w:space="0" w:color="DDDDDD"/>
               <w:right w:val="single" w:sz="4" w:space="0" w:color="DDDDDD"/>
+              <w:insideH w:val="single" w:sz="4" w:space="0" w:color="DDDDDD"/>
+              <w:insideV w:val="single" w:sz="4" w:space="0" w:color="DDDDDD"/>
             </w:tcBorders>
             <w:shd w:fill="auto" w:val="clear"/>
           </w:tcPr>
@@ -15892,6 +16170,7 @@
               <w:top w:val="single" w:sz="4" w:space="0" w:color="DDDDDD"/>
               <w:left w:val="single" w:sz="4" w:space="0" w:color="DDDDDD"/>
               <w:bottom w:val="single" w:sz="4" w:space="0" w:color="DDDDDD"/>
+              <w:insideH w:val="single" w:sz="4" w:space="0" w:color="DDDDDD"/>
             </w:tcBorders>
             <w:shd w:fill="auto" w:val="clear"/>
           </w:tcPr>
@@ -15929,6 +16208,7 @@
               <w:top w:val="single" w:sz="4" w:space="0" w:color="DDDDDD"/>
               <w:left w:val="single" w:sz="4" w:space="0" w:color="DDDDDD"/>
               <w:bottom w:val="single" w:sz="4" w:space="0" w:color="DDDDDD"/>
+              <w:insideH w:val="single" w:sz="4" w:space="0" w:color="DDDDDD"/>
             </w:tcBorders>
             <w:shd w:fill="auto" w:val="clear"/>
           </w:tcPr>
@@ -15966,6 +16246,7 @@
               <w:top w:val="single" w:sz="4" w:space="0" w:color="DDDDDD"/>
               <w:left w:val="single" w:sz="4" w:space="0" w:color="DDDDDD"/>
               <w:bottom w:val="single" w:sz="4" w:space="0" w:color="DDDDDD"/>
+              <w:insideH w:val="single" w:sz="4" w:space="0" w:color="DDDDDD"/>
             </w:tcBorders>
             <w:shd w:fill="auto" w:val="clear"/>
           </w:tcPr>
@@ -16023,6 +16304,8 @@
               <w:left w:val="single" w:sz="4" w:space="0" w:color="DDDDDD"/>
               <w:bottom w:val="single" w:sz="4" w:space="0" w:color="DDDDDD"/>
               <w:right w:val="single" w:sz="4" w:space="0" w:color="DDDDDD"/>
+              <w:insideH w:val="single" w:sz="4" w:space="0" w:color="DDDDDD"/>
+              <w:insideV w:val="single" w:sz="4" w:space="0" w:color="DDDDDD"/>
             </w:tcBorders>
             <w:shd w:fill="auto" w:val="clear"/>
           </w:tcPr>
@@ -16082,6 +16365,7 @@
               <w:top w:val="single" w:sz="4" w:space="0" w:color="DDDDDD"/>
               <w:left w:val="single" w:sz="4" w:space="0" w:color="DDDDDD"/>
               <w:bottom w:val="single" w:sz="4" w:space="0" w:color="DDDDDD"/>
+              <w:insideH w:val="single" w:sz="4" w:space="0" w:color="DDDDDD"/>
             </w:tcBorders>
             <w:shd w:fill="auto" w:val="clear"/>
           </w:tcPr>
@@ -16135,6 +16419,7 @@
               <w:top w:val="single" w:sz="4" w:space="0" w:color="DDDDDD"/>
               <w:left w:val="single" w:sz="4" w:space="0" w:color="DDDDDD"/>
               <w:bottom w:val="single" w:sz="4" w:space="0" w:color="DDDDDD"/>
+              <w:insideH w:val="single" w:sz="4" w:space="0" w:color="DDDDDD"/>
             </w:tcBorders>
             <w:shd w:fill="auto" w:val="clear"/>
           </w:tcPr>
@@ -16189,6 +16474,7 @@
               <w:top w:val="single" w:sz="4" w:space="0" w:color="DDDDDD"/>
               <w:left w:val="single" w:sz="4" w:space="0" w:color="DDDDDD"/>
               <w:bottom w:val="single" w:sz="4" w:space="0" w:color="DDDDDD"/>
+              <w:insideH w:val="single" w:sz="4" w:space="0" w:color="DDDDDD"/>
             </w:tcBorders>
             <w:shd w:fill="auto" w:val="clear"/>
           </w:tcPr>
@@ -16243,6 +16529,8 @@
               <w:left w:val="single" w:sz="4" w:space="0" w:color="DDDDDD"/>
               <w:bottom w:val="single" w:sz="4" w:space="0" w:color="DDDDDD"/>
               <w:right w:val="single" w:sz="4" w:space="0" w:color="DDDDDD"/>
+              <w:insideH w:val="single" w:sz="4" w:space="0" w:color="DDDDDD"/>
+              <w:insideV w:val="single" w:sz="4" w:space="0" w:color="DDDDDD"/>
             </w:tcBorders>
             <w:shd w:fill="auto" w:val="clear"/>
           </w:tcPr>
@@ -16284,6 +16572,7 @@
               <w:top w:val="single" w:sz="4" w:space="0" w:color="DDDDDD"/>
               <w:left w:val="single" w:sz="4" w:space="0" w:color="DDDDDD"/>
               <w:bottom w:val="single" w:sz="4" w:space="0" w:color="DDDDDD"/>
+              <w:insideH w:val="single" w:sz="4" w:space="0" w:color="DDDDDD"/>
             </w:tcBorders>
             <w:shd w:fill="auto" w:val="clear"/>
           </w:tcPr>
@@ -16337,6 +16626,7 @@
               <w:top w:val="single" w:sz="4" w:space="0" w:color="DDDDDD"/>
               <w:left w:val="single" w:sz="4" w:space="0" w:color="DDDDDD"/>
               <w:bottom w:val="single" w:sz="4" w:space="0" w:color="DDDDDD"/>
+              <w:insideH w:val="single" w:sz="4" w:space="0" w:color="DDDDDD"/>
             </w:tcBorders>
             <w:shd w:fill="auto" w:val="clear"/>
           </w:tcPr>
@@ -16391,6 +16681,7 @@
               <w:top w:val="single" w:sz="4" w:space="0" w:color="DDDDDD"/>
               <w:left w:val="single" w:sz="4" w:space="0" w:color="DDDDDD"/>
               <w:bottom w:val="single" w:sz="4" w:space="0" w:color="DDDDDD"/>
+              <w:insideH w:val="single" w:sz="4" w:space="0" w:color="DDDDDD"/>
             </w:tcBorders>
             <w:shd w:fill="auto" w:val="clear"/>
           </w:tcPr>
@@ -16445,6 +16736,8 @@
               <w:left w:val="single" w:sz="4" w:space="0" w:color="DDDDDD"/>
               <w:bottom w:val="single" w:sz="4" w:space="0" w:color="DDDDDD"/>
               <w:right w:val="single" w:sz="4" w:space="0" w:color="DDDDDD"/>
+              <w:insideH w:val="single" w:sz="4" w:space="0" w:color="DDDDDD"/>
+              <w:insideV w:val="single" w:sz="4" w:space="0" w:color="DDDDDD"/>
             </w:tcBorders>
             <w:shd w:fill="auto" w:val="clear"/>
           </w:tcPr>
@@ -17077,7 +17370,7 @@
     <w:sectPr>
       <w:type w:val="nextPage"/>
       <w:pgSz w:w="11906" w:h="16838"/>
-      <w:pgMar w:left="1134" w:right="1134" w:gutter="0" w:header="0" w:top="1134" w:footer="0" w:bottom="1134"/>
+      <w:pgMar w:left="1134" w:right="1134" w:header="0" w:top="1134" w:footer="0" w:bottom="1134" w:gutter="0"/>
       <w:pgNumType w:fmt="decimal"/>
       <w:formProt w:val="false"/>
       <w:textDirection w:val="lrTb"/>
@@ -17088,7 +17381,7 @@
 </file>
 
 <file path=word/numbering.xml><?xml version="1.0" encoding="utf-8"?>
-<w:numbering xmlns:w="http://schemas.openxmlformats.org/wordprocessingml/2006/main" xmlns:o="urn:schemas-microsoft-com:office:office" xmlns:r="http://schemas.openxmlformats.org/officeDocument/2006/relationships" xmlns:v="urn:schemas-microsoft-com:vml" xmlns:mc="http://schemas.openxmlformats.org/markup-compatibility/2006" xmlns:w14="http://schemas.microsoft.com/office/word/2010/wordml" mc:Ignorable="w14">
+<w:numbering xmlns:w="http://schemas.openxmlformats.org/wordprocessingml/2006/main" xmlns:o="urn:schemas-microsoft-com:office:office" xmlns:r="http://schemas.openxmlformats.org/officeDocument/2006/relationships" xmlns:v="urn:schemas-microsoft-com:vml">
   <w:abstractNum w:abstractNumId="1">
     <w:lvl w:ilvl="0">
       <w:start w:val="1"/>
@@ -17097,12 +17390,8 @@
       <w:lvlText w:val=""/>
       <w:lvlJc w:val="left"/>
       <w:pPr>
-        <w:tabs>
-          <w:tab w:val="num" w:pos="0"/>
-        </w:tabs>
         <w:ind w:left="0" w:hanging="0"/>
       </w:pPr>
-      <w:rPr/>
     </w:lvl>
     <w:lvl w:ilvl="1">
       <w:start w:val="1"/>
@@ -17111,12 +17400,8 @@
       <w:lvlText w:val=""/>
       <w:lvlJc w:val="left"/>
       <w:pPr>
-        <w:tabs>
-          <w:tab w:val="num" w:pos="0"/>
-        </w:tabs>
         <w:ind w:left="0" w:hanging="0"/>
       </w:pPr>
-      <w:rPr/>
     </w:lvl>
     <w:lvl w:ilvl="2">
       <w:start w:val="1"/>
@@ -17125,12 +17410,8 @@
       <w:lvlText w:val=""/>
       <w:lvlJc w:val="left"/>
       <w:pPr>
-        <w:tabs>
-          <w:tab w:val="num" w:pos="0"/>
-        </w:tabs>
         <w:ind w:left="0" w:hanging="0"/>
       </w:pPr>
-      <w:rPr/>
     </w:lvl>
     <w:lvl w:ilvl="3">
       <w:start w:val="1"/>
@@ -17139,12 +17420,8 @@
       <w:lvlText w:val=""/>
       <w:lvlJc w:val="left"/>
       <w:pPr>
-        <w:tabs>
-          <w:tab w:val="num" w:pos="0"/>
-        </w:tabs>
         <w:ind w:left="0" w:hanging="0"/>
       </w:pPr>
-      <w:rPr/>
     </w:lvl>
     <w:lvl w:ilvl="4">
       <w:start w:val="1"/>
@@ -17153,12 +17430,8 @@
       <w:lvlText w:val=""/>
       <w:lvlJc w:val="left"/>
       <w:pPr>
-        <w:tabs>
-          <w:tab w:val="num" w:pos="0"/>
-        </w:tabs>
         <w:ind w:left="0" w:hanging="0"/>
       </w:pPr>
-      <w:rPr/>
     </w:lvl>
     <w:lvl w:ilvl="5">
       <w:start w:val="1"/>
@@ -17167,12 +17440,8 @@
       <w:lvlText w:val=""/>
       <w:lvlJc w:val="left"/>
       <w:pPr>
-        <w:tabs>
-          <w:tab w:val="num" w:pos="0"/>
-        </w:tabs>
         <w:ind w:left="0" w:hanging="0"/>
       </w:pPr>
-      <w:rPr/>
     </w:lvl>
     <w:lvl w:ilvl="6">
       <w:start w:val="1"/>
@@ -17181,12 +17450,8 @@
       <w:lvlText w:val=""/>
       <w:lvlJc w:val="left"/>
       <w:pPr>
-        <w:tabs>
-          <w:tab w:val="num" w:pos="0"/>
-        </w:tabs>
         <w:ind w:left="0" w:hanging="0"/>
       </w:pPr>
-      <w:rPr/>
     </w:lvl>
     <w:lvl w:ilvl="7">
       <w:start w:val="1"/>
@@ -17195,12 +17460,8 @@
       <w:lvlText w:val=""/>
       <w:lvlJc w:val="left"/>
       <w:pPr>
-        <w:tabs>
-          <w:tab w:val="num" w:pos="0"/>
-        </w:tabs>
         <w:ind w:left="0" w:hanging="0"/>
       </w:pPr>
-      <w:rPr/>
     </w:lvl>
     <w:lvl w:ilvl="8">
       <w:start w:val="1"/>
@@ -17209,12 +17470,8 @@
       <w:lvlText w:val=""/>
       <w:lvlJc w:val="left"/>
       <w:pPr>
-        <w:tabs>
-          <w:tab w:val="num" w:pos="0"/>
-        </w:tabs>
         <w:ind w:left="0" w:hanging="0"/>
       </w:pPr>
-      <w:rPr/>
     </w:lvl>
   </w:abstractNum>
   <w:abstractNum w:abstractNumId="2">
@@ -17225,12 +17482,8 @@
       <w:lvlText w:val=""/>
       <w:lvlJc w:val="left"/>
       <w:pPr>
-        <w:tabs>
-          <w:tab w:val="num" w:pos="0"/>
-        </w:tabs>
         <w:ind w:left="0" w:hanging="0"/>
       </w:pPr>
-      <w:rPr/>
     </w:lvl>
     <w:lvl w:ilvl="1">
       <w:start w:val="1"/>
@@ -17239,12 +17492,8 @@
       <w:lvlText w:val=""/>
       <w:lvlJc w:val="left"/>
       <w:pPr>
-        <w:tabs>
-          <w:tab w:val="num" w:pos="0"/>
-        </w:tabs>
         <w:ind w:left="0" w:hanging="0"/>
       </w:pPr>
-      <w:rPr/>
     </w:lvl>
     <w:lvl w:ilvl="2">
       <w:start w:val="1"/>
@@ -17253,12 +17502,8 @@
       <w:lvlText w:val=""/>
       <w:lvlJc w:val="left"/>
       <w:pPr>
-        <w:tabs>
-          <w:tab w:val="num" w:pos="0"/>
-        </w:tabs>
         <w:ind w:left="0" w:hanging="0"/>
       </w:pPr>
-      <w:rPr/>
     </w:lvl>
     <w:lvl w:ilvl="3">
       <w:start w:val="1"/>
@@ -17267,12 +17512,8 @@
       <w:lvlText w:val=""/>
       <w:lvlJc w:val="left"/>
       <w:pPr>
-        <w:tabs>
-          <w:tab w:val="num" w:pos="0"/>
-        </w:tabs>
         <w:ind w:left="0" w:hanging="0"/>
       </w:pPr>
-      <w:rPr/>
     </w:lvl>
     <w:lvl w:ilvl="4">
       <w:start w:val="1"/>
@@ -17281,12 +17522,8 @@
       <w:lvlText w:val=""/>
       <w:lvlJc w:val="left"/>
       <w:pPr>
-        <w:tabs>
-          <w:tab w:val="num" w:pos="0"/>
-        </w:tabs>
         <w:ind w:left="0" w:hanging="0"/>
       </w:pPr>
-      <w:rPr/>
     </w:lvl>
     <w:lvl w:ilvl="5">
       <w:start w:val="1"/>
@@ -17295,12 +17532,8 @@
       <w:lvlText w:val=""/>
       <w:lvlJc w:val="left"/>
       <w:pPr>
-        <w:tabs>
-          <w:tab w:val="num" w:pos="0"/>
-        </w:tabs>
         <w:ind w:left="0" w:hanging="0"/>
       </w:pPr>
-      <w:rPr/>
     </w:lvl>
     <w:lvl w:ilvl="6">
       <w:start w:val="1"/>
@@ -17309,12 +17542,8 @@
       <w:lvlText w:val=""/>
       <w:lvlJc w:val="left"/>
       <w:pPr>
-        <w:tabs>
-          <w:tab w:val="num" w:pos="0"/>
-        </w:tabs>
         <w:ind w:left="0" w:hanging="0"/>
       </w:pPr>
-      <w:rPr/>
     </w:lvl>
     <w:lvl w:ilvl="7">
       <w:start w:val="1"/>
@@ -17323,12 +17552,8 @@
       <w:lvlText w:val=""/>
       <w:lvlJc w:val="left"/>
       <w:pPr>
-        <w:tabs>
-          <w:tab w:val="num" w:pos="0"/>
-        </w:tabs>
         <w:ind w:left="0" w:hanging="0"/>
       </w:pPr>
-      <w:rPr/>
     </w:lvl>
     <w:lvl w:ilvl="8">
       <w:start w:val="1"/>
@@ -17337,12 +17562,8 @@
       <w:lvlText w:val=""/>
       <w:lvlJc w:val="left"/>
       <w:pPr>
-        <w:tabs>
-          <w:tab w:val="num" w:pos="0"/>
-        </w:tabs>
         <w:ind w:left="0" w:hanging="0"/>
       </w:pPr>
-      <w:rPr/>
     </w:lvl>
   </w:abstractNum>
   <w:abstractNum w:abstractNumId="3">
@@ -17353,12 +17574,8 @@
       <w:lvlText w:val=""/>
       <w:lvlJc w:val="left"/>
       <w:pPr>
-        <w:tabs>
-          <w:tab w:val="num" w:pos="0"/>
-        </w:tabs>
         <w:ind w:left="0" w:hanging="0"/>
       </w:pPr>
-      <w:rPr/>
     </w:lvl>
     <w:lvl w:ilvl="1">
       <w:start w:val="1"/>
@@ -17367,12 +17584,8 @@
       <w:lvlText w:val=""/>
       <w:lvlJc w:val="left"/>
       <w:pPr>
-        <w:tabs>
-          <w:tab w:val="num" w:pos="0"/>
-        </w:tabs>
         <w:ind w:left="0" w:hanging="0"/>
       </w:pPr>
-      <w:rPr/>
     </w:lvl>
     <w:lvl w:ilvl="2">
       <w:start w:val="1"/>
@@ -17381,12 +17594,8 @@
       <w:lvlText w:val=""/>
       <w:lvlJc w:val="left"/>
       <w:pPr>
-        <w:tabs>
-          <w:tab w:val="num" w:pos="0"/>
-        </w:tabs>
         <w:ind w:left="0" w:hanging="0"/>
       </w:pPr>
-      <w:rPr/>
     </w:lvl>
     <w:lvl w:ilvl="3">
       <w:start w:val="1"/>
@@ -17395,12 +17604,8 @@
       <w:lvlText w:val=""/>
       <w:lvlJc w:val="left"/>
       <w:pPr>
-        <w:tabs>
-          <w:tab w:val="num" w:pos="0"/>
-        </w:tabs>
         <w:ind w:left="0" w:hanging="0"/>
       </w:pPr>
-      <w:rPr/>
     </w:lvl>
     <w:lvl w:ilvl="4">
       <w:start w:val="1"/>
@@ -17409,12 +17614,8 @@
       <w:lvlText w:val=""/>
       <w:lvlJc w:val="left"/>
       <w:pPr>
-        <w:tabs>
-          <w:tab w:val="num" w:pos="0"/>
-        </w:tabs>
         <w:ind w:left="0" w:hanging="0"/>
       </w:pPr>
-      <w:rPr/>
     </w:lvl>
     <w:lvl w:ilvl="5">
       <w:start w:val="1"/>
@@ -17423,12 +17624,8 @@
       <w:lvlText w:val=""/>
       <w:lvlJc w:val="left"/>
       <w:pPr>
-        <w:tabs>
-          <w:tab w:val="num" w:pos="0"/>
-        </w:tabs>
         <w:ind w:left="0" w:hanging="0"/>
       </w:pPr>
-      <w:rPr/>
     </w:lvl>
     <w:lvl w:ilvl="6">
       <w:start w:val="1"/>
@@ -17437,12 +17634,8 @@
       <w:lvlText w:val=""/>
       <w:lvlJc w:val="left"/>
       <w:pPr>
-        <w:tabs>
-          <w:tab w:val="num" w:pos="0"/>
-        </w:tabs>
         <w:ind w:left="0" w:hanging="0"/>
       </w:pPr>
-      <w:rPr/>
     </w:lvl>
     <w:lvl w:ilvl="7">
       <w:start w:val="1"/>
@@ -17451,12 +17644,8 @@
       <w:lvlText w:val=""/>
       <w:lvlJc w:val="left"/>
       <w:pPr>
-        <w:tabs>
-          <w:tab w:val="num" w:pos="0"/>
-        </w:tabs>
         <w:ind w:left="0" w:hanging="0"/>
       </w:pPr>
-      <w:rPr/>
     </w:lvl>
     <w:lvl w:ilvl="8">
       <w:start w:val="1"/>
@@ -17465,12 +17654,8 @@
       <w:lvlText w:val=""/>
       <w:lvlJc w:val="left"/>
       <w:pPr>
-        <w:tabs>
-          <w:tab w:val="num" w:pos="0"/>
-        </w:tabs>
         <w:ind w:left="0" w:hanging="0"/>
       </w:pPr>
-      <w:rPr/>
     </w:lvl>
   </w:abstractNum>
   <w:abstractNum w:abstractNumId="4">
@@ -17487,6 +17672,7 @@
       </w:pPr>
       <w:rPr>
         <w:rFonts w:ascii="Symbol" w:hAnsi="Symbol" w:cs="Symbol" w:hint="default"/>
+        <w:rFonts w:cs="Symbol"/>
       </w:rPr>
     </w:lvl>
     <w:lvl w:ilvl="1">
@@ -17502,6 +17688,7 @@
       </w:pPr>
       <w:rPr>
         <w:rFonts w:ascii="OpenSymbol" w:hAnsi="OpenSymbol" w:cs="OpenSymbol" w:hint="default"/>
+        <w:rFonts w:cs="OpenSymbol"/>
       </w:rPr>
     </w:lvl>
     <w:lvl w:ilvl="2">
@@ -17517,6 +17704,7 @@
       </w:pPr>
       <w:rPr>
         <w:rFonts w:ascii="OpenSymbol" w:hAnsi="OpenSymbol" w:cs="OpenSymbol" w:hint="default"/>
+        <w:rFonts w:cs="OpenSymbol"/>
       </w:rPr>
     </w:lvl>
     <w:lvl w:ilvl="3">
@@ -17532,6 +17720,7 @@
       </w:pPr>
       <w:rPr>
         <w:rFonts w:ascii="Symbol" w:hAnsi="Symbol" w:cs="Symbol" w:hint="default"/>
+        <w:rFonts w:cs="Symbol"/>
       </w:rPr>
     </w:lvl>
     <w:lvl w:ilvl="4">
@@ -17547,6 +17736,7 @@
       </w:pPr>
       <w:rPr>
         <w:rFonts w:ascii="OpenSymbol" w:hAnsi="OpenSymbol" w:cs="OpenSymbol" w:hint="default"/>
+        <w:rFonts w:cs="OpenSymbol"/>
       </w:rPr>
     </w:lvl>
     <w:lvl w:ilvl="5">
@@ -17562,6 +17752,7 @@
       </w:pPr>
       <w:rPr>
         <w:rFonts w:ascii="OpenSymbol" w:hAnsi="OpenSymbol" w:cs="OpenSymbol" w:hint="default"/>
+        <w:rFonts w:cs="OpenSymbol"/>
       </w:rPr>
     </w:lvl>
     <w:lvl w:ilvl="6">
@@ -17577,6 +17768,7 @@
       </w:pPr>
       <w:rPr>
         <w:rFonts w:ascii="Symbol" w:hAnsi="Symbol" w:cs="Symbol" w:hint="default"/>
+        <w:rFonts w:cs="Symbol"/>
       </w:rPr>
     </w:lvl>
     <w:lvl w:ilvl="7">
@@ -17592,6 +17784,7 @@
       </w:pPr>
       <w:rPr>
         <w:rFonts w:ascii="OpenSymbol" w:hAnsi="OpenSymbol" w:cs="OpenSymbol" w:hint="default"/>
+        <w:rFonts w:cs="OpenSymbol"/>
       </w:rPr>
     </w:lvl>
     <w:lvl w:ilvl="8">
@@ -17607,6 +17800,7 @@
       </w:pPr>
       <w:rPr>
         <w:rFonts w:ascii="OpenSymbol" w:hAnsi="OpenSymbol" w:cs="OpenSymbol" w:hint="default"/>
+        <w:rFonts w:cs="OpenSymbol"/>
       </w:rPr>
     </w:lvl>
   </w:abstractNum>
@@ -17624,6 +17818,7 @@
       </w:pPr>
       <w:rPr>
         <w:rFonts w:ascii="Symbol" w:hAnsi="Symbol" w:cs="Symbol" w:hint="default"/>
+        <w:rFonts w:cs="Symbol"/>
       </w:rPr>
     </w:lvl>
     <w:lvl w:ilvl="1">
@@ -17639,6 +17834,7 @@
       </w:pPr>
       <w:rPr>
         <w:rFonts w:ascii="OpenSymbol" w:hAnsi="OpenSymbol" w:cs="OpenSymbol" w:hint="default"/>
+        <w:rFonts w:cs="OpenSymbol"/>
       </w:rPr>
     </w:lvl>
     <w:lvl w:ilvl="2">
@@ -17654,6 +17850,7 @@
       </w:pPr>
       <w:rPr>
         <w:rFonts w:ascii="OpenSymbol" w:hAnsi="OpenSymbol" w:cs="OpenSymbol" w:hint="default"/>
+        <w:rFonts w:cs="OpenSymbol"/>
       </w:rPr>
     </w:lvl>
     <w:lvl w:ilvl="3">
@@ -17669,6 +17866,7 @@
       </w:pPr>
       <w:rPr>
         <w:rFonts w:ascii="Symbol" w:hAnsi="Symbol" w:cs="Symbol" w:hint="default"/>
+        <w:rFonts w:cs="Symbol"/>
       </w:rPr>
     </w:lvl>
     <w:lvl w:ilvl="4">
@@ -17684,6 +17882,7 @@
       </w:pPr>
       <w:rPr>
         <w:rFonts w:ascii="OpenSymbol" w:hAnsi="OpenSymbol" w:cs="OpenSymbol" w:hint="default"/>
+        <w:rFonts w:cs="OpenSymbol"/>
       </w:rPr>
     </w:lvl>
     <w:lvl w:ilvl="5">
@@ -17699,6 +17898,7 @@
       </w:pPr>
       <w:rPr>
         <w:rFonts w:ascii="OpenSymbol" w:hAnsi="OpenSymbol" w:cs="OpenSymbol" w:hint="default"/>
+        <w:rFonts w:cs="OpenSymbol"/>
       </w:rPr>
     </w:lvl>
     <w:lvl w:ilvl="6">
@@ -17714,6 +17914,7 @@
       </w:pPr>
       <w:rPr>
         <w:rFonts w:ascii="Symbol" w:hAnsi="Symbol" w:cs="Symbol" w:hint="default"/>
+        <w:rFonts w:cs="Symbol"/>
       </w:rPr>
     </w:lvl>
     <w:lvl w:ilvl="7">
@@ -17729,6 +17930,7 @@
       </w:pPr>
       <w:rPr>
         <w:rFonts w:ascii="OpenSymbol" w:hAnsi="OpenSymbol" w:cs="OpenSymbol" w:hint="default"/>
+        <w:rFonts w:cs="OpenSymbol"/>
       </w:rPr>
     </w:lvl>
     <w:lvl w:ilvl="8">
@@ -17744,6 +17946,7 @@
       </w:pPr>
       <w:rPr>
         <w:rFonts w:ascii="OpenSymbol" w:hAnsi="OpenSymbol" w:cs="OpenSymbol" w:hint="default"/>
+        <w:rFonts w:cs="OpenSymbol"/>
       </w:rPr>
     </w:lvl>
   </w:abstractNum>
@@ -17761,6 +17964,7 @@
       </w:pPr>
       <w:rPr>
         <w:rFonts w:ascii="Symbol" w:hAnsi="Symbol" w:cs="Symbol" w:hint="default"/>
+        <w:rFonts w:cs="Symbol"/>
       </w:rPr>
     </w:lvl>
     <w:lvl w:ilvl="1">
@@ -17776,6 +17980,7 @@
       </w:pPr>
       <w:rPr>
         <w:rFonts w:ascii="OpenSymbol" w:hAnsi="OpenSymbol" w:cs="OpenSymbol" w:hint="default"/>
+        <w:rFonts w:cs="OpenSymbol"/>
       </w:rPr>
     </w:lvl>
     <w:lvl w:ilvl="2">
@@ -17791,6 +17996,7 @@
       </w:pPr>
       <w:rPr>
         <w:rFonts w:ascii="OpenSymbol" w:hAnsi="OpenSymbol" w:cs="OpenSymbol" w:hint="default"/>
+        <w:rFonts w:cs="OpenSymbol"/>
       </w:rPr>
     </w:lvl>
     <w:lvl w:ilvl="3">
@@ -17806,6 +18012,7 @@
       </w:pPr>
       <w:rPr>
         <w:rFonts w:ascii="Symbol" w:hAnsi="Symbol" w:cs="Symbol" w:hint="default"/>
+        <w:rFonts w:cs="Symbol"/>
       </w:rPr>
     </w:lvl>
     <w:lvl w:ilvl="4">
@@ -17821,6 +18028,7 @@
       </w:pPr>
       <w:rPr>
         <w:rFonts w:ascii="OpenSymbol" w:hAnsi="OpenSymbol" w:cs="OpenSymbol" w:hint="default"/>
+        <w:rFonts w:cs="OpenSymbol"/>
       </w:rPr>
     </w:lvl>
     <w:lvl w:ilvl="5">
@@ -17836,6 +18044,7 @@
       </w:pPr>
       <w:rPr>
         <w:rFonts w:ascii="OpenSymbol" w:hAnsi="OpenSymbol" w:cs="OpenSymbol" w:hint="default"/>
+        <w:rFonts w:cs="OpenSymbol"/>
       </w:rPr>
     </w:lvl>
     <w:lvl w:ilvl="6">
@@ -17851,6 +18060,7 @@
       </w:pPr>
       <w:rPr>
         <w:rFonts w:ascii="Symbol" w:hAnsi="Symbol" w:cs="Symbol" w:hint="default"/>
+        <w:rFonts w:cs="Symbol"/>
       </w:rPr>
     </w:lvl>
     <w:lvl w:ilvl="7">
@@ -17866,6 +18076,7 @@
       </w:pPr>
       <w:rPr>
         <w:rFonts w:ascii="OpenSymbol" w:hAnsi="OpenSymbol" w:cs="OpenSymbol" w:hint="default"/>
+        <w:rFonts w:cs="OpenSymbol"/>
       </w:rPr>
     </w:lvl>
     <w:lvl w:ilvl="8">
@@ -17881,6 +18092,7 @@
       </w:pPr>
       <w:rPr>
         <w:rFonts w:ascii="OpenSymbol" w:hAnsi="OpenSymbol" w:cs="OpenSymbol" w:hint="default"/>
+        <w:rFonts w:cs="OpenSymbol"/>
       </w:rPr>
     </w:lvl>
   </w:abstractNum>
@@ -17898,6 +18110,7 @@
       </w:pPr>
       <w:rPr>
         <w:rFonts w:ascii="Symbol" w:hAnsi="Symbol" w:cs="Symbol" w:hint="default"/>
+        <w:rFonts w:cs="Symbol"/>
       </w:rPr>
     </w:lvl>
     <w:lvl w:ilvl="1">
@@ -17913,6 +18126,7 @@
       </w:pPr>
       <w:rPr>
         <w:rFonts w:ascii="OpenSymbol" w:hAnsi="OpenSymbol" w:cs="OpenSymbol" w:hint="default"/>
+        <w:rFonts w:cs="OpenSymbol"/>
       </w:rPr>
     </w:lvl>
     <w:lvl w:ilvl="2">
@@ -17928,6 +18142,7 @@
       </w:pPr>
       <w:rPr>
         <w:rFonts w:ascii="OpenSymbol" w:hAnsi="OpenSymbol" w:cs="OpenSymbol" w:hint="default"/>
+        <w:rFonts w:cs="OpenSymbol"/>
       </w:rPr>
     </w:lvl>
     <w:lvl w:ilvl="3">
@@ -17943,6 +18158,7 @@
       </w:pPr>
       <w:rPr>
         <w:rFonts w:ascii="Symbol" w:hAnsi="Symbol" w:cs="Symbol" w:hint="default"/>
+        <w:rFonts w:cs="Symbol"/>
       </w:rPr>
     </w:lvl>
     <w:lvl w:ilvl="4">
@@ -17958,6 +18174,7 @@
       </w:pPr>
       <w:rPr>
         <w:rFonts w:ascii="OpenSymbol" w:hAnsi="OpenSymbol" w:cs="OpenSymbol" w:hint="default"/>
+        <w:rFonts w:cs="OpenSymbol"/>
       </w:rPr>
     </w:lvl>
     <w:lvl w:ilvl="5">
@@ -17973,6 +18190,7 @@
       </w:pPr>
       <w:rPr>
         <w:rFonts w:ascii="OpenSymbol" w:hAnsi="OpenSymbol" w:cs="OpenSymbol" w:hint="default"/>
+        <w:rFonts w:cs="OpenSymbol"/>
       </w:rPr>
     </w:lvl>
     <w:lvl w:ilvl="6">
@@ -17988,6 +18206,7 @@
       </w:pPr>
       <w:rPr>
         <w:rFonts w:ascii="Symbol" w:hAnsi="Symbol" w:cs="Symbol" w:hint="default"/>
+        <w:rFonts w:cs="Symbol"/>
       </w:rPr>
     </w:lvl>
     <w:lvl w:ilvl="7">
@@ -18003,6 +18222,7 @@
       </w:pPr>
       <w:rPr>
         <w:rFonts w:ascii="OpenSymbol" w:hAnsi="OpenSymbol" w:cs="OpenSymbol" w:hint="default"/>
+        <w:rFonts w:cs="OpenSymbol"/>
       </w:rPr>
     </w:lvl>
     <w:lvl w:ilvl="8">
@@ -18018,6 +18238,7 @@
       </w:pPr>
       <w:rPr>
         <w:rFonts w:ascii="OpenSymbol" w:hAnsi="OpenSymbol" w:cs="OpenSymbol" w:hint="default"/>
+        <w:rFonts w:cs="OpenSymbol"/>
       </w:rPr>
     </w:lvl>
   </w:abstractNum>
@@ -18029,9 +18250,6 @@
       <w:lvlText w:val=""/>
       <w:lvlJc w:val="left"/>
       <w:pPr>
-        <w:tabs>
-          <w:tab w:val="num" w:pos="0"/>
-        </w:tabs>
         <w:ind w:left="0" w:hanging="0"/>
       </w:pPr>
     </w:lvl>
@@ -18042,9 +18260,6 @@
       <w:lvlText w:val=""/>
       <w:lvlJc w:val="left"/>
       <w:pPr>
-        <w:tabs>
-          <w:tab w:val="num" w:pos="0"/>
-        </w:tabs>
         <w:ind w:left="0" w:hanging="0"/>
       </w:pPr>
     </w:lvl>
@@ -18055,9 +18270,6 @@
       <w:lvlText w:val=""/>
       <w:lvlJc w:val="left"/>
       <w:pPr>
-        <w:tabs>
-          <w:tab w:val="num" w:pos="0"/>
-        </w:tabs>
         <w:ind w:left="0" w:hanging="0"/>
       </w:pPr>
     </w:lvl>
@@ -18068,9 +18280,6 @@
       <w:lvlText w:val=""/>
       <w:lvlJc w:val="left"/>
       <w:pPr>
-        <w:tabs>
-          <w:tab w:val="num" w:pos="0"/>
-        </w:tabs>
         <w:ind w:left="0" w:hanging="0"/>
       </w:pPr>
     </w:lvl>
@@ -18081,9 +18290,6 @@
       <w:lvlText w:val=""/>
       <w:lvlJc w:val="left"/>
       <w:pPr>
-        <w:tabs>
-          <w:tab w:val="num" w:pos="0"/>
-        </w:tabs>
         <w:ind w:left="0" w:hanging="0"/>
       </w:pPr>
     </w:lvl>
@@ -18094,9 +18300,6 @@
       <w:lvlText w:val=""/>
       <w:lvlJc w:val="left"/>
       <w:pPr>
-        <w:tabs>
-          <w:tab w:val="num" w:pos="0"/>
-        </w:tabs>
         <w:ind w:left="0" w:hanging="0"/>
       </w:pPr>
     </w:lvl>
@@ -18107,9 +18310,6 @@
       <w:lvlText w:val=""/>
       <w:lvlJc w:val="left"/>
       <w:pPr>
-        <w:tabs>
-          <w:tab w:val="num" w:pos="0"/>
-        </w:tabs>
         <w:ind w:left="0" w:hanging="0"/>
       </w:pPr>
     </w:lvl>
@@ -18120,9 +18320,6 @@
       <w:lvlText w:val=""/>
       <w:lvlJc w:val="left"/>
       <w:pPr>
-        <w:tabs>
-          <w:tab w:val="num" w:pos="0"/>
-        </w:tabs>
         <w:ind w:left="0" w:hanging="0"/>
       </w:pPr>
     </w:lvl>
@@ -18133,9 +18330,6 @@
       <w:lvlText w:val=""/>
       <w:lvlJc w:val="left"/>
       <w:pPr>
-        <w:tabs>
-          <w:tab w:val="num" w:pos="0"/>
-        </w:tabs>
         <w:ind w:left="0" w:hanging="0"/>
       </w:pPr>
     </w:lvl>
@@ -18174,14 +18368,13 @@
       <w:rPr>
         <w:rFonts w:ascii="Liberation Serif" w:hAnsi="Liberation Serif" w:eastAsia="Songti SC" w:cs="Arial Unicode MS"/>
         <w:kern w:val="2"/>
+        <w:sz w:val="20"/>
         <w:szCs w:val="24"/>
         <w:lang w:val="en-GB" w:eastAsia="zh-CN" w:bidi="hi-IN"/>
       </w:rPr>
     </w:rPrDefault>
     <w:pPrDefault>
-      <w:pPr>
-        <w:suppressAutoHyphens w:val="true"/>
-      </w:pPr>
+      <w:pPr/>
     </w:pPrDefault>
   </w:docDefaults>
   <w:style w:type="paragraph" w:styleId="Normal">
@@ -18190,7 +18383,7 @@
     <w:pPr>
       <w:widowControl/>
       <w:suppressAutoHyphens w:val="true"/>
-      <w:overflowPunct w:val="true"/>
+      <w:overflowPunct w:val="false"/>
       <w:bidi w:val="0"/>
       <w:spacing w:before="0" w:after="0"/>
       <w:ind w:left="0" w:right="0" w:hanging="0"/>
@@ -18259,14 +18452,14 @@
     </w:rPr>
   </w:style>
   <w:style w:type="character" w:styleId="InternetLink">
-    <w:name w:val="Hyperlink"/>
+    <w:name w:val="Internet Link"/>
     <w:rPr>
       <w:color w:val="000080"/>
       <w:u w:val="single"/>
       <w:lang w:val="zxx" w:eastAsia="zxx" w:bidi="zxx"/>
     </w:rPr>
   </w:style>
-  <w:style w:type="character" w:styleId="VisitedInternetLink">
+  <w:style w:type="character" w:styleId="FollowedHyperlink">
     <w:name w:val="FollowedHyperlink"/>
     <w:qFormat/>
     <w:rPr>
@@ -18314,6 +18507,279 @@
     <w:name w:val="Numbering Symbols"/>
     <w:qFormat/>
     <w:rPr/>
+  </w:style>
+  <w:style w:type="character" w:styleId="ListLabel1">
+    <w:name w:val="ListLabel 1"/>
+    <w:qFormat/>
+    <w:rPr>
+      <w:rFonts w:cs="Symbol"/>
+    </w:rPr>
+  </w:style>
+  <w:style w:type="character" w:styleId="ListLabel2">
+    <w:name w:val="ListLabel 2"/>
+    <w:qFormat/>
+    <w:rPr>
+      <w:rFonts w:cs="OpenSymbol"/>
+    </w:rPr>
+  </w:style>
+  <w:style w:type="character" w:styleId="ListLabel3">
+    <w:name w:val="ListLabel 3"/>
+    <w:qFormat/>
+    <w:rPr>
+      <w:rFonts w:cs="OpenSymbol"/>
+    </w:rPr>
+  </w:style>
+  <w:style w:type="character" w:styleId="ListLabel4">
+    <w:name w:val="ListLabel 4"/>
+    <w:qFormat/>
+    <w:rPr>
+      <w:rFonts w:cs="Symbol"/>
+    </w:rPr>
+  </w:style>
+  <w:style w:type="character" w:styleId="ListLabel5">
+    <w:name w:val="ListLabel 5"/>
+    <w:qFormat/>
+    <w:rPr>
+      <w:rFonts w:cs="OpenSymbol"/>
+    </w:rPr>
+  </w:style>
+  <w:style w:type="character" w:styleId="ListLabel6">
+    <w:name w:val="ListLabel 6"/>
+    <w:qFormat/>
+    <w:rPr>
+      <w:rFonts w:cs="OpenSymbol"/>
+    </w:rPr>
+  </w:style>
+  <w:style w:type="character" w:styleId="ListLabel7">
+    <w:name w:val="ListLabel 7"/>
+    <w:qFormat/>
+    <w:rPr>
+      <w:rFonts w:cs="Symbol"/>
+    </w:rPr>
+  </w:style>
+  <w:style w:type="character" w:styleId="ListLabel8">
+    <w:name w:val="ListLabel 8"/>
+    <w:qFormat/>
+    <w:rPr>
+      <w:rFonts w:cs="OpenSymbol"/>
+    </w:rPr>
+  </w:style>
+  <w:style w:type="character" w:styleId="ListLabel9">
+    <w:name w:val="ListLabel 9"/>
+    <w:qFormat/>
+    <w:rPr>
+      <w:rFonts w:cs="OpenSymbol"/>
+    </w:rPr>
+  </w:style>
+  <w:style w:type="character" w:styleId="ListLabel10">
+    <w:name w:val="ListLabel 10"/>
+    <w:qFormat/>
+    <w:rPr>
+      <w:rFonts w:cs="Symbol"/>
+    </w:rPr>
+  </w:style>
+  <w:style w:type="character" w:styleId="ListLabel11">
+    <w:name w:val="ListLabel 11"/>
+    <w:qFormat/>
+    <w:rPr>
+      <w:rFonts w:cs="OpenSymbol"/>
+    </w:rPr>
+  </w:style>
+  <w:style w:type="character" w:styleId="ListLabel12">
+    <w:name w:val="ListLabel 12"/>
+    <w:qFormat/>
+    <w:rPr>
+      <w:rFonts w:cs="OpenSymbol"/>
+    </w:rPr>
+  </w:style>
+  <w:style w:type="character" w:styleId="ListLabel13">
+    <w:name w:val="ListLabel 13"/>
+    <w:qFormat/>
+    <w:rPr>
+      <w:rFonts w:cs="Symbol"/>
+    </w:rPr>
+  </w:style>
+  <w:style w:type="character" w:styleId="ListLabel14">
+    <w:name w:val="ListLabel 14"/>
+    <w:qFormat/>
+    <w:rPr>
+      <w:rFonts w:cs="OpenSymbol"/>
+    </w:rPr>
+  </w:style>
+  <w:style w:type="character" w:styleId="ListLabel15">
+    <w:name w:val="ListLabel 15"/>
+    <w:qFormat/>
+    <w:rPr>
+      <w:rFonts w:cs="OpenSymbol"/>
+    </w:rPr>
+  </w:style>
+  <w:style w:type="character" w:styleId="ListLabel16">
+    <w:name w:val="ListLabel 16"/>
+    <w:qFormat/>
+    <w:rPr>
+      <w:rFonts w:cs="Symbol"/>
+    </w:rPr>
+  </w:style>
+  <w:style w:type="character" w:styleId="ListLabel17">
+    <w:name w:val="ListLabel 17"/>
+    <w:qFormat/>
+    <w:rPr>
+      <w:rFonts w:cs="OpenSymbol"/>
+    </w:rPr>
+  </w:style>
+  <w:style w:type="character" w:styleId="ListLabel18">
+    <w:name w:val="ListLabel 18"/>
+    <w:qFormat/>
+    <w:rPr>
+      <w:rFonts w:cs="OpenSymbol"/>
+    </w:rPr>
+  </w:style>
+  <w:style w:type="character" w:styleId="ListLabel19">
+    <w:name w:val="ListLabel 19"/>
+    <w:qFormat/>
+    <w:rPr>
+      <w:rFonts w:cs="Symbol"/>
+    </w:rPr>
+  </w:style>
+  <w:style w:type="character" w:styleId="ListLabel20">
+    <w:name w:val="ListLabel 20"/>
+    <w:qFormat/>
+    <w:rPr>
+      <w:rFonts w:cs="OpenSymbol"/>
+    </w:rPr>
+  </w:style>
+  <w:style w:type="character" w:styleId="ListLabel21">
+    <w:name w:val="ListLabel 21"/>
+    <w:qFormat/>
+    <w:rPr>
+      <w:rFonts w:cs="OpenSymbol"/>
+    </w:rPr>
+  </w:style>
+  <w:style w:type="character" w:styleId="ListLabel22">
+    <w:name w:val="ListLabel 22"/>
+    <w:qFormat/>
+    <w:rPr>
+      <w:rFonts w:cs="Symbol"/>
+    </w:rPr>
+  </w:style>
+  <w:style w:type="character" w:styleId="ListLabel23">
+    <w:name w:val="ListLabel 23"/>
+    <w:qFormat/>
+    <w:rPr>
+      <w:rFonts w:cs="OpenSymbol"/>
+    </w:rPr>
+  </w:style>
+  <w:style w:type="character" w:styleId="ListLabel24">
+    <w:name w:val="ListLabel 24"/>
+    <w:qFormat/>
+    <w:rPr>
+      <w:rFonts w:cs="OpenSymbol"/>
+    </w:rPr>
+  </w:style>
+  <w:style w:type="character" w:styleId="ListLabel25">
+    <w:name w:val="ListLabel 25"/>
+    <w:qFormat/>
+    <w:rPr>
+      <w:rFonts w:cs="Symbol"/>
+    </w:rPr>
+  </w:style>
+  <w:style w:type="character" w:styleId="ListLabel26">
+    <w:name w:val="ListLabel 26"/>
+    <w:qFormat/>
+    <w:rPr>
+      <w:rFonts w:cs="OpenSymbol"/>
+    </w:rPr>
+  </w:style>
+  <w:style w:type="character" w:styleId="ListLabel27">
+    <w:name w:val="ListLabel 27"/>
+    <w:qFormat/>
+    <w:rPr>
+      <w:rFonts w:cs="OpenSymbol"/>
+    </w:rPr>
+  </w:style>
+  <w:style w:type="character" w:styleId="ListLabel28">
+    <w:name w:val="ListLabel 28"/>
+    <w:qFormat/>
+    <w:rPr>
+      <w:rFonts w:cs="Symbol"/>
+    </w:rPr>
+  </w:style>
+  <w:style w:type="character" w:styleId="ListLabel29">
+    <w:name w:val="ListLabel 29"/>
+    <w:qFormat/>
+    <w:rPr>
+      <w:rFonts w:cs="OpenSymbol"/>
+    </w:rPr>
+  </w:style>
+  <w:style w:type="character" w:styleId="ListLabel30">
+    <w:name w:val="ListLabel 30"/>
+    <w:qFormat/>
+    <w:rPr>
+      <w:rFonts w:cs="OpenSymbol"/>
+    </w:rPr>
+  </w:style>
+  <w:style w:type="character" w:styleId="ListLabel31">
+    <w:name w:val="ListLabel 31"/>
+    <w:qFormat/>
+    <w:rPr>
+      <w:rFonts w:cs="Symbol"/>
+    </w:rPr>
+  </w:style>
+  <w:style w:type="character" w:styleId="ListLabel32">
+    <w:name w:val="ListLabel 32"/>
+    <w:qFormat/>
+    <w:rPr>
+      <w:rFonts w:cs="OpenSymbol"/>
+    </w:rPr>
+  </w:style>
+  <w:style w:type="character" w:styleId="ListLabel33">
+    <w:name w:val="ListLabel 33"/>
+    <w:qFormat/>
+    <w:rPr>
+      <w:rFonts w:cs="OpenSymbol"/>
+    </w:rPr>
+  </w:style>
+  <w:style w:type="character" w:styleId="ListLabel34">
+    <w:name w:val="ListLabel 34"/>
+    <w:qFormat/>
+    <w:rPr>
+      <w:rFonts w:cs="Symbol"/>
+    </w:rPr>
+  </w:style>
+  <w:style w:type="character" w:styleId="ListLabel35">
+    <w:name w:val="ListLabel 35"/>
+    <w:qFormat/>
+    <w:rPr>
+      <w:rFonts w:cs="OpenSymbol"/>
+    </w:rPr>
+  </w:style>
+  <w:style w:type="character" w:styleId="ListLabel36">
+    <w:name w:val="ListLabel 36"/>
+    <w:qFormat/>
+    <w:rPr>
+      <w:rFonts w:cs="OpenSymbol"/>
+    </w:rPr>
+  </w:style>
+  <w:style w:type="character" w:styleId="ListLabel37">
+    <w:name w:val="ListLabel 37"/>
+    <w:qFormat/>
+    <w:rPr>
+      <w:i w:val="false"/>
+      <w:iCs w:val="false"/>
+    </w:rPr>
+  </w:style>
+  <w:style w:type="character" w:styleId="ListLabel38">
+    <w:name w:val="ListLabel 38"/>
+    <w:qFormat/>
+    <w:rPr/>
+  </w:style>
+  <w:style w:type="character" w:styleId="ListLabel39">
+    <w:name w:val="ListLabel 39"/>
+    <w:qFormat/>
+    <w:rPr>
+      <w:b w:val="false"/>
+      <w:bCs w:val="false"/>
+    </w:rPr>
   </w:style>
   <w:style w:type="paragraph" w:styleId="Heading">
     <w:name w:val="Heading"/>

</xml_diff>

<commit_message>
More on trial mount, new section on total length
</commit_message>
<xml_diff>
--- a/TaylorEtAl-composition-of-the-Carnegie-Diplodocus.docx
+++ b/TaylorEtAl-composition-of-the-Carnegie-Diplodocus.docx
@@ -1391,16 +1391,32 @@
       </w:pPr>
       <w:r>
         <w:rPr/>
-        <w:t xml:space="preserve">In late June of 1904, the cast created for the British Museum was temporarily mounted as a trial at the Pittsburgh Exposition Society Hall — </w:t>
+        <w:t xml:space="preserve">In late June of 1904, the cast created for the British Museum was temporarily mounted as a trial at the </w:t>
+      </w:r>
+      <w:r>
+        <w:rPr/>
+        <w:t xml:space="preserve">Main Hall of the </w:t>
+      </w:r>
+      <w:r>
+        <w:rPr/>
+        <w:t xml:space="preserve">Pittsburgh Exposition Society </w:t>
+      </w:r>
+      <w:r>
+        <w:rPr/>
+        <w:t>in downtown Pittsburgh (</w:t>
       </w:r>
       <w:bookmarkStart w:id="7" w:name="__DdeLink__1838_3070709084"/>
       <w:r>
         <w:rPr/>
-        <w:t>see photograph in Nieuwland 2019:figure 3.1</w:t>
+        <w:t>photograph in Nieuwland 2019:figure 3.1</w:t>
       </w:r>
       <w:bookmarkEnd w:id="7"/>
       <w:r>
         <w:rPr/>
+        <w:t>). At this point, it was the only available building in the city big enough to house the skeleton, work on the museum’s Dinosaur Hall not yet having been completed</w:t>
+      </w:r>
+      <w:r>
+        <w:rPr/>
         <w:t xml:space="preserve">. The skeleton was shown to an invited party on 29th June, then to the public on the 30th, before being disassembled again on the 2nd July. On the very next day, Hatcher died of typhoid fever at only 42 years of age — but he had at least seen the skeleton that he had described in its mounted state before his death (Holland 1906:226). The Carnegie Museum’s </w:t>
       </w:r>
       <w:r>
@@ -1433,7 +1449,30 @@
       </w:pPr>
       <w:r>
         <w:rPr/>
-        <w:t>The casts were shipped from Pittsburgh on 3rd December 1904 and arrived safely at the British Museum on 11 January 1905.</w:t>
+        <w:t xml:space="preserve">With limited space at the museum before the completion of the Dinosaur Hall, the </w:t>
+      </w:r>
+      <w:r>
+        <w:rPr>
+          <w:i/>
+          <w:iCs/>
+        </w:rPr>
+        <w:t>Diplodocus</w:t>
+      </w:r>
+      <w:r>
+        <w:rPr/>
+        <w:t xml:space="preserve"> molds were stored in a brick horse stable behind 419 Craft Avenue in Oakland (Krishtalka 1988:15). </w:t>
+      </w:r>
+      <w:r>
+        <w:rPr/>
+        <w:t xml:space="preserve">The casts </w:t>
+      </w:r>
+      <w:r>
+        <w:rPr/>
+        <w:t xml:space="preserve">that had been made from them </w:t>
+      </w:r>
+      <w:r>
+        <w:rPr/>
+        <w:t>were shipped from Pittsburgh on 3rd December 1904 and arrived safely at the British Museum on 11 January 1905.</w:t>
       </w:r>
     </w:p>
     <w:p>
@@ -3194,20 +3233,6 @@
     </w:p>
     <w:p>
       <w:pPr>
-        <w:pStyle w:val="TextBody"/>
-        <w:rPr>
-          <w:highlight w:val="yellow"/>
-        </w:rPr>
-      </w:pPr>
-      <w:r>
-        <w:rPr>
-          <w:highlight w:val="yellow"/>
-        </w:rPr>
-        <w:t>XXX Matt, what is the current length of the mount and how was it measured? Photogrammetry, LiDAR scan, string?</w:t>
-      </w:r>
-    </w:p>
-    <w:p>
-      <w:pPr>
         <w:pStyle w:val="Heading2"/>
         <w:rPr/>
       </w:pPr>
@@ -3391,55 +3416,7 @@
       </w:pPr>
       <w:r>
         <w:rPr/>
-        <w:t xml:space="preserve">The La Plata mount </w:t>
-      </w:r>
-      <w:r>
-        <w:rPr/>
-        <w:t xml:space="preserve">was repaired and repainted a brick-red colour in 1977. It </w:t>
-      </w:r>
-      <w:r>
-        <w:rPr/>
-        <w:t xml:space="preserve">has been moved within the museum on multiple occasions — </w:t>
-      </w:r>
-      <w:r>
-        <w:rPr/>
-        <w:t>from Hall III to Hall V in 1987,</w:t>
-      </w:r>
-      <w:r>
-        <w:rPr/>
-        <w:t xml:space="preserve"> </w:t>
-      </w:r>
-      <w:r>
-        <w:rPr/>
-        <w:t xml:space="preserve">and </w:t>
-      </w:r>
-      <w:r>
-        <w:rPr/>
-        <w:t xml:space="preserve">to Hall II in </w:t>
-      </w:r>
-      <w:r>
-        <w:rPr/>
-        <w:t>2003</w:t>
-      </w:r>
-      <w:r>
-        <w:rPr/>
-        <w:t xml:space="preserve"> (Otero and Gasparini 2014:300–301), </w:t>
-      </w:r>
-      <w:r>
-        <w:rPr/>
-        <w:t xml:space="preserve">at which time </w:t>
-      </w:r>
-      <w:r>
-        <w:rPr/>
-        <w:t xml:space="preserve">the posture of both the neck and tail was updated </w:t>
-      </w:r>
-      <w:r>
-        <w:rPr/>
-        <w:t>and the colour reverted to its original dark grey</w:t>
-      </w:r>
-      <w:r>
-        <w:rPr/>
-        <w:t>. The history of this mount is covered in detail by Otero and Gasparini (2014).</w:t>
+        <w:t>The La Plata mount was repaired and repainted a brick-red colour in 1977. It has been moved within the museum on multiple occasions — from Hall III to Hall V in 1987, and to Hall II in 2003 (Otero and Gasparini 2014:300–301), at which time the posture of both the neck and tail was updated and the colour reverted to its original dark grey. The history of this mount is covered in detail by Otero and Gasparini (2014).</w:t>
       </w:r>
     </w:p>
     <w:p>
@@ -3501,6 +3478,38 @@
     <w:p>
       <w:pPr>
         <w:pStyle w:val="TextBody"/>
+        <w:ind w:left="0" w:right="0" w:hanging="0"/>
+        <w:rPr/>
+      </w:pPr>
+      <w:r>
+        <w:rPr/>
+        <w:t xml:space="preserve">The length of the Carnegie </w:t>
+      </w:r>
+      <w:r>
+        <w:rPr>
+          <w:i/>
+          <w:iCs/>
+        </w:rPr>
+        <w:t>Diplodocus</w:t>
+      </w:r>
+      <w:r>
+        <w:rPr/>
+        <w:t xml:space="preserve"> and its casts has been various reported in the literature. Hatcher (1901:39), working with the holotype and referred specimens CM 84 and CM 94, but without a complete tail, derived a total length of 68 feet (= 20.7 m) along column from the tip of the snout to the end of caudal 37. </w:t>
+      </w:r>
+      <w:r>
+        <w:rPr/>
+        <w:t xml:space="preserve">Holland’s (1905:448) account of Lord Avebury’s speech at the dedication of the London mount gives its length, now extended by additional caudals, as 84 feet (= 25.6 m). Untermann (1959:365) gives the length of the Field House’s concrete cast as 76 feet (= 23.2 m). David Letasi (pers. comm., 2022), in preparing mounts of second-generation casts for the Museum of Science and Industry in Tampa, Florida, has Jim Madsen of Dinolab lay out lthe skull and axial skeleton at his lab, and measured it at 75 feet (= 22.9 m). Discounting Hatcher’s initial estimate as based on an incomplete skeleton, we find good agreement between the measurements of Untermann and Letasi, and might write off Averbury’s 84 feet as an exaggeration to amplify the value of Carnegie’s gift. Thus the casts likely measure about 76 feet (= 23.2 m). However, as pointed out by Wedel (2019), casts typically come out smaller than the elements they were molded from, by perhaps 2.5% or so. If that was the case with regards to the concrete cast, that suggests that the original skeleton may have been longer by about 2 feet, giving a figure of 78 feet (= 23.8 m). At any rate, the total length of the real skeleton as now mounted at the Carnegie Museum, including the ten extra distal caudals added in 2007, is </w:t>
+      </w:r>
+      <w:r>
+        <w:rPr>
+          <w:highlight w:val="yellow"/>
+        </w:rPr>
+        <w:t>XXX Matt, what is the current length of the mount and how was it measured? Photogrammetry, LiDAR scan, string?</w:t>
+      </w:r>
+    </w:p>
+    <w:p>
+      <w:pPr>
+        <w:pStyle w:val="TextBody"/>
         <w:rPr>
           <w:highlight w:val="yellow"/>
         </w:rPr>
@@ -3698,7 +3707,15 @@
       </w:pPr>
       <w:r>
         <w:rPr/>
-        <w:t>We thank Florian Mildenberger, Brian Curtice, Daniela Schwarz, Peter May and Kristian Remes for permission to cite personal communications.</w:t>
+        <w:t xml:space="preserve">We thank Florian Mildenberger, Brian Curtice, Daniela Schwarz, Peter May, Kristian Remes </w:t>
+      </w:r>
+      <w:r>
+        <w:rPr/>
+        <w:t xml:space="preserve">and David Letasi </w:t>
+      </w:r>
+      <w:r>
+        <w:rPr/>
+        <w:t>for permission to cite personal communications.</w:t>
       </w:r>
     </w:p>
     <w:p>
@@ -18383,7 +18400,7 @@
     <w:pPr>
       <w:widowControl/>
       <w:suppressAutoHyphens w:val="true"/>
-      <w:overflowPunct w:val="false"/>
+      <w:overflowPunct w:val="true"/>
       <w:bidi w:val="0"/>
       <w:spacing w:before="0" w:after="0"/>
       <w:ind w:left="0" w:right="0" w:hanging="0"/>
@@ -18781,6 +18798,279 @@
       <w:bCs w:val="false"/>
     </w:rPr>
   </w:style>
+  <w:style w:type="character" w:styleId="ListLabel40">
+    <w:name w:val="ListLabel 40"/>
+    <w:qFormat/>
+    <w:rPr>
+      <w:rFonts w:cs="Symbol"/>
+    </w:rPr>
+  </w:style>
+  <w:style w:type="character" w:styleId="ListLabel41">
+    <w:name w:val="ListLabel 41"/>
+    <w:qFormat/>
+    <w:rPr>
+      <w:rFonts w:cs="OpenSymbol"/>
+    </w:rPr>
+  </w:style>
+  <w:style w:type="character" w:styleId="ListLabel42">
+    <w:name w:val="ListLabel 42"/>
+    <w:qFormat/>
+    <w:rPr>
+      <w:rFonts w:cs="OpenSymbol"/>
+    </w:rPr>
+  </w:style>
+  <w:style w:type="character" w:styleId="ListLabel43">
+    <w:name w:val="ListLabel 43"/>
+    <w:qFormat/>
+    <w:rPr>
+      <w:rFonts w:cs="Symbol"/>
+    </w:rPr>
+  </w:style>
+  <w:style w:type="character" w:styleId="ListLabel44">
+    <w:name w:val="ListLabel 44"/>
+    <w:qFormat/>
+    <w:rPr>
+      <w:rFonts w:cs="OpenSymbol"/>
+    </w:rPr>
+  </w:style>
+  <w:style w:type="character" w:styleId="ListLabel45">
+    <w:name w:val="ListLabel 45"/>
+    <w:qFormat/>
+    <w:rPr>
+      <w:rFonts w:cs="OpenSymbol"/>
+    </w:rPr>
+  </w:style>
+  <w:style w:type="character" w:styleId="ListLabel46">
+    <w:name w:val="ListLabel 46"/>
+    <w:qFormat/>
+    <w:rPr>
+      <w:rFonts w:cs="Symbol"/>
+    </w:rPr>
+  </w:style>
+  <w:style w:type="character" w:styleId="ListLabel47">
+    <w:name w:val="ListLabel 47"/>
+    <w:qFormat/>
+    <w:rPr>
+      <w:rFonts w:cs="OpenSymbol"/>
+    </w:rPr>
+  </w:style>
+  <w:style w:type="character" w:styleId="ListLabel48">
+    <w:name w:val="ListLabel 48"/>
+    <w:qFormat/>
+    <w:rPr>
+      <w:rFonts w:cs="OpenSymbol"/>
+    </w:rPr>
+  </w:style>
+  <w:style w:type="character" w:styleId="ListLabel49">
+    <w:name w:val="ListLabel 49"/>
+    <w:qFormat/>
+    <w:rPr>
+      <w:rFonts w:cs="Symbol"/>
+    </w:rPr>
+  </w:style>
+  <w:style w:type="character" w:styleId="ListLabel50">
+    <w:name w:val="ListLabel 50"/>
+    <w:qFormat/>
+    <w:rPr>
+      <w:rFonts w:cs="OpenSymbol"/>
+    </w:rPr>
+  </w:style>
+  <w:style w:type="character" w:styleId="ListLabel51">
+    <w:name w:val="ListLabel 51"/>
+    <w:qFormat/>
+    <w:rPr>
+      <w:rFonts w:cs="OpenSymbol"/>
+    </w:rPr>
+  </w:style>
+  <w:style w:type="character" w:styleId="ListLabel52">
+    <w:name w:val="ListLabel 52"/>
+    <w:qFormat/>
+    <w:rPr>
+      <w:rFonts w:cs="Symbol"/>
+    </w:rPr>
+  </w:style>
+  <w:style w:type="character" w:styleId="ListLabel53">
+    <w:name w:val="ListLabel 53"/>
+    <w:qFormat/>
+    <w:rPr>
+      <w:rFonts w:cs="OpenSymbol"/>
+    </w:rPr>
+  </w:style>
+  <w:style w:type="character" w:styleId="ListLabel54">
+    <w:name w:val="ListLabel 54"/>
+    <w:qFormat/>
+    <w:rPr>
+      <w:rFonts w:cs="OpenSymbol"/>
+    </w:rPr>
+  </w:style>
+  <w:style w:type="character" w:styleId="ListLabel55">
+    <w:name w:val="ListLabel 55"/>
+    <w:qFormat/>
+    <w:rPr>
+      <w:rFonts w:cs="Symbol"/>
+    </w:rPr>
+  </w:style>
+  <w:style w:type="character" w:styleId="ListLabel56">
+    <w:name w:val="ListLabel 56"/>
+    <w:qFormat/>
+    <w:rPr>
+      <w:rFonts w:cs="OpenSymbol"/>
+    </w:rPr>
+  </w:style>
+  <w:style w:type="character" w:styleId="ListLabel57">
+    <w:name w:val="ListLabel 57"/>
+    <w:qFormat/>
+    <w:rPr>
+      <w:rFonts w:cs="OpenSymbol"/>
+    </w:rPr>
+  </w:style>
+  <w:style w:type="character" w:styleId="ListLabel58">
+    <w:name w:val="ListLabel 58"/>
+    <w:qFormat/>
+    <w:rPr>
+      <w:rFonts w:cs="Symbol"/>
+    </w:rPr>
+  </w:style>
+  <w:style w:type="character" w:styleId="ListLabel59">
+    <w:name w:val="ListLabel 59"/>
+    <w:qFormat/>
+    <w:rPr>
+      <w:rFonts w:cs="OpenSymbol"/>
+    </w:rPr>
+  </w:style>
+  <w:style w:type="character" w:styleId="ListLabel60">
+    <w:name w:val="ListLabel 60"/>
+    <w:qFormat/>
+    <w:rPr>
+      <w:rFonts w:cs="OpenSymbol"/>
+    </w:rPr>
+  </w:style>
+  <w:style w:type="character" w:styleId="ListLabel61">
+    <w:name w:val="ListLabel 61"/>
+    <w:qFormat/>
+    <w:rPr>
+      <w:rFonts w:cs="Symbol"/>
+    </w:rPr>
+  </w:style>
+  <w:style w:type="character" w:styleId="ListLabel62">
+    <w:name w:val="ListLabel 62"/>
+    <w:qFormat/>
+    <w:rPr>
+      <w:rFonts w:cs="OpenSymbol"/>
+    </w:rPr>
+  </w:style>
+  <w:style w:type="character" w:styleId="ListLabel63">
+    <w:name w:val="ListLabel 63"/>
+    <w:qFormat/>
+    <w:rPr>
+      <w:rFonts w:cs="OpenSymbol"/>
+    </w:rPr>
+  </w:style>
+  <w:style w:type="character" w:styleId="ListLabel64">
+    <w:name w:val="ListLabel 64"/>
+    <w:qFormat/>
+    <w:rPr>
+      <w:rFonts w:cs="Symbol"/>
+    </w:rPr>
+  </w:style>
+  <w:style w:type="character" w:styleId="ListLabel65">
+    <w:name w:val="ListLabel 65"/>
+    <w:qFormat/>
+    <w:rPr>
+      <w:rFonts w:cs="OpenSymbol"/>
+    </w:rPr>
+  </w:style>
+  <w:style w:type="character" w:styleId="ListLabel66">
+    <w:name w:val="ListLabel 66"/>
+    <w:qFormat/>
+    <w:rPr>
+      <w:rFonts w:cs="OpenSymbol"/>
+    </w:rPr>
+  </w:style>
+  <w:style w:type="character" w:styleId="ListLabel67">
+    <w:name w:val="ListLabel 67"/>
+    <w:qFormat/>
+    <w:rPr>
+      <w:rFonts w:cs="Symbol"/>
+    </w:rPr>
+  </w:style>
+  <w:style w:type="character" w:styleId="ListLabel68">
+    <w:name w:val="ListLabel 68"/>
+    <w:qFormat/>
+    <w:rPr>
+      <w:rFonts w:cs="OpenSymbol"/>
+    </w:rPr>
+  </w:style>
+  <w:style w:type="character" w:styleId="ListLabel69">
+    <w:name w:val="ListLabel 69"/>
+    <w:qFormat/>
+    <w:rPr>
+      <w:rFonts w:cs="OpenSymbol"/>
+    </w:rPr>
+  </w:style>
+  <w:style w:type="character" w:styleId="ListLabel70">
+    <w:name w:val="ListLabel 70"/>
+    <w:qFormat/>
+    <w:rPr>
+      <w:rFonts w:cs="Symbol"/>
+    </w:rPr>
+  </w:style>
+  <w:style w:type="character" w:styleId="ListLabel71">
+    <w:name w:val="ListLabel 71"/>
+    <w:qFormat/>
+    <w:rPr>
+      <w:rFonts w:cs="OpenSymbol"/>
+    </w:rPr>
+  </w:style>
+  <w:style w:type="character" w:styleId="ListLabel72">
+    <w:name w:val="ListLabel 72"/>
+    <w:qFormat/>
+    <w:rPr>
+      <w:rFonts w:cs="OpenSymbol"/>
+    </w:rPr>
+  </w:style>
+  <w:style w:type="character" w:styleId="ListLabel73">
+    <w:name w:val="ListLabel 73"/>
+    <w:qFormat/>
+    <w:rPr>
+      <w:rFonts w:cs="Symbol"/>
+    </w:rPr>
+  </w:style>
+  <w:style w:type="character" w:styleId="ListLabel74">
+    <w:name w:val="ListLabel 74"/>
+    <w:qFormat/>
+    <w:rPr>
+      <w:rFonts w:cs="OpenSymbol"/>
+    </w:rPr>
+  </w:style>
+  <w:style w:type="character" w:styleId="ListLabel75">
+    <w:name w:val="ListLabel 75"/>
+    <w:qFormat/>
+    <w:rPr>
+      <w:rFonts w:cs="OpenSymbol"/>
+    </w:rPr>
+  </w:style>
+  <w:style w:type="character" w:styleId="ListLabel76">
+    <w:name w:val="ListLabel 76"/>
+    <w:qFormat/>
+    <w:rPr>
+      <w:i w:val="false"/>
+      <w:iCs w:val="false"/>
+    </w:rPr>
+  </w:style>
+  <w:style w:type="character" w:styleId="ListLabel77">
+    <w:name w:val="ListLabel 77"/>
+    <w:qFormat/>
+    <w:rPr/>
+  </w:style>
+  <w:style w:type="character" w:styleId="ListLabel78">
+    <w:name w:val="ListLabel 78"/>
+    <w:qFormat/>
+    <w:rPr>
+      <w:b w:val="false"/>
+      <w:bCs w:val="false"/>
+    </w:rPr>
+  </w:style>
   <w:style w:type="paragraph" w:styleId="Heading">
     <w:name w:val="Heading"/>
     <w:basedOn w:val="Normal"/>

</xml_diff>

<commit_message>
Handle some more TODOs
</commit_message>
<xml_diff>
--- a/TaylorEtAl-composition-of-the-Carnegie-Diplodocus.docx
+++ b/TaylorEtAl-composition-of-the-Carnegie-Diplodocus.docx
@@ -1250,7 +1250,59 @@
       </w:r>
       <w:r>
         <w:rPr/>
-        <w:t xml:space="preserve"> in honour of the museum’s sponsor. The illustrations included a skeletal reconstruction of </w:t>
+        <w:t xml:space="preserve"> in honour of the museum’s sponsor. </w:t>
+      </w:r>
+      <w:r>
+        <w:rPr/>
+        <w:t xml:space="preserve">(Hatcher’s (1901:56–57 diagnosis of the new species is arguably rather thin, depending almost entirely on the orientation of the neural spines of proximal caudal vertebrae; but John S. McIntosh considered </w:t>
+      </w:r>
+      <w:r>
+        <w:rPr>
+          <w:i/>
+          <w:iCs/>
+        </w:rPr>
+        <w:t>D</w:t>
+      </w:r>
+      <w:r>
+        <w:rPr/>
+        <w:t xml:space="preserve">. </w:t>
+      </w:r>
+      <w:r>
+        <w:rPr>
+          <w:i/>
+          <w:iCs/>
+        </w:rPr>
+        <w:t>carnegii</w:t>
+      </w:r>
+      <w:r>
+        <w:rPr/>
+        <w:t xml:space="preserve"> legitimately distinct from </w:t>
+      </w:r>
+      <w:r>
+        <w:rPr>
+          <w:i/>
+          <w:iCs/>
+        </w:rPr>
+        <w:t>D</w:t>
+      </w:r>
+      <w:r>
+        <w:rPr/>
+        <w:t xml:space="preserve">. </w:t>
+      </w:r>
+      <w:r>
+        <w:rPr>
+          <w:i/>
+          <w:iCs/>
+        </w:rPr>
+        <w:t>longus</w:t>
+      </w:r>
+      <w:r>
+        <w:rPr/>
+        <w:t xml:space="preserve"> (Rea 2001:ix)) </w:t>
+      </w:r>
+      <w:r>
+        <w:rPr/>
+        <w:t xml:space="preserve">The illustrations included a skeletal reconstruction of </w:t>
       </w:r>
       <w:r>
         <w:rPr>
@@ -1316,7 +1368,15 @@
       </w:pPr>
       <w:r>
         <w:rPr/>
-        <w:t xml:space="preserve">To defray the high cost of producing the cast, Holland suggested that the molds could be used to create multiple casts which Carnegie could gift to other heads of state. This idea appealed greatly to Carnegie as it allowed him to instrumentalise </w:t>
+        <w:t xml:space="preserve">As early as 4 August 1903, Carnegie was thinking bigger than a single cast. In a letter to Holland, he wrote “I think better to make more than one cast of Diplodocus — if I visit all the Crowned Heads could send one to their National Museums” (Carnegie 1903). </w:t>
+      </w:r>
+      <w:r>
+        <w:rPr/>
+        <w:t xml:space="preserve">This idea appealed to Carnegie as it allowed him to </w:t>
+      </w:r>
+      <w:r>
+        <w:rPr/>
+        <w:t xml:space="preserve">exploit </w:t>
       </w:r>
       <w:r>
         <w:rPr>
@@ -1381,7 +1441,15 @@
       </w:r>
       <w:r>
         <w:rPr/>
-        <w:t xml:space="preserve"> which stands in the exhibition hall.” (Carnegie Institute 1934:))</w:t>
+        <w:t xml:space="preserve"> which stands in the exhibition hall.” (Carnegie Institute 1934:</w:t>
+      </w:r>
+      <w:r>
+        <w:rPr/>
+        <w:t>40</w:t>
+      </w:r>
+      <w:r>
+        <w:rPr/>
+        <w:t>)</w:t>
       </w:r>
     </w:p>
     <w:p>
@@ -1391,7 +1459,15 @@
       </w:pPr>
       <w:r>
         <w:rPr/>
-        <w:t xml:space="preserve">In late June of 1904, the cast created for the British Museum was temporarily mounted as a trial at the </w:t>
+        <w:t xml:space="preserve">In </w:t>
+      </w:r>
+      <w:r>
+        <w:rPr/>
+        <w:t>early summer</w:t>
+      </w:r>
+      <w:r>
+        <w:rPr/>
+        <w:t xml:space="preserve"> of 1904, the cast created for the British Museum was temporarily mounted as a trial at the </w:t>
       </w:r>
       <w:r>
         <w:rPr/>
@@ -1417,7 +1493,11 @@
       </w:r>
       <w:r>
         <w:rPr/>
-        <w:t xml:space="preserve">. The skeleton was shown to an invited party on 29th June, then to the public on the 30th, before being disassembled again on the 2nd July. On the very next day, Hatcher died of typhoid fever at only 42 years of age — but he had at least seen the skeleton that he had described in its mounted state before his death (Holland 1906:226). The Carnegie Museum’s </w:t>
+        <w:t xml:space="preserve">. </w:t>
+      </w:r>
+      <w:r>
+        <w:rPr/>
+        <w:t xml:space="preserve">By 4 June, Hatcher (1904a) was able to write that “The </w:t>
       </w:r>
       <w:r>
         <w:rPr>
@@ -1428,6 +1508,35 @@
       </w:r>
       <w:r>
         <w:rPr/>
+        <w:t xml:space="preserve"> skeleton is rapidly assuming form in the Exposition building, and we shall, I think, have the mount complete by the 1st of July.”, and on 14 June “The mounting of our skeleton of Diplodocus in the Exposition building is rapidly nearing completion and in two weeks more it will be an accomplished fact” (Hatcher 1904b). The work was on the predicted schedule, and t</w:t>
+      </w:r>
+      <w:r>
+        <w:rPr/>
+        <w:t xml:space="preserve">he skeleton was shown to an invited party on 29th June, then to the public on the 30th, before being disassembled again on the 2nd July. On the very next day, Hatcher died of typhoid fever at only 42 years of age — but he had at least seen the skeleton that he had described in its mounted state before his death (Holland 1906:226). </w:t>
+      </w:r>
+      <w:r>
+        <w:rPr/>
+        <w:t>Carnegie field woker William H. Utterback (1904) wrote that Hatcher’s sudden death was “a sad blow indeed. Having been the warmest of friends for many years and associated with him in this work under the most trying of circumstances I feel his loss more than words can express […] The loss to science and to our institution will never be fully realized.”</w:t>
+      </w:r>
+    </w:p>
+    <w:p>
+      <w:pPr>
+        <w:pStyle w:val="TextBody"/>
+        <w:rPr/>
+      </w:pPr>
+      <w:r>
+        <w:rPr/>
+        <w:t xml:space="preserve">The Carnegie Museum’s </w:t>
+      </w:r>
+      <w:r>
+        <w:rPr>
+          <w:i/>
+          <w:iCs/>
+        </w:rPr>
+        <w:t>Diplodocus</w:t>
+      </w:r>
+      <w:r>
+        <w:rPr/>
         <w:t xml:space="preserve"> cast was therefore (albeit briefly) the first mounted sauropod in the world, six months ahead of the AMNH’s composite </w:t>
       </w:r>
       <w:r>
@@ -1449,7 +1558,7 @@
       </w:pPr>
       <w:r>
         <w:rPr/>
-        <w:t xml:space="preserve">With limited space at the museum before the completion of the Dinosaur Hall, the </w:t>
+        <w:t xml:space="preserve">With limited space at the museum before the completion of the Dinosaur Hall, which by 14 June had only just been begun (Hatcher 1904b), the </w:t>
       </w:r>
       <w:r>
         <w:rPr>
@@ -1472,7 +1581,15 @@
       </w:r>
       <w:r>
         <w:rPr/>
-        <w:t>were shipped from Pittsburgh on 3rd December 1904 and arrived safely at the British Museum on 11 January 1905.</w:t>
+        <w:t xml:space="preserve">were shipped from Pittsburgh on 3rd December 1904 </w:t>
+      </w:r>
+      <w:r>
+        <w:rPr/>
+        <w:t xml:space="preserve">in a shipment of 36 packing cases, </w:t>
+      </w:r>
+      <w:r>
+        <w:rPr/>
+        <w:t>and arrived safely at the British Museum on 11 January 1905.</w:t>
       </w:r>
     </w:p>
     <w:p>
@@ -4052,6 +4169,16 @@
         <w:pStyle w:val="Reference"/>
         <w:rPr/>
       </w:pPr>
+      <w:r>
+        <w:rPr/>
+        <w:t>Carnegie, Andrew. 1903. Letter to William J. Holland, 4 August 1903.</w:t>
+      </w:r>
+    </w:p>
+    <w:p>
+      <w:pPr>
+        <w:pStyle w:val="Reference"/>
+        <w:rPr/>
+      </w:pPr>
       <w:bookmarkStart w:id="28" w:name="__DdeLink__5014_2834848739"/>
       <w:r>
         <w:rPr/>
@@ -4360,6 +4487,26 @@
       <w:r>
         <w:rPr/>
         <w:t>:72–75 and plate F.</w:t>
+      </w:r>
+    </w:p>
+    <w:p>
+      <w:pPr>
+        <w:pStyle w:val="Reference"/>
+        <w:rPr/>
+      </w:pPr>
+      <w:r>
+        <w:rPr/>
+        <w:t>Hatcher, John B. 1904a. Letter to William H. Utterback, 4 June 1904.</w:t>
+      </w:r>
+    </w:p>
+    <w:p>
+      <w:pPr>
+        <w:pStyle w:val="Reference"/>
+        <w:rPr/>
+      </w:pPr>
+      <w:r>
+        <w:rPr/>
+        <w:t>Hatcher, John B. 1904b. Letter to William H. Utterback, 14 June 1904.</w:t>
       </w:r>
     </w:p>
     <w:p>
@@ -6540,6 +6687,19 @@
           <w:bCs w:val="false"/>
         </w:rPr>
         <w:t>:364–369. doi:10.1111/j.2151-6952.1959.tb00520.x</w:t>
+      </w:r>
+    </w:p>
+    <w:p>
+      <w:pPr>
+        <w:pStyle w:val="Reference"/>
+        <w:rPr/>
+      </w:pPr>
+      <w:r>
+        <w:rPr>
+          <w:b w:val="false"/>
+          <w:bCs w:val="false"/>
+        </w:rPr>
+        <w:t>Utterback, William H. 1904. Letter to William J. Holland. 12 July 1904.</w:t>
       </w:r>
     </w:p>
     <w:p>

</xml_diff>

<commit_message>
More from Coggeshall's reminiscences
</commit_message>
<xml_diff>
--- a/TaylorEtAl-composition-of-the-Carnegie-Diplodocus.docx
+++ b/TaylorEtAl-composition-of-the-Carnegie-Diplodocus.docx
@@ -842,7 +842,15 @@
       </w:r>
       <w:r>
         <w:rPr/>
-        <w:t xml:space="preserve"> CMNH 10670 was moved on because it became apparent that there was not enough space to mount two large sauropods.] The Houston museum mounted the skeleton in 1975, then restored and remounted it between 2013 and 2015. For simplicity we refer to this specimen throughout by its original designation CM 662, as it was under this specimen number that most of its role in this story was played out</w:t>
+        <w:t xml:space="preserve"> CMNH 10670 was moved on because it became apparent that there was not enough space to mount two large sauropods.</w:t>
+      </w:r>
+      <w:r>
+        <w:rPr/>
+        <w:t>)</w:t>
+      </w:r>
+      <w:r>
+        <w:rPr/>
+        <w:t xml:space="preserve"> The Houston museum mounted the skeleton in 1975, then restored and remounted it between 2013 and 2015. For simplicity we refer to this specimen throughout by its original designation CM 662, as it was under this specimen number that most of its role in this story was played out</w:t>
       </w:r>
       <w:bookmarkEnd w:id="3"/>
       <w:r>
@@ -1218,7 +1226,7 @@
       </w:pPr>
       <w:r>
         <w:rPr/>
-        <w:t>Both specimens were prepared out of their matrix by a team led by Mr. Arthur S. Coggleshall.</w:t>
+        <w:t>Both specimens were prepared out of their matrix by a team led by Mr. Arthur S. Coggeshall.</w:t>
       </w:r>
     </w:p>
     <w:p>
@@ -1315,18 +1323,45 @@
       </w:pPr>
       <w:r>
         <w:rPr/>
-        <w:t xml:space="preserve">At the start of October 1902, King Edward VII of England paid a surprise visit to Carnegie at Skibo Castle in Scotland. Seeing a framed copy of the skeletal reconstruction of </w:t>
-      </w:r>
-      <w:r>
-        <w:rPr>
-          <w:i/>
-          <w:iCs/>
-        </w:rPr>
-        <w:t>Diplodocus</w:t>
-      </w:r>
-      <w:r>
-        <w:rPr/>
-        <w:t xml:space="preserve">, he requested a specimen for the British Museum in London, England, of which he was a trustee (Nieuwland 2109:50). Carnegie, keen to gain favour with men of influence, happily promised to provide one as a gift, and on 2nd October wrote to Holland to ask him to excavate another </w:t>
+        <w:t xml:space="preserve">At the start of October 1902, King Edward VII of England paid a surprise visit to Carnegie at Skibo Castle in Scotland. </w:t>
+      </w:r>
+      <w:r>
+        <w:rPr/>
+        <w:t xml:space="preserve">There, according to most sources, he saw </w:t>
+      </w:r>
+      <w:r>
+        <w:rPr/>
+        <w:t xml:space="preserve">a framed copy of the skeletal reconstruction of </w:t>
+      </w:r>
+      <w:r>
+        <w:rPr>
+          <w:i/>
+          <w:iCs/>
+        </w:rPr>
+        <w:t>Diplodocu</w:t>
+      </w:r>
+      <w:r>
+        <w:rPr>
+          <w:i/>
+          <w:iCs/>
+        </w:rPr>
+        <w:t>s</w:t>
+      </w:r>
+      <w:r>
+        <w:rPr/>
+        <w:t xml:space="preserve">, </w:t>
+      </w:r>
+      <w:r>
+        <w:rPr/>
+        <w:t>from Hatcher’s descriptive monograph.</w:t>
+      </w:r>
+      <w:r>
+        <w:rPr/>
+        <w:t xml:space="preserve"> </w:t>
+      </w:r>
+      <w:r>
+        <w:rPr/>
+        <w:t xml:space="preserve">As Coggeshall (1951a:276) told it nearly half a century later, however, what the King saw on his visit to Skibo Castle was a water-colour sketch of the Carnegie </w:t>
       </w:r>
       <w:r>
         <w:rPr>
@@ -1340,6 +1375,24 @@
           <w:i w:val="false"/>
           <w:iCs w:val="false"/>
         </w:rPr>
+        <w:t xml:space="preserve"> that had been executed by Holland even before Hatcher’s description was published. Either way, he was impressed, and </w:t>
+      </w:r>
+      <w:r>
+        <w:rPr/>
+        <w:t xml:space="preserve">requested a specimen for the British Museum in London, England, of which he was a trustee (Nieuwland 2109:50). Carnegie, keen to gain favour with men of influence, happily promised to provide one as a gift, and on 2nd October wrote to Holland to ask him to excavate another </w:t>
+      </w:r>
+      <w:r>
+        <w:rPr>
+          <w:i/>
+          <w:iCs/>
+        </w:rPr>
+        <w:t>Diplodocus</w:t>
+      </w:r>
+      <w:r>
+        <w:rPr>
+          <w:i w:val="false"/>
+          <w:iCs w:val="false"/>
+        </w:rPr>
         <w:t xml:space="preserve"> for the British Museum.</w:t>
       </w:r>
     </w:p>
@@ -1360,7 +1413,15 @@
       </w:pPr>
       <w:r>
         <w:rPr/>
-        <w:t xml:space="preserve">As early as 4 August 1903, Carnegie was thinking bigger than a single cast. In a letter to Holland, he wrote “I think better to make more than one cast of Diplodocus — if I visit all the Crowned Heads could send one to their National Museums” (Carnegie 1903). This idea appealed to Carnegie as it allowed him to exploit </w:t>
+        <w:t xml:space="preserve">As early as 4 August 1903, Carnegie was thinking bigger than a single cast. In a letter to Holland, he wrote “I think better to make more than one cast of Diplodocus — if I visit all the Crowned Heads could send one to their National Museums” (Carnegie 1903). </w:t>
+      </w:r>
+      <w:r>
+        <w:rPr/>
+        <w:t xml:space="preserve">Again, Coggeshall’s (1951a:276) account is slightly different: in his account it was Holland’s foresight, not Carnegie’s that led to multiple copies being made. Whoever originated this idea, it </w:t>
+      </w:r>
+      <w:r>
+        <w:rPr/>
+        <w:t xml:space="preserve">appealed to Carnegie as it allowed him to exploit </w:t>
       </w:r>
       <w:r>
         <w:rPr>
@@ -1459,7 +1520,15 @@
       </w:pPr>
       <w:r>
         <w:rPr/>
-        <w:t>In early summer of 1904, the cast created for the British Museum was temporarily mounted as a trial at the Main Hall of the Pittsburgh Exposition Society in downtown Pittsburgh (</w:t>
+        <w:t xml:space="preserve">In early summer of 1904, the cast created for the British Museum was temporarily mounted as a trial at the Main Hall of the Pittsburgh Exposition Society </w:t>
+      </w:r>
+      <w:r>
+        <w:rPr/>
+        <w:t xml:space="preserve">at The Point </w:t>
+      </w:r>
+      <w:r>
+        <w:rPr/>
+        <w:t>in downtown Pittsburgh (</w:t>
       </w:r>
       <w:bookmarkStart w:id="7" w:name="__DdeLink__1838_3070709084"/>
       <w:r>
@@ -1469,7 +1538,21 @@
       <w:bookmarkEnd w:id="7"/>
       <w:r>
         <w:rPr/>
-        <w:t xml:space="preserve">). At this point, it was the only available building in the city big enough to house the skeleton, work on the museum’s Dinosaur Hall not yet having been completed. By 4 June, Hatcher (1904a) was able to write that “The </w:t>
+        <w:t xml:space="preserve">). At this point, it was the only available building in the city big enough to house the skeleton, work on the museum’s Dinosaur Hall not yet having been completed. </w:t>
+      </w:r>
+      <w:r>
+        <w:rPr/>
+        <w:t>The work was done by a team of three: Coggeshall himself aided by Agostini and L. S. Coggeshall. The identity of this last team member is uncertain. The identical surname can hardly be coincidence, and the most like candidate is Coggeshall’s brother Louis. However, his wife, born Jennie Louise Smith, sometimes went by the name Jennie L. S. Coggeshall, so it seems possible that the third member of Coggeshall’s team was his wife.</w:t>
+      </w:r>
+    </w:p>
+    <w:p>
+      <w:pPr>
+        <w:pStyle w:val="TextBody"/>
+        <w:rPr/>
+      </w:pPr>
+      <w:r>
+        <w:rPr/>
+        <w:t xml:space="preserve">By 4 June, Hatcher (1904a) was able to write that “The </w:t>
       </w:r>
       <w:r>
         <w:rPr>
@@ -1553,7 +1636,7 @@
       </w:pPr>
       <w:r>
         <w:rPr/>
-        <w:t>In April 1905, Holland and Coggleshall arrived at South Kensington and supervised the assembly of the first cast skeleton (Holland 1905:443). At 1pm on 12th May 1905, the mounted cast was unveiled at the BMNH — see photographs in Holland (1905:plates XVII and XVIII). It was placed in the Hall of Reptiles, as the Hall of Palaeontology was full (Rea 2001:ix). At a lavish event, Speeches were given by Ray Lankester, Andrew Carnegie, Lord Avebury speaking for the trustees, Holland (including a tribute to the recently deceased Hatcher), Sir George Trevalyan (the longest-serving of the trustees) and Sir Archibald Geikie (representing British geologists). Although the material for the mount had been completed as early as October the previous year, the public unveiling had been delayed until spring of 1905 in the hope that more of London’s dignitaries could be present. The king himself, disappointingly to Lankester and Carnegie, was not among those in attendance. However, the events attracted a great deal of press coverage, not only in London and Pittsburgh but across Britain and America, and even in Canada and Australia. The next day, the exhibit was opened to the general public, and attracted the largest crowds that had ever attended the museum (Holland 1906:264).</w:t>
+        <w:t>In April 1905, Holland and Coggeshall arrived at South Kensington and supervised the assembly of the first cast skeleton (Holland 1905:443). At 1pm on 12th May 1905, the mounted cast was unveiled at the BMNH — see photographs in Holland (1905:plates XVII and XVIII). It was placed in the Hall of Reptiles, as the Hall of Palaeontology was full (Rea 2001:ix). At a lavish event, Speeches were given by Ray Lankester, Andrew Carnegie, Lord Avebury speaking for the trustees, Holland (including a tribute to the recently deceased Hatcher), Sir George Trevalyan (the longest-serving of the trustees) and Sir Archibald Geikie (representing British geologists). Although the material for the mount had been completed as early as October the previous year, the public unveiling had been delayed until spring of 1905 in the hope that more of London’s dignitaries could be present. The king himself, disappointingly to Lankester and Carnegie, was not among those in attendance. However, the events attracted a great deal of press coverage, not only in London and Pittsburgh but across Britain and America, and even in Canada and Australia. The next day, the exhibit was opened to the general public, and attracted the largest crowds that had ever attended the museum (Holland 1906:264).</w:t>
       </w:r>
     </w:p>
     <w:p>
@@ -1638,7 +1721,15 @@
       </w:pPr>
       <w:r>
         <w:rPr/>
-        <w:t>Holland and Coggleshall worked on the casts destined for Berlin and Paris, hoping initially to install the Paris cast first but finding it difficult to get the necessary arrangements solidified. In the end, both casts were constructed on the same European trip. The German cast was erected at the Berlin Museum für Naturkunde beginning on 14 April 2008, and the work was complete by 13 May. The exhibition was opened to little fanfare, with no formal unveiling event at the museum, and the mounted cast was positioned off to the side of the main hall, which remained dominated by whale skeletons (Nieuwland 2019:115–118).</w:t>
+        <w:t xml:space="preserve">Holland and Coggeshall worked on the casts destined for Berlin and Paris, hoping initially to install the Paris cast first but finding it difficult to get the necessary arrangements solidified. In the end, both casts were constructed on the same European trip. The German cast was erected at the Berlin Museum für Naturkunde beginning on 14 April 2008, and the work was complete by 13 May. </w:t>
+      </w:r>
+      <w:r>
+        <w:rPr/>
+        <w:t xml:space="preserve">During the trip, Coggeshall was interrogated by the German Secret Service at their headquarters under suspicion of being an English spy, until he was able to produce a card signed by the Kaiser explaining the work that he was doing (Coggeshall 1951a). </w:t>
+      </w:r>
+      <w:r>
+        <w:rPr/>
+        <w:t>The exhibition was opened to little fanfare, with no formal unveiling event at the museum, and the mounted cast was positioned off to the side of the main hall, which remained dominated by whale skeletons (Nieuwland 2019:115–118).</w:t>
       </w:r>
     </w:p>
     <w:p>
@@ -1648,7 +1739,7 @@
       </w:pPr>
       <w:r>
         <w:rPr/>
-        <w:t>On 22 May, Holland and Coggleshall arrived in Paris to erect the third cast at the Muséum National d’Histoire Naturelle (MNHN), to find that the French press were already raising public excitement. It had already been decided beforehand to mount the cast with its tail curled back in a loop, because of space restrictions. The work was completed in time for a lavish public ceremony on 15 June, in great contrast to the muted launch of the Berlin cast. The Paris unveiling was attended by the French president and prime minister, the Parisian police prefect, the American Ambassador, and a selection of scientists and artists (Nieuwland 2019:139–140). Carnegie himself was strangely unconcerned, and did not attend the festivities.</w:t>
+        <w:t>On 22 May, Holland and Coggeshall arrived in Paris to erect the third cast at the Muséum National d’Histoire Naturelle (MNHN), to find that the French press were already raising public excitement. It had already been decided beforehand to mount the cast with its tail curled back in a loop, because of space restrictions. The work was completed in time for a lavish public ceremony on 15 June, in great contrast to the muted launch of the Berlin cast. The Paris unveiling was attended by the French president and prime minister, the Parisian police prefect, the American Ambassador, and a selection of scientists and artists (Nieuwland 2019:139–140). Carnegie himself was strangely unconcerned, and did not attend the festivities.</w:t>
       </w:r>
     </w:p>
     <w:p>
@@ -1727,11 +1818,19 @@
       </w:r>
       <w:r>
         <w:rPr/>
-        <w:t xml:space="preserve"> thwarted by the tumultuous quagmire of Brazilian politics. However, a Russian cast was installed in St. Petersburg in June of 1910, again supervised by Holland (who confided to Carnegie that he was “really getting tired of ‘the old Dip’”, Nieuwland 2019:232) together with Coggeshall. </w:t>
-      </w:r>
-      <w:r>
-        <w:rPr/>
-        <w:t xml:space="preserve">Holland (1910b, 1913:249–50) told colourful and somewhat contradictory tales of the in-progress mount’s catastrophic collapse when visited by a party of officials, and these have been retold (e.g. Krishtalka 1988:15–16). But since Coggleshall’s (1951a, 1951b) published reminiscences of his travels with </w:t>
+        <w:t xml:space="preserve"> thwarted by the tumultuous quagmire of Brazilian politics. However, a Russian cast was installed in St. Petersburg in June of 1910, again supervised by Holland, who confided to Carnegie that he was “really getting tired of ‘the old Dip’” </w:t>
+      </w:r>
+      <w:r>
+        <w:rPr/>
+        <w:t>(</w:t>
+      </w:r>
+      <w:r>
+        <w:rPr/>
+        <w:t xml:space="preserve">Nieuwland 2019:232), together with Coggeshall. </w:t>
+      </w:r>
+      <w:r>
+        <w:rPr/>
+        <w:t xml:space="preserve">Holland (1910b, 1913:249–50) told colourful and somewhat contradictory tales of the in-progress mount’s catastrophic collapse when visited by a party of officials, and these have been retold (e.g. Krishtalka 1988:15–16). But since Coggeshall’s (1951b:313–314) published reminiscences of his work in Russia with </w:t>
       </w:r>
       <w:r>
         <w:rPr>
@@ -1742,7 +1841,7 @@
       </w:r>
       <w:r>
         <w:rPr/>
-        <w:t xml:space="preserve"> casts made no mention at all of this incident, it must be considered apocryphal.</w:t>
+        <w:t xml:space="preserve"> made no mention at all of this incident, it must be considered apocryphal.</w:t>
       </w:r>
     </w:p>
     <w:p>
@@ -3452,7 +3551,7 @@
       </w:r>
       <w:r>
         <w:rPr/>
-        <w:t xml:space="preserve">It was not even moved during either World War (Vincent Reneleau, pers. comm., 2022). </w:t>
+        <w:t xml:space="preserve">It was not even moved during either World War (Vincent Reneleau, pers. comm., 2022). (Coggeshall (1951a:278) claims that the museum was converted into a hospital during World War I and the skeleton dismantled and later remounted, but this contradicts other accounts.) </w:t>
       </w:r>
       <w:r>
         <w:rPr/>
@@ -4241,7 +4340,7 @@
       <w:hyperlink r:id="rId5">
         <w:r>
           <w:rPr>
-            <w:rStyle w:val="InternetLink"/>
+            <w:rStyle w:val="VisitedInternetLink"/>
           </w:rPr>
           <w:t>https://archive.org/details/sim_carnegie_1951-10_25_8/page/276/mode/2up</w:t>
         </w:r>
@@ -17608,7 +17707,7 @@
       </w:r>
       <w:r>
         <w:rPr/>
-        <w:t xml:space="preserve"> The feet as originally mounted in 1905 (the London cast), 1907 (the Carnegie Museum original-material mount) and subsequent casts, as supervised by Hatcher and Holland and executed by Coggleshall. This photograph shows the right forefoot of the Paris mount, which is unchanged since its original mounting. This forefoot material, cast from the camarasaurid specimen AMNH 965, has elongate metacarpals splayed in a semi-plantigrade posture, with multiple phalanges on each digit and large unguals on digits I, II and III. Photograph by Vincent Reneleau (MNHN). </w:t>
+        <w:t xml:space="preserve"> The feet as originally mounted in 1905 (the London cast), 1907 (the Carnegie Museum original-material mount) and subsequent casts, as supervised by Hatcher and Holland and executed by Coggeshall. This photograph shows the right forefoot of the Paris mount, which is unchanged since its original mounting. This forefoot material, cast from the camarasaurid specimen AMNH 965, has elongate metacarpals splayed in a semi-plantigrade posture, with multiple phalanges on each digit and large unguals on digits I, II and III. Photograph by Vincent Reneleau (MNHN). </w:t>
       </w:r>
       <w:r>
         <w:rPr>
@@ -17619,7 +17718,7 @@
       </w:r>
       <w:r>
         <w:rPr/>
-        <w:t xml:space="preserve"> The right forefoot of the Berlin mount, as remounted in 2006 by Research Casting International, supervised by Kristian Remes. This consists of the original casts mounted in 1908 by Holland and Coggleshall, reposed in a more modern digitigrade posture, with superfluous phalanges and unguals discarded (see text). Photograph by </w:t>
+        <w:t xml:space="preserve"> The right forefoot of the Berlin mount, as remounted in 2006 by Research Casting International, supervised by Kristian Remes. This consists of the original casts mounted in 1908 by Holland and Coggeshall, reposed in a more modern digitigrade posture, with superfluous phalanges and unguals discarded (see text). Photograph by </w:t>
       </w:r>
       <w:bookmarkStart w:id="35" w:name="__DdeLink__1645_3185452779"/>
       <w:r>
@@ -19678,6 +19777,14 @@
       <w:bCs w:val="false"/>
     </w:rPr>
   </w:style>
+  <w:style w:type="character" w:styleId="VisitedInternetLink">
+    <w:name w:val="Visited Internet Link"/>
+    <w:rPr>
+      <w:color w:val="800000"/>
+      <w:u w:val="single"/>
+      <w:lang w:val="zxx" w:eastAsia="zxx" w:bidi="zxx"/>
+    </w:rPr>
+  </w:style>
   <w:style w:type="paragraph" w:styleId="Heading">
     <w:name w:val="Heading"/>
     <w:basedOn w:val="Normal"/>

</xml_diff>

<commit_message>
A few more TODOs ... sigh
</commit_message>
<xml_diff>
--- a/TaylorEtAl-composition-of-the-Carnegie-Diplodocus.docx
+++ b/TaylorEtAl-composition-of-the-Carnegie-Diplodocus.docx
@@ -842,15 +842,55 @@
       </w:r>
       <w:r>
         <w:rPr/>
-        <w:t xml:space="preserve"> CMNH 10670 was moved on because it became apparent that there was not enough space to mount two large sauropods.</w:t>
-      </w:r>
-      <w:r>
-        <w:rPr/>
-        <w:t>)</w:t>
-      </w:r>
-      <w:r>
-        <w:rPr/>
-        <w:t xml:space="preserve"> The Houston museum mounted the skeleton in 1975, then restored and remounted it between 2013 and 2015. For simplicity we refer to this specimen throughout by its original designation CM 662, as it was under this specimen number that most of its role in this story was played out</w:t>
+        <w:t xml:space="preserve"> CMNH 10670 was moved on because it became apparent that there was not enough space to mount two large sauropods.) The Houston museum mounted the skeleton in 1975 — ironically filling it out with elements cast from </w:t>
+      </w:r>
+      <w:r>
+        <w:rPr/>
+        <w:t xml:space="preserve">second-generation </w:t>
+      </w:r>
+      <w:r>
+        <w:rPr/>
+        <w:t xml:space="preserve">Carnegie </w:t>
+      </w:r>
+      <w:r>
+        <w:rPr>
+          <w:i/>
+          <w:iCs/>
+          <w:u w:val="none"/>
+        </w:rPr>
+        <w:t>Diplodocus</w:t>
+      </w:r>
+      <w:r>
+        <w:rPr/>
+        <w:t xml:space="preserve"> </w:t>
+      </w:r>
+      <w:r>
+        <w:rPr/>
+        <w:t xml:space="preserve">molds, </w:t>
+      </w:r>
+      <w:r>
+        <w:rPr/>
+        <w:t xml:space="preserve">supplied by Dinolab </w:t>
+      </w:r>
+      <w:r>
+        <w:rPr/>
+        <w:t xml:space="preserve">(Taylor </w:t>
+      </w:r>
+      <w:r>
+        <w:rPr/>
+        <w:t>et al.</w:t>
+      </w:r>
+      <w:r>
+        <w:rPr/>
+        <w:t xml:space="preserve">, in prep., </w:t>
+      </w:r>
+      <w:r>
+        <w:rPr/>
+        <w:t>a</w:t>
+      </w:r>
+      <w:r>
+        <w:rPr/>
+        <w:t>) — then restored and remounted it between 2013 and 2015. For simplicity we refer to this specimen throughout by its original designation CM 662, as it was under this specimen number that most of its role in this story was played out</w:t>
       </w:r>
       <w:bookmarkEnd w:id="3"/>
       <w:r>
@@ -1236,11 +1276,7 @@
       <w:bookmarkEnd w:id="7"/>
       <w:r>
         <w:rPr/>
-        <w:t xml:space="preserve"> </w:t>
-      </w:r>
-      <w:r>
-        <w:rPr/>
-        <w:t>(Figure I).</w:t>
+        <w:t xml:space="preserve"> (Figure I).</w:t>
       </w:r>
     </w:p>
     <w:p>
@@ -1337,45 +1373,18 @@
       </w:pPr>
       <w:r>
         <w:rPr/>
-        <w:t xml:space="preserve">At the start of October 1902, King Edward VII of England paid a surprise visit to Carnegie at Skibo Castle in Scotland. </w:t>
-      </w:r>
-      <w:r>
-        <w:rPr/>
-        <w:t xml:space="preserve">There, according to most sources, he saw </w:t>
-      </w:r>
-      <w:r>
-        <w:rPr/>
-        <w:t xml:space="preserve">a framed copy of the skeletal reconstruction of </w:t>
-      </w:r>
-      <w:r>
-        <w:rPr>
-          <w:i/>
-          <w:iCs/>
-        </w:rPr>
-        <w:t>Diplodocu</w:t>
-      </w:r>
-      <w:r>
-        <w:rPr>
-          <w:i/>
-          <w:iCs/>
-        </w:rPr>
-        <w:t>s</w:t>
-      </w:r>
-      <w:r>
-        <w:rPr/>
-        <w:t xml:space="preserve">, </w:t>
-      </w:r>
-      <w:r>
-        <w:rPr/>
-        <w:t>from Hatcher’s descriptive monograph.</w:t>
-      </w:r>
-      <w:r>
-        <w:rPr/>
-        <w:t xml:space="preserve"> </w:t>
-      </w:r>
-      <w:r>
-        <w:rPr/>
-        <w:t xml:space="preserve">As Coggeshall (1951a:276) told it nearly half a century later, however, what the King saw on his visit to Skibo Castle was a water-colour sketch of the Carnegie </w:t>
+        <w:t xml:space="preserve">At the start of October 1902, King Edward VII of England paid a surprise visit to Carnegie at Skibo Castle in Scotland. There, according to most sources, he saw a framed copy of the skeletal reconstruction of </w:t>
+      </w:r>
+      <w:r>
+        <w:rPr>
+          <w:i/>
+          <w:iCs/>
+        </w:rPr>
+        <w:t>Diplodocus</w:t>
+      </w:r>
+      <w:r>
+        <w:rPr/>
+        <w:t xml:space="preserve">, from Hatcher’s descriptive monograph. As Coggeshall (1951a:276) told it nearly half a century later, however, what the King saw on his visit to Skibo Castle was a water-colour sketch of the Carnegie </w:t>
       </w:r>
       <w:r>
         <w:rPr>
@@ -1427,15 +1436,7 @@
       </w:pPr>
       <w:r>
         <w:rPr/>
-        <w:t xml:space="preserve">As early as 4 August 1903, Carnegie was thinking bigger than a single cast. In a letter to Holland, he wrote “I think better to make more than one cast of Diplodocus — if I visit all the Crowned Heads could send one to their National Museums” (Carnegie 1903). </w:t>
-      </w:r>
-      <w:r>
-        <w:rPr/>
-        <w:t xml:space="preserve">Again, Coggeshall’s (1951a:276) account is slightly different: in his account it was Holland’s foresight, not Carnegie’s that led to multiple copies being made. Whoever originated this idea, it </w:t>
-      </w:r>
-      <w:r>
-        <w:rPr/>
-        <w:t xml:space="preserve">appealed to Carnegie as it allowed him to exploit </w:t>
+        <w:t xml:space="preserve">As early as 4 August 1903, Carnegie was thinking bigger than a single cast. In a letter to Holland, he wrote “I think better to make more than one cast of Diplodocus — if I visit all the Crowned Heads could send one to their National Museums” (Carnegie 1903). Again, Coggeshall’s (1951a:276) account is slightly different: in his account it was Holland’s foresight, not Carnegie’s that led to multiple copies being made. Whoever originated this idea, it appealed to Carnegie as it allowed him to exploit </w:t>
       </w:r>
       <w:r>
         <w:rPr>
@@ -1467,31 +1468,7 @@
       </w:r>
       <w:r>
         <w:rPr/>
-        <w:t xml:space="preserve"> bones, and the first set of casts from these molds. (Some bones had to be sculpted, because the originals were either absent, too complex, or in too poor a condition for the molding process.) The work was led by Arthur Coggeshall, the chief preparator of fossils at the Carnegie Museum, who was also in charge of designing the armature to carry the cast bones. A crew of Italian plasterers led by Serafino Agostini was employed, thanks to their expertise in casting artworks and Agostini’s experience at the AMNH (Nieuwland 2019:71). </w:t>
-      </w:r>
-      <w:r>
-        <w:rPr/>
-        <w:t>Other members of the Italian crew included Emile Poli and Manno Fabri (Krishtalka 1988:15).</w:t>
-      </w:r>
-      <w:r>
-        <w:rPr/>
-        <w:t xml:space="preserve"> Agostini continued to work for Carnegie Museum for another </w:t>
-      </w:r>
-      <w:r>
-        <w:rPr/>
-        <w:t>44</w:t>
-      </w:r>
-      <w:r>
-        <w:rPr/>
-        <w:t xml:space="preserve"> years </w:t>
-      </w:r>
-      <w:r>
-        <w:rPr/>
-        <w:t>until retiring in 1948 (Krishtalka 1988:15), and remained an important part of the operation: t</w:t>
-      </w:r>
-      <w:r>
-        <w:rPr/>
-        <w:t xml:space="preserve">he Annual report for 1934 says that “Mr. Agostini made some excellent moulds and casts of the skulls of </w:t>
+        <w:t xml:space="preserve"> bones, and the first set of casts from these molds. (Some bones had to be sculpted, because the originals were either absent, too complex, or in too poor a condition for the molding process.) The work was led by Arthur Coggeshall, the chief preparator of fossils at the Carnegie Museum, who was also in charge of designing the armature to carry the cast bones. A crew of Italian plasterers led by Serafino Agostini was employed, thanks to their expertise in casting artworks and Agostini’s experience at the AMNH (Nieuwland 2019:71). Other members of the Italian crew included Emile Poli and Manno Fabri (Krishtalka 1988:15). Agostini continued to work for Carnegie Museum for another 44 years until retiring in 1948 (Krishtalka 1988:15), and remained an important part of the operation: the Annual report for 1934 says that “Mr. Agostini made some excellent moulds and casts of the skulls of </w:t>
       </w:r>
       <w:r>
         <w:rPr>
@@ -1534,15 +1511,7 @@
       </w:pPr>
       <w:r>
         <w:rPr/>
-        <w:t xml:space="preserve">In early summer of 1904, the cast created for the British Museum was temporarily mounted as a trial at the Main Hall of the Pittsburgh Exposition Society </w:t>
-      </w:r>
-      <w:r>
-        <w:rPr/>
-        <w:t xml:space="preserve">at The Point </w:t>
-      </w:r>
-      <w:r>
-        <w:rPr/>
-        <w:t>in downtown Pittsburgh (</w:t>
+        <w:t>In early summer of 1904, the cast created for the British Museum was temporarily mounted as a trial at the Main Hall of the Pittsburgh Exposition Society at The Point in downtown Pittsburgh (</w:t>
       </w:r>
       <w:bookmarkStart w:id="8" w:name="__DdeLink__1838_3070709084"/>
       <w:r>
@@ -1552,11 +1521,7 @@
       <w:bookmarkEnd w:id="8"/>
       <w:r>
         <w:rPr/>
-        <w:t xml:space="preserve">). At this point, it was the only available building in the city big enough to house the skeleton, work on the museum’s Dinosaur Hall not yet having been completed. </w:t>
-      </w:r>
-      <w:r>
-        <w:rPr/>
-        <w:t>The work was done by a team of three: Coggeshall himself aided by Agostini and L. S. Coggeshall. The identity of this last team member is uncertain. The identical surname can hardly be coincidence, and the most like candidate is Coggeshall’s brother Louis. However, his wife, born Jennie Louise Smith, sometimes went by the name Jennie L. S. Coggeshall, so it seems possible that the third member of Coggeshall’s team was his wife.</w:t>
+        <w:t>). At this point, it was the only available building in the city big enough to house the skeleton, work on the museum’s Dinosaur Hall not yet having been completed. The work was done by a team of three: Coggeshall himself aided by Agostini and L. S. Coggeshall. The identity of this last team member is uncertain. The identical surname can hardly be coincidence, and the most like candidate is Coggeshall’s brother Louis. However, his wife, born Jennie Louise Smith, sometimes went by the name Jennie L. S. Coggeshall, so it seems possible that the third member of Coggeshall’s team was his wife.</w:t>
       </w:r>
     </w:p>
     <w:p>
@@ -1735,15 +1700,7 @@
       </w:pPr>
       <w:r>
         <w:rPr/>
-        <w:t xml:space="preserve">Holland and Coggeshall worked on the casts destined for Berlin and Paris, hoping initially to install the Paris cast first but finding it difficult to get the necessary arrangements solidified. In the end, both casts were constructed on the same European trip. The German cast was erected at the Berlin Museum für Naturkunde beginning on 14 April 2008, and the work was complete by 13 May. </w:t>
-      </w:r>
-      <w:r>
-        <w:rPr/>
-        <w:t xml:space="preserve">During the trip, Coggeshall was interrogated by the German Secret Service at their headquarters under suspicion of being an English spy, until he was able to produce a card signed by the Kaiser explaining the work that he was doing (Coggeshall 1951a). </w:t>
-      </w:r>
-      <w:r>
-        <w:rPr/>
-        <w:t>The exhibition was opened to little fanfare, with no formal unveiling event at the museum, and the mounted cast was positioned off to the side of the main hall, which remained dominated by whale skeletons (Nieuwland 2019:115–118).</w:t>
+        <w:t>Holland and Coggeshall worked on the casts destined for Berlin and Paris, hoping initially to install the Paris cast first but finding it difficult to get the necessary arrangements solidified. In the end, both casts were constructed on the same European trip. The German cast was erected at the Berlin Museum für Naturkunde beginning on 14 April 2008, and the work was complete by 13 May. During the trip, Coggeshall was interrogated by the German Secret Service at their headquarters under suspicion of being an English spy, until he was able to produce a card signed by the Kaiser explaining the work that he was doing (Coggeshall 1951a). The exhibition was opened to little fanfare, with no formal unveiling event at the museum, and the mounted cast was positioned off to the side of the main hall, which remained dominated by whale skeletons (Nieuwland 2019:115–118).</w:t>
       </w:r>
     </w:p>
     <w:p>
@@ -1775,15 +1732,7 @@
       </w:r>
       <w:r>
         <w:rPr/>
-        <w:t xml:space="preserve"> in various locations, in its mammal-like upright posture, provoked some controversy: Hay (1908, 1910, 1911) and Tornier (1909) — independently, so he claimed — argued that its erect-legged posture was incorrect, and it should sprawl like a lizard. Tornier also criticized the position of the neck and tail. Abel (1910) and Holland (1910</w:t>
-      </w:r>
-      <w:r>
-        <w:rPr/>
-        <w:t>a</w:t>
-      </w:r>
-      <w:r>
-        <w:rPr/>
-        <w:t>) emphatically rebutted these suggestions; Matthew (1910) also disagreed — showing rather more respect to Hay than Holland did, and critical of Holland’s tone, but dismissive enough of Tornier to write that “the subject appears, frankly, to be somewhat outside the range of his studies, and his comparisons are not broad or thorough enough to be at all convincing”.</w:t>
+        <w:t xml:space="preserve"> in various locations, in its mammal-like upright posture, provoked some controversy: Hay (1908, 1910, 1911) and Tornier (1909) — independently, so he claimed — argued that its erect-legged posture was incorrect, and it should sprawl like a lizard. Tornier also criticized the position of the neck and tail. Abel (1910) and Holland (1910a) emphatically rebutted these suggestions; Matthew (1910) also disagreed — showing rather more respect to Hay than Holland did, and critical of Holland’s tone, but dismissive enough of Tornier to write that “the subject appears, frankly, to be somewhat outside the range of his studies, and his comparisons are not broad or thorough enough to be at all convincing”.</w:t>
       </w:r>
     </w:p>
     <w:p>
@@ -1824,27 +1773,7 @@
       </w:pPr>
       <w:r>
         <w:rPr/>
-        <w:t xml:space="preserve">The original casts had now all been given away, but requests kept coming in, which led Carnegie and Holland to have another five casts prepared. The first planned donation, to Rio de Janeiro, </w:t>
-      </w:r>
-      <w:r>
-        <w:rPr/>
-        <w:t>was</w:t>
-      </w:r>
-      <w:r>
-        <w:rPr/>
-        <w:t xml:space="preserve"> thwarted by the tumultuous quagmire of Brazilian politics. However, a Russian cast was installed in St. Petersburg in June of 1910, again supervised by Holland, who confided to Carnegie that he was “really getting tired of ‘the old Dip’” </w:t>
-      </w:r>
-      <w:r>
-        <w:rPr/>
-        <w:t>(</w:t>
-      </w:r>
-      <w:r>
-        <w:rPr/>
-        <w:t xml:space="preserve">Nieuwland 2019:232), together with Coggeshall. </w:t>
-      </w:r>
-      <w:r>
-        <w:rPr/>
-        <w:t xml:space="preserve">Holland (1910b, 1913:249–50) told colourful and somewhat contradictory tales of the in-progress mount’s catastrophic collapse when visited by a party of officials, and these have been retold (e.g. Krishtalka 1988:15–16). But since Coggeshall’s (1951b:313–314) published reminiscences of his work in Russia with </w:t>
+        <w:t xml:space="preserve">The original casts had now all been given away, but requests kept coming in, which led Carnegie and Holland to have another five casts prepared. The first planned donation, to Rio de Janeiro, was thwarted by the tumultuous quagmire of Brazilian politics. However, a Russian cast was installed in St. Petersburg in June of 1910, again supervised by Holland, who confided to Carnegie that he was “really getting tired of ‘the old Dip’” (Nieuwland 2019:232), together with Coggeshall. Holland (1910b, 1913:249–50) told colourful and somewhat contradictory tales of the in-progress mount’s catastrophic collapse when visited by a party of officials, and these have been retold (e.g. Krishtalka 1988:15–16). But since Coggeshall’s (1951b:313–314) published reminiscences of his work in Russia with </w:t>
       </w:r>
       <w:r>
         <w:rPr>
@@ -3561,15 +3490,7 @@
       </w:pPr>
       <w:r>
         <w:rPr/>
-        <w:t xml:space="preserve">The Paris mount remains in its original location, and is entirely unchanged since its creation in 1908, with the exception that possibly a few tail vertebrae had to be replaced in the mid 20th Century after a mishap. </w:t>
-      </w:r>
-      <w:r>
-        <w:rPr/>
-        <w:t xml:space="preserve">It was not even moved during either World War (Vincent Reneleau, pers. comm., 2022). (Coggeshall (1951a:278) claims that the museum was converted into a hospital during World War I and the skeleton dismantled and later remounted, but this contradicts other accounts.) </w:t>
-      </w:r>
-      <w:r>
-        <w:rPr/>
-        <w:t>This makes the Paris mount an important and perhaps unique historical artifact in its own right, and it is to be hoped that the MNHN resists the temptation to modernize it.</w:t>
+        <w:t>The Paris mount remains in its original location, and is entirely unchanged since its creation in 1908, with the exception that possibly a few tail vertebrae had to be replaced in the mid 20th Century after a mishap. It was not even moved during either World War (Vincent Reneleau, pers. comm., 2022). (Coggeshall (1951a:278) claims that the museum was converted into a hospital during World War I and the skeleton dismantled and later remounted, but this contradicts other accounts.) This makes the Paris mount an important and perhaps unique historical artifact in its own right, and it is to be hoped that the MNHN resists the temptation to modernize it.</w:t>
       </w:r>
     </w:p>
     <w:p>
@@ -3916,15 +3837,7 @@
       </w:pPr>
       <w:r>
         <w:rPr/>
-        <w:t xml:space="preserve">We thank Florian Mildenberger, Brian Curtice, Daniela Schwarz, Peter May, Kristian Remes, </w:t>
-      </w:r>
-      <w:r>
-        <w:rPr/>
-        <w:t>Vincent Reneleau</w:t>
-      </w:r>
-      <w:r>
-        <w:rPr/>
-        <w:t xml:space="preserve"> and David Letasi for permission to cite personal communications.</w:t>
+        <w:t>We thank Florian Mildenberger, Brian Curtice, Daniela Schwarz, Peter May, Kristian Remes, Vincent Reneleau and David Letasi for permission to cite personal communications.</w:t>
       </w:r>
     </w:p>
     <w:p>
@@ -4296,31 +4209,7 @@
       </w:pPr>
       <w:r>
         <w:rPr/>
-        <w:t xml:space="preserve">Coggeshall, Arthur Sterry. </w:t>
-      </w:r>
-      <w:r>
-        <w:rPr/>
-        <w:t>1951a.</w:t>
-      </w:r>
-      <w:r>
-        <w:rPr/>
-        <w:t xml:space="preserve"> “Dippy” </w:t>
-      </w:r>
-      <w:r>
-        <w:rPr/>
-        <w:t>c</w:t>
-      </w:r>
-      <w:r>
-        <w:rPr/>
-        <w:t xml:space="preserve">rashes </w:t>
-      </w:r>
-      <w:r>
-        <w:rPr/>
-        <w:t>r</w:t>
-      </w:r>
-      <w:r>
-        <w:rPr/>
-        <w:t xml:space="preserve">oyalty. </w:t>
+        <w:t xml:space="preserve">Coggeshall, Arthur Sterry. 1951a. “Dippy” crashes royalty. </w:t>
       </w:r>
       <w:r>
         <w:rPr>
@@ -4338,14 +4227,7 @@
           <w:b/>
           <w:bCs/>
         </w:rPr>
-        <w:t>25</w:t>
-      </w:r>
-      <w:r>
-        <w:rPr>
-          <w:b/>
-          <w:bCs/>
-        </w:rPr>
-        <w:t>(8)</w:t>
+        <w:t>25(8)</w:t>
       </w:r>
       <w:r>
         <w:rPr/>
@@ -4367,23 +4249,7 @@
       </w:pPr>
       <w:r>
         <w:rPr/>
-        <w:t>Coggeshall, Arthur Sterry. 1951</w:t>
-      </w:r>
-      <w:r>
-        <w:rPr/>
-        <w:t>b</w:t>
-      </w:r>
-      <w:r>
-        <w:rPr/>
-        <w:t xml:space="preserve">. More about “Dippy” and </w:t>
-      </w:r>
-      <w:r>
-        <w:rPr/>
-        <w:t>r</w:t>
-      </w:r>
-      <w:r>
-        <w:rPr/>
-        <w:t xml:space="preserve">oyalty. </w:t>
+        <w:t xml:space="preserve">Coggeshall, Arthur Sterry. 1951b. More about “Dippy” and royalty. </w:t>
       </w:r>
       <w:r>
         <w:rPr>
@@ -4401,14 +4267,7 @@
           <w:b/>
           <w:bCs/>
         </w:rPr>
-        <w:t>25</w:t>
-      </w:r>
-      <w:r>
-        <w:rPr>
-          <w:b/>
-          <w:bCs/>
-        </w:rPr>
-        <w:t>(9)</w:t>
+        <w:t>25(9)</w:t>
       </w:r>
       <w:r>
         <w:rPr/>
@@ -4984,15 +4843,7 @@
       </w:pPr>
       <w:r>
         <w:rPr/>
-        <w:t>Holland, William J. 1910</w:t>
-      </w:r>
-      <w:r>
-        <w:rPr/>
-        <w:t>a</w:t>
-      </w:r>
-      <w:r>
-        <w:rPr/>
-        <w:t xml:space="preserve">. A review of some recent criticisms of the restorations of sauropod dinosaurs existing in the museums of the United States, with special reference to that of </w:t>
+        <w:t xml:space="preserve">Holland, William J. 1910a. A review of some recent criticisms of the restorations of sauropod dinosaurs existing in the museums of the United States, with special reference to that of </w:t>
       </w:r>
       <w:r>
         <w:rPr>
@@ -5035,19 +4886,7 @@
       </w:pPr>
       <w:r>
         <w:rPr/>
-        <w:t xml:space="preserve">Holland, William J. </w:t>
-      </w:r>
-      <w:r>
-        <w:rPr/>
-        <w:t xml:space="preserve">1910b. Letter </w:t>
-      </w:r>
-      <w:r>
-        <w:rPr/>
-        <w:t xml:space="preserve">to Andrew Carnegie, 5 July 1910. </w:t>
-      </w:r>
-      <w:r>
-        <w:rPr/>
-        <w:t>Reproduced in part in Nieuwland (2019:233).</w:t>
+        <w:t>Holland, William J. 1910b. Letter to Andrew Carnegie, 5 July 1910. Reproduced in part in Nieuwland (2019:233).</w:t>
       </w:r>
     </w:p>
     <w:p>
@@ -18893,7 +18732,7 @@
     <w:pPr>
       <w:widowControl/>
       <w:suppressAutoHyphens w:val="true"/>
-      <w:overflowPunct w:val="false"/>
+      <w:overflowPunct w:val="true"/>
       <w:bidi w:val="0"/>
       <w:spacing w:before="0" w:after="0"/>
       <w:ind w:left="0" w:right="0" w:hanging="0"/>
@@ -19845,6 +19684,284 @@
       <w:lang w:val="zxx" w:eastAsia="zxx" w:bidi="zxx"/>
     </w:rPr>
   </w:style>
+  <w:style w:type="character" w:styleId="ListLabel118">
+    <w:name w:val="ListLabel 118"/>
+    <w:qFormat/>
+    <w:rPr>
+      <w:rFonts w:cs="Symbol"/>
+    </w:rPr>
+  </w:style>
+  <w:style w:type="character" w:styleId="ListLabel119">
+    <w:name w:val="ListLabel 119"/>
+    <w:qFormat/>
+    <w:rPr>
+      <w:rFonts w:cs="OpenSymbol"/>
+    </w:rPr>
+  </w:style>
+  <w:style w:type="character" w:styleId="ListLabel120">
+    <w:name w:val="ListLabel 120"/>
+    <w:qFormat/>
+    <w:rPr>
+      <w:rFonts w:cs="OpenSymbol"/>
+    </w:rPr>
+  </w:style>
+  <w:style w:type="character" w:styleId="ListLabel121">
+    <w:name w:val="ListLabel 121"/>
+    <w:qFormat/>
+    <w:rPr>
+      <w:rFonts w:cs="Symbol"/>
+    </w:rPr>
+  </w:style>
+  <w:style w:type="character" w:styleId="ListLabel122">
+    <w:name w:val="ListLabel 122"/>
+    <w:qFormat/>
+    <w:rPr>
+      <w:rFonts w:cs="OpenSymbol"/>
+    </w:rPr>
+  </w:style>
+  <w:style w:type="character" w:styleId="ListLabel123">
+    <w:name w:val="ListLabel 123"/>
+    <w:qFormat/>
+    <w:rPr>
+      <w:rFonts w:cs="OpenSymbol"/>
+    </w:rPr>
+  </w:style>
+  <w:style w:type="character" w:styleId="ListLabel124">
+    <w:name w:val="ListLabel 124"/>
+    <w:qFormat/>
+    <w:rPr>
+      <w:rFonts w:cs="Symbol"/>
+    </w:rPr>
+  </w:style>
+  <w:style w:type="character" w:styleId="ListLabel125">
+    <w:name w:val="ListLabel 125"/>
+    <w:qFormat/>
+    <w:rPr>
+      <w:rFonts w:cs="OpenSymbol"/>
+    </w:rPr>
+  </w:style>
+  <w:style w:type="character" w:styleId="ListLabel126">
+    <w:name w:val="ListLabel 126"/>
+    <w:qFormat/>
+    <w:rPr>
+      <w:rFonts w:cs="OpenSymbol"/>
+    </w:rPr>
+  </w:style>
+  <w:style w:type="character" w:styleId="ListLabel127">
+    <w:name w:val="ListLabel 127"/>
+    <w:qFormat/>
+    <w:rPr>
+      <w:rFonts w:cs="Symbol"/>
+    </w:rPr>
+  </w:style>
+  <w:style w:type="character" w:styleId="ListLabel128">
+    <w:name w:val="ListLabel 128"/>
+    <w:qFormat/>
+    <w:rPr>
+      <w:rFonts w:cs="OpenSymbol"/>
+    </w:rPr>
+  </w:style>
+  <w:style w:type="character" w:styleId="ListLabel129">
+    <w:name w:val="ListLabel 129"/>
+    <w:qFormat/>
+    <w:rPr>
+      <w:rFonts w:cs="OpenSymbol"/>
+    </w:rPr>
+  </w:style>
+  <w:style w:type="character" w:styleId="ListLabel130">
+    <w:name w:val="ListLabel 130"/>
+    <w:qFormat/>
+    <w:rPr>
+      <w:rFonts w:cs="Symbol"/>
+    </w:rPr>
+  </w:style>
+  <w:style w:type="character" w:styleId="ListLabel131">
+    <w:name w:val="ListLabel 131"/>
+    <w:qFormat/>
+    <w:rPr>
+      <w:rFonts w:cs="OpenSymbol"/>
+    </w:rPr>
+  </w:style>
+  <w:style w:type="character" w:styleId="ListLabel132">
+    <w:name w:val="ListLabel 132"/>
+    <w:qFormat/>
+    <w:rPr>
+      <w:rFonts w:cs="OpenSymbol"/>
+    </w:rPr>
+  </w:style>
+  <w:style w:type="character" w:styleId="ListLabel133">
+    <w:name w:val="ListLabel 133"/>
+    <w:qFormat/>
+    <w:rPr>
+      <w:rFonts w:cs="Symbol"/>
+    </w:rPr>
+  </w:style>
+  <w:style w:type="character" w:styleId="ListLabel134">
+    <w:name w:val="ListLabel 134"/>
+    <w:qFormat/>
+    <w:rPr>
+      <w:rFonts w:cs="OpenSymbol"/>
+    </w:rPr>
+  </w:style>
+  <w:style w:type="character" w:styleId="ListLabel135">
+    <w:name w:val="ListLabel 135"/>
+    <w:qFormat/>
+    <w:rPr>
+      <w:rFonts w:cs="OpenSymbol"/>
+    </w:rPr>
+  </w:style>
+  <w:style w:type="character" w:styleId="ListLabel136">
+    <w:name w:val="ListLabel 136"/>
+    <w:qFormat/>
+    <w:rPr>
+      <w:rFonts w:cs="Symbol"/>
+    </w:rPr>
+  </w:style>
+  <w:style w:type="character" w:styleId="ListLabel137">
+    <w:name w:val="ListLabel 137"/>
+    <w:qFormat/>
+    <w:rPr>
+      <w:rFonts w:cs="OpenSymbol"/>
+    </w:rPr>
+  </w:style>
+  <w:style w:type="character" w:styleId="ListLabel138">
+    <w:name w:val="ListLabel 138"/>
+    <w:qFormat/>
+    <w:rPr>
+      <w:rFonts w:cs="OpenSymbol"/>
+    </w:rPr>
+  </w:style>
+  <w:style w:type="character" w:styleId="ListLabel139">
+    <w:name w:val="ListLabel 139"/>
+    <w:qFormat/>
+    <w:rPr>
+      <w:rFonts w:cs="Symbol"/>
+    </w:rPr>
+  </w:style>
+  <w:style w:type="character" w:styleId="ListLabel140">
+    <w:name w:val="ListLabel 140"/>
+    <w:qFormat/>
+    <w:rPr>
+      <w:rFonts w:cs="OpenSymbol"/>
+    </w:rPr>
+  </w:style>
+  <w:style w:type="character" w:styleId="ListLabel141">
+    <w:name w:val="ListLabel 141"/>
+    <w:qFormat/>
+    <w:rPr>
+      <w:rFonts w:cs="OpenSymbol"/>
+    </w:rPr>
+  </w:style>
+  <w:style w:type="character" w:styleId="ListLabel142">
+    <w:name w:val="ListLabel 142"/>
+    <w:qFormat/>
+    <w:rPr>
+      <w:rFonts w:cs="Symbol"/>
+    </w:rPr>
+  </w:style>
+  <w:style w:type="character" w:styleId="ListLabel143">
+    <w:name w:val="ListLabel 143"/>
+    <w:qFormat/>
+    <w:rPr>
+      <w:rFonts w:cs="OpenSymbol"/>
+    </w:rPr>
+  </w:style>
+  <w:style w:type="character" w:styleId="ListLabel144">
+    <w:name w:val="ListLabel 144"/>
+    <w:qFormat/>
+    <w:rPr>
+      <w:rFonts w:cs="OpenSymbol"/>
+    </w:rPr>
+  </w:style>
+  <w:style w:type="character" w:styleId="ListLabel145">
+    <w:name w:val="ListLabel 145"/>
+    <w:qFormat/>
+    <w:rPr>
+      <w:rFonts w:cs="Symbol"/>
+    </w:rPr>
+  </w:style>
+  <w:style w:type="character" w:styleId="ListLabel146">
+    <w:name w:val="ListLabel 146"/>
+    <w:qFormat/>
+    <w:rPr>
+      <w:rFonts w:cs="OpenSymbol"/>
+    </w:rPr>
+  </w:style>
+  <w:style w:type="character" w:styleId="ListLabel147">
+    <w:name w:val="ListLabel 147"/>
+    <w:qFormat/>
+    <w:rPr>
+      <w:rFonts w:cs="OpenSymbol"/>
+    </w:rPr>
+  </w:style>
+  <w:style w:type="character" w:styleId="ListLabel148">
+    <w:name w:val="ListLabel 148"/>
+    <w:qFormat/>
+    <w:rPr>
+      <w:rFonts w:cs="Symbol"/>
+    </w:rPr>
+  </w:style>
+  <w:style w:type="character" w:styleId="ListLabel149">
+    <w:name w:val="ListLabel 149"/>
+    <w:qFormat/>
+    <w:rPr>
+      <w:rFonts w:cs="OpenSymbol"/>
+    </w:rPr>
+  </w:style>
+  <w:style w:type="character" w:styleId="ListLabel150">
+    <w:name w:val="ListLabel 150"/>
+    <w:qFormat/>
+    <w:rPr>
+      <w:rFonts w:cs="OpenSymbol"/>
+    </w:rPr>
+  </w:style>
+  <w:style w:type="character" w:styleId="ListLabel151">
+    <w:name w:val="ListLabel 151"/>
+    <w:qFormat/>
+    <w:rPr>
+      <w:rFonts w:cs="Symbol"/>
+    </w:rPr>
+  </w:style>
+  <w:style w:type="character" w:styleId="ListLabel152">
+    <w:name w:val="ListLabel 152"/>
+    <w:qFormat/>
+    <w:rPr>
+      <w:rFonts w:cs="OpenSymbol"/>
+    </w:rPr>
+  </w:style>
+  <w:style w:type="character" w:styleId="ListLabel153">
+    <w:name w:val="ListLabel 153"/>
+    <w:qFormat/>
+    <w:rPr>
+      <w:rFonts w:cs="OpenSymbol"/>
+    </w:rPr>
+  </w:style>
+  <w:style w:type="character" w:styleId="ListLabel154">
+    <w:name w:val="ListLabel 154"/>
+    <w:qFormat/>
+    <w:rPr>
+      <w:i w:val="false"/>
+      <w:iCs w:val="false"/>
+    </w:rPr>
+  </w:style>
+  <w:style w:type="character" w:styleId="ListLabel155">
+    <w:name w:val="ListLabel 155"/>
+    <w:qFormat/>
+    <w:rPr/>
+  </w:style>
+  <w:style w:type="character" w:styleId="ListLabel156">
+    <w:name w:val="ListLabel 156"/>
+    <w:qFormat/>
+    <w:rPr/>
+  </w:style>
+  <w:style w:type="character" w:styleId="ListLabel157">
+    <w:name w:val="ListLabel 157"/>
+    <w:qFormat/>
+    <w:rPr>
+      <w:b w:val="false"/>
+      <w:bCs w:val="false"/>
+    </w:rPr>
+  </w:style>
   <w:style w:type="paragraph" w:styleId="Heading">
     <w:name w:val="Heading"/>
     <w:basedOn w:val="Normal"/>

</xml_diff>

<commit_message>
Update Caption I and ToC
</commit_message>
<xml_diff>
--- a/TaylorEtAl-composition-of-the-Carnegie-Diplodocus.docx
+++ b/TaylorEtAl-composition-of-the-Carnegie-Diplodocus.docx
@@ -297,415 +297,429 @@
         <w:t>Table of Contents</w:t>
       </w:r>
     </w:p>
-    <w:sdt>
-      <w:sdtPr>
-        <w:docPartObj>
-          <w:docPartGallery w:val="Table of Contents"/>
-          <w:docPartUnique w:val="true"/>
-        </w:docPartObj>
-      </w:sdtPr>
-      <w:sdtContent>
-        <w:p>
-          <w:pPr>
-            <w:pStyle w:val="Contents1"/>
-            <w:rPr/>
-          </w:pPr>
-          <w:r>
-            <w:fldChar w:fldCharType="begin"/>
-          </w:r>
-          <w:r>
-            <w:rPr>
-              <w:rStyle w:val="IndexLink"/>
-            </w:rPr>
-            <w:instrText> TOC \f \o "1-9" \h</w:instrText>
-          </w:r>
-          <w:r>
-            <w:rPr>
-              <w:rStyle w:val="IndexLink"/>
-            </w:rPr>
-            <w:fldChar w:fldCharType="separate"/>
-          </w:r>
-          <w:hyperlink w:anchor="__RefHeading___Toc4018_3009427828">
-            <w:r>
-              <w:rPr>
-                <w:rStyle w:val="IndexLink"/>
-              </w:rPr>
-              <w:t>Introduction</w:t>
-              <w:tab/>
-              <w:t>2</w:t>
-            </w:r>
-          </w:hyperlink>
-        </w:p>
-        <w:p>
-          <w:pPr>
-            <w:pStyle w:val="Contents2"/>
-            <w:tabs>
-              <w:tab w:val="clear" w:pos="9355"/>
-              <w:tab w:val="right" w:pos="9638" w:leader="dot"/>
-            </w:tabs>
-            <w:rPr/>
-          </w:pPr>
-          <w:hyperlink w:anchor="__RefHeading___Toc943_1155462304">
-            <w:r>
-              <w:rPr>
-                <w:rStyle w:val="IndexLink"/>
-              </w:rPr>
-              <w:t>Nomenclature</w:t>
-              <w:tab/>
-              <w:t>2</w:t>
-            </w:r>
-          </w:hyperlink>
-        </w:p>
-        <w:p>
-          <w:pPr>
-            <w:pStyle w:val="Contents2"/>
-            <w:tabs>
-              <w:tab w:val="clear" w:pos="9355"/>
-              <w:tab w:val="right" w:pos="9638" w:leader="dot"/>
-            </w:tabs>
-            <w:rPr/>
-          </w:pPr>
-          <w:hyperlink w:anchor="__RefHeading___Toc5349_68767826">
-            <w:r>
-              <w:rPr>
-                <w:rStyle w:val="IndexLink"/>
-              </w:rPr>
-              <w:t>Institutional abbreviations</w:t>
-              <w:tab/>
-              <w:t>3</w:t>
-            </w:r>
-          </w:hyperlink>
-        </w:p>
-        <w:p>
-          <w:pPr>
-            <w:pStyle w:val="Contents1"/>
-            <w:rPr/>
-          </w:pPr>
-          <w:hyperlink w:anchor="__RefHeading___Toc4316_68767826">
-            <w:r>
-              <w:rPr>
-                <w:rStyle w:val="IndexLink"/>
-              </w:rPr>
-              <w:t>Historical background</w:t>
-              <w:tab/>
-              <w:t>3</w:t>
-            </w:r>
-          </w:hyperlink>
-        </w:p>
-        <w:p>
-          <w:pPr>
-            <w:pStyle w:val="Contents1"/>
-            <w:rPr/>
-          </w:pPr>
-          <w:hyperlink w:anchor="__RefHeading___Toc1836_55120580">
-            <w:r>
-              <w:rPr>
-                <w:rStyle w:val="IndexLink"/>
-              </w:rPr>
-              <w:t>Material in the mounted skeleton</w:t>
-              <w:tab/>
-              <w:t>8</w:t>
-            </w:r>
-          </w:hyperlink>
-        </w:p>
-        <w:p>
-          <w:pPr>
-            <w:pStyle w:val="Contents2"/>
-            <w:tabs>
-              <w:tab w:val="clear" w:pos="9355"/>
-              <w:tab w:val="right" w:pos="9638" w:leader="dot"/>
-            </w:tabs>
-            <w:rPr/>
-          </w:pPr>
-          <w:hyperlink w:anchor="__RefHeading___Toc1838_55120580">
-            <w:r>
-              <w:rPr>
-                <w:rStyle w:val="IndexLink"/>
-              </w:rPr>
-              <w:t>The original mount at the Carnegie Museum</w:t>
-              <w:tab/>
-              <w:t>8</w:t>
-            </w:r>
-          </w:hyperlink>
-        </w:p>
-        <w:p>
-          <w:pPr>
-            <w:pStyle w:val="Contents2"/>
-            <w:tabs>
-              <w:tab w:val="clear" w:pos="9355"/>
-              <w:tab w:val="right" w:pos="9638" w:leader="dot"/>
-            </w:tabs>
-            <w:rPr/>
-          </w:pPr>
-          <w:hyperlink w:anchor="__RefHeading___Toc3280_55120580">
-            <w:r>
-              <w:rPr>
-                <w:rStyle w:val="IndexLink"/>
-              </w:rPr>
-              <w:t>Changes made to the mount at the Carnegie Museum</w:t>
-              <w:tab/>
-              <w:t>12</w:t>
-            </w:r>
-          </w:hyperlink>
-        </w:p>
-        <w:p>
-          <w:pPr>
-            <w:pStyle w:val="Contents3"/>
-            <w:tabs>
-              <w:tab w:val="clear" w:pos="9072"/>
-              <w:tab w:val="right" w:pos="9638" w:leader="dot"/>
-            </w:tabs>
-            <w:rPr/>
-          </w:pPr>
-          <w:hyperlink w:anchor="__RefHeading___Toc3738_2834848739">
-            <w:r>
-              <w:rPr>
-                <w:rStyle w:val="IndexLink"/>
-              </w:rPr>
-              <w:t>Replacement of skull with cast of CM 11161</w:t>
-              <w:tab/>
-              <w:t>12</w:t>
-            </w:r>
-          </w:hyperlink>
-        </w:p>
-        <w:p>
-          <w:pPr>
-            <w:pStyle w:val="Contents3"/>
-            <w:tabs>
-              <w:tab w:val="clear" w:pos="9072"/>
-              <w:tab w:val="right" w:pos="9638" w:leader="dot"/>
-            </w:tabs>
-            <w:rPr/>
-          </w:pPr>
-          <w:hyperlink w:anchor="__RefHeading___Toc16707_802501007">
-            <w:r>
-              <w:rPr>
-                <w:rStyle w:val="IndexLink"/>
-              </w:rPr>
-              <w:t>Re-pose of neck</w:t>
-              <w:tab/>
-              <w:t>13</w:t>
-            </w:r>
-          </w:hyperlink>
-        </w:p>
-        <w:p>
-          <w:pPr>
-            <w:pStyle w:val="Contents3"/>
-            <w:tabs>
-              <w:tab w:val="clear" w:pos="9072"/>
-              <w:tab w:val="right" w:pos="9638" w:leader="dot"/>
-            </w:tabs>
-            <w:rPr/>
-          </w:pPr>
-          <w:hyperlink w:anchor="__RefHeading___Toc3740_2834848739">
-            <w:r>
-              <w:rPr>
-                <w:rStyle w:val="IndexLink"/>
-              </w:rPr>
-              <w:t>1999 replacement of forefeet with CM 662 sculptures</w:t>
-              <w:tab/>
-              <w:t>13</w:t>
-            </w:r>
-          </w:hyperlink>
-        </w:p>
-        <w:p>
-          <w:pPr>
-            <w:pStyle w:val="Contents3"/>
-            <w:tabs>
-              <w:tab w:val="clear" w:pos="9072"/>
-              <w:tab w:val="right" w:pos="9638" w:leader="dot"/>
-            </w:tabs>
-            <w:rPr/>
-          </w:pPr>
-          <w:hyperlink w:anchor="__RefHeading___Toc6555_802501007">
-            <w:r>
-              <w:rPr>
-                <w:rStyle w:val="IndexLink"/>
-              </w:rPr>
-              <w:t>2007 refurbishment of the dinosaur exhibition</w:t>
-              <w:tab/>
-              <w:t>13</w:t>
-            </w:r>
-          </w:hyperlink>
-        </w:p>
-        <w:p>
-          <w:pPr>
-            <w:pStyle w:val="Contents3"/>
-            <w:tabs>
-              <w:tab w:val="clear" w:pos="9072"/>
-              <w:tab w:val="right" w:pos="9638" w:leader="dot"/>
-            </w:tabs>
-            <w:rPr/>
-          </w:pPr>
-          <w:hyperlink w:anchor="__RefHeading___Toc3742_2834848739">
-            <w:r>
-              <w:rPr>
-                <w:rStyle w:val="IndexLink"/>
-              </w:rPr>
-              <w:t>Forefeet WDC-FS001A</w:t>
-              <w:tab/>
-              <w:t>14</w:t>
-            </w:r>
-          </w:hyperlink>
-        </w:p>
-        <w:p>
-          <w:pPr>
-            <w:pStyle w:val="Contents3"/>
-            <w:tabs>
-              <w:tab w:val="clear" w:pos="9072"/>
-              <w:tab w:val="right" w:pos="9638" w:leader="dot"/>
-            </w:tabs>
-            <w:rPr/>
-          </w:pPr>
-          <w:hyperlink w:anchor="__RefHeading___Toc3744_2834848739">
-            <w:r>
-              <w:rPr>
-                <w:rStyle w:val="IndexLink"/>
-              </w:rPr>
-              <w:t>Forelimbs from BYU material</w:t>
-              <w:tab/>
-              <w:t>14</w:t>
-            </w:r>
-          </w:hyperlink>
-        </w:p>
-        <w:p>
-          <w:pPr>
-            <w:pStyle w:val="Contents3"/>
-            <w:tabs>
-              <w:tab w:val="clear" w:pos="9072"/>
-              <w:tab w:val="right" w:pos="9638" w:leader="dot"/>
-            </w:tabs>
-            <w:rPr/>
-          </w:pPr>
-          <w:hyperlink w:anchor="__RefHeading___Toc3746_2834848739">
-            <w:r>
-              <w:rPr>
-                <w:rStyle w:val="IndexLink"/>
-              </w:rPr>
-              <w:t>Distal caudal vertebrae</w:t>
-              <w:tab/>
-              <w:t>14</w:t>
-            </w:r>
-          </w:hyperlink>
-        </w:p>
-        <w:p>
-          <w:pPr>
-            <w:pStyle w:val="Contents2"/>
-            <w:tabs>
-              <w:tab w:val="clear" w:pos="9355"/>
-              <w:tab w:val="right" w:pos="9638" w:leader="dot"/>
-            </w:tabs>
-            <w:rPr/>
-          </w:pPr>
-          <w:hyperlink w:anchor="__RefHeading___Toc3282_55120580">
-            <w:r>
-              <w:rPr>
-                <w:rStyle w:val="IndexLink"/>
-              </w:rPr>
-              <w:t>The casts made from the Carnegie molds</w:t>
-              <w:tab/>
-              <w:t>15</w:t>
-            </w:r>
-          </w:hyperlink>
-        </w:p>
-        <w:p>
-          <w:pPr>
-            <w:pStyle w:val="Contents1"/>
-            <w:rPr/>
-          </w:pPr>
-          <w:hyperlink w:anchor="__RefHeading___Toc3401_68767826">
-            <w:r>
-              <w:rPr>
-                <w:rStyle w:val="IndexLink"/>
-              </w:rPr>
-              <w:t>Discussion</w:t>
-              <w:tab/>
-              <w:t>15</w:t>
-            </w:r>
-          </w:hyperlink>
-        </w:p>
-        <w:p>
-          <w:pPr>
-            <w:pStyle w:val="Contents1"/>
-            <w:rPr/>
-          </w:pPr>
-          <w:hyperlink w:anchor="__RefHeading___Toc1833_55120580">
-            <w:r>
-              <w:rPr>
-                <w:rStyle w:val="IndexLink"/>
-              </w:rPr>
-              <w:t>Acknowledgements</w:t>
-              <w:tab/>
-              <w:t>16</w:t>
-            </w:r>
-          </w:hyperlink>
-        </w:p>
-        <w:p>
-          <w:pPr>
-            <w:pStyle w:val="Contents1"/>
-            <w:rPr/>
-          </w:pPr>
-          <w:hyperlink w:anchor="__RefHeading___Toc3405_68767826">
-            <w:r>
-              <w:rPr>
-                <w:rStyle w:val="IndexLink"/>
-              </w:rPr>
-              <w:t>References</w:t>
-              <w:tab/>
-              <w:t>16</w:t>
-            </w:r>
-          </w:hyperlink>
-        </w:p>
-        <w:p>
-          <w:pPr>
-            <w:pStyle w:val="Contents1"/>
-            <w:rPr/>
-          </w:pPr>
-          <w:hyperlink w:anchor="__RefHeading___Toc5233_14216418">
-            <w:r>
-              <w:rPr>
-                <w:rStyle w:val="IndexLink"/>
-              </w:rPr>
-              <w:t>Tables</w:t>
-              <w:tab/>
-              <w:t>21</w:t>
-            </w:r>
-          </w:hyperlink>
-        </w:p>
-        <w:p>
-          <w:pPr>
-            <w:pStyle w:val="Contents1"/>
-            <w:rPr/>
-          </w:pPr>
-          <w:hyperlink w:anchor="__RefHeading___Toc3407_68767826">
-            <w:r>
-              <w:rPr>
-                <w:rStyle w:val="IndexLink"/>
-              </w:rPr>
-              <w:t>Figure Captions</w:t>
-              <w:tab/>
-              <w:t>23</w:t>
-            </w:r>
-          </w:hyperlink>
-        </w:p>
-        <w:p>
-          <w:pPr>
-            <w:pStyle w:val="Heading1"/>
-            <w:rPr/>
-          </w:pPr>
-          <w:bookmarkStart w:id="1" w:name="__RefHeading___Toc4018_3009427828"/>
-          <w:bookmarkEnd w:id="1"/>
-          <w:r>
-            <w:rPr/>
-            <w:t>Introduction</w:t>
-          </w:r>
-          <w:r>
-            <w:rPr/>
-            <w:fldChar w:fldCharType="end"/>
-          </w:r>
-        </w:p>
-      </w:sdtContent>
-    </w:sdt>
+    <w:p>
+      <w:pPr>
+        <w:pStyle w:val="Contents1"/>
+        <w:tabs>
+          <w:tab w:val="right" w:pos="9638" w:leader="dot"/>
+        </w:tabs>
+        <w:rPr/>
+      </w:pPr>
+      <w:r>
+        <w:fldChar w:fldCharType="begin"/>
+      </w:r>
+      <w:r>
+        <w:rPr>
+          <w:rStyle w:val="IndexLink"/>
+        </w:rPr>
+        <w:instrText> TOC \f \o "1-9" \h</w:instrText>
+      </w:r>
+      <w:r>
+        <w:rPr>
+          <w:rStyle w:val="IndexLink"/>
+        </w:rPr>
+        <w:fldChar w:fldCharType="separate"/>
+      </w:r>
+      <w:hyperlink w:anchor="__RefHeading___Toc1716_752413846">
+        <w:r>
+          <w:rPr>
+            <w:rStyle w:val="IndexLink"/>
+          </w:rPr>
+          <w:t>Introduction</w:t>
+          <w:tab/>
+          <w:t>2</w:t>
+        </w:r>
+      </w:hyperlink>
+    </w:p>
+    <w:p>
+      <w:pPr>
+        <w:pStyle w:val="Contents2"/>
+        <w:tabs>
+          <w:tab w:val="clear" w:pos="9355"/>
+          <w:tab w:val="right" w:pos="9638" w:leader="dot"/>
+        </w:tabs>
+        <w:rPr/>
+      </w:pPr>
+      <w:hyperlink w:anchor="__RefHeading___Toc943_1155462304">
+        <w:r>
+          <w:rPr>
+            <w:rStyle w:val="IndexLink"/>
+          </w:rPr>
+          <w:t>Nomenclature</w:t>
+          <w:tab/>
+          <w:t>2</w:t>
+        </w:r>
+      </w:hyperlink>
+    </w:p>
+    <w:p>
+      <w:pPr>
+        <w:pStyle w:val="Contents2"/>
+        <w:tabs>
+          <w:tab w:val="clear" w:pos="9355"/>
+          <w:tab w:val="right" w:pos="9638" w:leader="dot"/>
+        </w:tabs>
+        <w:rPr/>
+      </w:pPr>
+      <w:hyperlink w:anchor="__RefHeading___Toc5349_68767826">
+        <w:r>
+          <w:rPr>
+            <w:rStyle w:val="IndexLink"/>
+          </w:rPr>
+          <w:t>Institutional abbreviations</w:t>
+          <w:tab/>
+          <w:t>3</w:t>
+        </w:r>
+      </w:hyperlink>
+    </w:p>
+    <w:p>
+      <w:pPr>
+        <w:pStyle w:val="Contents1"/>
+        <w:tabs>
+          <w:tab w:val="right" w:pos="9638" w:leader="dot"/>
+        </w:tabs>
+        <w:rPr/>
+      </w:pPr>
+      <w:hyperlink w:anchor="__RefHeading___Toc4316_68767826">
+        <w:r>
+          <w:rPr>
+            <w:rStyle w:val="IndexLink"/>
+          </w:rPr>
+          <w:t>Historical background</w:t>
+          <w:tab/>
+          <w:t>3</w:t>
+        </w:r>
+      </w:hyperlink>
+    </w:p>
+    <w:p>
+      <w:pPr>
+        <w:pStyle w:val="Contents1"/>
+        <w:tabs>
+          <w:tab w:val="right" w:pos="9638" w:leader="dot"/>
+        </w:tabs>
+        <w:rPr/>
+      </w:pPr>
+      <w:hyperlink w:anchor="__RefHeading___Toc1836_55120580">
+        <w:r>
+          <w:rPr>
+            <w:rStyle w:val="IndexLink"/>
+          </w:rPr>
+          <w:t>Material in the mounted skeleton</w:t>
+          <w:tab/>
+          <w:t>10</w:t>
+        </w:r>
+      </w:hyperlink>
+    </w:p>
+    <w:p>
+      <w:pPr>
+        <w:pStyle w:val="Contents2"/>
+        <w:tabs>
+          <w:tab w:val="clear" w:pos="9355"/>
+          <w:tab w:val="right" w:pos="9638" w:leader="dot"/>
+        </w:tabs>
+        <w:rPr/>
+      </w:pPr>
+      <w:hyperlink w:anchor="__RefHeading___Toc1838_55120580">
+        <w:r>
+          <w:rPr>
+            <w:rStyle w:val="IndexLink"/>
+          </w:rPr>
+          <w:t>The original mount at the Carnegie Museum</w:t>
+          <w:tab/>
+          <w:t>10</w:t>
+        </w:r>
+      </w:hyperlink>
+    </w:p>
+    <w:p>
+      <w:pPr>
+        <w:pStyle w:val="Contents2"/>
+        <w:tabs>
+          <w:tab w:val="clear" w:pos="9355"/>
+          <w:tab w:val="right" w:pos="9638" w:leader="dot"/>
+        </w:tabs>
+        <w:rPr/>
+      </w:pPr>
+      <w:hyperlink w:anchor="__RefHeading___Toc3280_55120580">
+        <w:r>
+          <w:rPr>
+            <w:rStyle w:val="IndexLink"/>
+          </w:rPr>
+          <w:t>Changes made to the mount at the Carnegie Museum</w:t>
+          <w:tab/>
+          <w:t>13</w:t>
+        </w:r>
+      </w:hyperlink>
+    </w:p>
+    <w:p>
+      <w:pPr>
+        <w:pStyle w:val="Contents3"/>
+        <w:tabs>
+          <w:tab w:val="clear" w:pos="9072"/>
+          <w:tab w:val="right" w:pos="9638" w:leader="dot"/>
+        </w:tabs>
+        <w:rPr/>
+      </w:pPr>
+      <w:hyperlink w:anchor="__RefHeading___Toc3738_2834848739">
+        <w:r>
+          <w:rPr>
+            <w:rStyle w:val="IndexLink"/>
+          </w:rPr>
+          <w:t>Replacement of skull with cast of CM 11161</w:t>
+          <w:tab/>
+          <w:t>13</w:t>
+        </w:r>
+      </w:hyperlink>
+    </w:p>
+    <w:p>
+      <w:pPr>
+        <w:pStyle w:val="Contents3"/>
+        <w:tabs>
+          <w:tab w:val="clear" w:pos="9072"/>
+          <w:tab w:val="right" w:pos="9638" w:leader="dot"/>
+        </w:tabs>
+        <w:rPr/>
+      </w:pPr>
+      <w:hyperlink w:anchor="__RefHeading___Toc16707_802501007">
+        <w:r>
+          <w:rPr>
+            <w:rStyle w:val="IndexLink"/>
+          </w:rPr>
+          <w:t>Re-pose of neck</w:t>
+          <w:tab/>
+          <w:t>14</w:t>
+        </w:r>
+      </w:hyperlink>
+    </w:p>
+    <w:p>
+      <w:pPr>
+        <w:pStyle w:val="Contents3"/>
+        <w:tabs>
+          <w:tab w:val="clear" w:pos="9072"/>
+          <w:tab w:val="right" w:pos="9638" w:leader="dot"/>
+        </w:tabs>
+        <w:rPr/>
+      </w:pPr>
+      <w:hyperlink w:anchor="__RefHeading___Toc3740_2834848739">
+        <w:r>
+          <w:rPr>
+            <w:rStyle w:val="IndexLink"/>
+          </w:rPr>
+          <w:t>1999 replacement of forefeet with CM 662 sculptures</w:t>
+          <w:tab/>
+          <w:t>14</w:t>
+        </w:r>
+      </w:hyperlink>
+    </w:p>
+    <w:p>
+      <w:pPr>
+        <w:pStyle w:val="Contents3"/>
+        <w:tabs>
+          <w:tab w:val="clear" w:pos="9072"/>
+          <w:tab w:val="right" w:pos="9638" w:leader="dot"/>
+        </w:tabs>
+        <w:rPr/>
+      </w:pPr>
+      <w:hyperlink w:anchor="__RefHeading___Toc6555_802501007">
+        <w:r>
+          <w:rPr>
+            <w:rStyle w:val="IndexLink"/>
+          </w:rPr>
+          <w:t>2007 refurbishment of the dinosaur exhibition</w:t>
+          <w:tab/>
+          <w:t>15</w:t>
+        </w:r>
+      </w:hyperlink>
+    </w:p>
+    <w:p>
+      <w:pPr>
+        <w:pStyle w:val="Contents3"/>
+        <w:tabs>
+          <w:tab w:val="clear" w:pos="9072"/>
+          <w:tab w:val="right" w:pos="9638" w:leader="dot"/>
+        </w:tabs>
+        <w:rPr/>
+      </w:pPr>
+      <w:hyperlink w:anchor="__RefHeading___Toc3742_2834848739">
+        <w:r>
+          <w:rPr>
+            <w:rStyle w:val="IndexLink"/>
+          </w:rPr>
+          <w:t>Forefeet WDC-FS001A</w:t>
+          <w:tab/>
+          <w:t>15</w:t>
+        </w:r>
+      </w:hyperlink>
+    </w:p>
+    <w:p>
+      <w:pPr>
+        <w:pStyle w:val="Contents3"/>
+        <w:tabs>
+          <w:tab w:val="clear" w:pos="9072"/>
+          <w:tab w:val="right" w:pos="9638" w:leader="dot"/>
+        </w:tabs>
+        <w:rPr/>
+      </w:pPr>
+      <w:hyperlink w:anchor="__RefHeading___Toc3744_2834848739">
+        <w:r>
+          <w:rPr>
+            <w:rStyle w:val="IndexLink"/>
+          </w:rPr>
+          <w:t>Forelimbs from BYU material</w:t>
+          <w:tab/>
+          <w:t>15</w:t>
+        </w:r>
+      </w:hyperlink>
+    </w:p>
+    <w:p>
+      <w:pPr>
+        <w:pStyle w:val="Contents3"/>
+        <w:tabs>
+          <w:tab w:val="clear" w:pos="9072"/>
+          <w:tab w:val="right" w:pos="9638" w:leader="dot"/>
+        </w:tabs>
+        <w:rPr/>
+      </w:pPr>
+      <w:hyperlink w:anchor="__RefHeading___Toc3746_2834848739">
+        <w:r>
+          <w:rPr>
+            <w:rStyle w:val="IndexLink"/>
+          </w:rPr>
+          <w:t>Distal caudal vertebrae</w:t>
+          <w:tab/>
+          <w:t>16</w:t>
+        </w:r>
+      </w:hyperlink>
+    </w:p>
+    <w:p>
+      <w:pPr>
+        <w:pStyle w:val="Contents2"/>
+        <w:tabs>
+          <w:tab w:val="clear" w:pos="9355"/>
+          <w:tab w:val="right" w:pos="9638" w:leader="dot"/>
+        </w:tabs>
+        <w:rPr/>
+      </w:pPr>
+      <w:hyperlink w:anchor="__RefHeading___Toc3282_55120580">
+        <w:r>
+          <w:rPr>
+            <w:rStyle w:val="IndexLink"/>
+          </w:rPr>
+          <w:t>The casts made from the Carnegie molds</w:t>
+          <w:tab/>
+          <w:t>16</w:t>
+        </w:r>
+      </w:hyperlink>
+    </w:p>
+    <w:p>
+      <w:pPr>
+        <w:pStyle w:val="Contents1"/>
+        <w:tabs>
+          <w:tab w:val="right" w:pos="9638" w:leader="dot"/>
+        </w:tabs>
+        <w:rPr/>
+      </w:pPr>
+      <w:hyperlink w:anchor="__RefHeading___Toc3401_68767826">
+        <w:r>
+          <w:rPr>
+            <w:rStyle w:val="IndexLink"/>
+          </w:rPr>
+          <w:t>Discussion</w:t>
+          <w:tab/>
+          <w:t>18</w:t>
+        </w:r>
+      </w:hyperlink>
+    </w:p>
+    <w:p>
+      <w:pPr>
+        <w:pStyle w:val="Contents1"/>
+        <w:tabs>
+          <w:tab w:val="right" w:pos="9638" w:leader="dot"/>
+        </w:tabs>
+        <w:rPr/>
+      </w:pPr>
+      <w:hyperlink w:anchor="__RefHeading___Toc1833_55120580">
+        <w:r>
+          <w:rPr>
+            <w:rStyle w:val="IndexLink"/>
+          </w:rPr>
+          <w:t>Acknowledgements</w:t>
+          <w:tab/>
+          <w:t>20</w:t>
+        </w:r>
+      </w:hyperlink>
+    </w:p>
+    <w:p>
+      <w:pPr>
+        <w:pStyle w:val="Contents1"/>
+        <w:tabs>
+          <w:tab w:val="right" w:pos="9638" w:leader="dot"/>
+        </w:tabs>
+        <w:rPr/>
+      </w:pPr>
+      <w:hyperlink w:anchor="__RefHeading___Toc3405_68767826">
+        <w:r>
+          <w:rPr>
+            <w:rStyle w:val="IndexLink"/>
+          </w:rPr>
+          <w:t>References</w:t>
+          <w:tab/>
+          <w:t>20</w:t>
+        </w:r>
+      </w:hyperlink>
+    </w:p>
+    <w:p>
+      <w:pPr>
+        <w:pStyle w:val="Contents1"/>
+        <w:tabs>
+          <w:tab w:val="right" w:pos="9638" w:leader="dot"/>
+        </w:tabs>
+        <w:rPr/>
+      </w:pPr>
+      <w:hyperlink w:anchor="__RefHeading___Toc5233_14216418">
+        <w:r>
+          <w:rPr>
+            <w:rStyle w:val="IndexLink"/>
+          </w:rPr>
+          <w:t>Tables</w:t>
+          <w:tab/>
+          <w:t>26</w:t>
+        </w:r>
+      </w:hyperlink>
+    </w:p>
+    <w:p>
+      <w:pPr>
+        <w:pStyle w:val="Contents1"/>
+        <w:tabs>
+          <w:tab w:val="right" w:pos="9638" w:leader="dot"/>
+        </w:tabs>
+        <w:rPr/>
+      </w:pPr>
+      <w:hyperlink w:anchor="__RefHeading___Toc3407_68767826">
+        <w:r>
+          <w:rPr>
+            <w:rStyle w:val="IndexLink"/>
+          </w:rPr>
+          <w:t>Figure Captions</w:t>
+          <w:tab/>
+          <w:t>28</w:t>
+        </w:r>
+      </w:hyperlink>
+    </w:p>
+    <w:p>
+      <w:pPr>
+        <w:pStyle w:val="Heading1"/>
+        <w:rPr/>
+      </w:pPr>
+      <w:bookmarkStart w:id="1" w:name="__RefHeading___Toc1716_752413846"/>
+      <w:bookmarkEnd w:id="1"/>
+      <w:r>
+        <w:rPr/>
+        <w:t>Introduction</w:t>
+      </w:r>
+      <w:r>
+        <w:rPr/>
+        <w:fldChar w:fldCharType="end"/>
+      </w:r>
+    </w:p>
     <w:p>
       <w:pPr>
         <w:pStyle w:val="TextBody"/>
@@ -842,15 +856,7 @@
       </w:r>
       <w:r>
         <w:rPr/>
-        <w:t xml:space="preserve"> CMNH 10670 was moved on because it became apparent that there was not enough space to mount two large sauropods.) The Houston museum mounted the skeleton in 1975 — ironically filling it out with elements cast from </w:t>
-      </w:r>
-      <w:r>
-        <w:rPr/>
-        <w:t xml:space="preserve">second-generation </w:t>
-      </w:r>
-      <w:r>
-        <w:rPr/>
-        <w:t xml:space="preserve">Carnegie </w:t>
+        <w:t xml:space="preserve"> CMNH 10670 was moved on because it became apparent that there was not enough space to mount two large sauropods.) The Houston museum mounted the skeleton in 1975 — ironically filling it out with elements cast from second-generation Carnegie </w:t>
       </w:r>
       <w:r>
         <w:rPr>
@@ -862,35 +868,7 @@
       </w:r>
       <w:r>
         <w:rPr/>
-        <w:t xml:space="preserve"> </w:t>
-      </w:r>
-      <w:r>
-        <w:rPr/>
-        <w:t xml:space="preserve">molds, </w:t>
-      </w:r>
-      <w:r>
-        <w:rPr/>
-        <w:t xml:space="preserve">supplied by Dinolab </w:t>
-      </w:r>
-      <w:r>
-        <w:rPr/>
-        <w:t xml:space="preserve">(Taylor </w:t>
-      </w:r>
-      <w:r>
-        <w:rPr/>
-        <w:t>et al.</w:t>
-      </w:r>
-      <w:r>
-        <w:rPr/>
-        <w:t xml:space="preserve">, in prep., </w:t>
-      </w:r>
-      <w:r>
-        <w:rPr/>
-        <w:t>a</w:t>
-      </w:r>
-      <w:r>
-        <w:rPr/>
-        <w:t>) — then restored and remounted it between 2013 and 2015. For simplicity we refer to this specimen throughout by its original designation CM 662, as it was under this specimen number that most of its role in this story was played out</w:t>
+        <w:t xml:space="preserve"> molds, supplied by Dinolab (Taylor et al., in prep., a) — then restored and remounted it between 2013 and 2015. For simplicity we refer to this specimen throughout by its original designation CM 662, as it was under this specimen number that most of its role in this story was played out</w:t>
       </w:r>
       <w:bookmarkEnd w:id="3"/>
       <w:r>
@@ -17685,7 +17663,23 @@
       </w:r>
       <w:r>
         <w:rPr/>
-        <w:t xml:space="preserve"> referred specimen CM 94 (there are too many of them to be from the holotype CM 84). Museum directory William J. Holland stands at the back between the two windows. In front of him facing the camera sits chief preparator Arthur S. Coggeshall. Seated to the right, wearing a suit, is John B. Hatcher, whose description of </w:t>
+        <w:t xml:space="preserve"> referred specimen CM 94 (there are too many of them to be from the holotype CM 84). In </w:t>
+      </w:r>
+      <w:r>
+        <w:rPr/>
+        <w:t xml:space="preserve">the centre </w:t>
+      </w:r>
+      <w:r>
+        <w:rPr/>
+        <w:t xml:space="preserve">facing the camera sits preparator </w:t>
+      </w:r>
+      <w:r>
+        <w:rPr/>
+        <w:t>Charles W. Gilmore</w:t>
+      </w:r>
+      <w:r>
+        <w:rPr/>
+        <w:t xml:space="preserve">. Seated to the right, wearing a suit, is John B. Hatcher, whose description of </w:t>
       </w:r>
       <w:r>
         <w:rPr>
@@ -17699,10 +17693,40 @@
         <w:t xml:space="preserve"> had been published two years previously. </w:t>
       </w:r>
       <w:r>
+        <w:rPr/>
+        <w:t xml:space="preserve">The man </w:t>
+      </w:r>
+      <w:r>
+        <w:rPr/>
+        <w:t>stand</w:t>
+      </w:r>
+      <w:r>
+        <w:rPr/>
+        <w:t xml:space="preserve">ing </w:t>
+      </w:r>
+      <w:r>
+        <w:rPr/>
+        <w:t xml:space="preserve">at the back between the two windows </w:t>
+      </w:r>
+      <w:r>
+        <w:rPr/>
+        <w:t xml:space="preserve">may be </w:t>
+      </w:r>
+      <w:r>
+        <w:rPr/>
+        <w:t xml:space="preserve">Museum director William J. Holland. </w:t>
+      </w:r>
+      <w:r>
         <w:rPr>
           <w:highlight w:val="yellow"/>
         </w:rPr>
-        <w:t>XXX who are the other five? Is Agostini among them?</w:t>
+        <w:t xml:space="preserve">XXX who are the other five? Is Agostini among them? </w:t>
+      </w:r>
+      <w:r>
+        <w:rPr>
+          <w:highlight w:val="yellow"/>
+        </w:rPr>
+        <w:t>Is  Arthur S. Coggeshall?</w:t>
       </w:r>
     </w:p>
     <w:p>
@@ -18732,7 +18756,7 @@
     <w:pPr>
       <w:widowControl/>
       <w:suppressAutoHyphens w:val="true"/>
-      <w:overflowPunct w:val="true"/>
+      <w:overflowPunct w:val="false"/>
       <w:bidi w:val="0"/>
       <w:spacing w:before="0" w:after="0"/>
       <w:ind w:left="0" w:right="0" w:hanging="0"/>
@@ -19956,6 +19980,284 @@
   </w:style>
   <w:style w:type="character" w:styleId="ListLabel157">
     <w:name w:val="ListLabel 157"/>
+    <w:qFormat/>
+    <w:rPr>
+      <w:b w:val="false"/>
+      <w:bCs w:val="false"/>
+    </w:rPr>
+  </w:style>
+  <w:style w:type="character" w:styleId="ListLabel158">
+    <w:name w:val="ListLabel 158"/>
+    <w:qFormat/>
+    <w:rPr>
+      <w:rFonts w:cs="Symbol"/>
+    </w:rPr>
+  </w:style>
+  <w:style w:type="character" w:styleId="ListLabel159">
+    <w:name w:val="ListLabel 159"/>
+    <w:qFormat/>
+    <w:rPr>
+      <w:rFonts w:cs="OpenSymbol"/>
+    </w:rPr>
+  </w:style>
+  <w:style w:type="character" w:styleId="ListLabel160">
+    <w:name w:val="ListLabel 160"/>
+    <w:qFormat/>
+    <w:rPr>
+      <w:rFonts w:cs="OpenSymbol"/>
+    </w:rPr>
+  </w:style>
+  <w:style w:type="character" w:styleId="ListLabel161">
+    <w:name w:val="ListLabel 161"/>
+    <w:qFormat/>
+    <w:rPr>
+      <w:rFonts w:cs="Symbol"/>
+    </w:rPr>
+  </w:style>
+  <w:style w:type="character" w:styleId="ListLabel162">
+    <w:name w:val="ListLabel 162"/>
+    <w:qFormat/>
+    <w:rPr>
+      <w:rFonts w:cs="OpenSymbol"/>
+    </w:rPr>
+  </w:style>
+  <w:style w:type="character" w:styleId="ListLabel163">
+    <w:name w:val="ListLabel 163"/>
+    <w:qFormat/>
+    <w:rPr>
+      <w:rFonts w:cs="OpenSymbol"/>
+    </w:rPr>
+  </w:style>
+  <w:style w:type="character" w:styleId="ListLabel164">
+    <w:name w:val="ListLabel 164"/>
+    <w:qFormat/>
+    <w:rPr>
+      <w:rFonts w:cs="Symbol"/>
+    </w:rPr>
+  </w:style>
+  <w:style w:type="character" w:styleId="ListLabel165">
+    <w:name w:val="ListLabel 165"/>
+    <w:qFormat/>
+    <w:rPr>
+      <w:rFonts w:cs="OpenSymbol"/>
+    </w:rPr>
+  </w:style>
+  <w:style w:type="character" w:styleId="ListLabel166">
+    <w:name w:val="ListLabel 166"/>
+    <w:qFormat/>
+    <w:rPr>
+      <w:rFonts w:cs="OpenSymbol"/>
+    </w:rPr>
+  </w:style>
+  <w:style w:type="character" w:styleId="ListLabel167">
+    <w:name w:val="ListLabel 167"/>
+    <w:qFormat/>
+    <w:rPr>
+      <w:rFonts w:cs="Symbol"/>
+    </w:rPr>
+  </w:style>
+  <w:style w:type="character" w:styleId="ListLabel168">
+    <w:name w:val="ListLabel 168"/>
+    <w:qFormat/>
+    <w:rPr>
+      <w:rFonts w:cs="OpenSymbol"/>
+    </w:rPr>
+  </w:style>
+  <w:style w:type="character" w:styleId="ListLabel169">
+    <w:name w:val="ListLabel 169"/>
+    <w:qFormat/>
+    <w:rPr>
+      <w:rFonts w:cs="OpenSymbol"/>
+    </w:rPr>
+  </w:style>
+  <w:style w:type="character" w:styleId="ListLabel170">
+    <w:name w:val="ListLabel 170"/>
+    <w:qFormat/>
+    <w:rPr>
+      <w:rFonts w:cs="Symbol"/>
+    </w:rPr>
+  </w:style>
+  <w:style w:type="character" w:styleId="ListLabel171">
+    <w:name w:val="ListLabel 171"/>
+    <w:qFormat/>
+    <w:rPr>
+      <w:rFonts w:cs="OpenSymbol"/>
+    </w:rPr>
+  </w:style>
+  <w:style w:type="character" w:styleId="ListLabel172">
+    <w:name w:val="ListLabel 172"/>
+    <w:qFormat/>
+    <w:rPr>
+      <w:rFonts w:cs="OpenSymbol"/>
+    </w:rPr>
+  </w:style>
+  <w:style w:type="character" w:styleId="ListLabel173">
+    <w:name w:val="ListLabel 173"/>
+    <w:qFormat/>
+    <w:rPr>
+      <w:rFonts w:cs="Symbol"/>
+    </w:rPr>
+  </w:style>
+  <w:style w:type="character" w:styleId="ListLabel174">
+    <w:name w:val="ListLabel 174"/>
+    <w:qFormat/>
+    <w:rPr>
+      <w:rFonts w:cs="OpenSymbol"/>
+    </w:rPr>
+  </w:style>
+  <w:style w:type="character" w:styleId="ListLabel175">
+    <w:name w:val="ListLabel 175"/>
+    <w:qFormat/>
+    <w:rPr>
+      <w:rFonts w:cs="OpenSymbol"/>
+    </w:rPr>
+  </w:style>
+  <w:style w:type="character" w:styleId="ListLabel176">
+    <w:name w:val="ListLabel 176"/>
+    <w:qFormat/>
+    <w:rPr>
+      <w:rFonts w:cs="Symbol"/>
+    </w:rPr>
+  </w:style>
+  <w:style w:type="character" w:styleId="ListLabel177">
+    <w:name w:val="ListLabel 177"/>
+    <w:qFormat/>
+    <w:rPr>
+      <w:rFonts w:cs="OpenSymbol"/>
+    </w:rPr>
+  </w:style>
+  <w:style w:type="character" w:styleId="ListLabel178">
+    <w:name w:val="ListLabel 178"/>
+    <w:qFormat/>
+    <w:rPr>
+      <w:rFonts w:cs="OpenSymbol"/>
+    </w:rPr>
+  </w:style>
+  <w:style w:type="character" w:styleId="ListLabel179">
+    <w:name w:val="ListLabel 179"/>
+    <w:qFormat/>
+    <w:rPr>
+      <w:rFonts w:cs="Symbol"/>
+    </w:rPr>
+  </w:style>
+  <w:style w:type="character" w:styleId="ListLabel180">
+    <w:name w:val="ListLabel 180"/>
+    <w:qFormat/>
+    <w:rPr>
+      <w:rFonts w:cs="OpenSymbol"/>
+    </w:rPr>
+  </w:style>
+  <w:style w:type="character" w:styleId="ListLabel181">
+    <w:name w:val="ListLabel 181"/>
+    <w:qFormat/>
+    <w:rPr>
+      <w:rFonts w:cs="OpenSymbol"/>
+    </w:rPr>
+  </w:style>
+  <w:style w:type="character" w:styleId="ListLabel182">
+    <w:name w:val="ListLabel 182"/>
+    <w:qFormat/>
+    <w:rPr>
+      <w:rFonts w:cs="Symbol"/>
+    </w:rPr>
+  </w:style>
+  <w:style w:type="character" w:styleId="ListLabel183">
+    <w:name w:val="ListLabel 183"/>
+    <w:qFormat/>
+    <w:rPr>
+      <w:rFonts w:cs="OpenSymbol"/>
+    </w:rPr>
+  </w:style>
+  <w:style w:type="character" w:styleId="ListLabel184">
+    <w:name w:val="ListLabel 184"/>
+    <w:qFormat/>
+    <w:rPr>
+      <w:rFonts w:cs="OpenSymbol"/>
+    </w:rPr>
+  </w:style>
+  <w:style w:type="character" w:styleId="ListLabel185">
+    <w:name w:val="ListLabel 185"/>
+    <w:qFormat/>
+    <w:rPr>
+      <w:rFonts w:cs="Symbol"/>
+    </w:rPr>
+  </w:style>
+  <w:style w:type="character" w:styleId="ListLabel186">
+    <w:name w:val="ListLabel 186"/>
+    <w:qFormat/>
+    <w:rPr>
+      <w:rFonts w:cs="OpenSymbol"/>
+    </w:rPr>
+  </w:style>
+  <w:style w:type="character" w:styleId="ListLabel187">
+    <w:name w:val="ListLabel 187"/>
+    <w:qFormat/>
+    <w:rPr>
+      <w:rFonts w:cs="OpenSymbol"/>
+    </w:rPr>
+  </w:style>
+  <w:style w:type="character" w:styleId="ListLabel188">
+    <w:name w:val="ListLabel 188"/>
+    <w:qFormat/>
+    <w:rPr>
+      <w:rFonts w:cs="Symbol"/>
+    </w:rPr>
+  </w:style>
+  <w:style w:type="character" w:styleId="ListLabel189">
+    <w:name w:val="ListLabel 189"/>
+    <w:qFormat/>
+    <w:rPr>
+      <w:rFonts w:cs="OpenSymbol"/>
+    </w:rPr>
+  </w:style>
+  <w:style w:type="character" w:styleId="ListLabel190">
+    <w:name w:val="ListLabel 190"/>
+    <w:qFormat/>
+    <w:rPr>
+      <w:rFonts w:cs="OpenSymbol"/>
+    </w:rPr>
+  </w:style>
+  <w:style w:type="character" w:styleId="ListLabel191">
+    <w:name w:val="ListLabel 191"/>
+    <w:qFormat/>
+    <w:rPr>
+      <w:rFonts w:cs="Symbol"/>
+    </w:rPr>
+  </w:style>
+  <w:style w:type="character" w:styleId="ListLabel192">
+    <w:name w:val="ListLabel 192"/>
+    <w:qFormat/>
+    <w:rPr>
+      <w:rFonts w:cs="OpenSymbol"/>
+    </w:rPr>
+  </w:style>
+  <w:style w:type="character" w:styleId="ListLabel193">
+    <w:name w:val="ListLabel 193"/>
+    <w:qFormat/>
+    <w:rPr>
+      <w:rFonts w:cs="OpenSymbol"/>
+    </w:rPr>
+  </w:style>
+  <w:style w:type="character" w:styleId="ListLabel194">
+    <w:name w:val="ListLabel 194"/>
+    <w:qFormat/>
+    <w:rPr>
+      <w:i w:val="false"/>
+      <w:iCs w:val="false"/>
+    </w:rPr>
+  </w:style>
+  <w:style w:type="character" w:styleId="ListLabel195">
+    <w:name w:val="ListLabel 195"/>
+    <w:qFormat/>
+    <w:rPr/>
+  </w:style>
+  <w:style w:type="character" w:styleId="ListLabel196">
+    <w:name w:val="ListLabel 196"/>
+    <w:qFormat/>
+    <w:rPr/>
+  </w:style>
+  <w:style w:type="character" w:styleId="ListLabel197">
+    <w:name w:val="ListLabel 197"/>
     <w:qFormat/>
     <w:rPr>
       <w:b w:val="false"/>

</xml_diff>

<commit_message>
Identify another person in the photo
</commit_message>
<xml_diff>
--- a/TaylorEtAl-composition-of-the-Carnegie-Diplodocus.docx
+++ b/TaylorEtAl-composition-of-the-Carnegie-Diplodocus.docx
@@ -17663,23 +17663,7 @@
       </w:r>
       <w:r>
         <w:rPr/>
-        <w:t xml:space="preserve"> referred specimen CM 94 (there are too many of them to be from the holotype CM 84). In </w:t>
-      </w:r>
-      <w:r>
-        <w:rPr/>
-        <w:t xml:space="preserve">the centre </w:t>
-      </w:r>
-      <w:r>
-        <w:rPr/>
-        <w:t xml:space="preserve">facing the camera sits preparator </w:t>
-      </w:r>
-      <w:r>
-        <w:rPr/>
-        <w:t>Charles W. Gilmore</w:t>
-      </w:r>
-      <w:r>
-        <w:rPr/>
-        <w:t xml:space="preserve">. Seated to the right, wearing a suit, is John B. Hatcher, whose description of </w:t>
+        <w:t xml:space="preserve"> referred specimen CM 94 (there are too many of them to be from the holotype CM 84). In the centre facing the camera sits preparator Charles W. Gilmore. Seated to the right, wearing a suit, is John B. Hatcher, whose description of </w:t>
       </w:r>
       <w:r>
         <w:rPr>
@@ -17690,43 +17674,33 @@
       </w:r>
       <w:r>
         <w:rPr/>
-        <w:t xml:space="preserve"> had been published two years previously. </w:t>
-      </w:r>
-      <w:r>
-        <w:rPr/>
-        <w:t xml:space="preserve">The man </w:t>
-      </w:r>
-      <w:r>
-        <w:rPr/>
-        <w:t>stand</w:t>
-      </w:r>
-      <w:r>
-        <w:rPr/>
-        <w:t xml:space="preserve">ing </w:t>
-      </w:r>
-      <w:r>
-        <w:rPr/>
-        <w:t xml:space="preserve">at the back between the two windows </w:t>
-      </w:r>
-      <w:r>
-        <w:rPr/>
-        <w:t xml:space="preserve">may be </w:t>
-      </w:r>
-      <w:r>
-        <w:rPr/>
-        <w:t xml:space="preserve">Museum director William J. Holland. </w:t>
+        <w:t xml:space="preserve"> had been published two years previously. The man standing at the back between the two windows may be Museum director William J. Holland. </w:t>
+      </w:r>
+      <w:r>
+        <w:rPr/>
+        <w:t>Seated at the back is Earl Douglass.</w:t>
+      </w:r>
+      <w:r>
+        <w:rPr/>
+        <w:t xml:space="preserve"> </w:t>
       </w:r>
       <w:r>
         <w:rPr>
           <w:highlight w:val="yellow"/>
         </w:rPr>
-        <w:t xml:space="preserve">XXX who are the other five? Is Agostini among them? </w:t>
+        <w:t xml:space="preserve">XXX who are the other </w:t>
       </w:r>
       <w:r>
         <w:rPr>
           <w:highlight w:val="yellow"/>
         </w:rPr>
-        <w:t>Is  Arthur S. Coggeshall?</w:t>
+        <w:t>four</w:t>
+      </w:r>
+      <w:r>
+        <w:rPr>
+          <w:highlight w:val="yellow"/>
+        </w:rPr>
+        <w:t>? Is Agostini among them? Is  Arthur S. Coggeshall?</w:t>
       </w:r>
     </w:p>
     <w:p>
@@ -18756,7 +18730,7 @@
     <w:pPr>
       <w:widowControl/>
       <w:suppressAutoHyphens w:val="true"/>
-      <w:overflowPunct w:val="false"/>
+      <w:overflowPunct w:val="true"/>
       <w:bidi w:val="0"/>
       <w:spacing w:before="0" w:after="0"/>
       <w:ind w:left="0" w:right="0" w:hanging="0"/>
@@ -20258,6 +20232,284 @@
   </w:style>
   <w:style w:type="character" w:styleId="ListLabel197">
     <w:name w:val="ListLabel 197"/>
+    <w:qFormat/>
+    <w:rPr>
+      <w:b w:val="false"/>
+      <w:bCs w:val="false"/>
+    </w:rPr>
+  </w:style>
+  <w:style w:type="character" w:styleId="ListLabel198">
+    <w:name w:val="ListLabel 198"/>
+    <w:qFormat/>
+    <w:rPr>
+      <w:rFonts w:cs="Symbol"/>
+    </w:rPr>
+  </w:style>
+  <w:style w:type="character" w:styleId="ListLabel199">
+    <w:name w:val="ListLabel 199"/>
+    <w:qFormat/>
+    <w:rPr>
+      <w:rFonts w:cs="OpenSymbol"/>
+    </w:rPr>
+  </w:style>
+  <w:style w:type="character" w:styleId="ListLabel200">
+    <w:name w:val="ListLabel 200"/>
+    <w:qFormat/>
+    <w:rPr>
+      <w:rFonts w:cs="OpenSymbol"/>
+    </w:rPr>
+  </w:style>
+  <w:style w:type="character" w:styleId="ListLabel201">
+    <w:name w:val="ListLabel 201"/>
+    <w:qFormat/>
+    <w:rPr>
+      <w:rFonts w:cs="Symbol"/>
+    </w:rPr>
+  </w:style>
+  <w:style w:type="character" w:styleId="ListLabel202">
+    <w:name w:val="ListLabel 202"/>
+    <w:qFormat/>
+    <w:rPr>
+      <w:rFonts w:cs="OpenSymbol"/>
+    </w:rPr>
+  </w:style>
+  <w:style w:type="character" w:styleId="ListLabel203">
+    <w:name w:val="ListLabel 203"/>
+    <w:qFormat/>
+    <w:rPr>
+      <w:rFonts w:cs="OpenSymbol"/>
+    </w:rPr>
+  </w:style>
+  <w:style w:type="character" w:styleId="ListLabel204">
+    <w:name w:val="ListLabel 204"/>
+    <w:qFormat/>
+    <w:rPr>
+      <w:rFonts w:cs="Symbol"/>
+    </w:rPr>
+  </w:style>
+  <w:style w:type="character" w:styleId="ListLabel205">
+    <w:name w:val="ListLabel 205"/>
+    <w:qFormat/>
+    <w:rPr>
+      <w:rFonts w:cs="OpenSymbol"/>
+    </w:rPr>
+  </w:style>
+  <w:style w:type="character" w:styleId="ListLabel206">
+    <w:name w:val="ListLabel 206"/>
+    <w:qFormat/>
+    <w:rPr>
+      <w:rFonts w:cs="OpenSymbol"/>
+    </w:rPr>
+  </w:style>
+  <w:style w:type="character" w:styleId="ListLabel207">
+    <w:name w:val="ListLabel 207"/>
+    <w:qFormat/>
+    <w:rPr>
+      <w:rFonts w:cs="Symbol"/>
+    </w:rPr>
+  </w:style>
+  <w:style w:type="character" w:styleId="ListLabel208">
+    <w:name w:val="ListLabel 208"/>
+    <w:qFormat/>
+    <w:rPr>
+      <w:rFonts w:cs="OpenSymbol"/>
+    </w:rPr>
+  </w:style>
+  <w:style w:type="character" w:styleId="ListLabel209">
+    <w:name w:val="ListLabel 209"/>
+    <w:qFormat/>
+    <w:rPr>
+      <w:rFonts w:cs="OpenSymbol"/>
+    </w:rPr>
+  </w:style>
+  <w:style w:type="character" w:styleId="ListLabel210">
+    <w:name w:val="ListLabel 210"/>
+    <w:qFormat/>
+    <w:rPr>
+      <w:rFonts w:cs="Symbol"/>
+    </w:rPr>
+  </w:style>
+  <w:style w:type="character" w:styleId="ListLabel211">
+    <w:name w:val="ListLabel 211"/>
+    <w:qFormat/>
+    <w:rPr>
+      <w:rFonts w:cs="OpenSymbol"/>
+    </w:rPr>
+  </w:style>
+  <w:style w:type="character" w:styleId="ListLabel212">
+    <w:name w:val="ListLabel 212"/>
+    <w:qFormat/>
+    <w:rPr>
+      <w:rFonts w:cs="OpenSymbol"/>
+    </w:rPr>
+  </w:style>
+  <w:style w:type="character" w:styleId="ListLabel213">
+    <w:name w:val="ListLabel 213"/>
+    <w:qFormat/>
+    <w:rPr>
+      <w:rFonts w:cs="Symbol"/>
+    </w:rPr>
+  </w:style>
+  <w:style w:type="character" w:styleId="ListLabel214">
+    <w:name w:val="ListLabel 214"/>
+    <w:qFormat/>
+    <w:rPr>
+      <w:rFonts w:cs="OpenSymbol"/>
+    </w:rPr>
+  </w:style>
+  <w:style w:type="character" w:styleId="ListLabel215">
+    <w:name w:val="ListLabel 215"/>
+    <w:qFormat/>
+    <w:rPr>
+      <w:rFonts w:cs="OpenSymbol"/>
+    </w:rPr>
+  </w:style>
+  <w:style w:type="character" w:styleId="ListLabel216">
+    <w:name w:val="ListLabel 216"/>
+    <w:qFormat/>
+    <w:rPr>
+      <w:rFonts w:cs="Symbol"/>
+    </w:rPr>
+  </w:style>
+  <w:style w:type="character" w:styleId="ListLabel217">
+    <w:name w:val="ListLabel 217"/>
+    <w:qFormat/>
+    <w:rPr>
+      <w:rFonts w:cs="OpenSymbol"/>
+    </w:rPr>
+  </w:style>
+  <w:style w:type="character" w:styleId="ListLabel218">
+    <w:name w:val="ListLabel 218"/>
+    <w:qFormat/>
+    <w:rPr>
+      <w:rFonts w:cs="OpenSymbol"/>
+    </w:rPr>
+  </w:style>
+  <w:style w:type="character" w:styleId="ListLabel219">
+    <w:name w:val="ListLabel 219"/>
+    <w:qFormat/>
+    <w:rPr>
+      <w:rFonts w:cs="Symbol"/>
+    </w:rPr>
+  </w:style>
+  <w:style w:type="character" w:styleId="ListLabel220">
+    <w:name w:val="ListLabel 220"/>
+    <w:qFormat/>
+    <w:rPr>
+      <w:rFonts w:cs="OpenSymbol"/>
+    </w:rPr>
+  </w:style>
+  <w:style w:type="character" w:styleId="ListLabel221">
+    <w:name w:val="ListLabel 221"/>
+    <w:qFormat/>
+    <w:rPr>
+      <w:rFonts w:cs="OpenSymbol"/>
+    </w:rPr>
+  </w:style>
+  <w:style w:type="character" w:styleId="ListLabel222">
+    <w:name w:val="ListLabel 222"/>
+    <w:qFormat/>
+    <w:rPr>
+      <w:rFonts w:cs="Symbol"/>
+    </w:rPr>
+  </w:style>
+  <w:style w:type="character" w:styleId="ListLabel223">
+    <w:name w:val="ListLabel 223"/>
+    <w:qFormat/>
+    <w:rPr>
+      <w:rFonts w:cs="OpenSymbol"/>
+    </w:rPr>
+  </w:style>
+  <w:style w:type="character" w:styleId="ListLabel224">
+    <w:name w:val="ListLabel 224"/>
+    <w:qFormat/>
+    <w:rPr>
+      <w:rFonts w:cs="OpenSymbol"/>
+    </w:rPr>
+  </w:style>
+  <w:style w:type="character" w:styleId="ListLabel225">
+    <w:name w:val="ListLabel 225"/>
+    <w:qFormat/>
+    <w:rPr>
+      <w:rFonts w:cs="Symbol"/>
+    </w:rPr>
+  </w:style>
+  <w:style w:type="character" w:styleId="ListLabel226">
+    <w:name w:val="ListLabel 226"/>
+    <w:qFormat/>
+    <w:rPr>
+      <w:rFonts w:cs="OpenSymbol"/>
+    </w:rPr>
+  </w:style>
+  <w:style w:type="character" w:styleId="ListLabel227">
+    <w:name w:val="ListLabel 227"/>
+    <w:qFormat/>
+    <w:rPr>
+      <w:rFonts w:cs="OpenSymbol"/>
+    </w:rPr>
+  </w:style>
+  <w:style w:type="character" w:styleId="ListLabel228">
+    <w:name w:val="ListLabel 228"/>
+    <w:qFormat/>
+    <w:rPr>
+      <w:rFonts w:cs="Symbol"/>
+    </w:rPr>
+  </w:style>
+  <w:style w:type="character" w:styleId="ListLabel229">
+    <w:name w:val="ListLabel 229"/>
+    <w:qFormat/>
+    <w:rPr>
+      <w:rFonts w:cs="OpenSymbol"/>
+    </w:rPr>
+  </w:style>
+  <w:style w:type="character" w:styleId="ListLabel230">
+    <w:name w:val="ListLabel 230"/>
+    <w:qFormat/>
+    <w:rPr>
+      <w:rFonts w:cs="OpenSymbol"/>
+    </w:rPr>
+  </w:style>
+  <w:style w:type="character" w:styleId="ListLabel231">
+    <w:name w:val="ListLabel 231"/>
+    <w:qFormat/>
+    <w:rPr>
+      <w:rFonts w:cs="Symbol"/>
+    </w:rPr>
+  </w:style>
+  <w:style w:type="character" w:styleId="ListLabel232">
+    <w:name w:val="ListLabel 232"/>
+    <w:qFormat/>
+    <w:rPr>
+      <w:rFonts w:cs="OpenSymbol"/>
+    </w:rPr>
+  </w:style>
+  <w:style w:type="character" w:styleId="ListLabel233">
+    <w:name w:val="ListLabel 233"/>
+    <w:qFormat/>
+    <w:rPr>
+      <w:rFonts w:cs="OpenSymbol"/>
+    </w:rPr>
+  </w:style>
+  <w:style w:type="character" w:styleId="ListLabel234">
+    <w:name w:val="ListLabel 234"/>
+    <w:qFormat/>
+    <w:rPr>
+      <w:i w:val="false"/>
+      <w:iCs w:val="false"/>
+    </w:rPr>
+  </w:style>
+  <w:style w:type="character" w:styleId="ListLabel235">
+    <w:name w:val="ListLabel 235"/>
+    <w:qFormat/>
+    <w:rPr/>
+  </w:style>
+  <w:style w:type="character" w:styleId="ListLabel236">
+    <w:name w:val="ListLabel 236"/>
+    <w:qFormat/>
+    <w:rPr/>
+  </w:style>
+  <w:style w:type="character" w:styleId="ListLabel237">
+    <w:name w:val="ListLabel 237"/>
     <w:qFormat/>
     <w:rPr>
       <w:b w:val="false"/>

</xml_diff>

<commit_message>
Identify more people in photo
</commit_message>
<xml_diff>
--- a/TaylorEtAl-composition-of-the-Carnegie-Diplodocus.docx
+++ b/TaylorEtAl-composition-of-the-Carnegie-Diplodocus.docx
@@ -3468,7 +3468,31 @@
       </w:pPr>
       <w:r>
         <w:rPr/>
-        <w:t>The Paris mount remains in its original location, and is entirely unchanged since its creation in 1908, with the exception that possibly a few tail vertebrae had to be replaced in the mid 20th Century after a mishap. It was not even moved during either World War (Vincent Reneleau, pers. comm., 2022). (Coggeshall (1951a:278) claims that the museum was converted into a hospital during World War I and the skeleton dismantled and later remounted, but this contradicts other accounts.) This makes the Paris mount an important and perhaps unique historical artifact in its own right, and it is to be hoped that the MNHN resists the temptation to modernize it.</w:t>
+        <w:t>The Paris mount remains in its original location, and is entirely unchanged since its creation in 1908, with the exception that possibly a few tail vertebrae had to be replaced in the mid 20th Century after a mishap. Coggeshall (1951a:278) claim</w:t>
+      </w:r>
+      <w:r>
+        <w:rPr/>
+        <w:t>ed</w:t>
+      </w:r>
+      <w:r>
+        <w:rPr/>
+        <w:t xml:space="preserve"> that the museum was converted into a hospital during World War I and the skeleton dismantled and later remounted, but this contradicts other accounts: </w:t>
+      </w:r>
+      <w:r>
+        <w:rPr/>
+        <w:t>it is not included in lists of temporary</w:t>
+      </w:r>
+      <w:r>
+        <w:rPr/>
+        <w:t xml:space="preserve"> </w:t>
+      </w:r>
+      <w:r>
+        <w:rPr/>
+        <w:t>hospitals at that time. The preponderance of evidence shows that i</w:t>
+      </w:r>
+      <w:r>
+        <w:rPr/>
+        <w:t>t was not moved during either World War (Vincent Reneleau, pers. comm., 2022). This makes the Paris mount an important and perhaps unique historical artifact in its own right, and it is to be hoped that the MNHN resists the temptation to modernize it.</w:t>
       </w:r>
     </w:p>
     <w:p>
@@ -17663,7 +17687,201 @@
       </w:r>
       <w:r>
         <w:rPr/>
-        <w:t xml:space="preserve"> referred specimen CM 94 (there are too many of them to be from the holotype CM 84). In the centre facing the camera sits preparator Charles W. Gilmore. Seated to the right, wearing a suit, is John B. Hatcher, whose description of </w:t>
+        <w:t xml:space="preserve"> referred specimen CM 94 (there are too many of them to be from the holotype CM 84) </w:t>
+      </w:r>
+      <w:r>
+        <w:rPr/>
+        <w:t xml:space="preserve">or from the </w:t>
+      </w:r>
+      <w:r>
+        <w:rPr>
+          <w:i/>
+          <w:iCs/>
+        </w:rPr>
+        <w:t>Apatosaurus excelsus</w:t>
+      </w:r>
+      <w:r>
+        <w:rPr/>
+        <w:t xml:space="preserve"> referred specimen CM 563 (subsequently transferred to UW 15556 and referred to </w:t>
+      </w:r>
+      <w:r>
+        <w:rPr>
+          <w:i/>
+          <w:iCs/>
+        </w:rPr>
+        <w:t>Brontosaurus parvus</w:t>
+      </w:r>
+      <w:r>
+        <w:rPr/>
+        <w:t xml:space="preserve"> by Tschopp et al. (2015:229). People from left to right:</w:t>
+      </w:r>
+    </w:p>
+    <w:p>
+      <w:pPr>
+        <w:pStyle w:val="FigureCaption"/>
+        <w:numPr>
+          <w:ilvl w:val="0"/>
+          <w:numId w:val="8"/>
+        </w:numPr>
+        <w:rPr/>
+      </w:pPr>
+      <w:r>
+        <w:rPr/>
+        <w:t xml:space="preserve">Seated, facing right: </w:t>
+      </w:r>
+      <w:r>
+        <w:rPr/>
+        <w:t xml:space="preserve">perhaps </w:t>
+      </w:r>
+      <w:r>
+        <w:rPr>
+          <w:highlight w:val="yellow"/>
+        </w:rPr>
+        <w:t xml:space="preserve">Thompson </w:t>
+      </w:r>
+      <w:r>
+        <w:rPr>
+          <w:highlight w:val="yellow"/>
+        </w:rPr>
+        <w:t>XXX who is he? Ask ReBecca Hunt-Foster</w:t>
+      </w:r>
+    </w:p>
+    <w:p>
+      <w:pPr>
+        <w:pStyle w:val="FigureCaption"/>
+        <w:numPr>
+          <w:ilvl w:val="0"/>
+          <w:numId w:val="8"/>
+        </w:numPr>
+        <w:rPr/>
+      </w:pPr>
+      <w:r>
+        <w:rPr/>
+        <w:t xml:space="preserve">Standing at back: </w:t>
+      </w:r>
+      <w:r>
+        <w:rPr/>
+        <w:t xml:space="preserve">chief preparator </w:t>
+      </w:r>
+      <w:r>
+        <w:rPr/>
+        <w:t>Arthur S. Coggeshall</w:t>
+      </w:r>
+    </w:p>
+    <w:p>
+      <w:pPr>
+        <w:pStyle w:val="FigureCaption"/>
+        <w:numPr>
+          <w:ilvl w:val="0"/>
+          <w:numId w:val="8"/>
+        </w:numPr>
+        <w:rPr/>
+      </w:pPr>
+      <w:r>
+        <w:rPr/>
+        <w:t>Seated, looking to camera: preparator Charles W. Gilmore</w:t>
+      </w:r>
+    </w:p>
+    <w:p>
+      <w:pPr>
+        <w:pStyle w:val="FigureCaption"/>
+        <w:numPr>
+          <w:ilvl w:val="0"/>
+          <w:numId w:val="8"/>
+        </w:numPr>
+        <w:rPr/>
+      </w:pPr>
+      <w:r>
+        <w:rPr/>
+        <w:t xml:space="preserve">Seated at far table: </w:t>
+      </w:r>
+      <w:r>
+        <w:rPr/>
+        <w:t xml:space="preserve">field worker </w:t>
+      </w:r>
+      <w:r>
+        <w:rPr/>
+        <w:t>Earl Douglass</w:t>
+      </w:r>
+    </w:p>
+    <w:p>
+      <w:pPr>
+        <w:pStyle w:val="FigureCaption"/>
+        <w:numPr>
+          <w:ilvl w:val="0"/>
+          <w:numId w:val="8"/>
+        </w:numPr>
+        <w:rPr/>
+      </w:pPr>
+      <w:r>
+        <w:rPr/>
+        <w:t xml:space="preserve">Standing behind far table: possibly </w:t>
+      </w:r>
+      <w:r>
+        <w:rPr/>
+        <w:t xml:space="preserve">preparator </w:t>
+      </w:r>
+      <w:r>
+        <w:rPr/>
+        <w:t xml:space="preserve">Louis Coggeshall, </w:t>
+      </w:r>
+      <w:r>
+        <w:rPr/>
+        <w:t>Arthur’s brother</w:t>
+      </w:r>
+    </w:p>
+    <w:p>
+      <w:pPr>
+        <w:pStyle w:val="FigureCaption"/>
+        <w:numPr>
+          <w:ilvl w:val="0"/>
+          <w:numId w:val="8"/>
+        </w:numPr>
+        <w:rPr/>
+      </w:pPr>
+      <w:r>
+        <w:rPr/>
+        <w:t xml:space="preserve">Sitting at far table, facing left: possibly </w:t>
+      </w:r>
+      <w:r>
+        <w:rPr/>
+        <w:t xml:space="preserve">lead sculptor </w:t>
+      </w:r>
+      <w:r>
+        <w:rPr/>
+        <w:t>Serafino Agostini.</w:t>
+      </w:r>
+    </w:p>
+    <w:p>
+      <w:pPr>
+        <w:pStyle w:val="FigureCaption"/>
+        <w:numPr>
+          <w:ilvl w:val="0"/>
+          <w:numId w:val="8"/>
+        </w:numPr>
+        <w:rPr/>
+      </w:pPr>
+      <w:r>
+        <w:rPr/>
+        <w:t xml:space="preserve">Seated: </w:t>
+      </w:r>
+      <w:r>
+        <w:rPr/>
+        <w:t>unknown</w:t>
+      </w:r>
+    </w:p>
+    <w:p>
+      <w:pPr>
+        <w:pStyle w:val="FigureCaption"/>
+        <w:numPr>
+          <w:ilvl w:val="0"/>
+          <w:numId w:val="8"/>
+        </w:numPr>
+        <w:rPr/>
+      </w:pPr>
+      <w:r>
+        <w:rPr/>
+        <w:t xml:space="preserve">Sitting on bench: John Bell Hatcher, whose description of </w:t>
       </w:r>
       <w:r>
         <w:rPr>
@@ -17674,41 +17892,16 @@
       </w:r>
       <w:r>
         <w:rPr/>
-        <w:t xml:space="preserve"> had been published two years previously. The man standing at the back between the two windows may be Museum director William J. Holland. </w:t>
-      </w:r>
-      <w:r>
-        <w:rPr/>
-        <w:t>Seated at the back is Earl Douglass.</w:t>
-      </w:r>
-      <w:r>
-        <w:rPr/>
-        <w:t xml:space="preserve"> </w:t>
-      </w:r>
-      <w:r>
-        <w:rPr>
-          <w:highlight w:val="yellow"/>
-        </w:rPr>
-        <w:t xml:space="preserve">XXX who are the other </w:t>
-      </w:r>
-      <w:r>
-        <w:rPr>
-          <w:highlight w:val="yellow"/>
-        </w:rPr>
-        <w:t>four</w:t>
-      </w:r>
-      <w:r>
-        <w:rPr>
-          <w:highlight w:val="yellow"/>
-        </w:rPr>
-        <w:t>? Is Agostini among them? Is  Arthur S. Coggeshall?</w:t>
+        <w:t xml:space="preserve"> had been published two years previously</w:t>
       </w:r>
     </w:p>
     <w:p>
       <w:pPr>
         <w:pStyle w:val="FigureCaption"/>
         <w:spacing w:before="0" w:after="142"/>
-        <w:ind w:left="283" w:right="0" w:hanging="283"/>
-        <w:rPr/>
+        <w:rPr>
+          <w:highlight w:val="yellow"/>
+        </w:rPr>
       </w:pPr>
       <w:r>
         <w:rPr/>
@@ -18590,6 +18783,152 @@
     </w:lvl>
   </w:abstractNum>
   <w:abstractNum w:abstractNumId="8">
+    <w:lvl w:ilvl="0">
+      <w:start w:val="1"/>
+      <w:numFmt w:val="bullet"/>
+      <w:lvlText w:val=""/>
+      <w:lvlJc w:val="left"/>
+      <w:pPr>
+        <w:tabs>
+          <w:tab w:val="num" w:pos="720"/>
+        </w:tabs>
+        <w:ind w:left="720" w:hanging="360"/>
+      </w:pPr>
+      <w:rPr>
+        <w:rFonts w:ascii="Symbol" w:hAnsi="Symbol" w:cs="Symbol" w:hint="default"/>
+        <w:rFonts w:cs="OpenSymbol"/>
+      </w:rPr>
+    </w:lvl>
+    <w:lvl w:ilvl="1">
+      <w:start w:val="1"/>
+      <w:numFmt w:val="bullet"/>
+      <w:lvlText w:val="◦"/>
+      <w:lvlJc w:val="left"/>
+      <w:pPr>
+        <w:tabs>
+          <w:tab w:val="num" w:pos="1080"/>
+        </w:tabs>
+        <w:ind w:left="1080" w:hanging="360"/>
+      </w:pPr>
+      <w:rPr>
+        <w:rFonts w:ascii="OpenSymbol" w:hAnsi="OpenSymbol" w:cs="OpenSymbol" w:hint="default"/>
+        <w:rFonts w:cs="OpenSymbol"/>
+      </w:rPr>
+    </w:lvl>
+    <w:lvl w:ilvl="2">
+      <w:start w:val="1"/>
+      <w:numFmt w:val="bullet"/>
+      <w:lvlText w:val="▪"/>
+      <w:lvlJc w:val="left"/>
+      <w:pPr>
+        <w:tabs>
+          <w:tab w:val="num" w:pos="1440"/>
+        </w:tabs>
+        <w:ind w:left="1440" w:hanging="360"/>
+      </w:pPr>
+      <w:rPr>
+        <w:rFonts w:ascii="OpenSymbol" w:hAnsi="OpenSymbol" w:cs="OpenSymbol" w:hint="default"/>
+        <w:rFonts w:cs="OpenSymbol"/>
+      </w:rPr>
+    </w:lvl>
+    <w:lvl w:ilvl="3">
+      <w:start w:val="1"/>
+      <w:numFmt w:val="bullet"/>
+      <w:lvlText w:val=""/>
+      <w:lvlJc w:val="left"/>
+      <w:pPr>
+        <w:tabs>
+          <w:tab w:val="num" w:pos="1800"/>
+        </w:tabs>
+        <w:ind w:left="1800" w:hanging="360"/>
+      </w:pPr>
+      <w:rPr>
+        <w:rFonts w:ascii="Symbol" w:hAnsi="Symbol" w:cs="Symbol" w:hint="default"/>
+        <w:rFonts w:cs="OpenSymbol"/>
+      </w:rPr>
+    </w:lvl>
+    <w:lvl w:ilvl="4">
+      <w:start w:val="1"/>
+      <w:numFmt w:val="bullet"/>
+      <w:lvlText w:val="◦"/>
+      <w:lvlJc w:val="left"/>
+      <w:pPr>
+        <w:tabs>
+          <w:tab w:val="num" w:pos="2160"/>
+        </w:tabs>
+        <w:ind w:left="2160" w:hanging="360"/>
+      </w:pPr>
+      <w:rPr>
+        <w:rFonts w:ascii="OpenSymbol" w:hAnsi="OpenSymbol" w:cs="OpenSymbol" w:hint="default"/>
+        <w:rFonts w:cs="OpenSymbol"/>
+      </w:rPr>
+    </w:lvl>
+    <w:lvl w:ilvl="5">
+      <w:start w:val="1"/>
+      <w:numFmt w:val="bullet"/>
+      <w:lvlText w:val="▪"/>
+      <w:lvlJc w:val="left"/>
+      <w:pPr>
+        <w:tabs>
+          <w:tab w:val="num" w:pos="2520"/>
+        </w:tabs>
+        <w:ind w:left="2520" w:hanging="360"/>
+      </w:pPr>
+      <w:rPr>
+        <w:rFonts w:ascii="OpenSymbol" w:hAnsi="OpenSymbol" w:cs="OpenSymbol" w:hint="default"/>
+        <w:rFonts w:cs="OpenSymbol"/>
+      </w:rPr>
+    </w:lvl>
+    <w:lvl w:ilvl="6">
+      <w:start w:val="1"/>
+      <w:numFmt w:val="bullet"/>
+      <w:lvlText w:val=""/>
+      <w:lvlJc w:val="left"/>
+      <w:pPr>
+        <w:tabs>
+          <w:tab w:val="num" w:pos="2880"/>
+        </w:tabs>
+        <w:ind w:left="2880" w:hanging="360"/>
+      </w:pPr>
+      <w:rPr>
+        <w:rFonts w:ascii="Symbol" w:hAnsi="Symbol" w:cs="Symbol" w:hint="default"/>
+        <w:rFonts w:cs="OpenSymbol"/>
+      </w:rPr>
+    </w:lvl>
+    <w:lvl w:ilvl="7">
+      <w:start w:val="1"/>
+      <w:numFmt w:val="bullet"/>
+      <w:lvlText w:val="◦"/>
+      <w:lvlJc w:val="left"/>
+      <w:pPr>
+        <w:tabs>
+          <w:tab w:val="num" w:pos="3240"/>
+        </w:tabs>
+        <w:ind w:left="3240" w:hanging="360"/>
+      </w:pPr>
+      <w:rPr>
+        <w:rFonts w:ascii="OpenSymbol" w:hAnsi="OpenSymbol" w:cs="OpenSymbol" w:hint="default"/>
+        <w:rFonts w:cs="OpenSymbol"/>
+      </w:rPr>
+    </w:lvl>
+    <w:lvl w:ilvl="8">
+      <w:start w:val="1"/>
+      <w:numFmt w:val="bullet"/>
+      <w:lvlText w:val="▪"/>
+      <w:lvlJc w:val="left"/>
+      <w:pPr>
+        <w:tabs>
+          <w:tab w:val="num" w:pos="3600"/>
+        </w:tabs>
+        <w:ind w:left="3600" w:hanging="360"/>
+      </w:pPr>
+      <w:rPr>
+        <w:rFonts w:ascii="OpenSymbol" w:hAnsi="OpenSymbol" w:cs="OpenSymbol" w:hint="default"/>
+        <w:rFonts w:cs="OpenSymbol"/>
+      </w:rPr>
+    </w:lvl>
+  </w:abstractNum>
+  <w:abstractNum w:abstractNumId="9">
     <w:lvl w:ilvl="0">
       <w:start w:val="1"/>
       <w:numFmt w:val="none"/>
@@ -18705,6 +19044,9 @@
   <w:num w:numId="8">
     <w:abstractNumId w:val="8"/>
   </w:num>
+  <w:num w:numId="9">
+    <w:abstractNumId w:val="9"/>
+  </w:num>
 </w:numbering>
 </file>
 
@@ -18730,7 +19072,7 @@
     <w:pPr>
       <w:widowControl/>
       <w:suppressAutoHyphens w:val="true"/>
-      <w:overflowPunct w:val="true"/>
+      <w:overflowPunct w:val="false"/>
       <w:bidi w:val="0"/>
       <w:spacing w:before="0" w:after="0"/>
       <w:ind w:left="0" w:right="0" w:hanging="0"/>
@@ -20510,6 +20852,284 @@
   </w:style>
   <w:style w:type="character" w:styleId="ListLabel237">
     <w:name w:val="ListLabel 237"/>
+    <w:qFormat/>
+    <w:rPr>
+      <w:b w:val="false"/>
+      <w:bCs w:val="false"/>
+    </w:rPr>
+  </w:style>
+  <w:style w:type="character" w:styleId="ListLabel238">
+    <w:name w:val="ListLabel 238"/>
+    <w:qFormat/>
+    <w:rPr>
+      <w:rFonts w:cs="Symbol"/>
+    </w:rPr>
+  </w:style>
+  <w:style w:type="character" w:styleId="ListLabel239">
+    <w:name w:val="ListLabel 239"/>
+    <w:qFormat/>
+    <w:rPr>
+      <w:rFonts w:cs="OpenSymbol"/>
+    </w:rPr>
+  </w:style>
+  <w:style w:type="character" w:styleId="ListLabel240">
+    <w:name w:val="ListLabel 240"/>
+    <w:qFormat/>
+    <w:rPr>
+      <w:rFonts w:cs="OpenSymbol"/>
+    </w:rPr>
+  </w:style>
+  <w:style w:type="character" w:styleId="ListLabel241">
+    <w:name w:val="ListLabel 241"/>
+    <w:qFormat/>
+    <w:rPr>
+      <w:rFonts w:cs="Symbol"/>
+    </w:rPr>
+  </w:style>
+  <w:style w:type="character" w:styleId="ListLabel242">
+    <w:name w:val="ListLabel 242"/>
+    <w:qFormat/>
+    <w:rPr>
+      <w:rFonts w:cs="OpenSymbol"/>
+    </w:rPr>
+  </w:style>
+  <w:style w:type="character" w:styleId="ListLabel243">
+    <w:name w:val="ListLabel 243"/>
+    <w:qFormat/>
+    <w:rPr>
+      <w:rFonts w:cs="OpenSymbol"/>
+    </w:rPr>
+  </w:style>
+  <w:style w:type="character" w:styleId="ListLabel244">
+    <w:name w:val="ListLabel 244"/>
+    <w:qFormat/>
+    <w:rPr>
+      <w:rFonts w:cs="Symbol"/>
+    </w:rPr>
+  </w:style>
+  <w:style w:type="character" w:styleId="ListLabel245">
+    <w:name w:val="ListLabel 245"/>
+    <w:qFormat/>
+    <w:rPr>
+      <w:rFonts w:cs="OpenSymbol"/>
+    </w:rPr>
+  </w:style>
+  <w:style w:type="character" w:styleId="ListLabel246">
+    <w:name w:val="ListLabel 246"/>
+    <w:qFormat/>
+    <w:rPr>
+      <w:rFonts w:cs="OpenSymbol"/>
+    </w:rPr>
+  </w:style>
+  <w:style w:type="character" w:styleId="ListLabel247">
+    <w:name w:val="ListLabel 247"/>
+    <w:qFormat/>
+    <w:rPr>
+      <w:rFonts w:cs="Symbol"/>
+    </w:rPr>
+  </w:style>
+  <w:style w:type="character" w:styleId="ListLabel248">
+    <w:name w:val="ListLabel 248"/>
+    <w:qFormat/>
+    <w:rPr>
+      <w:rFonts w:cs="OpenSymbol"/>
+    </w:rPr>
+  </w:style>
+  <w:style w:type="character" w:styleId="ListLabel249">
+    <w:name w:val="ListLabel 249"/>
+    <w:qFormat/>
+    <w:rPr>
+      <w:rFonts w:cs="OpenSymbol"/>
+    </w:rPr>
+  </w:style>
+  <w:style w:type="character" w:styleId="ListLabel250">
+    <w:name w:val="ListLabel 250"/>
+    <w:qFormat/>
+    <w:rPr>
+      <w:rFonts w:cs="Symbol"/>
+    </w:rPr>
+  </w:style>
+  <w:style w:type="character" w:styleId="ListLabel251">
+    <w:name w:val="ListLabel 251"/>
+    <w:qFormat/>
+    <w:rPr>
+      <w:rFonts w:cs="OpenSymbol"/>
+    </w:rPr>
+  </w:style>
+  <w:style w:type="character" w:styleId="ListLabel252">
+    <w:name w:val="ListLabel 252"/>
+    <w:qFormat/>
+    <w:rPr>
+      <w:rFonts w:cs="OpenSymbol"/>
+    </w:rPr>
+  </w:style>
+  <w:style w:type="character" w:styleId="ListLabel253">
+    <w:name w:val="ListLabel 253"/>
+    <w:qFormat/>
+    <w:rPr>
+      <w:rFonts w:cs="Symbol"/>
+    </w:rPr>
+  </w:style>
+  <w:style w:type="character" w:styleId="ListLabel254">
+    <w:name w:val="ListLabel 254"/>
+    <w:qFormat/>
+    <w:rPr>
+      <w:rFonts w:cs="OpenSymbol"/>
+    </w:rPr>
+  </w:style>
+  <w:style w:type="character" w:styleId="ListLabel255">
+    <w:name w:val="ListLabel 255"/>
+    <w:qFormat/>
+    <w:rPr>
+      <w:rFonts w:cs="OpenSymbol"/>
+    </w:rPr>
+  </w:style>
+  <w:style w:type="character" w:styleId="ListLabel256">
+    <w:name w:val="ListLabel 256"/>
+    <w:qFormat/>
+    <w:rPr>
+      <w:rFonts w:cs="Symbol"/>
+    </w:rPr>
+  </w:style>
+  <w:style w:type="character" w:styleId="ListLabel257">
+    <w:name w:val="ListLabel 257"/>
+    <w:qFormat/>
+    <w:rPr>
+      <w:rFonts w:cs="OpenSymbol"/>
+    </w:rPr>
+  </w:style>
+  <w:style w:type="character" w:styleId="ListLabel258">
+    <w:name w:val="ListLabel 258"/>
+    <w:qFormat/>
+    <w:rPr>
+      <w:rFonts w:cs="OpenSymbol"/>
+    </w:rPr>
+  </w:style>
+  <w:style w:type="character" w:styleId="ListLabel259">
+    <w:name w:val="ListLabel 259"/>
+    <w:qFormat/>
+    <w:rPr>
+      <w:rFonts w:cs="Symbol"/>
+    </w:rPr>
+  </w:style>
+  <w:style w:type="character" w:styleId="ListLabel260">
+    <w:name w:val="ListLabel 260"/>
+    <w:qFormat/>
+    <w:rPr>
+      <w:rFonts w:cs="OpenSymbol"/>
+    </w:rPr>
+  </w:style>
+  <w:style w:type="character" w:styleId="ListLabel261">
+    <w:name w:val="ListLabel 261"/>
+    <w:qFormat/>
+    <w:rPr>
+      <w:rFonts w:cs="OpenSymbol"/>
+    </w:rPr>
+  </w:style>
+  <w:style w:type="character" w:styleId="ListLabel262">
+    <w:name w:val="ListLabel 262"/>
+    <w:qFormat/>
+    <w:rPr>
+      <w:rFonts w:cs="Symbol"/>
+    </w:rPr>
+  </w:style>
+  <w:style w:type="character" w:styleId="ListLabel263">
+    <w:name w:val="ListLabel 263"/>
+    <w:qFormat/>
+    <w:rPr>
+      <w:rFonts w:cs="OpenSymbol"/>
+    </w:rPr>
+  </w:style>
+  <w:style w:type="character" w:styleId="ListLabel264">
+    <w:name w:val="ListLabel 264"/>
+    <w:qFormat/>
+    <w:rPr>
+      <w:rFonts w:cs="OpenSymbol"/>
+    </w:rPr>
+  </w:style>
+  <w:style w:type="character" w:styleId="ListLabel265">
+    <w:name w:val="ListLabel 265"/>
+    <w:qFormat/>
+    <w:rPr>
+      <w:rFonts w:cs="Symbol"/>
+    </w:rPr>
+  </w:style>
+  <w:style w:type="character" w:styleId="ListLabel266">
+    <w:name w:val="ListLabel 266"/>
+    <w:qFormat/>
+    <w:rPr>
+      <w:rFonts w:cs="OpenSymbol"/>
+    </w:rPr>
+  </w:style>
+  <w:style w:type="character" w:styleId="ListLabel267">
+    <w:name w:val="ListLabel 267"/>
+    <w:qFormat/>
+    <w:rPr>
+      <w:rFonts w:cs="OpenSymbol"/>
+    </w:rPr>
+  </w:style>
+  <w:style w:type="character" w:styleId="ListLabel268">
+    <w:name w:val="ListLabel 268"/>
+    <w:qFormat/>
+    <w:rPr>
+      <w:rFonts w:cs="Symbol"/>
+    </w:rPr>
+  </w:style>
+  <w:style w:type="character" w:styleId="ListLabel269">
+    <w:name w:val="ListLabel 269"/>
+    <w:qFormat/>
+    <w:rPr>
+      <w:rFonts w:cs="OpenSymbol"/>
+    </w:rPr>
+  </w:style>
+  <w:style w:type="character" w:styleId="ListLabel270">
+    <w:name w:val="ListLabel 270"/>
+    <w:qFormat/>
+    <w:rPr>
+      <w:rFonts w:cs="OpenSymbol"/>
+    </w:rPr>
+  </w:style>
+  <w:style w:type="character" w:styleId="ListLabel271">
+    <w:name w:val="ListLabel 271"/>
+    <w:qFormat/>
+    <w:rPr>
+      <w:rFonts w:cs="Symbol"/>
+    </w:rPr>
+  </w:style>
+  <w:style w:type="character" w:styleId="ListLabel272">
+    <w:name w:val="ListLabel 272"/>
+    <w:qFormat/>
+    <w:rPr>
+      <w:rFonts w:cs="OpenSymbol"/>
+    </w:rPr>
+  </w:style>
+  <w:style w:type="character" w:styleId="ListLabel273">
+    <w:name w:val="ListLabel 273"/>
+    <w:qFormat/>
+    <w:rPr>
+      <w:rFonts w:cs="OpenSymbol"/>
+    </w:rPr>
+  </w:style>
+  <w:style w:type="character" w:styleId="ListLabel274">
+    <w:name w:val="ListLabel 274"/>
+    <w:qFormat/>
+    <w:rPr>
+      <w:i w:val="false"/>
+      <w:iCs w:val="false"/>
+    </w:rPr>
+  </w:style>
+  <w:style w:type="character" w:styleId="ListLabel275">
+    <w:name w:val="ListLabel 275"/>
+    <w:qFormat/>
+    <w:rPr/>
+  </w:style>
+  <w:style w:type="character" w:styleId="ListLabel276">
+    <w:name w:val="ListLabel 276"/>
+    <w:qFormat/>
+    <w:rPr/>
+  </w:style>
+  <w:style w:type="character" w:styleId="ListLabel277">
+    <w:name w:val="ListLabel 277"/>
     <w:qFormat/>
     <w:rPr>
       <w:b w:val="false"/>

</xml_diff>

<commit_message>
Pers. comm. from Anthony Maltese
</commit_message>
<xml_diff>
--- a/TaylorEtAl-composition-of-the-Carnegie-Diplodocus.docx
+++ b/TaylorEtAl-composition-of-the-Carnegie-Diplodocus.docx
@@ -3468,31 +3468,7 @@
       </w:pPr>
       <w:r>
         <w:rPr/>
-        <w:t>The Paris mount remains in its original location, and is entirely unchanged since its creation in 1908, with the exception that possibly a few tail vertebrae had to be replaced in the mid 20th Century after a mishap. Coggeshall (1951a:278) claim</w:t>
-      </w:r>
-      <w:r>
-        <w:rPr/>
-        <w:t>ed</w:t>
-      </w:r>
-      <w:r>
-        <w:rPr/>
-        <w:t xml:space="preserve"> that the museum was converted into a hospital during World War I and the skeleton dismantled and later remounted, but this contradicts other accounts: </w:t>
-      </w:r>
-      <w:r>
-        <w:rPr/>
-        <w:t>it is not included in lists of temporary</w:t>
-      </w:r>
-      <w:r>
-        <w:rPr/>
-        <w:t xml:space="preserve"> </w:t>
-      </w:r>
-      <w:r>
-        <w:rPr/>
-        <w:t>hospitals at that time. The preponderance of evidence shows that i</w:t>
-      </w:r>
-      <w:r>
-        <w:rPr/>
-        <w:t>t was not moved during either World War (Vincent Reneleau, pers. comm., 2022). This makes the Paris mount an important and perhaps unique historical artifact in its own right, and it is to be hoped that the MNHN resists the temptation to modernize it.</w:t>
+        <w:t>The Paris mount remains in its original location, and is entirely unchanged since its creation in 1908, with the exception that possibly a few tail vertebrae had to be replaced in the mid 20th Century after a mishap. Coggeshall (1951a:278) claimed that the museum was converted into a hospital during World War I and the skeleton dismantled and later remounted, but this contradicts other accounts: it is not included in lists of temporary hospitals at that time. The preponderance of evidence shows that it was not moved during either World War (Vincent Reneleau, pers. comm., 2022). This makes the Paris mount an important and perhaps unique historical artifact in its own right, and it is to be hoped that the MNHN resists the temptation to modernize it.</w:t>
       </w:r>
     </w:p>
     <w:p>
@@ -3839,7 +3815,23 @@
       </w:pPr>
       <w:r>
         <w:rPr/>
-        <w:t>We thank Florian Mildenberger, Brian Curtice, Daniela Schwarz, Peter May, Kristian Remes, Vincent Reneleau and David Letasi for permission to cite personal communications.</w:t>
+        <w:t xml:space="preserve">We thank Brian Curtice, David Letasi, Peter May, </w:t>
+      </w:r>
+      <w:r>
+        <w:rPr/>
+        <w:t>Anthony Maltese</w:t>
+      </w:r>
+      <w:r>
+        <w:rPr/>
+        <w:t xml:space="preserve">, Florian Mildenberger, Kristian Remes, Vincent Reneleau </w:t>
+      </w:r>
+      <w:r>
+        <w:rPr/>
+        <w:t>and</w:t>
+      </w:r>
+      <w:r>
+        <w:rPr/>
+        <w:t xml:space="preserve"> Daniela Schwarz for permission to cite personal communications.</w:t>
       </w:r>
     </w:p>
     <w:p>
@@ -17687,11 +17679,7 @@
       </w:r>
       <w:r>
         <w:rPr/>
-        <w:t xml:space="preserve"> referred specimen CM 94 (there are too many of them to be from the holotype CM 84) </w:t>
-      </w:r>
-      <w:r>
-        <w:rPr/>
-        <w:t xml:space="preserve">or from the </w:t>
+        <w:t xml:space="preserve"> referred specimen CM 94 (there are too many of them to be from the holotype CM 84) or from the </w:t>
       </w:r>
       <w:r>
         <w:rPr>
@@ -17713,7 +17701,15 @@
       </w:r>
       <w:r>
         <w:rPr/>
-        <w:t xml:space="preserve"> by Tschopp et al. (2015:229). People from left to right:</w:t>
+        <w:t xml:space="preserve"> by Tschopp et al. (2015:229) </w:t>
+      </w:r>
+      <w:r>
+        <w:rPr/>
+        <w:t>(Anthony Maltese, pers. comm., 2022)</w:t>
+      </w:r>
+      <w:r>
+        <w:rPr/>
+        <w:t>. People from left to right:</w:t>
       </w:r>
     </w:p>
     <w:p>
@@ -17727,23 +17723,13 @@
       </w:pPr>
       <w:r>
         <w:rPr/>
-        <w:t xml:space="preserve">Seated, facing right: </w:t>
-      </w:r>
-      <w:r>
-        <w:rPr/>
-        <w:t xml:space="preserve">perhaps </w:t>
+        <w:t xml:space="preserve">Seated, facing right: perhaps </w:t>
       </w:r>
       <w:r>
         <w:rPr>
           <w:highlight w:val="yellow"/>
         </w:rPr>
-        <w:t xml:space="preserve">Thompson </w:t>
-      </w:r>
-      <w:r>
-        <w:rPr>
-          <w:highlight w:val="yellow"/>
-        </w:rPr>
-        <w:t>XXX who is he? Ask ReBecca Hunt-Foster</w:t>
+        <w:t>Thompson XXX who is he? Ask ReBecca Hunt-Foster</w:t>
       </w:r>
     </w:p>
     <w:p>
@@ -17757,15 +17743,7 @@
       </w:pPr>
       <w:r>
         <w:rPr/>
-        <w:t xml:space="preserve">Standing at back: </w:t>
-      </w:r>
-      <w:r>
-        <w:rPr/>
-        <w:t xml:space="preserve">chief preparator </w:t>
-      </w:r>
-      <w:r>
-        <w:rPr/>
-        <w:t>Arthur S. Coggeshall</w:t>
+        <w:t>Standing at back: chief preparator Arthur S. Coggeshall</w:t>
       </w:r>
     </w:p>
     <w:p>
@@ -17793,15 +17771,7 @@
       </w:pPr>
       <w:r>
         <w:rPr/>
-        <w:t xml:space="preserve">Seated at far table: </w:t>
-      </w:r>
-      <w:r>
-        <w:rPr/>
-        <w:t xml:space="preserve">field worker </w:t>
-      </w:r>
-      <w:r>
-        <w:rPr/>
-        <w:t>Earl Douglass</w:t>
+        <w:t>Seated at far table: field worker Earl Douglass</w:t>
       </w:r>
     </w:p>
     <w:p>
@@ -17815,19 +17785,7 @@
       </w:pPr>
       <w:r>
         <w:rPr/>
-        <w:t xml:space="preserve">Standing behind far table: possibly </w:t>
-      </w:r>
-      <w:r>
-        <w:rPr/>
-        <w:t xml:space="preserve">preparator </w:t>
-      </w:r>
-      <w:r>
-        <w:rPr/>
-        <w:t xml:space="preserve">Louis Coggeshall, </w:t>
-      </w:r>
-      <w:r>
-        <w:rPr/>
-        <w:t>Arthur’s brother</w:t>
+        <w:t>Standing behind far table: possibly preparator Louis Coggeshall, Arthur’s brother</w:t>
       </w:r>
     </w:p>
     <w:p>
@@ -17841,15 +17799,7 @@
       </w:pPr>
       <w:r>
         <w:rPr/>
-        <w:t xml:space="preserve">Sitting at far table, facing left: possibly </w:t>
-      </w:r>
-      <w:r>
-        <w:rPr/>
-        <w:t xml:space="preserve">lead sculptor </w:t>
-      </w:r>
-      <w:r>
-        <w:rPr/>
-        <w:t>Serafino Agostini.</w:t>
+        <w:t>Sitting at far table, facing left: possibly lead sculptor Serafino Agostini.</w:t>
       </w:r>
     </w:p>
     <w:p>
@@ -17863,11 +17813,7 @@
       </w:pPr>
       <w:r>
         <w:rPr/>
-        <w:t xml:space="preserve">Seated: </w:t>
-      </w:r>
-      <w:r>
-        <w:rPr/>
-        <w:t>unknown</w:t>
+        <w:t>Seated: unknown</w:t>
       </w:r>
     </w:p>
     <w:p>
@@ -17899,9 +17845,7 @@
       <w:pPr>
         <w:pStyle w:val="FigureCaption"/>
         <w:spacing w:before="0" w:after="142"/>
-        <w:rPr>
-          <w:highlight w:val="yellow"/>
-        </w:rPr>
+        <w:rPr/>
       </w:pPr>
       <w:r>
         <w:rPr/>
@@ -19072,7 +19016,7 @@
     <w:pPr>
       <w:widowControl/>
       <w:suppressAutoHyphens w:val="true"/>
-      <w:overflowPunct w:val="false"/>
+      <w:overflowPunct w:val="true"/>
       <w:bidi w:val="0"/>
       <w:spacing w:before="0" w:after="0"/>
       <w:ind w:left="0" w:right="0" w:hanging="0"/>
@@ -21130,6 +21074,347 @@
   </w:style>
   <w:style w:type="character" w:styleId="ListLabel277">
     <w:name w:val="ListLabel 277"/>
+    <w:qFormat/>
+    <w:rPr>
+      <w:b w:val="false"/>
+      <w:bCs w:val="false"/>
+    </w:rPr>
+  </w:style>
+  <w:style w:type="character" w:styleId="ListLabel278">
+    <w:name w:val="ListLabel 278"/>
+    <w:qFormat/>
+    <w:rPr>
+      <w:rFonts w:cs="Symbol"/>
+    </w:rPr>
+  </w:style>
+  <w:style w:type="character" w:styleId="ListLabel279">
+    <w:name w:val="ListLabel 279"/>
+    <w:qFormat/>
+    <w:rPr>
+      <w:rFonts w:cs="OpenSymbol"/>
+    </w:rPr>
+  </w:style>
+  <w:style w:type="character" w:styleId="ListLabel280">
+    <w:name w:val="ListLabel 280"/>
+    <w:qFormat/>
+    <w:rPr>
+      <w:rFonts w:cs="OpenSymbol"/>
+    </w:rPr>
+  </w:style>
+  <w:style w:type="character" w:styleId="ListLabel281">
+    <w:name w:val="ListLabel 281"/>
+    <w:qFormat/>
+    <w:rPr>
+      <w:rFonts w:cs="Symbol"/>
+    </w:rPr>
+  </w:style>
+  <w:style w:type="character" w:styleId="ListLabel282">
+    <w:name w:val="ListLabel 282"/>
+    <w:qFormat/>
+    <w:rPr>
+      <w:rFonts w:cs="OpenSymbol"/>
+    </w:rPr>
+  </w:style>
+  <w:style w:type="character" w:styleId="ListLabel283">
+    <w:name w:val="ListLabel 283"/>
+    <w:qFormat/>
+    <w:rPr>
+      <w:rFonts w:cs="OpenSymbol"/>
+    </w:rPr>
+  </w:style>
+  <w:style w:type="character" w:styleId="ListLabel284">
+    <w:name w:val="ListLabel 284"/>
+    <w:qFormat/>
+    <w:rPr>
+      <w:rFonts w:cs="Symbol"/>
+    </w:rPr>
+  </w:style>
+  <w:style w:type="character" w:styleId="ListLabel285">
+    <w:name w:val="ListLabel 285"/>
+    <w:qFormat/>
+    <w:rPr>
+      <w:rFonts w:cs="OpenSymbol"/>
+    </w:rPr>
+  </w:style>
+  <w:style w:type="character" w:styleId="ListLabel286">
+    <w:name w:val="ListLabel 286"/>
+    <w:qFormat/>
+    <w:rPr>
+      <w:rFonts w:cs="OpenSymbol"/>
+    </w:rPr>
+  </w:style>
+  <w:style w:type="character" w:styleId="ListLabel287">
+    <w:name w:val="ListLabel 287"/>
+    <w:qFormat/>
+    <w:rPr>
+      <w:rFonts w:cs="Symbol"/>
+    </w:rPr>
+  </w:style>
+  <w:style w:type="character" w:styleId="ListLabel288">
+    <w:name w:val="ListLabel 288"/>
+    <w:qFormat/>
+    <w:rPr>
+      <w:rFonts w:cs="OpenSymbol"/>
+    </w:rPr>
+  </w:style>
+  <w:style w:type="character" w:styleId="ListLabel289">
+    <w:name w:val="ListLabel 289"/>
+    <w:qFormat/>
+    <w:rPr>
+      <w:rFonts w:cs="OpenSymbol"/>
+    </w:rPr>
+  </w:style>
+  <w:style w:type="character" w:styleId="ListLabel290">
+    <w:name w:val="ListLabel 290"/>
+    <w:qFormat/>
+    <w:rPr>
+      <w:rFonts w:cs="Symbol"/>
+    </w:rPr>
+  </w:style>
+  <w:style w:type="character" w:styleId="ListLabel291">
+    <w:name w:val="ListLabel 291"/>
+    <w:qFormat/>
+    <w:rPr>
+      <w:rFonts w:cs="OpenSymbol"/>
+    </w:rPr>
+  </w:style>
+  <w:style w:type="character" w:styleId="ListLabel292">
+    <w:name w:val="ListLabel 292"/>
+    <w:qFormat/>
+    <w:rPr>
+      <w:rFonts w:cs="OpenSymbol"/>
+    </w:rPr>
+  </w:style>
+  <w:style w:type="character" w:styleId="ListLabel293">
+    <w:name w:val="ListLabel 293"/>
+    <w:qFormat/>
+    <w:rPr>
+      <w:rFonts w:cs="Symbol"/>
+    </w:rPr>
+  </w:style>
+  <w:style w:type="character" w:styleId="ListLabel294">
+    <w:name w:val="ListLabel 294"/>
+    <w:qFormat/>
+    <w:rPr>
+      <w:rFonts w:cs="OpenSymbol"/>
+    </w:rPr>
+  </w:style>
+  <w:style w:type="character" w:styleId="ListLabel295">
+    <w:name w:val="ListLabel 295"/>
+    <w:qFormat/>
+    <w:rPr>
+      <w:rFonts w:cs="OpenSymbol"/>
+    </w:rPr>
+  </w:style>
+  <w:style w:type="character" w:styleId="ListLabel296">
+    <w:name w:val="ListLabel 296"/>
+    <w:qFormat/>
+    <w:rPr>
+      <w:rFonts w:cs="Symbol"/>
+    </w:rPr>
+  </w:style>
+  <w:style w:type="character" w:styleId="ListLabel297">
+    <w:name w:val="ListLabel 297"/>
+    <w:qFormat/>
+    <w:rPr>
+      <w:rFonts w:cs="OpenSymbol"/>
+    </w:rPr>
+  </w:style>
+  <w:style w:type="character" w:styleId="ListLabel298">
+    <w:name w:val="ListLabel 298"/>
+    <w:qFormat/>
+    <w:rPr>
+      <w:rFonts w:cs="OpenSymbol"/>
+    </w:rPr>
+  </w:style>
+  <w:style w:type="character" w:styleId="ListLabel299">
+    <w:name w:val="ListLabel 299"/>
+    <w:qFormat/>
+    <w:rPr>
+      <w:rFonts w:cs="Symbol"/>
+    </w:rPr>
+  </w:style>
+  <w:style w:type="character" w:styleId="ListLabel300">
+    <w:name w:val="ListLabel 300"/>
+    <w:qFormat/>
+    <w:rPr>
+      <w:rFonts w:cs="OpenSymbol"/>
+    </w:rPr>
+  </w:style>
+  <w:style w:type="character" w:styleId="ListLabel301">
+    <w:name w:val="ListLabel 301"/>
+    <w:qFormat/>
+    <w:rPr>
+      <w:rFonts w:cs="OpenSymbol"/>
+    </w:rPr>
+  </w:style>
+  <w:style w:type="character" w:styleId="ListLabel302">
+    <w:name w:val="ListLabel 302"/>
+    <w:qFormat/>
+    <w:rPr>
+      <w:rFonts w:cs="Symbol"/>
+    </w:rPr>
+  </w:style>
+  <w:style w:type="character" w:styleId="ListLabel303">
+    <w:name w:val="ListLabel 303"/>
+    <w:qFormat/>
+    <w:rPr>
+      <w:rFonts w:cs="OpenSymbol"/>
+    </w:rPr>
+  </w:style>
+  <w:style w:type="character" w:styleId="ListLabel304">
+    <w:name w:val="ListLabel 304"/>
+    <w:qFormat/>
+    <w:rPr>
+      <w:rFonts w:cs="OpenSymbol"/>
+    </w:rPr>
+  </w:style>
+  <w:style w:type="character" w:styleId="ListLabel305">
+    <w:name w:val="ListLabel 305"/>
+    <w:qFormat/>
+    <w:rPr>
+      <w:rFonts w:cs="Symbol"/>
+    </w:rPr>
+  </w:style>
+  <w:style w:type="character" w:styleId="ListLabel306">
+    <w:name w:val="ListLabel 306"/>
+    <w:qFormat/>
+    <w:rPr>
+      <w:rFonts w:cs="OpenSymbol"/>
+    </w:rPr>
+  </w:style>
+  <w:style w:type="character" w:styleId="ListLabel307">
+    <w:name w:val="ListLabel 307"/>
+    <w:qFormat/>
+    <w:rPr>
+      <w:rFonts w:cs="OpenSymbol"/>
+    </w:rPr>
+  </w:style>
+  <w:style w:type="character" w:styleId="ListLabel308">
+    <w:name w:val="ListLabel 308"/>
+    <w:qFormat/>
+    <w:rPr>
+      <w:rFonts w:cs="Symbol"/>
+    </w:rPr>
+  </w:style>
+  <w:style w:type="character" w:styleId="ListLabel309">
+    <w:name w:val="ListLabel 309"/>
+    <w:qFormat/>
+    <w:rPr>
+      <w:rFonts w:cs="OpenSymbol"/>
+    </w:rPr>
+  </w:style>
+  <w:style w:type="character" w:styleId="ListLabel310">
+    <w:name w:val="ListLabel 310"/>
+    <w:qFormat/>
+    <w:rPr>
+      <w:rFonts w:cs="OpenSymbol"/>
+    </w:rPr>
+  </w:style>
+  <w:style w:type="character" w:styleId="ListLabel311">
+    <w:name w:val="ListLabel 311"/>
+    <w:qFormat/>
+    <w:rPr>
+      <w:rFonts w:cs="Symbol"/>
+    </w:rPr>
+  </w:style>
+  <w:style w:type="character" w:styleId="ListLabel312">
+    <w:name w:val="ListLabel 312"/>
+    <w:qFormat/>
+    <w:rPr>
+      <w:rFonts w:cs="OpenSymbol"/>
+    </w:rPr>
+  </w:style>
+  <w:style w:type="character" w:styleId="ListLabel313">
+    <w:name w:val="ListLabel 313"/>
+    <w:qFormat/>
+    <w:rPr>
+      <w:rFonts w:cs="OpenSymbol"/>
+    </w:rPr>
+  </w:style>
+  <w:style w:type="character" w:styleId="ListLabel314">
+    <w:name w:val="ListLabel 314"/>
+    <w:qFormat/>
+    <w:rPr>
+      <w:rFonts w:cs="OpenSymbol"/>
+    </w:rPr>
+  </w:style>
+  <w:style w:type="character" w:styleId="ListLabel315">
+    <w:name w:val="ListLabel 315"/>
+    <w:qFormat/>
+    <w:rPr>
+      <w:rFonts w:cs="OpenSymbol"/>
+    </w:rPr>
+  </w:style>
+  <w:style w:type="character" w:styleId="ListLabel316">
+    <w:name w:val="ListLabel 316"/>
+    <w:qFormat/>
+    <w:rPr>
+      <w:rFonts w:cs="OpenSymbol"/>
+    </w:rPr>
+  </w:style>
+  <w:style w:type="character" w:styleId="ListLabel317">
+    <w:name w:val="ListLabel 317"/>
+    <w:qFormat/>
+    <w:rPr>
+      <w:rFonts w:cs="OpenSymbol"/>
+    </w:rPr>
+  </w:style>
+  <w:style w:type="character" w:styleId="ListLabel318">
+    <w:name w:val="ListLabel 318"/>
+    <w:qFormat/>
+    <w:rPr>
+      <w:rFonts w:cs="OpenSymbol"/>
+    </w:rPr>
+  </w:style>
+  <w:style w:type="character" w:styleId="ListLabel319">
+    <w:name w:val="ListLabel 319"/>
+    <w:qFormat/>
+    <w:rPr>
+      <w:rFonts w:cs="OpenSymbol"/>
+    </w:rPr>
+  </w:style>
+  <w:style w:type="character" w:styleId="ListLabel320">
+    <w:name w:val="ListLabel 320"/>
+    <w:qFormat/>
+    <w:rPr>
+      <w:rFonts w:cs="OpenSymbol"/>
+    </w:rPr>
+  </w:style>
+  <w:style w:type="character" w:styleId="ListLabel321">
+    <w:name w:val="ListLabel 321"/>
+    <w:qFormat/>
+    <w:rPr>
+      <w:rFonts w:cs="OpenSymbol"/>
+    </w:rPr>
+  </w:style>
+  <w:style w:type="character" w:styleId="ListLabel322">
+    <w:name w:val="ListLabel 322"/>
+    <w:qFormat/>
+    <w:rPr>
+      <w:rFonts w:cs="OpenSymbol"/>
+    </w:rPr>
+  </w:style>
+  <w:style w:type="character" w:styleId="ListLabel323">
+    <w:name w:val="ListLabel 323"/>
+    <w:qFormat/>
+    <w:rPr>
+      <w:i w:val="false"/>
+      <w:iCs w:val="false"/>
+    </w:rPr>
+  </w:style>
+  <w:style w:type="character" w:styleId="ListLabel324">
+    <w:name w:val="ListLabel 324"/>
+    <w:qFormat/>
+    <w:rPr/>
+  </w:style>
+  <w:style w:type="character" w:styleId="ListLabel325">
+    <w:name w:val="ListLabel 325"/>
+    <w:qFormat/>
+    <w:rPr/>
+  </w:style>
+  <w:style w:type="character" w:styleId="ListLabel326">
+    <w:name w:val="ListLabel 326"/>
     <w:qFormat/>
     <w:rPr>
       <w:b w:val="false"/>

</xml_diff>

<commit_message>
Molds made of sculptures
</commit_message>
<xml_diff>
--- a/TaylorEtAl-composition-of-the-Carnegie-Diplodocus.docx
+++ b/TaylorEtAl-composition-of-the-Carnegie-Diplodocus.docx
@@ -1414,7 +1414,26 @@
       </w:pPr>
       <w:r>
         <w:rPr/>
-        <w:t xml:space="preserve">As early as 4 August 1903, Carnegie was thinking bigger than a single cast. In a letter to Holland, he wrote “I think better to make more than one cast of Diplodocus — if I visit all the Crowned Heads could send one to their National Museums” (Carnegie 1903). Again, Coggeshall’s (1951a:276) account is slightly different: in his account it was Holland’s foresight, not Carnegie’s that led to multiple copies being made. Whoever originated this idea, it appealed to Carnegie as it allowed him to exploit </w:t>
+        <w:t xml:space="preserve">As early as 4 August 1903, Carnegie was thinking bigger than a single cast. In a letter to Holland, he wrote “I think better to make more than one cast of Diplodocus — if I visit all the Crowned Heads could send one to their National Museums” (Carnegie 1903). Again, Coggeshall’s (1951a:276) account is slightly different: in his account it was Holland’s foresight, not Carnegie’s that led to multiple copies being made — </w:t>
+      </w:r>
+      <w:r>
+        <w:rPr/>
+        <w:t xml:space="preserve">and Holland’s (1903:2) letter of 31 January 1903 corroborates this interpretation: “The first issue from the molds will be your gift to the British Museum […] Subsequent issues may be employed by you to gratify the scientific acquisitiveness of such men as the Kaiser and the Czar, the President of the French Republic, the King of Belgium, </w:t>
+      </w:r>
+      <w:r>
+        <w:rPr>
+          <w:i/>
+          <w:iCs/>
+        </w:rPr>
+        <w:t>et id omne genus</w:t>
+      </w:r>
+      <w:r>
+        <w:rPr/>
+        <w:t>”.</w:t>
+      </w:r>
+      <w:r>
+        <w:rPr/>
+        <w:t xml:space="preserve"> Whoever originated this idea, it appealed to Carnegie as it allowed him to exploit </w:t>
       </w:r>
       <w:r>
         <w:rPr>
@@ -1446,7 +1465,7 @@
       </w:r>
       <w:r>
         <w:rPr/>
-        <w:t xml:space="preserve"> bones, and the first set of casts from these molds. (Some bones had to be sculpted, because the originals were either absent, too complex, or in too poor a condition for the molding process.) The work was led by Arthur Coggeshall, the chief preparator of fossils at the Carnegie Museum, who was also in charge of designing the armature to carry the cast bones. A crew of Italian plasterers led by Serafino Agostini was employed, thanks to their expertise in casting artworks and Agostini’s experience at the AMNH (Nieuwland 2019:71). Other members of the Italian crew included Emile Poli and Manno Fabri (Krishtalka 1988:15). Agostini continued to work for Carnegie Museum for another 44 years until retiring in 1948 (Krishtalka 1988:15), and remained an important part of the operation: the Annual report for 1934 says that “Mr. Agostini made some excellent moulds and casts of the skulls of </w:t>
+        <w:t xml:space="preserve"> bones, and the first set of casts from these molds. The work was led by Arthur Coggeshall, the chief preparator of fossils at the Carnegie Museum, who was also in charge of designing the armature to carry the cast bones. A crew of Italian plasterers led by Serafino Agostini was employed, thanks to their expertise in casting artworks and Agostini’s experience at the AMNH (Nieuwland 2019:71). Other members of the Italian crew included Emile Poli and Manno Fabri (Krishtalka 1988:15). Agostini continued to work for Carnegie Museum for another 44 years until retiring in 1948 (Krishtalka 1988:15), and remained an important part of the operation: the Annual report for 1934 says that “Mr. Agostini made some excellent moulds and casts of the skulls of </w:t>
       </w:r>
       <w:r>
         <w:rPr>
@@ -1489,6 +1508,16 @@
       </w:pPr>
       <w:r>
         <w:rPr/>
+        <w:t>Although we, and other sources, speak freely of molds and the casts made from them, the reality is rather more complex. As Holland (1903) wrote in a letter to Carnegie, “the condition of our bones […] is such that we cannot without endangering the specimens in some cases pour plaster about them to make piece molds. […] It will become necessary for us to carefully model the sculptor’s clay a number of at least the vertebrae, and then from the models make molds, from which an indefinite number of reproductions can in future be made.” Thus the molds of at least some of the complex cervicals and dorsal vertebrae are actually molds of sculptures, not of the original bones; and so the casts created from them do not precisely match the original bones.</w:t>
+      </w:r>
+    </w:p>
+    <w:p>
+      <w:pPr>
+        <w:pStyle w:val="TextBody"/>
+        <w:rPr/>
+      </w:pPr>
+      <w:r>
+        <w:rPr/>
         <w:t>In early summer of 1904, the cast created for the British Museum was temporarily mounted as a trial at the Main Hall of the Pittsburgh Exposition Society at The Point in downtown Pittsburgh (</w:t>
       </w:r>
       <w:bookmarkStart w:id="8" w:name="__DdeLink__1838_3070709084"/>
@@ -1678,7 +1707,15 @@
       </w:pPr>
       <w:r>
         <w:rPr/>
-        <w:t>Holland and Coggeshall worked on the casts destined for Berlin and Paris, hoping initially to install the Paris cast first but finding it difficult to get the necessary arrangements solidified. In the end, both casts were constructed on the same European trip. The German cast was erected at the Berlin Museum für Naturkunde beginning on 14 April 2008, and the work was complete by 13 May. During the trip, Coggeshall was interrogated by the German Secret Service at their headquarters under suspicion of being an English spy, until he was able to produce a card signed by the Kaiser explaining the work that he was doing (Coggeshall 1951a). The exhibition was opened to little fanfare, with no formal unveiling event at the museum, and the mounted cast was positioned off to the side of the main hall, which remained dominated by whale skeletons (Nieuwland 2019:115–118).</w:t>
+        <w:t xml:space="preserve">Holland and Coggeshall worked on the casts destined for Berlin and Paris, hoping initially to install the Paris cast first but finding it difficult to get the necessary arrangements solidified. In the end, both casts were constructed on the same European trip. The German cast was erected at the Berlin Museum für Naturkunde beginning on 14 April 2008, and the work was complete by 13 May. During the trip, Coggeshall </w:t>
+      </w:r>
+      <w:r>
+        <w:rPr/>
+        <w:t xml:space="preserve">(1951a) claims he </w:t>
+      </w:r>
+      <w:r>
+        <w:rPr/>
+        <w:t>was interrogated by the German Secret Service at their headquarters under suspicion of being an English spy, until he was able to produce a card signed by the Kaiser explaining the work that he was doing. The exhibition was opened to little fanfare, with no formal unveiling event at the museum, and the mounted cast was positioned off to the side of the main hall, which remained dominated by whale skeletons (Nieuwland 2019:115–118).</w:t>
       </w:r>
     </w:p>
     <w:p>
@@ -1868,7 +1905,15 @@
       </w:r>
       <w:r>
         <w:rPr/>
-        <w:t xml:space="preserve"> towards rather than away from the main hall of the building, and to introduce a Parisian-style curl of the tail. By mid-October, the project had been finished. The Argentinian president was unable to conduct an official opening himself, because the departure from Buenos Aires to La Plata would have involved a formal handing over of authority to the vice president (Coggeshall 1951: 314–315). The donation received very little publicity at the time, although Holland's memoir of the trip gave it some notoriety afterward (Holland 1913).</w:t>
+        <w:t xml:space="preserve"> towards rather than away from the main hall of the building, and to introduce a Parisian-style curl of the tail. By mid-October, the project had been finished. The Argentinian president was unable to conduct an official opening himself, because the departure from Buenos Aires to La Plata would have involved a formal handing over of authority to the vice president (Coggeshall 1951</w:t>
+      </w:r>
+      <w:r>
+        <w:rPr/>
+        <w:t>b</w:t>
+      </w:r>
+      <w:r>
+        <w:rPr/>
+        <w:t>: 314–315). The donation received very little publicity at the time, although Holland's memoir of the trip gave it some notoriety afterward (Holland 1913).</w:t>
       </w:r>
     </w:p>
     <w:p>
@@ -1900,7 +1945,15 @@
       </w:r>
       <w:r>
         <w:rPr/>
-        <w:t xml:space="preserve"> was far greater than it had been in any country since France (Nieuwland 2019: 243–246). The Madrid cast was prepared concurrently with the Argentine one, and sent to Spain in September of 1913. Holland and Coggeshall, who arrived in Madrid on 11 November 1913, were treated as guests of honour, and took longer to complete their work than they had in La Plata due to all sorts of social obligations (Coggeshall 1951:314). On 28 November, the official unveiling took place, albeit again without the monarch that had been the cast's recipient.</w:t>
+        <w:t xml:space="preserve"> was far greater than it had been in any country since France (Nieuwland 2019: 243–246). The Madrid cast was prepared concurrently with the Argentine one, and sent to Spain in September of 1913. Holland and Coggeshall, who arrived in Madrid on 11 November 1913, were treated as guests of honour, and took longer to complete their work than they had in La Plata due to all sorts of social obligations (Coggeshall 1951</w:t>
+      </w:r>
+      <w:r>
+        <w:rPr/>
+        <w:t>b</w:t>
+      </w:r>
+      <w:r>
+        <w:rPr/>
+        <w:t>:314). On 28 November, the official unveiling took place, albeit again without the monarch that had been the cast's recipient.</w:t>
       </w:r>
     </w:p>
     <w:p>
@@ -4714,6 +4767,24 @@
       </w:pPr>
       <w:r>
         <w:rPr/>
+        <w:t xml:space="preserve">Holland, William J. 1903. Letter to Andrew Carnegie, 31 January 1903. </w:t>
+      </w:r>
+      <w:hyperlink r:id="rId9">
+        <w:r>
+          <w:rPr>
+            <w:rStyle w:val="InternetLink"/>
+          </w:rPr>
+          <w:t>http://digitalcollections.powerlibrary.org/cdm/compoundobject/collection/acamu-acarc/id/13522/rec/1</w:t>
+        </w:r>
+      </w:hyperlink>
+    </w:p>
+    <w:p>
+      <w:pPr>
+        <w:pStyle w:val="Reference"/>
+        <w:rPr/>
+      </w:pPr>
+      <w:r>
+        <w:rPr/>
         <w:t>Holland, William J. 1904. Letter to E. Ray Lancaster. Reproduced in part in Barrett et al. (2010:24–25).</w:t>
       </w:r>
     </w:p>
@@ -5517,32 +5588,37 @@
     <w:p>
       <w:pPr>
         <w:pStyle w:val="Reference"/>
-        <w:rPr/>
-      </w:pPr>
-      <w:r>
-        <w:rPr>
+        <w:rPr>
+          <w:b w:val="false"/>
           <w:b w:val="false"/>
           <w:bCs w:val="false"/>
-        </w:rPr>
-        <w:t xml:space="preserve">Natural History Museum. 2022. </w:t>
-      </w:r>
+          <w:highlight w:val="yellow"/>
+        </w:rPr>
+      </w:pPr>
       <w:r>
         <w:rPr>
           <w:b w:val="false"/>
           <w:bCs w:val="false"/>
-          <w:i/>
-          <w:iCs/>
-        </w:rPr>
-        <w:t>Dippy Returns: The Nation’s Favourite Dinosaur</w:t>
+        </w:rPr>
+        <w:t xml:space="preserve">Natural History Museum. 2022. </w:t>
       </w:r>
       <w:r>
         <w:rPr>
           <w:b w:val="false"/>
           <w:bCs w:val="false"/>
+          <w:i/>
+          <w:iCs/>
+        </w:rPr>
+        <w:t>Dippy Returns: The Nation’s Favourite Dinosaur</w:t>
+      </w:r>
+      <w:r>
+        <w:rPr>
+          <w:b w:val="false"/>
+          <w:bCs w:val="false"/>
         </w:rPr>
         <w:t xml:space="preserve">. Exhibition text in large print. </w:t>
       </w:r>
-      <w:hyperlink r:id="rId9">
+      <w:hyperlink r:id="rId10">
         <w:r>
           <w:rPr>
             <w:rStyle w:val="InternetLink"/>
@@ -5559,14 +5635,16 @@
         </w:rPr>
         <w:t xml:space="preserve">, archived at </w:t>
       </w:r>
-      <w:r>
-        <w:rPr>
-          <w:b w:val="false"/>
-          <w:bCs w:val="false"/>
-          <w:highlight w:val="yellow"/>
-        </w:rPr>
-        <w:t>XXX to do</w:t>
-      </w:r>
+      <w:hyperlink r:id="rId11">
+        <w:r>
+          <w:rPr>
+            <w:rStyle w:val="InternetLink"/>
+            <w:b w:val="false"/>
+            <w:bCs w:val="false"/>
+          </w:rPr>
+          <w:t>https://web.archive.org/web/20220527100249/https://www.nhm.ac.uk/content/dam/nhmwww/visit/Exhibitions/dippy-returns/dippy-returns-large-print-guide.pdf</w:t>
+        </w:r>
+      </w:hyperlink>
     </w:p>
     <w:p>
       <w:pPr>
@@ -5676,7 +5754,7 @@
         <w:rPr/>
         <w:t xml:space="preserve">:36-41. </w:t>
       </w:r>
-      <w:hyperlink r:id="rId10">
+      <w:hyperlink r:id="rId12">
         <w:r>
           <w:rPr>
             <w:rStyle w:val="InternetLink"/>
@@ -5881,7 +5959,12 @@
     <w:p>
       <w:pPr>
         <w:pStyle w:val="Reference"/>
-        <w:rPr/>
+        <w:rPr>
+          <w:rFonts w:ascii="Baskerville Old Face" w:hAnsi="Baskerville Old Face" w:cs="Alkes"/>
+          <w:kern w:val="0"/>
+          <w:highlight w:val="yellow"/>
+          <w:lang w:bidi="ar-SA"/>
+        </w:rPr>
       </w:pPr>
       <w:r>
         <w:rPr>
@@ -5943,16 +6026,7 @@
           <w:kern w:val="0"/>
           <w:lang w:bidi="ar-SA"/>
         </w:rPr>
-        <w:t xml:space="preserve">:32–35. </w:t>
-      </w:r>
-      <w:r>
-        <w:rPr>
-          <w:rFonts w:cs="Alkes" w:ascii="Baskerville Old Face" w:hAnsi="Baskerville Old Face"/>
-          <w:kern w:val="0"/>
-          <w:highlight w:val="yellow"/>
-          <w:lang w:bidi="ar-SA"/>
-        </w:rPr>
-        <w:t>XXX save a copy of this</w:t>
+        <w:t>:32–35.</w:t>
       </w:r>
     </w:p>
     <w:p>
@@ -6273,7 +6347,7 @@
         <w:rPr/>
         <w:t xml:space="preserve">, peace diplomacy by dinosaur. Peace Palace Library, 13 July 2017. </w:t>
       </w:r>
-      <w:hyperlink r:id="rId11">
+      <w:hyperlink r:id="rId13">
         <w:r>
           <w:rPr>
             <w:rStyle w:val="InternetLink"/>
@@ -6320,7 +6394,7 @@
         </w:rPr>
         <w:t xml:space="preserve">18 February 2015. </w:t>
       </w:r>
-      <w:hyperlink r:id="rId12">
+      <w:hyperlink r:id="rId14">
         <w:r>
           <w:rPr>
             <w:rStyle w:val="InternetLink"/>
@@ -6427,7 +6501,15 @@
       </w:pPr>
       <w:r>
         <w:rPr/>
-        <w:t xml:space="preserve">Taylor, Michael P., Peter May, Lowell Dingus and Eugene S. Gaffney. In prep, b. The skeletal reconstruction of </w:t>
+        <w:t xml:space="preserve">Taylor, Michael P., Peter May, Lowell Dingus, Eugene S. Gaffney, Mark A. Norell </w:t>
+      </w:r>
+      <w:r>
+        <w:rPr/>
+        <w:t>and John S. McIntosh</w:t>
+      </w:r>
+      <w:r>
+        <w:rPr/>
+        <w:t xml:space="preserve">. In prep, b. The skeletal reconstruction of </w:t>
       </w:r>
       <w:r>
         <w:rPr>
@@ -17699,11 +17781,7 @@
       </w:pPr>
       <w:r>
         <w:rPr/>
-        <w:t xml:space="preserve">Seated, facing right: possibly Albert “Bill” Thomson, though this seems unlikely </w:t>
-      </w:r>
-      <w:r>
-        <w:rPr/>
-        <w:t>as he was never part of the Carnegie crew</w:t>
+        <w:t>Seated, facing right: possibly Albert “Bill” Thomson, though this seems unlikely as he was never part of the Carnegie crew</w:t>
       </w:r>
     </w:p>
     <w:p>
@@ -18990,7 +19068,7 @@
     <w:pPr>
       <w:widowControl/>
       <w:suppressAutoHyphens w:val="true"/>
-      <w:overflowPunct w:val="false"/>
+      <w:overflowPunct w:val="true"/>
       <w:bidi w:val="0"/>
       <w:spacing w:before="0" w:after="0"/>
       <w:ind w:left="0" w:right="0" w:hanging="0"/>
@@ -21730,6 +21808,347 @@
   </w:style>
   <w:style w:type="character" w:styleId="ListLabel375">
     <w:name w:val="ListLabel 375"/>
+    <w:qFormat/>
+    <w:rPr>
+      <w:b w:val="false"/>
+      <w:bCs w:val="false"/>
+    </w:rPr>
+  </w:style>
+  <w:style w:type="character" w:styleId="ListLabel376">
+    <w:name w:val="ListLabel 376"/>
+    <w:qFormat/>
+    <w:rPr>
+      <w:rFonts w:cs="Symbol"/>
+    </w:rPr>
+  </w:style>
+  <w:style w:type="character" w:styleId="ListLabel377">
+    <w:name w:val="ListLabel 377"/>
+    <w:qFormat/>
+    <w:rPr>
+      <w:rFonts w:cs="OpenSymbol"/>
+    </w:rPr>
+  </w:style>
+  <w:style w:type="character" w:styleId="ListLabel378">
+    <w:name w:val="ListLabel 378"/>
+    <w:qFormat/>
+    <w:rPr>
+      <w:rFonts w:cs="OpenSymbol"/>
+    </w:rPr>
+  </w:style>
+  <w:style w:type="character" w:styleId="ListLabel379">
+    <w:name w:val="ListLabel 379"/>
+    <w:qFormat/>
+    <w:rPr>
+      <w:rFonts w:cs="Symbol"/>
+    </w:rPr>
+  </w:style>
+  <w:style w:type="character" w:styleId="ListLabel380">
+    <w:name w:val="ListLabel 380"/>
+    <w:qFormat/>
+    <w:rPr>
+      <w:rFonts w:cs="OpenSymbol"/>
+    </w:rPr>
+  </w:style>
+  <w:style w:type="character" w:styleId="ListLabel381">
+    <w:name w:val="ListLabel 381"/>
+    <w:qFormat/>
+    <w:rPr>
+      <w:rFonts w:cs="OpenSymbol"/>
+    </w:rPr>
+  </w:style>
+  <w:style w:type="character" w:styleId="ListLabel382">
+    <w:name w:val="ListLabel 382"/>
+    <w:qFormat/>
+    <w:rPr>
+      <w:rFonts w:cs="Symbol"/>
+    </w:rPr>
+  </w:style>
+  <w:style w:type="character" w:styleId="ListLabel383">
+    <w:name w:val="ListLabel 383"/>
+    <w:qFormat/>
+    <w:rPr>
+      <w:rFonts w:cs="OpenSymbol"/>
+    </w:rPr>
+  </w:style>
+  <w:style w:type="character" w:styleId="ListLabel384">
+    <w:name w:val="ListLabel 384"/>
+    <w:qFormat/>
+    <w:rPr>
+      <w:rFonts w:cs="OpenSymbol"/>
+    </w:rPr>
+  </w:style>
+  <w:style w:type="character" w:styleId="ListLabel385">
+    <w:name w:val="ListLabel 385"/>
+    <w:qFormat/>
+    <w:rPr>
+      <w:rFonts w:cs="Symbol"/>
+    </w:rPr>
+  </w:style>
+  <w:style w:type="character" w:styleId="ListLabel386">
+    <w:name w:val="ListLabel 386"/>
+    <w:qFormat/>
+    <w:rPr>
+      <w:rFonts w:cs="OpenSymbol"/>
+    </w:rPr>
+  </w:style>
+  <w:style w:type="character" w:styleId="ListLabel387">
+    <w:name w:val="ListLabel 387"/>
+    <w:qFormat/>
+    <w:rPr>
+      <w:rFonts w:cs="OpenSymbol"/>
+    </w:rPr>
+  </w:style>
+  <w:style w:type="character" w:styleId="ListLabel388">
+    <w:name w:val="ListLabel 388"/>
+    <w:qFormat/>
+    <w:rPr>
+      <w:rFonts w:cs="Symbol"/>
+    </w:rPr>
+  </w:style>
+  <w:style w:type="character" w:styleId="ListLabel389">
+    <w:name w:val="ListLabel 389"/>
+    <w:qFormat/>
+    <w:rPr>
+      <w:rFonts w:cs="OpenSymbol"/>
+    </w:rPr>
+  </w:style>
+  <w:style w:type="character" w:styleId="ListLabel390">
+    <w:name w:val="ListLabel 390"/>
+    <w:qFormat/>
+    <w:rPr>
+      <w:rFonts w:cs="OpenSymbol"/>
+    </w:rPr>
+  </w:style>
+  <w:style w:type="character" w:styleId="ListLabel391">
+    <w:name w:val="ListLabel 391"/>
+    <w:qFormat/>
+    <w:rPr>
+      <w:rFonts w:cs="Symbol"/>
+    </w:rPr>
+  </w:style>
+  <w:style w:type="character" w:styleId="ListLabel392">
+    <w:name w:val="ListLabel 392"/>
+    <w:qFormat/>
+    <w:rPr>
+      <w:rFonts w:cs="OpenSymbol"/>
+    </w:rPr>
+  </w:style>
+  <w:style w:type="character" w:styleId="ListLabel393">
+    <w:name w:val="ListLabel 393"/>
+    <w:qFormat/>
+    <w:rPr>
+      <w:rFonts w:cs="OpenSymbol"/>
+    </w:rPr>
+  </w:style>
+  <w:style w:type="character" w:styleId="ListLabel394">
+    <w:name w:val="ListLabel 394"/>
+    <w:qFormat/>
+    <w:rPr>
+      <w:rFonts w:cs="Symbol"/>
+    </w:rPr>
+  </w:style>
+  <w:style w:type="character" w:styleId="ListLabel395">
+    <w:name w:val="ListLabel 395"/>
+    <w:qFormat/>
+    <w:rPr>
+      <w:rFonts w:cs="OpenSymbol"/>
+    </w:rPr>
+  </w:style>
+  <w:style w:type="character" w:styleId="ListLabel396">
+    <w:name w:val="ListLabel 396"/>
+    <w:qFormat/>
+    <w:rPr>
+      <w:rFonts w:cs="OpenSymbol"/>
+    </w:rPr>
+  </w:style>
+  <w:style w:type="character" w:styleId="ListLabel397">
+    <w:name w:val="ListLabel 397"/>
+    <w:qFormat/>
+    <w:rPr>
+      <w:rFonts w:cs="Symbol"/>
+    </w:rPr>
+  </w:style>
+  <w:style w:type="character" w:styleId="ListLabel398">
+    <w:name w:val="ListLabel 398"/>
+    <w:qFormat/>
+    <w:rPr>
+      <w:rFonts w:cs="OpenSymbol"/>
+    </w:rPr>
+  </w:style>
+  <w:style w:type="character" w:styleId="ListLabel399">
+    <w:name w:val="ListLabel 399"/>
+    <w:qFormat/>
+    <w:rPr>
+      <w:rFonts w:cs="OpenSymbol"/>
+    </w:rPr>
+  </w:style>
+  <w:style w:type="character" w:styleId="ListLabel400">
+    <w:name w:val="ListLabel 400"/>
+    <w:qFormat/>
+    <w:rPr>
+      <w:rFonts w:cs="Symbol"/>
+    </w:rPr>
+  </w:style>
+  <w:style w:type="character" w:styleId="ListLabel401">
+    <w:name w:val="ListLabel 401"/>
+    <w:qFormat/>
+    <w:rPr>
+      <w:rFonts w:cs="OpenSymbol"/>
+    </w:rPr>
+  </w:style>
+  <w:style w:type="character" w:styleId="ListLabel402">
+    <w:name w:val="ListLabel 402"/>
+    <w:qFormat/>
+    <w:rPr>
+      <w:rFonts w:cs="OpenSymbol"/>
+    </w:rPr>
+  </w:style>
+  <w:style w:type="character" w:styleId="ListLabel403">
+    <w:name w:val="ListLabel 403"/>
+    <w:qFormat/>
+    <w:rPr>
+      <w:rFonts w:cs="Symbol"/>
+    </w:rPr>
+  </w:style>
+  <w:style w:type="character" w:styleId="ListLabel404">
+    <w:name w:val="ListLabel 404"/>
+    <w:qFormat/>
+    <w:rPr>
+      <w:rFonts w:cs="OpenSymbol"/>
+    </w:rPr>
+  </w:style>
+  <w:style w:type="character" w:styleId="ListLabel405">
+    <w:name w:val="ListLabel 405"/>
+    <w:qFormat/>
+    <w:rPr>
+      <w:rFonts w:cs="OpenSymbol"/>
+    </w:rPr>
+  </w:style>
+  <w:style w:type="character" w:styleId="ListLabel406">
+    <w:name w:val="ListLabel 406"/>
+    <w:qFormat/>
+    <w:rPr>
+      <w:rFonts w:cs="Symbol"/>
+    </w:rPr>
+  </w:style>
+  <w:style w:type="character" w:styleId="ListLabel407">
+    <w:name w:val="ListLabel 407"/>
+    <w:qFormat/>
+    <w:rPr>
+      <w:rFonts w:cs="OpenSymbol"/>
+    </w:rPr>
+  </w:style>
+  <w:style w:type="character" w:styleId="ListLabel408">
+    <w:name w:val="ListLabel 408"/>
+    <w:qFormat/>
+    <w:rPr>
+      <w:rFonts w:cs="OpenSymbol"/>
+    </w:rPr>
+  </w:style>
+  <w:style w:type="character" w:styleId="ListLabel409">
+    <w:name w:val="ListLabel 409"/>
+    <w:qFormat/>
+    <w:rPr>
+      <w:rFonts w:cs="Symbol"/>
+    </w:rPr>
+  </w:style>
+  <w:style w:type="character" w:styleId="ListLabel410">
+    <w:name w:val="ListLabel 410"/>
+    <w:qFormat/>
+    <w:rPr>
+      <w:rFonts w:cs="OpenSymbol"/>
+    </w:rPr>
+  </w:style>
+  <w:style w:type="character" w:styleId="ListLabel411">
+    <w:name w:val="ListLabel 411"/>
+    <w:qFormat/>
+    <w:rPr>
+      <w:rFonts w:cs="OpenSymbol"/>
+    </w:rPr>
+  </w:style>
+  <w:style w:type="character" w:styleId="ListLabel412">
+    <w:name w:val="ListLabel 412"/>
+    <w:qFormat/>
+    <w:rPr>
+      <w:rFonts w:cs="OpenSymbol"/>
+    </w:rPr>
+  </w:style>
+  <w:style w:type="character" w:styleId="ListLabel413">
+    <w:name w:val="ListLabel 413"/>
+    <w:qFormat/>
+    <w:rPr>
+      <w:rFonts w:cs="OpenSymbol"/>
+    </w:rPr>
+  </w:style>
+  <w:style w:type="character" w:styleId="ListLabel414">
+    <w:name w:val="ListLabel 414"/>
+    <w:qFormat/>
+    <w:rPr>
+      <w:rFonts w:cs="OpenSymbol"/>
+    </w:rPr>
+  </w:style>
+  <w:style w:type="character" w:styleId="ListLabel415">
+    <w:name w:val="ListLabel 415"/>
+    <w:qFormat/>
+    <w:rPr>
+      <w:rFonts w:cs="OpenSymbol"/>
+    </w:rPr>
+  </w:style>
+  <w:style w:type="character" w:styleId="ListLabel416">
+    <w:name w:val="ListLabel 416"/>
+    <w:qFormat/>
+    <w:rPr>
+      <w:rFonts w:cs="OpenSymbol"/>
+    </w:rPr>
+  </w:style>
+  <w:style w:type="character" w:styleId="ListLabel417">
+    <w:name w:val="ListLabel 417"/>
+    <w:qFormat/>
+    <w:rPr>
+      <w:rFonts w:cs="OpenSymbol"/>
+    </w:rPr>
+  </w:style>
+  <w:style w:type="character" w:styleId="ListLabel418">
+    <w:name w:val="ListLabel 418"/>
+    <w:qFormat/>
+    <w:rPr>
+      <w:rFonts w:cs="OpenSymbol"/>
+    </w:rPr>
+  </w:style>
+  <w:style w:type="character" w:styleId="ListLabel419">
+    <w:name w:val="ListLabel 419"/>
+    <w:qFormat/>
+    <w:rPr>
+      <w:rFonts w:cs="OpenSymbol"/>
+    </w:rPr>
+  </w:style>
+  <w:style w:type="character" w:styleId="ListLabel420">
+    <w:name w:val="ListLabel 420"/>
+    <w:qFormat/>
+    <w:rPr>
+      <w:rFonts w:cs="OpenSymbol"/>
+    </w:rPr>
+  </w:style>
+  <w:style w:type="character" w:styleId="ListLabel421">
+    <w:name w:val="ListLabel 421"/>
+    <w:qFormat/>
+    <w:rPr>
+      <w:i w:val="false"/>
+      <w:iCs w:val="false"/>
+    </w:rPr>
+  </w:style>
+  <w:style w:type="character" w:styleId="ListLabel422">
+    <w:name w:val="ListLabel 422"/>
+    <w:qFormat/>
+    <w:rPr/>
+  </w:style>
+  <w:style w:type="character" w:styleId="ListLabel423">
+    <w:name w:val="ListLabel 423"/>
+    <w:qFormat/>
+    <w:rPr/>
+  </w:style>
+  <w:style w:type="character" w:styleId="ListLabel424">
+    <w:name w:val="ListLabel 424"/>
     <w:qFormat/>
     <w:rPr>
       <w:b w:val="false"/>

</xml_diff>

<commit_message>
Knock out several more TODOs
</commit_message>
<xml_diff>
--- a/TaylorEtAl-composition-of-the-Carnegie-Diplodocus.docx
+++ b/TaylorEtAl-composition-of-the-Carnegie-Diplodocus.docx
@@ -883,7 +883,15 @@
       </w:pPr>
       <w:r>
         <w:rPr/>
-        <w:t>A distinction is made between molds and casts. A mold is a negative structure made from an original  specimen (or, less commonly, a cast), in which the spaces inside the mold match the shapes of the original specimen. A cast is a positive structure, a copy made of a specimen made by filling a mold, and its shape matches that of the original specimen.</w:t>
+        <w:t xml:space="preserve">A distinction is made between molds and casts. A mold is a negative structure made from an original  specimen (or, less commonly, a cast </w:t>
+      </w:r>
+      <w:r>
+        <w:rPr/>
+        <w:t>or a sculpture</w:t>
+      </w:r>
+      <w:r>
+        <w:rPr/>
+        <w:t>), in which the spaces inside the mold match the shapes of the original specimen. A cast is a positive structure, a copy made of a specimen made by filling a mold, and its shape matches that of the original specimen.</w:t>
       </w:r>
     </w:p>
     <w:p>
@@ -1414,11 +1422,7 @@
       </w:pPr>
       <w:r>
         <w:rPr/>
-        <w:t xml:space="preserve">As early as 4 August 1903, Carnegie was thinking bigger than a single cast. In a letter to Holland, he wrote “I think better to make more than one cast of Diplodocus — if I visit all the Crowned Heads could send one to their National Museums” (Carnegie 1903). Again, Coggeshall’s (1951a:276) account is slightly different: in his account it was Holland’s foresight, not Carnegie’s that led to multiple copies being made — </w:t>
-      </w:r>
-      <w:r>
-        <w:rPr/>
-        <w:t xml:space="preserve">and Holland’s (1903:2) letter of 31 January 1903 corroborates this interpretation: “The first issue from the molds will be your gift to the British Museum […] Subsequent issues may be employed by you to gratify the scientific acquisitiveness of such men as the Kaiser and the Czar, the President of the French Republic, the King of Belgium, </w:t>
+        <w:t xml:space="preserve">As early as 4 August 1903, Carnegie was thinking bigger than a single cast. In a letter to Holland, he wrote “I think better to make more than one cast of Diplodocus — if I visit all the Crowned Heads could send one to their National Museums” (Carnegie 1903). Again, Coggeshall’s (1951a:276) account is slightly different: in his account it was Holland’s foresight, not Carnegie’s that led to multiple copies being made — and Holland’s (1903:2) letter of 31 January 1903 corroborates this interpretation: “The first issue from the molds will be your gift to the British Museum […] Subsequent issues may be employed by you to gratify the scientific acquisitiveness of such men as the Kaiser and the Czar, the President of the French Republic, the King of Belgium, </w:t>
       </w:r>
       <w:r>
         <w:rPr>
@@ -1429,11 +1433,7 @@
       </w:r>
       <w:r>
         <w:rPr/>
-        <w:t>”.</w:t>
-      </w:r>
-      <w:r>
-        <w:rPr/>
-        <w:t xml:space="preserve"> Whoever originated this idea, it appealed to Carnegie as it allowed him to exploit </w:t>
+        <w:t xml:space="preserve">”. Whoever originated this idea, it appealed to Carnegie as it allowed him to exploit </w:t>
       </w:r>
       <w:r>
         <w:rPr>
@@ -1528,7 +1528,30 @@
       <w:bookmarkEnd w:id="8"/>
       <w:r>
         <w:rPr/>
-        <w:t>). At this point, it was the only available building in the city big enough to house the skeleton, work on the museum’s Dinosaur Hall not yet having been completed. The work was done by a team of three: Coggeshall himself aided by Agostini and L. S. Coggeshall. The identity of this last team member is uncertain. The identical surname can hardly be coincidence, and the most like candidate is Coggeshall’s brother Louis. However, his wife, born Jennie Louise Smith, sometimes went by the name Jennie L. S. Coggeshall, so it seems possible that the third member of Coggeshall’s team was his wife.</w:t>
+        <w:t xml:space="preserve">). At this point, it was the only available building in the city big enough to house the skeleton, the museum’s </w:t>
+      </w:r>
+      <w:r>
+        <w:rPr/>
+        <w:t xml:space="preserve">new </w:t>
+      </w:r>
+      <w:r>
+        <w:rPr/>
+        <w:t xml:space="preserve">Dinosaur Hall not yet having been completed. </w:t>
+      </w:r>
+      <w:r>
+        <w:rPr/>
+        <w:t xml:space="preserve">The work was led be Coggeshall, who as well as executing was responsible for creating the techniques. At the start of the 20th Century, there was little prior art for mounting large fossil specimens. The most experienced crew was that responsible for mounting all the Bernissart </w:t>
+      </w:r>
+      <w:r>
+        <w:rPr>
+          <w:i/>
+          <w:iCs/>
+        </w:rPr>
+        <w:t>Iguanodon</w:t>
+      </w:r>
+      <w:r>
+        <w:rPr/>
+        <w:t xml:space="preserve"> specimens in Brussels, but they maintained little to no contact outside the francophone world, and guarded their secrets. Coggeshall had to work out for himself how the cast bones could be mounted in a lifelike posture, informed by some experience with fossil mounts in his previous post at the AMNH, but nothing on the scale of a complete sauropod.</w:t>
       </w:r>
     </w:p>
     <w:p>
@@ -1538,6 +1561,56 @@
       </w:pPr>
       <w:r>
         <w:rPr/>
+        <w:t xml:space="preserve">The </w:t>
+      </w:r>
+      <w:r>
+        <w:rPr/>
+        <w:t xml:space="preserve">mounting </w:t>
+      </w:r>
+      <w:r>
+        <w:rPr/>
+        <w:t xml:space="preserve">was </w:t>
+      </w:r>
+      <w:r>
+        <w:rPr/>
+        <w:t>executed</w:t>
+      </w:r>
+      <w:r>
+        <w:rPr/>
+        <w:t xml:space="preserve"> by a team of three: Coggeshall himself aided by Agostini and L. S. Coggeshall </w:t>
+      </w:r>
+      <w:r>
+        <w:rPr/>
+        <w:t>(Coggeshall 1951a:276), the latter almost certainly Arthur’s brother Loui</w:t>
+      </w:r>
+      <w:r>
+        <w:rPr/>
+        <w:t xml:space="preserve">s. However, </w:t>
+      </w:r>
+      <w:r>
+        <w:rPr/>
+        <w:t>Arthur’s</w:t>
+      </w:r>
+      <w:r>
+        <w:rPr/>
+        <w:t xml:space="preserve"> wife, born Jennie Louise Smith, sometimes went by the name Jennie L. S. Coggeshall, so it </w:t>
+      </w:r>
+      <w:r>
+        <w:rPr/>
+        <w:t xml:space="preserve">may be </w:t>
+      </w:r>
+      <w:r>
+        <w:rPr/>
+        <w:t>possible that the third member of Coggeshall’s team was his wife.</w:t>
+      </w:r>
+    </w:p>
+    <w:p>
+      <w:pPr>
+        <w:pStyle w:val="TextBody"/>
+        <w:rPr/>
+      </w:pPr>
+      <w:r>
+        <w:rPr/>
         <w:t xml:space="preserve">By 4 June, Hatcher (1904a) was able to write that “The </w:t>
       </w:r>
       <w:r>
@@ -1707,15 +1780,7 @@
       </w:pPr>
       <w:r>
         <w:rPr/>
-        <w:t xml:space="preserve">Holland and Coggeshall worked on the casts destined for Berlin and Paris, hoping initially to install the Paris cast first but finding it difficult to get the necessary arrangements solidified. In the end, both casts were constructed on the same European trip. The German cast was erected at the Berlin Museum für Naturkunde beginning on 14 April 2008, and the work was complete by 13 May. During the trip, Coggeshall </w:t>
-      </w:r>
-      <w:r>
-        <w:rPr/>
-        <w:t xml:space="preserve">(1951a) claims he </w:t>
-      </w:r>
-      <w:r>
-        <w:rPr/>
-        <w:t>was interrogated by the German Secret Service at their headquarters under suspicion of being an English spy, until he was able to produce a card signed by the Kaiser explaining the work that he was doing. The exhibition was opened to little fanfare, with no formal unveiling event at the museum, and the mounted cast was positioned off to the side of the main hall, which remained dominated by whale skeletons (Nieuwland 2019:115–118).</w:t>
+        <w:t>Holland and Coggeshall worked on the casts destined for Berlin and Paris, hoping initially to install the Paris cast first but finding it difficult to get the necessary arrangements solidified. In the end, both casts were constructed on the same European trip. The German cast was erected at the Berlin Museum für Naturkunde beginning on 14 April 2008, and the work was complete by 13 May. During the trip, Coggeshall (1951a) claims he was interrogated by the German Secret Service at their headquarters under suspicion of being an English spy, until he was able to produce a card signed by the Kaiser explaining the work that he was doing. The exhibition was opened to little fanfare, with no formal unveiling event at the museum, and the mounted cast was positioned off to the side of the main hall, which remained dominated by whale skeletons (Nieuwland 2019:115–118).</w:t>
       </w:r>
     </w:p>
     <w:p>
@@ -1905,15 +1970,7 @@
       </w:r>
       <w:r>
         <w:rPr/>
-        <w:t xml:space="preserve"> towards rather than away from the main hall of the building, and to introduce a Parisian-style curl of the tail. By mid-October, the project had been finished. The Argentinian president was unable to conduct an official opening himself, because the departure from Buenos Aires to La Plata would have involved a formal handing over of authority to the vice president (Coggeshall 1951</w:t>
-      </w:r>
-      <w:r>
-        <w:rPr/>
-        <w:t>b</w:t>
-      </w:r>
-      <w:r>
-        <w:rPr/>
-        <w:t>: 314–315). The donation received very little publicity at the time, although Holland's memoir of the trip gave it some notoriety afterward (Holland 1913).</w:t>
+        <w:t xml:space="preserve"> towards rather than away from the main hall of the building, and to introduce a Parisian-style curl of the tail. By mid-October, the project had been finished. The Argentinian president was unable to conduct an official opening himself, because the departure from Buenos Aires to La Plata would have involved a formal handing over of authority to the vice president (Coggeshall 1951b: 314–315). The donation received very little publicity at the time, although Holland's memoir of the trip gave it some notoriety afterward (Holland 1913).</w:t>
       </w:r>
     </w:p>
     <w:p>
@@ -1945,15 +2002,7 @@
       </w:r>
       <w:r>
         <w:rPr/>
-        <w:t xml:space="preserve"> was far greater than it had been in any country since France (Nieuwland 2019: 243–246). The Madrid cast was prepared concurrently with the Argentine one, and sent to Spain in September of 1913. Holland and Coggeshall, who arrived in Madrid on 11 November 1913, were treated as guests of honour, and took longer to complete their work than they had in La Plata due to all sorts of social obligations (Coggeshall 1951</w:t>
-      </w:r>
-      <w:r>
-        <w:rPr/>
-        <w:t>b</w:t>
-      </w:r>
-      <w:r>
-        <w:rPr/>
-        <w:t>:314). On 28 November, the official unveiling took place, albeit again without the monarch that had been the cast's recipient.</w:t>
+        <w:t xml:space="preserve"> was far greater than it had been in any country since France (Nieuwland 2019: 243–246). The Madrid cast was prepared concurrently with the Argentine one, and sent to Spain in September of 1913. Holland and Coggeshall, who arrived in Madrid on 11 November 1913, were treated as guests of honour, and took longer to complete their work than they had in La Plata due to all sorts of social obligations (Coggeshall 1951b:314). On 28 November, the official unveiling took place, albeit again without the monarch that had been the cast's recipient.</w:t>
       </w:r>
     </w:p>
     <w:p>
@@ -2522,7 +2571,17 @@
         <w:br/>
         <w:t>[…]</w:t>
         <w:br/>
-        <w:t xml:space="preserve">This specimen forms the core of the skeleton which was mounted and put on display in 1907. The latter was completed by additions from several other individuals as follows: CM 94 (median caudals, right scapula-coracoid, right tibia-fibula-pes), CM 307 (distal caudals). The skull was modelled from the braincase of CM 662 and skull USNM 2673. The right forelimb (and also the left forelimb of the eleven casts of the skeleton sent to museums throughout the world) was accurately modelled from the smaller individual CM 662. The forefeet were modelled from the larger manus AMNH 965 now known to belong to </w:t>
+        <w:t xml:space="preserve">This specimen forms the core of the skeleton which was mounted and put on display in 1907. The latter was completed by additions from several other individuals as follows: CM 94 (median caudals, right scapula-coracoid, </w:t>
+      </w:r>
+      <w:bookmarkStart w:id="14" w:name="__DdeLink__6642_3823776798"/>
+      <w:r>
+        <w:rPr/>
+        <w:t>right tibia-fibula-pes</w:t>
+      </w:r>
+      <w:bookmarkEnd w:id="14"/>
+      <w:r>
+        <w:rPr/>
+        <w:t xml:space="preserve">), CM 307 (distal caudals). The skull was modelled from the braincase of CM 662 and skull USNM 2673. The right forelimb (and also the left forelimb of the eleven casts of the skeleton sent to museums throughout the world) was accurately modelled from the smaller individual CM 662. The forefeet were modelled from the larger manus AMNH 965 now known to belong to </w:t>
       </w:r>
       <w:r>
         <w:rPr>
@@ -2554,6 +2613,16 @@
       </w:pPr>
       <w:r>
         <w:rPr/>
+        <w:t>(McIntosh noted that the right “tibia-fibula-pes” of the mounted skeleton was furnished from CM 94, He did not mention the right astragalus, but given that CM 94 included this element it seems reasonable to assume this was also used in the mount.)</w:t>
+      </w:r>
+    </w:p>
+    <w:p>
+      <w:pPr>
+        <w:pStyle w:val="TextBody"/>
+        <w:rPr/>
+      </w:pPr>
+      <w:r>
+        <w:rPr/>
         <w:t>Hatcher (1901:) noted that CM 94 “pertained to a somewhat smaller individual” than CM 84. Frustratingly, he gave few measurements of CM 94, and those he did give (e.g. of the ilium, p. 46) mostly do not have corresponding measurements of CM 84. The exception is in the femora, which Hatcher (1901:47) reported as 1542 mm in length for CM 84 and 1470 mm for CM 94. On this basis, CM 94 is 95% as large as CM 94, and including elements from it in the skeletal mount based primarily on CM 84 is warranted. (The CM 94 femur is proportionally less robust than that of CM 84, though, being only 78% as broad across the proximal end and 89% as broad across the distal end.)</w:t>
       </w:r>
     </w:p>
@@ -2638,23 +2707,397 @@
       </w:r>
       <w:r>
         <w:rPr/>
-        <w:t xml:space="preserve"> The paratype specimen CM 94 includes a left femur, which may have been used. (</w:t>
+        <w:t xml:space="preserve"> The paratype specimen CM 94 includes a left femur, </w:t>
+      </w:r>
+      <w:r>
+        <w:rPr/>
+        <w:t xml:space="preserve">and it is tempting to imagine that it </w:t>
+      </w:r>
+      <w:r>
+        <w:rPr/>
+        <w:t xml:space="preserve">may have been used, </w:t>
+      </w:r>
+      <w:r>
+        <w:rPr/>
+        <w:t xml:space="preserve">but as McIntosh (1981:20) points out, the left femur was among the material of CM 94 that was traded to the Cleveland Museum along with CM 662 — and this is confirmed by accession records at CMNH (Amanda McGee, pers. comm., 2022). </w:t>
+      </w:r>
+      <w:r>
+        <w:rPr/>
+        <w:t xml:space="preserve">Furthermore, while McIntosh noted that the left fibula and pes of the original mount were taken from CM 33985 and that these were not used in the casts, he did not say how the left fibula and pes were furnished in the casts. </w:t>
       </w:r>
       <w:r>
         <w:rPr>
           <w:highlight w:val="yellow"/>
         </w:rPr>
-        <w:t>XXX Matt, was it?</w:t>
-      </w:r>
-      <w:r>
-        <w:rPr/>
-        <w:t xml:space="preserve">) Furthermore, while McIntosh noted that the left fibula and pes of the original mount were taken from CM 33985 and that these were not used in the casts, he did not say how the left fibula and pes were furnished in the casts. </w:t>
-      </w:r>
+        <w:t>XXX Matt, can we find this out?</w:t>
+      </w:r>
+    </w:p>
+    <w:p>
+      <w:pPr>
+        <w:pStyle w:val="TextBody"/>
+        <w:rPr/>
+      </w:pPr>
+      <w:r>
+        <w:rPr/>
+        <w:t xml:space="preserve">As noted above while Holland (1906:246–249) described in detail an atlas of </w:t>
+      </w:r>
+      <w:r>
+        <w:rPr>
+          <w:i/>
+          <w:iCs/>
+        </w:rPr>
+        <w:t>Diplodocus</w:t>
+      </w:r>
+      <w:r>
+        <w:rPr/>
+        <w:t>, that of AMNH 969, he did not say that it was used in the mount; and the atlas shown in his figure 1, a photograph of the mounted cast’s head and anterior neck, does not appear to be it. Disappointingly, Holland (1906) did not comment at all on the hindlimb or girdle.</w:t>
+      </w:r>
+    </w:p>
+    <w:p>
+      <w:pPr>
+        <w:pStyle w:val="TextBody"/>
+        <w:rPr/>
+      </w:pPr>
+      <w:r>
+        <w:rPr/>
+        <w:t>Hatcher’s (1901:4) list of the material of CM 84 does not mention chevrons at all, and his list for CM 94 says only “these remains were found associated with a few chevrons”, reiterated in his mention on page of 34 that “associated with No. 94 there were found […] several chevrons” — clearly not enough to furnish material for the tail of the mounted skeleton. However, Holland (1906:255) confusingly wrote that “the anterior chevrons used in making the reproduction [i.e. the London cast] were those found with our specimen No. 84”, even though there seem to have been none associated with that specimen. It must be considered possible that this was a typographical error for CM 94: although only more posterior caudals from CM 94 were used in the mount, its vertebral column as found was complete from C7 through to Ca39, and so likely included chevrons for the anterior caudals.</w:t>
+      </w:r>
+      <w:r>
+        <w:rPr/>
+        <w:t xml:space="preserve"> McIntosh’s (1981:20) catalogue entry for CM 94</w:t>
+      </w:r>
+      <w:r>
+        <w:rPr/>
+        <w:t xml:space="preserve"> </w:t>
+      </w:r>
+      <w:r>
+        <w:rPr/>
+        <w:t xml:space="preserve">says “[other elements] and chevrons were used to complete the mount of CM 84”, though the entry for CM 84 does not mention this. Further confusing matters, </w:t>
+      </w:r>
+      <w:r>
+        <w:rPr/>
+        <w:t xml:space="preserve">Holland (1906:255–256) continued “Many of the chevrons after the first six are reproductions of those found and described by Professor Osborn in his paper on </w:t>
+      </w:r>
+      <w:r>
+        <w:rPr>
+          <w:i/>
+          <w:iCs/>
+        </w:rPr>
+        <w:t>Diplodocus</w:t>
+      </w:r>
+      <w:r>
+        <w:rPr/>
+        <w:t xml:space="preserve">”, i.e. AMNH 223, described by Osborn (1899). </w:t>
+      </w:r>
+      <w:r>
+        <w:rPr/>
+        <w:t xml:space="preserve">If CM 94 provided five of the first six chevrons, that still leaves one unaccounted for. At any rate the use of AMNH 223 casts for the rest of the chevrons </w:t>
+      </w:r>
+      <w:r>
+        <w:rPr/>
+        <w:t>is corroborated by Brinkman’s (2010:240) observation that the London cast “was also missing a long series of chevrons, casts of which had been urgently requested from the American Museum, which was slow to fill the order”.</w:t>
+      </w:r>
+    </w:p>
+    <w:p>
+      <w:pPr>
+        <w:pStyle w:val="TextBody"/>
+        <w:rPr/>
+      </w:pPr>
+      <w:r>
+        <w:rPr/>
+        <w:t>Table A summarises the contributions from different specimens to the Carnegie mount (and subsequent modifications, and the casts). Figure D shows graphically the contributions of the different specimens. Figure E shows the original mount as it appeared in 1907, and highlights the difference between humeri, that of the left forelimb having been supplied from the camarasaurus id specimen CM 21775.</w:t>
+      </w:r>
+    </w:p>
+    <w:p>
+      <w:pPr>
+        <w:pStyle w:val="TextBody"/>
+        <w:rPr/>
+      </w:pPr>
+      <w:r>
+        <w:rPr/>
+        <w:t>[Table A here]</w:t>
+      </w:r>
+    </w:p>
+    <w:p>
+      <w:pPr>
+        <w:pStyle w:val="TextBody"/>
+        <w:rPr/>
+      </w:pPr>
+      <w:r>
+        <w:rPr/>
+        <w:t xml:space="preserve">Before the mount was attempted, Hatcher (1901:39) reported that the total length of the </w:t>
+      </w:r>
+      <w:r>
+        <w:rPr>
+          <w:i/>
+          <w:iCs/>
+        </w:rPr>
+        <w:t>Diplodocus</w:t>
+      </w:r>
+      <w:r>
+        <w:rPr/>
+        <w:t xml:space="preserve"> CM 84/94 composite as reconstructed on paper was 68 feet (≈ 20.7 m). This estimate omitted the distal tail, and would be revised upwards in future publications. By the time Holland described the presentation of the London cast only four years later, he gave the length as 84 feet (Holland 1905:448) (≈ 25.6 m). We have not been able to locate any sourced measurement in any published source subsequent to this.</w:t>
+      </w:r>
+    </w:p>
+    <w:p>
+      <w:pPr>
+        <w:pStyle w:val="Heading2"/>
+        <w:rPr/>
+      </w:pPr>
+      <w:bookmarkStart w:id="15" w:name="__RefHeading___Toc3280_55120580"/>
+      <w:bookmarkEnd w:id="15"/>
+      <w:r>
+        <w:rPr/>
+        <w:t>Changes made to the mount at the Carnegie Museum</w:t>
+      </w:r>
+    </w:p>
+    <w:p>
+      <w:pPr>
+        <w:pStyle w:val="Heading3"/>
+        <w:rPr/>
+      </w:pPr>
+      <w:bookmarkStart w:id="16" w:name="__RefHeading___Toc3738_2834848739"/>
+      <w:bookmarkEnd w:id="16"/>
+      <w:r>
+        <w:rPr/>
+        <w:t>Replacement of skull with cast of CM 11161</w:t>
+      </w:r>
+    </w:p>
+    <w:p>
+      <w:pPr>
+        <w:pStyle w:val="TextBody"/>
+        <w:rPr/>
+      </w:pPr>
+      <w:r>
+        <w:rPr/>
+        <w:t>The first known change made to the Carnegie mount was the replacement of the original skull sculpture based on CM 662 and USNM 2673. We have been unable to locate records stating which skull was used in the replacement, but it is still in place today and by inspection it is evidently based on CM 11161. This specimen is a complete and superbly preserved cranium and mandible, described and illustrated in detail by Holland (1924). It was discovered on Thanksgiving Day of 1912 (McIntosh 1980:17).</w:t>
+      </w:r>
+    </w:p>
+    <w:p>
+      <w:pPr>
+        <w:pStyle w:val="TextBody"/>
+        <w:rPr/>
+      </w:pPr>
+      <w:r>
+        <w:rPr/>
+        <w:t xml:space="preserve">In the absence of extant records, it cannot be stated when precisely this switch was made, or even whether the new skull is a cast or a sculpture. Carnegie Museum annual reports from 1912 (when CM 11161 was discovered) up until the turn of the millennium make no mention of its use as the basis of a new skull for the mount. It was certainly available for Serafino Agostini to have used when he “made some excellent moulds and casts of the skulls of </w:t>
+      </w:r>
+      <w:r>
+        <w:rPr>
+          <w:i/>
+          <w:iCs/>
+        </w:rPr>
+        <w:t>Apatosaurus</w:t>
+      </w:r>
+      <w:r>
+        <w:rPr/>
+        <w:t xml:space="preserve"> and </w:t>
+      </w:r>
+      <w:r>
+        <w:rPr>
+          <w:i/>
+          <w:iCs/>
+        </w:rPr>
+        <w:t>Diplodocus</w:t>
+      </w:r>
+      <w:r>
+        <w:rPr/>
+        <w:t xml:space="preserve">” in 1934 (Carnegie Institute 1934:40), but since this report mentions that one of those casts was used to provide a skull for the mounted </w:t>
+      </w:r>
+      <w:r>
+        <w:rPr>
+          <w:i/>
+          <w:iCs/>
+        </w:rPr>
+        <w:t>Apatosaurus</w:t>
+      </w:r>
+      <w:r>
+        <w:rPr/>
+        <w:t xml:space="preserve"> CM 3018 and no mention is made of one used for the </w:t>
+      </w:r>
+      <w:r>
+        <w:rPr>
+          <w:i/>
+          <w:iCs/>
+        </w:rPr>
+        <w:t>Diplodocus</w:t>
+      </w:r>
+      <w:r>
+        <w:rPr/>
+        <w:t xml:space="preserve"> mount, we can assume this was not done, and that the substitution must have happened later.</w:t>
+      </w:r>
+    </w:p>
+    <w:p>
+      <w:pPr>
+        <w:pStyle w:val="TextBody"/>
+        <w:rPr/>
+      </w:pPr>
+      <w:r>
+        <w:rPr/>
+        <w:t xml:space="preserve">The annual report for 1962 says that chief preparator Joseph Yarmer “made several new molds of specimens in the collections, including one of the </w:t>
+      </w:r>
+      <w:r>
+        <w:rPr>
+          <w:i/>
+          <w:iCs/>
+        </w:rPr>
+        <w:t>Diplodocus</w:t>
+      </w:r>
+      <w:r>
+        <w:rPr/>
+        <w:t xml:space="preserve"> skull from which a number of casts were made.” (Carnegie Institute 1962:16). Unfortunately, the report does not specify which </w:t>
+      </w:r>
+      <w:r>
+        <w:rPr>
+          <w:i/>
+          <w:iCs/>
+        </w:rPr>
+        <w:t>Diplodocus</w:t>
+      </w:r>
+      <w:r>
+        <w:rPr/>
+        <w:t xml:space="preserve"> skull was used. CM 11161 would certainly have been a strong contender, and it may have been around this time that the new skull was added to the mounted skeleton, but it is impossible to be sure.</w:t>
+      </w:r>
+    </w:p>
+    <w:p>
+      <w:pPr>
+        <w:pStyle w:val="TextBody"/>
+        <w:rPr/>
+      </w:pPr>
+      <w:r>
+        <w:rPr/>
+        <w:t xml:space="preserve">We know at least that the skull replacement was done before 1979, when Amy Henrici began working at the museum, as it was already in place at that point. In a personal communication from the Carnegie Museum’s former Exhibits Preparator, who began working there in 1971, he recalls making a model of the </w:t>
+      </w:r>
+      <w:r>
+        <w:rPr>
+          <w:i/>
+          <w:iCs/>
+        </w:rPr>
+        <w:t>Apatosaurus</w:t>
+      </w:r>
+      <w:r>
+        <w:rPr/>
+        <w:t xml:space="preserve"> skull, but that he never made a model or a cast of the </w:t>
+      </w:r>
+      <w:r>
+        <w:rPr>
+          <w:i/>
+          <w:iCs/>
+        </w:rPr>
+        <w:t>Diplodocus</w:t>
+      </w:r>
+      <w:r>
+        <w:rPr/>
+        <w:t xml:space="preserve"> skull. This suggests that the replacement of the skull was completed before 1971 – perhaps, then, when Agostini created the </w:t>
+      </w:r>
+      <w:r>
+        <w:rPr>
+          <w:i/>
+          <w:iCs/>
+        </w:rPr>
+        <w:t>Diplodocus</w:t>
+      </w:r>
+      <w:r>
+        <w:rPr/>
+        <w:t xml:space="preserve"> mold in 1962.</w:t>
+      </w:r>
+    </w:p>
+    <w:p>
+      <w:pPr>
+        <w:pStyle w:val="TextBody"/>
+        <w:rPr/>
+      </w:pPr>
+      <w:r>
+        <w:rPr/>
+        <w:t>Curiously, the skull replacement it is not mentioned in McIntosh’s (1981) account of all the dinosaur specimens at the Carnegie museum, and in particular not in the section on the mount on page 20. Given McIntosh’s habitual thoroughness, the omission from his account of the mounted skeleton is anomalous.</w:t>
+      </w:r>
+    </w:p>
+    <w:p>
+      <w:pPr>
+        <w:pStyle w:val="TextBody"/>
+        <w:rPr/>
+      </w:pPr>
+      <w:r>
+        <w:rPr/>
+        <w:t>Regarding whether the present skull is a cast or a sculpture: it preserves bone texture, including damage, very accurately (Figure F). The mounted skull includes the sclerotic ring in the left orbit but omits it from the right orbit. This is the condition in the original CM 11161 fossil (compare Tschopp et al. 2015:figure 1D with figure 3E), and while this asymmetric preservation would be replicated by a cast, it would not likely be included in a sculpture. For these reasons, we believe the skull is a cast.</w:t>
+      </w:r>
+    </w:p>
+    <w:p>
+      <w:pPr>
+        <w:pStyle w:val="Heading3"/>
+        <w:rPr/>
+      </w:pPr>
+      <w:bookmarkStart w:id="17" w:name="__RefHeading___Toc16707_802501007"/>
+      <w:bookmarkEnd w:id="17"/>
+      <w:r>
+        <w:rPr/>
+        <w:t>Re-pose of neck</w:t>
+      </w:r>
+    </w:p>
+    <w:p>
+      <w:pPr>
+        <w:pStyle w:val="TextBody"/>
+        <w:rPr/>
+      </w:pPr>
+      <w:r>
+        <w:rPr/>
+        <w:t xml:space="preserve">In a photograph of the mounted </w:t>
+      </w:r>
+      <w:r>
+        <w:rPr>
+          <w:i/>
+          <w:iCs/>
+        </w:rPr>
+        <w:t>Diplodocus</w:t>
+      </w:r>
+      <w:r>
+        <w:rPr/>
+        <w:t xml:space="preserve"> taken some time between 1980 and 1999 (Figure G), the neck is shown in a somewhat raised posture and is suspended from the ceiling. This is in contrast to older photos in which it is horizontal and supported from beneath by a pole. However, the tail remained in its old dragging posture.</w:t>
+      </w:r>
+    </w:p>
+    <w:p>
+      <w:pPr>
+        <w:pStyle w:val="TextBody"/>
+        <w:rPr/>
+      </w:pPr>
+      <w:r>
+        <w:rPr/>
+        <w:t xml:space="preserve">It is possible that the change in neck support was made in 1938 to free the space under the neck and so make space for the tail of the </w:t>
+      </w:r>
+      <w:r>
+        <w:rPr>
+          <w:i/>
+          <w:iCs/>
+        </w:rPr>
+        <w:t>Allosaurus</w:t>
+      </w:r>
+      <w:r>
+        <w:rPr/>
+        <w:t xml:space="preserve"> mount CM 11844 that was then put on display in front of the Dipodocus (visible in Figure G).</w:t>
+      </w:r>
+    </w:p>
+    <w:p>
+      <w:pPr>
+        <w:pStyle w:val="TextBody"/>
+        <w:rPr/>
+      </w:pPr>
       <w:r>
         <w:rPr>
           <w:highlight w:val="yellow"/>
         </w:rPr>
-        <w:t>XXX Matt, can we find this out?</w:t>
+        <w:t>XXX Matt, do you know with more precision when and why this neck elevation was done and by whom?</w:t>
+      </w:r>
+    </w:p>
+    <w:p>
+      <w:pPr>
+        <w:pStyle w:val="Heading3"/>
+        <w:rPr/>
+      </w:pPr>
+      <w:bookmarkStart w:id="18" w:name="__RefHeading___Toc3740_2834848739"/>
+      <w:bookmarkEnd w:id="18"/>
+      <w:r>
+        <w:rPr/>
+        <w:t>1999 replacement of forefeet with CM 662 sculptures</w:t>
       </w:r>
     </w:p>
     <w:p>
@@ -2664,7 +3107,18 @@
       </w:pPr>
       <w:r>
         <w:rPr/>
-        <w:t xml:space="preserve">As noted above while Holland (1906:246–249) described in detail an atlas of </w:t>
+        <w:t xml:space="preserve">The forefeet of the original mount were sculpted from those of a </w:t>
+      </w:r>
+      <w:r>
+        <w:rPr>
+          <w:i/>
+          <w:iCs/>
+        </w:rPr>
+        <w:t>Camarasaurus</w:t>
+      </w:r>
+      <w:r>
+        <w:rPr/>
+        <w:t xml:space="preserve"> specimen AMNH 965, the forefeet of </w:t>
       </w:r>
       <w:r>
         <w:rPr>
@@ -2675,7 +3129,19 @@
       </w:r>
       <w:r>
         <w:rPr/>
-        <w:t>, that of AMNH 969, he did not say that it was used in the mount; and the atlas shown in his figure 1, a photograph of the mounted cast’s head and anterior neck, does not appear to be it. Disappointingly, Holland (1906) did not comment at all on the hindlimb or girdle.</w:t>
+        <w:t xml:space="preserve"> being unknown at the time. They were reconstructed in a semi-plantigrade posture now known to be inaccurate, and reconstructed with unguals on each of the first three digits (Figure E.A–B, Figure H.A), although it was already known at the time of mounting that sauropod forefeet had claws on only the first digit (Osborn 1904:181). Only nearly a century later, in the second quarter of 1999, were these errors remedied, when Norman Wuerthele and Amy Henrici made casts of the forefeet of CM 662 (Carnegie Institute 1999), which were installed shortly afterwards (Figure H.C). Although this individual was originally a Carnegie Museum specimen, by this point it was at the Houston Museum of Natural Science.</w:t>
+      </w:r>
+    </w:p>
+    <w:p>
+      <w:pPr>
+        <w:pStyle w:val="Heading3"/>
+        <w:rPr/>
+      </w:pPr>
+      <w:bookmarkStart w:id="19" w:name="__RefHeading___Toc6555_802501007"/>
+      <w:bookmarkEnd w:id="19"/>
+      <w:r>
+        <w:rPr/>
+        <w:t>2007 refurbishment of the dinosaur exhibition</w:t>
       </w:r>
     </w:p>
     <w:p>
@@ -2685,7 +3151,28 @@
       </w:pPr>
       <w:r>
         <w:rPr/>
-        <w:t xml:space="preserve">Hatcher’s (1901:4) list of the material of CM 84 does not mention chevrons at all, and his list for CM 94 says only “these remains were found associated with a few chevrons”, reiterated in his mention on page of 34 that “associated with No. 94 there were found […] several chevrons” — clearly not enough to furnish material for the tail of the mounted skeleton. However, Holland (1906:255) confusingly wrote that “the anterior chevrons used in making the reproduction [i.e. the London cast] were those found with our specimen No. 84”, even though there seem to have been none associated with that specimen. It must be considered possible that this was a typographical error for CM 94: although only more posterior caudals from CM 94 were used in the mount, its vertebral column as found was complete from C7 through to Ca39, and so likely included chevrons for the anterior caudals. Holland (1906:255–256) continued “Many of the chevrons after the first six are reproductions of those found and described by Professor Osborn in his paper on </w:t>
+        <w:t>By the turn of the millennium, the original 1907 Hall of Dinosaurs had been in place for nearly a century with no major renovations. Plans were laid early in the 2000s not just to renovate the hall but to add additional space in a newly constructed atrium, add more mounted skeletons and other specimens, and remount the existing skeletons. The expansion was announced on Thursday 11 April, 2002 (Siemers 2007); architects were hired in 2004 (Hopey and McNulty 2007) and the hall was closed for refurbishment on Friday 11 March 2005 with a special event that evening marking the occasion (Horne 2005).</w:t>
+      </w:r>
+    </w:p>
+    <w:p>
+      <w:pPr>
+        <w:pStyle w:val="TextBody"/>
+        <w:rPr/>
+      </w:pPr>
+      <w:r>
+        <w:rPr/>
+        <w:t xml:space="preserve">The new dinosaur exhibition, titled </w:t>
+      </w:r>
+      <w:r>
+        <w:rPr>
+          <w:i/>
+          <w:iCs/>
+        </w:rPr>
+        <w:t>Dinosaurs in the their world</w:t>
+      </w:r>
+      <w:r>
+        <w:rPr/>
+        <w:t xml:space="preserve">, was opened in two phases: the Triassic and Jurassic sections in November 2007, and the Cretaceous section in June 2008. The Jurassic section, including </w:t>
       </w:r>
       <w:r>
         <w:rPr>
@@ -2696,7 +3183,7 @@
       </w:r>
       <w:r>
         <w:rPr/>
-        <w:t>”, i.e. AMNH 223, described by Osborn (1899). This is corroborated by Brinkman’s (2010:240) observation that the London cast “was also missing a long series of chevrons, casts of which had been urgently requested from the American Museum, which was slow to fill the order”.</w:t>
+        <w:t>, was opened for ticketed previews at 6 am on Saturday 17 November 2007 (Roddy 2007) and for general admission on 21 November 2007 (McNulty 2007).</w:t>
       </w:r>
     </w:p>
     <w:p>
@@ -2706,8 +3193,37 @@
       </w:pPr>
       <w:r>
         <w:rPr/>
-        <w:t>Table A summarises the contributions from different specimens to the Carnegie mount (and subsequent modifications, and the casts). Figure D shows graphically the contributions of the different specimens. Figure E shows the original mount as it appeared in 1907, and highlights the difference between humeri, that of the left forelimb having been supplied from the camarasaurus id specimen CM 21775.</w:t>
-      </w:r>
+        <w:t xml:space="preserve">As part of the broader renovation project, the Carnegie </w:t>
+      </w:r>
+      <w:r>
+        <w:rPr>
+          <w:i/>
+          <w:iCs/>
+        </w:rPr>
+        <w:t>Diplodocus</w:t>
+      </w:r>
+      <w:r>
+        <w:rPr/>
+        <w:t xml:space="preserve"> was remounted in a new, more dynamic posture by Phil Fraley Productions, and several changes were made to the materials incorporated in the mount, as follows.</w:t>
+      </w:r>
+    </w:p>
+    <w:p>
+      <w:pPr>
+        <w:pStyle w:val="Heading3"/>
+        <w:rPr/>
+      </w:pPr>
+      <w:bookmarkStart w:id="20" w:name="__RefHeading___Toc3742_2834848739"/>
+      <w:bookmarkEnd w:id="20"/>
+      <w:r>
+        <w:rPr/>
+        <w:t xml:space="preserve">Forefeet </w:t>
+      </w:r>
+      <w:bookmarkStart w:id="21" w:name="__DdeLink__2734_4144573659"/>
+      <w:r>
+        <w:rPr/>
+        <w:t>WDC-FS001A</w:t>
+      </w:r>
+      <w:bookmarkEnd w:id="21"/>
     </w:p>
     <w:p>
       <w:pPr>
@@ -2716,7 +3232,40 @@
       </w:pPr>
       <w:r>
         <w:rPr/>
-        <w:t>[Table A here]</w:t>
+        <w:t>As noted above, CM 662 has been recognised since 1924 as representing a different species from CM 84, “</w:t>
+      </w:r>
+      <w:r>
+        <w:rPr>
+          <w:i/>
+          <w:iCs/>
+        </w:rPr>
+        <w:t>Diplodocus</w:t>
+      </w:r>
+      <w:r>
+        <w:rPr/>
+        <w:t xml:space="preserve">” </w:t>
+      </w:r>
+      <w:r>
+        <w:rPr>
+          <w:i/>
+          <w:iCs/>
+        </w:rPr>
+        <w:t>hayi</w:t>
+      </w:r>
+      <w:r>
+        <w:rPr/>
+        <w:t xml:space="preserve"> (Holland 1924:399). It was for this reason that, unlike their predecessors, the sculptures based on these forefeet remained in the Carnegie mount for less than a decade. During the remount of 2007, the forefeet were replaced once more, this time with scaled-up sculptures based on casts of the putative </w:t>
+      </w:r>
+      <w:r>
+        <w:rPr>
+          <w:i/>
+          <w:iCs/>
+        </w:rPr>
+        <w:t>Diplodocus carnegii</w:t>
+      </w:r>
+      <w:r>
+        <w:rPr/>
+        <w:t xml:space="preserve"> manus WDC-FS001A described by Bedell and Trexler (2005) (Figure H.D).</w:t>
       </w:r>
     </w:p>
     <w:p>
@@ -2726,7 +3275,29 @@
       </w:pPr>
       <w:r>
         <w:rPr/>
-        <w:t xml:space="preserve">Before the mount was attempted, Hatcher (1901:39) reported that the total length of the </w:t>
+        <w:t xml:space="preserve">Since the replacement of the CM 662-based forefeet, the species </w:t>
+      </w:r>
+      <w:r>
+        <w:rPr>
+          <w:i/>
+          <w:iCs/>
+        </w:rPr>
+        <w:t>hayi</w:t>
+      </w:r>
+      <w:r>
+        <w:rPr/>
+        <w:t xml:space="preserve"> has been moved to its own genus </w:t>
+      </w:r>
+      <w:r>
+        <w:rPr>
+          <w:i/>
+          <w:iCs/>
+        </w:rPr>
+        <w:t>Galeamopus</w:t>
+      </w:r>
+      <w:r>
+        <w:rPr/>
+        <w:t xml:space="preserve"> (Tschopp et al. 2015:267), further justifying the decision to replace these forefeet with those of </w:t>
       </w:r>
       <w:r>
         <w:rPr>
@@ -2737,7 +3308,191 @@
       </w:r>
       <w:r>
         <w:rPr/>
-        <w:t xml:space="preserve"> CM 84/94 composite as reconstructed on paper was 68 feet (≈ 20.7 m). This estimate omitted the distal tail, and would be revised upwards in future publications. By the time Holland described the presentation of the London cast only four years later, he gave the length as 84 feet (Holland 1905:448) (≈ 25.6 m). We have not been able to locate any sourced measurement in any published source subsequent to this.</w:t>
+        <w:t xml:space="preserve"> proper. However, the phylogenetic analysis of Tschopp et al. (2015:229–230) found WDC-FS001A as a basal diplodocine not included in </w:t>
+      </w:r>
+      <w:r>
+        <w:rPr>
+          <w:i/>
+          <w:iCs/>
+        </w:rPr>
+        <w:t>Diplodocus</w:t>
+      </w:r>
+      <w:r>
+        <w:rPr/>
+        <w:t>, suggesting that even this third set of forefeet may not be correct.</w:t>
+      </w:r>
+    </w:p>
+    <w:p>
+      <w:pPr>
+        <w:pStyle w:val="Heading3"/>
+        <w:rPr/>
+      </w:pPr>
+      <w:bookmarkStart w:id="22" w:name="__RefHeading___Toc3744_2834848739"/>
+      <w:bookmarkEnd w:id="22"/>
+      <w:r>
+        <w:rPr/>
+        <w:t>Forelimbs from BYU material</w:t>
+      </w:r>
+    </w:p>
+    <w:p>
+      <w:pPr>
+        <w:pStyle w:val="TextBody"/>
+        <w:rPr/>
+      </w:pPr>
+      <w:r>
+        <w:rPr/>
+        <w:t xml:space="preserve">Until the 2007 remount, the Carnegie mount had retained the obviously incorrect left forelimb of the </w:t>
+      </w:r>
+      <w:r>
+        <w:rPr>
+          <w:i/>
+          <w:iCs/>
+        </w:rPr>
+        <w:t>Camarasaurus</w:t>
+      </w:r>
+      <w:r>
+        <w:rPr/>
+        <w:t xml:space="preserve"> specimen CM 21775 (Figure E). </w:t>
+      </w:r>
+      <w:r>
+        <w:rPr>
+          <w:highlight w:val="yellow"/>
+        </w:rPr>
+        <w:t>XXX Matt, is this true? See Figure G and email thread “Replacement of left humerus”.</w:t>
+      </w:r>
+      <w:r>
+        <w:rPr/>
+        <w:t xml:space="preserve"> (This specimen is described and illustrated by Tschopp et al. 2019:33–37 and referred by them to Camarasauridae indet.) The right forelimb, having been based on the diplodocine CM 662, was a better match for CM 84, but not perfect as discussed above. For this reason, both forelimbs were replaced in the 2007 remount by scaled-up sculptures based on the forelimb bones of a well preserved but smaller specimen of </w:t>
+      </w:r>
+      <w:r>
+        <w:rPr>
+          <w:i/>
+          <w:iCs/>
+        </w:rPr>
+        <w:t>Diplodocus</w:t>
+      </w:r>
+      <w:r>
+        <w:rPr/>
+        <w:t>, BYU 681: specifically, the humerus BYU 681/4742, the radius BYU 681/4726 and the ulna BYU 681/4708 (Tschopp et al. 2019:33).</w:t>
+      </w:r>
+    </w:p>
+    <w:p>
+      <w:pPr>
+        <w:pStyle w:val="TextBody"/>
+        <w:rPr/>
+      </w:pPr>
+      <w:r>
+        <w:rPr/>
+        <w:t>The femur of BYU 681/11940 is 1330 mm in length (Klein and Sander 2008:256), compared with 1542 mm for CM 84 (Hatcher 1901:47). If BYU 681 were a single individual, this would indicate that it was 86% as large in linear dimension as CM 84, but the assignment of different parts of BYU 681 to different taxa makes this dubious. At any rate, 86% is too small an individual for casts of its bones to have been incorporated directly into the mount, hence the scaling of the sculptures.</w:t>
+      </w:r>
+    </w:p>
+    <w:p>
+      <w:pPr>
+        <w:pStyle w:val="TextBody"/>
+        <w:rPr/>
+      </w:pPr>
+      <w:r>
+        <w:rPr/>
+        <w:t xml:space="preserve">Wilhite (2003:33) assigns the humerus BYU 681/4742 to </w:t>
+      </w:r>
+      <w:r>
+        <w:rPr>
+          <w:i/>
+          <w:iCs/>
+        </w:rPr>
+        <w:t>Diplodocus</w:t>
+      </w:r>
+      <w:r>
+        <w:rPr/>
+        <w:t xml:space="preserve">, but Bonnan (2007:1111) lists it as belonging to </w:t>
+      </w:r>
+      <w:r>
+        <w:rPr>
+          <w:i/>
+          <w:iCs/>
+        </w:rPr>
+        <w:t xml:space="preserve">Camarasaurus. </w:t>
+      </w:r>
+      <w:r>
+        <w:rPr/>
+        <w:t xml:space="preserve">Hedrick et al. (2012:301), Mitchell and Sander (2014:768) and Dumont et al. (2014:783) all list the femur BYU 681/11940 as belonging to </w:t>
+      </w:r>
+      <w:r>
+        <w:rPr>
+          <w:i/>
+          <w:iCs/>
+        </w:rPr>
+        <w:t>Apatosaurus</w:t>
+      </w:r>
+      <w:r>
+        <w:rPr/>
+        <w:t>, but it seems from Wilhite (2003:148) that BYU 681 is a composite of elements from different taxa — in which the scaling calculation above may be poorly founded.</w:t>
+      </w:r>
+    </w:p>
+    <w:p>
+      <w:pPr>
+        <w:pStyle w:val="Heading3"/>
+        <w:rPr/>
+      </w:pPr>
+      <w:bookmarkStart w:id="23" w:name="__RefHeading___Toc3746_2834848739"/>
+      <w:bookmarkEnd w:id="23"/>
+      <w:r>
+        <w:rPr/>
+        <w:t>Distal caudal vertebrae</w:t>
+      </w:r>
+    </w:p>
+    <w:p>
+      <w:pPr>
+        <w:pStyle w:val="TextBody"/>
+        <w:rPr/>
+      </w:pPr>
+      <w:r>
+        <w:rPr/>
+        <w:t xml:space="preserve">Also included in the 2007 remount were about ten additional distal “whiplash” caudals, made by Western Paleontological Laboratories, bringing the total number of caudal vertebrae to 83. The rationale was that the complete tail of the small apatosaurine specimen </w:t>
+      </w:r>
+      <w:bookmarkStart w:id="24" w:name="__DdeLink__1281_802501007"/>
+      <w:r>
+        <w:rPr/>
+        <w:t>CM 3378</w:t>
+      </w:r>
+      <w:bookmarkEnd w:id="24"/>
+      <w:r>
+        <w:rPr/>
+        <w:t xml:space="preserve"> (probably </w:t>
+      </w:r>
+      <w:r>
+        <w:rPr>
+          <w:i/>
+          <w:iCs/>
+        </w:rPr>
+        <w:t>Apatosaurus louisae</w:t>
+      </w:r>
+      <w:r>
+        <w:rPr/>
+        <w:t xml:space="preserve">) contains 82 vertebrae; given that diplodocines are generally more elongate, gracile animals than apatosaurines, it was estimated that </w:t>
+      </w:r>
+      <w:r>
+        <w:rPr>
+          <w:i/>
+          <w:iCs/>
+        </w:rPr>
+        <w:t>Diplodocus carnegii</w:t>
+      </w:r>
+      <w:r>
+        <w:rPr/>
+        <w:t xml:space="preserve"> would have had at least 83 caudals in life.</w:t>
+      </w:r>
+    </w:p>
+    <w:p>
+      <w:pPr>
+        <w:pStyle w:val="TextBody"/>
+        <w:rPr/>
+      </w:pPr>
+      <w:r>
+        <w:rPr>
+          <w:highlight w:val="yellow"/>
+        </w:rPr>
+        <w:t>XXX Matt, Amy Henrici’s note for Tschopp et al. 2019 says “One caudal added from CM 94. Caudals 37-73 were casts in original mount and replaced with caudals from Cm 307”. This contradicts McIntosh (1981:20) and Curtice’s dissertation. What do we make of this?</w:t>
       </w:r>
     </w:p>
     <w:p>
@@ -2745,664 +3500,8 @@
         <w:pStyle w:val="Heading2"/>
         <w:rPr/>
       </w:pPr>
-      <w:bookmarkStart w:id="14" w:name="__RefHeading___Toc3280_55120580"/>
-      <w:bookmarkEnd w:id="14"/>
-      <w:r>
-        <w:rPr/>
-        <w:t>Changes made to the mount at the Carnegie Museum</w:t>
-      </w:r>
-    </w:p>
-    <w:p>
-      <w:pPr>
-        <w:pStyle w:val="Heading3"/>
-        <w:rPr/>
-      </w:pPr>
-      <w:bookmarkStart w:id="15" w:name="__RefHeading___Toc3738_2834848739"/>
-      <w:bookmarkEnd w:id="15"/>
-      <w:r>
-        <w:rPr/>
-        <w:t>Replacement of skull with cast of CM 11161</w:t>
-      </w:r>
-    </w:p>
-    <w:p>
-      <w:pPr>
-        <w:pStyle w:val="TextBody"/>
-        <w:rPr/>
-      </w:pPr>
-      <w:r>
-        <w:rPr/>
-        <w:t>The first known change made to the Carnegie mount was the replacement of the original skull sculpture based on CM 662 and USNM 2673. We have been unable to locate records stating which skull was used in the replacement, but it is still in place today and by inspection it is evidently based on CM 11161. This specimen is a complete and superbly preserved cranium and mandible, described and illustrated in detail by Holland (1924). It was discovered on Thanksgiving Day of 1912 (McIntosh 1980:17).</w:t>
-      </w:r>
-    </w:p>
-    <w:p>
-      <w:pPr>
-        <w:pStyle w:val="TextBody"/>
-        <w:rPr/>
-      </w:pPr>
-      <w:r>
-        <w:rPr/>
-        <w:t xml:space="preserve">In the absence of extant records, it cannot be stated when precisely this switch was made, or even whether the new skull is a cast or a sculpture. Carnegie Museum annual reports from 1912 (when CM 11161 was discovered) up until the turn of the millennium make no mention of its use as the basis of a new skull for the mount. It was certainly available for Serafino Agostini to have used when he “made some excellent moulds and casts of the skulls of </w:t>
-      </w:r>
-      <w:r>
-        <w:rPr>
-          <w:i/>
-          <w:iCs/>
-        </w:rPr>
-        <w:t>Apatosaurus</w:t>
-      </w:r>
-      <w:r>
-        <w:rPr/>
-        <w:t xml:space="preserve"> and </w:t>
-      </w:r>
-      <w:r>
-        <w:rPr>
-          <w:i/>
-          <w:iCs/>
-        </w:rPr>
-        <w:t>Diplodocus</w:t>
-      </w:r>
-      <w:r>
-        <w:rPr/>
-        <w:t xml:space="preserve">” in 1934 (Carnegie Institute 1934:40), but since this report mentions that one of those casts was used to provide a skull for the mounted </w:t>
-      </w:r>
-      <w:r>
-        <w:rPr>
-          <w:i/>
-          <w:iCs/>
-        </w:rPr>
-        <w:t>Apatosaurus</w:t>
-      </w:r>
-      <w:r>
-        <w:rPr/>
-        <w:t xml:space="preserve"> CM 3018 and no mention is made of one used for the </w:t>
-      </w:r>
-      <w:r>
-        <w:rPr>
-          <w:i/>
-          <w:iCs/>
-        </w:rPr>
-        <w:t>Diplodocus</w:t>
-      </w:r>
-      <w:r>
-        <w:rPr/>
-        <w:t xml:space="preserve"> mount, we can assume this was not done, and that the substitution must have happened later.</w:t>
-      </w:r>
-    </w:p>
-    <w:p>
-      <w:pPr>
-        <w:pStyle w:val="TextBody"/>
-        <w:rPr/>
-      </w:pPr>
-      <w:r>
-        <w:rPr/>
-        <w:t xml:space="preserve">The annual report for 1962 says that chief preparator Joseph Yarmer “made several new molds of specimens in the collections, including one of the </w:t>
-      </w:r>
-      <w:r>
-        <w:rPr>
-          <w:i/>
-          <w:iCs/>
-        </w:rPr>
-        <w:t>Diplodocus</w:t>
-      </w:r>
-      <w:r>
-        <w:rPr/>
-        <w:t xml:space="preserve"> skull from which a number of casts were made.” (Carnegie Institute 1962:16). Unfortunately, the report does not specify which </w:t>
-      </w:r>
-      <w:r>
-        <w:rPr>
-          <w:i/>
-          <w:iCs/>
-        </w:rPr>
-        <w:t>Diplodocus</w:t>
-      </w:r>
-      <w:r>
-        <w:rPr/>
-        <w:t xml:space="preserve"> skull was used. CM 11161 would certainly have been a strong contender, and it may have been around this time that the new skull was added to the mounted skeleton, but it is impossible to be sure.</w:t>
-      </w:r>
-    </w:p>
-    <w:p>
-      <w:pPr>
-        <w:pStyle w:val="TextBody"/>
-        <w:rPr/>
-      </w:pPr>
-      <w:r>
-        <w:rPr/>
-        <w:t xml:space="preserve">We know at least that the skull replacement was done before 1979, when Amy Henrici began working at the museum, as it was already in place at that point. In a personal communication from the Carnegie Museum’s former Exhibits Preparator, who began working there in 1971, he recalls making a model of the </w:t>
-      </w:r>
-      <w:r>
-        <w:rPr>
-          <w:i/>
-          <w:iCs/>
-        </w:rPr>
-        <w:t>Apatosaurus</w:t>
-      </w:r>
-      <w:r>
-        <w:rPr/>
-        <w:t xml:space="preserve"> skull, but that he never made a model or a cast of the </w:t>
-      </w:r>
-      <w:r>
-        <w:rPr>
-          <w:i/>
-          <w:iCs/>
-        </w:rPr>
-        <w:t>Diplodocus</w:t>
-      </w:r>
-      <w:r>
-        <w:rPr/>
-        <w:t xml:space="preserve"> skull. This suggests that the replacement of the skull was completed before 1971 – perhaps, then, when Agostini created the </w:t>
-      </w:r>
-      <w:r>
-        <w:rPr>
-          <w:i/>
-          <w:iCs/>
-        </w:rPr>
-        <w:t>Diplodocus</w:t>
-      </w:r>
-      <w:r>
-        <w:rPr/>
-        <w:t xml:space="preserve"> mold in 1962.</w:t>
-      </w:r>
-    </w:p>
-    <w:p>
-      <w:pPr>
-        <w:pStyle w:val="TextBody"/>
-        <w:rPr/>
-      </w:pPr>
-      <w:r>
-        <w:rPr/>
-        <w:t>Curiously, the skull replacement it is not mentioned in McIntosh’s (1981) account of all the dinosaur specimens at the Carnegie museum, and in particular not in the section on the mount on page 20. Given McIntosh’s habitual thoroughness, the omission from his account of the mounted skeleton is anomalous.</w:t>
-      </w:r>
-    </w:p>
-    <w:p>
-      <w:pPr>
-        <w:pStyle w:val="TextBody"/>
-        <w:rPr/>
-      </w:pPr>
-      <w:r>
-        <w:rPr/>
-        <w:t>Regarding whether the present skull is a cast or a sculpture: it preserves bone texture, including damage, very accurately (Figure F). The mounted skull includes the sclerotic ring in the left orbit but omits it from the right orbit. This is the condition in the original CM 11161 fossil (compare Tschopp et al. 2015:figure 1D with figure 3E), and while this asymmetric preservation would be replicated by a cast, it would not likely be included in a sculpture. For these reasons, we believe the skull is a cast.</w:t>
-      </w:r>
-    </w:p>
-    <w:p>
-      <w:pPr>
-        <w:pStyle w:val="Heading3"/>
-        <w:rPr/>
-      </w:pPr>
-      <w:bookmarkStart w:id="16" w:name="__RefHeading___Toc16707_802501007"/>
-      <w:bookmarkEnd w:id="16"/>
-      <w:r>
-        <w:rPr/>
-        <w:t>Re-pose of neck</w:t>
-      </w:r>
-    </w:p>
-    <w:p>
-      <w:pPr>
-        <w:pStyle w:val="TextBody"/>
-        <w:rPr/>
-      </w:pPr>
-      <w:r>
-        <w:rPr/>
-        <w:t xml:space="preserve">In a photograph of the mounted </w:t>
-      </w:r>
-      <w:r>
-        <w:rPr>
-          <w:i/>
-          <w:iCs/>
-        </w:rPr>
-        <w:t>Diplodocus</w:t>
-      </w:r>
-      <w:r>
-        <w:rPr/>
-        <w:t xml:space="preserve"> taken some time between 1980 and 1999 (Figure G), the neck is shown in a somewhat raised posture and is suspended from the ceiling. This is in contrast to older photos in which it is horizontal and supported from beneath by a pole. However, the tail remained in its old dragging posture.</w:t>
-      </w:r>
-    </w:p>
-    <w:p>
-      <w:pPr>
-        <w:pStyle w:val="TextBody"/>
-        <w:rPr/>
-      </w:pPr>
-      <w:r>
-        <w:rPr/>
-        <w:t xml:space="preserve">It is possible that the change in neck support was made in 1938 to free the space under the neck and so make space for the tail of the </w:t>
-      </w:r>
-      <w:r>
-        <w:rPr>
-          <w:i/>
-          <w:iCs/>
-        </w:rPr>
-        <w:t>Allosaurus</w:t>
-      </w:r>
-      <w:r>
-        <w:rPr/>
-        <w:t xml:space="preserve"> mount CM 11844 that was then put on display in front of the Dipodocus (visible in Figure G).</w:t>
-      </w:r>
-    </w:p>
-    <w:p>
-      <w:pPr>
-        <w:pStyle w:val="TextBody"/>
-        <w:rPr/>
-      </w:pPr>
-      <w:r>
-        <w:rPr>
-          <w:highlight w:val="yellow"/>
-        </w:rPr>
-        <w:t>XXX Matt, do you know with more precision when and why this neck elevation was done and by whom?</w:t>
-      </w:r>
-    </w:p>
-    <w:p>
-      <w:pPr>
-        <w:pStyle w:val="Heading3"/>
-        <w:rPr/>
-      </w:pPr>
-      <w:bookmarkStart w:id="17" w:name="__RefHeading___Toc3740_2834848739"/>
-      <w:bookmarkEnd w:id="17"/>
-      <w:r>
-        <w:rPr/>
-        <w:t>1999 replacement of forefeet with CM 662 sculptures</w:t>
-      </w:r>
-    </w:p>
-    <w:p>
-      <w:pPr>
-        <w:pStyle w:val="TextBody"/>
-        <w:rPr/>
-      </w:pPr>
-      <w:r>
-        <w:rPr/>
-        <w:t xml:space="preserve">The forefeet of the original mount were sculpted from those of a </w:t>
-      </w:r>
-      <w:r>
-        <w:rPr>
-          <w:i/>
-          <w:iCs/>
-        </w:rPr>
-        <w:t>Camarasaurus</w:t>
-      </w:r>
-      <w:r>
-        <w:rPr/>
-        <w:t xml:space="preserve"> specimen AMNH 965, the forefeet of </w:t>
-      </w:r>
-      <w:r>
-        <w:rPr>
-          <w:i/>
-          <w:iCs/>
-        </w:rPr>
-        <w:t>Diplodocus</w:t>
-      </w:r>
-      <w:r>
-        <w:rPr/>
-        <w:t xml:space="preserve"> being unknown at the time. They were reconstructed in a semi-plantigrade posture now known to be inaccurate, and reconstructed with unguals on each of the first three digits (Figure E.A–B, Figure H.A), although it was already known at the time of mounting that sauropod forefeet had claws on only the first digit (Osborn 1904:181). Only nearly a century later, in the second quarter of 1999, were these errors remedied, when Norman Wuerthele and Amy Henrici made casts of the forefeet of CM 662 (Carnegie Institute 1999), which were installed shortly afterwards (Figure H.C). Although this individual was originally a Carnegie Museum specimen, by this point it was at the Houston Museum of Natural Science.</w:t>
-      </w:r>
-    </w:p>
-    <w:p>
-      <w:pPr>
-        <w:pStyle w:val="Heading3"/>
-        <w:rPr/>
-      </w:pPr>
-      <w:bookmarkStart w:id="18" w:name="__RefHeading___Toc6555_802501007"/>
-      <w:bookmarkEnd w:id="18"/>
-      <w:r>
-        <w:rPr/>
-        <w:t>2007 refurbishment of the dinosaur exhibition</w:t>
-      </w:r>
-    </w:p>
-    <w:p>
-      <w:pPr>
-        <w:pStyle w:val="TextBody"/>
-        <w:rPr/>
-      </w:pPr>
-      <w:r>
-        <w:rPr/>
-        <w:t>By the turn of the millennium, the original 1907 Hall of Dinosaurs had been in place for nearly a century with no major renovations. Plans were laid early in the 2000s not just to renovate the hall but to add additional space in a newly constructed atrium, add more mounted skeletons and other specimens, and remount the existing skeletons. The expansion was announced on Thursday 11 April, 2002 (Siemers 2007); architects were hired in 2004 (Hopey and McNulty 2007) and the hall was closed for refurbishment on Friday 11 March 2005 with a special event that evening marking the occasion (Horne 2005).</w:t>
-      </w:r>
-    </w:p>
-    <w:p>
-      <w:pPr>
-        <w:pStyle w:val="TextBody"/>
-        <w:rPr/>
-      </w:pPr>
-      <w:r>
-        <w:rPr/>
-        <w:t xml:space="preserve">The new dinosaur exhibition, titled </w:t>
-      </w:r>
-      <w:r>
-        <w:rPr>
-          <w:i/>
-          <w:iCs/>
-        </w:rPr>
-        <w:t>Dinosaurs in the their world</w:t>
-      </w:r>
-      <w:r>
-        <w:rPr/>
-        <w:t xml:space="preserve">, was opened in two phases: the Triassic and Jurassic sections in November 2007, and the Cretaceous section in June 2008. The Jurassic section, including </w:t>
-      </w:r>
-      <w:r>
-        <w:rPr>
-          <w:i/>
-          <w:iCs/>
-        </w:rPr>
-        <w:t>Diplodocus</w:t>
-      </w:r>
-      <w:r>
-        <w:rPr/>
-        <w:t>, was opened for ticketed previews at 6 am on Saturday 17 November 2007 (Roddy 2007) and for general admission on 21 November 2007 (McNulty 2007).</w:t>
-      </w:r>
-    </w:p>
-    <w:p>
-      <w:pPr>
-        <w:pStyle w:val="TextBody"/>
-        <w:rPr/>
-      </w:pPr>
-      <w:r>
-        <w:rPr/>
-        <w:t xml:space="preserve">As part of the broader renovation project, the Carnegie </w:t>
-      </w:r>
-      <w:r>
-        <w:rPr>
-          <w:i/>
-          <w:iCs/>
-        </w:rPr>
-        <w:t>Diplodocus</w:t>
-      </w:r>
-      <w:r>
-        <w:rPr/>
-        <w:t xml:space="preserve"> was remounted in a new, more dynamic posture by Phil Fraley Productions, and several changes were made to the materials incorporated in the mount, as follows.</w:t>
-      </w:r>
-    </w:p>
-    <w:p>
-      <w:pPr>
-        <w:pStyle w:val="Heading3"/>
-        <w:rPr/>
-      </w:pPr>
-      <w:bookmarkStart w:id="19" w:name="__RefHeading___Toc3742_2834848739"/>
-      <w:bookmarkEnd w:id="19"/>
-      <w:r>
-        <w:rPr/>
-        <w:t xml:space="preserve">Forefeet </w:t>
-      </w:r>
-      <w:bookmarkStart w:id="20" w:name="__DdeLink__2734_4144573659"/>
-      <w:r>
-        <w:rPr/>
-        <w:t>WDC-FS001A</w:t>
-      </w:r>
-      <w:bookmarkEnd w:id="20"/>
-    </w:p>
-    <w:p>
-      <w:pPr>
-        <w:pStyle w:val="TextBody"/>
-        <w:rPr/>
-      </w:pPr>
-      <w:r>
-        <w:rPr/>
-        <w:t>As noted above, CM 662 has been recognised since 1924 as representing a different species from CM 84, “</w:t>
-      </w:r>
-      <w:r>
-        <w:rPr>
-          <w:i/>
-          <w:iCs/>
-        </w:rPr>
-        <w:t>Diplodocus</w:t>
-      </w:r>
-      <w:r>
-        <w:rPr/>
-        <w:t xml:space="preserve">” </w:t>
-      </w:r>
-      <w:r>
-        <w:rPr>
-          <w:i/>
-          <w:iCs/>
-        </w:rPr>
-        <w:t>hayi</w:t>
-      </w:r>
-      <w:r>
-        <w:rPr/>
-        <w:t xml:space="preserve"> (Holland 1924:399). It was for this reason that, unlike their predecessors, the sculptures based on these forefeet remained in the Carnegie mount for less than a decade. During the remount of 2007, the forefeet were replaced once more, this time with scaled-up sculptures based on casts of the putative </w:t>
-      </w:r>
-      <w:r>
-        <w:rPr>
-          <w:i/>
-          <w:iCs/>
-        </w:rPr>
-        <w:t>Diplodocus carnegii</w:t>
-      </w:r>
-      <w:r>
-        <w:rPr/>
-        <w:t xml:space="preserve"> manus WDC-FS001A described by Bedell and Trexler (2005) (Figure H.D).</w:t>
-      </w:r>
-    </w:p>
-    <w:p>
-      <w:pPr>
-        <w:pStyle w:val="TextBody"/>
-        <w:rPr/>
-      </w:pPr>
-      <w:r>
-        <w:rPr/>
-        <w:t xml:space="preserve">Since the replacement of the CM 662-based forefeet, the species </w:t>
-      </w:r>
-      <w:r>
-        <w:rPr>
-          <w:i/>
-          <w:iCs/>
-        </w:rPr>
-        <w:t>hayi</w:t>
-      </w:r>
-      <w:r>
-        <w:rPr/>
-        <w:t xml:space="preserve"> has been moved to its own genus </w:t>
-      </w:r>
-      <w:r>
-        <w:rPr>
-          <w:i/>
-          <w:iCs/>
-        </w:rPr>
-        <w:t>Galeamopus</w:t>
-      </w:r>
-      <w:r>
-        <w:rPr/>
-        <w:t xml:space="preserve"> (Tschopp et al. 2015:267), further justifying the decision to replace these forefeet with those of </w:t>
-      </w:r>
-      <w:r>
-        <w:rPr>
-          <w:i/>
-          <w:iCs/>
-        </w:rPr>
-        <w:t>Diplodocus</w:t>
-      </w:r>
-      <w:r>
-        <w:rPr/>
-        <w:t xml:space="preserve"> proper. However, the phylogenetic analysis of Tschopp et al. (2015:229–230) found WDC-FS001A as a basal diplodocine not included in </w:t>
-      </w:r>
-      <w:r>
-        <w:rPr>
-          <w:i/>
-          <w:iCs/>
-        </w:rPr>
-        <w:t>Diplodocus</w:t>
-      </w:r>
-      <w:r>
-        <w:rPr/>
-        <w:t>, suggesting that even this third set of forefeet may not be correct.</w:t>
-      </w:r>
-    </w:p>
-    <w:p>
-      <w:pPr>
-        <w:pStyle w:val="Heading3"/>
-        <w:rPr/>
-      </w:pPr>
-      <w:bookmarkStart w:id="21" w:name="__RefHeading___Toc3744_2834848739"/>
-      <w:bookmarkEnd w:id="21"/>
-      <w:r>
-        <w:rPr/>
-        <w:t>Forelimbs from BYU material</w:t>
-      </w:r>
-    </w:p>
-    <w:p>
-      <w:pPr>
-        <w:pStyle w:val="TextBody"/>
-        <w:rPr/>
-      </w:pPr>
-      <w:r>
-        <w:rPr/>
-        <w:t xml:space="preserve">Until the 2007 remount, the Carnegie mount had retained the obviously incorrect left forelimb of the </w:t>
-      </w:r>
-      <w:r>
-        <w:rPr>
-          <w:i/>
-          <w:iCs/>
-        </w:rPr>
-        <w:t>Camarasaurus</w:t>
-      </w:r>
-      <w:r>
-        <w:rPr/>
-        <w:t xml:space="preserve"> specimen CM 21775 (Figure E). </w:t>
-      </w:r>
-      <w:r>
-        <w:rPr>
-          <w:highlight w:val="yellow"/>
-        </w:rPr>
-        <w:t>XXX Matt, is this true? See Figure G and email thread “Replacement of left humerus”.</w:t>
-      </w:r>
-      <w:r>
-        <w:rPr/>
-        <w:t xml:space="preserve"> (This specimen is described and illustrated by Tschopp et al. 2019:33–37 and referred by them to Camarasauridae indet.) The right forelimb, having been based on the diplodocine CM 662, was a better match for CM 84, but not perfect as discussed above. For this reason, both forelimbs were replaced in the 2007 remount by scaled-up sculptures based on the forelimb bones of a well preserved but smaller specimen of </w:t>
-      </w:r>
-      <w:r>
-        <w:rPr>
-          <w:i/>
-          <w:iCs/>
-        </w:rPr>
-        <w:t>Diplodocus</w:t>
-      </w:r>
-      <w:r>
-        <w:rPr/>
-        <w:t>, BYU 681: specifically, the humerus BYU 681/4742, the radius BYU 681/4726 and the ulna BYU 681/4708 (Tschopp et al. 2019:33).</w:t>
-      </w:r>
-    </w:p>
-    <w:p>
-      <w:pPr>
-        <w:pStyle w:val="TextBody"/>
-        <w:rPr/>
-      </w:pPr>
-      <w:r>
-        <w:rPr/>
-        <w:t>The femur of BYU 681/11940 is 1330 mm in length (Klein and Sander 2008:256), compared with 1542 mm for CM 84 (Hatcher 1901:47). If BYU 681 were a single individual, this would indicate that it was 86% as large in linear dimension as CM 84, but the assignment of different parts of BYU 681 to different taxa makes this dubious. At any rate, 86% is too small an individual for casts of its bones to have been incorporated directly into the mount, hence the scaling of the sculptures.</w:t>
-      </w:r>
-    </w:p>
-    <w:p>
-      <w:pPr>
-        <w:pStyle w:val="TextBody"/>
-        <w:rPr/>
-      </w:pPr>
-      <w:r>
-        <w:rPr/>
-        <w:t xml:space="preserve">Wilhite (2003:33) assigns the humerus BYU 681/4742 to </w:t>
-      </w:r>
-      <w:r>
-        <w:rPr>
-          <w:i/>
-          <w:iCs/>
-        </w:rPr>
-        <w:t>Diplodocus</w:t>
-      </w:r>
-      <w:r>
-        <w:rPr/>
-        <w:t xml:space="preserve">, but Bonnan (2007:1111) lists it as belonging to </w:t>
-      </w:r>
-      <w:r>
-        <w:rPr>
-          <w:i/>
-          <w:iCs/>
-        </w:rPr>
-        <w:t xml:space="preserve">Camarasaurus. </w:t>
-      </w:r>
-      <w:r>
-        <w:rPr/>
-        <w:t xml:space="preserve">Hedrick et al. (2012:301), Mitchell and Sander (2014:768) and Dumont et al. (2014:783) all list the femur BYU 681/11940 as belonging to </w:t>
-      </w:r>
-      <w:r>
-        <w:rPr>
-          <w:i/>
-          <w:iCs/>
-        </w:rPr>
-        <w:t>Apatosaurus</w:t>
-      </w:r>
-      <w:r>
-        <w:rPr/>
-        <w:t>, but it seems from Wilhite (2003:148) that BYU 681 is a composite of elements from different taxa — in which the scaling calculation above may be poorly founded.</w:t>
-      </w:r>
-    </w:p>
-    <w:p>
-      <w:pPr>
-        <w:pStyle w:val="Heading3"/>
-        <w:rPr/>
-      </w:pPr>
-      <w:bookmarkStart w:id="22" w:name="__RefHeading___Toc3746_2834848739"/>
-      <w:bookmarkEnd w:id="22"/>
-      <w:r>
-        <w:rPr/>
-        <w:t>Distal caudal vertebrae</w:t>
-      </w:r>
-    </w:p>
-    <w:p>
-      <w:pPr>
-        <w:pStyle w:val="TextBody"/>
-        <w:rPr/>
-      </w:pPr>
-      <w:r>
-        <w:rPr/>
-        <w:t xml:space="preserve">Also included in the 2007 remount were about ten additional distal “whiplash” caudals, made by Western Paleontological Laboratories, bringing the total number of caudal vertebrae to 83. The rationale was that the complete tail of the small apatosaurine specimen </w:t>
-      </w:r>
-      <w:bookmarkStart w:id="23" w:name="__DdeLink__1281_802501007"/>
-      <w:r>
-        <w:rPr/>
-        <w:t>CM 3378</w:t>
-      </w:r>
-      <w:bookmarkEnd w:id="23"/>
-      <w:r>
-        <w:rPr/>
-        <w:t xml:space="preserve"> (probably </w:t>
-      </w:r>
-      <w:r>
-        <w:rPr>
-          <w:i/>
-          <w:iCs/>
-        </w:rPr>
-        <w:t>Apatosaurus louisae</w:t>
-      </w:r>
-      <w:r>
-        <w:rPr/>
-        <w:t xml:space="preserve">) contains 82 vertebrae; given that diplodocines are generally more elongate, gracile animals than apatosaurines, it was estimated that </w:t>
-      </w:r>
-      <w:r>
-        <w:rPr>
-          <w:i/>
-          <w:iCs/>
-        </w:rPr>
-        <w:t>Diplodocus carnegii</w:t>
-      </w:r>
-      <w:r>
-        <w:rPr/>
-        <w:t xml:space="preserve"> would have had at least 83 caudals in life.</w:t>
-      </w:r>
-    </w:p>
-    <w:p>
-      <w:pPr>
-        <w:pStyle w:val="TextBody"/>
-        <w:rPr/>
-      </w:pPr>
-      <w:r>
-        <w:rPr>
-          <w:highlight w:val="yellow"/>
-        </w:rPr>
-        <w:t>XXX Matt, Amy Henrici’s note for Tschopp et al. 2019 says “One caudal added from CM 94. Caudals 37-73 were casts in original mount and replaced with caudals from Cm 307”. This contradicts McIntosh (1981:20) and Curtice’s dissertation. What do we make of this?</w:t>
-      </w:r>
-    </w:p>
-    <w:p>
-      <w:pPr>
-        <w:pStyle w:val="Heading2"/>
-        <w:rPr/>
-      </w:pPr>
-      <w:bookmarkStart w:id="24" w:name="__RefHeading___Toc3282_55120580"/>
-      <w:bookmarkEnd w:id="24"/>
+      <w:bookmarkStart w:id="25" w:name="__RefHeading___Toc3282_55120580"/>
+      <w:bookmarkEnd w:id="25"/>
       <w:r>
         <w:rPr/>
         <w:t>The casts made from the Carnegie molds</w:t>
@@ -3633,8 +3732,8 @@
         <w:ind w:left="0" w:right="0" w:hanging="0"/>
         <w:rPr/>
       </w:pPr>
-      <w:bookmarkStart w:id="25" w:name="__RefHeading___Toc3401_68767826"/>
-      <w:bookmarkEnd w:id="25"/>
+      <w:bookmarkStart w:id="26" w:name="__RefHeading___Toc3401_68767826"/>
+      <w:bookmarkEnd w:id="26"/>
       <w:r>
         <w:rPr/>
         <w:t>Discussion</w:t>
@@ -3833,8 +3932,8 @@
         <w:ind w:left="0" w:right="0" w:hanging="0"/>
         <w:rPr/>
       </w:pPr>
-      <w:bookmarkStart w:id="26" w:name="__RefHeading___Toc1833_55120580"/>
-      <w:bookmarkEnd w:id="26"/>
+      <w:bookmarkStart w:id="27" w:name="__RefHeading___Toc1833_55120580"/>
+      <w:bookmarkEnd w:id="27"/>
       <w:r>
         <w:rPr/>
         <w:t>Acknowledgements</w:t>
@@ -3868,7 +3967,15 @@
       </w:pPr>
       <w:r>
         <w:rPr/>
-        <w:t>We thank Brian Curtice, David Letasi, Peter May, Anthony Maltese, Florian Mildenberger, Kristian Remes, Vincent Reneleau and Daniela Schwarz for permission to cite personal communications.</w:t>
+        <w:t xml:space="preserve">We thank Brian Curtice, David Letasi, Peter May, </w:t>
+      </w:r>
+      <w:r>
+        <w:rPr/>
+        <w:t xml:space="preserve">Amanda McGee, </w:t>
+      </w:r>
+      <w:r>
+        <w:rPr/>
+        <w:t>Anthony Maltese, Florian Mildenberger, Kristian Remes, Vincent Reneleau and Daniela Schwarz for permission to cite personal communications.</w:t>
       </w:r>
     </w:p>
     <w:p>
@@ -3891,8 +3998,8 @@
         <w:ind w:left="0" w:right="0" w:hanging="0"/>
         <w:rPr/>
       </w:pPr>
-      <w:bookmarkStart w:id="27" w:name="__RefHeading___Toc3405_68767826"/>
-      <w:bookmarkEnd w:id="27"/>
+      <w:bookmarkStart w:id="28" w:name="__RefHeading___Toc3405_68767826"/>
+      <w:bookmarkEnd w:id="28"/>
       <w:r>
         <w:rPr/>
         <w:t>References</w:t>
@@ -3975,12 +4082,12 @@
         <w:pStyle w:val="Reference"/>
         <w:rPr/>
       </w:pPr>
-      <w:bookmarkStart w:id="28" w:name="__DdeLink__2481_14216418"/>
+      <w:bookmarkStart w:id="29" w:name="__DdeLink__2481_14216418"/>
       <w:r>
         <w:rPr/>
         <w:t>Anonymous</w:t>
       </w:r>
-      <w:bookmarkEnd w:id="28"/>
+      <w:bookmarkEnd w:id="29"/>
       <w:r>
         <w:rPr/>
         <w:t xml:space="preserve">. 1907. A </w:t>
@@ -4191,7 +4298,7 @@
         <w:pStyle w:val="Reference"/>
         <w:rPr/>
       </w:pPr>
-      <w:bookmarkStart w:id="29" w:name="__DdeLink__5014_2834848739"/>
+      <w:bookmarkStart w:id="30" w:name="__DdeLink__5014_2834848739"/>
       <w:r>
         <w:rPr/>
         <w:t xml:space="preserve">Carnegie Institute. 1934. </w:t>
@@ -4207,7 +4314,7 @@
         <w:rPr/>
         <w:t>.</w:t>
       </w:r>
-      <w:bookmarkEnd w:id="29"/>
+      <w:bookmarkEnd w:id="30"/>
     </w:p>
     <w:p>
       <w:pPr>
@@ -5651,12 +5758,12 @@
         <w:pStyle w:val="Reference"/>
         <w:rPr/>
       </w:pPr>
-      <w:bookmarkStart w:id="30" w:name="__DdeLink__16582_68767826"/>
+      <w:bookmarkStart w:id="31" w:name="__DdeLink__16582_68767826"/>
       <w:r>
         <w:rPr/>
         <w:t>Nieuwland</w:t>
       </w:r>
-      <w:bookmarkEnd w:id="30"/>
+      <w:bookmarkEnd w:id="31"/>
       <w:r>
         <w:rPr/>
         <w:t xml:space="preserve">, Ilja. 2019. </w:t>
@@ -6168,14 +6275,14 @@
         <w:pStyle w:val="Reference"/>
         <w:rPr/>
       </w:pPr>
-      <w:bookmarkStart w:id="31" w:name="__DdeLink__2717_3412805200"/>
+      <w:bookmarkStart w:id="32" w:name="__DdeLink__2717_3412805200"/>
       <w:r>
         <w:rPr>
           <w:rFonts w:ascii="Baskerville Old Face" w:hAnsi="Baskerville Old Face"/>
         </w:rPr>
         <w:t>Riedl-Dorn</w:t>
       </w:r>
-      <w:bookmarkEnd w:id="31"/>
+      <w:bookmarkEnd w:id="32"/>
       <w:r>
         <w:rPr>
           <w:rFonts w:ascii="Baskerville Old Face" w:hAnsi="Baskerville Old Face"/>
@@ -6269,7 +6376,7 @@
         <w:pStyle w:val="Reference"/>
         <w:rPr/>
       </w:pPr>
-      <w:bookmarkStart w:id="32" w:name="__DdeLink__1645_2410814995"/>
+      <w:bookmarkStart w:id="33" w:name="__DdeLink__1645_2410814995"/>
       <w:r>
         <w:rPr>
           <w:rFonts w:cs="Alkes" w:ascii="Baskerville Old Face" w:hAnsi="Baskerville Old Face"/>
@@ -6278,7 +6385,7 @@
         </w:rPr>
         <w:t>Schuchert, C. and LeVene, C.M. 1940</w:t>
       </w:r>
-      <w:bookmarkEnd w:id="32"/>
+      <w:bookmarkEnd w:id="33"/>
       <w:r>
         <w:rPr>
           <w:rFonts w:cs="Alkes" w:ascii="Baskerville Old Face" w:hAnsi="Baskerville Old Face"/>
@@ -6501,15 +6608,7 @@
       </w:pPr>
       <w:r>
         <w:rPr/>
-        <w:t xml:space="preserve">Taylor, Michael P., Peter May, Lowell Dingus, Eugene S. Gaffney, Mark A. Norell </w:t>
-      </w:r>
-      <w:r>
-        <w:rPr/>
-        <w:t>and John S. McIntosh</w:t>
-      </w:r>
-      <w:r>
-        <w:rPr/>
-        <w:t xml:space="preserve">. In prep, b. The skeletal reconstruction of </w:t>
+        <w:t xml:space="preserve">Taylor, Michael P., Peter May, Lowell Dingus, Eugene S. Gaffney, Mark A. Norell and John S. McIntosh. In prep, b. The skeletal reconstruction of </w:t>
       </w:r>
       <w:r>
         <w:rPr>
@@ -6810,8 +6909,8 @@
         <w:pStyle w:val="Heading1"/>
         <w:rPr/>
       </w:pPr>
-      <w:bookmarkStart w:id="33" w:name="__RefHeading___Toc5233_14216418"/>
-      <w:bookmarkEnd w:id="33"/>
+      <w:bookmarkStart w:id="34" w:name="__RefHeading___Toc5233_14216418"/>
+      <w:bookmarkEnd w:id="34"/>
       <w:r>
         <w:rPr/>
         <w:t>Tables</w:t>
@@ -16444,7 +16543,7 @@
                 <w:u w:val="none"/>
               </w:rPr>
             </w:pPr>
-            <w:bookmarkStart w:id="34" w:name="__DdeLink__2464_3009427828"/>
+            <w:bookmarkStart w:id="35" w:name="__DdeLink__2464_3009427828"/>
             <w:r>
               <w:rPr>
                 <w:rFonts w:ascii="Liberation Serif" w:hAnsi="Liberation Serif"/>
@@ -16463,7 +16562,7 @@
               </w:rPr>
               <w:t>King Alfonso XIII</w:t>
             </w:r>
-            <w:bookmarkEnd w:id="34"/>
+            <w:bookmarkEnd w:id="35"/>
           </w:p>
         </w:tc>
         <w:tc>
@@ -17165,8 +17264,8 @@
         <w:ind w:left="0" w:right="0" w:hanging="0"/>
         <w:rPr/>
       </w:pPr>
-      <w:bookmarkStart w:id="35" w:name="__RefHeading___Toc3407_68767826"/>
-      <w:bookmarkEnd w:id="35"/>
+      <w:bookmarkStart w:id="36" w:name="__RefHeading___Toc3407_68767826"/>
+      <w:bookmarkEnd w:id="36"/>
       <w:r>
         <w:rPr/>
         <w:t>Figure Captions</w:t>
@@ -17339,7 +17438,23 @@
       </w:r>
       <w:r>
         <w:rPr/>
-        <w:t xml:space="preserve"> as originally erected in 1907, with bones color-coded according to the specimen they belonged to or were cast or sculpted from. Modified from a skeletal reconstruction by Scott Hartman, used with permission. Bones are coloured as follows: CM 84 (most of the skeleton), yellow; CM 94 (lower right hindlimb and much of the tail), red; CM 307 (the rest of the tail), blue; CM 662 (sculpted right forelimb), green; AMNH 965 (sculpted forefeet), purple; CM 21775 (left forelimb), cyan; CM 33985 (left hindlimb), orange; CM 662 (sculpted braincase), indigo; USNM 2673 (sculpted remainder of skull), gold. Clavicles, interclavicle, sternal ribs and gastralia were all omitted from the mounted skeleton. See Table A for more detail.</w:t>
+        <w:t xml:space="preserve"> as originally erected in 1907, with bones color-coded according to the specimen they belonged to or were cast or sculpted from. Modified from a skeletal reconstruction by Scott Hartman, used with permission. Bones are coloured as follows: CM 84 (most of the skeleton), yellow; CM 94 (lower right hindlimb and much of the tail), red; CM 307 (the rest of the tail), blue; CM 662 (sculpted right forelimb), green; AMNH 965 (sculpted forefeet), purple; CM 21775 (left forelimb), cyan; CM 33985 (</w:t>
+      </w:r>
+      <w:r>
+        <w:rPr/>
+        <w:t xml:space="preserve">lower </w:t>
+      </w:r>
+      <w:r>
+        <w:rPr/>
+        <w:t xml:space="preserve">left hindlimb), orange; CM 662 (sculpted braincase), indigo; USNM 2673 (sculpted remainder of skull), gold. </w:t>
+      </w:r>
+      <w:r>
+        <w:rPr/>
+        <w:t xml:space="preserve">The provenance of white elements is unknown. </w:t>
+      </w:r>
+      <w:r>
+        <w:rPr/>
+        <w:t>Clavicles, interclavicle, sternal ribs and gastralia were all omitted from the mounted skeleton. See Table A for more detail.</w:t>
       </w:r>
     </w:p>
     <w:p>
@@ -17633,12 +17748,12 @@
         <w:rPr/>
         <w:t xml:space="preserve"> The right forefoot of the Berlin mount, as remounted in 2006 by Research Casting International, supervised by Kristian Remes. This consists of the original casts mounted in 1908 by Holland and Coggeshall, reposed in a more modern digitigrade posture, with superfluous phalanges and unguals discarded (see text). Photograph by </w:t>
       </w:r>
-      <w:bookmarkStart w:id="36" w:name="__DdeLink__1645_3185452779"/>
+      <w:bookmarkStart w:id="37" w:name="__DdeLink__1645_3185452779"/>
       <w:r>
         <w:rPr/>
         <w:t>Verónica Díez Díaz</w:t>
       </w:r>
-      <w:bookmarkEnd w:id="36"/>
+      <w:bookmarkEnd w:id="37"/>
       <w:r>
         <w:rPr/>
         <w:t xml:space="preserve"> (MfN). </w:t>
@@ -19068,7 +19183,7 @@
     <w:pPr>
       <w:widowControl/>
       <w:suppressAutoHyphens w:val="true"/>
-      <w:overflowPunct w:val="true"/>
+      <w:overflowPunct w:val="false"/>
       <w:bidi w:val="0"/>
       <w:spacing w:before="0" w:after="0"/>
       <w:ind w:left="0" w:right="0" w:hanging="0"/>
@@ -22149,6 +22264,347 @@
   </w:style>
   <w:style w:type="character" w:styleId="ListLabel424">
     <w:name w:val="ListLabel 424"/>
+    <w:qFormat/>
+    <w:rPr>
+      <w:b w:val="false"/>
+      <w:bCs w:val="false"/>
+    </w:rPr>
+  </w:style>
+  <w:style w:type="character" w:styleId="ListLabel425">
+    <w:name w:val="ListLabel 425"/>
+    <w:qFormat/>
+    <w:rPr>
+      <w:rFonts w:cs="Symbol"/>
+    </w:rPr>
+  </w:style>
+  <w:style w:type="character" w:styleId="ListLabel426">
+    <w:name w:val="ListLabel 426"/>
+    <w:qFormat/>
+    <w:rPr>
+      <w:rFonts w:cs="OpenSymbol"/>
+    </w:rPr>
+  </w:style>
+  <w:style w:type="character" w:styleId="ListLabel427">
+    <w:name w:val="ListLabel 427"/>
+    <w:qFormat/>
+    <w:rPr>
+      <w:rFonts w:cs="OpenSymbol"/>
+    </w:rPr>
+  </w:style>
+  <w:style w:type="character" w:styleId="ListLabel428">
+    <w:name w:val="ListLabel 428"/>
+    <w:qFormat/>
+    <w:rPr>
+      <w:rFonts w:cs="Symbol"/>
+    </w:rPr>
+  </w:style>
+  <w:style w:type="character" w:styleId="ListLabel429">
+    <w:name w:val="ListLabel 429"/>
+    <w:qFormat/>
+    <w:rPr>
+      <w:rFonts w:cs="OpenSymbol"/>
+    </w:rPr>
+  </w:style>
+  <w:style w:type="character" w:styleId="ListLabel430">
+    <w:name w:val="ListLabel 430"/>
+    <w:qFormat/>
+    <w:rPr>
+      <w:rFonts w:cs="OpenSymbol"/>
+    </w:rPr>
+  </w:style>
+  <w:style w:type="character" w:styleId="ListLabel431">
+    <w:name w:val="ListLabel 431"/>
+    <w:qFormat/>
+    <w:rPr>
+      <w:rFonts w:cs="Symbol"/>
+    </w:rPr>
+  </w:style>
+  <w:style w:type="character" w:styleId="ListLabel432">
+    <w:name w:val="ListLabel 432"/>
+    <w:qFormat/>
+    <w:rPr>
+      <w:rFonts w:cs="OpenSymbol"/>
+    </w:rPr>
+  </w:style>
+  <w:style w:type="character" w:styleId="ListLabel433">
+    <w:name w:val="ListLabel 433"/>
+    <w:qFormat/>
+    <w:rPr>
+      <w:rFonts w:cs="OpenSymbol"/>
+    </w:rPr>
+  </w:style>
+  <w:style w:type="character" w:styleId="ListLabel434">
+    <w:name w:val="ListLabel 434"/>
+    <w:qFormat/>
+    <w:rPr>
+      <w:rFonts w:cs="Symbol"/>
+    </w:rPr>
+  </w:style>
+  <w:style w:type="character" w:styleId="ListLabel435">
+    <w:name w:val="ListLabel 435"/>
+    <w:qFormat/>
+    <w:rPr>
+      <w:rFonts w:cs="OpenSymbol"/>
+    </w:rPr>
+  </w:style>
+  <w:style w:type="character" w:styleId="ListLabel436">
+    <w:name w:val="ListLabel 436"/>
+    <w:qFormat/>
+    <w:rPr>
+      <w:rFonts w:cs="OpenSymbol"/>
+    </w:rPr>
+  </w:style>
+  <w:style w:type="character" w:styleId="ListLabel437">
+    <w:name w:val="ListLabel 437"/>
+    <w:qFormat/>
+    <w:rPr>
+      <w:rFonts w:cs="Symbol"/>
+    </w:rPr>
+  </w:style>
+  <w:style w:type="character" w:styleId="ListLabel438">
+    <w:name w:val="ListLabel 438"/>
+    <w:qFormat/>
+    <w:rPr>
+      <w:rFonts w:cs="OpenSymbol"/>
+    </w:rPr>
+  </w:style>
+  <w:style w:type="character" w:styleId="ListLabel439">
+    <w:name w:val="ListLabel 439"/>
+    <w:qFormat/>
+    <w:rPr>
+      <w:rFonts w:cs="OpenSymbol"/>
+    </w:rPr>
+  </w:style>
+  <w:style w:type="character" w:styleId="ListLabel440">
+    <w:name w:val="ListLabel 440"/>
+    <w:qFormat/>
+    <w:rPr>
+      <w:rFonts w:cs="Symbol"/>
+    </w:rPr>
+  </w:style>
+  <w:style w:type="character" w:styleId="ListLabel441">
+    <w:name w:val="ListLabel 441"/>
+    <w:qFormat/>
+    <w:rPr>
+      <w:rFonts w:cs="OpenSymbol"/>
+    </w:rPr>
+  </w:style>
+  <w:style w:type="character" w:styleId="ListLabel442">
+    <w:name w:val="ListLabel 442"/>
+    <w:qFormat/>
+    <w:rPr>
+      <w:rFonts w:cs="OpenSymbol"/>
+    </w:rPr>
+  </w:style>
+  <w:style w:type="character" w:styleId="ListLabel443">
+    <w:name w:val="ListLabel 443"/>
+    <w:qFormat/>
+    <w:rPr>
+      <w:rFonts w:cs="Symbol"/>
+    </w:rPr>
+  </w:style>
+  <w:style w:type="character" w:styleId="ListLabel444">
+    <w:name w:val="ListLabel 444"/>
+    <w:qFormat/>
+    <w:rPr>
+      <w:rFonts w:cs="OpenSymbol"/>
+    </w:rPr>
+  </w:style>
+  <w:style w:type="character" w:styleId="ListLabel445">
+    <w:name w:val="ListLabel 445"/>
+    <w:qFormat/>
+    <w:rPr>
+      <w:rFonts w:cs="OpenSymbol"/>
+    </w:rPr>
+  </w:style>
+  <w:style w:type="character" w:styleId="ListLabel446">
+    <w:name w:val="ListLabel 446"/>
+    <w:qFormat/>
+    <w:rPr>
+      <w:rFonts w:cs="Symbol"/>
+    </w:rPr>
+  </w:style>
+  <w:style w:type="character" w:styleId="ListLabel447">
+    <w:name w:val="ListLabel 447"/>
+    <w:qFormat/>
+    <w:rPr>
+      <w:rFonts w:cs="OpenSymbol"/>
+    </w:rPr>
+  </w:style>
+  <w:style w:type="character" w:styleId="ListLabel448">
+    <w:name w:val="ListLabel 448"/>
+    <w:qFormat/>
+    <w:rPr>
+      <w:rFonts w:cs="OpenSymbol"/>
+    </w:rPr>
+  </w:style>
+  <w:style w:type="character" w:styleId="ListLabel449">
+    <w:name w:val="ListLabel 449"/>
+    <w:qFormat/>
+    <w:rPr>
+      <w:rFonts w:cs="Symbol"/>
+    </w:rPr>
+  </w:style>
+  <w:style w:type="character" w:styleId="ListLabel450">
+    <w:name w:val="ListLabel 450"/>
+    <w:qFormat/>
+    <w:rPr>
+      <w:rFonts w:cs="OpenSymbol"/>
+    </w:rPr>
+  </w:style>
+  <w:style w:type="character" w:styleId="ListLabel451">
+    <w:name w:val="ListLabel 451"/>
+    <w:qFormat/>
+    <w:rPr>
+      <w:rFonts w:cs="OpenSymbol"/>
+    </w:rPr>
+  </w:style>
+  <w:style w:type="character" w:styleId="ListLabel452">
+    <w:name w:val="ListLabel 452"/>
+    <w:qFormat/>
+    <w:rPr>
+      <w:rFonts w:cs="Symbol"/>
+    </w:rPr>
+  </w:style>
+  <w:style w:type="character" w:styleId="ListLabel453">
+    <w:name w:val="ListLabel 453"/>
+    <w:qFormat/>
+    <w:rPr>
+      <w:rFonts w:cs="OpenSymbol"/>
+    </w:rPr>
+  </w:style>
+  <w:style w:type="character" w:styleId="ListLabel454">
+    <w:name w:val="ListLabel 454"/>
+    <w:qFormat/>
+    <w:rPr>
+      <w:rFonts w:cs="OpenSymbol"/>
+    </w:rPr>
+  </w:style>
+  <w:style w:type="character" w:styleId="ListLabel455">
+    <w:name w:val="ListLabel 455"/>
+    <w:qFormat/>
+    <w:rPr>
+      <w:rFonts w:cs="Symbol"/>
+    </w:rPr>
+  </w:style>
+  <w:style w:type="character" w:styleId="ListLabel456">
+    <w:name w:val="ListLabel 456"/>
+    <w:qFormat/>
+    <w:rPr>
+      <w:rFonts w:cs="OpenSymbol"/>
+    </w:rPr>
+  </w:style>
+  <w:style w:type="character" w:styleId="ListLabel457">
+    <w:name w:val="ListLabel 457"/>
+    <w:qFormat/>
+    <w:rPr>
+      <w:rFonts w:cs="OpenSymbol"/>
+    </w:rPr>
+  </w:style>
+  <w:style w:type="character" w:styleId="ListLabel458">
+    <w:name w:val="ListLabel 458"/>
+    <w:qFormat/>
+    <w:rPr>
+      <w:rFonts w:cs="Symbol"/>
+    </w:rPr>
+  </w:style>
+  <w:style w:type="character" w:styleId="ListLabel459">
+    <w:name w:val="ListLabel 459"/>
+    <w:qFormat/>
+    <w:rPr>
+      <w:rFonts w:cs="OpenSymbol"/>
+    </w:rPr>
+  </w:style>
+  <w:style w:type="character" w:styleId="ListLabel460">
+    <w:name w:val="ListLabel 460"/>
+    <w:qFormat/>
+    <w:rPr>
+      <w:rFonts w:cs="OpenSymbol"/>
+    </w:rPr>
+  </w:style>
+  <w:style w:type="character" w:styleId="ListLabel461">
+    <w:name w:val="ListLabel 461"/>
+    <w:qFormat/>
+    <w:rPr>
+      <w:rFonts w:cs="OpenSymbol"/>
+    </w:rPr>
+  </w:style>
+  <w:style w:type="character" w:styleId="ListLabel462">
+    <w:name w:val="ListLabel 462"/>
+    <w:qFormat/>
+    <w:rPr>
+      <w:rFonts w:cs="OpenSymbol"/>
+    </w:rPr>
+  </w:style>
+  <w:style w:type="character" w:styleId="ListLabel463">
+    <w:name w:val="ListLabel 463"/>
+    <w:qFormat/>
+    <w:rPr>
+      <w:rFonts w:cs="OpenSymbol"/>
+    </w:rPr>
+  </w:style>
+  <w:style w:type="character" w:styleId="ListLabel464">
+    <w:name w:val="ListLabel 464"/>
+    <w:qFormat/>
+    <w:rPr>
+      <w:rFonts w:cs="OpenSymbol"/>
+    </w:rPr>
+  </w:style>
+  <w:style w:type="character" w:styleId="ListLabel465">
+    <w:name w:val="ListLabel 465"/>
+    <w:qFormat/>
+    <w:rPr>
+      <w:rFonts w:cs="OpenSymbol"/>
+    </w:rPr>
+  </w:style>
+  <w:style w:type="character" w:styleId="ListLabel466">
+    <w:name w:val="ListLabel 466"/>
+    <w:qFormat/>
+    <w:rPr>
+      <w:rFonts w:cs="OpenSymbol"/>
+    </w:rPr>
+  </w:style>
+  <w:style w:type="character" w:styleId="ListLabel467">
+    <w:name w:val="ListLabel 467"/>
+    <w:qFormat/>
+    <w:rPr>
+      <w:rFonts w:cs="OpenSymbol"/>
+    </w:rPr>
+  </w:style>
+  <w:style w:type="character" w:styleId="ListLabel468">
+    <w:name w:val="ListLabel 468"/>
+    <w:qFormat/>
+    <w:rPr>
+      <w:rFonts w:cs="OpenSymbol"/>
+    </w:rPr>
+  </w:style>
+  <w:style w:type="character" w:styleId="ListLabel469">
+    <w:name w:val="ListLabel 469"/>
+    <w:qFormat/>
+    <w:rPr>
+      <w:rFonts w:cs="OpenSymbol"/>
+    </w:rPr>
+  </w:style>
+  <w:style w:type="character" w:styleId="ListLabel470">
+    <w:name w:val="ListLabel 470"/>
+    <w:qFormat/>
+    <w:rPr>
+      <w:i w:val="false"/>
+      <w:iCs w:val="false"/>
+    </w:rPr>
+  </w:style>
+  <w:style w:type="character" w:styleId="ListLabel471">
+    <w:name w:val="ListLabel 471"/>
+    <w:qFormat/>
+    <w:rPr/>
+  </w:style>
+  <w:style w:type="character" w:styleId="ListLabel472">
+    <w:name w:val="ListLabel 472"/>
+    <w:qFormat/>
+    <w:rPr/>
+  </w:style>
+  <w:style w:type="character" w:styleId="ListLabel473">
+    <w:name w:val="ListLabel 473"/>
     <w:qFormat/>
     <w:rPr>
       <w:b w:val="false"/>

</xml_diff>

<commit_message>
Date of Russian mount
</commit_message>
<xml_diff>
--- a/TaylorEtAl-composition-of-the-Carnegie-Diplodocus.docx
+++ b/TaylorEtAl-composition-of-the-Carnegie-Diplodocus.docx
@@ -883,15 +883,7 @@
       </w:pPr>
       <w:r>
         <w:rPr/>
-        <w:t xml:space="preserve">A distinction is made between molds and casts. A mold is a negative structure made from an original  specimen (or, less commonly, a cast </w:t>
-      </w:r>
-      <w:r>
-        <w:rPr/>
-        <w:t>or a sculpture</w:t>
-      </w:r>
-      <w:r>
-        <w:rPr/>
-        <w:t>), in which the spaces inside the mold match the shapes of the original specimen. A cast is a positive structure, a copy made of a specimen made by filling a mold, and its shape matches that of the original specimen.</w:t>
+        <w:t>A distinction is made between molds and casts. A mold is a negative structure made from an original  specimen (or, less commonly, a cast or a sculpture), in which the spaces inside the mold match the shapes of the original specimen. A cast is a positive structure, a copy made of a specimen made by filling a mold, and its shape matches that of the original specimen.</w:t>
       </w:r>
     </w:p>
     <w:p>
@@ -1528,19 +1520,7 @@
       <w:bookmarkEnd w:id="8"/>
       <w:r>
         <w:rPr/>
-        <w:t xml:space="preserve">). At this point, it was the only available building in the city big enough to house the skeleton, the museum’s </w:t>
-      </w:r>
-      <w:r>
-        <w:rPr/>
-        <w:t xml:space="preserve">new </w:t>
-      </w:r>
-      <w:r>
-        <w:rPr/>
-        <w:t xml:space="preserve">Dinosaur Hall not yet having been completed. </w:t>
-      </w:r>
-      <w:r>
-        <w:rPr/>
-        <w:t xml:space="preserve">The work was led be Coggeshall, who as well as executing was responsible for creating the techniques. At the start of the 20th Century, there was little prior art for mounting large fossil specimens. The most experienced crew was that responsible for mounting all the Bernissart </w:t>
+        <w:t xml:space="preserve">). At this point, it was the only available building in the city big enough to house the skeleton, the museum’s new Dinosaur Hall not yet having been completed. The work was led be Coggeshall, who as well as executing was responsible for creating the techniques. At the start of the 20th Century, there was little prior art for mounting large fossil specimens. The most experienced crew was that responsible for mounting all the Bernissart </w:t>
       </w:r>
       <w:r>
         <w:rPr>
@@ -1561,47 +1541,7 @@
       </w:pPr>
       <w:r>
         <w:rPr/>
-        <w:t xml:space="preserve">The </w:t>
-      </w:r>
-      <w:r>
-        <w:rPr/>
-        <w:t xml:space="preserve">mounting </w:t>
-      </w:r>
-      <w:r>
-        <w:rPr/>
-        <w:t xml:space="preserve">was </w:t>
-      </w:r>
-      <w:r>
-        <w:rPr/>
-        <w:t>executed</w:t>
-      </w:r>
-      <w:r>
-        <w:rPr/>
-        <w:t xml:space="preserve"> by a team of three: Coggeshall himself aided by Agostini and L. S. Coggeshall </w:t>
-      </w:r>
-      <w:r>
-        <w:rPr/>
-        <w:t>(Coggeshall 1951a:276), the latter almost certainly Arthur’s brother Loui</w:t>
-      </w:r>
-      <w:r>
-        <w:rPr/>
-        <w:t xml:space="preserve">s. However, </w:t>
-      </w:r>
-      <w:r>
-        <w:rPr/>
-        <w:t>Arthur’s</w:t>
-      </w:r>
-      <w:r>
-        <w:rPr/>
-        <w:t xml:space="preserve"> wife, born Jennie Louise Smith, sometimes went by the name Jennie L. S. Coggeshall, so it </w:t>
-      </w:r>
-      <w:r>
-        <w:rPr/>
-        <w:t xml:space="preserve">may be </w:t>
-      </w:r>
-      <w:r>
-        <w:rPr/>
-        <w:t>possible that the third member of Coggeshall’s team was his wife.</w:t>
+        <w:t>The mounting was executed by a team of three: Coggeshall himself aided by Agostini and L. S. Coggeshall (Coggeshall 1951a:276), the latter almost certainly Arthur’s brother Louis. However, Arthur’s wife, born Jennie Louise Smith, sometimes went by the name Jennie L. S. Coggeshall, so it may be possible that the third member of Coggeshall’s team was his wife.</w:t>
       </w:r>
     </w:p>
     <w:p>
@@ -1853,7 +1793,7 @@
       </w:pPr>
       <w:r>
         <w:rPr/>
-        <w:t xml:space="preserve">The original casts had now all been given away, but requests kept coming in, which led Carnegie and Holland to have another five casts prepared. The first planned donation, to Rio de Janeiro, was thwarted by the tumultuous quagmire of Brazilian politics. However, a Russian cast was installed in St. Petersburg in June of 1910, again supervised by Holland, who confided to Carnegie that he was “really getting tired of ‘the old Dip’” (Nieuwland 2019:232), together with Coggeshall. Holland (1910b, 1913:249–50) told colourful and somewhat contradictory tales of the in-progress mount’s catastrophic collapse when visited by a party of officials, and these have been retold (e.g. Krishtalka 1988:15–16). But since Coggeshall’s (1951b:313–314) published reminiscences of his work in Russia with </w:t>
+        <w:t xml:space="preserve">The original casts had now all been given away, but requests kept coming in, which led Carnegie and Holland to have another five casts prepared. The first planned donation, to Rio de Janeiro, was thwarted by the tumultuous quagmire of Brazilian politics. However, a Russian cast was installed in St. Petersburg in June and July of 1910, again supervised by Holland, who confided to Carnegie that he was “really getting tired of ‘the old Dip’” (Nieuwland 2019:232), together with Coggeshall. Holland (1910b, 1913:249–50) told colourful and somewhat contradictory tales of the in-progress mount’s catastrophic collapse when visited by a party of officials, and these have been retold (e.g. Krishtalka 1988:15–16). But since Coggeshall’s (1951b:313–314) published reminiscences of his work in Russia with </w:t>
       </w:r>
       <w:r>
         <w:rPr>
@@ -1865,6 +1805,191 @@
       <w:r>
         <w:rPr/>
         <w:t xml:space="preserve"> made no mention at all of this incident, it must be considered apocryphal.</w:t>
+      </w:r>
+    </w:p>
+    <w:p>
+      <w:pPr>
+        <w:pStyle w:val="TextBody"/>
+        <w:rPr/>
+      </w:pPr>
+      <w:r>
+        <w:rPr/>
+        <w:t xml:space="preserve">The precise date of the cast’s completion is impossible to determine, as there was no official opening event. On 5 July 5th 1910, Holland wrote </w:t>
+      </w:r>
+      <w:r>
+        <w:rPr/>
+        <w:t xml:space="preserve">to Carnegie </w:t>
+      </w:r>
+      <w:r>
+        <w:rPr/>
+        <w:t xml:space="preserve">that “work on the St. Petersburg </w:t>
+      </w:r>
+      <w:r>
+        <w:rPr>
+          <w:i/>
+          <w:iCs/>
+        </w:rPr>
+        <w:t>Diplodocus</w:t>
+      </w:r>
+      <w:r>
+        <w:rPr/>
+        <w:t xml:space="preserve"> is drawing to a close” (</w:t>
+      </w:r>
+      <w:r>
+        <w:rPr/>
+        <w:t>Holland 1910d</w:t>
+      </w:r>
+      <w:r>
+        <w:rPr/>
+        <w:t xml:space="preserve">), </w:t>
+      </w:r>
+      <w:r>
+        <w:rPr/>
+        <w:t>and h</w:t>
+      </w:r>
+      <w:r>
+        <w:rPr/>
+        <w:t xml:space="preserve">e reported getting home on 22 August, </w:t>
+      </w:r>
+      <w:r>
+        <w:rPr/>
+        <w:t>so these dates give us bounds on completion of the mount</w:t>
+      </w:r>
+      <w:r>
+        <w:rPr/>
+        <w:t xml:space="preserve">. </w:t>
+      </w:r>
+      <w:r>
+        <w:rPr/>
+        <w:t>I</w:t>
+      </w:r>
+      <w:r>
+        <w:rPr/>
+        <w:t>n a</w:t>
+      </w:r>
+      <w:r>
+        <w:rPr/>
+        <w:t>n earlier</w:t>
+      </w:r>
+      <w:r>
+        <w:rPr/>
+        <w:t xml:space="preserve"> letter to T</w:t>
+      </w:r>
+      <w:r>
+        <w:rPr/>
+        <w:t>s</w:t>
+      </w:r>
+      <w:r>
+        <w:rPr/>
+        <w:t>chernys</w:t>
+      </w:r>
+      <w:r>
+        <w:rPr/>
+        <w:t>c</w:t>
+      </w:r>
+      <w:r>
+        <w:rPr/>
+        <w:t>he</w:t>
+      </w:r>
+      <w:r>
+        <w:rPr/>
+        <w:t>w</w:t>
+      </w:r>
+      <w:r>
+        <w:rPr/>
+        <w:t xml:space="preserve"> on January 3rd (</w:t>
+      </w:r>
+      <w:r>
+        <w:rPr/>
+        <w:t xml:space="preserve">Holland 1910c), </w:t>
+      </w:r>
+      <w:r>
+        <w:rPr/>
+        <w:t xml:space="preserve">he </w:t>
+      </w:r>
+      <w:r>
+        <w:rPr/>
+        <w:t>had</w:t>
+      </w:r>
+      <w:r>
+        <w:rPr/>
+        <w:t xml:space="preserve"> </w:t>
+      </w:r>
+      <w:r>
+        <w:rPr/>
+        <w:t xml:space="preserve">outlined plans to </w:t>
+      </w:r>
+      <w:r>
+        <w:rPr/>
+        <w:t xml:space="preserve">visit the First Entomological Congress in Brussels immediately after setting up the </w:t>
+      </w:r>
+      <w:r>
+        <w:rPr/>
+        <w:t>Russian cast</w:t>
+      </w:r>
+      <w:r>
+        <w:rPr/>
+        <w:t xml:space="preserve">. That conference took place from 1–6 August. </w:t>
+      </w:r>
+      <w:r>
+        <w:rPr/>
+        <w:t>Assuming that he did in fact attend, t</w:t>
+      </w:r>
+      <w:r>
+        <w:rPr/>
+        <w:t xml:space="preserve">he journey from </w:t>
+      </w:r>
+      <w:r>
+        <w:rPr/>
+        <w:t xml:space="preserve">St. </w:t>
+      </w:r>
+      <w:r>
+        <w:rPr/>
+        <w:t xml:space="preserve">Petersburg to Brussels must have </w:t>
+      </w:r>
+      <w:r>
+        <w:rPr/>
+        <w:t xml:space="preserve">taken about </w:t>
+      </w:r>
+      <w:r>
+        <w:rPr/>
+        <w:t xml:space="preserve">a week, so that places the possibility of finishing the work between roughly </w:t>
+      </w:r>
+      <w:r>
+        <w:rPr/>
+        <w:t xml:space="preserve">7 </w:t>
+      </w:r>
+      <w:r>
+        <w:rPr/>
+        <w:t xml:space="preserve">July 7 and </w:t>
+      </w:r>
+      <w:r>
+        <w:rPr/>
+        <w:t>23 July</w:t>
+      </w:r>
+      <w:r>
+        <w:rPr/>
+        <w:t xml:space="preserve">. </w:t>
+      </w:r>
+      <w:r>
+        <w:rPr/>
+        <w:t xml:space="preserve">He probably </w:t>
+      </w:r>
+      <w:r>
+        <w:rPr/>
+        <w:t xml:space="preserve">spent some time in Berlin </w:t>
+      </w:r>
+      <w:r>
+        <w:rPr/>
+        <w:t xml:space="preserve">before the conference </w:t>
+      </w:r>
+      <w:r>
+        <w:rPr/>
+        <w:t xml:space="preserve">as well, so “early July” </w:t>
+      </w:r>
+      <w:r>
+        <w:rPr/>
+        <w:t>is the best estimate available.</w:t>
       </w:r>
     </w:p>
     <w:p>
@@ -2707,23 +2832,7 @@
       </w:r>
       <w:r>
         <w:rPr/>
-        <w:t xml:space="preserve"> The paratype specimen CM 94 includes a left femur, </w:t>
-      </w:r>
-      <w:r>
-        <w:rPr/>
-        <w:t xml:space="preserve">and it is tempting to imagine that it </w:t>
-      </w:r>
-      <w:r>
-        <w:rPr/>
-        <w:t xml:space="preserve">may have been used, </w:t>
-      </w:r>
-      <w:r>
-        <w:rPr/>
-        <w:t xml:space="preserve">but as McIntosh (1981:20) points out, the left femur was among the material of CM 94 that was traded to the Cleveland Museum along with CM 662 — and this is confirmed by accession records at CMNH (Amanda McGee, pers. comm., 2022). </w:t>
-      </w:r>
-      <w:r>
-        <w:rPr/>
-        <w:t xml:space="preserve">Furthermore, while McIntosh noted that the left fibula and pes of the original mount were taken from CM 33985 and that these were not used in the casts, he did not say how the left fibula and pes were furnished in the casts. </w:t>
+        <w:t xml:space="preserve"> The paratype specimen CM 94 includes a left femur, and it is tempting to imagine that it may have been used, but as McIntosh (1981:20) points out, the left femur was among the material of CM 94 that was traded to the Cleveland Museum along with CM 662 — and this is confirmed by accession records at CMNH (Amanda McGee, pers. comm., 2022). Furthermore, while McIntosh noted that the left fibula and pes of the original mount were taken from CM 33985 and that these were not used in the casts, he did not say how the left fibula and pes were furnished in the casts. </w:t>
       </w:r>
       <w:r>
         <w:rPr>
@@ -2760,23 +2869,7 @@
       </w:pPr>
       <w:r>
         <w:rPr/>
-        <w:t>Hatcher’s (1901:4) list of the material of CM 84 does not mention chevrons at all, and his list for CM 94 says only “these remains were found associated with a few chevrons”, reiterated in his mention on page of 34 that “associated with No. 94 there were found […] several chevrons” — clearly not enough to furnish material for the tail of the mounted skeleton. However, Holland (1906:255) confusingly wrote that “the anterior chevrons used in making the reproduction [i.e. the London cast] were those found with our specimen No. 84”, even though there seem to have been none associated with that specimen. It must be considered possible that this was a typographical error for CM 94: although only more posterior caudals from CM 94 were used in the mount, its vertebral column as found was complete from C7 through to Ca39, and so likely included chevrons for the anterior caudals.</w:t>
-      </w:r>
-      <w:r>
-        <w:rPr/>
-        <w:t xml:space="preserve"> McIntosh’s (1981:20) catalogue entry for CM 94</w:t>
-      </w:r>
-      <w:r>
-        <w:rPr/>
-        <w:t xml:space="preserve"> </w:t>
-      </w:r>
-      <w:r>
-        <w:rPr/>
-        <w:t xml:space="preserve">says “[other elements] and chevrons were used to complete the mount of CM 84”, though the entry for CM 84 does not mention this. Further confusing matters, </w:t>
-      </w:r>
-      <w:r>
-        <w:rPr/>
-        <w:t xml:space="preserve">Holland (1906:255–256) continued “Many of the chevrons after the first six are reproductions of those found and described by Professor Osborn in his paper on </w:t>
+        <w:t xml:space="preserve">Hatcher’s (1901:4) list of the material of CM 84 does not mention chevrons at all, and his list for CM 94 says only “these remains were found associated with a few chevrons”, reiterated in his mention on page of 34 that “associated with No. 94 there were found […] several chevrons” — clearly not enough to furnish material for the tail of the mounted skeleton. However, Holland (1906:255) confusingly wrote that “the anterior chevrons used in making the reproduction [i.e. the London cast] were those found with our specimen No. 84”, even though there seem to have been none associated with that specimen. It must be considered possible that this was a typographical error for CM 94: although only more posterior caudals from CM 94 were used in the mount, its vertebral column as found was complete from C7 through to Ca39, and so likely included chevrons for the anterior caudals. McIntosh’s (1981:20) catalogue entry for CM 94 says “[other elements] and chevrons were used to complete the mount of CM 84”, though the entry for CM 84 does not mention this. Further confusing matters, Holland (1906:255–256) continued “Many of the chevrons after the first six are reproductions of those found and described by Professor Osborn in his paper on </w:t>
       </w:r>
       <w:r>
         <w:rPr>
@@ -2787,15 +2880,7 @@
       </w:r>
       <w:r>
         <w:rPr/>
-        <w:t xml:space="preserve">”, i.e. AMNH 223, described by Osborn (1899). </w:t>
-      </w:r>
-      <w:r>
-        <w:rPr/>
-        <w:t xml:space="preserve">If CM 94 provided five of the first six chevrons, that still leaves one unaccounted for. At any rate the use of AMNH 223 casts for the rest of the chevrons </w:t>
-      </w:r>
-      <w:r>
-        <w:rPr/>
-        <w:t>is corroborated by Brinkman’s (2010:240) observation that the London cast “was also missing a long series of chevrons, casts of which had been urgently requested from the American Museum, which was slow to fill the order”.</w:t>
+        <w:t>”, i.e. AMNH 223, described by Osborn (1899). If CM 94 provided five of the first six chevrons, that still leaves one unaccounted for. At any rate the use of AMNH 223 casts for the rest of the chevrons is corroborated by Brinkman’s (2010:240) observation that the London cast “was also missing a long series of chevrons, casts of which had been urgently requested from the American Museum, which was slow to fill the order”.</w:t>
       </w:r>
     </w:p>
     <w:p>
@@ -3665,7 +3750,7 @@
       </w:pPr>
       <w:r>
         <w:rPr/>
-        <w:t>The Russian mount has undergone the most adventures of them all. As noted above, having been mounted at the The Imperial Museum at St. Petersburg cast in June 1910, it was moved to Moscow in 1934, remounted in 1937 in the Neshkuchny Palace in a bizzare posture with everted elbows, moved to storage in Almaty, Kazakhstan from 1942 to 1944, returned to the Neshkuchny Palace, placed in storage in when the museum closed in 1954 and finally remounted in a surprisingly old-fashioned tail-dragging pose in 1987 for exhibit in the new Orlov Museum. So far as we are aware, however, the same original set of casts have remained in use through all these changes.</w:t>
+        <w:t>The Russian mount has undergone the most adventures of them all. As noted above, having been mounted at the The Imperial Museum at St. Petersburg  in early July 1910, it was moved to Moscow in 1934, remounted in 1937 in the Neshkuchny Palace in a bizzare posture with everted elbows, moved to storage in Almaty, Kazakhstan from 1942 to 1944, returned to the Neshkuchny Palace, placed in storage in when the museum closed in 1954 and finally remounted in a surprisingly old-fashioned tail-dragging pose in 1987 for exhibit in the new Orlov Museum. So far as we are aware, however, the same original set of casts have remained in use through all these changes.</w:t>
       </w:r>
     </w:p>
     <w:p>
@@ -3967,15 +4052,7 @@
       </w:pPr>
       <w:r>
         <w:rPr/>
-        <w:t xml:space="preserve">We thank Brian Curtice, David Letasi, Peter May, </w:t>
-      </w:r>
-      <w:r>
-        <w:rPr/>
-        <w:t xml:space="preserve">Amanda McGee, </w:t>
-      </w:r>
-      <w:r>
-        <w:rPr/>
-        <w:t>Anthony Maltese, Florian Mildenberger, Kristian Remes, Vincent Reneleau and Daniela Schwarz for permission to cite personal communications.</w:t>
+        <w:t>We thank Brian Curtice, David Letasi, Peter May, Amanda McGee, Anthony Maltese, Florian Mildenberger, Kristian Remes, Vincent Reneleau and Daniela Schwarz for permission to cite personal communications.</w:t>
       </w:r>
     </w:p>
     <w:p>
@@ -5052,6 +5129,66 @@
       </w:pPr>
       <w:r>
         <w:rPr/>
+        <w:t xml:space="preserve">Holland, William J. 1910c. Letter to Theodosius Tschernyschew, 3 January 1910. </w:t>
+      </w:r>
+      <w:hyperlink r:id="rId10">
+        <w:r>
+          <w:rPr>
+            <w:rStyle w:val="VisitedInternetLink"/>
+          </w:rPr>
+          <w:t>https://digitalcollections.library.cmu.edu/node/86801</w:t>
+        </w:r>
+      </w:hyperlink>
+    </w:p>
+    <w:p>
+      <w:pPr>
+        <w:pStyle w:val="Reference"/>
+        <w:rPr/>
+      </w:pPr>
+      <w:r>
+        <w:rPr/>
+        <w:t xml:space="preserve">Holland, </w:t>
+      </w:r>
+      <w:r>
+        <w:rPr/>
+        <w:t>William. 1910d.</w:t>
+      </w:r>
+      <w:r>
+        <w:rPr/>
+        <w:t xml:space="preserve"> </w:t>
+      </w:r>
+      <w:r>
+        <w:rPr/>
+        <w:t xml:space="preserve">Letter </w:t>
+      </w:r>
+      <w:r>
+        <w:rPr/>
+        <w:t xml:space="preserve">to Andrew Carnegie, </w:t>
+      </w:r>
+      <w:r>
+        <w:rPr/>
+        <w:t xml:space="preserve">5 </w:t>
+      </w:r>
+      <w:r>
+        <w:rPr/>
+        <w:t xml:space="preserve">July 1910. </w:t>
+      </w:r>
+      <w:hyperlink r:id="rId11">
+        <w:r>
+          <w:rPr>
+            <w:rStyle w:val="InternetLink"/>
+          </w:rPr>
+          <w:t>http://digitalcollections.powerlibrary.org/cdm/compoundobject/collection/acamu-acarc/id/14064/rec/1</w:t>
+        </w:r>
+      </w:hyperlink>
+    </w:p>
+    <w:p>
+      <w:pPr>
+        <w:pStyle w:val="Reference"/>
+        <w:rPr/>
+      </w:pPr>
+      <w:r>
+        <w:rPr/>
         <w:t xml:space="preserve">Holland, William J. 1913 </w:t>
       </w:r>
       <w:r>
@@ -5725,7 +5862,7 @@
         </w:rPr>
         <w:t xml:space="preserve">. Exhibition text in large print. </w:t>
       </w:r>
-      <w:hyperlink r:id="rId10">
+      <w:hyperlink r:id="rId12">
         <w:r>
           <w:rPr>
             <w:rStyle w:val="InternetLink"/>
@@ -5742,7 +5879,7 @@
         </w:rPr>
         <w:t xml:space="preserve">, archived at </w:t>
       </w:r>
-      <w:hyperlink r:id="rId11">
+      <w:hyperlink r:id="rId13">
         <w:r>
           <w:rPr>
             <w:rStyle w:val="InternetLink"/>
@@ -5861,7 +5998,7 @@
         <w:rPr/>
         <w:t xml:space="preserve">:36-41. </w:t>
       </w:r>
-      <w:hyperlink r:id="rId12">
+      <w:hyperlink r:id="rId14">
         <w:r>
           <w:rPr>
             <w:rStyle w:val="InternetLink"/>
@@ -6454,7 +6591,7 @@
         <w:rPr/>
         <w:t xml:space="preserve">, peace diplomacy by dinosaur. Peace Palace Library, 13 July 2017. </w:t>
       </w:r>
-      <w:hyperlink r:id="rId13">
+      <w:hyperlink r:id="rId15">
         <w:r>
           <w:rPr>
             <w:rStyle w:val="InternetLink"/>
@@ -6501,7 +6638,7 @@
         </w:rPr>
         <w:t xml:space="preserve">18 February 2015. </w:t>
       </w:r>
-      <w:hyperlink r:id="rId14">
+      <w:hyperlink r:id="rId16">
         <w:r>
           <w:rPr>
             <w:rStyle w:val="InternetLink"/>
@@ -14402,16 +14539,16 @@
         </w:tblCellMar>
       </w:tblPr>
       <w:tblGrid>
-        <w:gridCol w:w="1990"/>
-        <w:gridCol w:w="3900"/>
-        <w:gridCol w:w="1937"/>
-        <w:gridCol w:w="1810"/>
+        <w:gridCol w:w="1754"/>
+        <w:gridCol w:w="3863"/>
+        <w:gridCol w:w="1976"/>
+        <w:gridCol w:w="2044"/>
       </w:tblGrid>
       <w:tr>
         <w:trPr/>
         <w:tc>
           <w:tcPr>
-            <w:tcW w:w="1990" w:type="dxa"/>
+            <w:tcW w:w="1754" w:type="dxa"/>
             <w:tcBorders>
               <w:top w:val="single" w:sz="4" w:space="0" w:color="DDDDDD"/>
               <w:left w:val="single" w:sz="4" w:space="0" w:color="DDDDDD"/>
@@ -14465,7 +14602,7 @@
         </w:tc>
         <w:tc>
           <w:tcPr>
-            <w:tcW w:w="3900" w:type="dxa"/>
+            <w:tcW w:w="3863" w:type="dxa"/>
             <w:tcBorders>
               <w:top w:val="single" w:sz="4" w:space="0" w:color="DDDDDD"/>
               <w:left w:val="single" w:sz="4" w:space="0" w:color="DDDDDD"/>
@@ -14519,7 +14656,7 @@
         </w:tc>
         <w:tc>
           <w:tcPr>
-            <w:tcW w:w="1937" w:type="dxa"/>
+            <w:tcW w:w="1976" w:type="dxa"/>
             <w:tcBorders>
               <w:top w:val="single" w:sz="4" w:space="0" w:color="DDDDDD"/>
               <w:left w:val="single" w:sz="4" w:space="0" w:color="DDDDDD"/>
@@ -14573,7 +14710,7 @@
         </w:tc>
         <w:tc>
           <w:tcPr>
-            <w:tcW w:w="1810" w:type="dxa"/>
+            <w:tcW w:w="2044" w:type="dxa"/>
             <w:tcBorders>
               <w:top w:val="single" w:sz="4" w:space="0" w:color="DDDDDD"/>
               <w:left w:val="single" w:sz="4" w:space="0" w:color="DDDDDD"/>
@@ -14632,7 +14769,7 @@
         <w:trPr/>
         <w:tc>
           <w:tcPr>
-            <w:tcW w:w="1990" w:type="dxa"/>
+            <w:tcW w:w="1754" w:type="dxa"/>
             <w:tcBorders>
               <w:top w:val="single" w:sz="4" w:space="0" w:color="DDDDDD"/>
               <w:left w:val="single" w:sz="4" w:space="0" w:color="DDDDDD"/>
@@ -14686,7 +14823,7 @@
         </w:tc>
         <w:tc>
           <w:tcPr>
-            <w:tcW w:w="3900" w:type="dxa"/>
+            <w:tcW w:w="3863" w:type="dxa"/>
             <w:tcBorders>
               <w:top w:val="single" w:sz="4" w:space="0" w:color="DDDDDD"/>
               <w:left w:val="single" w:sz="4" w:space="0" w:color="DDDDDD"/>
@@ -14740,7 +14877,7 @@
         </w:tc>
         <w:tc>
           <w:tcPr>
-            <w:tcW w:w="1937" w:type="dxa"/>
+            <w:tcW w:w="1976" w:type="dxa"/>
             <w:tcBorders>
               <w:top w:val="single" w:sz="4" w:space="0" w:color="DDDDDD"/>
               <w:left w:val="single" w:sz="4" w:space="0" w:color="DDDDDD"/>
@@ -14794,7 +14931,7 @@
         </w:tc>
         <w:tc>
           <w:tcPr>
-            <w:tcW w:w="1810" w:type="dxa"/>
+            <w:tcW w:w="2044" w:type="dxa"/>
             <w:tcBorders>
               <w:top w:val="single" w:sz="4" w:space="0" w:color="DDDDDD"/>
               <w:left w:val="single" w:sz="4" w:space="0" w:color="DDDDDD"/>
@@ -14854,7 +14991,7 @@
         <w:trPr/>
         <w:tc>
           <w:tcPr>
-            <w:tcW w:w="1990" w:type="dxa"/>
+            <w:tcW w:w="1754" w:type="dxa"/>
             <w:tcBorders>
               <w:top w:val="single" w:sz="4" w:space="0" w:color="DDDDDD"/>
               <w:left w:val="single" w:sz="4" w:space="0" w:color="DDDDDD"/>
@@ -14908,7 +15045,7 @@
         </w:tc>
         <w:tc>
           <w:tcPr>
-            <w:tcW w:w="3900" w:type="dxa"/>
+            <w:tcW w:w="3863" w:type="dxa"/>
             <w:tcBorders>
               <w:top w:val="single" w:sz="4" w:space="0" w:color="DDDDDD"/>
               <w:left w:val="single" w:sz="4" w:space="0" w:color="DDDDDD"/>
@@ -14962,7 +15099,7 @@
         </w:tc>
         <w:tc>
           <w:tcPr>
-            <w:tcW w:w="1937" w:type="dxa"/>
+            <w:tcW w:w="1976" w:type="dxa"/>
             <w:tcBorders>
               <w:top w:val="single" w:sz="4" w:space="0" w:color="DDDDDD"/>
               <w:left w:val="single" w:sz="4" w:space="0" w:color="DDDDDD"/>
@@ -15016,7 +15153,7 @@
         </w:tc>
         <w:tc>
           <w:tcPr>
-            <w:tcW w:w="1810" w:type="dxa"/>
+            <w:tcW w:w="2044" w:type="dxa"/>
             <w:tcBorders>
               <w:top w:val="single" w:sz="4" w:space="0" w:color="DDDDDD"/>
               <w:left w:val="single" w:sz="4" w:space="0" w:color="DDDDDD"/>
@@ -15076,7 +15213,7 @@
         <w:trPr/>
         <w:tc>
           <w:tcPr>
-            <w:tcW w:w="1990" w:type="dxa"/>
+            <w:tcW w:w="1754" w:type="dxa"/>
             <w:tcBorders>
               <w:top w:val="single" w:sz="4" w:space="0" w:color="DDDDDD"/>
               <w:left w:val="single" w:sz="4" w:space="0" w:color="DDDDDD"/>
@@ -15130,7 +15267,7 @@
         </w:tc>
         <w:tc>
           <w:tcPr>
-            <w:tcW w:w="3900" w:type="dxa"/>
+            <w:tcW w:w="3863" w:type="dxa"/>
             <w:tcBorders>
               <w:top w:val="single" w:sz="4" w:space="0" w:color="DDDDDD"/>
               <w:left w:val="single" w:sz="4" w:space="0" w:color="DDDDDD"/>
@@ -15185,7 +15322,7 @@
         </w:tc>
         <w:tc>
           <w:tcPr>
-            <w:tcW w:w="1937" w:type="dxa"/>
+            <w:tcW w:w="1976" w:type="dxa"/>
             <w:tcBorders>
               <w:top w:val="single" w:sz="4" w:space="0" w:color="DDDDDD"/>
               <w:left w:val="single" w:sz="4" w:space="0" w:color="DDDDDD"/>
@@ -15223,7 +15360,7 @@
         </w:tc>
         <w:tc>
           <w:tcPr>
-            <w:tcW w:w="1810" w:type="dxa"/>
+            <w:tcW w:w="2044" w:type="dxa"/>
             <w:tcBorders>
               <w:top w:val="single" w:sz="4" w:space="0" w:color="DDDDDD"/>
               <w:left w:val="single" w:sz="4" w:space="0" w:color="DDDDDD"/>
@@ -15283,7 +15420,7 @@
         <w:trPr/>
         <w:tc>
           <w:tcPr>
-            <w:tcW w:w="1990" w:type="dxa"/>
+            <w:tcW w:w="1754" w:type="dxa"/>
             <w:tcBorders>
               <w:top w:val="single" w:sz="4" w:space="0" w:color="DDDDDD"/>
               <w:left w:val="single" w:sz="4" w:space="0" w:color="DDDDDD"/>
@@ -15337,7 +15474,7 @@
         </w:tc>
         <w:tc>
           <w:tcPr>
-            <w:tcW w:w="3900" w:type="dxa"/>
+            <w:tcW w:w="3863" w:type="dxa"/>
             <w:tcBorders>
               <w:top w:val="single" w:sz="4" w:space="0" w:color="DDDDDD"/>
               <w:left w:val="single" w:sz="4" w:space="0" w:color="DDDDDD"/>
@@ -15392,7 +15529,7 @@
         </w:tc>
         <w:tc>
           <w:tcPr>
-            <w:tcW w:w="1937" w:type="dxa"/>
+            <w:tcW w:w="1976" w:type="dxa"/>
             <w:tcBorders>
               <w:top w:val="single" w:sz="4" w:space="0" w:color="DDDDDD"/>
               <w:left w:val="single" w:sz="4" w:space="0" w:color="DDDDDD"/>
@@ -15424,13 +15561,13 @@
                 <w:szCs w:val="24"/>
                 <w:u w:val="none"/>
               </w:rPr>
-              <w:t>Président Ar- mand Fallières</w:t>
+              <w:t>Président Armand Fallières</w:t>
             </w:r>
           </w:p>
         </w:tc>
         <w:tc>
           <w:tcPr>
-            <w:tcW w:w="1810" w:type="dxa"/>
+            <w:tcW w:w="2044" w:type="dxa"/>
             <w:tcBorders>
               <w:top w:val="single" w:sz="4" w:space="0" w:color="DDDDDD"/>
               <w:left w:val="single" w:sz="4" w:space="0" w:color="DDDDDD"/>
@@ -15490,7 +15627,7 @@
         <w:trPr/>
         <w:tc>
           <w:tcPr>
-            <w:tcW w:w="1990" w:type="dxa"/>
+            <w:tcW w:w="1754" w:type="dxa"/>
             <w:tcBorders>
               <w:top w:val="single" w:sz="4" w:space="0" w:color="DDDDDD"/>
               <w:left w:val="single" w:sz="4" w:space="0" w:color="DDDDDD"/>
@@ -15544,7 +15681,7 @@
         </w:tc>
         <w:tc>
           <w:tcPr>
-            <w:tcW w:w="3900" w:type="dxa"/>
+            <w:tcW w:w="3863" w:type="dxa"/>
             <w:tcBorders>
               <w:top w:val="single" w:sz="4" w:space="0" w:color="DDDDDD"/>
               <w:left w:val="single" w:sz="4" w:space="0" w:color="DDDDDD"/>
@@ -15599,7 +15736,7 @@
         </w:tc>
         <w:tc>
           <w:tcPr>
-            <w:tcW w:w="1937" w:type="dxa"/>
+            <w:tcW w:w="1976" w:type="dxa"/>
             <w:tcBorders>
               <w:top w:val="single" w:sz="4" w:space="0" w:color="DDDDDD"/>
               <w:left w:val="single" w:sz="4" w:space="0" w:color="DDDDDD"/>
@@ -15654,7 +15791,7 @@
         </w:tc>
         <w:tc>
           <w:tcPr>
-            <w:tcW w:w="1810" w:type="dxa"/>
+            <w:tcW w:w="2044" w:type="dxa"/>
             <w:tcBorders>
               <w:top w:val="single" w:sz="4" w:space="0" w:color="DDDDDD"/>
               <w:left w:val="single" w:sz="4" w:space="0" w:color="DDDDDD"/>
@@ -15714,7 +15851,7 @@
         <w:trPr/>
         <w:tc>
           <w:tcPr>
-            <w:tcW w:w="1990" w:type="dxa"/>
+            <w:tcW w:w="1754" w:type="dxa"/>
             <w:tcBorders>
               <w:top w:val="single" w:sz="4" w:space="0" w:color="DDDDDD"/>
               <w:left w:val="single" w:sz="4" w:space="0" w:color="DDDDDD"/>
@@ -15768,7 +15905,7 @@
         </w:tc>
         <w:tc>
           <w:tcPr>
-            <w:tcW w:w="3900" w:type="dxa"/>
+            <w:tcW w:w="3863" w:type="dxa"/>
             <w:tcBorders>
               <w:top w:val="single" w:sz="4" w:space="0" w:color="DDDDDD"/>
               <w:left w:val="single" w:sz="4" w:space="0" w:color="DDDDDD"/>
@@ -15823,7 +15960,7 @@
         </w:tc>
         <w:tc>
           <w:tcPr>
-            <w:tcW w:w="1937" w:type="dxa"/>
+            <w:tcW w:w="1976" w:type="dxa"/>
             <w:tcBorders>
               <w:top w:val="single" w:sz="4" w:space="0" w:color="DDDDDD"/>
               <w:left w:val="single" w:sz="4" w:space="0" w:color="DDDDDD"/>
@@ -15878,7 +16015,7 @@
         </w:tc>
         <w:tc>
           <w:tcPr>
-            <w:tcW w:w="1810" w:type="dxa"/>
+            <w:tcW w:w="2044" w:type="dxa"/>
             <w:tcBorders>
               <w:top w:val="single" w:sz="4" w:space="0" w:color="DDDDDD"/>
               <w:left w:val="single" w:sz="4" w:space="0" w:color="DDDDDD"/>
@@ -15938,696 +16075,7 @@
         <w:trPr/>
         <w:tc>
           <w:tcPr>
-            <w:tcW w:w="1990" w:type="dxa"/>
-            <w:tcBorders>
-              <w:top w:val="single" w:sz="4" w:space="0" w:color="DDDDDD"/>
-              <w:left w:val="single" w:sz="4" w:space="0" w:color="DDDDDD"/>
-              <w:bottom w:val="single" w:sz="4" w:space="0" w:color="DDDDDD"/>
-              <w:insideH w:val="single" w:sz="4" w:space="0" w:color="DDDDDD"/>
-            </w:tcBorders>
-            <w:shd w:fill="auto" w:val="clear"/>
-          </w:tcPr>
-          <w:p>
-            <w:pPr>
-              <w:pStyle w:val="TableContents"/>
-              <w:widowControl w:val="false"/>
-              <w:jc w:val="left"/>
-              <w:rPr>
-                <w:rFonts w:ascii="Liberation Serif" w:hAnsi="Liberation Serif"/>
-                <w:b w:val="false"/>
-                <w:b w:val="false"/>
-                <w:bCs w:val="false"/>
-                <w:i w:val="false"/>
-                <w:i w:val="false"/>
-                <w:iCs w:val="false"/>
-                <w:strike w:val="false"/>
-                <w:dstrike w:val="false"/>
-                <w:outline w:val="false"/>
-                <w:shadow w:val="false"/>
-                <w:color w:val="000000"/>
-                <w:sz w:val="24"/>
-                <w:szCs w:val="24"/>
-                <w:u w:val="none"/>
-              </w:rPr>
-            </w:pPr>
-            <w:r>
-              <w:rPr>
-                <w:rFonts w:ascii="Liberation Serif" w:hAnsi="Liberation Serif"/>
-                <w:b w:val="false"/>
-                <w:bCs w:val="false"/>
-                <w:i w:val="false"/>
-                <w:iCs w:val="false"/>
-                <w:strike w:val="false"/>
-                <w:dstrike w:val="false"/>
-                <w:outline w:val="false"/>
-                <w:shadow w:val="false"/>
-                <w:color w:val="000000"/>
-                <w:sz w:val="24"/>
-                <w:szCs w:val="24"/>
-                <w:u w:val="none"/>
-              </w:rPr>
-              <w:t>St. Petersburg cast</w:t>
-            </w:r>
-          </w:p>
-        </w:tc>
-        <w:tc>
-          <w:tcPr>
-            <w:tcW w:w="3900" w:type="dxa"/>
-            <w:tcBorders>
-              <w:top w:val="single" w:sz="4" w:space="0" w:color="DDDDDD"/>
-              <w:left w:val="single" w:sz="4" w:space="0" w:color="DDDDDD"/>
-              <w:bottom w:val="single" w:sz="4" w:space="0" w:color="DDDDDD"/>
-              <w:insideH w:val="single" w:sz="4" w:space="0" w:color="DDDDDD"/>
-            </w:tcBorders>
-            <w:shd w:fill="auto" w:val="clear"/>
-          </w:tcPr>
-          <w:p>
-            <w:pPr>
-              <w:pStyle w:val="TextBody"/>
-              <w:widowControl w:val="false"/>
-              <w:spacing w:before="0" w:after="140"/>
-              <w:jc w:val="left"/>
-              <w:rPr>
-                <w:rFonts w:ascii="Liberation Serif" w:hAnsi="Liberation Serif"/>
-                <w:b w:val="false"/>
-                <w:b w:val="false"/>
-                <w:bCs w:val="false"/>
-                <w:i w:val="false"/>
-                <w:i w:val="false"/>
-                <w:iCs w:val="false"/>
-                <w:strike w:val="false"/>
-                <w:dstrike w:val="false"/>
-                <w:outline w:val="false"/>
-                <w:shadow w:val="false"/>
-                <w:color w:val="000000"/>
-                <w:sz w:val="24"/>
-                <w:szCs w:val="24"/>
-                <w:u w:val="none"/>
-              </w:rPr>
-            </w:pPr>
-            <w:r>
-              <w:rPr>
-                <w:rFonts w:ascii="Liberation Serif" w:hAnsi="Liberation Serif"/>
-                <w:b w:val="false"/>
-                <w:bCs w:val="false"/>
-                <w:i w:val="false"/>
-                <w:iCs w:val="false"/>
-                <w:strike w:val="false"/>
-                <w:dstrike w:val="false"/>
-                <w:outline w:val="false"/>
-                <w:shadow w:val="false"/>
-                <w:color w:val="000000"/>
-                <w:sz w:val="24"/>
-                <w:szCs w:val="24"/>
-                <w:u w:val="none"/>
-              </w:rPr>
-              <w:t>The Imperial Museum</w:t>
-            </w:r>
-          </w:p>
-        </w:tc>
-        <w:tc>
-          <w:tcPr>
-            <w:tcW w:w="1937" w:type="dxa"/>
-            <w:tcBorders>
-              <w:top w:val="single" w:sz="4" w:space="0" w:color="DDDDDD"/>
-              <w:left w:val="single" w:sz="4" w:space="0" w:color="DDDDDD"/>
-              <w:bottom w:val="single" w:sz="4" w:space="0" w:color="DDDDDD"/>
-              <w:insideH w:val="single" w:sz="4" w:space="0" w:color="DDDDDD"/>
-            </w:tcBorders>
-            <w:shd w:fill="auto" w:val="clear"/>
-          </w:tcPr>
-          <w:p>
-            <w:pPr>
-              <w:pStyle w:val="TableContents"/>
-              <w:widowControl w:val="false"/>
-              <w:jc w:val="left"/>
-              <w:rPr>
-                <w:rFonts w:ascii="Liberation Serif" w:hAnsi="Liberation Serif"/>
-                <w:b w:val="false"/>
-                <w:b w:val="false"/>
-                <w:bCs w:val="false"/>
-                <w:i w:val="false"/>
-                <w:i w:val="false"/>
-                <w:iCs w:val="false"/>
-                <w:strike w:val="false"/>
-                <w:dstrike w:val="false"/>
-                <w:outline w:val="false"/>
-                <w:shadow w:val="false"/>
-                <w:color w:val="000000"/>
-                <w:sz w:val="24"/>
-                <w:szCs w:val="24"/>
-                <w:u w:val="none"/>
-              </w:rPr>
-            </w:pPr>
-            <w:r>
-              <w:rPr>
-                <w:rFonts w:ascii="Liberation Serif" w:hAnsi="Liberation Serif"/>
-                <w:b w:val="false"/>
-                <w:bCs w:val="false"/>
-                <w:i w:val="false"/>
-                <w:iCs w:val="false"/>
-                <w:strike w:val="false"/>
-                <w:dstrike w:val="false"/>
-                <w:outline w:val="false"/>
-                <w:shadow w:val="false"/>
-                <w:color w:val="000000"/>
-                <w:sz w:val="24"/>
-                <w:szCs w:val="24"/>
-                <w:u w:val="none"/>
-              </w:rPr>
-              <w:t>Tsar Nicholas II (nominally)</w:t>
-            </w:r>
-          </w:p>
-        </w:tc>
-        <w:tc>
-          <w:tcPr>
-            <w:tcW w:w="1810" w:type="dxa"/>
-            <w:tcBorders>
-              <w:top w:val="single" w:sz="4" w:space="0" w:color="DDDDDD"/>
-              <w:left w:val="single" w:sz="4" w:space="0" w:color="DDDDDD"/>
-              <w:bottom w:val="single" w:sz="4" w:space="0" w:color="DDDDDD"/>
-              <w:right w:val="single" w:sz="4" w:space="0" w:color="DDDDDD"/>
-              <w:insideH w:val="single" w:sz="4" w:space="0" w:color="DDDDDD"/>
-              <w:insideV w:val="single" w:sz="4" w:space="0" w:color="DDDDDD"/>
-            </w:tcBorders>
-            <w:shd w:fill="auto" w:val="clear"/>
-          </w:tcPr>
-          <w:p>
-            <w:pPr>
-              <w:pStyle w:val="TextBody"/>
-              <w:widowControl w:val="false"/>
-              <w:spacing w:before="0" w:after="140"/>
-              <w:jc w:val="left"/>
-              <w:rPr>
-                <w:rFonts w:ascii="Liberation Serif" w:hAnsi="Liberation Serif"/>
-                <w:b w:val="false"/>
-                <w:b w:val="false"/>
-                <w:bCs w:val="false"/>
-                <w:i w:val="false"/>
-                <w:i w:val="false"/>
-                <w:iCs w:val="false"/>
-                <w:strike w:val="false"/>
-                <w:dstrike w:val="false"/>
-                <w:outline w:val="false"/>
-                <w:shadow w:val="false"/>
-                <w:color w:val="000000"/>
-                <w:sz w:val="24"/>
-                <w:szCs w:val="24"/>
-                <w:u w:val="none"/>
-              </w:rPr>
-            </w:pPr>
-            <w:r>
-              <w:rPr>
-                <w:rFonts w:ascii="Liberation Serif" w:hAnsi="Liberation Serif"/>
-                <w:b w:val="false"/>
-                <w:bCs w:val="false"/>
-                <w:i w:val="false"/>
-                <w:iCs w:val="false"/>
-                <w:strike w:val="false"/>
-                <w:dstrike w:val="false"/>
-                <w:outline w:val="false"/>
-                <w:shadow w:val="false"/>
-                <w:color w:val="000000"/>
-                <w:sz w:val="24"/>
-                <w:szCs w:val="24"/>
-                <w:u w:val="none"/>
-              </w:rPr>
-              <w:t xml:space="preserve">June 1910 </w:t>
-            </w:r>
-            <w:r>
-              <w:rPr>
-                <w:rFonts w:ascii="Liberation Serif" w:hAnsi="Liberation Serif"/>
-                <w:b w:val="false"/>
-                <w:bCs w:val="false"/>
-                <w:i w:val="false"/>
-                <w:iCs w:val="false"/>
-                <w:strike w:val="false"/>
-                <w:dstrike w:val="false"/>
-                <w:outline w:val="false"/>
-                <w:shadow w:val="false"/>
-                <w:color w:val="000000"/>
-                <w:sz w:val="24"/>
-                <w:szCs w:val="24"/>
-                <w:highlight w:val="yellow"/>
-                <w:u w:val="none"/>
-              </w:rPr>
-              <w:t>XXX Ilja, when exactly?</w:t>
-            </w:r>
-          </w:p>
-        </w:tc>
-      </w:tr>
-      <w:tr>
-        <w:trPr/>
-        <w:tc>
-          <w:tcPr>
-            <w:tcW w:w="1990" w:type="dxa"/>
-            <w:tcBorders>
-              <w:top w:val="single" w:sz="4" w:space="0" w:color="DDDDDD"/>
-              <w:left w:val="single" w:sz="4" w:space="0" w:color="DDDDDD"/>
-              <w:bottom w:val="single" w:sz="4" w:space="0" w:color="DDDDDD"/>
-              <w:insideH w:val="single" w:sz="4" w:space="0" w:color="DDDDDD"/>
-            </w:tcBorders>
-            <w:shd w:fill="auto" w:val="clear"/>
-          </w:tcPr>
-          <w:p>
-            <w:pPr>
-              <w:pStyle w:val="TableContents"/>
-              <w:widowControl w:val="false"/>
-              <w:jc w:val="left"/>
-              <w:rPr>
-                <w:rFonts w:ascii="Liberation Serif" w:hAnsi="Liberation Serif"/>
-                <w:b w:val="false"/>
-                <w:b w:val="false"/>
-                <w:bCs w:val="false"/>
-                <w:i w:val="false"/>
-                <w:i w:val="false"/>
-                <w:iCs w:val="false"/>
-                <w:strike w:val="false"/>
-                <w:dstrike w:val="false"/>
-                <w:outline w:val="false"/>
-                <w:shadow w:val="false"/>
-                <w:color w:val="000000"/>
-                <w:sz w:val="24"/>
-                <w:szCs w:val="24"/>
-                <w:u w:val="none"/>
-              </w:rPr>
-            </w:pPr>
-            <w:r>
-              <w:rPr>
-                <w:rFonts w:ascii="Liberation Serif" w:hAnsi="Liberation Serif"/>
-                <w:b w:val="false"/>
-                <w:bCs w:val="false"/>
-                <w:i w:val="false"/>
-                <w:iCs w:val="false"/>
-                <w:strike w:val="false"/>
-                <w:dstrike w:val="false"/>
-                <w:outline w:val="false"/>
-                <w:shadow w:val="false"/>
-                <w:color w:val="000000"/>
-                <w:sz w:val="24"/>
-                <w:szCs w:val="24"/>
-                <w:u w:val="none"/>
-              </w:rPr>
-              <w:t>La Plata cast</w:t>
-            </w:r>
-          </w:p>
-        </w:tc>
-        <w:tc>
-          <w:tcPr>
-            <w:tcW w:w="3900" w:type="dxa"/>
-            <w:tcBorders>
-              <w:top w:val="single" w:sz="4" w:space="0" w:color="DDDDDD"/>
-              <w:left w:val="single" w:sz="4" w:space="0" w:color="DDDDDD"/>
-              <w:bottom w:val="single" w:sz="4" w:space="0" w:color="DDDDDD"/>
-              <w:insideH w:val="single" w:sz="4" w:space="0" w:color="DDDDDD"/>
-            </w:tcBorders>
-            <w:shd w:fill="auto" w:val="clear"/>
-          </w:tcPr>
-          <w:p>
-            <w:pPr>
-              <w:pStyle w:val="TextBody"/>
-              <w:widowControl w:val="false"/>
-              <w:spacing w:before="0" w:after="140"/>
-              <w:jc w:val="left"/>
-              <w:rPr>
-                <w:rFonts w:ascii="Liberation Serif" w:hAnsi="Liberation Serif"/>
-                <w:b w:val="false"/>
-                <w:b w:val="false"/>
-                <w:bCs w:val="false"/>
-                <w:i w:val="false"/>
-                <w:i w:val="false"/>
-                <w:iCs w:val="false"/>
-                <w:strike w:val="false"/>
-                <w:dstrike w:val="false"/>
-                <w:outline w:val="false"/>
-                <w:shadow w:val="false"/>
-                <w:color w:val="000000"/>
-                <w:sz w:val="24"/>
-                <w:szCs w:val="24"/>
-                <w:u w:val="none"/>
-              </w:rPr>
-            </w:pPr>
-            <w:r>
-              <w:rPr>
-                <w:rFonts w:ascii="Liberation Serif" w:hAnsi="Liberation Serif"/>
-                <w:b w:val="false"/>
-                <w:bCs w:val="false"/>
-                <w:i w:val="false"/>
-                <w:iCs w:val="false"/>
-                <w:strike w:val="false"/>
-                <w:dstrike w:val="false"/>
-                <w:outline w:val="false"/>
-                <w:shadow w:val="false"/>
-                <w:color w:val="000000"/>
-                <w:sz w:val="24"/>
-                <w:szCs w:val="24"/>
-                <w:u w:val="none"/>
-              </w:rPr>
-              <w:t>Museo de La Plata</w:t>
-            </w:r>
-          </w:p>
-        </w:tc>
-        <w:tc>
-          <w:tcPr>
-            <w:tcW w:w="1937" w:type="dxa"/>
-            <w:tcBorders>
-              <w:top w:val="single" w:sz="4" w:space="0" w:color="DDDDDD"/>
-              <w:left w:val="single" w:sz="4" w:space="0" w:color="DDDDDD"/>
-              <w:bottom w:val="single" w:sz="4" w:space="0" w:color="DDDDDD"/>
-              <w:insideH w:val="single" w:sz="4" w:space="0" w:color="DDDDDD"/>
-            </w:tcBorders>
-            <w:shd w:fill="auto" w:val="clear"/>
-          </w:tcPr>
-          <w:p>
-            <w:pPr>
-              <w:pStyle w:val="TableContents"/>
-              <w:widowControl w:val="false"/>
-              <w:jc w:val="left"/>
-              <w:rPr>
-                <w:rFonts w:ascii="Liberation Serif" w:hAnsi="Liberation Serif"/>
-                <w:b w:val="false"/>
-                <w:b w:val="false"/>
-                <w:bCs w:val="false"/>
-                <w:i w:val="false"/>
-                <w:i w:val="false"/>
-                <w:iCs w:val="false"/>
-                <w:strike w:val="false"/>
-                <w:dstrike w:val="false"/>
-                <w:outline w:val="false"/>
-                <w:shadow w:val="false"/>
-                <w:color w:val="000000"/>
-                <w:sz w:val="24"/>
-                <w:szCs w:val="24"/>
-                <w:u w:val="none"/>
-              </w:rPr>
-            </w:pPr>
-            <w:r>
-              <w:rPr>
-                <w:rFonts w:ascii="Liberation Serif" w:hAnsi="Liberation Serif"/>
-                <w:b w:val="false"/>
-                <w:bCs w:val="false"/>
-                <w:i w:val="false"/>
-                <w:iCs w:val="false"/>
-                <w:strike w:val="false"/>
-                <w:dstrike w:val="false"/>
-                <w:outline w:val="false"/>
-                <w:shadow w:val="false"/>
-                <w:color w:val="000000"/>
-                <w:sz w:val="24"/>
-                <w:szCs w:val="24"/>
-                <w:u w:val="none"/>
-              </w:rPr>
-              <w:t>President Roque Sáenz Peña Lahitte</w:t>
-            </w:r>
-          </w:p>
-        </w:tc>
-        <w:tc>
-          <w:tcPr>
-            <w:tcW w:w="1810" w:type="dxa"/>
-            <w:tcBorders>
-              <w:top w:val="single" w:sz="4" w:space="0" w:color="DDDDDD"/>
-              <w:left w:val="single" w:sz="4" w:space="0" w:color="DDDDDD"/>
-              <w:bottom w:val="single" w:sz="4" w:space="0" w:color="DDDDDD"/>
-              <w:right w:val="single" w:sz="4" w:space="0" w:color="DDDDDD"/>
-              <w:insideH w:val="single" w:sz="4" w:space="0" w:color="DDDDDD"/>
-              <w:insideV w:val="single" w:sz="4" w:space="0" w:color="DDDDDD"/>
-            </w:tcBorders>
-            <w:shd w:fill="auto" w:val="clear"/>
-          </w:tcPr>
-          <w:p>
-            <w:pPr>
-              <w:pStyle w:val="TableContents"/>
-              <w:widowControl w:val="false"/>
-              <w:jc w:val="left"/>
-              <w:rPr>
-                <w:rFonts w:ascii="Liberation Serif" w:hAnsi="Liberation Serif"/>
-                <w:b w:val="false"/>
-                <w:b w:val="false"/>
-                <w:bCs w:val="false"/>
-                <w:i w:val="false"/>
-                <w:i w:val="false"/>
-                <w:iCs w:val="false"/>
-                <w:strike w:val="false"/>
-                <w:dstrike w:val="false"/>
-                <w:outline w:val="false"/>
-                <w:shadow w:val="false"/>
-                <w:color w:val="000000"/>
-                <w:sz w:val="24"/>
-                <w:szCs w:val="24"/>
-                <w:u w:val="none"/>
-              </w:rPr>
-            </w:pPr>
-            <w:r>
-              <w:rPr>
-                <w:rFonts w:ascii="Liberation Serif" w:hAnsi="Liberation Serif"/>
-                <w:b w:val="false"/>
-                <w:bCs w:val="false"/>
-                <w:i w:val="false"/>
-                <w:iCs w:val="false"/>
-                <w:strike w:val="false"/>
-                <w:dstrike w:val="false"/>
-                <w:outline w:val="false"/>
-                <w:shadow w:val="false"/>
-                <w:color w:val="000000"/>
-                <w:sz w:val="24"/>
-                <w:szCs w:val="24"/>
-                <w:u w:val="none"/>
-              </w:rPr>
-              <w:t>(No specific event.)</w:t>
-            </w:r>
-          </w:p>
-        </w:tc>
-      </w:tr>
-      <w:tr>
-        <w:trPr/>
-        <w:tc>
-          <w:tcPr>
-            <w:tcW w:w="1990" w:type="dxa"/>
-            <w:tcBorders>
-              <w:top w:val="single" w:sz="4" w:space="0" w:color="DDDDDD"/>
-              <w:left w:val="single" w:sz="4" w:space="0" w:color="DDDDDD"/>
-              <w:bottom w:val="single" w:sz="4" w:space="0" w:color="DDDDDD"/>
-              <w:insideH w:val="single" w:sz="4" w:space="0" w:color="DDDDDD"/>
-            </w:tcBorders>
-            <w:shd w:fill="auto" w:val="clear"/>
-          </w:tcPr>
-          <w:p>
-            <w:pPr>
-              <w:pStyle w:val="TableContents"/>
-              <w:widowControl w:val="false"/>
-              <w:jc w:val="left"/>
-              <w:rPr>
-                <w:rFonts w:ascii="Liberation Serif" w:hAnsi="Liberation Serif"/>
-                <w:b w:val="false"/>
-                <w:b w:val="false"/>
-                <w:bCs w:val="false"/>
-                <w:i w:val="false"/>
-                <w:i w:val="false"/>
-                <w:iCs w:val="false"/>
-                <w:strike w:val="false"/>
-                <w:dstrike w:val="false"/>
-                <w:outline w:val="false"/>
-                <w:shadow w:val="false"/>
-                <w:color w:val="000000"/>
-                <w:sz w:val="24"/>
-                <w:szCs w:val="24"/>
-                <w:u w:val="none"/>
-              </w:rPr>
-            </w:pPr>
-            <w:r>
-              <w:rPr>
-                <w:rFonts w:ascii="Liberation Serif" w:hAnsi="Liberation Serif"/>
-                <w:b w:val="false"/>
-                <w:bCs w:val="false"/>
-                <w:i w:val="false"/>
-                <w:iCs w:val="false"/>
-                <w:strike w:val="false"/>
-                <w:dstrike w:val="false"/>
-                <w:outline w:val="false"/>
-                <w:shadow w:val="false"/>
-                <w:color w:val="000000"/>
-                <w:sz w:val="24"/>
-                <w:szCs w:val="24"/>
-                <w:u w:val="none"/>
-              </w:rPr>
-              <w:t>Madrid cast</w:t>
-            </w:r>
-          </w:p>
-        </w:tc>
-        <w:tc>
-          <w:tcPr>
-            <w:tcW w:w="3900" w:type="dxa"/>
-            <w:tcBorders>
-              <w:top w:val="single" w:sz="4" w:space="0" w:color="DDDDDD"/>
-              <w:left w:val="single" w:sz="4" w:space="0" w:color="DDDDDD"/>
-              <w:bottom w:val="single" w:sz="4" w:space="0" w:color="DDDDDD"/>
-              <w:insideH w:val="single" w:sz="4" w:space="0" w:color="DDDDDD"/>
-            </w:tcBorders>
-            <w:shd w:fill="auto" w:val="clear"/>
-          </w:tcPr>
-          <w:p>
-            <w:pPr>
-              <w:pStyle w:val="TextBody"/>
-              <w:widowControl w:val="false"/>
-              <w:spacing w:before="0" w:after="140"/>
-              <w:jc w:val="left"/>
-              <w:rPr>
-                <w:rFonts w:ascii="Liberation Serif" w:hAnsi="Liberation Serif"/>
-                <w:b w:val="false"/>
-                <w:b w:val="false"/>
-                <w:bCs w:val="false"/>
-                <w:i w:val="false"/>
-                <w:i w:val="false"/>
-                <w:iCs w:val="false"/>
-                <w:strike w:val="false"/>
-                <w:dstrike w:val="false"/>
-                <w:outline w:val="false"/>
-                <w:shadow w:val="false"/>
-                <w:color w:val="000000"/>
-                <w:sz w:val="24"/>
-                <w:szCs w:val="24"/>
-                <w:u w:val="none"/>
-              </w:rPr>
-            </w:pPr>
-            <w:r>
-              <w:rPr>
-                <w:rFonts w:ascii="Liberation Serif" w:hAnsi="Liberation Serif"/>
-                <w:b w:val="false"/>
-                <w:bCs w:val="false"/>
-                <w:i w:val="false"/>
-                <w:iCs w:val="false"/>
-                <w:strike w:val="false"/>
-                <w:dstrike w:val="false"/>
-                <w:outline w:val="false"/>
-                <w:shadow w:val="false"/>
-                <w:color w:val="000000"/>
-                <w:sz w:val="24"/>
-                <w:szCs w:val="24"/>
-                <w:u w:val="none"/>
-              </w:rPr>
-              <w:t>Museo Nacional de Ciencias Naturales</w:t>
-            </w:r>
-          </w:p>
-        </w:tc>
-        <w:tc>
-          <w:tcPr>
-            <w:tcW w:w="1937" w:type="dxa"/>
-            <w:tcBorders>
-              <w:top w:val="single" w:sz="4" w:space="0" w:color="DDDDDD"/>
-              <w:left w:val="single" w:sz="4" w:space="0" w:color="DDDDDD"/>
-              <w:bottom w:val="single" w:sz="4" w:space="0" w:color="DDDDDD"/>
-              <w:insideH w:val="single" w:sz="4" w:space="0" w:color="DDDDDD"/>
-            </w:tcBorders>
-            <w:shd w:fill="auto" w:val="clear"/>
-          </w:tcPr>
-          <w:p>
-            <w:pPr>
-              <w:pStyle w:val="TableContents"/>
-              <w:widowControl w:val="false"/>
-              <w:jc w:val="left"/>
-              <w:rPr>
-                <w:rFonts w:ascii="Liberation Serif" w:hAnsi="Liberation Serif"/>
-                <w:b w:val="false"/>
-                <w:b w:val="false"/>
-                <w:bCs w:val="false"/>
-                <w:i w:val="false"/>
-                <w:i w:val="false"/>
-                <w:iCs w:val="false"/>
-                <w:strike w:val="false"/>
-                <w:dstrike w:val="false"/>
-                <w:outline w:val="false"/>
-                <w:shadow w:val="false"/>
-                <w:color w:val="000000"/>
-                <w:sz w:val="24"/>
-                <w:szCs w:val="24"/>
-                <w:u w:val="none"/>
-              </w:rPr>
-            </w:pPr>
-            <w:bookmarkStart w:id="35" w:name="__DdeLink__2464_3009427828"/>
-            <w:r>
-              <w:rPr>
-                <w:rFonts w:ascii="Liberation Serif" w:hAnsi="Liberation Serif"/>
-                <w:b w:val="false"/>
-                <w:bCs w:val="false"/>
-                <w:i w:val="false"/>
-                <w:iCs w:val="false"/>
-                <w:strike w:val="false"/>
-                <w:dstrike w:val="false"/>
-                <w:outline w:val="false"/>
-                <w:shadow w:val="false"/>
-                <w:color w:val="000000"/>
-                <w:sz w:val="24"/>
-                <w:szCs w:val="24"/>
-                <w:u w:val="none"/>
-              </w:rPr>
-              <w:t>King Alfonso XIII</w:t>
-            </w:r>
-            <w:bookmarkEnd w:id="35"/>
-          </w:p>
-        </w:tc>
-        <w:tc>
-          <w:tcPr>
-            <w:tcW w:w="1810" w:type="dxa"/>
-            <w:tcBorders>
-              <w:top w:val="single" w:sz="4" w:space="0" w:color="DDDDDD"/>
-              <w:left w:val="single" w:sz="4" w:space="0" w:color="DDDDDD"/>
-              <w:bottom w:val="single" w:sz="4" w:space="0" w:color="DDDDDD"/>
-              <w:right w:val="single" w:sz="4" w:space="0" w:color="DDDDDD"/>
-              <w:insideH w:val="single" w:sz="4" w:space="0" w:color="DDDDDD"/>
-              <w:insideV w:val="single" w:sz="4" w:space="0" w:color="DDDDDD"/>
-            </w:tcBorders>
-            <w:shd w:fill="auto" w:val="clear"/>
-          </w:tcPr>
-          <w:p>
-            <w:pPr>
-              <w:pStyle w:val="TextBody"/>
-              <w:widowControl w:val="false"/>
-              <w:spacing w:before="0" w:after="140"/>
-              <w:jc w:val="left"/>
-              <w:rPr>
-                <w:rFonts w:ascii="Liberation Serif" w:hAnsi="Liberation Serif"/>
-                <w:b w:val="false"/>
-                <w:b w:val="false"/>
-                <w:bCs w:val="false"/>
-                <w:i w:val="false"/>
-                <w:i w:val="false"/>
-                <w:iCs w:val="false"/>
-                <w:strike w:val="false"/>
-                <w:dstrike w:val="false"/>
-                <w:outline w:val="false"/>
-                <w:shadow w:val="false"/>
-                <w:color w:val="000000"/>
-                <w:sz w:val="24"/>
-                <w:szCs w:val="24"/>
-                <w:u w:val="none"/>
-              </w:rPr>
-            </w:pPr>
-            <w:r>
-              <w:rPr>
-                <w:rFonts w:ascii="Liberation Serif" w:hAnsi="Liberation Serif"/>
-                <w:b w:val="false"/>
-                <w:bCs w:val="false"/>
-                <w:i w:val="false"/>
-                <w:iCs w:val="false"/>
-                <w:strike w:val="false"/>
-                <w:dstrike w:val="false"/>
-                <w:outline w:val="false"/>
-                <w:shadow w:val="false"/>
-                <w:color w:val="000000"/>
-                <w:sz w:val="24"/>
-                <w:szCs w:val="24"/>
-                <w:u w:val="none"/>
-              </w:rPr>
-              <w:t>28 November 1913</w:t>
-            </w:r>
-          </w:p>
-        </w:tc>
-      </w:tr>
-      <w:tr>
-        <w:trPr/>
-        <w:tc>
-          <w:tcPr>
-            <w:tcW w:w="1990" w:type="dxa"/>
+            <w:tcW w:w="1754" w:type="dxa"/>
             <w:tcBorders>
               <w:top w:val="single" w:sz="4" w:space="0" w:color="DDDDDD"/>
               <w:left w:val="single" w:sz="4" w:space="0" w:color="DDDDDD"/>
@@ -16659,51 +16107,13 @@
                 <w:szCs w:val="24"/>
                 <w:u w:val="none"/>
               </w:rPr>
-              <w:t>Mexico City cast</w:t>
+              <w:t>Russian cast</w:t>
             </w:r>
           </w:p>
         </w:tc>
         <w:tc>
           <w:tcPr>
-            <w:tcW w:w="3900" w:type="dxa"/>
-            <w:tcBorders>
-              <w:top w:val="single" w:sz="4" w:space="0" w:color="DDDDDD"/>
-              <w:left w:val="single" w:sz="4" w:space="0" w:color="DDDDDD"/>
-              <w:bottom w:val="single" w:sz="4" w:space="0" w:color="DDDDDD"/>
-              <w:insideH w:val="single" w:sz="4" w:space="0" w:color="DDDDDD"/>
-            </w:tcBorders>
-            <w:shd w:fill="auto" w:val="clear"/>
-          </w:tcPr>
-          <w:p>
-            <w:pPr>
-              <w:pStyle w:val="TableContents"/>
-              <w:widowControl w:val="false"/>
-              <w:jc w:val="left"/>
-              <w:rPr/>
-            </w:pPr>
-            <w:r>
-              <w:rPr>
-                <w:rFonts w:ascii="Liberation Serif" w:hAnsi="Liberation Serif"/>
-                <w:b w:val="false"/>
-                <w:bCs w:val="false"/>
-                <w:i w:val="false"/>
-                <w:iCs w:val="false"/>
-                <w:strike w:val="false"/>
-                <w:dstrike w:val="false"/>
-                <w:outline w:val="false"/>
-                <w:shadow w:val="false"/>
-                <w:color w:val="000000"/>
-                <w:sz w:val="24"/>
-                <w:szCs w:val="24"/>
-                <w:u w:val="none"/>
-              </w:rPr>
-              <w:t>Museo de Paleontología (UNAM)</w:t>
-            </w:r>
-          </w:p>
-        </w:tc>
-        <w:tc>
-          <w:tcPr>
-            <w:tcW w:w="1937" w:type="dxa"/>
+            <w:tcW w:w="3863" w:type="dxa"/>
             <w:tcBorders>
               <w:top w:val="single" w:sz="4" w:space="0" w:color="DDDDDD"/>
               <w:left w:val="single" w:sz="4" w:space="0" w:color="DDDDDD"/>
@@ -16733,7 +16143,6 @@
                 <w:color w:val="000000"/>
                 <w:sz w:val="24"/>
                 <w:szCs w:val="24"/>
-                <w:highlight w:val="yellow"/>
                 <w:u w:val="none"/>
               </w:rPr>
             </w:pPr>
@@ -16751,78 +16160,15 @@
                 <w:color w:val="000000"/>
                 <w:sz w:val="24"/>
                 <w:szCs w:val="24"/>
-                <w:highlight w:val="yellow"/>
-                <w:u w:val="none"/>
-              </w:rPr>
-              <w:t>XXX Ilja?</w:t>
+                <w:u w:val="none"/>
+              </w:rPr>
+              <w:t>The Imperial Museum</w:t>
             </w:r>
           </w:p>
         </w:tc>
         <w:tc>
           <w:tcPr>
-            <w:tcW w:w="1810" w:type="dxa"/>
-            <w:tcBorders>
-              <w:top w:val="single" w:sz="4" w:space="0" w:color="DDDDDD"/>
-              <w:left w:val="single" w:sz="4" w:space="0" w:color="DDDDDD"/>
-              <w:bottom w:val="single" w:sz="4" w:space="0" w:color="DDDDDD"/>
-              <w:right w:val="single" w:sz="4" w:space="0" w:color="DDDDDD"/>
-              <w:insideH w:val="single" w:sz="4" w:space="0" w:color="DDDDDD"/>
-              <w:insideV w:val="single" w:sz="4" w:space="0" w:color="DDDDDD"/>
-            </w:tcBorders>
-            <w:shd w:fill="auto" w:val="clear"/>
-          </w:tcPr>
-          <w:p>
-            <w:pPr>
-              <w:pStyle w:val="TextBody"/>
-              <w:widowControl w:val="false"/>
-              <w:spacing w:before="0" w:after="140"/>
-              <w:jc w:val="left"/>
-              <w:rPr>
-                <w:rFonts w:ascii="Liberation Serif" w:hAnsi="Liberation Serif"/>
-                <w:b w:val="false"/>
-                <w:b w:val="false"/>
-                <w:bCs w:val="false"/>
-                <w:i w:val="false"/>
-                <w:i w:val="false"/>
-                <w:iCs w:val="false"/>
-                <w:strike w:val="false"/>
-                <w:dstrike w:val="false"/>
-                <w:outline w:val="false"/>
-                <w:shadow w:val="false"/>
-                <w:color w:val="000000"/>
-                <w:sz w:val="24"/>
-                <w:szCs w:val="24"/>
-                <w:highlight w:val="yellow"/>
-                <w:u w:val="none"/>
-              </w:rPr>
-            </w:pPr>
-            <w:r>
-              <w:rPr>
-                <w:rFonts w:ascii="Liberation Serif" w:hAnsi="Liberation Serif"/>
-                <w:b w:val="false"/>
-                <w:bCs w:val="false"/>
-                <w:i w:val="false"/>
-                <w:iCs w:val="false"/>
-                <w:strike w:val="false"/>
-                <w:dstrike w:val="false"/>
-                <w:outline w:val="false"/>
-                <w:shadow w:val="false"/>
-                <w:color w:val="000000"/>
-                <w:sz w:val="24"/>
-                <w:szCs w:val="24"/>
-                <w:highlight w:val="yellow"/>
-                <w:u w:val="none"/>
-              </w:rPr>
-              <w:t>XXX Ilja?</w:t>
-            </w:r>
-          </w:p>
-        </w:tc>
-      </w:tr>
-      <w:tr>
-        <w:trPr/>
-        <w:tc>
-          <w:tcPr>
-            <w:tcW w:w="1990" w:type="dxa"/>
+            <w:tcW w:w="1976" w:type="dxa"/>
             <w:tcBorders>
               <w:top w:val="single" w:sz="4" w:space="0" w:color="DDDDDD"/>
               <w:left w:val="single" w:sz="4" w:space="0" w:color="DDDDDD"/>
@@ -16870,122 +16216,13 @@
                 <w:szCs w:val="24"/>
                 <w:u w:val="none"/>
               </w:rPr>
-              <w:t>Munich cast</w:t>
+              <w:t>Tsar Nicholas II (nominally)</w:t>
             </w:r>
           </w:p>
         </w:tc>
         <w:tc>
           <w:tcPr>
-            <w:tcW w:w="3900" w:type="dxa"/>
-            <w:tcBorders>
-              <w:top w:val="single" w:sz="4" w:space="0" w:color="DDDDDD"/>
-              <w:left w:val="single" w:sz="4" w:space="0" w:color="DDDDDD"/>
-              <w:bottom w:val="single" w:sz="4" w:space="0" w:color="DDDDDD"/>
-              <w:insideH w:val="single" w:sz="4" w:space="0" w:color="DDDDDD"/>
-            </w:tcBorders>
-            <w:shd w:fill="auto" w:val="clear"/>
-          </w:tcPr>
-          <w:p>
-            <w:pPr>
-              <w:pStyle w:val="TextBody"/>
-              <w:widowControl w:val="false"/>
-              <w:spacing w:before="0" w:after="140"/>
-              <w:jc w:val="left"/>
-              <w:rPr>
-                <w:rFonts w:ascii="Liberation Serif" w:hAnsi="Liberation Serif"/>
-                <w:b w:val="false"/>
-                <w:b w:val="false"/>
-                <w:bCs w:val="false"/>
-                <w:i w:val="false"/>
-                <w:i w:val="false"/>
-                <w:iCs w:val="false"/>
-                <w:strike w:val="false"/>
-                <w:dstrike w:val="false"/>
-                <w:outline w:val="false"/>
-                <w:shadow w:val="false"/>
-                <w:color w:val="000000"/>
-                <w:sz w:val="24"/>
-                <w:szCs w:val="24"/>
-                <w:u w:val="none"/>
-              </w:rPr>
-            </w:pPr>
-            <w:r>
-              <w:rPr>
-                <w:rFonts w:ascii="Liberation Serif" w:hAnsi="Liberation Serif"/>
-                <w:b w:val="false"/>
-                <w:bCs w:val="false"/>
-                <w:i w:val="false"/>
-                <w:iCs w:val="false"/>
-                <w:strike w:val="false"/>
-                <w:dstrike w:val="false"/>
-                <w:outline w:val="false"/>
-                <w:shadow w:val="false"/>
-                <w:color w:val="000000"/>
-                <w:sz w:val="24"/>
-                <w:szCs w:val="24"/>
-                <w:u w:val="none"/>
-              </w:rPr>
-              <w:t>Staatssammlung für Paläontologie und Geologie</w:t>
-            </w:r>
-          </w:p>
-        </w:tc>
-        <w:tc>
-          <w:tcPr>
-            <w:tcW w:w="1937" w:type="dxa"/>
-            <w:tcBorders>
-              <w:top w:val="single" w:sz="4" w:space="0" w:color="DDDDDD"/>
-              <w:left w:val="single" w:sz="4" w:space="0" w:color="DDDDDD"/>
-              <w:bottom w:val="single" w:sz="4" w:space="0" w:color="DDDDDD"/>
-              <w:insideH w:val="single" w:sz="4" w:space="0" w:color="DDDDDD"/>
-            </w:tcBorders>
-            <w:shd w:fill="auto" w:val="clear"/>
-          </w:tcPr>
-          <w:p>
-            <w:pPr>
-              <w:pStyle w:val="TableContents"/>
-              <w:widowControl w:val="false"/>
-              <w:jc w:val="left"/>
-              <w:rPr>
-                <w:rFonts w:ascii="Liberation Serif" w:hAnsi="Liberation Serif"/>
-                <w:b w:val="false"/>
-                <w:b w:val="false"/>
-                <w:bCs w:val="false"/>
-                <w:i w:val="false"/>
-                <w:i w:val="false"/>
-                <w:iCs w:val="false"/>
-                <w:strike w:val="false"/>
-                <w:dstrike w:val="false"/>
-                <w:outline w:val="false"/>
-                <w:shadow w:val="false"/>
-                <w:color w:val="000000"/>
-                <w:sz w:val="24"/>
-                <w:szCs w:val="24"/>
-                <w:u w:val="none"/>
-              </w:rPr>
-            </w:pPr>
-            <w:r>
-              <w:rPr>
-                <w:rFonts w:ascii="Liberation Serif" w:hAnsi="Liberation Serif"/>
-                <w:b w:val="false"/>
-                <w:bCs w:val="false"/>
-                <w:i w:val="false"/>
-                <w:iCs w:val="false"/>
-                <w:strike w:val="false"/>
-                <w:dstrike w:val="false"/>
-                <w:outline w:val="false"/>
-                <w:shadow w:val="false"/>
-                <w:color w:val="000000"/>
-                <w:sz w:val="24"/>
-                <w:szCs w:val="24"/>
-                <w:u w:val="none"/>
-              </w:rPr>
-              <w:t>N/A</w:t>
-            </w:r>
-          </w:p>
-        </w:tc>
-        <w:tc>
-          <w:tcPr>
-            <w:tcW w:w="1810" w:type="dxa"/>
+            <w:tcW w:w="2044" w:type="dxa"/>
             <w:tcBorders>
               <w:top w:val="single" w:sz="4" w:space="0" w:color="DDDDDD"/>
               <w:left w:val="single" w:sz="4" w:space="0" w:color="DDDDDD"/>
@@ -17020,7 +16257,7 @@
                 <w:szCs w:val="24"/>
                 <w:u w:val="none"/>
               </w:rPr>
-              <w:t>(Arrived in 1934; never mounted)</w:t>
+              <w:t>Early July 1910 (see text)</w:t>
             </w:r>
           </w:p>
         </w:tc>
@@ -17029,7 +16266,7 @@
         <w:trPr/>
         <w:tc>
           <w:tcPr>
-            <w:tcW w:w="1990" w:type="dxa"/>
+            <w:tcW w:w="1754" w:type="dxa"/>
             <w:tcBorders>
               <w:top w:val="single" w:sz="4" w:space="0" w:color="DDDDDD"/>
               <w:left w:val="single" w:sz="4" w:space="0" w:color="DDDDDD"/>
@@ -17077,13 +16314,13 @@
                 <w:szCs w:val="24"/>
                 <w:u w:val="none"/>
               </w:rPr>
-              <w:t>Vernal cast</w:t>
+              <w:t>La Plata cast</w:t>
             </w:r>
           </w:p>
         </w:tc>
         <w:tc>
           <w:tcPr>
-            <w:tcW w:w="3900" w:type="dxa"/>
+            <w:tcW w:w="3863" w:type="dxa"/>
             <w:tcBorders>
               <w:top w:val="single" w:sz="4" w:space="0" w:color="DDDDDD"/>
               <w:left w:val="single" w:sz="4" w:space="0" w:color="DDDDDD"/>
@@ -17094,9 +16331,9 @@
           </w:tcPr>
           <w:p>
             <w:pPr>
-              <w:pStyle w:val="Author"/>
+              <w:pStyle w:val="TextBody"/>
               <w:widowControl w:val="false"/>
-              <w:spacing w:before="0" w:after="142"/>
+              <w:spacing w:before="0" w:after="140"/>
               <w:jc w:val="left"/>
               <w:rPr>
                 <w:rFonts w:ascii="Liberation Serif" w:hAnsi="Liberation Serif"/>
@@ -17132,13 +16369,13 @@
                 <w:szCs w:val="24"/>
                 <w:u w:val="none"/>
               </w:rPr>
-              <w:t>Utah Field House of Natural History</w:t>
+              <w:t>Museo de La Plata</w:t>
             </w:r>
           </w:p>
         </w:tc>
         <w:tc>
           <w:tcPr>
-            <w:tcW w:w="1937" w:type="dxa"/>
+            <w:tcW w:w="1976" w:type="dxa"/>
             <w:tcBorders>
               <w:top w:val="single" w:sz="4" w:space="0" w:color="DDDDDD"/>
               <w:left w:val="single" w:sz="4" w:space="0" w:color="DDDDDD"/>
@@ -17186,13 +16423,655 @@
                 <w:szCs w:val="24"/>
                 <w:u w:val="none"/>
               </w:rPr>
+              <w:t>President Roque Sáenz Peña Lahitte</w:t>
+            </w:r>
+          </w:p>
+        </w:tc>
+        <w:tc>
+          <w:tcPr>
+            <w:tcW w:w="2044" w:type="dxa"/>
+            <w:tcBorders>
+              <w:top w:val="single" w:sz="4" w:space="0" w:color="DDDDDD"/>
+              <w:left w:val="single" w:sz="4" w:space="0" w:color="DDDDDD"/>
+              <w:bottom w:val="single" w:sz="4" w:space="0" w:color="DDDDDD"/>
+              <w:right w:val="single" w:sz="4" w:space="0" w:color="DDDDDD"/>
+              <w:insideH w:val="single" w:sz="4" w:space="0" w:color="DDDDDD"/>
+              <w:insideV w:val="single" w:sz="4" w:space="0" w:color="DDDDDD"/>
+            </w:tcBorders>
+            <w:shd w:fill="auto" w:val="clear"/>
+          </w:tcPr>
+          <w:p>
+            <w:pPr>
+              <w:pStyle w:val="TableContents"/>
+              <w:widowControl w:val="false"/>
+              <w:jc w:val="left"/>
+              <w:rPr>
+                <w:rFonts w:ascii="Liberation Serif" w:hAnsi="Liberation Serif"/>
+                <w:b w:val="false"/>
+                <w:b w:val="false"/>
+                <w:bCs w:val="false"/>
+                <w:i w:val="false"/>
+                <w:i w:val="false"/>
+                <w:iCs w:val="false"/>
+                <w:strike w:val="false"/>
+                <w:dstrike w:val="false"/>
+                <w:outline w:val="false"/>
+                <w:shadow w:val="false"/>
+                <w:color w:val="000000"/>
+                <w:sz w:val="24"/>
+                <w:szCs w:val="24"/>
+                <w:u w:val="none"/>
+              </w:rPr>
+            </w:pPr>
+            <w:r>
+              <w:rPr>
+                <w:rFonts w:ascii="Liberation Serif" w:hAnsi="Liberation Serif"/>
+                <w:b w:val="false"/>
+                <w:bCs w:val="false"/>
+                <w:i w:val="false"/>
+                <w:iCs w:val="false"/>
+                <w:strike w:val="false"/>
+                <w:dstrike w:val="false"/>
+                <w:outline w:val="false"/>
+                <w:shadow w:val="false"/>
+                <w:color w:val="000000"/>
+                <w:sz w:val="24"/>
+                <w:szCs w:val="24"/>
+                <w:u w:val="none"/>
+              </w:rPr>
+              <w:t>(No specific event.)</w:t>
+            </w:r>
+          </w:p>
+        </w:tc>
+      </w:tr>
+      <w:tr>
+        <w:trPr/>
+        <w:tc>
+          <w:tcPr>
+            <w:tcW w:w="1754" w:type="dxa"/>
+            <w:tcBorders>
+              <w:top w:val="single" w:sz="4" w:space="0" w:color="DDDDDD"/>
+              <w:left w:val="single" w:sz="4" w:space="0" w:color="DDDDDD"/>
+              <w:bottom w:val="single" w:sz="4" w:space="0" w:color="DDDDDD"/>
+              <w:insideH w:val="single" w:sz="4" w:space="0" w:color="DDDDDD"/>
+            </w:tcBorders>
+            <w:shd w:fill="auto" w:val="clear"/>
+          </w:tcPr>
+          <w:p>
+            <w:pPr>
+              <w:pStyle w:val="TableContents"/>
+              <w:widowControl w:val="false"/>
+              <w:jc w:val="left"/>
+              <w:rPr>
+                <w:rFonts w:ascii="Liberation Serif" w:hAnsi="Liberation Serif"/>
+                <w:b w:val="false"/>
+                <w:b w:val="false"/>
+                <w:bCs w:val="false"/>
+                <w:i w:val="false"/>
+                <w:i w:val="false"/>
+                <w:iCs w:val="false"/>
+                <w:strike w:val="false"/>
+                <w:dstrike w:val="false"/>
+                <w:outline w:val="false"/>
+                <w:shadow w:val="false"/>
+                <w:color w:val="000000"/>
+                <w:sz w:val="24"/>
+                <w:szCs w:val="24"/>
+                <w:u w:val="none"/>
+              </w:rPr>
+            </w:pPr>
+            <w:r>
+              <w:rPr>
+                <w:rFonts w:ascii="Liberation Serif" w:hAnsi="Liberation Serif"/>
+                <w:b w:val="false"/>
+                <w:bCs w:val="false"/>
+                <w:i w:val="false"/>
+                <w:iCs w:val="false"/>
+                <w:strike w:val="false"/>
+                <w:dstrike w:val="false"/>
+                <w:outline w:val="false"/>
+                <w:shadow w:val="false"/>
+                <w:color w:val="000000"/>
+                <w:sz w:val="24"/>
+                <w:szCs w:val="24"/>
+                <w:u w:val="none"/>
+              </w:rPr>
+              <w:t>Madrid cast</w:t>
+            </w:r>
+          </w:p>
+        </w:tc>
+        <w:tc>
+          <w:tcPr>
+            <w:tcW w:w="3863" w:type="dxa"/>
+            <w:tcBorders>
+              <w:top w:val="single" w:sz="4" w:space="0" w:color="DDDDDD"/>
+              <w:left w:val="single" w:sz="4" w:space="0" w:color="DDDDDD"/>
+              <w:bottom w:val="single" w:sz="4" w:space="0" w:color="DDDDDD"/>
+              <w:insideH w:val="single" w:sz="4" w:space="0" w:color="DDDDDD"/>
+            </w:tcBorders>
+            <w:shd w:fill="auto" w:val="clear"/>
+          </w:tcPr>
+          <w:p>
+            <w:pPr>
+              <w:pStyle w:val="TextBody"/>
+              <w:widowControl w:val="false"/>
+              <w:spacing w:before="0" w:after="140"/>
+              <w:jc w:val="left"/>
+              <w:rPr>
+                <w:rFonts w:ascii="Liberation Serif" w:hAnsi="Liberation Serif"/>
+                <w:b w:val="false"/>
+                <w:b w:val="false"/>
+                <w:bCs w:val="false"/>
+                <w:i w:val="false"/>
+                <w:i w:val="false"/>
+                <w:iCs w:val="false"/>
+                <w:strike w:val="false"/>
+                <w:dstrike w:val="false"/>
+                <w:outline w:val="false"/>
+                <w:shadow w:val="false"/>
+                <w:color w:val="000000"/>
+                <w:sz w:val="24"/>
+                <w:szCs w:val="24"/>
+                <w:u w:val="none"/>
+              </w:rPr>
+            </w:pPr>
+            <w:r>
+              <w:rPr>
+                <w:rFonts w:ascii="Liberation Serif" w:hAnsi="Liberation Serif"/>
+                <w:b w:val="false"/>
+                <w:bCs w:val="false"/>
+                <w:i w:val="false"/>
+                <w:iCs w:val="false"/>
+                <w:strike w:val="false"/>
+                <w:dstrike w:val="false"/>
+                <w:outline w:val="false"/>
+                <w:shadow w:val="false"/>
+                <w:color w:val="000000"/>
+                <w:sz w:val="24"/>
+                <w:szCs w:val="24"/>
+                <w:u w:val="none"/>
+              </w:rPr>
+              <w:t>Museo Nacional de Ciencias Naturales</w:t>
+            </w:r>
+          </w:p>
+        </w:tc>
+        <w:tc>
+          <w:tcPr>
+            <w:tcW w:w="1976" w:type="dxa"/>
+            <w:tcBorders>
+              <w:top w:val="single" w:sz="4" w:space="0" w:color="DDDDDD"/>
+              <w:left w:val="single" w:sz="4" w:space="0" w:color="DDDDDD"/>
+              <w:bottom w:val="single" w:sz="4" w:space="0" w:color="DDDDDD"/>
+              <w:insideH w:val="single" w:sz="4" w:space="0" w:color="DDDDDD"/>
+            </w:tcBorders>
+            <w:shd w:fill="auto" w:val="clear"/>
+          </w:tcPr>
+          <w:p>
+            <w:pPr>
+              <w:pStyle w:val="TableContents"/>
+              <w:widowControl w:val="false"/>
+              <w:jc w:val="left"/>
+              <w:rPr>
+                <w:rFonts w:ascii="Liberation Serif" w:hAnsi="Liberation Serif"/>
+                <w:b w:val="false"/>
+                <w:b w:val="false"/>
+                <w:bCs w:val="false"/>
+                <w:i w:val="false"/>
+                <w:i w:val="false"/>
+                <w:iCs w:val="false"/>
+                <w:strike w:val="false"/>
+                <w:dstrike w:val="false"/>
+                <w:outline w:val="false"/>
+                <w:shadow w:val="false"/>
+                <w:color w:val="000000"/>
+                <w:sz w:val="24"/>
+                <w:szCs w:val="24"/>
+                <w:u w:val="none"/>
+              </w:rPr>
+            </w:pPr>
+            <w:bookmarkStart w:id="35" w:name="__DdeLink__2464_3009427828"/>
+            <w:r>
+              <w:rPr>
+                <w:rFonts w:ascii="Liberation Serif" w:hAnsi="Liberation Serif"/>
+                <w:b w:val="false"/>
+                <w:bCs w:val="false"/>
+                <w:i w:val="false"/>
+                <w:iCs w:val="false"/>
+                <w:strike w:val="false"/>
+                <w:dstrike w:val="false"/>
+                <w:outline w:val="false"/>
+                <w:shadow w:val="false"/>
+                <w:color w:val="000000"/>
+                <w:sz w:val="24"/>
+                <w:szCs w:val="24"/>
+                <w:u w:val="none"/>
+              </w:rPr>
+              <w:t>King Alfonso XIII</w:t>
+            </w:r>
+            <w:bookmarkEnd w:id="35"/>
+          </w:p>
+        </w:tc>
+        <w:tc>
+          <w:tcPr>
+            <w:tcW w:w="2044" w:type="dxa"/>
+            <w:tcBorders>
+              <w:top w:val="single" w:sz="4" w:space="0" w:color="DDDDDD"/>
+              <w:left w:val="single" w:sz="4" w:space="0" w:color="DDDDDD"/>
+              <w:bottom w:val="single" w:sz="4" w:space="0" w:color="DDDDDD"/>
+              <w:right w:val="single" w:sz="4" w:space="0" w:color="DDDDDD"/>
+              <w:insideH w:val="single" w:sz="4" w:space="0" w:color="DDDDDD"/>
+              <w:insideV w:val="single" w:sz="4" w:space="0" w:color="DDDDDD"/>
+            </w:tcBorders>
+            <w:shd w:fill="auto" w:val="clear"/>
+          </w:tcPr>
+          <w:p>
+            <w:pPr>
+              <w:pStyle w:val="TextBody"/>
+              <w:widowControl w:val="false"/>
+              <w:spacing w:before="0" w:after="140"/>
+              <w:jc w:val="left"/>
+              <w:rPr>
+                <w:rFonts w:ascii="Liberation Serif" w:hAnsi="Liberation Serif"/>
+                <w:b w:val="false"/>
+                <w:b w:val="false"/>
+                <w:bCs w:val="false"/>
+                <w:i w:val="false"/>
+                <w:i w:val="false"/>
+                <w:iCs w:val="false"/>
+                <w:strike w:val="false"/>
+                <w:dstrike w:val="false"/>
+                <w:outline w:val="false"/>
+                <w:shadow w:val="false"/>
+                <w:color w:val="000000"/>
+                <w:sz w:val="24"/>
+                <w:szCs w:val="24"/>
+                <w:u w:val="none"/>
+              </w:rPr>
+            </w:pPr>
+            <w:r>
+              <w:rPr>
+                <w:rFonts w:ascii="Liberation Serif" w:hAnsi="Liberation Serif"/>
+                <w:b w:val="false"/>
+                <w:bCs w:val="false"/>
+                <w:i w:val="false"/>
+                <w:iCs w:val="false"/>
+                <w:strike w:val="false"/>
+                <w:dstrike w:val="false"/>
+                <w:outline w:val="false"/>
+                <w:shadow w:val="false"/>
+                <w:color w:val="000000"/>
+                <w:sz w:val="24"/>
+                <w:szCs w:val="24"/>
+                <w:u w:val="none"/>
+              </w:rPr>
+              <w:t>28 November 1913</w:t>
+            </w:r>
+          </w:p>
+        </w:tc>
+      </w:tr>
+      <w:tr>
+        <w:trPr/>
+        <w:tc>
+          <w:tcPr>
+            <w:tcW w:w="1754" w:type="dxa"/>
+            <w:tcBorders>
+              <w:top w:val="single" w:sz="4" w:space="0" w:color="DDDDDD"/>
+              <w:left w:val="single" w:sz="4" w:space="0" w:color="DDDDDD"/>
+              <w:bottom w:val="single" w:sz="4" w:space="0" w:color="DDDDDD"/>
+              <w:insideH w:val="single" w:sz="4" w:space="0" w:color="DDDDDD"/>
+            </w:tcBorders>
+            <w:shd w:fill="auto" w:val="clear"/>
+          </w:tcPr>
+          <w:p>
+            <w:pPr>
+              <w:pStyle w:val="TableContents"/>
+              <w:widowControl w:val="false"/>
+              <w:jc w:val="left"/>
+              <w:rPr/>
+            </w:pPr>
+            <w:r>
+              <w:rPr>
+                <w:rFonts w:ascii="Liberation Serif" w:hAnsi="Liberation Serif"/>
+                <w:b w:val="false"/>
+                <w:bCs w:val="false"/>
+                <w:i w:val="false"/>
+                <w:iCs w:val="false"/>
+                <w:strike w:val="false"/>
+                <w:dstrike w:val="false"/>
+                <w:outline w:val="false"/>
+                <w:shadow w:val="false"/>
+                <w:color w:val="000000"/>
+                <w:sz w:val="24"/>
+                <w:szCs w:val="24"/>
+                <w:u w:val="none"/>
+              </w:rPr>
+              <w:t>Mexico City cast</w:t>
+            </w:r>
+          </w:p>
+        </w:tc>
+        <w:tc>
+          <w:tcPr>
+            <w:tcW w:w="3863" w:type="dxa"/>
+            <w:tcBorders>
+              <w:top w:val="single" w:sz="4" w:space="0" w:color="DDDDDD"/>
+              <w:left w:val="single" w:sz="4" w:space="0" w:color="DDDDDD"/>
+              <w:bottom w:val="single" w:sz="4" w:space="0" w:color="DDDDDD"/>
+              <w:insideH w:val="single" w:sz="4" w:space="0" w:color="DDDDDD"/>
+            </w:tcBorders>
+            <w:shd w:fill="auto" w:val="clear"/>
+          </w:tcPr>
+          <w:p>
+            <w:pPr>
+              <w:pStyle w:val="TableContents"/>
+              <w:widowControl w:val="false"/>
+              <w:jc w:val="left"/>
+              <w:rPr/>
+            </w:pPr>
+            <w:r>
+              <w:rPr>
+                <w:rFonts w:ascii="Liberation Serif" w:hAnsi="Liberation Serif"/>
+                <w:b w:val="false"/>
+                <w:bCs w:val="false"/>
+                <w:i w:val="false"/>
+                <w:iCs w:val="false"/>
+                <w:strike w:val="false"/>
+                <w:dstrike w:val="false"/>
+                <w:outline w:val="false"/>
+                <w:shadow w:val="false"/>
+                <w:color w:val="000000"/>
+                <w:sz w:val="24"/>
+                <w:szCs w:val="24"/>
+                <w:u w:val="none"/>
+              </w:rPr>
+              <w:t>Museo de Paleontología (UNAM)</w:t>
+            </w:r>
+          </w:p>
+        </w:tc>
+        <w:tc>
+          <w:tcPr>
+            <w:tcW w:w="1976" w:type="dxa"/>
+            <w:tcBorders>
+              <w:top w:val="single" w:sz="4" w:space="0" w:color="DDDDDD"/>
+              <w:left w:val="single" w:sz="4" w:space="0" w:color="DDDDDD"/>
+              <w:bottom w:val="single" w:sz="4" w:space="0" w:color="DDDDDD"/>
+              <w:insideH w:val="single" w:sz="4" w:space="0" w:color="DDDDDD"/>
+            </w:tcBorders>
+            <w:shd w:fill="auto" w:val="clear"/>
+          </w:tcPr>
+          <w:p>
+            <w:pPr>
+              <w:pStyle w:val="TextBody"/>
+              <w:widowControl w:val="false"/>
+              <w:spacing w:before="0" w:after="140"/>
+              <w:jc w:val="left"/>
+              <w:rPr>
+                <w:rFonts w:ascii="Liberation Serif" w:hAnsi="Liberation Serif"/>
+                <w:b w:val="false"/>
+                <w:b w:val="false"/>
+                <w:bCs w:val="false"/>
+                <w:i w:val="false"/>
+                <w:i w:val="false"/>
+                <w:iCs w:val="false"/>
+                <w:strike w:val="false"/>
+                <w:dstrike w:val="false"/>
+                <w:outline w:val="false"/>
+                <w:shadow w:val="false"/>
+                <w:color w:val="000000"/>
+                <w:sz w:val="24"/>
+                <w:szCs w:val="24"/>
+                <w:highlight w:val="yellow"/>
+                <w:u w:val="none"/>
+              </w:rPr>
+            </w:pPr>
+            <w:r>
+              <w:rPr>
+                <w:rFonts w:ascii="Liberation Serif" w:hAnsi="Liberation Serif"/>
+                <w:b w:val="false"/>
+                <w:bCs w:val="false"/>
+                <w:i w:val="false"/>
+                <w:iCs w:val="false"/>
+                <w:strike w:val="false"/>
+                <w:dstrike w:val="false"/>
+                <w:outline w:val="false"/>
+                <w:shadow w:val="false"/>
+                <w:color w:val="000000"/>
+                <w:sz w:val="24"/>
+                <w:szCs w:val="24"/>
+                <w:highlight w:val="yellow"/>
+                <w:u w:val="none"/>
+              </w:rPr>
+              <w:t>XXX Ilja?</w:t>
+            </w:r>
+          </w:p>
+        </w:tc>
+        <w:tc>
+          <w:tcPr>
+            <w:tcW w:w="2044" w:type="dxa"/>
+            <w:tcBorders>
+              <w:top w:val="single" w:sz="4" w:space="0" w:color="DDDDDD"/>
+              <w:left w:val="single" w:sz="4" w:space="0" w:color="DDDDDD"/>
+              <w:bottom w:val="single" w:sz="4" w:space="0" w:color="DDDDDD"/>
+              <w:right w:val="single" w:sz="4" w:space="0" w:color="DDDDDD"/>
+              <w:insideH w:val="single" w:sz="4" w:space="0" w:color="DDDDDD"/>
+              <w:insideV w:val="single" w:sz="4" w:space="0" w:color="DDDDDD"/>
+            </w:tcBorders>
+            <w:shd w:fill="auto" w:val="clear"/>
+          </w:tcPr>
+          <w:p>
+            <w:pPr>
+              <w:pStyle w:val="TextBody"/>
+              <w:widowControl w:val="false"/>
+              <w:spacing w:before="0" w:after="140"/>
+              <w:jc w:val="left"/>
+              <w:rPr>
+                <w:rFonts w:ascii="Liberation Serif" w:hAnsi="Liberation Serif"/>
+                <w:b w:val="false"/>
+                <w:b w:val="false"/>
+                <w:bCs w:val="false"/>
+                <w:i w:val="false"/>
+                <w:i w:val="false"/>
+                <w:iCs w:val="false"/>
+                <w:strike w:val="false"/>
+                <w:dstrike w:val="false"/>
+                <w:outline w:val="false"/>
+                <w:shadow w:val="false"/>
+                <w:color w:val="000000"/>
+                <w:sz w:val="24"/>
+                <w:szCs w:val="24"/>
+                <w:highlight w:val="yellow"/>
+                <w:u w:val="none"/>
+              </w:rPr>
+            </w:pPr>
+            <w:r>
+              <w:rPr>
+                <w:rFonts w:ascii="Liberation Serif" w:hAnsi="Liberation Serif"/>
+                <w:b w:val="false"/>
+                <w:bCs w:val="false"/>
+                <w:i w:val="false"/>
+                <w:iCs w:val="false"/>
+                <w:strike w:val="false"/>
+                <w:dstrike w:val="false"/>
+                <w:outline w:val="false"/>
+                <w:shadow w:val="false"/>
+                <w:color w:val="000000"/>
+                <w:sz w:val="24"/>
+                <w:szCs w:val="24"/>
+                <w:highlight w:val="yellow"/>
+                <w:u w:val="none"/>
+              </w:rPr>
+              <w:t>XXX Ilja?</w:t>
+            </w:r>
+          </w:p>
+        </w:tc>
+      </w:tr>
+      <w:tr>
+        <w:trPr/>
+        <w:tc>
+          <w:tcPr>
+            <w:tcW w:w="1754" w:type="dxa"/>
+            <w:tcBorders>
+              <w:top w:val="single" w:sz="4" w:space="0" w:color="DDDDDD"/>
+              <w:left w:val="single" w:sz="4" w:space="0" w:color="DDDDDD"/>
+              <w:bottom w:val="single" w:sz="4" w:space="0" w:color="DDDDDD"/>
+              <w:insideH w:val="single" w:sz="4" w:space="0" w:color="DDDDDD"/>
+            </w:tcBorders>
+            <w:shd w:fill="auto" w:val="clear"/>
+          </w:tcPr>
+          <w:p>
+            <w:pPr>
+              <w:pStyle w:val="TableContents"/>
+              <w:widowControl w:val="false"/>
+              <w:jc w:val="left"/>
+              <w:rPr>
+                <w:rFonts w:ascii="Liberation Serif" w:hAnsi="Liberation Serif"/>
+                <w:b w:val="false"/>
+                <w:b w:val="false"/>
+                <w:bCs w:val="false"/>
+                <w:i w:val="false"/>
+                <w:i w:val="false"/>
+                <w:iCs w:val="false"/>
+                <w:strike w:val="false"/>
+                <w:dstrike w:val="false"/>
+                <w:outline w:val="false"/>
+                <w:shadow w:val="false"/>
+                <w:color w:val="000000"/>
+                <w:sz w:val="24"/>
+                <w:szCs w:val="24"/>
+                <w:u w:val="none"/>
+              </w:rPr>
+            </w:pPr>
+            <w:r>
+              <w:rPr>
+                <w:rFonts w:ascii="Liberation Serif" w:hAnsi="Liberation Serif"/>
+                <w:b w:val="false"/>
+                <w:bCs w:val="false"/>
+                <w:i w:val="false"/>
+                <w:iCs w:val="false"/>
+                <w:strike w:val="false"/>
+                <w:dstrike w:val="false"/>
+                <w:outline w:val="false"/>
+                <w:shadow w:val="false"/>
+                <w:color w:val="000000"/>
+                <w:sz w:val="24"/>
+                <w:szCs w:val="24"/>
+                <w:u w:val="none"/>
+              </w:rPr>
+              <w:t>Munich cast</w:t>
+            </w:r>
+          </w:p>
+        </w:tc>
+        <w:tc>
+          <w:tcPr>
+            <w:tcW w:w="3863" w:type="dxa"/>
+            <w:tcBorders>
+              <w:top w:val="single" w:sz="4" w:space="0" w:color="DDDDDD"/>
+              <w:left w:val="single" w:sz="4" w:space="0" w:color="DDDDDD"/>
+              <w:bottom w:val="single" w:sz="4" w:space="0" w:color="DDDDDD"/>
+              <w:insideH w:val="single" w:sz="4" w:space="0" w:color="DDDDDD"/>
+            </w:tcBorders>
+            <w:shd w:fill="auto" w:val="clear"/>
+          </w:tcPr>
+          <w:p>
+            <w:pPr>
+              <w:pStyle w:val="TextBody"/>
+              <w:widowControl w:val="false"/>
+              <w:spacing w:before="0" w:after="140"/>
+              <w:jc w:val="left"/>
+              <w:rPr>
+                <w:rFonts w:ascii="Liberation Serif" w:hAnsi="Liberation Serif"/>
+                <w:b w:val="false"/>
+                <w:b w:val="false"/>
+                <w:bCs w:val="false"/>
+                <w:i w:val="false"/>
+                <w:i w:val="false"/>
+                <w:iCs w:val="false"/>
+                <w:strike w:val="false"/>
+                <w:dstrike w:val="false"/>
+                <w:outline w:val="false"/>
+                <w:shadow w:val="false"/>
+                <w:color w:val="000000"/>
+                <w:sz w:val="24"/>
+                <w:szCs w:val="24"/>
+                <w:u w:val="none"/>
+              </w:rPr>
+            </w:pPr>
+            <w:r>
+              <w:rPr>
+                <w:rFonts w:ascii="Liberation Serif" w:hAnsi="Liberation Serif"/>
+                <w:b w:val="false"/>
+                <w:bCs w:val="false"/>
+                <w:i w:val="false"/>
+                <w:iCs w:val="false"/>
+                <w:strike w:val="false"/>
+                <w:dstrike w:val="false"/>
+                <w:outline w:val="false"/>
+                <w:shadow w:val="false"/>
+                <w:color w:val="000000"/>
+                <w:sz w:val="24"/>
+                <w:szCs w:val="24"/>
+                <w:u w:val="none"/>
+              </w:rPr>
+              <w:t>Staatssammlung für Paläontologie und Geologie</w:t>
+            </w:r>
+          </w:p>
+        </w:tc>
+        <w:tc>
+          <w:tcPr>
+            <w:tcW w:w="1976" w:type="dxa"/>
+            <w:tcBorders>
+              <w:top w:val="single" w:sz="4" w:space="0" w:color="DDDDDD"/>
+              <w:left w:val="single" w:sz="4" w:space="0" w:color="DDDDDD"/>
+              <w:bottom w:val="single" w:sz="4" w:space="0" w:color="DDDDDD"/>
+              <w:insideH w:val="single" w:sz="4" w:space="0" w:color="DDDDDD"/>
+            </w:tcBorders>
+            <w:shd w:fill="auto" w:val="clear"/>
+          </w:tcPr>
+          <w:p>
+            <w:pPr>
+              <w:pStyle w:val="TableContents"/>
+              <w:widowControl w:val="false"/>
+              <w:jc w:val="left"/>
+              <w:rPr>
+                <w:rFonts w:ascii="Liberation Serif" w:hAnsi="Liberation Serif"/>
+                <w:b w:val="false"/>
+                <w:b w:val="false"/>
+                <w:bCs w:val="false"/>
+                <w:i w:val="false"/>
+                <w:i w:val="false"/>
+                <w:iCs w:val="false"/>
+                <w:strike w:val="false"/>
+                <w:dstrike w:val="false"/>
+                <w:outline w:val="false"/>
+                <w:shadow w:val="false"/>
+                <w:color w:val="000000"/>
+                <w:sz w:val="24"/>
+                <w:szCs w:val="24"/>
+                <w:u w:val="none"/>
+              </w:rPr>
+            </w:pPr>
+            <w:r>
+              <w:rPr>
+                <w:rFonts w:ascii="Liberation Serif" w:hAnsi="Liberation Serif"/>
+                <w:b w:val="false"/>
+                <w:bCs w:val="false"/>
+                <w:i w:val="false"/>
+                <w:iCs w:val="false"/>
+                <w:strike w:val="false"/>
+                <w:dstrike w:val="false"/>
+                <w:outline w:val="false"/>
+                <w:shadow w:val="false"/>
+                <w:color w:val="000000"/>
+                <w:sz w:val="24"/>
+                <w:szCs w:val="24"/>
+                <w:u w:val="none"/>
+              </w:rPr>
               <w:t>N/A</w:t>
             </w:r>
           </w:p>
         </w:tc>
         <w:tc>
           <w:tcPr>
-            <w:tcW w:w="1810" w:type="dxa"/>
+            <w:tcW w:w="2044" w:type="dxa"/>
             <w:tcBorders>
               <w:top w:val="single" w:sz="4" w:space="0" w:color="DDDDDD"/>
               <w:left w:val="single" w:sz="4" w:space="0" w:color="DDDDDD"/>
@@ -17227,6 +17106,213 @@
                 <w:szCs w:val="24"/>
                 <w:u w:val="none"/>
               </w:rPr>
+              <w:t>(Arrived in 1934; never mounted)</w:t>
+            </w:r>
+          </w:p>
+        </w:tc>
+      </w:tr>
+      <w:tr>
+        <w:trPr/>
+        <w:tc>
+          <w:tcPr>
+            <w:tcW w:w="1754" w:type="dxa"/>
+            <w:tcBorders>
+              <w:top w:val="single" w:sz="4" w:space="0" w:color="DDDDDD"/>
+              <w:left w:val="single" w:sz="4" w:space="0" w:color="DDDDDD"/>
+              <w:bottom w:val="single" w:sz="4" w:space="0" w:color="DDDDDD"/>
+              <w:insideH w:val="single" w:sz="4" w:space="0" w:color="DDDDDD"/>
+            </w:tcBorders>
+            <w:shd w:fill="auto" w:val="clear"/>
+          </w:tcPr>
+          <w:p>
+            <w:pPr>
+              <w:pStyle w:val="TableContents"/>
+              <w:widowControl w:val="false"/>
+              <w:jc w:val="left"/>
+              <w:rPr>
+                <w:rFonts w:ascii="Liberation Serif" w:hAnsi="Liberation Serif"/>
+                <w:b w:val="false"/>
+                <w:b w:val="false"/>
+                <w:bCs w:val="false"/>
+                <w:i w:val="false"/>
+                <w:i w:val="false"/>
+                <w:iCs w:val="false"/>
+                <w:strike w:val="false"/>
+                <w:dstrike w:val="false"/>
+                <w:outline w:val="false"/>
+                <w:shadow w:val="false"/>
+                <w:color w:val="000000"/>
+                <w:sz w:val="24"/>
+                <w:szCs w:val="24"/>
+                <w:u w:val="none"/>
+              </w:rPr>
+            </w:pPr>
+            <w:r>
+              <w:rPr>
+                <w:rFonts w:ascii="Liberation Serif" w:hAnsi="Liberation Serif"/>
+                <w:b w:val="false"/>
+                <w:bCs w:val="false"/>
+                <w:i w:val="false"/>
+                <w:iCs w:val="false"/>
+                <w:strike w:val="false"/>
+                <w:dstrike w:val="false"/>
+                <w:outline w:val="false"/>
+                <w:shadow w:val="false"/>
+                <w:color w:val="000000"/>
+                <w:sz w:val="24"/>
+                <w:szCs w:val="24"/>
+                <w:u w:val="none"/>
+              </w:rPr>
+              <w:t>Vernal cast</w:t>
+            </w:r>
+          </w:p>
+        </w:tc>
+        <w:tc>
+          <w:tcPr>
+            <w:tcW w:w="3863" w:type="dxa"/>
+            <w:tcBorders>
+              <w:top w:val="single" w:sz="4" w:space="0" w:color="DDDDDD"/>
+              <w:left w:val="single" w:sz="4" w:space="0" w:color="DDDDDD"/>
+              <w:bottom w:val="single" w:sz="4" w:space="0" w:color="DDDDDD"/>
+              <w:insideH w:val="single" w:sz="4" w:space="0" w:color="DDDDDD"/>
+            </w:tcBorders>
+            <w:shd w:fill="auto" w:val="clear"/>
+          </w:tcPr>
+          <w:p>
+            <w:pPr>
+              <w:pStyle w:val="Author"/>
+              <w:widowControl w:val="false"/>
+              <w:spacing w:before="0" w:after="142"/>
+              <w:jc w:val="left"/>
+              <w:rPr>
+                <w:rFonts w:ascii="Liberation Serif" w:hAnsi="Liberation Serif"/>
+                <w:b w:val="false"/>
+                <w:b w:val="false"/>
+                <w:bCs w:val="false"/>
+                <w:i w:val="false"/>
+                <w:i w:val="false"/>
+                <w:iCs w:val="false"/>
+                <w:strike w:val="false"/>
+                <w:dstrike w:val="false"/>
+                <w:outline w:val="false"/>
+                <w:shadow w:val="false"/>
+                <w:color w:val="000000"/>
+                <w:sz w:val="24"/>
+                <w:szCs w:val="24"/>
+                <w:u w:val="none"/>
+              </w:rPr>
+            </w:pPr>
+            <w:r>
+              <w:rPr>
+                <w:rFonts w:ascii="Liberation Serif" w:hAnsi="Liberation Serif"/>
+                <w:b w:val="false"/>
+                <w:bCs w:val="false"/>
+                <w:i w:val="false"/>
+                <w:iCs w:val="false"/>
+                <w:strike w:val="false"/>
+                <w:dstrike w:val="false"/>
+                <w:outline w:val="false"/>
+                <w:shadow w:val="false"/>
+                <w:color w:val="000000"/>
+                <w:sz w:val="24"/>
+                <w:szCs w:val="24"/>
+                <w:u w:val="none"/>
+              </w:rPr>
+              <w:t>Utah Field House of Natural History</w:t>
+            </w:r>
+          </w:p>
+        </w:tc>
+        <w:tc>
+          <w:tcPr>
+            <w:tcW w:w="1976" w:type="dxa"/>
+            <w:tcBorders>
+              <w:top w:val="single" w:sz="4" w:space="0" w:color="DDDDDD"/>
+              <w:left w:val="single" w:sz="4" w:space="0" w:color="DDDDDD"/>
+              <w:bottom w:val="single" w:sz="4" w:space="0" w:color="DDDDDD"/>
+              <w:insideH w:val="single" w:sz="4" w:space="0" w:color="DDDDDD"/>
+            </w:tcBorders>
+            <w:shd w:fill="auto" w:val="clear"/>
+          </w:tcPr>
+          <w:p>
+            <w:pPr>
+              <w:pStyle w:val="TableContents"/>
+              <w:widowControl w:val="false"/>
+              <w:jc w:val="left"/>
+              <w:rPr>
+                <w:rFonts w:ascii="Liberation Serif" w:hAnsi="Liberation Serif"/>
+                <w:b w:val="false"/>
+                <w:b w:val="false"/>
+                <w:bCs w:val="false"/>
+                <w:i w:val="false"/>
+                <w:i w:val="false"/>
+                <w:iCs w:val="false"/>
+                <w:strike w:val="false"/>
+                <w:dstrike w:val="false"/>
+                <w:outline w:val="false"/>
+                <w:shadow w:val="false"/>
+                <w:color w:val="000000"/>
+                <w:sz w:val="24"/>
+                <w:szCs w:val="24"/>
+                <w:u w:val="none"/>
+              </w:rPr>
+            </w:pPr>
+            <w:r>
+              <w:rPr>
+                <w:rFonts w:ascii="Liberation Serif" w:hAnsi="Liberation Serif"/>
+                <w:b w:val="false"/>
+                <w:bCs w:val="false"/>
+                <w:i w:val="false"/>
+                <w:iCs w:val="false"/>
+                <w:strike w:val="false"/>
+                <w:dstrike w:val="false"/>
+                <w:outline w:val="false"/>
+                <w:shadow w:val="false"/>
+                <w:color w:val="000000"/>
+                <w:sz w:val="24"/>
+                <w:szCs w:val="24"/>
+                <w:u w:val="none"/>
+              </w:rPr>
+              <w:t>N/A</w:t>
+            </w:r>
+          </w:p>
+        </w:tc>
+        <w:tc>
+          <w:tcPr>
+            <w:tcW w:w="2044" w:type="dxa"/>
+            <w:tcBorders>
+              <w:top w:val="single" w:sz="4" w:space="0" w:color="DDDDDD"/>
+              <w:left w:val="single" w:sz="4" w:space="0" w:color="DDDDDD"/>
+              <w:bottom w:val="single" w:sz="4" w:space="0" w:color="DDDDDD"/>
+              <w:right w:val="single" w:sz="4" w:space="0" w:color="DDDDDD"/>
+              <w:insideH w:val="single" w:sz="4" w:space="0" w:color="DDDDDD"/>
+              <w:insideV w:val="single" w:sz="4" w:space="0" w:color="DDDDDD"/>
+            </w:tcBorders>
+            <w:shd w:fill="auto" w:val="clear"/>
+          </w:tcPr>
+          <w:p>
+            <w:pPr>
+              <w:pStyle w:val="TextBody"/>
+              <w:widowControl w:val="false"/>
+              <w:spacing w:before="0" w:after="140"/>
+              <w:jc w:val="left"/>
+              <w:rPr/>
+            </w:pPr>
+            <w:r>
+              <w:rPr>
+                <w:rFonts w:ascii="Liberation Serif" w:hAnsi="Liberation Serif"/>
+                <w:b w:val="false"/>
+                <w:bCs w:val="false"/>
+                <w:i w:val="false"/>
+                <w:iCs w:val="false"/>
+                <w:strike w:val="false"/>
+                <w:dstrike w:val="false"/>
+                <w:outline w:val="false"/>
+                <w:shadow w:val="false"/>
+                <w:color w:val="000000"/>
+                <w:sz w:val="24"/>
+                <w:szCs w:val="24"/>
+                <w:u w:val="none"/>
+              </w:rPr>
               <w:t>6 June 1957</w:t>
             </w:r>
           </w:p>
@@ -17438,23 +17524,7 @@
       </w:r>
       <w:r>
         <w:rPr/>
-        <w:t xml:space="preserve"> as originally erected in 1907, with bones color-coded according to the specimen they belonged to or were cast or sculpted from. Modified from a skeletal reconstruction by Scott Hartman, used with permission. Bones are coloured as follows: CM 84 (most of the skeleton), yellow; CM 94 (lower right hindlimb and much of the tail), red; CM 307 (the rest of the tail), blue; CM 662 (sculpted right forelimb), green; AMNH 965 (sculpted forefeet), purple; CM 21775 (left forelimb), cyan; CM 33985 (</w:t>
-      </w:r>
-      <w:r>
-        <w:rPr/>
-        <w:t xml:space="preserve">lower </w:t>
-      </w:r>
-      <w:r>
-        <w:rPr/>
-        <w:t xml:space="preserve">left hindlimb), orange; CM 662 (sculpted braincase), indigo; USNM 2673 (sculpted remainder of skull), gold. </w:t>
-      </w:r>
-      <w:r>
-        <w:rPr/>
-        <w:t xml:space="preserve">The provenance of white elements is unknown. </w:t>
-      </w:r>
-      <w:r>
-        <w:rPr/>
-        <w:t>Clavicles, interclavicle, sternal ribs and gastralia were all omitted from the mounted skeleton. See Table A for more detail.</w:t>
+        <w:t xml:space="preserve"> as originally erected in 1907, with bones color-coded according to the specimen they belonged to or were cast or sculpted from. Modified from a skeletal reconstruction by Scott Hartman, used with permission. Bones are coloured as follows: CM 84 (most of the skeleton), yellow; CM 94 (lower right hindlimb and much of the tail), red; CM 307 (the rest of the tail), blue; CM 662 (sculpted right forelimb), green; AMNH 965 (sculpted forefeet), purple; CM 21775 (left forelimb), cyan; CM 33985 (lower left hindlimb), orange; CM 662 (sculpted braincase), indigo; USNM 2673 (sculpted remainder of skull), gold. The provenance of white elements is unknown. Clavicles, interclavicle, sternal ribs and gastralia were all omitted from the mounted skeleton. See Table A for more detail.</w:t>
       </w:r>
     </w:p>
     <w:p>
@@ -22611,6 +22681,688 @@
       <w:bCs w:val="false"/>
     </w:rPr>
   </w:style>
+  <w:style w:type="character" w:styleId="ListLabel474">
+    <w:name w:val="ListLabel 474"/>
+    <w:qFormat/>
+    <w:rPr>
+      <w:rFonts w:cs="Symbol"/>
+    </w:rPr>
+  </w:style>
+  <w:style w:type="character" w:styleId="ListLabel475">
+    <w:name w:val="ListLabel 475"/>
+    <w:qFormat/>
+    <w:rPr>
+      <w:rFonts w:cs="OpenSymbol"/>
+    </w:rPr>
+  </w:style>
+  <w:style w:type="character" w:styleId="ListLabel476">
+    <w:name w:val="ListLabel 476"/>
+    <w:qFormat/>
+    <w:rPr>
+      <w:rFonts w:cs="OpenSymbol"/>
+    </w:rPr>
+  </w:style>
+  <w:style w:type="character" w:styleId="ListLabel477">
+    <w:name w:val="ListLabel 477"/>
+    <w:qFormat/>
+    <w:rPr>
+      <w:rFonts w:cs="Symbol"/>
+    </w:rPr>
+  </w:style>
+  <w:style w:type="character" w:styleId="ListLabel478">
+    <w:name w:val="ListLabel 478"/>
+    <w:qFormat/>
+    <w:rPr>
+      <w:rFonts w:cs="OpenSymbol"/>
+    </w:rPr>
+  </w:style>
+  <w:style w:type="character" w:styleId="ListLabel479">
+    <w:name w:val="ListLabel 479"/>
+    <w:qFormat/>
+    <w:rPr>
+      <w:rFonts w:cs="OpenSymbol"/>
+    </w:rPr>
+  </w:style>
+  <w:style w:type="character" w:styleId="ListLabel480">
+    <w:name w:val="ListLabel 480"/>
+    <w:qFormat/>
+    <w:rPr>
+      <w:rFonts w:cs="Symbol"/>
+    </w:rPr>
+  </w:style>
+  <w:style w:type="character" w:styleId="ListLabel481">
+    <w:name w:val="ListLabel 481"/>
+    <w:qFormat/>
+    <w:rPr>
+      <w:rFonts w:cs="OpenSymbol"/>
+    </w:rPr>
+  </w:style>
+  <w:style w:type="character" w:styleId="ListLabel482">
+    <w:name w:val="ListLabel 482"/>
+    <w:qFormat/>
+    <w:rPr>
+      <w:rFonts w:cs="OpenSymbol"/>
+    </w:rPr>
+  </w:style>
+  <w:style w:type="character" w:styleId="ListLabel483">
+    <w:name w:val="ListLabel 483"/>
+    <w:qFormat/>
+    <w:rPr>
+      <w:rFonts w:cs="Symbol"/>
+    </w:rPr>
+  </w:style>
+  <w:style w:type="character" w:styleId="ListLabel484">
+    <w:name w:val="ListLabel 484"/>
+    <w:qFormat/>
+    <w:rPr>
+      <w:rFonts w:cs="OpenSymbol"/>
+    </w:rPr>
+  </w:style>
+  <w:style w:type="character" w:styleId="ListLabel485">
+    <w:name w:val="ListLabel 485"/>
+    <w:qFormat/>
+    <w:rPr>
+      <w:rFonts w:cs="OpenSymbol"/>
+    </w:rPr>
+  </w:style>
+  <w:style w:type="character" w:styleId="ListLabel486">
+    <w:name w:val="ListLabel 486"/>
+    <w:qFormat/>
+    <w:rPr>
+      <w:rFonts w:cs="Symbol"/>
+    </w:rPr>
+  </w:style>
+  <w:style w:type="character" w:styleId="ListLabel487">
+    <w:name w:val="ListLabel 487"/>
+    <w:qFormat/>
+    <w:rPr>
+      <w:rFonts w:cs="OpenSymbol"/>
+    </w:rPr>
+  </w:style>
+  <w:style w:type="character" w:styleId="ListLabel488">
+    <w:name w:val="ListLabel 488"/>
+    <w:qFormat/>
+    <w:rPr>
+      <w:rFonts w:cs="OpenSymbol"/>
+    </w:rPr>
+  </w:style>
+  <w:style w:type="character" w:styleId="ListLabel489">
+    <w:name w:val="ListLabel 489"/>
+    <w:qFormat/>
+    <w:rPr>
+      <w:rFonts w:cs="Symbol"/>
+    </w:rPr>
+  </w:style>
+  <w:style w:type="character" w:styleId="ListLabel490">
+    <w:name w:val="ListLabel 490"/>
+    <w:qFormat/>
+    <w:rPr>
+      <w:rFonts w:cs="OpenSymbol"/>
+    </w:rPr>
+  </w:style>
+  <w:style w:type="character" w:styleId="ListLabel491">
+    <w:name w:val="ListLabel 491"/>
+    <w:qFormat/>
+    <w:rPr>
+      <w:rFonts w:cs="OpenSymbol"/>
+    </w:rPr>
+  </w:style>
+  <w:style w:type="character" w:styleId="ListLabel492">
+    <w:name w:val="ListLabel 492"/>
+    <w:qFormat/>
+    <w:rPr>
+      <w:rFonts w:cs="Symbol"/>
+    </w:rPr>
+  </w:style>
+  <w:style w:type="character" w:styleId="ListLabel493">
+    <w:name w:val="ListLabel 493"/>
+    <w:qFormat/>
+    <w:rPr>
+      <w:rFonts w:cs="OpenSymbol"/>
+    </w:rPr>
+  </w:style>
+  <w:style w:type="character" w:styleId="ListLabel494">
+    <w:name w:val="ListLabel 494"/>
+    <w:qFormat/>
+    <w:rPr>
+      <w:rFonts w:cs="OpenSymbol"/>
+    </w:rPr>
+  </w:style>
+  <w:style w:type="character" w:styleId="ListLabel495">
+    <w:name w:val="ListLabel 495"/>
+    <w:qFormat/>
+    <w:rPr>
+      <w:rFonts w:cs="Symbol"/>
+    </w:rPr>
+  </w:style>
+  <w:style w:type="character" w:styleId="ListLabel496">
+    <w:name w:val="ListLabel 496"/>
+    <w:qFormat/>
+    <w:rPr>
+      <w:rFonts w:cs="OpenSymbol"/>
+    </w:rPr>
+  </w:style>
+  <w:style w:type="character" w:styleId="ListLabel497">
+    <w:name w:val="ListLabel 497"/>
+    <w:qFormat/>
+    <w:rPr>
+      <w:rFonts w:cs="OpenSymbol"/>
+    </w:rPr>
+  </w:style>
+  <w:style w:type="character" w:styleId="ListLabel498">
+    <w:name w:val="ListLabel 498"/>
+    <w:qFormat/>
+    <w:rPr>
+      <w:rFonts w:cs="Symbol"/>
+    </w:rPr>
+  </w:style>
+  <w:style w:type="character" w:styleId="ListLabel499">
+    <w:name w:val="ListLabel 499"/>
+    <w:qFormat/>
+    <w:rPr>
+      <w:rFonts w:cs="OpenSymbol"/>
+    </w:rPr>
+  </w:style>
+  <w:style w:type="character" w:styleId="ListLabel500">
+    <w:name w:val="ListLabel 500"/>
+    <w:qFormat/>
+    <w:rPr>
+      <w:rFonts w:cs="OpenSymbol"/>
+    </w:rPr>
+  </w:style>
+  <w:style w:type="character" w:styleId="ListLabel501">
+    <w:name w:val="ListLabel 501"/>
+    <w:qFormat/>
+    <w:rPr>
+      <w:rFonts w:cs="Symbol"/>
+    </w:rPr>
+  </w:style>
+  <w:style w:type="character" w:styleId="ListLabel502">
+    <w:name w:val="ListLabel 502"/>
+    <w:qFormat/>
+    <w:rPr>
+      <w:rFonts w:cs="OpenSymbol"/>
+    </w:rPr>
+  </w:style>
+  <w:style w:type="character" w:styleId="ListLabel503">
+    <w:name w:val="ListLabel 503"/>
+    <w:qFormat/>
+    <w:rPr>
+      <w:rFonts w:cs="OpenSymbol"/>
+    </w:rPr>
+  </w:style>
+  <w:style w:type="character" w:styleId="ListLabel504">
+    <w:name w:val="ListLabel 504"/>
+    <w:qFormat/>
+    <w:rPr>
+      <w:rFonts w:cs="Symbol"/>
+    </w:rPr>
+  </w:style>
+  <w:style w:type="character" w:styleId="ListLabel505">
+    <w:name w:val="ListLabel 505"/>
+    <w:qFormat/>
+    <w:rPr>
+      <w:rFonts w:cs="OpenSymbol"/>
+    </w:rPr>
+  </w:style>
+  <w:style w:type="character" w:styleId="ListLabel506">
+    <w:name w:val="ListLabel 506"/>
+    <w:qFormat/>
+    <w:rPr>
+      <w:rFonts w:cs="OpenSymbol"/>
+    </w:rPr>
+  </w:style>
+  <w:style w:type="character" w:styleId="ListLabel507">
+    <w:name w:val="ListLabel 507"/>
+    <w:qFormat/>
+    <w:rPr>
+      <w:rFonts w:cs="Symbol"/>
+    </w:rPr>
+  </w:style>
+  <w:style w:type="character" w:styleId="ListLabel508">
+    <w:name w:val="ListLabel 508"/>
+    <w:qFormat/>
+    <w:rPr>
+      <w:rFonts w:cs="OpenSymbol"/>
+    </w:rPr>
+  </w:style>
+  <w:style w:type="character" w:styleId="ListLabel509">
+    <w:name w:val="ListLabel 509"/>
+    <w:qFormat/>
+    <w:rPr>
+      <w:rFonts w:cs="OpenSymbol"/>
+    </w:rPr>
+  </w:style>
+  <w:style w:type="character" w:styleId="ListLabel510">
+    <w:name w:val="ListLabel 510"/>
+    <w:qFormat/>
+    <w:rPr>
+      <w:rFonts w:cs="OpenSymbol"/>
+    </w:rPr>
+  </w:style>
+  <w:style w:type="character" w:styleId="ListLabel511">
+    <w:name w:val="ListLabel 511"/>
+    <w:qFormat/>
+    <w:rPr>
+      <w:rFonts w:cs="OpenSymbol"/>
+    </w:rPr>
+  </w:style>
+  <w:style w:type="character" w:styleId="ListLabel512">
+    <w:name w:val="ListLabel 512"/>
+    <w:qFormat/>
+    <w:rPr>
+      <w:rFonts w:cs="OpenSymbol"/>
+    </w:rPr>
+  </w:style>
+  <w:style w:type="character" w:styleId="ListLabel513">
+    <w:name w:val="ListLabel 513"/>
+    <w:qFormat/>
+    <w:rPr>
+      <w:rFonts w:cs="OpenSymbol"/>
+    </w:rPr>
+  </w:style>
+  <w:style w:type="character" w:styleId="ListLabel514">
+    <w:name w:val="ListLabel 514"/>
+    <w:qFormat/>
+    <w:rPr>
+      <w:rFonts w:cs="OpenSymbol"/>
+    </w:rPr>
+  </w:style>
+  <w:style w:type="character" w:styleId="ListLabel515">
+    <w:name w:val="ListLabel 515"/>
+    <w:qFormat/>
+    <w:rPr>
+      <w:rFonts w:cs="OpenSymbol"/>
+    </w:rPr>
+  </w:style>
+  <w:style w:type="character" w:styleId="ListLabel516">
+    <w:name w:val="ListLabel 516"/>
+    <w:qFormat/>
+    <w:rPr>
+      <w:rFonts w:cs="OpenSymbol"/>
+    </w:rPr>
+  </w:style>
+  <w:style w:type="character" w:styleId="ListLabel517">
+    <w:name w:val="ListLabel 517"/>
+    <w:qFormat/>
+    <w:rPr>
+      <w:rFonts w:cs="OpenSymbol"/>
+    </w:rPr>
+  </w:style>
+  <w:style w:type="character" w:styleId="ListLabel518">
+    <w:name w:val="ListLabel 518"/>
+    <w:qFormat/>
+    <w:rPr>
+      <w:rFonts w:cs="OpenSymbol"/>
+    </w:rPr>
+  </w:style>
+  <w:style w:type="character" w:styleId="ListLabel519">
+    <w:name w:val="ListLabel 519"/>
+    <w:qFormat/>
+    <w:rPr>
+      <w:i w:val="false"/>
+      <w:iCs w:val="false"/>
+    </w:rPr>
+  </w:style>
+  <w:style w:type="character" w:styleId="ListLabel520">
+    <w:name w:val="ListLabel 520"/>
+    <w:qFormat/>
+    <w:rPr/>
+  </w:style>
+  <w:style w:type="character" w:styleId="ListLabel521">
+    <w:name w:val="ListLabel 521"/>
+    <w:qFormat/>
+    <w:rPr/>
+  </w:style>
+  <w:style w:type="character" w:styleId="ListLabel522">
+    <w:name w:val="ListLabel 522"/>
+    <w:qFormat/>
+    <w:rPr>
+      <w:b w:val="false"/>
+      <w:bCs w:val="false"/>
+    </w:rPr>
+  </w:style>
+  <w:style w:type="character" w:styleId="ListLabel523">
+    <w:name w:val="ListLabel 523"/>
+    <w:qFormat/>
+    <w:rPr>
+      <w:rFonts w:cs="Symbol"/>
+    </w:rPr>
+  </w:style>
+  <w:style w:type="character" w:styleId="ListLabel524">
+    <w:name w:val="ListLabel 524"/>
+    <w:qFormat/>
+    <w:rPr>
+      <w:rFonts w:cs="OpenSymbol"/>
+    </w:rPr>
+  </w:style>
+  <w:style w:type="character" w:styleId="ListLabel525">
+    <w:name w:val="ListLabel 525"/>
+    <w:qFormat/>
+    <w:rPr>
+      <w:rFonts w:cs="OpenSymbol"/>
+    </w:rPr>
+  </w:style>
+  <w:style w:type="character" w:styleId="ListLabel526">
+    <w:name w:val="ListLabel 526"/>
+    <w:qFormat/>
+    <w:rPr>
+      <w:rFonts w:cs="Symbol"/>
+    </w:rPr>
+  </w:style>
+  <w:style w:type="character" w:styleId="ListLabel527">
+    <w:name w:val="ListLabel 527"/>
+    <w:qFormat/>
+    <w:rPr>
+      <w:rFonts w:cs="OpenSymbol"/>
+    </w:rPr>
+  </w:style>
+  <w:style w:type="character" w:styleId="ListLabel528">
+    <w:name w:val="ListLabel 528"/>
+    <w:qFormat/>
+    <w:rPr>
+      <w:rFonts w:cs="OpenSymbol"/>
+    </w:rPr>
+  </w:style>
+  <w:style w:type="character" w:styleId="ListLabel529">
+    <w:name w:val="ListLabel 529"/>
+    <w:qFormat/>
+    <w:rPr>
+      <w:rFonts w:cs="Symbol"/>
+    </w:rPr>
+  </w:style>
+  <w:style w:type="character" w:styleId="ListLabel530">
+    <w:name w:val="ListLabel 530"/>
+    <w:qFormat/>
+    <w:rPr>
+      <w:rFonts w:cs="OpenSymbol"/>
+    </w:rPr>
+  </w:style>
+  <w:style w:type="character" w:styleId="ListLabel531">
+    <w:name w:val="ListLabel 531"/>
+    <w:qFormat/>
+    <w:rPr>
+      <w:rFonts w:cs="OpenSymbol"/>
+    </w:rPr>
+  </w:style>
+  <w:style w:type="character" w:styleId="ListLabel532">
+    <w:name w:val="ListLabel 532"/>
+    <w:qFormat/>
+    <w:rPr>
+      <w:rFonts w:cs="Symbol"/>
+    </w:rPr>
+  </w:style>
+  <w:style w:type="character" w:styleId="ListLabel533">
+    <w:name w:val="ListLabel 533"/>
+    <w:qFormat/>
+    <w:rPr>
+      <w:rFonts w:cs="OpenSymbol"/>
+    </w:rPr>
+  </w:style>
+  <w:style w:type="character" w:styleId="ListLabel534">
+    <w:name w:val="ListLabel 534"/>
+    <w:qFormat/>
+    <w:rPr>
+      <w:rFonts w:cs="OpenSymbol"/>
+    </w:rPr>
+  </w:style>
+  <w:style w:type="character" w:styleId="ListLabel535">
+    <w:name w:val="ListLabel 535"/>
+    <w:qFormat/>
+    <w:rPr>
+      <w:rFonts w:cs="Symbol"/>
+    </w:rPr>
+  </w:style>
+  <w:style w:type="character" w:styleId="ListLabel536">
+    <w:name w:val="ListLabel 536"/>
+    <w:qFormat/>
+    <w:rPr>
+      <w:rFonts w:cs="OpenSymbol"/>
+    </w:rPr>
+  </w:style>
+  <w:style w:type="character" w:styleId="ListLabel537">
+    <w:name w:val="ListLabel 537"/>
+    <w:qFormat/>
+    <w:rPr>
+      <w:rFonts w:cs="OpenSymbol"/>
+    </w:rPr>
+  </w:style>
+  <w:style w:type="character" w:styleId="ListLabel538">
+    <w:name w:val="ListLabel 538"/>
+    <w:qFormat/>
+    <w:rPr>
+      <w:rFonts w:cs="Symbol"/>
+    </w:rPr>
+  </w:style>
+  <w:style w:type="character" w:styleId="ListLabel539">
+    <w:name w:val="ListLabel 539"/>
+    <w:qFormat/>
+    <w:rPr>
+      <w:rFonts w:cs="OpenSymbol"/>
+    </w:rPr>
+  </w:style>
+  <w:style w:type="character" w:styleId="ListLabel540">
+    <w:name w:val="ListLabel 540"/>
+    <w:qFormat/>
+    <w:rPr>
+      <w:rFonts w:cs="OpenSymbol"/>
+    </w:rPr>
+  </w:style>
+  <w:style w:type="character" w:styleId="ListLabel541">
+    <w:name w:val="ListLabel 541"/>
+    <w:qFormat/>
+    <w:rPr>
+      <w:rFonts w:cs="Symbol"/>
+    </w:rPr>
+  </w:style>
+  <w:style w:type="character" w:styleId="ListLabel542">
+    <w:name w:val="ListLabel 542"/>
+    <w:qFormat/>
+    <w:rPr>
+      <w:rFonts w:cs="OpenSymbol"/>
+    </w:rPr>
+  </w:style>
+  <w:style w:type="character" w:styleId="ListLabel543">
+    <w:name w:val="ListLabel 543"/>
+    <w:qFormat/>
+    <w:rPr>
+      <w:rFonts w:cs="OpenSymbol"/>
+    </w:rPr>
+  </w:style>
+  <w:style w:type="character" w:styleId="ListLabel544">
+    <w:name w:val="ListLabel 544"/>
+    <w:qFormat/>
+    <w:rPr>
+      <w:rFonts w:cs="Symbol"/>
+    </w:rPr>
+  </w:style>
+  <w:style w:type="character" w:styleId="ListLabel545">
+    <w:name w:val="ListLabel 545"/>
+    <w:qFormat/>
+    <w:rPr>
+      <w:rFonts w:cs="OpenSymbol"/>
+    </w:rPr>
+  </w:style>
+  <w:style w:type="character" w:styleId="ListLabel546">
+    <w:name w:val="ListLabel 546"/>
+    <w:qFormat/>
+    <w:rPr>
+      <w:rFonts w:cs="OpenSymbol"/>
+    </w:rPr>
+  </w:style>
+  <w:style w:type="character" w:styleId="ListLabel547">
+    <w:name w:val="ListLabel 547"/>
+    <w:qFormat/>
+    <w:rPr>
+      <w:rFonts w:cs="Symbol"/>
+    </w:rPr>
+  </w:style>
+  <w:style w:type="character" w:styleId="ListLabel548">
+    <w:name w:val="ListLabel 548"/>
+    <w:qFormat/>
+    <w:rPr>
+      <w:rFonts w:cs="OpenSymbol"/>
+    </w:rPr>
+  </w:style>
+  <w:style w:type="character" w:styleId="ListLabel549">
+    <w:name w:val="ListLabel 549"/>
+    <w:qFormat/>
+    <w:rPr>
+      <w:rFonts w:cs="OpenSymbol"/>
+    </w:rPr>
+  </w:style>
+  <w:style w:type="character" w:styleId="ListLabel550">
+    <w:name w:val="ListLabel 550"/>
+    <w:qFormat/>
+    <w:rPr>
+      <w:rFonts w:cs="Symbol"/>
+    </w:rPr>
+  </w:style>
+  <w:style w:type="character" w:styleId="ListLabel551">
+    <w:name w:val="ListLabel 551"/>
+    <w:qFormat/>
+    <w:rPr>
+      <w:rFonts w:cs="OpenSymbol"/>
+    </w:rPr>
+  </w:style>
+  <w:style w:type="character" w:styleId="ListLabel552">
+    <w:name w:val="ListLabel 552"/>
+    <w:qFormat/>
+    <w:rPr>
+      <w:rFonts w:cs="OpenSymbol"/>
+    </w:rPr>
+  </w:style>
+  <w:style w:type="character" w:styleId="ListLabel553">
+    <w:name w:val="ListLabel 553"/>
+    <w:qFormat/>
+    <w:rPr>
+      <w:rFonts w:cs="Symbol"/>
+    </w:rPr>
+  </w:style>
+  <w:style w:type="character" w:styleId="ListLabel554">
+    <w:name w:val="ListLabel 554"/>
+    <w:qFormat/>
+    <w:rPr>
+      <w:rFonts w:cs="OpenSymbol"/>
+    </w:rPr>
+  </w:style>
+  <w:style w:type="character" w:styleId="ListLabel555">
+    <w:name w:val="ListLabel 555"/>
+    <w:qFormat/>
+    <w:rPr>
+      <w:rFonts w:cs="OpenSymbol"/>
+    </w:rPr>
+  </w:style>
+  <w:style w:type="character" w:styleId="ListLabel556">
+    <w:name w:val="ListLabel 556"/>
+    <w:qFormat/>
+    <w:rPr>
+      <w:rFonts w:cs="Symbol"/>
+    </w:rPr>
+  </w:style>
+  <w:style w:type="character" w:styleId="ListLabel557">
+    <w:name w:val="ListLabel 557"/>
+    <w:qFormat/>
+    <w:rPr>
+      <w:rFonts w:cs="OpenSymbol"/>
+    </w:rPr>
+  </w:style>
+  <w:style w:type="character" w:styleId="ListLabel558">
+    <w:name w:val="ListLabel 558"/>
+    <w:qFormat/>
+    <w:rPr>
+      <w:rFonts w:cs="OpenSymbol"/>
+    </w:rPr>
+  </w:style>
+  <w:style w:type="character" w:styleId="ListLabel559">
+    <w:name w:val="ListLabel 559"/>
+    <w:qFormat/>
+    <w:rPr>
+      <w:rFonts w:cs="OpenSymbol"/>
+    </w:rPr>
+  </w:style>
+  <w:style w:type="character" w:styleId="ListLabel560">
+    <w:name w:val="ListLabel 560"/>
+    <w:qFormat/>
+    <w:rPr>
+      <w:rFonts w:cs="OpenSymbol"/>
+    </w:rPr>
+  </w:style>
+  <w:style w:type="character" w:styleId="ListLabel561">
+    <w:name w:val="ListLabel 561"/>
+    <w:qFormat/>
+    <w:rPr>
+      <w:rFonts w:cs="OpenSymbol"/>
+    </w:rPr>
+  </w:style>
+  <w:style w:type="character" w:styleId="ListLabel562">
+    <w:name w:val="ListLabel 562"/>
+    <w:qFormat/>
+    <w:rPr>
+      <w:rFonts w:cs="OpenSymbol"/>
+    </w:rPr>
+  </w:style>
+  <w:style w:type="character" w:styleId="ListLabel563">
+    <w:name w:val="ListLabel 563"/>
+    <w:qFormat/>
+    <w:rPr>
+      <w:rFonts w:cs="OpenSymbol"/>
+    </w:rPr>
+  </w:style>
+  <w:style w:type="character" w:styleId="ListLabel564">
+    <w:name w:val="ListLabel 564"/>
+    <w:qFormat/>
+    <w:rPr>
+      <w:rFonts w:cs="OpenSymbol"/>
+    </w:rPr>
+  </w:style>
+  <w:style w:type="character" w:styleId="ListLabel565">
+    <w:name w:val="ListLabel 565"/>
+    <w:qFormat/>
+    <w:rPr>
+      <w:rFonts w:cs="OpenSymbol"/>
+    </w:rPr>
+  </w:style>
+  <w:style w:type="character" w:styleId="ListLabel566">
+    <w:name w:val="ListLabel 566"/>
+    <w:qFormat/>
+    <w:rPr>
+      <w:rFonts w:cs="OpenSymbol"/>
+    </w:rPr>
+  </w:style>
+  <w:style w:type="character" w:styleId="ListLabel567">
+    <w:name w:val="ListLabel 567"/>
+    <w:qFormat/>
+    <w:rPr>
+      <w:rFonts w:cs="OpenSymbol"/>
+    </w:rPr>
+  </w:style>
+  <w:style w:type="character" w:styleId="ListLabel568">
+    <w:name w:val="ListLabel 568"/>
+    <w:qFormat/>
+    <w:rPr>
+      <w:i w:val="false"/>
+      <w:iCs w:val="false"/>
+    </w:rPr>
+  </w:style>
+  <w:style w:type="character" w:styleId="ListLabel569">
+    <w:name w:val="ListLabel 569"/>
+    <w:qFormat/>
+    <w:rPr/>
+  </w:style>
+  <w:style w:type="character" w:styleId="ListLabel570">
+    <w:name w:val="ListLabel 570"/>
+    <w:qFormat/>
+    <w:rPr/>
+  </w:style>
+  <w:style w:type="character" w:styleId="ListLabel571">
+    <w:name w:val="ListLabel 571"/>
+    <w:qFormat/>
+    <w:rPr>
+      <w:b w:val="false"/>
+      <w:bCs w:val="false"/>
+    </w:rPr>
+  </w:style>
   <w:style w:type="paragraph" w:styleId="Heading">
     <w:name w:val="Heading"/>
     <w:basedOn w:val="Normal"/>

</xml_diff>

<commit_message>
Figure L caption and citation
</commit_message>
<xml_diff>
--- a/TaylorEtAl-composition-of-the-Carnegie-Diplodocus.docx
+++ b/TaylorEtAl-composition-of-the-Carnegie-Diplodocus.docx
@@ -164,16 +164,7 @@
           <w:i w:val="false"/>
           <w:iCs w:val="false"/>
         </w:rPr>
-        <w:t xml:space="preserve">ja </w:t>
-      </w:r>
-      <w:r>
-        <w:rPr>
-          <w:b/>
-          <w:bCs/>
-          <w:i w:val="false"/>
-          <w:iCs w:val="false"/>
-        </w:rPr>
-        <w:t>Nieuwland.</w:t>
+        <w:t>ja Nieuwland.</w:t>
       </w:r>
       <w:r>
         <w:rPr>
@@ -1518,6 +1509,10 @@
         <w:rPr/>
         <w:t>In early summer of 1904, the cast created for the British Museum was temporarily mounted as a trial at the Main Hall of the Pittsburgh Exposition Society at The Point in downtown Pittsburgh (</w:t>
       </w:r>
+      <w:r>
+        <w:rPr/>
+        <w:t xml:space="preserve">Figure L; </w:t>
+      </w:r>
       <w:bookmarkStart w:id="8" w:name="__DdeLink__1838_3070709084"/>
       <w:r>
         <w:rPr/>
@@ -1526,15 +1521,7 @@
       <w:bookmarkEnd w:id="8"/>
       <w:r>
         <w:rPr/>
-        <w:t>). At this point, it was the only available building in the city big enough to house the skeleton, the museum’s new Dinosaur Hall not yet having been completed. The work was led b</w:t>
-      </w:r>
-      <w:r>
-        <w:rPr/>
-        <w:t>y</w:t>
-      </w:r>
-      <w:r>
-        <w:rPr/>
-        <w:t xml:space="preserve"> Coggeshall, who as well as executing was responsible for creating the techniques. At the start of the 20th Century, there was little prior art for mounting large fossil specimens. The most experienced crew was that responsible for mounting all the Bernissart </w:t>
+        <w:t xml:space="preserve">). At this point, it was the only available building in the city big enough to house the skeleton, the museum’s new Dinosaur Hall not yet having been completed. The work was led by Coggeshall, who as well as executing was responsible for creating the techniques. At the start of the 20th Century, there was little prior art for mounting large fossil specimens. The most experienced crew was that responsible for mounting all the Bernissart </w:t>
       </w:r>
       <w:r>
         <w:rPr>
@@ -3017,15 +3004,7 @@
       </w:r>
       <w:r>
         <w:rPr/>
-        <w:t xml:space="preserve"> taken some time between 198</w:t>
-      </w:r>
-      <w:r>
-        <w:rPr/>
-        <w:t>5</w:t>
-      </w:r>
-      <w:r>
-        <w:rPr/>
-        <w:t xml:space="preserve"> and 1999 (Figure G), the neck is shown in a somewhat raised posture and is suspended from the ceiling. This is in contrast to older photos in which it is horizontal and supported from beneath by a pole. However, the tail remained in its old dragging posture.</w:t>
+        <w:t xml:space="preserve"> taken some time between 1985 and 1999 (Figure G), the neck is shown in a somewhat raised posture and is suspended from the ceiling. This is in contrast to older photos in which it is horizontal and supported from beneath by a pole. However, the tail remained in its old dragging posture.</w:t>
       </w:r>
     </w:p>
     <w:p>
@@ -3053,21 +3032,7 @@
           <w:i/>
           <w:iCs/>
         </w:rPr>
-        <w:t>Dip</w:t>
-      </w:r>
-      <w:r>
-        <w:rPr>
-          <w:i/>
-          <w:iCs/>
-        </w:rPr>
-        <w:t>l</w:t>
-      </w:r>
-      <w:r>
-        <w:rPr>
-          <w:i/>
-          <w:iCs/>
-        </w:rPr>
-        <w:t>odocus</w:t>
+        <w:t>Diplodocus</w:t>
       </w:r>
       <w:r>
         <w:rPr/>
@@ -17813,11 +17778,7 @@
       </w:r>
       <w:r>
         <w:rPr/>
-        <w:t xml:space="preserve"> </w:t>
-      </w:r>
-      <w:r>
-        <w:rPr/>
-        <w:t xml:space="preserve">Several of the key players in the story of the Carnegie </w:t>
+        <w:t xml:space="preserve"> Several of the key players in the story of the Carnegie </w:t>
       </w:r>
       <w:r>
         <w:rPr>
@@ -17957,6 +17918,67 @@
           <w:bCs w:val="false"/>
         </w:rPr>
         <w:t xml:space="preserve"> holotype CM 84 at Bonediggers Camp, Sheep Creek, Albany County, Wyoming. From left to right: Paul Miller, Jacob L. Wortman, William H. Reed, and either William Reed Jr. or Arthur S. Coggeshall.</w:t>
+      </w:r>
+    </w:p>
+    <w:p>
+      <w:pPr>
+        <w:pStyle w:val="FigureCaption"/>
+        <w:spacing w:before="0" w:after="142"/>
+        <w:rPr>
+          <w:b w:val="false"/>
+          <w:b w:val="false"/>
+          <w:bCs w:val="false"/>
+        </w:rPr>
+      </w:pPr>
+      <w:r>
+        <w:rPr>
+          <w:b/>
+          <w:bCs/>
+        </w:rPr>
+        <w:t>Figure L.</w:t>
+      </w:r>
+      <w:r>
+        <w:rPr>
+          <w:b w:val="false"/>
+          <w:bCs w:val="false"/>
+        </w:rPr>
+        <w:t xml:space="preserve"> Trial mount of the first Carnegie </w:t>
+      </w:r>
+      <w:r>
+        <w:rPr>
+          <w:b w:val="false"/>
+          <w:bCs w:val="false"/>
+          <w:i/>
+          <w:iCs/>
+        </w:rPr>
+        <w:t>Diplodocus</w:t>
+      </w:r>
+      <w:r>
+        <w:rPr>
+          <w:b w:val="false"/>
+          <w:bCs w:val="false"/>
+        </w:rPr>
+        <w:t xml:space="preserve"> replica, before it was shipped to London, in the old Exposition Building, downtown Pittsburgh, USA. Seated on the plinths, from left to right: preparators </w:t>
+      </w:r>
+      <w:r>
+        <w:rPr/>
+        <w:t xml:space="preserve">Asher W. VanKirk, Arthur S. Coggeshall, and Louis Coggeshall. Carnegie Museum photograph #620, taken </w:t>
+      </w:r>
+      <w:r>
+        <w:rPr/>
+        <w:t>o</w:t>
+      </w:r>
+      <w:r>
+        <w:rPr/>
+        <w:t xml:space="preserve">n </w:t>
+      </w:r>
+      <w:r>
+        <w:rPr/>
+        <w:t xml:space="preserve">1 or 2 </w:t>
+      </w:r>
+      <w:r>
+        <w:rPr/>
+        <w:t>July 1904.</w:t>
       </w:r>
     </w:p>
     <w:p>
@@ -19229,7 +19251,7 @@
     <w:pPr>
       <w:widowControl/>
       <w:suppressAutoHyphens w:val="true"/>
-      <w:overflowPunct w:val="false"/>
+      <w:overflowPunct w:val="true"/>
       <w:bidi w:val="0"/>
       <w:spacing w:before="0" w:after="0"/>
       <w:ind w:left="0" w:right="0" w:hanging="0"/>
@@ -19333,7 +19355,7 @@
       <w:rFonts w:ascii="Liberation Mono" w:hAnsi="Liberation Mono" w:eastAsia="Liberation Mono" w:cs="Liberation Mono"/>
     </w:rPr>
   </w:style>
-  <w:style w:type="character" w:styleId="StrongEmphasis">
+  <w:style w:type="character" w:styleId="Strong">
     <w:name w:val="Strong"/>
     <w:qFormat/>
     <w:rPr>

</xml_diff>

<commit_message>
Sculpting of left-sides elements
</commit_message>
<xml_diff>
--- a/TaylorEtAl-composition-of-the-Carnegie-Diplodocus.docx
+++ b/TaylorEtAl-composition-of-the-Carnegie-Diplodocus.docx
@@ -1507,11 +1507,7 @@
       </w:pPr>
       <w:r>
         <w:rPr/>
-        <w:t>In early summer of 1904, the cast created for the British Museum was temporarily mounted as a trial at the Main Hall of the Pittsburgh Exposition Society at The Point in downtown Pittsburgh (</w:t>
-      </w:r>
-      <w:r>
-        <w:rPr/>
-        <w:t xml:space="preserve">Figure L; </w:t>
+        <w:t xml:space="preserve">In early summer of 1904, the cast created for the British Museum was temporarily mounted as a trial at the Main Hall of the Pittsburgh Exposition Society at The Point in downtown Pittsburgh (Figure L; </w:t>
       </w:r>
       <w:bookmarkStart w:id="8" w:name="__DdeLink__1838_3070709084"/>
       <w:r>
@@ -2679,17 +2675,13 @@
       </w:pPr>
       <w:r>
         <w:rPr/>
-        <w:t xml:space="preserve">McIntosh’s account of the mounted skeleton omits the source of several elements, and these omissions have not been remedied by any subsequent publication known to us. The elements of unspecified origin are the atlas (C1), chevrons, and left ilium, femur and tibia. </w:t>
+        <w:t xml:space="preserve">McIntosh’s account of the mounted skeleton omits the source of several elements, and these omissions have not been remedied by any subsequent publication known to us. The elements of unspecified origin are the atlas (C1), chevrons, and left ilium, femur and tibia. Furthermore, while McIntosh noted that the left fibula and pes of the original mount were taken from CM 33985 and that these were not used in the casts, he did not say how the left fibula and pes were furnished in the casts. </w:t>
       </w:r>
       <w:r>
         <w:rPr>
           <w:highlight w:val="yellow"/>
         </w:rPr>
-        <w:t>XXX Matt, can we track down the ilium, femur and tibia?</w:t>
-      </w:r>
-      <w:r>
-        <w:rPr/>
-        <w:t xml:space="preserve"> The paratype specimen CM 94 includes a left femur, and it is tempting to imagine that it may have been used, but as McIntosh (1981:20) points out, the left femur was among the material of CM 94 that was traded to the Cleveland Museum along with CM 662 — and this is confirmed by accession records at CMNH (Amanda McGee, pers. comm., 2022). In an unpublished manuscript, Madsen (1990:5) said of the Carnegie mount that “Sculpted elements include the left femur and tibia”, but gave no further details.</w:t>
+        <w:t>XXX Matt, can we find this out?</w:t>
       </w:r>
     </w:p>
     <w:p>
@@ -2699,13 +2691,55 @@
       </w:pPr>
       <w:r>
         <w:rPr/>
-        <w:t xml:space="preserve">Furthermore, while McIntosh noted that the left fibula and pes of the original mount were taken from CM 33985 and that these were not used in the casts, he did not say how the left fibula and pes were furnished in the casts. </w:t>
-      </w:r>
-      <w:r>
+        <w:t xml:space="preserve">As noted above while Holland (1906:246–249) described in detail an atlas of </w:t>
+      </w:r>
+      <w:r>
+        <w:rPr>
+          <w:i/>
+          <w:iCs/>
+        </w:rPr>
+        <w:t>Diplodocus</w:t>
+      </w:r>
+      <w:r>
+        <w:rPr/>
+        <w:t>, that of AMNH 969, he did not say that it was used in the mount; and the atlas shown in his figure 1, a photograph of the mounted cast’s head and anterior neck, does not appear to be it. Disappointingly, Holland (1906) did not comment at all on the hindlimb or girdle.</w:t>
+      </w:r>
+    </w:p>
+    <w:p>
+      <w:pPr>
+        <w:pStyle w:val="TextBody"/>
+        <w:rPr/>
+      </w:pPr>
+      <w:r>
+        <w:rPr/>
+        <w:t xml:space="preserve">Hatcher’s (1901:4) list of the material of CM 84 does not mention chevrons at all, and his list for CM 94 says only “these remains were found associated with a few chevrons”, reiterated in his mention on page of 34 that “associated with No. 94 there were found […] several chevrons” — clearly not enough to furnish material for the tail of the mounted skeleton. However, Holland (1906:255) confusingly wrote that “the anterior chevrons used in making the reproduction [i.e. the London cast] were those found with our specimen No. 84”, even though there seem to have been none associated with that specimen. It must be considered possible that this was a typographical error for CM 94: although only more posterior caudals from CM 94 were used in the mount, its vertebral column as found was complete from C7 through to Ca39, and so likely included chevrons for the anterior caudals. McIntosh’s (1981:20) catalogue entry for CM 94 says “[other elements] and chevrons were used to complete the mount of CM 84”, though the entry for CM 84 does not mention this. Further confusing matters, Holland (1906:255–256) continued “Many of the chevrons after the first six are reproductions of those found and described by Professor Osborn in his paper on </w:t>
+      </w:r>
+      <w:r>
+        <w:rPr>
+          <w:i/>
+          <w:iCs/>
+        </w:rPr>
+        <w:t>Diplodocus</w:t>
+      </w:r>
+      <w:r>
+        <w:rPr/>
+        <w:t>”, i.e. AMNH 223, described by Osborn (1899). If CM 94 provided five of the first six chevrons, that still leaves one unaccounted for. At any rate the use of AMNH 223 casts for the rest of the chevrons is corroborated by Brinkman’s (2010:240) observation that the London cast “was also missing a long series of chevrons, casts of which had been urgently requested from the American Museum, which was slow to fill the order”.</w:t>
+      </w:r>
+    </w:p>
+    <w:p>
+      <w:pPr>
+        <w:pStyle w:val="TextBody"/>
         <w:rPr>
           <w:highlight w:val="yellow"/>
         </w:rPr>
-        <w:t>XXX Matt, can we find this out?</w:t>
+      </w:pPr>
+      <w:r>
+        <w:rPr/>
+        <w:t xml:space="preserve">The paratype specimen CM 94 includes a left femur, and it is tempting to imagine that it may have been used, but as McIntosh (1981:20) points out, the left femur was among the material of CM 94 that was traded to the Cleveland Museum along with CM 662 — and this is confirmed by accession records at CMNH (Amanda McGee, pers. comm., 2022). In an unpublished manuscript, Madsen (1990:5) said of the Carnegie mount that “Sculpted elements include the left femur and tibia”, but gave no further details. </w:t>
+      </w:r>
+      <w:r>
+        <w:rPr/>
+        <w:t>Inspection of the current mount shows that the left femur and tibia are indeed sculptures, and so is the left ilium. No records have been located indicating which elements the sculptures were based on, but most likely they mirror their counterpart elements from the other side of CM 84.</w:t>
       </w:r>
     </w:p>
     <w:p>
@@ -2715,59 +2749,7 @@
       </w:pPr>
       <w:r>
         <w:rPr/>
-        <w:t xml:space="preserve">As noted above while Holland (1906:246–249) described in detail an atlas of </w:t>
-      </w:r>
-      <w:r>
-        <w:rPr>
-          <w:i/>
-          <w:iCs/>
-        </w:rPr>
-        <w:t>Diplodocus</w:t>
-      </w:r>
-      <w:r>
-        <w:rPr/>
-        <w:t>, that of AMNH 969, he did not say that it was used in the mount; and the atlas shown in his figure 1, a photograph of the mounted cast’s head and anterior neck, does not appear to be it. Disappointingly, Holland (1906) did not comment at all on the hindlimb or girdle.</w:t>
-      </w:r>
-    </w:p>
-    <w:p>
-      <w:pPr>
-        <w:pStyle w:val="TextBody"/>
-        <w:rPr/>
-      </w:pPr>
-      <w:r>
-        <w:rPr/>
-        <w:t xml:space="preserve">Hatcher’s (1901:4) list of the material of CM 84 does not mention chevrons at all, and his list for CM 94 says only “these remains were found associated with a few chevrons”, reiterated in his mention on page of 34 that “associated with No. 94 there were found […] several chevrons” — clearly not enough to furnish material for the tail of the mounted skeleton. However, Holland (1906:255) confusingly wrote that “the anterior chevrons used in making the reproduction [i.e. the London cast] were those found with our specimen No. 84”, even though there seem to have been none associated with that specimen. It must be considered possible that this was a typographical error for CM 94: although only more posterior caudals from CM 94 were used in the mount, its vertebral column as found was complete from C7 through to Ca39, and so likely included chevrons for the anterior caudals. McIntosh’s (1981:20) catalogue entry for CM 94 says “[other elements] and chevrons were used to complete the mount of CM 84”, though the entry for CM 84 does not mention this. Further confusing matters, Holland (1906:255–256) continued “Many of the chevrons after the first six are reproductions of those found and described by Professor Osborn in his paper on </w:t>
-      </w:r>
-      <w:r>
-        <w:rPr>
-          <w:i/>
-          <w:iCs/>
-        </w:rPr>
-        <w:t>Diplodocus</w:t>
-      </w:r>
-      <w:r>
-        <w:rPr/>
-        <w:t>”, i.e. AMNH 223, described by Osborn (1899). If CM 94 provided five of the first six chevrons, that still leaves one unaccounted for. At any rate the use of AMNH 223 casts for the rest of the chevrons is corroborated by Brinkman’s (2010:240) observation that the London cast “was also missing a long series of chevrons, casts of which had been urgently requested from the American Museum, which was slow to fill the order”.</w:t>
-      </w:r>
-    </w:p>
-    <w:p>
-      <w:pPr>
-        <w:pStyle w:val="TextBody"/>
-        <w:rPr/>
-      </w:pPr>
-      <w:r>
-        <w:rPr/>
         <w:t>Table A summarises the contributions from different specimens to the Carnegie mount (and subsequent modifications, and the casts). Figure D shows graphically the contributions of the different specimens. Figure E shows the original mount as it appeared in 1907, and highlights the difference between humeri, that of the left forelimb having been supplied from the camarasaurus id specimen CM 21775.</w:t>
-      </w:r>
-    </w:p>
-    <w:p>
-      <w:pPr>
-        <w:pStyle w:val="TextBody"/>
-        <w:rPr/>
-      </w:pPr>
-      <w:r>
-        <w:rPr/>
-        <w:t>[Table A here]</w:t>
       </w:r>
     </w:p>
     <w:p>
@@ -11855,7 +11837,7 @@
                 <w:szCs w:val="24"/>
                 <w:u w:val="none"/>
               </w:rPr>
-              <w:t>?</w:t>
+              <w:t>Sculpture</w:t>
             </w:r>
           </w:p>
         </w:tc>
@@ -12711,7 +12693,7 @@
                 <w:szCs w:val="24"/>
                 <w:u w:val="none"/>
               </w:rPr>
-              <w:t>?</w:t>
+              <w:t>Sculpture</w:t>
             </w:r>
           </w:p>
         </w:tc>
@@ -13139,7 +13121,7 @@
                 <w:szCs w:val="24"/>
                 <w:u w:val="none"/>
               </w:rPr>
-              <w:t>?</w:t>
+              <w:t>Sculpture</w:t>
             </w:r>
           </w:p>
         </w:tc>
@@ -17211,7 +17193,31 @@
       </w:r>
       <w:r>
         <w:rPr/>
-        <w:t xml:space="preserve"> as originally erected in 1907, with bones color-coded according to the specimen they belonged to or were cast or sculpted from. Modified from a skeletal reconstruction by Scott Hartman, used with permission. Bones are coloured as follows: CM 84 (most of the skeleton), yellow; CM 94 (lower right hindlimb and much of the tail), red; CM 307 (the rest of the tail), blue; CM 662 (sculpted right forelimb), green; AMNH 965 (sculpted forefeet), purple; CM 21775 (left forelimb), cyan; CM 33985 (lower left hindlimb), orange; CM 662 (sculpted braincase), indigo; USNM 2673 (sculpted remainder of skull), gold. The provenance of white elements is unknown. Clavicles, interclavicle, sternal ribs and gastralia were all omitted from the mounted skeleton. See Table A for more detail.</w:t>
+        <w:t xml:space="preserve"> as originally erected in 1907, with bones color-coded according to the specimen they belonged to or were cast or sculpted from. Modified from a skeletal reconstruction by Scott Hartman, used with permission. Bones are coloured as follows: CM 84 (most of the skeleton), yellow; CM 94 (lower right hindlimb and much of the tail), red; CM 307 (the rest of the tail), blue; CM 662 (sculpted right forelimb), green; AMNH 965 (sculpted forefeet), purple; CM 21775 (left forelimb), cyan; CM 33985 (lower left hindlimb), orange; CM 662 (sculpted braincase), indigo; USNM 2673 (sculpted remainder of skull), gold. </w:t>
+      </w:r>
+      <w:r>
+        <w:rPr/>
+        <w:t>W</w:t>
+      </w:r>
+      <w:r>
+        <w:rPr/>
+        <w:t xml:space="preserve">hite elements </w:t>
+      </w:r>
+      <w:r>
+        <w:rPr/>
+        <w:t xml:space="preserve">were sculpted, but the models on which the sculptures were based </w:t>
+      </w:r>
+      <w:r>
+        <w:rPr/>
+        <w:t xml:space="preserve">is unknown: </w:t>
+      </w:r>
+      <w:r>
+        <w:rPr/>
+        <w:t>most likely the corresponding CM 84 elements from the other side</w:t>
+      </w:r>
+      <w:r>
+        <w:rPr/>
+        <w:t>. Clavicles, interclavicle, sternal ribs and gastralia were all omitted from the mounted skeleton. See Table A for more detail.</w:t>
       </w:r>
     </w:p>
     <w:p>
@@ -17962,23 +17968,7 @@
       </w:r>
       <w:r>
         <w:rPr/>
-        <w:t xml:space="preserve">Asher W. VanKirk, Arthur S. Coggeshall, and Louis Coggeshall. Carnegie Museum photograph #620, taken </w:t>
-      </w:r>
-      <w:r>
-        <w:rPr/>
-        <w:t>o</w:t>
-      </w:r>
-      <w:r>
-        <w:rPr/>
-        <w:t xml:space="preserve">n </w:t>
-      </w:r>
-      <w:r>
-        <w:rPr/>
-        <w:t xml:space="preserve">1 or 2 </w:t>
-      </w:r>
-      <w:r>
-        <w:rPr/>
-        <w:t>July 1904.</w:t>
+        <w:t>Asher W. VanKirk, Arthur S. Coggeshall, and Louis Coggeshall. Carnegie Museum photograph #620, taken on 1 or 2 July 1904.</w:t>
       </w:r>
     </w:p>
     <w:p>
@@ -19251,7 +19241,7 @@
     <w:pPr>
       <w:widowControl/>
       <w:suppressAutoHyphens w:val="true"/>
-      <w:overflowPunct w:val="true"/>
+      <w:overflowPunct w:val="false"/>
       <w:bidi w:val="0"/>
       <w:spacing w:before="0" w:after="0"/>
       <w:ind w:left="0" w:right="0" w:hanging="0"/>

</xml_diff>

<commit_message>
Notes on identities of men in figure I
</commit_message>
<xml_diff>
--- a/TaylorEtAl-composition-of-the-Carnegie-Diplodocus.docx
+++ b/TaylorEtAl-composition-of-the-Carnegie-Diplodocus.docx
@@ -2100,15 +2100,7 @@
       </w:r>
       <w:r>
         <w:rPr/>
-        <w:t xml:space="preserve"> holotype BSP 1912 VIII 19. However the cast had been removed from the building before the bombing raid, and while the elements themselves were not destroyed, the record of where they had been moved to was lost. It now seems the cast was taken to an abandoned convent on the outskirts of Munich. It is believed that a group of hippies, holding parties in the convent during the 1960s, found some cast bones, took these home and got the attention of the authorities, who then discovered the crates (source</w:t>
-      </w:r>
-      <w:r>
-        <w:rPr/>
-        <w:t xml:space="preserve">s </w:t>
-      </w:r>
-      <w:r>
-        <w:rPr/>
-        <w:t>who wishes to remain anonymous, pers. comm.). At any rate, the cast was restored to the Munich museum in 1977, but has remained in storage ever since. Calls for it to be mounted as one of the attractions of a new museum at the Nymphenburg castle came to nothing, partly because of the museum authorities favoured a lighter and stronger resin cast over the maintenance-intensive plaster one.</w:t>
+        <w:t xml:space="preserve"> holotype BSP 1912 VIII 19. However the cast had been removed from the building before the bombing raid, and while the elements themselves were not destroyed, the record of where they had been moved to was lost. It now seems the cast was taken to an abandoned convent on the outskirts of Munich. It is believed that a group of hippies, holding parties in the convent during the 1960s, found some cast bones, took these home and got the attention of the authorities, who then discovered the crates (sources who wishes to remain anonymous, pers. comm.). At any rate, the cast was restored to the Munich museum in 1977, but has remained in storage ever since. Calls for it to be mounted as one of the attractions of a new museum at the Nymphenburg castle came to nothing, partly because of the museum authorities favoured a lighter and stronger resin cast over the maintenance-intensive plaster one.</w:t>
       </w:r>
       <w:bookmarkEnd w:id="10"/>
     </w:p>
@@ -17572,7 +17564,7 @@
       </w:r>
       <w:r>
         <w:rPr/>
-        <w:t xml:space="preserve"> Carnegie Museum preparation laboratory, with key personnel, in 1903 — probably January 1903, based on the calendar on the right wall. Foreground: various fossils still in matrix. Right: a sequence of caudal vertebra, posterior to the front, possibly from the Carnegie </w:t>
+        <w:t xml:space="preserve"> Carnegie Museum preparation laboratory, with key personnel, in 1903 — probably January 1903, based on the calendar on the right wall. (Carnegie photo library #1010.) Foreground: various fossils still in matrix. Right: a sequence of caudal vertebra, posterior to the front, possibly from the Carnegie </w:t>
       </w:r>
       <w:r>
         <w:rPr>
@@ -17737,6 +17729,22 @@
       <w:r>
         <w:rPr/>
         <w:t xml:space="preserve"> had been published two years previously</w:t>
+      </w:r>
+    </w:p>
+    <w:p>
+      <w:pPr>
+        <w:pStyle w:val="FigureCaption"/>
+        <w:ind w:left="720" w:right="0" w:hanging="360"/>
+        <w:rPr>
+          <w:highlight w:val="none"/>
+          <w:shd w:fill="FFFF00" w:val="clear"/>
+        </w:rPr>
+      </w:pPr>
+      <w:r>
+        <w:rPr>
+          <w:shd w:fill="FFFF00" w:val="clear"/>
+        </w:rPr>
+        <w:t>XXX From photo library metadata: W. H. Utterback, O. A. Peterson, Louis Coggeshall, Charles W. Gilmore, Earl Douglass, Arthur S. Coggeshall, Asher W. VanKirk, Sydney Prentice, John B. Hatcher</w:t>
       </w:r>
     </w:p>
     <w:p>

</xml_diff>

<commit_message>
Some text on atlases
</commit_message>
<xml_diff>
--- a/TaylorEtAl-composition-of-the-Carnegie-Diplodocus.docx
+++ b/TaylorEtAl-composition-of-the-Carnegie-Diplodocus.docx
@@ -2547,7 +2547,43 @@
       </w:pPr>
       <w:r>
         <w:rPr/>
-        <w:t>Holland (1906:246–249) also described and illustrated in detail the atlas of AMNH 969, but did not specify that it was the one used as the basis for the sculpture used in the mount — and indeed it does not appear to be, as his illustrations of the disarticulated odontoid, atlas intercentrum and neural-arch halves (figures 11–21) do not resemble the fully ossified atlas depicted in his photograph of the mounted skull and anterior neck (figure 1).</w:t>
+        <w:t>Holland (1906:246–249) also described and illustrated in detail the atlas of AMNH 969, but did not specify that it was the one used as the basis for the sculpture used in the mount — and indeed it does not appear to be, as his illustrations of the disarticulated odontoid, atlas intercentrum and neural-arch halves (figures 11–21) do not resemble the fully ossified atlas depicted in his photograph of the mounte</w:t>
+      </w:r>
+      <w:r>
+        <w:rPr>
+          <w:shd w:fill="auto" w:val="clear"/>
+        </w:rPr>
+        <w:t xml:space="preserve">d skull and anterior neck (figure 1). </w:t>
+      </w:r>
+      <w:r>
+        <w:rPr>
+          <w:shd w:fill="auto" w:val="clear"/>
+        </w:rPr>
+        <w:t>Furthermore, it seems that the atlas in the present Carnegie mount is different again, having longer and slenderer posterior processes of the neural arch than those in the atlas used for the London cast and presumably for the original Carn</w:t>
+      </w:r>
+      <w:r>
+        <w:rPr>
+          <w:shd w:fill="auto" w:val="clear"/>
+        </w:rPr>
+        <w:t>e</w:t>
+      </w:r>
+      <w:r>
+        <w:rPr>
+          <w:shd w:fill="auto" w:val="clear"/>
+        </w:rPr>
+        <w:t xml:space="preserve">gie mount. </w:t>
+      </w:r>
+      <w:r>
+        <w:rPr>
+          <w:shd w:fill="auto" w:val="clear"/>
+        </w:rPr>
+        <w:t xml:space="preserve">This change may have been made at the same time that the original skull was replaced by a cast of CM 11161 (see below). </w:t>
+      </w:r>
+      <w:r>
+        <w:rPr>
+          <w:shd w:fill="FFFF00" w:val="clear"/>
+        </w:rPr>
+        <w:t>XXX Figure M, comparative illustration of atlases.</w:t>
       </w:r>
     </w:p>
     <w:p>
@@ -2728,7 +2764,31 @@
       </w:pPr>
       <w:r>
         <w:rPr/>
-        <w:t xml:space="preserve">McIntosh’s account of the mounted skeleton omits the source of several elements, and these omissions have not been remedied by any subsequent publication known to us. The elements of unspecified origin are the atlas (C1), chevrons, and left ilium, femur and tibia. Furthermore, while McIntosh noted that the left fibula and pes of the original mount were taken from CM 33985 and that these were not used in the casts, he did not say how the left fibula and pes were furnished in the casts. </w:t>
+        <w:t>McIntosh’s account of the mounted skeleton omits the source of several elements, and these omissions have not been remedied by any subsequent publication known to us. The elements of unspecified origin are the atlas (C1), chevrons, and left ilium, femur and tibia. Furthermore, while McIntosh noted that the left fibula and pes of the original mount were taken from CM 33985 and that these were not used in the casts, he did not say how the left fibula and pes were furnished in the casts.</w:t>
+      </w:r>
+    </w:p>
+    <w:p>
+      <w:pPr>
+        <w:pStyle w:val="TextBody"/>
+        <w:rPr>
+          <w:highlight w:val="yellow"/>
+        </w:rPr>
+      </w:pPr>
+      <w:r>
+        <w:rPr/>
+        <w:t>As best as we can determine, the atlas used in the casts and the original Carnegie mounts (Holland 1906:figure 1) was a sculpture rather than a cast of a specific element from another specimen: it does not resemble the AMNH atlas illustrated by Hatcher (1901:figure 4)</w:t>
+      </w:r>
+    </w:p>
+    <w:p>
+      <w:pPr>
+        <w:pStyle w:val="TextBody"/>
+        <w:rPr>
+          <w:highlight w:val="yellow"/>
+        </w:rPr>
+      </w:pPr>
+      <w:r>
+        <w:rPr/>
+        <w:t xml:space="preserve"> </w:t>
       </w:r>
       <w:r>
         <w:rPr>
@@ -2950,7 +3010,15 @@
       </w:r>
       <w:r>
         <w:rPr/>
-        <w:t xml:space="preserve"> skull. This suggests that the replacement of the skull was completed before 1971 – perhaps, then, when Agostini created the </w:t>
+        <w:t xml:space="preserve"> skull. This suggests that the replacement of the skull was completed before 1971 – perhaps, then, when </w:t>
+      </w:r>
+      <w:r>
+        <w:rPr/>
+        <w:t>Yarmer</w:t>
+      </w:r>
+      <w:r>
+        <w:rPr/>
+        <w:t xml:space="preserve"> created the </w:t>
       </w:r>
       <w:r>
         <w:rPr>
@@ -2982,6 +3050,16 @@
       <w:r>
         <w:rPr/>
         <w:t>Regarding whether the present skull is a cast or a sculpture: it preserves bone texture, including damage, very accurately (Figure F). The mounted skull includes the sclerotic ring in the left orbit but omits it from the right orbit. This is the condition in the original CM 11161 fossil (compare Tschopp et al. 2015:figure 1D with figure 3E), and while this asymmetric preservation would be replicated by a cast, it would not likely be included in a sculpture. For these reasons, we believe the skull is a cast.</w:t>
+      </w:r>
+    </w:p>
+    <w:p>
+      <w:pPr>
+        <w:pStyle w:val="TextBody"/>
+        <w:rPr/>
+      </w:pPr>
+      <w:r>
+        <w:rPr/>
+        <w:t>It is possible that the atlas was replaced at the same time as the skull (see above).</w:t>
       </w:r>
     </w:p>
     <w:p>
@@ -3781,15 +3859,7 @@
       </w:pPr>
       <w:r>
         <w:rPr/>
-        <w:t>Holland’s (1904a) letter to Ray Lankester promised that “the skeleton when mounted will be between 78 and 80 feet in length”, referring to the London mount which included casts of distal caudals from CM 307. In a letter to Carnegie (style</w:t>
-      </w:r>
-      <w:r>
-        <w:rPr/>
-        <w:t>d</w:t>
-      </w:r>
-      <w:r>
-        <w:rPr/>
-        <w:t xml:space="preserve"> as “My Dear Lord Rector”), apparently written immediately afterwards (Holland 1904b), he explained in more detail:</w:t>
+        <w:t>Holland’s (1904a) letter to Ray Lankester promised that “the skeleton when mounted will be between 78 and 80 feet in length”, referring to the London mount which included casts of distal caudals from CM 307. In a letter to Carnegie (styled as “My Dear Lord Rector”), apparently written immediately afterwards (Holland 1904b), he explained in more detail:</w:t>
       </w:r>
     </w:p>
     <w:p>
@@ -3819,11 +3889,7 @@
       </w:pPr>
       <w:r>
         <w:rPr/>
-        <w:t>B</w:t>
-      </w:r>
-      <w:r>
-        <w:rPr/>
-        <w:t>y the time of Holland’s (1905:448) account of Lord Avebury’s speech at the dedication of the London mount, the reported length had increased to 84 feet (= 25.6 m). When writing to arrange the installation of the Berlin cast, Holland (1907) wrote that “The entire length of the specimen as it stands in our Museum, from the tip of the nose to the end of the tail is approximately [23.94 in German translation] meters in length” (= 78.5 feet).</w:t>
+        <w:t>By the time of Holland’s (1905:448) account of Lord Avebury’s speech at the dedication of the London mount, the reported length had increased to 84 feet (= 25.6 m). When writing to arrange the installation of the Berlin cast, Holland (1907) wrote that “The entire length of the specimen as it stands in our Museum, from the tip of the nose to the end of the tail is approximately [23.94 in German translation] meters in length” (= 78.5 feet).</w:t>
       </w:r>
     </w:p>
     <w:p>
@@ -7895,6 +7961,7 @@
                 <w:szCs w:val="24"/>
                 <w:u w:val="none"/>
               </w:rPr>
+              <w:t>New sculpture</w:t>
             </w:r>
           </w:p>
         </w:tc>
@@ -7948,6 +8015,7 @@
                 <w:szCs w:val="24"/>
                 <w:u w:val="none"/>
               </w:rPr>
+              <w:t>?</w:t>
             </w:r>
           </w:p>
         </w:tc>
@@ -20387,7 +20455,7 @@
     <w:pPr>
       <w:widowControl/>
       <w:suppressAutoHyphens w:val="true"/>
-      <w:overflowPunct w:val="false"/>
+      <w:overflowPunct w:val="true"/>
       <w:bidi w:val="0"/>
       <w:spacing w:before="0" w:after="0"/>
       <w:ind w:left="0" w:right="0" w:hanging="0"/>

</xml_diff>

<commit_message>
Write up possible early humerus replacement
</commit_message>
<xml_diff>
--- a/TaylorEtAl-composition-of-the-Carnegie-Diplodocus.docx
+++ b/TaylorEtAl-composition-of-the-Carnegie-Diplodocus.docx
@@ -292,9 +292,6 @@
         <w:p>
           <w:pPr>
             <w:pStyle w:val="Contents1"/>
-            <w:tabs>
-              <w:tab w:val="right" w:pos="9638" w:leader="dot"/>
-            </w:tabs>
             <w:rPr/>
           </w:pPr>
           <w:r>
@@ -366,9 +363,6 @@
         <w:p>
           <w:pPr>
             <w:pStyle w:val="Contents1"/>
-            <w:tabs>
-              <w:tab w:val="right" w:pos="9638" w:leader="dot"/>
-            </w:tabs>
             <w:rPr/>
           </w:pPr>
           <w:hyperlink w:anchor="__RefHeading___Toc4316_68767826">
@@ -385,9 +379,6 @@
         <w:p>
           <w:pPr>
             <w:pStyle w:val="Contents1"/>
-            <w:tabs>
-              <w:tab w:val="right" w:pos="9638" w:leader="dot"/>
-            </w:tabs>
             <w:rPr/>
           </w:pPr>
           <w:hyperlink w:anchor="__RefHeading___Toc1836_55120580">
@@ -604,9 +595,6 @@
         <w:p>
           <w:pPr>
             <w:pStyle w:val="Contents1"/>
-            <w:tabs>
-              <w:tab w:val="right" w:pos="9638" w:leader="dot"/>
-            </w:tabs>
             <w:rPr/>
           </w:pPr>
           <w:hyperlink w:anchor="__RefHeading___Toc3401_68767826">
@@ -676,9 +664,6 @@
         <w:p>
           <w:pPr>
             <w:pStyle w:val="Contents1"/>
-            <w:tabs>
-              <w:tab w:val="right" w:pos="9638" w:leader="dot"/>
-            </w:tabs>
             <w:rPr/>
           </w:pPr>
           <w:hyperlink w:anchor="__RefHeading___Toc1833_55120580">
@@ -695,9 +680,6 @@
         <w:p>
           <w:pPr>
             <w:pStyle w:val="Contents1"/>
-            <w:tabs>
-              <w:tab w:val="right" w:pos="9638" w:leader="dot"/>
-            </w:tabs>
             <w:rPr/>
           </w:pPr>
           <w:hyperlink w:anchor="__RefHeading___Toc3405_68767826">
@@ -714,9 +696,6 @@
         <w:p>
           <w:pPr>
             <w:pStyle w:val="Contents1"/>
-            <w:tabs>
-              <w:tab w:val="right" w:pos="9638" w:leader="dot"/>
-            </w:tabs>
             <w:rPr/>
           </w:pPr>
           <w:hyperlink w:anchor="__RefHeading___Toc5233_14216418">
@@ -733,9 +712,6 @@
         <w:p>
           <w:pPr>
             <w:pStyle w:val="Contents1"/>
-            <w:tabs>
-              <w:tab w:val="right" w:pos="9638" w:leader="dot"/>
-            </w:tabs>
             <w:rPr/>
           </w:pPr>
           <w:hyperlink w:anchor="__RefHeading___Toc3407_68767826">
@@ -3441,28 +3417,69 @@
       </w:pPr>
       <w:r>
         <w:rPr/>
-        <w:t xml:space="preserve">Until the 2007 remount, the Carnegie mount had retained the obviously incorrect left forelimb of the </w:t>
-      </w:r>
-      <w:r>
-        <w:rPr>
-          <w:i/>
-          <w:iCs/>
-        </w:rPr>
-        <w:t>Camarasaurus</w:t>
-      </w:r>
-      <w:r>
-        <w:rPr/>
-        <w:t xml:space="preserve"> specimen CM 21775 (Figure E). </w:t>
-      </w:r>
-      <w:r>
-        <w:rPr>
-          <w:highlight w:val="yellow"/>
-        </w:rPr>
-        <w:t>XXX Matt, is this true? See Figure G and email thread “Replacement of left humerus”.</w:t>
-      </w:r>
-      <w:r>
-        <w:rPr/>
-        <w:t xml:space="preserve"> (This specimen is described and illustrated by Tschopp et al. 2019:33–37 and referred by them to Camarasauridae indet.) The right forelimb, having been based on the diplodocine CM 662, was a better match for CM 84, but not perfect as discussed above. For this reason, both forelimbs were replaced in the 2007 remount by scaled-up sculptures based on the forelimb bones of a well preserved but smaller specimen of </w:t>
+        <w:t>T</w:t>
+      </w:r>
+      <w:r>
+        <w:rPr/>
+        <w:t xml:space="preserve">he </w:t>
+      </w:r>
+      <w:r>
+        <w:rPr/>
+        <w:t xml:space="preserve">initial version of the </w:t>
+      </w:r>
+      <w:r>
+        <w:rPr/>
+        <w:t xml:space="preserve">Carnegie mount included the obviously incorrect left forelimb of the camarasaurid specimen CM 21775 (Figure E.B, E.E). This remained in place through the 1930s (Figure E.A) and is generally said to have been retained until the 2007 remount (e.g. Tschopp et al. 2019:33). </w:t>
+      </w:r>
+      <w:r>
+        <w:rPr/>
+        <w:t>This is almost certainly correct, but it is notable tha</w:t>
+      </w:r>
+      <w:r>
+        <w:rPr/>
+        <w:t>t</w:t>
+      </w:r>
+      <w:r>
+        <w:rPr/>
+        <w:t xml:space="preserve"> in a photograph taken </w:t>
+      </w:r>
+      <w:r>
+        <w:rPr/>
+        <w:t xml:space="preserve">some time between </w:t>
+      </w:r>
+      <w:r>
+        <w:rPr/>
+        <w:t>1985 and 1999 (Figure G) the left humerus appears about as long and as gracile as the right, suggesting the possibility that it may have been replaced some time before then. The apparent difference between forelimb disparity in the 1907 and 1980s/90s mount may however be explain</w:t>
+      </w:r>
+      <w:r>
+        <w:rPr/>
+        <w:t>able</w:t>
+      </w:r>
+      <w:r>
+        <w:rPr/>
+        <w:t xml:space="preserve"> by the different camera angles and the foreshortening effects produced by their perspectives on the two humeri.</w:t>
+      </w:r>
+    </w:p>
+    <w:p>
+      <w:pPr>
+        <w:pStyle w:val="TextBody"/>
+        <w:rPr/>
+      </w:pPr>
+      <w:r>
+        <w:rPr/>
+        <w:t>At any rate, t</w:t>
+      </w:r>
+      <w:r>
+        <w:rPr/>
+        <w:t>he right forelimb, having been based on the diplodocine CM 662, was a</w:t>
+      </w:r>
+      <w:r>
+        <w:rPr/>
+        <w:t>lways a much</w:t>
+      </w:r>
+      <w:r>
+        <w:rPr/>
+        <w:t xml:space="preserve"> better match for CM 84, but not perfect as discussed above. For this reason, both forelimbs were replaced in the 2007 remount by scaled-up sculptures based on the forelimb bones of a well preserved but smaller specimen of </w:t>
       </w:r>
       <w:r>
         <w:rPr>
@@ -3526,7 +3543,15 @@
       </w:r>
       <w:r>
         <w:rPr/>
-        <w:t>, but it seems from Wilhite (2003:148) that BYU 681 is a composite of elements from different taxa — in which the scaling calculation above may be poorly founded.</w:t>
+        <w:t xml:space="preserve">, but it seems from Wilhite (2003:148) that BYU 681 is a composite of elements from different taxa — in which </w:t>
+      </w:r>
+      <w:r>
+        <w:rPr/>
+        <w:t>case</w:t>
+      </w:r>
+      <w:r>
+        <w:rPr/>
+        <w:t xml:space="preserve"> the scaling calculation above may be poorly founded.</w:t>
       </w:r>
     </w:p>
     <w:p>

</xml_diff>

<commit_message>
Write up possible use of casts of CM 307
</commit_message>
<xml_diff>
--- a/TaylorEtAl-composition-of-the-Carnegie-Diplodocus.docx
+++ b/TaylorEtAl-composition-of-the-Carnegie-Diplodocus.docx
@@ -566,7 +566,7 @@
               <w:rPr>
                 <w:rStyle w:val="IndexLink"/>
               </w:rPr>
-              <w:t>Distal caudal vertebrae</w:t>
+              <w:t>Caudal vertebrae</w:t>
               <w:tab/>
               <w:t>17</w:t>
             </w:r>
@@ -3563,7 +3563,11 @@
       <w:bookmarkEnd w:id="23"/>
       <w:r>
         <w:rPr/>
-        <w:t>Distal caudal vertebrae</w:t>
+        <w:t>C</w:t>
+      </w:r>
+      <w:r>
+        <w:rPr/>
+        <w:t>audal vertebrae</w:t>
       </w:r>
     </w:p>
     <w:p>
@@ -3614,10 +3618,30 @@
         <w:rPr/>
       </w:pPr>
       <w:r>
-        <w:rPr>
-          <w:highlight w:val="yellow"/>
-        </w:rPr>
-        <w:t>XXX Matt, Amy Henrici’s note for Tschopp et al. 2019 says “One caudal added from CM 94. Caudals 37-73 were casts in original mount and replaced with caudals from CM 307”. This contradicts McIntosh (1981:20) and Curtice’s dissertation. What do we make of this?</w:t>
+        <w:rPr/>
+        <w:t xml:space="preserve">It is generally accepted that caudal vertebrae </w:t>
+      </w:r>
+      <w:r>
+        <w:rPr/>
+        <w:t>37–73 in the Carnegie mount have always been the original fossils from CM 307. For example, McIntosh 1981:20 credits it as having supplied “distal caudals” and Curtice (1996:73) says “These [CM 307] caudals were used to complete the mount of CM 84, occupying position 32 and 37–73 inclusive”. However, there is some evidence that this may have only become true relativ</w:t>
+      </w:r>
+      <w:r>
+        <w:rPr>
+          <w:shd w:fill="auto" w:val="clear"/>
+        </w:rPr>
+        <w:t xml:space="preserve">ely recently. A note on the 2007 remounting located by Amy Henrici says </w:t>
+      </w:r>
+      <w:r>
+        <w:rPr>
+          <w:shd w:fill="auto" w:val="clear"/>
+        </w:rPr>
+        <w:t xml:space="preserve">“One caudal added from CM 94. Caudals 37–73 were casts in original mount and replaced with caudals from CM 307”. </w:t>
+      </w:r>
+      <w:r>
+        <w:rPr>
+          <w:shd w:fill="auto" w:val="clear"/>
+        </w:rPr>
+        <w:t>Henrici also found a “specimen removed” tag in the CM 307 drawer in collection indicating that the specimen was removed from the drawer for loan to Phil Fraley on 20 November 2006.</w:t>
       </w:r>
     </w:p>
     <w:p>

</xml_diff>

<commit_message>
Update in-prep reference to preprint
</commit_message>
<xml_diff>
--- a/TaylorEtAl-composition-of-the-Carnegie-Diplodocus.docx
+++ b/TaylorEtAl-composition-of-the-Carnegie-Diplodocus.docx
@@ -2746,27 +2746,7 @@
       </w:pPr>
       <w:r>
         <w:rPr/>
-        <w:t xml:space="preserve">As best as we can determine, the atlas used in the casts and the original Carnegie mounts (Holland 1906:figure 1) was a sculpture rather than a cast of a specific element from another specimen. </w:t>
-      </w:r>
-      <w:r>
-        <w:rPr/>
-        <w:t>I</w:t>
-      </w:r>
-      <w:r>
-        <w:rPr/>
-        <w:t xml:space="preserve">t does not resemble the atlas illustrated by </w:t>
-      </w:r>
-      <w:r>
-        <w:rPr/>
-        <w:t>Marsh (1896:plate XXVII, part 1</w:t>
-      </w:r>
-      <w:r>
-        <w:rPr/>
-        <w:t xml:space="preserve">) </w:t>
-      </w:r>
-      <w:r>
-        <w:rPr/>
-        <w:t xml:space="preserve">as belonging to </w:t>
+        <w:t xml:space="preserve">As best as we can determine, the atlas used in the casts and the original Carnegie mounts (Holland 1906:figure 1) was a sculpture rather than a cast of a specific element from another specimen. It does not resemble the atlas illustrated by Marsh (1896:plate XXVII, part 1) as belonging to </w:t>
       </w:r>
       <w:r>
         <w:rPr>
@@ -2777,35 +2757,7 @@
       </w:r>
       <w:r>
         <w:rPr/>
-        <w:t xml:space="preserve">, and reproduced by </w:t>
-      </w:r>
-      <w:r>
-        <w:rPr/>
-        <w:t>Hatcher (1901:figure 4</w:t>
-      </w:r>
-      <w:r>
-        <w:rPr/>
-        <w:t>).</w:t>
-      </w:r>
-      <w:r>
-        <w:rPr/>
-        <w:t xml:space="preserve"> </w:t>
-      </w:r>
-      <w:r>
-        <w:rPr/>
-        <w:t xml:space="preserve">Nor, as noted above, do its neural arches resemble those of AMNH 969, illustrated by Holland (1906:figure 14). </w:t>
-      </w:r>
-      <w:r>
-        <w:rPr/>
-        <w:t xml:space="preserve">Furthermore, it seems that the atlas in the present Carnegie mount is different again, having longer and slenderer posterior processes of the neural arch than those in the atlas used for the London cast and presumably for the original Carnegie mount </w:t>
-      </w:r>
-      <w:r>
-        <w:rPr/>
-        <w:t>(Figure M)</w:t>
-      </w:r>
-      <w:r>
-        <w:rPr/>
-        <w:t>. This change may have been made at the same time that the original skull was replaced by a cast of CM 11161 (see below).</w:t>
+        <w:t>, and reproduced by Hatcher (1901:figure 4). Nor, as noted above, do its neural arches resemble those of AMNH 969, illustrated by Holland (1906:figure 14). Furthermore, it seems that the atlas in the present Carnegie mount is different again, having longer and slenderer posterior processes of the neural arch than those in the atlas used for the London cast and presumably for the original Carnegie mount (Figure M). This change may have been made at the same time that the original skull was replaced by a cast of CM 11161 (see below).</w:t>
       </w:r>
     </w:p>
     <w:p>
@@ -2836,31 +2788,7 @@
       </w:pPr>
       <w:r>
         <w:rPr/>
-        <w:t xml:space="preserve">Disappointingly, Holland (1906) did not comment at all on the </w:t>
-      </w:r>
-      <w:r>
-        <w:rPr/>
-        <w:t xml:space="preserve">provenance of the left </w:t>
-      </w:r>
-      <w:r>
-        <w:rPr/>
-        <w:t xml:space="preserve">hindlimb or </w:t>
-      </w:r>
-      <w:r>
-        <w:rPr/>
-        <w:t>ilium</w:t>
-      </w:r>
-      <w:r>
-        <w:rPr/>
-        <w:t xml:space="preserve"> </w:t>
-      </w:r>
-      <w:r>
-        <w:rPr/>
-        <w:t>used in the London cast</w:t>
-      </w:r>
-      <w:r>
-        <w:rPr/>
-        <w:t>. The paratype specimen CM 94 includes a left femur, and it is tempting to imagine that it may have been used, but as McIntosh (1981:20) points out, the left femur was among the material of CM 94 that was traded to the Cleveland Museum along with CM 662 — and this is confirmed by accession records at CMNH (Amanda McGee, pers. comm., 2022). In an unpublished manuscript, Madsen (1990:5) said of the Carnegie mount that “Sculpted elements include the left femur and tibia”, but gave no further details. Inspection of the current mount shows that the left femur and tibia are indeed sculptures, and so is the left ilium. No records have been located indicating which elements the sculptures were based on, but most likely they mirror their counterpart elements from the other side of CM 84.</w:t>
+        <w:t>Disappointingly, Holland (1906) did not comment at all on the provenance of the left hindlimb or ilium used in the London cast. The paratype specimen CM 94 includes a left femur, and it is tempting to imagine that it may have been used, but as McIntosh (1981:20) points out, the left femur was among the material of CM 94 that was traded to the Cleveland Museum along with CM 662 — and this is confirmed by accession records at CMNH (Amanda McGee, pers. comm., 2022). In an unpublished manuscript, Madsen (1990:5) said of the Carnegie mount that “Sculpted elements include the left femur and tibia”, but gave no further details. Inspection of the current mount shows that the left femur and tibia are indeed sculptures, and so is the left ilium. No records have been located indicating which elements the sculptures were based on, but most likely they mirror their counterpart elements from the other side of CM 84.</w:t>
       </w:r>
     </w:p>
     <w:p>
@@ -3417,47 +3345,7 @@
       </w:pPr>
       <w:r>
         <w:rPr/>
-        <w:t>T</w:t>
-      </w:r>
-      <w:r>
-        <w:rPr/>
-        <w:t xml:space="preserve">he </w:t>
-      </w:r>
-      <w:r>
-        <w:rPr/>
-        <w:t xml:space="preserve">initial version of the </w:t>
-      </w:r>
-      <w:r>
-        <w:rPr/>
-        <w:t xml:space="preserve">Carnegie mount included the obviously incorrect left forelimb of the camarasaurid specimen CM 21775 (Figure E.B, E.E). This remained in place through the 1930s (Figure E.A) and is generally said to have been retained until the 2007 remount (e.g. Tschopp et al. 2019:33). </w:t>
-      </w:r>
-      <w:r>
-        <w:rPr/>
-        <w:t>This is almost certainly correct, but it is notable tha</w:t>
-      </w:r>
-      <w:r>
-        <w:rPr/>
-        <w:t>t</w:t>
-      </w:r>
-      <w:r>
-        <w:rPr/>
-        <w:t xml:space="preserve"> in a photograph taken </w:t>
-      </w:r>
-      <w:r>
-        <w:rPr/>
-        <w:t xml:space="preserve">some time between </w:t>
-      </w:r>
-      <w:r>
-        <w:rPr/>
-        <w:t>1985 and 1999 (Figure G) the left humerus appears about as long and as gracile as the right, suggesting the possibility that it may have been replaced some time before then. The apparent difference between forelimb disparity in the 1907 and 1980s/90s mount may however be explain</w:t>
-      </w:r>
-      <w:r>
-        <w:rPr/>
-        <w:t>able</w:t>
-      </w:r>
-      <w:r>
-        <w:rPr/>
-        <w:t xml:space="preserve"> by the different camera angles and the foreshortening effects produced by their perspectives on the two humeri.</w:t>
+        <w:t>The initial version of the Carnegie mount included the obviously incorrect left forelimb of the camarasaurid specimen CM 21775 (Figure E.B, E.E). This remained in place through the 1930s (Figure E.A) and is generally said to have been retained until the 2007 remount (e.g. Tschopp et al. 2019:33). This is almost certainly correct, but it is notable that in a photograph taken some time between 1985 and 1999 (Figure G) the left humerus appears about as long and as gracile as the right, suggesting the possibility that it may have been replaced some time before then. The apparent difference between forelimb disparity in the 1907 and 1980s/90s mount may however be explainable by the different camera angles and the foreshortening effects produced by their perspectives on the two humeri.</w:t>
       </w:r>
     </w:p>
     <w:p>
@@ -3467,19 +3355,7 @@
       </w:pPr>
       <w:r>
         <w:rPr/>
-        <w:t>At any rate, t</w:t>
-      </w:r>
-      <w:r>
-        <w:rPr/>
-        <w:t>he right forelimb, having been based on the diplodocine CM 662, was a</w:t>
-      </w:r>
-      <w:r>
-        <w:rPr/>
-        <w:t>lways a much</w:t>
-      </w:r>
-      <w:r>
-        <w:rPr/>
-        <w:t xml:space="preserve"> better match for CM 84, but not perfect as discussed above. For this reason, both forelimbs were replaced in the 2007 remount by scaled-up sculptures based on the forelimb bones of a well preserved but smaller specimen of </w:t>
+        <w:t xml:space="preserve">At any rate, the right forelimb, having been based on the diplodocine CM 662, was always a much better match for CM 84, but not perfect as discussed above. For this reason, both forelimbs were replaced in the 2007 remount by scaled-up sculptures based on the forelimb bones of a well preserved but smaller specimen of </w:t>
       </w:r>
       <w:r>
         <w:rPr>
@@ -3543,15 +3419,7 @@
       </w:r>
       <w:r>
         <w:rPr/>
-        <w:t xml:space="preserve">, but it seems from Wilhite (2003:148) that BYU 681 is a composite of elements from different taxa — in which </w:t>
-      </w:r>
-      <w:r>
-        <w:rPr/>
-        <w:t>case</w:t>
-      </w:r>
-      <w:r>
-        <w:rPr/>
-        <w:t xml:space="preserve"> the scaling calculation above may be poorly founded.</w:t>
+        <w:t>, but it seems from Wilhite (2003:148) that BYU 681 is a composite of elements from different taxa — in which case the scaling calculation above may be poorly founded.</w:t>
       </w:r>
     </w:p>
     <w:p>
@@ -3563,11 +3431,7 @@
       <w:bookmarkEnd w:id="23"/>
       <w:r>
         <w:rPr/>
-        <w:t>C</w:t>
-      </w:r>
-      <w:r>
-        <w:rPr/>
-        <w:t>audal vertebrae</w:t>
+        <w:t>Caudal vertebrae</w:t>
       </w:r>
     </w:p>
     <w:p>
@@ -3619,29 +3483,13 @@
       </w:pPr>
       <w:r>
         <w:rPr/>
-        <w:t xml:space="preserve">It is generally accepted that caudal vertebrae </w:t>
-      </w:r>
-      <w:r>
-        <w:rPr/>
-        <w:t>37–73 in the Carnegie mount have always been the original fossils from CM 307. For example, McIntosh 1981:20 credits it as having supplied “distal caudals” and Curtice (1996:73) says “These [CM 307] caudals were used to complete the mount of CM 84, occupying position 32 and 37–73 inclusive”. However, there is some evidence that this may have only become true relativ</w:t>
+        <w:t>It is generally accepted that caudal vertebrae 37–73 in the Carnegie mount have always been the original fossils from CM 307. For example, McIntosh 1981:20 credits it as having supplied “distal caudals” and Curtice (1996:73) says “These [CM 307] caudals were used to complete the mount of CM 84, occupying position 32 and 37–73 inclusive”. However, there is some evidence that this may have only become true relativ</w:t>
       </w:r>
       <w:r>
         <w:rPr>
           <w:shd w:fill="auto" w:val="clear"/>
         </w:rPr>
-        <w:t xml:space="preserve">ely recently. A note on the 2007 remounting located by Amy Henrici says </w:t>
-      </w:r>
-      <w:r>
-        <w:rPr>
-          <w:shd w:fill="auto" w:val="clear"/>
-        </w:rPr>
-        <w:t xml:space="preserve">“One caudal added from CM 94. Caudals 37–73 were casts in original mount and replaced with caudals from CM 307”. </w:t>
-      </w:r>
-      <w:r>
-        <w:rPr>
-          <w:shd w:fill="auto" w:val="clear"/>
-        </w:rPr>
-        <w:t>Henrici also found a “specimen removed” tag in the CM 307 drawer in collection indicating that the specimen was removed from the drawer for loan to Phil Fraley on 20 November 2006.</w:t>
+        <w:t>ely recently. A note on the 2007 remounting located by Amy Henrici says “One caudal added from CM 94. Caudals 37–73 were casts in original mount and replaced with caudals from CM 307”. Henrici also found a “specimen removed” tag in the CM 307 drawer in collection indicating that the specimen was removed from the drawer for loan to Phil Fraley on 20 November 2006.</w:t>
       </w:r>
     </w:p>
     <w:p>
@@ -4063,20 +3911,6 @@
       <w:r>
         <w:rPr/>
         <w:t>Documenting skeletal mounts</w:t>
-      </w:r>
-    </w:p>
-    <w:p>
-      <w:pPr>
-        <w:pStyle w:val="TextBody"/>
-        <w:rPr>
-          <w:highlight w:val="yellow"/>
-        </w:rPr>
-      </w:pPr>
-      <w:r>
-        <w:rPr>
-          <w:highlight w:val="yellow"/>
-        </w:rPr>
-        <w:t>XXX Matt, please help me judge the paragraph that follows. It makes what I think is a really important point, but I am wary of being over-critical. I would appreciate your input in workshopping the language here.</w:t>
       </w:r>
     </w:p>
     <w:p>
@@ -6964,7 +6798,15 @@
       </w:pPr>
       <w:r>
         <w:rPr/>
-        <w:t xml:space="preserve">Taylor, Michael P., Steven D. Sroka and Kenneth Carpenter. In prep, a. The concrete </w:t>
+        <w:t xml:space="preserve">Taylor, Michael P., Steven D. Sroka and Kenneth Carpenter. </w:t>
+      </w:r>
+      <w:r>
+        <w:rPr/>
+        <w:t>2022.</w:t>
+      </w:r>
+      <w:r>
+        <w:rPr/>
+        <w:t xml:space="preserve"> The concrete </w:t>
       </w:r>
       <w:r>
         <w:rPr>
@@ -6978,10 +6820,34 @@
         <w:t xml:space="preserve"> of Vernal. </w:t>
       </w:r>
       <w:r>
-        <w:rPr>
-          <w:highlight w:val="yellow"/>
-        </w:rPr>
-        <w:t>XXX Mike, update this reference to a preprint.</w:t>
+        <w:rPr/>
+        <w:t xml:space="preserve">Published 3 </w:t>
+      </w:r>
+      <w:r>
+        <w:rPr/>
+        <w:t xml:space="preserve">November 2022 </w:t>
+      </w:r>
+      <w:r>
+        <w:rPr/>
+        <w:t xml:space="preserve">at </w:t>
+      </w:r>
+      <w:hyperlink r:id="rId17">
+        <w:r>
+          <w:rPr>
+            <w:rStyle w:val="InternetLink"/>
+          </w:rPr>
+          <w:t>https://zenodo.org/record/7275241</w:t>
+        </w:r>
+      </w:hyperlink>
+      <w:hyperlink r:id="rId18">
+        <w:r>
+          <w:rPr/>
+          <w:t xml:space="preserve">. </w:t>
+        </w:r>
+      </w:hyperlink>
+      <w:r>
+        <w:rPr/>
+        <w:t>doi:10.5281/zenodo.7275241</w:t>
       </w:r>
     </w:p>
     <w:p>
@@ -7328,7 +7194,7 @@
         </w:rPr>
         <w:t xml:space="preserve">, 4 November 2019. </w:t>
       </w:r>
-      <w:hyperlink r:id="rId17">
+      <w:hyperlink r:id="rId19">
         <w:r>
           <w:rPr>
             <w:rStyle w:val="InternetLink"/>
@@ -7345,7 +7211,7 @@
         </w:rPr>
         <w:t xml:space="preserve">, archived at </w:t>
       </w:r>
-      <w:hyperlink r:id="rId18">
+      <w:hyperlink r:id="rId20">
         <w:r>
           <w:rPr>
             <w:rStyle w:val="InternetLink"/>
@@ -19292,15 +19158,7 @@
       </w:r>
       <w:r>
         <w:rPr/>
-        <w:t xml:space="preserve">, </w:t>
-      </w:r>
-      <w:r>
-        <w:rPr/>
-        <w:t>all in left lateral view, scaled to about the same size.</w:t>
-      </w:r>
-      <w:r>
-        <w:rPr/>
-        <w:t xml:space="preserve"> </w:t>
+        <w:t xml:space="preserve">, all in left lateral view, scaled to about the same size. </w:t>
       </w:r>
       <w:r>
         <w:rPr>
@@ -19344,23 +19202,7 @@
       </w:r>
       <w:r>
         <w:rPr/>
-        <w:t xml:space="preserve"> The atlas of AMNH 969, showing the neural arch in left lateral view (from Holland 1906:figure 14) with a speculative drawing of the intercentrum </w:t>
-      </w:r>
-      <w:r>
-        <w:rPr/>
-        <w:t>(</w:t>
-      </w:r>
-      <w:r>
-        <w:rPr/>
-        <w:t>which Holland did not illustrate in lateral view</w:t>
-      </w:r>
-      <w:r>
-        <w:rPr/>
-        <w:t>)</w:t>
-      </w:r>
-      <w:r>
-        <w:rPr/>
-        <w:t xml:space="preserve">. Holland considered this atlas to belong to </w:t>
+        <w:t xml:space="preserve"> The atlas of AMNH 969, showing the neural arch in left lateral view (from Holland 1906:figure 14) with a speculative drawing of the intercentrum (which Holland did not illustrate in lateral view). Holland considered this atlas to belong to </w:t>
       </w:r>
       <w:r>
         <w:rPr>
@@ -19371,19 +19213,7 @@
       </w:r>
       <w:r>
         <w:rPr/>
-        <w:t>, but Tschopp et al. (2015:</w:t>
-      </w:r>
-      <w:r>
-        <w:rPr/>
-        <w:t>219</w:t>
-      </w:r>
-      <w:r>
-        <w:rPr/>
-        <w:t xml:space="preserve">) </w:t>
-      </w:r>
-      <w:r>
-        <w:rPr/>
-        <w:t xml:space="preserve">referred it to </w:t>
+        <w:t xml:space="preserve">, but Tschopp et al. (2015:219) referred it to </w:t>
       </w:r>
       <w:r>
         <w:rPr>
@@ -19394,11 +19224,7 @@
       </w:r>
       <w:r>
         <w:rPr/>
-        <w:t xml:space="preserve"> sp.</w:t>
-      </w:r>
-      <w:r>
-        <w:rPr/>
-        <w:t xml:space="preserve"> </w:t>
+        <w:t xml:space="preserve"> sp. </w:t>
       </w:r>
       <w:r>
         <w:rPr>
@@ -19409,23 +19235,7 @@
       </w:r>
       <w:r>
         <w:rPr/>
-        <w:t xml:space="preserve"> </w:t>
-      </w:r>
-      <w:r>
-        <w:rPr/>
-        <w:t>The atlas of the</w:t>
-      </w:r>
-      <w:r>
-        <w:rPr/>
-        <w:t xml:space="preserve"> London mount, </w:t>
-      </w:r>
-      <w:r>
-        <w:rPr/>
-        <w:t>reproduced from Holland (1906:figure 1)</w:t>
-      </w:r>
-      <w:r>
-        <w:rPr/>
-        <w:t xml:space="preserve">. </w:t>
+        <w:t xml:space="preserve"> The atlas of the London mount, reproduced from Holland (1906:figure 1). </w:t>
       </w:r>
       <w:r>
         <w:rPr>
@@ -19436,31 +19246,7 @@
       </w:r>
       <w:r>
         <w:rPr/>
-        <w:t xml:space="preserve"> </w:t>
-      </w:r>
-      <w:r>
-        <w:rPr/>
-        <w:t>The atlas of the c</w:t>
-      </w:r>
-      <w:r>
-        <w:rPr/>
-        <w:t xml:space="preserve">urrent Carnegie mount. </w:t>
-      </w:r>
-      <w:r>
-        <w:rPr/>
-        <w:t xml:space="preserve">Note that this </w:t>
-      </w:r>
-      <w:r>
-        <w:rPr/>
-        <w:t>differ</w:t>
-      </w:r>
-      <w:r>
-        <w:rPr/>
-        <w:t>s from all three of the other specimens</w:t>
-      </w:r>
-      <w:r>
-        <w:rPr/>
-        <w:t>, having longer and slenderer posterior processes of the neural arch.</w:t>
+        <w:t xml:space="preserve"> The atlas of the current Carnegie mount. Note that this differs from all three of the other specimens, having longer and slenderer posterior processes of the neural arch.</w:t>
       </w:r>
     </w:p>
     <w:p>
@@ -20603,6 +20389,7 @@
     </w:lvl>
     <w:lvl w:ilvl="3">
       <w:start w:val="1"/>
+      <w:pStyle w:val="Heading4"/>
       <w:numFmt w:val="none"/>
       <w:suff w:val="nothing"/>
       <w:lvlText w:val=""/>
@@ -20799,6 +20586,23 @@
       <w:bCs/>
       <w:sz w:val="22"/>
       <w:szCs w:val="28"/>
+    </w:rPr>
+  </w:style>
+  <w:style w:type="paragraph" w:styleId="Heading4">
+    <w:name w:val="Heading 4"/>
+    <w:basedOn w:val="Heading"/>
+    <w:next w:val="TextBody"/>
+    <w:qFormat/>
+    <w:pPr>
+      <w:spacing w:before="120" w:after="120"/>
+      <w:outlineLvl w:val="3"/>
+    </w:pPr>
+    <w:rPr>
+      <w:rFonts w:ascii="Liberation Serif" w:hAnsi="Liberation Serif" w:eastAsia="Songti SC" w:cs="Arial Unicode MS"/>
+      <w:b/>
+      <w:bCs/>
+      <w:sz w:val="24"/>
+      <w:szCs w:val="24"/>
     </w:rPr>
   </w:style>
   <w:style w:type="character" w:styleId="InternetLink">
@@ -21072,5 +20876,18 @@
       <w:bCs/>
     </w:rPr>
   </w:style>
+  <w:style w:type="paragraph" w:styleId="PreformattedText">
+    <w:name w:val="Preformatted Text"/>
+    <w:basedOn w:val="Normal"/>
+    <w:qFormat/>
+    <w:pPr>
+      <w:spacing w:before="0" w:after="0"/>
+    </w:pPr>
+    <w:rPr>
+      <w:rFonts w:ascii="Liberation Mono" w:hAnsi="Liberation Mono" w:eastAsia="Liberation Mono" w:cs="Liberation Mono"/>
+      <w:sz w:val="20"/>
+      <w:szCs w:val="20"/>
+    </w:rPr>
+  </w:style>
 </w:styles>
 </file>
</xml_diff>

<commit_message>
Fix up minor TODOs
</commit_message>
<xml_diff>
--- a/TaylorEtAl-composition-of-the-Carnegie-Diplodocus.docx
+++ b/TaylorEtAl-composition-of-the-Carnegie-Diplodocus.docx
@@ -1540,7 +1540,7 @@
       </w:r>
       <w:r>
         <w:rPr/>
-        <w:t xml:space="preserve"> skeleton consisted of about 200 bones, the molds consisted for 600 pieces (Madsen 1990:2; Anonymous undated:1), as some of the more elaborately constructed vertebrae required up to 30 pieces to capture their complexities (Nieuwland 2019:63).</w:t>
+        <w:t xml:space="preserve"> skeleton consisted of about 200 bones, the molds consisted for 600 pieces (Madsen 1990:2), as some of the more elaborately constructed vertebrae required up to 30 pieces to capture their complexities (Nieuwland 2019:63).</w:t>
       </w:r>
     </w:p>
     <w:p>
@@ -2181,7 +2181,21 @@
           <w:b w:val="false"/>
           <w:bCs w:val="false"/>
         </w:rPr>
-        <w:t>Utah Field House of Natural History in his home town of Vernal, Utah. There they were used to create a concrete cast which was erected outside the Field House in 1957 (</w:t>
+        <w:t xml:space="preserve">Utah Field House of Natural History in his home town of Vernal, Utah </w:t>
+      </w:r>
+      <w:r>
+        <w:rPr>
+          <w:b w:val="false"/>
+          <w:bCs w:val="false"/>
+        </w:rPr>
+        <w:t>(Untermann 1952)</w:t>
+      </w:r>
+      <w:r>
+        <w:rPr>
+          <w:b w:val="false"/>
+          <w:bCs w:val="false"/>
+        </w:rPr>
+        <w:t>. There they were used to create a concrete cast which was erected outside the Field House in 1957 (</w:t>
       </w:r>
       <w:bookmarkStart w:id="11" w:name="__DdeLink__25488_802501007"/>
       <w:r>
@@ -3489,7 +3503,13 @@
         <w:rPr>
           <w:shd w:fill="auto" w:val="clear"/>
         </w:rPr>
-        <w:t>ely recently. A note on the 2007 remounting located by Amy Henrici says “One caudal added from CM 94. Caudals 37–73 were casts in original mount and replaced with caudals from CM 307”. Henrici also found a “specimen removed” tag in the CM 307 drawer in collection indicating that the specimen was removed from the drawer for loan to Phil Fraley on 20 November 2006.</w:t>
+        <w:t xml:space="preserve">ely recently. A note on the 2007 remounting located by Amy Henrici says “One caudal added from CM 94. Caudals 37–73 were casts in original mount and replaced with caudals from CM 307”. Henrici also found a “specimen removed” tag in the CM 307 drawer in collection indicating that the specimen was removed from the drawer for loan to Phil Fraley on 20 November 2006. </w:t>
+      </w:r>
+      <w:r>
+        <w:rPr>
+          <w:shd w:fill="FFFF00" w:val="clear"/>
+        </w:rPr>
+        <w:t>XXX update with new information from thread “CM 307 caudals”.</w:t>
       </w:r>
     </w:p>
     <w:p>
@@ -4170,22 +4190,6 @@
       <w:r>
         <w:rPr/>
         <w:t>:1–59.</w:t>
-      </w:r>
-    </w:p>
-    <w:p>
-      <w:pPr>
-        <w:pStyle w:val="Reference"/>
-        <w:rPr/>
-      </w:pPr>
-      <w:r>
-        <w:rPr/>
-        <w:t xml:space="preserve">Anonymous. Undated. “Dippy” the Traffic Stopper. (Journal, volume and pagination not known.) </w:t>
-      </w:r>
-      <w:r>
-        <w:rPr>
-          <w:highlight w:val="yellow"/>
-        </w:rPr>
-        <w:t>XXX find this reference.</w:t>
       </w:r>
     </w:p>
     <w:p>
@@ -18786,12 +18790,11 @@
           <w:ilvl w:val="0"/>
           <w:numId w:val="8"/>
         </w:numPr>
-        <w:ind w:left="720" w:right="0" w:hanging="360"/>
-        <w:rPr/>
-      </w:pPr>
-      <w:r>
-        <w:rPr/>
-        <w:t>Seated, facing right: possibly Albert “Bill” Thomson, though this seems unlikely as he was never part of the Carnegie crew</w:t>
+        <w:rPr/>
+      </w:pPr>
+      <w:r>
+        <w:rPr/>
+        <w:t>Far left, mostly cropped from image: field worker William H. Utterback</w:t>
       </w:r>
     </w:p>
     <w:p>
@@ -18801,12 +18804,11 @@
           <w:ilvl w:val="0"/>
           <w:numId w:val="8"/>
         </w:numPr>
-        <w:ind w:left="720" w:right="0" w:hanging="360"/>
-        <w:rPr/>
-      </w:pPr>
-      <w:r>
-        <w:rPr/>
-        <w:t>Standing at back: chief preparator Arthur S. Coggeshall</w:t>
+        <w:rPr/>
+      </w:pPr>
+      <w:r>
+        <w:rPr/>
+        <w:t>Seated, facing right: field worked Olof A. Peterson</w:t>
       </w:r>
     </w:p>
     <w:p>
@@ -18816,12 +18818,11 @@
           <w:ilvl w:val="0"/>
           <w:numId w:val="8"/>
         </w:numPr>
-        <w:ind w:left="720" w:right="0" w:hanging="360"/>
-        <w:rPr/>
-      </w:pPr>
-      <w:r>
-        <w:rPr/>
-        <w:t>Seated, looking to camera: preparator Charles W. Gilmore</w:t>
+        <w:rPr/>
+      </w:pPr>
+      <w:r>
+        <w:rPr/>
+        <w:t>Standing at back: preparator Louis Coggeshall (Arthur’s brother)</w:t>
       </w:r>
     </w:p>
     <w:p>
@@ -18831,12 +18832,11 @@
           <w:ilvl w:val="0"/>
           <w:numId w:val="8"/>
         </w:numPr>
-        <w:ind w:left="720" w:right="0" w:hanging="360"/>
-        <w:rPr/>
-      </w:pPr>
-      <w:r>
-        <w:rPr/>
-        <w:t>Seated at far table: field worker Earl Douglass</w:t>
+        <w:rPr/>
+      </w:pPr>
+      <w:r>
+        <w:rPr/>
+        <w:t>Seated, looking to camera: preparator Charles W. Gilmore</w:t>
       </w:r>
     </w:p>
     <w:p>
@@ -18846,12 +18846,11 @@
           <w:ilvl w:val="0"/>
           <w:numId w:val="8"/>
         </w:numPr>
-        <w:ind w:left="720" w:right="0" w:hanging="360"/>
-        <w:rPr/>
-      </w:pPr>
-      <w:r>
-        <w:rPr/>
-        <w:t>Standing behind far table: possibly preparator Louis Coggeshall, Arthur’s brother</w:t>
+        <w:rPr/>
+      </w:pPr>
+      <w:r>
+        <w:rPr/>
+        <w:t>Seated at far table: field worker Earl Douglass</w:t>
       </w:r>
     </w:p>
     <w:p>
@@ -18861,12 +18860,11 @@
           <w:ilvl w:val="0"/>
           <w:numId w:val="8"/>
         </w:numPr>
-        <w:ind w:left="720" w:right="0" w:hanging="360"/>
-        <w:rPr/>
-      </w:pPr>
-      <w:r>
-        <w:rPr/>
-        <w:t>Sitting at far table, facing left: possibly lead sculptor Serafino Agostini.</w:t>
+        <w:rPr/>
+      </w:pPr>
+      <w:r>
+        <w:rPr/>
+        <w:t>Standing behind far table: chief preparator Arthur S. Coggeshall</w:t>
       </w:r>
     </w:p>
     <w:p>
@@ -18876,12 +18874,11 @@
           <w:ilvl w:val="0"/>
           <w:numId w:val="8"/>
         </w:numPr>
-        <w:ind w:left="720" w:right="0" w:hanging="360"/>
-        <w:rPr/>
-      </w:pPr>
-      <w:r>
-        <w:rPr/>
-        <w:t>Seated: unknown</w:t>
+        <w:rPr/>
+      </w:pPr>
+      <w:r>
+        <w:rPr/>
+        <w:t>Sitting at far table, facing left: preparator Asher W. VanKirk</w:t>
       </w:r>
     </w:p>
     <w:p>
@@ -18891,39 +18888,39 @@
           <w:ilvl w:val="0"/>
           <w:numId w:val="8"/>
         </w:numPr>
-        <w:ind w:left="720" w:right="0" w:hanging="360"/>
-        <w:rPr/>
-      </w:pPr>
-      <w:r>
-        <w:rPr/>
-        <w:t xml:space="preserve">Sitting on bench: John Bell Hatcher, whose description of </w:t>
-      </w:r>
-      <w:r>
-        <w:rPr>
-          <w:i/>
-          <w:iCs/>
-        </w:rPr>
-        <w:t>Diplodocus carnegii</w:t>
-      </w:r>
-      <w:r>
-        <w:rPr/>
-        <w:t xml:space="preserve"> had been published two years previously</w:t>
+        <w:rPr/>
+      </w:pPr>
+      <w:r>
+        <w:rPr/>
+        <w:t>Seated: illustrator Sydney Prentice</w:t>
       </w:r>
     </w:p>
     <w:p>
       <w:pPr>
         <w:pStyle w:val="FigureCaption"/>
-        <w:ind w:left="720" w:right="0" w:hanging="360"/>
+        <w:numPr>
+          <w:ilvl w:val="0"/>
+          <w:numId w:val="8"/>
+        </w:numPr>
         <w:rPr>
           <w:highlight w:val="none"/>
           <w:shd w:fill="FFFF00" w:val="clear"/>
         </w:rPr>
       </w:pPr>
       <w:r>
-        <w:rPr>
-          <w:shd w:fill="FFFF00" w:val="clear"/>
-        </w:rPr>
-        <w:t>XXX From photo library metadata: W. H. Utterback, O. A. Peterson, Louis Coggeshall, Charles W. Gilmore, Earl Douglass, Arthur S. Coggeshall, Asher W. VanKirk, Sydney Prentice, John B. Hatcher</w:t>
+        <w:rPr/>
+        <w:t xml:space="preserve">Sitting on bench: John Bell Hatcher, whose description of </w:t>
+      </w:r>
+      <w:r>
+        <w:rPr>
+          <w:i/>
+          <w:iCs/>
+        </w:rPr>
+        <w:t>Diplodocus carnegii</w:t>
+      </w:r>
+      <w:r>
+        <w:rPr/>
+        <w:t xml:space="preserve"> had been published two years previously</w:t>
       </w:r>
     </w:p>
     <w:p>

</xml_diff>

<commit_message>
Knock out some production pedantry
</commit_message>
<xml_diff>
--- a/TaylorEtAl-composition-of-the-Carnegie-Diplodocus.docx
+++ b/TaylorEtAl-composition-of-the-Carnegie-Diplodocus.docx
@@ -1612,7 +1612,15 @@
       </w:r>
       <w:r>
         <w:rPr/>
-        <w:t xml:space="preserve"> skeleton is rapidly assuming form in the Exposition building, and we shall, I think, have the mount complete by the 1st of July.”, and on 14 June “The mounting of our skeleton of Diplodocus in the Exposition building is rapidly nearing completion and in two weeks more it will be an accomplished fact” (Hatcher 1904b). The work was on the predicted schedule, and the skeleton was shown to an invited party on 29th June, then to the public on the 30th, before being disassembled again on the 2nd July. On the very next day, Hatcher died of typhoid fever at only 42 years of age — but he had at least seen the skeleton that he had described in its mounted state before his death (Holland 1906:226). Carnegie field woker William H. Utterback (1904) wrote that Hatcher’s sudden death was “a sad blow indeed. Having been the warmest of friends for many years and associated with him in this work under the most trying of circumstances I feel his loss more than words can express […] The loss to science and to our institution will never be fully realized.”</w:t>
+        <w:t xml:space="preserve"> skeleton is rapidly assuming form in the Exposition building, and we shall, I think, have the mount complete by the 1st of July.”, and on 14 June “The mounting of our skeleton of Diplodocus in the Exposition building is rapidly nearing completion and in two weeks more it will be an accomplished fact” (Hatcher 1904b). The work was on the predicted schedule, and the skeleton was shown to an invited party on 29th June, then to the public on the 30th, before being disassembled again on the 2nd July. On the very next day, Hatcher died of typhoid fever at only 42 years of age — but he had at least seen the skeleton that he had described in its mounted state before his death (Holland 1906:226). Carnegie field wo</w:t>
+      </w:r>
+      <w:r>
+        <w:rPr/>
+        <w:t>r</w:t>
+      </w:r>
+      <w:r>
+        <w:rPr/>
+        <w:t>ker William H. Utterback (1904) wrote that Hatcher’s sudden death was “a sad blow indeed. Having been the warmest of friends for many years and associated with him in this work under the most trying of circumstances I feel his loss more than words can express […] The loss to science and to our institution will never be fully realized.”</w:t>
       </w:r>
     </w:p>
     <w:p>
@@ -1895,7 +1903,7 @@
       <w:bookmarkEnd w:id="9"/>
       <w:r>
         <w:rPr/>
-        <w:t>, an 18th-century complex next to Gorky Park, as part of the XVIIth International Geological Congress, which was held in Moscow in that year (Bodylevskaya 2007). After a wartime interlude in Almaty, Kazakhstan (1942–1944), it returned to the  Neshkuchny Palace, then went into storage following the Palace’s closure as a museum in 1954. Since 1987 it has been displayed in Moscow’s new Orlov Museum of Natural History. The cast went through two re-mounts: in the Neskuchny it was put in a bizarre posture with parasagittal hindlimbs but strongly everted elbows, possibly following Abel’s suggestion (Abel 1910). When it was exhibited in the Orlov Museum, it was re-mounted again in more traditional fashion with erect limbs, but with a dragging tail that was strikingly old-fashioned by that time.</w:t>
+        <w:t>, an 18th-century complex next to Gorky Park, as part of the XVIIth International Geological Congress, which was held in Moscow in that year (Bodylevskaya 2007). After a wartime interlude in Almaty, Kazakhstan (1942–1944), it returned to the  Neshkuchny Palace, then went into storage following the Palace’s closure as a museum in 1954. Since 1987 it has been displayed in Moscow’s new Orlov Museum of Natural History. The cast went through two remounts: in the Neskuchny it was put in a bizarre posture with parasagittal hindlimbs but strongly everted elbows, possibly following Abel’s suggestion (Abel 1910). When it was exhibited in the Orlov Museum, it was remounted again in more traditional fashion with erect limbs, but with a dragging tail that was strikingly old-fashioned by that time.</w:t>
       </w:r>
     </w:p>
     <w:p>
@@ -1916,7 +1924,7 @@
       </w:r>
       <w:r>
         <w:rPr/>
-        <w:t xml:space="preserve"> cast, he was persuaded to travel to Argentina for that purpose in 1912 (Otero and Gasparini 2014). The request had come from Argentinian President Sáenz Peña via the American ambassador in Buenos Aires, Charles Sherill. While Carnegie's efforts had thus far been aimed at European states, by 1911 Argentina was looking as though it could well become the most influential state in the southern hemisphere, and even rival the power of some of Europe’s nations. It was therefore an interesting nation for Carnegie to ply with a </w:t>
+        <w:t xml:space="preserve"> cast, he was persuaded to travel to Argentina for that purpose in 1912 (Otero and Gasparini 2014). The request had come from Argentinian President Sáenz Peña via the American ambassador in Buenos Aires, Charles Sherill. While Carnegie’s efforts had thus far been aimed at European states, by 1911 Argentina was looking as though it could well become the most influential state in the southern hemisphere, and even rival the power of some of Europe’s nations. It was therefore an interesting nation for Carnegie to ply with a </w:t>
       </w:r>
       <w:r>
         <w:rPr>
@@ -1981,7 +1989,7 @@
       </w:r>
       <w:r>
         <w:rPr/>
-        <w:t xml:space="preserve"> towards rather than away from the main hall of the building, and to introduce a Parisian-style curl of the tail. By mid-October, the project had been finished. The Argentinian president was unable to conduct an official opening himself, because the departure from Buenos Aires to La Plata would have involved a formal handing over of authority to the vice president (Coggeshall 1951b: 314–315). The donation received very little publicity at the time, although Holland's memoir of the trip gave it some notoriety afterward (Holland 1913).</w:t>
+        <w:t xml:space="preserve"> towards rather than away from the main hall of the building, and to introduce a Parisian-style curl of the tail. By mid-October, the project had been finished. The Argentinian president was unable to conduct an official opening himself, because the departure from Buenos Aires to La Plata would have involved a formal handing over of authority to the vice president (Coggeshall 1951b: 314–315). The donation received very little publicity at the time, although Holland’s memoir of the trip gave it some notoriety afterward (Holland 1913).</w:t>
       </w:r>
     </w:p>
     <w:p>
@@ -2174,7 +2182,7 @@
       </w:pPr>
       <w:r>
         <w:rPr/>
-        <w:t xml:space="preserve">Although this was the last of the ten plaster casts created at the Carnegie Museum, the molds were to have at least one more outing. In 1952, J. LeRoy Kay, Carnegie's curator of vertebrate paleontology, gifted the now decrepit molds to the </w:t>
+        <w:t xml:space="preserve">Although this was the last of the ten plaster casts created at the Carnegie Museum, the molds were to have at least one more outing. In 1952, J. LeRoy Kay, Carnegie’s curator of vertebrate paleontology, gifted the now decrepit molds to the </w:t>
       </w:r>
       <w:r>
         <w:rPr>
@@ -2538,7 +2546,7 @@
       </w:r>
       <w:r>
         <w:rPr/>
-        <w:t xml:space="preserve"> skeleton supplied to it by the AMNH, the skull was oriented incorrectly, with its long axis parallel to the neck (photograph in Anonymous 1907:figure 1), and it remains in this impossible posture even in the recent remount (see e.g. Norman 1985:188-189). Over a century later it is still common to see artwork of </w:t>
+        <w:t xml:space="preserve"> skeleton supplied to it by the AMNH, the skull was oriented incorrectly, with its long axis parallel to the neck (photograph in Anonymous 1907:figure 1), and it remains in this impossible posture even in the recent remount (see e.g. Norman 1985:188–189). Over a century later it is still common to see artwork of </w:t>
       </w:r>
       <w:r>
         <w:rPr>
@@ -2587,7 +2595,7 @@
       </w:pPr>
       <w:r>
         <w:rPr/>
-        <w:t>These scraps of information can be found in Hatcher's and Holland's publications. In fact, we have not been able to locate any published  detailed account of the material used in the mounted skeleton earlier than that of McIntosh’s (1981) catalog of the Carnegie dinosaurs. McIntosh’s account is understandably terse, given that he was writing notes on hundreds of specimens, so we reproduce the relevant sections in full here:</w:t>
+        <w:t>These scraps of information can be found in Hatcher’s and Holland’s publications. In fact, we have not been able to locate any published  detailed account of the material used in the mounted skeleton earlier than that of McIntosh’s (1981) catalog of the Carnegie dinosaurs. McIntosh’s account is understandably terse, given that he was writing notes on hundreds of specimens, so we reproduce the relevant sections in full here:</w:t>
       </w:r>
     </w:p>
     <w:p>
@@ -2964,7 +2972,7 @@
       </w:r>
       <w:r>
         <w:rPr/>
-        <w:t xml:space="preserve"> skull. This suggests that the replacement of the skull was completed before 1971 – perhaps, then, when Yarmer created the </w:t>
+        <w:t xml:space="preserve"> skull. This suggests that the replacement of the skull was completed before 1971 — perhaps, then, when Yarmer created the </w:t>
       </w:r>
       <w:r>
         <w:rPr>
@@ -3622,7 +3630,7 @@
       </w:pPr>
       <w:r>
         <w:rPr/>
-        <w:t>Some time before 2005, the excess phalanges and unguals were discarded from the forefeet of the Berlin mount, though the plantigrade pose of the forefeet was unchanged (pers. obs., Taylor). The cast was completely remounted in 2006 by Research Casting International, under the supervision of a team led by Kristian Remes, as part of a renovation of the Museum für Naturkunde’s central hall. Among other postural changes, the tail was raised and the forefeet were reconfigured in a digitigrade pose (Figure H.B). Remes no longer remembers whether new and more appropriate forefoot material was used in the remounting (Remes, pers. comm., 2022), but it is most likely that the original casts were used and merely reposed (Wolf-Dieter Heinrich and MfN preparators via Daniela Schwarz, pers. comms., 2022). Peter May of Research Casting International (pers. comm. 2022) also believes, but does not recall with certainty, that the old manus material was re-used. However, no left-over casts of manual material can be found in collections (Daniela Schwarz, pers. comm., 2022).</w:t>
+        <w:t>Some time before 2005, the excess phalanges and unguals were discarded from the forefeet of the Berlin mount, though the plantigrade pose of the forefeet was unchanged (pers. obs., Taylor). The cast was completely remounted in 2006 by Research Casting International, under the supervision of a team led by Kristian Remes, as part of a renovation of the Museum für Naturkunde’s central hall. Among other postural changes, the tail was raised and the forefeet were reconfigured in a digitigrade pose (Figure H.B). Remes no longer remembers whether new and more appropriate forefoot material was used in the remounting (Remes, pers. comm., 2022), but it is most likely that the original casts were used and merely reposed (Wolf-Dieter Heinrich and MfN preparators via Daniela Schwarz, pers. comms., 2022). Peter May of Research Casting International (pers. comm. 2022) also believes, but does not recall with certainty, that the old manus material was reused. However, no left-over casts of manual material can be found in collections (Daniela Schwarz, pers. comm., 2022).</w:t>
       </w:r>
     </w:p>
     <w:p>
@@ -5089,7 +5097,7 @@
       </w:r>
       <w:r>
         <w:rPr/>
-        <w:t>:443–452 and plates XVII-XVIII.</w:t>
+        <w:t>:443–452 and plates XVII–XVIII.</w:t>
       </w:r>
     </w:p>
     <w:p>
@@ -5326,7 +5334,7 @@
       </w:pPr>
       <w:r>
         <w:rPr/>
-        <w:t xml:space="preserve">Hopey, Don, and Timothy McNulty. 2007. Meet the key players who brought the Carnegie's new dinosaur hall to life. </w:t>
+        <w:t xml:space="preserve">Hopey, Don, and Timothy McNulty. 2007. Meet the key players who brought the Carnegie’s new dinosaur hall to life. </w:t>
       </w:r>
       <w:r>
         <w:rPr>
@@ -5347,7 +5355,7 @@
       </w:pPr>
       <w:r>
         <w:rPr/>
-        <w:t xml:space="preserve">Horne, Jean. 2005. Dino's last dance. </w:t>
+        <w:t xml:space="preserve">Horne, Jean. 2005. Dino’s last dance. </w:t>
       </w:r>
       <w:r>
         <w:rPr>
@@ -5814,7 +5822,7 @@
           <w:b w:val="false"/>
           <w:bCs w:val="false"/>
         </w:rPr>
-        <w:t xml:space="preserve">McNulty, Timothy. 2007. Dino Might! Carnegie Museum's new exhibit has more dinosaurs, more </w:t>
+        <w:t xml:space="preserve">McNulty, Timothy. 2007. Dino Might! Carnegie Museum’s new exhibit has more dinosaurs, more </w:t>
       </w:r>
       <w:r>
         <w:rPr/>
@@ -6085,7 +6093,7 @@
       </w:r>
       <w:r>
         <w:rPr/>
-        <w:t xml:space="preserve">:36-41. </w:t>
+        <w:t xml:space="preserve">:36–41. </w:t>
       </w:r>
       <w:hyperlink r:id="rId14">
         <w:r>
@@ -6474,7 +6482,7 @@
         <w:rPr>
           <w:rFonts w:ascii="Baskerville Old Face" w:hAnsi="Baskerville Old Face"/>
         </w:rPr>
-        <w:t xml:space="preserve"> in the Museum für Naturkunde, Berlin: summarizing 70 years of sauropod research. pp. 305-316 in: Nicole Klein, Kristian Remes, Carole T. Gee and Martin P. Sander (eds.), </w:t>
+        <w:t xml:space="preserve"> in the Museum für Naturkunde, Berlin: summarizing 70 years of sauropod research. pp. 305–316 in: Nicole Klein, Kristian Remes, Carole T. Gee and Martin P. Sander (eds.), </w:t>
       </w:r>
       <w:r>
         <w:rPr>
@@ -6518,7 +6526,7 @@
       </w:pPr>
       <w:r>
         <w:rPr/>
-        <w:t xml:space="preserve">Roddy, Dennis B. 2007. Starting at 6 a.m., crowds get first look at Carnegie's new dinosaur exhibit. </w:t>
+        <w:t xml:space="preserve">Roddy, Dennis B. 2007. Starting at 6 a.m., crowds get first look at Carnegie’s new dinosaur exhibit. </w:t>
       </w:r>
       <w:r>
         <w:rPr>
@@ -6539,7 +6547,7 @@
       </w:pPr>
       <w:r>
         <w:rPr/>
-        <w:t xml:space="preserve">Sarti, Carlo. 2012. 1860-2010: 150 years of the Capellini Museum (University of Bologna), the most ancient Italian geo-paleontological museum. </w:t>
+        <w:t xml:space="preserve">Sarti, Carlo. 2012. 1860–2010: 150 years of the Capellini Museum (University of Bologna), the most ancient Italian geo-paleontological museum. </w:t>
       </w:r>
       <w:r>
         <w:rPr>
@@ -6641,7 +6649,7 @@
       </w:pPr>
       <w:r>
         <w:rPr/>
-        <w:t xml:space="preserve">Siermers, Erik. 2007. Dinosaur Hall's evolution mapped. </w:t>
+        <w:t xml:space="preserve">Siermers, Erik. 2007. Dinosaur Hall’s evolution mapped. </w:t>
       </w:r>
       <w:r>
         <w:rPr>

</xml_diff>

<commit_message>
Better atlas photo from Vincent, discuss atlantal rib
</commit_message>
<xml_diff>
--- a/TaylorEtAl-composition-of-the-Carnegie-Diplodocus.docx
+++ b/TaylorEtAl-composition-of-the-Carnegie-Diplodocus.docx
@@ -1612,15 +1612,7 @@
       </w:r>
       <w:r>
         <w:rPr/>
-        <w:t xml:space="preserve"> skeleton is rapidly assuming form in the Exposition building, and we shall, I think, have the mount complete by the 1st of July.”, and on 14 June “The mounting of our skeleton of Diplodocus in the Exposition building is rapidly nearing completion and in two weeks more it will be an accomplished fact” (Hatcher 1904b). The work was on the predicted schedule, and the skeleton was shown to an invited party on 29th June, then to the public on the 30th, before being disassembled again on the 2nd July. On the very next day, Hatcher died of typhoid fever at only 42 years of age — but he had at least seen the skeleton that he had described in its mounted state before his death (Holland 1906:226). Carnegie field wo</w:t>
-      </w:r>
-      <w:r>
-        <w:rPr/>
-        <w:t>r</w:t>
-      </w:r>
-      <w:r>
-        <w:rPr/>
-        <w:t>ker William H. Utterback (1904) wrote that Hatcher’s sudden death was “a sad blow indeed. Having been the warmest of friends for many years and associated with him in this work under the most trying of circumstances I feel his loss more than words can express […] The loss to science and to our institution will never be fully realized.”</w:t>
+        <w:t xml:space="preserve"> skeleton is rapidly assuming form in the Exposition building, and we shall, I think, have the mount complete by the 1st of July.”, and on 14 June “The mounting of our skeleton of Diplodocus in the Exposition building is rapidly nearing completion and in two weeks more it will be an accomplished fact” (Hatcher 1904b). The work was on the predicted schedule, and the skeleton was shown to an invited party on 29th June, then to the public on the 30th, before being disassembled again on the 2nd July. On the very next day, Hatcher died of typhoid fever at only 42 years of age — but he had at least seen the skeleton that he had described in its mounted state before his death (Holland 1906:226). Carnegie field worker William H. Utterback (1904) wrote that Hatcher’s sudden death was “a sad blow indeed. Having been the warmest of friends for many years and associated with him in this work under the most trying of circumstances I feel his loss more than words can express […] The loss to science and to our institution will never be fully realized.”</w:t>
       </w:r>
     </w:p>
     <w:p>
@@ -2189,21 +2181,7 @@
           <w:b w:val="false"/>
           <w:bCs w:val="false"/>
         </w:rPr>
-        <w:t xml:space="preserve">Utah Field House of Natural History in his home town of Vernal, Utah </w:t>
-      </w:r>
-      <w:r>
-        <w:rPr>
-          <w:b w:val="false"/>
-          <w:bCs w:val="false"/>
-        </w:rPr>
-        <w:t>(Untermann 1952)</w:t>
-      </w:r>
-      <w:r>
-        <w:rPr>
-          <w:b w:val="false"/>
-          <w:bCs w:val="false"/>
-        </w:rPr>
-        <w:t>. There they were used to create a concrete cast which was erected outside the Field House in 1957 (</w:t>
+        <w:t>Utah Field House of Natural History in his home town of Vernal, Utah (Untermann 1952). There they were used to create a concrete cast which was erected outside the Field House in 1957 (</w:t>
       </w:r>
       <w:bookmarkStart w:id="11" w:name="__DdeLink__25488_802501007"/>
       <w:r>
@@ -2785,6 +2763,43 @@
     <w:p>
       <w:pPr>
         <w:pStyle w:val="TextBody"/>
+        <w:rPr>
+          <w:highlight w:val="yellow"/>
+        </w:rPr>
+      </w:pPr>
+      <w:r>
+        <w:rPr/>
+        <w:t xml:space="preserve">The cervical ribs of the atlas present another mystery. Holland’s (1906:figure 1) illustration of the head and anterior neck of the London cast omit these, and they seem to have been absent from the Carnegie mount itself (detail in Figures L, E, G). Neither are they present in the current Carnegie mount (detail in Figure A, pers. obs.). However, the Paris mount features a pair of very large atlantal ribs, extending back well past the posterior end of the axis. </w:t>
+      </w:r>
+      <w:r>
+        <w:rPr/>
+        <w:t xml:space="preserve">They resemble the element illustrated by Holland (1906:figure 20) as a “supposed rib of the atlas of </w:t>
+      </w:r>
+      <w:r>
+        <w:rPr>
+          <w:i/>
+          <w:iCs/>
+        </w:rPr>
+        <w:t>Diplodocus</w:t>
+      </w:r>
+      <w:r>
+        <w:rPr/>
+        <w:t xml:space="preserve"> preserved in the American Museum of Natural History” and may be sculptures of this element. However, the element illustrated by Holland (1906:figure 21) as the rib of the axis is not included in the Paris mount. How and why the atlas rib was included in the Paris mount but omitted from the Carnegie mount is unknown. </w:t>
+      </w:r>
+      <w:r>
+        <w:rPr>
+          <w:shd w:fill="FFFF00" w:val="clear"/>
+        </w:rPr>
+        <w:t>XXX dammit</w:t>
+      </w:r>
+      <w:r>
+        <w:rPr/>
+        <w:t>.</w:t>
+      </w:r>
+    </w:p>
+    <w:p>
+      <w:pPr>
+        <w:pStyle w:val="TextBody"/>
         <w:rPr/>
       </w:pPr>
       <w:r>
@@ -4117,7 +4132,31 @@
       </w:r>
       <w:r>
         <w:rPr/>
-        <w:t>. (Figure D) We are grateful to all those who kindly allowed us to use their photographs: Mathew J. Wedel’s photograph of the Carnegie mount (Figure A), Josh Franzos’ photograph of the cast skull of the Carnegie mount (Figure F), Vincent Reneleau’s photograph of the right forefoot of the Paris case (Figure H.A), Jeremy Huff’s photograph of the forefeet of HMNS 175 (formerly CM 662) in Houston, and Verónica Díez Díaz’s photograph of the right forefoot of the Berlin mount.</w:t>
+        <w:t>. (Figure D) We are grateful to all those who kindly allowed us to use their photographs: Mathew J. Wedel’s photograph of the Carnegie mount (Figure A), Josh Franzos’ photograph of the cast skull of the Carnegie mount (Figure F), Vincent Reneleau’s photograph</w:t>
+      </w:r>
+      <w:r>
+        <w:rPr/>
+        <w:t>s</w:t>
+      </w:r>
+      <w:r>
+        <w:rPr/>
+        <w:t xml:space="preserve"> of the right forefoot (Figure H.A) </w:t>
+      </w:r>
+      <w:r>
+        <w:rPr/>
+        <w:t xml:space="preserve">and atlas (Figure M.C) </w:t>
+      </w:r>
+      <w:r>
+        <w:rPr/>
+        <w:t>of the Paris cas</w:t>
+      </w:r>
+      <w:r>
+        <w:rPr/>
+        <w:t>t</w:t>
+      </w:r>
+      <w:r>
+        <w:rPr/>
+        <w:t>, Jeremy Huff’s photograph of the forefeet of HMNS 175 (formerly CM 662) in Houston, and Verónica Díez Díaz’s photograph of the right forefoot of the Berlin mount.</w:t>
       </w:r>
     </w:p>
     <w:p>
@@ -6810,15 +6849,7 @@
       </w:pPr>
       <w:r>
         <w:rPr/>
-        <w:t xml:space="preserve">Taylor, Michael P., Steven D. Sroka and Kenneth Carpenter. </w:t>
-      </w:r>
-      <w:r>
-        <w:rPr/>
-        <w:t>2022.</w:t>
-      </w:r>
-      <w:r>
-        <w:rPr/>
-        <w:t xml:space="preserve"> The concrete </w:t>
+        <w:t xml:space="preserve">Taylor, Michael P., Steven D. Sroka and Kenneth Carpenter. 2022. The concrete </w:t>
       </w:r>
       <w:r>
         <w:rPr>
@@ -6829,19 +6860,7 @@
       </w:r>
       <w:r>
         <w:rPr/>
-        <w:t xml:space="preserve"> of Vernal. </w:t>
-      </w:r>
-      <w:r>
-        <w:rPr/>
-        <w:t xml:space="preserve">Published 3 </w:t>
-      </w:r>
-      <w:r>
-        <w:rPr/>
-        <w:t xml:space="preserve">November 2022 </w:t>
-      </w:r>
-      <w:r>
-        <w:rPr/>
-        <w:t xml:space="preserve">at </w:t>
+        <w:t xml:space="preserve"> of Vernal. Published 3 November 2022 at </w:t>
       </w:r>
       <w:hyperlink r:id="rId17">
         <w:r>
@@ -6851,15 +6870,9 @@
           <w:t>https://zenodo.org/record/7275241</w:t>
         </w:r>
       </w:hyperlink>
-      <w:hyperlink r:id="rId18">
-        <w:r>
-          <w:rPr/>
-          <w:t xml:space="preserve">. </w:t>
-        </w:r>
-      </w:hyperlink>
-      <w:r>
-        <w:rPr/>
-        <w:t>doi:10.5281/zenodo.7275241</w:t>
+      <w:r>
+        <w:rPr/>
+        <w:t>. doi:10.5281/zenodo.7275241</w:t>
       </w:r>
     </w:p>
     <w:p>
@@ -7206,7 +7219,7 @@
         </w:rPr>
         <w:t xml:space="preserve">, 4 November 2019. </w:t>
       </w:r>
-      <w:hyperlink r:id="rId19">
+      <w:hyperlink r:id="rId18">
         <w:r>
           <w:rPr>
             <w:rStyle w:val="InternetLink"/>
@@ -7223,7 +7236,7 @@
         </w:rPr>
         <w:t xml:space="preserve">, archived at </w:t>
       </w:r>
-      <w:hyperlink r:id="rId20">
+      <w:hyperlink r:id="rId19">
         <w:r>
           <w:rPr>
             <w:rStyle w:val="InternetLink"/>
@@ -7863,7 +7876,7 @@
                 <w:szCs w:val="24"/>
                 <w:u w:val="none"/>
               </w:rPr>
-              <w:t>?</w:t>
+              <w:t>Sculpture</w:t>
             </w:r>
           </w:p>
         </w:tc>
@@ -18798,6 +18811,7 @@
           <w:ilvl w:val="0"/>
           <w:numId w:val="8"/>
         </w:numPr>
+        <w:ind w:left="720" w:right="0" w:hanging="360"/>
         <w:rPr/>
       </w:pPr>
       <w:r>
@@ -18812,6 +18826,7 @@
           <w:ilvl w:val="0"/>
           <w:numId w:val="8"/>
         </w:numPr>
+        <w:ind w:left="720" w:right="0" w:hanging="360"/>
         <w:rPr/>
       </w:pPr>
       <w:r>
@@ -18826,6 +18841,7 @@
           <w:ilvl w:val="0"/>
           <w:numId w:val="8"/>
         </w:numPr>
+        <w:ind w:left="720" w:right="0" w:hanging="360"/>
         <w:rPr/>
       </w:pPr>
       <w:r>
@@ -18840,6 +18856,7 @@
           <w:ilvl w:val="0"/>
           <w:numId w:val="8"/>
         </w:numPr>
+        <w:ind w:left="720" w:right="0" w:hanging="360"/>
         <w:rPr/>
       </w:pPr>
       <w:r>
@@ -18854,6 +18871,7 @@
           <w:ilvl w:val="0"/>
           <w:numId w:val="8"/>
         </w:numPr>
+        <w:ind w:left="720" w:right="0" w:hanging="360"/>
         <w:rPr/>
       </w:pPr>
       <w:r>
@@ -18868,6 +18886,7 @@
           <w:ilvl w:val="0"/>
           <w:numId w:val="8"/>
         </w:numPr>
+        <w:ind w:left="720" w:right="0" w:hanging="360"/>
         <w:rPr/>
       </w:pPr>
       <w:r>
@@ -18882,6 +18901,7 @@
           <w:ilvl w:val="0"/>
           <w:numId w:val="8"/>
         </w:numPr>
+        <w:ind w:left="720" w:right="0" w:hanging="360"/>
         <w:rPr/>
       </w:pPr>
       <w:r>
@@ -18896,6 +18916,7 @@
           <w:ilvl w:val="0"/>
           <w:numId w:val="8"/>
         </w:numPr>
+        <w:ind w:left="720" w:right="0" w:hanging="360"/>
         <w:rPr/>
       </w:pPr>
       <w:r>
@@ -18910,6 +18931,7 @@
           <w:ilvl w:val="0"/>
           <w:numId w:val="8"/>
         </w:numPr>
+        <w:ind w:left="720" w:right="0" w:hanging="360"/>
         <w:rPr>
           <w:highlight w:val="none"/>
           <w:shd w:fill="FFFF00" w:val="clear"/>
@@ -19185,7 +19207,7 @@
       </w:r>
       <w:r>
         <w:rPr/>
-        <w:t xml:space="preserve">. This was reproduced by Hatcher (1901:figure 4) as then only then-known atlas referred to </w:t>
+        <w:t xml:space="preserve">. This was reproduced by Hatcher (1901:figure 4) as the only then-known atlas referred to </w:t>
       </w:r>
       <w:r>
         <w:rPr>
@@ -19197,6 +19219,14 @@
       <w:r>
         <w:rPr/>
         <w:t xml:space="preserve">, although the referral must be considered highly uncertain. The specimen number is unknown. </w:t>
+      </w:r>
+      <w:r>
+        <w:rPr/>
+        <w:t>As noted by Holland (1906:248), the posterodorsal process of the neural arch is illustrated broken off, and Marsh’s  restoration of its tip is too short.</w:t>
+      </w:r>
+      <w:r>
+        <w:rPr/>
+        <w:t xml:space="preserve"> </w:t>
       </w:r>
       <w:r>
         <w:rPr>
@@ -19207,7 +19237,15 @@
       </w:r>
       <w:r>
         <w:rPr/>
-        <w:t xml:space="preserve"> The atlas of AMNH 969, showing the neural arch in left lateral view (from Holland 1906:figure 14) with a speculative drawing of the intercentrum (which Holland did not illustrate in lateral view). Holland considered this atlas to belong to </w:t>
+        <w:t xml:space="preserve"> The atlas of AMNH 969, showing the neural arch in left lateral view (from Holland 1906:figure 14) with a speculative drawing of the intercentrum (which Holland illustrate</w:t>
+      </w:r>
+      <w:r>
+        <w:rPr/>
+        <w:t>d in anterior, posterior and ventral views, but not</w:t>
+      </w:r>
+      <w:r>
+        <w:rPr/>
+        <w:t xml:space="preserve"> in lateral view). Holland considered this atlas to belong to </w:t>
       </w:r>
       <w:r>
         <w:rPr>
@@ -19240,7 +19278,39 @@
       </w:r>
       <w:r>
         <w:rPr/>
-        <w:t xml:space="preserve"> The atlas of the London mount, reproduced from Holland (1906:figure 1). </w:t>
+        <w:t xml:space="preserve"> </w:t>
+      </w:r>
+      <w:r>
+        <w:rPr/>
+        <w:t xml:space="preserve">The atlas of the Paris mount, unchanged since its original installation. The neural arch appears pale grey in this photograph while the intercentrum is a darker brown. Two areas of the image have been lightened where the atlas is obscured in lateral view by part of the skull and by the atlantal rib </w:t>
+      </w:r>
+      <w:r>
+        <w:rPr/>
+        <w:t>(see text)</w:t>
+      </w:r>
+      <w:r>
+        <w:rPr/>
+        <w:t>. Photograph by Vincent Reneleau (MNHN). This is evidently the same as t</w:t>
+      </w:r>
+      <w:r>
+        <w:rPr/>
+        <w:t xml:space="preserve">he atlas </w:t>
+      </w:r>
+      <w:r>
+        <w:rPr/>
+        <w:t xml:space="preserve">used in the original </w:t>
+      </w:r>
+      <w:r>
+        <w:rPr/>
+        <w:t xml:space="preserve">London mount, </w:t>
+      </w:r>
+      <w:r>
+        <w:rPr/>
+        <w:t xml:space="preserve">as illustrated by </w:t>
+      </w:r>
+      <w:r>
+        <w:rPr/>
+        <w:t xml:space="preserve">Holland (1906:figure 1). </w:t>
       </w:r>
       <w:r>
         <w:rPr>
@@ -20394,7 +20464,6 @@
     </w:lvl>
     <w:lvl w:ilvl="3">
       <w:start w:val="1"/>
-      <w:pStyle w:val="Heading4"/>
       <w:numFmt w:val="none"/>
       <w:suff w:val="nothing"/>
       <w:lvlText w:val=""/>
@@ -20525,7 +20594,7 @@
     <w:pPr>
       <w:widowControl/>
       <w:suppressAutoHyphens w:val="true"/>
-      <w:overflowPunct w:val="false"/>
+      <w:overflowPunct w:val="true"/>
       <w:bidi w:val="0"/>
       <w:spacing w:before="0" w:after="0"/>
       <w:ind w:left="0" w:right="0" w:hanging="0"/>

</xml_diff>

<commit_message>
Fix spelling of Olaf Peterson, excise speculation
</commit_message>
<xml_diff>
--- a/TaylorEtAl-composition-of-the-Carnegie-Diplodocus.docx
+++ b/TaylorEtAl-composition-of-the-Carnegie-Diplodocus.docx
@@ -1273,7 +1273,15 @@
       </w:pPr>
       <w:r>
         <w:rPr/>
-        <w:t>In 1900, Mr. Olof A. Peterson collected another, slightly smaller, specimen of the same species of sauropod from the same quarry (Hatcher 1901:3). This specimen was designated CM 94. It consisted of nine cervical vertebrae, nine dorsal vertebrae, sacrum, 39 caudal vertebrae, fragments of ribs, five chevrons, both sternal plates and scapulocoracoids, the complete pelvis, left femur, and right tibia, fibula, astragalus and pes (McIntosh 1981:20).</w:t>
+        <w:t>In 1900, Mr. Ol</w:t>
+      </w:r>
+      <w:r>
+        <w:rPr/>
+        <w:t>a</w:t>
+      </w:r>
+      <w:r>
+        <w:rPr/>
+        <w:t>f A. Peterson collected another, slightly smaller, specimen of the same species of sauropod from the same quarry (Hatcher 1901:3). This specimen was designated CM 94. It consisted of nine cervical vertebrae, nine dorsal vertebrae, sacrum, 39 caudal vertebrae, fragments of ribs, five chevrons, both sternal plates and scapulocoracoids, the complete pelvis, left femur, and right tibia, fibula, astragalus and pes (McIntosh 1981:20).</w:t>
       </w:r>
     </w:p>
     <w:p>
@@ -1581,17 +1589,7 @@
       </w:r>
       <w:r>
         <w:rPr/>
-        <w:t xml:space="preserve"> specimens in Brussels, but they maintained little to no contact outside the francophone world, and guarded their secrets. Coggeshall had to work out for himself how the cast bones could be mounted in a lifelike posture, informed by some experience with fossil mounts in his previous post at the AMNH, but nothing on the scale of a complete sauropod.</w:t>
-      </w:r>
-    </w:p>
-    <w:p>
-      <w:pPr>
-        <w:pStyle w:val="TextBody"/>
-        <w:rPr/>
-      </w:pPr>
-      <w:r>
-        <w:rPr/>
-        <w:t>The mounting was executed by a team of three: Coggeshall himself aided by Agostini and L. S. Coggeshall (Coggeshall 1951a:276), the latter almost certainly Arthur’s brother Louis. However, Arthur’s wife, born Jennie Louise Smith, sometimes went by the name Jennie L. S. Coggeshall, so it may be possible that the third member of Coggeshall’s team was his wife.</w:t>
+        <w:t xml:space="preserve"> specimens in Brussels, but they maintained little to no contact outside the francophone world, and guarded their secrets. Coggeshall had to work out for himself how the cast bones could be mounted in a lifelike posture, informed by some experience with fossil mounts in his previous post at the AMNH, but nothing on the scale of a complete sauropod. The mounting was executed by a team of three: Coggeshall himself aided by Agostini and L. S. Coggeshall (Coggeshall 1951a:276), the latter almost certainly Arthur’s brother Louis.</w:t>
       </w:r>
     </w:p>
     <w:p>
@@ -6317,7 +6315,7 @@
       </w:pPr>
       <w:r>
         <w:rPr>
-          <w:rFonts w:cs="Alkes" w:ascii="Baskerville" w:hAnsi="Baskerville"/>
+          <w:rFonts w:cs="Alkes"/>
           <w:kern w:val="0"/>
           <w:lang w:bidi="ar-SA"/>
         </w:rPr>
@@ -6325,7 +6323,7 @@
       </w:r>
       <w:r>
         <w:rPr>
-          <w:rFonts w:cs="Alkes" w:ascii="Baskerville" w:hAnsi="Baskerville"/>
+          <w:rFonts w:cs="Alkes"/>
           <w:i/>
           <w:iCs/>
           <w:kern w:val="0"/>
@@ -6335,7 +6333,7 @@
       </w:r>
       <w:r>
         <w:rPr>
-          <w:rFonts w:cs="Alkes" w:ascii="Baskerville" w:hAnsi="Baskerville"/>
+          <w:rFonts w:cs="Alkes"/>
           <w:kern w:val="0"/>
           <w:lang w:bidi="ar-SA"/>
         </w:rPr>
@@ -6343,7 +6341,7 @@
       </w:r>
       <w:r>
         <w:rPr>
-          <w:rFonts w:cs="Alkes" w:ascii="Baskerville" w:hAnsi="Baskerville"/>
+          <w:rFonts w:cs="Alkes"/>
           <w:i/>
           <w:iCs/>
           <w:kern w:val="0"/>
@@ -6353,7 +6351,7 @@
       </w:r>
       <w:r>
         <w:rPr>
-          <w:rFonts w:cs="Alkes" w:ascii="Baskerville" w:hAnsi="Baskerville"/>
+          <w:rFonts w:cs="Alkes"/>
           <w:kern w:val="0"/>
           <w:lang w:bidi="ar-SA"/>
         </w:rPr>
@@ -6361,7 +6359,7 @@
       </w:r>
       <w:r>
         <w:rPr>
-          <w:rFonts w:cs="Alkes" w:ascii="Baskerville" w:hAnsi="Baskerville"/>
+          <w:rFonts w:cs="Alkes"/>
           <w:b/>
           <w:bCs/>
           <w:kern w:val="0"/>
@@ -6371,7 +6369,7 @@
       </w:r>
       <w:r>
         <w:rPr>
-          <w:rFonts w:cs="Alkes" w:ascii="Baskerville" w:hAnsi="Baskerville"/>
+          <w:rFonts w:cs="Alkes"/>
           <w:kern w:val="0"/>
           <w:lang w:bidi="ar-SA"/>
         </w:rPr>
@@ -6387,7 +6385,7 @@
       </w:pPr>
       <w:r>
         <w:rPr>
-          <w:rFonts w:cs="Alkes" w:ascii="Baskerville" w:hAnsi="Baskerville"/>
+          <w:rFonts w:cs="Alkes"/>
           <w:kern w:val="0"/>
           <w:lang w:bidi="ar-SA"/>
         </w:rPr>
@@ -6395,7 +6393,7 @@
       </w:r>
       <w:r>
         <w:rPr>
-          <w:rFonts w:cs="Alkes" w:ascii="Baskerville" w:hAnsi="Baskerville"/>
+          <w:rFonts w:cs="Alkes"/>
           <w:i/>
           <w:iCs/>
           <w:kern w:val="0"/>
@@ -6405,7 +6403,7 @@
       </w:r>
       <w:r>
         <w:rPr>
-          <w:rFonts w:cs="Alkes" w:ascii="Baskerville" w:hAnsi="Baskerville"/>
+          <w:rFonts w:cs="Alkes"/>
           <w:kern w:val="0"/>
           <w:lang w:bidi="ar-SA"/>
         </w:rPr>
@@ -6413,7 +6411,7 @@
       </w:r>
       <w:r>
         <w:rPr>
-          <w:rFonts w:cs="Alkes" w:ascii="Baskerville" w:hAnsi="Baskerville"/>
+          <w:rFonts w:cs="Alkes"/>
           <w:i/>
           <w:iCs/>
           <w:kern w:val="0"/>
@@ -6423,7 +6421,7 @@
       </w:r>
       <w:r>
         <w:rPr>
-          <w:rFonts w:cs="Alkes" w:ascii="Baskerville" w:hAnsi="Baskerville"/>
+          <w:rFonts w:cs="Alkes"/>
           <w:kern w:val="0"/>
           <w:lang w:bidi="ar-SA"/>
         </w:rPr>
@@ -6431,7 +6429,7 @@
       </w:r>
       <w:r>
         <w:rPr>
-          <w:rFonts w:cs="Alkes" w:ascii="Baskerville" w:hAnsi="Baskerville"/>
+          <w:rFonts w:cs="Alkes"/>
           <w:b/>
           <w:bCs/>
           <w:kern w:val="0"/>
@@ -6441,7 +6439,7 @@
       </w:r>
       <w:r>
         <w:rPr>
-          <w:rFonts w:cs="Alkes" w:ascii="Baskerville" w:hAnsi="Baskerville"/>
+          <w:rFonts w:cs="Alkes"/>
           <w:kern w:val="0"/>
           <w:lang w:bidi="ar-SA"/>
         </w:rPr>
@@ -6456,87 +6454,70 @@
         </w:rPr>
       </w:pPr>
       <w:r>
+        <w:rPr/>
+        <w:t xml:space="preserve">Rea, Tom. 2001. </w:t>
+      </w:r>
+      <w:r>
+        <w:rPr>
+          <w:i/>
+          <w:iCs/>
+        </w:rPr>
+        <w:t>Bone Wars. The Excavation and Celebrity of Andrew Carnegie’s Dinosaur</w:t>
+      </w:r>
+      <w:r>
+        <w:rPr/>
+        <w:t>. University of Pittsburgh Press, Pittsburgh.</w:t>
+      </w:r>
+    </w:p>
+    <w:p>
+      <w:pPr>
+        <w:pStyle w:val="Reference"/>
         <w:rPr>
           <w:rFonts w:ascii="Baskerville" w:hAnsi="Baskerville"/>
         </w:rPr>
-        <w:t xml:space="preserve">Rea, Tom. 2001. </w:t>
-      </w:r>
-      <w:r>
+      </w:pPr>
+      <w:r>
+        <w:rPr/>
+        <w:t xml:space="preserve">Remes, Kristian, David M. Unwin, Nicole Klein, Wolf-Dieter Heinrich and Oliver Hampe. 2011. Skeletal reconstruction of </w:t>
+      </w:r>
+      <w:r>
+        <w:rPr>
+          <w:i/>
+          <w:iCs/>
+        </w:rPr>
+        <w:t>Brachiosaurus brancai</w:t>
+      </w:r>
+      <w:r>
+        <w:rPr/>
+        <w:t xml:space="preserve"> in the Museum für Naturkunde, Berlin: summarizing 70 years of sauropod research. pp. 305–316 in: Nicole Klein, Kristian Remes, Carole T. Gee and Martin P. Sander (eds.), </w:t>
+      </w:r>
+      <w:r>
+        <w:rPr>
+          <w:i/>
+          <w:iCs/>
+        </w:rPr>
+        <w:t>Biology of the Sauropod Dinosaurs: Understanding the Life of Giants</w:t>
+      </w:r>
+      <w:r>
+        <w:rPr/>
+        <w:t>. Indiana University Press, Bloomington, Indiana.</w:t>
+      </w:r>
+    </w:p>
+    <w:p>
+      <w:pPr>
+        <w:pStyle w:val="Reference"/>
         <w:rPr>
           <w:rFonts w:ascii="Baskerville" w:hAnsi="Baskerville"/>
-          <w:i/>
-          <w:iCs/>
-        </w:rPr>
-        <w:t>Bone Wars. The Excavation and Celebrity of Andrew Carnegie’s Dinosaur</w:t>
-      </w:r>
-      <w:r>
-        <w:rPr>
-          <w:rFonts w:ascii="Baskerville" w:hAnsi="Baskerville"/>
-        </w:rPr>
-        <w:t>. University of Pittsburgh Press, Pittsburgh.</w:t>
-      </w:r>
-    </w:p>
-    <w:p>
-      <w:pPr>
-        <w:pStyle w:val="Reference"/>
-        <w:rPr>
-          <w:rFonts w:ascii="Baskerville" w:hAnsi="Baskerville"/>
-        </w:rPr>
-      </w:pPr>
-      <w:r>
-        <w:rPr>
-          <w:rFonts w:ascii="Baskerville" w:hAnsi="Baskerville"/>
-        </w:rPr>
-        <w:t xml:space="preserve">Remes, Kristian, David M. Unwin, Nicole Klein, Wolf-Dieter Heinrich and Oliver Hampe. 2011. Skeletal reconstruction of </w:t>
-      </w:r>
-      <w:r>
-        <w:rPr>
-          <w:rFonts w:ascii="Baskerville" w:hAnsi="Baskerville"/>
-          <w:i/>
-          <w:iCs/>
-        </w:rPr>
-        <w:t>Brachiosaurus brancai</w:t>
-      </w:r>
-      <w:r>
-        <w:rPr>
-          <w:rFonts w:ascii="Baskerville" w:hAnsi="Baskerville"/>
-        </w:rPr>
-        <w:t xml:space="preserve"> in the Museum für Naturkunde, Berlin: summarizing 70 years of sauropod research. pp. 305–316 in: Nicole Klein, Kristian Remes, Carole T. Gee and Martin P. Sander (eds.), </w:t>
-      </w:r>
-      <w:r>
-        <w:rPr>
-          <w:rFonts w:ascii="Baskerville" w:hAnsi="Baskerville"/>
-          <w:i/>
-          <w:iCs/>
-        </w:rPr>
-        <w:t>Biology of the Sauropod Dinosaurs: Understanding the Life of Giants</w:t>
-      </w:r>
-      <w:r>
-        <w:rPr>
-          <w:rFonts w:ascii="Baskerville" w:hAnsi="Baskerville"/>
-        </w:rPr>
-        <w:t>. Indiana University Press, Bloomington, Indiana.</w:t>
-      </w:r>
-    </w:p>
-    <w:p>
-      <w:pPr>
-        <w:pStyle w:val="Reference"/>
-        <w:rPr>
-          <w:rFonts w:ascii="Baskerville" w:hAnsi="Baskerville"/>
         </w:rPr>
       </w:pPr>
       <w:bookmarkStart w:id="34" w:name="__DdeLink__2717_3412805200"/>
       <w:r>
-        <w:rPr>
-          <w:rFonts w:ascii="Baskerville" w:hAnsi="Baskerville"/>
-        </w:rPr>
+        <w:rPr/>
         <w:t>Riedl-Dorn</w:t>
       </w:r>
       <w:bookmarkEnd w:id="34"/>
       <w:r>
-        <w:rPr>
-          <w:rFonts w:ascii="Baskerville" w:hAnsi="Baskerville"/>
-        </w:rPr>
+        <w:rPr/>
         <w:t>, Christa. 1998. Das Haus der Wunder: Zur Geschichte des Naturhistorischen Museums in Wien. Verlag Holzhausen, Vienna. 308 pages.</w:t>
       </w:r>
     </w:p>
@@ -18805,7 +18786,15 @@
       </w:pPr>
       <w:r>
         <w:rPr/>
-        <w:t>Seated, facing right: field worked Olof A. Peterson</w:t>
+        <w:t>Seated, facing right: field worked Ol</w:t>
+      </w:r>
+      <w:r>
+        <w:rPr/>
+        <w:t>a</w:t>
+      </w:r>
+      <w:r>
+        <w:rPr/>
+        <w:t>f A. Peterson</w:t>
       </w:r>
     </w:p>
     <w:p>
@@ -18820,7 +18809,15 @@
       </w:pPr>
       <w:r>
         <w:rPr/>
-        <w:t>Standing at back: preparator Louis Coggeshall (Arthur’s brother)</w:t>
+        <w:t xml:space="preserve">Standing at back: preparator Louis </w:t>
+      </w:r>
+      <w:r>
+        <w:rPr/>
+        <w:t xml:space="preserve">S. </w:t>
+      </w:r>
+      <w:r>
+        <w:rPr/>
+        <w:t>Coggeshall (Arthur’s brother)</w:t>
       </w:r>
     </w:p>
     <w:p>
@@ -18986,7 +18983,15 @@
       </w:r>
       <w:r>
         <w:rPr/>
-        <w:t xml:space="preserve"> Olof A. Peterson, who led the excavation of the paratype specimen CM 94. (See Figure K for those who excavated the holotype specimen CM 84). </w:t>
+        <w:t xml:space="preserve"> Ol</w:t>
+      </w:r>
+      <w:r>
+        <w:rPr/>
+        <w:t>a</w:t>
+      </w:r>
+      <w:r>
+        <w:rPr/>
+        <w:t xml:space="preserve">f A. Peterson, who led the excavation of the paratype specimen CM 94. (See Figure K for those who excavated the holotype specimen CM 84). </w:t>
       </w:r>
       <w:r>
         <w:rPr>
@@ -20520,7 +20525,7 @@
     <w:pPr>
       <w:widowControl/>
       <w:suppressAutoHyphens w:val="true"/>
-      <w:overflowPunct w:val="false"/>
+      <w:overflowPunct w:val="true"/>
       <w:bidi w:val="0"/>
       <w:spacing w:before="0" w:after="0"/>
       <w:ind w:left="0" w:right="0" w:hanging="0"/>

</xml_diff>

<commit_message>
Add Vincent Reneleau's measurement of the Paris Diplodocus
</commit_message>
<xml_diff>
--- a/TaylorEtAl-composition-of-the-Carnegie-Diplodocus.docx
+++ b/TaylorEtAl-composition-of-the-Carnegie-Diplodocus.docx
@@ -1273,15 +1273,7 @@
       </w:pPr>
       <w:r>
         <w:rPr/>
-        <w:t>In 1900, Mr. Ol</w:t>
-      </w:r>
-      <w:r>
-        <w:rPr/>
-        <w:t>a</w:t>
-      </w:r>
-      <w:r>
-        <w:rPr/>
-        <w:t>f A. Peterson collected another, slightly smaller, specimen of the same species of sauropod from the same quarry (Hatcher 1901:3). This specimen was designated CM 94. It consisted of nine cervical vertebrae, nine dorsal vertebrae, sacrum, 39 caudal vertebrae, fragments of ribs, five chevrons, both sternal plates and scapulocoracoids, the complete pelvis, left femur, and right tibia, fibula, astragalus and pes (McIntosh 1981:20).</w:t>
+        <w:t>In 1900, Mr. Olaf A. Peterson collected another, slightly smaller, specimen of the same species of sauropod from the same quarry (Hatcher 1901:3). This specimen was designated CM 94. It consisted of nine cervical vertebrae, nine dorsal vertebrae, sacrum, 39 caudal vertebrae, fragments of ribs, five chevrons, both sternal plates and scapulocoracoids, the complete pelvis, left femur, and right tibia, fibula, astragalus and pes (McIntosh 1981:20).</w:t>
       </w:r>
     </w:p>
     <w:p>
@@ -3861,7 +3853,11 @@
       </w:pPr>
       <w:r>
         <w:rPr/>
-        <w:t>Untermann (1959:365) gave the length of the Field House’s concrete cast as 76 feet (= 23.2 m). Sarti (2012:14) gave a length of 27 m (= 88.6 feet) for the Bologna mount, and Otero and Gasparini (2014:299) gave the same length for the La Plata mount. This possibly inflated length frequently appears in popular sources, and also (unreferenced) in one of our own earlier papers (Taylor and Naish 2007:1560). David Letasi (pers. comm., 2022), in preparing mounts of second-generation casts for the Museum of Science and Industry in Tampa, Florida, had Jim Madsen of Dinolab lay out the skull and axial skeleton at his lab, and measured it at 75 feet (= 22.9 m).</w:t>
+        <w:t xml:space="preserve">Untermann (1959:365) gave the length of the Field House’s concrete cast as 76 feet (= 23.2 m). Sarti (2012:14) gave a length of 27 m (= 88.6 feet) for the Bologna mount, and Otero and Gasparini (2014:299) gave the same length for the La Plata mount. This possibly inflated length frequently appears in popular sources, and also (unreferenced) in one of our own earlier papers (Taylor and Naish 2007:1560). David Letasi (pers. comm., 2022), in preparing mounts of second-generation casts for the Museum of Science and Industry in Tampa, Florida, had Jim Madsen of Dinolab lay out the skull and axial skeleton at his lab, and measured it at 75 feet (= 22.9 m). </w:t>
+      </w:r>
+      <w:r>
+        <w:rPr/>
+        <w:t>Vincent Reneleau has measured the Paris mount by dropping a plumb line from its snout and measuring in a straight line along the ground until the curve in the distal tail, then measuring around the curve. He found a total length of 23.5 m (= 77 feet), which would increase by 80 cm if the tail were elevated to the height of the pelvis and held straight out (Vincent Reneleau, pers. comm. 2022).</w:t>
       </w:r>
     </w:p>
     <w:p>
@@ -3871,7 +3867,15 @@
       </w:pPr>
       <w:r>
         <w:rPr/>
-        <w:t>Discounting Hatcher’s initial estimate as based on an incomplete skeleton, we find good agreement between the measurements of Untermann and Letasi. We might write off Avebury’s 84 feet as an exaggeration to amplify the value of Carnegie’s gift, and the two 27-meter estimates as unsourced. Thus the casts likely measure about 76 feet (= 23.2 m). However, as pointed out by Wedel (2019), casts typically come out smaller than the elements they were molded from, by perhaps 2.5% or so. If that was the case with regards to the concrete cast, that suggests that the original skeleton may have been longer by about 2 feet, giving a figure of 78 feet (= 23.8 m), according well with Holland’s (1904a) letter.</w:t>
+        <w:t xml:space="preserve">Discounting Hatcher’s initial estimate as based on an incomplete skeleton, we find good agreement between the measurements of Untermann, Letasi </w:t>
+      </w:r>
+      <w:r>
+        <w:rPr/>
+        <w:t>and Reneleau</w:t>
+      </w:r>
+      <w:r>
+        <w:rPr/>
+        <w:t>. We might write off Avebury’s 84 feet as an exaggeration to amplify the value of Carnegie’s gift, and the two 27-meter estimates as unsourced. Thus the casts likely measure about 76 feet (= 23.2 m). However, as pointed out by Wedel (2019), casts typically come out smaller than the elements they were molded from, by perhaps 2.5% or so. If that was the case with regards to the concrete cast, that suggests that the original skeleton may have been longer by about 2 feet, giving a figure of 78 feet (= 23.8 m), according well with Holland’s (1904a) letter.</w:t>
       </w:r>
     </w:p>
     <w:p>
@@ -4136,7 +4140,11 @@
       </w:pPr>
       <w:r>
         <w:rPr/>
-        <w:t>We thank Brian Curtice, David Letasi, Peter May, Amanda McGee, Anthony Maltese, Florian Mildenberger, Kristian Remes, Vincent Reneleau, Daniela Schwarz and Matt Wedel for permission to cite personal communications.</w:t>
+        <w:t xml:space="preserve">We thank Brian Curtice, David Letasi, Peter May, Amanda McGee, Anthony Maltese, Florian Mildenberger, Kristian Remes, Vincent Reneleau, Daniela Schwarz and Matt Wedel for permission to cite personal communications. </w:t>
+      </w:r>
+      <w:r>
+        <w:rPr/>
+        <w:t>We also thank Vincent Reneleau for measuring the Paris cast.</w:t>
       </w:r>
     </w:p>
     <w:p>
@@ -4146,7 +4154,27 @@
       </w:pPr>
       <w:r>
         <w:rPr/>
-        <w:t>Mike Taylor thanks his wife Fiona for tolerating his obsession with historical sauropod mounts that has consumed many months of evenings.</w:t>
+        <w:t xml:space="preserve">Finally, </w:t>
+      </w:r>
+      <w:r>
+        <w:rPr/>
+        <w:t xml:space="preserve">Mike Taylor thanks his wife Fiona for tolerating </w:t>
+      </w:r>
+      <w:r>
+        <w:rPr/>
+        <w:t>an</w:t>
+      </w:r>
+      <w:r>
+        <w:rPr/>
+        <w:t xml:space="preserve"> obsession with historical sauropod mounts that has consumed many months of </w:t>
+      </w:r>
+      <w:r>
+        <w:rPr/>
+        <w:t xml:space="preserve">his </w:t>
+      </w:r>
+      <w:r>
+        <w:rPr/>
+        <w:t>evenings.</w:t>
       </w:r>
     </w:p>
     <w:p>
@@ -18094,6 +18122,77 @@
             </w:pPr>
             <w:r>
               <w:rPr/>
+              <w:t>Vincent Reneleau (pers. comm, 2022)</w:t>
+            </w:r>
+          </w:p>
+        </w:tc>
+        <w:tc>
+          <w:tcPr>
+            <w:tcW w:w="1467" w:type="dxa"/>
+            <w:tcBorders/>
+          </w:tcPr>
+          <w:p>
+            <w:pPr>
+              <w:pStyle w:val="TableContents"/>
+              <w:widowControl w:val="false"/>
+              <w:rPr/>
+            </w:pPr>
+            <w:r>
+              <w:rPr/>
+              <w:t>77 feet</w:t>
+            </w:r>
+          </w:p>
+        </w:tc>
+        <w:tc>
+          <w:tcPr>
+            <w:tcW w:w="1530" w:type="dxa"/>
+            <w:tcBorders/>
+          </w:tcPr>
+          <w:p>
+            <w:pPr>
+              <w:pStyle w:val="TableContents"/>
+              <w:widowControl w:val="false"/>
+              <w:rPr/>
+            </w:pPr>
+            <w:r>
+              <w:rPr/>
+              <w:t>23.5 m *</w:t>
+            </w:r>
+          </w:p>
+        </w:tc>
+        <w:tc>
+          <w:tcPr>
+            <w:tcW w:w="3289" w:type="dxa"/>
+            <w:tcBorders/>
+          </w:tcPr>
+          <w:p>
+            <w:pPr>
+              <w:pStyle w:val="TableContents"/>
+              <w:widowControl w:val="false"/>
+              <w:rPr/>
+            </w:pPr>
+            <w:r>
+              <w:rPr/>
+              <w:t>Distance along floor between a plumb-line dropped from the snout to the tip of the tail</w:t>
+            </w:r>
+          </w:p>
+        </w:tc>
+      </w:tr>
+      <w:tr>
+        <w:trPr/>
+        <w:tc>
+          <w:tcPr>
+            <w:tcW w:w="3351" w:type="dxa"/>
+            <w:tcBorders/>
+          </w:tcPr>
+          <w:p>
+            <w:pPr>
+              <w:pStyle w:val="TableContents"/>
+              <w:widowControl w:val="false"/>
+              <w:rPr/>
+            </w:pPr>
+            <w:r>
+              <w:rPr/>
               <w:t>Current Carnegie mount</w:t>
             </w:r>
           </w:p>
@@ -18786,15 +18885,7 @@
       </w:pPr>
       <w:r>
         <w:rPr/>
-        <w:t>Seated, facing right: field worked Ol</w:t>
-      </w:r>
-      <w:r>
-        <w:rPr/>
-        <w:t>a</w:t>
-      </w:r>
-      <w:r>
-        <w:rPr/>
-        <w:t>f A. Peterson</w:t>
+        <w:t>Seated, facing right: field worked Olaf A. Peterson</w:t>
       </w:r>
     </w:p>
     <w:p>
@@ -18809,15 +18900,7 @@
       </w:pPr>
       <w:r>
         <w:rPr/>
-        <w:t xml:space="preserve">Standing at back: preparator Louis </w:t>
-      </w:r>
-      <w:r>
-        <w:rPr/>
-        <w:t xml:space="preserve">S. </w:t>
-      </w:r>
-      <w:r>
-        <w:rPr/>
-        <w:t>Coggeshall (Arthur’s brother)</w:t>
+        <w:t>Standing at back: preparator Louis S. Coggeshall (Arthur’s brother)</w:t>
       </w:r>
     </w:p>
     <w:p>
@@ -18983,15 +19066,7 @@
       </w:r>
       <w:r>
         <w:rPr/>
-        <w:t xml:space="preserve"> Ol</w:t>
-      </w:r>
-      <w:r>
-        <w:rPr/>
-        <w:t>a</w:t>
-      </w:r>
-      <w:r>
-        <w:rPr/>
-        <w:t xml:space="preserve">f A. Peterson, who led the excavation of the paratype specimen CM 94. (See Figure K for those who excavated the holotype specimen CM 84). </w:t>
+        <w:t xml:space="preserve"> Olaf A. Peterson, who led the excavation of the paratype specimen CM 94. (See Figure K for those who excavated the holotype specimen CM 84). </w:t>
       </w:r>
       <w:r>
         <w:rPr>
@@ -20525,7 +20600,7 @@
     <w:pPr>
       <w:widowControl/>
       <w:suppressAutoHyphens w:val="true"/>
-      <w:overflowPunct w:val="true"/>
+      <w:overflowPunct w:val="false"/>
       <w:bidi w:val="0"/>
       <w:spacing w:before="0" w:after="0"/>
       <w:ind w:left="0" w:right="0" w:hanging="0"/>

</xml_diff>

<commit_message>
Add field photo of Wortman with femur
</commit_message>
<xml_diff>
--- a/TaylorEtAl-composition-of-the-Carnegie-Diplodocus.docx
+++ b/TaylorEtAl-composition-of-the-Carnegie-Diplodocus.docx
@@ -1263,7 +1263,15 @@
       </w:pPr>
       <w:r>
         <w:rPr/>
-        <w:t>On 4 July 1899 — Independence Day — Dr. Jacob L. Wortman, working for the Carnegie Museum, found the first bones of a largely complete sauropod specimen at Sheep Creek in Albany County, Wyoming. He and his team collected it across a period of several months (Hatcher 1901:3–4, Nieuwland 2019:44). This specimen was designated CM 84. It consisted of 14 cervical vertebrae C2–15 (although see Taylor 2022:8–11 on uncertainties about the neck material), all 10 dorsal vertebrae D1–10, sacrum, caudal vertebrae Ca1–12, 18 ribs, both sternal plates, left scapulocoracoid (not right as stated by Hatcher), almost complete pelvis, right femur, and two thin bones of uncertain identity which Hatcher thought might be clavicles (McIntosh 1981:20).</w:t>
+        <w:t xml:space="preserve">On 4 July 1899 — Independence Day — Dr. Jacob L. Wortman, working for the Carnegie Museum, found the first bones of a largely complete sauropod specimen at Sheep Creek in Albany County, Wyoming. He and his team collected it </w:t>
+      </w:r>
+      <w:r>
+        <w:rPr/>
+        <w:t xml:space="preserve">(Figure N) </w:t>
+      </w:r>
+      <w:r>
+        <w:rPr/>
+        <w:t>across a period of several months (Hatcher 1901:3–4, Nieuwland 2019:44). This specimen was designated CM 84. It consisted of 14 cervical vertebrae C2–15 (although see Taylor 2022:8–11 on uncertainties about the neck material), all 10 dorsal vertebrae D1–10, sacrum, caudal vertebrae Ca1–12, 18 ribs, both sternal plates, left scapulocoracoid (not right as stated by Hatcher), almost complete pelvis, right femur, and two thin bones of uncertain identity which Hatcher thought might be clavicles (McIntosh 1981:20).</w:t>
       </w:r>
     </w:p>
     <w:p>
@@ -2770,7 +2778,47 @@
       </w:r>
       <w:r>
         <w:rPr/>
-        <w:t xml:space="preserve"> preserved in the American Museum of Natural History” and may be sculptures of this element. However, the element illustrated by Holland (1906:figure 21) as the rib of the axis is not included in the Paris mount. How and why the atlas rib was included in the Paris mount but omitted from the Carnegie mount is unknown. </w:t>
+        <w:t xml:space="preserve"> preserved in the American Museum of Natural History” and may be sculptures of this element. However, the element illustrated by Holland (1906:figure 21) as the rib of the axis is not included in the Paris mount. </w:t>
+      </w:r>
+      <w:r>
+        <w:rPr/>
+        <w:t xml:space="preserve">Atlantal ribs are also present in the London mount (Paul Barrett, pers. comm., 2022). </w:t>
+      </w:r>
+      <w:r>
+        <w:rPr/>
+        <w:t>How and why the atlas rib</w:t>
+      </w:r>
+      <w:r>
+        <w:rPr/>
+        <w:t>s</w:t>
+      </w:r>
+      <w:r>
+        <w:rPr/>
+        <w:t xml:space="preserve"> w</w:t>
+      </w:r>
+      <w:r>
+        <w:rPr/>
+        <w:t>ere</w:t>
+      </w:r>
+      <w:r>
+        <w:rPr/>
+        <w:t xml:space="preserve"> included in the Paris </w:t>
+      </w:r>
+      <w:r>
+        <w:rPr/>
+        <w:t xml:space="preserve">and London </w:t>
+      </w:r>
+      <w:r>
+        <w:rPr/>
+        <w:t>mount</w:t>
+      </w:r>
+      <w:r>
+        <w:rPr/>
+        <w:t>s</w:t>
+      </w:r>
+      <w:r>
+        <w:rPr/>
+        <w:t xml:space="preserve"> but omitted from the Carnegie mount is unknown. </w:t>
       </w:r>
       <w:r>
         <w:rPr>
@@ -3853,11 +3901,7 @@
       </w:pPr>
       <w:r>
         <w:rPr/>
-        <w:t xml:space="preserve">Untermann (1959:365) gave the length of the Field House’s concrete cast as 76 feet (= 23.2 m). Sarti (2012:14) gave a length of 27 m (= 88.6 feet) for the Bologna mount, and Otero and Gasparini (2014:299) gave the same length for the La Plata mount. This possibly inflated length frequently appears in popular sources, and also (unreferenced) in one of our own earlier papers (Taylor and Naish 2007:1560). David Letasi (pers. comm., 2022), in preparing mounts of second-generation casts for the Museum of Science and Industry in Tampa, Florida, had Jim Madsen of Dinolab lay out the skull and axial skeleton at his lab, and measured it at 75 feet (= 22.9 m). </w:t>
-      </w:r>
-      <w:r>
-        <w:rPr/>
-        <w:t>Vincent Reneleau has measured the Paris mount by dropping a plumb line from its snout and measuring in a straight line along the ground until the curve in the distal tail, then measuring around the curve. He found a total length of 23.5 m (= 77 feet), which would increase by 80 cm if the tail were elevated to the height of the pelvis and held straight out (Vincent Reneleau, pers. comm. 2022).</w:t>
+        <w:t>Untermann (1959:365) gave the length of the Field House’s concrete cast as 76 feet (= 23.2 m). Sarti (2012:14) gave a length of 27 m (= 88.6 feet) for the Bologna mount, and Otero and Gasparini (2014:299) gave the same length for the La Plata mount. This possibly inflated length frequently appears in popular sources, and also (unreferenced) in one of our own earlier papers (Taylor and Naish 2007:1560). David Letasi (pers. comm., 2022), in preparing mounts of second-generation casts for the Museum of Science and Industry in Tampa, Florida, had Jim Madsen of Dinolab lay out the skull and axial skeleton at his lab, and measured it at 75 feet (= 22.9 m). Vincent Reneleau has measured the Paris mount by dropping a plumb line from its snout and measuring in a straight line along the ground until the curve in the distal tail, then measuring around the curve. He found a total length of 23.5 m (= 77 feet), which would increase by 80 cm if the tail were elevated to the height of the pelvis and held straight out (Vincent Reneleau, pers. comm. 2022).</w:t>
       </w:r>
     </w:p>
     <w:p>
@@ -3867,15 +3911,7 @@
       </w:pPr>
       <w:r>
         <w:rPr/>
-        <w:t xml:space="preserve">Discounting Hatcher’s initial estimate as based on an incomplete skeleton, we find good agreement between the measurements of Untermann, Letasi </w:t>
-      </w:r>
-      <w:r>
-        <w:rPr/>
-        <w:t>and Reneleau</w:t>
-      </w:r>
-      <w:r>
-        <w:rPr/>
-        <w:t>. We might write off Avebury’s 84 feet as an exaggeration to amplify the value of Carnegie’s gift, and the two 27-meter estimates as unsourced. Thus the casts likely measure about 76 feet (= 23.2 m). However, as pointed out by Wedel (2019), casts typically come out smaller than the elements they were molded from, by perhaps 2.5% or so. If that was the case with regards to the concrete cast, that suggests that the original skeleton may have been longer by about 2 feet, giving a figure of 78 feet (= 23.8 m), according well with Holland’s (1904a) letter.</w:t>
+        <w:t>Discounting Hatcher’s initial estimate as based on an incomplete skeleton, we find good agreement between the measurements of Untermann, Letasi and Reneleau. We might write off Avebury’s 84 feet as an exaggeration to amplify the value of Carnegie’s gift, and the two 27-meter estimates as unsourced. Thus the casts likely measure about 76 feet (= 23.2 m). However, as pointed out by Wedel (2019), casts typically come out smaller than the elements they were molded from, by perhaps 2.5% or so. If that was the case with regards to the concrete cast, that suggests that the original skeleton may have been longer by about 2 feet, giving a figure of 78 feet (= 23.8 m), according well with Holland’s (1904a) letter.</w:t>
       </w:r>
     </w:p>
     <w:p>
@@ -4140,11 +4176,15 @@
       </w:pPr>
       <w:r>
         <w:rPr/>
-        <w:t xml:space="preserve">We thank Brian Curtice, David Letasi, Peter May, Amanda McGee, Anthony Maltese, Florian Mildenberger, Kristian Remes, Vincent Reneleau, Daniela Schwarz and Matt Wedel for permission to cite personal communications. </w:t>
-      </w:r>
-      <w:r>
-        <w:rPr/>
-        <w:t>We also thank Vincent Reneleau for measuring the Paris cast.</w:t>
+        <w:t xml:space="preserve">We thank </w:t>
+      </w:r>
+      <w:r>
+        <w:rPr/>
+        <w:t xml:space="preserve">Paul Barrett, </w:t>
+      </w:r>
+      <w:r>
+        <w:rPr/>
+        <w:t>Brian Curtice, David Letasi, Peter May, Amanda McGee, Anthony Maltese, Florian Mildenberger, Kristian Remes, Vincent Reneleau, Daniela Schwarz and Matt Wedel for permission to cite personal communications. We also thank Vincent Reneleau for measuring the Paris cast.</w:t>
       </w:r>
     </w:p>
     <w:p>
@@ -4154,27 +4194,7 @@
       </w:pPr>
       <w:r>
         <w:rPr/>
-        <w:t xml:space="preserve">Finally, </w:t>
-      </w:r>
-      <w:r>
-        <w:rPr/>
-        <w:t xml:space="preserve">Mike Taylor thanks his wife Fiona for tolerating </w:t>
-      </w:r>
-      <w:r>
-        <w:rPr/>
-        <w:t>an</w:t>
-      </w:r>
-      <w:r>
-        <w:rPr/>
-        <w:t xml:space="preserve"> obsession with historical sauropod mounts that has consumed many months of </w:t>
-      </w:r>
-      <w:r>
-        <w:rPr/>
-        <w:t xml:space="preserve">his </w:t>
-      </w:r>
-      <w:r>
-        <w:rPr/>
-        <w:t>evenings.</w:t>
+        <w:t>Finally, Mike Taylor thanks his wife Fiona for tolerating an obsession with historical sauropod mounts that has consumed many months of his evenings.</w:t>
       </w:r>
     </w:p>
     <w:p>
@@ -19124,7 +19144,15 @@
           <w:b w:val="false"/>
           <w:bCs w:val="false"/>
         </w:rPr>
-        <w:t xml:space="preserve"> Serafino Agostini, leader of the Italian crew that made the plaster molds and sculpted some of the elements that these were taken from.</w:t>
+        <w:t xml:space="preserve"> Serafino Agostini, leader of the Italian crew that made the plaster molds and sculpted some of the elements that these were taken from. </w:t>
+      </w:r>
+      <w:r>
+        <w:rPr>
+          <w:b w:val="false"/>
+          <w:bCs w:val="false"/>
+          <w:shd w:fill="FFFF00" w:val="clear"/>
+        </w:rPr>
+        <w:t>XXX cite this in the text! And check the others are all cited.</w:t>
       </w:r>
     </w:p>
     <w:p>
@@ -19328,6 +19356,47 @@
       <w:r>
         <w:rPr/>
         <w:t xml:space="preserve"> The atlas of the current Carnegie mount. Note that this differs from all three of the other specimens, having longer and slenderer posterior processes of the neural arch.</w:t>
+      </w:r>
+    </w:p>
+    <w:p>
+      <w:pPr>
+        <w:pStyle w:val="FigureCaption"/>
+        <w:spacing w:before="0" w:after="142"/>
+        <w:rPr>
+          <w:b w:val="false"/>
+          <w:b w:val="false"/>
+          <w:bCs w:val="false"/>
+        </w:rPr>
+      </w:pPr>
+      <w:r>
+        <w:rPr>
+          <w:b/>
+          <w:bCs/>
+        </w:rPr>
+        <w:t>Figure N.</w:t>
+      </w:r>
+      <w:r>
+        <w:rPr/>
+        <w:t xml:space="preserve"> Jacob L. Wortman, leader of the field team, in Quarry D at Sheep Creek, Albany, Wyoming, in 1899, as the Carnegie </w:t>
+      </w:r>
+      <w:r>
+        <w:rPr>
+          <w:i/>
+          <w:iCs/>
+        </w:rPr>
+        <w:t>Diplodocus</w:t>
+      </w:r>
+      <w:r>
+        <w:rPr/>
+        <w:t xml:space="preserve"> is being excavated. Before him is the </w:t>
+      </w:r>
+      <w:r>
+        <w:rPr/>
+        <w:t xml:space="preserve">right femur of CM 84 in medial view with the ventral side lying upwards. Closer to the camera is a pelvic girdle bone, probably the right pubis in medial view with proximal to the left. </w:t>
+      </w:r>
+      <w:r>
+        <w:rPr/>
+        <w:t>Carnegie photograph #29.</w:t>
       </w:r>
     </w:p>
     <w:p>
@@ -20600,7 +20669,7 @@
     <w:pPr>
       <w:widowControl/>
       <w:suppressAutoHyphens w:val="true"/>
-      <w:overflowPunct w:val="false"/>
+      <w:overflowPunct w:val="true"/>
       <w:bidi w:val="0"/>
       <w:spacing w:before="0" w:after="0"/>
       <w:ind w:left="0" w:right="0" w:hanging="0"/>

</xml_diff>

<commit_message>
All figures cited in text
</commit_message>
<xml_diff>
--- a/TaylorEtAl-composition-of-the-Carnegie-Diplodocus.docx
+++ b/TaylorEtAl-composition-of-the-Carnegie-Diplodocus.docx
@@ -292,6 +292,9 @@
         <w:p>
           <w:pPr>
             <w:pStyle w:val="Contents1"/>
+            <w:tabs>
+              <w:tab w:val="right" w:pos="9638" w:leader="dot"/>
+            </w:tabs>
             <w:rPr/>
           </w:pPr>
           <w:r>
@@ -363,6 +366,9 @@
         <w:p>
           <w:pPr>
             <w:pStyle w:val="Contents1"/>
+            <w:tabs>
+              <w:tab w:val="right" w:pos="9638" w:leader="dot"/>
+            </w:tabs>
             <w:rPr/>
           </w:pPr>
           <w:hyperlink w:anchor="__RefHeading___Toc4316_68767826">
@@ -379,6 +385,9 @@
         <w:p>
           <w:pPr>
             <w:pStyle w:val="Contents1"/>
+            <w:tabs>
+              <w:tab w:val="right" w:pos="9638" w:leader="dot"/>
+            </w:tabs>
             <w:rPr/>
           </w:pPr>
           <w:hyperlink w:anchor="__RefHeading___Toc1836_55120580">
@@ -428,7 +437,7 @@
               </w:rPr>
               <w:t>Changes made to the mount at the Carnegie Museum</w:t>
               <w:tab/>
-              <w:t>14</w:t>
+              <w:t>15</w:t>
             </w:r>
           </w:hyperlink>
         </w:p>
@@ -448,7 +457,7 @@
               </w:rPr>
               <w:t>Replacement of skull with cast of CM 11161</w:t>
               <w:tab/>
-              <w:t>14</w:t>
+              <w:t>15</w:t>
             </w:r>
           </w:hyperlink>
         </w:p>
@@ -468,7 +477,7 @@
               </w:rPr>
               <w:t>Re-pose of neck</w:t>
               <w:tab/>
-              <w:t>15</w:t>
+              <w:t>16</w:t>
             </w:r>
           </w:hyperlink>
         </w:p>
@@ -548,7 +557,7 @@
               </w:rPr>
               <w:t>Forelimbs from BYU material</w:t>
               <w:tab/>
-              <w:t>16</w:t>
+              <w:t>17</w:t>
             </w:r>
           </w:hyperlink>
         </w:p>
@@ -588,13 +597,16 @@
               </w:rPr>
               <w:t>The casts made from the Carnegie molds</w:t>
               <w:tab/>
-              <w:t>17</w:t>
+              <w:t>18</w:t>
             </w:r>
           </w:hyperlink>
         </w:p>
         <w:p>
           <w:pPr>
             <w:pStyle w:val="Contents1"/>
+            <w:tabs>
+              <w:tab w:val="right" w:pos="9638" w:leader="dot"/>
+            </w:tabs>
             <w:rPr/>
           </w:pPr>
           <w:hyperlink w:anchor="__RefHeading___Toc3401_68767826">
@@ -604,7 +616,7 @@
               </w:rPr>
               <w:t>Discussion</w:t>
               <w:tab/>
-              <w:t>19</w:t>
+              <w:t>20</w:t>
             </w:r>
           </w:hyperlink>
         </w:p>
@@ -637,7 +649,7 @@
                 <w:rStyle w:val="IndexLink"/>
               </w:rPr>
               <w:tab/>
-              <w:t>19</w:t>
+              <w:t>20</w:t>
             </w:r>
           </w:hyperlink>
         </w:p>
@@ -664,6 +676,9 @@
         <w:p>
           <w:pPr>
             <w:pStyle w:val="Contents1"/>
+            <w:tabs>
+              <w:tab w:val="right" w:pos="9638" w:leader="dot"/>
+            </w:tabs>
             <w:rPr/>
           </w:pPr>
           <w:hyperlink w:anchor="__RefHeading___Toc1833_55120580">
@@ -680,6 +695,9 @@
         <w:p>
           <w:pPr>
             <w:pStyle w:val="Contents1"/>
+            <w:tabs>
+              <w:tab w:val="right" w:pos="9638" w:leader="dot"/>
+            </w:tabs>
             <w:rPr/>
           </w:pPr>
           <w:hyperlink w:anchor="__RefHeading___Toc3405_68767826">
@@ -696,6 +714,9 @@
         <w:p>
           <w:pPr>
             <w:pStyle w:val="Contents1"/>
+            <w:tabs>
+              <w:tab w:val="right" w:pos="9638" w:leader="dot"/>
+            </w:tabs>
             <w:rPr/>
           </w:pPr>
           <w:hyperlink w:anchor="__RefHeading___Toc5233_14216418">
@@ -705,13 +726,16 @@
               </w:rPr>
               <w:t>Tables</w:t>
               <w:tab/>
-              <w:t>28</w:t>
+              <w:t>29</w:t>
             </w:r>
           </w:hyperlink>
         </w:p>
         <w:p>
           <w:pPr>
             <w:pStyle w:val="Contents1"/>
+            <w:tabs>
+              <w:tab w:val="right" w:pos="9638" w:leader="dot"/>
+            </w:tabs>
             <w:rPr/>
           </w:pPr>
           <w:hyperlink w:anchor="__RefHeading___Toc3407_68767826">
@@ -721,7 +745,7 @@
               </w:rPr>
               <w:t>Figure Captions</w:t>
               <w:tab/>
-              <w:t>32</w:t>
+              <w:t>33</w:t>
             </w:r>
           </w:hyperlink>
           <w:r>
@@ -1253,7 +1277,23 @@
       </w:r>
       <w:r>
         <w:rPr/>
-        <w:t xml:space="preserve"> published an illustrated article about giant dinosaurs (Anonymous 1898), depicting a “Brontosaurus giganteus” in bipedal posture, peering into the an 11th story window. In fact, the dinosaur depicted in this article, “Most colossal animal ever on Earth just found out west”, was extrapolated from a single femur, described as being eight feet long, but shown in a photograph as being the same height as an adult man. Nevertheless, industrialist and philanthropist Andrew Carnegie was inspired by this article, and instructed the Pittsburgh museum that he founded and funded to obtain a giant dinosaur skeleton for exhibit. William J. Holland, director of the Carnegie Museum, used Carnegie’s money to hire experienced field palaeontologists away from other museums and sent them out to hunt sauropods.</w:t>
+        <w:t xml:space="preserve"> published an illustrated article about giant dinosaurs (Anonymous 1898), depicting a “Brontosaurus giganteus” in bipedal posture, peering into the an 11th story window. In fact, the dinosaur depicted in this article, “Most colossal animal ever on Earth just found out west”, was extrapolated from a single femur, described as being eight feet long, but shown in a photograph as being the same height as an adult man. Nevertheless, industrialist and philanthropist Andrew Carnegie </w:t>
+      </w:r>
+      <w:r>
+        <w:rPr/>
+        <w:t xml:space="preserve">(Figure J.A) </w:t>
+      </w:r>
+      <w:r>
+        <w:rPr/>
+        <w:t xml:space="preserve">was inspired by this article, and instructed the Pittsburgh museum that he founded and funded to obtain a giant dinosaur skeleton for exhibit. William J. Holland </w:t>
+      </w:r>
+      <w:r>
+        <w:rPr/>
+        <w:t>(Figure J.B)</w:t>
+      </w:r>
+      <w:r>
+        <w:rPr/>
+        <w:t>, director of the Carnegie Museum, used Carnegie’s money to hire experienced field palaeontologists away from other museums and sent them out to hunt sauropods.</w:t>
       </w:r>
     </w:p>
     <w:p>
@@ -1263,15 +1303,23 @@
       </w:pPr>
       <w:r>
         <w:rPr/>
-        <w:t xml:space="preserve">On 4 July 1899 — Independence Day — Dr. Jacob L. Wortman, working for the Carnegie Museum, found the first bones of a largely complete sauropod specimen at Sheep Creek in Albany County, Wyoming. He and his team collected it </w:t>
-      </w:r>
-      <w:r>
-        <w:rPr/>
-        <w:t xml:space="preserve">(Figure N) </w:t>
-      </w:r>
-      <w:r>
-        <w:rPr/>
-        <w:t>across a period of several months (Hatcher 1901:3–4, Nieuwland 2019:44). This specimen was designated CM 84. It consisted of 14 cervical vertebrae C2–15 (although see Taylor 2022:8–11 on uncertainties about the neck material), all 10 dorsal vertebrae D1–10, sacrum, caudal vertebrae Ca1–12, 18 ribs, both sternal plates, left scapulocoracoid (not right as stated by Hatcher), almost complete pelvis, right femur, and two thin bones of uncertain identity which Hatcher thought might be clavicles (McIntosh 1981:20).</w:t>
+        <w:t xml:space="preserve">On 4 July 1899 — Independence Day — Dr. Jacob L. Wortman, working for the Carnegie Museum, found the first bones of a largely complete sauropod specimen at Sheep Creek in Albany County, Wyoming </w:t>
+      </w:r>
+      <w:r>
+        <w:rPr/>
+        <w:t>(Figure N)</w:t>
+      </w:r>
+      <w:r>
+        <w:rPr/>
+        <w:t xml:space="preserve">. He and his team </w:t>
+      </w:r>
+      <w:r>
+        <w:rPr/>
+        <w:t xml:space="preserve">(Figure K) </w:t>
+      </w:r>
+      <w:r>
+        <w:rPr/>
+        <w:t>collected it across a period of several months (Hatcher 1901:3–4, Nieuwland 2019:44). This specimen was designated CM 84. It consisted of 14 cervical vertebrae C2–15 (although see Taylor 2022:8–11 on uncertainties about the neck material), all 10 dorsal vertebrae D1–10, sacrum, caudal vertebrae Ca1–12, 18 ribs, both sternal plates, left scapulocoracoid (not right as stated by Hatcher), almost complete pelvis, right femur, and two thin bones of uncertain identity which Hatcher thought might be clavicles (McIntosh 1981:20).</w:t>
       </w:r>
     </w:p>
     <w:p>
@@ -1281,7 +1329,15 @@
       </w:pPr>
       <w:r>
         <w:rPr/>
-        <w:t>In 1900, Mr. Olaf A. Peterson collected another, slightly smaller, specimen of the same species of sauropod from the same quarry (Hatcher 1901:3). This specimen was designated CM 94. It consisted of nine cervical vertebrae, nine dorsal vertebrae, sacrum, 39 caudal vertebrae, fragments of ribs, five chevrons, both sternal plates and scapulocoracoids, the complete pelvis, left femur, and right tibia, fibula, astragalus and pes (McIntosh 1981:20).</w:t>
+        <w:t xml:space="preserve">In 1900, Olaf A. Peterson </w:t>
+      </w:r>
+      <w:r>
+        <w:rPr/>
+        <w:t xml:space="preserve">(Figure J.C) </w:t>
+      </w:r>
+      <w:r>
+        <w:rPr/>
+        <w:t>collected another, slightly smaller, specimen of the same species of sauropod from the same quarry (Hatcher 1901:3). This specimen was designated CM 94. It consisted of nine cervical vertebrae, nine dorsal vertebrae, sacrum, 39 caudal vertebrae, fragments of ribs, five chevrons, both sternal plates and scapulocoracoids, the complete pelvis, left femur, and right tibia, fibula, astragalus and pes (McIntosh 1981:20).</w:t>
       </w:r>
     </w:p>
     <w:p>
@@ -1291,7 +1347,7 @@
       </w:pPr>
       <w:r>
         <w:rPr/>
-        <w:t xml:space="preserve">Both specimens were prepared out of their matrix by a team led by Mr. </w:t>
+        <w:t xml:space="preserve">Both specimens were prepared out of their matrix by </w:t>
       </w:r>
       <w:bookmarkStart w:id="7" w:name="__DdeLink__1748_1383514131"/>
       <w:r>
@@ -1301,7 +1357,15 @@
       <w:bookmarkEnd w:id="7"/>
       <w:r>
         <w:rPr/>
-        <w:t xml:space="preserve"> (Figure I).</w:t>
+        <w:t xml:space="preserve"> </w:t>
+      </w:r>
+      <w:r>
+        <w:rPr/>
+        <w:t xml:space="preserve">(Figure J.D) and his team </w:t>
+      </w:r>
+      <w:r>
+        <w:rPr/>
+        <w:t>(Figure I).</w:t>
       </w:r>
     </w:p>
     <w:p>
@@ -1322,7 +1386,15 @@
       </w:r>
       <w:r>
         <w:rPr/>
-        <w:t xml:space="preserve"> was published (Hatcher 1901), written by John Bell Hatcher, the Carnegie Museum’s head of palaeontology. This monograph illustrated CM 84 in some detail and named it as the holotype of the new species </w:t>
+        <w:t xml:space="preserve"> was published (Hatcher 1901), written by John Bell Hatcher </w:t>
+      </w:r>
+      <w:r>
+        <w:rPr/>
+        <w:t>(Figure J.E)</w:t>
+      </w:r>
+      <w:r>
+        <w:rPr/>
+        <w:t xml:space="preserve">, the Carnegie Museum’s head of palaeontology. This monograph illustrated CM 84 in some detail and named it as the holotype of the new species </w:t>
       </w:r>
       <w:r>
         <w:rPr>
@@ -1504,7 +1576,15 @@
       </w:r>
       <w:r>
         <w:rPr/>
-        <w:t xml:space="preserve"> bones, and the first set of casts from these molds. The work was led by Arthur Coggeshall, the chief preparator of fossils at the Carnegie Museum, who was also in charge of designing the armature to carry the cast bones. A crew of Italian plasterers led by Serafino Agostini was employed, thanks to their expertise in casting artworks and Agostini’s experience at the AMNH (Nieuwland 2019:71). Other members of the Italian crew included Emile Poli and Manno Fabri (Krishtalka 1988:15). Agostini continued to work for Carnegie Museum for another 44 years until retiring in 1948 (Krishtalka 1988:15), and remained an important part of the operation: the Annual report for 1934 says that “Mr. Agostini made some excellent moulds and casts of the skulls of </w:t>
+        <w:t xml:space="preserve"> bones, and the first set of casts from these molds. The work was led by Arthur Coggeshall, the chief preparator of fossils at the Carnegie Museum, who was also in charge of designing the armature to carry the cast bones. A crew of Italian plasterers led by Serafino Agostini </w:t>
+      </w:r>
+      <w:r>
+        <w:rPr/>
+        <w:t xml:space="preserve">(Figure J.F) </w:t>
+      </w:r>
+      <w:r>
+        <w:rPr/>
+        <w:t xml:space="preserve">was employed, thanks to their expertise in casting artworks and Agostini’s experience at the AMNH (Nieuwland 2019:71). Other members of the Italian crew included Emile Poli and Manno Fabri (Krishtalka 1988:15). Agostini continued to work for Carnegie Museum for another 44 years until retiring in 1948 (Krishtalka 1988:15), and remained an important part of the operation: the Annual report for 1934 says that “Mr. Agostini made some excellent moulds and casts of the skulls of </w:t>
       </w:r>
       <w:r>
         <w:rPr>
@@ -2319,7 +2399,15 @@
       </w:r>
       <w:r>
         <w:rPr/>
-        <w:t xml:space="preserve"> also did not touch on the planned mounting. (He did however revise the interpretation of the manus to be more plantigrade than previously: this was exactly wrong, as would be shown only a year later in Osborn’s (1904) paper beginning “My previous figures and descriptions of the manus are al incorrect” and illustrating the now familiar vertical semicircular arcade of metacarpals. Two years later, Holland (1906:226), either unaware or unconvinced by Osborn’s paper, would claim that the manus should be even more plantigrade that Hatcher had argued.)</w:t>
+        <w:t xml:space="preserve"> also did not touch on the planned mounting. (He did however revise the interpretation of the manus to be more plantigrade than previously: this was exactly wrong, as would be shown only a year later in Osborn’s (1904) paper beginning “My previous figures and descriptions of the manus are a</w:t>
+      </w:r>
+      <w:r>
+        <w:rPr/>
+        <w:t>l</w:t>
+      </w:r>
+      <w:r>
+        <w:rPr/>
+        <w:t>l incorrect” and illustrating the now familiar vertical semicircular arcade of metacarpals. Two years later, Holland (1906:226), either unaware or unconvinced by Osborn’s paper, would claim that the manus should be even more plantigrade that Hatcher had argued.)</w:t>
       </w:r>
     </w:p>
     <w:p>
@@ -2767,7 +2855,23 @@
       </w:pPr>
       <w:r>
         <w:rPr/>
-        <w:t xml:space="preserve">The cervical ribs of the atlas present another mystery. Holland’s (1906:figure 1) illustration of the head and anterior neck of the London cast omit these, and they seem to have been absent from the Carnegie mount itself (detail in Figures L, E, G). Neither are they present in the current Carnegie mount (detail in Figure A, pers. obs.). However, the Paris mount features a pair of very large atlantal ribs, extending back well past the posterior end of the axis. They resemble the element illustrated by Holland (1906:figure 20) as a “supposed rib of the atlas of </w:t>
+        <w:t>The cervical ribs of the atlas present another mystery. Holland’s (1906:figure 1) illustration of the head and anterior neck of the London cast omit these, and they seem to have been absent from the Carnegie mount itself (</w:t>
+      </w:r>
+      <w:r>
+        <w:rPr/>
+        <w:t xml:space="preserve">see </w:t>
+      </w:r>
+      <w:r>
+        <w:rPr/>
+        <w:t xml:space="preserve">detail in </w:t>
+      </w:r>
+      <w:r>
+        <w:rPr/>
+        <w:t>various figures herein</w:t>
+      </w:r>
+      <w:r>
+        <w:rPr/>
+        <w:t xml:space="preserve">). Neither are they present in the current Carnegie mount (detail in Figure A, pers. obs.). However, the Paris mount features a pair of very large atlantal ribs, extending back well past the posterior end of the axis. They resemble the element illustrated by Holland (1906:figure 20) as a “supposed rib of the atlas of </w:t>
       </w:r>
       <w:r>
         <w:rPr>
@@ -19144,15 +19248,7 @@
           <w:b w:val="false"/>
           <w:bCs w:val="false"/>
         </w:rPr>
-        <w:t xml:space="preserve"> Serafino Agostini, leader of the Italian crew that made the plaster molds and sculpted some of the elements that these were taken from. </w:t>
-      </w:r>
-      <w:r>
-        <w:rPr>
-          <w:b w:val="false"/>
-          <w:bCs w:val="false"/>
-          <w:shd w:fill="FFFF00" w:val="clear"/>
-        </w:rPr>
-        <w:t>XXX cite this in the text! And check the others are all cited.</w:t>
+        <w:t xml:space="preserve"> Serafino Agostini, leader of the Italian crew that made the plaster molds and sculpted some of the elements that these were taken from.</w:t>
       </w:r>
     </w:p>
     <w:p>

</xml_diff>

<commit_message>
No atlas ribs in Berlin
</commit_message>
<xml_diff>
--- a/TaylorEtAl-composition-of-the-Carnegie-Diplodocus.docx
+++ b/TaylorEtAl-composition-of-the-Carnegie-Diplodocus.docx
@@ -292,9 +292,6 @@
         <w:p>
           <w:pPr>
             <w:pStyle w:val="Contents1"/>
-            <w:tabs>
-              <w:tab w:val="right" w:pos="9638" w:leader="dot"/>
-            </w:tabs>
             <w:rPr/>
           </w:pPr>
           <w:r>
@@ -366,9 +363,6 @@
         <w:p>
           <w:pPr>
             <w:pStyle w:val="Contents1"/>
-            <w:tabs>
-              <w:tab w:val="right" w:pos="9638" w:leader="dot"/>
-            </w:tabs>
             <w:rPr/>
           </w:pPr>
           <w:hyperlink w:anchor="__RefHeading___Toc4316_68767826">
@@ -385,9 +379,6 @@
         <w:p>
           <w:pPr>
             <w:pStyle w:val="Contents1"/>
-            <w:tabs>
-              <w:tab w:val="right" w:pos="9638" w:leader="dot"/>
-            </w:tabs>
             <w:rPr/>
           </w:pPr>
           <w:hyperlink w:anchor="__RefHeading___Toc1836_55120580">
@@ -604,9 +595,6 @@
         <w:p>
           <w:pPr>
             <w:pStyle w:val="Contents1"/>
-            <w:tabs>
-              <w:tab w:val="right" w:pos="9638" w:leader="dot"/>
-            </w:tabs>
             <w:rPr/>
           </w:pPr>
           <w:hyperlink w:anchor="__RefHeading___Toc3401_68767826">
@@ -676,9 +664,6 @@
         <w:p>
           <w:pPr>
             <w:pStyle w:val="Contents1"/>
-            <w:tabs>
-              <w:tab w:val="right" w:pos="9638" w:leader="dot"/>
-            </w:tabs>
             <w:rPr/>
           </w:pPr>
           <w:hyperlink w:anchor="__RefHeading___Toc1833_55120580">
@@ -695,9 +680,6 @@
         <w:p>
           <w:pPr>
             <w:pStyle w:val="Contents1"/>
-            <w:tabs>
-              <w:tab w:val="right" w:pos="9638" w:leader="dot"/>
-            </w:tabs>
             <w:rPr/>
           </w:pPr>
           <w:hyperlink w:anchor="__RefHeading___Toc3405_68767826">
@@ -714,9 +696,6 @@
         <w:p>
           <w:pPr>
             <w:pStyle w:val="Contents1"/>
-            <w:tabs>
-              <w:tab w:val="right" w:pos="9638" w:leader="dot"/>
-            </w:tabs>
             <w:rPr/>
           </w:pPr>
           <w:hyperlink w:anchor="__RefHeading___Toc5233_14216418">
@@ -733,9 +712,6 @@
         <w:p>
           <w:pPr>
             <w:pStyle w:val="Contents1"/>
-            <w:tabs>
-              <w:tab w:val="right" w:pos="9638" w:leader="dot"/>
-            </w:tabs>
             <w:rPr/>
           </w:pPr>
           <w:hyperlink w:anchor="__RefHeading___Toc3407_68767826">
@@ -1277,23 +1253,7 @@
       </w:r>
       <w:r>
         <w:rPr/>
-        <w:t xml:space="preserve"> published an illustrated article about giant dinosaurs (Anonymous 1898), depicting a “Brontosaurus giganteus” in bipedal posture, peering into the an 11th story window. In fact, the dinosaur depicted in this article, “Most colossal animal ever on Earth just found out west”, was extrapolated from a single femur, described as being eight feet long, but shown in a photograph as being the same height as an adult man. Nevertheless, industrialist and philanthropist Andrew Carnegie </w:t>
-      </w:r>
-      <w:r>
-        <w:rPr/>
-        <w:t xml:space="preserve">(Figure J.A) </w:t>
-      </w:r>
-      <w:r>
-        <w:rPr/>
-        <w:t xml:space="preserve">was inspired by this article, and instructed the Pittsburgh museum that he founded and funded to obtain a giant dinosaur skeleton for exhibit. William J. Holland </w:t>
-      </w:r>
-      <w:r>
-        <w:rPr/>
-        <w:t>(Figure J.B)</w:t>
-      </w:r>
-      <w:r>
-        <w:rPr/>
-        <w:t>, director of the Carnegie Museum, used Carnegie’s money to hire experienced field palaeontologists away from other museums and sent them out to hunt sauropods.</w:t>
+        <w:t xml:space="preserve"> published an illustrated article about giant dinosaurs (Anonymous 1898), depicting a “Brontosaurus giganteus” in bipedal posture, peering into the an 11th story window. In fact, the dinosaur depicted in this article, “Most colossal animal ever on Earth just found out west”, was extrapolated from a single femur, described as being eight feet long, but shown in a photograph as being the same height as an adult man. Nevertheless, industrialist and philanthropist Andrew Carnegie (Figure J.A) was inspired by this article, and instructed the Pittsburgh museum that he founded and funded to obtain a giant dinosaur skeleton for exhibit. William J. Holland (Figure J.B), director of the Carnegie Museum, used Carnegie’s money to hire experienced field palaeontologists away from other museums and sent them out to hunt sauropods.</w:t>
       </w:r>
     </w:p>
     <w:p>
@@ -1303,23 +1263,7 @@
       </w:pPr>
       <w:r>
         <w:rPr/>
-        <w:t xml:space="preserve">On 4 July 1899 — Independence Day — Dr. Jacob L. Wortman, working for the Carnegie Museum, found the first bones of a largely complete sauropod specimen at Sheep Creek in Albany County, Wyoming </w:t>
-      </w:r>
-      <w:r>
-        <w:rPr/>
-        <w:t>(Figure N)</w:t>
-      </w:r>
-      <w:r>
-        <w:rPr/>
-        <w:t xml:space="preserve">. He and his team </w:t>
-      </w:r>
-      <w:r>
-        <w:rPr/>
-        <w:t xml:space="preserve">(Figure K) </w:t>
-      </w:r>
-      <w:r>
-        <w:rPr/>
-        <w:t>collected it across a period of several months (Hatcher 1901:3–4, Nieuwland 2019:44). This specimen was designated CM 84. It consisted of 14 cervical vertebrae C2–15 (although see Taylor 2022:8–11 on uncertainties about the neck material), all 10 dorsal vertebrae D1–10, sacrum, caudal vertebrae Ca1–12, 18 ribs, both sternal plates, left scapulocoracoid (not right as stated by Hatcher), almost complete pelvis, right femur, and two thin bones of uncertain identity which Hatcher thought might be clavicles (McIntosh 1981:20).</w:t>
+        <w:t>On 4 July 1899 — Independence Day — Dr. Jacob L. Wortman, working for the Carnegie Museum, found the first bones of a largely complete sauropod specimen at Sheep Creek in Albany County, Wyoming (Figure N). He and his team (Figure K) collected it across a period of several months (Hatcher 1901:3–4, Nieuwland 2019:44). This specimen was designated CM 84. It consisted of 14 cervical vertebrae C2–15 (although see Taylor 2022:8–11 on uncertainties about the neck material), all 10 dorsal vertebrae D1–10, sacrum, caudal vertebrae Ca1–12, 18 ribs, both sternal plates, left scapulocoracoid (not right as stated by Hatcher), almost complete pelvis, right femur, and two thin bones of uncertain identity which Hatcher thought might be clavicles (McIntosh 1981:20).</w:t>
       </w:r>
     </w:p>
     <w:p>
@@ -1329,15 +1273,7 @@
       </w:pPr>
       <w:r>
         <w:rPr/>
-        <w:t xml:space="preserve">In 1900, Olaf A. Peterson </w:t>
-      </w:r>
-      <w:r>
-        <w:rPr/>
-        <w:t xml:space="preserve">(Figure J.C) </w:t>
-      </w:r>
-      <w:r>
-        <w:rPr/>
-        <w:t>collected another, slightly smaller, specimen of the same species of sauropod from the same quarry (Hatcher 1901:3). This specimen was designated CM 94. It consisted of nine cervical vertebrae, nine dorsal vertebrae, sacrum, 39 caudal vertebrae, fragments of ribs, five chevrons, both sternal plates and scapulocoracoids, the complete pelvis, left femur, and right tibia, fibula, astragalus and pes (McIntosh 1981:20).</w:t>
+        <w:t>In 1900, Olaf A. Peterson (Figure J.C) collected another, slightly smaller, specimen of the same species of sauropod from the same quarry (Hatcher 1901:3). This specimen was designated CM 94. It consisted of nine cervical vertebrae, nine dorsal vertebrae, sacrum, 39 caudal vertebrae, fragments of ribs, five chevrons, both sternal plates and scapulocoracoids, the complete pelvis, left femur, and right tibia, fibula, astragalus and pes (McIntosh 1981:20).</w:t>
       </w:r>
     </w:p>
     <w:p>
@@ -1357,15 +1293,7 @@
       <w:bookmarkEnd w:id="7"/>
       <w:r>
         <w:rPr/>
-        <w:t xml:space="preserve"> </w:t>
-      </w:r>
-      <w:r>
-        <w:rPr/>
-        <w:t xml:space="preserve">(Figure J.D) and his team </w:t>
-      </w:r>
-      <w:r>
-        <w:rPr/>
-        <w:t>(Figure I).</w:t>
+        <w:t xml:space="preserve"> (Figure J.D) and his team (Figure I).</w:t>
       </w:r>
     </w:p>
     <w:p>
@@ -1386,15 +1314,7 @@
       </w:r>
       <w:r>
         <w:rPr/>
-        <w:t xml:space="preserve"> was published (Hatcher 1901), written by John Bell Hatcher </w:t>
-      </w:r>
-      <w:r>
-        <w:rPr/>
-        <w:t>(Figure J.E)</w:t>
-      </w:r>
-      <w:r>
-        <w:rPr/>
-        <w:t xml:space="preserve">, the Carnegie Museum’s head of palaeontology. This monograph illustrated CM 84 in some detail and named it as the holotype of the new species </w:t>
+        <w:t xml:space="preserve"> was published (Hatcher 1901), written by John Bell Hatcher (Figure J.E), the Carnegie Museum’s head of palaeontology. This monograph illustrated CM 84 in some detail and named it as the holotype of the new species </w:t>
       </w:r>
       <w:r>
         <w:rPr>
@@ -1576,15 +1496,7 @@
       </w:r>
       <w:r>
         <w:rPr/>
-        <w:t xml:space="preserve"> bones, and the first set of casts from these molds. The work was led by Arthur Coggeshall, the chief preparator of fossils at the Carnegie Museum, who was also in charge of designing the armature to carry the cast bones. A crew of Italian plasterers led by Serafino Agostini </w:t>
-      </w:r>
-      <w:r>
-        <w:rPr/>
-        <w:t xml:space="preserve">(Figure J.F) </w:t>
-      </w:r>
-      <w:r>
-        <w:rPr/>
-        <w:t xml:space="preserve">was employed, thanks to their expertise in casting artworks and Agostini’s experience at the AMNH (Nieuwland 2019:71). Other members of the Italian crew included Emile Poli and Manno Fabri (Krishtalka 1988:15). Agostini continued to work for Carnegie Museum for another 44 years until retiring in 1948 (Krishtalka 1988:15), and remained an important part of the operation: the Annual report for 1934 says that “Mr. Agostini made some excellent moulds and casts of the skulls of </w:t>
+        <w:t xml:space="preserve"> bones, and the first set of casts from these molds. The work was led by Arthur Coggeshall, the chief preparator of fossils at the Carnegie Museum, who was also in charge of designing the armature to carry the cast bones. A crew of Italian plasterers led by Serafino Agostini (Figure J.F) was employed, thanks to their expertise in casting artworks and Agostini’s experience at the AMNH (Nieuwland 2019:71). Other members of the Italian crew included Emile Poli and Manno Fabri (Krishtalka 1988:15). Agostini continued to work for Carnegie Museum for another 44 years until retiring in 1948 (Krishtalka 1988:15), and remained an important part of the operation: the Annual report for 1934 says that “Mr. Agostini made some excellent moulds and casts of the skulls of </w:t>
       </w:r>
       <w:r>
         <w:rPr>
@@ -2317,15 +2229,7 @@
       </w:pPr>
       <w:r>
         <w:rPr/>
-        <w:t xml:space="preserve">See Table </w:t>
-      </w:r>
-      <w:r>
-        <w:rPr/>
-        <w:t>1</w:t>
-      </w:r>
-      <w:r>
-        <w:rPr/>
-        <w:t xml:space="preserve"> for a summary of all the Carnegie </w:t>
+        <w:t xml:space="preserve">See Table 1 for a summary of all the Carnegie </w:t>
       </w:r>
       <w:r>
         <w:rPr>
@@ -2407,15 +2311,7 @@
       </w:r>
       <w:r>
         <w:rPr/>
-        <w:t xml:space="preserve"> also did not touch on the planned mounting. (He did however revise the interpretation of the manus to be more plantigrade than previously: this was exactly wrong, as would be shown only a year later in Osborn’s (1904) paper beginning “My previous figures and descriptions of the manus are a</w:t>
-      </w:r>
-      <w:r>
-        <w:rPr/>
-        <w:t>l</w:t>
-      </w:r>
-      <w:r>
-        <w:rPr/>
-        <w:t>l incorrect” and illustrating the now familiar vertical semicircular arcade of metacarpals. Two years later, Holland (1906:226), either unaware or unconvinced by Osborn’s paper, would claim that the manus should be even more plantigrade that Hatcher had argued.)</w:t>
+        <w:t xml:space="preserve"> also did not touch on the planned mounting. (He did however revise the interpretation of the manus to be more plantigrade than previously: this was exactly wrong, as would be shown only a year later in Osborn’s (1904) paper beginning “My previous figures and descriptions of the manus are all incorrect” and illustrating the now familiar vertical semicircular arcade of metacarpals. Two years later, Holland (1906:226), either unaware or unconvinced by Osborn’s paper, would claim that the manus should be even more plantigrade that Hatcher had argued.)</w:t>
       </w:r>
     </w:p>
     <w:p>
@@ -2863,23 +2759,15 @@
       </w:pPr>
       <w:r>
         <w:rPr/>
-        <w:t>The cervical ribs of the atlas present another mystery. Holland’s (1906:figure 1) illustration of the head and anterior neck of the London cast omit these, and they seem to have been absent from the Carnegie mount itself (</w:t>
-      </w:r>
-      <w:r>
-        <w:rPr/>
-        <w:t xml:space="preserve">see </w:t>
-      </w:r>
-      <w:r>
-        <w:rPr/>
-        <w:t xml:space="preserve">detail in </w:t>
-      </w:r>
-      <w:r>
-        <w:rPr/>
-        <w:t>various figures herein</w:t>
-      </w:r>
-      <w:r>
-        <w:rPr/>
-        <w:t xml:space="preserve">). Neither are they present in the current Carnegie mount (detail in Figure A, pers. obs.). However, the Paris mount features a pair of very large atlantal ribs, extending back well past the posterior end of the axis. They resemble the element illustrated by Holland (1906:figure 20) as a “supposed rib of the atlas of </w:t>
+        <w:t xml:space="preserve">The cervical ribs of the atlas present another mystery. Holland’s (1906:figure 1) illustration of the head and anterior neck of the London cast omit these, and they seem to have been absent from the </w:t>
+      </w:r>
+      <w:r>
+        <w:rPr/>
+        <w:t xml:space="preserve">original </w:t>
+      </w:r>
+      <w:r>
+        <w:rPr/>
+        <w:t xml:space="preserve">Carnegie mount itself (see detail in various figures herein). Neither are they present in the current Carnegie mount (detail in Figure A, pers. obs.). However, the Paris mount features a pair of very large atlantal ribs, extending back well past the posterior end of the axis. They resemble the element illustrated by Holland (1906:figure 20) as a “supposed rib of the atlas of </w:t>
       </w:r>
       <w:r>
         <w:rPr>
@@ -2890,57 +2778,39 @@
       </w:r>
       <w:r>
         <w:rPr/>
-        <w:t xml:space="preserve"> preserved in the American Museum of Natural History” and may be sculptures of this element. However, the element illustrated by Holland (1906:figure 21) as the rib of the axis is not included in the Paris mount. </w:t>
-      </w:r>
-      <w:r>
-        <w:rPr/>
-        <w:t xml:space="preserve">Atlantal ribs are also present in the London mount (Paul Barrett, pers. comm., 2022). </w:t>
-      </w:r>
-      <w:r>
-        <w:rPr/>
-        <w:t>How and why the atlas rib</w:t>
-      </w:r>
-      <w:r>
-        <w:rPr/>
-        <w:t>s</w:t>
-      </w:r>
-      <w:r>
-        <w:rPr/>
-        <w:t xml:space="preserve"> w</w:t>
-      </w:r>
-      <w:r>
-        <w:rPr/>
-        <w:t>ere</w:t>
-      </w:r>
-      <w:r>
-        <w:rPr/>
-        <w:t xml:space="preserve"> included in the Paris </w:t>
-      </w:r>
-      <w:r>
-        <w:rPr/>
-        <w:t xml:space="preserve">and London </w:t>
-      </w:r>
-      <w:r>
-        <w:rPr/>
-        <w:t>mount</w:t>
-      </w:r>
-      <w:r>
-        <w:rPr/>
-        <w:t>s</w:t>
-      </w:r>
-      <w:r>
-        <w:rPr/>
-        <w:t xml:space="preserve"> but omitted from the Carnegie mount is unknown. </w:t>
-      </w:r>
-      <w:r>
-        <w:rPr>
-          <w:shd w:fill="FFFF00" w:val="clear"/>
-        </w:rPr>
-        <w:t>XXX dammit</w:t>
-      </w:r>
-      <w:r>
-        <w:rPr/>
-        <w:t>.</w:t>
+        <w:t xml:space="preserve"> preserved in the American Museum of Natural History” and may be sculptures of this element. However, the element illustrated by Holland (1906:figure 21) as the rib of the axis is not included in the Paris mount. Atlantal ribs are also present in the London mount (Paul Barrett, pers. comm., 2022) </w:t>
+      </w:r>
+      <w:r>
+        <w:rPr/>
+        <w:t>but absent from the Berlin mount (Daniela Schwarz, pers. comm., 2022) and were absent even before the remount in the 2000s (Taylor, pers. obs.)</w:t>
+      </w:r>
+      <w:r>
+        <w:rPr/>
+        <w:t xml:space="preserve">. </w:t>
+      </w:r>
+      <w:r>
+        <w:rPr/>
+        <w:t>W</w:t>
+      </w:r>
+      <w:r>
+        <w:rPr/>
+        <w:t xml:space="preserve">hy the atlas ribs were included in the Paris and London </w:t>
+      </w:r>
+      <w:r>
+        <w:rPr/>
+        <w:t>casts</w:t>
+      </w:r>
+      <w:r>
+        <w:rPr/>
+        <w:t xml:space="preserve"> but omitted from the Carnegie mount </w:t>
+      </w:r>
+      <w:r>
+        <w:rPr/>
+        <w:t xml:space="preserve">and the Berlin cast </w:t>
+      </w:r>
+      <w:r>
+        <w:rPr/>
+        <w:t>is unknown.</w:t>
       </w:r>
     </w:p>
     <w:p>
@@ -2981,15 +2851,7 @@
       </w:pPr>
       <w:r>
         <w:rPr/>
-        <w:t xml:space="preserve">Table </w:t>
-      </w:r>
-      <w:r>
-        <w:rPr/>
-        <w:t>2</w:t>
-      </w:r>
-      <w:r>
-        <w:rPr/>
-        <w:t xml:space="preserve"> summarises the contributions from different specimens to the Carnegie mount (and subsequent modifications, and the casts). Figure D shows graphically the contributions of the different specimens. Figure E shows the original mount as it appeared in 1907, and highlights the difference between humeri, that of the left forelimb having been supplied from the camarasaurus id specimen CM 21775.</w:t>
+        <w:t>Table 2 summarises the contributions from different specimens to the Carnegie mount (and subsequent modifications, and the casts). Figure D shows graphically the contributions of the different specimens. Figure E shows the original mount as it appeared in 1907, and highlights the difference between humeri, that of the left forelimb having been supplied from the camarasaurus id specimen CM 21775.</w:t>
       </w:r>
     </w:p>
     <w:p>
@@ -4063,15 +3925,7 @@
       </w:pPr>
       <w:r>
         <w:rPr/>
-        <w:t xml:space="preserve">See Table </w:t>
-      </w:r>
-      <w:r>
-        <w:rPr/>
-        <w:t>3</w:t>
-      </w:r>
-      <w:r>
-        <w:rPr/>
-        <w:t xml:space="preserve"> for a summary of the different length estimates in the literature.</w:t>
+        <w:t>See Table 3 for a summary of the different length estimates in the literature.</w:t>
       </w:r>
     </w:p>
     <w:p>
@@ -4304,15 +4158,7 @@
       </w:pPr>
       <w:r>
         <w:rPr/>
-        <w:t xml:space="preserve">We thank </w:t>
-      </w:r>
-      <w:r>
-        <w:rPr/>
-        <w:t xml:space="preserve">Paul Barrett, </w:t>
-      </w:r>
-      <w:r>
-        <w:rPr/>
-        <w:t>Brian Curtice, David Letasi, Peter May, Amanda McGee, Anthony Maltese, Florian Mildenberger, Kristian Remes, Vincent Reneleau, Daniela Schwarz and Matt Wedel for permission to cite personal communications. We also thank Vincent Reneleau for measuring the Paris cast.</w:t>
+        <w:t>We thank Paul Barrett, Brian Curtice, David Letasi, Peter May, Amanda McGee, Anthony Maltese, Florian Mildenberger, Kristian Remes, Vincent Reneleau, Daniela Schwarz and Matt Wedel for permission to cite personal communications. We also thank Vincent Reneleau for measuring the Paris cast.</w:t>
       </w:r>
     </w:p>
     <w:p>
@@ -7430,21 +7276,7 @@
           <w:b/>
           <w:bCs/>
         </w:rPr>
-        <w:t xml:space="preserve">Table </w:t>
-      </w:r>
-      <w:r>
-        <w:rPr>
-          <w:b/>
-          <w:bCs/>
-        </w:rPr>
-        <w:t>1</w:t>
-      </w:r>
-      <w:r>
-        <w:rPr>
-          <w:b/>
-          <w:bCs/>
-        </w:rPr>
-        <w:t>.</w:t>
+        <w:t>Table 1.</w:t>
       </w:r>
       <w:r>
         <w:rPr/>
@@ -10131,21 +9963,7 @@
           <w:b/>
           <w:bCs/>
         </w:rPr>
-        <w:t xml:space="preserve">Table </w:t>
-      </w:r>
-      <w:r>
-        <w:rPr>
-          <w:b/>
-          <w:bCs/>
-        </w:rPr>
-        <w:t>2</w:t>
-      </w:r>
-      <w:r>
-        <w:rPr>
-          <w:b/>
-          <w:bCs/>
-        </w:rPr>
-        <w:t>.</w:t>
+        <w:t>Table 2.</w:t>
       </w:r>
       <w:r>
         <w:rPr>
@@ -17417,21 +17235,7 @@
           <w:b/>
           <w:bCs/>
         </w:rPr>
-        <w:t xml:space="preserve">Table </w:t>
-      </w:r>
-      <w:r>
-        <w:rPr>
-          <w:b/>
-          <w:bCs/>
-        </w:rPr>
-        <w:t>3</w:t>
-      </w:r>
-      <w:r>
-        <w:rPr>
-          <w:b/>
-          <w:bCs/>
-        </w:rPr>
-        <w:t>.</w:t>
+        <w:t>Table 3.</w:t>
       </w:r>
       <w:r>
         <w:rPr/>
@@ -19528,15 +19332,7 @@
       </w:r>
       <w:r>
         <w:rPr/>
-        <w:t xml:space="preserve"> is being excavated. Before him is the </w:t>
-      </w:r>
-      <w:r>
-        <w:rPr/>
-        <w:t xml:space="preserve">right femur of CM 84 in medial view with the ventral side lying upwards. Closer to the camera is a pelvic girdle bone, probably the right pubis in medial view with proximal to the left. </w:t>
-      </w:r>
-      <w:r>
-        <w:rPr/>
-        <w:t>Carnegie photograph #29.</w:t>
+        <w:t xml:space="preserve"> is being excavated. Before him is the right femur of CM 84 in medial view with the ventral side lying upwards. Closer to the camera is a pelvic girdle bone, probably the right pubis in medial view with proximal to the left. Carnegie photograph #29.</w:t>
       </w:r>
     </w:p>
     <w:p>
@@ -20809,7 +20605,7 @@
     <w:pPr>
       <w:widowControl/>
       <w:suppressAutoHyphens w:val="true"/>
-      <w:overflowPunct w:val="true"/>
+      <w:overflowPunct w:val="false"/>
       <w:bidi w:val="0"/>
       <w:spacing w:before="0" w:after="0"/>
       <w:ind w:left="0" w:right="0" w:hanging="0"/>

</xml_diff>

<commit_message>
Write up photogrammetric length measurement
</commit_message>
<xml_diff>
--- a/TaylorEtAl-composition-of-the-Carnegie-Diplodocus.docx
+++ b/TaylorEtAl-composition-of-the-Carnegie-Diplodocus.docx
@@ -3863,67 +3863,154 @@
       </w:pPr>
       <w:r>
         <w:rPr/>
-        <w:t>The total length of the real skeleton as now mounted at the Carnegie Museum is surprisingly difficult to measure, perhaps explaining why published estimates have varied so much. The obvious approach is a run a string from the snout along the curve of the vertebral column to the tip of the tail, then measure it in a straight line, but even using lifts it is difficult or impossible to position a string directly along the dorsal midline of the vertebrae. An alternative would be to drop plumb-lines from the midline of the skeleton, and measure between them along the floor: but this too is difficult due to the complex pose with curved neck and tail, which would require many plumb lines, and because of the raised platform on which the legs and torso are mounted, and the display of reconstructed plants on that platform.</w:t>
+        <w:t xml:space="preserve">The total length of the real skeleton as now mounted at the Carnegie Museum is surprisingly difficult to measure, perhaps explaining why published estimates have varied so much. The obvious approach is </w:t>
+      </w:r>
+      <w:r>
+        <w:rPr/>
+        <w:t>to</w:t>
+      </w:r>
+      <w:r>
+        <w:rPr/>
+        <w:t xml:space="preserve"> run a string from the snout along the curve of the vertebral column to the tip of the tail, then measure </w:t>
+      </w:r>
+      <w:r>
+        <w:rPr/>
+        <w:t>the lengths of the string. B</w:t>
+      </w:r>
+      <w:r>
+        <w:rPr/>
+        <w:t>ut even using lifts it is difficult or impossible to position a string directly along the dorsal midline of the vertebrae. An alternative would be to drop plumb-lines from the midline of the skeleton, and measure between them along the floor: but this too is difficult due to the complex pose with curved neck and tail, which would require many plumb lines, and because of the raised platform on which the legs and torso are mounted, and the display of reconstructed plants on that platform.</w:t>
       </w:r>
     </w:p>
     <w:p>
       <w:pPr>
         <w:pStyle w:val="TextBody"/>
-        <w:rPr/>
-      </w:pPr>
-      <w:r>
-        <w:rPr>
-          <w:highlight w:val="yellow"/>
-        </w:rPr>
-        <w:t xml:space="preserve">XXX </w:t>
-      </w:r>
-      <w:r>
-        <w:rPr>
-          <w:highlight w:val="yellow"/>
-        </w:rPr>
-        <w:t>T</w:t>
-      </w:r>
-      <w:r>
-        <w:rPr>
-          <w:highlight w:val="yellow"/>
-        </w:rPr>
-        <w:t xml:space="preserve">he current length of the mount was it measured </w:t>
-      </w:r>
-      <w:r>
-        <w:rPr>
-          <w:highlight w:val="yellow"/>
-        </w:rPr>
-        <w:t>by</w:t>
-      </w:r>
-      <w:r>
-        <w:rPr>
-          <w:highlight w:val="yellow"/>
+        <w:rPr>
+          <w:highlight w:val="none"/>
+          <w:shd w:fill="auto" w:val="clear"/>
+        </w:rPr>
+      </w:pPr>
+      <w:r>
+        <w:rPr>
+          <w:shd w:fill="auto" w:val="clear"/>
+        </w:rPr>
+        <w:t>Instead, Peter Falkingham measured t</w:t>
+      </w:r>
+      <w:r>
+        <w:rPr>
+          <w:shd w:fill="auto" w:val="clear"/>
+        </w:rPr>
+        <w:t xml:space="preserve">he length of the </w:t>
+      </w:r>
+      <w:r>
+        <w:rPr>
+          <w:shd w:fill="auto" w:val="clear"/>
+        </w:rPr>
+        <w:t xml:space="preserve">current </w:t>
+      </w:r>
+      <w:r>
+        <w:rPr>
+          <w:shd w:fill="auto" w:val="clear"/>
+        </w:rPr>
+        <w:t xml:space="preserve">mount (including the ten extra distal caudals added in 2007) </w:t>
+      </w:r>
+      <w:r>
+        <w:rPr>
+          <w:shd w:fill="auto" w:val="clear"/>
+        </w:rPr>
+        <w:t xml:space="preserve">using a </w:t>
+      </w:r>
+      <w:r>
+        <w:rPr>
+          <w:shd w:fill="auto" w:val="clear"/>
+        </w:rPr>
+        <w:t>photogrammet</w:t>
+      </w:r>
+      <w:r>
+        <w:rPr>
+          <w:shd w:fill="auto" w:val="clear"/>
+        </w:rPr>
+        <w:t xml:space="preserve">ric model constructed in November 2022 from photographs taken by Carnegie Museum volunteer Hannah Smith (now Hannah Rak) in the early to mid 2010s (Figure O). Markers were placed </w:t>
+      </w:r>
+      <w:r>
+        <w:rPr>
+          <w:shd w:fill="auto" w:val="clear"/>
+        </w:rPr>
+        <w:t xml:space="preserve">along the midline of the </w:t>
+      </w:r>
+      <w:r>
+        <w:rPr>
+          <w:i/>
+          <w:iCs/>
+          <w:shd w:fill="auto" w:val="clear"/>
+        </w:rPr>
+        <w:t>Diplodocus</w:t>
+      </w:r>
+      <w:r>
+        <w:rPr>
+          <w:shd w:fill="auto" w:val="clear"/>
         </w:rPr>
         <w:t xml:space="preserve"> </w:t>
       </w:r>
       <w:r>
         <w:rPr>
-          <w:highlight w:val="yellow"/>
-        </w:rPr>
-        <w:t>p</w:t>
-      </w:r>
-      <w:r>
-        <w:rPr>
-          <w:highlight w:val="yellow"/>
-        </w:rPr>
-        <w:t xml:space="preserve">hotogrammetry (including the ten extra distal caudals added in 2007). </w:t>
-      </w:r>
-      <w:r>
-        <w:rPr>
-          <w:highlight w:val="yellow"/>
-        </w:rPr>
-        <w:t xml:space="preserve">Figure O shows how we did this. </w:t>
-      </w:r>
-      <w:r>
-        <w:rPr>
-          <w:highlight w:val="yellow"/>
-        </w:rPr>
-        <w:t>XXX whose photos?</w:t>
+          <w:shd w:fill="auto" w:val="clear"/>
+        </w:rPr>
+        <w:t xml:space="preserve">model </w:t>
+      </w:r>
+      <w:r>
+        <w:rPr>
+          <w:shd w:fill="auto" w:val="clear"/>
+        </w:rPr>
+        <w:t>a</w:t>
+      </w:r>
+      <w:r>
+        <w:rPr>
+          <w:shd w:fill="auto" w:val="clear"/>
+        </w:rPr>
+        <w:t>t</w:t>
+      </w:r>
+      <w:r>
+        <w:rPr>
+          <w:shd w:fill="auto" w:val="clear"/>
+        </w:rPr>
+        <w:t xml:space="preserve"> the tip of the snout, a</w:t>
+      </w:r>
+      <w:r>
+        <w:rPr>
+          <w:shd w:fill="auto" w:val="clear"/>
+        </w:rPr>
+        <w:t>t</w:t>
+      </w:r>
+      <w:r>
+        <w:rPr>
+          <w:shd w:fill="auto" w:val="clear"/>
+        </w:rPr>
+        <w:t xml:space="preserve"> mid-neck, at the cervicodorsal junction, on the neural spine of each of the first 33 caudal vertebrae, at the tip of the tail, and at a point midway between the Ca 33 and the tip. The total length was calculated as the sum of the measurements between consecutive markers, </w:t>
+      </w:r>
+      <w:r>
+        <w:rPr>
+          <w:shd w:fill="auto" w:val="clear"/>
+        </w:rPr>
+        <w:t>yielding</w:t>
+      </w:r>
+      <w:r>
+        <w:rPr>
+          <w:shd w:fill="auto" w:val="clear"/>
+        </w:rPr>
+        <w:t xml:space="preserve"> 26.05 m. </w:t>
+      </w:r>
+      <w:r>
+        <w:rPr>
+          <w:shd w:fill="auto" w:val="clear"/>
+        </w:rPr>
+        <w:t xml:space="preserve">This is 2.25 m longer than the likely 23.8 m of the old mount, rather more than can be accounted for by the ten new whiplash caudals. </w:t>
+      </w:r>
+      <w:r>
+        <w:rPr>
+          <w:shd w:fill="FFFF00" w:val="clear"/>
+        </w:rPr>
+        <w:t>XXX must be extra CM 307 and CM 94.</w:t>
       </w:r>
     </w:p>
     <w:p>
@@ -4176,7 +4263,17 @@
       </w:pPr>
       <w:r>
         <w:rPr/>
-        <w:t>Finally, Mike Taylor thanks his wife Fiona for tolerating an obsession with historical sauropod mounts that has consumed many months of his evenings.</w:t>
+        <w:t>We are especially grateful to Peter Falkingham for creating the photogrammetric model of the Carnegie mount and using it to measure its total length, and for providing the screenshot for Figure O.</w:t>
+      </w:r>
+    </w:p>
+    <w:p>
+      <w:pPr>
+        <w:pStyle w:val="TextBody"/>
+        <w:rPr/>
+      </w:pPr>
+      <w:r>
+        <w:rPr/>
+        <w:t>Finally, Mike Taylor thanks his wife, Fiona, for tolerating an obsession with historical sauropod mounts that has consumed many months of his evenings.</w:t>
       </w:r>
     </w:p>
     <w:p>
@@ -18207,19 +18304,7 @@
             </w:pPr>
             <w:r>
               <w:rPr/>
-              <w:t>26.0</w:t>
-            </w:r>
-            <w:r>
-              <w:rPr/>
-              <w:t>5</w:t>
-            </w:r>
-            <w:r>
-              <w:rPr/>
-              <w:t xml:space="preserve"> </w:t>
-            </w:r>
-            <w:r>
-              <w:rPr/>
-              <w:t>m *</w:t>
+              <w:t>26.05 m *</w:t>
             </w:r>
           </w:p>
         </w:tc>
@@ -18236,11 +18321,7 @@
             </w:pPr>
             <w:r>
               <w:rPr/>
-              <w:t>Photogrammetry: s</w:t>
-            </w:r>
-            <w:r>
-              <w:rPr/>
-              <w:t>ee text</w:t>
+              <w:t>Photogrammetry: see text</w:t>
             </w:r>
           </w:p>
         </w:tc>
@@ -19421,65 +19502,23 @@
       </w:r>
       <w:r>
         <w:rPr/>
-        <w:t xml:space="preserve"> show where markers were placed: a the tip of the snout, a mid-neck, at the cervicodorsal junction, on the neural spine of each of the first 33 caudal vertebrae, at the tip of the tail, and at a point midway between the Ca 33 and the tip. The total length was calculated as the sum of the measurements between consecutiv</w:t>
-      </w:r>
-      <w:r>
-        <w:rPr/>
-        <w:t>e markers: 6.7</w:t>
-      </w:r>
-      <w:r>
-        <w:rPr/>
-        <w:t xml:space="preserve">6 </w:t>
-      </w:r>
-      <w:r>
-        <w:rPr/>
-        <w:t xml:space="preserve">m </w:t>
-      </w:r>
-      <w:r>
-        <w:rPr/>
-        <w:t xml:space="preserve">for the head and neck, </w:t>
-      </w:r>
-      <w:r>
-        <w:rPr/>
-        <w:t xml:space="preserve">3.78 m </w:t>
-      </w:r>
-      <w:r>
-        <w:rPr/>
-        <w:t xml:space="preserve">for the trunk and </w:t>
-      </w:r>
-      <w:r>
-        <w:rPr/>
-        <w:t>15.5</w:t>
-      </w:r>
-      <w:r>
-        <w:rPr/>
-        <w:t xml:space="preserve">1 m for the tail, totalling </w:t>
-      </w:r>
-      <w:r>
-        <w:rPr/>
-        <w:t>26.05 m</w:t>
-      </w:r>
-      <w:r>
-        <w:rPr/>
-        <w:t xml:space="preserve">. Screenshot by Peter Falkingham </w:t>
-      </w:r>
-      <w:r>
-        <w:rPr>
-          <w:shd w:fill="FFFF66" w:val="clear"/>
-        </w:rPr>
-        <w:t xml:space="preserve">XXX acknowledge </w:t>
-      </w:r>
-      <w:r>
-        <w:rPr>
-          <w:shd w:fill="FFFF66" w:val="clear"/>
-        </w:rPr>
-        <w:t>or add to authorship</w:t>
-      </w:r>
-      <w:r>
-        <w:rPr>
-          <w:shd w:fill="FFFF66" w:val="clear"/>
-        </w:rPr>
-        <w:t>.</w:t>
+        <w:t xml:space="preserve"> show where markers were placed: a</w:t>
+      </w:r>
+      <w:r>
+        <w:rPr/>
+        <w:t>t</w:t>
+      </w:r>
+      <w:r>
+        <w:rPr/>
+        <w:t xml:space="preserve"> the tip of the snout, a</w:t>
+      </w:r>
+      <w:r>
+        <w:rPr/>
+        <w:t>t</w:t>
+      </w:r>
+      <w:r>
+        <w:rPr/>
+        <w:t xml:space="preserve"> mid-neck, at the cervicodorsal junction, on the neural spine of each of the first 33 caudal vertebrae, at the tip of the tail, and at a point midway between the Ca 33 and the tip. The total length was calculated as the sum of the measurements between consecutive markers: 6.76 m for the head and neck, 3.78 m for the trunk and 15.51 m for the tail, totalling 26.05 m. Screenshot by Peter Falkingham.</w:t>
       </w:r>
     </w:p>
     <w:p>
@@ -20752,7 +20791,7 @@
     <w:pPr>
       <w:widowControl/>
       <w:suppressAutoHyphens w:val="true"/>
-      <w:overflowPunct w:val="true"/>
+      <w:overflowPunct w:val="false"/>
       <w:bidi w:val="0"/>
       <w:spacing w:before="0" w:after="0"/>
       <w:ind w:left="0" w:right="0" w:hanging="0"/>

</xml_diff>

<commit_message>
Add all remaining TODOs into document; TODO can now be ignored
</commit_message>
<xml_diff>
--- a/TaylorEtAl-composition-of-the-Carnegie-Diplodocus.docx
+++ b/TaylorEtAl-composition-of-the-Carnegie-Diplodocus.docx
@@ -4295,6 +4295,22 @@
     </w:p>
     <w:p>
       <w:pPr>
+        <w:pStyle w:val="TextBody"/>
+        <w:ind w:left="0" w:right="0" w:hanging="0"/>
+        <w:rPr>
+          <w:highlight w:val="none"/>
+          <w:shd w:fill="FFFF00" w:val="clear"/>
+        </w:rPr>
+      </w:pPr>
+      <w:r>
+        <w:rPr>
+          <w:shd w:fill="FFFF00" w:val="clear"/>
+        </w:rPr>
+        <w:t>XXX Check that all references are cited and all citations referenced</w:t>
+      </w:r>
+    </w:p>
+    <w:p>
+      <w:pPr>
         <w:pStyle w:val="Reference"/>
         <w:rPr/>
       </w:pPr>
@@ -18351,6 +18367,27 @@
       <w:pPr>
         <w:pStyle w:val="FigureCaption"/>
         <w:spacing w:before="0" w:after="142"/>
+        <w:rPr>
+          <w:b w:val="false"/>
+          <w:b w:val="false"/>
+          <w:bCs w:val="false"/>
+          <w:highlight w:val="none"/>
+          <w:shd w:fill="FFFF00" w:val="clear"/>
+        </w:rPr>
+      </w:pPr>
+      <w:r>
+        <w:rPr>
+          <w:b w:val="false"/>
+          <w:bCs w:val="false"/>
+          <w:shd w:fill="FFFF00" w:val="clear"/>
+        </w:rPr>
+        <w:t>XXX renumber sequentially</w:t>
+      </w:r>
+    </w:p>
+    <w:p>
+      <w:pPr>
+        <w:pStyle w:val="FigureCaption"/>
+        <w:spacing w:before="0" w:after="142"/>
         <w:rPr/>
       </w:pPr>
       <w:r>
@@ -19519,6 +19556,22 @@
       <w:r>
         <w:rPr/>
         <w:t xml:space="preserve"> mid-neck, at the cervicodorsal junction, on the neural spine of each of the first 33 caudal vertebrae, at the tip of the tail, and at a point midway between the Ca 33 and the tip. The total length was calculated as the sum of the measurements between consecutive markers: 6.76 m for the head and neck, 3.78 m for the trunk and 15.51 m for the tail, totalling 26.05 m. Screenshot by Peter Falkingham.</w:t>
+      </w:r>
+    </w:p>
+    <w:p>
+      <w:pPr>
+        <w:pStyle w:val="FigureCaption"/>
+        <w:spacing w:before="0" w:after="142"/>
+        <w:rPr>
+          <w:highlight w:val="none"/>
+          <w:shd w:fill="FFFF00" w:val="clear"/>
+        </w:rPr>
+      </w:pPr>
+      <w:r>
+        <w:rPr>
+          <w:shd w:fill="FFFF00" w:val="clear"/>
+        </w:rPr>
+        <w:t>XXX If allowed by Phil Fraley, add photo of remounting work</w:t>
       </w:r>
     </w:p>
     <w:p>

</xml_diff>

<commit_message>
Write up CM 307 caudals
</commit_message>
<xml_diff>
--- a/TaylorEtAl-composition-of-the-Carnegie-Diplodocus.docx
+++ b/TaylorEtAl-composition-of-the-Carnegie-Diplodocus.docx
@@ -157,14 +157,7 @@
     <w:p>
       <w:pPr>
         <w:pStyle w:val="Author"/>
-        <w:rPr>
-          <w:b/>
-          <w:b/>
-          <w:bCs/>
-          <w:i w:val="false"/>
-          <w:i w:val="false"/>
-          <w:iCs w:val="false"/>
-        </w:rPr>
+        <w:rPr/>
       </w:pPr>
       <w:r>
         <w:rPr>
@@ -2675,7 +2668,27 @@
       </w:pPr>
       <w:r>
         <w:rPr/>
-        <w:t xml:space="preserve">Curtice (1996:72–73) gave a more precise account of the source of the caudal vertebrae: Ca13–31 and 33–36 were from CM 94, while Ca32 and Ca37–73 inclusive were from CM 307. He obtained this information either from Jack McIntosh or from materials found in the Carnegie library (Brian Curtice, pers. comm., 2022). Curtice (1996:73) believed that the CM 307 caudals were mounted in a position about six places further back than they should have been. (The CM 307 caudals were catalogued by McIntosh (1981:21) as </w:t>
+        <w:t>Holland (1906:254)</w:t>
+      </w:r>
+      <w:r>
+        <w:rPr/>
+        <w:t xml:space="preserve"> gave a more precise account of the source of the caudal vertebrae: </w:t>
+      </w:r>
+      <w:r>
+        <w:rPr/>
+        <w:t xml:space="preserve">Ca1–12 were from CM 84, </w:t>
+      </w:r>
+      <w:r>
+        <w:rPr/>
+        <w:t xml:space="preserve">Ca13–31 and 33–36 were from CM 94, </w:t>
+      </w:r>
+      <w:r>
+        <w:rPr/>
+        <w:t>and</w:t>
+      </w:r>
+      <w:r>
+        <w:rPr/>
+        <w:t xml:space="preserve"> Ca32 and Ca37–73 inclusive were from CM 307. (The CM 307 caudals were catalogued by McIntosh (1981:21) as </w:t>
       </w:r>
       <w:r>
         <w:rPr>
@@ -2719,7 +2732,7 @@
       </w:r>
       <w:r>
         <w:rPr/>
-        <w:t xml:space="preserve"> at all.)</w:t>
+        <w:t xml:space="preserve"> at all.) Curtice (1996:73) believed that the CM 307 caudals were mounted in a position about six places further back than they should have been.</w:t>
       </w:r>
     </w:p>
     <w:p>
@@ -3503,19 +3516,159 @@
       </w:pPr>
       <w:r>
         <w:rPr/>
-        <w:t>It is generally accepted that caudal vertebrae 37–73 in the Carnegie mount have always been the original fossils from CM 307. For example, McIntosh 1981:20 credits it as having supplied “distal caudals” and Curtice (1996:73) says “These [CM 307] caudals were used to complete the mount of CM 84, occupying position 32 and 37–73 inclusive”. However, there is some evidence that this may have only become true relativ</w:t>
+        <w:t xml:space="preserve">It is generally accepted that caudal vertebrae </w:t>
+      </w:r>
+      <w:r>
+        <w:rPr/>
+        <w:t xml:space="preserve">32 and </w:t>
+      </w:r>
+      <w:r>
+        <w:rPr/>
+        <w:t xml:space="preserve">37–73 in the Carnegie mount have always been the original fossils from CM 307. For example, McIntosh </w:t>
+      </w:r>
+      <w:r>
+        <w:rPr/>
+        <w:t>(</w:t>
+      </w:r>
+      <w:r>
+        <w:rPr/>
+        <w:t>1981:20</w:t>
+      </w:r>
+      <w:r>
+        <w:rPr/>
+        <w:t>)</w:t>
+      </w:r>
+      <w:r>
+        <w:rPr/>
+        <w:t xml:space="preserve"> credits </w:t>
+      </w:r>
+      <w:r>
+        <w:rPr/>
+        <w:t xml:space="preserve">this specimen </w:t>
+      </w:r>
+      <w:r>
+        <w:rPr/>
+        <w:t xml:space="preserve">as having supplied “distal caudals” and Curtice (1996:73) says “These [CM 307] caudals were used to complete the mount of CM 84, occupying position 32 and 37–73 inclusive”. However, there is </w:t>
+      </w:r>
+      <w:r>
+        <w:rPr/>
+        <w:t>a suggestion</w:t>
+      </w:r>
+      <w:r>
+        <w:rPr/>
+        <w:t xml:space="preserve"> that th</w:t>
+      </w:r>
+      <w:r>
+        <w:rPr/>
+        <w:t xml:space="preserve">e real fossils </w:t>
+      </w:r>
+      <w:r>
+        <w:rPr/>
+        <w:t xml:space="preserve">may have </w:t>
+      </w:r>
+      <w:r>
+        <w:rPr/>
+        <w:t xml:space="preserve">been incorporated only </w:t>
+      </w:r>
+      <w:r>
+        <w:rPr/>
+        <w:t>relativ</w:t>
       </w:r>
       <w:r>
         <w:rPr>
           <w:shd w:fill="auto" w:val="clear"/>
         </w:rPr>
-        <w:t xml:space="preserve">ely recently. A note on the 2007 remounting located by Amy Henrici says “One caudal added from CM 94. Caudals 37–73 were casts in original mount and replaced with caudals from CM 307”. Henrici also found a “specimen removed” tag in the CM 307 drawer in collection indicating that the specimen was removed from the drawer for loan to Phil Fraley on 20 November 2006. </w:t>
-      </w:r>
-      <w:r>
-        <w:rPr>
-          <w:shd w:fill="FFFF00" w:val="clear"/>
-        </w:rPr>
-        <w:t>XXX update with new information from thread “CM 307 caudals”.</w:t>
+        <w:t xml:space="preserve">ely recently: </w:t>
+      </w:r>
+      <w:r>
+        <w:rPr>
+          <w:shd w:fill="auto" w:val="clear"/>
+        </w:rPr>
+        <w:t>a</w:t>
+      </w:r>
+      <w:r>
+        <w:rPr>
+          <w:shd w:fill="auto" w:val="clear"/>
+        </w:rPr>
+        <w:t xml:space="preserve"> note on the 2007 remounting located by Amy Henrici says “One caudal added from CM 94. Caudals 37–73 were casts in original mount and replaced with caudals from CM 307”. Henrici also found a “specimen removed” tag in the CM 307 drawer in collection indicating that the specimen was removed from the drawer for loan to Phil Fraley on 20 November 2006. </w:t>
+      </w:r>
+      <w:r>
+        <w:rPr>
+          <w:shd w:fill="auto" w:val="clear"/>
+        </w:rPr>
+        <w:t>However, photographs of caudals 37–46 taken during the remounting a</w:t>
+      </w:r>
+      <w:r>
+        <w:rPr>
+          <w:shd w:fill="auto" w:val="clear"/>
+        </w:rPr>
+        <w:t>nd</w:t>
+      </w:r>
+      <w:r>
+        <w:rPr>
+          <w:shd w:fill="auto" w:val="clear"/>
+        </w:rPr>
+        <w:t xml:space="preserve"> supplied by Phil Fraley clearly show that these elements were real bone and not casts. The best available explanation is that the distal caudals in the original mount were indeed real fossil material from CM 307, but that not all the CM 307 caudals were incorporated in the mount </w:t>
+      </w:r>
+      <w:r>
+        <w:rPr>
+          <w:shd w:fill="auto" w:val="clear"/>
+        </w:rPr>
+        <w:t>at that time.</w:t>
+      </w:r>
+      <w:r>
+        <w:rPr>
+          <w:shd w:fill="auto" w:val="clear"/>
+        </w:rPr>
+        <w:t xml:space="preserve"> </w:t>
+      </w:r>
+      <w:r>
+        <w:rPr>
+          <w:shd w:fill="auto" w:val="clear"/>
+        </w:rPr>
+        <w:t xml:space="preserve">Correspondence </w:t>
+      </w:r>
+      <w:r>
+        <w:rPr>
+          <w:shd w:fill="auto" w:val="clear"/>
+        </w:rPr>
+        <w:t xml:space="preserve">between Matthew Lamanna and </w:t>
+      </w:r>
+      <w:r>
+        <w:rPr>
+          <w:shd w:fill="auto" w:val="clear"/>
+        </w:rPr>
+        <w:t xml:space="preserve">John Scott Lucas confirms that in November 2006 Carnegie staff sent </w:t>
+      </w:r>
+      <w:r>
+        <w:rPr>
+          <w:shd w:fill="auto" w:val="clear"/>
+        </w:rPr>
+        <w:t xml:space="preserve">an unspecified number of </w:t>
+      </w:r>
+      <w:r>
+        <w:rPr>
+          <w:shd w:fill="auto" w:val="clear"/>
+        </w:rPr>
+        <w:t xml:space="preserve">caudal vertebrae from CM 94 and CM 307 to Fraley’s lab. </w:t>
+      </w:r>
+      <w:r>
+        <w:rPr>
+          <w:shd w:fill="auto" w:val="clear"/>
+        </w:rPr>
+        <w:t xml:space="preserve">During the remounting several additional caudals from the CM 307 series were added, along with one additional CM 94 caudal, lengthening the tail. </w:t>
+      </w:r>
+      <w:r>
+        <w:rPr>
+          <w:shd w:fill="auto" w:val="clear"/>
+        </w:rPr>
+        <w:t>Unfortunately, records do not specify which particular vertebrae these were, or where in the tail they were inserted.</w:t>
+      </w:r>
+      <w:r>
+        <w:rPr>
+          <w:shd w:fill="auto" w:val="clear"/>
+        </w:rPr>
+        <w:t xml:space="preserve"> (Fraley’s photographs show that two separate caudals of CM 307 were labelled 38A and 38B. No records have been located explaining this idiosyncratic numbering.)</w:t>
       </w:r>
     </w:p>
     <w:p>
@@ -3963,6 +4116,12 @@
         <w:rPr>
           <w:shd w:fill="auto" w:val="clear"/>
         </w:rPr>
+        <w:t xml:space="preserve">digital </w:t>
+      </w:r>
+      <w:r>
+        <w:rPr>
+          <w:shd w:fill="auto" w:val="clear"/>
+        </w:rPr>
         <w:t xml:space="preserve">model </w:t>
       </w:r>
       <w:r>
@@ -3993,31 +4152,79 @@
         <w:rPr>
           <w:shd w:fill="auto" w:val="clear"/>
         </w:rPr>
-        <w:t xml:space="preserve"> mid-neck, at the cervicodorsal junction, on the neural spine of each of the first 33 caudal vertebrae, at the tip of the tail, and at a point midway between the Ca 33 and the tip. The total length was calculated as the sum of the measurements between consecutive markers, </w:t>
+        <w:t xml:space="preserve"> mid-neck, at the cervicodorsal junction, on the neural spine of each of the first 33 caudal vertebrae, at the tip of the tail, and at a point midway between Ca 33 and the </w:t>
       </w:r>
       <w:r>
         <w:rPr>
           <w:shd w:fill="auto" w:val="clear"/>
         </w:rPr>
+        <w:t xml:space="preserve">tail </w:t>
+      </w:r>
+      <w:r>
+        <w:rPr>
+          <w:shd w:fill="auto" w:val="clear"/>
+        </w:rPr>
+        <w:t xml:space="preserve">tip. The total length was calculated as the sum of the measurements between consecutive markers, </w:t>
+      </w:r>
+      <w:r>
+        <w:rPr>
+          <w:shd w:fill="auto" w:val="clear"/>
+        </w:rPr>
         <w:t>yielding</w:t>
       </w:r>
       <w:r>
         <w:rPr>
           <w:shd w:fill="auto" w:val="clear"/>
         </w:rPr>
-        <w:t xml:space="preserve"> 26.05 m. </w:t>
+        <w:t xml:space="preserve"> 26.05 m </w:t>
       </w:r>
       <w:r>
         <w:rPr>
           <w:shd w:fill="auto" w:val="clear"/>
         </w:rPr>
-        <w:t xml:space="preserve">This is 2.25 m longer than the likely 23.8 m of the old mount, rather more than can be accounted for by the ten new whiplash caudals. </w:t>
-      </w:r>
-      <w:r>
-        <w:rPr>
-          <w:shd w:fill="FFFF00" w:val="clear"/>
-        </w:rPr>
-        <w:t>XXX must be extra CM 307 and CM 94.</w:t>
+        <w:t>(= 85.5 feet)</w:t>
+      </w:r>
+      <w:r>
+        <w:rPr>
+          <w:shd w:fill="auto" w:val="clear"/>
+        </w:rPr>
+        <w:t xml:space="preserve">. </w:t>
+      </w:r>
+      <w:r>
+        <w:rPr>
+          <w:shd w:fill="auto" w:val="clear"/>
+        </w:rPr>
+        <w:t xml:space="preserve">This is 2.25 m longer than the likely 23.8 m of the old mount, </w:t>
+      </w:r>
+      <w:r>
+        <w:rPr>
+          <w:shd w:fill="auto" w:val="clear"/>
+        </w:rPr>
+        <w:t xml:space="preserve">the extra length presumably being due to the additional caudals inserted in the remount. The last few caudals (70–73) of CM 307 average 110 mm in length (Tschopp et al. 2019:table 3). If </w:t>
+      </w:r>
+      <w:r>
+        <w:rPr>
+          <w:shd w:fill="auto" w:val="clear"/>
+        </w:rPr>
+        <w:t xml:space="preserve">the ten </w:t>
+      </w:r>
+      <w:r>
+        <w:rPr>
+          <w:shd w:fill="auto" w:val="clear"/>
+        </w:rPr>
+        <w:t xml:space="preserve">sculpted </w:t>
+      </w:r>
+      <w:r>
+        <w:rPr>
+          <w:shd w:fill="auto" w:val="clear"/>
+        </w:rPr>
+        <w:t xml:space="preserve">whiplash caudals </w:t>
+      </w:r>
+      <w:r>
+        <w:rPr>
+          <w:shd w:fill="auto" w:val="clear"/>
+        </w:rPr>
+        <w:t>were of similar length, they would account for 1.1 m of additional length. The other 1.4 m must be made up of the CM 94 caudal and multiple CM 307 caudals that were also added.</w:t>
       </w:r>
     </w:p>
     <w:p>
@@ -4026,8 +4233,14 @@
         <w:rPr/>
       </w:pPr>
       <w:r>
-        <w:rPr/>
-        <w:t>See Table 3 for a summary of the different length estimates in the literature.</w:t>
+        <w:rPr>
+          <w:shd w:fill="auto" w:val="clear"/>
+        </w:rPr>
+        <w:t>S</w:t>
+      </w:r>
+      <w:r>
+        <w:rPr/>
+        <w:t>ee Table 3 for a summary of the different length estimates in the literature.</w:t>
       </w:r>
     </w:p>
     <w:p>
@@ -4250,7 +4463,11 @@
       </w:r>
       <w:r>
         <w:rPr/>
-        <w:t>. (Figure D) We are grateful to all those who kindly allowed us to use their photographs: Mathew J. Wedel’s photograph of the Carnegie mount (Figure A), Josh Franzos’ photograph of the cast skull of the Carnegie mount (Figure F), Vincent Reneleau’s photographs of the right forefoot (Figure H.A) and atlas (Figure M.C) of the Paris cast, Jeremy Huff’s photograph of the forefeet of HMNS 175 (formerly CM 662) in Houston, and Verónica Díez Díaz’s photograph of the right forefoot of the Berlin mount.</w:t>
+        <w:t xml:space="preserve">. (Figure D) We are grateful to all those who kindly allowed us to use their photographs: Mathew J. Wedel’s photograph of the Carnegie mount (Figure A), Josh Franzos’ photograph of the cast skull of the Carnegie mount (Figure F), Vincent Reneleau’s photographs of the right forefoot (Figure H.A) and atlas (Figure M.C) of the Paris cast, Jeremy Huff’s photograph of the forefeet of HMNS 175 (formerly CM 662) in Houston, and Verónica Díez Díaz’s photograph of the right forefoot of the Berlin mount. </w:t>
+      </w:r>
+      <w:r>
+        <w:rPr/>
+        <w:t>We also appreciate Phil Fraley’s supplying photographs of caudals from the original mount.</w:t>
       </w:r>
     </w:p>
     <w:p>
@@ -4260,7 +4477,7 @@
       </w:pPr>
       <w:r>
         <w:rPr/>
-        <w:t>We thank Paul Barrett, Brian Curtice, David Letasi, Peter May, Amanda McGee, Anthony Maltese, Florian Mildenberger, Kristian Remes, Vincent Reneleau, Daniela Schwarz and Matt Wedel for permission to cite personal communications. We also thank Vincent Reneleau for measuring the Paris cast.</w:t>
+        <w:t>We thank Paul Barrett, David Letasi, Peter May, Amanda McGee, Anthony Maltese, Florian Mildenberger, Kristian Remes, Vincent Reneleau, Daniela Schwarz and Matt Wedel for permission to cite personal communications. We also thank Vincent Reneleau for measuring the Paris cast.</w:t>
       </w:r>
     </w:p>
     <w:p>
@@ -11791,6 +12008,7 @@
                 <w:szCs w:val="24"/>
                 <w:u w:val="none"/>
               </w:rPr>
+              <w:t>One more CM 94 caudal added</w:t>
             </w:r>
           </w:p>
         </w:tc>
@@ -12005,6 +12223,7 @@
                 <w:szCs w:val="24"/>
                 <w:u w:val="none"/>
               </w:rPr>
+              <w:t>Some more CM 307 caudals added</w:t>
             </w:r>
           </w:p>
         </w:tc>
@@ -12219,7 +12438,25 @@
                 <w:szCs w:val="24"/>
                 <w:u w:val="none"/>
               </w:rPr>
-              <w:t>Sculptures added</w:t>
+              <w:t>Ten s</w:t>
+            </w:r>
+            <w:r>
+              <w:rPr>
+                <w:rFonts w:ascii="Liberation Serif" w:hAnsi="Liberation Serif"/>
+                <w:b w:val="false"/>
+                <w:bCs w:val="false"/>
+                <w:i w:val="false"/>
+                <w:iCs w:val="false"/>
+                <w:strike w:val="false"/>
+                <w:dstrike w:val="false"/>
+                <w:outline w:val="false"/>
+                <w:shadow w:val="false"/>
+                <w:color w:val="000000"/>
+                <w:sz w:val="24"/>
+                <w:szCs w:val="24"/>
+                <w:u w:val="none"/>
+              </w:rPr>
+              <w:t>culptures added</w:t>
             </w:r>
           </w:p>
         </w:tc>

</xml_diff>

<commit_message>
Author middle initials, clarify remaining TODOs
</commit_message>
<xml_diff>
--- a/TaylorEtAl-composition-of-the-Carnegie-Diplodocus.docx
+++ b/TaylorEtAl-composition-of-the-Carnegie-Diplodocus.docx
@@ -87,21 +87,8 @@
           <w:i w:val="false"/>
           <w:iCs w:val="false"/>
         </w:rPr>
-        <w:t>Amy Henrici.</w:t>
-      </w:r>
-      <w:r>
-        <w:rPr>
-          <w:i w:val="false"/>
-          <w:iCs w:val="false"/>
-        </w:rPr>
-        <w:t xml:space="preserve"> Section of Vertebrate Paleontology, Carnegie Museum of Natural History, Pittsburgh, Pennsylvania, USA.</w:t>
-      </w:r>
-    </w:p>
-    <w:p>
-      <w:pPr>
-        <w:pStyle w:val="Author"/>
-        <w:rPr/>
-      </w:pPr>
+        <w:t xml:space="preserve">Amy </w:t>
+      </w:r>
       <w:r>
         <w:rPr>
           <w:b/>
@@ -109,7 +96,56 @@
           <w:i w:val="false"/>
           <w:iCs w:val="false"/>
         </w:rPr>
-        <w:t>Linsly Church.</w:t>
+        <w:t xml:space="preserve">C. </w:t>
+      </w:r>
+      <w:r>
+        <w:rPr>
+          <w:b/>
+          <w:bCs/>
+          <w:i w:val="false"/>
+          <w:iCs w:val="false"/>
+        </w:rPr>
+        <w:t>Henrici.</w:t>
+      </w:r>
+      <w:r>
+        <w:rPr>
+          <w:i w:val="false"/>
+          <w:iCs w:val="false"/>
+        </w:rPr>
+        <w:t xml:space="preserve"> Section of Vertebrate Paleontology, Carnegie Museum of Natural History, Pittsburgh, Pennsylvania, USA.</w:t>
+      </w:r>
+    </w:p>
+    <w:p>
+      <w:pPr>
+        <w:pStyle w:val="Author"/>
+        <w:rPr/>
+      </w:pPr>
+      <w:r>
+        <w:rPr>
+          <w:b/>
+          <w:bCs/>
+          <w:i w:val="false"/>
+          <w:iCs w:val="false"/>
+        </w:rPr>
+        <w:t xml:space="preserve">Linsly </w:t>
+      </w:r>
+      <w:r>
+        <w:rPr>
+          <w:b/>
+          <w:bCs/>
+          <w:i w:val="false"/>
+          <w:iCs w:val="false"/>
+        </w:rPr>
+        <w:t xml:space="preserve">J. </w:t>
+      </w:r>
+      <w:r>
+        <w:rPr>
+          <w:b/>
+          <w:bCs/>
+          <w:i w:val="false"/>
+          <w:iCs w:val="false"/>
+        </w:rPr>
+        <w:t>Church.</w:t>
       </w:r>
       <w:r>
         <w:rPr>
@@ -18625,7 +18661,28 @@
           <w:bCs w:val="false"/>
           <w:shd w:fill="FFFF00" w:val="clear"/>
         </w:rPr>
-        <w:t>XXX renumber sequentially</w:t>
+        <w:t>XXX If allowed by Phil Fraley, add photo of remounting work</w:t>
+      </w:r>
+    </w:p>
+    <w:p>
+      <w:pPr>
+        <w:pStyle w:val="FigureCaption"/>
+        <w:spacing w:before="0" w:after="142"/>
+        <w:rPr>
+          <w:b w:val="false"/>
+          <w:b w:val="false"/>
+          <w:bCs w:val="false"/>
+          <w:highlight w:val="none"/>
+          <w:shd w:fill="FFFF00" w:val="clear"/>
+        </w:rPr>
+      </w:pPr>
+      <w:r>
+        <w:rPr>
+          <w:b w:val="false"/>
+          <w:bCs w:val="false"/>
+          <w:shd w:fill="FFFF00" w:val="clear"/>
+        </w:rPr>
+        <w:t>XXX renumber sequentially.</w:t>
       </w:r>
     </w:p>
     <w:p>
@@ -19806,27 +19863,7 @@
       <w:pPr>
         <w:pStyle w:val="FigureCaption"/>
         <w:spacing w:before="0" w:after="142"/>
-        <w:rPr>
-          <w:highlight w:val="none"/>
-          <w:shd w:fill="FFFF00" w:val="clear"/>
-        </w:rPr>
-      </w:pPr>
-      <w:r>
-        <w:rPr>
-          <w:shd w:fill="FFFF00" w:val="clear"/>
-        </w:rPr>
-        <w:t>XXX If allowed by Phil Fraley, add photo of remounting work</w:t>
-      </w:r>
-    </w:p>
-    <w:p>
-      <w:pPr>
-        <w:pStyle w:val="FigureCaption"/>
-        <w:spacing w:before="0" w:after="142"/>
-        <w:rPr>
-          <w:b w:val="false"/>
-          <w:b w:val="false"/>
-          <w:bCs w:val="false"/>
-        </w:rPr>
+        <w:rPr/>
       </w:pPr>
       <w:r>
         <w:rPr/>

</xml_diff>

<commit_message>
Add Figure P, Fraley lab
</commit_message>
<xml_diff>
--- a/TaylorEtAl-composition-of-the-Carnegie-Diplodocus.docx
+++ b/TaylorEtAl-composition-of-the-Carnegie-Diplodocus.docx
@@ -87,8 +87,21 @@
           <w:i w:val="false"/>
           <w:iCs w:val="false"/>
         </w:rPr>
-        <w:t xml:space="preserve">Amy </w:t>
-      </w:r>
+        <w:t>Amy C. Henrici.</w:t>
+      </w:r>
+      <w:r>
+        <w:rPr>
+          <w:i w:val="false"/>
+          <w:iCs w:val="false"/>
+        </w:rPr>
+        <w:t xml:space="preserve"> Section of Vertebrate Paleontology, Carnegie Museum of Natural History, Pittsburgh, Pennsylvania, USA.</w:t>
+      </w:r>
+    </w:p>
+    <w:p>
+      <w:pPr>
+        <w:pStyle w:val="Author"/>
+        <w:rPr/>
+      </w:pPr>
       <w:r>
         <w:rPr>
           <w:b/>
@@ -96,56 +109,7 @@
           <w:i w:val="false"/>
           <w:iCs w:val="false"/>
         </w:rPr>
-        <w:t xml:space="preserve">C. </w:t>
-      </w:r>
-      <w:r>
-        <w:rPr>
-          <w:b/>
-          <w:bCs/>
-          <w:i w:val="false"/>
-          <w:iCs w:val="false"/>
-        </w:rPr>
-        <w:t>Henrici.</w:t>
-      </w:r>
-      <w:r>
-        <w:rPr>
-          <w:i w:val="false"/>
-          <w:iCs w:val="false"/>
-        </w:rPr>
-        <w:t xml:space="preserve"> Section of Vertebrate Paleontology, Carnegie Museum of Natural History, Pittsburgh, Pennsylvania, USA.</w:t>
-      </w:r>
-    </w:p>
-    <w:p>
-      <w:pPr>
-        <w:pStyle w:val="Author"/>
-        <w:rPr/>
-      </w:pPr>
-      <w:r>
-        <w:rPr>
-          <w:b/>
-          <w:bCs/>
-          <w:i w:val="false"/>
-          <w:iCs w:val="false"/>
-        </w:rPr>
-        <w:t xml:space="preserve">Linsly </w:t>
-      </w:r>
-      <w:r>
-        <w:rPr>
-          <w:b/>
-          <w:bCs/>
-          <w:i w:val="false"/>
-          <w:iCs w:val="false"/>
-        </w:rPr>
-        <w:t xml:space="preserve">J. </w:t>
-      </w:r>
-      <w:r>
-        <w:rPr>
-          <w:b/>
-          <w:bCs/>
-          <w:i w:val="false"/>
-          <w:iCs w:val="false"/>
-        </w:rPr>
-        <w:t>Church.</w:t>
+        <w:t>Linsly J. Church.</w:t>
       </w:r>
       <w:r>
         <w:rPr>
@@ -2704,27 +2668,7 @@
       </w:pPr>
       <w:r>
         <w:rPr/>
-        <w:t>Holland (1906:254)</w:t>
-      </w:r>
-      <w:r>
-        <w:rPr/>
-        <w:t xml:space="preserve"> gave a more precise account of the source of the caudal vertebrae: </w:t>
-      </w:r>
-      <w:r>
-        <w:rPr/>
-        <w:t xml:space="preserve">Ca1–12 were from CM 84, </w:t>
-      </w:r>
-      <w:r>
-        <w:rPr/>
-        <w:t xml:space="preserve">Ca13–31 and 33–36 were from CM 94, </w:t>
-      </w:r>
-      <w:r>
-        <w:rPr/>
-        <w:t>and</w:t>
-      </w:r>
-      <w:r>
-        <w:rPr/>
-        <w:t xml:space="preserve"> Ca32 and Ca37–73 inclusive were from CM 307. (The CM 307 caudals were catalogued by McIntosh (1981:21) as </w:t>
+        <w:t xml:space="preserve">Holland (1906:254) gave a more precise account of the source of the caudal vertebrae: Ca1–12 were from CM 84, Ca13–31 and 33–36 were from CM 94, and Ca32 and Ca37–73 inclusive were from CM 307. (The CM 307 caudals were catalogued by McIntosh (1981:21) as </w:t>
       </w:r>
       <w:r>
         <w:rPr>
@@ -3277,7 +3221,15 @@
       </w:r>
       <w:r>
         <w:rPr/>
-        <w:t xml:space="preserve"> was remounted in a new, more dynamic posture by Phil Fraley Productions, and several changes were made to the materials incorporated in the mount, as follows.</w:t>
+        <w:t xml:space="preserve"> was remounted in a new, more dynamic posture by Phil Fraley Productions </w:t>
+      </w:r>
+      <w:r>
+        <w:rPr/>
+        <w:t>(Figure P)</w:t>
+      </w:r>
+      <w:r>
+        <w:rPr/>
+        <w:t>, and several changes were made to the materials incorporated in the mount, as follows.</w:t>
       </w:r>
     </w:p>
     <w:p>
@@ -3552,159 +3504,13 @@
       </w:pPr>
       <w:r>
         <w:rPr/>
-        <w:t xml:space="preserve">It is generally accepted that caudal vertebrae </w:t>
-      </w:r>
-      <w:r>
-        <w:rPr/>
-        <w:t xml:space="preserve">32 and </w:t>
-      </w:r>
-      <w:r>
-        <w:rPr/>
-        <w:t xml:space="preserve">37–73 in the Carnegie mount have always been the original fossils from CM 307. For example, McIntosh </w:t>
-      </w:r>
-      <w:r>
-        <w:rPr/>
-        <w:t>(</w:t>
-      </w:r>
-      <w:r>
-        <w:rPr/>
-        <w:t>1981:20</w:t>
-      </w:r>
-      <w:r>
-        <w:rPr/>
-        <w:t>)</w:t>
-      </w:r>
-      <w:r>
-        <w:rPr/>
-        <w:t xml:space="preserve"> credits </w:t>
-      </w:r>
-      <w:r>
-        <w:rPr/>
-        <w:t xml:space="preserve">this specimen </w:t>
-      </w:r>
-      <w:r>
-        <w:rPr/>
-        <w:t xml:space="preserve">as having supplied “distal caudals” and Curtice (1996:73) says “These [CM 307] caudals were used to complete the mount of CM 84, occupying position 32 and 37–73 inclusive”. However, there is </w:t>
-      </w:r>
-      <w:r>
-        <w:rPr/>
-        <w:t>a suggestion</w:t>
-      </w:r>
-      <w:r>
-        <w:rPr/>
-        <w:t xml:space="preserve"> that th</w:t>
-      </w:r>
-      <w:r>
-        <w:rPr/>
-        <w:t xml:space="preserve">e real fossils </w:t>
-      </w:r>
-      <w:r>
-        <w:rPr/>
-        <w:t xml:space="preserve">may have </w:t>
-      </w:r>
-      <w:r>
-        <w:rPr/>
-        <w:t xml:space="preserve">been incorporated only </w:t>
-      </w:r>
-      <w:r>
-        <w:rPr/>
-        <w:t>relativ</w:t>
+        <w:t>It is generally accepted that caudal vertebrae 32 and 37–73 in the Carnegie mount have always been the original fossils from CM 307. For example, McIntosh (1981:20) credits this specimen as having supplied “distal caudals” and Curtice (1996:73) says “These [CM 307] caudals were used to complete the mount of CM 84, occupying position 32 and 37–73 inclusive”. However, there is a suggestion that the real fossils may have been incorporated only relativ</w:t>
       </w:r>
       <w:r>
         <w:rPr>
           <w:shd w:fill="auto" w:val="clear"/>
         </w:rPr>
-        <w:t xml:space="preserve">ely recently: </w:t>
-      </w:r>
-      <w:r>
-        <w:rPr>
-          <w:shd w:fill="auto" w:val="clear"/>
-        </w:rPr>
-        <w:t>a</w:t>
-      </w:r>
-      <w:r>
-        <w:rPr>
-          <w:shd w:fill="auto" w:val="clear"/>
-        </w:rPr>
-        <w:t xml:space="preserve"> note on the 2007 remounting located by Amy Henrici says “One caudal added from CM 94. Caudals 37–73 were casts in original mount and replaced with caudals from CM 307”. Henrici also found a “specimen removed” tag in the CM 307 drawer in collection indicating that the specimen was removed from the drawer for loan to Phil Fraley on 20 November 2006. </w:t>
-      </w:r>
-      <w:r>
-        <w:rPr>
-          <w:shd w:fill="auto" w:val="clear"/>
-        </w:rPr>
-        <w:t>However, photographs of caudals 37–46 taken during the remounting a</w:t>
-      </w:r>
-      <w:r>
-        <w:rPr>
-          <w:shd w:fill="auto" w:val="clear"/>
-        </w:rPr>
-        <w:t>nd</w:t>
-      </w:r>
-      <w:r>
-        <w:rPr>
-          <w:shd w:fill="auto" w:val="clear"/>
-        </w:rPr>
-        <w:t xml:space="preserve"> supplied by Phil Fraley clearly show that these elements were real bone and not casts. The best available explanation is that the distal caudals in the original mount were indeed real fossil material from CM 307, but that not all the CM 307 caudals were incorporated in the mount </w:t>
-      </w:r>
-      <w:r>
-        <w:rPr>
-          <w:shd w:fill="auto" w:val="clear"/>
-        </w:rPr>
-        <w:t>at that time.</w:t>
-      </w:r>
-      <w:r>
-        <w:rPr>
-          <w:shd w:fill="auto" w:val="clear"/>
-        </w:rPr>
-        <w:t xml:space="preserve"> </w:t>
-      </w:r>
-      <w:r>
-        <w:rPr>
-          <w:shd w:fill="auto" w:val="clear"/>
-        </w:rPr>
-        <w:t xml:space="preserve">Correspondence </w:t>
-      </w:r>
-      <w:r>
-        <w:rPr>
-          <w:shd w:fill="auto" w:val="clear"/>
-        </w:rPr>
-        <w:t xml:space="preserve">between Matthew Lamanna and </w:t>
-      </w:r>
-      <w:r>
-        <w:rPr>
-          <w:shd w:fill="auto" w:val="clear"/>
-        </w:rPr>
-        <w:t xml:space="preserve">John Scott Lucas confirms that in November 2006 Carnegie staff sent </w:t>
-      </w:r>
-      <w:r>
-        <w:rPr>
-          <w:shd w:fill="auto" w:val="clear"/>
-        </w:rPr>
-        <w:t xml:space="preserve">an unspecified number of </w:t>
-      </w:r>
-      <w:r>
-        <w:rPr>
-          <w:shd w:fill="auto" w:val="clear"/>
-        </w:rPr>
-        <w:t xml:space="preserve">caudal vertebrae from CM 94 and CM 307 to Fraley’s lab. </w:t>
-      </w:r>
-      <w:r>
-        <w:rPr>
-          <w:shd w:fill="auto" w:val="clear"/>
-        </w:rPr>
-        <w:t xml:space="preserve">During the remounting several additional caudals from the CM 307 series were added, along with one additional CM 94 caudal, lengthening the tail. </w:t>
-      </w:r>
-      <w:r>
-        <w:rPr>
-          <w:shd w:fill="auto" w:val="clear"/>
-        </w:rPr>
-        <w:t>Unfortunately, records do not specify which particular vertebrae these were, or where in the tail they were inserted.</w:t>
-      </w:r>
-      <w:r>
-        <w:rPr>
-          <w:shd w:fill="auto" w:val="clear"/>
-        </w:rPr>
-        <w:t xml:space="preserve"> (Fraley’s photographs show that two separate caudals of CM 307 were labelled 38A and 38B. No records have been located explaining this idiosyncratic numbering.)</w:t>
+        <w:t>ely recently: a note on the 2007 remounting located by Amy Henrici says “One caudal added from CM 94. Caudals 37–73 were casts in original mount and replaced with caudals from CM 307”. Henrici also found a “specimen removed” tag in the CM 307 drawer in collection indicating that the specimen was removed from the drawer for loan to Phil Fraley on 20 November 2006. However, photographs of caudals 37–46 taken during the remounting and supplied by Phil Fraley clearly show that these elements were real bone and not casts. The best available explanation is that the distal caudals in the original mount were indeed real fossil material from CM 307, but that not all the CM 307 caudals were incorporated in the mount at that time. Correspondence between Matthew Lamanna and John Scott Lucas confirms that in November 2006 Carnegie staff sent an unspecified number of caudal vertebrae from CM 94 and CM 307 to Fraley’s lab. During the remounting several additional caudals from the CM 307 series were added, along with one additional CM 94 caudal, lengthening the tail. Unfortunately, records do not specify which particular vertebrae these were, or where in the tail they were inserted. (Fraley’s photographs show that two separate caudals of CM 307 were labelled 38A and 38B. No records have been located explaining this idiosyncratic numbering.)</w:t>
       </w:r>
     </w:p>
     <w:p>
@@ -4059,23 +3865,7 @@
       </w:pPr>
       <w:r>
         <w:rPr/>
-        <w:t xml:space="preserve">The total length of the real skeleton as now mounted at the Carnegie Museum is surprisingly difficult to measure, perhaps explaining why published estimates have varied so much. The obvious approach is </w:t>
-      </w:r>
-      <w:r>
-        <w:rPr/>
-        <w:t>to</w:t>
-      </w:r>
-      <w:r>
-        <w:rPr/>
-        <w:t xml:space="preserve"> run a string from the snout along the curve of the vertebral column to the tip of the tail, then measure </w:t>
-      </w:r>
-      <w:r>
-        <w:rPr/>
-        <w:t>the lengths of the string. B</w:t>
-      </w:r>
-      <w:r>
-        <w:rPr/>
-        <w:t>ut even using lifts it is difficult or impossible to position a string directly along the dorsal midline of the vertebrae. An alternative would be to drop plumb-lines from the midline of the skeleton, and measure between them along the floor: but this too is difficult due to the complex pose with curved neck and tail, which would require many plumb lines, and because of the raised platform on which the legs and torso are mounted, and the display of reconstructed plants on that platform.</w:t>
+        <w:t>The total length of the real skeleton as now mounted at the Carnegie Museum is surprisingly difficult to measure, perhaps explaining why published estimates have varied so much. The obvious approach is to run a string from the snout along the curve of the vertebral column to the tip of the tail, then measure the lengths of the string. But even using lifts it is difficult or impossible to position a string directly along the dorsal midline of the vertebrae. An alternative would be to drop plumb-lines from the midline of the skeleton, and measure between them along the floor: but this too is difficult due to the complex pose with curved neck and tail, which would require many plumb lines, and because of the raised platform on which the legs and torso are mounted, and the display of reconstructed plants on that platform.</w:t>
       </w:r>
     </w:p>
     <w:p>
@@ -4090,189 +3880,21 @@
         <w:rPr>
           <w:shd w:fill="auto" w:val="clear"/>
         </w:rPr>
-        <w:t>Instead, Peter Falkingham measured t</w:t>
-      </w:r>
-      <w:r>
-        <w:rPr>
+        <w:t xml:space="preserve">Instead, Peter Falkingham measured the length of the current mount (including the ten extra distal caudals added in 2007) using a photogrammetric model constructed in November 2022 using RealityCapture, from photographs taken by Carnegie Museum volunteer Hannah Smith (now Hannah Rak) in the early to mid 2010s (Figure O). Markers were placed along the midline of the </w:t>
+      </w:r>
+      <w:r>
+        <w:rPr>
+          <w:i/>
+          <w:iCs/>
           <w:shd w:fill="auto" w:val="clear"/>
         </w:rPr>
-        <w:t xml:space="preserve">he length of the </w:t>
+        <w:t>Diplodocus</w:t>
       </w:r>
       <w:r>
         <w:rPr>
           <w:shd w:fill="auto" w:val="clear"/>
         </w:rPr>
-        <w:t xml:space="preserve">current </w:t>
-      </w:r>
-      <w:r>
-        <w:rPr>
-          <w:shd w:fill="auto" w:val="clear"/>
-        </w:rPr>
-        <w:t xml:space="preserve">mount (including the ten extra distal caudals added in 2007) </w:t>
-      </w:r>
-      <w:r>
-        <w:rPr>
-          <w:shd w:fill="auto" w:val="clear"/>
-        </w:rPr>
-        <w:t xml:space="preserve">using a </w:t>
-      </w:r>
-      <w:r>
-        <w:rPr>
-          <w:shd w:fill="auto" w:val="clear"/>
-        </w:rPr>
-        <w:t>photogrammet</w:t>
-      </w:r>
-      <w:r>
-        <w:rPr>
-          <w:shd w:fill="auto" w:val="clear"/>
-        </w:rPr>
-        <w:t xml:space="preserve">ric model constructed in November 2022 </w:t>
-      </w:r>
-      <w:r>
-        <w:rPr>
-          <w:shd w:fill="auto" w:val="clear"/>
-        </w:rPr>
-        <w:t xml:space="preserve">using RealityCapture, </w:t>
-      </w:r>
-      <w:r>
-        <w:rPr>
-          <w:shd w:fill="auto" w:val="clear"/>
-        </w:rPr>
-        <w:t xml:space="preserve">from photographs taken by Carnegie Museum volunteer Hannah Smith (now Hannah Rak) in the early to mid 2010s (Figure O). Markers were placed </w:t>
-      </w:r>
-      <w:r>
-        <w:rPr>
-          <w:shd w:fill="auto" w:val="clear"/>
-        </w:rPr>
-        <w:t xml:space="preserve">along the midline of the </w:t>
-      </w:r>
-      <w:r>
-        <w:rPr>
-          <w:i/>
-          <w:iCs/>
-          <w:shd w:fill="auto" w:val="clear"/>
-        </w:rPr>
-        <w:t>Diplodocus</w:t>
-      </w:r>
-      <w:r>
-        <w:rPr>
-          <w:shd w:fill="auto" w:val="clear"/>
-        </w:rPr>
-        <w:t xml:space="preserve"> </w:t>
-      </w:r>
-      <w:r>
-        <w:rPr>
-          <w:shd w:fill="auto" w:val="clear"/>
-        </w:rPr>
-        <w:t xml:space="preserve">digital </w:t>
-      </w:r>
-      <w:r>
-        <w:rPr>
-          <w:shd w:fill="auto" w:val="clear"/>
-        </w:rPr>
-        <w:t xml:space="preserve">model </w:t>
-      </w:r>
-      <w:r>
-        <w:rPr>
-          <w:shd w:fill="auto" w:val="clear"/>
-        </w:rPr>
-        <w:t>a</w:t>
-      </w:r>
-      <w:r>
-        <w:rPr>
-          <w:shd w:fill="auto" w:val="clear"/>
-        </w:rPr>
-        <w:t>t</w:t>
-      </w:r>
-      <w:r>
-        <w:rPr>
-          <w:shd w:fill="auto" w:val="clear"/>
-        </w:rPr>
-        <w:t xml:space="preserve"> the tip of the snout, a</w:t>
-      </w:r>
-      <w:r>
-        <w:rPr>
-          <w:shd w:fill="auto" w:val="clear"/>
-        </w:rPr>
-        <w:t>t</w:t>
-      </w:r>
-      <w:r>
-        <w:rPr>
-          <w:shd w:fill="auto" w:val="clear"/>
-        </w:rPr>
-        <w:t xml:space="preserve"> mid-neck, at the cervicodorsal junction, on the neural spine of each of the first 33 caudal vertebrae, at the tip of the tail, and at a point midway between Ca 33 and the </w:t>
-      </w:r>
-      <w:r>
-        <w:rPr>
-          <w:shd w:fill="auto" w:val="clear"/>
-        </w:rPr>
-        <w:t xml:space="preserve">tail </w:t>
-      </w:r>
-      <w:r>
-        <w:rPr>
-          <w:shd w:fill="auto" w:val="clear"/>
-        </w:rPr>
-        <w:t xml:space="preserve">tip. The total length was calculated as the sum of the measurements between consecutive markers, </w:t>
-      </w:r>
-      <w:r>
-        <w:rPr>
-          <w:shd w:fill="auto" w:val="clear"/>
-        </w:rPr>
-        <w:t>yielding</w:t>
-      </w:r>
-      <w:r>
-        <w:rPr>
-          <w:shd w:fill="auto" w:val="clear"/>
-        </w:rPr>
-        <w:t xml:space="preserve"> 26.05 m </w:t>
-      </w:r>
-      <w:r>
-        <w:rPr>
-          <w:shd w:fill="auto" w:val="clear"/>
-        </w:rPr>
-        <w:t>(= 85.5 feet)</w:t>
-      </w:r>
-      <w:r>
-        <w:rPr>
-          <w:shd w:fill="auto" w:val="clear"/>
-        </w:rPr>
-        <w:t xml:space="preserve">. </w:t>
-      </w:r>
-      <w:r>
-        <w:rPr>
-          <w:shd w:fill="auto" w:val="clear"/>
-        </w:rPr>
-        <w:t xml:space="preserve">This is 2.25 m longer than the likely 23.8 m of the old mount, </w:t>
-      </w:r>
-      <w:r>
-        <w:rPr>
-          <w:shd w:fill="auto" w:val="clear"/>
-        </w:rPr>
-        <w:t xml:space="preserve">the extra length presumably being due to the additional caudals inserted in the remount. The last few caudals (70–73) of CM 307 average 110 mm in length (Tschopp et al. 2019:table 3). If </w:t>
-      </w:r>
-      <w:r>
-        <w:rPr>
-          <w:shd w:fill="auto" w:val="clear"/>
-        </w:rPr>
-        <w:t xml:space="preserve">the ten </w:t>
-      </w:r>
-      <w:r>
-        <w:rPr>
-          <w:shd w:fill="auto" w:val="clear"/>
-        </w:rPr>
-        <w:t xml:space="preserve">sculpted </w:t>
-      </w:r>
-      <w:r>
-        <w:rPr>
-          <w:shd w:fill="auto" w:val="clear"/>
-        </w:rPr>
-        <w:t xml:space="preserve">whiplash caudals </w:t>
-      </w:r>
-      <w:r>
-        <w:rPr>
-          <w:shd w:fill="auto" w:val="clear"/>
-        </w:rPr>
-        <w:t>were of similar length, they would account for 1.1 m of additional length. The other 1.4 m must be made up of the CM 94 caudal and multiple CM 307 caudals that were also added.</w:t>
+        <w:t xml:space="preserve"> digital model at the tip of the snout, at mid-neck, at the cervicodorsal junction, on the neural spine of each of the first 33 caudal vertebrae, at the tip of the tail, and at a point midway between Ca 33 and the tail tip. The total length was calculated as the sum of the measurements between consecutive markers, yielding 26.05 m (= 85.5 feet). This is 2.25 m longer than the likely 23.8 m of the old mount, the extra length presumably being due to the additional caudals inserted in the remount. The last few caudals (70–73) of CM 307 average 110 mm in length (Tschopp et al. 2019:table 3). If the ten sculpted whiplash caudals were of similar length, they would account for 1.1 m of additional length. The other 1.4 m must be made up of the CM 94 caudal and multiple CM 307 caudals that were also added.</w:t>
       </w:r>
     </w:p>
     <w:p>
@@ -4511,11 +4133,42 @@
       </w:r>
       <w:r>
         <w:rPr/>
-        <w:t xml:space="preserve">. (Figure D) We are grateful to all those who kindly allowed us to use their photographs: Mathew J. Wedel’s photograph of the Carnegie mount (Figure A), Josh Franzos’ photograph of the cast skull of the Carnegie mount (Figure F), Vincent Reneleau’s photographs of the right forefoot (Figure H.A) and atlas (Figure M.C) of the Paris cast, Jeremy Huff’s photograph of the forefeet of HMNS 175 (formerly CM 662) in Houston, and Verónica Díez Díaz’s photograph of the right forefoot of the Berlin mount. </w:t>
-      </w:r>
-      <w:r>
-        <w:rPr/>
-        <w:t>We also appreciate Phil Fraley’s supplying photographs of caudals from the original mount.</w:t>
+        <w:t xml:space="preserve">. (Figure D) We are grateful to all those who kindly allowed us to use their photographs: Mathew J. Wedel’s photograph of the Carnegie mount (Figure A), Josh Franzos’ photograph of the cast skull of the Carnegie mount (Figure F), </w:t>
+      </w:r>
+      <w:r>
+        <w:rPr/>
+        <w:t xml:space="preserve">Phil Fraley’s photograph of the 2007 </w:t>
+      </w:r>
+      <w:r>
+        <w:rPr>
+          <w:i/>
+          <w:iCs/>
+        </w:rPr>
+        <w:t>Diplodocus</w:t>
+      </w:r>
+      <w:r>
+        <w:rPr/>
+        <w:t xml:space="preserve"> remount in progress (Figure P), </w:t>
+      </w:r>
+      <w:r>
+        <w:rPr/>
+        <w:t xml:space="preserve">Vincent Reneleau’s photographs of the right forefoot (Figure H.A) and atlas (Figure M.C) of the Paris cast, Jeremy Huff’s photograph of the forefeet of HMNS 175 (formerly CM 662) in Houston </w:t>
+      </w:r>
+      <w:r>
+        <w:rPr/>
+        <w:t>(Figure H.C)</w:t>
+      </w:r>
+      <w:r>
+        <w:rPr/>
+        <w:t xml:space="preserve">, and Verónica Díez Díaz’s photograph of the right forefoot of the Berlin mount </w:t>
+      </w:r>
+      <w:r>
+        <w:rPr/>
+        <w:t>(Figure H.B)</w:t>
+      </w:r>
+      <w:r>
+        <w:rPr/>
+        <w:t>. We also appreciate Phil Fraley’s supplying photographs of caudals from the original mount.</w:t>
       </w:r>
     </w:p>
     <w:p>
@@ -12486,25 +12139,7 @@
                 <w:szCs w:val="24"/>
                 <w:u w:val="none"/>
               </w:rPr>
-              <w:t>Ten s</w:t>
-            </w:r>
-            <w:r>
-              <w:rPr>
-                <w:rFonts w:ascii="Liberation Serif" w:hAnsi="Liberation Serif"/>
-                <w:b w:val="false"/>
-                <w:bCs w:val="false"/>
-                <w:i w:val="false"/>
-                <w:iCs w:val="false"/>
-                <w:strike w:val="false"/>
-                <w:dstrike w:val="false"/>
-                <w:outline w:val="false"/>
-                <w:shadow w:val="false"/>
-                <w:color w:val="000000"/>
-                <w:sz w:val="24"/>
-                <w:szCs w:val="24"/>
-                <w:u w:val="none"/>
-              </w:rPr>
-              <w:t>culptures added</w:t>
+              <w:t>Ten sculptures added</w:t>
             </w:r>
           </w:p>
         </w:tc>
@@ -19852,23 +19487,36 @@
       </w:r>
       <w:r>
         <w:rPr/>
-        <w:t xml:space="preserve"> show where markers were placed: a</w:t>
-      </w:r>
-      <w:r>
-        <w:rPr/>
-        <w:t>t</w:t>
-      </w:r>
-      <w:r>
-        <w:rPr/>
-        <w:t xml:space="preserve"> the tip of the snout, a</w:t>
-      </w:r>
-      <w:r>
-        <w:rPr/>
-        <w:t>t</w:t>
-      </w:r>
-      <w:r>
-        <w:rPr/>
-        <w:t xml:space="preserve"> mid-neck, at the cervicodorsal junction, on the neural spine of each of the first 33 caudal vertebrae, at the tip of the tail, and at a point midway between the Ca 33 and the tip. The total length was calculated as the sum of the measurements between consecutive markers: 6.76 m for the head and neck, 3.78 m for the trunk and 15.51 m for the tail, totalling 26.05 m. Screenshot by Peter Falkingham.</w:t>
+        <w:t xml:space="preserve"> show where markers were placed: at the tip of the snout, at mid-neck, at the cervicodorsal junction, on the neural spine of each of the first 33 caudal vertebrae, at the tip of the tail, and at a point midway between the Ca 33 and the tip. The total length was calculated as the sum of the measurements between consecutive markers: 6.76 m for the head and neck, 3.78 m for the trunk and 15.51 m for the tail, totalling 26.05 m. Screenshot by Peter Falkingham.</w:t>
+      </w:r>
+    </w:p>
+    <w:p>
+      <w:pPr>
+        <w:pStyle w:val="FigureCaption"/>
+        <w:spacing w:before="0" w:after="142"/>
+        <w:rPr/>
+      </w:pPr>
+      <w:r>
+        <w:rPr>
+          <w:b/>
+          <w:bCs/>
+        </w:rPr>
+        <w:t>Figure P.</w:t>
+      </w:r>
+      <w:r>
+        <w:rPr/>
+        <w:t xml:space="preserve"> The Carnegie </w:t>
+      </w:r>
+      <w:r>
+        <w:rPr>
+          <w:i/>
+          <w:iCs/>
+        </w:rPr>
+        <w:t>Diplodocus</w:t>
+      </w:r>
+      <w:r>
+        <w:rPr/>
+        <w:t xml:space="preserve"> in left posterolateral view, towards the end of the remounting process at Phil Fraley Productions, in 2007. The armature has not yet been painted to match the bone, and the distal segment of the tail has yet to be fitted. Photograph by Phil Fraley.</w:t>
       </w:r>
     </w:p>
     <w:p>
@@ -21137,7 +20785,7 @@
     <w:pPr>
       <w:widowControl/>
       <w:suppressAutoHyphens w:val="true"/>
-      <w:overflowPunct w:val="false"/>
+      <w:overflowPunct w:val="true"/>
       <w:bidi w:val="0"/>
       <w:spacing w:before="0" w:after="0"/>
       <w:ind w:left="0" w:right="0" w:hanging="0"/>

</xml_diff>

<commit_message>
Harris photos of CM 307
</commit_message>
<xml_diff>
--- a/TaylorEtAl-composition-of-the-Carnegie-Diplodocus.docx
+++ b/TaylorEtAl-composition-of-the-Carnegie-Diplodocus.docx
@@ -2668,7 +2668,7 @@
       </w:pPr>
       <w:r>
         <w:rPr/>
-        <w:t xml:space="preserve">Holland (1906:254) gave a more precise account of the source of the caudal vertebrae: Ca1–12 were from CM 84, Ca13–31 and 33–36 were from CM 94, and Ca32 and Ca37–73 inclusive were from CM 307. (The CM 307 caudals were catalogued by McIntosh (1981:21) as </w:t>
+        <w:t xml:space="preserve">Holland (1906:254) gave a more precise account of the source of the caudal vertebrae: Ca1–12 were from CM 84, Ca13–31 and 33–36 were from CM 94, and Ca32 and Ca37–73 inclusive were from CM 307. Curtice (1996:73) believed that the CM 307 caudals were mounted in a position about six places further back than they should have been. (The CM 307 caudals were catalogued by McIntosh (1981:21) as </w:t>
       </w:r>
       <w:r>
         <w:rPr>
@@ -2712,7 +2712,15 @@
       </w:r>
       <w:r>
         <w:rPr/>
-        <w:t xml:space="preserve"> at all.) Curtice (1996:73) believed that the CM 307 caudals were mounted in a position about six places further back than they should have been.</w:t>
+        <w:t xml:space="preserve"> at all. </w:t>
+      </w:r>
+      <w:r>
+        <w:rPr/>
+        <w:t>Tschopp et al. (2019:19–21) referred them to Diplodocinae indet.</w:t>
+      </w:r>
+      <w:r>
+        <w:rPr/>
+        <w:t xml:space="preserve">) </w:t>
       </w:r>
     </w:p>
     <w:p>
@@ -3221,15 +3229,7 @@
       </w:r>
       <w:r>
         <w:rPr/>
-        <w:t xml:space="preserve"> was remounted in a new, more dynamic posture by Phil Fraley Productions </w:t>
-      </w:r>
-      <w:r>
-        <w:rPr/>
-        <w:t>(Figure P)</w:t>
-      </w:r>
-      <w:r>
-        <w:rPr/>
-        <w:t>, and several changes were made to the materials incorporated in the mount, as follows.</w:t>
+        <w:t xml:space="preserve"> was remounted in a new, more dynamic posture by Phil Fraley Productions (Figure P), and several changes were made to the materials incorporated in the mount, as follows.</w:t>
       </w:r>
     </w:p>
     <w:p>
@@ -3510,7 +3510,55 @@
         <w:rPr>
           <w:shd w:fill="auto" w:val="clear"/>
         </w:rPr>
-        <w:t>ely recently: a note on the 2007 remounting located by Amy Henrici says “One caudal added from CM 94. Caudals 37–73 were casts in original mount and replaced with caudals from CM 307”. Henrici also found a “specimen removed” tag in the CM 307 drawer in collection indicating that the specimen was removed from the drawer for loan to Phil Fraley on 20 November 2006. However, photographs of caudals 37–46 taken during the remounting and supplied by Phil Fraley clearly show that these elements were real bone and not casts. The best available explanation is that the distal caudals in the original mount were indeed real fossil material from CM 307, but that not all the CM 307 caudals were incorporated in the mount at that time. Correspondence between Matthew Lamanna and John Scott Lucas confirms that in November 2006 Carnegie staff sent an unspecified number of caudal vertebrae from CM 94 and CM 307 to Fraley’s lab. During the remounting several additional caudals from the CM 307 series were added, along with one additional CM 94 caudal, lengthening the tail. Unfortunately, records do not specify which particular vertebrae these were, or where in the tail they were inserted. (Fraley’s photographs show that two separate caudals of CM 307 were labelled 38A and 38B. No records have been located explaining this idiosyncratic numbering.)</w:t>
+        <w:t xml:space="preserve">ely recently: a note on the 2007 remounting located by Amy Henrici says “One caudal added from CM 94. Caudals 37–73 were casts in original mount and replaced with caudals from CM 307”. Henrici also found a “specimen removed” tag in the CM 307 drawer in collection indicating that the specimen was removed from the drawer for loan to Phil Fraley on 20 November 2006. However, photographs of caudals 37–46 taken during the remounting and supplied by Phil Fraley clearly show that these elements were real bone and not casts. The best available explanation is that the distal caudals in the original mount were indeed real fossil material from CM 307, but that not all the CM 307 caudals were incorporated in the mount at that time. </w:t>
+      </w:r>
+      <w:r>
+        <w:rPr>
+          <w:shd w:fill="auto" w:val="clear"/>
+        </w:rPr>
+        <w:t xml:space="preserve">This hypothesis is supported by the photographs of two and only two whiplash caudals of CM 307 in Harris (2006:figure 18c), which were likely taken in collections. </w:t>
+      </w:r>
+      <w:r>
+        <w:rPr>
+          <w:shd w:fill="auto" w:val="clear"/>
+        </w:rPr>
+        <w:t xml:space="preserve">Correspondence between Matthew Lamanna and John Scott Lucas confirms that in November 2006 Carnegie staff sent an unspecified number of caudal vertebrae from CM 94 and CM 307 to Fraley’s lab — </w:t>
+      </w:r>
+      <w:r>
+        <w:rPr>
+          <w:shd w:fill="auto" w:val="clear"/>
+        </w:rPr>
+        <w:t>most likely the two photographed by Harris</w:t>
+      </w:r>
+      <w:r>
+        <w:rPr>
+          <w:shd w:fill="auto" w:val="clear"/>
+        </w:rPr>
+        <w:t xml:space="preserve">. During the remounting </w:t>
+      </w:r>
+      <w:r>
+        <w:rPr>
+          <w:shd w:fill="auto" w:val="clear"/>
+        </w:rPr>
+        <w:t xml:space="preserve">the </w:t>
+      </w:r>
+      <w:r>
+        <w:rPr>
+          <w:shd w:fill="auto" w:val="clear"/>
+        </w:rPr>
+        <w:t xml:space="preserve">additional caudals from the CM 307 series were </w:t>
+      </w:r>
+      <w:r>
+        <w:rPr>
+          <w:shd w:fill="auto" w:val="clear"/>
+        </w:rPr>
+        <w:t xml:space="preserve">probably </w:t>
+      </w:r>
+      <w:r>
+        <w:rPr>
+          <w:shd w:fill="auto" w:val="clear"/>
+        </w:rPr>
+        <w:t>added, along with one additional CM 94 caudal, lengthening the tail. Unfortunately, records do not specify which particular vertebrae these were, or where in the tail they were inserted. (Fraley’s photographs show that two separate caudals of CM 307 were labelled 38A and 38B. No records have been located explaining this idiosyncratic numbering.)</w:t>
       </w:r>
     </w:p>
     <w:p>
@@ -4133,11 +4181,7 @@
       </w:r>
       <w:r>
         <w:rPr/>
-        <w:t xml:space="preserve">. (Figure D) We are grateful to all those who kindly allowed us to use their photographs: Mathew J. Wedel’s photograph of the Carnegie mount (Figure A), Josh Franzos’ photograph of the cast skull of the Carnegie mount (Figure F), </w:t>
-      </w:r>
-      <w:r>
-        <w:rPr/>
-        <w:t xml:space="preserve">Phil Fraley’s photograph of the 2007 </w:t>
+        <w:t xml:space="preserve">. (Figure D) We are grateful to all those who kindly allowed us to use their photographs: Mathew J. Wedel’s photograph of the Carnegie mount (Figure A), Josh Franzos’ photograph of the cast skull of the Carnegie mount (Figure F), Phil Fraley’s photograph of the 2007 </w:t>
       </w:r>
       <w:r>
         <w:rPr>
@@ -4148,27 +4192,7 @@
       </w:r>
       <w:r>
         <w:rPr/>
-        <w:t xml:space="preserve"> remount in progress (Figure P), </w:t>
-      </w:r>
-      <w:r>
-        <w:rPr/>
-        <w:t xml:space="preserve">Vincent Reneleau’s photographs of the right forefoot (Figure H.A) and atlas (Figure M.C) of the Paris cast, Jeremy Huff’s photograph of the forefeet of HMNS 175 (formerly CM 662) in Houston </w:t>
-      </w:r>
-      <w:r>
-        <w:rPr/>
-        <w:t>(Figure H.C)</w:t>
-      </w:r>
-      <w:r>
-        <w:rPr/>
-        <w:t xml:space="preserve">, and Verónica Díez Díaz’s photograph of the right forefoot of the Berlin mount </w:t>
-      </w:r>
-      <w:r>
-        <w:rPr/>
-        <w:t>(Figure H.B)</w:t>
-      </w:r>
-      <w:r>
-        <w:rPr/>
-        <w:t>. We also appreciate Phil Fraley’s supplying photographs of caudals from the original mount.</w:t>
+        <w:t xml:space="preserve"> remount in progress (Figure P), Vincent Reneleau’s photographs of the right forefoot (Figure H.A) and atlas (Figure M.C) of the Paris cast, Jeremy Huff’s photograph of the forefeet of HMNS 175 (formerly CM 662) in Houston (Figure H.C), and Verónica Díez Díaz’s photograph of the right forefoot of the Berlin mount (Figure H.B). We also appreciate Phil Fraley’s supplying photographs of caudals from the original mount.</w:t>
       </w:r>
     </w:p>
     <w:p>
@@ -4797,6 +4821,49 @@
       <w:r>
         <w:rPr/>
         <w:t xml:space="preserve"> for 29 November 1991:3, 27.</w:t>
+      </w:r>
+    </w:p>
+    <w:p>
+      <w:pPr>
+        <w:pStyle w:val="Reference"/>
+        <w:rPr/>
+      </w:pPr>
+      <w:r>
+        <w:rPr/>
+        <w:t xml:space="preserve">Harris, Jerald D. 2006. The axial skeleton of the dinosaur </w:t>
+      </w:r>
+      <w:r>
+        <w:rPr>
+          <w:i/>
+          <w:iCs/>
+        </w:rPr>
+        <w:t>Suuwassea emilieae</w:t>
+      </w:r>
+      <w:r>
+        <w:rPr/>
+        <w:t xml:space="preserve"> (Sauropoda: Flagellicaudata) from the Upper Jurassic Morrison Formation of Montana, USA. </w:t>
+      </w:r>
+      <w:r>
+        <w:rPr>
+          <w:i/>
+          <w:iCs/>
+        </w:rPr>
+        <w:t>Palaeontology</w:t>
+      </w:r>
+      <w:r>
+        <w:rPr/>
+        <w:t xml:space="preserve"> </w:t>
+      </w:r>
+      <w:r>
+        <w:rPr>
+          <w:b/>
+          <w:bCs/>
+        </w:rPr>
+        <w:t>49(5)</w:t>
+      </w:r>
+      <w:r>
+        <w:rPr/>
+        <w:t>:1091–1121.</w:t>
       </w:r>
     </w:p>
     <w:p>
@@ -11924,7 +11991,25 @@
                 <w:szCs w:val="24"/>
                 <w:u w:val="none"/>
               </w:rPr>
-              <w:t>Some more CM 307 caudals added</w:t>
+              <w:t xml:space="preserve">Some more CM 307 caudals added, </w:t>
+            </w:r>
+            <w:r>
+              <w:rPr>
+                <w:rFonts w:ascii="Liberation Serif" w:hAnsi="Liberation Serif"/>
+                <w:b w:val="false"/>
+                <w:bCs w:val="false"/>
+                <w:i w:val="false"/>
+                <w:iCs w:val="false"/>
+                <w:strike w:val="false"/>
+                <w:dstrike w:val="false"/>
+                <w:outline w:val="false"/>
+                <w:shadow w:val="false"/>
+                <w:color w:val="000000"/>
+                <w:sz w:val="24"/>
+                <w:szCs w:val="24"/>
+                <w:u w:val="none"/>
+              </w:rPr>
+              <w:t>probably two</w:t>
             </w:r>
           </w:p>
         </w:tc>
@@ -20785,7 +20870,7 @@
     <w:pPr>
       <w:widowControl/>
       <w:suppressAutoHyphens w:val="true"/>
-      <w:overflowPunct w:val="true"/>
+      <w:overflowPunct w:val="false"/>
       <w:bidi w:val="0"/>
       <w:spacing w:before="0" w:after="0"/>
       <w:ind w:left="0" w:right="0" w:hanging="0"/>

</xml_diff>

<commit_message>
More on CM 307 caudal remount
</commit_message>
<xml_diff>
--- a/TaylorEtAl-composition-of-the-Carnegie-Diplodocus.docx
+++ b/TaylorEtAl-composition-of-the-Carnegie-Diplodocus.docx
@@ -2712,15 +2712,7 @@
       </w:r>
       <w:r>
         <w:rPr/>
-        <w:t xml:space="preserve"> at all. </w:t>
-      </w:r>
-      <w:r>
-        <w:rPr/>
-        <w:t>Tschopp et al. (2019:19–21) referred them to Diplodocinae indet.</w:t>
-      </w:r>
-      <w:r>
-        <w:rPr/>
-        <w:t xml:space="preserve">) </w:t>
+        <w:t xml:space="preserve"> at all. Tschopp et al. (2019:19–21) referred them to Diplodocinae indet.) </w:t>
       </w:r>
     </w:p>
     <w:p>
@@ -3462,103 +3454,328 @@
       </w:pPr>
       <w:r>
         <w:rPr/>
+        <w:t>It is generally accepted that caudal vertebrae 32 and 37–73 in the Carnegie mount have always been the original fossils from CM 307. For example, McIntosh (1981:20) credits this specimen as having supplied “distal caudals” and Curtice (1996:73) says “These [CM 307] caudals were used to complete the mount of CM 84, occupying position 32 and 37–73 inclusive”. However, there is a suggestion that the real fossils may have been incorporated only relativ</w:t>
+      </w:r>
+      <w:r>
+        <w:rPr>
+          <w:shd w:fill="auto" w:val="clear"/>
+        </w:rPr>
+        <w:t xml:space="preserve">ely recently: a </w:t>
+      </w:r>
+      <w:r>
+        <w:rPr>
+          <w:shd w:fill="auto" w:val="clear"/>
+        </w:rPr>
+        <w:t xml:space="preserve">database </w:t>
+      </w:r>
+      <w:r>
+        <w:rPr>
+          <w:shd w:fill="auto" w:val="clear"/>
+        </w:rPr>
+        <w:t xml:space="preserve">note on the 2007 remounting located by Amy Henrici says “One caudal added from CM 94. Caudals 37–73 were casts in original mount and replaced with caudals from CM 307”. Henrici also found a “specimen removed” tag in the CM 307 drawer in collection indicating that </w:t>
+      </w:r>
+      <w:r>
+        <w:rPr>
+          <w:shd w:fill="auto" w:val="clear"/>
+        </w:rPr>
+        <w:t xml:space="preserve">at least some elements of </w:t>
+      </w:r>
+      <w:r>
+        <w:rPr>
+          <w:shd w:fill="auto" w:val="clear"/>
+        </w:rPr>
+        <w:t>the specimen w</w:t>
+      </w:r>
+      <w:r>
+        <w:rPr>
+          <w:shd w:fill="auto" w:val="clear"/>
+        </w:rPr>
+        <w:t>ere</w:t>
+      </w:r>
+      <w:r>
+        <w:rPr>
+          <w:shd w:fill="auto" w:val="clear"/>
+        </w:rPr>
+        <w:t xml:space="preserve"> removed from the drawer for loan to Phil Fraley on 20 November 2006. </w:t>
+      </w:r>
+      <w:r>
+        <w:rPr>
+          <w:shd w:fill="auto" w:val="clear"/>
+        </w:rPr>
+        <w:t>(None remain there today.)</w:t>
+      </w:r>
+    </w:p>
+    <w:p>
+      <w:pPr>
+        <w:pStyle w:val="TextBody"/>
+        <w:rPr/>
+      </w:pPr>
+      <w:r>
+        <w:rPr>
+          <w:shd w:fill="auto" w:val="clear"/>
+        </w:rPr>
+        <w:t xml:space="preserve">However, photographs of caudals 37–46 supplied by Phil Fraley, </w:t>
+      </w:r>
+      <w:r>
+        <w:rPr>
+          <w:shd w:fill="auto" w:val="clear"/>
+        </w:rPr>
+        <w:t xml:space="preserve">having been </w:t>
+      </w:r>
+      <w:r>
+        <w:rPr>
+          <w:shd w:fill="auto" w:val="clear"/>
+        </w:rPr>
+        <w:t xml:space="preserve">taken </w:t>
+      </w:r>
+      <w:r>
+        <w:rPr>
+          <w:shd w:fill="auto" w:val="clear"/>
+        </w:rPr>
+        <w:t xml:space="preserve">after they were removed from the old mount for </w:t>
+      </w:r>
+      <w:r>
+        <w:rPr>
+          <w:shd w:fill="auto" w:val="clear"/>
+        </w:rPr>
+        <w:t xml:space="preserve">the remounting </w:t>
+      </w:r>
+      <w:r>
+        <w:rPr>
+          <w:shd w:fill="auto" w:val="clear"/>
+        </w:rPr>
+        <w:t xml:space="preserve">process, </w:t>
+      </w:r>
+      <w:r>
+        <w:rPr>
+          <w:shd w:fill="auto" w:val="clear"/>
+        </w:rPr>
+        <w:t xml:space="preserve">clearly show that these elements were real bone and not casts. </w:t>
+      </w:r>
+      <w:r>
+        <w:rPr>
+          <w:shd w:fill="auto" w:val="clear"/>
+        </w:rPr>
+        <w:t xml:space="preserve">(Incidentally, Holland’s (1906:plate XXIX) illustrations of these caudals do not closely resemble the actual fossils.) </w:t>
+      </w:r>
+      <w:r>
+        <w:rPr>
+          <w:shd w:fill="auto" w:val="clear"/>
+        </w:rPr>
+        <w:t xml:space="preserve">Adding to the confusion, Harris (2006:figure 18c) included photographs of two whiplash caudals of CM 307, which were likely taken in collections. Another photo taken by Harris </w:t>
+      </w:r>
+      <w:r>
+        <w:rPr>
+          <w:shd w:fill="auto" w:val="clear"/>
+        </w:rPr>
+        <w:t>some time before 2006</w:t>
+      </w:r>
+      <w:r>
+        <w:rPr>
+          <w:shd w:fill="auto" w:val="clear"/>
+        </w:rPr>
+        <w:t xml:space="preserve"> (pers. comm, 2022) shows a drawer of 18 whiplash caudals, one of which is a perfect match for one of </w:t>
+      </w:r>
+      <w:r>
+        <w:rPr>
+          <w:shd w:fill="auto" w:val="clear"/>
+        </w:rPr>
+        <w:t>those</w:t>
+      </w:r>
+      <w:r>
+        <w:rPr>
+          <w:shd w:fill="auto" w:val="clear"/>
+        </w:rPr>
+        <w:t xml:space="preserve"> in his (2006:figure 18c) illustration. It therefore seems that some time before 2006, at least 18 distal caudals of CM 307 were in the Carnegie collections rather than being incorporated into the mounted skeleton. Correspondence between Matthew Lamanna and John Scott Lucas confirms that in November 2006 Carnegie staff sent an unspecified number of caudal vertebrae from CM 94 and CM 307 to Fraley’s lab — most likely the single vertebra of CM 94 referred to in the database note and the 18 of CM 307 </w:t>
+      </w:r>
+      <w:r>
+        <w:rPr>
+          <w:shd w:fill="auto" w:val="clear"/>
+        </w:rPr>
+        <w:t xml:space="preserve">that had been </w:t>
+      </w:r>
+      <w:r>
+        <w:rPr>
+          <w:shd w:fill="auto" w:val="clear"/>
+        </w:rPr>
+        <w:t>photographed by Harris.</w:t>
+      </w:r>
+    </w:p>
+    <w:p>
+      <w:pPr>
+        <w:pStyle w:val="TextBody"/>
+        <w:rPr/>
+      </w:pPr>
+      <w:r>
+        <w:rPr>
+          <w:shd w:fill="auto" w:val="clear"/>
+        </w:rPr>
+        <w:t xml:space="preserve">It must be considered possible that </w:t>
+      </w:r>
+      <w:r>
+        <w:rPr>
+          <w:shd w:fill="auto" w:val="clear"/>
+        </w:rPr>
+        <w:t xml:space="preserve">only </w:t>
+      </w:r>
+      <w:r>
+        <w:rPr>
+          <w:shd w:fill="auto" w:val="clear"/>
+        </w:rPr>
+        <w:t xml:space="preserve">the </w:t>
+      </w:r>
+      <w:r>
+        <w:rPr>
+          <w:shd w:fill="auto" w:val="clear"/>
+        </w:rPr>
+        <w:t xml:space="preserve">more proximal </w:t>
+      </w:r>
+      <w:r>
+        <w:rPr>
+          <w:shd w:fill="auto" w:val="clear"/>
+        </w:rPr>
+        <w:t xml:space="preserve">caudals of CM 307 were incorporated into the mount </w:t>
+      </w:r>
+      <w:r>
+        <w:rPr>
+          <w:shd w:fill="auto" w:val="clear"/>
+        </w:rPr>
+        <w:t>in 1907, with casts used for the more distal elements</w:t>
+      </w:r>
+      <w:r>
+        <w:rPr>
+          <w:shd w:fill="auto" w:val="clear"/>
+        </w:rPr>
+        <w:t xml:space="preserve">, and the accounts of Holland (1906:254), Curtice (1996:73) and </w:t>
+      </w:r>
+      <w:r>
+        <w:rPr>
+          <w:shd w:fill="auto" w:val="clear"/>
+        </w:rPr>
+        <w:t>Tschopp et al. (2019:20) are all misleading. It must be remember that Holland’s account was written the year before the real fossil mount was constructed, and was focussed on the 1904–1905 creation of the London cast, so that his account of which caudals were used specifies which were the sources of cast elements for that mount. It is natural to assume, but not necessarily correct, that the real fossil mount used the bones that the casts were taken from. If Curtice (1996) and Tschopp et al. (2019) drew their information from Holland (1906) and made this understandable assumption, that might account for the misreporting. It is possible that only the anteriormost 20 of the CM 207 caudals were included in the 1907 mount, the remaining 18 being provided as casts, with the real material remaining in collections until 2006.</w:t>
+      </w:r>
+    </w:p>
+    <w:p>
+      <w:pPr>
+        <w:pStyle w:val="TextBody"/>
+        <w:rPr/>
+      </w:pPr>
+      <w:r>
+        <w:rPr>
+          <w:shd w:fill="auto" w:val="clear"/>
+        </w:rPr>
+        <w:t>B</w:t>
+      </w:r>
+      <w:r>
+        <w:rPr>
+          <w:shd w:fill="auto" w:val="clear"/>
+        </w:rPr>
+        <w:t>ut it is also possible that all 38 caudals of CM 307 were indeed incorporated into the original mount, but that the eighteen most distal were subsequently removed and replaced with casts. This may have been due to the risk of theft, as these small bones would have been easy targets for souvenir-hunters in the days when the tail was mounted at ground level. If this was the case, then it would have been natural to return the real caudal to the tail when it was reposed in its present elevated posture, far out of reach of museum visitors.</w:t>
+      </w:r>
+    </w:p>
+    <w:p>
+      <w:pPr>
+        <w:pStyle w:val="TextBody"/>
+        <w:rPr/>
+      </w:pPr>
+      <w:r>
+        <w:rPr>
+          <w:shd w:fill="auto" w:val="clear"/>
+        </w:rPr>
+        <w:t xml:space="preserve">None of this explains why the one </w:t>
+      </w:r>
+      <w:r>
+        <w:rPr>
+          <w:shd w:fill="auto" w:val="clear"/>
+        </w:rPr>
+        <w:t xml:space="preserve">additional CM 94 caudal </w:t>
+      </w:r>
+      <w:r>
+        <w:rPr>
+          <w:shd w:fill="auto" w:val="clear"/>
+        </w:rPr>
+        <w:t xml:space="preserve">was not incorporated in the original mount, nor why it was added in the 2007 remount or where in the column it was inserted. One further oddity is that </w:t>
+      </w:r>
+      <w:r>
+        <w:rPr>
+          <w:shd w:fill="auto" w:val="clear"/>
+        </w:rPr>
+        <w:t xml:space="preserve">Fraley’s photographs show that two separate caudals of CM 307 were labelled 38A and 38B. </w:t>
+      </w:r>
+      <w:r>
+        <w:rPr>
+          <w:shd w:fill="auto" w:val="clear"/>
+        </w:rPr>
+        <w:t>This would seem to indicate either that the caudals described as 37–73 actually totalled 37 rather than 36; or that a sequence of 36 caudals filling positions 37–73 were actually numbered 37, 38A, 38B and 39–72. Once more, we have not been able to locate records or correspondence that would enable us to settle this point.</w:t>
+      </w:r>
+    </w:p>
+    <w:p>
+      <w:pPr>
+        <w:pStyle w:val="TextBody"/>
+        <w:rPr/>
+      </w:pPr>
+      <w:r>
+        <w:rPr>
+          <w:shd w:fill="auto" w:val="clear"/>
+        </w:rPr>
         <w:t xml:space="preserve">Also included in the 2007 remount were about ten additional distal “whiplash” caudals, made by Western Paleontological Laboratories, bringing the total number of caudal vertebrae to 83. The rationale was that the complete tail of the small apatosaurine specimen </w:t>
       </w:r>
       <w:bookmarkStart w:id="24" w:name="__DdeLink__1281_802501007"/>
       <w:r>
-        <w:rPr/>
+        <w:rPr>
+          <w:shd w:fill="auto" w:val="clear"/>
+        </w:rPr>
         <w:t>CM 3378</w:t>
       </w:r>
       <w:bookmarkEnd w:id="24"/>
       <w:r>
-        <w:rPr/>
+        <w:rPr>
+          <w:shd w:fill="auto" w:val="clear"/>
+        </w:rPr>
         <w:t xml:space="preserve"> (probably </w:t>
       </w:r>
       <w:r>
         <w:rPr>
           <w:i/>
           <w:iCs/>
+          <w:shd w:fill="auto" w:val="clear"/>
         </w:rPr>
         <w:t>Apatosaurus louisae</w:t>
       </w:r>
       <w:r>
-        <w:rPr/>
+        <w:rPr>
+          <w:shd w:fill="auto" w:val="clear"/>
+        </w:rPr>
         <w:t xml:space="preserve">) contains 82 vertebrae; given that diplodocines are generally more elongate, gracile animals than apatosaurines, it was estimated that </w:t>
       </w:r>
       <w:r>
         <w:rPr>
           <w:i/>
           <w:iCs/>
+          <w:shd w:fill="auto" w:val="clear"/>
         </w:rPr>
         <w:t>Diplodocus carnegii</w:t>
       </w:r>
       <w:r>
-        <w:rPr/>
+        <w:rPr>
+          <w:shd w:fill="auto" w:val="clear"/>
+        </w:rPr>
         <w:t xml:space="preserve"> would have had at least 83 caudals in life.</w:t>
       </w:r>
     </w:p>
     <w:p>
       <w:pPr>
         <w:pStyle w:val="TextBody"/>
-        <w:rPr/>
-      </w:pPr>
-      <w:r>
-        <w:rPr/>
-        <w:t>It is generally accepted that caudal vertebrae 32 and 37–73 in the Carnegie mount have always been the original fossils from CM 307. For example, McIntosh (1981:20) credits this specimen as having supplied “distal caudals” and Curtice (1996:73) says “These [CM 307] caudals were used to complete the mount of CM 84, occupying position 32 and 37–73 inclusive”. However, there is a suggestion that the real fossils may have been incorporated only relativ</w:t>
-      </w:r>
-      <w:r>
-        <w:rPr>
-          <w:shd w:fill="auto" w:val="clear"/>
-        </w:rPr>
-        <w:t xml:space="preserve">ely recently: a note on the 2007 remounting located by Amy Henrici says “One caudal added from CM 94. Caudals 37–73 were casts in original mount and replaced with caudals from CM 307”. Henrici also found a “specimen removed” tag in the CM 307 drawer in collection indicating that the specimen was removed from the drawer for loan to Phil Fraley on 20 November 2006. However, photographs of caudals 37–46 taken during the remounting and supplied by Phil Fraley clearly show that these elements were real bone and not casts. The best available explanation is that the distal caudals in the original mount were indeed real fossil material from CM 307, but that not all the CM 307 caudals were incorporated in the mount at that time. </w:t>
-      </w:r>
-      <w:r>
-        <w:rPr>
-          <w:shd w:fill="auto" w:val="clear"/>
-        </w:rPr>
-        <w:t xml:space="preserve">This hypothesis is supported by the photographs of two and only two whiplash caudals of CM 307 in Harris (2006:figure 18c), which were likely taken in collections. </w:t>
-      </w:r>
-      <w:r>
-        <w:rPr>
-          <w:shd w:fill="auto" w:val="clear"/>
-        </w:rPr>
-        <w:t xml:space="preserve">Correspondence between Matthew Lamanna and John Scott Lucas confirms that in November 2006 Carnegie staff sent an unspecified number of caudal vertebrae from CM 94 and CM 307 to Fraley’s lab — </w:t>
-      </w:r>
-      <w:r>
-        <w:rPr>
-          <w:shd w:fill="auto" w:val="clear"/>
-        </w:rPr>
-        <w:t>most likely the two photographed by Harris</w:t>
-      </w:r>
-      <w:r>
-        <w:rPr>
-          <w:shd w:fill="auto" w:val="clear"/>
-        </w:rPr>
-        <w:t xml:space="preserve">. During the remounting </w:t>
-      </w:r>
-      <w:r>
-        <w:rPr>
-          <w:shd w:fill="auto" w:val="clear"/>
-        </w:rPr>
-        <w:t xml:space="preserve">the </w:t>
-      </w:r>
-      <w:r>
-        <w:rPr>
-          <w:shd w:fill="auto" w:val="clear"/>
-        </w:rPr>
-        <w:t xml:space="preserve">additional caudals from the CM 307 series were </w:t>
-      </w:r>
-      <w:r>
-        <w:rPr>
-          <w:shd w:fill="auto" w:val="clear"/>
-        </w:rPr>
-        <w:t xml:space="preserve">probably </w:t>
-      </w:r>
-      <w:r>
-        <w:rPr>
-          <w:shd w:fill="auto" w:val="clear"/>
-        </w:rPr>
-        <w:t>added, along with one additional CM 94 caudal, lengthening the tail. Unfortunately, records do not specify which particular vertebrae these were, or where in the tail they were inserted. (Fraley’s photographs show that two separate caudals of CM 307 were labelled 38A and 38B. No records have been located explaining this idiosyncratic numbering.)</w:t>
+        <w:rPr>
+          <w:highlight w:val="none"/>
+          <w:shd w:fill="FFFF00" w:val="clear"/>
+        </w:rPr>
+      </w:pPr>
+      <w:r>
+        <w:rPr>
+          <w:shd w:fill="FFFF00" w:val="clear"/>
+        </w:rPr>
+        <w:t>XXX But the extra CM 94 caudal should mean that there at 84 caudals now rather than 83?</w:t>
       </w:r>
     </w:p>
     <w:p>
@@ -11991,25 +12208,7 @@
                 <w:szCs w:val="24"/>
                 <w:u w:val="none"/>
               </w:rPr>
-              <w:t xml:space="preserve">Some more CM 307 caudals added, </w:t>
-            </w:r>
-            <w:r>
-              <w:rPr>
-                <w:rFonts w:ascii="Liberation Serif" w:hAnsi="Liberation Serif"/>
-                <w:b w:val="false"/>
-                <w:bCs w:val="false"/>
-                <w:i w:val="false"/>
-                <w:iCs w:val="false"/>
-                <w:strike w:val="false"/>
-                <w:dstrike w:val="false"/>
-                <w:outline w:val="false"/>
-                <w:shadow w:val="false"/>
-                <w:color w:val="000000"/>
-                <w:sz w:val="24"/>
-                <w:szCs w:val="24"/>
-                <w:u w:val="none"/>
-              </w:rPr>
-              <w:t>probably two</w:t>
+              <w:t>Some more CM 307 caudals added, probably two</w:t>
             </w:r>
           </w:p>
         </w:tc>
@@ -19419,7 +19618,7 @@
       </w:r>
       <w:r>
         <w:rPr/>
-        <w:t xml:space="preserve">, although the referral must be considered highly uncertain. The specimen number is unknown. As noted by Holland (1906:248), the posterodorsal process of the neural arch is illustrated broken off, and Marsh’s  restoration of its tip is too short. </w:t>
+        <w:t xml:space="preserve">, although the referral must be considered highly uncertain. The specimen number is unknown. As noted by Holland (1906:248), the posterodorsal process of the neural arch is illustrated broken off, and Marsh’s restoration of its tip is too short. </w:t>
       </w:r>
       <w:r>
         <w:rPr>
@@ -20870,7 +21069,7 @@
     <w:pPr>
       <w:widowControl/>
       <w:suppressAutoHyphens w:val="true"/>
-      <w:overflowPunct w:val="false"/>
+      <w:overflowPunct w:val="true"/>
       <w:bidi w:val="0"/>
       <w:spacing w:before="0" w:after="0"/>
       <w:ind w:left="0" w:right="0" w:hanging="0"/>

</xml_diff>

<commit_message>
Discuss left fibula/pes of casts
</commit_message>
<xml_diff>
--- a/TaylorEtAl-composition-of-the-Carnegie-Diplodocus.docx
+++ b/TaylorEtAl-composition-of-the-Carnegie-Diplodocus.docx
@@ -588,7 +588,27 @@
               </w:rPr>
               <w:t>The casts made from the Carnegie molds</w:t>
               <w:tab/>
-              <w:t>18</w:t>
+              <w:t>19</w:t>
+            </w:r>
+          </w:hyperlink>
+        </w:p>
+        <w:p>
+          <w:pPr>
+            <w:pStyle w:val="Contents2"/>
+            <w:tabs>
+              <w:tab w:val="clear" w:pos="9355"/>
+              <w:tab w:val="right" w:pos="9638" w:leader="dot"/>
+            </w:tabs>
+            <w:rPr/>
+          </w:pPr>
+          <w:hyperlink w:anchor="__RefHeading___Toc4161_3033613513">
+            <w:r>
+              <w:rPr>
+                <w:rStyle w:val="IndexLink"/>
+              </w:rPr>
+              <w:t>Updates to the casts</w:t>
+              <w:tab/>
+              <w:t>19</w:t>
             </w:r>
           </w:hyperlink>
         </w:p>
@@ -604,7 +624,7 @@
               </w:rPr>
               <w:t>Discussion</w:t>
               <w:tab/>
-              <w:t>20</w:t>
+              <w:t>21</w:t>
             </w:r>
           </w:hyperlink>
         </w:p>
@@ -637,7 +657,7 @@
                 <w:rStyle w:val="IndexLink"/>
               </w:rPr>
               <w:tab/>
-              <w:t>20</w:t>
+              <w:t>21</w:t>
             </w:r>
           </w:hyperlink>
         </w:p>
@@ -657,7 +677,7 @@
               </w:rPr>
               <w:t>Documenting skeletal mounts</w:t>
               <w:tab/>
-              <w:t>21</w:t>
+              <w:t>23</w:t>
             </w:r>
           </w:hyperlink>
         </w:p>
@@ -673,7 +693,7 @@
               </w:rPr>
               <w:t>Acknowledgements</w:t>
               <w:tab/>
-              <w:t>22</w:t>
+              <w:t>23</w:t>
             </w:r>
           </w:hyperlink>
         </w:p>
@@ -689,7 +709,7 @@
               </w:rPr>
               <w:t>References</w:t>
               <w:tab/>
-              <w:t>22</w:t>
+              <w:t>24</w:t>
             </w:r>
           </w:hyperlink>
         </w:p>
@@ -698,14 +718,14 @@
             <w:pStyle w:val="Contents1"/>
             <w:rPr/>
           </w:pPr>
-          <w:hyperlink w:anchor="__RefHeading___Toc5233_14216418">
+          <w:hyperlink w:anchor="__RefHeading___Toc4163_3033613513">
             <w:r>
               <w:rPr>
                 <w:rStyle w:val="IndexLink"/>
               </w:rPr>
               <w:t>Tables</w:t>
               <w:tab/>
-              <w:t>29</w:t>
+              <w:t>30</w:t>
             </w:r>
           </w:hyperlink>
         </w:p>
@@ -721,7 +741,7 @@
               </w:rPr>
               <w:t>Figure Captions</w:t>
               <w:tab/>
-              <w:t>33</w:t>
+              <w:t>34</w:t>
             </w:r>
           </w:hyperlink>
           <w:r>
@@ -3460,253 +3480,55 @@
         <w:rPr>
           <w:shd w:fill="auto" w:val="clear"/>
         </w:rPr>
-        <w:t xml:space="preserve">ely recently: a </w:t>
-      </w:r>
+        <w:t>ely recently: a database note on the 2007 remounting located by Amy Henrici says “One caudal added from CM 94. Caudals 37–73 were casts in original mount and replaced with caudals from CM 307”. Henrici also found a “specimen removed” tag in the CM 307 drawer in collection indicating that at least some elements of the specimen were removed from the drawer for loan to Phil Fraley on 20 November 2006. (None remain there today.)</w:t>
+      </w:r>
+    </w:p>
+    <w:p>
+      <w:pPr>
+        <w:pStyle w:val="TextBody"/>
+        <w:rPr/>
+      </w:pPr>
       <w:r>
         <w:rPr>
           <w:shd w:fill="auto" w:val="clear"/>
         </w:rPr>
-        <w:t xml:space="preserve">database </w:t>
-      </w:r>
+        <w:t>However, photographs of caudals 37–46 supplied by Phil Fraley, having been taken after they were removed from the old mount for the remounting process, clearly show that these elements were real bone and not casts. (Incidentally, Holland’s (1906:plate XXIX) illustrations of these caudals do not closely resemble the actual fossils.) Adding to the confusion, Harris (2006:figure 18c) included photographs of two whiplash caudals of CM 307, which were likely taken in collections. Another photo taken by Harris some time before 2006 (pers. comm, 2022) shows a drawer of 18 whiplash caudals, one of which is a perfect match for one of those in his (2006:figure 18c) illustration. It therefore seems that some time before 2006, at least 18 distal caudals of CM 307 were in the Carnegie collections rather than being incorporated into the mounted skeleton. Correspondence between Matthew Lamanna and John Scott Lucas confirms that in November 2006 Carnegie staff sent an unspecified number of caudal vertebrae from CM 94 and CM 307 to Fraley’s lab — most likely the single vertebra of CM 94 referred to in the database note and the 18 of CM 307 that had been photographed by Harris.</w:t>
+      </w:r>
+    </w:p>
+    <w:p>
+      <w:pPr>
+        <w:pStyle w:val="TextBody"/>
+        <w:rPr/>
+      </w:pPr>
       <w:r>
         <w:rPr>
           <w:shd w:fill="auto" w:val="clear"/>
         </w:rPr>
-        <w:t xml:space="preserve">note on the 2007 remounting located by Amy Henrici says “One caudal added from CM 94. Caudals 37–73 were casts in original mount and replaced with caudals from CM 307”. Henrici also found a “specimen removed” tag in the CM 307 drawer in collection indicating that </w:t>
-      </w:r>
+        <w:t>It must be considered possible that only the more proximal caudals of CM 307 were incorporated into the mount in 1907, with casts used for the more distal elements, and the accounts of Holland (1906:254), Curtice (1996:73) and Tschopp et al. (2019:20) are all misleading. It must be remember that Holland’s account was written the year before the real fossil mount was constructed, and was focussed on the 1904–1905 creation of the London cast, so that his account of which caudals were used specifies which were the sources of cast elements for that mount. It is natural to assume, but not necessarily correct, that the real fossil mount used the bones that the casts were taken from. If Curtice (1996) and Tschopp et al. (2019) drew their information from Holland (1906) and made this understandable assumption, that might account for the misreporting. It is possible that only the anteriormost 20 of the CM 207 caudals were included in the 1907 mount, the remaining 18 being provided as casts, with the real material remaining in collections until 2006.</w:t>
+      </w:r>
+    </w:p>
+    <w:p>
+      <w:pPr>
+        <w:pStyle w:val="TextBody"/>
+        <w:rPr/>
+      </w:pPr>
       <w:r>
         <w:rPr>
           <w:shd w:fill="auto" w:val="clear"/>
         </w:rPr>
-        <w:t xml:space="preserve">at least some elements of </w:t>
-      </w:r>
+        <w:t>But it is also possible that all 38 caudals of CM 307 were indeed incorporated into the original mount, but that the eighteen most distal were subsequently removed and replaced with casts. This may have been due to the risk of theft, as these small bones would have been easy targets for souvenir-hunters in the days when the tail was mounted at ground level. If this was the case, then it would have been natural to return the real caudal to the tail when it was reposed in its present elevated posture, far out of reach of museum visitors.</w:t>
+      </w:r>
+    </w:p>
+    <w:p>
+      <w:pPr>
+        <w:pStyle w:val="TextBody"/>
+        <w:rPr/>
+      </w:pPr>
       <w:r>
         <w:rPr>
           <w:shd w:fill="auto" w:val="clear"/>
         </w:rPr>
-        <w:t>the specimen w</w:t>
-      </w:r>
-      <w:r>
-        <w:rPr>
-          <w:shd w:fill="auto" w:val="clear"/>
-        </w:rPr>
-        <w:t>ere</w:t>
-      </w:r>
-      <w:r>
-        <w:rPr>
-          <w:shd w:fill="auto" w:val="clear"/>
-        </w:rPr>
-        <w:t xml:space="preserve"> removed from the drawer for loan to Phil Fraley on 20 November 2006. </w:t>
-      </w:r>
-      <w:r>
-        <w:rPr>
-          <w:shd w:fill="auto" w:val="clear"/>
-        </w:rPr>
-        <w:t>(None remain there today.)</w:t>
-      </w:r>
-    </w:p>
-    <w:p>
-      <w:pPr>
-        <w:pStyle w:val="TextBody"/>
-        <w:rPr/>
-      </w:pPr>
-      <w:r>
-        <w:rPr>
-          <w:shd w:fill="auto" w:val="clear"/>
-        </w:rPr>
-        <w:t xml:space="preserve">However, photographs of caudals 37–46 supplied by Phil Fraley, </w:t>
-      </w:r>
-      <w:r>
-        <w:rPr>
-          <w:shd w:fill="auto" w:val="clear"/>
-        </w:rPr>
-        <w:t xml:space="preserve">having been </w:t>
-      </w:r>
-      <w:r>
-        <w:rPr>
-          <w:shd w:fill="auto" w:val="clear"/>
-        </w:rPr>
-        <w:t xml:space="preserve">taken </w:t>
-      </w:r>
-      <w:r>
-        <w:rPr>
-          <w:shd w:fill="auto" w:val="clear"/>
-        </w:rPr>
-        <w:t xml:space="preserve">after they were removed from the old mount for </w:t>
-      </w:r>
-      <w:r>
-        <w:rPr>
-          <w:shd w:fill="auto" w:val="clear"/>
-        </w:rPr>
-        <w:t xml:space="preserve">the remounting </w:t>
-      </w:r>
-      <w:r>
-        <w:rPr>
-          <w:shd w:fill="auto" w:val="clear"/>
-        </w:rPr>
-        <w:t xml:space="preserve">process, </w:t>
-      </w:r>
-      <w:r>
-        <w:rPr>
-          <w:shd w:fill="auto" w:val="clear"/>
-        </w:rPr>
-        <w:t xml:space="preserve">clearly show that these elements were real bone and not casts. </w:t>
-      </w:r>
-      <w:r>
-        <w:rPr>
-          <w:shd w:fill="auto" w:val="clear"/>
-        </w:rPr>
-        <w:t xml:space="preserve">(Incidentally, Holland’s (1906:plate XXIX) illustrations of these caudals do not closely resemble the actual fossils.) </w:t>
-      </w:r>
-      <w:r>
-        <w:rPr>
-          <w:shd w:fill="auto" w:val="clear"/>
-        </w:rPr>
-        <w:t xml:space="preserve">Adding to the confusion, Harris (2006:figure 18c) included photographs of two whiplash caudals of CM 307, which were likely taken in collections. Another photo taken by Harris </w:t>
-      </w:r>
-      <w:r>
-        <w:rPr>
-          <w:shd w:fill="auto" w:val="clear"/>
-        </w:rPr>
-        <w:t>some time before 2006</w:t>
-      </w:r>
-      <w:r>
-        <w:rPr>
-          <w:shd w:fill="auto" w:val="clear"/>
-        </w:rPr>
-        <w:t xml:space="preserve"> (pers. comm, 2022) shows a drawer of 18 whiplash caudals, one of which is a perfect match for one of </w:t>
-      </w:r>
-      <w:r>
-        <w:rPr>
-          <w:shd w:fill="auto" w:val="clear"/>
-        </w:rPr>
-        <w:t>those</w:t>
-      </w:r>
-      <w:r>
-        <w:rPr>
-          <w:shd w:fill="auto" w:val="clear"/>
-        </w:rPr>
-        <w:t xml:space="preserve"> in his (2006:figure 18c) illustration. It therefore seems that some time before 2006, at least 18 distal caudals of CM 307 were in the Carnegie collections rather than being incorporated into the mounted skeleton. Correspondence between Matthew Lamanna and John Scott Lucas confirms that in November 2006 Carnegie staff sent an unspecified number of caudal vertebrae from CM 94 and CM 307 to Fraley’s lab — most likely the single vertebra of CM 94 referred to in the database note and the 18 of CM 307 </w:t>
-      </w:r>
-      <w:r>
-        <w:rPr>
-          <w:shd w:fill="auto" w:val="clear"/>
-        </w:rPr>
-        <w:t xml:space="preserve">that had been </w:t>
-      </w:r>
-      <w:r>
-        <w:rPr>
-          <w:shd w:fill="auto" w:val="clear"/>
-        </w:rPr>
-        <w:t>photographed by Harris.</w:t>
-      </w:r>
-    </w:p>
-    <w:p>
-      <w:pPr>
-        <w:pStyle w:val="TextBody"/>
-        <w:rPr/>
-      </w:pPr>
-      <w:r>
-        <w:rPr>
-          <w:shd w:fill="auto" w:val="clear"/>
-        </w:rPr>
-        <w:t xml:space="preserve">It must be considered possible that </w:t>
-      </w:r>
-      <w:r>
-        <w:rPr>
-          <w:shd w:fill="auto" w:val="clear"/>
-        </w:rPr>
-        <w:t xml:space="preserve">only </w:t>
-      </w:r>
-      <w:r>
-        <w:rPr>
-          <w:shd w:fill="auto" w:val="clear"/>
-        </w:rPr>
-        <w:t xml:space="preserve">the </w:t>
-      </w:r>
-      <w:r>
-        <w:rPr>
-          <w:shd w:fill="auto" w:val="clear"/>
-        </w:rPr>
-        <w:t xml:space="preserve">more proximal </w:t>
-      </w:r>
-      <w:r>
-        <w:rPr>
-          <w:shd w:fill="auto" w:val="clear"/>
-        </w:rPr>
-        <w:t xml:space="preserve">caudals of CM 307 were incorporated into the mount </w:t>
-      </w:r>
-      <w:r>
-        <w:rPr>
-          <w:shd w:fill="auto" w:val="clear"/>
-        </w:rPr>
-        <w:t>in 1907, with casts used for the more distal elements</w:t>
-      </w:r>
-      <w:r>
-        <w:rPr>
-          <w:shd w:fill="auto" w:val="clear"/>
-        </w:rPr>
-        <w:t xml:space="preserve">, and the accounts of Holland (1906:254), Curtice (1996:73) and </w:t>
-      </w:r>
-      <w:r>
-        <w:rPr>
-          <w:shd w:fill="auto" w:val="clear"/>
-        </w:rPr>
-        <w:t>Tschopp et al. (2019:20) are all misleading. It must be remember that Holland’s account was written the year before the real fossil mount was constructed, and was focussed on the 1904–1905 creation of the London cast, so that his account of which caudals were used specifies which were the sources of cast elements for that mount. It is natural to assume, but not necessarily correct, that the real fossil mount used the bones that the casts were taken from. If Curtice (1996) and Tschopp et al. (2019) drew their information from Holland (1906) and made this understandable assumption, that might account for the misreporting. It is possible that only the anteriormost 20 of the CM 207 caudals were included in the 1907 mount, the remaining 18 being provided as casts, with the real material remaining in collections until 2006.</w:t>
-      </w:r>
-    </w:p>
-    <w:p>
-      <w:pPr>
-        <w:pStyle w:val="TextBody"/>
-        <w:rPr/>
-      </w:pPr>
-      <w:r>
-        <w:rPr>
-          <w:shd w:fill="auto" w:val="clear"/>
-        </w:rPr>
-        <w:t>B</w:t>
-      </w:r>
-      <w:r>
-        <w:rPr>
-          <w:shd w:fill="auto" w:val="clear"/>
-        </w:rPr>
-        <w:t>ut it is also possible that all 38 caudals of CM 307 were indeed incorporated into the original mount, but that the eighteen most distal were subsequently removed and replaced with casts. This may have been due to the risk of theft, as these small bones would have been easy targets for souvenir-hunters in the days when the tail was mounted at ground level. If this was the case, then it would have been natural to return the real caudal to the tail when it was reposed in its present elevated posture, far out of reach of museum visitors.</w:t>
-      </w:r>
-    </w:p>
-    <w:p>
-      <w:pPr>
-        <w:pStyle w:val="TextBody"/>
-        <w:rPr/>
-      </w:pPr>
-      <w:r>
-        <w:rPr>
-          <w:shd w:fill="auto" w:val="clear"/>
-        </w:rPr>
-        <w:t xml:space="preserve">None of this explains why the one </w:t>
-      </w:r>
-      <w:r>
-        <w:rPr>
-          <w:shd w:fill="auto" w:val="clear"/>
-        </w:rPr>
-        <w:t xml:space="preserve">additional CM 94 caudal </w:t>
-      </w:r>
-      <w:r>
-        <w:rPr>
-          <w:shd w:fill="auto" w:val="clear"/>
-        </w:rPr>
-        <w:t xml:space="preserve">was not incorporated in the original mount, nor why it was added in the 2007 remount or where in the column it was inserted. One further oddity is that </w:t>
-      </w:r>
-      <w:r>
-        <w:rPr>
-          <w:shd w:fill="auto" w:val="clear"/>
-        </w:rPr>
-        <w:t xml:space="preserve">Fraley’s photographs show that two separate caudals of CM 307 were labelled 38A and 38B. </w:t>
-      </w:r>
-      <w:r>
-        <w:rPr>
-          <w:shd w:fill="auto" w:val="clear"/>
-        </w:rPr>
-        <w:t>This would seem to indicate either that the caudals described as 37–73 actually totalled 37 rather than 36; or that a sequence of 36 caudals filling positions 37–73 were actually numbered 37, 38A, 38B and 39–72. Once more, we have not been able to locate records or correspondence that would enable us to settle this point.</w:t>
+        <w:t>None of this explains why the one additional CM 94 caudal was not incorporated in the original mount, nor why it was added in the 2007 remount or where in the column it was inserted. One further oddity is that Fraley’s photographs show that two separate caudals of CM 307 were labelled 38A and 38B. This would seem to indicate either that the caudals described as 37–73 actually totalled 37 rather than 36; or that a sequence of 36 caudals filling positions 37–73 were actually numbered 37, 38A, 38B and 39–72. Once more, we have not been able to locate records or correspondence that would enable us to settle this point.</w:t>
       </w:r>
     </w:p>
     <w:p>
@@ -3842,13 +3664,116 @@
       </w:r>
       <w:r>
         <w:rPr/>
-        <w:t xml:space="preserve"> specimen CM 33985 provided the left fibula and partial pes (metatarsals III, IV and V, see McIntosh 1981:21) of the original mount. For unknown reasons, however, these were not used in the casts. No documentation survives indicating what material was used to create the casts for these elements. </w:t>
-      </w:r>
-      <w:r>
+        <w:t xml:space="preserve"> specimen CM 33985 provided the left fibula and partial pes (metatarsals III, IV and V, see McIntosh 1981:21) of the original mount. </w:t>
+      </w:r>
+      <w:r>
+        <w:rPr/>
+        <w:t xml:space="preserve">(McIntosh listed this specimen as belonging to </w:t>
+      </w:r>
+      <w:r>
+        <w:rPr>
+          <w:i/>
+          <w:iCs/>
+        </w:rPr>
+        <w:t>D</w:t>
+      </w:r>
+      <w:r>
+        <w:rPr/>
+        <w:t xml:space="preserve">. </w:t>
+      </w:r>
+      <w:r>
+        <w:rPr>
+          <w:i/>
+          <w:iCs/>
+        </w:rPr>
+        <w:t>carnegii</w:t>
+      </w:r>
+      <w:r>
+        <w:rPr/>
+        <w:t xml:space="preserve"> on page 21 of his catalog, but only as </w:t>
+      </w:r>
+      <w:r>
+        <w:rPr>
+          <w:i/>
+          <w:iCs/>
+        </w:rPr>
+        <w:t>Diplodocus</w:t>
+      </w:r>
+      <w:r>
+        <w:rPr/>
+        <w:t xml:space="preserve"> sp. in the table on page 59.) </w:t>
+      </w:r>
+      <w:r>
+        <w:rPr/>
+        <w:t xml:space="preserve">For unknown reasons, however, these were not used in the casts. </w:t>
+      </w:r>
+      <w:r>
+        <w:rPr/>
+        <w:t>One possible reason would be that CM 33985, which had</w:t>
+      </w:r>
+      <w:r>
+        <w:rPr/>
+        <w:t xml:space="preserve"> been </w:t>
+      </w:r>
+      <w:r>
+        <w:rPr/>
+        <w:t>excavated in 1900, might not have been prepared out of its matrix at the time the material for casting was being assembled in 1903–1904. This would be reasonable given the extraordinary volume of fossil vertebrate material that was being collected and prepared by Carnegie Museum teams around that time.</w:t>
+      </w:r>
+    </w:p>
+    <w:p>
+      <w:pPr>
+        <w:pStyle w:val="TextBody"/>
         <w:rPr>
           <w:highlight w:val="yellow"/>
         </w:rPr>
-        <w:t>XXX Matt: or does it?</w:t>
+      </w:pPr>
+      <w:r>
+        <w:rPr/>
+        <w:t xml:space="preserve">No documentation survives indicating what material was used to create the casts for these elements. </w:t>
+      </w:r>
+      <w:r>
+        <w:rPr/>
+        <w:t xml:space="preserve">Most likely, </w:t>
+      </w:r>
+      <w:r>
+        <w:rPr/>
+        <w:t xml:space="preserve">the left fibula and metatarsals III–V used in the casts were mirror-imaged sculptures of the right-side elements preserved in the </w:t>
+      </w:r>
+      <w:r>
+        <w:rPr>
+          <w:i/>
+          <w:iCs/>
+        </w:rPr>
+        <w:t>D</w:t>
+      </w:r>
+      <w:r>
+        <w:rPr/>
+        <w:t xml:space="preserve">. </w:t>
+      </w:r>
+      <w:r>
+        <w:rPr>
+          <w:i/>
+          <w:iCs/>
+        </w:rPr>
+        <w:t>carnegii</w:t>
+      </w:r>
+      <w:r>
+        <w:rPr/>
+        <w:t xml:space="preserve"> paratype CM 94.</w:t>
+      </w:r>
+    </w:p>
+    <w:p>
+      <w:pPr>
+        <w:pStyle w:val="Heading2"/>
+        <w:rPr>
+          <w:highlight w:val="yellow"/>
+        </w:rPr>
+      </w:pPr>
+      <w:bookmarkStart w:id="26" w:name="__RefHeading___Toc4161_3033613513"/>
+      <w:bookmarkEnd w:id="26"/>
+      <w:r>
+        <w:rPr/>
+        <w:t>Updates to the casts</w:t>
       </w:r>
     </w:p>
     <w:p>
@@ -4016,8 +3941,8 @@
         <w:ind w:left="0" w:right="0" w:hanging="0"/>
         <w:rPr/>
       </w:pPr>
-      <w:bookmarkStart w:id="26" w:name="__RefHeading___Toc3401_68767826"/>
-      <w:bookmarkEnd w:id="26"/>
+      <w:bookmarkStart w:id="27" w:name="__RefHeading___Toc3401_68767826"/>
+      <w:bookmarkEnd w:id="27"/>
       <w:r>
         <w:rPr/>
         <w:t>Discussion</w:t>
@@ -4028,8 +3953,8 @@
         <w:pStyle w:val="Heading2"/>
         <w:rPr/>
       </w:pPr>
-      <w:bookmarkStart w:id="27" w:name="__RefHeading___Toc3650_2595815751"/>
-      <w:bookmarkEnd w:id="27"/>
+      <w:bookmarkStart w:id="28" w:name="__RefHeading___Toc3650_2595815751"/>
+      <w:bookmarkEnd w:id="28"/>
       <w:r>
         <w:rPr/>
         <w:t xml:space="preserve">The length of the Carnegie </w:t>
@@ -4215,8 +4140,8 @@
         <w:pStyle w:val="Heading2"/>
         <w:rPr/>
       </w:pPr>
-      <w:bookmarkStart w:id="28" w:name="__RefHeading___Toc3652_2595815751"/>
-      <w:bookmarkEnd w:id="28"/>
+      <w:bookmarkStart w:id="29" w:name="__RefHeading___Toc3652_2595815751"/>
+      <w:bookmarkEnd w:id="29"/>
       <w:r>
         <w:rPr/>
         <w:t>Documenting skeletal mounts</w:t>
@@ -4373,8 +4298,8 @@
         <w:ind w:left="0" w:right="0" w:hanging="0"/>
         <w:rPr/>
       </w:pPr>
-      <w:bookmarkStart w:id="29" w:name="__RefHeading___Toc1833_55120580"/>
-      <w:bookmarkEnd w:id="29"/>
+      <w:bookmarkStart w:id="30" w:name="__RefHeading___Toc1833_55120580"/>
+      <w:bookmarkEnd w:id="30"/>
       <w:r>
         <w:rPr/>
         <w:t>Acknowledgements</w:t>
@@ -4452,8 +4377,8 @@
         <w:ind w:left="0" w:right="0" w:hanging="0"/>
         <w:rPr/>
       </w:pPr>
-      <w:bookmarkStart w:id="30" w:name="__RefHeading___Toc3405_68767826"/>
-      <w:bookmarkEnd w:id="30"/>
+      <w:bookmarkStart w:id="31" w:name="__RefHeading___Toc3405_68767826"/>
+      <w:bookmarkEnd w:id="31"/>
       <w:r>
         <w:rPr/>
         <w:t>References</w:t>
@@ -4552,12 +4477,12 @@
         <w:pStyle w:val="Reference"/>
         <w:rPr/>
       </w:pPr>
-      <w:bookmarkStart w:id="31" w:name="__DdeLink__2481_14216418"/>
+      <w:bookmarkStart w:id="32" w:name="__DdeLink__2481_14216418"/>
       <w:r>
         <w:rPr/>
         <w:t>Anonymous</w:t>
       </w:r>
-      <w:bookmarkEnd w:id="31"/>
+      <w:bookmarkEnd w:id="32"/>
       <w:r>
         <w:rPr/>
         <w:t xml:space="preserve">. 1907. A </w:t>
@@ -4768,7 +4693,7 @@
         <w:pStyle w:val="Reference"/>
         <w:rPr/>
       </w:pPr>
-      <w:bookmarkStart w:id="32" w:name="__DdeLink__5014_2834848739"/>
+      <w:bookmarkStart w:id="33" w:name="__DdeLink__5014_2834848739"/>
       <w:r>
         <w:rPr/>
         <w:t xml:space="preserve">Carnegie Institute. 1934. </w:t>
@@ -4784,7 +4709,7 @@
         <w:rPr/>
         <w:t>.</w:t>
       </w:r>
-      <w:bookmarkEnd w:id="32"/>
+      <w:bookmarkEnd w:id="33"/>
     </w:p>
     <w:p>
       <w:pPr>
@@ -6353,12 +6278,12 @@
         <w:pStyle w:val="Reference"/>
         <w:rPr/>
       </w:pPr>
-      <w:bookmarkStart w:id="33" w:name="__DdeLink__16582_68767826"/>
+      <w:bookmarkStart w:id="34" w:name="__DdeLink__16582_68767826"/>
       <w:r>
         <w:rPr/>
         <w:t>Nieuwland</w:t>
       </w:r>
-      <w:bookmarkEnd w:id="33"/>
+      <w:bookmarkEnd w:id="34"/>
       <w:r>
         <w:rPr/>
         <w:t xml:space="preserve">, Ilja. 2019. </w:t>
@@ -6862,12 +6787,12 @@
           <w:rFonts w:ascii="Baskerville" w:hAnsi="Baskerville"/>
         </w:rPr>
       </w:pPr>
-      <w:bookmarkStart w:id="34" w:name="__DdeLink__2717_3412805200"/>
+      <w:bookmarkStart w:id="35" w:name="__DdeLink__2717_3412805200"/>
       <w:r>
         <w:rPr/>
         <w:t>Riedl-Dorn</w:t>
       </w:r>
-      <w:bookmarkEnd w:id="34"/>
+      <w:bookmarkEnd w:id="35"/>
       <w:r>
         <w:rPr/>
         <w:t>, Christa. 1998. Das Haus der Wunder: Zur Geschichte des Naturhistorischen Museums in Wien. Verlag Holzhausen, Vienna. 308 pages.</w:t>
@@ -6959,14 +6884,14 @@
         <w:pStyle w:val="Reference"/>
         <w:rPr/>
       </w:pPr>
-      <w:bookmarkStart w:id="35" w:name="__DdeLink__1645_2410814995"/>
+      <w:bookmarkStart w:id="36" w:name="__DdeLink__1645_2410814995"/>
       <w:r>
         <w:rPr>
           <w:lang w:bidi="ar-SA"/>
         </w:rPr>
         <w:t>Schuchert, C. and LeVene, C.M. 1940</w:t>
       </w:r>
-      <w:bookmarkEnd w:id="35"/>
+      <w:bookmarkEnd w:id="36"/>
       <w:r>
         <w:rPr>
           <w:lang w:bidi="ar-SA"/>
@@ -7591,6 +7516,8 @@
         <w:pStyle w:val="Heading1"/>
         <w:rPr/>
       </w:pPr>
+      <w:bookmarkStart w:id="37" w:name="__RefHeading___Toc4163_3033613513"/>
+      <w:bookmarkEnd w:id="37"/>
       <w:r>
         <w:rPr/>
         <w:t>Tables</w:t>
@@ -9680,7 +9607,7 @@
                 <w:u w:val="none"/>
               </w:rPr>
             </w:pPr>
-            <w:bookmarkStart w:id="36" w:name="__DdeLink__2464_3009427828"/>
+            <w:bookmarkStart w:id="38" w:name="__DdeLink__2464_3009427828"/>
             <w:r>
               <w:rPr>
                 <w:rFonts w:ascii="Liberation Serif" w:hAnsi="Liberation Serif"/>
@@ -9699,7 +9626,7 @@
               </w:rPr>
               <w:t>King Alfonso XIII</w:t>
             </w:r>
-            <w:bookmarkEnd w:id="36"/>
+            <w:bookmarkEnd w:id="38"/>
           </w:p>
         </w:tc>
         <w:tc>
@@ -18567,8 +18494,8 @@
       <w:r>
         <w:br w:type="page"/>
       </w:r>
-      <w:bookmarkStart w:id="37" w:name="__RefHeading___Toc3407_68767826"/>
-      <w:bookmarkEnd w:id="37"/>
+      <w:bookmarkStart w:id="39" w:name="__RefHeading___Toc3407_68767826"/>
+      <w:bookmarkEnd w:id="39"/>
       <w:r>
         <w:rPr/>
         <w:t>Figure Captions</w:t>
@@ -18578,6 +18505,7 @@
       <w:pPr>
         <w:pStyle w:val="FigureCaption"/>
         <w:spacing w:before="0" w:after="142"/>
+        <w:ind w:left="0" w:right="0" w:hanging="0"/>
         <w:rPr>
           <w:b w:val="false"/>
           <w:b w:val="false"/>
@@ -18592,27 +18520,6 @@
           <w:bCs w:val="false"/>
           <w:shd w:fill="FFFF00" w:val="clear"/>
         </w:rPr>
-        <w:t>XXX If allowed by Phil Fraley, add photo of remounting work</w:t>
-      </w:r>
-    </w:p>
-    <w:p>
-      <w:pPr>
-        <w:pStyle w:val="FigureCaption"/>
-        <w:spacing w:before="0" w:after="142"/>
-        <w:rPr>
-          <w:b w:val="false"/>
-          <w:b w:val="false"/>
-          <w:bCs w:val="false"/>
-          <w:highlight w:val="none"/>
-          <w:shd w:fill="FFFF00" w:val="clear"/>
-        </w:rPr>
-      </w:pPr>
-      <w:r>
-        <w:rPr>
-          <w:b w:val="false"/>
-          <w:bCs w:val="false"/>
-          <w:shd w:fill="FFFF00" w:val="clear"/>
-        </w:rPr>
         <w:t>XXX renumber sequentially.</w:t>
       </w:r>
     </w:p>
@@ -19077,12 +18984,12 @@
         <w:rPr/>
         <w:t xml:space="preserve"> The right forefoot of the Berlin mount, as remounted in 2006 by Research Casting International, supervised by Kristian Remes. This consists of the original casts mounted in 1908 by Holland and Coggeshall, reposed in a more modern digitigrade posture, with superfluous phalanges and unguals discarded (see text). Photograph by </w:t>
       </w:r>
-      <w:bookmarkStart w:id="38" w:name="__DdeLink__1645_3185452779"/>
+      <w:bookmarkStart w:id="40" w:name="__DdeLink__1645_3185452779"/>
       <w:r>
         <w:rPr/>
         <w:t>Verónica Díez Díaz</w:t>
       </w:r>
-      <w:bookmarkEnd w:id="38"/>
+      <w:bookmarkEnd w:id="40"/>
       <w:r>
         <w:rPr/>
         <w:t xml:space="preserve"> (MfN). </w:t>
@@ -21069,7 +20976,7 @@
     <w:pPr>
       <w:widowControl/>
       <w:suppressAutoHyphens w:val="true"/>
-      <w:overflowPunct w:val="true"/>
+      <w:overflowPunct w:val="false"/>
       <w:bidi w:val="0"/>
       <w:spacing w:before="0" w:after="0"/>
       <w:ind w:left="0" w:right="0" w:hanging="0"/>

</xml_diff>

<commit_message>
ToC moved onto 2nd page
</commit_message>
<xml_diff>
--- a/TaylorEtAl-composition-of-the-Carnegie-Diplodocus.docx
+++ b/TaylorEtAl-composition-of-the-Carnegie-Diplodocus.docx
@@ -269,6 +269,18 @@
           <w:i w:val="false"/>
           <w:iCs w:val="false"/>
         </w:rPr>
+      </w:r>
+    </w:p>
+    <w:p>
+      <w:pPr>
+        <w:pStyle w:val="TOAHeading"/>
+        <w:rPr/>
+      </w:pPr>
+      <w:r>
+        <w:rPr/>
+      </w:r>
+      <w:r>
+        <w:br w:type="page"/>
       </w:r>
     </w:p>
     <w:p>
@@ -292,6 +304,9 @@
         <w:p>
           <w:pPr>
             <w:pStyle w:val="Contents1"/>
+            <w:tabs>
+              <w:tab w:val="right" w:pos="9638" w:leader="dot"/>
+            </w:tabs>
             <w:rPr/>
           </w:pPr>
           <w:r>
@@ -336,7 +351,7 @@
               </w:rPr>
               <w:t>Nomenclature</w:t>
               <w:tab/>
-              <w:t>2</w:t>
+              <w:t>3</w:t>
             </w:r>
           </w:hyperlink>
         </w:p>
@@ -363,6 +378,9 @@
         <w:p>
           <w:pPr>
             <w:pStyle w:val="Contents1"/>
+            <w:tabs>
+              <w:tab w:val="right" w:pos="9638" w:leader="dot"/>
+            </w:tabs>
             <w:rPr/>
           </w:pPr>
           <w:hyperlink w:anchor="__RefHeading___Toc4316_68767826">
@@ -372,13 +390,16 @@
               </w:rPr>
               <w:t>Historical background</w:t>
               <w:tab/>
-              <w:t>3</w:t>
+              <w:t>4</w:t>
             </w:r>
           </w:hyperlink>
         </w:p>
         <w:p>
           <w:pPr>
             <w:pStyle w:val="Contents1"/>
+            <w:tabs>
+              <w:tab w:val="right" w:pos="9638" w:leader="dot"/>
+            </w:tabs>
             <w:rPr/>
           </w:pPr>
           <w:hyperlink w:anchor="__RefHeading___Toc1836_55120580">
@@ -388,7 +409,7 @@
               </w:rPr>
               <w:t>Material in the mounted skeleton</w:t>
               <w:tab/>
-              <w:t>10</w:t>
+              <w:t>11</w:t>
             </w:r>
           </w:hyperlink>
         </w:p>
@@ -408,7 +429,7 @@
               </w:rPr>
               <w:t>The original mount at the Carnegie Museum</w:t>
               <w:tab/>
-              <w:t>10</w:t>
+              <w:t>11</w:t>
             </w:r>
           </w:hyperlink>
         </w:p>
@@ -508,7 +529,7 @@
               </w:rPr>
               <w:t>2007 refurbishment of the dinosaur exhibition</w:t>
               <w:tab/>
-              <w:t>16</w:t>
+              <w:t>17</w:t>
             </w:r>
           </w:hyperlink>
         </w:p>
@@ -528,7 +549,7 @@
               </w:rPr>
               <w:t>Forefeet WDC-FS001A</w:t>
               <w:tab/>
-              <w:t>16</w:t>
+              <w:t>17</w:t>
             </w:r>
           </w:hyperlink>
         </w:p>
@@ -568,7 +589,7 @@
               </w:rPr>
               <w:t>Caudal vertebrae</w:t>
               <w:tab/>
-              <w:t>17</w:t>
+              <w:t>18</w:t>
             </w:r>
           </w:hyperlink>
         </w:p>
@@ -588,7 +609,7 @@
               </w:rPr>
               <w:t>The casts made from the Carnegie molds</w:t>
               <w:tab/>
-              <w:t>19</w:t>
+              <w:t>20</w:t>
             </w:r>
           </w:hyperlink>
         </w:p>
@@ -608,13 +629,16 @@
               </w:rPr>
               <w:t>Updates to the casts</w:t>
               <w:tab/>
-              <w:t>19</w:t>
+              <w:t>20</w:t>
             </w:r>
           </w:hyperlink>
         </w:p>
         <w:p>
           <w:pPr>
             <w:pStyle w:val="Contents1"/>
+            <w:tabs>
+              <w:tab w:val="right" w:pos="9638" w:leader="dot"/>
+            </w:tabs>
             <w:rPr/>
           </w:pPr>
           <w:hyperlink w:anchor="__RefHeading___Toc3401_68767826">
@@ -624,7 +648,7 @@
               </w:rPr>
               <w:t>Discussion</w:t>
               <w:tab/>
-              <w:t>21</w:t>
+              <w:t>22</w:t>
             </w:r>
           </w:hyperlink>
         </w:p>
@@ -657,7 +681,7 @@
                 <w:rStyle w:val="IndexLink"/>
               </w:rPr>
               <w:tab/>
-              <w:t>21</w:t>
+              <w:t>22</w:t>
             </w:r>
           </w:hyperlink>
         </w:p>
@@ -677,13 +701,16 @@
               </w:rPr>
               <w:t>Documenting skeletal mounts</w:t>
               <w:tab/>
-              <w:t>23</w:t>
+              <w:t>24</w:t>
             </w:r>
           </w:hyperlink>
         </w:p>
         <w:p>
           <w:pPr>
             <w:pStyle w:val="Contents1"/>
+            <w:tabs>
+              <w:tab w:val="right" w:pos="9638" w:leader="dot"/>
+            </w:tabs>
             <w:rPr/>
           </w:pPr>
           <w:hyperlink w:anchor="__RefHeading___Toc1833_55120580">
@@ -693,13 +720,16 @@
               </w:rPr>
               <w:t>Acknowledgements</w:t>
               <w:tab/>
-              <w:t>23</w:t>
+              <w:t>24</w:t>
             </w:r>
           </w:hyperlink>
         </w:p>
         <w:p>
           <w:pPr>
             <w:pStyle w:val="Contents1"/>
+            <w:tabs>
+              <w:tab w:val="right" w:pos="9638" w:leader="dot"/>
+            </w:tabs>
             <w:rPr/>
           </w:pPr>
           <w:hyperlink w:anchor="__RefHeading___Toc3405_68767826">
@@ -709,13 +739,16 @@
               </w:rPr>
               <w:t>References</w:t>
               <w:tab/>
-              <w:t>24</w:t>
+              <w:t>25</w:t>
             </w:r>
           </w:hyperlink>
         </w:p>
         <w:p>
           <w:pPr>
             <w:pStyle w:val="Contents1"/>
+            <w:tabs>
+              <w:tab w:val="right" w:pos="9638" w:leader="dot"/>
+            </w:tabs>
             <w:rPr/>
           </w:pPr>
           <w:hyperlink w:anchor="__RefHeading___Toc4163_3033613513">
@@ -725,13 +758,16 @@
               </w:rPr>
               <w:t>Tables</w:t>
               <w:tab/>
-              <w:t>30</w:t>
+              <w:t>32</w:t>
             </w:r>
           </w:hyperlink>
         </w:p>
         <w:p>
           <w:pPr>
             <w:pStyle w:val="Contents1"/>
+            <w:tabs>
+              <w:tab w:val="right" w:pos="9638" w:leader="dot"/>
+            </w:tabs>
             <w:rPr/>
           </w:pPr>
           <w:hyperlink w:anchor="__RefHeading___Toc3407_68767826">
@@ -741,7 +777,7 @@
               </w:rPr>
               <w:t>Figure Captions</w:t>
               <w:tab/>
-              <w:t>34</w:t>
+              <w:t>36</w:t>
             </w:r>
           </w:hyperlink>
           <w:r>

</xml_diff>

<commit_message>
More on the Denver mount
</commit_message>
<xml_diff>
--- a/TaylorEtAl-composition-of-the-Carnegie-Diplodocus.docx
+++ b/TaylorEtAl-composition-of-the-Carnegie-Diplodocus.docx
@@ -304,9 +304,6 @@
         <w:p>
           <w:pPr>
             <w:pStyle w:val="Contents1"/>
-            <w:tabs>
-              <w:tab w:val="right" w:pos="9638" w:leader="dot"/>
-            </w:tabs>
             <w:rPr/>
           </w:pPr>
           <w:r>
@@ -378,9 +375,6 @@
         <w:p>
           <w:pPr>
             <w:pStyle w:val="Contents1"/>
-            <w:tabs>
-              <w:tab w:val="right" w:pos="9638" w:leader="dot"/>
-            </w:tabs>
             <w:rPr/>
           </w:pPr>
           <w:hyperlink w:anchor="__RefHeading___Toc4316_68767826">
@@ -397,9 +391,6 @@
         <w:p>
           <w:pPr>
             <w:pStyle w:val="Contents1"/>
-            <w:tabs>
-              <w:tab w:val="right" w:pos="9638" w:leader="dot"/>
-            </w:tabs>
             <w:rPr/>
           </w:pPr>
           <w:hyperlink w:anchor="__RefHeading___Toc1836_55120580">
@@ -636,9 +627,6 @@
         <w:p>
           <w:pPr>
             <w:pStyle w:val="Contents1"/>
-            <w:tabs>
-              <w:tab w:val="right" w:pos="9638" w:leader="dot"/>
-            </w:tabs>
             <w:rPr/>
           </w:pPr>
           <w:hyperlink w:anchor="__RefHeading___Toc3401_68767826">
@@ -708,9 +696,6 @@
         <w:p>
           <w:pPr>
             <w:pStyle w:val="Contents1"/>
-            <w:tabs>
-              <w:tab w:val="right" w:pos="9638" w:leader="dot"/>
-            </w:tabs>
             <w:rPr/>
           </w:pPr>
           <w:hyperlink w:anchor="__RefHeading___Toc1833_55120580">
@@ -727,9 +712,6 @@
         <w:p>
           <w:pPr>
             <w:pStyle w:val="Contents1"/>
-            <w:tabs>
-              <w:tab w:val="right" w:pos="9638" w:leader="dot"/>
-            </w:tabs>
             <w:rPr/>
           </w:pPr>
           <w:hyperlink w:anchor="__RefHeading___Toc3405_68767826">
@@ -746,9 +728,6 @@
         <w:p>
           <w:pPr>
             <w:pStyle w:val="Contents1"/>
-            <w:tabs>
-              <w:tab w:val="right" w:pos="9638" w:leader="dot"/>
-            </w:tabs>
             <w:rPr/>
           </w:pPr>
           <w:hyperlink w:anchor="__RefHeading___Toc4163_3033613513">
@@ -765,9 +744,6 @@
         <w:p>
           <w:pPr>
             <w:pStyle w:val="Contents1"/>
-            <w:tabs>
-              <w:tab w:val="right" w:pos="9638" w:leader="dot"/>
-            </w:tabs>
             <w:rPr/>
           </w:pPr>
           <w:hyperlink w:anchor="__RefHeading___Toc3407_68767826">
@@ -3424,11 +3400,7 @@
       </w:pPr>
       <w:r>
         <w:rPr/>
-        <w:t xml:space="preserve">At any rate, the right forelimb, having been based on the diplodocine CM 662, was always a much better match for CM 84, but not perfect as discussed above. For this reason, both forelimbs were slated to be replaced in the 2007 remount. </w:t>
-      </w:r>
-      <w:r>
-        <w:rPr/>
-        <w:t>Various enquiries were made, but mostly proved unfruitful:</w:t>
+        <w:t>At any rate, the right forelimb, having been based on the diplodocine CM 662, was always a much better match for CM 84, but not perfect as discussed above. For this reason, both forelimbs were slated to be replaced in the 2007 remount. Various enquiries were made, but mostly proved unfruitful:</w:t>
       </w:r>
     </w:p>
     <w:p>
@@ -3438,27 +3410,12 @@
           <w:ilvl w:val="0"/>
           <w:numId w:val="9"/>
         </w:numPr>
-        <w:rPr/>
-      </w:pPr>
-      <w:r>
-        <w:rPr/>
-        <w:t>T</w:t>
-      </w:r>
-      <w:r>
-        <w:rPr/>
-        <w:t xml:space="preserve">he Smithsonian </w:t>
-      </w:r>
-      <w:r>
-        <w:rPr/>
-        <w:t xml:space="preserve">(National Museum of Natural History) has a fine partial skeleton of Diplodocus, </w:t>
-      </w:r>
-      <w:r>
-        <w:rPr/>
-        <w:t xml:space="preserve">USNM V 10865, </w:t>
-      </w:r>
-      <w:r>
-        <w:rPr/>
-        <w:t>which includes both humeri and ulnae and the right radius, with the right forelimb having been found in articulation (Gilmore 1932:19-20). However, they had no casts on hand and the undermanned vertebrate palaeontology department did not have the necessary resources to mold and cast the required limb bones.</w:t>
+        <w:ind w:left="720" w:right="0" w:hanging="360"/>
+        <w:rPr/>
+      </w:pPr>
+      <w:r>
+        <w:rPr/>
+        <w:t>The Smithsonian (National Museum of Natural History) has a fine partial skeleton of Diplodocus, USNM V 10865, which includes both humeri and ulnae and the right radius, with the right forelimb having been found in articulation (Gilmore 1932:19-20). However, they had no casts on hand and the undermanned vertebrate palaeontology department did not have the necessary resources to mold and cast the required limb bones.</w:t>
       </w:r>
     </w:p>
     <w:p>
@@ -3468,47 +3425,12 @@
           <w:ilvl w:val="0"/>
           <w:numId w:val="9"/>
         </w:numPr>
-        <w:rPr/>
-      </w:pPr>
-      <w:r>
-        <w:rPr/>
-        <w:t>T</w:t>
-      </w:r>
-      <w:r>
-        <w:rPr/>
-        <w:t xml:space="preserve">he Sauriermuseum Aathal </w:t>
-      </w:r>
-      <w:r>
-        <w:rPr/>
-        <w:t xml:space="preserve">in Switzerland has several diplodocid specimens. The owner, Kirby </w:t>
-      </w:r>
-      <w:r>
-        <w:rPr/>
-        <w:t xml:space="preserve">Siber, proposed that limb bones of their specimen XL, about 90% the size of CM 84, might be of use. The cost of purchase for the original fossils proved prohibitive and the option of casting was explored. </w:t>
-      </w:r>
-      <w:r>
-        <w:rPr/>
-        <w:t>T</w:t>
-      </w:r>
-      <w:r>
-        <w:rPr/>
-        <w:t xml:space="preserve">hese </w:t>
-      </w:r>
-      <w:r>
-        <w:rPr/>
-        <w:t xml:space="preserve">plans were </w:t>
-      </w:r>
-      <w:r>
-        <w:rPr/>
-        <w:t xml:space="preserve">abandoned, </w:t>
-      </w:r>
-      <w:r>
-        <w:rPr/>
-        <w:t xml:space="preserve">though, </w:t>
-      </w:r>
-      <w:r>
-        <w:rPr/>
-        <w:t>as the specimen XL did not have a radius and its ulna had also been misplaced.</w:t>
+        <w:ind w:left="720" w:right="0" w:hanging="360"/>
+        <w:rPr/>
+      </w:pPr>
+      <w:r>
+        <w:rPr/>
+        <w:t>The Sauriermuseum Aathal in Switzerland has several diplodocid specimens. The owner, Kirby Siber, proposed that limb bones of their specimen XL, about 90% the size of CM 84, might be of use. The cost of purchase for the original fossils proved prohibitive and the option of casting was explored. These plans were abandoned, though, as the specimen XL did not have a radius and its ulna had also been misplaced.</w:t>
       </w:r>
     </w:p>
     <w:p>
@@ -3518,15 +3440,12 @@
           <w:ilvl w:val="0"/>
           <w:numId w:val="9"/>
         </w:numPr>
-        <w:rPr/>
-      </w:pPr>
-      <w:r>
-        <w:rPr/>
-        <w:t>T</w:t>
-      </w:r>
-      <w:r>
-        <w:rPr/>
-        <w:t xml:space="preserve">he Wyoming Dinosaur Centre had relevant elements but they were all too small (about 60% the size of CM 84). </w:t>
+        <w:ind w:left="720" w:right="0" w:hanging="360"/>
+        <w:rPr/>
+      </w:pPr>
+      <w:r>
+        <w:rPr/>
+        <w:t xml:space="preserve">The Wyoming Dinosaur Centre had relevant elements but they were all too small (about 60% the size of CM 84). </w:t>
       </w:r>
     </w:p>
     <w:p>
@@ -3536,15 +3455,24 @@
           <w:ilvl w:val="0"/>
           <w:numId w:val="9"/>
         </w:numPr>
-        <w:rPr/>
-      </w:pPr>
-      <w:r>
-        <w:rPr/>
-        <w:t>A</w:t>
-      </w:r>
-      <w:r>
-        <w:rPr/>
-        <w:t xml:space="preserve">n enquiry about the mounted </w:t>
+        <w:ind w:left="720" w:right="0" w:hanging="360"/>
+        <w:rPr/>
+      </w:pPr>
+      <w:r>
+        <w:rPr/>
+        <w:t>E</w:t>
+      </w:r>
+      <w:r>
+        <w:rPr/>
+        <w:t>nquir</w:t>
+      </w:r>
+      <w:r>
+        <w:rPr/>
+        <w:t>ies were made</w:t>
+      </w:r>
+      <w:r>
+        <w:rPr/>
+        <w:t xml:space="preserve"> about the mounted </w:t>
       </w:r>
       <w:r>
         <w:rPr>
@@ -3555,7 +3483,39 @@
       </w:r>
       <w:r>
         <w:rPr/>
-        <w:t xml:space="preserve"> at the Denver Museum of Natural History revealed that its forelimbs were casts from the Carnegie's old forelimb material!</w:t>
+        <w:t xml:space="preserve"> DMNS 1494 at the Denver Museum of Natural History. </w:t>
+      </w:r>
+      <w:r>
+        <w:rPr/>
+        <w:t xml:space="preserve">The specimen had been received from the Carnegie Museum in exchange for fossil mammals, and mounted by Philip Reinheimer during the mid-1930s with a WPA crew, before being </w:t>
+      </w:r>
+      <w:r>
+        <w:rPr/>
+        <w:t xml:space="preserve">remounted </w:t>
+      </w:r>
+      <w:r>
+        <w:rPr/>
+        <w:t xml:space="preserve">more recently </w:t>
+      </w:r>
+      <w:r>
+        <w:rPr/>
+        <w:t xml:space="preserve">by Ken Carpenter and Bryan Small </w:t>
+      </w:r>
+      <w:r>
+        <w:rPr/>
+        <w:t>(Ken Carpenter, pers. comm., 2022)</w:t>
+      </w:r>
+      <w:r>
+        <w:rPr/>
+        <w:t xml:space="preserve">. </w:t>
+      </w:r>
+      <w:r>
+        <w:rPr/>
+        <w:t xml:space="preserve">It became apparent that </w:t>
+      </w:r>
+      <w:r>
+        <w:rPr/>
+        <w:t>its forelimbs were casts from the Carnegie's old forelimb material!</w:t>
       </w:r>
     </w:p>
     <w:p>
@@ -3565,27 +3525,7 @@
       </w:pPr>
       <w:r>
         <w:rPr/>
-        <w:t xml:space="preserve">The AMNH, </w:t>
-      </w:r>
-      <w:r>
-        <w:rPr/>
-        <w:t xml:space="preserve">Dinosaur National Monument and the Yale Peabody Museum were </w:t>
-      </w:r>
-      <w:r>
-        <w:rPr/>
-        <w:t xml:space="preserve">all also </w:t>
-      </w:r>
-      <w:r>
-        <w:rPr/>
-        <w:t xml:space="preserve">suggested as possible sources, but </w:t>
-      </w:r>
-      <w:r>
-        <w:rPr/>
-        <w:t xml:space="preserve">none </w:t>
-      </w:r>
-      <w:r>
-        <w:rPr/>
-        <w:t>was able to help. Sauropod limb specialist Ray Wilhite was consulted, and concluded from his database that the choice was between elements that were the right size but poorly preserved, or well preserved but the wrong size. Since it would be necessary to combine elements from multiple specimens to create complete forelimbs, Scott Lucas of Phil Fraley Productions, in consultation with Wilhite, concluded that the best option was to sculpt forelimb bones based on a small but well-preserved associated specimen from Brigham Young University, as scaled up. This specimen was BYU 681: specifically, the humerus BYU 681/4742, the radius BYU 681/4726 and the ulna BYU 681/4708 (Tschopp et al. 2019:33).</w:t>
+        <w:t>The AMNH, Dinosaur National Monument and the Yale Peabody Museum were all also suggested as possible sources, but none was able to help. Sauropod limb specialist Ray Wilhite was consulted, and concluded from his database that the choice was between elements that were the right size but poorly preserved, or well preserved but the wrong size. Since it would be necessary to combine elements from multiple specimens to create complete forelimbs, Scott Lucas of Phil Fraley Productions, in consultation with Wilhite, concluded that the best option was to sculpt forelimb bones based on a small but well-preserved associated specimen from Brigham Young University, as scaled up. This specimen was BYU 681: specifically, the humerus BYU 681/4742, the radius BYU 681/4726 and the ulna BYU 681/4708 (Tschopp et al. 2019:33).</w:t>
       </w:r>
     </w:p>
     <w:p>
@@ -4502,7 +4442,15 @@
       </w:pPr>
       <w:r>
         <w:rPr/>
-        <w:t>We thank Paul Barrett, David Letasi, Peter May, Amanda McGee, Anthony Maltese, Florian Mildenberger, Kristian Remes, Vincent Reneleau, Daniela Schwarz and Matt Wedel for permission to cite personal communications. We also thank Vincent Reneleau for measuring the Paris cast.</w:t>
+        <w:t xml:space="preserve">We thank Paul Barrett, </w:t>
+      </w:r>
+      <w:r>
+        <w:rPr/>
+        <w:t xml:space="preserve">Ken Carpenter, </w:t>
+      </w:r>
+      <w:r>
+        <w:rPr/>
+        <w:t>David Letasi, Peter May, Amanda McGee, Anthony Maltese, Kristian Remes, Vincent Reneleau, Daniela Schwarz and Matt Wedel for permission to cite personal communications. We also thank Vincent Reneleau for measuring the Paris cast.</w:t>
       </w:r>
     </w:p>
     <w:p>
@@ -5105,21 +5053,23 @@
           <w:b w:val="false"/>
           <w:bCs w:val="false"/>
         </w:rPr>
-        <w:t>Gilmore, C</w:t>
+        <w:t xml:space="preserve">Gilmore, Charles W. 1932. On a newly mounted skeleton of </w:t>
       </w:r>
       <w:r>
         <w:rPr>
           <w:b w:val="false"/>
           <w:bCs w:val="false"/>
-        </w:rPr>
-        <w:t xml:space="preserve">harles </w:t>
+          <w:i/>
+          <w:iCs/>
+        </w:rPr>
+        <w:t>Diplodocus</w:t>
       </w:r>
       <w:r>
         <w:rPr>
           <w:b w:val="false"/>
           <w:bCs w:val="false"/>
         </w:rPr>
-        <w:t xml:space="preserve">W. 1932. On a newly mounted skeleton of </w:t>
+        <w:t xml:space="preserve"> in the United States National Museum. </w:t>
       </w:r>
       <w:r>
         <w:rPr>
@@ -5128,41 +5078,7 @@
           <w:i/>
           <w:iCs/>
         </w:rPr>
-        <w:t>Diplodocus</w:t>
-      </w:r>
-      <w:r>
-        <w:rPr>
-          <w:b w:val="false"/>
-          <w:bCs w:val="false"/>
-        </w:rPr>
-        <w:t xml:space="preserve"> in the United States National Museum. </w:t>
-      </w:r>
-      <w:r>
-        <w:rPr>
-          <w:b w:val="false"/>
-          <w:bCs w:val="false"/>
-          <w:i/>
-          <w:iCs/>
-        </w:rPr>
-        <w:t>Proce</w:t>
-      </w:r>
-      <w:r>
-        <w:rPr>
-          <w:b w:val="false"/>
-          <w:bCs w:val="false"/>
-          <w:i/>
-          <w:iCs/>
-        </w:rPr>
-        <w:t>e</w:t>
-      </w:r>
-      <w:r>
-        <w:rPr>
-          <w:b w:val="false"/>
-          <w:bCs w:val="false"/>
-          <w:i/>
-          <w:iCs/>
-        </w:rPr>
-        <w:t>dings of the United States National Museum</w:t>
+        <w:t>Proceedings of the United States National Museum</w:t>
       </w:r>
       <w:r>
         <w:rPr>
@@ -21369,7 +21285,7 @@
     <w:pPr>
       <w:widowControl/>
       <w:suppressAutoHyphens w:val="true"/>
-      <w:overflowPunct w:val="true"/>
+      <w:overflowPunct w:val="false"/>
       <w:bidi w:val="0"/>
       <w:spacing w:before="0" w:after="0"/>
       <w:ind w:left="0" w:right="0" w:hanging="0"/>

</xml_diff>

<commit_message>
Text for figure Q
</commit_message>
<xml_diff>
--- a/TaylorEtAl-composition-of-the-Carnegie-Diplodocus.docx
+++ b/TaylorEtAl-composition-of-the-Carnegie-Diplodocus.docx
@@ -3728,6 +3728,67 @@
     </w:p>
     <w:p>
       <w:pPr>
+        <w:pStyle w:val="TextBody"/>
+        <w:rPr>
+          <w:highlight w:val="none"/>
+          <w:shd w:fill="FFFF00" w:val="clear"/>
+        </w:rPr>
+      </w:pPr>
+      <w:r>
+        <w:rPr/>
+        <w:t xml:space="preserve">It may be that the already very long tail of the Carnegie </w:t>
+      </w:r>
+      <w:r>
+        <w:rPr>
+          <w:i/>
+          <w:iCs/>
+        </w:rPr>
+        <w:t>Diplodocus</w:t>
+      </w:r>
+      <w:r>
+        <w:rPr/>
+        <w:t xml:space="preserve"> should be rather longer. Although the taxonomic identity of CM 307, from which the mid-to-distal caudals are taken, is not known with certainty, it does not appear to be </w:t>
+      </w:r>
+      <w:r>
+        <w:rPr>
+          <w:i/>
+          <w:iCs/>
+        </w:rPr>
+        <w:t>Diplodocus carnegii</w:t>
+      </w:r>
+      <w:r>
+        <w:rPr/>
+        <w:t xml:space="preserve">. Ken Carpenter (in prep.) has noted that these caudals in </w:t>
+      </w:r>
+      <w:r>
+        <w:rPr>
+          <w:i/>
+          <w:iCs/>
+        </w:rPr>
+        <w:t>D</w:t>
+      </w:r>
+      <w:r>
+        <w:rPr/>
+        <w:t xml:space="preserve">. </w:t>
+      </w:r>
+      <w:r>
+        <w:rPr>
+          <w:i/>
+          <w:iCs/>
+        </w:rPr>
+        <w:t>carnegii</w:t>
+      </w:r>
+      <w:r>
+        <w:rPr/>
+        <w:t xml:space="preserve"> are about 25% longer proportionally than those of other diplodocine species (Figure Q). </w:t>
+      </w:r>
+      <w:r>
+        <w:rPr/>
+        <w:t>Since about 40% of the tail length is made up of CM 307 vertebrae (Taylor pers. obs.), increasing that portion by 25% would increase the total tail length by about 10%. The present tail is about 15 m long (see caption to Figure O), so this would extend the total length of the animal by 1.5 m.</w:t>
+      </w:r>
+    </w:p>
+    <w:p>
+      <w:pPr>
         <w:pStyle w:val="Heading2"/>
         <w:rPr/>
       </w:pPr>
@@ -19877,6 +19938,224 @@
       <w:r>
         <w:rPr/>
         <w:t xml:space="preserve"> in left posterolateral view, towards the end of the remounting process at Phil Fraley Productions, in 2007. The armature has not yet been painted to match the bone, and the distal segment of the tail has yet to be fitted. Photograph by Phil Fraley.</w:t>
+      </w:r>
+    </w:p>
+    <w:p>
+      <w:pPr>
+        <w:pStyle w:val="FigureCaption"/>
+        <w:spacing w:before="0" w:after="142"/>
+        <w:rPr/>
+      </w:pPr>
+      <w:r>
+        <w:rPr>
+          <w:b/>
+          <w:bCs/>
+        </w:rPr>
+        <w:t>Figure Q.</w:t>
+      </w:r>
+      <w:r>
+        <w:rPr/>
+        <w:t xml:space="preserve"> Mid-</w:t>
+      </w:r>
+      <w:r>
+        <w:rPr/>
+        <w:t>caudal</w:t>
+      </w:r>
+      <w:r>
+        <w:rPr/>
+        <w:t xml:space="preserve"> vertebrae </w:t>
+      </w:r>
+      <w:r>
+        <w:rPr/>
+        <w:t xml:space="preserve">of </w:t>
+      </w:r>
+      <w:r>
+        <w:rPr/>
+        <w:t>d</w:t>
+      </w:r>
+      <w:r>
+        <w:rPr/>
+        <w:t>iplodoc</w:t>
+      </w:r>
+      <w:r>
+        <w:rPr/>
+        <w:t>ines, all from around the same part of the tail, plus or minus two positions</w:t>
+      </w:r>
+      <w:r>
+        <w:rPr/>
+        <w:t xml:space="preserve">. </w:t>
+      </w:r>
+      <w:r>
+        <w:rPr>
+          <w:b/>
+          <w:bCs/>
+        </w:rPr>
+        <w:t>A.</w:t>
+      </w:r>
+      <w:r>
+        <w:rPr/>
+        <w:t xml:space="preserve"> </w:t>
+      </w:r>
+      <w:r>
+        <w:rPr>
+          <w:i/>
+          <w:iCs/>
+        </w:rPr>
+        <w:t>D</w:t>
+      </w:r>
+      <w:r>
+        <w:rPr/>
+        <w:t xml:space="preserve">. </w:t>
+      </w:r>
+      <w:r>
+        <w:rPr>
+          <w:i/>
+          <w:iCs/>
+        </w:rPr>
+        <w:t>longus</w:t>
+      </w:r>
+      <w:r>
+        <w:rPr/>
+        <w:t xml:space="preserve"> CM 887. </w:t>
+      </w:r>
+      <w:r>
+        <w:rPr>
+          <w:b/>
+          <w:bCs/>
+        </w:rPr>
+        <w:t>B.</w:t>
+      </w:r>
+      <w:r>
+        <w:rPr/>
+        <w:t xml:space="preserve"> </w:t>
+      </w:r>
+      <w:r>
+        <w:rPr>
+          <w:i/>
+          <w:iCs/>
+        </w:rPr>
+        <w:t>D</w:t>
+      </w:r>
+      <w:r>
+        <w:rPr/>
+        <w:t xml:space="preserve">. </w:t>
+      </w:r>
+      <w:r>
+        <w:rPr>
+          <w:i/>
+          <w:iCs/>
+        </w:rPr>
+        <w:t>carnegii</w:t>
+      </w:r>
+      <w:r>
+        <w:rPr/>
+        <w:t xml:space="preserve"> CM 94; </w:t>
+      </w:r>
+      <w:r>
+        <w:rPr>
+          <w:b/>
+          <w:bCs/>
+        </w:rPr>
+        <w:t>C.</w:t>
+      </w:r>
+      <w:r>
+        <w:rPr/>
+        <w:t xml:space="preserve"> </w:t>
+      </w:r>
+      <w:r>
+        <w:rPr>
+          <w:i/>
+          <w:iCs/>
+        </w:rPr>
+        <w:t>D</w:t>
+      </w:r>
+      <w:r>
+        <w:rPr>
+          <w:i/>
+          <w:iCs/>
+        </w:rPr>
+        <w:t>iplodocus</w:t>
+      </w:r>
+      <w:r>
+        <w:rPr/>
+        <w:t xml:space="preserve"> sp. </w:t>
+      </w:r>
+      <w:r>
+        <w:rPr/>
+        <w:t xml:space="preserve">CM 11975. </w:t>
+      </w:r>
+      <w:r>
+        <w:rPr>
+          <w:b/>
+          <w:bCs/>
+        </w:rPr>
+        <w:t>D.</w:t>
+      </w:r>
+      <w:r>
+        <w:rPr/>
+        <w:t xml:space="preserve"> </w:t>
+      </w:r>
+      <w:r>
+        <w:rPr>
+          <w:i/>
+          <w:iCs/>
+        </w:rPr>
+        <w:t>Galeamopus</w:t>
+      </w:r>
+      <w:r>
+        <w:rPr/>
+        <w:t xml:space="preserve"> (= “</w:t>
+      </w:r>
+      <w:r>
+        <w:rPr>
+          <w:i/>
+          <w:iCs/>
+        </w:rPr>
+        <w:t>D</w:t>
+      </w:r>
+      <w:r>
+        <w:rPr>
+          <w:i/>
+          <w:iCs/>
+        </w:rPr>
+        <w:t>iplodocus”</w:t>
+      </w:r>
+      <w:r>
+        <w:rPr>
+          <w:i w:val="false"/>
+          <w:iCs w:val="false"/>
+        </w:rPr>
+        <w:t>)</w:t>
+      </w:r>
+      <w:r>
+        <w:rPr>
+          <w:i w:val="false"/>
+          <w:iCs w:val="false"/>
+        </w:rPr>
+        <w:t xml:space="preserve"> </w:t>
+      </w:r>
+      <w:r>
+        <w:rPr>
+          <w:i/>
+          <w:iCs/>
+        </w:rPr>
+        <w:t>hayi</w:t>
+      </w:r>
+      <w:r>
+        <w:rPr/>
+        <w:t xml:space="preserve"> HMNS 175. Scale </w:t>
+      </w:r>
+      <w:r>
+        <w:rPr/>
+        <w:t xml:space="preserve">bar 10 </w:t>
+      </w:r>
+      <w:r>
+        <w:rPr/>
+        <w:t xml:space="preserve">cm. </w:t>
+      </w:r>
+      <w:r>
+        <w:rPr/>
+        <w:t>Reproduced by permission of Ken Carpenter.</w:t>
       </w:r>
     </w:p>
     <w:p>

</xml_diff>

<commit_message>
Integrate LIDAR-based length estimate
</commit_message>
<xml_diff>
--- a/TaylorEtAl-composition-of-the-Carnegie-Diplodocus.docx
+++ b/TaylorEtAl-composition-of-the-Carnegie-Diplodocus.docx
@@ -705,7 +705,7 @@
               </w:rPr>
               <w:t>Acknowledgements</w:t>
               <w:tab/>
-              <w:t>24</w:t>
+              <w:t>25</w:t>
             </w:r>
           </w:hyperlink>
         </w:p>
@@ -3784,7 +3784,7 @@
       </w:r>
       <w:r>
         <w:rPr/>
-        <w:t>Since about 40% of the tail length is made up of CM 307 vertebrae (Taylor pers. obs.), increasing that portion by 25% would increase the total tail length by about 10%. The present tail is about 15 m long (see caption to Figure O), so this would extend the total length of the animal by 1.5 m.</w:t>
+        <w:t>Since about 40% of the tail length is made up of CM 307 vertebrae (Taylor pers. obs.), increasing that portion by 25% would increase the total tail length by about 10%. The present tail is about 15 m long (see caption to Figure O.A), so this would extend the total length of the animal by 1.5 m.</w:t>
       </w:r>
     </w:p>
     <w:p>
@@ -4144,7 +4144,23 @@
       </w:r>
       <w:r>
         <w:rPr/>
-        <w:t xml:space="preserve"> and its casts has been various reported in the literature. Hatcher (1901:39), working with the holotype and referred specimens CM 84 and CM 94, but without a complete tail, derived a total length of 68 feet (= 20.7 m) along column from the tip of the snout to the end of caudal 37. This estimate omitted the distal tail, and would be revised upwards in future publications.</w:t>
+        <w:t xml:space="preserve"> and its casts has been various</w:t>
+      </w:r>
+      <w:r>
+        <w:rPr/>
+        <w:t>ly</w:t>
+      </w:r>
+      <w:r>
+        <w:rPr/>
+        <w:t xml:space="preserve"> reported in the literature. Hatcher (1901:39), working with the holotype and referred specimens CM 84 and CM 94, but without a complete tail, derived a total length of 68 feet (= 20.7 m) along column from the tip of the snout to the end of caudal 37. This estimate omitted the distal </w:t>
+      </w:r>
+      <w:r>
+        <w:rPr/>
+        <w:t xml:space="preserve">part of the </w:t>
+      </w:r>
+      <w:r>
+        <w:rPr/>
+        <w:t>tail, and would be revised upwards in future publications.</w:t>
       </w:r>
     </w:p>
     <w:p>
@@ -4174,7 +4190,7 @@
       </w:pPr>
       <w:r>
         <w:rPr/>
-        <w:t>(Carnegie had an honourary position as the Rector of the University of St. Andrew’s, fifty miles northeast of Edinburgh, and Holland was Chancellor of the University of Pittsburgh. In their correspondence they would occasionally refer to one another jocularly by these titles.)</w:t>
+        <w:t>(Carnegie had an honorary position as the Rector of the University of St. Andrew’s, fifty miles northeast of Edinburgh, and Holland was Chancellor of the University of Pittsburgh. In their correspondence they would occasionally refer to one another jocularly by these titles.)</w:t>
       </w:r>
     </w:p>
     <w:p>
@@ -4214,7 +4230,15 @@
       </w:pPr>
       <w:r>
         <w:rPr/>
-        <w:t>The total length of the real skeleton as now mounted at the Carnegie Museum is surprisingly difficult to measure, perhaps explaining why published estimates have varied so much. The obvious approach is to run a string from the snout along the curve of the vertebral column to the tip of the tail, then measure the lengths of the string. But even using lifts it is difficult or impossible to position a string directly along the dorsal midline of the vertebrae. An alternative would be to drop plumb-lines from the midline of the skeleton, and measure between them along the floor: but this too is difficult due to the complex pose with curved neck and tail, which would require many plumb lines, and because of the raised platform on which the legs and torso are mounted, and the display of reconstructed plants on that platform.</w:t>
+        <w:t xml:space="preserve">The total length of the real skeleton as now mounted at the Carnegie Museum is surprisingly difficult to measure, perhaps </w:t>
+      </w:r>
+      <w:r>
+        <w:rPr/>
+        <w:t>casting some light on</w:t>
+      </w:r>
+      <w:r>
+        <w:rPr/>
+        <w:t xml:space="preserve"> why published estimates have varied so much. The obvious approach is to run a string from the snout along the curve of the vertebral column to the tip of the tail, then measure the lengths of the string. But even using lifts it is difficult or impossible to position a string directly along the dorsal midline of the vertebrae. An alternative would be to drop plumb-lines from the midline of the skeleton, and measure between them along the floor: but this too is difficult due to the complex pose with curved neck and tail, which would require many plumb lines, and because of the raised platform on which the legs and torso are mounted, and the display of reconstructed plants on that platform.</w:t>
       </w:r>
     </w:p>
     <w:p>
@@ -4229,21 +4253,138 @@
         <w:rPr>
           <w:shd w:fill="auto" w:val="clear"/>
         </w:rPr>
-        <w:t xml:space="preserve">Instead, Peter Falkingham measured the length of the current mount (including the ten extra distal caudals added in 2007) using a photogrammetric model constructed in November 2022 using RealityCapture, from photographs taken by Carnegie Museum volunteer Hannah Smith (now Hannah Rak) in the early to mid 2010s (Figure O). Markers were placed along the midline of the </w:t>
-      </w:r>
-      <w:r>
-        <w:rPr>
-          <w:i/>
-          <w:iCs/>
+        <w:t>Instead, Peter Falkingham measured the length of the current mount (including the ten extra distal caudals added in 2007) using a photogrammetric model constructed in November 2022 using RealityCapture, from photographs taken by Carnegie Museum volunteer Hannah Smith (now Hannah Rak) in the early to mid 2010s (Figure O.</w:t>
+      </w:r>
+      <w:r>
+        <w:rPr>
           <w:shd w:fill="auto" w:val="clear"/>
         </w:rPr>
+        <w:t>A</w:t>
+      </w:r>
+      <w:r>
+        <w:rPr>
+          <w:shd w:fill="auto" w:val="clear"/>
+        </w:rPr>
+        <w:t xml:space="preserve">). Markers were placed along the midline of the </w:t>
+      </w:r>
+      <w:r>
+        <w:rPr>
+          <w:i/>
+          <w:iCs/>
+          <w:shd w:fill="auto" w:val="clear"/>
+        </w:rPr>
         <w:t>Diplodocus</w:t>
       </w:r>
       <w:r>
         <w:rPr>
           <w:shd w:fill="auto" w:val="clear"/>
         </w:rPr>
-        <w:t xml:space="preserve"> digital model at the tip of the snout, at mid-neck, at the cervicodorsal junction, on the neural spine of each of the first 33 caudal vertebrae, at the tip of the tail, and at a point midway between Ca 33 and the tail tip. The total length was calculated as the sum of the measurements between consecutive markers, yielding 26.05 m (= 85.5 feet). This is 2.25 m longer than the likely 23.8 m of the old mount, the extra length presumably being due to the additional caudals inserted in the remount. The last few caudals (70–73) of CM 307 average 110 mm in length (Tschopp et al. 2019:table 3). If the ten sculpted whiplash caudals were of similar length, they would account for 1.1 m of additional length. The other 1.4 m must be made up of the CM 94 caudal and multiple CM 307 caudals that were also added.</w:t>
+        <w:t xml:space="preserve"> digital model at the tip of the snout, at mid-neck, at the cervicodorsal junction, on the neural spine of each of the first 33 caudal vertebrae, at the tip of the tail, and at a point midway between Ca 33 and the tail tip. The total length was calculated as the sum of the measurements between consecutive markers, yielding 26.05 m (= 85.5 feet). </w:t>
+      </w:r>
+      <w:r>
+        <w:rPr>
+          <w:shd w:fill="auto" w:val="clear"/>
+        </w:rPr>
+        <w:t xml:space="preserve">Corroborating this estimate, another was performed using a LIDAR scan by Dakota Campbell, founder of Eye-Bot Aerial Solutions. Measuring along a sequence of lines connecting the neural spines of </w:t>
+      </w:r>
+      <w:r>
+        <w:rPr>
+          <w:shd w:fill="auto" w:val="clear"/>
+        </w:rPr>
+        <w:t xml:space="preserve">short sequences of </w:t>
+      </w:r>
+      <w:r>
+        <w:rPr>
+          <w:shd w:fill="auto" w:val="clear"/>
+        </w:rPr>
+        <w:t xml:space="preserve">vertebrae (Figure O.B), he found a total length of 85 feet, </w:t>
+      </w:r>
+      <w:r>
+        <w:rPr>
+          <w:shd w:fill="auto" w:val="clear"/>
+        </w:rPr>
+        <w:t>8+11/16</w:t>
+      </w:r>
+      <w:r>
+        <w:rPr>
+          <w:shd w:fill="auto" w:val="clear"/>
+        </w:rPr>
+        <w:t xml:space="preserve"> inches (= 26.1</w:t>
+      </w:r>
+      <w:r>
+        <w:rPr>
+          <w:shd w:fill="auto" w:val="clear"/>
+        </w:rPr>
+        <w:t>3</w:t>
+      </w:r>
+      <w:r>
+        <w:rPr>
+          <w:shd w:fill="auto" w:val="clear"/>
+        </w:rPr>
+        <w:t xml:space="preserve"> m). The closeness of this estimate to that of Falkingham gives some reassurance that these measurements of slightly over 26 m are correct. </w:t>
+      </w:r>
+      <w:r>
+        <w:rPr>
+          <w:shd w:fill="auto" w:val="clear"/>
+        </w:rPr>
+        <w:t>Of the two, Campbell’s estimate is likely to be the more accurate, as the vertebral column was broken into more segments.</w:t>
+      </w:r>
+    </w:p>
+    <w:p>
+      <w:pPr>
+        <w:pStyle w:val="TextBody"/>
+        <w:rPr>
+          <w:highlight w:val="none"/>
+          <w:shd w:fill="auto" w:val="clear"/>
+        </w:rPr>
+      </w:pPr>
+      <w:r>
+        <w:rPr>
+          <w:shd w:fill="auto" w:val="clear"/>
+        </w:rPr>
+        <w:t>This is 2.</w:t>
+      </w:r>
+      <w:r>
+        <w:rPr>
+          <w:shd w:fill="auto" w:val="clear"/>
+        </w:rPr>
+        <w:t>33</w:t>
+      </w:r>
+      <w:r>
+        <w:rPr>
+          <w:shd w:fill="auto" w:val="clear"/>
+        </w:rPr>
+        <w:t xml:space="preserve"> m longer than the likely 23.8 m of the old mount, the extra length presumably being due to the additional caudals inserted in the remount. The last few caudals (70–73) of CM 307 average 110 mm in length (Tschopp et al. 2019:table 3). If the ten sculpted whiplash caudals were of similar length, they would account for 1.1 m of additional length. The other 1.</w:t>
+      </w:r>
+      <w:r>
+        <w:rPr>
+          <w:shd w:fill="auto" w:val="clear"/>
+        </w:rPr>
+        <w:t>2</w:t>
+      </w:r>
+      <w:r>
+        <w:rPr>
+          <w:shd w:fill="auto" w:val="clear"/>
+        </w:rPr>
+        <w:t xml:space="preserve"> m </w:t>
+      </w:r>
+      <w:r>
+        <w:rPr>
+          <w:shd w:fill="auto" w:val="clear"/>
+        </w:rPr>
+        <w:t xml:space="preserve">or so </w:t>
+      </w:r>
+      <w:r>
+        <w:rPr>
+          <w:shd w:fill="auto" w:val="clear"/>
+        </w:rPr>
+        <w:t xml:space="preserve">must be made up of the CM 94 caudal and multiple CM 307 caudals that were also added. </w:t>
+      </w:r>
+      <w:r>
+        <w:rPr>
+          <w:shd w:fill="FFFF00" w:val="clear"/>
+        </w:rPr>
+        <w:t>XXX except that these were probably replacements of plaster casts!</w:t>
       </w:r>
     </w:p>
     <w:p>
@@ -4522,6 +4663,18 @@
       <w:r>
         <w:rPr/>
         <w:t>We are especially grateful to Peter Falkingham for creating the photogrammetric model of the Carnegie mount and using it to measure its total length, and for providing the screenshot for Figure O.</w:t>
+      </w:r>
+      <w:r>
+        <w:rPr/>
+        <w:t>A</w:t>
+      </w:r>
+      <w:r>
+        <w:rPr/>
+        <w:t xml:space="preserve">; </w:t>
+      </w:r>
+      <w:r>
+        <w:rPr/>
+        <w:t>and to Dakota Campbell  of Eye-Bot Aerial Solutions for creating a LIDAR-based model and calculating a second length estimate, and providing the screenshot for Figure O.B.</w:t>
       </w:r>
     </w:p>
     <w:p>
@@ -19864,7 +20017,23 @@
       </w:r>
       <w:r>
         <w:rPr/>
-        <w:t xml:space="preserve"> Photogrammetric model used for measuring the total length of the current Carnegie </w:t>
+        <w:t xml:space="preserve"> </w:t>
+      </w:r>
+      <w:r>
+        <w:rPr/>
+        <w:t>Digital m</w:t>
+      </w:r>
+      <w:r>
+        <w:rPr/>
+        <w:t>odel</w:t>
+      </w:r>
+      <w:r>
+        <w:rPr/>
+        <w:t>s</w:t>
+      </w:r>
+      <w:r>
+        <w:rPr/>
+        <w:t xml:space="preserve"> used for measuring the total length of the current Carnegie </w:t>
       </w:r>
       <w:r>
         <w:rPr>
@@ -19875,7 +20044,32 @@
       </w:r>
       <w:r>
         <w:rPr/>
-        <w:t xml:space="preserve"> mount. This screenshot, viewing the model as though from above and slightly to the left of the mounted sauropods, shows the </w:t>
+        <w:t xml:space="preserve"> mount. </w:t>
+      </w:r>
+      <w:r>
+        <w:rPr>
+          <w:b/>
+          <w:bCs/>
+        </w:rPr>
+        <w:t>A.</w:t>
+      </w:r>
+      <w:r>
+        <w:rPr/>
+        <w:t xml:space="preserve"> Photogrammetric model by Peter Falkingham </w:t>
+      </w:r>
+      <w:r>
+        <w:rPr>
+          <w:shd w:fill="auto" w:val="clear"/>
+        </w:rPr>
+        <w:t>from photographs taken by Carnegie Hannah Smith (now Hannah Rak)</w:t>
+      </w:r>
+      <w:r>
+        <w:rPr/>
+        <w:t>.</w:t>
+      </w:r>
+      <w:r>
+        <w:rPr/>
+        <w:t xml:space="preserve"> This screenshot, viewing the model as though from above and slightly to the left of the mounted sauropods, shows the </w:t>
       </w:r>
       <w:r>
         <w:rPr>
@@ -19908,7 +20102,22 @@
       </w:r>
       <w:r>
         <w:rPr/>
-        <w:t xml:space="preserve"> show where markers were placed: at the tip of the snout, at mid-neck, at the cervicodorsal junction, on the neural spine of each of the first 33 caudal vertebrae, at the tip of the tail, and at a point midway between the Ca 33 and the tip. The total length was calculated as the sum of the measurements between consecutive markers: 6.76 m for the head and neck, 3.78 m for the trunk and 15.51 m for the tail, totalling 26.05 m. Screenshot by Peter Falkingham.</w:t>
+        <w:t xml:space="preserve"> show where markers were placed: at the tip of the snout, at mid-neck, at the cervicodorsal junction, on the neural spine of each of the first 33 caudal vertebrae, at the tip of the tail, and at a point midway between the Ca 33 and the tip. The total length was calculated as the sum of the measurements between consecutive markers: 6.76 m for the head and neck, 3.78 m for the trunk and 15.51 m for the tail, totalling 26.05 m. </w:t>
+      </w:r>
+      <w:r>
+        <w:rPr>
+          <w:b/>
+          <w:bCs/>
+        </w:rPr>
+        <w:t>B.</w:t>
+      </w:r>
+      <w:r>
+        <w:rPr/>
+        <w:t xml:space="preserve"> LIDAR-based model by Dakota Campbell of Eye-Bot. </w:t>
+      </w:r>
+      <w:r>
+        <w:rPr/>
+        <w:t>Blue boxes show lengths of measured segments, in feet and inches. The total of these measurements is 85 feet, 8+11/16 inches (= 26.13 m).</w:t>
       </w:r>
     </w:p>
     <w:p>

</xml_diff>

<commit_message>
Complete(?) the discussion of the tail
</commit_message>
<xml_diff>
--- a/TaylorEtAl-composition-of-the-Carnegie-Diplodocus.docx
+++ b/TaylorEtAl-composition-of-the-Carnegie-Diplodocus.docx
@@ -2585,7 +2585,15 @@
       </w:pPr>
       <w:r>
         <w:rPr/>
-        <w:t>Holland (1906:257–264) also discussed the bone that Hatcher (1901:41) tentatively described as a clavicle, but he was unable to reach a conclusion as to its true identity, dismissing the suggestion of Nopcsa (1905) that it was a baculum and suggesting they it could be a sternal rib. A pair of sculpted clavicles based on a similar element from CM 662 were tentatively included in the BMNH cast during its mounting, and photographed (Holland 1906:figures 25–26), but were removed after a few days due to the uncertainty about their true identity (Holland 1906:263–264; see photograph in Holland 1905:plate XVIII). They do not seem ever to have been incorporated in the Carnegie mount, and are not present in the current mount (Figure C). More recently, it has been suggested thst this bone in CM 84 is an interclavicle (Tschopp and Mateus, 2012).</w:t>
+        <w:t>Holland (1906:257–264) also discussed the bone that Hatcher (1901:41) tentatively described as a clavicle, but he was unable to reach a conclusion as to its true identity, dismissing the suggestion of Nopcsa (1905) that it was a baculum and suggesting they it could be a sternal rib. A pair of sculpted clavicles based on a similar element from CM 662 were tentatively included in the BMNH cast during its mounting, and photographed (Holland 1906:figures 25–26), but were removed after a few days due to the uncertainty about their true identity (Holland 1906:263–264; see photograph in Holland 1905:plate XVIII). They do not seem ever to have been incorporated in the Carnegie mount, and are not present in the current mount (Figure C). More recently, it has been suggested th</w:t>
+      </w:r>
+      <w:r>
+        <w:rPr/>
+        <w:t>a</w:t>
+      </w:r>
+      <w:r>
+        <w:rPr/>
+        <w:t>t this bone in CM 84 is an interclavicle (Tschopp and Mateus, 2012).</w:t>
       </w:r>
     </w:p>
     <w:p>
@@ -2690,7 +2698,15 @@
       </w:pPr>
       <w:r>
         <w:rPr/>
-        <w:t>CM 662 had not been discovered at the time Hatcher wrote his 1901 monograph. It is described in Holland (1906) but with a strong focus on the skull, and no measurements are given. No subsequent description has been published of this excellent specimen, neither while it was at the Carnegie Museum, nor during its time at the Cleveland Museum of Natural History, nor since its arrival at the Houston Museum of Natural History. McIntosh’s (1981:20) mentioned it being “the smaller individual” compared with CM 84, but did not quantify this. However, McIntosh (2005:68) gives the femur length of CM 662 as 1448 mm. As a cross-check, he also (p61) gives the humerus length as 910 mm (left) and 936 mm (right), and on the previous page gives the humerus:femur ratio as 0.64, implying femur lengths of 1422 mm (left) and 1463 mm (right) — and the given femur length falls close to the middle of this range. Given 1542 mm femur length of CM 84, CM 662 is 94% as large: very similar in size to CM 94, and close enough to CM 84 that inclusion of casts in the mount is justified.</w:t>
+        <w:t>CM 662 had not been discovered at the time Hatcher wrote his 1901 monograph. It is described in Holland (1906) but with a strong focus on the skull, and no measurements are given. No subsequent description has been published of this excellent specimen, neither while it was at the Carnegie Museum, nor during its time at the Cleveland Museum of Natural History, nor since its arrival at the Houston Museum of Natural History. McIntosh’s (1981:20) mentioned it being “the smaller individual” compared with CM 84, but did not quantify this. However, McIntosh (2005</w:t>
+      </w:r>
+      <w:r>
+        <w:rPr/>
+        <w:t>a</w:t>
+      </w:r>
+      <w:r>
+        <w:rPr/>
+        <w:t>:68) gives the femur length of CM 662 as 1448 mm. As a cross-check, he also (p61) gives the humerus length as 910 mm (left) and 936 mm (right), and on the previous page gives the humerus:femur ratio as 0.64, implying femur lengths of 1422 mm (left) and 1463 mm (right) — and the given femur length falls close to the middle of this range. Given 1542 mm femur length of CM 84, CM 662 is 94% as large: very similar in size to CM 94, and close enough to CM 84 that inclusion of casts in the mount is justified.</w:t>
       </w:r>
     </w:p>
     <w:p>
@@ -3460,19 +3476,7 @@
       </w:pPr>
       <w:r>
         <w:rPr/>
-        <w:t>E</w:t>
-      </w:r>
-      <w:r>
-        <w:rPr/>
-        <w:t>nquir</w:t>
-      </w:r>
-      <w:r>
-        <w:rPr/>
-        <w:t>ies were made</w:t>
-      </w:r>
-      <w:r>
-        <w:rPr/>
-        <w:t xml:space="preserve"> about the mounted </w:t>
+        <w:t xml:space="preserve">Enquiries were made about the mounted </w:t>
       </w:r>
       <w:r>
         <w:rPr>
@@ -3483,39 +3487,7 @@
       </w:r>
       <w:r>
         <w:rPr/>
-        <w:t xml:space="preserve"> DMNS 1494 at the Denver Museum of Natural History. </w:t>
-      </w:r>
-      <w:r>
-        <w:rPr/>
-        <w:t xml:space="preserve">The specimen had been received from the Carnegie Museum in exchange for fossil mammals, and mounted by Philip Reinheimer during the mid-1930s with a WPA crew, before being </w:t>
-      </w:r>
-      <w:r>
-        <w:rPr/>
-        <w:t xml:space="preserve">remounted </w:t>
-      </w:r>
-      <w:r>
-        <w:rPr/>
-        <w:t xml:space="preserve">more recently </w:t>
-      </w:r>
-      <w:r>
-        <w:rPr/>
-        <w:t xml:space="preserve">by Ken Carpenter and Bryan Small </w:t>
-      </w:r>
-      <w:r>
-        <w:rPr/>
-        <w:t>(Ken Carpenter, pers. comm., 2022)</w:t>
-      </w:r>
-      <w:r>
-        <w:rPr/>
-        <w:t xml:space="preserve">. </w:t>
-      </w:r>
-      <w:r>
-        <w:rPr/>
-        <w:t xml:space="preserve">It became apparent that </w:t>
-      </w:r>
-      <w:r>
-        <w:rPr/>
-        <w:t>its forelimbs were casts from the Carnegie's old forelimb material!</w:t>
+        <w:t xml:space="preserve"> DMNS 1494 at the Denver Museum of Natural History. The specimen had been received from the Carnegie Museum in exchange for fossil mammals, and mounted by Philip Reinheimer during the mid-1930s with a WPA crew, before being remounted more recently by Ken Carpenter and Bryan Small (Ken Carpenter, pers. comm., 2022). It became apparent that its forelimbs were casts from the Carnegie's old forelimb material!</w:t>
       </w:r>
     </w:p>
     <w:p>
@@ -3600,13 +3572,135 @@
       </w:pPr>
       <w:r>
         <w:rPr/>
-        <w:t>It is generally accepted that caudal vertebrae 32 and 37–73 in the Carnegie mount have always been the original fossils from CM 307. For example, McIntosh (1981:20) credits this specimen as having supplied “distal caudals” and Curtice (1996:73) says “These [CM 307] caudals were used to complete the mount of CM 84, occupying position 32 and 37–73 inclusive”. However, there is a suggestion that the real fossils may have been incorporated only relativ</w:t>
+        <w:t xml:space="preserve">It </w:t>
+      </w:r>
+      <w:r>
+        <w:rPr/>
+        <w:t>has been</w:t>
+      </w:r>
+      <w:r>
+        <w:rPr/>
+        <w:t xml:space="preserve"> generally accepted that caudal vertebrae in the Carnegie mount </w:t>
+      </w:r>
+      <w:r>
+        <w:rPr/>
+        <w:t xml:space="preserve">are </w:t>
+      </w:r>
+      <w:r>
+        <w:rPr/>
+        <w:t xml:space="preserve">the original fossils. </w:t>
+      </w:r>
+      <w:r>
+        <w:rPr/>
+        <w:t>In truth, the situation is more complex than that. The anteriormost 12 caudals are from the holotype, CM 84, and the elements included in the mount are all the real fossils. But the remainder of the tail includes or has included several plaster replicas.</w:t>
+      </w:r>
+    </w:p>
+    <w:p>
+      <w:pPr>
+        <w:pStyle w:val="TextBody"/>
+        <w:rPr/>
+      </w:pPr>
+      <w:r>
+        <w:rPr/>
+        <w:t xml:space="preserve">As noted above, </w:t>
+      </w:r>
+      <w:r>
+        <w:rPr/>
+        <w:t xml:space="preserve">Holland (1906:254) </w:t>
+      </w:r>
+      <w:r>
+        <w:rPr/>
+        <w:t>explained that in the London cast,</w:t>
+      </w:r>
+      <w:r>
+        <w:rPr/>
+        <w:t xml:space="preserve"> Ca13–31 and 33–36 were from CM 94, and Ca32 and Ca37–73 were from CM 307. </w:t>
+      </w:r>
+      <w:r>
+        <w:rPr/>
+        <w:t>It is natural to assume that the corresponding real fossils were used in the Carnegie mount, but this cannot be so.</w:t>
+      </w:r>
+    </w:p>
+    <w:p>
+      <w:pPr>
+        <w:pStyle w:val="TextBody"/>
+        <w:rPr/>
+      </w:pPr>
+      <w:r>
+        <w:rPr/>
+        <w:t>Regarding CM 94, Hatcher (1901:</w:t>
+      </w:r>
+      <w:r>
+        <w:rPr/>
+        <w:t>4</w:t>
+      </w:r>
+      <w:r>
+        <w:rPr/>
+        <w:t xml:space="preserve">) listed among its bones 20 caudals and 11 vertebrae not yet sufficiently prepared to be identified. One of these (field no. 5) was subsequently identified as a cervical </w:t>
+      </w:r>
+      <w:r>
+        <w:rPr/>
+        <w:t xml:space="preserve">(McIntosh 2005b) </w:t>
+      </w:r>
+      <w:r>
+        <w:rPr/>
+        <w:t xml:space="preserve">but the other 10 are probably all caudals. This gives us a total of at most 30 caudals from this specimen. </w:t>
+      </w:r>
+      <w:r>
+        <w:rPr/>
+        <w:t xml:space="preserve">When McIntosh was studying the Carnegie collection in 1969, he found 17 caudals marked CM 94. To these must be added a further six that had been loaned to Cleveland and later Houston to fill out the </w:t>
+      </w:r>
+      <w:r>
+        <w:rPr>
+          <w:i/>
+          <w:iCs/>
+        </w:rPr>
+        <w:t>Galeamopus</w:t>
+      </w:r>
+      <w:r>
+        <w:rPr/>
+        <w:t xml:space="preserve"> (= “</w:t>
+      </w:r>
+      <w:r>
+        <w:rPr>
+          <w:i/>
+          <w:iCs/>
+        </w:rPr>
+        <w:t>Diplodocus</w:t>
+      </w:r>
+      <w:r>
+        <w:rPr/>
+        <w:t xml:space="preserve">”) </w:t>
+      </w:r>
+      <w:r>
+        <w:rPr>
+          <w:i/>
+          <w:iCs/>
+          <w:u w:val="none"/>
+        </w:rPr>
+        <w:t>hayi</w:t>
+      </w:r>
+      <w:r>
+        <w:rPr/>
+        <w:t xml:space="preserve"> specimen initially numbered CM 622, which became CMNH 10670 in Cleveland, then HMNS 175 in Houston. In the early 1970s, Wann Langston, having cast these for the Houston mount, returned the originals to the Carnegie Museum (McIntosh 2005b), at which point there were 23 caudals of CM 94 in the collection. But since only 30 were found, no more than seven of these can have been incorporated into the mount at that time. Since Ca13–31 and 33–36 constitute 23 vertebrae, it follows that 16 of these must have been casts. McIntosh (2005b) speculated that Coggeshall used some of the better preserved caudals of CM 94 and </w:t>
+      </w:r>
+      <w:r>
+        <w:rPr/>
+        <w:t>cast</w:t>
+      </w:r>
+      <w:r>
+        <w:rPr/>
+        <w:t xml:space="preserve"> those that were not in such good condition. </w:t>
+      </w:r>
+      <w:r>
+        <w:rPr/>
+        <w:t>It might be expected that numerous CM 94 caudals, stabilized, would have been incorporated into the 2007 remount. However, a</w:t>
       </w:r>
       <w:r>
         <w:rPr>
           <w:shd w:fill="auto" w:val="clear"/>
         </w:rPr>
-        <w:t>ely recently: a database note on the 2007 remounting located by Amy Henrici says “One caudal added from CM 94. Caudals 37–73 were casts in original mount and replaced with caudals from CM 307”. Henrici also found a “specimen removed” tag in the CM 307 drawer in collection indicating that at least some elements of the specimen were removed from the drawer for loan to Phil Fraley on 20 November 2006. (None remain there today.)</w:t>
+        <w:t xml:space="preserve"> database note on this remounting located by Amy Henrici says “One caudal added from CM 94”. No records have been found indicating which caudal this was, nor why only one was used. It seems, then, that 15 of the CM 94 caudals in the tail of the mount are still casts.</w:t>
       </w:r>
     </w:p>
     <w:p>
@@ -3615,10 +3709,62 @@
         <w:rPr/>
       </w:pPr>
       <w:r>
+        <w:rPr/>
+        <w:t xml:space="preserve">The situation </w:t>
+      </w:r>
+      <w:r>
+        <w:rPr/>
+        <w:t xml:space="preserve">is even more complex with CM 307. </w:t>
+      </w:r>
+      <w:r>
+        <w:rPr/>
+        <w:t xml:space="preserve">McIntosh (1981:20) credits this specimen as having supplied “distal caudals” and Curtice (1996:73) says “These [CM 307] caudals were used to complete the mount of CM 84, occupying position 32 and 37–73 inclusive”, </w:t>
+      </w:r>
+      <w:r>
+        <w:rPr/>
+        <w:t>echoing Holland (1906:254)</w:t>
+      </w:r>
+      <w:r>
+        <w:rPr/>
+        <w:t xml:space="preserve">. However, there is </w:t>
+      </w:r>
+      <w:r>
+        <w:rPr/>
+        <w:t xml:space="preserve">some evidence </w:t>
+      </w:r>
+      <w:r>
+        <w:rPr/>
+        <w:t>that the real fossils may have been incorporated only relativ</w:t>
+      </w:r>
+      <w:r>
         <w:rPr>
           <w:shd w:fill="auto" w:val="clear"/>
         </w:rPr>
-        <w:t>However, photographs of caudals 37–46 supplied by Phil Fraley, having been taken after they were removed from the old mount for the remounting process, clearly show that these elements were real bone and not casts. (Incidentally, Holland’s (1906:plate XXIX) illustrations of these caudals do not closely resemble the actual fossils.) Adding to the confusion, Harris (2006:figure 18c) included photographs of two whiplash caudals of CM 307, which were likely taken in collections. Another photo taken by Harris some time around 2003 (pers. comm, 2022) shows a drawer of 18 whiplash caudals, one of which is a perfect match for one of those in his (2006:figure 18c) illustration. It therefore seems that shortly before the remount, at least 18 distal caudals of CM 307 were in the Carnegie collections rather than being incorporated into the mounted skeleton. Correspondence between Matthew Lamanna and John Scott Lucas confirms that in November 2006 Carnegie staff sent an unspecified number of caudal vertebrae from CM 94 and CM 307 to Fraley’s lab — most likely the single vertebra of CM 94 referred to in the database note and the 18 of CM 307 that had been photographed by Harris.</w:t>
+        <w:t xml:space="preserve">ely recently: </w:t>
+      </w:r>
+      <w:r>
+        <w:rPr>
+          <w:shd w:fill="auto" w:val="clear"/>
+        </w:rPr>
+        <w:t>the</w:t>
+      </w:r>
+      <w:r>
+        <w:rPr>
+          <w:shd w:fill="auto" w:val="clear"/>
+        </w:rPr>
+        <w:t xml:space="preserve"> database note located by Henrici </w:t>
+      </w:r>
+      <w:r>
+        <w:rPr>
+          <w:shd w:fill="auto" w:val="clear"/>
+        </w:rPr>
+        <w:t xml:space="preserve">continues </w:t>
+      </w:r>
+      <w:r>
+        <w:rPr>
+          <w:shd w:fill="auto" w:val="clear"/>
+        </w:rPr>
+        <w:t>“Caudals 37–73 were casts in original mount and replaced with caudals from CM 307”. Henrici also found a “specimen removed” tag in the CM 307 drawer in collection indicating that at least some elements of the specimen were removed from the drawer for loan to Phil Fraley on 20 November 2006. (None remain there today.)</w:t>
       </w:r>
     </w:p>
     <w:p>
@@ -3630,7 +3776,31 @@
         <w:rPr>
           <w:shd w:fill="auto" w:val="clear"/>
         </w:rPr>
-        <w:t>It must be considered possible that only the more proximal caudals of CM 307 were incorporated into the mount in 1907, with casts used for the more distal elements, and the accounts of Holland (1906:254), Curtice (1996:73) and Tschopp et al. (2019:20) are all misleading. It must be remember that Holland’s account was written the year before the real fossil mount was constructed, and was focussed on the 1904–1905 creation of the London cast, so that his account of which caudals were used specifies which were the sources of cast elements for that mount. It is natural to assume, but not necessarily correct, that the real fossil mount used the bones that the casts were taken from. If Curtice (1996) and Tschopp et al. (2019) drew their information from Holland (1906) and made this understandable assumption, that might account for the misreporting. It is possible that only the anteriormost 20 of the CM 207 caudals were included in the 1907 mount, the remaining 18 being provided as casts, with the real material remaining in collections until 2006.</w:t>
+        <w:t xml:space="preserve">However, photographs of caudals 37–46 supplied by Phil Fraley, </w:t>
+      </w:r>
+      <w:r>
+        <w:rPr>
+          <w:shd w:fill="auto" w:val="clear"/>
+        </w:rPr>
+        <w:t>which were</w:t>
+      </w:r>
+      <w:r>
+        <w:rPr>
+          <w:shd w:fill="auto" w:val="clear"/>
+        </w:rPr>
+        <w:t xml:space="preserve"> taken after they were removed from the old mount for the remounting process, clearly show that these elements were real bone and not casts. (Incidentally, Holland’s (1906:plate XXIX) illustrations of these caudals do not closely resemble the actual fossils.) Adding to the confusion, Harris (2006:figure 18c) included photographs of two whiplash caudals of CM 307, which were likely taken in collections. Another photo taken by Harris some time around 2003 (pers. comm, 2022) shows a drawer of 18 whiplash caudals, one of which is a perfect match for one of those in his (2006:figure 18c) illustration. It therefore seems that shortly before the remount, at least 18 distal caudals of CM 307 were in the Carnegie collections rather than being incorporated into the mounted skeleton, </w:t>
+      </w:r>
+      <w:r>
+        <w:rPr>
+          <w:shd w:fill="auto" w:val="clear"/>
+        </w:rPr>
+        <w:t>but that these did not include any of 37–46</w:t>
+      </w:r>
+      <w:r>
+        <w:rPr>
+          <w:shd w:fill="auto" w:val="clear"/>
+        </w:rPr>
+        <w:t>. Correspondence between Matthew Lamanna and John Scott Lucas confirms that in November 2006 Carnegie staff sent an unspecified number of caudal vertebrae from CM 94 and CM 307 to Fraley’s lab — most likely the single vertebra of CM 94 referred to in the database note and the 18 of CM 307 that had been photographed by Harris.</w:t>
       </w:r>
     </w:p>
     <w:p>
@@ -3642,7 +3812,67 @@
         <w:rPr>
           <w:shd w:fill="auto" w:val="clear"/>
         </w:rPr>
-        <w:t>But it is also possible that all 38 caudals of CM 307 were indeed incorporated into the original mount, but that the eighteen most distal were subsequently removed and replaced with casts. This may have been due to the risk of theft, as these small bones would have been easy targets for souvenir-hunters in the days when the tail was mounted at ground level. If this was the case, then it would have been natural to return the real caudal to the tail when it was reposed in its present elevated posture, far out of reach of museum visitors.</w:t>
+        <w:t xml:space="preserve">It </w:t>
+      </w:r>
+      <w:r>
+        <w:rPr>
+          <w:shd w:fill="auto" w:val="clear"/>
+        </w:rPr>
+        <w:t xml:space="preserve">seems, then, </w:t>
+      </w:r>
+      <w:r>
+        <w:rPr>
+          <w:shd w:fill="auto" w:val="clear"/>
+        </w:rPr>
+        <w:t xml:space="preserve">that only the more proximal caudals of CM 307 were incorporated into the mount in 1907. </w:t>
+      </w:r>
+      <w:r>
+        <w:rPr>
+          <w:shd w:fill="auto" w:val="clear"/>
+        </w:rPr>
+        <w:t>C</w:t>
+      </w:r>
+      <w:r>
+        <w:rPr>
+          <w:shd w:fill="auto" w:val="clear"/>
+        </w:rPr>
+        <w:t xml:space="preserve">asts </w:t>
+      </w:r>
+      <w:r>
+        <w:rPr>
+          <w:shd w:fill="auto" w:val="clear"/>
+        </w:rPr>
+        <w:t xml:space="preserve">seem to have been </w:t>
+      </w:r>
+      <w:r>
+        <w:rPr>
+          <w:shd w:fill="auto" w:val="clear"/>
+        </w:rPr>
+        <w:t xml:space="preserve">used for the more distal elements, </w:t>
+      </w:r>
+      <w:r>
+        <w:rPr>
+          <w:shd w:fill="auto" w:val="clear"/>
+        </w:rPr>
+        <w:t>replaced with real fossils in 2007</w:t>
+      </w:r>
+      <w:r>
+        <w:rPr>
+          <w:shd w:fill="auto" w:val="clear"/>
+        </w:rPr>
+        <w:t>, and the accounts of Holland (1906:254), Curtice (1996:73) and Tschopp et al. (2019:20) are all misleading. It must be remember</w:t>
+      </w:r>
+      <w:r>
+        <w:rPr>
+          <w:shd w:fill="auto" w:val="clear"/>
+        </w:rPr>
+        <w:t>ed</w:t>
+      </w:r>
+      <w:r>
+        <w:rPr>
+          <w:shd w:fill="auto" w:val="clear"/>
+        </w:rPr>
+        <w:t xml:space="preserve"> that Holland’s account was written the year before the real fossil mount was constructed, and was focussed on the 1904–1905 creation of the London cast, so that his account of which caudals were used specifies which were the sources of cast elements for that mount. It is natural to assume, but not necessarily correct, that the real fossil mount used the bones that the casts were taken from. If Curtice (1996) and Tschopp et al. (2019) drew their information from Holland (1906) and made this understandable assumption, that might account for the misreporting.</w:t>
       </w:r>
     </w:p>
     <w:p>
@@ -3654,6 +3884,48 @@
         <w:rPr>
           <w:shd w:fill="auto" w:val="clear"/>
         </w:rPr>
+        <w:t>The most likely conclusion</w:t>
+      </w:r>
+      <w:r>
+        <w:rPr>
+          <w:shd w:fill="auto" w:val="clear"/>
+        </w:rPr>
+        <w:t xml:space="preserve"> </w:t>
+      </w:r>
+      <w:r>
+        <w:rPr>
+          <w:shd w:fill="auto" w:val="clear"/>
+        </w:rPr>
+        <w:t xml:space="preserve">is </w:t>
+      </w:r>
+      <w:r>
+        <w:rPr>
+          <w:shd w:fill="auto" w:val="clear"/>
+        </w:rPr>
+        <w:t>that only the anteriormost 20 of the CM 207 caudals were included in the 1907 mount, the remaining 18 being provided as casts, with the real material remaining in collections until 2006. But it is also possible that all 38 caudals of CM 307 were indeed incorporated into the original mount, but that the eighteen most distal were subsequently removed and replaced with casts. This may have been due to the risk of theft, as these small bones would have been easy targets for souvenir-hunters in the days when the tail was mounted at ground level. If this was the case, then it would have been natural to return the real caudal</w:t>
+      </w:r>
+      <w:r>
+        <w:rPr>
+          <w:shd w:fill="auto" w:val="clear"/>
+        </w:rPr>
+        <w:t>s</w:t>
+      </w:r>
+      <w:r>
+        <w:rPr>
+          <w:shd w:fill="auto" w:val="clear"/>
+        </w:rPr>
+        <w:t xml:space="preserve"> to the tail when it was reposed in its present elevated posture, far out of reach of museum visitors.</w:t>
+      </w:r>
+    </w:p>
+    <w:p>
+      <w:pPr>
+        <w:pStyle w:val="TextBody"/>
+        <w:rPr/>
+      </w:pPr>
+      <w:r>
+        <w:rPr>
+          <w:shd w:fill="auto" w:val="clear"/>
+        </w:rPr>
         <w:t>None of this explains why the one additional CM 94 caudal was not incorporated in the original mount, nor why it was added in the 2007 remount or where in the column it was inserted. One further oddity is that Fraley’s photographs show that two separate caudals of CM 307 were labelled 38A and 38B. This would seem to indicate either that the caudals described as 37–73 actually totalled 37 rather than 36; or that a sequence of 36 caudals filling positions 37–73 were actually numbered 37, 38A, 38B and 39–72. Once more, we have not been able to locate records or correspondence that would enable us to settle this point.</w:t>
       </w:r>
     </w:p>
@@ -3714,29 +3986,17 @@
     <w:p>
       <w:pPr>
         <w:pStyle w:val="TextBody"/>
-        <w:rPr>
-          <w:highlight w:val="none"/>
-          <w:shd w:fill="FFFF00" w:val="clear"/>
-        </w:rPr>
-      </w:pPr>
-      <w:r>
-        <w:rPr>
-          <w:shd w:fill="FFFF00" w:val="clear"/>
-        </w:rPr>
-        <w:t>XXX But the extra CM 94 caudal should mean that there at 84 caudals now rather than 83?</w:t>
-      </w:r>
-    </w:p>
-    <w:p>
-      <w:pPr>
-        <w:pStyle w:val="TextBody"/>
-        <w:rPr>
-          <w:highlight w:val="none"/>
-          <w:shd w:fill="FFFF00" w:val="clear"/>
-        </w:rPr>
-      </w:pPr>
-      <w:r>
-        <w:rPr/>
-        <w:t xml:space="preserve">It may be that the already very long tail of the Carnegie </w:t>
+        <w:rPr/>
+      </w:pPr>
+      <w:r>
+        <w:rPr>
+          <w:shd w:fill="auto" w:val="clear"/>
+        </w:rPr>
+        <w:t>I</w:t>
+      </w:r>
+      <w:r>
+        <w:rPr/>
+        <w:t xml:space="preserve">t may be that the already very long tail of the Carnegie </w:t>
       </w:r>
       <w:r>
         <w:rPr>
@@ -3747,7 +4007,23 @@
       </w:r>
       <w:r>
         <w:rPr/>
-        <w:t xml:space="preserve"> should be rather longer. Although the taxonomic identity of CM 307, from which the mid-to-distal caudals are taken, is not known with certainty, it does not appear to be </w:t>
+        <w:t xml:space="preserve"> should be rather longer </w:t>
+      </w:r>
+      <w:r>
+        <w:rPr/>
+        <w:t>still</w:t>
+      </w:r>
+      <w:r>
+        <w:rPr/>
+        <w:t xml:space="preserve">. Although the taxonomic identity of CM 307, from which the mid-to-distal caudals </w:t>
+      </w:r>
+      <w:r>
+        <w:rPr/>
+        <w:t>were</w:t>
+      </w:r>
+      <w:r>
+        <w:rPr/>
+        <w:t xml:space="preserve"> taken, is not known with certainty, it does not appear to be </w:t>
       </w:r>
       <w:r>
         <w:rPr>
@@ -3780,11 +4056,7 @@
       </w:r>
       <w:r>
         <w:rPr/>
-        <w:t xml:space="preserve"> are about 25% longer proportionally than those of other diplodocine species (Figure Q). </w:t>
-      </w:r>
-      <w:r>
-        <w:rPr/>
-        <w:t>Since about 40% of the tail length is made up of CM 307 vertebrae (Taylor pers. obs.), increasing that portion by 25% would increase the total tail length by about 10%. The present tail is about 15 m long (see caption to Figure O.A), so this would extend the total length of the animal by 1.5 m.</w:t>
+        <w:t xml:space="preserve"> are proportionally about 25% longer than those of other diplodocine species (Figure Q). Since about 40% of the tail length is made up of CM 307 vertebrae (Taylor pers. obs.), increasing that portion by 25% would increase the total tail length by about 10%. The present tail is about 15 m long (see caption to Figure O.A), so this would extend the total length of the animal by 1.5 m.</w:t>
       </w:r>
     </w:p>
     <w:p>
@@ -4144,23 +4416,7 @@
       </w:r>
       <w:r>
         <w:rPr/>
-        <w:t xml:space="preserve"> and its casts has been various</w:t>
-      </w:r>
-      <w:r>
-        <w:rPr/>
-        <w:t>ly</w:t>
-      </w:r>
-      <w:r>
-        <w:rPr/>
-        <w:t xml:space="preserve"> reported in the literature. Hatcher (1901:39), working with the holotype and referred specimens CM 84 and CM 94, but without a complete tail, derived a total length of 68 feet (= 20.7 m) along column from the tip of the snout to the end of caudal 37. This estimate omitted the distal </w:t>
-      </w:r>
-      <w:r>
-        <w:rPr/>
-        <w:t xml:space="preserve">part of the </w:t>
-      </w:r>
-      <w:r>
-        <w:rPr/>
-        <w:t>tail, and would be revised upwards in future publications.</w:t>
+        <w:t xml:space="preserve"> and its casts has been variously reported in the literature. Hatcher (1901:39), working with the holotype and referred specimens CM 84 and CM 94, but without a complete tail, derived a total length of 68 feet (= 20.7 m) along column from the tip of the snout to the end of caudal 37. This estimate omitted the distal part of the tail, and would be revised upwards in future publications.</w:t>
       </w:r>
     </w:p>
     <w:p>
@@ -4230,15 +4486,7 @@
       </w:pPr>
       <w:r>
         <w:rPr/>
-        <w:t xml:space="preserve">The total length of the real skeleton as now mounted at the Carnegie Museum is surprisingly difficult to measure, perhaps </w:t>
-      </w:r>
-      <w:r>
-        <w:rPr/>
-        <w:t>casting some light on</w:t>
-      </w:r>
-      <w:r>
-        <w:rPr/>
-        <w:t xml:space="preserve"> why published estimates have varied so much. The obvious approach is to run a string from the snout along the curve of the vertebral column to the tip of the tail, then measure the lengths of the string. But even using lifts it is difficult or impossible to position a string directly along the dorsal midline of the vertebrae. An alternative would be to drop plumb-lines from the midline of the skeleton, and measure between them along the floor: but this too is difficult due to the complex pose with curved neck and tail, which would require many plumb lines, and because of the raised platform on which the legs and torso are mounted, and the display of reconstructed plants on that platform.</w:t>
+        <w:t>The total length of the real skeleton as now mounted at the Carnegie Museum is surprisingly difficult to measure, perhaps casting some light on why published estimates have varied so much. The obvious approach is to run a string from the snout along the curve of the vertebral column to the tip of the tail, then measure the lengths of the string. But even using lifts it is difficult or impossible to position a string directly along the dorsal midline of the vertebrae. An alternative would be to drop plumb-lines from the midline of the skeleton, and measure between them along the floor: but this too is difficult due to the complex pose with curved neck and tail, which would require many plumb lines, and because of the raised platform on which the legs and torso are mounted, and the display of reconstructed plants on that platform.</w:t>
       </w:r>
     </w:p>
     <w:p>
@@ -4253,81 +4501,21 @@
         <w:rPr>
           <w:shd w:fill="auto" w:val="clear"/>
         </w:rPr>
-        <w:t>Instead, Peter Falkingham measured the length of the current mount (including the ten extra distal caudals added in 2007) using a photogrammetric model constructed in November 2022 using RealityCapture, from photographs taken by Carnegie Museum volunteer Hannah Smith (now Hannah Rak) in the early to mid 2010s (Figure O.</w:t>
-      </w:r>
-      <w:r>
-        <w:rPr>
+        <w:t xml:space="preserve">Instead, Peter Falkingham measured the length of the current mount (including the ten extra distal caudals added in 2007) using a photogrammetric model constructed in November 2022 using RealityCapture, from photographs taken by Carnegie Museum volunteer Hannah Smith (now Hannah Rak) in the early to mid 2010s (Figure O.A). Markers were placed along the midline of the </w:t>
+      </w:r>
+      <w:r>
+        <w:rPr>
+          <w:i/>
+          <w:iCs/>
           <w:shd w:fill="auto" w:val="clear"/>
         </w:rPr>
-        <w:t>A</w:t>
+        <w:t>Diplodocus</w:t>
       </w:r>
       <w:r>
         <w:rPr>
           <w:shd w:fill="auto" w:val="clear"/>
         </w:rPr>
-        <w:t xml:space="preserve">). Markers were placed along the midline of the </w:t>
-      </w:r>
-      <w:r>
-        <w:rPr>
-          <w:i/>
-          <w:iCs/>
-          <w:shd w:fill="auto" w:val="clear"/>
-        </w:rPr>
-        <w:t>Diplodocus</w:t>
-      </w:r>
-      <w:r>
-        <w:rPr>
-          <w:shd w:fill="auto" w:val="clear"/>
-        </w:rPr>
-        <w:t xml:space="preserve"> digital model at the tip of the snout, at mid-neck, at the cervicodorsal junction, on the neural spine of each of the first 33 caudal vertebrae, at the tip of the tail, and at a point midway between Ca 33 and the tail tip. The total length was calculated as the sum of the measurements between consecutive markers, yielding 26.05 m (= 85.5 feet). </w:t>
-      </w:r>
-      <w:r>
-        <w:rPr>
-          <w:shd w:fill="auto" w:val="clear"/>
-        </w:rPr>
-        <w:t xml:space="preserve">Corroborating this estimate, another was performed using a LIDAR scan by Dakota Campbell, founder of Eye-Bot Aerial Solutions. Measuring along a sequence of lines connecting the neural spines of </w:t>
-      </w:r>
-      <w:r>
-        <w:rPr>
-          <w:shd w:fill="auto" w:val="clear"/>
-        </w:rPr>
-        <w:t xml:space="preserve">short sequences of </w:t>
-      </w:r>
-      <w:r>
-        <w:rPr>
-          <w:shd w:fill="auto" w:val="clear"/>
-        </w:rPr>
-        <w:t xml:space="preserve">vertebrae (Figure O.B), he found a total length of 85 feet, </w:t>
-      </w:r>
-      <w:r>
-        <w:rPr>
-          <w:shd w:fill="auto" w:val="clear"/>
-        </w:rPr>
-        <w:t>8+11/16</w:t>
-      </w:r>
-      <w:r>
-        <w:rPr>
-          <w:shd w:fill="auto" w:val="clear"/>
-        </w:rPr>
-        <w:t xml:space="preserve"> inches (= 26.1</w:t>
-      </w:r>
-      <w:r>
-        <w:rPr>
-          <w:shd w:fill="auto" w:val="clear"/>
-        </w:rPr>
-        <w:t>3</w:t>
-      </w:r>
-      <w:r>
-        <w:rPr>
-          <w:shd w:fill="auto" w:val="clear"/>
-        </w:rPr>
-        <w:t xml:space="preserve"> m). The closeness of this estimate to that of Falkingham gives some reassurance that these measurements of slightly over 26 m are correct. </w:t>
-      </w:r>
-      <w:r>
-        <w:rPr>
-          <w:shd w:fill="auto" w:val="clear"/>
-        </w:rPr>
-        <w:t>Of the two, Campbell’s estimate is likely to be the more accurate, as the vertebral column was broken into more segments.</w:t>
+        <w:t xml:space="preserve"> digital model at the tip of the snout, at mid-neck, at the cervicodorsal junction, on the neural spine of each of the first 33 caudal vertebrae, at the tip of the tail, and at a point midway between Ca 33 and the tail tip. The total length was calculated as the sum of the measurements between consecutive markers, yielding 26.05 m (= 85.5 feet). Corroborating this estimate, another was performed using a LIDAR scan by Dakota Campbell, founder of Eye-Bot Aerial Solutions. Measuring along a sequence of lines connecting the neural spines of short sequences of vertebrae (Figure O.B), he found a total length of 85 feet, 8+11/16 inches (= 26.13 m). The closeness of this estimate to that of Falkingham gives some reassurance that these measurements of slightly over 26 m are correct. Of the two, Campbell’s estimate is likely to be the more accurate, as the vertebral column was broken into more segments.</w:t>
       </w:r>
     </w:p>
     <w:p>
@@ -4342,43 +4530,7 @@
         <w:rPr>
           <w:shd w:fill="auto" w:val="clear"/>
         </w:rPr>
-        <w:t>This is 2.</w:t>
-      </w:r>
-      <w:r>
-        <w:rPr>
-          <w:shd w:fill="auto" w:val="clear"/>
-        </w:rPr>
-        <w:t>33</w:t>
-      </w:r>
-      <w:r>
-        <w:rPr>
-          <w:shd w:fill="auto" w:val="clear"/>
-        </w:rPr>
-        <w:t xml:space="preserve"> m longer than the likely 23.8 m of the old mount, the extra length presumably being due to the additional caudals inserted in the remount. The last few caudals (70–73) of CM 307 average 110 mm in length (Tschopp et al. 2019:table 3). If the ten sculpted whiplash caudals were of similar length, they would account for 1.1 m of additional length. The other 1.</w:t>
-      </w:r>
-      <w:r>
-        <w:rPr>
-          <w:shd w:fill="auto" w:val="clear"/>
-        </w:rPr>
-        <w:t>2</w:t>
-      </w:r>
-      <w:r>
-        <w:rPr>
-          <w:shd w:fill="auto" w:val="clear"/>
-        </w:rPr>
-        <w:t xml:space="preserve"> m </w:t>
-      </w:r>
-      <w:r>
-        <w:rPr>
-          <w:shd w:fill="auto" w:val="clear"/>
-        </w:rPr>
-        <w:t xml:space="preserve">or so </w:t>
-      </w:r>
-      <w:r>
-        <w:rPr>
-          <w:shd w:fill="auto" w:val="clear"/>
-        </w:rPr>
-        <w:t xml:space="preserve">must be made up of the CM 94 caudal and multiple CM 307 caudals that were also added. </w:t>
+        <w:t xml:space="preserve">This is 2.33 m longer than the likely 23.8 m of the old mount, the extra length presumably being due to the additional caudals inserted in the remount. The last few caudals (70–73) of CM 307 average 110 mm in length (Tschopp et al. 2019:table 3). If the ten sculpted whiplash caudals were of similar length, they would account for 1.1 m of additional length. The other 1.2 m or so must be made up of the CM 94 caudal and multiple CM 307 caudals that were also added. </w:t>
       </w:r>
       <w:r>
         <w:rPr>
@@ -4644,15 +4796,7 @@
       </w:pPr>
       <w:r>
         <w:rPr/>
-        <w:t xml:space="preserve">We thank Paul Barrett, </w:t>
-      </w:r>
-      <w:r>
-        <w:rPr/>
-        <w:t xml:space="preserve">Ken Carpenter, </w:t>
-      </w:r>
-      <w:r>
-        <w:rPr/>
-        <w:t>David Letasi, Peter May, Amanda McGee, Anthony Maltese, Kristian Remes, Vincent Reneleau, Daniela Schwarz and Matt Wedel for permission to cite personal communications. We also thank Vincent Reneleau for measuring the Paris cast.</w:t>
+        <w:t>We thank Paul Barrett, Ken Carpenter, David Letasi, Peter May, Amanda McGee, Anthony Maltese, Kristian Remes, Vincent Reneleau, Daniela Schwarz and Matt Wedel for permission to cite personal communications. We also thank Vincent Reneleau for measuring the Paris cast.</w:t>
       </w:r>
     </w:p>
     <w:p>
@@ -4662,19 +4806,7 @@
       </w:pPr>
       <w:r>
         <w:rPr/>
-        <w:t>We are especially grateful to Peter Falkingham for creating the photogrammetric model of the Carnegie mount and using it to measure its total length, and for providing the screenshot for Figure O.</w:t>
-      </w:r>
-      <w:r>
-        <w:rPr/>
-        <w:t>A</w:t>
-      </w:r>
-      <w:r>
-        <w:rPr/>
-        <w:t xml:space="preserve">; </w:t>
-      </w:r>
-      <w:r>
-        <w:rPr/>
-        <w:t>and to Dakota Campbell  of Eye-Bot Aerial Solutions for creating a LIDAR-based model and calculating a second length estimate, and providing the screenshot for Figure O.B.</w:t>
+        <w:t>We are especially grateful to Peter Falkingham for creating the photogrammetric model of the Carnegie mount and using it to measure its total length, and for providing the screenshot for Figure O.A; and to Dakota Campbell  of Eye-Bot Aerial Solutions for creating a LIDAR-based model and calculating a second length estimate, and providing the screenshot for Figure O.B.</w:t>
       </w:r>
     </w:p>
     <w:p>
@@ -6355,23 +6487,21 @@
           <w:b w:val="false"/>
           <w:bCs w:val="false"/>
         </w:rPr>
-        <w:t xml:space="preserve">McIntosh, John S. 2005. The Genus </w:t>
+        <w:t>McIntosh, John S. 2005</w:t>
       </w:r>
       <w:r>
         <w:rPr>
           <w:b w:val="false"/>
           <w:bCs w:val="false"/>
-          <w:i/>
-          <w:iCs/>
-        </w:rPr>
-        <w:t>Barosaurus</w:t>
+        </w:rPr>
+        <w:t>a</w:t>
       </w:r>
       <w:r>
         <w:rPr>
           <w:b w:val="false"/>
           <w:bCs w:val="false"/>
         </w:rPr>
-        <w:t xml:space="preserve"> Marsh (Sauropoda, Diplodocidae). pp. 38–77 in Virginia Tidwell and Ken Carpenter (eds.), </w:t>
+        <w:t xml:space="preserve">. The Genus </w:t>
       </w:r>
       <w:r>
         <w:rPr>
@@ -6380,14 +6510,59 @@
           <w:i/>
           <w:iCs/>
         </w:rPr>
-        <w:t>Thunder Lizards: the Sauropodomorph Dinosaurs</w:t>
+        <w:t>Barosaurus</w:t>
       </w:r>
       <w:r>
         <w:rPr>
           <w:b w:val="false"/>
           <w:bCs w:val="false"/>
         </w:rPr>
+        <w:t xml:space="preserve"> Marsh (Sauropoda, Diplodocidae). pp. 38–77 in Virginia Tidwell and Ken Carpenter (eds.), </w:t>
+      </w:r>
+      <w:r>
+        <w:rPr>
+          <w:b w:val="false"/>
+          <w:bCs w:val="false"/>
+          <w:i/>
+          <w:iCs/>
+        </w:rPr>
+        <w:t>Thunder Lizards: the Sauropodomorph Dinosaurs</w:t>
+      </w:r>
+      <w:r>
+        <w:rPr>
+          <w:b w:val="false"/>
+          <w:bCs w:val="false"/>
+        </w:rPr>
         <w:t>. Indiana University Press, Bloomington, Indiana. 495 pp.</w:t>
+      </w:r>
+    </w:p>
+    <w:p>
+      <w:pPr>
+        <w:pStyle w:val="Reference"/>
+        <w:rPr/>
+      </w:pPr>
+      <w:r>
+        <w:rPr>
+          <w:b w:val="false"/>
+          <w:bCs w:val="false"/>
+        </w:rPr>
+        <w:t xml:space="preserve">McIntosh, John S. 2005b. </w:t>
+      </w:r>
+      <w:r>
+        <w:rPr>
+          <w:b w:val="false"/>
+          <w:bCs w:val="false"/>
+          <w:i/>
+          <w:iCs/>
+        </w:rPr>
+        <w:t>Diplodocus</w:t>
+      </w:r>
+      <w:r>
+        <w:rPr>
+          <w:b w:val="false"/>
+          <w:bCs w:val="false"/>
+        </w:rPr>
+        <w:t xml:space="preserve"> tail (email to Mathew C. Lamanna).</w:t>
       </w:r>
     </w:p>
     <w:p>
@@ -20017,23 +20192,7 @@
       </w:r>
       <w:r>
         <w:rPr/>
-        <w:t xml:space="preserve"> </w:t>
-      </w:r>
-      <w:r>
-        <w:rPr/>
-        <w:t>Digital m</w:t>
-      </w:r>
-      <w:r>
-        <w:rPr/>
-        <w:t>odel</w:t>
-      </w:r>
-      <w:r>
-        <w:rPr/>
-        <w:t>s</w:t>
-      </w:r>
-      <w:r>
-        <w:rPr/>
-        <w:t xml:space="preserve"> used for measuring the total length of the current Carnegie </w:t>
+        <w:t xml:space="preserve"> Digital models used for measuring the total length of the current Carnegie </w:t>
       </w:r>
       <w:r>
         <w:rPr>
@@ -20065,11 +20224,7 @@
       </w:r>
       <w:r>
         <w:rPr/>
-        <w:t>.</w:t>
-      </w:r>
-      <w:r>
-        <w:rPr/>
-        <w:t xml:space="preserve"> This screenshot, viewing the model as though from above and slightly to the left of the mounted sauropods, shows the </w:t>
+        <w:t xml:space="preserve">. This screenshot, viewing the model as though from above and slightly to the left of the mounted sauropods, shows the </w:t>
       </w:r>
       <w:r>
         <w:rPr>
@@ -20113,11 +20268,7 @@
       </w:r>
       <w:r>
         <w:rPr/>
-        <w:t xml:space="preserve"> LIDAR-based model by Dakota Campbell of Eye-Bot. </w:t>
-      </w:r>
-      <w:r>
-        <w:rPr/>
-        <w:t>Blue boxes show lengths of measured segments, in feet and inches. The total of these measurements is 85 feet, 8+11/16 inches (= 26.13 m).</w:t>
+        <w:t xml:space="preserve"> LIDAR-based model by Dakota Campbell of Eye-Bot. Blue boxes show lengths of measured segments, in feet and inches. The total of these measurements is 85 feet, 8+11/16 inches (= 26.13 m).</w:t>
       </w:r>
     </w:p>
     <w:p>
@@ -20164,35 +20315,7 @@
       </w:r>
       <w:r>
         <w:rPr/>
-        <w:t xml:space="preserve"> Mid-</w:t>
-      </w:r>
-      <w:r>
-        <w:rPr/>
-        <w:t>caudal</w:t>
-      </w:r>
-      <w:r>
-        <w:rPr/>
-        <w:t xml:space="preserve"> vertebrae </w:t>
-      </w:r>
-      <w:r>
-        <w:rPr/>
-        <w:t xml:space="preserve">of </w:t>
-      </w:r>
-      <w:r>
-        <w:rPr/>
-        <w:t>d</w:t>
-      </w:r>
-      <w:r>
-        <w:rPr/>
-        <w:t>iplodoc</w:t>
-      </w:r>
-      <w:r>
-        <w:rPr/>
-        <w:t>ines, all from around the same part of the tail, plus or minus two positions</w:t>
-      </w:r>
-      <w:r>
-        <w:rPr/>
-        <w:t xml:space="preserve">. </w:t>
+        <w:t xml:space="preserve"> Mid-caudal vertebrae of diplodocines, all from around the same part of the tail, plus or minus two positions. </w:t>
       </w:r>
       <w:r>
         <w:rPr>
@@ -20276,22 +20399,11 @@
           <w:i/>
           <w:iCs/>
         </w:rPr>
-        <w:t>D</w:t>
-      </w:r>
-      <w:r>
-        <w:rPr>
-          <w:i/>
-          <w:iCs/>
-        </w:rPr>
-        <w:t>iplodocus</w:t>
-      </w:r>
-      <w:r>
-        <w:rPr/>
-        <w:t xml:space="preserve"> sp. </w:t>
-      </w:r>
-      <w:r>
-        <w:rPr/>
-        <w:t xml:space="preserve">CM 11975. </w:t>
+        <w:t>Diplodocus</w:t>
+      </w:r>
+      <w:r>
+        <w:rPr/>
+        <w:t xml:space="preserve"> sp. CM 11975. </w:t>
       </w:r>
       <w:r>
         <w:rPr>
@@ -20320,28 +20432,14 @@
           <w:i/>
           <w:iCs/>
         </w:rPr>
-        <w:t>D</w:t>
-      </w:r>
-      <w:r>
-        <w:rPr>
-          <w:i/>
-          <w:iCs/>
-        </w:rPr>
-        <w:t>iplodocus”</w:t>
+        <w:t>Diplodocus”</w:t>
       </w:r>
       <w:r>
         <w:rPr>
           <w:i w:val="false"/>
           <w:iCs w:val="false"/>
         </w:rPr>
-        <w:t>)</w:t>
-      </w:r>
-      <w:r>
-        <w:rPr>
-          <w:i w:val="false"/>
-          <w:iCs w:val="false"/>
-        </w:rPr>
-        <w:t xml:space="preserve"> </w:t>
+        <w:t xml:space="preserve">) </w:t>
       </w:r>
       <w:r>
         <w:rPr>
@@ -20352,19 +20450,49 @@
       </w:r>
       <w:r>
         <w:rPr/>
-        <w:t xml:space="preserve"> HMNS 175. Scale </w:t>
-      </w:r>
-      <w:r>
-        <w:rPr/>
-        <w:t xml:space="preserve">bar 10 </w:t>
-      </w:r>
-      <w:r>
-        <w:rPr/>
-        <w:t xml:space="preserve">cm. </w:t>
-      </w:r>
-      <w:r>
-        <w:rPr/>
-        <w:t>Reproduced by permission of Ken Carpenter.</w:t>
+        <w:t xml:space="preserve"> HMNS 175. Scale bar 10 cm. Reproduced by permission of Ken Carpenter.</w:t>
+      </w:r>
+    </w:p>
+    <w:p>
+      <w:pPr>
+        <w:pStyle w:val="FigureCaption"/>
+        <w:spacing w:before="0" w:after="142"/>
+        <w:rPr/>
+      </w:pPr>
+      <w:r>
+        <w:rPr/>
+      </w:r>
+    </w:p>
+    <w:p>
+      <w:pPr>
+        <w:pStyle w:val="FigureCaption"/>
+        <w:spacing w:before="0" w:after="142"/>
+        <w:rPr>
+          <w:highlight w:val="none"/>
+          <w:shd w:fill="FFFF00" w:val="clear"/>
+        </w:rPr>
+      </w:pPr>
+      <w:r>
+        <w:rPr>
+          <w:shd w:fill="FFFF00" w:val="clear"/>
+        </w:rPr>
+        <w:t>XXX spell-check</w:t>
+      </w:r>
+    </w:p>
+    <w:p>
+      <w:pPr>
+        <w:pStyle w:val="FigureCaption"/>
+        <w:spacing w:before="0" w:after="142"/>
+        <w:rPr>
+          <w:highlight w:val="none"/>
+          <w:shd w:fill="FFFF00" w:val="clear"/>
+        </w:rPr>
+      </w:pPr>
+      <w:r>
+        <w:rPr>
+          <w:shd w:fill="FFFF00" w:val="clear"/>
+        </w:rPr>
+        <w:t>XXX proof-read</w:t>
       </w:r>
     </w:p>
     <w:p>
@@ -21773,7 +21901,7 @@
     <w:pPr>
       <w:widowControl/>
       <w:suppressAutoHyphens w:val="true"/>
-      <w:overflowPunct w:val="false"/>
+      <w:overflowPunct w:val="true"/>
       <w:bidi w:val="0"/>
       <w:spacing w:before="0" w:after="0"/>
       <w:ind w:left="0" w:right="0" w:hanging="0"/>

</xml_diff>

<commit_message>
Am I done with the tail?
</commit_message>
<xml_diff>
--- a/TaylorEtAl-composition-of-the-Carnegie-Diplodocus.docx
+++ b/TaylorEtAl-composition-of-the-Carnegie-Diplodocus.docx
@@ -4530,13 +4530,25 @@
         <w:rPr>
           <w:shd w:fill="auto" w:val="clear"/>
         </w:rPr>
-        <w:t xml:space="preserve">This is 2.33 m longer than the likely 23.8 m of the old mount, the extra length presumably being due to the additional caudals inserted in the remount. The last few caudals (70–73) of CM 307 average 110 mm in length (Tschopp et al. 2019:table 3). If the ten sculpted whiplash caudals were of similar length, they would account for 1.1 m of additional length. The other 1.2 m or so must be made up of the CM 94 caudal and multiple CM 307 caudals that were also added. </w:t>
-      </w:r>
-      <w:r>
-        <w:rPr>
-          <w:shd w:fill="FFFF00" w:val="clear"/>
-        </w:rPr>
-        <w:t>XXX except that these were probably replacements of plaster casts!</w:t>
+        <w:t xml:space="preserve">This is 2.33 m longer than the likely 23.8 m of the old mount, the extra length presumably being due to the additional caudals inserted in the remount. The last few caudals (70–73) of CM 307 average 110 mm in length (Tschopp et al. 2019:table 3). If the ten sculpted whiplash caudals were of similar length, they would account for 1.1 m of additional length. The other 1.2 m </w:t>
+      </w:r>
+      <w:r>
+        <w:rPr>
+          <w:shd w:fill="auto" w:val="clear"/>
+        </w:rPr>
+        <w:t xml:space="preserve">is a mystery: perhaps, as well as </w:t>
+      </w:r>
+      <w:r>
+        <w:rPr>
+          <w:shd w:fill="auto" w:val="clear"/>
+        </w:rPr>
+        <w:t xml:space="preserve">CM 307 caudals </w:t>
+      </w:r>
+      <w:r>
+        <w:rPr>
+          <w:shd w:fill="auto" w:val="clear"/>
+        </w:rPr>
+        <w:t>replacing casts in the tail, some vertebrae of this specimen were also added at that time.</w:t>
       </w:r>
     </w:p>
     <w:p>

</xml_diff>

<commit_message>
More on caudal count
</commit_message>
<xml_diff>
--- a/TaylorEtAl-composition-of-the-Carnegie-Diplodocus.docx
+++ b/TaylorEtAl-composition-of-the-Carnegie-Diplodocus.docx
@@ -2585,15 +2585,7 @@
       </w:pPr>
       <w:r>
         <w:rPr/>
-        <w:t>Holland (1906:257–264) also discussed the bone that Hatcher (1901:41) tentatively described as a clavicle, but he was unable to reach a conclusion as to its true identity, dismissing the suggestion of Nopcsa (1905) that it was a baculum and suggesting they it could be a sternal rib. A pair of sculpted clavicles based on a similar element from CM 662 were tentatively included in the BMNH cast during its mounting, and photographed (Holland 1906:figures 25–26), but were removed after a few days due to the uncertainty about their true identity (Holland 1906:263–264; see photograph in Holland 1905:plate XVIII). They do not seem ever to have been incorporated in the Carnegie mount, and are not present in the current mount (Figure C). More recently, it has been suggested th</w:t>
-      </w:r>
-      <w:r>
-        <w:rPr/>
-        <w:t>a</w:t>
-      </w:r>
-      <w:r>
-        <w:rPr/>
-        <w:t>t this bone in CM 84 is an interclavicle (Tschopp and Mateus, 2012).</w:t>
+        <w:t>Holland (1906:257–264) also discussed the bone that Hatcher (1901:41) tentatively described as a clavicle, but he was unable to reach a conclusion as to its true identity, dismissing the suggestion of Nopcsa (1905) that it was a baculum and suggesting they it could be a sternal rib. A pair of sculpted clavicles based on a similar element from CM 662 were tentatively included in the BMNH cast during its mounting, and photographed (Holland 1906:figures 25–26), but were removed after a few days due to the uncertainty about their true identity (Holland 1906:263–264; see photograph in Holland 1905:plate XVIII). They do not seem ever to have been incorporated in the Carnegie mount, and are not present in the current mount (Figure C). More recently, it has been suggested that this bone in CM 84 is an interclavicle (Tschopp and Mateus, 2012).</w:t>
       </w:r>
     </w:p>
     <w:p>
@@ -2698,15 +2690,7 @@
       </w:pPr>
       <w:r>
         <w:rPr/>
-        <w:t>CM 662 had not been discovered at the time Hatcher wrote his 1901 monograph. It is described in Holland (1906) but with a strong focus on the skull, and no measurements are given. No subsequent description has been published of this excellent specimen, neither while it was at the Carnegie Museum, nor during its time at the Cleveland Museum of Natural History, nor since its arrival at the Houston Museum of Natural History. McIntosh’s (1981:20) mentioned it being “the smaller individual” compared with CM 84, but did not quantify this. However, McIntosh (2005</w:t>
-      </w:r>
-      <w:r>
-        <w:rPr/>
-        <w:t>a</w:t>
-      </w:r>
-      <w:r>
-        <w:rPr/>
-        <w:t>:68) gives the femur length of CM 662 as 1448 mm. As a cross-check, he also (p61) gives the humerus length as 910 mm (left) and 936 mm (right), and on the previous page gives the humerus:femur ratio as 0.64, implying femur lengths of 1422 mm (left) and 1463 mm (right) — and the given femur length falls close to the middle of this range. Given 1542 mm femur length of CM 84, CM 662 is 94% as large: very similar in size to CM 94, and close enough to CM 84 that inclusion of casts in the mount is justified.</w:t>
+        <w:t>CM 662 had not been discovered at the time Hatcher wrote his 1901 monograph. It is described in Holland (1906) but with a strong focus on the skull, and no measurements are given. No subsequent description has been published of this excellent specimen, neither while it was at the Carnegie Museum, nor during its time at the Cleveland Museum of Natural History, nor since its arrival at the Houston Museum of Natural History. McIntosh’s (1981:20) mentioned it being “the smaller individual” compared with CM 84, but did not quantify this. However, McIntosh (2005a:68) gives the femur length of CM 662 as 1448 mm. As a cross-check, he also (p61) gives the humerus length as 910 mm (left) and 936 mm (right), and on the previous page gives the humerus:femur ratio as 0.64, implying femur lengths of 1422 mm (left) and 1463 mm (right) — and the given femur length falls close to the middle of this range. Given 1542 mm femur length of CM 84, CM 662 is 94% as large: very similar in size to CM 94, and close enough to CM 84 that inclusion of casts in the mount is justified.</w:t>
       </w:r>
     </w:p>
     <w:p>
@@ -3572,27 +3556,7 @@
       </w:pPr>
       <w:r>
         <w:rPr/>
-        <w:t xml:space="preserve">It </w:t>
-      </w:r>
-      <w:r>
-        <w:rPr/>
-        <w:t>has been</w:t>
-      </w:r>
-      <w:r>
-        <w:rPr/>
-        <w:t xml:space="preserve"> generally accepted that caudal vertebrae in the Carnegie mount </w:t>
-      </w:r>
-      <w:r>
-        <w:rPr/>
-        <w:t xml:space="preserve">are </w:t>
-      </w:r>
-      <w:r>
-        <w:rPr/>
-        <w:t xml:space="preserve">the original fossils. </w:t>
-      </w:r>
-      <w:r>
-        <w:rPr/>
-        <w:t>In truth, the situation is more complex than that. The anteriormost 12 caudals are from the holotype, CM 84, and the elements included in the mount are all the real fossils. But the remainder of the tail includes or has included several plaster replicas.</w:t>
+        <w:t>It has been generally accepted that caudal vertebrae in the Carnegie mount are the original fossils. In truth, the situation is more complex than that. The anteriormost 12 caudals are from the holotype, CM 84, and the elements included in the mount are all the real fossils. But the remainder of the tail includes or has included several plaster replicas.</w:t>
       </w:r>
     </w:p>
     <w:p>
@@ -3602,23 +3566,7 @@
       </w:pPr>
       <w:r>
         <w:rPr/>
-        <w:t xml:space="preserve">As noted above, </w:t>
-      </w:r>
-      <w:r>
-        <w:rPr/>
-        <w:t xml:space="preserve">Holland (1906:254) </w:t>
-      </w:r>
-      <w:r>
-        <w:rPr/>
-        <w:t>explained that in the London cast,</w:t>
-      </w:r>
-      <w:r>
-        <w:rPr/>
-        <w:t xml:space="preserve"> Ca13–31 and 33–36 were from CM 94, and Ca32 and Ca37–73 were from CM 307. </w:t>
-      </w:r>
-      <w:r>
-        <w:rPr/>
-        <w:t>It is natural to assume that the corresponding real fossils were used in the Carnegie mount, but this cannot be so.</w:t>
+        <w:t>As noted above, Holland (1906:254) explained that in the London cast, Ca13–31 and 33–36 were from CM 94, and Ca32 and Ca37–73 were from CM 307. It is natural to assume that the corresponding real fossils were used in the Carnegie mount, but this cannot be so.</w:t>
       </w:r>
     </w:p>
     <w:p>
@@ -3628,27 +3576,15 @@
       </w:pPr>
       <w:r>
         <w:rPr/>
-        <w:t>Regarding CM 94, Hatcher (1901:</w:t>
-      </w:r>
-      <w:r>
-        <w:rPr/>
-        <w:t>4</w:t>
-      </w:r>
-      <w:r>
-        <w:rPr/>
-        <w:t xml:space="preserve">) listed among its bones 20 caudals and 11 vertebrae not yet sufficiently prepared to be identified. One of these (field no. 5) was subsequently identified as a cervical </w:t>
-      </w:r>
-      <w:r>
-        <w:rPr/>
-        <w:t xml:space="preserve">(McIntosh 2005b) </w:t>
-      </w:r>
-      <w:r>
-        <w:rPr/>
-        <w:t xml:space="preserve">but the other 10 are probably all caudals. This gives us a total of at most 30 caudals from this specimen. </w:t>
-      </w:r>
-      <w:r>
-        <w:rPr/>
-        <w:t xml:space="preserve">When McIntosh was studying the Carnegie collection in 1969, he found 17 caudals marked CM 94. To these must be added a further six that had been loaned to Cleveland and later Houston to fill out the </w:t>
+        <w:t xml:space="preserve">Regarding CM 94, Hatcher (1901:4) listed among its bones 20 caudals and 11 vertebrae not yet sufficiently prepared to be identified. He also noted that the caudal “sequence” was found disarticulated, and that the elements catalogued under this specimen number belonged to two </w:t>
+      </w:r>
+      <w:r>
+        <w:rPr/>
+        <w:t>or more</w:t>
+      </w:r>
+      <w:r>
+        <w:rPr/>
+        <w:t xml:space="preserve"> individuals (Hatcher 1901:34) One of the 11 unprepared vertebrae (field no. 5) was subsequently identified as a cervical (McIntosh 2005b) but the other 10 are probably all caudals. This gives us a total of at most 30 caudals from this specimen (contrasting with the count of 39 given by McIntosh 1981:20). When McIntosh was studying the Carnegie collection in 1969, he found 17 caudals marked CM 94. To these must be added a further six that had been loaned to Cleveland and later Houston to fill out the </w:t>
       </w:r>
       <w:r>
         <w:rPr>
@@ -3682,19 +3618,7 @@
       </w:r>
       <w:r>
         <w:rPr/>
-        <w:t xml:space="preserve"> specimen initially numbered CM 622, which became CMNH 10670 in Cleveland, then HMNS 175 in Houston. In the early 1970s, Wann Langston, having cast these for the Houston mount, returned the originals to the Carnegie Museum (McIntosh 2005b), at which point there were 23 caudals of CM 94 in the collection. But since only 30 were found, no more than seven of these can have been incorporated into the mount at that time. Since Ca13–31 and 33–36 constitute 23 vertebrae, it follows that 16 of these must have been casts. McIntosh (2005b) speculated that Coggeshall used some of the better preserved caudals of CM 94 and </w:t>
-      </w:r>
-      <w:r>
-        <w:rPr/>
-        <w:t>cast</w:t>
-      </w:r>
-      <w:r>
-        <w:rPr/>
-        <w:t xml:space="preserve"> those that were not in such good condition. </w:t>
-      </w:r>
-      <w:r>
-        <w:rPr/>
-        <w:t>It might be expected that numerous CM 94 caudals, stabilized, would have been incorporated into the 2007 remount. However, a</w:t>
+        <w:t xml:space="preserve"> specimen initially numbered CM 622, which became CMNH 10670 in Cleveland, then HMNS 175 in Houston. In the early 1970s, Wann Langston, having cast these for the Houston mount, returned the originals to the Carnegie Museum (McIntosh 2005b), at which point there were 23 caudals of CM 94 in the collection. But since only 30 were found, no more than seven of these can have been incorporated into the mount at that time. Since Ca13–31 and 33–36 constitute 23 vertebrae, it follows that 16 of these must have been casts. McIntosh (2005b) speculated that Coggeshall used some of the better preserved caudals of CM 94 and cast those that were not in such good condition. It might be expected that numerous CM 94 caudals, stabilized, would have been incorporated into the 2007 remount. However, a</w:t>
       </w:r>
       <w:r>
         <w:rPr>
@@ -3710,61 +3634,61 @@
       </w:pPr>
       <w:r>
         <w:rPr/>
-        <w:t xml:space="preserve">The situation </w:t>
-      </w:r>
-      <w:r>
-        <w:rPr/>
-        <w:t xml:space="preserve">is even more complex with CM 307. </w:t>
-      </w:r>
-      <w:r>
-        <w:rPr/>
-        <w:t xml:space="preserve">McIntosh (1981:20) credits this specimen as having supplied “distal caudals” and Curtice (1996:73) says “These [CM 307] caudals were used to complete the mount of CM 84, occupying position 32 and 37–73 inclusive”, </w:t>
-      </w:r>
-      <w:r>
-        <w:rPr/>
-        <w:t>echoing Holland (1906:254)</w:t>
-      </w:r>
-      <w:r>
-        <w:rPr/>
-        <w:t xml:space="preserve">. However, there is </w:t>
-      </w:r>
-      <w:r>
-        <w:rPr/>
-        <w:t xml:space="preserve">some evidence </w:t>
-      </w:r>
-      <w:r>
-        <w:rPr/>
-        <w:t>that the real fossils may have been incorporated only relativ</w:t>
+        <w:t>The situation is even more complex with CM 307. McIntosh (1981:20) credits this specimen as having supplied “distal caudals” and Curtice (1996:73) says “These [CM 307] caudals were used to complete the mount of CM 84, occupying position 32 and 37–73 inclusive”, echoing Holland (1906:254). However, there is some evidence that the real fossils may have been incorporated only relativ</w:t>
       </w:r>
       <w:r>
         <w:rPr>
           <w:shd w:fill="auto" w:val="clear"/>
         </w:rPr>
-        <w:t xml:space="preserve">ely recently: </w:t>
-      </w:r>
+        <w:t>ely recently: the database note located by Henrici continues “Caudals 37–73 were casts in original mount and replaced with caudals from CM 307”. Henrici also found a “specimen removed” tag in the CM 307 drawer in collection indicating that at least some elements of the specimen were removed from the drawer for loan to Phil Fraley on 20 November 2006. (None remain there today.)</w:t>
+      </w:r>
+    </w:p>
+    <w:p>
+      <w:pPr>
+        <w:pStyle w:val="TextBody"/>
+        <w:rPr/>
+      </w:pPr>
       <w:r>
         <w:rPr>
           <w:shd w:fill="auto" w:val="clear"/>
         </w:rPr>
-        <w:t>the</w:t>
-      </w:r>
+        <w:t>However, photographs of caudals 37–46 supplied by Phil Fraley, which were taken after they were removed from the old mount for the remounting process, clearly show that these elements were real bone and not casts. (Incidentally, Holland’s (1906:plate XXIX) illustrations of these caudals do not closely resemble the actual fossils.) Adding to the confusion, Harris (2006:figure 18c) included photographs of two whiplash caudals of CM 307, which were likely taken in collections. Another photo taken by Harris some time around 2003 (pers. comm, 2022) shows a drawer of 18 whiplash caudals, one of which is a perfect match for one of those in his (2006:figure 18c) illustration. It therefore seems that shortly before the remount, at least 18 distal caudals of CM 307 were in the Carnegie collections rather than being incorporated into the mounted skeleton, but that these did not include any of 37–46. Correspondence between Matthew Lamanna and John Scott Lucas confirms that in November 2006 Carnegie staff sent an unspecified number of caudal vertebrae from CM 94 and CM 307 to Fraley’s lab — most likely the single vertebra of CM 94 referred to in the database note and the 18 of CM 307 that had been photographed by Harris.</w:t>
+      </w:r>
+    </w:p>
+    <w:p>
+      <w:pPr>
+        <w:pStyle w:val="TextBody"/>
+        <w:rPr/>
+      </w:pPr>
       <w:r>
         <w:rPr>
           <w:shd w:fill="auto" w:val="clear"/>
         </w:rPr>
-        <w:t xml:space="preserve"> database note located by Henrici </w:t>
-      </w:r>
+        <w:t>It seems, then, that only the more proximal caudals of CM 307 were incorporated into the mount in 1907. Casts seem to have been used for the more distal elements, replaced with real fossils in 2007, and the accounts of Holland (1906:254), Curtice (1996:73) and Tschopp et al. (2019:20) are all misleading. It must be remembered that Holland’s account was written the year before the real fossil mount was constructed, and was focussed on the 1904–1905 creation of the London cast, so that his account of which caudals were used specifies which were the sources of cast elements for that mount. It is natural to assume, but not necessarily correct, that the real fossil mount used the bones that the casts were taken from. If Curtice (1996) and Tschopp et al. (2019) drew their information from Holland (1906) and made this understandable assumption, that might account for the misreporting.</w:t>
+      </w:r>
+    </w:p>
+    <w:p>
+      <w:pPr>
+        <w:pStyle w:val="TextBody"/>
+        <w:rPr/>
+      </w:pPr>
       <w:r>
         <w:rPr>
           <w:shd w:fill="auto" w:val="clear"/>
         </w:rPr>
-        <w:t xml:space="preserve">continues </w:t>
-      </w:r>
+        <w:t>The most likely conclusion is that only the anteriormost 20 of the CM 207 caudals were included in the 1907 mount, the remaining 18 being provided as casts, with the real material remaining in collections until 2006. But it is also possible that all 38 caudals of CM 307 were indeed incorporated into the original mount, but that the eighteen most distal were subsequently removed and replaced with casts. This may have been due to the risk of theft, as these small bones would have been easy targets for souvenir-hunters in the days when the tail was mounted at ground level. If this was the case, then it would have been natural to return the real caudals to the tail when it was reposed in its present elevated posture, far out of reach of museum visitors.</w:t>
+      </w:r>
+    </w:p>
+    <w:p>
+      <w:pPr>
+        <w:pStyle w:val="TextBody"/>
+        <w:rPr/>
+      </w:pPr>
       <w:r>
         <w:rPr>
           <w:shd w:fill="auto" w:val="clear"/>
         </w:rPr>
-        <w:t>“Caudals 37–73 were casts in original mount and replaced with caudals from CM 307”. Henrici also found a “specimen removed” tag in the CM 307 drawer in collection indicating that at least some elements of the specimen were removed from the drawer for loan to Phil Fraley on 20 November 2006. (None remain there today.)</w:t>
+        <w:t>None of this explains why the one additional CM 94 caudal was not incorporated in the original mount, nor why it was added in the 2007 remount or where in the column it was inserted. One further oddity is that Fraley’s photographs show that two separate caudals of CM 307 were labelled 38A and 38B. This would seem to indicate either that the caudals described as 37–73 actually totalled 37 rather than 36; or that a sequence of 36 caudals filling positions 37–73 were actually numbered 37, 38A, 38B and 39–72. Once more, we have not been able to locate records or correspondence that would enable us to settle this point.</w:t>
       </w:r>
     </w:p>
     <w:p>
@@ -3776,31 +3700,49 @@
         <w:rPr>
           <w:shd w:fill="auto" w:val="clear"/>
         </w:rPr>
-        <w:t xml:space="preserve">However, photographs of caudals 37–46 supplied by Phil Fraley, </w:t>
-      </w:r>
+        <w:t xml:space="preserve">Also included in the 2007 remount were about ten additional distal “whiplash” caudals, made by Western Paleontological Laboratories, bringing the total number of caudal vertebrae to 83. The rationale was that the complete tail of the small apatosaurine specimen </w:t>
+      </w:r>
+      <w:bookmarkStart w:id="24" w:name="__DdeLink__1281_802501007"/>
       <w:r>
         <w:rPr>
           <w:shd w:fill="auto" w:val="clear"/>
         </w:rPr>
-        <w:t>which were</w:t>
-      </w:r>
+        <w:t>CM 3378</w:t>
+      </w:r>
+      <w:bookmarkEnd w:id="24"/>
       <w:r>
         <w:rPr>
           <w:shd w:fill="auto" w:val="clear"/>
         </w:rPr>
-        <w:t xml:space="preserve"> taken after they were removed from the old mount for the remounting process, clearly show that these elements were real bone and not casts. (Incidentally, Holland’s (1906:plate XXIX) illustrations of these caudals do not closely resemble the actual fossils.) Adding to the confusion, Harris (2006:figure 18c) included photographs of two whiplash caudals of CM 307, which were likely taken in collections. Another photo taken by Harris some time around 2003 (pers. comm, 2022) shows a drawer of 18 whiplash caudals, one of which is a perfect match for one of those in his (2006:figure 18c) illustration. It therefore seems that shortly before the remount, at least 18 distal caudals of CM 307 were in the Carnegie collections rather than being incorporated into the mounted skeleton, </w:t>
-      </w:r>
-      <w:r>
-        <w:rPr>
+        <w:t xml:space="preserve"> (probably </w:t>
+      </w:r>
+      <w:r>
+        <w:rPr>
+          <w:i/>
+          <w:iCs/>
           <w:shd w:fill="auto" w:val="clear"/>
         </w:rPr>
-        <w:t>but that these did not include any of 37–46</w:t>
+        <w:t>Apatosaurus louisae</w:t>
       </w:r>
       <w:r>
         <w:rPr>
           <w:shd w:fill="auto" w:val="clear"/>
         </w:rPr>
-        <w:t>. Correspondence between Matthew Lamanna and John Scott Lucas confirms that in November 2006 Carnegie staff sent an unspecified number of caudal vertebrae from CM 94 and CM 307 to Fraley’s lab — most likely the single vertebra of CM 94 referred to in the database note and the 18 of CM 307 that had been photographed by Harris.</w:t>
+        <w:t xml:space="preserve">) contains 82 vertebrae; given that diplodocines are generally more elongate, gracile animals than apatosaurines, it was estimated that </w:t>
+      </w:r>
+      <w:r>
+        <w:rPr>
+          <w:i/>
+          <w:iCs/>
+          <w:shd w:fill="auto" w:val="clear"/>
+        </w:rPr>
+        <w:t>Diplodocus carnegii</w:t>
+      </w:r>
+      <w:r>
+        <w:rPr>
+          <w:shd w:fill="auto" w:val="clear"/>
+        </w:rPr>
+        <w:t xml:space="preserve"> would have had at least 83 caudals in life.</w:t>
       </w:r>
     </w:p>
     <w:p>
@@ -3812,186 +3754,6 @@
         <w:rPr>
           <w:shd w:fill="auto" w:val="clear"/>
         </w:rPr>
-        <w:t xml:space="preserve">It </w:t>
-      </w:r>
-      <w:r>
-        <w:rPr>
-          <w:shd w:fill="auto" w:val="clear"/>
-        </w:rPr>
-        <w:t xml:space="preserve">seems, then, </w:t>
-      </w:r>
-      <w:r>
-        <w:rPr>
-          <w:shd w:fill="auto" w:val="clear"/>
-        </w:rPr>
-        <w:t xml:space="preserve">that only the more proximal caudals of CM 307 were incorporated into the mount in 1907. </w:t>
-      </w:r>
-      <w:r>
-        <w:rPr>
-          <w:shd w:fill="auto" w:val="clear"/>
-        </w:rPr>
-        <w:t>C</w:t>
-      </w:r>
-      <w:r>
-        <w:rPr>
-          <w:shd w:fill="auto" w:val="clear"/>
-        </w:rPr>
-        <w:t xml:space="preserve">asts </w:t>
-      </w:r>
-      <w:r>
-        <w:rPr>
-          <w:shd w:fill="auto" w:val="clear"/>
-        </w:rPr>
-        <w:t xml:space="preserve">seem to have been </w:t>
-      </w:r>
-      <w:r>
-        <w:rPr>
-          <w:shd w:fill="auto" w:val="clear"/>
-        </w:rPr>
-        <w:t xml:space="preserve">used for the more distal elements, </w:t>
-      </w:r>
-      <w:r>
-        <w:rPr>
-          <w:shd w:fill="auto" w:val="clear"/>
-        </w:rPr>
-        <w:t>replaced with real fossils in 2007</w:t>
-      </w:r>
-      <w:r>
-        <w:rPr>
-          <w:shd w:fill="auto" w:val="clear"/>
-        </w:rPr>
-        <w:t>, and the accounts of Holland (1906:254), Curtice (1996:73) and Tschopp et al. (2019:20) are all misleading. It must be remember</w:t>
-      </w:r>
-      <w:r>
-        <w:rPr>
-          <w:shd w:fill="auto" w:val="clear"/>
-        </w:rPr>
-        <w:t>ed</w:t>
-      </w:r>
-      <w:r>
-        <w:rPr>
-          <w:shd w:fill="auto" w:val="clear"/>
-        </w:rPr>
-        <w:t xml:space="preserve"> that Holland’s account was written the year before the real fossil mount was constructed, and was focussed on the 1904–1905 creation of the London cast, so that his account of which caudals were used specifies which were the sources of cast elements for that mount. It is natural to assume, but not necessarily correct, that the real fossil mount used the bones that the casts were taken from. If Curtice (1996) and Tschopp et al. (2019) drew their information from Holland (1906) and made this understandable assumption, that might account for the misreporting.</w:t>
-      </w:r>
-    </w:p>
-    <w:p>
-      <w:pPr>
-        <w:pStyle w:val="TextBody"/>
-        <w:rPr/>
-      </w:pPr>
-      <w:r>
-        <w:rPr>
-          <w:shd w:fill="auto" w:val="clear"/>
-        </w:rPr>
-        <w:t>The most likely conclusion</w:t>
-      </w:r>
-      <w:r>
-        <w:rPr>
-          <w:shd w:fill="auto" w:val="clear"/>
-        </w:rPr>
-        <w:t xml:space="preserve"> </w:t>
-      </w:r>
-      <w:r>
-        <w:rPr>
-          <w:shd w:fill="auto" w:val="clear"/>
-        </w:rPr>
-        <w:t xml:space="preserve">is </w:t>
-      </w:r>
-      <w:r>
-        <w:rPr>
-          <w:shd w:fill="auto" w:val="clear"/>
-        </w:rPr>
-        <w:t>that only the anteriormost 20 of the CM 207 caudals were included in the 1907 mount, the remaining 18 being provided as casts, with the real material remaining in collections until 2006. But it is also possible that all 38 caudals of CM 307 were indeed incorporated into the original mount, but that the eighteen most distal were subsequently removed and replaced with casts. This may have been due to the risk of theft, as these small bones would have been easy targets for souvenir-hunters in the days when the tail was mounted at ground level. If this was the case, then it would have been natural to return the real caudal</w:t>
-      </w:r>
-      <w:r>
-        <w:rPr>
-          <w:shd w:fill="auto" w:val="clear"/>
-        </w:rPr>
-        <w:t>s</w:t>
-      </w:r>
-      <w:r>
-        <w:rPr>
-          <w:shd w:fill="auto" w:val="clear"/>
-        </w:rPr>
-        <w:t xml:space="preserve"> to the tail when it was reposed in its present elevated posture, far out of reach of museum visitors.</w:t>
-      </w:r>
-    </w:p>
-    <w:p>
-      <w:pPr>
-        <w:pStyle w:val="TextBody"/>
-        <w:rPr/>
-      </w:pPr>
-      <w:r>
-        <w:rPr>
-          <w:shd w:fill="auto" w:val="clear"/>
-        </w:rPr>
-        <w:t>None of this explains why the one additional CM 94 caudal was not incorporated in the original mount, nor why it was added in the 2007 remount or where in the column it was inserted. One further oddity is that Fraley’s photographs show that two separate caudals of CM 307 were labelled 38A and 38B. This would seem to indicate either that the caudals described as 37–73 actually totalled 37 rather than 36; or that a sequence of 36 caudals filling positions 37–73 were actually numbered 37, 38A, 38B and 39–72. Once more, we have not been able to locate records or correspondence that would enable us to settle this point.</w:t>
-      </w:r>
-    </w:p>
-    <w:p>
-      <w:pPr>
-        <w:pStyle w:val="TextBody"/>
-        <w:rPr/>
-      </w:pPr>
-      <w:r>
-        <w:rPr>
-          <w:shd w:fill="auto" w:val="clear"/>
-        </w:rPr>
-        <w:t xml:space="preserve">Also included in the 2007 remount were about ten additional distal “whiplash” caudals, made by Western Paleontological Laboratories, bringing the total number of caudal vertebrae to 83. The rationale was that the complete tail of the small apatosaurine specimen </w:t>
-      </w:r>
-      <w:bookmarkStart w:id="24" w:name="__DdeLink__1281_802501007"/>
-      <w:r>
-        <w:rPr>
-          <w:shd w:fill="auto" w:val="clear"/>
-        </w:rPr>
-        <w:t>CM 3378</w:t>
-      </w:r>
-      <w:bookmarkEnd w:id="24"/>
-      <w:r>
-        <w:rPr>
-          <w:shd w:fill="auto" w:val="clear"/>
-        </w:rPr>
-        <w:t xml:space="preserve"> (probably </w:t>
-      </w:r>
-      <w:r>
-        <w:rPr>
-          <w:i/>
-          <w:iCs/>
-          <w:shd w:fill="auto" w:val="clear"/>
-        </w:rPr>
-        <w:t>Apatosaurus louisae</w:t>
-      </w:r>
-      <w:r>
-        <w:rPr>
-          <w:shd w:fill="auto" w:val="clear"/>
-        </w:rPr>
-        <w:t xml:space="preserve">) contains 82 vertebrae; given that diplodocines are generally more elongate, gracile animals than apatosaurines, it was estimated that </w:t>
-      </w:r>
-      <w:r>
-        <w:rPr>
-          <w:i/>
-          <w:iCs/>
-          <w:shd w:fill="auto" w:val="clear"/>
-        </w:rPr>
-        <w:t>Diplodocus carnegii</w:t>
-      </w:r>
-      <w:r>
-        <w:rPr>
-          <w:shd w:fill="auto" w:val="clear"/>
-        </w:rPr>
-        <w:t xml:space="preserve"> would have had at least 83 caudals in life.</w:t>
-      </w:r>
-    </w:p>
-    <w:p>
-      <w:pPr>
-        <w:pStyle w:val="TextBody"/>
-        <w:rPr/>
-      </w:pPr>
-      <w:r>
-        <w:rPr>
-          <w:shd w:fill="auto" w:val="clear"/>
-        </w:rPr>
         <w:t>I</w:t>
       </w:r>
       <w:r>
@@ -4007,23 +3769,7 @@
       </w:r>
       <w:r>
         <w:rPr/>
-        <w:t xml:space="preserve"> should be rather longer </w:t>
-      </w:r>
-      <w:r>
-        <w:rPr/>
-        <w:t>still</w:t>
-      </w:r>
-      <w:r>
-        <w:rPr/>
-        <w:t xml:space="preserve">. Although the taxonomic identity of CM 307, from which the mid-to-distal caudals </w:t>
-      </w:r>
-      <w:r>
-        <w:rPr/>
-        <w:t>were</w:t>
-      </w:r>
-      <w:r>
-        <w:rPr/>
-        <w:t xml:space="preserve"> taken, is not known with certainty, it does not appear to be </w:t>
+        <w:t xml:space="preserve"> should be rather longer still. Although the taxonomic identity of CM 307, from which the mid-to-distal caudals were taken, is not known with certainty, it does not appear to be </w:t>
       </w:r>
       <w:r>
         <w:rPr>
@@ -4530,25 +4276,7 @@
         <w:rPr>
           <w:shd w:fill="auto" w:val="clear"/>
         </w:rPr>
-        <w:t xml:space="preserve">This is 2.33 m longer than the likely 23.8 m of the old mount, the extra length presumably being due to the additional caudals inserted in the remount. The last few caudals (70–73) of CM 307 average 110 mm in length (Tschopp et al. 2019:table 3). If the ten sculpted whiplash caudals were of similar length, they would account for 1.1 m of additional length. The other 1.2 m </w:t>
-      </w:r>
-      <w:r>
-        <w:rPr>
-          <w:shd w:fill="auto" w:val="clear"/>
-        </w:rPr>
-        <w:t xml:space="preserve">is a mystery: perhaps, as well as </w:t>
-      </w:r>
-      <w:r>
-        <w:rPr>
-          <w:shd w:fill="auto" w:val="clear"/>
-        </w:rPr>
-        <w:t xml:space="preserve">CM 307 caudals </w:t>
-      </w:r>
-      <w:r>
-        <w:rPr>
-          <w:shd w:fill="auto" w:val="clear"/>
-        </w:rPr>
-        <w:t>replacing casts in the tail, some vertebrae of this specimen were also added at that time.</w:t>
+        <w:t>This is 2.33 m longer than the likely 23.8 m of the old mount, the extra length presumably being due to the additional caudals inserted in the remount. The last few caudals (70–73) of CM 307 average 110 mm in length (Tschopp et al. 2019:table 3). If the ten sculpted whiplash caudals were of similar length, they would account for 1.1 m of additional length. The other 1.2 m is a mystery: perhaps, as well as CM 307 caudals replacing casts in the tail, some vertebrae of this specimen were also added at that time.</w:t>
       </w:r>
     </w:p>
     <w:p>
@@ -6499,21 +6227,7 @@
           <w:b w:val="false"/>
           <w:bCs w:val="false"/>
         </w:rPr>
-        <w:t>McIntosh, John S. 2005</w:t>
-      </w:r>
-      <w:r>
-        <w:rPr>
-          <w:b w:val="false"/>
-          <w:bCs w:val="false"/>
-        </w:rPr>
-        <w:t>a</w:t>
-      </w:r>
-      <w:r>
-        <w:rPr>
-          <w:b w:val="false"/>
-          <w:bCs w:val="false"/>
-        </w:rPr>
-        <w:t xml:space="preserve">. The Genus </w:t>
+        <w:t xml:space="preserve">McIntosh, John S. 2005a. The Genus </w:t>
       </w:r>
       <w:r>
         <w:rPr>

</xml_diff>

<commit_message>
Yet more on the CM 94 caudals
</commit_message>
<xml_diff>
--- a/TaylorEtAl-composition-of-the-Carnegie-Diplodocus.docx
+++ b/TaylorEtAl-composition-of-the-Carnegie-Diplodocus.docx
@@ -3576,15 +3576,37 @@
       </w:pPr>
       <w:r>
         <w:rPr/>
-        <w:t xml:space="preserve">Regarding CM 94, Hatcher (1901:4) listed among its bones 20 caudals and 11 vertebrae not yet sufficiently prepared to be identified. He also noted that the caudal “sequence” was found disarticulated, and that the elements catalogued under this specimen number belonged to two </w:t>
-      </w:r>
-      <w:r>
-        <w:rPr/>
-        <w:t>or more</w:t>
-      </w:r>
-      <w:r>
-        <w:rPr/>
-        <w:t xml:space="preserve"> individuals (Hatcher 1901:34) One of the 11 unprepared vertebrae (field no. 5) was subsequently identified as a cervical (McIntosh 2005b) but the other 10 are probably all caudals. This gives us a total of at most 30 caudals from this specimen (contrasting with the count of 39 given by McIntosh 1981:20). When McIntosh was studying the Carnegie collection in 1969, he found 17 caudals marked CM 94. To these must be added a further six that had been loaned to Cleveland and later Houston to fill out the </w:t>
+        <w:t xml:space="preserve">Regarding CM 94, Hatcher (1901:4) listed among its bones 20 caudals and 11 vertebrae not yet sufficiently prepared to be identified. He also noted that the caudal “sequence” was found disarticulated, and that the elements catalogued under this specimen number belonged to two or more individuals (Hatcher 1901:34). One of the 11 unprepared vertebrae (field no. 5) was subsequently identified as a cervical (McIntosh 2005b) but the other 10 are probably all caudals. This gives us a total of at most 30 caudals from this specimen. </w:t>
+      </w:r>
+      <w:r>
+        <w:rPr/>
+        <w:t xml:space="preserve">However, </w:t>
+      </w:r>
+      <w:r>
+        <w:rPr/>
+        <w:t xml:space="preserve">McIntosh </w:t>
+      </w:r>
+      <w:r>
+        <w:rPr/>
+        <w:t>(</w:t>
+      </w:r>
+      <w:r>
+        <w:rPr/>
+        <w:t xml:space="preserve">1981:20) </w:t>
+      </w:r>
+      <w:r>
+        <w:rPr/>
+        <w:t>gave a caudal count of 39 for CM 94. Where can this number have come from?</w:t>
+      </w:r>
+    </w:p>
+    <w:p>
+      <w:pPr>
+        <w:pStyle w:val="TextBody"/>
+        <w:rPr/>
+      </w:pPr>
+      <w:r>
+        <w:rPr/>
+        <w:t xml:space="preserve">When McIntosh was studying the Carnegie collection in 1969, he found 17 caudals marked CM 94. To these must be added a further six that had been loaned to Cleveland and later Houston to fill out the </w:t>
       </w:r>
       <w:r>
         <w:rPr>
@@ -3618,13 +3640,55 @@
       </w:r>
       <w:r>
         <w:rPr/>
-        <w:t xml:space="preserve"> specimen initially numbered CM 622, which became CMNH 10670 in Cleveland, then HMNS 175 in Houston. In the early 1970s, Wann Langston, having cast these for the Houston mount, returned the originals to the Carnegie Museum (McIntosh 2005b), at which point there were 23 caudals of CM 94 in the collection. But since only 30 were found, no more than seven of these can have been incorporated into the mount at that time. Since Ca13–31 and 33–36 constitute 23 vertebrae, it follows that 16 of these must have been casts. McIntosh (2005b) speculated that Coggeshall used some of the better preserved caudals of CM 94 and cast those that were not in such good condition. It might be expected that numerous CM 94 caudals, stabilized, would have been incorporated into the 2007 remount. However, a</w:t>
+        <w:t xml:space="preserve"> specimen initially numbered CM 622, which became CMNH 10670 in Cleveland, then HMNS 175 in Houston. In the early 1970s, Wann Langston, having cast these for the Houston mount, returned the originals to the Carnegie Museum (McIntosh 2005b), at which point there were 23 caudals of CM 94 in the collection. </w:t>
+      </w:r>
+      <w:r>
+        <w:rPr/>
+        <w:t xml:space="preserve">There were also caudals from this specimen in the mount: specifically, 19 from Ca13–Ca31 and another four from Ca33–Ca36, for a total of 23. However, McIntosh (2005b) had determined some time earlier that seven of the CM 94 caudals in the mount were plaster casts (but did not say which ones), reducing the number of real CM 94 caudals in the mount to 16. (McIntosh (2005b) speculated that Coggeshall used some of the better preserved caudals of CM 94 and cast those that were not in such good condition.) The 16 real caudals in the mount plus the 23 in the collection make up the count of 39 caudals given in McIntosh’s (1981) catalog — but it is impossible to reconcile this number with Hatcher’s (1901:4) account of 20 caudals and 10 unidentified vertebrae. </w:t>
+      </w:r>
+      <w:r>
+        <w:rPr>
+          <w:shd w:fill="FFFF00" w:val="clear"/>
+        </w:rPr>
+        <w:t>XXX how many are in collections right now?</w:t>
+      </w:r>
+    </w:p>
+    <w:p>
+      <w:pPr>
+        <w:pStyle w:val="TextBody"/>
+        <w:rPr/>
+      </w:pPr>
+      <w:r>
+        <w:rPr/>
+        <w:t xml:space="preserve">It might be expected that numerous CM 94 caudals, </w:t>
+      </w:r>
+      <w:r>
+        <w:rPr/>
+        <w:t xml:space="preserve">conserved and </w:t>
+      </w:r>
+      <w:r>
+        <w:rPr/>
+        <w:t xml:space="preserve">stabilized, would have been incorporated into the 2007 remount </w:t>
+      </w:r>
+      <w:r>
+        <w:rPr/>
+        <w:t>in place of the plaster casts</w:t>
+      </w:r>
+      <w:r>
+        <w:rPr/>
+        <w:t>. However, a</w:t>
       </w:r>
       <w:r>
         <w:rPr>
           <w:shd w:fill="auto" w:val="clear"/>
         </w:rPr>
-        <w:t xml:space="preserve"> database note on this remounting located by Amy Henrici says “One caudal added from CM 94”. No records have been found indicating which caudal this was, nor why only one was used. It seems, then, that 15 of the CM 94 caudals in the tail of the mount are still casts.</w:t>
+        <w:t xml:space="preserve"> database note on this remounting located by Amy Henrici says “One caudal added from CM 94”. No records have been found indicating which caudal this was, nor why only one was used. </w:t>
+      </w:r>
+      <w:r>
+        <w:rPr>
+          <w:shd w:fill="auto" w:val="clear"/>
+        </w:rPr>
+        <w:t>It seems likely, then, that six caudals in the ranges 13–31 and 33–36 are probably plaster casts, but it is difficult to determine which ones.</w:t>
       </w:r>
     </w:p>
     <w:p>
@@ -3634,7 +3698,27 @@
       </w:pPr>
       <w:r>
         <w:rPr/>
-        <w:t>The situation is even more complex with CM 307. McIntosh (1981:20) credits this specimen as having supplied “distal caudals” and Curtice (1996:73) says “These [CM 307] caudals were used to complete the mount of CM 84, occupying position 32 and 37–73 inclusive”, echoing Holland (1906:254). However, there is some evidence that the real fossils may have been incorporated only relativ</w:t>
+        <w:t xml:space="preserve">The situation </w:t>
+      </w:r>
+      <w:r>
+        <w:rPr/>
+        <w:t xml:space="preserve">similarly </w:t>
+      </w:r>
+      <w:r>
+        <w:rPr/>
+        <w:t xml:space="preserve">complex with CM 307. McIntosh (1981:20) credits this specimen as having supplied “distal caudals” and Curtice (1996:73) says “These [CM 307] caudals were used to complete the mount of CM 84, occupying position 32 and 37–73 inclusive”, echoing Holland (1906:254). </w:t>
+      </w:r>
+      <w:r>
+        <w:rPr/>
+        <w:t>B</w:t>
+      </w:r>
+      <w:r>
+        <w:rPr/>
+        <w:t>ut</w:t>
+      </w:r>
+      <w:r>
+        <w:rPr/>
+        <w:t xml:space="preserve"> there is some evidence that the real fossils may have been incorporated only relativ</w:t>
       </w:r>
       <w:r>
         <w:rPr>
@@ -21627,7 +21711,7 @@
     <w:pPr>
       <w:widowControl/>
       <w:suppressAutoHyphens w:val="true"/>
-      <w:overflowPunct w:val="true"/>
+      <w:overflowPunct w:val="false"/>
       <w:bidi w:val="0"/>
       <w:spacing w:before="0" w:after="0"/>
       <w:ind w:left="0" w:right="0" w:hanging="0"/>

</xml_diff>

<commit_message>
Reference all citations, cite all references
</commit_message>
<xml_diff>
--- a/TaylorEtAl-composition-of-the-Carnegie-Diplodocus.docx
+++ b/TaylorEtAl-composition-of-the-Carnegie-Diplodocus.docx
@@ -600,7 +600,7 @@
               </w:rPr>
               <w:t>The casts made from the Carnegie molds</w:t>
               <w:tab/>
-              <w:t>20</w:t>
+              <w:t>21</w:t>
             </w:r>
           </w:hyperlink>
         </w:p>
@@ -620,7 +620,7 @@
               </w:rPr>
               <w:t>Updates to the casts</w:t>
               <w:tab/>
-              <w:t>20</w:t>
+              <w:t>21</w:t>
             </w:r>
           </w:hyperlink>
         </w:p>
@@ -636,7 +636,7 @@
               </w:rPr>
               <w:t>Discussion</w:t>
               <w:tab/>
-              <w:t>22</w:t>
+              <w:t>23</w:t>
             </w:r>
           </w:hyperlink>
         </w:p>
@@ -669,7 +669,7 @@
                 <w:rStyle w:val="IndexLink"/>
               </w:rPr>
               <w:tab/>
-              <w:t>22</w:t>
+              <w:t>23</w:t>
             </w:r>
           </w:hyperlink>
         </w:p>
@@ -689,7 +689,7 @@
               </w:rPr>
               <w:t>Documenting skeletal mounts</w:t>
               <w:tab/>
-              <w:t>24</w:t>
+              <w:t>25</w:t>
             </w:r>
           </w:hyperlink>
         </w:p>
@@ -705,7 +705,7 @@
               </w:rPr>
               <w:t>Acknowledgements</w:t>
               <w:tab/>
-              <w:t>25</w:t>
+              <w:t>26</w:t>
             </w:r>
           </w:hyperlink>
         </w:p>
@@ -721,7 +721,7 @@
               </w:rPr>
               <w:t>References</w:t>
               <w:tab/>
-              <w:t>25</w:t>
+              <w:t>26</w:t>
             </w:r>
           </w:hyperlink>
         </w:p>
@@ -737,7 +737,7 @@
               </w:rPr>
               <w:t>Tables</w:t>
               <w:tab/>
-              <w:t>32</w:t>
+              <w:t>33</w:t>
             </w:r>
           </w:hyperlink>
         </w:p>
@@ -753,7 +753,7 @@
               </w:rPr>
               <w:t>Figure Captions</w:t>
               <w:tab/>
-              <w:t>36</w:t>
+              <w:t>37</w:t>
             </w:r>
           </w:hyperlink>
           <w:r>
@@ -939,7 +939,15 @@
       </w:r>
       <w:r>
         <w:rPr/>
-        <w:t xml:space="preserve"> molds, supplied by Dinolab (Taylor et al., in prep., a) — then restored and remounted it between 2013 and 2015. For simplicity we refer to this specimen throughout by its original designation CM 662, as it was under this specimen number that most of its role in this story was played out</w:t>
+        <w:t xml:space="preserve"> molds, supplied by Dinolab (Taylor et al. </w:t>
+      </w:r>
+      <w:r>
+        <w:rPr/>
+        <w:t>2022</w:t>
+      </w:r>
+      <w:r>
+        <w:rPr/>
+        <w:t>) — then restored and remounted it between 2013 and 2015. For simplicity we refer to this specimen throughout by its original designation CM 662, as it was under this specimen number that most of its role in this story was played out</w:t>
       </w:r>
       <w:bookmarkEnd w:id="3"/>
       <w:r>
@@ -1335,15 +1343,7 @@
       </w:pPr>
       <w:r>
         <w:rPr/>
-        <w:t>On 15 May 1901 (Nie</w:t>
-      </w:r>
-      <w:r>
-        <w:rPr/>
-        <w:t>u</w:t>
-      </w:r>
-      <w:r>
-        <w:rPr/>
-        <w:t xml:space="preserve">wland 2019:46), the classic description of both these specimens of </w:t>
+        <w:t xml:space="preserve">On 15 May 1901 (Nieuwland 2019:46), the classic description of both these specimens of </w:t>
       </w:r>
       <w:r>
         <w:rPr>
@@ -1736,15 +1736,7 @@
       </w:r>
       <w:r>
         <w:rPr/>
-        <w:t>, even though his principal field of study was lepidopt</w:t>
-      </w:r>
-      <w:r>
-        <w:rPr/>
-        <w:t>erology</w:t>
-      </w:r>
-      <w:r>
-        <w:rPr/>
-        <w:t xml:space="preserve">. In 1906, his monograph on </w:t>
+        <w:t xml:space="preserve">, even though his principal field of study was lepidopterology. In 1906, his monograph on </w:t>
       </w:r>
       <w:r>
         <w:rPr>
@@ -1933,15 +1925,7 @@
       <w:bookmarkEnd w:id="9"/>
       <w:r>
         <w:rPr/>
-        <w:t>, an 18th-century complex next to Gorky Park, as part of the XVIIth International Geological Congress, which was held in Moscow in that year (Bodylevskaya 2007). After a wartime interlude in Almaty, Kazakhstan (1942–1944), it returned to the Neshkuchny Palace, then went into storage following the Palace’s closure as a museum in 1954. Since 1987 it has been displayed in Moscow’s new Orlov Museum of Natural History. The cast went through two remounts: in the Nes</w:t>
-      </w:r>
-      <w:r>
-        <w:rPr/>
-        <w:t>h</w:t>
-      </w:r>
-      <w:r>
-        <w:rPr/>
-        <w:t>kuchny it was put in a bizarre posture with parasagittal hindlimbs but strongly everted elbows, possibly following Abel’s suggestion (Abel 1910). When it was exhibited in the Orlov Museum, it was remounted again in more traditional fashion with erect limbs, but with a dragging tail that was strikingly old-fashioned by that time.</w:t>
+        <w:t>, an 18th-century complex next to Gorky Park, as part of the XVIIth International Geological Congress, which was held in Moscow in that year (Bodylevskaya 2007). After a wartime interlude in Almaty, Kazakhstan (1942–1944), it returned to the Neshkuchny Palace, then went into storage following the Palace’s closure as a museum in 1954. Since 1987 it has been displayed in Moscow’s new Orlov Museum of Natural History. The cast went through two remounts: in the Neshkuchny it was put in a bizarre posture with parasagittal hindlimbs but strongly everted elbows, possibly following Abel’s suggestion (Abel 1910). When it was exhibited in the Orlov Museum, it was remounted again in more traditional fashion with erect limbs, but with a dragging tail that was strikingly old-fashioned by that time.</w:t>
       </w:r>
     </w:p>
     <w:p>
@@ -2081,7 +2065,7 @@
       </w:r>
       <w:r>
         <w:rPr/>
-        <w:t xml:space="preserve">, which was perhaps the closest thing to an official unveiling ( Pérez García and Sánchez Chillón 2009:140). </w:t>
+        <w:t xml:space="preserve">, which was perhaps the closest thing to an official unveiling (Pérez García and Sánchez Chillón 2009:140). </w:t>
       </w:r>
     </w:p>
     <w:p>
@@ -2243,39 +2227,81 @@
           <w:b w:val="false"/>
           <w:bCs w:val="false"/>
         </w:rPr>
-        <w:t xml:space="preserve"> 1959) and stood until 1989 (Taylor et al., in prep., a) It is not clear what happened to the molds after this: see discussion in Taylor et al. (in prep., a). The concrete cast was then dismounted and repaired and used to create a second-generation mold by Dinolab, inc. These molds have been used to create third-generation </w:t>
+        <w:t xml:space="preserve"> 1959) and stood until 1989 (Taylor et al. </w:t>
       </w:r>
       <w:r>
         <w:rPr>
           <w:b w:val="false"/>
           <w:bCs w:val="false"/>
-          <w:i/>
-          <w:iCs/>
-        </w:rPr>
-        <w:t>Diplodocus</w:t>
+        </w:rPr>
+        <w:t>2022</w:t>
       </w:r>
       <w:r>
         <w:rPr>
           <w:b w:val="false"/>
           <w:bCs w:val="false"/>
         </w:rPr>
-        <w:t xml:space="preserve"> casts, and also to supply missing elements for the AMNH’s rearing </w:t>
+        <w:t xml:space="preserve">) It is not clear what happened to the molds after this: see </w:t>
       </w:r>
       <w:r>
         <w:rPr>
           <w:b w:val="false"/>
           <w:bCs w:val="false"/>
-          <w:i/>
-          <w:iCs/>
-        </w:rPr>
-        <w:t>Barosaurus</w:t>
+        </w:rPr>
+        <w:t xml:space="preserve">the extensive </w:t>
       </w:r>
       <w:r>
         <w:rPr>
           <w:b w:val="false"/>
           <w:bCs w:val="false"/>
         </w:rPr>
-        <w:t xml:space="preserve"> mount (Taylor et al., in prep., b)</w:t>
+        <w:t>discussion in Taylor et al. (</w:t>
+      </w:r>
+      <w:r>
+        <w:rPr>
+          <w:b w:val="false"/>
+          <w:bCs w:val="false"/>
+        </w:rPr>
+        <w:t>Taylor et al. 2022</w:t>
+      </w:r>
+      <w:r>
+        <w:rPr>
+          <w:b w:val="false"/>
+          <w:bCs w:val="false"/>
+        </w:rPr>
+        <w:t xml:space="preserve">). The concrete cast was then dismounted and repaired and used to create a second-generation mold by Dinolab, inc. These molds have been used to create third-generation </w:t>
+      </w:r>
+      <w:r>
+        <w:rPr>
+          <w:b w:val="false"/>
+          <w:bCs w:val="false"/>
+          <w:i/>
+          <w:iCs/>
+        </w:rPr>
+        <w:t>Diplodocus</w:t>
+      </w:r>
+      <w:r>
+        <w:rPr>
+          <w:b w:val="false"/>
+          <w:bCs w:val="false"/>
+        </w:rPr>
+        <w:t xml:space="preserve"> casts, and also to supply missing elements for the AMNH’s rearing </w:t>
+      </w:r>
+      <w:r>
+        <w:rPr>
+          <w:b w:val="false"/>
+          <w:bCs w:val="false"/>
+          <w:i/>
+          <w:iCs/>
+        </w:rPr>
+        <w:t>Barosaurus</w:t>
+      </w:r>
+      <w:r>
+        <w:rPr>
+          <w:b w:val="false"/>
+          <w:bCs w:val="false"/>
+        </w:rPr>
+        <w:t xml:space="preserve"> mount (Taylor et al., in prep.)</w:t>
       </w:r>
     </w:p>
     <w:p>
@@ -2704,7 +2730,15 @@
       </w:pPr>
       <w:r>
         <w:rPr/>
-        <w:t>Hatcher (1901:) noted that CM 94 “pertained to a somewhat smaller individual” than CM 84. Frustratingly, he gave few measurements of CM 94, and those he did give (e.g. of the ilium, p. 46) mostly do not have corresponding measurements of CM 84. The exception is in the femora, which Hatcher (1901:47) reported as 1542 mm in length for CM 84 and 1470 mm for CM 94. On this basis, CM 94 is 95% as large as CM 94, and including elements from it in the skeletal mount based primarily on CM 84 is warranted. (The CM 94 femur is proportionally less robust than that of CM 84, though, being only 78% as broad across the proximal end and 89% as broad across the distal end.)</w:t>
+        <w:t>Hatcher (1901:</w:t>
+      </w:r>
+      <w:r>
+        <w:rPr/>
+        <w:t>4</w:t>
+      </w:r>
+      <w:r>
+        <w:rPr/>
+        <w:t>) noted that CM 94 “pertained to a somewhat smaller individual” than CM 84. Frustratingly, he gave few measurements of CM 94, and those he did give (e.g. of the ilium, p. 46) mostly do not have corresponding measurements of CM 84. The exception is in the femora, which Hatcher (1901:47) reported as 1542 mm in length for CM 84 and 1470 mm for CM 94. On this basis, CM 94 is 95% as large as CM 94, and including elements from it in the skeletal mount based primarily on CM 84 is warranted. (The CM 94 femur is proportionally less robust than that of CM 84, though, being only 78% as broad across the proximal end and 89% as broad across the distal end.)</w:t>
       </w:r>
     </w:p>
     <w:p>
@@ -3600,27 +3634,7 @@
       </w:pPr>
       <w:r>
         <w:rPr/>
-        <w:t xml:space="preserve">Regarding CM 94, Hatcher (1901:4) listed among its bones 20 caudals and 11 vertebrae not yet sufficiently prepared to be identified. He also noted that the caudal “sequence” was found disarticulated, and that the elements catalogued under this specimen number belonged to two or more individuals (Hatcher 1901:34). One of the 11 unprepared vertebrae (field no. 5) was subsequently identified as a cervical (McIntosh 2005b) but the other 10 are probably all caudals. This gives us a total of at most 30 caudals from this specimen. </w:t>
-      </w:r>
-      <w:r>
-        <w:rPr/>
-        <w:t xml:space="preserve">However, </w:t>
-      </w:r>
-      <w:r>
-        <w:rPr/>
-        <w:t xml:space="preserve">McIntosh </w:t>
-      </w:r>
-      <w:r>
-        <w:rPr/>
-        <w:t>(</w:t>
-      </w:r>
-      <w:r>
-        <w:rPr/>
-        <w:t xml:space="preserve">1981:20) </w:t>
-      </w:r>
-      <w:r>
-        <w:rPr/>
-        <w:t>gave a caudal count of 39 for CM 94. Where can this number have come from?</w:t>
+        <w:t>Regarding CM 94, Hatcher (1901:4) listed among its bones 20 caudals and 11 vertebrae not yet sufficiently prepared to be identified. He also noted that the caudal “sequence” was found disarticulated, and that the elements catalogued under this specimen number belonged to two or more individuals (Hatcher 1901:34). One of the 11 unprepared vertebrae (field no. 5) was subsequently identified as a cervical (McIntosh 2005b) but the other 10 are probably all caudals. This gives us a total of at most 30 caudals from this specimen. However, McIntosh (1981:20) gave a caudal count of 39 for CM 94. Where can this number have come from?</w:t>
       </w:r>
     </w:p>
     <w:p>
@@ -3664,11 +3678,7 @@
       </w:r>
       <w:r>
         <w:rPr/>
-        <w:t xml:space="preserve"> specimen initially numbered CM 622, which became CMNH 10670 in Cleveland, then HMNS 175 in Houston. In the early 1970s, Wann Langston, having cast these for the Houston mount, returned the originals to the Carnegie Museum (McIntosh 2005b), at which point there were 23 caudals of CM 94 in the collection. </w:t>
-      </w:r>
-      <w:r>
-        <w:rPr/>
-        <w:t xml:space="preserve">There were also caudals from this specimen in the mount: specifically, 19 from Ca13–Ca31 and another four from Ca33–Ca36, for a total of 23. However, McIntosh (2005b) had determined some time earlier that seven of the CM 94 caudals in the mount were plaster casts (but did not say which ones), reducing the number of real CM 94 caudals in the mount to 16. (McIntosh (2005b) speculated that Coggeshall used some of the better preserved caudals of CM 94 and cast those that were not in such good condition.) The 16 real caudals in the mount plus the 23 in the collection make up the count of 39 caudals given in McIntosh’s (1981) catalog — but it is impossible to reconcile this number with Hatcher’s (1901:4) account of 20 caudals and 10 unidentified vertebrae. </w:t>
+        <w:t xml:space="preserve"> specimen initially numbered CM 622, which became CMNH 10670 in Cleveland, then HMNS 175 in Houston. In the early 1970s, Wann Langston, having cast these for the Houston mount, returned the originals to the Carnegie Museum (McIntosh 2005b), at which point there were 23 caudals of CM 94 in the collection. There were also caudals from this specimen in the mount: specifically, 19 from Ca13–Ca31 and another four from Ca33–Ca36, for a total of 23. However, McIntosh (2005b) had determined some time earlier that seven of the CM 94 caudals in the mount were plaster casts (but did not say which ones), reducing the number of real CM 94 caudals in the mount to 16. (McIntosh (2005b) speculated that Coggeshall used some of the better preserved caudals of CM 94 and cast those that were not in such good condition.) The 16 real caudals in the mount plus the 23 in the collection make up the count of 39 caudals given in McIntosh’s (1981) catalog — but it is impossible to reconcile this number with Hatcher’s (1901:4) account of 20 caudals and 10 unidentified vertebrae. </w:t>
       </w:r>
       <w:r>
         <w:rPr>
@@ -3684,35 +3694,13 @@
       </w:pPr>
       <w:r>
         <w:rPr/>
-        <w:t xml:space="preserve">It might be expected that numerous CM 94 caudals, </w:t>
-      </w:r>
-      <w:r>
-        <w:rPr/>
-        <w:t xml:space="preserve">conserved and </w:t>
-      </w:r>
-      <w:r>
-        <w:rPr/>
-        <w:t xml:space="preserve">stabilized, would have been incorporated into the 2007 remount </w:t>
-      </w:r>
-      <w:r>
-        <w:rPr/>
-        <w:t>in place of the plaster casts</w:t>
-      </w:r>
-      <w:r>
-        <w:rPr/>
-        <w:t>. However, a</w:t>
+        <w:t>It might be expected that numerous CM 94 caudals, conserved and stabilized, would have been incorporated into the 2007 remount in place of the plaster casts. However, a</w:t>
       </w:r>
       <w:r>
         <w:rPr>
           <w:shd w:fill="auto" w:val="clear"/>
         </w:rPr>
-        <w:t xml:space="preserve"> database note on this remounting located by Amy Henrici says “One caudal added from CM 94”. No records have been found indicating which caudal this was, nor why only one was used. </w:t>
-      </w:r>
-      <w:r>
-        <w:rPr>
-          <w:shd w:fill="auto" w:val="clear"/>
-        </w:rPr>
-        <w:t>It seems likely, then, that six caudals in the ranges 13–31 and 33–